<commit_message>
rapport og use case model opdateret
</commit_message>
<xml_diff>
--- a/modeller, dokumenter/Rapport.docx
+++ b/modeller, dokumenter/Rapport.docx
@@ -12,7 +12,11 @@
       </w:sdtPr>
       <w:sdtEndPr/>
       <w:sdtContent>
-        <w:p/>
+        <w:p>
+          <w:pPr>
+            <w:jc w:val="both"/>
+          </w:pPr>
+        </w:p>
         <w:tbl>
           <w:tblPr>
             <w:tblpPr w:leftFromText="187" w:rightFromText="187" w:horzAnchor="margin" w:tblpXSpec="center" w:tblpY="2881"/>
@@ -61,6 +65,7 @@
                     <w:pPr>
                       <w:pStyle w:val="Ingenafstand"/>
                       <w:spacing w:line="360" w:lineRule="auto"/>
+                      <w:jc w:val="both"/>
                       <w:rPr>
                         <w:color w:val="8F0000" w:themeColor="accent1" w:themeShade="BF"/>
                         <w:sz w:val="24"/>
@@ -106,6 +111,7 @@
                     <w:pPr>
                       <w:pStyle w:val="Ingenafstand"/>
                       <w:spacing w:line="360" w:lineRule="auto"/>
+                      <w:jc w:val="both"/>
                       <w:rPr>
                         <w:rFonts w:asciiTheme="majorHAnsi" w:eastAsiaTheme="majorEastAsia" w:hAnsiTheme="majorHAnsi" w:cstheme="majorBidi"/>
                         <w:color w:val="C00000" w:themeColor="accent1"/>
@@ -180,6 +186,7 @@
                     <w:pPr>
                       <w:pStyle w:val="Ingenafstand"/>
                       <w:spacing w:line="360" w:lineRule="auto"/>
+                      <w:jc w:val="both"/>
                       <w:rPr>
                         <w:color w:val="8F0000" w:themeColor="accent1" w:themeShade="BF"/>
                         <w:sz w:val="24"/>
@@ -235,6 +242,7 @@
                   <w:p>
                     <w:pPr>
                       <w:pStyle w:val="Forsidedetaljer"/>
+                      <w:jc w:val="both"/>
                     </w:pPr>
                     <w:r>
                       <w:t>Sofie Blom Jensen, Shahnaz Yahyavi, Martin Tang Olesen</w:t>
@@ -245,6 +253,7 @@
               <w:p>
                 <w:pPr>
                   <w:pStyle w:val="Forsidedetaljer"/>
+                  <w:jc w:val="both"/>
                 </w:pPr>
                 <w:r>
                   <w:t>Vejledere: Flemming Koch Jensen, Hans Iversen</w:t>
@@ -253,6 +262,7 @@
               <w:p>
                 <w:pPr>
                   <w:pStyle w:val="Forsidedetaljer"/>
+                  <w:jc w:val="both"/>
                 </w:pPr>
                 <w:r>
                   <w:t xml:space="preserve">Hold: </w:t>
@@ -267,6 +277,7 @@
               <w:p>
                 <w:pPr>
                   <w:pStyle w:val="Forsidedetaljer"/>
+                  <w:jc w:val="both"/>
                 </w:pPr>
                 <w:proofErr w:type="spellStart"/>
                 <w:r>
@@ -300,6 +311,7 @@
                   <w:p>
                     <w:pPr>
                       <w:pStyle w:val="Forsidedetaljer"/>
+                      <w:jc w:val="both"/>
                     </w:pPr>
                     <w:r>
                       <w:t>01-06-2018</w:t>
@@ -310,6 +322,7 @@
               <w:p>
                 <w:pPr>
                   <w:pStyle w:val="Forsidedetaljer"/>
+                  <w:jc w:val="both"/>
                 </w:pPr>
                 <w:r>
                   <w:t>Antal tegn</w:t>
@@ -324,6 +337,7 @@
                 <w:pPr>
                   <w:pStyle w:val="Ingenafstand"/>
                   <w:spacing w:line="360" w:lineRule="auto"/>
+                  <w:jc w:val="both"/>
                   <w:rPr>
                     <w:color w:val="C00000" w:themeColor="accent1"/>
                     <w:sz w:val="24"/>
@@ -334,6 +348,9 @@
           </w:tr>
         </w:tbl>
         <w:p>
+          <w:pPr>
+            <w:jc w:val="both"/>
+          </w:pPr>
           <w:r>
             <w:br w:type="page"/>
           </w:r>
@@ -364,6 +381,7 @@
         <w:p>
           <w:pPr>
             <w:pStyle w:val="Overskrift"/>
+            <w:jc w:val="both"/>
           </w:pPr>
           <w:r>
             <w:t>Indhold</w:t>
@@ -375,6 +393,7 @@
             <w:tabs>
               <w:tab w:val="right" w:leader="dot" w:pos="9628"/>
             </w:tabs>
+            <w:jc w:val="both"/>
             <w:rPr>
               <w:rFonts w:asciiTheme="minorHAnsi" w:hAnsiTheme="minorHAnsi"/>
               <w:noProof/>
@@ -453,6 +472,7 @@
             <w:tabs>
               <w:tab w:val="right" w:leader="dot" w:pos="9628"/>
             </w:tabs>
+            <w:jc w:val="both"/>
             <w:rPr>
               <w:rFonts w:asciiTheme="minorHAnsi" w:hAnsiTheme="minorHAnsi"/>
               <w:noProof/>
@@ -522,6 +542,7 @@
             <w:tabs>
               <w:tab w:val="right" w:leader="dot" w:pos="9628"/>
             </w:tabs>
+            <w:jc w:val="both"/>
             <w:rPr>
               <w:rFonts w:asciiTheme="minorHAnsi" w:hAnsiTheme="minorHAnsi"/>
               <w:noProof/>
@@ -591,6 +612,7 @@
             <w:tabs>
               <w:tab w:val="right" w:leader="dot" w:pos="9628"/>
             </w:tabs>
+            <w:jc w:val="both"/>
             <w:rPr>
               <w:rFonts w:asciiTheme="minorHAnsi" w:hAnsiTheme="minorHAnsi"/>
               <w:noProof/>
@@ -660,6 +682,7 @@
             <w:tabs>
               <w:tab w:val="right" w:leader="dot" w:pos="9628"/>
             </w:tabs>
+            <w:jc w:val="both"/>
             <w:rPr>
               <w:rFonts w:asciiTheme="minorHAnsi" w:hAnsiTheme="minorHAnsi"/>
               <w:noProof/>
@@ -729,6 +752,7 @@
             <w:tabs>
               <w:tab w:val="right" w:leader="dot" w:pos="9628"/>
             </w:tabs>
+            <w:jc w:val="both"/>
             <w:rPr>
               <w:rFonts w:asciiTheme="minorHAnsi" w:hAnsiTheme="minorHAnsi"/>
               <w:noProof/>
@@ -798,6 +822,7 @@
             <w:tabs>
               <w:tab w:val="right" w:leader="dot" w:pos="9628"/>
             </w:tabs>
+            <w:jc w:val="both"/>
             <w:rPr>
               <w:rFonts w:asciiTheme="minorHAnsi" w:hAnsiTheme="minorHAnsi"/>
               <w:noProof/>
@@ -867,6 +892,7 @@
             <w:tabs>
               <w:tab w:val="right" w:leader="dot" w:pos="9628"/>
             </w:tabs>
+            <w:jc w:val="both"/>
             <w:rPr>
               <w:rFonts w:asciiTheme="minorHAnsi" w:hAnsiTheme="minorHAnsi"/>
               <w:noProof/>
@@ -936,6 +962,7 @@
             <w:tabs>
               <w:tab w:val="right" w:leader="dot" w:pos="9628"/>
             </w:tabs>
+            <w:jc w:val="both"/>
             <w:rPr>
               <w:rFonts w:asciiTheme="minorHAnsi" w:hAnsiTheme="minorHAnsi"/>
               <w:noProof/>
@@ -1005,6 +1032,7 @@
             <w:tabs>
               <w:tab w:val="right" w:leader="dot" w:pos="9628"/>
             </w:tabs>
+            <w:jc w:val="both"/>
             <w:rPr>
               <w:rFonts w:asciiTheme="minorHAnsi" w:hAnsiTheme="minorHAnsi"/>
               <w:noProof/>
@@ -1074,6 +1102,7 @@
             <w:tabs>
               <w:tab w:val="right" w:leader="dot" w:pos="9628"/>
             </w:tabs>
+            <w:jc w:val="both"/>
             <w:rPr>
               <w:rFonts w:asciiTheme="minorHAnsi" w:hAnsiTheme="minorHAnsi"/>
               <w:noProof/>
@@ -1143,6 +1172,7 @@
             <w:tabs>
               <w:tab w:val="right" w:leader="dot" w:pos="9628"/>
             </w:tabs>
+            <w:jc w:val="both"/>
             <w:rPr>
               <w:rFonts w:asciiTheme="minorHAnsi" w:hAnsiTheme="minorHAnsi"/>
               <w:noProof/>
@@ -1212,6 +1242,7 @@
             <w:tabs>
               <w:tab w:val="right" w:leader="dot" w:pos="9628"/>
             </w:tabs>
+            <w:jc w:val="both"/>
             <w:rPr>
               <w:rFonts w:asciiTheme="minorHAnsi" w:hAnsiTheme="minorHAnsi"/>
               <w:noProof/>
@@ -1276,6 +1307,9 @@
           </w:hyperlink>
         </w:p>
         <w:p>
+          <w:pPr>
+            <w:jc w:val="both"/>
+          </w:pPr>
           <w:r>
             <w:rPr>
               <w:b/>
@@ -1286,10 +1320,19 @@
         </w:p>
       </w:sdtContent>
     </w:sdt>
-    <w:p/>
-    <w:p/>
-    <w:p>
-      <w:pPr>
+    <w:p>
+      <w:pPr>
+        <w:jc w:val="both"/>
+      </w:pPr>
+    </w:p>
+    <w:p>
+      <w:pPr>
+        <w:jc w:val="both"/>
+      </w:pPr>
+    </w:p>
+    <w:p>
+      <w:pPr>
+        <w:jc w:val="both"/>
         <w:sectPr>
           <w:footerReference w:type="first" r:id="rId8"/>
           <w:pgSz w:w="11906" w:h="16838"/>
@@ -1300,39 +1343,56 @@
           <w:docGrid w:linePitch="360"/>
         </w:sectPr>
       </w:pPr>
+      <w:bookmarkStart w:id="0" w:name="_GoBack"/>
+      <w:bookmarkEnd w:id="0"/>
     </w:p>
     <w:p>
       <w:pPr>
         <w:pStyle w:val="Overskrift1"/>
-      </w:pPr>
-      <w:bookmarkStart w:id="0" w:name="_Toc512935709"/>
+        <w:jc w:val="both"/>
+      </w:pPr>
+      <w:bookmarkStart w:id="1" w:name="_Toc512935709"/>
       <w:r>
         <w:lastRenderedPageBreak/>
         <w:t>Indledning</w:t>
       </w:r>
-      <w:bookmarkEnd w:id="0"/>
-    </w:p>
-    <w:p/>
+      <w:bookmarkEnd w:id="1"/>
+    </w:p>
+    <w:p>
+      <w:pPr>
+        <w:jc w:val="both"/>
+      </w:pPr>
+    </w:p>
     <w:p>
       <w:pPr>
         <w:pStyle w:val="Overskrift2"/>
-      </w:pPr>
-      <w:bookmarkStart w:id="1" w:name="_Toc512935710"/>
+        <w:jc w:val="both"/>
+      </w:pPr>
+      <w:bookmarkStart w:id="2" w:name="_Toc512935710"/>
       <w:r>
         <w:t>Problemstilling</w:t>
       </w:r>
-      <w:bookmarkEnd w:id="1"/>
+      <w:bookmarkEnd w:id="2"/>
       <w:r>
         <w:t xml:space="preserve"> </w:t>
       </w:r>
     </w:p>
-    <w:p/>
-    <w:p/>
+    <w:p>
+      <w:pPr>
+        <w:jc w:val="both"/>
+      </w:pPr>
+    </w:p>
+    <w:p>
+      <w:pPr>
+        <w:jc w:val="both"/>
+      </w:pPr>
+    </w:p>
     <w:p>
       <w:pPr>
         <w:pStyle w:val="Overskrift1"/>
-      </w:pPr>
-      <w:bookmarkStart w:id="2" w:name="_Toc512935711"/>
+        <w:jc w:val="both"/>
+      </w:pPr>
+      <w:bookmarkStart w:id="3" w:name="_Toc512935711"/>
       <w:r>
         <w:t>MUST (</w:t>
       </w:r>
@@ -1342,9 +1402,12 @@
       <w:r>
         <w:t>)</w:t>
       </w:r>
-      <w:bookmarkEnd w:id="2"/>
-    </w:p>
-    <w:p>
+      <w:bookmarkEnd w:id="3"/>
+    </w:p>
+    <w:p>
+      <w:pPr>
+        <w:jc w:val="both"/>
+      </w:pPr>
       <w:r>
         <w:t xml:space="preserve">Vi </w:t>
       </w:r>
@@ -1353,36 +1416,60 @@
       </w:r>
     </w:p>
     <w:p>
+      <w:pPr>
+        <w:jc w:val="both"/>
+      </w:pPr>
       <w:r>
         <w:t>Derudover MUST kan brugt til at lave en IT-forundersøgelse af Ferrari bil forhandler til at giver dem, det bedste produkt, og undgås misforståelser. Vi skulle forstå hvad forventninger til systemet og hvad koster systemet til sidste, fordi det skal være acceptable til vores kunder.</w:t>
       </w:r>
     </w:p>
     <w:p>
+      <w:pPr>
+        <w:jc w:val="both"/>
+      </w:pPr>
       <w:r>
         <w:t>Vi har også vælger at arbejder med hinanden fordi vi alle sammen præcise og vi har arbejder sammen før.</w:t>
       </w:r>
     </w:p>
     <w:p>
-      <w:r>
-        <w:t xml:space="preserve"> Vi har lavet en projektplan også sammen, fordi vi synes at den er rigtig godt hjælpemiddel til at give os et øjeblik over hver skal arbejde </w:t>
-      </w:r>
-      <w:bookmarkStart w:id="3" w:name="_GoBack"/>
-      <w:bookmarkEnd w:id="3"/>
-      <w:r>
-        <w:t xml:space="preserve">med hver dag, og beskriver netop hvordan projekten skal forløbe. </w:t>
-      </w:r>
-    </w:p>
-    <w:p>
+      <w:pPr>
+        <w:jc w:val="both"/>
+      </w:pPr>
+      <w:r>
+        <w:t xml:space="preserve"> Vi har lavet en projektplan også sammen, fordi vi synes at den er rigtig godt hjælpemiddel til at give os et øjeblik over hver skal arbejde med hver dag, og beskriver netop hvordan projekten skal forløbe. </w:t>
+      </w:r>
+    </w:p>
+    <w:p>
+      <w:pPr>
+        <w:jc w:val="both"/>
+      </w:pPr>
       <w:r>
         <w:t xml:space="preserve">Vi planlægger også hvordan og hvornår skal mødes hver dag. </w:t>
       </w:r>
     </w:p>
-    <w:p/>
-    <w:p/>
-    <w:p/>
-    <w:p/>
-    <w:p>
-      <w:pPr>
+    <w:p>
+      <w:pPr>
+        <w:jc w:val="both"/>
+      </w:pPr>
+    </w:p>
+    <w:p>
+      <w:pPr>
+        <w:jc w:val="both"/>
+      </w:pPr>
+    </w:p>
+    <w:p>
+      <w:pPr>
+        <w:jc w:val="both"/>
+      </w:pPr>
+    </w:p>
+    <w:p>
+      <w:pPr>
+        <w:jc w:val="both"/>
+      </w:pPr>
+    </w:p>
+    <w:p>
+      <w:pPr>
+        <w:jc w:val="both"/>
         <w:rPr>
           <w:rFonts w:asciiTheme="majorHAnsi" w:eastAsiaTheme="majorEastAsia" w:hAnsiTheme="majorHAnsi" w:cstheme="majorBidi"/>
           <w:color w:val="8F0000" w:themeColor="accent1" w:themeShade="BF"/>
@@ -1397,6 +1484,7 @@
     <w:p>
       <w:pPr>
         <w:pStyle w:val="Overskrift1"/>
+        <w:jc w:val="both"/>
       </w:pPr>
       <w:bookmarkStart w:id="4" w:name="_Toc512935712"/>
       <w:r>
@@ -1413,10 +1501,15 @@
         <w:t xml:space="preserve"> </w:t>
       </w:r>
     </w:p>
-    <w:p/>
+    <w:p>
+      <w:pPr>
+        <w:jc w:val="both"/>
+      </w:pPr>
+    </w:p>
     <w:p>
       <w:pPr>
         <w:pStyle w:val="Overskrift2"/>
+        <w:jc w:val="both"/>
       </w:pPr>
       <w:bookmarkStart w:id="5" w:name="_Toc512935713"/>
       <w:r>
@@ -1427,10 +1520,15 @@
       </w:r>
       <w:bookmarkEnd w:id="5"/>
     </w:p>
-    <w:p/>
+    <w:p>
+      <w:pPr>
+        <w:jc w:val="both"/>
+      </w:pPr>
+    </w:p>
     <w:p>
       <w:pPr>
         <w:pStyle w:val="Overskrift3"/>
+        <w:jc w:val="both"/>
       </w:pPr>
       <w:bookmarkStart w:id="6" w:name="_Toc512935714"/>
       <w:r>
@@ -1441,10 +1539,15 @@
         <w:t xml:space="preserve"> </w:t>
       </w:r>
     </w:p>
-    <w:p/>
+    <w:p>
+      <w:pPr>
+        <w:jc w:val="both"/>
+      </w:pPr>
+    </w:p>
     <w:p>
       <w:pPr>
         <w:pStyle w:val="Overskrift3"/>
+        <w:jc w:val="both"/>
       </w:pPr>
       <w:bookmarkStart w:id="7" w:name="_Toc512935715"/>
       <w:r>
@@ -1452,7 +1555,92 @@
       </w:r>
       <w:bookmarkEnd w:id="7"/>
     </w:p>
-    <w:p/>
+    <w:p>
+      <w:pPr>
+        <w:jc w:val="both"/>
+      </w:pPr>
+    </w:p>
+    <w:p>
+      <w:pPr>
+        <w:pStyle w:val="Overskrift3"/>
+        <w:jc w:val="both"/>
+        <w:rPr>
+          <w:lang w:val="en-US"/>
+        </w:rPr>
+      </w:pPr>
+      <w:bookmarkStart w:id="8" w:name="_Toc512935716"/>
+      <w:proofErr w:type="spellStart"/>
+      <w:r>
+        <w:rPr>
+          <w:lang w:val="en-US"/>
+        </w:rPr>
+        <w:t>Visionsdokument</w:t>
+      </w:r>
+      <w:bookmarkEnd w:id="8"/>
+      <w:proofErr w:type="spellEnd"/>
+      <w:r>
+        <w:rPr>
+          <w:lang w:val="en-US"/>
+        </w:rPr>
+        <w:t xml:space="preserve"> </w:t>
+      </w:r>
+    </w:p>
+    <w:p>
+      <w:pPr>
+        <w:jc w:val="both"/>
+        <w:rPr>
+          <w:lang w:val="en-US"/>
+        </w:rPr>
+      </w:pPr>
+    </w:p>
+    <w:p>
+      <w:pPr>
+        <w:pStyle w:val="Overskrift3"/>
+        <w:jc w:val="both"/>
+        <w:rPr>
+          <w:lang w:val="en-US"/>
+        </w:rPr>
+      </w:pPr>
+      <w:bookmarkStart w:id="9" w:name="_Toc512935717"/>
+      <w:r>
+        <w:rPr>
+          <w:lang w:val="en-US"/>
+        </w:rPr>
+        <w:t xml:space="preserve">Use </w:t>
+      </w:r>
+      <w:r>
+        <w:rPr>
+          <w:lang w:val="en-US"/>
+        </w:rPr>
+        <w:t>c</w:t>
+      </w:r>
+      <w:r>
+        <w:rPr>
+          <w:lang w:val="en-US"/>
+        </w:rPr>
+        <w:t xml:space="preserve">ase </w:t>
+      </w:r>
+      <w:r>
+        <w:rPr>
+          <w:lang w:val="en-US"/>
+        </w:rPr>
+        <w:t>d</w:t>
+      </w:r>
+      <w:r>
+        <w:rPr>
+          <w:lang w:val="en-US"/>
+        </w:rPr>
+        <w:t>iagram</w:t>
+      </w:r>
+      <w:bookmarkEnd w:id="9"/>
+    </w:p>
+    <w:p>
+      <w:pPr>
+        <w:rPr>
+          <w:lang w:val="en-US"/>
+        </w:rPr>
+      </w:pPr>
+    </w:p>
     <w:p>
       <w:pPr>
         <w:pStyle w:val="Overskrift3"/>
@@ -1460,15 +1648,13 @@
           <w:lang w:val="en-US"/>
         </w:rPr>
       </w:pPr>
-      <w:bookmarkStart w:id="8" w:name="_Toc512935716"/>
       <w:proofErr w:type="spellStart"/>
       <w:r>
         <w:rPr>
           <w:lang w:val="en-US"/>
         </w:rPr>
-        <w:t>Visionsdokument</w:t>
-      </w:r>
-      <w:bookmarkEnd w:id="8"/>
+        <w:t>Domænemodel</w:t>
+      </w:r>
       <w:proofErr w:type="spellEnd"/>
       <w:r>
         <w:rPr>
@@ -1479,6 +1665,7 @@
     </w:p>
     <w:p>
       <w:pPr>
+        <w:jc w:val="both"/>
         <w:rPr>
           <w:lang w:val="en-US"/>
         </w:rPr>
@@ -1486,60 +1673,15 @@
     </w:p>
     <w:p>
       <w:pPr>
-        <w:pStyle w:val="Overskrift3"/>
+        <w:jc w:val="both"/>
         <w:rPr>
           <w:lang w:val="en-US"/>
         </w:rPr>
       </w:pPr>
-      <w:bookmarkStart w:id="9" w:name="_Toc512935717"/>
-      <w:r>
-        <w:rPr>
-          <w:lang w:val="en-US"/>
-        </w:rPr>
-        <w:t xml:space="preserve">Use </w:t>
-      </w:r>
-      <w:r>
-        <w:rPr>
-          <w:lang w:val="en-US"/>
-        </w:rPr>
-        <w:t>c</w:t>
-      </w:r>
-      <w:r>
-        <w:rPr>
-          <w:lang w:val="en-US"/>
-        </w:rPr>
-        <w:t xml:space="preserve">ase </w:t>
-      </w:r>
-      <w:r>
-        <w:rPr>
-          <w:lang w:val="en-US"/>
-        </w:rPr>
-        <w:t>d</w:t>
-      </w:r>
-      <w:r>
-        <w:rPr>
-          <w:lang w:val="en-US"/>
-        </w:rPr>
-        <w:t>iagram</w:t>
-      </w:r>
-      <w:bookmarkEnd w:id="9"/>
-    </w:p>
-    <w:p>
-      <w:pPr>
-        <w:rPr>
-          <w:lang w:val="en-US"/>
-        </w:rPr>
-      </w:pPr>
-    </w:p>
-    <w:p>
-      <w:pPr>
-        <w:rPr>
-          <w:lang w:val="en-US"/>
-        </w:rPr>
-      </w:pPr>
-    </w:p>
-    <w:p>
-      <w:pPr>
+    </w:p>
+    <w:p>
+      <w:pPr>
+        <w:jc w:val="both"/>
         <w:rPr>
           <w:rFonts w:asciiTheme="majorHAnsi" w:eastAsiaTheme="majorEastAsia" w:hAnsiTheme="majorHAnsi" w:cstheme="majorBidi"/>
           <w:color w:val="8F0000" w:themeColor="accent1" w:themeShade="BF"/>
@@ -1558,6 +1700,7 @@
     <w:p>
       <w:pPr>
         <w:pStyle w:val="Overskrift1"/>
+        <w:jc w:val="both"/>
         <w:rPr>
           <w:lang w:val="en-US"/>
         </w:rPr>
@@ -1582,6 +1725,7 @@
     </w:p>
     <w:p>
       <w:pPr>
+        <w:jc w:val="both"/>
         <w:rPr>
           <w:lang w:val="en-US"/>
         </w:rPr>
@@ -1589,6 +1733,7 @@
     </w:p>
     <w:p>
       <w:pPr>
+        <w:jc w:val="both"/>
         <w:rPr>
           <w:lang w:val="en-US"/>
         </w:rPr>
@@ -1596,6 +1741,7 @@
     </w:p>
     <w:p>
       <w:pPr>
+        <w:jc w:val="both"/>
         <w:rPr>
           <w:lang w:val="en-US"/>
         </w:rPr>
@@ -1603,6 +1749,7 @@
     </w:p>
     <w:p>
       <w:pPr>
+        <w:jc w:val="both"/>
         <w:rPr>
           <w:rFonts w:asciiTheme="majorHAnsi" w:eastAsiaTheme="majorEastAsia" w:hAnsiTheme="majorHAnsi" w:cstheme="majorBidi"/>
           <w:color w:val="8F0000" w:themeColor="accent1" w:themeShade="BF"/>
@@ -1621,6 +1768,7 @@
     <w:p>
       <w:pPr>
         <w:pStyle w:val="Overskrift1"/>
+        <w:jc w:val="both"/>
       </w:pPr>
       <w:bookmarkStart w:id="11" w:name="_Toc512935719"/>
       <w:r>
@@ -1632,9 +1780,14 @@
         <w:t xml:space="preserve"> </w:t>
       </w:r>
     </w:p>
-    <w:p/>
-    <w:p>
-      <w:pPr>
+    <w:p>
+      <w:pPr>
+        <w:jc w:val="both"/>
+      </w:pPr>
+    </w:p>
+    <w:p>
+      <w:pPr>
+        <w:jc w:val="both"/>
         <w:rPr>
           <w:rFonts w:asciiTheme="majorHAnsi" w:eastAsiaTheme="majorEastAsia" w:hAnsiTheme="majorHAnsi" w:cstheme="majorBidi"/>
           <w:color w:val="8F0000" w:themeColor="accent1" w:themeShade="BF"/>
@@ -1649,6 +1802,7 @@
     <w:p>
       <w:pPr>
         <w:pStyle w:val="Overskrift1"/>
+        <w:jc w:val="both"/>
       </w:pPr>
       <w:bookmarkStart w:id="12" w:name="_Toc512935720"/>
       <w:r>
@@ -1660,9 +1814,14 @@
         <w:t xml:space="preserve"> </w:t>
       </w:r>
     </w:p>
-    <w:p/>
-    <w:p>
-      <w:pPr>
+    <w:p>
+      <w:pPr>
+        <w:jc w:val="both"/>
+      </w:pPr>
+    </w:p>
+    <w:p>
+      <w:pPr>
+        <w:jc w:val="both"/>
         <w:rPr>
           <w:rFonts w:asciiTheme="majorHAnsi" w:eastAsiaTheme="majorEastAsia" w:hAnsiTheme="majorHAnsi" w:cstheme="majorBidi"/>
           <w:color w:val="8F0000" w:themeColor="accent1" w:themeShade="BF"/>
@@ -1677,6 +1836,7 @@
     <w:p>
       <w:pPr>
         <w:pStyle w:val="Overskrift1"/>
+        <w:jc w:val="both"/>
       </w:pPr>
       <w:bookmarkStart w:id="13" w:name="_Toc512935721"/>
       <w:r>
@@ -2485,13 +2645,13 @@
     <w:basedOn w:val="Ingenafstand"/>
     <w:link w:val="ForsidedetaljerTegn"/>
     <w:qFormat/>
-    <w:rsid w:val="00DC549E"/>
+    <w:rsid w:val="00047BD5"/>
     <w:pPr>
       <w:spacing w:line="360" w:lineRule="auto"/>
     </w:pPr>
     <w:rPr>
       <w:rFonts w:asciiTheme="majorHAnsi" w:hAnsiTheme="majorHAnsi"/>
-      <w:color w:val="C00000" w:themeColor="accent1"/>
+      <w:color w:val="AC0000"/>
       <w:sz w:val="24"/>
       <w:szCs w:val="28"/>
     </w:rPr>
@@ -2514,10 +2674,10 @@
     <w:name w:val="Forsidedetaljer Tegn"/>
     <w:basedOn w:val="IngenafstandTegn"/>
     <w:link w:val="Forsidedetaljer"/>
-    <w:rsid w:val="00DC549E"/>
+    <w:rsid w:val="00047BD5"/>
     <w:rPr>
       <w:rFonts w:asciiTheme="majorHAnsi" w:hAnsiTheme="majorHAnsi"/>
-      <w:color w:val="C00000" w:themeColor="accent1"/>
+      <w:color w:val="AC0000"/>
       <w:sz w:val="24"/>
       <w:szCs w:val="28"/>
     </w:rPr>
@@ -2739,6 +2899,7 @@
   </w:compat>
   <w:rsids>
     <w:rsidRoot w:val="0054157F"/>
+    <w:rsid w:val="001B1F67"/>
     <w:rsid w:val="001B7AA6"/>
     <w:rsid w:val="004B644E"/>
     <w:rsid w:val="0054157F"/>
@@ -2762,8 +2923,8 @@
   </m:mathPr>
   <w:themeFontLang w:val="da-DK" w:eastAsia="ko-KR"/>
   <w:clrSchemeMapping w:bg1="light1" w:t1="dark1" w:bg2="light2" w:t2="dark2" w:accent1="accent1" w:accent2="accent2" w:accent3="accent3" w:accent4="accent4" w:accent5="accent5" w:accent6="accent6" w:hyperlink="hyperlink" w:followedHyperlink="followedHyperlink"/>
-  <w:decimalSymbol w:val="."/>
-  <w:listSeparator w:val=","/>
+  <w:decimalSymbol w:val=","/>
+  <w:listSeparator w:val=";"/>
 </w:settings>
 </file>
 
@@ -3524,7 +3685,7 @@
 </file>
 
 <file path=customXml/itemProps2.xml><?xml version="1.0" encoding="utf-8"?>
-<ds:datastoreItem xmlns:ds="http://schemas.openxmlformats.org/officeDocument/2006/customXml" ds:itemID="{74D7D656-988D-414A-9A9F-6A7C4B86379B}">
+<ds:datastoreItem xmlns:ds="http://schemas.openxmlformats.org/officeDocument/2006/customXml" ds:itemID="{C448170B-4AF1-4BD3-97B1-A514939E9505}">
   <ds:schemaRefs>
     <ds:schemaRef ds:uri="http://schemas.openxmlformats.org/officeDocument/2006/bibliography"/>
   </ds:schemaRefs>

</xml_diff>

<commit_message>
rapport opdateret med afsnit om visionsdokument
</commit_message>
<xml_diff>
--- a/modeller, dokumenter/Rapport.docx
+++ b/modeller, dokumenter/Rapport.docx
@@ -1343,66 +1343,64 @@
           <w:docGrid w:linePitch="360"/>
         </w:sectPr>
       </w:pPr>
-      <w:bookmarkStart w:id="0" w:name="_GoBack"/>
-      <w:bookmarkEnd w:id="0"/>
     </w:p>
     <w:p>
       <w:pPr>
         <w:pStyle w:val="Overskrift1"/>
         <w:jc w:val="both"/>
       </w:pPr>
-      <w:bookmarkStart w:id="1" w:name="_Toc512935709"/>
+      <w:bookmarkStart w:id="0" w:name="_Toc512935709"/>
       <w:r>
         <w:lastRenderedPageBreak/>
         <w:t>Indledning</w:t>
       </w:r>
+      <w:bookmarkEnd w:id="0"/>
+    </w:p>
+    <w:p>
+      <w:pPr>
+        <w:jc w:val="both"/>
+      </w:pPr>
+    </w:p>
+    <w:p>
+      <w:pPr>
+        <w:pStyle w:val="Overskrift2"/>
+        <w:jc w:val="both"/>
+      </w:pPr>
+      <w:bookmarkStart w:id="1" w:name="_Toc512935710"/>
+      <w:r>
+        <w:t>Problemstilling</w:t>
+      </w:r>
       <w:bookmarkEnd w:id="1"/>
-    </w:p>
-    <w:p>
-      <w:pPr>
-        <w:jc w:val="both"/>
-      </w:pPr>
-    </w:p>
-    <w:p>
-      <w:pPr>
-        <w:pStyle w:val="Overskrift2"/>
-        <w:jc w:val="both"/>
-      </w:pPr>
-      <w:bookmarkStart w:id="2" w:name="_Toc512935710"/>
-      <w:r>
-        <w:t>Problemstilling</w:t>
+      <w:r>
+        <w:t xml:space="preserve"> </w:t>
+      </w:r>
+    </w:p>
+    <w:p>
+      <w:pPr>
+        <w:jc w:val="both"/>
+      </w:pPr>
+    </w:p>
+    <w:p>
+      <w:pPr>
+        <w:jc w:val="both"/>
+      </w:pPr>
+    </w:p>
+    <w:p>
+      <w:pPr>
+        <w:pStyle w:val="Overskrift1"/>
+        <w:jc w:val="both"/>
+      </w:pPr>
+      <w:bookmarkStart w:id="2" w:name="_Toc512935711"/>
+      <w:r>
+        <w:t>MUST (</w:t>
+      </w:r>
+      <w:r>
+        <w:t>Shahnaz</w:t>
+      </w:r>
+      <w:r>
+        <w:t>)</w:t>
       </w:r>
       <w:bookmarkEnd w:id="2"/>
-      <w:r>
-        <w:t xml:space="preserve"> </w:t>
-      </w:r>
-    </w:p>
-    <w:p>
-      <w:pPr>
-        <w:jc w:val="both"/>
-      </w:pPr>
-    </w:p>
-    <w:p>
-      <w:pPr>
-        <w:jc w:val="both"/>
-      </w:pPr>
-    </w:p>
-    <w:p>
-      <w:pPr>
-        <w:pStyle w:val="Overskrift1"/>
-        <w:jc w:val="both"/>
-      </w:pPr>
-      <w:bookmarkStart w:id="3" w:name="_Toc512935711"/>
-      <w:r>
-        <w:t>MUST (</w:t>
-      </w:r>
-      <w:r>
-        <w:t>Shahnaz</w:t>
-      </w:r>
-      <w:r>
-        <w:t>)</w:t>
-      </w:r>
-      <w:bookmarkEnd w:id="3"/>
     </w:p>
     <w:p>
       <w:pPr>
@@ -1486,7 +1484,7 @@
         <w:pStyle w:val="Overskrift1"/>
         <w:jc w:val="both"/>
       </w:pPr>
-      <w:bookmarkStart w:id="4" w:name="_Toc512935712"/>
+      <w:bookmarkStart w:id="3" w:name="_Toc512935712"/>
       <w:r>
         <w:lastRenderedPageBreak/>
         <w:t xml:space="preserve">Fase 1: </w:t>
@@ -1495,188 +1493,598 @@
       <w:r>
         <w:t>Inception</w:t>
       </w:r>
+      <w:bookmarkEnd w:id="3"/>
+      <w:proofErr w:type="spellEnd"/>
+      <w:r>
+        <w:t xml:space="preserve"> </w:t>
+      </w:r>
+    </w:p>
+    <w:p>
+      <w:pPr>
+        <w:jc w:val="both"/>
+      </w:pPr>
+    </w:p>
+    <w:p>
+      <w:pPr>
+        <w:pStyle w:val="Overskrift2"/>
+        <w:jc w:val="both"/>
+      </w:pPr>
+      <w:bookmarkStart w:id="4" w:name="_Toc512935713"/>
+      <w:r>
+        <w:t>Iterat</w:t>
+      </w:r>
+      <w:r>
+        <w:t>ion 1</w:t>
+      </w:r>
       <w:bookmarkEnd w:id="4"/>
+    </w:p>
+    <w:p>
+      <w:pPr>
+        <w:jc w:val="both"/>
+      </w:pPr>
+    </w:p>
+    <w:p>
+      <w:pPr>
+        <w:pStyle w:val="Overskrift3"/>
+        <w:jc w:val="both"/>
+      </w:pPr>
+      <w:bookmarkStart w:id="5" w:name="_Toc512935714"/>
+      <w:r>
+        <w:t>Udviklingsmiljø</w:t>
+      </w:r>
+      <w:bookmarkEnd w:id="5"/>
+      <w:r>
+        <w:t xml:space="preserve"> </w:t>
+      </w:r>
+    </w:p>
+    <w:p>
+      <w:pPr>
+        <w:jc w:val="both"/>
+      </w:pPr>
+    </w:p>
+    <w:p>
+      <w:pPr>
+        <w:pStyle w:val="Overskrift3"/>
+        <w:jc w:val="both"/>
+      </w:pPr>
+      <w:bookmarkStart w:id="6" w:name="_Toc512935715"/>
+      <w:r>
+        <w:t>Iterations- og faseplan</w:t>
+      </w:r>
+      <w:bookmarkEnd w:id="6"/>
+    </w:p>
+    <w:p>
+      <w:pPr>
+        <w:jc w:val="both"/>
+      </w:pPr>
+    </w:p>
+    <w:p>
+      <w:pPr>
+        <w:pStyle w:val="Overskrift3"/>
+        <w:jc w:val="both"/>
+      </w:pPr>
+      <w:bookmarkStart w:id="7" w:name="_Toc512935716"/>
+      <w:r>
+        <w:t>Visionsdokument</w:t>
+      </w:r>
+      <w:bookmarkEnd w:id="7"/>
+      <w:r>
+        <w:t xml:space="preserve"> </w:t>
+      </w:r>
+    </w:p>
+    <w:p>
+      <w:pPr>
+        <w:rPr>
+          <w:sz w:val="24"/>
+          <w:szCs w:val="24"/>
+        </w:rPr>
+      </w:pPr>
+      <w:r>
+        <w:rPr>
+          <w:sz w:val="24"/>
+          <w:szCs w:val="24"/>
+        </w:rPr>
+        <w:t xml:space="preserve">Vi </w:t>
+      </w:r>
+      <w:r>
+        <w:rPr>
+          <w:sz w:val="24"/>
+          <w:szCs w:val="24"/>
+        </w:rPr>
+        <w:t>har valgt at begynde med at udarbejde visionsdokumentet</w:t>
+      </w:r>
+      <w:r>
+        <w:rPr>
+          <w:rStyle w:val="Fodnotehenvisning"/>
+          <w:sz w:val="24"/>
+          <w:szCs w:val="24"/>
+        </w:rPr>
+        <w:footnoteReference w:id="1"/>
+      </w:r>
+      <w:r>
+        <w:rPr>
+          <w:sz w:val="24"/>
+          <w:szCs w:val="24"/>
+        </w:rPr>
+        <w:t xml:space="preserve"> som en af de første artefakter </w:t>
+      </w:r>
+      <w:r>
+        <w:rPr>
+          <w:sz w:val="24"/>
+          <w:szCs w:val="24"/>
+        </w:rPr>
+        <w:t xml:space="preserve">i den første iteration. Visionsdokumentet er fordelagtigt at arbejde med i starten af projektet, </w:t>
+      </w:r>
+      <w:r>
+        <w:rPr>
+          <w:sz w:val="24"/>
+          <w:szCs w:val="24"/>
+        </w:rPr>
+        <w:t xml:space="preserve">da man </w:t>
+      </w:r>
+      <w:r>
+        <w:rPr>
+          <w:sz w:val="24"/>
+          <w:szCs w:val="24"/>
+        </w:rPr>
+        <w:t xml:space="preserve">får </w:t>
+      </w:r>
+      <w:r>
+        <w:rPr>
+          <w:sz w:val="24"/>
+          <w:szCs w:val="24"/>
+        </w:rPr>
+        <w:t xml:space="preserve">indskrænket problemdomænet og formålet med projektet, uden dog at begrænse løsningsmulighederne for meget. </w:t>
+      </w:r>
+      <w:r>
+        <w:rPr>
+          <w:sz w:val="24"/>
+          <w:szCs w:val="24"/>
+        </w:rPr>
+        <w:t xml:space="preserve">Visionsdokumentet består af en beskrivelse af visionen, en interessentanalyse og en feature-liste. </w:t>
+      </w:r>
+    </w:p>
+    <w:p>
+      <w:pPr>
+        <w:ind w:firstLine="284"/>
+        <w:rPr>
+          <w:sz w:val="24"/>
+          <w:szCs w:val="24"/>
+        </w:rPr>
+      </w:pPr>
+      <w:r>
+        <w:rPr>
+          <w:sz w:val="24"/>
+          <w:szCs w:val="24"/>
+        </w:rPr>
+        <w:t xml:space="preserve">Visionen er en </w:t>
+      </w:r>
+      <w:r>
+        <w:rPr>
+          <w:sz w:val="24"/>
+          <w:szCs w:val="24"/>
+        </w:rPr>
+        <w:t>kortfattet fremtidsbeskrivelse, der formuleres på en måde der ikke speci</w:t>
+      </w:r>
+      <w:r>
+        <w:rPr>
+          <w:sz w:val="24"/>
+          <w:szCs w:val="24"/>
+        </w:rPr>
+        <w:t xml:space="preserve">ficerer teknologivalget, med mindre kunden har nogen helt specifikke krav hertil. Den </w:t>
+      </w:r>
+      <w:r>
+        <w:rPr>
+          <w:sz w:val="24"/>
+          <w:szCs w:val="24"/>
+        </w:rPr>
+        <w:t xml:space="preserve">sammenligner ikke det nye system med noget tidligere, men har fokus på fremtiden, og løsningen af den nuværende problemstilling. </w:t>
+      </w:r>
+      <w:r>
+        <w:rPr>
+          <w:sz w:val="24"/>
+          <w:szCs w:val="24"/>
+        </w:rPr>
+        <w:t>I vores tilfælde er der altså fokus på</w:t>
+      </w:r>
+      <w:r>
+        <w:rPr>
+          <w:sz w:val="24"/>
+          <w:szCs w:val="24"/>
+        </w:rPr>
+        <w:t xml:space="preserve"> at systemet skal samle alle skridt der tages i forbindelse med afgivelse af lånetilbud, når Ferrari skal </w:t>
+      </w:r>
+      <w:r>
+        <w:rPr>
+          <w:sz w:val="24"/>
+          <w:szCs w:val="24"/>
+        </w:rPr>
+        <w:t>sælge en bil med finansiering. Visionsdokumentet tager også højde for, at Ferrari er interesseret i et intuitivt brugerinterface</w:t>
+      </w:r>
+      <w:r>
+        <w:rPr>
+          <w:sz w:val="24"/>
+          <w:szCs w:val="24"/>
+        </w:rPr>
+        <w:t xml:space="preserve"> uden forsinkelser, </w:t>
+      </w:r>
+      <w:r>
+        <w:rPr>
+          <w:sz w:val="24"/>
+          <w:szCs w:val="24"/>
+        </w:rPr>
+        <w:t>en effektivisering af virksomhedens nuværende proces og en minimering af tab af salg, hvilket de har oplevet som en konsekvens af den nuværende arbejdsgang</w:t>
+      </w:r>
+      <w:r>
+        <w:rPr>
+          <w:sz w:val="24"/>
+          <w:szCs w:val="24"/>
+        </w:rPr>
+        <w:t>.</w:t>
+      </w:r>
+    </w:p>
+    <w:p>
+      <w:pPr>
+        <w:ind w:firstLine="284"/>
+        <w:rPr>
+          <w:sz w:val="24"/>
+          <w:szCs w:val="24"/>
+        </w:rPr>
+      </w:pPr>
+      <w:r>
+        <w:rPr>
+          <w:sz w:val="24"/>
+          <w:szCs w:val="24"/>
+        </w:rPr>
+        <w:t xml:space="preserve">Interessentanalysen er en analyse af alle der har interesse i løsningen vi når frem til. Der kan være tale om brugere, kunder, </w:t>
+      </w:r>
+      <w:r>
+        <w:rPr>
+          <w:sz w:val="24"/>
+          <w:szCs w:val="24"/>
+        </w:rPr>
+        <w:t xml:space="preserve">lovgivere eller ejere af understøttende systemer og så videre. Med andre ord: interessenter der anvender eller betaler for produktet, eller på anden måde regulerer problemdomænet eller tilbyder services til os som udviklere. </w:t>
+      </w:r>
+      <w:r>
+        <w:rPr>
+          <w:sz w:val="24"/>
+          <w:szCs w:val="24"/>
+        </w:rPr>
+        <w:t>Interessentanalysen tager højde for sådanne interessenters konkrete ønsker, krav og behov.</w:t>
+      </w:r>
+      <w:r>
+        <w:rPr>
+          <w:sz w:val="24"/>
+          <w:szCs w:val="24"/>
+        </w:rPr>
+        <w:t xml:space="preserve"> </w:t>
+      </w:r>
+      <w:r>
+        <w:rPr>
+          <w:sz w:val="24"/>
+          <w:szCs w:val="24"/>
+        </w:rPr>
+        <w:t xml:space="preserve">Vores interessentanalyse tager således udgangspunkt i forhandlerens kunder, dem der er interesseret i at købe en bil, bilsælgerne, </w:t>
+      </w:r>
+      <w:r>
+        <w:rPr>
+          <w:sz w:val="24"/>
+          <w:szCs w:val="24"/>
+        </w:rPr>
+        <w:t xml:space="preserve">kontorassistenter og økonomimedarbejdere samt salgschefen og den </w:t>
+      </w:r>
+      <w:proofErr w:type="gramStart"/>
+      <w:r>
+        <w:rPr>
+          <w:sz w:val="24"/>
+          <w:szCs w:val="24"/>
+        </w:rPr>
+        <w:t>bank forretningen</w:t>
+      </w:r>
+      <w:proofErr w:type="gramEnd"/>
+      <w:r>
+        <w:rPr>
+          <w:sz w:val="24"/>
+          <w:szCs w:val="24"/>
+        </w:rPr>
+        <w:t xml:space="preserve"> </w:t>
+      </w:r>
+      <w:r>
+        <w:rPr>
+          <w:sz w:val="24"/>
+          <w:szCs w:val="24"/>
+        </w:rPr>
+        <w:t>giver finan</w:t>
+      </w:r>
+      <w:r>
+        <w:rPr>
+          <w:sz w:val="24"/>
+          <w:szCs w:val="24"/>
+        </w:rPr>
+        <w:lastRenderedPageBreak/>
+        <w:t xml:space="preserve">sieringstilbud i samarbejde med. </w:t>
+      </w:r>
+      <w:r>
+        <w:rPr>
+          <w:sz w:val="24"/>
+          <w:szCs w:val="24"/>
+        </w:rPr>
+        <w:t xml:space="preserve">Vi henviser til Bilag 1 for en mere detaljeret gennemgang af interessentanalysen. </w:t>
+      </w:r>
+    </w:p>
+    <w:p>
+      <w:pPr>
+        <w:jc w:val="both"/>
+        <w:rPr>
+          <w:sz w:val="24"/>
+          <w:szCs w:val="24"/>
+        </w:rPr>
+      </w:pPr>
+      <w:r>
+        <w:rPr>
+          <w:sz w:val="24"/>
+          <w:szCs w:val="24"/>
+        </w:rPr>
+        <w:t xml:space="preserve">Feature-listen er et element </w:t>
+      </w:r>
+      <w:r>
+        <w:rPr>
+          <w:sz w:val="24"/>
+          <w:szCs w:val="24"/>
+        </w:rPr>
+        <w:t xml:space="preserve">i visionsdokumentet, </w:t>
+      </w:r>
+      <w:r>
+        <w:rPr>
+          <w:sz w:val="24"/>
+          <w:szCs w:val="24"/>
+        </w:rPr>
+        <w:t>der skaber overblik over systemets funktioner</w:t>
+      </w:r>
+      <w:r>
+        <w:rPr>
+          <w:sz w:val="24"/>
+          <w:szCs w:val="24"/>
+        </w:rPr>
+        <w:t xml:space="preserve">. </w:t>
+      </w:r>
+      <w:r>
+        <w:rPr>
+          <w:sz w:val="24"/>
+          <w:szCs w:val="24"/>
+        </w:rPr>
+        <w:t>Det er således en liste over alt hvad systemet</w:t>
+      </w:r>
+      <w:r>
+        <w:rPr>
+          <w:sz w:val="24"/>
+          <w:szCs w:val="24"/>
+        </w:rPr>
+        <w:t xml:space="preserve"> ud fra problemdomænet</w:t>
+      </w:r>
+      <w:r>
+        <w:rPr>
+          <w:sz w:val="24"/>
+          <w:szCs w:val="24"/>
+        </w:rPr>
+        <w:t xml:space="preserve"> skal kunne udføre overordnet set, </w:t>
+      </w:r>
+      <w:r>
+        <w:rPr>
+          <w:sz w:val="24"/>
+          <w:szCs w:val="24"/>
+        </w:rPr>
+        <w:t xml:space="preserve">og er med til at danne grundlag for den videre udviklingsproces. </w:t>
+      </w:r>
+      <w:r>
+        <w:rPr>
+          <w:sz w:val="24"/>
+          <w:szCs w:val="24"/>
+        </w:rPr>
+        <w:t xml:space="preserve">Vores feature-liste </w:t>
+      </w:r>
+      <w:r>
+        <w:rPr>
+          <w:sz w:val="24"/>
+          <w:szCs w:val="24"/>
+        </w:rPr>
+        <w:t>indeholder de funktioner der er behov for i for</w:t>
+      </w:r>
+      <w:r>
+        <w:rPr>
+          <w:sz w:val="24"/>
+          <w:szCs w:val="24"/>
+        </w:rPr>
+        <w:t xml:space="preserve">bindelse med afgivelse af lånetilbud hos bilforhandleren. Vi har valgt at </w:t>
+      </w:r>
+      <w:r>
+        <w:rPr>
+          <w:sz w:val="24"/>
+          <w:szCs w:val="24"/>
+        </w:rPr>
+        <w:t xml:space="preserve">medtage </w:t>
+      </w:r>
+      <w:r>
+        <w:rPr>
+          <w:sz w:val="24"/>
+          <w:szCs w:val="24"/>
+        </w:rPr>
+        <w:t>Kreditværdighedstjek hos RKI</w:t>
+      </w:r>
+      <w:r>
+        <w:rPr>
+          <w:sz w:val="24"/>
+          <w:szCs w:val="24"/>
+        </w:rPr>
+        <w:t xml:space="preserve">, </w:t>
+      </w:r>
+      <w:r>
+        <w:rPr>
+          <w:sz w:val="24"/>
+          <w:szCs w:val="24"/>
+        </w:rPr>
+        <w:t>Indhentning af aktuel rentesats hos banken</w:t>
+      </w:r>
+      <w:r>
+        <w:rPr>
+          <w:sz w:val="24"/>
+          <w:szCs w:val="24"/>
+        </w:rPr>
+        <w:t>,</w:t>
+      </w:r>
+      <w:r>
+        <w:rPr>
+          <w:sz w:val="24"/>
+          <w:szCs w:val="24"/>
+        </w:rPr>
+        <w:t xml:space="preserve"> b</w:t>
+      </w:r>
+      <w:r>
+        <w:rPr>
+          <w:sz w:val="24"/>
+          <w:szCs w:val="24"/>
+        </w:rPr>
+        <w:t>eregn</w:t>
+      </w:r>
+      <w:r>
+        <w:rPr>
+          <w:sz w:val="24"/>
+          <w:szCs w:val="24"/>
+        </w:rPr>
+        <w:t>ing</w:t>
+      </w:r>
+      <w:r>
+        <w:rPr>
+          <w:sz w:val="24"/>
+          <w:szCs w:val="24"/>
+        </w:rPr>
+        <w:t xml:space="preserve"> af rentesats ud fra givne oplysninger</w:t>
+      </w:r>
+      <w:r>
+        <w:rPr>
+          <w:sz w:val="24"/>
+          <w:szCs w:val="24"/>
+        </w:rPr>
+        <w:t xml:space="preserve"> fra banken og RKI, r</w:t>
+      </w:r>
+      <w:r>
+        <w:rPr>
+          <w:sz w:val="24"/>
+          <w:szCs w:val="24"/>
+        </w:rPr>
+        <w:t>egistrer</w:t>
+      </w:r>
+      <w:r>
+        <w:rPr>
+          <w:sz w:val="24"/>
+          <w:szCs w:val="24"/>
+        </w:rPr>
+        <w:t>ing</w:t>
+      </w:r>
+      <w:r>
+        <w:rPr>
+          <w:sz w:val="24"/>
+          <w:szCs w:val="24"/>
+        </w:rPr>
+        <w:t xml:space="preserve"> af</w:t>
+      </w:r>
+      <w:r>
+        <w:rPr>
+          <w:sz w:val="24"/>
+          <w:szCs w:val="24"/>
+        </w:rPr>
+        <w:t xml:space="preserve"> et lånetilbud til en kunde</w:t>
+      </w:r>
+      <w:r>
+        <w:rPr>
+          <w:sz w:val="24"/>
+          <w:szCs w:val="24"/>
+        </w:rPr>
+        <w:t xml:space="preserve"> samt e</w:t>
+      </w:r>
+      <w:r>
+        <w:rPr>
+          <w:sz w:val="24"/>
+          <w:szCs w:val="24"/>
+        </w:rPr>
+        <w:t>ksport af et lånetilbud med en tilbagebetalingsplan</w:t>
+      </w:r>
+      <w:r>
+        <w:rPr>
+          <w:sz w:val="24"/>
+          <w:szCs w:val="24"/>
+        </w:rPr>
+        <w:t>.</w:t>
+      </w:r>
+    </w:p>
+    <w:p>
+      <w:pPr>
+        <w:ind w:firstLine="284"/>
+        <w:rPr>
+          <w:sz w:val="24"/>
+          <w:szCs w:val="24"/>
+        </w:rPr>
+      </w:pPr>
+    </w:p>
+    <w:p>
+      <w:pPr>
+        <w:ind w:firstLine="284"/>
+        <w:rPr>
+          <w:sz w:val="24"/>
+          <w:szCs w:val="24"/>
+        </w:rPr>
+      </w:pPr>
+    </w:p>
+    <w:p>
+      <w:pPr>
+        <w:jc w:val="both"/>
+      </w:pPr>
+    </w:p>
+    <w:p>
+      <w:pPr>
+        <w:pStyle w:val="Overskrift3"/>
+        <w:jc w:val="both"/>
+      </w:pPr>
+      <w:bookmarkStart w:id="8" w:name="_Toc512935717"/>
+      <w:proofErr w:type="spellStart"/>
+      <w:r>
+        <w:t>Use</w:t>
+      </w:r>
       <w:proofErr w:type="spellEnd"/>
       <w:r>
         <w:t xml:space="preserve"> </w:t>
       </w:r>
-    </w:p>
-    <w:p>
-      <w:pPr>
-        <w:jc w:val="both"/>
-      </w:pPr>
-    </w:p>
-    <w:p>
-      <w:pPr>
-        <w:pStyle w:val="Overskrift2"/>
-        <w:jc w:val="both"/>
-      </w:pPr>
-      <w:bookmarkStart w:id="5" w:name="_Toc512935713"/>
-      <w:r>
-        <w:t>Iterat</w:t>
-      </w:r>
-      <w:r>
-        <w:t>ion 1</w:t>
-      </w:r>
-      <w:bookmarkEnd w:id="5"/>
-    </w:p>
-    <w:p>
-      <w:pPr>
-        <w:jc w:val="both"/>
-      </w:pPr>
-    </w:p>
+      <w:r>
+        <w:t>c</w:t>
+      </w:r>
+      <w:r>
+        <w:t xml:space="preserve">ase </w:t>
+      </w:r>
+      <w:r>
+        <w:t>d</w:t>
+      </w:r>
+      <w:r>
+        <w:t>iagram</w:t>
+      </w:r>
+      <w:bookmarkEnd w:id="8"/>
+    </w:p>
+    <w:p/>
     <w:p>
       <w:pPr>
         <w:pStyle w:val="Overskrift3"/>
-        <w:jc w:val="both"/>
-      </w:pPr>
-      <w:bookmarkStart w:id="6" w:name="_Toc512935714"/>
-      <w:r>
-        <w:t>Udviklingsmiljø</w:t>
-      </w:r>
-      <w:bookmarkEnd w:id="6"/>
-      <w:r>
-        <w:t xml:space="preserve"> </w:t>
-      </w:r>
-    </w:p>
-    <w:p>
-      <w:pPr>
-        <w:jc w:val="both"/>
-      </w:pPr>
-    </w:p>
-    <w:p>
-      <w:pPr>
-        <w:pStyle w:val="Overskrift3"/>
-        <w:jc w:val="both"/>
-      </w:pPr>
-      <w:bookmarkStart w:id="7" w:name="_Toc512935715"/>
-      <w:r>
-        <w:t>Iterations- og faseplan</w:t>
-      </w:r>
-      <w:bookmarkEnd w:id="7"/>
-    </w:p>
-    <w:p>
-      <w:pPr>
-        <w:jc w:val="both"/>
-      </w:pPr>
-    </w:p>
-    <w:p>
-      <w:pPr>
-        <w:pStyle w:val="Overskrift3"/>
-        <w:jc w:val="both"/>
-        <w:rPr>
-          <w:lang w:val="en-US"/>
-        </w:rPr>
-      </w:pPr>
-      <w:bookmarkStart w:id="8" w:name="_Toc512935716"/>
-      <w:proofErr w:type="spellStart"/>
-      <w:r>
-        <w:rPr>
-          <w:lang w:val="en-US"/>
-        </w:rPr>
-        <w:t>Visionsdokument</w:t>
-      </w:r>
-      <w:bookmarkEnd w:id="8"/>
-      <w:proofErr w:type="spellEnd"/>
-      <w:r>
-        <w:rPr>
-          <w:lang w:val="en-US"/>
-        </w:rPr>
-        <w:t xml:space="preserve"> </w:t>
-      </w:r>
-    </w:p>
-    <w:p>
-      <w:pPr>
-        <w:jc w:val="both"/>
-        <w:rPr>
-          <w:lang w:val="en-US"/>
-        </w:rPr>
-      </w:pPr>
-    </w:p>
-    <w:p>
-      <w:pPr>
-        <w:pStyle w:val="Overskrift3"/>
-        <w:jc w:val="both"/>
-        <w:rPr>
-          <w:lang w:val="en-US"/>
-        </w:rPr>
-      </w:pPr>
-      <w:bookmarkStart w:id="9" w:name="_Toc512935717"/>
-      <w:r>
-        <w:rPr>
-          <w:lang w:val="en-US"/>
-        </w:rPr>
-        <w:t xml:space="preserve">Use </w:t>
-      </w:r>
-      <w:r>
-        <w:rPr>
-          <w:lang w:val="en-US"/>
-        </w:rPr>
-        <w:t>c</w:t>
-      </w:r>
-      <w:r>
-        <w:rPr>
-          <w:lang w:val="en-US"/>
-        </w:rPr>
-        <w:t xml:space="preserve">ase </w:t>
-      </w:r>
-      <w:r>
-        <w:rPr>
-          <w:lang w:val="en-US"/>
-        </w:rPr>
-        <w:t>d</w:t>
-      </w:r>
-      <w:r>
-        <w:rPr>
-          <w:lang w:val="en-US"/>
-        </w:rPr>
-        <w:t>iagram</w:t>
-      </w:r>
-      <w:bookmarkEnd w:id="9"/>
-    </w:p>
-    <w:p>
-      <w:pPr>
-        <w:rPr>
-          <w:lang w:val="en-US"/>
-        </w:rPr>
-      </w:pPr>
-    </w:p>
-    <w:p>
-      <w:pPr>
-        <w:pStyle w:val="Overskrift3"/>
-        <w:rPr>
-          <w:lang w:val="en-US"/>
-        </w:rPr>
-      </w:pPr>
-      <w:proofErr w:type="spellStart"/>
-      <w:r>
-        <w:rPr>
-          <w:lang w:val="en-US"/>
-        </w:rPr>
-        <w:t>Domænemodel</w:t>
-      </w:r>
-      <w:proofErr w:type="spellEnd"/>
-      <w:r>
-        <w:rPr>
-          <w:lang w:val="en-US"/>
-        </w:rPr>
-        <w:t xml:space="preserve"> </w:t>
-      </w:r>
-    </w:p>
-    <w:p>
-      <w:pPr>
-        <w:jc w:val="both"/>
-        <w:rPr>
-          <w:lang w:val="en-US"/>
-        </w:rPr>
-      </w:pPr>
-    </w:p>
-    <w:p>
-      <w:pPr>
-        <w:jc w:val="both"/>
-        <w:rPr>
-          <w:lang w:val="en-US"/>
-        </w:rPr>
+      </w:pPr>
+      <w:r>
+        <w:t xml:space="preserve">Domænemodel </w:t>
+      </w:r>
+    </w:p>
+    <w:p>
+      <w:pPr>
+        <w:jc w:val="both"/>
+      </w:pPr>
+    </w:p>
+    <w:p>
+      <w:pPr>
+        <w:jc w:val="both"/>
       </w:pPr>
     </w:p>
     <w:p>
@@ -1687,13 +2095,9 @@
           <w:color w:val="8F0000" w:themeColor="accent1" w:themeShade="BF"/>
           <w:sz w:val="32"/>
           <w:szCs w:val="32"/>
-          <w:lang w:val="en-US"/>
-        </w:rPr>
-      </w:pPr>
-      <w:r>
-        <w:rPr>
-          <w:lang w:val="en-US"/>
-        </w:rPr>
+        </w:rPr>
+      </w:pPr>
+      <w:r>
         <w:br w:type="page"/>
       </w:r>
     </w:p>
@@ -1701,50 +2105,32 @@
       <w:pPr>
         <w:pStyle w:val="Overskrift1"/>
         <w:jc w:val="both"/>
-        <w:rPr>
-          <w:lang w:val="en-US"/>
-        </w:rPr>
-      </w:pPr>
-      <w:bookmarkStart w:id="10" w:name="_Toc512935718"/>
+      </w:pPr>
+      <w:bookmarkStart w:id="9" w:name="_Toc512935718"/>
+      <w:r>
+        <w:lastRenderedPageBreak/>
+        <w:t xml:space="preserve">Fase 2: </w:t>
+      </w:r>
       <w:proofErr w:type="spellStart"/>
       <w:r>
-        <w:rPr>
-          <w:lang w:val="en-US"/>
-        </w:rPr>
-        <w:lastRenderedPageBreak/>
-        <w:t>Fase</w:t>
-      </w:r>
+        <w:t>Elaboration</w:t>
+      </w:r>
+      <w:bookmarkEnd w:id="9"/>
       <w:proofErr w:type="spellEnd"/>
-      <w:r>
-        <w:rPr>
-          <w:lang w:val="en-US"/>
-        </w:rPr>
-        <w:t xml:space="preserve"> 2: Elaboration</w:t>
-      </w:r>
-      <w:bookmarkEnd w:id="10"/>
-    </w:p>
-    <w:p>
-      <w:pPr>
-        <w:jc w:val="both"/>
-        <w:rPr>
-          <w:lang w:val="en-US"/>
-        </w:rPr>
-      </w:pPr>
-    </w:p>
-    <w:p>
-      <w:pPr>
-        <w:jc w:val="both"/>
-        <w:rPr>
-          <w:lang w:val="en-US"/>
-        </w:rPr>
-      </w:pPr>
-    </w:p>
-    <w:p>
-      <w:pPr>
-        <w:jc w:val="both"/>
-        <w:rPr>
-          <w:lang w:val="en-US"/>
-        </w:rPr>
+    </w:p>
+    <w:p>
+      <w:pPr>
+        <w:jc w:val="both"/>
+      </w:pPr>
+    </w:p>
+    <w:p>
+      <w:pPr>
+        <w:jc w:val="both"/>
+      </w:pPr>
+    </w:p>
+    <w:p>
+      <w:pPr>
+        <w:jc w:val="both"/>
       </w:pPr>
     </w:p>
     <w:p>
@@ -1755,13 +2141,9 @@
           <w:color w:val="8F0000" w:themeColor="accent1" w:themeShade="BF"/>
           <w:sz w:val="32"/>
           <w:szCs w:val="32"/>
-          <w:lang w:val="en-US"/>
-        </w:rPr>
-      </w:pPr>
-      <w:r>
-        <w:rPr>
-          <w:lang w:val="en-US"/>
-        </w:rPr>
+        </w:rPr>
+      </w:pPr>
+      <w:r>
         <w:br w:type="page"/>
       </w:r>
     </w:p>
@@ -1770,12 +2152,12 @@
         <w:pStyle w:val="Overskrift1"/>
         <w:jc w:val="both"/>
       </w:pPr>
-      <w:bookmarkStart w:id="11" w:name="_Toc512935719"/>
+      <w:bookmarkStart w:id="10" w:name="_Toc512935719"/>
       <w:r>
         <w:lastRenderedPageBreak/>
         <w:t>Konklusion</w:t>
       </w:r>
-      <w:bookmarkEnd w:id="11"/>
+      <w:bookmarkEnd w:id="10"/>
       <w:r>
         <w:t xml:space="preserve"> </w:t>
       </w:r>
@@ -1804,12 +2186,12 @@
         <w:pStyle w:val="Overskrift1"/>
         <w:jc w:val="both"/>
       </w:pPr>
-      <w:bookmarkStart w:id="12" w:name="_Toc512935720"/>
+      <w:bookmarkStart w:id="11" w:name="_Toc512935720"/>
       <w:r>
         <w:lastRenderedPageBreak/>
         <w:t>Litteraturliste</w:t>
       </w:r>
-      <w:bookmarkEnd w:id="12"/>
+      <w:bookmarkEnd w:id="11"/>
       <w:r>
         <w:t xml:space="preserve"> </w:t>
       </w:r>
@@ -1838,16 +2220,298 @@
         <w:pStyle w:val="Overskrift1"/>
         <w:jc w:val="both"/>
       </w:pPr>
-      <w:bookmarkStart w:id="13" w:name="_Toc512935721"/>
+      <w:bookmarkStart w:id="12" w:name="_Toc512935721"/>
       <w:r>
         <w:lastRenderedPageBreak/>
         <w:t>Bilag</w:t>
       </w:r>
+      <w:bookmarkEnd w:id="12"/>
+      <w:r>
+        <w:t xml:space="preserve"> </w:t>
+      </w:r>
+    </w:p>
+    <w:p>
+      <w:pPr>
+        <w:pStyle w:val="Overskrift2"/>
+      </w:pPr>
+      <w:r>
+        <w:t xml:space="preserve">Bilag 1 – Visionsdokumentet </w:t>
+      </w:r>
+    </w:p>
+    <w:p/>
+    <w:p>
+      <w:pPr>
+        <w:pStyle w:val="Overskrift3"/>
+      </w:pPr>
+      <w:r>
+        <w:t>Visionen</w:t>
+      </w:r>
+    </w:p>
+    <w:p>
+      <w:pPr>
+        <w:jc w:val="both"/>
+      </w:pPr>
+      <w:r>
+        <w:t>Systemet samler alle skridt der tages i forbindelse med afgivelse af lånetilbud ved køb af virksomhedens produkter(Ferrari).  Systemet skal have et intuitivt brugerinterface som reagerer uden forsinkelse. Systemet bidrager til virksomhedens drift ved at effektivisere processen ved afgivelse af lånetilbud. Det skal kunne minimere tab af salg grundet bortkomne formularer, og kunne tilgås fra alle steder, af hensyn til salgschefens forretningsrejser.</w:t>
+      </w:r>
+    </w:p>
+    <w:p>
+      <w:pPr>
+        <w:pStyle w:val="Ingenafstand"/>
+      </w:pPr>
+    </w:p>
+    <w:p>
+      <w:pPr>
+        <w:pStyle w:val="Overskrift3"/>
+      </w:pPr>
+      <w:r>
+        <w:t xml:space="preserve">Interessentanalyse </w:t>
+      </w:r>
+    </w:p>
+    <w:p>
+      <w:pPr>
+        <w:pStyle w:val="Ingenafstand"/>
+        <w:ind w:left="2835" w:hanging="2835"/>
+        <w:jc w:val="both"/>
+      </w:pPr>
+      <w:r>
+        <w:t xml:space="preserve">Regional Ferrari-forhandler: </w:t>
+      </w:r>
+      <w:r>
+        <w:tab/>
+      </w:r>
+      <w:r>
+        <w:tab/>
+      </w:r>
+      <w:r>
+        <w:t>Interesseret i at øge virksomhedens salg. Interesseret i muligheden for at godkende låneplaner uden at være fysisk tilstede i virksomheden.</w:t>
+      </w:r>
+    </w:p>
+    <w:p>
+      <w:pPr>
+        <w:pStyle w:val="Ingenafstand"/>
+        <w:ind w:left="2835" w:hanging="2835"/>
+        <w:jc w:val="both"/>
+      </w:pPr>
+    </w:p>
+    <w:p>
+      <w:pPr>
+        <w:pStyle w:val="Ingenafstand"/>
+        <w:ind w:left="2835" w:hanging="2835"/>
+        <w:jc w:val="both"/>
+      </w:pPr>
+      <w:r>
+        <w:t xml:space="preserve">Kunde: </w:t>
+      </w:r>
+      <w:r>
+        <w:tab/>
+      </w:r>
+      <w:r>
+        <w:tab/>
+      </w:r>
+      <w:r>
+        <w:t>Kunden har interesse i at få en hurtig og korrekt udmelding om lån kan godkendes.</w:t>
+      </w:r>
+    </w:p>
+    <w:p>
+      <w:pPr>
+        <w:pStyle w:val="Ingenafstand"/>
+        <w:ind w:left="2835" w:hanging="2835"/>
+        <w:jc w:val="both"/>
+      </w:pPr>
+    </w:p>
+    <w:p>
+      <w:pPr>
+        <w:pStyle w:val="Ingenafstand"/>
+        <w:ind w:left="2835" w:hanging="2835"/>
+        <w:jc w:val="both"/>
+      </w:pPr>
+      <w:r>
+        <w:t>Bilsælger:</w:t>
+      </w:r>
+      <w:r>
+        <w:tab/>
+      </w:r>
+      <w:r>
+        <w:tab/>
+      </w:r>
+      <w:r>
+        <w:t>Bilsælgeren har interesse i at vide om kunden allerede er registreret, for at undgå at der gives tilbud til samme kunde flere gange. Han har interesse i at processen bliver nemmere og hurtigere, da det gør det muligt at fokusere på kundekontakt og salg.</w:t>
+      </w:r>
+    </w:p>
+    <w:p>
+      <w:pPr>
+        <w:pStyle w:val="Ingenafstand"/>
+        <w:jc w:val="both"/>
+      </w:pPr>
+    </w:p>
+    <w:p>
+      <w:pPr>
+        <w:pStyle w:val="Ingenafstand"/>
+        <w:jc w:val="both"/>
+      </w:pPr>
+      <w:r>
+        <w:t>Kontorassistent:</w:t>
+      </w:r>
+      <w:r>
+        <w:tab/>
+      </w:r>
+      <w:r>
+        <w:tab/>
+      </w:r>
+      <w:r>
+        <w:tab/>
+      </w:r>
+      <w:r>
+        <w:tab/>
+      </w:r>
+      <w:r>
+        <w:tab/>
+      </w:r>
+      <w:r>
+        <w:t>Kontorassistentens arbejdsbyrde lettes ved implementering af systemet.</w:t>
+      </w:r>
+    </w:p>
+    <w:p>
+      <w:pPr>
+        <w:pStyle w:val="Ingenafstand"/>
+        <w:ind w:left="2835" w:hanging="2835"/>
+        <w:jc w:val="both"/>
+      </w:pPr>
+    </w:p>
+    <w:p>
+      <w:pPr>
+        <w:pStyle w:val="Ingenafstand"/>
+        <w:ind w:left="2835" w:hanging="2835"/>
+        <w:jc w:val="both"/>
+      </w:pPr>
+      <w:r>
+        <w:t>Økonomimedarbejder:</w:t>
+      </w:r>
+      <w:r>
+        <w:tab/>
+      </w:r>
+      <w:r>
+        <w:tab/>
+      </w:r>
+      <w:r>
+        <w:t>Økonomimedarbejderen har interesse i at processen bliver effektiviseret, da det gør hans arbejde lettere og hurtigere at udføre.</w:t>
+      </w:r>
+    </w:p>
+    <w:p>
+      <w:pPr>
+        <w:pStyle w:val="Ingenafstand"/>
+        <w:ind w:left="2835" w:hanging="2835"/>
+        <w:jc w:val="both"/>
+      </w:pPr>
+    </w:p>
+    <w:p>
+      <w:pPr>
+        <w:pStyle w:val="Ingenafstand"/>
+        <w:ind w:left="2835" w:hanging="2835"/>
+        <w:jc w:val="both"/>
+      </w:pPr>
+      <w:r>
+        <w:t>Salgschef:</w:t>
+      </w:r>
+      <w:r>
+        <w:tab/>
+      </w:r>
+      <w:r>
+        <w:tab/>
+      </w:r>
+      <w:r>
+        <w:t>Salgschefen er interesseret i at øge virksomhedens salg ved en mere effektiv proces.</w:t>
+      </w:r>
+    </w:p>
+    <w:p>
+      <w:pPr>
+        <w:pStyle w:val="Ingenafstand"/>
+        <w:ind w:left="2835" w:hanging="2835"/>
+        <w:jc w:val="both"/>
+      </w:pPr>
+    </w:p>
+    <w:p>
+      <w:pPr>
+        <w:pStyle w:val="Ingenafstand"/>
+        <w:ind w:left="2835" w:hanging="2835"/>
+        <w:jc w:val="both"/>
+      </w:pPr>
+      <w:r>
+        <w:t>Banken:</w:t>
+      </w:r>
+      <w:r>
+        <w:tab/>
+      </w:r>
+      <w:r>
+        <w:tab/>
+      </w:r>
+      <w:r>
+        <w:t>Banken er interesseret i virksomhedens finansielle situation, der forventes forbedret ved implementering af systemet. Banken øger også sit eget salg, når virksomhedens salg forøges.</w:t>
+      </w:r>
+    </w:p>
+    <w:p>
+      <w:pPr>
+        <w:jc w:val="both"/>
+      </w:pPr>
+    </w:p>
+    <w:p>
+      <w:pPr>
+        <w:pStyle w:val="Overskrift3"/>
+      </w:pPr>
+      <w:r>
+        <w:t>Feature</w:t>
+      </w:r>
+      <w:r>
+        <w:t>-</w:t>
+      </w:r>
+      <w:r>
+        <w:t>liste</w:t>
+      </w:r>
+    </w:p>
+    <w:p>
+      <w:pPr>
+        <w:pStyle w:val="Ingenafstand"/>
+      </w:pPr>
+      <w:r>
+        <w:t>Kreditværdighedstjek hos RKI</w:t>
+      </w:r>
+    </w:p>
+    <w:p>
+      <w:pPr>
+        <w:pStyle w:val="Ingenafstand"/>
+      </w:pPr>
+      <w:r>
+        <w:t>Indhentning af aktuel rentesats hos banken</w:t>
+      </w:r>
+      <w:bookmarkStart w:id="13" w:name="_GoBack"/>
       <w:bookmarkEnd w:id="13"/>
-      <w:r>
-        <w:t xml:space="preserve"> </w:t>
-      </w:r>
-    </w:p>
+    </w:p>
+    <w:p>
+      <w:pPr>
+        <w:pStyle w:val="Ingenafstand"/>
+      </w:pPr>
+      <w:r>
+        <w:t>Beregning af rentesats ud fra givne oplysninger</w:t>
+      </w:r>
+    </w:p>
+    <w:p>
+      <w:pPr>
+        <w:pStyle w:val="Ingenafstand"/>
+      </w:pPr>
+      <w:r>
+        <w:t>Registrering af et lånetilbud til en kunde</w:t>
+      </w:r>
+    </w:p>
+    <w:p>
+      <w:pPr>
+        <w:pStyle w:val="Ingenafstand"/>
+      </w:pPr>
+      <w:r>
+        <w:t>Eksport af et lånetilbud med en tilbagebetalingsplan</w:t>
+      </w:r>
+    </w:p>
+    <w:p/>
     <w:sectPr>
       <w:footerReference w:type="first" r:id="rId9"/>
       <w:pgSz w:w="11906" w:h="16838"/>
@@ -1974,6 +2638,22 @@
       </w:pPr>
       <w:r>
         <w:continuationSeparator/>
+      </w:r>
+    </w:p>
+  </w:footnote>
+  <w:footnote w:id="1">
+    <w:p>
+      <w:pPr>
+        <w:pStyle w:val="Fodnotetekst"/>
+      </w:pPr>
+      <w:r>
+        <w:rPr>
+          <w:rStyle w:val="Fodnotehenvisning"/>
+        </w:rPr>
+        <w:footnoteRef/>
+      </w:r>
+      <w:r>
+        <w:t xml:space="preserve"> Se Bilag 1 - Visionsdokumentet</w:t>
       </w:r>
     </w:p>
   </w:footnote>
@@ -2694,6 +3374,46 @@
       <w:spacing w:after="100"/>
       <w:ind w:left="440"/>
     </w:pPr>
+  </w:style>
+  <w:style w:type="paragraph" w:styleId="Fodnotetekst">
+    <w:name w:val="footnote text"/>
+    <w:basedOn w:val="Normal"/>
+    <w:link w:val="FodnotetekstTegn"/>
+    <w:uiPriority w:val="99"/>
+    <w:semiHidden/>
+    <w:unhideWhenUsed/>
+    <w:rsid w:val="00623D6D"/>
+    <w:pPr>
+      <w:spacing w:line="240" w:lineRule="auto"/>
+    </w:pPr>
+    <w:rPr>
+      <w:sz w:val="20"/>
+      <w:szCs w:val="20"/>
+    </w:rPr>
+  </w:style>
+  <w:style w:type="character" w:customStyle="1" w:styleId="FodnotetekstTegn">
+    <w:name w:val="Fodnotetekst Tegn"/>
+    <w:basedOn w:val="Standardskrifttypeiafsnit"/>
+    <w:link w:val="Fodnotetekst"/>
+    <w:uiPriority w:val="99"/>
+    <w:semiHidden/>
+    <w:rsid w:val="00623D6D"/>
+    <w:rPr>
+      <w:rFonts w:ascii="Calibri" w:hAnsi="Calibri"/>
+      <w:sz w:val="20"/>
+      <w:szCs w:val="20"/>
+    </w:rPr>
+  </w:style>
+  <w:style w:type="character" w:styleId="Fodnotehenvisning">
+    <w:name w:val="footnote reference"/>
+    <w:basedOn w:val="Standardskrifttypeiafsnit"/>
+    <w:uiPriority w:val="99"/>
+    <w:semiHidden/>
+    <w:unhideWhenUsed/>
+    <w:rsid w:val="00623D6D"/>
+    <w:rPr>
+      <w:vertAlign w:val="superscript"/>
+    </w:rPr>
   </w:style>
 </w:styles>
 </file>
@@ -3685,7 +4405,7 @@
 </file>
 
 <file path=customXml/itemProps2.xml><?xml version="1.0" encoding="utf-8"?>
-<ds:datastoreItem xmlns:ds="http://schemas.openxmlformats.org/officeDocument/2006/customXml" ds:itemID="{C448170B-4AF1-4BD3-97B1-A514939E9505}">
+<ds:datastoreItem xmlns:ds="http://schemas.openxmlformats.org/officeDocument/2006/customXml" ds:itemID="{5B248275-CB49-416B-8A90-CBFD953305A4}">
   <ds:schemaRefs>
     <ds:schemaRef ds:uri="http://schemas.openxmlformats.org/officeDocument/2006/bibliography"/>
   </ds:schemaRefs>

</xml_diff>

<commit_message>
afsnit om domænemodel tilføjet til rapport
</commit_message>
<xml_diff>
--- a/modeller, dokumenter/Rapport.docx
+++ b/modeller, dokumenter/Rapport.docx
@@ -126,27 +126,7 @@
                         <w:sz w:val="72"/>
                         <w:szCs w:val="88"/>
                       </w:rPr>
-                      <w:t xml:space="preserve">Ferrari </w:t>
-                    </w:r>
-                    <w:proofErr w:type="spellStart"/>
-                    <w:r>
-                      <w:rPr>
-                        <w:rFonts w:asciiTheme="majorHAnsi" w:eastAsiaTheme="majorEastAsia" w:hAnsiTheme="majorHAnsi" w:cstheme="majorBidi"/>
-                        <w:color w:val="C00000" w:themeColor="accent1"/>
-                        <w:sz w:val="72"/>
-                        <w:szCs w:val="88"/>
-                      </w:rPr>
-                      <w:t>Financing</w:t>
-                    </w:r>
-                    <w:proofErr w:type="spellEnd"/>
-                    <w:r>
-                      <w:rPr>
-                        <w:rFonts w:asciiTheme="majorHAnsi" w:eastAsiaTheme="majorEastAsia" w:hAnsiTheme="majorHAnsi" w:cstheme="majorBidi"/>
-                        <w:color w:val="C00000" w:themeColor="accent1"/>
-                        <w:sz w:val="72"/>
-                        <w:szCs w:val="88"/>
-                      </w:rPr>
-                      <w:t xml:space="preserve"> System</w:t>
+                      <w:t>Ferrari Financing System</w:t>
                     </w:r>
                   </w:p>
                 </w:sdtContent>
@@ -279,19 +259,9 @@
                   <w:pStyle w:val="Forsidedetaljer"/>
                   <w:jc w:val="both"/>
                 </w:pPr>
-                <w:proofErr w:type="spellStart"/>
                 <w:r>
-                  <w:t>Udannelsesinstitution</w:t>
+                  <w:t>Udannelsesinstitution: Erhvervsakademi Midtvest</w:t>
                 </w:r>
-                <w:proofErr w:type="spellEnd"/>
-                <w:r>
-                  <w:t xml:space="preserve">: Erhvervsakademi </w:t>
-                </w:r>
-                <w:proofErr w:type="spellStart"/>
-                <w:r>
-                  <w:t>Midtvest</w:t>
-                </w:r>
-                <w:proofErr w:type="spellEnd"/>
               </w:p>
               <w:sdt>
                 <w:sdtPr>
@@ -325,13 +295,8 @@
                   <w:jc w:val="both"/>
                 </w:pPr>
                 <w:r>
-                  <w:t>Antal tegn</w:t>
+                  <w:t>Antal tegn: ?</w:t>
                 </w:r>
-                <w:proofErr w:type="gramStart"/>
-                <w:r>
-                  <w:t>: ?</w:t>
-                </w:r>
-                <w:proofErr w:type="gramEnd"/>
               </w:p>
               <w:p>
                 <w:pPr>
@@ -393,7 +358,6 @@
             <w:tabs>
               <w:tab w:val="right" w:leader="dot" w:pos="9628"/>
             </w:tabs>
-            <w:jc w:val="both"/>
             <w:rPr>
               <w:rFonts w:asciiTheme="minorHAnsi" w:hAnsiTheme="minorHAnsi"/>
               <w:noProof/>
@@ -408,7 +372,7 @@
           <w:r>
             <w:fldChar w:fldCharType="separate"/>
           </w:r>
-          <w:hyperlink w:anchor="_Toc512935709" w:history="1">
+          <w:hyperlink w:anchor="_Toc513018340" w:history="1">
             <w:r>
               <w:rPr>
                 <w:rStyle w:val="Hyperlink"/>
@@ -435,7 +399,7 @@
                 <w:noProof/>
                 <w:webHidden/>
               </w:rPr>
-              <w:instrText xml:space="preserve"> PAGEREF _Toc512935709 \h </w:instrText>
+              <w:instrText xml:space="preserve"> PAGEREF _Toc513018340 \h </w:instrText>
             </w:r>
             <w:r>
               <w:rPr>
@@ -472,13 +436,12 @@
             <w:tabs>
               <w:tab w:val="right" w:leader="dot" w:pos="9628"/>
             </w:tabs>
-            <w:jc w:val="both"/>
             <w:rPr>
               <w:rFonts w:asciiTheme="minorHAnsi" w:hAnsiTheme="minorHAnsi"/>
               <w:noProof/>
             </w:rPr>
           </w:pPr>
-          <w:hyperlink w:anchor="_Toc512935710" w:history="1">
+          <w:hyperlink w:anchor="_Toc513018341" w:history="1">
             <w:r>
               <w:rPr>
                 <w:rStyle w:val="Hyperlink"/>
@@ -505,7 +468,7 @@
                 <w:noProof/>
                 <w:webHidden/>
               </w:rPr>
-              <w:instrText xml:space="preserve"> PAGEREF _Toc512935710 \h </w:instrText>
+              <w:instrText xml:space="preserve"> PAGEREF _Toc513018341 \h </w:instrText>
             </w:r>
             <w:r>
               <w:rPr>
@@ -542,19 +505,18 @@
             <w:tabs>
               <w:tab w:val="right" w:leader="dot" w:pos="9628"/>
             </w:tabs>
-            <w:jc w:val="both"/>
             <w:rPr>
               <w:rFonts w:asciiTheme="minorHAnsi" w:hAnsiTheme="minorHAnsi"/>
               <w:noProof/>
             </w:rPr>
           </w:pPr>
-          <w:hyperlink w:anchor="_Toc512935711" w:history="1">
+          <w:hyperlink w:anchor="_Toc513018342" w:history="1">
             <w:r>
               <w:rPr>
                 <w:rStyle w:val="Hyperlink"/>
                 <w:noProof/>
               </w:rPr>
-              <w:t>MUST (???)</w:t>
+              <w:t>MUST (Shahnaz)</w:t>
             </w:r>
             <w:r>
               <w:rPr>
@@ -575,7 +537,7 @@
                 <w:noProof/>
                 <w:webHidden/>
               </w:rPr>
-              <w:instrText xml:space="preserve"> PAGEREF _Toc512935711 \h </w:instrText>
+              <w:instrText xml:space="preserve"> PAGEREF _Toc513018342 \h </w:instrText>
             </w:r>
             <w:r>
               <w:rPr>
@@ -612,13 +574,12 @@
             <w:tabs>
               <w:tab w:val="right" w:leader="dot" w:pos="9628"/>
             </w:tabs>
-            <w:jc w:val="both"/>
             <w:rPr>
               <w:rFonts w:asciiTheme="minorHAnsi" w:hAnsiTheme="minorHAnsi"/>
               <w:noProof/>
             </w:rPr>
           </w:pPr>
-          <w:hyperlink w:anchor="_Toc512935712" w:history="1">
+          <w:hyperlink w:anchor="_Toc513018343" w:history="1">
             <w:r>
               <w:rPr>
                 <w:rStyle w:val="Hyperlink"/>
@@ -645,7 +606,7 @@
                 <w:noProof/>
                 <w:webHidden/>
               </w:rPr>
-              <w:instrText xml:space="preserve"> PAGEREF _Toc512935712 \h </w:instrText>
+              <w:instrText xml:space="preserve"> PAGEREF _Toc513018343 \h </w:instrText>
             </w:r>
             <w:r>
               <w:rPr>
@@ -682,13 +643,12 @@
             <w:tabs>
               <w:tab w:val="right" w:leader="dot" w:pos="9628"/>
             </w:tabs>
-            <w:jc w:val="both"/>
             <w:rPr>
               <w:rFonts w:asciiTheme="minorHAnsi" w:hAnsiTheme="minorHAnsi"/>
               <w:noProof/>
             </w:rPr>
           </w:pPr>
-          <w:hyperlink w:anchor="_Toc512935713" w:history="1">
+          <w:hyperlink w:anchor="_Toc513018344" w:history="1">
             <w:r>
               <w:rPr>
                 <w:rStyle w:val="Hyperlink"/>
@@ -715,7 +675,7 @@
                 <w:noProof/>
                 <w:webHidden/>
               </w:rPr>
-              <w:instrText xml:space="preserve"> PAGEREF _Toc512935713 \h </w:instrText>
+              <w:instrText xml:space="preserve"> PAGEREF _Toc513018344 \h </w:instrText>
             </w:r>
             <w:r>
               <w:rPr>
@@ -752,13 +712,12 @@
             <w:tabs>
               <w:tab w:val="right" w:leader="dot" w:pos="9628"/>
             </w:tabs>
-            <w:jc w:val="both"/>
             <w:rPr>
               <w:rFonts w:asciiTheme="minorHAnsi" w:hAnsiTheme="minorHAnsi"/>
               <w:noProof/>
             </w:rPr>
           </w:pPr>
-          <w:hyperlink w:anchor="_Toc512935714" w:history="1">
+          <w:hyperlink w:anchor="_Toc513018345" w:history="1">
             <w:r>
               <w:rPr>
                 <w:rStyle w:val="Hyperlink"/>
@@ -785,7 +744,7 @@
                 <w:noProof/>
                 <w:webHidden/>
               </w:rPr>
-              <w:instrText xml:space="preserve"> PAGEREF _Toc512935714 \h </w:instrText>
+              <w:instrText xml:space="preserve"> PAGEREF _Toc513018345 \h </w:instrText>
             </w:r>
             <w:r>
               <w:rPr>
@@ -822,13 +781,12 @@
             <w:tabs>
               <w:tab w:val="right" w:leader="dot" w:pos="9628"/>
             </w:tabs>
-            <w:jc w:val="both"/>
             <w:rPr>
               <w:rFonts w:asciiTheme="minorHAnsi" w:hAnsiTheme="minorHAnsi"/>
               <w:noProof/>
             </w:rPr>
           </w:pPr>
-          <w:hyperlink w:anchor="_Toc512935715" w:history="1">
+          <w:hyperlink w:anchor="_Toc513018346" w:history="1">
             <w:r>
               <w:rPr>
                 <w:rStyle w:val="Hyperlink"/>
@@ -855,7 +813,7 @@
                 <w:noProof/>
                 <w:webHidden/>
               </w:rPr>
-              <w:instrText xml:space="preserve"> PAGEREF _Toc512935715 \h </w:instrText>
+              <w:instrText xml:space="preserve"> PAGEREF _Toc513018346 \h </w:instrText>
             </w:r>
             <w:r>
               <w:rPr>
@@ -892,13 +850,12 @@
             <w:tabs>
               <w:tab w:val="right" w:leader="dot" w:pos="9628"/>
             </w:tabs>
-            <w:jc w:val="both"/>
             <w:rPr>
               <w:rFonts w:asciiTheme="minorHAnsi" w:hAnsiTheme="minorHAnsi"/>
               <w:noProof/>
             </w:rPr>
           </w:pPr>
-          <w:hyperlink w:anchor="_Toc512935716" w:history="1">
+          <w:hyperlink w:anchor="_Toc513018347" w:history="1">
             <w:r>
               <w:rPr>
                 <w:rStyle w:val="Hyperlink"/>
@@ -925,7 +882,7 @@
                 <w:noProof/>
                 <w:webHidden/>
               </w:rPr>
-              <w:instrText xml:space="preserve"> PAGEREF _Toc512935716 \h </w:instrText>
+              <w:instrText xml:space="preserve"> PAGEREF _Toc513018347 \h </w:instrText>
             </w:r>
             <w:r>
               <w:rPr>
@@ -962,17 +919,17 @@
             <w:tabs>
               <w:tab w:val="right" w:leader="dot" w:pos="9628"/>
             </w:tabs>
-            <w:jc w:val="both"/>
             <w:rPr>
               <w:rFonts w:asciiTheme="minorHAnsi" w:hAnsiTheme="minorHAnsi"/>
               <w:noProof/>
             </w:rPr>
           </w:pPr>
-          <w:hyperlink w:anchor="_Toc512935717" w:history="1">
+          <w:hyperlink w:anchor="_Toc513018348" w:history="1">
             <w:r>
               <w:rPr>
                 <w:rStyle w:val="Hyperlink"/>
                 <w:noProof/>
+                <w:lang w:val="en-US"/>
               </w:rPr>
               <w:t>Use case diagram</w:t>
             </w:r>
@@ -995,7 +952,7 @@
                 <w:noProof/>
                 <w:webHidden/>
               </w:rPr>
-              <w:instrText xml:space="preserve"> PAGEREF _Toc512935717 \h </w:instrText>
+              <w:instrText xml:space="preserve"> PAGEREF _Toc513018348 \h </w:instrText>
             </w:r>
             <w:r>
               <w:rPr>
@@ -1015,7 +972,77 @@
                 <w:noProof/>
                 <w:webHidden/>
               </w:rPr>
-              <w:t>2</w:t>
+              <w:t>3</w:t>
+            </w:r>
+            <w:r>
+              <w:rPr>
+                <w:noProof/>
+                <w:webHidden/>
+              </w:rPr>
+              <w:fldChar w:fldCharType="end"/>
+            </w:r>
+          </w:hyperlink>
+        </w:p>
+        <w:p>
+          <w:pPr>
+            <w:pStyle w:val="Indholdsfortegnelse3"/>
+            <w:tabs>
+              <w:tab w:val="right" w:leader="dot" w:pos="9628"/>
+            </w:tabs>
+            <w:rPr>
+              <w:rFonts w:asciiTheme="minorHAnsi" w:hAnsiTheme="minorHAnsi"/>
+              <w:noProof/>
+            </w:rPr>
+          </w:pPr>
+          <w:hyperlink w:anchor="_Toc513018349" w:history="1">
+            <w:r>
+              <w:rPr>
+                <w:rStyle w:val="Hyperlink"/>
+                <w:noProof/>
+                <w:lang w:val="en-US"/>
+              </w:rPr>
+              <w:t>Domænemodel</w:t>
+            </w:r>
+            <w:r>
+              <w:rPr>
+                <w:noProof/>
+                <w:webHidden/>
+              </w:rPr>
+              <w:tab/>
+            </w:r>
+            <w:r>
+              <w:rPr>
+                <w:noProof/>
+                <w:webHidden/>
+              </w:rPr>
+              <w:fldChar w:fldCharType="begin"/>
+            </w:r>
+            <w:r>
+              <w:rPr>
+                <w:noProof/>
+                <w:webHidden/>
+              </w:rPr>
+              <w:instrText xml:space="preserve"> PAGEREF _Toc513018349 \h </w:instrText>
+            </w:r>
+            <w:r>
+              <w:rPr>
+                <w:noProof/>
+                <w:webHidden/>
+              </w:rPr>
+            </w:r>
+            <w:r>
+              <w:rPr>
+                <w:noProof/>
+                <w:webHidden/>
+              </w:rPr>
+              <w:fldChar w:fldCharType="separate"/>
+            </w:r>
+            <w:r>
+              <w:rPr>
+                <w:noProof/>
+                <w:webHidden/>
+              </w:rPr>
+              <w:t>3</w:t>
             </w:r>
             <w:r>
               <w:rPr>
@@ -1032,17 +1059,17 @@
             <w:tabs>
               <w:tab w:val="right" w:leader="dot" w:pos="9628"/>
             </w:tabs>
-            <w:jc w:val="both"/>
             <w:rPr>
               <w:rFonts w:asciiTheme="minorHAnsi" w:hAnsiTheme="minorHAnsi"/>
               <w:noProof/>
             </w:rPr>
           </w:pPr>
-          <w:hyperlink w:anchor="_Toc512935718" w:history="1">
+          <w:hyperlink w:anchor="_Toc513018350" w:history="1">
             <w:r>
               <w:rPr>
                 <w:rStyle w:val="Hyperlink"/>
                 <w:noProof/>
+                <w:lang w:val="en-US"/>
               </w:rPr>
               <w:t>Fase 2: Elaboration</w:t>
             </w:r>
@@ -1065,7 +1092,7 @@
                 <w:noProof/>
                 <w:webHidden/>
               </w:rPr>
-              <w:instrText xml:space="preserve"> PAGEREF _Toc512935718 \h </w:instrText>
+              <w:instrText xml:space="preserve"> PAGEREF _Toc513018350 \h </w:instrText>
             </w:r>
             <w:r>
               <w:rPr>
@@ -1085,7 +1112,7 @@
                 <w:noProof/>
                 <w:webHidden/>
               </w:rPr>
-              <w:t>3</w:t>
+              <w:t>4</w:t>
             </w:r>
             <w:r>
               <w:rPr>
@@ -1102,13 +1129,12 @@
             <w:tabs>
               <w:tab w:val="right" w:leader="dot" w:pos="9628"/>
             </w:tabs>
-            <w:jc w:val="both"/>
             <w:rPr>
               <w:rFonts w:asciiTheme="minorHAnsi" w:hAnsiTheme="minorHAnsi"/>
               <w:noProof/>
             </w:rPr>
           </w:pPr>
-          <w:hyperlink w:anchor="_Toc512935719" w:history="1">
+          <w:hyperlink w:anchor="_Toc513018351" w:history="1">
             <w:r>
               <w:rPr>
                 <w:rStyle w:val="Hyperlink"/>
@@ -1135,7 +1161,7 @@
                 <w:noProof/>
                 <w:webHidden/>
               </w:rPr>
-              <w:instrText xml:space="preserve"> PAGEREF _Toc512935719 \h </w:instrText>
+              <w:instrText xml:space="preserve"> PAGEREF _Toc513018351 \h </w:instrText>
             </w:r>
             <w:r>
               <w:rPr>
@@ -1155,7 +1181,7 @@
                 <w:noProof/>
                 <w:webHidden/>
               </w:rPr>
-              <w:t>4</w:t>
+              <w:t>5</w:t>
             </w:r>
             <w:r>
               <w:rPr>
@@ -1172,13 +1198,12 @@
             <w:tabs>
               <w:tab w:val="right" w:leader="dot" w:pos="9628"/>
             </w:tabs>
-            <w:jc w:val="both"/>
             <w:rPr>
               <w:rFonts w:asciiTheme="minorHAnsi" w:hAnsiTheme="minorHAnsi"/>
               <w:noProof/>
             </w:rPr>
           </w:pPr>
-          <w:hyperlink w:anchor="_Toc512935720" w:history="1">
+          <w:hyperlink w:anchor="_Toc513018352" w:history="1">
             <w:r>
               <w:rPr>
                 <w:rStyle w:val="Hyperlink"/>
@@ -1205,7 +1230,7 @@
                 <w:noProof/>
                 <w:webHidden/>
               </w:rPr>
-              <w:instrText xml:space="preserve"> PAGEREF _Toc512935720 \h </w:instrText>
+              <w:instrText xml:space="preserve"> PAGEREF _Toc513018352 \h </w:instrText>
             </w:r>
             <w:r>
               <w:rPr>
@@ -1225,7 +1250,7 @@
                 <w:noProof/>
                 <w:webHidden/>
               </w:rPr>
-              <w:t>5</w:t>
+              <w:t>6</w:t>
             </w:r>
             <w:r>
               <w:rPr>
@@ -1242,13 +1267,12 @@
             <w:tabs>
               <w:tab w:val="right" w:leader="dot" w:pos="9628"/>
             </w:tabs>
-            <w:jc w:val="both"/>
             <w:rPr>
               <w:rFonts w:asciiTheme="minorHAnsi" w:hAnsiTheme="minorHAnsi"/>
               <w:noProof/>
             </w:rPr>
           </w:pPr>
-          <w:hyperlink w:anchor="_Toc512935721" w:history="1">
+          <w:hyperlink w:anchor="_Toc513018353" w:history="1">
             <w:r>
               <w:rPr>
                 <w:rStyle w:val="Hyperlink"/>
@@ -1275,7 +1299,7 @@
                 <w:noProof/>
                 <w:webHidden/>
               </w:rPr>
-              <w:instrText xml:space="preserve"> PAGEREF _Toc512935721 \h </w:instrText>
+              <w:instrText xml:space="preserve"> PAGEREF _Toc513018353 \h </w:instrText>
             </w:r>
             <w:r>
               <w:rPr>
@@ -1295,7 +1319,283 @@
                 <w:noProof/>
                 <w:webHidden/>
               </w:rPr>
-              <w:t>6</w:t>
+              <w:t>7</w:t>
+            </w:r>
+            <w:r>
+              <w:rPr>
+                <w:noProof/>
+                <w:webHidden/>
+              </w:rPr>
+              <w:fldChar w:fldCharType="end"/>
+            </w:r>
+          </w:hyperlink>
+        </w:p>
+        <w:p>
+          <w:pPr>
+            <w:pStyle w:val="Indholdsfortegnelse2"/>
+            <w:tabs>
+              <w:tab w:val="right" w:leader="dot" w:pos="9628"/>
+            </w:tabs>
+            <w:rPr>
+              <w:rFonts w:asciiTheme="minorHAnsi" w:hAnsiTheme="minorHAnsi"/>
+              <w:noProof/>
+            </w:rPr>
+          </w:pPr>
+          <w:hyperlink w:anchor="_Toc513018354" w:history="1">
+            <w:r>
+              <w:rPr>
+                <w:rStyle w:val="Hyperlink"/>
+                <w:noProof/>
+              </w:rPr>
+              <w:t>Bilag 1 – Visionsdokumentet</w:t>
+            </w:r>
+            <w:r>
+              <w:rPr>
+                <w:noProof/>
+                <w:webHidden/>
+              </w:rPr>
+              <w:tab/>
+            </w:r>
+            <w:r>
+              <w:rPr>
+                <w:noProof/>
+                <w:webHidden/>
+              </w:rPr>
+              <w:fldChar w:fldCharType="begin"/>
+            </w:r>
+            <w:r>
+              <w:rPr>
+                <w:noProof/>
+                <w:webHidden/>
+              </w:rPr>
+              <w:instrText xml:space="preserve"> PAGEREF _Toc513018354 \h </w:instrText>
+            </w:r>
+            <w:r>
+              <w:rPr>
+                <w:noProof/>
+                <w:webHidden/>
+              </w:rPr>
+            </w:r>
+            <w:r>
+              <w:rPr>
+                <w:noProof/>
+                <w:webHidden/>
+              </w:rPr>
+              <w:fldChar w:fldCharType="separate"/>
+            </w:r>
+            <w:r>
+              <w:rPr>
+                <w:noProof/>
+                <w:webHidden/>
+              </w:rPr>
+              <w:t>7</w:t>
+            </w:r>
+            <w:r>
+              <w:rPr>
+                <w:noProof/>
+                <w:webHidden/>
+              </w:rPr>
+              <w:fldChar w:fldCharType="end"/>
+            </w:r>
+          </w:hyperlink>
+        </w:p>
+        <w:p>
+          <w:pPr>
+            <w:pStyle w:val="Indholdsfortegnelse3"/>
+            <w:tabs>
+              <w:tab w:val="right" w:leader="dot" w:pos="9628"/>
+            </w:tabs>
+            <w:rPr>
+              <w:rFonts w:asciiTheme="minorHAnsi" w:hAnsiTheme="minorHAnsi"/>
+              <w:noProof/>
+            </w:rPr>
+          </w:pPr>
+          <w:hyperlink w:anchor="_Toc513018355" w:history="1">
+            <w:r>
+              <w:rPr>
+                <w:rStyle w:val="Hyperlink"/>
+                <w:noProof/>
+              </w:rPr>
+              <w:t>Visionen</w:t>
+            </w:r>
+            <w:r>
+              <w:rPr>
+                <w:noProof/>
+                <w:webHidden/>
+              </w:rPr>
+              <w:tab/>
+            </w:r>
+            <w:r>
+              <w:rPr>
+                <w:noProof/>
+                <w:webHidden/>
+              </w:rPr>
+              <w:fldChar w:fldCharType="begin"/>
+            </w:r>
+            <w:r>
+              <w:rPr>
+                <w:noProof/>
+                <w:webHidden/>
+              </w:rPr>
+              <w:instrText xml:space="preserve"> PAGEREF _Toc513018355 \h </w:instrText>
+            </w:r>
+            <w:r>
+              <w:rPr>
+                <w:noProof/>
+                <w:webHidden/>
+              </w:rPr>
+            </w:r>
+            <w:r>
+              <w:rPr>
+                <w:noProof/>
+                <w:webHidden/>
+              </w:rPr>
+              <w:fldChar w:fldCharType="separate"/>
+            </w:r>
+            <w:r>
+              <w:rPr>
+                <w:noProof/>
+                <w:webHidden/>
+              </w:rPr>
+              <w:t>7</w:t>
+            </w:r>
+            <w:r>
+              <w:rPr>
+                <w:noProof/>
+                <w:webHidden/>
+              </w:rPr>
+              <w:fldChar w:fldCharType="end"/>
+            </w:r>
+          </w:hyperlink>
+        </w:p>
+        <w:p>
+          <w:pPr>
+            <w:pStyle w:val="Indholdsfortegnelse3"/>
+            <w:tabs>
+              <w:tab w:val="right" w:leader="dot" w:pos="9628"/>
+            </w:tabs>
+            <w:rPr>
+              <w:rFonts w:asciiTheme="minorHAnsi" w:hAnsiTheme="minorHAnsi"/>
+              <w:noProof/>
+            </w:rPr>
+          </w:pPr>
+          <w:hyperlink w:anchor="_Toc513018356" w:history="1">
+            <w:r>
+              <w:rPr>
+                <w:rStyle w:val="Hyperlink"/>
+                <w:noProof/>
+              </w:rPr>
+              <w:t>Interessentanalyse</w:t>
+            </w:r>
+            <w:r>
+              <w:rPr>
+                <w:noProof/>
+                <w:webHidden/>
+              </w:rPr>
+              <w:tab/>
+            </w:r>
+            <w:r>
+              <w:rPr>
+                <w:noProof/>
+                <w:webHidden/>
+              </w:rPr>
+              <w:fldChar w:fldCharType="begin"/>
+            </w:r>
+            <w:r>
+              <w:rPr>
+                <w:noProof/>
+                <w:webHidden/>
+              </w:rPr>
+              <w:instrText xml:space="preserve"> PAGEREF _Toc513018356 \h </w:instrText>
+            </w:r>
+            <w:r>
+              <w:rPr>
+                <w:noProof/>
+                <w:webHidden/>
+              </w:rPr>
+            </w:r>
+            <w:r>
+              <w:rPr>
+                <w:noProof/>
+                <w:webHidden/>
+              </w:rPr>
+              <w:fldChar w:fldCharType="separate"/>
+            </w:r>
+            <w:r>
+              <w:rPr>
+                <w:noProof/>
+                <w:webHidden/>
+              </w:rPr>
+              <w:t>7</w:t>
+            </w:r>
+            <w:r>
+              <w:rPr>
+                <w:noProof/>
+                <w:webHidden/>
+              </w:rPr>
+              <w:fldChar w:fldCharType="end"/>
+            </w:r>
+          </w:hyperlink>
+        </w:p>
+        <w:p>
+          <w:pPr>
+            <w:pStyle w:val="Indholdsfortegnelse3"/>
+            <w:tabs>
+              <w:tab w:val="right" w:leader="dot" w:pos="9628"/>
+            </w:tabs>
+            <w:rPr>
+              <w:rFonts w:asciiTheme="minorHAnsi" w:hAnsiTheme="minorHAnsi"/>
+              <w:noProof/>
+            </w:rPr>
+          </w:pPr>
+          <w:hyperlink w:anchor="_Toc513018357" w:history="1">
+            <w:r>
+              <w:rPr>
+                <w:rStyle w:val="Hyperlink"/>
+                <w:noProof/>
+              </w:rPr>
+              <w:t>Feature-liste</w:t>
+            </w:r>
+            <w:r>
+              <w:rPr>
+                <w:noProof/>
+                <w:webHidden/>
+              </w:rPr>
+              <w:tab/>
+            </w:r>
+            <w:r>
+              <w:rPr>
+                <w:noProof/>
+                <w:webHidden/>
+              </w:rPr>
+              <w:fldChar w:fldCharType="begin"/>
+            </w:r>
+            <w:r>
+              <w:rPr>
+                <w:noProof/>
+                <w:webHidden/>
+              </w:rPr>
+              <w:instrText xml:space="preserve"> PAGEREF _Toc513018357 \h </w:instrText>
+            </w:r>
+            <w:r>
+              <w:rPr>
+                <w:noProof/>
+                <w:webHidden/>
+              </w:rPr>
+            </w:r>
+            <w:r>
+              <w:rPr>
+                <w:noProof/>
+                <w:webHidden/>
+              </w:rPr>
+              <w:fldChar w:fldCharType="separate"/>
+            </w:r>
+            <w:r>
+              <w:rPr>
+                <w:noProof/>
+                <w:webHidden/>
+              </w:rPr>
+              <w:t>7</w:t>
             </w:r>
             <w:r>
               <w:rPr>
@@ -1349,7 +1649,7 @@
         <w:pStyle w:val="Overskrift1"/>
         <w:jc w:val="both"/>
       </w:pPr>
-      <w:bookmarkStart w:id="0" w:name="_Toc512935709"/>
+      <w:bookmarkStart w:id="0" w:name="_Toc513018340"/>
       <w:r>
         <w:lastRenderedPageBreak/>
         <w:t>Indledning</w:t>
@@ -1366,7 +1666,7 @@
         <w:pStyle w:val="Overskrift2"/>
         <w:jc w:val="both"/>
       </w:pPr>
-      <w:bookmarkStart w:id="1" w:name="_Toc512935710"/>
+      <w:bookmarkStart w:id="1" w:name="_Toc513018341"/>
       <w:r>
         <w:t>Problemstilling</w:t>
       </w:r>
@@ -1390,7 +1690,7 @@
         <w:pStyle w:val="Overskrift1"/>
         <w:jc w:val="both"/>
       </w:pPr>
-      <w:bookmarkStart w:id="2" w:name="_Toc512935711"/>
+      <w:bookmarkStart w:id="2" w:name="_Toc513018342"/>
       <w:r>
         <w:t>MUST (</w:t>
       </w:r>
@@ -1484,17 +1784,15 @@
         <w:pStyle w:val="Overskrift1"/>
         <w:jc w:val="both"/>
       </w:pPr>
-      <w:bookmarkStart w:id="3" w:name="_Toc512935712"/>
+      <w:bookmarkStart w:id="3" w:name="_Toc513018343"/>
       <w:r>
         <w:lastRenderedPageBreak/>
         <w:t xml:space="preserve">Fase 1: </w:t>
       </w:r>
-      <w:proofErr w:type="spellStart"/>
       <w:r>
         <w:t>Inception</w:t>
       </w:r>
       <w:bookmarkEnd w:id="3"/>
-      <w:proofErr w:type="spellEnd"/>
       <w:r>
         <w:t xml:space="preserve"> </w:t>
       </w:r>
@@ -1509,7 +1807,7 @@
         <w:pStyle w:val="Overskrift2"/>
         <w:jc w:val="both"/>
       </w:pPr>
-      <w:bookmarkStart w:id="4" w:name="_Toc512935713"/>
+      <w:bookmarkStart w:id="4" w:name="_Toc513018344"/>
       <w:r>
         <w:t>Iterat</w:t>
       </w:r>
@@ -1528,7 +1826,7 @@
         <w:pStyle w:val="Overskrift3"/>
         <w:jc w:val="both"/>
       </w:pPr>
-      <w:bookmarkStart w:id="5" w:name="_Toc512935714"/>
+      <w:bookmarkStart w:id="5" w:name="_Toc513018345"/>
       <w:r>
         <w:t>Udviklingsmiljø</w:t>
       </w:r>
@@ -1547,11 +1845,160 @@
         <w:pStyle w:val="Overskrift3"/>
         <w:jc w:val="both"/>
       </w:pPr>
-      <w:bookmarkStart w:id="6" w:name="_Toc512935715"/>
+      <w:bookmarkStart w:id="6" w:name="_Toc513018346"/>
       <w:r>
         <w:t>Iterations- og faseplan</w:t>
       </w:r>
       <w:bookmarkEnd w:id="6"/>
+      <w:r>
+        <w:t xml:space="preserve"> (Sofie)</w:t>
+      </w:r>
+    </w:p>
+    <w:p>
+      <w:pPr>
+        <w:jc w:val="both"/>
+        <w:rPr>
+          <w:sz w:val="24"/>
+        </w:rPr>
+      </w:pPr>
+      <w:r>
+        <w:rPr>
+          <w:sz w:val="24"/>
+        </w:rPr>
+        <w:t>Som en del af project management har vi udarbejdet en iterations- og faseplan. Denne er med til at sikre</w:t>
+      </w:r>
+      <w:r>
+        <w:rPr>
+          <w:sz w:val="24"/>
+        </w:rPr>
+        <w:t>,</w:t>
+      </w:r>
+      <w:r>
+        <w:rPr>
+          <w:sz w:val="24"/>
+        </w:rPr>
+        <w:t xml:space="preserve"> </w:t>
+      </w:r>
+      <w:r>
+        <w:rPr>
+          <w:sz w:val="24"/>
+        </w:rPr>
+        <w:t xml:space="preserve">at vi holder et overblik over </w:t>
+      </w:r>
+      <w:r>
+        <w:rPr>
+          <w:sz w:val="24"/>
+        </w:rPr>
+        <w:t xml:space="preserve">de kommende iterationer samt de milepæle der skal nås for hver fase. </w:t>
+      </w:r>
+      <w:r>
+        <w:rPr>
+          <w:sz w:val="24"/>
+        </w:rPr>
+        <w:t>Den udarbejdes i starten af inception</w:t>
+      </w:r>
+      <w:r>
+        <w:rPr>
+          <w:sz w:val="24"/>
+        </w:rPr>
+        <w:t xml:space="preserve"> fasen</w:t>
+      </w:r>
+      <w:r>
+        <w:rPr>
+          <w:sz w:val="24"/>
+        </w:rPr>
+        <w:t>, da den</w:t>
+      </w:r>
+      <w:r>
+        <w:rPr>
+          <w:sz w:val="24"/>
+        </w:rPr>
+        <w:t xml:space="preserve"> givetvis</w:t>
+      </w:r>
+      <w:r>
+        <w:rPr>
+          <w:sz w:val="24"/>
+        </w:rPr>
+        <w:t xml:space="preserve"> er e</w:t>
+      </w:r>
+      <w:r>
+        <w:rPr>
+          <w:sz w:val="24"/>
+        </w:rPr>
+        <w:t>t</w:t>
+      </w:r>
+      <w:r>
+        <w:rPr>
+          <w:sz w:val="24"/>
+        </w:rPr>
+        <w:t xml:space="preserve"> grundlæggende led i project management. </w:t>
+      </w:r>
+      <w:r>
+        <w:rPr>
+          <w:sz w:val="24"/>
+        </w:rPr>
+        <w:t>Den er dog på dette tidspunkt endnu ikke helt stabil, da vi har behov for at opdatere den løbende.</w:t>
+      </w:r>
+      <w:r>
+        <w:rPr>
+          <w:sz w:val="24"/>
+        </w:rPr>
+        <w:t xml:space="preserve"> Vores plan indeholder desuden en detaljeret </w:t>
+      </w:r>
+      <w:r>
+        <w:rPr>
+          <w:sz w:val="24"/>
+        </w:rPr>
+        <w:t>opremsning af de aktiviteter</w:t>
+      </w:r>
+      <w:r>
+        <w:rPr>
+          <w:sz w:val="24"/>
+        </w:rPr>
+        <w:t>,</w:t>
+      </w:r>
+      <w:r>
+        <w:rPr>
+          <w:sz w:val="24"/>
+        </w:rPr>
+        <w:t xml:space="preserve"> vi gennemfører den enkelte dag i hver iteration. For hver dag har vi valgt at </w:t>
+      </w:r>
+      <w:r>
+        <w:rPr>
+          <w:sz w:val="24"/>
+        </w:rPr>
+        <w:t xml:space="preserve">starte med at </w:t>
+      </w:r>
+      <w:r>
+        <w:rPr>
+          <w:sz w:val="24"/>
+        </w:rPr>
+        <w:t xml:space="preserve">se på vores plan for dagen, </w:t>
+      </w:r>
+      <w:r>
+        <w:rPr>
+          <w:sz w:val="24"/>
+        </w:rPr>
+        <w:t xml:space="preserve">og vi afslutter desuden dagen med at opdatere planen, samt at føre en log over hvad vi har nået. </w:t>
+      </w:r>
+      <w:r>
+        <w:rPr>
+          <w:sz w:val="24"/>
+        </w:rPr>
+        <w:t xml:space="preserve">Det hjælper os til at overholde planen samt </w:t>
+      </w:r>
+      <w:r>
+        <w:rPr>
+          <w:sz w:val="24"/>
+        </w:rPr>
+        <w:t xml:space="preserve">reflektere over vores arbejdsproces. </w:t>
+      </w:r>
+      <w:r>
+        <w:rPr>
+          <w:sz w:val="24"/>
+        </w:rPr>
+        <w:t xml:space="preserve">Iterations- og faseplanen bør være stabil inden vi går i construction-fasen. </w:t>
+      </w:r>
     </w:p>
     <w:p>
       <w:pPr>
@@ -1563,7 +2010,7 @@
         <w:pStyle w:val="Overskrift3"/>
         <w:jc w:val="both"/>
       </w:pPr>
-      <w:bookmarkStart w:id="7" w:name="_Toc512935716"/>
+      <w:bookmarkStart w:id="7" w:name="_Toc513018347"/>
       <w:r>
         <w:t>Visionsdokument</w:t>
       </w:r>
@@ -1571,6 +2018,9 @@
       <w:r>
         <w:t xml:space="preserve"> </w:t>
       </w:r>
+      <w:r>
+        <w:t>(Sofie)</w:t>
+      </w:r>
     </w:p>
     <w:p>
       <w:pPr>
@@ -1634,7 +2084,7 @@
           <w:sz w:val="24"/>
           <w:szCs w:val="24"/>
         </w:rPr>
-        <w:t xml:space="preserve">indskrænket problemdomænet og formålet med projektet, uden dog at begrænse løsningsmulighederne for meget. </w:t>
+        <w:t xml:space="preserve">indskrænket problemdomænet og formålet med projektet uden dog at begrænse løsningsmulighederne for meget. </w:t>
       </w:r>
       <w:r>
         <w:rPr>
@@ -1678,7 +2128,7 @@
           <w:sz w:val="24"/>
           <w:szCs w:val="24"/>
         </w:rPr>
-        <w:t xml:space="preserve">sammenligner ikke det nye system med noget tidligere, men har fokus på fremtiden, og løsningen af den nuværende problemstilling. </w:t>
+        <w:t xml:space="preserve">sammenligner ikke det nye system med noget tidligere, men har fokus på fremtiden og løsningen af den nuværende problemstilling. </w:t>
       </w:r>
       <w:r>
         <w:rPr>
@@ -1692,6 +2142,13 @@
           <w:sz w:val="24"/>
           <w:szCs w:val="24"/>
         </w:rPr>
+        <w:t>,</w:t>
+      </w:r>
+      <w:r>
+        <w:rPr>
+          <w:sz w:val="24"/>
+          <w:szCs w:val="24"/>
+        </w:rPr>
         <w:t xml:space="preserve"> at systemet skal samle alle skridt der tages i forbindelse med afgivelse af lånetilbud, når Ferrari skal </w:t>
       </w:r>
       <w:r>
@@ -1706,7 +2163,15 @@
           <w:sz w:val="24"/>
           <w:szCs w:val="24"/>
         </w:rPr>
-        <w:t xml:space="preserve"> uden forsinkelser, </w:t>
+        <w:t xml:space="preserve"> uden forsin</w:t>
+      </w:r>
+      <w:r>
+        <w:rPr>
+          <w:sz w:val="24"/>
+          <w:szCs w:val="24"/>
+        </w:rPr>
+        <w:lastRenderedPageBreak/>
+        <w:t xml:space="preserve">kelser, </w:t>
       </w:r>
       <w:r>
         <w:rPr>
@@ -1736,14 +2201,70 @@
           <w:sz w:val="24"/>
           <w:szCs w:val="24"/>
         </w:rPr>
-        <w:t xml:space="preserve">Interessentanalysen er en analyse af alle der har interesse i løsningen vi når frem til. Der kan være tale om brugere, kunder, </w:t>
-      </w:r>
-      <w:r>
-        <w:rPr>
-          <w:sz w:val="24"/>
-          <w:szCs w:val="24"/>
-        </w:rPr>
-        <w:t xml:space="preserve">lovgivere eller ejere af understøttende systemer og så videre. Med andre ord: interessenter der anvender eller betaler for produktet, eller på anden måde regulerer problemdomænet eller tilbyder services til os som udviklere. </w:t>
+        <w:t>Interessentanalysen er en analyse af alle der har interesse i løsningen</w:t>
+      </w:r>
+      <w:r>
+        <w:rPr>
+          <w:sz w:val="24"/>
+          <w:szCs w:val="24"/>
+        </w:rPr>
+        <w:t>,</w:t>
+      </w:r>
+      <w:r>
+        <w:rPr>
+          <w:sz w:val="24"/>
+          <w:szCs w:val="24"/>
+        </w:rPr>
+        <w:t xml:space="preserve"> vi når frem til. Der kan være tale om brugere, kunder, </w:t>
+      </w:r>
+      <w:r>
+        <w:rPr>
+          <w:sz w:val="24"/>
+          <w:szCs w:val="24"/>
+        </w:rPr>
+        <w:t>lovgivere</w:t>
+      </w:r>
+      <w:r>
+        <w:rPr>
+          <w:sz w:val="24"/>
+          <w:szCs w:val="24"/>
+        </w:rPr>
+        <w:t xml:space="preserve">, </w:t>
+      </w:r>
+      <w:r>
+        <w:rPr>
+          <w:sz w:val="24"/>
+          <w:szCs w:val="24"/>
+        </w:rPr>
+        <w:t>ejere af understøttende systemer og så videre. Med andre ord: interessenter der anvender eller betaler for produktet</w:t>
+      </w:r>
+      <w:r>
+        <w:rPr>
+          <w:sz w:val="24"/>
+          <w:szCs w:val="24"/>
+        </w:rPr>
+        <w:t xml:space="preserve">, </w:t>
+      </w:r>
+      <w:r>
+        <w:rPr>
+          <w:sz w:val="24"/>
+          <w:szCs w:val="24"/>
+        </w:rPr>
+        <w:t>tilbyder services til os som udviklere</w:t>
+      </w:r>
+      <w:r>
+        <w:rPr>
+          <w:sz w:val="24"/>
+          <w:szCs w:val="24"/>
+        </w:rPr>
+        <w:t xml:space="preserve"> eller på anden måde regulerer problemdomænet</w:t>
+      </w:r>
+      <w:r>
+        <w:rPr>
+          <w:sz w:val="24"/>
+          <w:szCs w:val="24"/>
+        </w:rPr>
+        <w:t xml:space="preserve">. </w:t>
       </w:r>
       <w:r>
         <w:rPr>
@@ -1771,321 +2292,641 @@
           <w:sz w:val="24"/>
           <w:szCs w:val="24"/>
         </w:rPr>
-        <w:t xml:space="preserve">kontorassistenter og økonomimedarbejdere samt salgschefen og den </w:t>
-      </w:r>
-      <w:proofErr w:type="gramStart"/>
-      <w:r>
-        <w:rPr>
-          <w:sz w:val="24"/>
-          <w:szCs w:val="24"/>
-        </w:rPr>
-        <w:t>bank forretningen</w:t>
-      </w:r>
-      <w:proofErr w:type="gramEnd"/>
-      <w:r>
-        <w:rPr>
-          <w:sz w:val="24"/>
-          <w:szCs w:val="24"/>
+        <w:t>kontorassistenter og økonomimedarbejdere samt salgschefen og den bank</w:t>
+      </w:r>
+      <w:r>
+        <w:rPr>
+          <w:sz w:val="24"/>
+          <w:szCs w:val="24"/>
+        </w:rPr>
+        <w:t>,</w:t>
+      </w:r>
+      <w:r>
+        <w:rPr>
+          <w:sz w:val="24"/>
+          <w:szCs w:val="24"/>
+        </w:rPr>
+        <w:t xml:space="preserve"> forretningen </w:t>
+      </w:r>
+      <w:r>
+        <w:rPr>
+          <w:sz w:val="24"/>
+          <w:szCs w:val="24"/>
+        </w:rPr>
+        <w:t xml:space="preserve">giver finansieringstilbud i samarbejde med. </w:t>
+      </w:r>
+      <w:r>
+        <w:rPr>
+          <w:sz w:val="24"/>
+          <w:szCs w:val="24"/>
+        </w:rPr>
+        <w:t xml:space="preserve">Vi henviser til Bilag </w:t>
+      </w:r>
+      <w:r>
+        <w:rPr>
+          <w:sz w:val="24"/>
+          <w:szCs w:val="24"/>
+        </w:rPr>
+        <w:t>2</w:t>
+      </w:r>
+      <w:r>
+        <w:rPr>
+          <w:sz w:val="24"/>
+          <w:szCs w:val="24"/>
+        </w:rPr>
+        <w:t xml:space="preserve"> for en mere detaljeret gennemgang af interessentanalysen</w:t>
+      </w:r>
+      <w:r>
+        <w:rPr>
+          <w:sz w:val="24"/>
+          <w:szCs w:val="24"/>
+        </w:rPr>
+        <w:t xml:space="preserve"> og de enkelte interessenters interesser og behov</w:t>
+      </w:r>
+      <w:r>
+        <w:rPr>
+          <w:sz w:val="24"/>
+          <w:szCs w:val="24"/>
+        </w:rPr>
+        <w:t xml:space="preserve">. </w:t>
+      </w:r>
+    </w:p>
+    <w:p>
+      <w:pPr>
+        <w:ind w:firstLine="284"/>
+        <w:rPr>
+          <w:sz w:val="24"/>
+          <w:szCs w:val="24"/>
+        </w:rPr>
+      </w:pPr>
+      <w:r>
+        <w:rPr>
+          <w:sz w:val="24"/>
+          <w:szCs w:val="24"/>
+        </w:rPr>
+        <w:t xml:space="preserve">Feature-listen er et element </w:t>
+      </w:r>
+      <w:r>
+        <w:rPr>
+          <w:sz w:val="24"/>
+          <w:szCs w:val="24"/>
+        </w:rPr>
+        <w:t xml:space="preserve">i visionsdokumentet, </w:t>
+      </w:r>
+      <w:r>
+        <w:rPr>
+          <w:sz w:val="24"/>
+          <w:szCs w:val="24"/>
+        </w:rPr>
+        <w:t>der skaber overblik over systemets funktioner</w:t>
+      </w:r>
+      <w:r>
+        <w:rPr>
+          <w:sz w:val="24"/>
+          <w:szCs w:val="24"/>
+        </w:rPr>
+        <w:t xml:space="preserve">. </w:t>
+      </w:r>
+      <w:r>
+        <w:rPr>
+          <w:sz w:val="24"/>
+          <w:szCs w:val="24"/>
+        </w:rPr>
+        <w:t>Det er således en liste over alt hvad systemet</w:t>
+      </w:r>
+      <w:r>
+        <w:rPr>
+          <w:sz w:val="24"/>
+          <w:szCs w:val="24"/>
+        </w:rPr>
+        <w:t xml:space="preserve"> ud fra problemdomænet</w:t>
+      </w:r>
+      <w:r>
+        <w:rPr>
+          <w:sz w:val="24"/>
+          <w:szCs w:val="24"/>
+        </w:rPr>
+        <w:t xml:space="preserve"> skal kunne udføre overordnet set, </w:t>
+      </w:r>
+      <w:r>
+        <w:rPr>
+          <w:sz w:val="24"/>
+          <w:szCs w:val="24"/>
+        </w:rPr>
+        <w:t xml:space="preserve">og er med til at danne grundlag for den videre udviklingsproces. </w:t>
+      </w:r>
+      <w:r>
+        <w:rPr>
+          <w:sz w:val="24"/>
+          <w:szCs w:val="24"/>
+        </w:rPr>
+        <w:t xml:space="preserve">Vores feature-liste </w:t>
+      </w:r>
+      <w:r>
+        <w:rPr>
+          <w:sz w:val="24"/>
+          <w:szCs w:val="24"/>
+        </w:rPr>
+        <w:t>indeholder de funktioner</w:t>
+      </w:r>
+      <w:r>
+        <w:rPr>
+          <w:sz w:val="24"/>
+          <w:szCs w:val="24"/>
+        </w:rPr>
+        <w:t>,</w:t>
+      </w:r>
+      <w:r>
+        <w:rPr>
+          <w:sz w:val="24"/>
+          <w:szCs w:val="24"/>
+        </w:rPr>
+        <w:t xml:space="preserve"> der er behov for i for</w:t>
+      </w:r>
+      <w:r>
+        <w:rPr>
+          <w:sz w:val="24"/>
+          <w:szCs w:val="24"/>
+        </w:rPr>
+        <w:t xml:space="preserve">bindelse med afgivelse af lånetilbud hos bilforhandleren. Vi har valgt at </w:t>
+      </w:r>
+      <w:r>
+        <w:rPr>
+          <w:sz w:val="24"/>
+          <w:szCs w:val="24"/>
+        </w:rPr>
+        <w:t xml:space="preserve">medtage </w:t>
+      </w:r>
+      <w:r>
+        <w:rPr>
+          <w:sz w:val="24"/>
+          <w:szCs w:val="24"/>
+        </w:rPr>
+        <w:t>k</w:t>
+      </w:r>
+      <w:r>
+        <w:rPr>
+          <w:sz w:val="24"/>
+          <w:szCs w:val="24"/>
+        </w:rPr>
+        <w:t xml:space="preserve">reditværdighedstjek hos RKI, </w:t>
+      </w:r>
+      <w:r>
+        <w:rPr>
+          <w:sz w:val="24"/>
+          <w:szCs w:val="24"/>
+        </w:rPr>
+        <w:t>i</w:t>
+      </w:r>
+      <w:r>
+        <w:rPr>
+          <w:sz w:val="24"/>
+          <w:szCs w:val="24"/>
+        </w:rPr>
+        <w:t>ndhentning af aktuel rentesats hos banken,</w:t>
+      </w:r>
+      <w:r>
+        <w:rPr>
+          <w:sz w:val="24"/>
+          <w:szCs w:val="24"/>
+        </w:rPr>
+        <w:t xml:space="preserve"> b</w:t>
+      </w:r>
+      <w:r>
+        <w:rPr>
+          <w:sz w:val="24"/>
+          <w:szCs w:val="24"/>
+        </w:rPr>
+        <w:t>eregning af rentesats ud fra givne oplysninger</w:t>
+      </w:r>
+      <w:r>
+        <w:rPr>
+          <w:sz w:val="24"/>
+          <w:szCs w:val="24"/>
+        </w:rPr>
+        <w:t xml:space="preserve"> fra banken og RKI, r</w:t>
+      </w:r>
+      <w:r>
+        <w:rPr>
+          <w:sz w:val="24"/>
+          <w:szCs w:val="24"/>
+        </w:rPr>
+        <w:t>egistrer</w:t>
+      </w:r>
+      <w:r>
+        <w:rPr>
+          <w:sz w:val="24"/>
+          <w:szCs w:val="24"/>
+        </w:rPr>
+        <w:t>ing</w:t>
+      </w:r>
+      <w:r>
+        <w:rPr>
+          <w:sz w:val="24"/>
+          <w:szCs w:val="24"/>
+        </w:rPr>
+        <w:t xml:space="preserve"> af</w:t>
+      </w:r>
+      <w:r>
+        <w:rPr>
+          <w:sz w:val="24"/>
+          <w:szCs w:val="24"/>
+        </w:rPr>
+        <w:t xml:space="preserve"> et lånetilbud til en kunde</w:t>
+      </w:r>
+      <w:r>
+        <w:rPr>
+          <w:sz w:val="24"/>
+          <w:szCs w:val="24"/>
+        </w:rPr>
+        <w:t xml:space="preserve"> samt e</w:t>
+      </w:r>
+      <w:r>
+        <w:rPr>
+          <w:sz w:val="24"/>
+          <w:szCs w:val="24"/>
+        </w:rPr>
+        <w:t>ksport af et lånetilbud med en tilbagebetalingsplan</w:t>
+      </w:r>
+      <w:r>
+        <w:rPr>
+          <w:sz w:val="24"/>
+          <w:szCs w:val="24"/>
+        </w:rPr>
+        <w:t>.</w:t>
+      </w:r>
+    </w:p>
+    <w:p>
+      <w:pPr>
+        <w:rPr>
+          <w:sz w:val="24"/>
+          <w:szCs w:val="24"/>
+        </w:rPr>
+      </w:pPr>
+    </w:p>
+    <w:p>
+      <w:pPr>
+        <w:ind w:firstLine="284"/>
+        <w:rPr>
+          <w:sz w:val="24"/>
+          <w:szCs w:val="24"/>
+        </w:rPr>
+      </w:pPr>
+    </w:p>
+    <w:p>
+      <w:pPr>
+        <w:jc w:val="both"/>
+      </w:pPr>
+    </w:p>
+    <w:p>
+      <w:pPr>
+        <w:pStyle w:val="Overskrift3"/>
+        <w:jc w:val="both"/>
+        <w:rPr>
+          <w:lang w:val="en-US"/>
+        </w:rPr>
+      </w:pPr>
+      <w:bookmarkStart w:id="8" w:name="_Toc513018348"/>
+      <w:r>
+        <w:rPr>
+          <w:noProof/>
+        </w:rPr>
+        <w:pict w14:anchorId="2BF61046">
+          <v:shapetype id="_x0000_t202" coordsize="21600,21600" o:spt="202" path="m,l,21600r21600,l21600,xe">
+            <v:stroke joinstyle="miter"/>
+            <v:path gradientshapeok="t" o:connecttype="rect"/>
+          </v:shapetype>
+          <v:shape id="Tekstfelt 2" o:spid="_x0000_s1027" type="#_x0000_t202" style="position:absolute;left:0;text-align:left;margin-left:300.3pt;margin-top:5.15pt;width:181pt;height:205.25pt;z-index:-251657216;visibility:visible;mso-wrap-distance-left:9pt;mso-wrap-distance-top:3.6pt;mso-wrap-distance-right:9pt;mso-wrap-distance-bottom:3.6pt;mso-position-horizontal-relative:text;mso-position-vertical-relative:text;mso-width-relative:margin;mso-height-relative:margin;v-text-anchor:top" wrapcoords="-97 0 -97 21521 21600 21521 21600 0 -97 0" stroked="f" strokeweight=".25pt">
+            <v:textbox>
+              <w:txbxContent>
+                <w:p>
+                  <w:pPr>
+                    <w:jc w:val="center"/>
+                  </w:pPr>
+                  <w:r>
+                    <w:drawing>
+                      <wp:inline distT="0" distB="0" distL="0" distR="0" wp14:anchorId="4F233817" wp14:editId="76C9BAC9">
+                        <wp:extent cx="1569602" cy="2095500"/>
+                        <wp:effectExtent l="0" t="0" r="0" b="0"/>
+                        <wp:docPr id="1027" name="Picture 3"/>
+                        <wp:cNvGraphicFramePr>
+                          <a:graphicFrameLocks xmlns:a="http://schemas.openxmlformats.org/drawingml/2006/main" noChangeAspect="1"/>
+                        </wp:cNvGraphicFramePr>
+                        <a:graphic xmlns:a="http://schemas.openxmlformats.org/drawingml/2006/main">
+                          <a:graphicData uri="http://schemas.openxmlformats.org/drawingml/2006/picture">
+                            <pic:pic xmlns:pic="http://schemas.openxmlformats.org/drawingml/2006/picture">
+                              <pic:nvPicPr>
+                                <pic:cNvPr id="1027" name="Picture 3"/>
+                                <pic:cNvPicPr>
+                                  <a:picLocks noChangeAspect="1" noChangeArrowheads="1"/>
+                                </pic:cNvPicPr>
+                              </pic:nvPicPr>
+                              <pic:blipFill>
+                                <a:blip r:embed="rId9">
+                                  <a:extLst>
+                                    <a:ext uri="{28A0092B-C50C-407E-A947-70E740481C1C}">
+                                      <a14:useLocalDpi xmlns:a14="http://schemas.microsoft.com/office/drawing/2010/main" val="0"/>
+                                    </a:ext>
+                                  </a:extLst>
+                                </a:blip>
+                                <a:srcRect/>
+                                <a:stretch>
+                                  <a:fillRect/>
+                                </a:stretch>
+                              </pic:blipFill>
+                              <pic:spPr bwMode="auto">
+                                <a:xfrm>
+                                  <a:off x="0" y="0"/>
+                                  <a:ext cx="1583705" cy="2114328"/>
+                                </a:xfrm>
+                                <a:prstGeom prst="rect">
+                                  <a:avLst/>
+                                </a:prstGeom>
+                                <a:noFill/>
+                                <a:ln>
+                                  <a:noFill/>
+                                </a:ln>
+                                <a:effectLst/>
+                                <a:extLst/>
+                              </pic:spPr>
+                            </pic:pic>
+                          </a:graphicData>
+                        </a:graphic>
+                      </wp:inline>
+                    </w:drawing>
+                  </w:r>
+                </w:p>
+                <w:p>
+                  <w:pPr>
+                    <w:jc w:val="center"/>
+                    <w:rPr>
+                      <w:rStyle w:val="Svagfremhvning"/>
+                    </w:rPr>
+                  </w:pPr>
+                  <w:r>
+                    <w:rPr>
+                      <w:rStyle w:val="Svagfremhvning"/>
+                    </w:rPr>
+                    <w:t>Figur 1 - Domænemodelnotation</w:t>
+                  </w:r>
+                </w:p>
+              </w:txbxContent>
+            </v:textbox>
+            <w10:wrap type="tight"/>
+          </v:shape>
+        </w:pict>
+      </w:r>
+      <w:r>
+        <w:rPr>
+          <w:lang w:val="en-US"/>
+        </w:rPr>
+        <w:t xml:space="preserve">Use </w:t>
+      </w:r>
+      <w:r>
+        <w:rPr>
+          <w:lang w:val="en-US"/>
+        </w:rPr>
+        <w:t>c</w:t>
+      </w:r>
+      <w:r>
+        <w:rPr>
+          <w:lang w:val="en-US"/>
+        </w:rPr>
+        <w:t xml:space="preserve">ase </w:t>
+      </w:r>
+      <w:r>
+        <w:rPr>
+          <w:lang w:val="en-US"/>
+        </w:rPr>
+        <w:t>d</w:t>
+      </w:r>
+      <w:r>
+        <w:rPr>
+          <w:lang w:val="en-US"/>
+        </w:rPr>
+        <w:t>iagram</w:t>
+      </w:r>
+      <w:bookmarkEnd w:id="8"/>
+    </w:p>
+    <w:p>
+      <w:pPr>
+        <w:rPr>
+          <w:lang w:val="en-US"/>
+        </w:rPr>
+      </w:pPr>
+    </w:p>
+    <w:p>
+      <w:pPr>
+        <w:pStyle w:val="Overskrift3"/>
+        <w:rPr>
+          <w:lang w:val="en-US"/>
+        </w:rPr>
+      </w:pPr>
+      <w:bookmarkStart w:id="9" w:name="_Toc513018349"/>
+      <w:r>
+        <w:rPr>
+          <w:lang w:val="en-US"/>
+        </w:rPr>
+        <w:t>Domænemodel</w:t>
+      </w:r>
+      <w:bookmarkEnd w:id="9"/>
+      <w:r>
+        <w:rPr>
+          <w:lang w:val="en-US"/>
         </w:rPr>
         <w:t xml:space="preserve"> </w:t>
       </w:r>
-      <w:r>
-        <w:rPr>
-          <w:sz w:val="24"/>
-          <w:szCs w:val="24"/>
-        </w:rPr>
-        <w:t>giver finan</w:t>
-      </w:r>
-      <w:r>
-        <w:rPr>
-          <w:sz w:val="24"/>
-          <w:szCs w:val="24"/>
-        </w:rPr>
+    </w:p>
+    <w:p>
+      <w:pPr>
+        <w:jc w:val="both"/>
+      </w:pPr>
+      <w:r>
+        <w:t>I den første iteration h</w:t>
+      </w:r>
+      <w:r>
+        <w:t xml:space="preserve">ar vi valgt at udarbejde et første udkast til </w:t>
+      </w:r>
+      <w:r>
+        <w:t>domænemodellen. Domænemodellen er en måde at visualisere og analysere problemdomæ</w:t>
+      </w:r>
+      <w:r>
+        <w:t>net på et forholdsvis ti</w:t>
+      </w:r>
+      <w:r>
+        <w:t>dligt stadie i projektet.</w:t>
+      </w:r>
+      <w:r>
+        <w:t xml:space="preserve"> Modellen viser relationerne mellem forskellige koncepter i problemdomænet</w:t>
+      </w:r>
+      <w:r>
+        <w:t xml:space="preserve">, og vi udarbejder den ud fra problemformuleringen og </w:t>
+      </w:r>
+      <w:r>
+        <w:t xml:space="preserve">de use case beskrivelser vi har på nuværende tidspunkt. </w:t>
+      </w:r>
+      <w:r>
+        <w:t xml:space="preserve">Vi tegner domænemodellen </w:t>
+      </w:r>
+      <w:r>
+        <w:t>så den ligner UML-</w:t>
+      </w:r>
+      <w:r>
         <w:lastRenderedPageBreak/>
-        <w:t xml:space="preserve">sieringstilbud i samarbejde med. </w:t>
-      </w:r>
-      <w:r>
-        <w:rPr>
-          <w:sz w:val="24"/>
-          <w:szCs w:val="24"/>
-        </w:rPr>
-        <w:t xml:space="preserve">Vi henviser til Bilag 1 for en mere detaljeret gennemgang af interessentanalysen. </w:t>
-      </w:r>
-    </w:p>
-    <w:p>
-      <w:pPr>
-        <w:jc w:val="both"/>
-        <w:rPr>
-          <w:sz w:val="24"/>
-          <w:szCs w:val="24"/>
-        </w:rPr>
-      </w:pPr>
-      <w:r>
-        <w:rPr>
-          <w:sz w:val="24"/>
-          <w:szCs w:val="24"/>
-        </w:rPr>
-        <w:t xml:space="preserve">Feature-listen er et element </w:t>
-      </w:r>
-      <w:r>
-        <w:rPr>
-          <w:sz w:val="24"/>
-          <w:szCs w:val="24"/>
-        </w:rPr>
-        <w:t xml:space="preserve">i visionsdokumentet, </w:t>
-      </w:r>
-      <w:r>
-        <w:rPr>
-          <w:sz w:val="24"/>
-          <w:szCs w:val="24"/>
-        </w:rPr>
-        <w:t>der skaber overblik over systemets funktioner</w:t>
-      </w:r>
-      <w:r>
-        <w:rPr>
-          <w:sz w:val="24"/>
-          <w:szCs w:val="24"/>
-        </w:rPr>
+        <w:t xml:space="preserve">klassediagrammer, dog med </w:t>
+      </w:r>
+      <w:r>
+        <w:t xml:space="preserve">en del variationer i notation. </w:t>
+      </w:r>
+      <w:r>
+        <w:t>Kort sagt er notationen opbygget således at kasserne</w:t>
+      </w:r>
+      <w:r>
+        <w:rPr>
+          <w:rStyle w:val="Fodnotehenvisning"/>
+        </w:rPr>
+        <w:footnoteReference w:id="2"/>
+      </w:r>
+      <w:r>
+        <w:t xml:space="preserve">, der i et klassediagram ville repræsentere klasser nu snarere repræsenterer </w:t>
+      </w:r>
+      <w:r>
+        <w:t xml:space="preserve">koncepter, der ikke nødvendigvis skal afspejles som </w:t>
+      </w:r>
+      <w:r>
+        <w:t xml:space="preserve">klasser i </w:t>
+      </w:r>
+      <w:r>
+        <w:t>det færdige system.</w:t>
+      </w:r>
+      <w:r>
+        <w:t xml:space="preserve"> Pilene viser association mellem de forskellige kon</w:t>
+      </w:r>
+      <w:r>
+        <w:rPr>
+          <w:noProof/>
+        </w:rPr>
+        <w:pict w14:anchorId="0CA17748">
+          <v:shape id="_x0000_s1028" type="#_x0000_t202" style="position:absolute;left:0;text-align:left;margin-left:1.5pt;margin-top:87.6pt;width:480.4pt;height:177.85pt;z-index:-251655168;visibility:visible;mso-wrap-distance-left:9pt;mso-wrap-distance-top:3.6pt;mso-wrap-distance-right:9pt;mso-wrap-distance-bottom:3.6pt;mso-position-horizontal-relative:text;mso-position-vertical-relative:text;mso-width-relative:margin;mso-height-relative:margin;v-text-anchor:top" wrapcoords="-34 -115 -34 21600 21634 21600 21634 -115 -34 -115" strokecolor="black [3213]">
+            <v:textbox>
+              <w:txbxContent>
+                <w:p>
+                  <w:r>
+                    <w:t>INDSÆT DOM HER</w:t>
+                  </w:r>
+                </w:p>
+                <w:p/>
+                <w:p>
+                  <w:pPr>
+                    <w:pStyle w:val="Undertitel"/>
+                    <w:rPr>
+                      <w:rStyle w:val="Svagfremhvning"/>
+                    </w:rPr>
+                  </w:pPr>
+                  <w:r>
+                    <w:rPr>
+                      <w:rStyle w:val="Svagfremhvning"/>
+                    </w:rPr>
+                    <w:t>Figur 2 - Domænemodel</w:t>
+                  </w:r>
+                </w:p>
+              </w:txbxContent>
+            </v:textbox>
+            <w10:wrap type="tight"/>
+          </v:shape>
+        </w:pict>
+      </w:r>
+      <w:r>
+        <w:t>cepter, samt om der er tale</w:t>
+      </w:r>
+      <w:r>
+        <w:t xml:space="preserve"> om multiplicitet. Vores </w:t>
+      </w:r>
+      <w:r>
+        <w:t xml:space="preserve">færdige domænemodel ses i </w:t>
+      </w:r>
+      <w:r>
+        <w:rPr>
+          <w:i/>
+        </w:rPr>
+        <w:t>Figur 2</w:t>
+      </w:r>
+      <w:r>
+        <w:t>.</w:t>
+      </w:r>
+      <w:r>
+        <w:t xml:space="preserve"> I </w:t>
+      </w:r>
+      <w:r>
+        <w:t xml:space="preserve">vores domænemodel har vi valgt at medtage Salgschef, Bank, RKI, Kunde, Bilsælger og Lånetilbud som koncepter i problemdomænet. </w:t>
+      </w:r>
+      <w:r>
+        <w:t>Her er det sælgeren der kommer til at interagere med systemet som primær aktør</w:t>
+      </w:r>
+      <w:r>
+        <w:t xml:space="preserve">, derfor har han associationer til alle andre </w:t>
+      </w:r>
+      <w:r>
+        <w:t xml:space="preserve">koncepter i problemdomænet. </w:t>
+      </w:r>
+    </w:p>
+    <w:p>
+      <w:pPr>
+        <w:ind w:firstLine="284"/>
+        <w:jc w:val="both"/>
+      </w:pPr>
+      <w:r>
+        <w:t xml:space="preserve">Sælgerens </w:t>
+      </w:r>
+      <w:r>
+        <w:t xml:space="preserve">relation til både banken og RKI består i at han indhenter oplysninger fra dem, der er nødvendige </w:t>
+      </w:r>
+      <w:r>
+        <w:t xml:space="preserve">for at udarbejde </w:t>
+      </w:r>
+      <w:r>
+        <w:t xml:space="preserve">det endelige lånetilbud. </w:t>
+      </w:r>
+      <w:r>
+        <w:t xml:space="preserve">Derfor </w:t>
+      </w:r>
+      <w:r>
+        <w:t xml:space="preserve">viser modellen også, at der kan være flere sælgere, men der er altid kun tale om én bank og ét RKI register. </w:t>
+      </w:r>
+      <w:r>
+        <w:t xml:space="preserve">Sælgerens relation til salgschefen er, at han arbejder under ham. Ud fra problemformuleringen ved vi, at der kun er én salgschef. </w:t>
+      </w:r>
+      <w:r>
+        <w:t xml:space="preserve">Bilsælgerens relation til det enkelte lånetilbud er, at det er ham der opretter og afgiver det. Han kan naturligvis oprette mange lånetilbud, da de vil være unikke for den enkelte kunde. </w:t>
+      </w:r>
+      <w:r>
+        <w:t xml:space="preserve">Associationspilen mellem kunden og sælgeren går begge veje, da de har kontakt med hinanden og begge kan tage initiativ til denne kontakt. </w:t>
+      </w:r>
+      <w:r>
+        <w:t>En sælger kan traditionelt sagtens have kontakt med flere forskellige kunder</w:t>
+      </w:r>
+      <w:r>
         <w:t xml:space="preserve">. </w:t>
       </w:r>
       <w:r>
-        <w:rPr>
-          <w:sz w:val="24"/>
-          <w:szCs w:val="24"/>
-        </w:rPr>
-        <w:t>Det er således en liste over alt hvad systemet</w:t>
-      </w:r>
-      <w:r>
-        <w:rPr>
-          <w:sz w:val="24"/>
-          <w:szCs w:val="24"/>
-        </w:rPr>
-        <w:t xml:space="preserve"> ud fra problemdomænet</w:t>
-      </w:r>
-      <w:r>
-        <w:rPr>
-          <w:sz w:val="24"/>
-          <w:szCs w:val="24"/>
-        </w:rPr>
-        <w:t xml:space="preserve"> skal kunne udføre overordnet set, </w:t>
-      </w:r>
-      <w:r>
-        <w:rPr>
-          <w:sz w:val="24"/>
-          <w:szCs w:val="24"/>
-        </w:rPr>
-        <w:t xml:space="preserve">og er med til at danne grundlag for den videre udviklingsproces. </w:t>
-      </w:r>
-      <w:r>
-        <w:rPr>
-          <w:sz w:val="24"/>
-          <w:szCs w:val="24"/>
-        </w:rPr>
-        <w:t xml:space="preserve">Vores feature-liste </w:t>
-      </w:r>
-      <w:r>
-        <w:rPr>
-          <w:sz w:val="24"/>
-          <w:szCs w:val="24"/>
-        </w:rPr>
-        <w:t>indeholder de funktioner der er behov for i for</w:t>
-      </w:r>
-      <w:r>
-        <w:rPr>
-          <w:sz w:val="24"/>
-          <w:szCs w:val="24"/>
-        </w:rPr>
-        <w:t xml:space="preserve">bindelse med afgivelse af lånetilbud hos bilforhandleren. Vi har valgt at </w:t>
-      </w:r>
-      <w:r>
-        <w:rPr>
-          <w:sz w:val="24"/>
-          <w:szCs w:val="24"/>
-        </w:rPr>
-        <w:t xml:space="preserve">medtage </w:t>
-      </w:r>
-      <w:r>
-        <w:rPr>
-          <w:sz w:val="24"/>
-          <w:szCs w:val="24"/>
-        </w:rPr>
-        <w:t>Kreditværdighedstjek hos RKI</w:t>
-      </w:r>
-      <w:r>
-        <w:rPr>
-          <w:sz w:val="24"/>
-          <w:szCs w:val="24"/>
-        </w:rPr>
-        <w:t xml:space="preserve">, </w:t>
-      </w:r>
-      <w:r>
-        <w:rPr>
-          <w:sz w:val="24"/>
-          <w:szCs w:val="24"/>
-        </w:rPr>
-        <w:t>Indhentning af aktuel rentesats hos banken</w:t>
-      </w:r>
-      <w:r>
-        <w:rPr>
-          <w:sz w:val="24"/>
-          <w:szCs w:val="24"/>
-        </w:rPr>
-        <w:t>,</w:t>
-      </w:r>
-      <w:r>
-        <w:rPr>
-          <w:sz w:val="24"/>
-          <w:szCs w:val="24"/>
-        </w:rPr>
-        <w:t xml:space="preserve"> b</w:t>
-      </w:r>
-      <w:r>
-        <w:rPr>
-          <w:sz w:val="24"/>
-          <w:szCs w:val="24"/>
-        </w:rPr>
-        <w:t>eregn</w:t>
-      </w:r>
-      <w:r>
-        <w:rPr>
-          <w:sz w:val="24"/>
-          <w:szCs w:val="24"/>
-        </w:rPr>
-        <w:t>ing</w:t>
-      </w:r>
-      <w:r>
-        <w:rPr>
-          <w:sz w:val="24"/>
-          <w:szCs w:val="24"/>
-        </w:rPr>
-        <w:t xml:space="preserve"> af rentesats ud fra givne oplysninger</w:t>
-      </w:r>
-      <w:r>
-        <w:rPr>
-          <w:sz w:val="24"/>
-          <w:szCs w:val="24"/>
-        </w:rPr>
-        <w:t xml:space="preserve"> fra banken og RKI, r</w:t>
-      </w:r>
-      <w:r>
-        <w:rPr>
-          <w:sz w:val="24"/>
-          <w:szCs w:val="24"/>
-        </w:rPr>
-        <w:t>egistrer</w:t>
-      </w:r>
-      <w:r>
-        <w:rPr>
-          <w:sz w:val="24"/>
-          <w:szCs w:val="24"/>
-        </w:rPr>
-        <w:t>ing</w:t>
-      </w:r>
-      <w:r>
-        <w:rPr>
-          <w:sz w:val="24"/>
-          <w:szCs w:val="24"/>
-        </w:rPr>
-        <w:t xml:space="preserve"> af</w:t>
-      </w:r>
-      <w:r>
-        <w:rPr>
-          <w:sz w:val="24"/>
-          <w:szCs w:val="24"/>
-        </w:rPr>
-        <w:t xml:space="preserve"> et lånetilbud til en kunde</w:t>
-      </w:r>
-      <w:r>
-        <w:rPr>
-          <w:sz w:val="24"/>
-          <w:szCs w:val="24"/>
-        </w:rPr>
-        <w:t xml:space="preserve"> samt e</w:t>
-      </w:r>
-      <w:r>
-        <w:rPr>
-          <w:sz w:val="24"/>
-          <w:szCs w:val="24"/>
-        </w:rPr>
-        <w:t>ksport af et lånetilbud med en tilbagebetalingsplan</w:t>
-      </w:r>
-      <w:r>
-        <w:rPr>
-          <w:sz w:val="24"/>
-          <w:szCs w:val="24"/>
-        </w:rPr>
-        <w:t>.</w:t>
-      </w:r>
-    </w:p>
-    <w:p>
-      <w:pPr>
-        <w:ind w:firstLine="284"/>
-        <w:rPr>
-          <w:sz w:val="24"/>
-          <w:szCs w:val="24"/>
-        </w:rPr>
-      </w:pPr>
-    </w:p>
-    <w:p>
-      <w:pPr>
-        <w:ind w:firstLine="284"/>
-        <w:rPr>
-          <w:sz w:val="24"/>
-          <w:szCs w:val="24"/>
-        </w:rPr>
-      </w:pPr>
-    </w:p>
-    <w:p>
-      <w:pPr>
-        <w:jc w:val="both"/>
-      </w:pPr>
-    </w:p>
-    <w:p>
-      <w:pPr>
-        <w:pStyle w:val="Overskrift3"/>
-        <w:jc w:val="both"/>
-      </w:pPr>
-      <w:bookmarkStart w:id="8" w:name="_Toc512935717"/>
-      <w:proofErr w:type="spellStart"/>
-      <w:r>
-        <w:t>Use</w:t>
-      </w:r>
-      <w:proofErr w:type="spellEnd"/>
-      <w:r>
-        <w:t xml:space="preserve"> </w:t>
-      </w:r>
-      <w:r>
-        <w:t>c</w:t>
-      </w:r>
-      <w:r>
-        <w:t xml:space="preserve">ase </w:t>
-      </w:r>
-      <w:r>
-        <w:t>d</w:t>
-      </w:r>
-      <w:r>
-        <w:t>iagram</w:t>
-      </w:r>
-      <w:bookmarkEnd w:id="8"/>
-    </w:p>
-    <w:p/>
-    <w:p>
-      <w:pPr>
-        <w:pStyle w:val="Overskrift3"/>
-      </w:pPr>
-      <w:r>
-        <w:t xml:space="preserve">Domænemodel </w:t>
-      </w:r>
-    </w:p>
-    <w:p>
-      <w:pPr>
-        <w:jc w:val="both"/>
-      </w:pPr>
-    </w:p>
-    <w:p>
-      <w:pPr>
-        <w:jc w:val="both"/>
-      </w:pPr>
+        <w:t xml:space="preserve">Kunden kan også have kontakt med flere sælgere, men vi forstår ud fra problemformuleringen, at der er behov for en kontrol af at den enkelte kunde kun modtager ét </w:t>
+      </w:r>
+      <w:r>
+        <w:t xml:space="preserve">lånetilbud, ligegyldigt </w:t>
+      </w:r>
+      <w:r>
+        <w:t xml:space="preserve">hvor mange sælgere han har været i kontakt med i forbindelse med købet. </w:t>
+      </w:r>
+    </w:p>
+    <w:p>
+      <w:pPr>
+        <w:jc w:val="both"/>
+      </w:pPr>
+      <w:r>
+        <w:t>((TILFØJ HVIS DER SKAL STÅ NOGET MERE OM SALGSCHEFEN))</w:t>
+      </w:r>
+      <w:bookmarkStart w:id="10" w:name="_GoBack"/>
+      <w:bookmarkEnd w:id="10"/>
     </w:p>
     <w:p>
       <w:pPr>
@@ -2105,32 +2946,42 @@
       <w:pPr>
         <w:pStyle w:val="Overskrift1"/>
         <w:jc w:val="both"/>
-      </w:pPr>
-      <w:bookmarkStart w:id="9" w:name="_Toc512935718"/>
-      <w:r>
+        <w:rPr>
+          <w:lang w:val="en-US"/>
+        </w:rPr>
+      </w:pPr>
+      <w:bookmarkStart w:id="11" w:name="_Toc513018350"/>
+      <w:r>
+        <w:rPr>
+          <w:lang w:val="en-US"/>
+        </w:rPr>
         <w:lastRenderedPageBreak/>
-        <w:t xml:space="preserve">Fase 2: </w:t>
-      </w:r>
-      <w:proofErr w:type="spellStart"/>
-      <w:r>
-        <w:t>Elaboration</w:t>
-      </w:r>
-      <w:bookmarkEnd w:id="9"/>
-      <w:proofErr w:type="spellEnd"/>
-    </w:p>
-    <w:p>
-      <w:pPr>
-        <w:jc w:val="both"/>
-      </w:pPr>
-    </w:p>
-    <w:p>
-      <w:pPr>
-        <w:jc w:val="both"/>
-      </w:pPr>
-    </w:p>
-    <w:p>
-      <w:pPr>
-        <w:jc w:val="both"/>
+        <w:t>Fase 2: Elaboration</w:t>
+      </w:r>
+      <w:bookmarkEnd w:id="11"/>
+    </w:p>
+    <w:p>
+      <w:pPr>
+        <w:jc w:val="both"/>
+        <w:rPr>
+          <w:lang w:val="en-US"/>
+        </w:rPr>
+      </w:pPr>
+    </w:p>
+    <w:p>
+      <w:pPr>
+        <w:jc w:val="both"/>
+        <w:rPr>
+          <w:lang w:val="en-US"/>
+        </w:rPr>
+      </w:pPr>
+    </w:p>
+    <w:p>
+      <w:pPr>
+        <w:jc w:val="both"/>
+        <w:rPr>
+          <w:lang w:val="en-US"/>
+        </w:rPr>
       </w:pPr>
     </w:p>
     <w:p>
@@ -2141,9 +2992,13 @@
           <w:color w:val="8F0000" w:themeColor="accent1" w:themeShade="BF"/>
           <w:sz w:val="32"/>
           <w:szCs w:val="32"/>
-        </w:rPr>
-      </w:pPr>
-      <w:r>
+          <w:lang w:val="en-US"/>
+        </w:rPr>
+      </w:pPr>
+      <w:r>
+        <w:rPr>
+          <w:lang w:val="en-US"/>
+        </w:rPr>
         <w:br w:type="page"/>
       </w:r>
     </w:p>
@@ -2152,12 +3007,12 @@
         <w:pStyle w:val="Overskrift1"/>
         <w:jc w:val="both"/>
       </w:pPr>
-      <w:bookmarkStart w:id="10" w:name="_Toc512935719"/>
+      <w:bookmarkStart w:id="12" w:name="_Toc513018351"/>
       <w:r>
         <w:lastRenderedPageBreak/>
         <w:t>Konklusion</w:t>
       </w:r>
-      <w:bookmarkEnd w:id="10"/>
+      <w:bookmarkEnd w:id="12"/>
       <w:r>
         <w:t xml:space="preserve"> </w:t>
       </w:r>
@@ -2186,12 +3041,12 @@
         <w:pStyle w:val="Overskrift1"/>
         <w:jc w:val="both"/>
       </w:pPr>
-      <w:bookmarkStart w:id="11" w:name="_Toc512935720"/>
+      <w:bookmarkStart w:id="13" w:name="_Toc513018352"/>
       <w:r>
         <w:lastRenderedPageBreak/>
         <w:t>Litteraturliste</w:t>
       </w:r>
-      <w:bookmarkEnd w:id="11"/>
+      <w:bookmarkEnd w:id="13"/>
       <w:r>
         <w:t xml:space="preserve"> </w:t>
       </w:r>
@@ -2220,12 +3075,12 @@
         <w:pStyle w:val="Overskrift1"/>
         <w:jc w:val="both"/>
       </w:pPr>
-      <w:bookmarkStart w:id="12" w:name="_Toc512935721"/>
+      <w:bookmarkStart w:id="14" w:name="_Toc513018353"/>
       <w:r>
         <w:lastRenderedPageBreak/>
         <w:t>Bilag</w:t>
       </w:r>
-      <w:bookmarkEnd w:id="12"/>
+      <w:bookmarkEnd w:id="14"/>
       <w:r>
         <w:t xml:space="preserve"> </w:t>
       </w:r>
@@ -2234,8 +3089,40 @@
       <w:pPr>
         <w:pStyle w:val="Overskrift2"/>
       </w:pPr>
-      <w:r>
-        <w:t xml:space="preserve">Bilag 1 – Visionsdokumentet </w:t>
+      <w:bookmarkStart w:id="15" w:name="_Toc513018354"/>
+      <w:r>
+        <w:t xml:space="preserve">Bilag 1 </w:t>
+      </w:r>
+      <w:r>
+        <w:t>–</w:t>
+      </w:r>
+      <w:r>
+        <w:t xml:space="preserve"> </w:t>
+      </w:r>
+      <w:r>
+        <w:t>Iterations- og faseplan</w:t>
+      </w:r>
+      <w:r>
+        <w:br w:type="page"/>
+      </w:r>
+    </w:p>
+    <w:p>
+      <w:pPr>
+        <w:pStyle w:val="Overskrift2"/>
+      </w:pPr>
+      <w:r>
+        <w:lastRenderedPageBreak/>
+        <w:t xml:space="preserve">Bilag </w:t>
+      </w:r>
+      <w:r>
+        <w:t>2</w:t>
+      </w:r>
+      <w:r>
+        <w:t xml:space="preserve"> – Visionsdokumentet</w:t>
+      </w:r>
+      <w:bookmarkEnd w:id="15"/>
+      <w:r>
+        <w:t xml:space="preserve"> </w:t>
       </w:r>
     </w:p>
     <w:p/>
@@ -2243,9 +3130,11 @@
       <w:pPr>
         <w:pStyle w:val="Overskrift3"/>
       </w:pPr>
+      <w:bookmarkStart w:id="16" w:name="_Toc513018355"/>
       <w:r>
         <w:t>Visionen</w:t>
       </w:r>
+      <w:bookmarkEnd w:id="16"/>
     </w:p>
     <w:p>
       <w:pPr>
@@ -2264,8 +3153,13 @@
       <w:pPr>
         <w:pStyle w:val="Overskrift3"/>
       </w:pPr>
-      <w:r>
-        <w:t xml:space="preserve">Interessentanalyse </w:t>
+      <w:bookmarkStart w:id="17" w:name="_Toc513018356"/>
+      <w:r>
+        <w:t>Interessentanalyse</w:t>
+      </w:r>
+      <w:bookmarkEnd w:id="17"/>
+      <w:r>
+        <w:t xml:space="preserve"> </w:t>
       </w:r>
     </w:p>
     <w:p>
@@ -2459,6 +3353,7 @@
       <w:pPr>
         <w:pStyle w:val="Overskrift3"/>
       </w:pPr>
+      <w:bookmarkStart w:id="18" w:name="_Toc513018357"/>
       <w:r>
         <w:t>Feature</w:t>
       </w:r>
@@ -2468,6 +3363,7 @@
       <w:r>
         <w:t>liste</w:t>
       </w:r>
+      <w:bookmarkEnd w:id="18"/>
     </w:p>
     <w:p>
       <w:pPr>
@@ -2484,8 +3380,6 @@
       <w:r>
         <w:t>Indhentning af aktuel rentesats hos banken</w:t>
       </w:r>
-      <w:bookmarkStart w:id="13" w:name="_GoBack"/>
-      <w:bookmarkEnd w:id="13"/>
     </w:p>
     <w:p>
       <w:pPr>
@@ -2513,7 +3407,7 @@
     </w:p>
     <w:p/>
     <w:sectPr>
-      <w:footerReference w:type="first" r:id="rId9"/>
+      <w:footerReference w:type="first" r:id="rId10"/>
       <w:pgSz w:w="11906" w:h="16838"/>
       <w:pgMar w:top="1701" w:right="1134" w:bottom="1701" w:left="1134" w:header="708" w:footer="708" w:gutter="0"/>
       <w:pgNumType w:start="1"/>
@@ -2653,7 +3547,32 @@
         <w:footnoteRef/>
       </w:r>
       <w:r>
-        <w:t xml:space="preserve"> Se Bilag 1 - Visionsdokumentet</w:t>
+        <w:t xml:space="preserve"> Se Bilag </w:t>
+      </w:r>
+      <w:r>
+        <w:t>2</w:t>
+      </w:r>
+      <w:r>
+        <w:t xml:space="preserve"> - Visionsdokumentet</w:t>
+      </w:r>
+    </w:p>
+  </w:footnote>
+  <w:footnote w:id="2">
+    <w:p>
+      <w:pPr>
+        <w:pStyle w:val="Fodnotetekst"/>
+      </w:pPr>
+      <w:r>
+        <w:rPr>
+          <w:rStyle w:val="Fodnotehenvisning"/>
+        </w:rPr>
+        <w:footnoteRef/>
+      </w:r>
+      <w:r>
+        <w:t xml:space="preserve"> Se illustration </w:t>
+      </w:r>
+      <w:r>
+        <w:t>1 - domænemodelnotation</w:t>
       </w:r>
     </w:p>
   </w:footnote>
@@ -3131,7 +4050,6 @@
   <w:style w:type="character" w:default="1" w:styleId="Standardskrifttypeiafsnit">
     <w:name w:val="Default Paragraph Font"/>
     <w:uiPriority w:val="1"/>
-    <w:semiHidden/>
     <w:unhideWhenUsed/>
   </w:style>
   <w:style w:type="table" w:default="1" w:styleId="Tabel-Normal">
@@ -3415,6 +4333,49 @@
       <w:vertAlign w:val="superscript"/>
     </w:rPr>
   </w:style>
+  <w:style w:type="character" w:styleId="Svagfremhvning">
+    <w:name w:val="Subtle Emphasis"/>
+    <w:basedOn w:val="Standardskrifttypeiafsnit"/>
+    <w:uiPriority w:val="19"/>
+    <w:qFormat/>
+    <w:rsid w:val="004B636B"/>
+    <w:rPr>
+      <w:i/>
+      <w:iCs/>
+      <w:color w:val="404040" w:themeColor="text1" w:themeTint="BF"/>
+    </w:rPr>
+  </w:style>
+  <w:style w:type="paragraph" w:styleId="Undertitel">
+    <w:name w:val="Subtitle"/>
+    <w:basedOn w:val="Normal"/>
+    <w:next w:val="Normal"/>
+    <w:link w:val="UndertitelTegn"/>
+    <w:uiPriority w:val="11"/>
+    <w:qFormat/>
+    <w:rsid w:val="003717FF"/>
+    <w:pPr>
+      <w:numPr>
+        <w:ilvl w:val="1"/>
+      </w:numPr>
+      <w:spacing w:after="160"/>
+    </w:pPr>
+    <w:rPr>
+      <w:rFonts w:asciiTheme="minorHAnsi" w:hAnsiTheme="minorHAnsi"/>
+      <w:color w:val="5A5A5A" w:themeColor="text1" w:themeTint="A5"/>
+      <w:spacing w:val="15"/>
+    </w:rPr>
+  </w:style>
+  <w:style w:type="character" w:customStyle="1" w:styleId="UndertitelTegn">
+    <w:name w:val="Undertitel Tegn"/>
+    <w:basedOn w:val="Standardskrifttypeiafsnit"/>
+    <w:link w:val="Undertitel"/>
+    <w:uiPriority w:val="11"/>
+    <w:rsid w:val="003717FF"/>
+    <w:rPr>
+      <w:color w:val="5A5A5A" w:themeColor="text1" w:themeTint="A5"/>
+      <w:spacing w:val="15"/>
+    </w:rPr>
+  </w:style>
 </w:styles>
 </file>
 
@@ -3623,6 +4584,7 @@
     <w:rsid w:val="001B7AA6"/>
     <w:rsid w:val="004B644E"/>
     <w:rsid w:val="0054157F"/>
+    <w:rsid w:val="005C30C0"/>
     <w:rsid w:val="00663D06"/>
     <w:rsid w:val="00816F85"/>
     <w:rsid w:val="008E21F7"/>
@@ -4405,7 +5367,7 @@
 </file>
 
 <file path=customXml/itemProps2.xml><?xml version="1.0" encoding="utf-8"?>
-<ds:datastoreItem xmlns:ds="http://schemas.openxmlformats.org/officeDocument/2006/customXml" ds:itemID="{5B248275-CB49-416B-8A90-CBFD953305A4}">
+<ds:datastoreItem xmlns:ds="http://schemas.openxmlformats.org/officeDocument/2006/customXml" ds:itemID="{F0C066EB-6B38-4BF9-84A9-08D492888522}">
   <ds:schemaRefs>
     <ds:schemaRef ds:uri="http://schemas.openxmlformats.org/officeDocument/2006/bibliography"/>
   </ds:schemaRefs>

</xml_diff>

<commit_message>
små ændringer i rapport
</commit_message>
<xml_diff>
--- a/modeller, dokumenter/Rapport.docx
+++ b/modeller, dokumenter/Rapport.docx
@@ -126,7 +126,27 @@
                         <w:sz w:val="72"/>
                         <w:szCs w:val="88"/>
                       </w:rPr>
-                      <w:t>Ferrari Financing System</w:t>
+                      <w:t xml:space="preserve">Ferrari </w:t>
+                    </w:r>
+                    <w:proofErr w:type="spellStart"/>
+                    <w:r>
+                      <w:rPr>
+                        <w:rFonts w:asciiTheme="majorHAnsi" w:eastAsiaTheme="majorEastAsia" w:hAnsiTheme="majorHAnsi" w:cstheme="majorBidi"/>
+                        <w:color w:val="C00000" w:themeColor="accent1"/>
+                        <w:sz w:val="72"/>
+                        <w:szCs w:val="88"/>
+                      </w:rPr>
+                      <w:t>Financing</w:t>
+                    </w:r>
+                    <w:proofErr w:type="spellEnd"/>
+                    <w:r>
+                      <w:rPr>
+                        <w:rFonts w:asciiTheme="majorHAnsi" w:eastAsiaTheme="majorEastAsia" w:hAnsiTheme="majorHAnsi" w:cstheme="majorBidi"/>
+                        <w:color w:val="C00000" w:themeColor="accent1"/>
+                        <w:sz w:val="72"/>
+                        <w:szCs w:val="88"/>
+                      </w:rPr>
+                      <w:t xml:space="preserve"> System</w:t>
                     </w:r>
                   </w:p>
                 </w:sdtContent>
@@ -225,7 +245,15 @@
                       <w:jc w:val="both"/>
                     </w:pPr>
                     <w:r>
-                      <w:t>Sofie Blom Jensen, Shahnaz Yahyavi, Martin Tang Olesen</w:t>
+                      <w:t xml:space="preserve">Sofie Blom Jensen, Shahnaz </w:t>
+                    </w:r>
+                    <w:proofErr w:type="spellStart"/>
+                    <w:r>
+                      <w:t>Yahyavi</w:t>
+                    </w:r>
+                    <w:proofErr w:type="spellEnd"/>
+                    <w:r>
+                      <w:t>, Martin Tang Olesen</w:t>
                     </w:r>
                   </w:p>
                 </w:sdtContent>
@@ -259,9 +287,19 @@
                   <w:pStyle w:val="Forsidedetaljer"/>
                   <w:jc w:val="both"/>
                 </w:pPr>
+                <w:proofErr w:type="spellStart"/>
                 <w:r>
-                  <w:t>Udannelsesinstitution: Erhvervsakademi Midtvest</w:t>
+                  <w:t>Udannelsesinstitution</w:t>
                 </w:r>
+                <w:proofErr w:type="spellEnd"/>
+                <w:r>
+                  <w:t xml:space="preserve">: Erhvervsakademi </w:t>
+                </w:r>
+                <w:proofErr w:type="spellStart"/>
+                <w:r>
+                  <w:t>Midtvest</w:t>
+                </w:r>
+                <w:proofErr w:type="spellEnd"/>
               </w:p>
               <w:sdt>
                 <w:sdtPr>
@@ -295,8 +333,13 @@
                   <w:jc w:val="both"/>
                 </w:pPr>
                 <w:r>
-                  <w:t>Antal tegn: ?</w:t>
+                  <w:t>Antal tegn</w:t>
                 </w:r>
+                <w:proofErr w:type="gramStart"/>
+                <w:r>
+                  <w:t>: ?</w:t>
+                </w:r>
+                <w:proofErr w:type="gramEnd"/>
               </w:p>
               <w:p>
                 <w:pPr>
@@ -372,7 +415,7 @@
           <w:r>
             <w:fldChar w:fldCharType="separate"/>
           </w:r>
-          <w:hyperlink w:anchor="_Toc513018340" w:history="1">
+          <w:hyperlink w:anchor="_Toc513105018" w:history="1">
             <w:r>
               <w:rPr>
                 <w:rStyle w:val="Hyperlink"/>
@@ -399,7 +442,7 @@
                 <w:noProof/>
                 <w:webHidden/>
               </w:rPr>
-              <w:instrText xml:space="preserve"> PAGEREF _Toc513018340 \h </w:instrText>
+              <w:instrText xml:space="preserve"> PAGEREF _Toc513105018 \h </w:instrText>
             </w:r>
             <w:r>
               <w:rPr>
@@ -441,7 +484,7 @@
               <w:noProof/>
             </w:rPr>
           </w:pPr>
-          <w:hyperlink w:anchor="_Toc513018341" w:history="1">
+          <w:hyperlink w:anchor="_Toc513105019" w:history="1">
             <w:r>
               <w:rPr>
                 <w:rStyle w:val="Hyperlink"/>
@@ -468,7 +511,7 @@
                 <w:noProof/>
                 <w:webHidden/>
               </w:rPr>
-              <w:instrText xml:space="preserve"> PAGEREF _Toc513018341 \h </w:instrText>
+              <w:instrText xml:space="preserve"> PAGEREF _Toc513105019 \h </w:instrText>
             </w:r>
             <w:r>
               <w:rPr>
@@ -510,7 +553,7 @@
               <w:noProof/>
             </w:rPr>
           </w:pPr>
-          <w:hyperlink w:anchor="_Toc513018342" w:history="1">
+          <w:hyperlink w:anchor="_Toc513105020" w:history="1">
             <w:r>
               <w:rPr>
                 <w:rStyle w:val="Hyperlink"/>
@@ -537,7 +580,7 @@
                 <w:noProof/>
                 <w:webHidden/>
               </w:rPr>
-              <w:instrText xml:space="preserve"> PAGEREF _Toc513018342 \h </w:instrText>
+              <w:instrText xml:space="preserve"> PAGEREF _Toc513105020 \h </w:instrText>
             </w:r>
             <w:r>
               <w:rPr>
@@ -579,12 +622,219 @@
               <w:noProof/>
             </w:rPr>
           </w:pPr>
-          <w:hyperlink w:anchor="_Toc513018343" w:history="1">
+          <w:hyperlink w:anchor="_Toc513105021" w:history="1">
             <w:r>
               <w:rPr>
                 <w:rStyle w:val="Hyperlink"/>
                 <w:noProof/>
               </w:rPr>
+              <w:t>Project management</w:t>
+            </w:r>
+            <w:r>
+              <w:rPr>
+                <w:noProof/>
+                <w:webHidden/>
+              </w:rPr>
+              <w:tab/>
+            </w:r>
+            <w:r>
+              <w:rPr>
+                <w:noProof/>
+                <w:webHidden/>
+              </w:rPr>
+              <w:fldChar w:fldCharType="begin"/>
+            </w:r>
+            <w:r>
+              <w:rPr>
+                <w:noProof/>
+                <w:webHidden/>
+              </w:rPr>
+              <w:instrText xml:space="preserve"> PAGEREF _Toc513105021 \h </w:instrText>
+            </w:r>
+            <w:r>
+              <w:rPr>
+                <w:noProof/>
+                <w:webHidden/>
+              </w:rPr>
+            </w:r>
+            <w:r>
+              <w:rPr>
+                <w:noProof/>
+                <w:webHidden/>
+              </w:rPr>
+              <w:fldChar w:fldCharType="separate"/>
+            </w:r>
+            <w:r>
+              <w:rPr>
+                <w:noProof/>
+                <w:webHidden/>
+              </w:rPr>
+              <w:t>1</w:t>
+            </w:r>
+            <w:r>
+              <w:rPr>
+                <w:noProof/>
+                <w:webHidden/>
+              </w:rPr>
+              <w:fldChar w:fldCharType="end"/>
+            </w:r>
+          </w:hyperlink>
+        </w:p>
+        <w:p>
+          <w:pPr>
+            <w:pStyle w:val="Indholdsfortegnelse3"/>
+            <w:tabs>
+              <w:tab w:val="right" w:leader="dot" w:pos="9628"/>
+            </w:tabs>
+            <w:rPr>
+              <w:rFonts w:asciiTheme="minorHAnsi" w:hAnsiTheme="minorHAnsi"/>
+              <w:noProof/>
+            </w:rPr>
+          </w:pPr>
+          <w:hyperlink w:anchor="_Toc513105022" w:history="1">
+            <w:r>
+              <w:rPr>
+                <w:rStyle w:val="Hyperlink"/>
+                <w:noProof/>
+              </w:rPr>
+              <w:t>Udviklingsmiljø</w:t>
+            </w:r>
+            <w:r>
+              <w:rPr>
+                <w:noProof/>
+                <w:webHidden/>
+              </w:rPr>
+              <w:tab/>
+            </w:r>
+            <w:r>
+              <w:rPr>
+                <w:noProof/>
+                <w:webHidden/>
+              </w:rPr>
+              <w:fldChar w:fldCharType="begin"/>
+            </w:r>
+            <w:r>
+              <w:rPr>
+                <w:noProof/>
+                <w:webHidden/>
+              </w:rPr>
+              <w:instrText xml:space="preserve"> PAGEREF _Toc513105022 \h </w:instrText>
+            </w:r>
+            <w:r>
+              <w:rPr>
+                <w:noProof/>
+                <w:webHidden/>
+              </w:rPr>
+            </w:r>
+            <w:r>
+              <w:rPr>
+                <w:noProof/>
+                <w:webHidden/>
+              </w:rPr>
+              <w:fldChar w:fldCharType="separate"/>
+            </w:r>
+            <w:r>
+              <w:rPr>
+                <w:noProof/>
+                <w:webHidden/>
+              </w:rPr>
+              <w:t>1</w:t>
+            </w:r>
+            <w:r>
+              <w:rPr>
+                <w:noProof/>
+                <w:webHidden/>
+              </w:rPr>
+              <w:fldChar w:fldCharType="end"/>
+            </w:r>
+          </w:hyperlink>
+        </w:p>
+        <w:p>
+          <w:pPr>
+            <w:pStyle w:val="Indholdsfortegnelse3"/>
+            <w:tabs>
+              <w:tab w:val="right" w:leader="dot" w:pos="9628"/>
+            </w:tabs>
+            <w:rPr>
+              <w:rFonts w:asciiTheme="minorHAnsi" w:hAnsiTheme="minorHAnsi"/>
+              <w:noProof/>
+            </w:rPr>
+          </w:pPr>
+          <w:hyperlink w:anchor="_Toc513105023" w:history="1">
+            <w:r>
+              <w:rPr>
+                <w:rStyle w:val="Hyperlink"/>
+                <w:noProof/>
+              </w:rPr>
+              <w:t>Iterations- og faseplan (Sofie)</w:t>
+            </w:r>
+            <w:r>
+              <w:rPr>
+                <w:noProof/>
+                <w:webHidden/>
+              </w:rPr>
+              <w:tab/>
+            </w:r>
+            <w:r>
+              <w:rPr>
+                <w:noProof/>
+                <w:webHidden/>
+              </w:rPr>
+              <w:fldChar w:fldCharType="begin"/>
+            </w:r>
+            <w:r>
+              <w:rPr>
+                <w:noProof/>
+                <w:webHidden/>
+              </w:rPr>
+              <w:instrText xml:space="preserve"> PAGEREF _Toc513105023 \h </w:instrText>
+            </w:r>
+            <w:r>
+              <w:rPr>
+                <w:noProof/>
+                <w:webHidden/>
+              </w:rPr>
+            </w:r>
+            <w:r>
+              <w:rPr>
+                <w:noProof/>
+                <w:webHidden/>
+              </w:rPr>
+              <w:fldChar w:fldCharType="separate"/>
+            </w:r>
+            <w:r>
+              <w:rPr>
+                <w:noProof/>
+                <w:webHidden/>
+              </w:rPr>
+              <w:t>1</w:t>
+            </w:r>
+            <w:r>
+              <w:rPr>
+                <w:noProof/>
+                <w:webHidden/>
+              </w:rPr>
+              <w:fldChar w:fldCharType="end"/>
+            </w:r>
+          </w:hyperlink>
+        </w:p>
+        <w:p>
+          <w:pPr>
+            <w:pStyle w:val="Indholdsfortegnelse1"/>
+            <w:tabs>
+              <w:tab w:val="right" w:leader="dot" w:pos="9628"/>
+            </w:tabs>
+            <w:rPr>
+              <w:rFonts w:asciiTheme="minorHAnsi" w:hAnsiTheme="minorHAnsi"/>
+              <w:noProof/>
+            </w:rPr>
+          </w:pPr>
+          <w:hyperlink w:anchor="_Toc513105024" w:history="1">
+            <w:r>
+              <w:rPr>
+                <w:rStyle w:val="Hyperlink"/>
+                <w:noProof/>
+              </w:rPr>
               <w:t>Fase 1: Inception</w:t>
             </w:r>
             <w:r>
@@ -606,7 +856,7 @@
                 <w:noProof/>
                 <w:webHidden/>
               </w:rPr>
-              <w:instrText xml:space="preserve"> PAGEREF _Toc513018343 \h </w:instrText>
+              <w:instrText xml:space="preserve"> PAGEREF _Toc513105024 \h </w:instrText>
             </w:r>
             <w:r>
               <w:rPr>
@@ -648,7 +898,7 @@
               <w:noProof/>
             </w:rPr>
           </w:pPr>
-          <w:hyperlink w:anchor="_Toc513018344" w:history="1">
+          <w:hyperlink w:anchor="_Toc513105025" w:history="1">
             <w:r>
               <w:rPr>
                 <w:rStyle w:val="Hyperlink"/>
@@ -675,7 +925,7 @@
                 <w:noProof/>
                 <w:webHidden/>
               </w:rPr>
-              <w:instrText xml:space="preserve"> PAGEREF _Toc513018344 \h </w:instrText>
+              <w:instrText xml:space="preserve"> PAGEREF _Toc513105025 \h </w:instrText>
             </w:r>
             <w:r>
               <w:rPr>
@@ -717,13 +967,13 @@
               <w:noProof/>
             </w:rPr>
           </w:pPr>
-          <w:hyperlink w:anchor="_Toc513018345" w:history="1">
+          <w:hyperlink w:anchor="_Toc513105026" w:history="1">
             <w:r>
               <w:rPr>
                 <w:rStyle w:val="Hyperlink"/>
                 <w:noProof/>
               </w:rPr>
-              <w:t>Udviklingsmiljø</w:t>
+              <w:t>Visionsdokument (Sofie)</w:t>
             </w:r>
             <w:r>
               <w:rPr>
@@ -744,7 +994,7 @@
                 <w:noProof/>
                 <w:webHidden/>
               </w:rPr>
-              <w:instrText xml:space="preserve"> PAGEREF _Toc513018345 \h </w:instrText>
+              <w:instrText xml:space="preserve"> PAGEREF _Toc513105026 \h </w:instrText>
             </w:r>
             <w:r>
               <w:rPr>
@@ -786,13 +1036,13 @@
               <w:noProof/>
             </w:rPr>
           </w:pPr>
-          <w:hyperlink w:anchor="_Toc513018346" w:history="1">
+          <w:hyperlink w:anchor="_Toc513105028" w:history="1">
             <w:r>
               <w:rPr>
                 <w:rStyle w:val="Hyperlink"/>
                 <w:noProof/>
               </w:rPr>
-              <w:t>Iterations- og faseplan</w:t>
+              <w:t>Domænemodel</w:t>
             </w:r>
             <w:r>
               <w:rPr>
@@ -813,7 +1063,7 @@
                 <w:noProof/>
                 <w:webHidden/>
               </w:rPr>
-              <w:instrText xml:space="preserve"> PAGEREF _Toc513018346 \h </w:instrText>
+              <w:instrText xml:space="preserve"> PAGEREF _Toc513105028 \h </w:instrText>
             </w:r>
             <w:r>
               <w:rPr>
@@ -833,7 +1083,7 @@
                 <w:noProof/>
                 <w:webHidden/>
               </w:rPr>
-              <w:t>2</w:t>
+              <w:t>3</w:t>
             </w:r>
             <w:r>
               <w:rPr>
@@ -855,13 +1105,13 @@
               <w:noProof/>
             </w:rPr>
           </w:pPr>
-          <w:hyperlink w:anchor="_Toc513018347" w:history="1">
+          <w:hyperlink w:anchor="_Toc513105029" w:history="1">
             <w:r>
               <w:rPr>
                 <w:rStyle w:val="Hyperlink"/>
                 <w:noProof/>
               </w:rPr>
-              <w:t>Visionsdokument</w:t>
+              <w:t>Use case diagram</w:t>
             </w:r>
             <w:r>
               <w:rPr>
@@ -882,7 +1132,7 @@
                 <w:noProof/>
                 <w:webHidden/>
               </w:rPr>
-              <w:instrText xml:space="preserve"> PAGEREF _Toc513018347 \h </w:instrText>
+              <w:instrText xml:space="preserve"> PAGEREF _Toc513105029 \h </w:instrText>
             </w:r>
             <w:r>
               <w:rPr>
@@ -902,7 +1152,7 @@
                 <w:noProof/>
                 <w:webHidden/>
               </w:rPr>
-              <w:t>2</w:t>
+              <w:t>5</w:t>
             </w:r>
             <w:r>
               <w:rPr>
@@ -924,14 +1174,13 @@
               <w:noProof/>
             </w:rPr>
           </w:pPr>
-          <w:hyperlink w:anchor="_Toc513018348" w:history="1">
+          <w:hyperlink w:anchor="_Toc513105030" w:history="1">
             <w:r>
               <w:rPr>
                 <w:rStyle w:val="Hyperlink"/>
                 <w:noProof/>
-                <w:lang w:val="en-US"/>
-              </w:rPr>
-              <w:t>Use case diagram</w:t>
+              </w:rPr>
+              <w:t>Use cases</w:t>
             </w:r>
             <w:r>
               <w:rPr>
@@ -952,7 +1201,7 @@
                 <w:noProof/>
                 <w:webHidden/>
               </w:rPr>
-              <w:instrText xml:space="preserve"> PAGEREF _Toc513018348 \h </w:instrText>
+              <w:instrText xml:space="preserve"> PAGEREF _Toc513105030 \h </w:instrText>
             </w:r>
             <w:r>
               <w:rPr>
@@ -972,7 +1221,7 @@
                 <w:noProof/>
                 <w:webHidden/>
               </w:rPr>
-              <w:t>3</w:t>
+              <w:t>5</w:t>
             </w:r>
             <w:r>
               <w:rPr>
@@ -994,14 +1243,13 @@
               <w:noProof/>
             </w:rPr>
           </w:pPr>
-          <w:hyperlink w:anchor="_Toc513018349" w:history="1">
+          <w:hyperlink w:anchor="_Toc513105031" w:history="1">
             <w:r>
               <w:rPr>
                 <w:rStyle w:val="Hyperlink"/>
                 <w:noProof/>
-                <w:lang w:val="en-US"/>
-              </w:rPr>
-              <w:t>Domænemodel</w:t>
+              </w:rPr>
+              <w:t>Systemsekvensdiagrammer</w:t>
             </w:r>
             <w:r>
               <w:rPr>
@@ -1022,7 +1270,7 @@
                 <w:noProof/>
                 <w:webHidden/>
               </w:rPr>
-              <w:instrText xml:space="preserve"> PAGEREF _Toc513018349 \h </w:instrText>
+              <w:instrText xml:space="preserve"> PAGEREF _Toc513105031 \h </w:instrText>
             </w:r>
             <w:r>
               <w:rPr>
@@ -1042,7 +1290,145 @@
                 <w:noProof/>
                 <w:webHidden/>
               </w:rPr>
-              <w:t>3</w:t>
+              <w:t>5</w:t>
+            </w:r>
+            <w:r>
+              <w:rPr>
+                <w:noProof/>
+                <w:webHidden/>
+              </w:rPr>
+              <w:fldChar w:fldCharType="end"/>
+            </w:r>
+          </w:hyperlink>
+        </w:p>
+        <w:p>
+          <w:pPr>
+            <w:pStyle w:val="Indholdsfortegnelse3"/>
+            <w:tabs>
+              <w:tab w:val="right" w:leader="dot" w:pos="9628"/>
+            </w:tabs>
+            <w:rPr>
+              <w:rFonts w:asciiTheme="minorHAnsi" w:hAnsiTheme="minorHAnsi"/>
+              <w:noProof/>
+            </w:rPr>
+          </w:pPr>
+          <w:hyperlink w:anchor="_Toc513105032" w:history="1">
+            <w:r>
+              <w:rPr>
+                <w:rStyle w:val="Hyperlink"/>
+                <w:noProof/>
+              </w:rPr>
+              <w:t>Operationskontrakter</w:t>
+            </w:r>
+            <w:r>
+              <w:rPr>
+                <w:noProof/>
+                <w:webHidden/>
+              </w:rPr>
+              <w:tab/>
+            </w:r>
+            <w:r>
+              <w:rPr>
+                <w:noProof/>
+                <w:webHidden/>
+              </w:rPr>
+              <w:fldChar w:fldCharType="begin"/>
+            </w:r>
+            <w:r>
+              <w:rPr>
+                <w:noProof/>
+                <w:webHidden/>
+              </w:rPr>
+              <w:instrText xml:space="preserve"> PAGEREF _Toc513105032 \h </w:instrText>
+            </w:r>
+            <w:r>
+              <w:rPr>
+                <w:noProof/>
+                <w:webHidden/>
+              </w:rPr>
+            </w:r>
+            <w:r>
+              <w:rPr>
+                <w:noProof/>
+                <w:webHidden/>
+              </w:rPr>
+              <w:fldChar w:fldCharType="separate"/>
+            </w:r>
+            <w:r>
+              <w:rPr>
+                <w:noProof/>
+                <w:webHidden/>
+              </w:rPr>
+              <w:t>5</w:t>
+            </w:r>
+            <w:r>
+              <w:rPr>
+                <w:noProof/>
+                <w:webHidden/>
+              </w:rPr>
+              <w:fldChar w:fldCharType="end"/>
+            </w:r>
+          </w:hyperlink>
+        </w:p>
+        <w:p>
+          <w:pPr>
+            <w:pStyle w:val="Indholdsfortegnelse3"/>
+            <w:tabs>
+              <w:tab w:val="right" w:leader="dot" w:pos="9628"/>
+            </w:tabs>
+            <w:rPr>
+              <w:rFonts w:asciiTheme="minorHAnsi" w:hAnsiTheme="minorHAnsi"/>
+              <w:noProof/>
+            </w:rPr>
+          </w:pPr>
+          <w:hyperlink w:anchor="_Toc513105033" w:history="1">
+            <w:r>
+              <w:rPr>
+                <w:rStyle w:val="Hyperlink"/>
+                <w:noProof/>
+              </w:rPr>
+              <w:t>Klassediagram – trelagsarkitektur</w:t>
+            </w:r>
+            <w:r>
+              <w:rPr>
+                <w:noProof/>
+                <w:webHidden/>
+              </w:rPr>
+              <w:tab/>
+            </w:r>
+            <w:r>
+              <w:rPr>
+                <w:noProof/>
+                <w:webHidden/>
+              </w:rPr>
+              <w:fldChar w:fldCharType="begin"/>
+            </w:r>
+            <w:r>
+              <w:rPr>
+                <w:noProof/>
+                <w:webHidden/>
+              </w:rPr>
+              <w:instrText xml:space="preserve"> PAGEREF _Toc513105033 \h </w:instrText>
+            </w:r>
+            <w:r>
+              <w:rPr>
+                <w:noProof/>
+                <w:webHidden/>
+              </w:rPr>
+            </w:r>
+            <w:r>
+              <w:rPr>
+                <w:noProof/>
+                <w:webHidden/>
+              </w:rPr>
+              <w:fldChar w:fldCharType="separate"/>
+            </w:r>
+            <w:r>
+              <w:rPr>
+                <w:noProof/>
+                <w:webHidden/>
+              </w:rPr>
+              <w:t>5</w:t>
             </w:r>
             <w:r>
               <w:rPr>
@@ -1064,12 +1450,11 @@
               <w:noProof/>
             </w:rPr>
           </w:pPr>
-          <w:hyperlink w:anchor="_Toc513018350" w:history="1">
+          <w:hyperlink w:anchor="_Toc513105034" w:history="1">
             <w:r>
               <w:rPr>
                 <w:rStyle w:val="Hyperlink"/>
                 <w:noProof/>
-                <w:lang w:val="en-US"/>
               </w:rPr>
               <w:t>Fase 2: Elaboration</w:t>
             </w:r>
@@ -1092,7 +1477,7 @@
                 <w:noProof/>
                 <w:webHidden/>
               </w:rPr>
-              <w:instrText xml:space="preserve"> PAGEREF _Toc513018350 \h </w:instrText>
+              <w:instrText xml:space="preserve"> PAGEREF _Toc513105034 \h </w:instrText>
             </w:r>
             <w:r>
               <w:rPr>
@@ -1112,7 +1497,7 @@
                 <w:noProof/>
                 <w:webHidden/>
               </w:rPr>
-              <w:t>4</w:t>
+              <w:t>6</w:t>
             </w:r>
             <w:r>
               <w:rPr>
@@ -1134,7 +1519,7 @@
               <w:noProof/>
             </w:rPr>
           </w:pPr>
-          <w:hyperlink w:anchor="_Toc513018351" w:history="1">
+          <w:hyperlink w:anchor="_Toc513105035" w:history="1">
             <w:r>
               <w:rPr>
                 <w:rStyle w:val="Hyperlink"/>
@@ -1161,7 +1546,7 @@
                 <w:noProof/>
                 <w:webHidden/>
               </w:rPr>
-              <w:instrText xml:space="preserve"> PAGEREF _Toc513018351 \h </w:instrText>
+              <w:instrText xml:space="preserve"> PAGEREF _Toc513105035 \h </w:instrText>
             </w:r>
             <w:r>
               <w:rPr>
@@ -1181,7 +1566,7 @@
                 <w:noProof/>
                 <w:webHidden/>
               </w:rPr>
-              <w:t>5</w:t>
+              <w:t>7</w:t>
             </w:r>
             <w:r>
               <w:rPr>
@@ -1203,7 +1588,7 @@
               <w:noProof/>
             </w:rPr>
           </w:pPr>
-          <w:hyperlink w:anchor="_Toc513018352" w:history="1">
+          <w:hyperlink w:anchor="_Toc513105036" w:history="1">
             <w:r>
               <w:rPr>
                 <w:rStyle w:val="Hyperlink"/>
@@ -1230,7 +1615,7 @@
                 <w:noProof/>
                 <w:webHidden/>
               </w:rPr>
-              <w:instrText xml:space="preserve"> PAGEREF _Toc513018352 \h </w:instrText>
+              <w:instrText xml:space="preserve"> PAGEREF _Toc513105036 \h </w:instrText>
             </w:r>
             <w:r>
               <w:rPr>
@@ -1250,7 +1635,7 @@
                 <w:noProof/>
                 <w:webHidden/>
               </w:rPr>
-              <w:t>6</w:t>
+              <w:t>8</w:t>
             </w:r>
             <w:r>
               <w:rPr>
@@ -1272,7 +1657,7 @@
               <w:noProof/>
             </w:rPr>
           </w:pPr>
-          <w:hyperlink w:anchor="_Toc513018353" w:history="1">
+          <w:hyperlink w:anchor="_Toc513105037" w:history="1">
             <w:r>
               <w:rPr>
                 <w:rStyle w:val="Hyperlink"/>
@@ -1299,7 +1684,7 @@
                 <w:noProof/>
                 <w:webHidden/>
               </w:rPr>
-              <w:instrText xml:space="preserve"> PAGEREF _Toc513018353 \h </w:instrText>
+              <w:instrText xml:space="preserve"> PAGEREF _Toc513105037 \h </w:instrText>
             </w:r>
             <w:r>
               <w:rPr>
@@ -1319,7 +1704,7 @@
                 <w:noProof/>
                 <w:webHidden/>
               </w:rPr>
-              <w:t>7</w:t>
+              <w:t>9</w:t>
             </w:r>
             <w:r>
               <w:rPr>
@@ -1341,13 +1726,13 @@
               <w:noProof/>
             </w:rPr>
           </w:pPr>
-          <w:hyperlink w:anchor="_Toc513018354" w:history="1">
+          <w:hyperlink w:anchor="_Toc513105038" w:history="1">
             <w:r>
               <w:rPr>
                 <w:rStyle w:val="Hyperlink"/>
                 <w:noProof/>
               </w:rPr>
-              <w:t>Bilag 1 – Visionsdokumentet</w:t>
+              <w:t>Bilag 1 – Iterations- og faseplan</w:t>
             </w:r>
             <w:r>
               <w:rPr>
@@ -1368,7 +1753,7 @@
                 <w:noProof/>
                 <w:webHidden/>
               </w:rPr>
-              <w:instrText xml:space="preserve"> PAGEREF _Toc513018354 \h </w:instrText>
+              <w:instrText xml:space="preserve"> PAGEREF _Toc513105038 \h </w:instrText>
             </w:r>
             <w:r>
               <w:rPr>
@@ -1388,7 +1773,76 @@
                 <w:noProof/>
                 <w:webHidden/>
               </w:rPr>
-              <w:t>7</w:t>
+              <w:t>9</w:t>
+            </w:r>
+            <w:r>
+              <w:rPr>
+                <w:noProof/>
+                <w:webHidden/>
+              </w:rPr>
+              <w:fldChar w:fldCharType="end"/>
+            </w:r>
+          </w:hyperlink>
+        </w:p>
+        <w:p>
+          <w:pPr>
+            <w:pStyle w:val="Indholdsfortegnelse2"/>
+            <w:tabs>
+              <w:tab w:val="right" w:leader="dot" w:pos="9628"/>
+            </w:tabs>
+            <w:rPr>
+              <w:rFonts w:asciiTheme="minorHAnsi" w:hAnsiTheme="minorHAnsi"/>
+              <w:noProof/>
+            </w:rPr>
+          </w:pPr>
+          <w:hyperlink w:anchor="_Toc513105039" w:history="1">
+            <w:r>
+              <w:rPr>
+                <w:rStyle w:val="Hyperlink"/>
+                <w:noProof/>
+              </w:rPr>
+              <w:t>Bilag 2 – Visionsdokumentet</w:t>
+            </w:r>
+            <w:r>
+              <w:rPr>
+                <w:noProof/>
+                <w:webHidden/>
+              </w:rPr>
+              <w:tab/>
+            </w:r>
+            <w:r>
+              <w:rPr>
+                <w:noProof/>
+                <w:webHidden/>
+              </w:rPr>
+              <w:fldChar w:fldCharType="begin"/>
+            </w:r>
+            <w:r>
+              <w:rPr>
+                <w:noProof/>
+                <w:webHidden/>
+              </w:rPr>
+              <w:instrText xml:space="preserve"> PAGEREF _Toc513105039 \h </w:instrText>
+            </w:r>
+            <w:r>
+              <w:rPr>
+                <w:noProof/>
+                <w:webHidden/>
+              </w:rPr>
+            </w:r>
+            <w:r>
+              <w:rPr>
+                <w:noProof/>
+                <w:webHidden/>
+              </w:rPr>
+              <w:fldChar w:fldCharType="separate"/>
+            </w:r>
+            <w:r>
+              <w:rPr>
+                <w:noProof/>
+                <w:webHidden/>
+              </w:rPr>
+              <w:t>10</w:t>
             </w:r>
             <w:r>
               <w:rPr>
@@ -1410,7 +1864,7 @@
               <w:noProof/>
             </w:rPr>
           </w:pPr>
-          <w:hyperlink w:anchor="_Toc513018355" w:history="1">
+          <w:hyperlink w:anchor="_Toc513105040" w:history="1">
             <w:r>
               <w:rPr>
                 <w:rStyle w:val="Hyperlink"/>
@@ -1437,7 +1891,7 @@
                 <w:noProof/>
                 <w:webHidden/>
               </w:rPr>
-              <w:instrText xml:space="preserve"> PAGEREF _Toc513018355 \h </w:instrText>
+              <w:instrText xml:space="preserve"> PAGEREF _Toc513105040 \h </w:instrText>
             </w:r>
             <w:r>
               <w:rPr>
@@ -1457,7 +1911,7 @@
                 <w:noProof/>
                 <w:webHidden/>
               </w:rPr>
-              <w:t>7</w:t>
+              <w:t>10</w:t>
             </w:r>
             <w:r>
               <w:rPr>
@@ -1479,7 +1933,7 @@
               <w:noProof/>
             </w:rPr>
           </w:pPr>
-          <w:hyperlink w:anchor="_Toc513018356" w:history="1">
+          <w:hyperlink w:anchor="_Toc513105041" w:history="1">
             <w:r>
               <w:rPr>
                 <w:rStyle w:val="Hyperlink"/>
@@ -1506,7 +1960,7 @@
                 <w:noProof/>
                 <w:webHidden/>
               </w:rPr>
-              <w:instrText xml:space="preserve"> PAGEREF _Toc513018356 \h </w:instrText>
+              <w:instrText xml:space="preserve"> PAGEREF _Toc513105041 \h </w:instrText>
             </w:r>
             <w:r>
               <w:rPr>
@@ -1526,7 +1980,7 @@
                 <w:noProof/>
                 <w:webHidden/>
               </w:rPr>
-              <w:t>7</w:t>
+              <w:t>10</w:t>
             </w:r>
             <w:r>
               <w:rPr>
@@ -1548,7 +2002,7 @@
               <w:noProof/>
             </w:rPr>
           </w:pPr>
-          <w:hyperlink w:anchor="_Toc513018357" w:history="1">
+          <w:hyperlink w:anchor="_Toc513105042" w:history="1">
             <w:r>
               <w:rPr>
                 <w:rStyle w:val="Hyperlink"/>
@@ -1575,7 +2029,7 @@
                 <w:noProof/>
                 <w:webHidden/>
               </w:rPr>
-              <w:instrText xml:space="preserve"> PAGEREF _Toc513018357 \h </w:instrText>
+              <w:instrText xml:space="preserve"> PAGEREF _Toc513105042 \h </w:instrText>
             </w:r>
             <w:r>
               <w:rPr>
@@ -1595,7 +2049,7 @@
                 <w:noProof/>
                 <w:webHidden/>
               </w:rPr>
-              <w:t>7</w:t>
+              <w:t>10</w:t>
             </w:r>
             <w:r>
               <w:rPr>
@@ -1624,6 +2078,8 @@
       <w:pPr>
         <w:jc w:val="both"/>
       </w:pPr>
+      <w:bookmarkStart w:id="0" w:name="_GoBack"/>
+      <w:bookmarkEnd w:id="0"/>
     </w:p>
     <w:p>
       <w:pPr>
@@ -1649,12 +2105,12 @@
         <w:pStyle w:val="Overskrift1"/>
         <w:jc w:val="both"/>
       </w:pPr>
-      <w:bookmarkStart w:id="0" w:name="_Toc513018340"/>
+      <w:bookmarkStart w:id="1" w:name="_Toc513105018"/>
       <w:r>
         <w:lastRenderedPageBreak/>
         <w:t>Indledning</w:t>
       </w:r>
-      <w:bookmarkEnd w:id="0"/>
+      <w:bookmarkEnd w:id="1"/>
     </w:p>
     <w:p>
       <w:pPr>
@@ -1666,11 +2122,11 @@
         <w:pStyle w:val="Overskrift2"/>
         <w:jc w:val="both"/>
       </w:pPr>
-      <w:bookmarkStart w:id="1" w:name="_Toc513018341"/>
+      <w:bookmarkStart w:id="2" w:name="_Toc513105019"/>
       <w:r>
         <w:t>Problemstilling</w:t>
       </w:r>
-      <w:bookmarkEnd w:id="1"/>
+      <w:bookmarkEnd w:id="2"/>
       <w:r>
         <w:t xml:space="preserve"> </w:t>
       </w:r>
@@ -1690,7 +2146,7 @@
         <w:pStyle w:val="Overskrift1"/>
         <w:jc w:val="both"/>
       </w:pPr>
-      <w:bookmarkStart w:id="2" w:name="_Toc513018342"/>
+      <w:bookmarkStart w:id="3" w:name="_Toc513105020"/>
       <w:r>
         <w:t>MUST (</w:t>
       </w:r>
@@ -1700,7 +2156,7 @@
       <w:r>
         <w:t>)</w:t>
       </w:r>
-      <w:bookmarkEnd w:id="2"/>
+      <w:bookmarkEnd w:id="3"/>
     </w:p>
     <w:p>
       <w:pPr>
@@ -1752,8 +2208,27 @@
     </w:p>
     <w:p>
       <w:pPr>
+        <w:pStyle w:val="Overskrift1"/>
+      </w:pPr>
+      <w:bookmarkStart w:id="4" w:name="_Toc513105021"/>
+      <w:r>
+        <w:t>Project management</w:t>
+      </w:r>
+      <w:bookmarkEnd w:id="4"/>
+    </w:p>
+    <w:p>
+      <w:pPr>
+        <w:pStyle w:val="Overskrift3"/>
         <w:jc w:val="both"/>
       </w:pPr>
+      <w:bookmarkStart w:id="5" w:name="_Toc513105022"/>
+      <w:r>
+        <w:t>Udviklingsmiljø</w:t>
+      </w:r>
+      <w:bookmarkEnd w:id="5"/>
+      <w:r>
+        <w:t xml:space="preserve"> </w:t>
+      </w:r>
     </w:p>
     <w:p>
       <w:pPr>
@@ -1762,831 +2237,692 @@
     </w:p>
     <w:p>
       <w:pPr>
+        <w:pStyle w:val="Overskrift3"/>
         <w:jc w:val="both"/>
       </w:pPr>
+      <w:bookmarkStart w:id="6" w:name="_Toc513105023"/>
+      <w:r>
+        <w:t>Iterations- og faseplan (Sofie)</w:t>
+      </w:r>
+      <w:bookmarkEnd w:id="6"/>
     </w:p>
     <w:p>
       <w:pPr>
         <w:jc w:val="both"/>
-        <w:rPr>
-          <w:rFonts w:asciiTheme="majorHAnsi" w:eastAsiaTheme="majorEastAsia" w:hAnsiTheme="majorHAnsi" w:cstheme="majorBidi"/>
-          <w:color w:val="8F0000" w:themeColor="accent1" w:themeShade="BF"/>
-          <w:sz w:val="32"/>
-          <w:szCs w:val="32"/>
-        </w:rPr>
+      </w:pPr>
+      <w:r>
+        <w:rPr>
+          <w:sz w:val="24"/>
+        </w:rPr>
+        <w:t xml:space="preserve">Som en del af </w:t>
+      </w:r>
+      <w:proofErr w:type="spellStart"/>
+      <w:r>
+        <w:rPr>
+          <w:sz w:val="24"/>
+        </w:rPr>
+        <w:t>project</w:t>
+      </w:r>
+      <w:proofErr w:type="spellEnd"/>
+      <w:r>
+        <w:rPr>
+          <w:sz w:val="24"/>
+        </w:rPr>
+        <w:t xml:space="preserve"> management har vi udarbejdet en iterations- og faseplan. Denne er med til at sikre, at vi holder et overblik over de kommende iterationer samt de milepæle der skal nås for hver fase. Den udarbejdes i starten af </w:t>
+      </w:r>
+      <w:proofErr w:type="spellStart"/>
+      <w:r>
+        <w:rPr>
+          <w:sz w:val="24"/>
+        </w:rPr>
+        <w:t>inception</w:t>
+      </w:r>
+      <w:proofErr w:type="spellEnd"/>
+      <w:r>
+        <w:rPr>
+          <w:sz w:val="24"/>
+        </w:rPr>
+        <w:t xml:space="preserve"> fasen, da den givetvis er et grundlæggende led i </w:t>
+      </w:r>
+      <w:proofErr w:type="spellStart"/>
+      <w:r>
+        <w:rPr>
+          <w:sz w:val="24"/>
+        </w:rPr>
+        <w:t>project</w:t>
+      </w:r>
+      <w:proofErr w:type="spellEnd"/>
+      <w:r>
+        <w:rPr>
+          <w:sz w:val="24"/>
+        </w:rPr>
+        <w:t xml:space="preserve"> management. Den er dog på dette tidspunkt endnu ikke helt stabil, da vi har behov for at opdatere den løbende. Vores plan indeholder desuden en detaljeret opremsning af de aktiviteter, vi gennemfører den enkelte dag i hver iteration. For hver dag har vi valgt at starte med at se på vores plan for dagen, og vi afslutter desuden dagen med at opdatere planen, samt at føre en log over hvad vi har nået. Det hjælper os til at overholde planen samt reflektere over vores arbejdsproces. Iterations- og faseplanen bør være stabil inden vi går i construction-fasen. </w:t>
+      </w:r>
+    </w:p>
+    <w:p>
+      <w:pPr>
+        <w:pStyle w:val="Overskrift1"/>
       </w:pPr>
       <w:r>
         <w:br w:type="page"/>
       </w:r>
-    </w:p>
-    <w:p>
-      <w:pPr>
-        <w:pStyle w:val="Overskrift1"/>
-        <w:jc w:val="both"/>
-      </w:pPr>
-      <w:bookmarkStart w:id="3" w:name="_Toc513018343"/>
+      <w:bookmarkStart w:id="7" w:name="_Toc513105024"/>
       <w:r>
         <w:lastRenderedPageBreak/>
         <w:t xml:space="preserve">Fase 1: </w:t>
       </w:r>
+      <w:proofErr w:type="spellStart"/>
       <w:r>
         <w:t>Inception</w:t>
       </w:r>
-      <w:bookmarkEnd w:id="3"/>
+      <w:bookmarkEnd w:id="7"/>
+      <w:proofErr w:type="spellEnd"/>
       <w:r>
         <w:t xml:space="preserve"> </w:t>
       </w:r>
-    </w:p>
-    <w:p>
-      <w:pPr>
-        <w:jc w:val="both"/>
-      </w:pPr>
     </w:p>
     <w:p>
       <w:pPr>
         <w:pStyle w:val="Overskrift2"/>
         <w:jc w:val="both"/>
       </w:pPr>
-      <w:bookmarkStart w:id="4" w:name="_Toc513018344"/>
+      <w:bookmarkStart w:id="8" w:name="_Toc513105025"/>
       <w:r>
         <w:t>Iterat</w:t>
       </w:r>
       <w:r>
         <w:t>ion 1</w:t>
       </w:r>
-      <w:bookmarkEnd w:id="4"/>
-    </w:p>
-    <w:p>
-      <w:pPr>
-        <w:jc w:val="both"/>
-      </w:pPr>
+      <w:bookmarkEnd w:id="8"/>
     </w:p>
     <w:p>
       <w:pPr>
         <w:pStyle w:val="Overskrift3"/>
         <w:jc w:val="both"/>
       </w:pPr>
-      <w:bookmarkStart w:id="5" w:name="_Toc513018345"/>
-      <w:r>
-        <w:t>Udviklingsmiljø</w:t>
-      </w:r>
-      <w:bookmarkEnd w:id="5"/>
-      <w:r>
+      <w:bookmarkStart w:id="9" w:name="_Toc513105026"/>
+      <w:r>
+        <w:t xml:space="preserve">Visionsdokument </w:t>
+      </w:r>
+      <w:r>
+        <w:t>(Sofie)</w:t>
+      </w:r>
+      <w:bookmarkEnd w:id="9"/>
+    </w:p>
+    <w:p>
+      <w:pPr>
+        <w:rPr>
+          <w:sz w:val="28"/>
+        </w:rPr>
+      </w:pPr>
+      <w:r>
+        <w:rPr>
+          <w:sz w:val="28"/>
+        </w:rPr>
+        <w:t>((</w:t>
+      </w:r>
+      <w:r>
+        <w:rPr>
+          <w:sz w:val="28"/>
+        </w:rPr>
+        <w:t xml:space="preserve">tilføj noget om business case </w:t>
+      </w:r>
+      <w:proofErr w:type="gramStart"/>
+      <w:r>
+        <w:rPr>
+          <w:sz w:val="28"/>
+        </w:rPr>
+        <w:t>… )</w:t>
+      </w:r>
+      <w:proofErr w:type="gramEnd"/>
+      <w:r>
+        <w:rPr>
+          <w:sz w:val="28"/>
+        </w:rPr>
+        <w:t>)</w:t>
+      </w:r>
+    </w:p>
+    <w:p>
+      <w:pPr>
+        <w:rPr>
+          <w:sz w:val="24"/>
+          <w:szCs w:val="24"/>
+        </w:rPr>
+      </w:pPr>
+      <w:r>
+        <w:rPr>
+          <w:sz w:val="24"/>
+          <w:szCs w:val="24"/>
+        </w:rPr>
+        <w:t xml:space="preserve">Vi </w:t>
+      </w:r>
+      <w:r>
+        <w:rPr>
+          <w:sz w:val="24"/>
+          <w:szCs w:val="24"/>
+        </w:rPr>
+        <w:t>har valgt at begynde med at udarbejde visionsdokumentet</w:t>
+      </w:r>
+      <w:r>
+        <w:rPr>
+          <w:rStyle w:val="Fodnotehenvisning"/>
+          <w:sz w:val="24"/>
+          <w:szCs w:val="24"/>
+        </w:rPr>
+        <w:footnoteReference w:id="1"/>
+      </w:r>
+      <w:r>
+        <w:rPr>
+          <w:sz w:val="24"/>
+          <w:szCs w:val="24"/>
+        </w:rPr>
+        <w:t xml:space="preserve"> som en af de første artefakter </w:t>
+      </w:r>
+      <w:r>
+        <w:rPr>
+          <w:sz w:val="24"/>
+          <w:szCs w:val="24"/>
+        </w:rPr>
+        <w:t xml:space="preserve">i den første iteration. Visionsdokumentet er fordelagtigt at arbejde med i starten af projektet, </w:t>
+      </w:r>
+      <w:r>
+        <w:rPr>
+          <w:sz w:val="24"/>
+          <w:szCs w:val="24"/>
+        </w:rPr>
+        <w:t xml:space="preserve">da man </w:t>
+      </w:r>
+      <w:r>
+        <w:rPr>
+          <w:sz w:val="24"/>
+          <w:szCs w:val="24"/>
+        </w:rPr>
+        <w:t xml:space="preserve">får </w:t>
+      </w:r>
+      <w:r>
+        <w:rPr>
+          <w:sz w:val="24"/>
+          <w:szCs w:val="24"/>
+        </w:rPr>
+        <w:t xml:space="preserve">indskrænket problemdomænet og formålet med projektet uden dog at begrænse løsningsmulighederne for meget. </w:t>
+      </w:r>
+      <w:r>
+        <w:rPr>
+          <w:sz w:val="24"/>
+          <w:szCs w:val="24"/>
+        </w:rPr>
+        <w:t xml:space="preserve">Visionsdokumentet består af en beskrivelse af visionen, en interessentanalyse og en feature-liste. </w:t>
+      </w:r>
+    </w:p>
+    <w:p>
+      <w:pPr>
+        <w:ind w:firstLine="284"/>
+        <w:rPr>
+          <w:sz w:val="24"/>
+          <w:szCs w:val="24"/>
+        </w:rPr>
+      </w:pPr>
+      <w:r>
+        <w:rPr>
+          <w:sz w:val="24"/>
+          <w:szCs w:val="24"/>
+        </w:rPr>
+        <w:t xml:space="preserve">Visionen er en </w:t>
+      </w:r>
+      <w:r>
+        <w:rPr>
+          <w:sz w:val="24"/>
+          <w:szCs w:val="24"/>
+        </w:rPr>
+        <w:t>kortfattet fremtidsbeskrivelse, der formuleres på en måde der ikke speci</w:t>
+      </w:r>
+      <w:r>
+        <w:rPr>
+          <w:sz w:val="24"/>
+          <w:szCs w:val="24"/>
+        </w:rPr>
+        <w:t xml:space="preserve">ficerer teknologivalget, med mindre kunden har nogen helt specifikke krav hertil. Den </w:t>
+      </w:r>
+      <w:r>
+        <w:rPr>
+          <w:sz w:val="24"/>
+          <w:szCs w:val="24"/>
+        </w:rPr>
+        <w:t xml:space="preserve">sammenligner ikke det nye system med noget tidligere, men har fokus på fremtiden og løsningen af den nuværende problemstilling. </w:t>
+      </w:r>
+      <w:r>
+        <w:rPr>
+          <w:sz w:val="24"/>
+          <w:szCs w:val="24"/>
+        </w:rPr>
+        <w:t>I vores tilfælde er der altså fokus på</w:t>
+      </w:r>
+      <w:r>
+        <w:rPr>
+          <w:sz w:val="24"/>
+          <w:szCs w:val="24"/>
+        </w:rPr>
+        <w:t>,</w:t>
+      </w:r>
+      <w:r>
+        <w:rPr>
+          <w:sz w:val="24"/>
+          <w:szCs w:val="24"/>
+        </w:rPr>
+        <w:t xml:space="preserve"> at systemet skal samle alle skridt der tages i forbindelse med afgivelse af lånetilbud, når Ferrari skal </w:t>
+      </w:r>
+      <w:r>
+        <w:rPr>
+          <w:sz w:val="24"/>
+          <w:szCs w:val="24"/>
+        </w:rPr>
+        <w:t>sælge en bil med finansiering. Visionsdokumentet tager også højde for, at Ferrari er interesseret i et intuitivt brugerinterface</w:t>
+      </w:r>
+      <w:r>
+        <w:rPr>
+          <w:sz w:val="24"/>
+          <w:szCs w:val="24"/>
+        </w:rPr>
+        <w:t xml:space="preserve"> uden forsinkelser, </w:t>
+      </w:r>
+      <w:r>
+        <w:rPr>
+          <w:sz w:val="24"/>
+          <w:szCs w:val="24"/>
+        </w:rPr>
+        <w:t>en effektivisering af virksomhedens nuværende proces og en minimering af tab af salg, hvilket de har oplevet som en konsekvens af den nuværende arbejdsgang</w:t>
+      </w:r>
+      <w:r>
+        <w:rPr>
+          <w:sz w:val="24"/>
+          <w:szCs w:val="24"/>
+        </w:rPr>
+        <w:t>.</w:t>
+      </w:r>
+    </w:p>
+    <w:p>
+      <w:pPr>
+        <w:ind w:firstLine="284"/>
+        <w:rPr>
+          <w:sz w:val="24"/>
+          <w:szCs w:val="24"/>
+        </w:rPr>
+      </w:pPr>
+      <w:r>
+        <w:rPr>
+          <w:sz w:val="24"/>
+          <w:szCs w:val="24"/>
+        </w:rPr>
+        <w:t>Interessentanalysen er en analyse af alle der har interesse i løsningen</w:t>
+      </w:r>
+      <w:r>
+        <w:rPr>
+          <w:sz w:val="24"/>
+          <w:szCs w:val="24"/>
+        </w:rPr>
+        <w:t>,</w:t>
+      </w:r>
+      <w:r>
+        <w:rPr>
+          <w:sz w:val="24"/>
+          <w:szCs w:val="24"/>
+        </w:rPr>
+        <w:t xml:space="preserve"> vi når frem til. Der kan være tale om brugere, kunder, </w:t>
+      </w:r>
+      <w:r>
+        <w:rPr>
+          <w:sz w:val="24"/>
+          <w:szCs w:val="24"/>
+        </w:rPr>
+        <w:t>lovgivere</w:t>
+      </w:r>
+      <w:r>
+        <w:rPr>
+          <w:sz w:val="24"/>
+          <w:szCs w:val="24"/>
+        </w:rPr>
+        <w:t xml:space="preserve">, </w:t>
+      </w:r>
+      <w:r>
+        <w:rPr>
+          <w:sz w:val="24"/>
+          <w:szCs w:val="24"/>
+        </w:rPr>
+        <w:t>ejere af understøttende systemer og så videre. Med andre ord: interessenter der anvender eller betaler for produktet</w:t>
+      </w:r>
+      <w:r>
+        <w:rPr>
+          <w:sz w:val="24"/>
+          <w:szCs w:val="24"/>
+        </w:rPr>
+        <w:t xml:space="preserve">, </w:t>
+      </w:r>
+      <w:r>
+        <w:rPr>
+          <w:sz w:val="24"/>
+          <w:szCs w:val="24"/>
+        </w:rPr>
+        <w:t>tilbyder services til os som udviklere</w:t>
+      </w:r>
+      <w:r>
+        <w:rPr>
+          <w:sz w:val="24"/>
+          <w:szCs w:val="24"/>
+        </w:rPr>
+        <w:t xml:space="preserve"> eller på anden måde regulerer problemdomænet</w:t>
+      </w:r>
+      <w:r>
+        <w:rPr>
+          <w:sz w:val="24"/>
+          <w:szCs w:val="24"/>
+        </w:rPr>
+        <w:t xml:space="preserve">. </w:t>
+      </w:r>
+      <w:r>
+        <w:rPr>
+          <w:sz w:val="24"/>
+          <w:szCs w:val="24"/>
+        </w:rPr>
+        <w:t>Interessentanalysen tager højde for sådanne interessenters konkrete ønsker, krav og behov.</w:t>
+      </w:r>
+      <w:r>
+        <w:rPr>
+          <w:sz w:val="24"/>
+          <w:szCs w:val="24"/>
+        </w:rPr>
         <w:t xml:space="preserve"> </w:t>
       </w:r>
-    </w:p>
-    <w:p>
-      <w:pPr>
-        <w:jc w:val="both"/>
-      </w:pPr>
+      <w:r>
+        <w:rPr>
+          <w:sz w:val="24"/>
+          <w:szCs w:val="24"/>
+        </w:rPr>
+        <w:t xml:space="preserve">Vores interessentanalyse tager således udgangspunkt i forhandlerens kunder, dem der er interesseret i at købe en bil, bilsælgerne, </w:t>
+      </w:r>
+      <w:r>
+        <w:rPr>
+          <w:sz w:val="24"/>
+          <w:szCs w:val="24"/>
+        </w:rPr>
+        <w:t>kontorassistenter og økonomimedarbejdere samt salgschefen og den bank</w:t>
+      </w:r>
+      <w:r>
+        <w:rPr>
+          <w:sz w:val="24"/>
+          <w:szCs w:val="24"/>
+        </w:rPr>
+        <w:t>,</w:t>
+      </w:r>
+      <w:r>
+        <w:rPr>
+          <w:sz w:val="24"/>
+          <w:szCs w:val="24"/>
+        </w:rPr>
+        <w:t xml:space="preserve"> forretningen </w:t>
+      </w:r>
+      <w:r>
+        <w:rPr>
+          <w:sz w:val="24"/>
+          <w:szCs w:val="24"/>
+        </w:rPr>
+        <w:t xml:space="preserve">giver finansieringstilbud i samarbejde med. </w:t>
+      </w:r>
+      <w:r>
+        <w:rPr>
+          <w:sz w:val="24"/>
+          <w:szCs w:val="24"/>
+        </w:rPr>
+        <w:t xml:space="preserve">Vi henviser til Bilag </w:t>
+      </w:r>
+      <w:r>
+        <w:rPr>
+          <w:sz w:val="24"/>
+          <w:szCs w:val="24"/>
+        </w:rPr>
+        <w:t>2</w:t>
+      </w:r>
+      <w:r>
+        <w:rPr>
+          <w:sz w:val="24"/>
+          <w:szCs w:val="24"/>
+        </w:rPr>
+        <w:t xml:space="preserve"> for en mere detaljeret gennemgang af interessentanalysen</w:t>
+      </w:r>
+      <w:r>
+        <w:rPr>
+          <w:sz w:val="24"/>
+          <w:szCs w:val="24"/>
+        </w:rPr>
+        <w:t xml:space="preserve"> og de enkelte interessenters interesser og behov</w:t>
+      </w:r>
+      <w:r>
+        <w:rPr>
+          <w:sz w:val="24"/>
+          <w:szCs w:val="24"/>
+        </w:rPr>
+        <w:t xml:space="preserve">. </w:t>
+      </w:r>
+    </w:p>
+    <w:p>
+      <w:pPr>
+        <w:ind w:firstLine="284"/>
+        <w:rPr>
+          <w:sz w:val="24"/>
+          <w:szCs w:val="24"/>
+        </w:rPr>
+      </w:pPr>
+      <w:r>
+        <w:rPr>
+          <w:sz w:val="24"/>
+          <w:szCs w:val="24"/>
+        </w:rPr>
+        <w:t xml:space="preserve">Feature-listen er et element </w:t>
+      </w:r>
+      <w:r>
+        <w:rPr>
+          <w:sz w:val="24"/>
+          <w:szCs w:val="24"/>
+        </w:rPr>
+        <w:t xml:space="preserve">i visionsdokumentet, </w:t>
+      </w:r>
+      <w:r>
+        <w:rPr>
+          <w:sz w:val="24"/>
+          <w:szCs w:val="24"/>
+        </w:rPr>
+        <w:t>der skaber overblik over systemets funktioner</w:t>
+      </w:r>
+      <w:r>
+        <w:rPr>
+          <w:sz w:val="24"/>
+          <w:szCs w:val="24"/>
+        </w:rPr>
+        <w:t xml:space="preserve">. </w:t>
+      </w:r>
+      <w:r>
+        <w:rPr>
+          <w:sz w:val="24"/>
+          <w:szCs w:val="24"/>
+        </w:rPr>
+        <w:t>Det er således en liste over alt hvad systemet</w:t>
+      </w:r>
+      <w:r>
+        <w:rPr>
+          <w:sz w:val="24"/>
+          <w:szCs w:val="24"/>
+        </w:rPr>
+        <w:t xml:space="preserve"> ud fra problemdomænet</w:t>
+      </w:r>
+      <w:r>
+        <w:rPr>
+          <w:sz w:val="24"/>
+          <w:szCs w:val="24"/>
+        </w:rPr>
+        <w:t xml:space="preserve"> skal kunne udføre overord</w:t>
+      </w:r>
+      <w:r>
+        <w:rPr>
+          <w:sz w:val="24"/>
+          <w:szCs w:val="24"/>
+        </w:rPr>
+        <w:lastRenderedPageBreak/>
+        <w:t xml:space="preserve">net set, </w:t>
+      </w:r>
+      <w:r>
+        <w:rPr>
+          <w:sz w:val="24"/>
+          <w:szCs w:val="24"/>
+        </w:rPr>
+        <w:t xml:space="preserve">og er med til at danne grundlag for den videre udviklingsproces. </w:t>
+      </w:r>
+      <w:r>
+        <w:rPr>
+          <w:sz w:val="24"/>
+          <w:szCs w:val="24"/>
+        </w:rPr>
+        <w:t xml:space="preserve">Vores feature-liste </w:t>
+      </w:r>
+      <w:r>
+        <w:rPr>
+          <w:sz w:val="24"/>
+          <w:szCs w:val="24"/>
+        </w:rPr>
+        <w:t>indeholder de funktioner</w:t>
+      </w:r>
+      <w:r>
+        <w:rPr>
+          <w:sz w:val="24"/>
+          <w:szCs w:val="24"/>
+        </w:rPr>
+        <w:t>,</w:t>
+      </w:r>
+      <w:r>
+        <w:rPr>
+          <w:sz w:val="24"/>
+          <w:szCs w:val="24"/>
+        </w:rPr>
+        <w:t xml:space="preserve"> der er behov for i for</w:t>
+      </w:r>
+      <w:r>
+        <w:rPr>
+          <w:sz w:val="24"/>
+          <w:szCs w:val="24"/>
+        </w:rPr>
+        <w:t xml:space="preserve">bindelse med afgivelse af lånetilbud hos bilforhandleren. Vi har valgt at </w:t>
+      </w:r>
+      <w:r>
+        <w:rPr>
+          <w:sz w:val="24"/>
+          <w:szCs w:val="24"/>
+        </w:rPr>
+        <w:t xml:space="preserve">medtage </w:t>
+      </w:r>
+      <w:r>
+        <w:rPr>
+          <w:sz w:val="24"/>
+          <w:szCs w:val="24"/>
+        </w:rPr>
+        <w:t>k</w:t>
+      </w:r>
+      <w:r>
+        <w:rPr>
+          <w:sz w:val="24"/>
+          <w:szCs w:val="24"/>
+        </w:rPr>
+        <w:t xml:space="preserve">reditværdighedstjek hos RKI, </w:t>
+      </w:r>
+      <w:r>
+        <w:rPr>
+          <w:sz w:val="24"/>
+          <w:szCs w:val="24"/>
+        </w:rPr>
+        <w:t>i</w:t>
+      </w:r>
+      <w:r>
+        <w:rPr>
+          <w:sz w:val="24"/>
+          <w:szCs w:val="24"/>
+        </w:rPr>
+        <w:t>ndhentning af aktuel rentesats hos banken,</w:t>
+      </w:r>
+      <w:r>
+        <w:rPr>
+          <w:sz w:val="24"/>
+          <w:szCs w:val="24"/>
+        </w:rPr>
+        <w:t xml:space="preserve"> b</w:t>
+      </w:r>
+      <w:r>
+        <w:rPr>
+          <w:sz w:val="24"/>
+          <w:szCs w:val="24"/>
+        </w:rPr>
+        <w:t>eregning af rentesats ud fra givne oplysninger</w:t>
+      </w:r>
+      <w:r>
+        <w:rPr>
+          <w:sz w:val="24"/>
+          <w:szCs w:val="24"/>
+        </w:rPr>
+        <w:t xml:space="preserve"> fra banken og RKI, r</w:t>
+      </w:r>
+      <w:r>
+        <w:rPr>
+          <w:sz w:val="24"/>
+          <w:szCs w:val="24"/>
+        </w:rPr>
+        <w:t>egistrer</w:t>
+      </w:r>
+      <w:r>
+        <w:rPr>
+          <w:sz w:val="24"/>
+          <w:szCs w:val="24"/>
+        </w:rPr>
+        <w:t>ing</w:t>
+      </w:r>
+      <w:r>
+        <w:rPr>
+          <w:sz w:val="24"/>
+          <w:szCs w:val="24"/>
+        </w:rPr>
+        <w:t xml:space="preserve"> af</w:t>
+      </w:r>
+      <w:r>
+        <w:rPr>
+          <w:sz w:val="24"/>
+          <w:szCs w:val="24"/>
+        </w:rPr>
+        <w:t xml:space="preserve"> et lånetilbud til en kunde</w:t>
+      </w:r>
+      <w:r>
+        <w:rPr>
+          <w:sz w:val="24"/>
+          <w:szCs w:val="24"/>
+        </w:rPr>
+        <w:t xml:space="preserve"> samt e</w:t>
+      </w:r>
+      <w:r>
+        <w:rPr>
+          <w:sz w:val="24"/>
+          <w:szCs w:val="24"/>
+        </w:rPr>
+        <w:t>ksport af et lånetilbud med en tilbagebetalingsplan</w:t>
+      </w:r>
+      <w:r>
+        <w:rPr>
+          <w:sz w:val="24"/>
+          <w:szCs w:val="24"/>
+        </w:rPr>
+        <w:t>.</w:t>
+      </w:r>
     </w:p>
     <w:p>
       <w:pPr>
         <w:pStyle w:val="Overskrift3"/>
         <w:jc w:val="both"/>
       </w:pPr>
-      <w:bookmarkStart w:id="6" w:name="_Toc513018346"/>
-      <w:r>
-        <w:t>Iterations- og faseplan</w:t>
-      </w:r>
-      <w:bookmarkEnd w:id="6"/>
-      <w:r>
-        <w:t xml:space="preserve"> (Sofie)</w:t>
-      </w:r>
-    </w:p>
-    <w:p>
-      <w:pPr>
-        <w:jc w:val="both"/>
-        <w:rPr>
-          <w:sz w:val="24"/>
-        </w:rPr>
-      </w:pPr>
-      <w:r>
-        <w:rPr>
-          <w:sz w:val="24"/>
-        </w:rPr>
-        <w:t>Som en del af project management har vi udarbejdet en iterations- og faseplan. Denne er med til at sikre</w:t>
-      </w:r>
-      <w:r>
-        <w:rPr>
-          <w:sz w:val="24"/>
-        </w:rPr>
-        <w:t>,</w:t>
-      </w:r>
-      <w:r>
-        <w:rPr>
-          <w:sz w:val="24"/>
-        </w:rPr>
-        <w:t xml:space="preserve"> </w:t>
-      </w:r>
-      <w:r>
-        <w:rPr>
-          <w:sz w:val="24"/>
-        </w:rPr>
-        <w:t xml:space="preserve">at vi holder et overblik over </w:t>
-      </w:r>
-      <w:r>
-        <w:rPr>
-          <w:sz w:val="24"/>
-        </w:rPr>
-        <w:t xml:space="preserve">de kommende iterationer samt de milepæle der skal nås for hver fase. </w:t>
-      </w:r>
-      <w:r>
-        <w:rPr>
-          <w:sz w:val="24"/>
-        </w:rPr>
-        <w:t>Den udarbejdes i starten af inception</w:t>
-      </w:r>
-      <w:r>
-        <w:rPr>
-          <w:sz w:val="24"/>
-        </w:rPr>
-        <w:t xml:space="preserve"> fasen</w:t>
-      </w:r>
-      <w:r>
-        <w:rPr>
-          <w:sz w:val="24"/>
-        </w:rPr>
-        <w:t>, da den</w:t>
-      </w:r>
-      <w:r>
-        <w:rPr>
-          <w:sz w:val="24"/>
-        </w:rPr>
-        <w:t xml:space="preserve"> givetvis</w:t>
-      </w:r>
-      <w:r>
-        <w:rPr>
-          <w:sz w:val="24"/>
-        </w:rPr>
-        <w:t xml:space="preserve"> er e</w:t>
-      </w:r>
-      <w:r>
-        <w:rPr>
-          <w:sz w:val="24"/>
-        </w:rPr>
-        <w:t>t</w:t>
-      </w:r>
-      <w:r>
-        <w:rPr>
-          <w:sz w:val="24"/>
-        </w:rPr>
-        <w:t xml:space="preserve"> grundlæggende led i project management. </w:t>
-      </w:r>
-      <w:r>
-        <w:rPr>
-          <w:sz w:val="24"/>
-        </w:rPr>
-        <w:t>Den er dog på dette tidspunkt endnu ikke helt stabil, da vi har behov for at opdatere den løbende.</w:t>
-      </w:r>
-      <w:r>
-        <w:rPr>
-          <w:sz w:val="24"/>
-        </w:rPr>
-        <w:t xml:space="preserve"> Vores plan indeholder desuden en detaljeret </w:t>
-      </w:r>
-      <w:r>
-        <w:rPr>
-          <w:sz w:val="24"/>
-        </w:rPr>
-        <w:t>opremsning af de aktiviteter</w:t>
-      </w:r>
-      <w:r>
-        <w:rPr>
-          <w:sz w:val="24"/>
-        </w:rPr>
-        <w:t>,</w:t>
-      </w:r>
-      <w:r>
-        <w:rPr>
-          <w:sz w:val="24"/>
-        </w:rPr>
-        <w:t xml:space="preserve"> vi gennemfører den enkelte dag i hver iteration. For hver dag har vi valgt at </w:t>
-      </w:r>
-      <w:r>
-        <w:rPr>
-          <w:sz w:val="24"/>
-        </w:rPr>
-        <w:t xml:space="preserve">starte med at </w:t>
-      </w:r>
-      <w:r>
-        <w:rPr>
-          <w:sz w:val="24"/>
-        </w:rPr>
-        <w:t xml:space="preserve">se på vores plan for dagen, </w:t>
-      </w:r>
-      <w:r>
-        <w:rPr>
-          <w:sz w:val="24"/>
-        </w:rPr>
-        <w:t xml:space="preserve">og vi afslutter desuden dagen med at opdatere planen, samt at føre en log over hvad vi har nået. </w:t>
-      </w:r>
-      <w:r>
-        <w:rPr>
-          <w:sz w:val="24"/>
-        </w:rPr>
-        <w:t xml:space="preserve">Det hjælper os til at overholde planen samt </w:t>
-      </w:r>
-      <w:r>
-        <w:rPr>
-          <w:sz w:val="24"/>
-        </w:rPr>
-        <w:t xml:space="preserve">reflektere over vores arbejdsproces. </w:t>
-      </w:r>
-      <w:r>
-        <w:rPr>
-          <w:sz w:val="24"/>
-        </w:rPr>
-        <w:t xml:space="preserve">Iterations- og faseplanen bør være stabil inden vi går i construction-fasen. </w:t>
-      </w:r>
-    </w:p>
-    <w:p>
-      <w:pPr>
-        <w:jc w:val="both"/>
-      </w:pPr>
-    </w:p>
-    <w:p>
-      <w:pPr>
-        <w:pStyle w:val="Overskrift3"/>
-        <w:jc w:val="both"/>
-      </w:pPr>
-      <w:bookmarkStart w:id="7" w:name="_Toc513018347"/>
-      <w:r>
-        <w:t>Visionsdokument</w:t>
-      </w:r>
-      <w:bookmarkEnd w:id="7"/>
-      <w:r>
-        <w:t xml:space="preserve"> </w:t>
-      </w:r>
-      <w:r>
-        <w:t>(Sofie)</w:t>
-      </w:r>
-    </w:p>
-    <w:p>
-      <w:pPr>
-        <w:rPr>
-          <w:sz w:val="24"/>
-          <w:szCs w:val="24"/>
-        </w:rPr>
-      </w:pPr>
-      <w:r>
-        <w:rPr>
-          <w:sz w:val="24"/>
-          <w:szCs w:val="24"/>
-        </w:rPr>
-        <w:t xml:space="preserve">Vi </w:t>
-      </w:r>
-      <w:r>
-        <w:rPr>
-          <w:sz w:val="24"/>
-          <w:szCs w:val="24"/>
-        </w:rPr>
-        <w:t>har valgt at begynde med at udarbejde visionsdokumentet</w:t>
-      </w:r>
-      <w:r>
-        <w:rPr>
-          <w:rStyle w:val="Fodnotehenvisning"/>
-          <w:sz w:val="24"/>
-          <w:szCs w:val="24"/>
-        </w:rPr>
-        <w:footnoteReference w:id="1"/>
-      </w:r>
-      <w:r>
-        <w:rPr>
-          <w:sz w:val="24"/>
-          <w:szCs w:val="24"/>
-        </w:rPr>
-        <w:t xml:space="preserve"> som en af de første artefakter </w:t>
-      </w:r>
-      <w:r>
-        <w:rPr>
-          <w:sz w:val="24"/>
-          <w:szCs w:val="24"/>
-        </w:rPr>
-        <w:t xml:space="preserve">i den første iteration. Visionsdokumentet er fordelagtigt at arbejde med i starten af projektet, </w:t>
-      </w:r>
-      <w:r>
-        <w:rPr>
-          <w:sz w:val="24"/>
-          <w:szCs w:val="24"/>
-        </w:rPr>
-        <w:t xml:space="preserve">da man </w:t>
-      </w:r>
-      <w:r>
-        <w:rPr>
-          <w:sz w:val="24"/>
-          <w:szCs w:val="24"/>
-        </w:rPr>
-        <w:t xml:space="preserve">får </w:t>
-      </w:r>
-      <w:r>
-        <w:rPr>
-          <w:sz w:val="24"/>
-          <w:szCs w:val="24"/>
-        </w:rPr>
-        <w:t xml:space="preserve">indskrænket problemdomænet og formålet med projektet uden dog at begrænse løsningsmulighederne for meget. </w:t>
-      </w:r>
-      <w:r>
-        <w:rPr>
-          <w:sz w:val="24"/>
-          <w:szCs w:val="24"/>
-        </w:rPr>
-        <w:t xml:space="preserve">Visionsdokumentet består af en beskrivelse af visionen, en interessentanalyse og en feature-liste. </w:t>
-      </w:r>
-    </w:p>
-    <w:p>
-      <w:pPr>
-        <w:ind w:firstLine="284"/>
-        <w:rPr>
-          <w:sz w:val="24"/>
-          <w:szCs w:val="24"/>
-        </w:rPr>
-      </w:pPr>
-      <w:r>
-        <w:rPr>
-          <w:sz w:val="24"/>
-          <w:szCs w:val="24"/>
-        </w:rPr>
-        <w:t xml:space="preserve">Visionen er en </w:t>
-      </w:r>
-      <w:r>
-        <w:rPr>
-          <w:sz w:val="24"/>
-          <w:szCs w:val="24"/>
-        </w:rPr>
-        <w:t>kortfattet fremtidsbeskrivelse, der formuleres på en måde der ikke speci</w:t>
-      </w:r>
-      <w:r>
-        <w:rPr>
-          <w:sz w:val="24"/>
-          <w:szCs w:val="24"/>
-        </w:rPr>
-        <w:t xml:space="preserve">ficerer teknologivalget, med mindre kunden har nogen helt specifikke krav hertil. Den </w:t>
-      </w:r>
-      <w:r>
-        <w:rPr>
-          <w:sz w:val="24"/>
-          <w:szCs w:val="24"/>
-        </w:rPr>
-        <w:t xml:space="preserve">sammenligner ikke det nye system med noget tidligere, men har fokus på fremtiden og løsningen af den nuværende problemstilling. </w:t>
-      </w:r>
-      <w:r>
-        <w:rPr>
-          <w:sz w:val="24"/>
-          <w:szCs w:val="24"/>
-        </w:rPr>
-        <w:t>I vores tilfælde er der altså fokus på</w:t>
-      </w:r>
-      <w:r>
-        <w:rPr>
-          <w:sz w:val="24"/>
-          <w:szCs w:val="24"/>
-        </w:rPr>
-        <w:t>,</w:t>
-      </w:r>
-      <w:r>
-        <w:rPr>
-          <w:sz w:val="24"/>
-          <w:szCs w:val="24"/>
-        </w:rPr>
-        <w:t xml:space="preserve"> at systemet skal samle alle skridt der tages i forbindelse med afgivelse af lånetilbud, når Ferrari skal </w:t>
-      </w:r>
-      <w:r>
-        <w:rPr>
-          <w:sz w:val="24"/>
-          <w:szCs w:val="24"/>
-        </w:rPr>
-        <w:t>sælge en bil med finansiering. Visionsdokumentet tager også højde for, at Ferrari er interesseret i et intuitivt brugerinterface</w:t>
-      </w:r>
-      <w:r>
-        <w:rPr>
-          <w:sz w:val="24"/>
-          <w:szCs w:val="24"/>
-        </w:rPr>
-        <w:t xml:space="preserve"> uden forsin</w:t>
-      </w:r>
-      <w:r>
-        <w:rPr>
-          <w:sz w:val="24"/>
-          <w:szCs w:val="24"/>
-        </w:rPr>
-        <w:lastRenderedPageBreak/>
-        <w:t xml:space="preserve">kelser, </w:t>
-      </w:r>
-      <w:r>
-        <w:rPr>
-          <w:sz w:val="24"/>
-          <w:szCs w:val="24"/>
-        </w:rPr>
-        <w:t>en effektivisering af virksomhedens nuværende proces og en minimering af tab af salg, hvilket de har oplevet som en konsekvens af den nuværende arbejdsgang</w:t>
-      </w:r>
-      <w:r>
-        <w:rPr>
-          <w:sz w:val="24"/>
-          <w:szCs w:val="24"/>
-        </w:rPr>
-        <w:t>.</w:t>
-      </w:r>
-    </w:p>
-    <w:p>
-      <w:pPr>
-        <w:ind w:firstLine="284"/>
-        <w:rPr>
-          <w:sz w:val="24"/>
-          <w:szCs w:val="24"/>
-        </w:rPr>
-      </w:pPr>
-      <w:r>
-        <w:rPr>
-          <w:sz w:val="24"/>
-          <w:szCs w:val="24"/>
-        </w:rPr>
-        <w:t>Interessentanalysen er en analyse af alle der har interesse i løsningen</w:t>
-      </w:r>
-      <w:r>
-        <w:rPr>
-          <w:sz w:val="24"/>
-          <w:szCs w:val="24"/>
-        </w:rPr>
-        <w:t>,</w:t>
-      </w:r>
-      <w:r>
-        <w:rPr>
-          <w:sz w:val="24"/>
-          <w:szCs w:val="24"/>
-        </w:rPr>
-        <w:t xml:space="preserve"> vi når frem til. Der kan være tale om brugere, kunder, </w:t>
-      </w:r>
-      <w:r>
-        <w:rPr>
-          <w:sz w:val="24"/>
-          <w:szCs w:val="24"/>
-        </w:rPr>
-        <w:t>lovgivere</w:t>
-      </w:r>
-      <w:r>
-        <w:rPr>
-          <w:sz w:val="24"/>
-          <w:szCs w:val="24"/>
-        </w:rPr>
-        <w:t xml:space="preserve">, </w:t>
-      </w:r>
-      <w:r>
-        <w:rPr>
-          <w:sz w:val="24"/>
-          <w:szCs w:val="24"/>
-        </w:rPr>
-        <w:t>ejere af understøttende systemer og så videre. Med andre ord: interessenter der anvender eller betaler for produktet</w:t>
-      </w:r>
-      <w:r>
-        <w:rPr>
-          <w:sz w:val="24"/>
-          <w:szCs w:val="24"/>
-        </w:rPr>
-        <w:t xml:space="preserve">, </w:t>
-      </w:r>
-      <w:r>
-        <w:rPr>
-          <w:sz w:val="24"/>
-          <w:szCs w:val="24"/>
-        </w:rPr>
-        <w:t>tilbyder services til os som udviklere</w:t>
-      </w:r>
-      <w:r>
-        <w:rPr>
-          <w:sz w:val="24"/>
-          <w:szCs w:val="24"/>
-        </w:rPr>
-        <w:t xml:space="preserve"> eller på anden måde regulerer problemdomænet</w:t>
-      </w:r>
-      <w:r>
-        <w:rPr>
-          <w:sz w:val="24"/>
-          <w:szCs w:val="24"/>
-        </w:rPr>
-        <w:t xml:space="preserve">. </w:t>
-      </w:r>
-      <w:r>
-        <w:rPr>
-          <w:sz w:val="24"/>
-          <w:szCs w:val="24"/>
-        </w:rPr>
-        <w:t>Interessentanalysen tager højde for sådanne interessenters konkrete ønsker, krav og behov.</w:t>
-      </w:r>
-      <w:r>
-        <w:rPr>
-          <w:sz w:val="24"/>
-          <w:szCs w:val="24"/>
-        </w:rPr>
-        <w:t xml:space="preserve"> </w:t>
-      </w:r>
-      <w:r>
-        <w:rPr>
-          <w:sz w:val="24"/>
-          <w:szCs w:val="24"/>
-        </w:rPr>
-        <w:t xml:space="preserve">Vores interessentanalyse tager således udgangspunkt i forhandlerens kunder, dem der er interesseret i at købe en bil, bilsælgerne, </w:t>
-      </w:r>
-      <w:r>
-        <w:rPr>
-          <w:sz w:val="24"/>
-          <w:szCs w:val="24"/>
-        </w:rPr>
-        <w:t>kontorassistenter og økonomimedarbejdere samt salgschefen og den bank</w:t>
-      </w:r>
-      <w:r>
-        <w:rPr>
-          <w:sz w:val="24"/>
-          <w:szCs w:val="24"/>
-        </w:rPr>
-        <w:t>,</w:t>
-      </w:r>
-      <w:r>
-        <w:rPr>
-          <w:sz w:val="24"/>
-          <w:szCs w:val="24"/>
-        </w:rPr>
-        <w:t xml:space="preserve"> forretningen </w:t>
-      </w:r>
-      <w:r>
-        <w:rPr>
-          <w:sz w:val="24"/>
-          <w:szCs w:val="24"/>
-        </w:rPr>
-        <w:t xml:space="preserve">giver finansieringstilbud i samarbejde med. </w:t>
-      </w:r>
-      <w:r>
-        <w:rPr>
-          <w:sz w:val="24"/>
-          <w:szCs w:val="24"/>
-        </w:rPr>
-        <w:t xml:space="preserve">Vi henviser til Bilag </w:t>
-      </w:r>
-      <w:r>
-        <w:rPr>
-          <w:sz w:val="24"/>
-          <w:szCs w:val="24"/>
-        </w:rPr>
-        <w:t>2</w:t>
-      </w:r>
-      <w:r>
-        <w:rPr>
-          <w:sz w:val="24"/>
-          <w:szCs w:val="24"/>
-        </w:rPr>
-        <w:t xml:space="preserve"> for en mere detaljeret gennemgang af interessentanalysen</w:t>
-      </w:r>
-      <w:r>
-        <w:rPr>
-          <w:sz w:val="24"/>
-          <w:szCs w:val="24"/>
-        </w:rPr>
-        <w:t xml:space="preserve"> og de enkelte interessenters interesser og behov</w:t>
-      </w:r>
-      <w:r>
-        <w:rPr>
-          <w:sz w:val="24"/>
-          <w:szCs w:val="24"/>
-        </w:rPr>
-        <w:t xml:space="preserve">. </w:t>
-      </w:r>
-    </w:p>
-    <w:p>
-      <w:pPr>
-        <w:ind w:firstLine="284"/>
-        <w:rPr>
-          <w:sz w:val="24"/>
-          <w:szCs w:val="24"/>
-        </w:rPr>
-      </w:pPr>
-      <w:r>
-        <w:rPr>
-          <w:sz w:val="24"/>
-          <w:szCs w:val="24"/>
-        </w:rPr>
-        <w:t xml:space="preserve">Feature-listen er et element </w:t>
-      </w:r>
-      <w:r>
-        <w:rPr>
-          <w:sz w:val="24"/>
-          <w:szCs w:val="24"/>
-        </w:rPr>
-        <w:t xml:space="preserve">i visionsdokumentet, </w:t>
-      </w:r>
-      <w:r>
-        <w:rPr>
-          <w:sz w:val="24"/>
-          <w:szCs w:val="24"/>
-        </w:rPr>
-        <w:t>der skaber overblik over systemets funktioner</w:t>
-      </w:r>
-      <w:r>
-        <w:rPr>
-          <w:sz w:val="24"/>
-          <w:szCs w:val="24"/>
-        </w:rPr>
-        <w:t xml:space="preserve">. </w:t>
-      </w:r>
-      <w:r>
-        <w:rPr>
-          <w:sz w:val="24"/>
-          <w:szCs w:val="24"/>
-        </w:rPr>
-        <w:t>Det er således en liste over alt hvad systemet</w:t>
-      </w:r>
-      <w:r>
-        <w:rPr>
-          <w:sz w:val="24"/>
-          <w:szCs w:val="24"/>
-        </w:rPr>
-        <w:t xml:space="preserve"> ud fra problemdomænet</w:t>
-      </w:r>
-      <w:r>
-        <w:rPr>
-          <w:sz w:val="24"/>
-          <w:szCs w:val="24"/>
-        </w:rPr>
-        <w:t xml:space="preserve"> skal kunne udføre overordnet set, </w:t>
-      </w:r>
-      <w:r>
-        <w:rPr>
-          <w:sz w:val="24"/>
-          <w:szCs w:val="24"/>
-        </w:rPr>
-        <w:t xml:space="preserve">og er med til at danne grundlag for den videre udviklingsproces. </w:t>
-      </w:r>
-      <w:r>
-        <w:rPr>
-          <w:sz w:val="24"/>
-          <w:szCs w:val="24"/>
-        </w:rPr>
-        <w:t xml:space="preserve">Vores feature-liste </w:t>
-      </w:r>
-      <w:r>
-        <w:rPr>
-          <w:sz w:val="24"/>
-          <w:szCs w:val="24"/>
-        </w:rPr>
-        <w:t>indeholder de funktioner</w:t>
-      </w:r>
-      <w:r>
-        <w:rPr>
-          <w:sz w:val="24"/>
-          <w:szCs w:val="24"/>
-        </w:rPr>
-        <w:t>,</w:t>
-      </w:r>
-      <w:r>
-        <w:rPr>
-          <w:sz w:val="24"/>
-          <w:szCs w:val="24"/>
-        </w:rPr>
-        <w:t xml:space="preserve"> der er behov for i for</w:t>
-      </w:r>
-      <w:r>
-        <w:rPr>
-          <w:sz w:val="24"/>
-          <w:szCs w:val="24"/>
-        </w:rPr>
-        <w:t xml:space="preserve">bindelse med afgivelse af lånetilbud hos bilforhandleren. Vi har valgt at </w:t>
-      </w:r>
-      <w:r>
-        <w:rPr>
-          <w:sz w:val="24"/>
-          <w:szCs w:val="24"/>
-        </w:rPr>
-        <w:t xml:space="preserve">medtage </w:t>
-      </w:r>
-      <w:r>
-        <w:rPr>
-          <w:sz w:val="24"/>
-          <w:szCs w:val="24"/>
-        </w:rPr>
-        <w:t>k</w:t>
-      </w:r>
-      <w:r>
-        <w:rPr>
-          <w:sz w:val="24"/>
-          <w:szCs w:val="24"/>
-        </w:rPr>
-        <w:t xml:space="preserve">reditværdighedstjek hos RKI, </w:t>
-      </w:r>
-      <w:r>
-        <w:rPr>
-          <w:sz w:val="24"/>
-          <w:szCs w:val="24"/>
-        </w:rPr>
-        <w:t>i</w:t>
-      </w:r>
-      <w:r>
-        <w:rPr>
-          <w:sz w:val="24"/>
-          <w:szCs w:val="24"/>
-        </w:rPr>
-        <w:t>ndhentning af aktuel rentesats hos banken,</w:t>
-      </w:r>
-      <w:r>
-        <w:rPr>
-          <w:sz w:val="24"/>
-          <w:szCs w:val="24"/>
-        </w:rPr>
-        <w:t xml:space="preserve"> b</w:t>
-      </w:r>
-      <w:r>
-        <w:rPr>
-          <w:sz w:val="24"/>
-          <w:szCs w:val="24"/>
-        </w:rPr>
-        <w:t>eregning af rentesats ud fra givne oplysninger</w:t>
-      </w:r>
-      <w:r>
-        <w:rPr>
-          <w:sz w:val="24"/>
-          <w:szCs w:val="24"/>
-        </w:rPr>
-        <w:t xml:space="preserve"> fra banken og RKI, r</w:t>
-      </w:r>
-      <w:r>
-        <w:rPr>
-          <w:sz w:val="24"/>
-          <w:szCs w:val="24"/>
-        </w:rPr>
-        <w:t>egistrer</w:t>
-      </w:r>
-      <w:r>
-        <w:rPr>
-          <w:sz w:val="24"/>
-          <w:szCs w:val="24"/>
-        </w:rPr>
-        <w:t>ing</w:t>
-      </w:r>
-      <w:r>
-        <w:rPr>
-          <w:sz w:val="24"/>
-          <w:szCs w:val="24"/>
-        </w:rPr>
-        <w:t xml:space="preserve"> af</w:t>
-      </w:r>
-      <w:r>
-        <w:rPr>
-          <w:sz w:val="24"/>
-          <w:szCs w:val="24"/>
-        </w:rPr>
-        <w:t xml:space="preserve"> et lånetilbud til en kunde</w:t>
-      </w:r>
-      <w:r>
-        <w:rPr>
-          <w:sz w:val="24"/>
-          <w:szCs w:val="24"/>
-        </w:rPr>
-        <w:t xml:space="preserve"> samt e</w:t>
-      </w:r>
-      <w:r>
-        <w:rPr>
-          <w:sz w:val="24"/>
-          <w:szCs w:val="24"/>
-        </w:rPr>
-        <w:t>ksport af et lånetilbud med en tilbagebetalingsplan</w:t>
-      </w:r>
-      <w:r>
-        <w:rPr>
-          <w:sz w:val="24"/>
-          <w:szCs w:val="24"/>
-        </w:rPr>
-        <w:t>.</w:t>
-      </w:r>
-    </w:p>
-    <w:p>
-      <w:pPr>
-        <w:rPr>
-          <w:sz w:val="24"/>
-          <w:szCs w:val="24"/>
-        </w:rPr>
-      </w:pPr>
-    </w:p>
-    <w:p>
-      <w:pPr>
-        <w:ind w:firstLine="284"/>
-        <w:rPr>
-          <w:sz w:val="24"/>
-          <w:szCs w:val="24"/>
-        </w:rPr>
-      </w:pPr>
-    </w:p>
-    <w:p>
-      <w:pPr>
-        <w:jc w:val="both"/>
-      </w:pPr>
-    </w:p>
-    <w:p>
-      <w:pPr>
-        <w:pStyle w:val="Overskrift3"/>
-        <w:jc w:val="both"/>
-        <w:rPr>
-          <w:lang w:val="en-US"/>
-        </w:rPr>
-      </w:pPr>
-      <w:bookmarkStart w:id="8" w:name="_Toc513018348"/>
+      <w:bookmarkStart w:id="10" w:name="_Toc513104697"/>
+      <w:bookmarkStart w:id="11" w:name="_Toc513105027"/>
       <w:r>
         <w:rPr>
           <w:noProof/>
@@ -2604,6 +2940,9 @@
                     <w:jc w:val="center"/>
                   </w:pPr>
                   <w:r>
+                    <w:rPr>
+                      <w:noProof/>
+                    </w:rPr>
                     <w:drawing>
                       <wp:inline distT="0" distB="0" distL="0" distR="0" wp14:anchorId="4F233817" wp14:editId="76C9BAC9">
                         <wp:extent cx="1569602" cy="2095500"/>
@@ -2676,64 +3015,19 @@
           </v:shape>
         </w:pict>
       </w:r>
-      <w:r>
-        <w:rPr>
-          <w:lang w:val="en-US"/>
-        </w:rPr>
-        <w:t xml:space="preserve">Use </w:t>
-      </w:r>
-      <w:r>
-        <w:rPr>
-          <w:lang w:val="en-US"/>
-        </w:rPr>
-        <w:t>c</w:t>
-      </w:r>
-      <w:r>
-        <w:rPr>
-          <w:lang w:val="en-US"/>
-        </w:rPr>
-        <w:t xml:space="preserve">ase </w:t>
-      </w:r>
-      <w:r>
-        <w:rPr>
-          <w:lang w:val="en-US"/>
-        </w:rPr>
-        <w:t>d</w:t>
-      </w:r>
-      <w:r>
-        <w:rPr>
-          <w:lang w:val="en-US"/>
-        </w:rPr>
-        <w:t>iagram</w:t>
-      </w:r>
-      <w:bookmarkEnd w:id="8"/>
-    </w:p>
-    <w:p>
-      <w:pPr>
-        <w:rPr>
-          <w:lang w:val="en-US"/>
-        </w:rPr>
-      </w:pPr>
+      <w:bookmarkEnd w:id="10"/>
+      <w:bookmarkEnd w:id="11"/>
     </w:p>
     <w:p>
       <w:pPr>
         <w:pStyle w:val="Overskrift3"/>
-        <w:rPr>
-          <w:lang w:val="en-US"/>
-        </w:rPr>
-      </w:pPr>
-      <w:bookmarkStart w:id="9" w:name="_Toc513018349"/>
-      <w:r>
-        <w:rPr>
-          <w:lang w:val="en-US"/>
-        </w:rPr>
+      </w:pPr>
+      <w:bookmarkStart w:id="12" w:name="_Toc513105028"/>
+      <w:r>
         <w:t>Domænemodel</w:t>
       </w:r>
-      <w:bookmarkEnd w:id="9"/>
-      <w:r>
-        <w:rPr>
-          <w:lang w:val="en-US"/>
-        </w:rPr>
+      <w:bookmarkEnd w:id="12"/>
+      <w:r>
         <w:t xml:space="preserve"> </w:t>
       </w:r>
     </w:p>
@@ -2763,17 +3057,21 @@
         <w:t xml:space="preserve">, og vi udarbejder den ud fra problemformuleringen og </w:t>
       </w:r>
       <w:r>
-        <w:t xml:space="preserve">de use case beskrivelser vi har på nuværende tidspunkt. </w:t>
+        <w:t xml:space="preserve">de </w:t>
+      </w:r>
+      <w:proofErr w:type="spellStart"/>
+      <w:r>
+        <w:t>use</w:t>
+      </w:r>
+      <w:proofErr w:type="spellEnd"/>
+      <w:r>
+        <w:t xml:space="preserve"> case beskrivelser vi har på nuværende tidspunkt. </w:t>
       </w:r>
       <w:r>
         <w:t xml:space="preserve">Vi tegner domænemodellen </w:t>
       </w:r>
       <w:r>
-        <w:t>så den ligner UML-</w:t>
-      </w:r>
-      <w:r>
-        <w:lastRenderedPageBreak/>
-        <w:t xml:space="preserve">klassediagrammer, dog med </w:t>
+        <w:t xml:space="preserve">så den ligner UML-klassediagrammer, dog med </w:t>
       </w:r>
       <w:r>
         <w:t xml:space="preserve">en del variationer i notation. </w:t>
@@ -2840,7 +3138,15 @@
         <w:t>cepter, samt om der er tale</w:t>
       </w:r>
       <w:r>
-        <w:t xml:space="preserve"> om multiplicitet. Vores </w:t>
+        <w:t xml:space="preserve"> om </w:t>
+      </w:r>
+      <w:proofErr w:type="spellStart"/>
+      <w:r>
+        <w:t>multiplicitet</w:t>
+      </w:r>
+      <w:proofErr w:type="spellEnd"/>
+      <w:r>
+        <w:t xml:space="preserve">. Vores </w:t>
       </w:r>
       <w:r>
         <w:t xml:space="preserve">færdige domænemodel ses i </w:t>
@@ -2891,7 +3197,11 @@
         <w:t xml:space="preserve">Derfor </w:t>
       </w:r>
       <w:r>
-        <w:t xml:space="preserve">viser modellen også, at der kan være flere sælgere, men der er altid kun tale om én bank og ét RKI register. </w:t>
+        <w:t xml:space="preserve">viser modellen også, at der kan være flere sælgere, </w:t>
+      </w:r>
+      <w:r>
+        <w:lastRenderedPageBreak/>
+        <w:t xml:space="preserve">men der er altid kun tale om én bank og ét RKI register. </w:t>
       </w:r>
       <w:r>
         <w:t xml:space="preserve">Sælgerens relation til salgschefen er, at han arbejder under ham. Ud fra problemformuleringen ved vi, at der kun er én salgschef. </w:t>
@@ -2925,8 +3235,6 @@
       <w:r>
         <w:t>((TILFØJ HVIS DER SKAL STÅ NOGET MERE OM SALGSCHEFEN))</w:t>
       </w:r>
-      <w:bookmarkStart w:id="10" w:name="_GoBack"/>
-      <w:bookmarkEnd w:id="10"/>
     </w:p>
     <w:p>
       <w:pPr>
@@ -2944,44 +3252,125 @@
     </w:p>
     <w:p>
       <w:pPr>
+        <w:pStyle w:val="Overskrift3"/>
+      </w:pPr>
+      <w:bookmarkStart w:id="13" w:name="_Toc513105029"/>
+      <w:proofErr w:type="spellStart"/>
+      <w:r>
+        <w:lastRenderedPageBreak/>
+        <w:t>Use</w:t>
+      </w:r>
+      <w:proofErr w:type="spellEnd"/>
+      <w:r>
+        <w:t xml:space="preserve"> case diagram</w:t>
+      </w:r>
+      <w:bookmarkEnd w:id="13"/>
+    </w:p>
+    <w:p/>
+    <w:p/>
+    <w:p>
+      <w:pPr>
+        <w:pStyle w:val="Overskrift3"/>
+      </w:pPr>
+      <w:bookmarkStart w:id="14" w:name="_Toc513105030"/>
+      <w:proofErr w:type="spellStart"/>
+      <w:r>
+        <w:t>Use</w:t>
+      </w:r>
+      <w:proofErr w:type="spellEnd"/>
+      <w:r>
+        <w:t xml:space="preserve"> cases</w:t>
+      </w:r>
+      <w:bookmarkEnd w:id="14"/>
+    </w:p>
+    <w:p/>
+    <w:p/>
+    <w:p>
+      <w:pPr>
+        <w:pStyle w:val="Overskrift3"/>
+      </w:pPr>
+      <w:bookmarkStart w:id="15" w:name="_Toc513105031"/>
+      <w:r>
+        <w:t>Systemsekvensdiagrammer</w:t>
+      </w:r>
+      <w:bookmarkEnd w:id="15"/>
+    </w:p>
+    <w:p/>
+    <w:p/>
+    <w:p>
+      <w:pPr>
+        <w:pStyle w:val="Overskrift3"/>
+      </w:pPr>
+      <w:bookmarkStart w:id="16" w:name="_Toc513105032"/>
+      <w:r>
+        <w:t>Operationskontrakter</w:t>
+      </w:r>
+      <w:bookmarkEnd w:id="16"/>
+    </w:p>
+    <w:p>
+      <w:pPr>
+        <w:pStyle w:val="Ingenafstand"/>
+      </w:pPr>
+    </w:p>
+    <w:p>
+      <w:pPr>
+        <w:pStyle w:val="Ingenafstand"/>
+      </w:pPr>
+    </w:p>
+    <w:p>
+      <w:pPr>
+        <w:pStyle w:val="Ingenafstand"/>
+      </w:pPr>
+    </w:p>
+    <w:p>
+      <w:pPr>
+        <w:pStyle w:val="Overskrift3"/>
+      </w:pPr>
+      <w:bookmarkStart w:id="17" w:name="_Toc513105033"/>
+      <w:r>
+        <w:t>Klassediagram</w:t>
+      </w:r>
+      <w:r>
+        <w:t xml:space="preserve"> – trelagsarkitektur</w:t>
+      </w:r>
+      <w:bookmarkEnd w:id="17"/>
+      <w:r>
+        <w:t xml:space="preserve"> </w:t>
+      </w:r>
+      <w:r>
+        <w:br w:type="page"/>
+      </w:r>
+    </w:p>
+    <w:p>
+      <w:pPr>
         <w:pStyle w:val="Overskrift1"/>
         <w:jc w:val="both"/>
-        <w:rPr>
-          <w:lang w:val="en-US"/>
-        </w:rPr>
-      </w:pPr>
-      <w:bookmarkStart w:id="11" w:name="_Toc513018350"/>
-      <w:r>
-        <w:rPr>
-          <w:lang w:val="en-US"/>
-        </w:rPr>
+      </w:pPr>
+      <w:bookmarkStart w:id="18" w:name="_Toc513105034"/>
+      <w:r>
         <w:lastRenderedPageBreak/>
-        <w:t>Fase 2: Elaboration</w:t>
-      </w:r>
-      <w:bookmarkEnd w:id="11"/>
+        <w:t xml:space="preserve">Fase 2: </w:t>
+      </w:r>
+      <w:proofErr w:type="spellStart"/>
+      <w:r>
+        <w:t>Elaboration</w:t>
+      </w:r>
+      <w:bookmarkEnd w:id="18"/>
+      <w:proofErr w:type="spellEnd"/>
     </w:p>
     <w:p>
       <w:pPr>
         <w:jc w:val="both"/>
-        <w:rPr>
-          <w:lang w:val="en-US"/>
-        </w:rPr>
       </w:pPr>
     </w:p>
     <w:p>
       <w:pPr>
         <w:jc w:val="both"/>
-        <w:rPr>
-          <w:lang w:val="en-US"/>
-        </w:rPr>
       </w:pPr>
     </w:p>
     <w:p>
       <w:pPr>
         <w:jc w:val="both"/>
-        <w:rPr>
-          <w:lang w:val="en-US"/>
-        </w:rPr>
       </w:pPr>
     </w:p>
     <w:p>
@@ -2992,13 +3381,9 @@
           <w:color w:val="8F0000" w:themeColor="accent1" w:themeShade="BF"/>
           <w:sz w:val="32"/>
           <w:szCs w:val="32"/>
-          <w:lang w:val="en-US"/>
-        </w:rPr>
-      </w:pPr>
-      <w:r>
-        <w:rPr>
-          <w:lang w:val="en-US"/>
-        </w:rPr>
+        </w:rPr>
+      </w:pPr>
+      <w:r>
         <w:br w:type="page"/>
       </w:r>
     </w:p>
@@ -3007,12 +3392,12 @@
         <w:pStyle w:val="Overskrift1"/>
         <w:jc w:val="both"/>
       </w:pPr>
-      <w:bookmarkStart w:id="12" w:name="_Toc513018351"/>
+      <w:bookmarkStart w:id="19" w:name="_Toc513105035"/>
       <w:r>
         <w:lastRenderedPageBreak/>
         <w:t>Konklusion</w:t>
       </w:r>
-      <w:bookmarkEnd w:id="12"/>
+      <w:bookmarkEnd w:id="19"/>
       <w:r>
         <w:t xml:space="preserve"> </w:t>
       </w:r>
@@ -3041,12 +3426,12 @@
         <w:pStyle w:val="Overskrift1"/>
         <w:jc w:val="both"/>
       </w:pPr>
-      <w:bookmarkStart w:id="13" w:name="_Toc513018352"/>
+      <w:bookmarkStart w:id="20" w:name="_Toc513105036"/>
       <w:r>
         <w:lastRenderedPageBreak/>
         <w:t>Litteraturliste</w:t>
       </w:r>
-      <w:bookmarkEnd w:id="13"/>
+      <w:bookmarkEnd w:id="20"/>
       <w:r>
         <w:t xml:space="preserve"> </w:t>
       </w:r>
@@ -3075,12 +3460,12 @@
         <w:pStyle w:val="Overskrift1"/>
         <w:jc w:val="both"/>
       </w:pPr>
-      <w:bookmarkStart w:id="14" w:name="_Toc513018353"/>
+      <w:bookmarkStart w:id="21" w:name="_Toc513105037"/>
       <w:r>
         <w:lastRenderedPageBreak/>
         <w:t>Bilag</w:t>
       </w:r>
-      <w:bookmarkEnd w:id="14"/>
+      <w:bookmarkEnd w:id="21"/>
       <w:r>
         <w:t xml:space="preserve"> </w:t>
       </w:r>
@@ -3089,7 +3474,7 @@
       <w:pPr>
         <w:pStyle w:val="Overskrift2"/>
       </w:pPr>
-      <w:bookmarkStart w:id="15" w:name="_Toc513018354"/>
+      <w:bookmarkStart w:id="22" w:name="_Toc513105038"/>
       <w:r>
         <w:t xml:space="preserve">Bilag 1 </w:t>
       </w:r>
@@ -3102,6 +3487,7 @@
       <w:r>
         <w:t>Iterations- og faseplan</w:t>
       </w:r>
+      <w:bookmarkEnd w:id="22"/>
       <w:r>
         <w:br w:type="page"/>
       </w:r>
@@ -3110,6 +3496,7 @@
       <w:pPr>
         <w:pStyle w:val="Overskrift2"/>
       </w:pPr>
+      <w:bookmarkStart w:id="23" w:name="_Toc513105039"/>
       <w:r>
         <w:lastRenderedPageBreak/>
         <w:t xml:space="preserve">Bilag </w:t>
@@ -3120,27 +3507,32 @@
       <w:r>
         <w:t xml:space="preserve"> – Visionsdokumentet</w:t>
       </w:r>
-      <w:bookmarkEnd w:id="15"/>
+      <w:bookmarkEnd w:id="23"/>
       <w:r>
         <w:t xml:space="preserve"> </w:t>
       </w:r>
     </w:p>
-    <w:p/>
     <w:p>
       <w:pPr>
         <w:pStyle w:val="Overskrift3"/>
       </w:pPr>
-      <w:bookmarkStart w:id="16" w:name="_Toc513018355"/>
+      <w:bookmarkStart w:id="24" w:name="_Toc513105040"/>
       <w:r>
         <w:t>Visionen</w:t>
       </w:r>
-      <w:bookmarkEnd w:id="16"/>
+      <w:bookmarkEnd w:id="24"/>
     </w:p>
     <w:p>
       <w:pPr>
         <w:jc w:val="both"/>
-      </w:pPr>
-      <w:r>
+        <w:rPr>
+          <w:rFonts w:asciiTheme="majorHAnsi" w:hAnsiTheme="majorHAnsi"/>
+        </w:rPr>
+      </w:pPr>
+      <w:r>
+        <w:rPr>
+          <w:rFonts w:asciiTheme="majorHAnsi" w:hAnsiTheme="majorHAnsi"/>
+        </w:rPr>
         <w:t>Systemet samler alle skridt der tages i forbindelse med afgivelse af lånetilbud ved køb af virksomhedens produkter(Ferrari).  Systemet skal have et intuitivt brugerinterface som reagerer uden forsinkelse. Systemet bidrager til virksomhedens drift ved at effektivisere processen ved afgivelse af lånetilbud. Det skal kunne minimere tab af salg grundet bortkomne formularer, og kunne tilgås fra alle steder, af hensyn til salgschefens forretningsrejser.</w:t>
       </w:r>
     </w:p>
@@ -3153,11 +3545,11 @@
       <w:pPr>
         <w:pStyle w:val="Overskrift3"/>
       </w:pPr>
-      <w:bookmarkStart w:id="17" w:name="_Toc513018356"/>
+      <w:bookmarkStart w:id="25" w:name="_Toc513105041"/>
       <w:r>
         <w:t>Interessentanalyse</w:t>
       </w:r>
-      <w:bookmarkEnd w:id="17"/>
+      <w:bookmarkEnd w:id="25"/>
       <w:r>
         <w:t xml:space="preserve"> </w:t>
       </w:r>
@@ -3165,6 +3557,7 @@
     <w:p>
       <w:pPr>
         <w:pStyle w:val="Ingenafstand"/>
+        <w:spacing w:line="276" w:lineRule="auto"/>
         <w:ind w:left="2835" w:hanging="2835"/>
         <w:jc w:val="both"/>
       </w:pPr>
@@ -3184,6 +3577,7 @@
     <w:p>
       <w:pPr>
         <w:pStyle w:val="Ingenafstand"/>
+        <w:spacing w:line="276" w:lineRule="auto"/>
         <w:ind w:left="2835" w:hanging="2835"/>
         <w:jc w:val="both"/>
       </w:pPr>
@@ -3191,6 +3585,7 @@
     <w:p>
       <w:pPr>
         <w:pStyle w:val="Ingenafstand"/>
+        <w:spacing w:line="276" w:lineRule="auto"/>
         <w:ind w:left="2835" w:hanging="2835"/>
         <w:jc w:val="both"/>
       </w:pPr>
@@ -3210,6 +3605,7 @@
     <w:p>
       <w:pPr>
         <w:pStyle w:val="Ingenafstand"/>
+        <w:spacing w:line="276" w:lineRule="auto"/>
         <w:ind w:left="2835" w:hanging="2835"/>
         <w:jc w:val="both"/>
       </w:pPr>
@@ -3217,6 +3613,7 @@
     <w:p>
       <w:pPr>
         <w:pStyle w:val="Ingenafstand"/>
+        <w:spacing w:line="276" w:lineRule="auto"/>
         <w:ind w:left="2835" w:hanging="2835"/>
         <w:jc w:val="both"/>
       </w:pPr>
@@ -3236,12 +3633,14 @@
     <w:p>
       <w:pPr>
         <w:pStyle w:val="Ingenafstand"/>
+        <w:spacing w:line="276" w:lineRule="auto"/>
         <w:jc w:val="both"/>
       </w:pPr>
     </w:p>
     <w:p>
       <w:pPr>
         <w:pStyle w:val="Ingenafstand"/>
+        <w:spacing w:line="276" w:lineRule="auto"/>
         <w:jc w:val="both"/>
       </w:pPr>
       <w:r>
@@ -3269,6 +3668,7 @@
     <w:p>
       <w:pPr>
         <w:pStyle w:val="Ingenafstand"/>
+        <w:spacing w:line="276" w:lineRule="auto"/>
         <w:ind w:left="2835" w:hanging="2835"/>
         <w:jc w:val="both"/>
       </w:pPr>
@@ -3276,6 +3676,7 @@
     <w:p>
       <w:pPr>
         <w:pStyle w:val="Ingenafstand"/>
+        <w:spacing w:line="276" w:lineRule="auto"/>
         <w:ind w:left="2835" w:hanging="2835"/>
         <w:jc w:val="both"/>
       </w:pPr>
@@ -3295,6 +3696,7 @@
     <w:p>
       <w:pPr>
         <w:pStyle w:val="Ingenafstand"/>
+        <w:spacing w:line="276" w:lineRule="auto"/>
         <w:ind w:left="2835" w:hanging="2835"/>
         <w:jc w:val="both"/>
       </w:pPr>
@@ -3302,6 +3704,7 @@
     <w:p>
       <w:pPr>
         <w:pStyle w:val="Ingenafstand"/>
+        <w:spacing w:line="276" w:lineRule="auto"/>
         <w:ind w:left="2835" w:hanging="2835"/>
         <w:jc w:val="both"/>
       </w:pPr>
@@ -3321,6 +3724,7 @@
     <w:p>
       <w:pPr>
         <w:pStyle w:val="Ingenafstand"/>
+        <w:spacing w:line="276" w:lineRule="auto"/>
         <w:ind w:left="2835" w:hanging="2835"/>
         <w:jc w:val="both"/>
       </w:pPr>
@@ -3328,6 +3732,7 @@
     <w:p>
       <w:pPr>
         <w:pStyle w:val="Ingenafstand"/>
+        <w:spacing w:line="276" w:lineRule="auto"/>
         <w:ind w:left="2835" w:hanging="2835"/>
         <w:jc w:val="both"/>
       </w:pPr>
@@ -3353,7 +3758,7 @@
       <w:pPr>
         <w:pStyle w:val="Overskrift3"/>
       </w:pPr>
-      <w:bookmarkStart w:id="18" w:name="_Toc513018357"/>
+      <w:bookmarkStart w:id="26" w:name="_Toc513105042"/>
       <w:r>
         <w:t>Feature</w:t>
       </w:r>
@@ -3363,11 +3768,21 @@
       <w:r>
         <w:t>liste</w:t>
       </w:r>
-      <w:bookmarkEnd w:id="18"/>
+      <w:bookmarkEnd w:id="26"/>
     </w:p>
     <w:p>
       <w:pPr>
         <w:pStyle w:val="Ingenafstand"/>
+        <w:spacing w:line="276" w:lineRule="auto"/>
+      </w:pPr>
+      <w:r>
+        <w:t>Effektiv kommunikation med brugeren gennem en grafisk brugergrænseflade</w:t>
+      </w:r>
+    </w:p>
+    <w:p>
+      <w:pPr>
+        <w:pStyle w:val="Ingenafstand"/>
+        <w:spacing w:line="276" w:lineRule="auto"/>
       </w:pPr>
       <w:r>
         <w:t>Kreditværdighedstjek hos RKI</w:t>
@@ -3376,6 +3791,7 @@
     <w:p>
       <w:pPr>
         <w:pStyle w:val="Ingenafstand"/>
+        <w:spacing w:line="276" w:lineRule="auto"/>
       </w:pPr>
       <w:r>
         <w:t>Indhentning af aktuel rentesats hos banken</w:t>
@@ -3384,6 +3800,7 @@
     <w:p>
       <w:pPr>
         <w:pStyle w:val="Ingenafstand"/>
+        <w:spacing w:line="276" w:lineRule="auto"/>
       </w:pPr>
       <w:r>
         <w:t>Beregning af rentesats ud fra givne oplysninger</w:t>
@@ -3392,6 +3809,7 @@
     <w:p>
       <w:pPr>
         <w:pStyle w:val="Ingenafstand"/>
+        <w:spacing w:line="276" w:lineRule="auto"/>
       </w:pPr>
       <w:r>
         <w:t>Registrering af et lånetilbud til en kunde</w:t>
@@ -3400,12 +3818,17 @@
     <w:p>
       <w:pPr>
         <w:pStyle w:val="Ingenafstand"/>
+        <w:spacing w:line="276" w:lineRule="auto"/>
       </w:pPr>
       <w:r>
         <w:t>Eksport af et lånetilbud med en tilbagebetalingsplan</w:t>
       </w:r>
     </w:p>
-    <w:p/>
+    <w:p>
+      <w:pPr>
+        <w:spacing w:line="276" w:lineRule="auto"/>
+      </w:pPr>
+    </w:p>
     <w:sectPr>
       <w:footerReference w:type="first" r:id="rId10"/>
       <w:pgSz w:w="11906" w:h="16838"/>
@@ -4050,6 +4473,7 @@
   <w:style w:type="character" w:default="1" w:styleId="Standardskrifttypeiafsnit">
     <w:name w:val="Default Paragraph Font"/>
     <w:uiPriority w:val="1"/>
+    <w:semiHidden/>
     <w:unhideWhenUsed/>
   </w:style>
   <w:style w:type="table" w:default="1" w:styleId="Tabel-Normal">
@@ -4587,6 +5011,7 @@
     <w:rsid w:val="005C30C0"/>
     <w:rsid w:val="00663D06"/>
     <w:rsid w:val="00816F85"/>
+    <w:rsid w:val="00852E6F"/>
     <w:rsid w:val="008E21F7"/>
     <w:rsid w:val="00EF1724"/>
   </w:rsids>
@@ -5367,7 +5792,7 @@
 </file>
 
 <file path=customXml/itemProps2.xml><?xml version="1.0" encoding="utf-8"?>
-<ds:datastoreItem xmlns:ds="http://schemas.openxmlformats.org/officeDocument/2006/customXml" ds:itemID="{F0C066EB-6B38-4BF9-84A9-08D492888522}">
+<ds:datastoreItem xmlns:ds="http://schemas.openxmlformats.org/officeDocument/2006/customXml" ds:itemID="{D1E8BDA0-4BE5-4C77-BA37-75BAC123ABEE}">
   <ds:schemaRefs>
     <ds:schemaRef ds:uri="http://schemas.openxmlformats.org/officeDocument/2006/bibliography"/>
   </ds:schemaRefs>

</xml_diff>

<commit_message>
afsnit om use case diagrammer tilføjet i rapport samt billede af diagram gemt og domænemodel opdateret
</commit_message>
<xml_diff>
--- a/modeller, dokumenter/Rapport.docx
+++ b/modeller, dokumenter/Rapport.docx
@@ -2078,8 +2078,6 @@
       <w:pPr>
         <w:jc w:val="both"/>
       </w:pPr>
-      <w:bookmarkStart w:id="0" w:name="_GoBack"/>
-      <w:bookmarkEnd w:id="0"/>
     </w:p>
     <w:p>
       <w:pPr>
@@ -2105,12 +2103,12 @@
         <w:pStyle w:val="Overskrift1"/>
         <w:jc w:val="both"/>
       </w:pPr>
-      <w:bookmarkStart w:id="1" w:name="_Toc513105018"/>
+      <w:bookmarkStart w:id="0" w:name="_Toc513105018"/>
       <w:r>
         <w:lastRenderedPageBreak/>
         <w:t>Indledning</w:t>
       </w:r>
-      <w:bookmarkEnd w:id="1"/>
+      <w:bookmarkEnd w:id="0"/>
     </w:p>
     <w:p>
       <w:pPr>
@@ -2122,11 +2120,11 @@
         <w:pStyle w:val="Overskrift2"/>
         <w:jc w:val="both"/>
       </w:pPr>
-      <w:bookmarkStart w:id="2" w:name="_Toc513105019"/>
+      <w:bookmarkStart w:id="1" w:name="_Toc513105019"/>
       <w:r>
         <w:t>Problemstilling</w:t>
       </w:r>
-      <w:bookmarkEnd w:id="2"/>
+      <w:bookmarkEnd w:id="1"/>
       <w:r>
         <w:t xml:space="preserve"> </w:t>
       </w:r>
@@ -2146,7 +2144,7 @@
         <w:pStyle w:val="Overskrift1"/>
         <w:jc w:val="both"/>
       </w:pPr>
-      <w:bookmarkStart w:id="3" w:name="_Toc513105020"/>
+      <w:bookmarkStart w:id="2" w:name="_Toc513105020"/>
       <w:r>
         <w:t>MUST (</w:t>
       </w:r>
@@ -2156,783 +2154,582 @@
       <w:r>
         <w:t>)</w:t>
       </w:r>
+      <w:bookmarkEnd w:id="2"/>
+    </w:p>
+    <w:p>
+      <w:pPr>
+        <w:jc w:val="both"/>
+      </w:pPr>
+      <w:r>
+        <w:t xml:space="preserve">Vi </w:t>
+      </w:r>
+      <w:r>
+        <w:t>hat brugt MUST til at identificere mulige risici for vores system og finde nogle løsninger til dem. De risici kunne være mange ting som manglede viden eller forket forståelse til det færdige produkt.</w:t>
+      </w:r>
+    </w:p>
+    <w:p>
+      <w:pPr>
+        <w:jc w:val="both"/>
+      </w:pPr>
+      <w:r>
+        <w:t>Derudover MUST kan brugt til at lave en IT-forundersøgelse af Ferrari bil forhandler til at giver dem, det bedste produkt, og undgås misforståelser. Vi skulle forstå hvad forventninger til systemet og hvad koster systemet til sidste, fordi det skal være acceptable til vores kunder.</w:t>
+      </w:r>
+    </w:p>
+    <w:p>
+      <w:pPr>
+        <w:jc w:val="both"/>
+      </w:pPr>
+      <w:r>
+        <w:t>Vi har også vælger at arbejder med hinanden fordi vi alle sammen præcise og vi har arbejder sammen før.</w:t>
+      </w:r>
+    </w:p>
+    <w:p>
+      <w:pPr>
+        <w:jc w:val="both"/>
+      </w:pPr>
+      <w:r>
+        <w:t xml:space="preserve"> Vi har lavet en projektplan også sammen, fordi vi synes at den er rigtig godt hjælpemiddel til at give os et øjeblik over hver skal arbejde med hver dag, og beskriver netop hvordan projekten skal forløbe. </w:t>
+      </w:r>
+    </w:p>
+    <w:p>
+      <w:pPr>
+        <w:jc w:val="both"/>
+      </w:pPr>
+      <w:r>
+        <w:t xml:space="preserve">Vi planlægger også hvordan og hvornår skal mødes hver dag. </w:t>
+      </w:r>
+    </w:p>
+    <w:p>
+      <w:pPr>
+        <w:jc w:val="both"/>
+      </w:pPr>
+    </w:p>
+    <w:p>
+      <w:pPr>
+        <w:pStyle w:val="Overskrift1"/>
+      </w:pPr>
+      <w:bookmarkStart w:id="3" w:name="_Toc513105021"/>
+      <w:r>
+        <w:t>Project management</w:t>
+      </w:r>
       <w:bookmarkEnd w:id="3"/>
     </w:p>
     <w:p>
       <w:pPr>
+        <w:pStyle w:val="Overskrift2"/>
+      </w:pPr>
+      <w:bookmarkStart w:id="4" w:name="_Toc513105022"/>
+      <w:r>
+        <w:t>Udviklingsmiljø</w:t>
+      </w:r>
+      <w:bookmarkEnd w:id="4"/>
+      <w:r>
+        <w:t xml:space="preserve"> </w:t>
+      </w:r>
+    </w:p>
+    <w:p>
+      <w:pPr>
         <w:jc w:val="both"/>
       </w:pPr>
-      <w:r>
-        <w:t xml:space="preserve">Vi </w:t>
-      </w:r>
-      <w:r>
-        <w:t>hat brugt MUST til at identificere mulige risici for vores system og finde nogle løsninger til dem. De risici kunne være mange ting som manglede viden eller forket forståelse til det færdige produkt.</w:t>
-      </w:r>
+    </w:p>
+    <w:p>
+      <w:pPr>
+        <w:pStyle w:val="Overskrift2"/>
+      </w:pPr>
+      <w:bookmarkStart w:id="5" w:name="_Toc513105023"/>
+      <w:r>
+        <w:t>Iterations- og faseplan (Sofie)</w:t>
+      </w:r>
+      <w:bookmarkEnd w:id="5"/>
     </w:p>
     <w:p>
       <w:pPr>
         <w:jc w:val="both"/>
       </w:pPr>
       <w:r>
-        <w:t>Derudover MUST kan brugt til at lave en IT-forundersøgelse af Ferrari bil forhandler til at giver dem, det bedste produkt, og undgås misforståelser. Vi skulle forstå hvad forventninger til systemet og hvad koster systemet til sidste, fordi det skal være acceptable til vores kunder.</w:t>
-      </w:r>
-    </w:p>
-    <w:p>
-      <w:pPr>
-        <w:jc w:val="both"/>
-      </w:pPr>
-      <w:r>
-        <w:t>Vi har også vælger at arbejder med hinanden fordi vi alle sammen præcise og vi har arbejder sammen før.</w:t>
-      </w:r>
-    </w:p>
-    <w:p>
-      <w:pPr>
-        <w:jc w:val="both"/>
-      </w:pPr>
-      <w:r>
-        <w:t xml:space="preserve"> Vi har lavet en projektplan også sammen, fordi vi synes at den er rigtig godt hjælpemiddel til at give os et øjeblik over hver skal arbejde med hver dag, og beskriver netop hvordan projekten skal forløbe. </w:t>
-      </w:r>
-    </w:p>
-    <w:p>
-      <w:pPr>
-        <w:jc w:val="both"/>
-      </w:pPr>
-      <w:r>
-        <w:t xml:space="preserve">Vi planlægger også hvordan og hvornår skal mødes hver dag. </w:t>
-      </w:r>
-    </w:p>
-    <w:p>
-      <w:pPr>
-        <w:jc w:val="both"/>
-      </w:pPr>
+        <w:rPr>
+          <w:sz w:val="24"/>
+        </w:rPr>
+        <w:t xml:space="preserve">Som en del af </w:t>
+      </w:r>
+      <w:proofErr w:type="spellStart"/>
+      <w:r>
+        <w:rPr>
+          <w:sz w:val="24"/>
+        </w:rPr>
+        <w:t>project</w:t>
+      </w:r>
+      <w:proofErr w:type="spellEnd"/>
+      <w:r>
+        <w:rPr>
+          <w:sz w:val="24"/>
+        </w:rPr>
+        <w:t xml:space="preserve"> management har vi udarbejdet en iterations- og faseplan. Denne er med til at sikre, at vi holder et overblik over de kommende iterationer samt de milepæle der skal nås for hver fase. Den udarbejdes i starten af </w:t>
+      </w:r>
+      <w:proofErr w:type="spellStart"/>
+      <w:r>
+        <w:rPr>
+          <w:sz w:val="24"/>
+        </w:rPr>
+        <w:t>inception</w:t>
+      </w:r>
+      <w:proofErr w:type="spellEnd"/>
+      <w:r>
+        <w:rPr>
+          <w:sz w:val="24"/>
+        </w:rPr>
+        <w:t xml:space="preserve"> fasen, da den givetvis er et grundlæggende led i </w:t>
+      </w:r>
+      <w:proofErr w:type="spellStart"/>
+      <w:r>
+        <w:rPr>
+          <w:sz w:val="24"/>
+        </w:rPr>
+        <w:t>project</w:t>
+      </w:r>
+      <w:proofErr w:type="spellEnd"/>
+      <w:r>
+        <w:rPr>
+          <w:sz w:val="24"/>
+        </w:rPr>
+        <w:t xml:space="preserve"> management. Den er dog på dette tidspunkt endnu ikke helt stabil, da vi har behov for at opdatere den løbende. Vores plan indeholder desuden en detaljeret opremsning af de aktiviteter, vi gennemfører den enkelte dag i hver iteration. For hver dag har vi valgt at starte med at se på vores plan for dagen, og vi afslutter desuden dagen med at opdatere planen, samt at føre en log </w:t>
+      </w:r>
+      <w:r>
+        <w:rPr>
+          <w:sz w:val="24"/>
+        </w:rPr>
+        <w:lastRenderedPageBreak/>
+        <w:t xml:space="preserve">over hvad vi har nået. Det hjælper os til at overholde planen samt reflektere over vores arbejdsproces. Iterations- og faseplanen bør være stabil inden vi går i construction-fasen. </w:t>
+      </w:r>
     </w:p>
     <w:p>
       <w:pPr>
         <w:pStyle w:val="Overskrift1"/>
       </w:pPr>
-      <w:bookmarkStart w:id="4" w:name="_Toc513105021"/>
-      <w:r>
-        <w:t>Project management</w:t>
-      </w:r>
-      <w:bookmarkEnd w:id="4"/>
+      <w:r>
+        <w:br w:type="page"/>
+      </w:r>
+      <w:bookmarkStart w:id="6" w:name="_Toc513105024"/>
+      <w:r>
+        <w:lastRenderedPageBreak/>
+        <w:t xml:space="preserve">Fase 1: </w:t>
+      </w:r>
+      <w:proofErr w:type="spellStart"/>
+      <w:r>
+        <w:t>Inception</w:t>
+      </w:r>
+      <w:bookmarkEnd w:id="6"/>
+      <w:proofErr w:type="spellEnd"/>
+      <w:r>
+        <w:t xml:space="preserve"> </w:t>
+      </w:r>
+    </w:p>
+    <w:p>
+      <w:pPr>
+        <w:pStyle w:val="Overskrift2"/>
+      </w:pPr>
+      <w:bookmarkStart w:id="7" w:name="_Toc513105025"/>
+      <w:r>
+        <w:t>Iterat</w:t>
+      </w:r>
+      <w:r>
+        <w:t xml:space="preserve">ion </w:t>
+      </w:r>
+      <w:bookmarkEnd w:id="7"/>
+      <w:r>
+        <w:t>I</w:t>
+      </w:r>
+      <w:r>
+        <w:t>1</w:t>
+      </w:r>
     </w:p>
     <w:p>
       <w:pPr>
         <w:pStyle w:val="Overskrift3"/>
         <w:jc w:val="both"/>
       </w:pPr>
-      <w:bookmarkStart w:id="5" w:name="_Toc513105022"/>
-      <w:r>
-        <w:t>Udviklingsmiljø</w:t>
-      </w:r>
-      <w:bookmarkEnd w:id="5"/>
-      <w:r>
+      <w:bookmarkStart w:id="8" w:name="_Toc513105026"/>
+      <w:r>
+        <w:t xml:space="preserve">Visionsdokument </w:t>
+      </w:r>
+      <w:r>
+        <w:t>(Sofie)</w:t>
+      </w:r>
+      <w:bookmarkEnd w:id="8"/>
+    </w:p>
+    <w:p>
+      <w:pPr>
+        <w:rPr>
+          <w:sz w:val="28"/>
+        </w:rPr>
+      </w:pPr>
+      <w:r>
+        <w:rPr>
+          <w:sz w:val="28"/>
+        </w:rPr>
+        <w:t>((</w:t>
+      </w:r>
+      <w:r>
+        <w:rPr>
+          <w:sz w:val="28"/>
+        </w:rPr>
+        <w:t xml:space="preserve">tilføj noget om business case </w:t>
+      </w:r>
+      <w:proofErr w:type="gramStart"/>
+      <w:r>
+        <w:rPr>
+          <w:sz w:val="28"/>
+        </w:rPr>
+        <w:t>… )</w:t>
+      </w:r>
+      <w:proofErr w:type="gramEnd"/>
+      <w:r>
+        <w:rPr>
+          <w:sz w:val="28"/>
+        </w:rPr>
+        <w:t>)</w:t>
+      </w:r>
+    </w:p>
+    <w:p>
+      <w:pPr>
+        <w:rPr>
+          <w:sz w:val="24"/>
+          <w:szCs w:val="24"/>
+        </w:rPr>
+      </w:pPr>
+      <w:r>
+        <w:rPr>
+          <w:sz w:val="24"/>
+          <w:szCs w:val="24"/>
+        </w:rPr>
+        <w:t xml:space="preserve">Vi </w:t>
+      </w:r>
+      <w:r>
+        <w:rPr>
+          <w:sz w:val="24"/>
+          <w:szCs w:val="24"/>
+        </w:rPr>
+        <w:t>har valgt at begynde med at udarbejde visionsdokumentet</w:t>
+      </w:r>
+      <w:r>
+        <w:rPr>
+          <w:rStyle w:val="Fodnotehenvisning"/>
+          <w:sz w:val="24"/>
+          <w:szCs w:val="24"/>
+        </w:rPr>
+        <w:footnoteReference w:id="1"/>
+      </w:r>
+      <w:r>
+        <w:rPr>
+          <w:sz w:val="24"/>
+          <w:szCs w:val="24"/>
+        </w:rPr>
+        <w:t xml:space="preserve"> som en af de første artefakter </w:t>
+      </w:r>
+      <w:r>
+        <w:rPr>
+          <w:sz w:val="24"/>
+          <w:szCs w:val="24"/>
+        </w:rPr>
+        <w:t xml:space="preserve">i den første iteration. Visionsdokumentet er fordelagtigt at arbejde med i starten af projektet, </w:t>
+      </w:r>
+      <w:r>
+        <w:rPr>
+          <w:sz w:val="24"/>
+          <w:szCs w:val="24"/>
+        </w:rPr>
+        <w:t xml:space="preserve">da man </w:t>
+      </w:r>
+      <w:r>
+        <w:rPr>
+          <w:sz w:val="24"/>
+          <w:szCs w:val="24"/>
+        </w:rPr>
+        <w:t xml:space="preserve">får </w:t>
+      </w:r>
+      <w:r>
+        <w:rPr>
+          <w:sz w:val="24"/>
+          <w:szCs w:val="24"/>
+        </w:rPr>
+        <w:t xml:space="preserve">indskrænket problemdomænet og formålet med projektet uden dog at begrænse løsningsmulighederne for meget. </w:t>
+      </w:r>
+      <w:r>
+        <w:rPr>
+          <w:sz w:val="24"/>
+          <w:szCs w:val="24"/>
+        </w:rPr>
+        <w:t xml:space="preserve">Visionsdokumentet består af en beskrivelse af visionen, en interessentanalyse og en feature-liste. </w:t>
+      </w:r>
+    </w:p>
+    <w:p>
+      <w:pPr>
+        <w:ind w:firstLine="284"/>
+        <w:rPr>
+          <w:sz w:val="24"/>
+          <w:szCs w:val="24"/>
+        </w:rPr>
+      </w:pPr>
+      <w:r>
+        <w:rPr>
+          <w:sz w:val="24"/>
+          <w:szCs w:val="24"/>
+        </w:rPr>
+        <w:t xml:space="preserve">Visionen er en </w:t>
+      </w:r>
+      <w:r>
+        <w:rPr>
+          <w:sz w:val="24"/>
+          <w:szCs w:val="24"/>
+        </w:rPr>
+        <w:t>kortfattet fremtidsbeskrivelse, der formuleres på en måde der ikke speci</w:t>
+      </w:r>
+      <w:r>
+        <w:rPr>
+          <w:sz w:val="24"/>
+          <w:szCs w:val="24"/>
+        </w:rPr>
+        <w:t xml:space="preserve">ficerer teknologivalget, med mindre kunden har nogen helt specifikke krav hertil. Den </w:t>
+      </w:r>
+      <w:r>
+        <w:rPr>
+          <w:sz w:val="24"/>
+          <w:szCs w:val="24"/>
+        </w:rPr>
+        <w:t xml:space="preserve">sammenligner ikke det nye system med noget tidligere, men har fokus på fremtiden og løsningen af den nuværende problemstilling. </w:t>
+      </w:r>
+      <w:r>
+        <w:rPr>
+          <w:sz w:val="24"/>
+          <w:szCs w:val="24"/>
+        </w:rPr>
+        <w:t>I vores tilfælde er der altså fokus på</w:t>
+      </w:r>
+      <w:r>
+        <w:rPr>
+          <w:sz w:val="24"/>
+          <w:szCs w:val="24"/>
+        </w:rPr>
+        <w:t>,</w:t>
+      </w:r>
+      <w:r>
+        <w:rPr>
+          <w:sz w:val="24"/>
+          <w:szCs w:val="24"/>
+        </w:rPr>
+        <w:t xml:space="preserve"> at systemet skal samle alle skridt der tages i forbindelse med afgivelse af lånetilbud, når Ferrari skal </w:t>
+      </w:r>
+      <w:r>
+        <w:rPr>
+          <w:sz w:val="24"/>
+          <w:szCs w:val="24"/>
+        </w:rPr>
+        <w:t>sælge en bil med finansiering. Visionsdokumentet tager også højde for, at Ferrari er interesseret i et intuitivt brugerinterface</w:t>
+      </w:r>
+      <w:r>
+        <w:rPr>
+          <w:sz w:val="24"/>
+          <w:szCs w:val="24"/>
+        </w:rPr>
+        <w:t xml:space="preserve"> uden forsinkelser, </w:t>
+      </w:r>
+      <w:r>
+        <w:rPr>
+          <w:sz w:val="24"/>
+          <w:szCs w:val="24"/>
+        </w:rPr>
+        <w:t>en effektivisering af virksomhedens nuværende proces og en minimering af tab af salg, hvilket de har oplevet som en konsekvens af den nuværende arbejdsgang</w:t>
+      </w:r>
+      <w:r>
+        <w:rPr>
+          <w:sz w:val="24"/>
+          <w:szCs w:val="24"/>
+        </w:rPr>
+        <w:t>.</w:t>
+      </w:r>
+    </w:p>
+    <w:p>
+      <w:pPr>
+        <w:ind w:firstLine="284"/>
+        <w:rPr>
+          <w:sz w:val="24"/>
+          <w:szCs w:val="24"/>
+        </w:rPr>
+      </w:pPr>
+      <w:r>
+        <w:rPr>
+          <w:sz w:val="24"/>
+          <w:szCs w:val="24"/>
+        </w:rPr>
+        <w:t>Interessentanalysen er en analyse af alle der har interesse i løsningen</w:t>
+      </w:r>
+      <w:r>
+        <w:rPr>
+          <w:sz w:val="24"/>
+          <w:szCs w:val="24"/>
+        </w:rPr>
+        <w:t>,</w:t>
+      </w:r>
+      <w:r>
+        <w:rPr>
+          <w:sz w:val="24"/>
+          <w:szCs w:val="24"/>
+        </w:rPr>
+        <w:t xml:space="preserve"> vi når frem til. Der kan være tale om brugere, kunder, </w:t>
+      </w:r>
+      <w:r>
+        <w:rPr>
+          <w:sz w:val="24"/>
+          <w:szCs w:val="24"/>
+        </w:rPr>
+        <w:t>lovgivere</w:t>
+      </w:r>
+      <w:r>
+        <w:rPr>
+          <w:sz w:val="24"/>
+          <w:szCs w:val="24"/>
+        </w:rPr>
+        <w:t xml:space="preserve">, </w:t>
+      </w:r>
+      <w:r>
+        <w:rPr>
+          <w:sz w:val="24"/>
+          <w:szCs w:val="24"/>
+        </w:rPr>
+        <w:t>ejere af understøttende systemer og så videre. Med andre ord: interessenter der anvender eller betaler for produktet</w:t>
+      </w:r>
+      <w:r>
+        <w:rPr>
+          <w:sz w:val="24"/>
+          <w:szCs w:val="24"/>
+        </w:rPr>
+        <w:t xml:space="preserve">, </w:t>
+      </w:r>
+      <w:r>
+        <w:rPr>
+          <w:sz w:val="24"/>
+          <w:szCs w:val="24"/>
+        </w:rPr>
+        <w:t>tilbyder services til os som udviklere</w:t>
+      </w:r>
+      <w:r>
+        <w:rPr>
+          <w:sz w:val="24"/>
+          <w:szCs w:val="24"/>
+        </w:rPr>
+        <w:t xml:space="preserve"> eller på anden måde regulerer problemdomænet</w:t>
+      </w:r>
+      <w:r>
+        <w:rPr>
+          <w:sz w:val="24"/>
+          <w:szCs w:val="24"/>
+        </w:rPr>
+        <w:t xml:space="preserve">. </w:t>
+      </w:r>
+      <w:r>
+        <w:rPr>
+          <w:sz w:val="24"/>
+          <w:szCs w:val="24"/>
+        </w:rPr>
+        <w:t>Interessentanalysen tager højde for sådanne interessenters konkrete ønsker, krav og behov.</w:t>
+      </w:r>
+      <w:r>
+        <w:rPr>
+          <w:sz w:val="24"/>
+          <w:szCs w:val="24"/>
+        </w:rPr>
         <w:t xml:space="preserve"> </w:t>
       </w:r>
-    </w:p>
-    <w:p>
-      <w:pPr>
-        <w:jc w:val="both"/>
-      </w:pPr>
-    </w:p>
-    <w:p>
-      <w:pPr>
-        <w:pStyle w:val="Overskrift3"/>
-        <w:jc w:val="both"/>
-      </w:pPr>
-      <w:bookmarkStart w:id="6" w:name="_Toc513105023"/>
-      <w:r>
-        <w:t>Iterations- og faseplan (Sofie)</w:t>
-      </w:r>
-      <w:bookmarkEnd w:id="6"/>
-    </w:p>
-    <w:p>
-      <w:pPr>
-        <w:jc w:val="both"/>
-      </w:pPr>
-      <w:r>
-        <w:rPr>
-          <w:sz w:val="24"/>
-        </w:rPr>
-        <w:t xml:space="preserve">Som en del af </w:t>
-      </w:r>
-      <w:proofErr w:type="spellStart"/>
-      <w:r>
-        <w:rPr>
-          <w:sz w:val="24"/>
-        </w:rPr>
-        <w:t>project</w:t>
-      </w:r>
-      <w:proofErr w:type="spellEnd"/>
-      <w:r>
-        <w:rPr>
-          <w:sz w:val="24"/>
-        </w:rPr>
-        <w:t xml:space="preserve"> management har vi udarbejdet en iterations- og faseplan. Denne er med til at sikre, at vi holder et overblik over de kommende iterationer samt de milepæle der skal nås for hver fase. Den udarbejdes i starten af </w:t>
-      </w:r>
-      <w:proofErr w:type="spellStart"/>
-      <w:r>
-        <w:rPr>
-          <w:sz w:val="24"/>
-        </w:rPr>
-        <w:t>inception</w:t>
-      </w:r>
-      <w:proofErr w:type="spellEnd"/>
-      <w:r>
-        <w:rPr>
-          <w:sz w:val="24"/>
-        </w:rPr>
-        <w:t xml:space="preserve"> fasen, da den givetvis er et grundlæggende led i </w:t>
-      </w:r>
-      <w:proofErr w:type="spellStart"/>
-      <w:r>
-        <w:rPr>
-          <w:sz w:val="24"/>
-        </w:rPr>
-        <w:t>project</w:t>
-      </w:r>
-      <w:proofErr w:type="spellEnd"/>
-      <w:r>
-        <w:rPr>
-          <w:sz w:val="24"/>
-        </w:rPr>
-        <w:t xml:space="preserve"> management. Den er dog på dette tidspunkt endnu ikke helt stabil, da vi har behov for at opdatere den løbende. Vores plan indeholder desuden en detaljeret opremsning af de aktiviteter, vi gennemfører den enkelte dag i hver iteration. For hver dag har vi valgt at starte med at se på vores plan for dagen, og vi afslutter desuden dagen med at opdatere planen, samt at føre en log over hvad vi har nået. Det hjælper os til at overholde planen samt reflektere over vores arbejdsproces. Iterations- og faseplanen bør være stabil inden vi går i construction-fasen. </w:t>
-      </w:r>
-    </w:p>
-    <w:p>
-      <w:pPr>
-        <w:pStyle w:val="Overskrift1"/>
-      </w:pPr>
-      <w:r>
-        <w:br w:type="page"/>
-      </w:r>
-      <w:bookmarkStart w:id="7" w:name="_Toc513105024"/>
-      <w:r>
+      <w:r>
+        <w:rPr>
+          <w:sz w:val="24"/>
+          <w:szCs w:val="24"/>
+        </w:rPr>
+        <w:t xml:space="preserve">Vores interessentanalyse tager således udgangspunkt i forhandlerens kunder, dem der er interesseret i at købe en bil, bilsælgerne, </w:t>
+      </w:r>
+      <w:r>
+        <w:rPr>
+          <w:sz w:val="24"/>
+          <w:szCs w:val="24"/>
+        </w:rPr>
+        <w:t>kontorassistenter og økonomimedarbejdere samt salgschefen og den bank</w:t>
+      </w:r>
+      <w:r>
+        <w:rPr>
+          <w:sz w:val="24"/>
+          <w:szCs w:val="24"/>
+        </w:rPr>
+        <w:t>,</w:t>
+      </w:r>
+      <w:r>
+        <w:rPr>
+          <w:sz w:val="24"/>
+          <w:szCs w:val="24"/>
+        </w:rPr>
+        <w:t xml:space="preserve"> forretningen </w:t>
+      </w:r>
+      <w:r>
+        <w:rPr>
+          <w:sz w:val="24"/>
+          <w:szCs w:val="24"/>
+        </w:rPr>
+        <w:t xml:space="preserve">giver finansieringstilbud i samarbejde med. </w:t>
+      </w:r>
+      <w:r>
+        <w:rPr>
+          <w:sz w:val="24"/>
+          <w:szCs w:val="24"/>
+        </w:rPr>
+        <w:t xml:space="preserve">Vi henviser til Bilag </w:t>
+      </w:r>
+      <w:r>
+        <w:rPr>
+          <w:sz w:val="24"/>
+          <w:szCs w:val="24"/>
+        </w:rPr>
+        <w:t>2</w:t>
+      </w:r>
+      <w:r>
+        <w:rPr>
+          <w:sz w:val="24"/>
+          <w:szCs w:val="24"/>
+        </w:rPr>
+        <w:t xml:space="preserve"> for en mere detaljeret gennemgang af interessentanalysen</w:t>
+      </w:r>
+      <w:r>
+        <w:rPr>
+          <w:sz w:val="24"/>
+          <w:szCs w:val="24"/>
+        </w:rPr>
+        <w:t xml:space="preserve"> og de enkelte interessenters interesser og behov</w:t>
+      </w:r>
+      <w:r>
+        <w:rPr>
+          <w:sz w:val="24"/>
+          <w:szCs w:val="24"/>
+        </w:rPr>
+        <w:t xml:space="preserve">. </w:t>
+      </w:r>
+    </w:p>
+    <w:p>
+      <w:pPr>
+        <w:ind w:firstLine="284"/>
+        <w:rPr>
+          <w:sz w:val="24"/>
+          <w:szCs w:val="24"/>
+        </w:rPr>
+      </w:pPr>
+      <w:r>
+        <w:rPr>
+          <w:noProof/>
+        </w:rPr>
         <w:lastRenderedPageBreak/>
-        <w:t xml:space="preserve">Fase 1: </w:t>
-      </w:r>
-      <w:proofErr w:type="spellStart"/>
-      <w:r>
-        <w:t>Inception</w:t>
-      </w:r>
-      <w:bookmarkEnd w:id="7"/>
-      <w:proofErr w:type="spellEnd"/>
-      <w:r>
-        <w:t xml:space="preserve"> </w:t>
-      </w:r>
-    </w:p>
-    <w:p>
-      <w:pPr>
-        <w:pStyle w:val="Overskrift2"/>
-        <w:jc w:val="both"/>
-      </w:pPr>
-      <w:bookmarkStart w:id="8" w:name="_Toc513105025"/>
-      <w:r>
-        <w:t>Iterat</w:t>
-      </w:r>
-      <w:r>
-        <w:t>ion 1</w:t>
-      </w:r>
-      <w:bookmarkEnd w:id="8"/>
-    </w:p>
-    <w:p>
-      <w:pPr>
-        <w:pStyle w:val="Overskrift3"/>
-        <w:jc w:val="both"/>
-      </w:pPr>
-      <w:bookmarkStart w:id="9" w:name="_Toc513105026"/>
-      <w:r>
-        <w:t xml:space="preserve">Visionsdokument </w:t>
-      </w:r>
-      <w:r>
-        <w:t>(Sofie)</w:t>
-      </w:r>
-      <w:bookmarkEnd w:id="9"/>
-    </w:p>
-    <w:p>
-      <w:pPr>
-        <w:rPr>
-          <w:sz w:val="28"/>
-        </w:rPr>
-      </w:pPr>
-      <w:r>
-        <w:rPr>
-          <w:sz w:val="28"/>
-        </w:rPr>
-        <w:t>((</w:t>
-      </w:r>
-      <w:r>
-        <w:rPr>
-          <w:sz w:val="28"/>
-        </w:rPr>
-        <w:t xml:space="preserve">tilføj noget om business case </w:t>
-      </w:r>
-      <w:proofErr w:type="gramStart"/>
-      <w:r>
-        <w:rPr>
-          <w:sz w:val="28"/>
-        </w:rPr>
-        <w:t>… )</w:t>
-      </w:r>
-      <w:proofErr w:type="gramEnd"/>
-      <w:r>
-        <w:rPr>
-          <w:sz w:val="28"/>
-        </w:rPr>
-        <w:t>)</w:t>
-      </w:r>
-    </w:p>
-    <w:p>
-      <w:pPr>
-        <w:rPr>
-          <w:sz w:val="24"/>
-          <w:szCs w:val="24"/>
-        </w:rPr>
-      </w:pPr>
-      <w:r>
-        <w:rPr>
-          <w:sz w:val="24"/>
-          <w:szCs w:val="24"/>
-        </w:rPr>
-        <w:t xml:space="preserve">Vi </w:t>
-      </w:r>
-      <w:r>
-        <w:rPr>
-          <w:sz w:val="24"/>
-          <w:szCs w:val="24"/>
-        </w:rPr>
-        <w:t>har valgt at begynde med at udarbejde visionsdokumentet</w:t>
-      </w:r>
-      <w:r>
-        <w:rPr>
-          <w:rStyle w:val="Fodnotehenvisning"/>
-          <w:sz w:val="24"/>
-          <w:szCs w:val="24"/>
-        </w:rPr>
-        <w:footnoteReference w:id="1"/>
-      </w:r>
-      <w:r>
-        <w:rPr>
-          <w:sz w:val="24"/>
-          <w:szCs w:val="24"/>
-        </w:rPr>
-        <w:t xml:space="preserve"> som en af de første artefakter </w:t>
-      </w:r>
-      <w:r>
-        <w:rPr>
-          <w:sz w:val="24"/>
-          <w:szCs w:val="24"/>
-        </w:rPr>
-        <w:t xml:space="preserve">i den første iteration. Visionsdokumentet er fordelagtigt at arbejde med i starten af projektet, </w:t>
-      </w:r>
-      <w:r>
-        <w:rPr>
-          <w:sz w:val="24"/>
-          <w:szCs w:val="24"/>
-        </w:rPr>
-        <w:t xml:space="preserve">da man </w:t>
-      </w:r>
-      <w:r>
-        <w:rPr>
-          <w:sz w:val="24"/>
-          <w:szCs w:val="24"/>
-        </w:rPr>
-        <w:t xml:space="preserve">får </w:t>
-      </w:r>
-      <w:r>
-        <w:rPr>
-          <w:sz w:val="24"/>
-          <w:szCs w:val="24"/>
-        </w:rPr>
-        <w:t xml:space="preserve">indskrænket problemdomænet og formålet med projektet uden dog at begrænse løsningsmulighederne for meget. </w:t>
-      </w:r>
-      <w:r>
-        <w:rPr>
-          <w:sz w:val="24"/>
-          <w:szCs w:val="24"/>
-        </w:rPr>
-        <w:t xml:space="preserve">Visionsdokumentet består af en beskrivelse af visionen, en interessentanalyse og en feature-liste. </w:t>
-      </w:r>
-    </w:p>
-    <w:p>
-      <w:pPr>
-        <w:ind w:firstLine="284"/>
-        <w:rPr>
-          <w:sz w:val="24"/>
-          <w:szCs w:val="24"/>
-        </w:rPr>
-      </w:pPr>
-      <w:r>
-        <w:rPr>
-          <w:sz w:val="24"/>
-          <w:szCs w:val="24"/>
-        </w:rPr>
-        <w:t xml:space="preserve">Visionen er en </w:t>
-      </w:r>
-      <w:r>
-        <w:rPr>
-          <w:sz w:val="24"/>
-          <w:szCs w:val="24"/>
-        </w:rPr>
-        <w:t>kortfattet fremtidsbeskrivelse, der formuleres på en måde der ikke speci</w:t>
-      </w:r>
-      <w:r>
-        <w:rPr>
-          <w:sz w:val="24"/>
-          <w:szCs w:val="24"/>
-        </w:rPr>
-        <w:t xml:space="preserve">ficerer teknologivalget, med mindre kunden har nogen helt specifikke krav hertil. Den </w:t>
-      </w:r>
-      <w:r>
-        <w:rPr>
-          <w:sz w:val="24"/>
-          <w:szCs w:val="24"/>
-        </w:rPr>
-        <w:t xml:space="preserve">sammenligner ikke det nye system med noget tidligere, men har fokus på fremtiden og løsningen af den nuværende problemstilling. </w:t>
-      </w:r>
-      <w:r>
-        <w:rPr>
-          <w:sz w:val="24"/>
-          <w:szCs w:val="24"/>
-        </w:rPr>
-        <w:t>I vores tilfælde er der altså fokus på</w:t>
-      </w:r>
-      <w:r>
-        <w:rPr>
-          <w:sz w:val="24"/>
-          <w:szCs w:val="24"/>
-        </w:rPr>
-        <w:t>,</w:t>
-      </w:r>
-      <w:r>
-        <w:rPr>
-          <w:sz w:val="24"/>
-          <w:szCs w:val="24"/>
-        </w:rPr>
-        <w:t xml:space="preserve"> at systemet skal samle alle skridt der tages i forbindelse med afgivelse af lånetilbud, når Ferrari skal </w:t>
-      </w:r>
-      <w:r>
-        <w:rPr>
-          <w:sz w:val="24"/>
-          <w:szCs w:val="24"/>
-        </w:rPr>
-        <w:t>sælge en bil med finansiering. Visionsdokumentet tager også højde for, at Ferrari er interesseret i et intuitivt brugerinterface</w:t>
-      </w:r>
-      <w:r>
-        <w:rPr>
-          <w:sz w:val="24"/>
-          <w:szCs w:val="24"/>
-        </w:rPr>
-        <w:t xml:space="preserve"> uden forsinkelser, </w:t>
-      </w:r>
-      <w:r>
-        <w:rPr>
-          <w:sz w:val="24"/>
-          <w:szCs w:val="24"/>
-        </w:rPr>
-        <w:t>en effektivisering af virksomhedens nuværende proces og en minimering af tab af salg, hvilket de har oplevet som en konsekvens af den nuværende arbejdsgang</w:t>
-      </w:r>
-      <w:r>
-        <w:rPr>
-          <w:sz w:val="24"/>
-          <w:szCs w:val="24"/>
-        </w:rPr>
-        <w:t>.</w:t>
-      </w:r>
-    </w:p>
-    <w:p>
-      <w:pPr>
-        <w:ind w:firstLine="284"/>
-        <w:rPr>
-          <w:sz w:val="24"/>
-          <w:szCs w:val="24"/>
-        </w:rPr>
-      </w:pPr>
-      <w:r>
-        <w:rPr>
-          <w:sz w:val="24"/>
-          <w:szCs w:val="24"/>
-        </w:rPr>
-        <w:t>Interessentanalysen er en analyse af alle der har interesse i løsningen</w:t>
-      </w:r>
-      <w:r>
-        <w:rPr>
-          <w:sz w:val="24"/>
-          <w:szCs w:val="24"/>
-        </w:rPr>
-        <w:t>,</w:t>
-      </w:r>
-      <w:r>
-        <w:rPr>
-          <w:sz w:val="24"/>
-          <w:szCs w:val="24"/>
-        </w:rPr>
-        <w:t xml:space="preserve"> vi når frem til. Der kan være tale om brugere, kunder, </w:t>
-      </w:r>
-      <w:r>
-        <w:rPr>
-          <w:sz w:val="24"/>
-          <w:szCs w:val="24"/>
-        </w:rPr>
-        <w:t>lovgivere</w:t>
-      </w:r>
-      <w:r>
-        <w:rPr>
-          <w:sz w:val="24"/>
-          <w:szCs w:val="24"/>
-        </w:rPr>
-        <w:t xml:space="preserve">, </w:t>
-      </w:r>
-      <w:r>
-        <w:rPr>
-          <w:sz w:val="24"/>
-          <w:szCs w:val="24"/>
-        </w:rPr>
-        <w:t>ejere af understøttende systemer og så videre. Med andre ord: interessenter der anvender eller betaler for produktet</w:t>
-      </w:r>
-      <w:r>
-        <w:rPr>
-          <w:sz w:val="24"/>
-          <w:szCs w:val="24"/>
-        </w:rPr>
-        <w:t xml:space="preserve">, </w:t>
-      </w:r>
-      <w:r>
-        <w:rPr>
-          <w:sz w:val="24"/>
-          <w:szCs w:val="24"/>
-        </w:rPr>
-        <w:t>tilbyder services til os som udviklere</w:t>
-      </w:r>
-      <w:r>
-        <w:rPr>
-          <w:sz w:val="24"/>
-          <w:szCs w:val="24"/>
-        </w:rPr>
-        <w:t xml:space="preserve"> eller på anden måde regulerer problemdomænet</w:t>
-      </w:r>
-      <w:r>
-        <w:rPr>
-          <w:sz w:val="24"/>
-          <w:szCs w:val="24"/>
-        </w:rPr>
-        <w:t xml:space="preserve">. </w:t>
-      </w:r>
-      <w:r>
-        <w:rPr>
-          <w:sz w:val="24"/>
-          <w:szCs w:val="24"/>
-        </w:rPr>
-        <w:t>Interessentanalysen tager højde for sådanne interessenters konkrete ønsker, krav og behov.</w:t>
-      </w:r>
-      <w:r>
-        <w:rPr>
-          <w:sz w:val="24"/>
-          <w:szCs w:val="24"/>
-        </w:rPr>
-        <w:t xml:space="preserve"> </w:t>
-      </w:r>
-      <w:r>
-        <w:rPr>
-          <w:sz w:val="24"/>
-          <w:szCs w:val="24"/>
-        </w:rPr>
-        <w:t xml:space="preserve">Vores interessentanalyse tager således udgangspunkt i forhandlerens kunder, dem der er interesseret i at købe en bil, bilsælgerne, </w:t>
-      </w:r>
-      <w:r>
-        <w:rPr>
-          <w:sz w:val="24"/>
-          <w:szCs w:val="24"/>
-        </w:rPr>
-        <w:t>kontorassistenter og økonomimedarbejdere samt salgschefen og den bank</w:t>
-      </w:r>
-      <w:r>
-        <w:rPr>
-          <w:sz w:val="24"/>
-          <w:szCs w:val="24"/>
-        </w:rPr>
-        <w:t>,</w:t>
-      </w:r>
-      <w:r>
-        <w:rPr>
-          <w:sz w:val="24"/>
-          <w:szCs w:val="24"/>
-        </w:rPr>
-        <w:t xml:space="preserve"> forretningen </w:t>
-      </w:r>
-      <w:r>
-        <w:rPr>
-          <w:sz w:val="24"/>
-          <w:szCs w:val="24"/>
-        </w:rPr>
-        <w:t xml:space="preserve">giver finansieringstilbud i samarbejde med. </w:t>
-      </w:r>
-      <w:r>
-        <w:rPr>
-          <w:sz w:val="24"/>
-          <w:szCs w:val="24"/>
-        </w:rPr>
-        <w:t xml:space="preserve">Vi henviser til Bilag </w:t>
-      </w:r>
-      <w:r>
-        <w:rPr>
-          <w:sz w:val="24"/>
-          <w:szCs w:val="24"/>
-        </w:rPr>
-        <w:t>2</w:t>
-      </w:r>
-      <w:r>
-        <w:rPr>
-          <w:sz w:val="24"/>
-          <w:szCs w:val="24"/>
-        </w:rPr>
-        <w:t xml:space="preserve"> for en mere detaljeret gennemgang af interessentanalysen</w:t>
-      </w:r>
-      <w:r>
-        <w:rPr>
-          <w:sz w:val="24"/>
-          <w:szCs w:val="24"/>
-        </w:rPr>
-        <w:t xml:space="preserve"> og de enkelte interessenters interesser og behov</w:t>
-      </w:r>
-      <w:r>
-        <w:rPr>
-          <w:sz w:val="24"/>
-          <w:szCs w:val="24"/>
-        </w:rPr>
-        <w:t xml:space="preserve">. </w:t>
-      </w:r>
-    </w:p>
-    <w:p>
-      <w:pPr>
-        <w:ind w:firstLine="284"/>
-        <w:rPr>
-          <w:sz w:val="24"/>
-          <w:szCs w:val="24"/>
-        </w:rPr>
-      </w:pPr>
-      <w:r>
-        <w:rPr>
-          <w:sz w:val="24"/>
-          <w:szCs w:val="24"/>
-        </w:rPr>
-        <w:t xml:space="preserve">Feature-listen er et element </w:t>
-      </w:r>
-      <w:r>
-        <w:rPr>
-          <w:sz w:val="24"/>
-          <w:szCs w:val="24"/>
-        </w:rPr>
-        <w:t xml:space="preserve">i visionsdokumentet, </w:t>
-      </w:r>
-      <w:r>
-        <w:rPr>
-          <w:sz w:val="24"/>
-          <w:szCs w:val="24"/>
-        </w:rPr>
-        <w:t>der skaber overblik over systemets funktioner</w:t>
-      </w:r>
-      <w:r>
-        <w:rPr>
-          <w:sz w:val="24"/>
-          <w:szCs w:val="24"/>
-        </w:rPr>
-        <w:t xml:space="preserve">. </w:t>
-      </w:r>
-      <w:r>
-        <w:rPr>
-          <w:sz w:val="24"/>
-          <w:szCs w:val="24"/>
-        </w:rPr>
-        <w:t>Det er således en liste over alt hvad systemet</w:t>
-      </w:r>
-      <w:r>
-        <w:rPr>
-          <w:sz w:val="24"/>
-          <w:szCs w:val="24"/>
-        </w:rPr>
-        <w:t xml:space="preserve"> ud fra problemdomænet</w:t>
-      </w:r>
-      <w:r>
-        <w:rPr>
-          <w:sz w:val="24"/>
-          <w:szCs w:val="24"/>
-        </w:rPr>
-        <w:t xml:space="preserve"> skal kunne udføre overord</w:t>
-      </w:r>
-      <w:r>
-        <w:rPr>
-          <w:sz w:val="24"/>
-          <w:szCs w:val="24"/>
-        </w:rPr>
-        <w:lastRenderedPageBreak/>
-        <w:t xml:space="preserve">net set, </w:t>
-      </w:r>
-      <w:r>
-        <w:rPr>
-          <w:sz w:val="24"/>
-          <w:szCs w:val="24"/>
-        </w:rPr>
-        <w:t xml:space="preserve">og er med til at danne grundlag for den videre udviklingsproces. </w:t>
-      </w:r>
-      <w:r>
-        <w:rPr>
-          <w:sz w:val="24"/>
-          <w:szCs w:val="24"/>
-        </w:rPr>
-        <w:t xml:space="preserve">Vores feature-liste </w:t>
-      </w:r>
-      <w:r>
-        <w:rPr>
-          <w:sz w:val="24"/>
-          <w:szCs w:val="24"/>
-        </w:rPr>
-        <w:t>indeholder de funktioner</w:t>
-      </w:r>
-      <w:r>
-        <w:rPr>
-          <w:sz w:val="24"/>
-          <w:szCs w:val="24"/>
-        </w:rPr>
-        <w:t>,</w:t>
-      </w:r>
-      <w:r>
-        <w:rPr>
-          <w:sz w:val="24"/>
-          <w:szCs w:val="24"/>
-        </w:rPr>
-        <w:t xml:space="preserve"> der er behov for i for</w:t>
-      </w:r>
-      <w:r>
-        <w:rPr>
-          <w:sz w:val="24"/>
-          <w:szCs w:val="24"/>
-        </w:rPr>
-        <w:t xml:space="preserve">bindelse med afgivelse af lånetilbud hos bilforhandleren. Vi har valgt at </w:t>
-      </w:r>
-      <w:r>
-        <w:rPr>
-          <w:sz w:val="24"/>
-          <w:szCs w:val="24"/>
-        </w:rPr>
-        <w:t xml:space="preserve">medtage </w:t>
-      </w:r>
-      <w:r>
-        <w:rPr>
-          <w:sz w:val="24"/>
-          <w:szCs w:val="24"/>
-        </w:rPr>
-        <w:t>k</w:t>
-      </w:r>
-      <w:r>
-        <w:rPr>
-          <w:sz w:val="24"/>
-          <w:szCs w:val="24"/>
-        </w:rPr>
-        <w:t xml:space="preserve">reditværdighedstjek hos RKI, </w:t>
-      </w:r>
-      <w:r>
-        <w:rPr>
-          <w:sz w:val="24"/>
-          <w:szCs w:val="24"/>
-        </w:rPr>
-        <w:t>i</w:t>
-      </w:r>
-      <w:r>
-        <w:rPr>
-          <w:sz w:val="24"/>
-          <w:szCs w:val="24"/>
-        </w:rPr>
-        <w:t>ndhentning af aktuel rentesats hos banken,</w:t>
-      </w:r>
-      <w:r>
-        <w:rPr>
-          <w:sz w:val="24"/>
-          <w:szCs w:val="24"/>
-        </w:rPr>
-        <w:t xml:space="preserve"> b</w:t>
-      </w:r>
-      <w:r>
-        <w:rPr>
-          <w:sz w:val="24"/>
-          <w:szCs w:val="24"/>
-        </w:rPr>
-        <w:t>eregning af rentesats ud fra givne oplysninger</w:t>
-      </w:r>
-      <w:r>
-        <w:rPr>
-          <w:sz w:val="24"/>
-          <w:szCs w:val="24"/>
-        </w:rPr>
-        <w:t xml:space="preserve"> fra banken og RKI, r</w:t>
-      </w:r>
-      <w:r>
-        <w:rPr>
-          <w:sz w:val="24"/>
-          <w:szCs w:val="24"/>
-        </w:rPr>
-        <w:t>egistrer</w:t>
-      </w:r>
-      <w:r>
-        <w:rPr>
-          <w:sz w:val="24"/>
-          <w:szCs w:val="24"/>
-        </w:rPr>
-        <w:t>ing</w:t>
-      </w:r>
-      <w:r>
-        <w:rPr>
-          <w:sz w:val="24"/>
-          <w:szCs w:val="24"/>
-        </w:rPr>
-        <w:t xml:space="preserve"> af</w:t>
-      </w:r>
-      <w:r>
-        <w:rPr>
-          <w:sz w:val="24"/>
-          <w:szCs w:val="24"/>
-        </w:rPr>
-        <w:t xml:space="preserve"> et lånetilbud til en kunde</w:t>
-      </w:r>
-      <w:r>
-        <w:rPr>
-          <w:sz w:val="24"/>
-          <w:szCs w:val="24"/>
-        </w:rPr>
-        <w:t xml:space="preserve"> samt e</w:t>
-      </w:r>
-      <w:r>
-        <w:rPr>
-          <w:sz w:val="24"/>
-          <w:szCs w:val="24"/>
-        </w:rPr>
-        <w:t>ksport af et lånetilbud med en tilbagebetalingsplan</w:t>
-      </w:r>
-      <w:r>
-        <w:rPr>
-          <w:sz w:val="24"/>
-          <w:szCs w:val="24"/>
-        </w:rPr>
-        <w:t>.</w:t>
-      </w:r>
-    </w:p>
-    <w:p>
-      <w:pPr>
-        <w:pStyle w:val="Overskrift3"/>
-        <w:jc w:val="both"/>
-      </w:pPr>
-      <w:bookmarkStart w:id="10" w:name="_Toc513104697"/>
-      <w:bookmarkStart w:id="11" w:name="_Toc513105027"/>
-      <w:r>
-        <w:rPr>
-          <w:noProof/>
-        </w:rPr>
         <w:pict w14:anchorId="2BF61046">
           <v:shapetype id="_x0000_t202" coordsize="21600,21600" o:spt="202" path="m,l,21600r21600,l21600,xe">
             <v:stroke joinstyle="miter"/>
             <v:path gradientshapeok="t" o:connecttype="rect"/>
           </v:shapetype>
-          <v:shape id="Tekstfelt 2" o:spid="_x0000_s1027" type="#_x0000_t202" style="position:absolute;left:0;text-align:left;margin-left:300.3pt;margin-top:5.15pt;width:181pt;height:205.25pt;z-index:-251657216;visibility:visible;mso-wrap-distance-left:9pt;mso-wrap-distance-top:3.6pt;mso-wrap-distance-right:9pt;mso-wrap-distance-bottom:3.6pt;mso-position-horizontal-relative:text;mso-position-vertical-relative:text;mso-width-relative:margin;mso-height-relative:margin;v-text-anchor:top" wrapcoords="-97 0 -97 21521 21600 21521 21600 0 -97 0" stroked="f" strokeweight=".25pt">
+          <v:shape id="Tekstfelt 2" o:spid="_x0000_s1027" type="#_x0000_t202" style="position:absolute;left:0;text-align:left;margin-left:300.9pt;margin-top:96.15pt;width:181pt;height:205.25pt;z-index:-251657216;visibility:visible;mso-wrap-distance-left:9pt;mso-wrap-distance-top:3.6pt;mso-wrap-distance-right:9pt;mso-wrap-distance-bottom:3.6pt;mso-position-horizontal-relative:text;mso-position-vertical-relative:text;mso-width-relative:margin;mso-height-relative:margin;v-text-anchor:top" wrapcoords="-97 0 -97 21521 21600 21521 21600 0 -97 0" stroked="f" strokeweight=".25pt">
             <v:textbox>
               <w:txbxContent>
                 <w:p>
@@ -3011,10 +2808,216 @@
                 </w:p>
               </w:txbxContent>
             </v:textbox>
-            <w10:wrap type="tight"/>
+            <w10:wrap type="square"/>
           </v:shape>
         </w:pict>
       </w:r>
+      <w:r>
+        <w:rPr>
+          <w:sz w:val="24"/>
+          <w:szCs w:val="24"/>
+        </w:rPr>
+        <w:t xml:space="preserve">Feature-listen er et element </w:t>
+      </w:r>
+      <w:r>
+        <w:rPr>
+          <w:sz w:val="24"/>
+          <w:szCs w:val="24"/>
+        </w:rPr>
+        <w:t xml:space="preserve">i visionsdokumentet, </w:t>
+      </w:r>
+      <w:r>
+        <w:rPr>
+          <w:sz w:val="24"/>
+          <w:szCs w:val="24"/>
+        </w:rPr>
+        <w:t>der skaber overblik over systemets funktioner</w:t>
+      </w:r>
+      <w:r>
+        <w:rPr>
+          <w:sz w:val="24"/>
+          <w:szCs w:val="24"/>
+        </w:rPr>
+        <w:t xml:space="preserve">. </w:t>
+      </w:r>
+      <w:r>
+        <w:rPr>
+          <w:sz w:val="24"/>
+          <w:szCs w:val="24"/>
+        </w:rPr>
+        <w:t>Det er således en liste over alt hvad systemet</w:t>
+      </w:r>
+      <w:r>
+        <w:rPr>
+          <w:sz w:val="24"/>
+          <w:szCs w:val="24"/>
+        </w:rPr>
+        <w:t xml:space="preserve"> ud fra problemdomænet</w:t>
+      </w:r>
+      <w:r>
+        <w:rPr>
+          <w:sz w:val="24"/>
+          <w:szCs w:val="24"/>
+        </w:rPr>
+        <w:t xml:space="preserve"> skal kunne udføre overordnet set, </w:t>
+      </w:r>
+      <w:r>
+        <w:rPr>
+          <w:sz w:val="24"/>
+          <w:szCs w:val="24"/>
+        </w:rPr>
+        <w:t xml:space="preserve">og er med til at danne grundlag for den videre udviklingsproces. </w:t>
+      </w:r>
+      <w:r>
+        <w:rPr>
+          <w:sz w:val="24"/>
+          <w:szCs w:val="24"/>
+        </w:rPr>
+        <w:t xml:space="preserve">Vores feature-liste </w:t>
+      </w:r>
+      <w:r>
+        <w:rPr>
+          <w:sz w:val="24"/>
+          <w:szCs w:val="24"/>
+        </w:rPr>
+        <w:t>indeholder de funktioner</w:t>
+      </w:r>
+      <w:r>
+        <w:rPr>
+          <w:sz w:val="24"/>
+          <w:szCs w:val="24"/>
+        </w:rPr>
+        <w:t>,</w:t>
+      </w:r>
+      <w:r>
+        <w:rPr>
+          <w:sz w:val="24"/>
+          <w:szCs w:val="24"/>
+        </w:rPr>
+        <w:t xml:space="preserve"> der er behov for i for</w:t>
+      </w:r>
+      <w:r>
+        <w:rPr>
+          <w:sz w:val="24"/>
+          <w:szCs w:val="24"/>
+        </w:rPr>
+        <w:t xml:space="preserve">bindelse med afgivelse af lånetilbud hos bilforhandleren. Vi har valgt at </w:t>
+      </w:r>
+      <w:r>
+        <w:rPr>
+          <w:sz w:val="24"/>
+          <w:szCs w:val="24"/>
+        </w:rPr>
+        <w:t xml:space="preserve">medtage </w:t>
+      </w:r>
+      <w:r>
+        <w:rPr>
+          <w:sz w:val="24"/>
+          <w:szCs w:val="24"/>
+        </w:rPr>
+        <w:t>k</w:t>
+      </w:r>
+      <w:r>
+        <w:rPr>
+          <w:sz w:val="24"/>
+          <w:szCs w:val="24"/>
+        </w:rPr>
+        <w:t xml:space="preserve">reditværdighedstjek hos RKI, </w:t>
+      </w:r>
+      <w:r>
+        <w:rPr>
+          <w:sz w:val="24"/>
+          <w:szCs w:val="24"/>
+        </w:rPr>
+        <w:t>i</w:t>
+      </w:r>
+      <w:r>
+        <w:rPr>
+          <w:sz w:val="24"/>
+          <w:szCs w:val="24"/>
+        </w:rPr>
+        <w:t>ndhentning af aktuel rentesats hos banken,</w:t>
+      </w:r>
+      <w:r>
+        <w:rPr>
+          <w:sz w:val="24"/>
+          <w:szCs w:val="24"/>
+        </w:rPr>
+        <w:t xml:space="preserve"> b</w:t>
+      </w:r>
+      <w:r>
+        <w:rPr>
+          <w:sz w:val="24"/>
+          <w:szCs w:val="24"/>
+        </w:rPr>
+        <w:t>eregning af rentesats ud fra givne oplysninger</w:t>
+      </w:r>
+      <w:r>
+        <w:rPr>
+          <w:sz w:val="24"/>
+          <w:szCs w:val="24"/>
+        </w:rPr>
+        <w:t xml:space="preserve"> fra banken og RKI, r</w:t>
+      </w:r>
+      <w:r>
+        <w:rPr>
+          <w:sz w:val="24"/>
+          <w:szCs w:val="24"/>
+        </w:rPr>
+        <w:t>egistrer</w:t>
+      </w:r>
+      <w:r>
+        <w:rPr>
+          <w:sz w:val="24"/>
+          <w:szCs w:val="24"/>
+        </w:rPr>
+        <w:t>ing</w:t>
+      </w:r>
+      <w:r>
+        <w:rPr>
+          <w:sz w:val="24"/>
+          <w:szCs w:val="24"/>
+        </w:rPr>
+        <w:t xml:space="preserve"> af</w:t>
+      </w:r>
+      <w:r>
+        <w:rPr>
+          <w:sz w:val="24"/>
+          <w:szCs w:val="24"/>
+        </w:rPr>
+        <w:t xml:space="preserve"> et lånetilbud til en kunde</w:t>
+      </w:r>
+      <w:r>
+        <w:rPr>
+          <w:sz w:val="24"/>
+          <w:szCs w:val="24"/>
+        </w:rPr>
+        <w:t xml:space="preserve"> samt e</w:t>
+      </w:r>
+      <w:r>
+        <w:rPr>
+          <w:sz w:val="24"/>
+          <w:szCs w:val="24"/>
+        </w:rPr>
+        <w:t>ksport af et lånetilbud med en tilbagebetalingsplan</w:t>
+      </w:r>
+      <w:r>
+        <w:rPr>
+          <w:sz w:val="24"/>
+          <w:szCs w:val="24"/>
+        </w:rPr>
+        <w:t>.</w:t>
+      </w:r>
+    </w:p>
+    <w:p>
+      <w:pPr>
+        <w:pStyle w:val="Overskrift3"/>
+        <w:jc w:val="both"/>
+      </w:pPr>
+      <w:bookmarkStart w:id="9" w:name="_Toc513104697"/>
+      <w:bookmarkStart w:id="10" w:name="_Toc513105027"/>
+      <w:bookmarkStart w:id="11" w:name="_GoBack"/>
+      <w:bookmarkEnd w:id="9"/>
       <w:bookmarkEnd w:id="10"/>
       <w:bookmarkEnd w:id="11"/>
     </w:p>
@@ -3164,7 +3167,11 @@
         <w:t xml:space="preserve"> I </w:t>
       </w:r>
       <w:r>
-        <w:t xml:space="preserve">vores domænemodel har vi valgt at medtage Salgschef, Bank, RKI, Kunde, Bilsælger og Lånetilbud som koncepter i problemdomænet. </w:t>
+        <w:t xml:space="preserve">vores domænemodel har vi valgt at medtage </w:t>
+      </w:r>
+      <w:r>
+        <w:lastRenderedPageBreak/>
+        <w:t xml:space="preserve">Salgschef, Bank, RKI, Kunde, Bilsælger og Lånetilbud som koncepter i problemdomænet. </w:t>
       </w:r>
       <w:r>
         <w:t>Her er det sælgeren der kommer til at interagere med systemet som primær aktør</w:t>
@@ -3197,11 +3204,7 @@
         <w:t xml:space="preserve">Derfor </w:t>
       </w:r>
       <w:r>
-        <w:t xml:space="preserve">viser modellen også, at der kan være flere sælgere, </w:t>
-      </w:r>
-      <w:r>
-        <w:lastRenderedPageBreak/>
-        <w:t xml:space="preserve">men der er altid kun tale om én bank og ét RKI register. </w:t>
+        <w:t xml:space="preserve">viser modellen også, at der kan være flere sælgere, men der er altid kun tale om én bank og ét RKI register. </w:t>
       </w:r>
       <w:r>
         <w:t xml:space="preserve">Sælgerens relation til salgschefen er, at han arbejder under ham. Ud fra problemformuleringen ved vi, at der kun er én salgschef. </w:t>
@@ -3236,6 +3239,12 @@
         <w:t>((TILFØJ HVIS DER SKAL STÅ NOGET MERE OM SALGSCHEFEN))</w:t>
       </w:r>
     </w:p>
+    <w:p>
+      <w:pPr>
+        <w:jc w:val="both"/>
+      </w:pPr>
+    </w:p>
+    <w:p/>
     <w:p>
       <w:pPr>
         <w:jc w:val="both"/>
@@ -3253,50 +3262,1000 @@
     <w:p>
       <w:pPr>
         <w:pStyle w:val="Overskrift3"/>
+        <w:rPr>
+          <w:lang w:val="en-US"/>
+        </w:rPr>
       </w:pPr>
       <w:bookmarkStart w:id="13" w:name="_Toc513105029"/>
+      <w:r>
+        <w:rPr>
+          <w:noProof/>
+        </w:rPr>
+        <w:lastRenderedPageBreak/>
+        <w:pict w14:anchorId="2BF61046">
+          <v:shape id="_x0000_s1030" type="#_x0000_t202" style="position:absolute;margin-left:312.9pt;margin-top:11.55pt;width:181pt;height:400.85pt;z-index:-251654144;visibility:visible;mso-wrap-distance-left:9pt;mso-wrap-distance-top:3.6pt;mso-wrap-distance-right:9pt;mso-wrap-distance-bottom:3.6pt;mso-position-horizontal-relative:text;mso-position-vertical-relative:text;mso-width-relative:margin;mso-height-relative:margin;v-text-anchor:top" wrapcoords="-97 0 -97 21521 21600 21521 21600 0 -97 0" stroked="f" strokeweight=".25pt">
+            <v:textbox>
+              <w:txbxContent>
+                <w:p>
+                  <w:pPr>
+                    <w:jc w:val="center"/>
+                  </w:pPr>
+                  <w:r>
+                    <w:drawing>
+                      <wp:inline distT="0" distB="0" distL="0" distR="0" wp14:anchorId="537D3607" wp14:editId="6843953E">
+                        <wp:extent cx="297180" cy="691224"/>
+                        <wp:effectExtent l="0" t="0" r="0" b="0"/>
+                        <wp:docPr id="4098" name="Picture 2"/>
+                        <wp:cNvGraphicFramePr>
+                          <a:graphicFrameLocks xmlns:a="http://schemas.openxmlformats.org/drawingml/2006/main" noChangeAspect="1"/>
+                        </wp:cNvGraphicFramePr>
+                        <a:graphic xmlns:a="http://schemas.openxmlformats.org/drawingml/2006/main">
+                          <a:graphicData uri="http://schemas.openxmlformats.org/drawingml/2006/picture">
+                            <pic:pic xmlns:pic="http://schemas.openxmlformats.org/drawingml/2006/picture">
+                              <pic:nvPicPr>
+                                <pic:cNvPr id="4098" name="Picture 2"/>
+                                <pic:cNvPicPr>
+                                  <a:picLocks noChangeAspect="1" noChangeArrowheads="1"/>
+                                </pic:cNvPicPr>
+                              </pic:nvPicPr>
+                              <pic:blipFill rotWithShape="1">
+                                <a:blip r:embed="rId10">
+                                  <a:extLst>
+                                    <a:ext uri="{28A0092B-C50C-407E-A947-70E740481C1C}">
+                                      <a14:useLocalDpi xmlns:a14="http://schemas.microsoft.com/office/drawing/2010/main" val="0"/>
+                                    </a:ext>
+                                  </a:extLst>
+                                </a:blip>
+                                <a:srcRect r="83105"/>
+                                <a:stretch/>
+                              </pic:blipFill>
+                              <pic:spPr bwMode="auto">
+                                <a:xfrm>
+                                  <a:off x="0" y="0"/>
+                                  <a:ext cx="303331" cy="705531"/>
+                                </a:xfrm>
+                                <a:prstGeom prst="rect">
+                                  <a:avLst/>
+                                </a:prstGeom>
+                                <a:noFill/>
+                                <a:ln>
+                                  <a:noFill/>
+                                </a:ln>
+                                <a:extLst/>
+                              </pic:spPr>
+                            </pic:pic>
+                          </a:graphicData>
+                        </a:graphic>
+                      </wp:inline>
+                    </w:drawing>
+                  </w:r>
+                </w:p>
+                <w:p>
+                  <w:pPr>
+                    <w:jc w:val="center"/>
+                  </w:pPr>
+                </w:p>
+                <w:p>
+                  <w:pPr>
+                    <w:jc w:val="center"/>
+                  </w:pPr>
+                  <w:r>
+                    <w:drawing>
+                      <wp:inline distT="0" distB="0" distL="0" distR="0" wp14:anchorId="365ECF92" wp14:editId="0EF8D97E">
+                        <wp:extent cx="1234440" cy="466913"/>
+                        <wp:effectExtent l="0" t="0" r="0" b="0"/>
+                        <wp:docPr id="4099" name="Picture 3"/>
+                        <wp:cNvGraphicFramePr>
+                          <a:graphicFrameLocks xmlns:a="http://schemas.openxmlformats.org/drawingml/2006/main" noChangeAspect="1"/>
+                        </wp:cNvGraphicFramePr>
+                        <a:graphic xmlns:a="http://schemas.openxmlformats.org/drawingml/2006/main">
+                          <a:graphicData uri="http://schemas.openxmlformats.org/drawingml/2006/picture">
+                            <pic:pic xmlns:pic="http://schemas.openxmlformats.org/drawingml/2006/picture">
+                              <pic:nvPicPr>
+                                <pic:cNvPr id="4099" name="Picture 3"/>
+                                <pic:cNvPicPr>
+                                  <a:picLocks noChangeAspect="1" noChangeArrowheads="1"/>
+                                </pic:cNvPicPr>
+                              </pic:nvPicPr>
+                              <pic:blipFill>
+                                <a:blip r:embed="rId11">
+                                  <a:extLst>
+                                    <a:ext uri="{28A0092B-C50C-407E-A947-70E740481C1C}">
+                                      <a14:useLocalDpi xmlns:a14="http://schemas.microsoft.com/office/drawing/2010/main" val="0"/>
+                                    </a:ext>
+                                  </a:extLst>
+                                </a:blip>
+                                <a:srcRect/>
+                                <a:stretch>
+                                  <a:fillRect/>
+                                </a:stretch>
+                              </pic:blipFill>
+                              <pic:spPr bwMode="auto">
+                                <a:xfrm>
+                                  <a:off x="0" y="0"/>
+                                  <a:ext cx="1285383" cy="486182"/>
+                                </a:xfrm>
+                                <a:prstGeom prst="rect">
+                                  <a:avLst/>
+                                </a:prstGeom>
+                                <a:noFill/>
+                                <a:ln>
+                                  <a:noFill/>
+                                </a:ln>
+                                <a:extLst/>
+                              </pic:spPr>
+                            </pic:pic>
+                          </a:graphicData>
+                        </a:graphic>
+                      </wp:inline>
+                    </w:drawing>
+                  </w:r>
+                </w:p>
+                <w:p>
+                  <w:pPr>
+                    <w:jc w:val="center"/>
+                  </w:pPr>
+                </w:p>
+                <w:p>
+                  <w:pPr>
+                    <w:jc w:val="center"/>
+                  </w:pPr>
+                  <w:r>
+                    <w:drawing>
+                      <wp:inline distT="0" distB="0" distL="0" distR="0" wp14:anchorId="6AAB3390" wp14:editId="270C627E">
+                        <wp:extent cx="1051560" cy="528504"/>
+                        <wp:effectExtent l="0" t="0" r="0" b="0"/>
+                        <wp:docPr id="1029" name="Picture 5"/>
+                        <wp:cNvGraphicFramePr>
+                          <a:graphicFrameLocks xmlns:a="http://schemas.openxmlformats.org/drawingml/2006/main" noChangeAspect="1"/>
+                        </wp:cNvGraphicFramePr>
+                        <a:graphic xmlns:a="http://schemas.openxmlformats.org/drawingml/2006/main">
+                          <a:graphicData uri="http://schemas.openxmlformats.org/drawingml/2006/picture">
+                            <pic:pic xmlns:pic="http://schemas.openxmlformats.org/drawingml/2006/picture">
+                              <pic:nvPicPr>
+                                <pic:cNvPr id="1029" name="Picture 5"/>
+                                <pic:cNvPicPr>
+                                  <a:picLocks noChangeAspect="1" noChangeArrowheads="1"/>
+                                </pic:cNvPicPr>
+                              </pic:nvPicPr>
+                              <pic:blipFill>
+                                <a:blip r:embed="rId12">
+                                  <a:extLst>
+                                    <a:ext uri="{28A0092B-C50C-407E-A947-70E740481C1C}">
+                                      <a14:useLocalDpi xmlns:a14="http://schemas.microsoft.com/office/drawing/2010/main" val="0"/>
+                                    </a:ext>
+                                  </a:extLst>
+                                </a:blip>
+                                <a:srcRect/>
+                                <a:stretch>
+                                  <a:fillRect/>
+                                </a:stretch>
+                              </pic:blipFill>
+                              <pic:spPr bwMode="auto">
+                                <a:xfrm>
+                                  <a:off x="0" y="0"/>
+                                  <a:ext cx="1087747" cy="546691"/>
+                                </a:xfrm>
+                                <a:prstGeom prst="rect">
+                                  <a:avLst/>
+                                </a:prstGeom>
+                                <a:noFill/>
+                                <a:ln>
+                                  <a:noFill/>
+                                </a:ln>
+                                <a:extLst/>
+                              </pic:spPr>
+                            </pic:pic>
+                          </a:graphicData>
+                        </a:graphic>
+                      </wp:inline>
+                    </w:drawing>
+                  </w:r>
+                </w:p>
+                <w:p>
+                  <w:pPr>
+                    <w:jc w:val="center"/>
+                  </w:pPr>
+                </w:p>
+                <w:p>
+                  <w:pPr>
+                    <w:jc w:val="center"/>
+                  </w:pPr>
+                  <w:r>
+                    <w:drawing>
+                      <wp:inline distT="0" distB="0" distL="0" distR="0" wp14:anchorId="41B4575A" wp14:editId="51A21725">
+                        <wp:extent cx="1801329" cy="45719"/>
+                        <wp:effectExtent l="0" t="0" r="0" b="0"/>
+                        <wp:docPr id="2051" name="Picture 3"/>
+                        <wp:cNvGraphicFramePr>
+                          <a:graphicFrameLocks xmlns:a="http://schemas.openxmlformats.org/drawingml/2006/main" noChangeAspect="1"/>
+                        </wp:cNvGraphicFramePr>
+                        <a:graphic xmlns:a="http://schemas.openxmlformats.org/drawingml/2006/main">
+                          <a:graphicData uri="http://schemas.openxmlformats.org/drawingml/2006/picture">
+                            <pic:pic xmlns:pic="http://schemas.openxmlformats.org/drawingml/2006/picture">
+                              <pic:nvPicPr>
+                                <pic:cNvPr id="2051" name="Picture 3"/>
+                                <pic:cNvPicPr>
+                                  <a:picLocks noChangeAspect="1" noChangeArrowheads="1"/>
+                                </pic:cNvPicPr>
+                              </pic:nvPicPr>
+                              <pic:blipFill>
+                                <a:blip r:embed="rId13">
+                                  <a:extLst>
+                                    <a:ext uri="{28A0092B-C50C-407E-A947-70E740481C1C}">
+                                      <a14:useLocalDpi xmlns:a14="http://schemas.microsoft.com/office/drawing/2010/main" val="0"/>
+                                    </a:ext>
+                                  </a:extLst>
+                                </a:blip>
+                                <a:srcRect/>
+                                <a:stretch>
+                                  <a:fillRect/>
+                                </a:stretch>
+                              </pic:blipFill>
+                              <pic:spPr bwMode="auto">
+                                <a:xfrm flipV="1">
+                                  <a:off x="0" y="0"/>
+                                  <a:ext cx="2726985" cy="69213"/>
+                                </a:xfrm>
+                                <a:prstGeom prst="rect">
+                                  <a:avLst/>
+                                </a:prstGeom>
+                                <a:noFill/>
+                                <a:ln>
+                                  <a:noFill/>
+                                </a:ln>
+                                <a:effectLst/>
+                                <a:extLst/>
+                              </pic:spPr>
+                            </pic:pic>
+                          </a:graphicData>
+                        </a:graphic>
+                      </wp:inline>
+                    </w:drawing>
+                  </w:r>
+                </w:p>
+                <w:p>
+                  <w:pPr>
+                    <w:jc w:val="center"/>
+                    <w:rPr>
+                      <w:b/>
+                    </w:rPr>
+                  </w:pPr>
+                  <w:r>
+                    <w:rPr>
+                      <w:b/>
+                    </w:rPr>
+                    <w:t>Kommunikation</w:t>
+                  </w:r>
+                </w:p>
+                <w:p>
+                  <w:pPr>
+                    <w:jc w:val="center"/>
+                    <w:rPr>
+                      <w:b/>
+                      <w:sz w:val="28"/>
+                    </w:rPr>
+                  </w:pPr>
+                </w:p>
+                <w:p>
+                  <w:pPr>
+                    <w:jc w:val="center"/>
+                    <w:rPr>
+                      <w:b/>
+                      <w:sz w:val="28"/>
+                    </w:rPr>
+                  </w:pPr>
+                  <w:r>
+                    <w:rPr>
+                      <w:b/>
+                      <w:sz w:val="28"/>
+                    </w:rPr>
+                    <w:drawing>
+                      <wp:inline distT="0" distB="0" distL="0" distR="0" wp14:anchorId="35880C08" wp14:editId="0F9D4F53">
+                        <wp:extent cx="1478280" cy="740915"/>
+                        <wp:effectExtent l="0" t="0" r="0" b="0"/>
+                        <wp:docPr id="2050" name="Picture 2"/>
+                        <wp:cNvGraphicFramePr>
+                          <a:graphicFrameLocks xmlns:a="http://schemas.openxmlformats.org/drawingml/2006/main" noChangeAspect="1"/>
+                        </wp:cNvGraphicFramePr>
+                        <a:graphic xmlns:a="http://schemas.openxmlformats.org/drawingml/2006/main">
+                          <a:graphicData uri="http://schemas.openxmlformats.org/drawingml/2006/picture">
+                            <pic:pic xmlns:pic="http://schemas.openxmlformats.org/drawingml/2006/picture">
+                              <pic:nvPicPr>
+                                <pic:cNvPr id="2050" name="Picture 2"/>
+                                <pic:cNvPicPr>
+                                  <a:picLocks noChangeAspect="1" noChangeArrowheads="1"/>
+                                </pic:cNvPicPr>
+                              </pic:nvPicPr>
+                              <pic:blipFill rotWithShape="1">
+                                <a:blip r:embed="rId14">
+                                  <a:extLst>
+                                    <a:ext uri="{28A0092B-C50C-407E-A947-70E740481C1C}">
+                                      <a14:useLocalDpi xmlns:a14="http://schemas.microsoft.com/office/drawing/2010/main" val="0"/>
+                                    </a:ext>
+                                  </a:extLst>
+                                </a:blip>
+                                <a:srcRect r="45295"/>
+                                <a:stretch/>
+                              </pic:blipFill>
+                              <pic:spPr bwMode="auto">
+                                <a:xfrm>
+                                  <a:off x="0" y="0"/>
+                                  <a:ext cx="1544494" cy="774102"/>
+                                </a:xfrm>
+                                <a:prstGeom prst="rect">
+                                  <a:avLst/>
+                                </a:prstGeom>
+                                <a:noFill/>
+                                <a:ln>
+                                  <a:noFill/>
+                                </a:ln>
+                                <a:extLst/>
+                              </pic:spPr>
+                            </pic:pic>
+                          </a:graphicData>
+                        </a:graphic>
+                      </wp:inline>
+                    </w:drawing>
+                  </w:r>
+                </w:p>
+                <w:p>
+                  <w:pPr>
+                    <w:jc w:val="center"/>
+                    <w:rPr>
+                      <w:b/>
+                      <w:lang w:val="en-US"/>
+                    </w:rPr>
+                  </w:pPr>
+                  <w:r>
+                    <w:rPr>
+                      <w:b/>
+                      <w:lang w:val="en-US"/>
+                    </w:rPr>
+                    <w:t>System boundary</w:t>
+                  </w:r>
+                </w:p>
+                <w:p>
+                  <w:pPr>
+                    <w:jc w:val="center"/>
+                    <w:rPr>
+                      <w:rStyle w:val="Svagfremhvning"/>
+                      <w:lang w:val="en-US"/>
+                    </w:rPr>
+                  </w:pPr>
+                  <w:proofErr w:type="spellStart"/>
+                  <w:r>
+                    <w:rPr>
+                      <w:rStyle w:val="Svagfremhvning"/>
+                      <w:lang w:val="en-US"/>
+                    </w:rPr>
+                    <w:t>Figur</w:t>
+                  </w:r>
+                  <w:proofErr w:type="spellEnd"/>
+                  <w:r>
+                    <w:rPr>
+                      <w:rStyle w:val="Svagfremhvning"/>
+                      <w:lang w:val="en-US"/>
+                    </w:rPr>
+                    <w:t xml:space="preserve"> </w:t>
+                  </w:r>
+                  <w:r>
+                    <w:rPr>
+                      <w:rStyle w:val="Svagfremhvning"/>
+                      <w:lang w:val="en-US"/>
+                    </w:rPr>
+                    <w:t>3</w:t>
+                  </w:r>
+                  <w:r>
+                    <w:rPr>
+                      <w:rStyle w:val="Svagfremhvning"/>
+                      <w:lang w:val="en-US"/>
+                    </w:rPr>
+                    <w:t xml:space="preserve"> – Use case-</w:t>
+                  </w:r>
+                  <w:proofErr w:type="spellStart"/>
+                  <w:r>
+                    <w:rPr>
+                      <w:rStyle w:val="Svagfremhvning"/>
+                      <w:lang w:val="en-US"/>
+                    </w:rPr>
+                    <w:t>diagramnotation</w:t>
+                  </w:r>
+                  <w:proofErr w:type="spellEnd"/>
+                </w:p>
+              </w:txbxContent>
+            </v:textbox>
+            <w10:wrap type="square"/>
+          </v:shape>
+        </w:pict>
+      </w:r>
+      <w:r>
+        <w:rPr>
+          <w:lang w:val="en-US"/>
+        </w:rPr>
+        <w:t>Use case diagram</w:t>
+      </w:r>
+      <w:bookmarkEnd w:id="13"/>
+    </w:p>
+    <w:p>
+      <w:pPr>
+        <w:jc w:val="both"/>
+      </w:pPr>
       <w:proofErr w:type="spellStart"/>
       <w:r>
+        <w:t>Use</w:t>
+      </w:r>
+      <w:proofErr w:type="spellEnd"/>
+      <w:r>
+        <w:t xml:space="preserve"> case</w:t>
+      </w:r>
+      <w:r>
+        <w:t>-</w:t>
+      </w:r>
+      <w:r>
+        <w:t>diagrammet giver overb</w:t>
+      </w:r>
+      <w:r>
+        <w:t>lik over funktionelle</w:t>
+      </w:r>
+      <w:r>
+        <w:t xml:space="preserve"> krav, hvorfor den er fordelagtig at begynde på i den første iteration.</w:t>
+      </w:r>
+      <w:r>
+        <w:t xml:space="preserve"> Den bør være stabil inden overgang til construction-fasen, da det er en del af </w:t>
+      </w:r>
+      <w:r>
+        <w:t>milepælen der skal nås inden</w:t>
+      </w:r>
+      <w:r>
+        <w:t xml:space="preserve">for </w:t>
+      </w:r>
+      <w:proofErr w:type="spellStart"/>
+      <w:r>
+        <w:t>elaboration</w:t>
+      </w:r>
+      <w:proofErr w:type="spellEnd"/>
+      <w:r>
+        <w:t>.</w:t>
+      </w:r>
+      <w:r>
+        <w:t xml:space="preserve"> </w:t>
+      </w:r>
+      <w:r>
+        <w:t>På nuværende tidspunkt behøver den</w:t>
+      </w:r>
+      <w:r>
+        <w:t xml:space="preserve"> dog</w:t>
+      </w:r>
+      <w:r>
+        <w:t xml:space="preserve"> ikke være stabil eller færdiggjort, da vi ikke har identificeret alle </w:t>
+      </w:r>
+      <w:proofErr w:type="spellStart"/>
+      <w:r>
+        <w:t>use</w:t>
+      </w:r>
+      <w:proofErr w:type="spellEnd"/>
+      <w:r>
+        <w:t xml:space="preserve"> cases endnu. Den anvendes blot som et værktøj til os som udviklere til at holde overblik over de </w:t>
+      </w:r>
+      <w:proofErr w:type="spellStart"/>
+      <w:r>
+        <w:t>use</w:t>
+      </w:r>
+      <w:proofErr w:type="spellEnd"/>
+      <w:r>
+        <w:t xml:space="preserve"> cases vi har identificeres på nuværende tidspunkt. </w:t>
+      </w:r>
+      <w:proofErr w:type="spellStart"/>
+      <w:r>
+        <w:t>Use</w:t>
+      </w:r>
+      <w:proofErr w:type="spellEnd"/>
+      <w:r>
+        <w:t xml:space="preserve"> case-diagrammet viser den primære aktør</w:t>
+      </w:r>
+      <w:r>
+        <w:t>, der interagerer med systemet,</w:t>
+      </w:r>
+      <w:r>
+        <w:t xml:space="preserve"> og de understøttende aktører, der </w:t>
+      </w:r>
+      <w:r>
+        <w:t xml:space="preserve">bidrager til opfyldelse af målet med hver af de identificerede </w:t>
+      </w:r>
+      <w:proofErr w:type="spellStart"/>
+      <w:r>
+        <w:t>use</w:t>
+      </w:r>
+      <w:proofErr w:type="spellEnd"/>
+      <w:r>
+        <w:t xml:space="preserve"> cases. </w:t>
+      </w:r>
+      <w:r>
+        <w:t xml:space="preserve">En mere detaljeret beskrivelse af de enkelte </w:t>
+      </w:r>
+      <w:proofErr w:type="spellStart"/>
+      <w:r>
+        <w:t>use</w:t>
+      </w:r>
+      <w:proofErr w:type="spellEnd"/>
+      <w:r>
+        <w:t xml:space="preserve"> cases og deres formål findes under afsnittet ”</w:t>
+      </w:r>
+      <w:proofErr w:type="spellStart"/>
+      <w:r>
+        <w:t>Use</w:t>
+      </w:r>
+      <w:proofErr w:type="spellEnd"/>
+      <w:r>
+        <w:t xml:space="preserve"> cases”. </w:t>
+      </w:r>
+    </w:p>
+    <w:p>
+      <w:pPr>
+        <w:ind w:firstLine="284"/>
+        <w:jc w:val="both"/>
+      </w:pPr>
+      <w:r>
+        <w:t>I</w:t>
+      </w:r>
+      <w:r>
+        <w:t>dentifikation</w:t>
+      </w:r>
+      <w:r>
+        <w:t xml:space="preserve"> af </w:t>
+      </w:r>
+      <w:proofErr w:type="spellStart"/>
+      <w:r>
+        <w:t>use</w:t>
+      </w:r>
+      <w:proofErr w:type="spellEnd"/>
+      <w:r>
+        <w:t xml:space="preserve"> cases er en del af </w:t>
+      </w:r>
+      <w:proofErr w:type="spellStart"/>
+      <w:r>
+        <w:t>Elementary</w:t>
+      </w:r>
+      <w:proofErr w:type="spellEnd"/>
+      <w:r>
+        <w:t xml:space="preserve"> Business </w:t>
+      </w:r>
+      <w:proofErr w:type="spellStart"/>
+      <w:r>
+        <w:t>Process</w:t>
+      </w:r>
+      <w:proofErr w:type="spellEnd"/>
+      <w:r>
+        <w:t xml:space="preserve"> (EBP), hvilket </w:t>
+      </w:r>
+      <w:r>
+        <w:t xml:space="preserve">repræsenterer en virksomheds aktiviteter på det mest elementære niveau. </w:t>
+      </w:r>
+      <w:r>
+        <w:t xml:space="preserve">En </w:t>
+      </w:r>
+      <w:proofErr w:type="spellStart"/>
+      <w:r>
+        <w:t>use</w:t>
+      </w:r>
+      <w:proofErr w:type="spellEnd"/>
+      <w:r>
+        <w:t xml:space="preserve"> case </w:t>
+      </w:r>
+      <w:r>
+        <w:t xml:space="preserve">udgør således som udgangspunkt en EBP, idet det </w:t>
+      </w:r>
+      <w:r>
+        <w:t xml:space="preserve">kan defineres som én opgave, der udføres af én bestemt person i forbindelse med én form for forretningshændelse. Denne opgave vil føre til </w:t>
+      </w:r>
+      <w:r>
+        <w:t xml:space="preserve">en værdi og nogen data som er målbare for virksomheden. </w:t>
+      </w:r>
+      <w:r>
+        <w:t xml:space="preserve">En sådan EBP består så af flere trin, der tilsammen vil skabe denne værdi. </w:t>
+      </w:r>
+      <w:r>
+        <w:t xml:space="preserve">Det kan derfor være svært at identificere </w:t>
+      </w:r>
+      <w:proofErr w:type="spellStart"/>
+      <w:r>
+        <w:t>use</w:t>
+      </w:r>
+      <w:proofErr w:type="spellEnd"/>
+      <w:r>
+        <w:t xml:space="preserve"> cases, da der kan opstå tvivl om hvilket niveau </w:t>
+      </w:r>
+      <w:r>
+        <w:t xml:space="preserve">de bliver defineret ud fra. For eksempel: er ”opret låneaftale” en passende </w:t>
+      </w:r>
+      <w:proofErr w:type="spellStart"/>
+      <w:r>
+        <w:t>use</w:t>
+      </w:r>
+      <w:proofErr w:type="spellEnd"/>
+      <w:r>
+        <w:t xml:space="preserve"> case? Eller består den af for mange trin? Eller: ”Start Programmet”, vil det være en passende </w:t>
+      </w:r>
+      <w:proofErr w:type="spellStart"/>
+      <w:r>
+        <w:t>use</w:t>
+      </w:r>
+      <w:proofErr w:type="spellEnd"/>
+      <w:r>
+        <w:t xml:space="preserve"> case, eller består den af for små skridt. Man bør altså have fokus på hvor </w:t>
+      </w:r>
+      <w:r>
+        <w:t xml:space="preserve">mange skridt en </w:t>
+      </w:r>
+      <w:proofErr w:type="spellStart"/>
+      <w:r>
+        <w:t>use</w:t>
+      </w:r>
+      <w:proofErr w:type="spellEnd"/>
+      <w:r>
+        <w:t xml:space="preserve"> case vil indeholde, og hvilken værdi den vil skabe. </w:t>
+      </w:r>
+      <w:r>
+        <w:t xml:space="preserve">Men som sagt giver </w:t>
+      </w:r>
+      <w:proofErr w:type="spellStart"/>
+      <w:r>
+        <w:t>use</w:t>
+      </w:r>
+      <w:proofErr w:type="spellEnd"/>
+      <w:r>
+        <w:t xml:space="preserve"> case-diagrammet</w:t>
+      </w:r>
+      <w:r>
+        <w:t xml:space="preserve"> blot et overblik over de identificerede </w:t>
+      </w:r>
+      <w:proofErr w:type="spellStart"/>
+      <w:r>
+        <w:t>use</w:t>
+      </w:r>
+      <w:proofErr w:type="spellEnd"/>
+      <w:r>
+        <w:t xml:space="preserve"> cases, og </w:t>
+      </w:r>
+      <w:r>
+        <w:t>afspejler således ikke disse detaljer</w:t>
+      </w:r>
+      <w:r>
+        <w:rPr>
+          <w:rStyle w:val="Fodnotehenvisning"/>
+        </w:rPr>
+        <w:footnoteReference w:id="3"/>
+      </w:r>
+      <w:r>
+        <w:t>.</w:t>
+      </w:r>
+      <w:r>
+        <w:t xml:space="preserve"> De er blot nødvendige i forbindelse med identifikationen af </w:t>
+      </w:r>
+      <w:proofErr w:type="spellStart"/>
+      <w:r>
+        <w:t>use</w:t>
+      </w:r>
+      <w:proofErr w:type="spellEnd"/>
+      <w:r>
+        <w:t xml:space="preserve"> cases.</w:t>
+      </w:r>
+      <w:r>
+        <w:t xml:space="preserve"> </w:t>
+      </w:r>
+    </w:p>
+    <w:p>
+      <w:pPr>
+        <w:jc w:val="both"/>
+      </w:pPr>
+      <w:r>
+        <w:tab/>
+      </w:r>
+      <w:r>
+        <w:t xml:space="preserve">Vores </w:t>
+      </w:r>
+      <w:proofErr w:type="spellStart"/>
+      <w:r>
+        <w:t>use</w:t>
+      </w:r>
+      <w:proofErr w:type="spellEnd"/>
+      <w:r>
+        <w:t xml:space="preserve"> case diagram </w:t>
+      </w:r>
+      <w:r>
+        <w:t>er forholdsvis begrænset i omfang,</w:t>
+      </w:r>
+      <w:r>
+        <w:t xml:space="preserve"> og vi har kun på nuværende tidspunkt </w:t>
+      </w:r>
+      <w:r>
+        <w:t>få</w:t>
+      </w:r>
+      <w:r>
+        <w:t xml:space="preserve"> primær</w:t>
+      </w:r>
+      <w:r>
+        <w:t>e</w:t>
+      </w:r>
+      <w:r>
+        <w:t xml:space="preserve"> aktør</w:t>
+      </w:r>
+      <w:r>
+        <w:t>er</w:t>
+      </w:r>
+      <w:r>
+        <w:t xml:space="preserve"> at fokusere på,</w:t>
+      </w:r>
+      <w:r>
+        <w:t xml:space="preserve"> </w:t>
+      </w:r>
+      <w:r>
+        <w:t>nemlig sælgeren</w:t>
+      </w:r>
+      <w:r>
+        <w:t xml:space="preserve"> og salgschefen</w:t>
+      </w:r>
+      <w:r>
+        <w:t xml:space="preserve">, </w:t>
+      </w:r>
+      <w:r>
+        <w:t>og derfor har vi valgt kun at lave ét diagram</w:t>
+      </w:r>
+      <w:r>
+        <w:t xml:space="preserve">. </w:t>
+      </w:r>
+      <w:r>
+        <w:t xml:space="preserve">Hvis der var mange aktører </w:t>
+      </w:r>
+      <w:r>
+        <w:t>med</w:t>
+      </w:r>
+      <w:r>
+        <w:t xml:space="preserve"> mange </w:t>
+      </w:r>
+      <w:proofErr w:type="spellStart"/>
+      <w:r>
+        <w:t>use</w:t>
+      </w:r>
+      <w:proofErr w:type="spellEnd"/>
+      <w:r>
+        <w:t xml:space="preserve"> cases</w:t>
+      </w:r>
+      <w:r>
+        <w:t xml:space="preserve"> til hver</w:t>
+      </w:r>
+      <w:r>
+        <w:t xml:space="preserve">, ville det være fordelagtigt at dele diagrammet op, således at der var ét diagram pr. aktør. </w:t>
+      </w:r>
+      <w:r>
+        <w:t xml:space="preserve">I vores tilfælde giver det dog mest mening at beholde </w:t>
+      </w:r>
+      <w:r>
         <w:lastRenderedPageBreak/>
-        <w:t>Use</w:t>
+        <w:t xml:space="preserve">de identificerede </w:t>
+      </w:r>
+      <w:proofErr w:type="spellStart"/>
+      <w:r>
+        <w:t>use</w:t>
       </w:r>
       <w:proofErr w:type="spellEnd"/>
       <w:r>
-        <w:t xml:space="preserve"> case diagram</w:t>
-      </w:r>
-      <w:bookmarkEnd w:id="13"/>
+        <w:t xml:space="preserve"> cases i ét diagram, som vi herefter kan opdatere og udvide efterhånden som processen skrider frem i de kommende iterationer. </w:t>
+      </w:r>
+      <w:r>
+        <w:t xml:space="preserve">Notationen vi har benyttet i forbindelse med udarbejdelse af </w:t>
+      </w:r>
+      <w:proofErr w:type="spellStart"/>
+      <w:r>
+        <w:t>use</w:t>
+      </w:r>
+      <w:proofErr w:type="spellEnd"/>
+      <w:r>
+        <w:t xml:space="preserve"> case-diagrammet ses i </w:t>
+      </w:r>
+      <w:r>
+        <w:rPr>
+          <w:i/>
+        </w:rPr>
+        <w:t>figur 3</w:t>
+      </w:r>
+      <w:r>
+        <w:t>.</w:t>
+      </w:r>
+      <w:r>
+        <w:t xml:space="preserve"> </w:t>
+      </w:r>
+      <w:r>
+        <w:t xml:space="preserve">i Bilag </w:t>
+      </w:r>
+      <w:r>
+        <w:t xml:space="preserve">3 ses vores første udkast til et </w:t>
+      </w:r>
+      <w:proofErr w:type="spellStart"/>
+      <w:r>
+        <w:t>use</w:t>
+      </w:r>
+      <w:proofErr w:type="spellEnd"/>
+      <w:r>
+        <w:t xml:space="preserve"> case-</w:t>
+      </w:r>
+      <w:proofErr w:type="spellStart"/>
+      <w:proofErr w:type="gramStart"/>
+      <w:r>
+        <w:t>diagram.</w:t>
+      </w:r>
+      <w:r>
+        <w:t>i</w:t>
+      </w:r>
+      <w:proofErr w:type="spellEnd"/>
+      <w:proofErr w:type="gramEnd"/>
+      <w:r>
+        <w:t xml:space="preserve"> udarbejdelsen af </w:t>
+      </w:r>
+      <w:proofErr w:type="spellStart"/>
+      <w:r>
+        <w:t>use</w:t>
+      </w:r>
+      <w:proofErr w:type="spellEnd"/>
+      <w:r>
+        <w:t xml:space="preserve"> case diagrammet har vi desuden haft fokus på at </w:t>
+      </w:r>
+      <w:r>
+        <w:t xml:space="preserve">de forskellige </w:t>
+      </w:r>
+      <w:proofErr w:type="spellStart"/>
+      <w:r>
+        <w:t>use</w:t>
+      </w:r>
+      <w:proofErr w:type="spellEnd"/>
+      <w:r>
+        <w:t xml:space="preserve"> cases og aktører alle sammen eksisterer i domænemodellen. Det er endnu en måde at </w:t>
+      </w:r>
+      <w:r>
+        <w:t xml:space="preserve">sikre sig, at de </w:t>
+      </w:r>
+      <w:proofErr w:type="spellStart"/>
+      <w:r>
+        <w:t>use</w:t>
+      </w:r>
+      <w:proofErr w:type="spellEnd"/>
+      <w:r>
+        <w:t xml:space="preserve"> cases vi </w:t>
+      </w:r>
+      <w:proofErr w:type="gramStart"/>
+      <w:r>
+        <w:t>identificerer</w:t>
+      </w:r>
+      <w:proofErr w:type="gramEnd"/>
+      <w:r>
+        <w:t xml:space="preserve"> er passende og forbliver indenfor projektets </w:t>
+      </w:r>
+      <w:proofErr w:type="spellStart"/>
+      <w:r>
+        <w:t>scope</w:t>
+      </w:r>
+      <w:proofErr w:type="spellEnd"/>
+      <w:r>
+        <w:t>.</w:t>
+      </w:r>
+      <w:r>
+        <w:t xml:space="preserve"> </w:t>
+      </w:r>
+      <w:r>
+        <w:t xml:space="preserve">Som det </w:t>
+      </w:r>
+      <w:r>
+        <w:t>ses,</w:t>
+      </w:r>
+      <w:r>
+        <w:t xml:space="preserve"> er alle aktørerne, salgschef, sælger, bank og RKI repræsenteret som koncepter i domænemodellen. Desuden </w:t>
+      </w:r>
+      <w:r>
+        <w:t xml:space="preserve">passer alle </w:t>
+      </w:r>
+      <w:proofErr w:type="spellStart"/>
+      <w:r>
+        <w:t>use</w:t>
+      </w:r>
+      <w:proofErr w:type="spellEnd"/>
+      <w:r>
+        <w:t xml:space="preserve"> case-titlerne til forholdet mellem de forskellige </w:t>
+      </w:r>
+      <w:r>
+        <w:t xml:space="preserve">koncepter i domænemodellen; for eksempel er ord som ”kreditvurdering” og ”rentesats” kendte både i domænemodellen og </w:t>
+      </w:r>
+      <w:proofErr w:type="spellStart"/>
+      <w:r>
+        <w:t>use</w:t>
+      </w:r>
+      <w:proofErr w:type="spellEnd"/>
+      <w:r>
+        <w:t xml:space="preserve"> case-diagrammet.</w:t>
+      </w:r>
+      <w:r>
+        <w:t xml:space="preserve"> Vores </w:t>
+      </w:r>
+      <w:proofErr w:type="spellStart"/>
+      <w:r>
+        <w:t>use</w:t>
+      </w:r>
+      <w:proofErr w:type="spellEnd"/>
+      <w:r>
+        <w:t xml:space="preserve"> case diagram vil blive nærmere beskrevet i </w:t>
+      </w:r>
+      <w:proofErr w:type="spellStart"/>
+      <w:r>
+        <w:t>elaboration</w:t>
+      </w:r>
+      <w:proofErr w:type="spellEnd"/>
+      <w:r>
+        <w:t xml:space="preserve"> afsnittet, da det som sagt er i denne fase den skal være stabil.</w:t>
+      </w:r>
     </w:p>
     <w:p/>
-    <w:p/>
     <w:p>
       <w:pPr>
         <w:pStyle w:val="Overskrift3"/>
+        <w:rPr>
+          <w:lang w:val="en-US"/>
+        </w:rPr>
       </w:pPr>
       <w:bookmarkStart w:id="14" w:name="_Toc513105030"/>
+      <w:r>
+        <w:rPr>
+          <w:lang w:val="en-US"/>
+        </w:rPr>
+        <w:t>Use cases</w:t>
+      </w:r>
+      <w:bookmarkEnd w:id="14"/>
+    </w:p>
+    <w:p>
+      <w:pPr>
+        <w:rPr>
+          <w:lang w:val="en-US"/>
+        </w:rPr>
+      </w:pPr>
+    </w:p>
+    <w:p>
+      <w:pPr>
+        <w:rPr>
+          <w:lang w:val="en-US"/>
+        </w:rPr>
+      </w:pPr>
+    </w:p>
+    <w:p>
+      <w:pPr>
+        <w:pStyle w:val="Overskrift3"/>
+        <w:rPr>
+          <w:lang w:val="en-US"/>
+        </w:rPr>
+      </w:pPr>
+      <w:bookmarkStart w:id="15" w:name="_Toc513105031"/>
       <w:proofErr w:type="spellStart"/>
       <w:r>
-        <w:t>Use</w:t>
-      </w:r>
+        <w:rPr>
+          <w:lang w:val="en-US"/>
+        </w:rPr>
+        <w:t>Systemsekvensdiagrammer</w:t>
+      </w:r>
+      <w:bookmarkEnd w:id="15"/>
       <w:proofErr w:type="spellEnd"/>
-      <w:r>
-        <w:t xml:space="preserve"> cases</w:t>
-      </w:r>
-      <w:bookmarkEnd w:id="14"/>
-    </w:p>
-    <w:p/>
-    <w:p/>
-    <w:p>
-      <w:pPr>
-        <w:pStyle w:val="Overskrift3"/>
-      </w:pPr>
-      <w:bookmarkStart w:id="15" w:name="_Toc513105031"/>
-      <w:r>
-        <w:t>Systemsekvensdiagrammer</w:t>
-      </w:r>
-      <w:bookmarkEnd w:id="15"/>
-    </w:p>
-    <w:p/>
-    <w:p/>
+    </w:p>
+    <w:p>
+      <w:pPr>
+        <w:rPr>
+          <w:lang w:val="en-US"/>
+        </w:rPr>
+      </w:pPr>
+    </w:p>
+    <w:p>
+      <w:pPr>
+        <w:rPr>
+          <w:lang w:val="en-US"/>
+        </w:rPr>
+      </w:pPr>
+    </w:p>
     <w:p>
       <w:pPr>
         <w:pStyle w:val="Overskrift3"/>
@@ -3360,8 +4319,17 @@
     </w:p>
     <w:p>
       <w:pPr>
-        <w:jc w:val="both"/>
-      </w:pPr>
+        <w:pStyle w:val="Overskrift2"/>
+      </w:pPr>
+      <w:r>
+        <w:t xml:space="preserve">Iteration </w:t>
+      </w:r>
+      <w:r>
+        <w:t>E</w:t>
+      </w:r>
+      <w:r>
+        <w:t>1</w:t>
+      </w:r>
     </w:p>
     <w:p>
       <w:pPr>
@@ -3826,11 +4794,122 @@
     </w:p>
     <w:p>
       <w:pPr>
+        <w:rPr>
+          <w:rFonts w:asciiTheme="minorHAnsi" w:hAnsiTheme="minorHAnsi"/>
+        </w:rPr>
+      </w:pPr>
+      <w:r>
+        <w:br w:type="page"/>
+      </w:r>
+    </w:p>
+    <w:p>
+      <w:pPr>
+        <w:pStyle w:val="Ingenafstand"/>
         <w:spacing w:line="276" w:lineRule="auto"/>
       </w:pPr>
     </w:p>
+    <w:p>
+      <w:pPr>
+        <w:pStyle w:val="Overskrift2"/>
+      </w:pPr>
+      <w:r>
+        <w:t xml:space="preserve">Bilag 3 </w:t>
+      </w:r>
+      <w:r>
+        <w:t>–</w:t>
+      </w:r>
+      <w:r>
+        <w:t xml:space="preserve"> </w:t>
+      </w:r>
+      <w:proofErr w:type="spellStart"/>
+      <w:r>
+        <w:t>Use</w:t>
+      </w:r>
+      <w:proofErr w:type="spellEnd"/>
+      <w:r>
+        <w:t xml:space="preserve"> case diagram, første udkast</w:t>
+      </w:r>
+    </w:p>
+    <w:p/>
+    <w:p>
+      <w:r>
+        <w:rPr>
+          <w:noProof/>
+        </w:rPr>
+        <w:drawing>
+          <wp:inline distT="0" distB="0" distL="0" distR="0" wp14:anchorId="6E494ED8" wp14:editId="1F15F818">
+            <wp:extent cx="3695700" cy="4667250"/>
+            <wp:effectExtent l="0" t="0" r="0" b="0"/>
+            <wp:docPr id="3" name="Billede 3"/>
+            <wp:cNvGraphicFramePr>
+              <a:graphicFrameLocks xmlns:a="http://schemas.openxmlformats.org/drawingml/2006/main" noChangeAspect="1"/>
+            </wp:cNvGraphicFramePr>
+            <a:graphic xmlns:a="http://schemas.openxmlformats.org/drawingml/2006/main">
+              <a:graphicData uri="http://schemas.openxmlformats.org/drawingml/2006/picture">
+                <pic:pic xmlns:pic="http://schemas.openxmlformats.org/drawingml/2006/picture">
+                  <pic:nvPicPr>
+                    <pic:cNvPr id="3" name="use case diagram i1.jpg"/>
+                    <pic:cNvPicPr/>
+                  </pic:nvPicPr>
+                  <pic:blipFill>
+                    <a:blip r:embed="rId15">
+                      <a:extLst>
+                        <a:ext uri="{28A0092B-C50C-407E-A947-70E740481C1C}">
+                          <a14:useLocalDpi xmlns:a14="http://schemas.microsoft.com/office/drawing/2010/main" val="0"/>
+                        </a:ext>
+                      </a:extLst>
+                    </a:blip>
+                    <a:stretch>
+                      <a:fillRect/>
+                    </a:stretch>
+                  </pic:blipFill>
+                  <pic:spPr>
+                    <a:xfrm>
+                      <a:off x="0" y="0"/>
+                      <a:ext cx="3695700" cy="4667250"/>
+                    </a:xfrm>
+                    <a:prstGeom prst="rect">
+                      <a:avLst/>
+                    </a:prstGeom>
+                  </pic:spPr>
+                </pic:pic>
+              </a:graphicData>
+            </a:graphic>
+          </wp:inline>
+        </w:drawing>
+      </w:r>
+    </w:p>
+    <w:p>
+      <w:r>
+        <w:object w:dxaOrig="14907" w:dyaOrig="21076" w14:anchorId="77D54E69">
+          <v:shapetype id="_x0000_t75" coordsize="21600,21600" o:spt="75" o:preferrelative="t" path="m@4@5l@4@11@9@11@9@5xe" filled="f" stroked="f">
+            <v:stroke joinstyle="miter"/>
+            <v:formulas>
+              <v:f eqn="if lineDrawn pixelLineWidth 0"/>
+              <v:f eqn="sum @0 1 0"/>
+              <v:f eqn="sum 0 0 @1"/>
+              <v:f eqn="prod @2 1 2"/>
+              <v:f eqn="prod @3 21600 pixelWidth"/>
+              <v:f eqn="prod @3 21600 pixelHeight"/>
+              <v:f eqn="sum @0 0 1"/>
+              <v:f eqn="prod @6 1 2"/>
+              <v:f eqn="prod @7 21600 pixelWidth"/>
+              <v:f eqn="sum @8 21600 0"/>
+              <v:f eqn="prod @7 21600 pixelHeight"/>
+              <v:f eqn="sum @10 21600 0"/>
+            </v:formulas>
+            <v:path o:extrusionok="f" gradientshapeok="t" o:connecttype="rect"/>
+            <o:lock v:ext="edit" aspectratio="t"/>
+          </v:shapetype>
+          <v:shape id="_x0000_i1027" type="#_x0000_t75" style="width:745.2pt;height:1053.6pt" o:ole="">
+            <v:imagedata r:id="rId16" o:title=""/>
+          </v:shape>
+          <o:OLEObject Type="Embed" ProgID="Visio.Drawing.15" ShapeID="_x0000_i1027" DrawAspect="Content" ObjectID="_1586862426" r:id="rId17"/>
+        </w:object>
+      </w:r>
+    </w:p>
     <w:sectPr>
-      <w:footerReference w:type="first" r:id="rId10"/>
+      <w:footerReference w:type="first" r:id="rId18"/>
       <w:pgSz w:w="11906" w:h="16838"/>
       <w:pgMar w:top="1701" w:right="1134" w:bottom="1701" w:left="1134" w:header="708" w:footer="708" w:gutter="0"/>
       <w:pgNumType w:start="1"/>
@@ -3996,6 +5075,30 @@
       </w:r>
       <w:r>
         <w:t>1 - domænemodelnotation</w:t>
+      </w:r>
+    </w:p>
+  </w:footnote>
+  <w:footnote w:id="3">
+    <w:p>
+      <w:pPr>
+        <w:pStyle w:val="Fodnotetekst"/>
+      </w:pPr>
+      <w:r>
+        <w:rPr>
+          <w:rStyle w:val="Fodnotehenvisning"/>
+        </w:rPr>
+        <w:footnoteRef/>
+      </w:r>
+      <w:r>
+        <w:t xml:space="preserve"> Se afsnittet </w:t>
+      </w:r>
+      <w:proofErr w:type="spellStart"/>
+      <w:r>
+        <w:t>Use</w:t>
+      </w:r>
+      <w:proofErr w:type="spellEnd"/>
+      <w:r>
+        <w:t xml:space="preserve"> cases for flere detaljer.</w:t>
       </w:r>
     </w:p>
   </w:footnote>
@@ -4433,7 +5536,7 @@
     <w:uiPriority w:val="9"/>
     <w:unhideWhenUsed/>
     <w:qFormat/>
-    <w:rsid w:val="00681879"/>
+    <w:rsid w:val="00D55B61"/>
     <w:pPr>
       <w:keepNext/>
       <w:keepLines/>
@@ -4441,7 +5544,7 @@
       <w:outlineLvl w:val="1"/>
     </w:pPr>
     <w:rPr>
-      <w:rFonts w:asciiTheme="majorHAnsi" w:eastAsiaTheme="majorEastAsia" w:hAnsiTheme="majorHAnsi" w:cstheme="majorBidi"/>
+      <w:rFonts w:eastAsiaTheme="majorEastAsia" w:cstheme="majorBidi"/>
       <w:color w:val="8F0000" w:themeColor="accent1" w:themeShade="BF"/>
       <w:sz w:val="28"/>
       <w:szCs w:val="26"/>
@@ -4473,7 +5576,6 @@
   <w:style w:type="character" w:default="1" w:styleId="Standardskrifttypeiafsnit">
     <w:name w:val="Default Paragraph Font"/>
     <w:uiPriority w:val="1"/>
-    <w:semiHidden/>
     <w:unhideWhenUsed/>
   </w:style>
   <w:style w:type="table" w:default="1" w:styleId="Tabel-Normal">
@@ -4641,9 +5743,9 @@
     <w:basedOn w:val="Standardskrifttypeiafsnit"/>
     <w:link w:val="Overskrift2"/>
     <w:uiPriority w:val="9"/>
-    <w:rsid w:val="00681879"/>
+    <w:rsid w:val="00D55B61"/>
     <w:rPr>
-      <w:rFonts w:asciiTheme="majorHAnsi" w:eastAsiaTheme="majorEastAsia" w:hAnsiTheme="majorHAnsi" w:cstheme="majorBidi"/>
+      <w:rFonts w:ascii="Calibri" w:eastAsiaTheme="majorEastAsia" w:hAnsi="Calibri" w:cstheme="majorBidi"/>
       <w:color w:val="8F0000" w:themeColor="accent1" w:themeShade="BF"/>
       <w:sz w:val="28"/>
       <w:szCs w:val="26"/>
@@ -4957,14 +6059,14 @@
     <w:charset w:val="00"/>
     <w:family w:val="roman"/>
     <w:pitch w:val="variable"/>
-    <w:sig w:usb0="E0002EFF" w:usb1="C000785B" w:usb2="00000009" w:usb3="00000000" w:csb0="000001FF" w:csb1="00000000"/>
+    <w:sig w:usb0="E0002AFF" w:usb1="C0007843" w:usb2="00000009" w:usb3="00000000" w:csb0="000001FF" w:csb1="00000000"/>
   </w:font>
   <w:font w:name="Calibri">
     <w:panose1 w:val="020F0502020204030204"/>
     <w:charset w:val="00"/>
     <w:family w:val="swiss"/>
     <w:pitch w:val="variable"/>
-    <w:sig w:usb0="E0002AFF" w:usb1="C000247B" w:usb2="00000009" w:usb3="00000000" w:csb0="000001FF" w:csb1="00000000"/>
+    <w:sig w:usb0="E00002FF" w:usb1="4000ACFF" w:usb2="00000001" w:usb3="00000000" w:csb0="0000019F" w:csb1="00000000"/>
   </w:font>
   <w:font w:name="Tahoma">
     <w:panose1 w:val="020B0604030504040204"/>
@@ -4986,7 +6088,7 @@
     <w:charset w:val="00"/>
     <w:family w:val="swiss"/>
     <w:pitch w:val="variable"/>
-    <w:sig w:usb0="E0002AFF" w:usb1="C000247B" w:usb2="00000009" w:usb3="00000000" w:csb0="000001FF" w:csb1="00000000"/>
+    <w:sig w:usb0="A00002EF" w:usb1="4000207B" w:usb2="00000000" w:usb3="00000000" w:csb0="0000009F" w:csb1="00000000"/>
   </w:font>
 </w:fonts>
 </file>
@@ -5012,6 +6114,7 @@
     <w:rsid w:val="00663D06"/>
     <w:rsid w:val="00816F85"/>
     <w:rsid w:val="00852E6F"/>
+    <w:rsid w:val="00873F28"/>
     <w:rsid w:val="008E21F7"/>
     <w:rsid w:val="00EF1724"/>
   </w:rsids>
@@ -5792,7 +6895,7 @@
 </file>
 
 <file path=customXml/itemProps2.xml><?xml version="1.0" encoding="utf-8"?>
-<ds:datastoreItem xmlns:ds="http://schemas.openxmlformats.org/officeDocument/2006/customXml" ds:itemID="{D1E8BDA0-4BE5-4C77-BA37-75BAC123ABEE}">
+<ds:datastoreItem xmlns:ds="http://schemas.openxmlformats.org/officeDocument/2006/customXml" ds:itemID="{CE29649E-0BFF-4B8B-B868-0B732C76F25E}">
   <ds:schemaRefs>
     <ds:schemaRef ds:uri="http://schemas.openxmlformats.org/officeDocument/2006/bibliography"/>
   </ds:schemaRefs>

</xml_diff>

<commit_message>
rapport opdateret med et eller andet
</commit_message>
<xml_diff>
--- a/modeller, dokumenter/Rapport.docx
+++ b/modeller, dokumenter/Rapport.docx
@@ -3016,20 +3016,18 @@
       </w:pPr>
       <w:bookmarkStart w:id="9" w:name="_Toc513104697"/>
       <w:bookmarkStart w:id="10" w:name="_Toc513105027"/>
-      <w:bookmarkStart w:id="11" w:name="_GoBack"/>
       <w:bookmarkEnd w:id="9"/>
       <w:bookmarkEnd w:id="10"/>
+    </w:p>
+    <w:p>
+      <w:pPr>
+        <w:pStyle w:val="Overskrift3"/>
+      </w:pPr>
+      <w:bookmarkStart w:id="11" w:name="_Toc513105028"/>
+      <w:r>
+        <w:t>Domænemodel</w:t>
+      </w:r>
       <w:bookmarkEnd w:id="11"/>
-    </w:p>
-    <w:p>
-      <w:pPr>
-        <w:pStyle w:val="Overskrift3"/>
-      </w:pPr>
-      <w:bookmarkStart w:id="12" w:name="_Toc513105028"/>
-      <w:r>
-        <w:t>Domænemodel</w:t>
-      </w:r>
-      <w:bookmarkEnd w:id="12"/>
       <w:r>
         <w:t xml:space="preserve"> </w:t>
       </w:r>
@@ -3262,11 +3260,8 @@
     <w:p>
       <w:pPr>
         <w:pStyle w:val="Overskrift3"/>
-        <w:rPr>
-          <w:lang w:val="en-US"/>
-        </w:rPr>
-      </w:pPr>
-      <w:bookmarkStart w:id="13" w:name="_Toc513105029"/>
+      </w:pPr>
+      <w:bookmarkStart w:id="12" w:name="_Toc513105029"/>
       <w:r>
         <w:rPr>
           <w:noProof/>
@@ -3281,6 +3276,9 @@
                     <w:jc w:val="center"/>
                   </w:pPr>
                   <w:r>
+                    <w:rPr>
+                      <w:noProof/>
+                    </w:rPr>
                     <w:drawing>
                       <wp:inline distT="0" distB="0" distL="0" distR="0" wp14:anchorId="537D3607" wp14:editId="6843953E">
                         <wp:extent cx="297180" cy="691224"/>
@@ -3340,6 +3338,9 @@
                     <w:jc w:val="center"/>
                   </w:pPr>
                   <w:r>
+                    <w:rPr>
+                      <w:noProof/>
+                    </w:rPr>
                     <w:drawing>
                       <wp:inline distT="0" distB="0" distL="0" distR="0" wp14:anchorId="365ECF92" wp14:editId="0EF8D97E">
                         <wp:extent cx="1234440" cy="466913"/>
@@ -3401,6 +3402,9 @@
                     <w:jc w:val="center"/>
                   </w:pPr>
                   <w:r>
+                    <w:rPr>
+                      <w:noProof/>
+                    </w:rPr>
                     <w:drawing>
                       <wp:inline distT="0" distB="0" distL="0" distR="0" wp14:anchorId="6AAB3390" wp14:editId="270C627E">
                         <wp:extent cx="1051560" cy="528504"/>
@@ -3462,6 +3466,9 @@
                     <w:jc w:val="center"/>
                   </w:pPr>
                   <w:r>
+                    <w:rPr>
+                      <w:noProof/>
+                    </w:rPr>
                     <w:drawing>
                       <wp:inline distT="0" distB="0" distL="0" distR="0" wp14:anchorId="41B4575A" wp14:editId="51A21725">
                         <wp:extent cx="1801329" cy="45719"/>
@@ -3548,6 +3555,7 @@
                   <w:r>
                     <w:rPr>
                       <w:b/>
+                      <w:noProof/>
                       <w:sz w:val="28"/>
                     </w:rPr>
                     <w:drawing>
@@ -3669,13 +3677,15 @@
           </v:shape>
         </w:pict>
       </w:r>
-      <w:r>
-        <w:rPr>
-          <w:lang w:val="en-US"/>
-        </w:rPr>
-        <w:t>Use case diagram</w:t>
-      </w:r>
-      <w:bookmarkEnd w:id="13"/>
+      <w:proofErr w:type="spellStart"/>
+      <w:r>
+        <w:t>Use</w:t>
+      </w:r>
+      <w:proofErr w:type="spellEnd"/>
+      <w:r>
+        <w:t xml:space="preserve"> case diagram</w:t>
+      </w:r>
+      <w:bookmarkEnd w:id="12"/>
     </w:p>
     <w:p>
       <w:pPr>
@@ -4078,20 +4088,24 @@
       </w:r>
       <w:proofErr w:type="spellEnd"/>
       <w:r>
-        <w:t xml:space="preserve"> case-</w:t>
+        <w:t xml:space="preserve"> case-diagram.</w:t>
+      </w:r>
+      <w:r>
+        <w:t xml:space="preserve"> I</w:t>
+      </w:r>
+      <w:r>
+        <w:t xml:space="preserve"> udarbejdelsen af </w:t>
       </w:r>
       <w:proofErr w:type="spellStart"/>
-      <w:proofErr w:type="gramStart"/>
-      <w:r>
-        <w:t>diagram.</w:t>
-      </w:r>
-      <w:r>
-        <w:t>i</w:t>
+      <w:r>
+        <w:t>use</w:t>
       </w:r>
       <w:proofErr w:type="spellEnd"/>
-      <w:proofErr w:type="gramEnd"/>
-      <w:r>
-        <w:t xml:space="preserve"> udarbejdelsen af </w:t>
+      <w:r>
+        <w:t xml:space="preserve"> case diagrammet har vi desuden haft fokus på at </w:t>
+      </w:r>
+      <w:r>
+        <w:t xml:space="preserve">de forskellige </w:t>
       </w:r>
       <w:proofErr w:type="spellStart"/>
       <w:r>
@@ -4099,10 +4113,10 @@
       </w:r>
       <w:proofErr w:type="spellEnd"/>
       <w:r>
-        <w:t xml:space="preserve"> case diagrammet har vi desuden haft fokus på at </w:t>
-      </w:r>
-      <w:r>
-        <w:t xml:space="preserve">de forskellige </w:t>
+        <w:t xml:space="preserve"> cases og aktører alle sammen eksisterer i domænemodellen. Det er endnu en måde at </w:t>
+      </w:r>
+      <w:r>
+        <w:t xml:space="preserve">sikre sig, at de </w:t>
       </w:r>
       <w:proofErr w:type="spellStart"/>
       <w:r>
@@ -4110,60 +4124,102 @@
       </w:r>
       <w:proofErr w:type="spellEnd"/>
       <w:r>
-        <w:t xml:space="preserve"> cases og aktører alle sammen eksisterer i domænemodellen. Det er endnu en måde at </w:t>
-      </w:r>
-      <w:r>
-        <w:t xml:space="preserve">sikre sig, at de </w:t>
+        <w:t xml:space="preserve"> cases vi </w:t>
+      </w:r>
+      <w:r>
+        <w:t>identificerer,</w:t>
+      </w:r>
+      <w:r>
+        <w:t xml:space="preserve"> er passende og forbliver indenfor projektets </w:t>
       </w:r>
       <w:proofErr w:type="spellStart"/>
       <w:r>
+        <w:t>scope</w:t>
+      </w:r>
+      <w:proofErr w:type="spellEnd"/>
+      <w:r>
+        <w:t>.</w:t>
+      </w:r>
+      <w:r>
+        <w:t xml:space="preserve"> </w:t>
+      </w:r>
+      <w:r>
+        <w:t xml:space="preserve">Som det </w:t>
+      </w:r>
+      <w:r>
+        <w:t>ses,</w:t>
+      </w:r>
+      <w:r>
+        <w:t xml:space="preserve"> er alle aktørerne, salgschef, sælger, bank og RKI repræsenteret som koncepter i domænemodellen. Desuden </w:t>
+      </w:r>
+      <w:r>
+        <w:t xml:space="preserve">passer alle </w:t>
+      </w:r>
+      <w:proofErr w:type="spellStart"/>
+      <w:r>
         <w:t>use</w:t>
       </w:r>
       <w:proofErr w:type="spellEnd"/>
       <w:r>
-        <w:t xml:space="preserve"> cases vi </w:t>
-      </w:r>
-      <w:proofErr w:type="gramStart"/>
-      <w:r>
-        <w:t>identificerer</w:t>
-      </w:r>
-      <w:proofErr w:type="gramEnd"/>
-      <w:r>
-        <w:t xml:space="preserve"> er passende og forbliver indenfor projektets </w:t>
+        <w:t xml:space="preserve"> case-titlerne til forholdet mellem de forskellige </w:t>
+      </w:r>
+      <w:r>
+        <w:t xml:space="preserve">koncepter i domænemodellen; for eksempel er ord som ”kreditvurdering” og ”rentesats” kendte både i domænemodellen og </w:t>
       </w:r>
       <w:proofErr w:type="spellStart"/>
       <w:r>
-        <w:t>scope</w:t>
+        <w:t>use</w:t>
       </w:r>
       <w:proofErr w:type="spellEnd"/>
       <w:r>
-        <w:t>.</w:t>
-      </w:r>
+        <w:t xml:space="preserve"> case-diagrammet.</w:t>
+      </w:r>
+      <w:r>
+        <w:t xml:space="preserve"> Det er desuden værd at bemærke, at alle </w:t>
+      </w:r>
+      <w:proofErr w:type="spellStart"/>
+      <w:r>
+        <w:t>use</w:t>
+      </w:r>
+      <w:proofErr w:type="spellEnd"/>
+      <w:r>
+        <w:t xml:space="preserve"> cases i det første </w:t>
+      </w:r>
+      <w:proofErr w:type="spellStart"/>
+      <w:r>
+        <w:t>use</w:t>
+      </w:r>
+      <w:proofErr w:type="spellEnd"/>
+      <w:r>
+        <w:t xml:space="preserve"> case-diagram er repræsenteret som </w:t>
+      </w:r>
+      <w:proofErr w:type="spellStart"/>
+      <w:r>
+        <w:t>Concrete</w:t>
+      </w:r>
+      <w:proofErr w:type="spellEnd"/>
       <w:r>
         <w:t xml:space="preserve"> </w:t>
       </w:r>
-      <w:r>
-        <w:t xml:space="preserve">Som det </w:t>
-      </w:r>
-      <w:r>
-        <w:t>ses,</w:t>
-      </w:r>
-      <w:r>
-        <w:t xml:space="preserve"> er alle aktørerne, salgschef, sælger, bank og RKI repræsenteret som koncepter i domænemodellen. Desuden </w:t>
-      </w:r>
-      <w:r>
-        <w:t xml:space="preserve">passer alle </w:t>
-      </w:r>
       <w:proofErr w:type="spellStart"/>
       <w:r>
         <w:t>use</w:t>
       </w:r>
       <w:proofErr w:type="spellEnd"/>
       <w:r>
-        <w:t xml:space="preserve"> case-titlerne til forholdet mellem de forskellige </w:t>
-      </w:r>
-      <w:r>
-        <w:t xml:space="preserve">koncepter i domænemodellen; for eksempel er ord som ”kreditvurdering” og ”rentesats” kendte både i domænemodellen og </w:t>
+        <w:t xml:space="preserve"> cases, idet de startes af en aktør og realiserer aktørens ønskede mål med casen</w:t>
+      </w:r>
+      <w:r>
+        <w:rPr>
+          <w:rStyle w:val="Fodnotehenvisning"/>
+        </w:rPr>
+        <w:footnoteReference w:id="4"/>
+      </w:r>
+      <w:r>
+        <w:t xml:space="preserve">. </w:t>
+      </w:r>
+      <w:r>
+        <w:t xml:space="preserve">Vores </w:t>
       </w:r>
       <w:proofErr w:type="spellStart"/>
       <w:r>
@@ -4171,105 +4227,63 @@
       </w:r>
       <w:proofErr w:type="spellEnd"/>
       <w:r>
-        <w:t xml:space="preserve"> case-diagrammet.</w:t>
-      </w:r>
-      <w:r>
-        <w:t xml:space="preserve"> Vores </w:t>
+        <w:t xml:space="preserve"> case diagram vil blive nærmere beskrevet i </w:t>
       </w:r>
       <w:proofErr w:type="spellStart"/>
       <w:r>
-        <w:t>use</w:t>
+        <w:t>elaboration</w:t>
       </w:r>
       <w:proofErr w:type="spellEnd"/>
       <w:r>
-        <w:t xml:space="preserve"> case diagram vil blive nærmere beskrevet i </w:t>
-      </w:r>
+        <w:t xml:space="preserve"> afsnittet, da det som sagt er i denne fase den skal være stabil.</w:t>
+      </w:r>
+    </w:p>
+    <w:p/>
+    <w:p>
+      <w:pPr>
+        <w:pStyle w:val="Overskrift3"/>
+      </w:pPr>
+      <w:bookmarkStart w:id="13" w:name="_Toc513105030"/>
       <w:proofErr w:type="spellStart"/>
       <w:r>
-        <w:t>elaboration</w:t>
+        <w:t>Use</w:t>
       </w:r>
       <w:proofErr w:type="spellEnd"/>
       <w:r>
-        <w:t xml:space="preserve"> afsnittet, da det som sagt er i denne fase den skal være stabil.</w:t>
-      </w:r>
+        <w:t xml:space="preserve"> cases</w:t>
+      </w:r>
+      <w:bookmarkEnd w:id="13"/>
     </w:p>
     <w:p/>
+    <w:p/>
     <w:p>
       <w:pPr>
         <w:pStyle w:val="Overskrift3"/>
-        <w:rPr>
-          <w:lang w:val="en-US"/>
-        </w:rPr>
-      </w:pPr>
-      <w:bookmarkStart w:id="14" w:name="_Toc513105030"/>
-      <w:r>
-        <w:rPr>
-          <w:lang w:val="en-US"/>
-        </w:rPr>
-        <w:t>Use cases</w:t>
+      </w:pPr>
+      <w:bookmarkStart w:id="14" w:name="_Toc513105031"/>
+      <w:r>
+        <w:t>Systemsekvensdiagrammer</w:t>
       </w:r>
       <w:bookmarkEnd w:id="14"/>
     </w:p>
-    <w:p>
-      <w:pPr>
-        <w:rPr>
-          <w:lang w:val="en-US"/>
-        </w:rPr>
-      </w:pPr>
-    </w:p>
-    <w:p>
-      <w:pPr>
-        <w:rPr>
-          <w:lang w:val="en-US"/>
-        </w:rPr>
-      </w:pPr>
-    </w:p>
+    <w:p/>
+    <w:p/>
     <w:p>
       <w:pPr>
         <w:pStyle w:val="Overskrift3"/>
-        <w:rPr>
-          <w:lang w:val="en-US"/>
-        </w:rPr>
-      </w:pPr>
-      <w:bookmarkStart w:id="15" w:name="_Toc513105031"/>
-      <w:proofErr w:type="spellStart"/>
-      <w:r>
-        <w:rPr>
-          <w:lang w:val="en-US"/>
-        </w:rPr>
-        <w:t>Systemsekvensdiagrammer</w:t>
+      </w:pPr>
+      <w:bookmarkStart w:id="15" w:name="_Toc513105032"/>
+      <w:r>
+        <w:t>Operationskontrakter</w:t>
       </w:r>
       <w:bookmarkEnd w:id="15"/>
-      <w:proofErr w:type="spellEnd"/>
-    </w:p>
-    <w:p>
-      <w:pPr>
-        <w:rPr>
-          <w:lang w:val="en-US"/>
-        </w:rPr>
-      </w:pPr>
-    </w:p>
-    <w:p>
-      <w:pPr>
-        <w:rPr>
-          <w:lang w:val="en-US"/>
-        </w:rPr>
-      </w:pPr>
-    </w:p>
-    <w:p>
-      <w:pPr>
-        <w:pStyle w:val="Overskrift3"/>
-      </w:pPr>
-      <w:bookmarkStart w:id="16" w:name="_Toc513105032"/>
-      <w:r>
-        <w:t>Operationskontrakter</w:t>
-      </w:r>
+    </w:p>
+    <w:p>
+      <w:pPr>
+        <w:pStyle w:val="Ingenafstand"/>
+      </w:pPr>
+      <w:bookmarkStart w:id="16" w:name="_GoBack"/>
       <w:bookmarkEnd w:id="16"/>
-    </w:p>
-    <w:p>
-      <w:pPr>
-        <w:pStyle w:val="Ingenafstand"/>
-      </w:pPr>
     </w:p>
     <w:p>
       <w:pPr>
@@ -4901,10 +4915,10 @@
             <v:path o:extrusionok="f" gradientshapeok="t" o:connecttype="rect"/>
             <o:lock v:ext="edit" aspectratio="t"/>
           </v:shapetype>
-          <v:shape id="_x0000_i1027" type="#_x0000_t75" style="width:745.2pt;height:1053.6pt" o:ole="">
+          <v:shape id="_x0000_i1025" type="#_x0000_t75" style="width:745.2pt;height:1053.6pt" o:ole="">
             <v:imagedata r:id="rId16" o:title=""/>
           </v:shape>
-          <o:OLEObject Type="Embed" ProgID="Visio.Drawing.15" ShapeID="_x0000_i1027" DrawAspect="Content" ObjectID="_1586862426" r:id="rId17"/>
+          <o:OLEObject Type="Embed" ProgID="Visio.Drawing.15" ShapeID="_x0000_i1025" DrawAspect="Content" ObjectID="_1586863113" r:id="rId17"/>
         </w:object>
       </w:r>
     </w:p>
@@ -5099,6 +5113,41 @@
       <w:proofErr w:type="spellEnd"/>
       <w:r>
         <w:t xml:space="preserve"> cases for flere detaljer.</w:t>
+      </w:r>
+    </w:p>
+  </w:footnote>
+  <w:footnote w:id="4">
+    <w:p>
+      <w:pPr>
+        <w:pStyle w:val="Fodnotetekst"/>
+      </w:pPr>
+      <w:r>
+        <w:rPr>
+          <w:rStyle w:val="Fodnotehenvisning"/>
+        </w:rPr>
+        <w:footnoteRef/>
+      </w:r>
+      <w:r>
+        <w:t xml:space="preserve"> I modsætning til Abstract </w:t>
+      </w:r>
+      <w:proofErr w:type="spellStart"/>
+      <w:r>
+        <w:t>use</w:t>
+      </w:r>
+      <w:proofErr w:type="spellEnd"/>
+      <w:r>
+        <w:t xml:space="preserve"> cases, der ses som en underfunktion</w:t>
+      </w:r>
+      <w:r>
+        <w:t xml:space="preserve"> til andre </w:t>
+      </w:r>
+      <w:proofErr w:type="spellStart"/>
+      <w:r>
+        <w:t>use</w:t>
+      </w:r>
+      <w:proofErr w:type="spellEnd"/>
+      <w:r>
+        <w:t xml:space="preserve"> cases og ikke kan stå alene. Dette vil dog blive revideret senere.</w:t>
       </w:r>
     </w:p>
   </w:footnote>
@@ -5576,6 +5625,7 @@
   <w:style w:type="character" w:default="1" w:styleId="Standardskrifttypeiafsnit">
     <w:name w:val="Default Paragraph Font"/>
     <w:uiPriority w:val="1"/>
+    <w:semiHidden/>
     <w:unhideWhenUsed/>
   </w:style>
   <w:style w:type="table" w:default="1" w:styleId="Tabel-Normal">
@@ -6059,14 +6109,14 @@
     <w:charset w:val="00"/>
     <w:family w:val="roman"/>
     <w:pitch w:val="variable"/>
-    <w:sig w:usb0="E0002AFF" w:usb1="C0007843" w:usb2="00000009" w:usb3="00000000" w:csb0="000001FF" w:csb1="00000000"/>
+    <w:sig w:usb0="E0002EFF" w:usb1="C000785B" w:usb2="00000009" w:usb3="00000000" w:csb0="000001FF" w:csb1="00000000"/>
   </w:font>
   <w:font w:name="Calibri">
     <w:panose1 w:val="020F0502020204030204"/>
     <w:charset w:val="00"/>
     <w:family w:val="swiss"/>
     <w:pitch w:val="variable"/>
-    <w:sig w:usb0="E00002FF" w:usb1="4000ACFF" w:usb2="00000001" w:usb3="00000000" w:csb0="0000019F" w:csb1="00000000"/>
+    <w:sig w:usb0="E0002AFF" w:usb1="C000247B" w:usb2="00000009" w:usb3="00000000" w:csb0="000001FF" w:csb1="00000000"/>
   </w:font>
   <w:font w:name="Tahoma">
     <w:panose1 w:val="020B0604030504040204"/>
@@ -6088,7 +6138,7 @@
     <w:charset w:val="00"/>
     <w:family w:val="swiss"/>
     <w:pitch w:val="variable"/>
-    <w:sig w:usb0="A00002EF" w:usb1="4000207B" w:usb2="00000000" w:usb3="00000000" w:csb0="0000009F" w:csb1="00000000"/>
+    <w:sig w:usb0="E0002AFF" w:usb1="C000247B" w:usb2="00000009" w:usb3="00000000" w:csb0="000001FF" w:csb1="00000000"/>
   </w:font>
 </w:fonts>
 </file>
@@ -6106,6 +6156,7 @@
   </w:compat>
   <w:rsids>
     <w:rsidRoot w:val="0054157F"/>
+    <w:rsid w:val="00011681"/>
     <w:rsid w:val="001B1F67"/>
     <w:rsid w:val="001B7AA6"/>
     <w:rsid w:val="004B644E"/>
@@ -6895,7 +6946,7 @@
 </file>
 
 <file path=customXml/itemProps2.xml><?xml version="1.0" encoding="utf-8"?>
-<ds:datastoreItem xmlns:ds="http://schemas.openxmlformats.org/officeDocument/2006/customXml" ds:itemID="{CE29649E-0BFF-4B8B-B868-0B732C76F25E}">
+<ds:datastoreItem xmlns:ds="http://schemas.openxmlformats.org/officeDocument/2006/customXml" ds:itemID="{EF1AE8CD-7C67-459B-AFCA-2CB64BA8F0D7}">
   <ds:schemaRefs>
     <ds:schemaRef ds:uri="http://schemas.openxmlformats.org/officeDocument/2006/bibliography"/>
   </ds:schemaRefs>

</xml_diff>

<commit_message>
tilføjet afsnit use cases til rapport
ændret ID i UC1 og 2
</commit_message>
<xml_diff>
--- a/modeller, dokumenter/Rapport.docx
+++ b/modeller, dokumenter/Rapport.docx
@@ -1,6 +1,6 @@
 
 <file path=word/document.xml><?xml version="1.0" encoding="utf-8"?>
-<w:document xmlns:wpc="http://schemas.microsoft.com/office/word/2010/wordprocessingCanvas" xmlns:cx="http://schemas.microsoft.com/office/drawing/2014/chartex" xmlns:cx1="http://schemas.microsoft.com/office/drawing/2015/9/8/chartex" xmlns:cx2="http://schemas.microsoft.com/office/drawing/2015/10/21/chartex" xmlns:cx3="http://schemas.microsoft.com/office/drawing/2016/5/9/chartex" xmlns:cx4="http://schemas.microsoft.com/office/drawing/2016/5/10/chartex" xmlns:cx5="http://schemas.microsoft.com/office/drawing/2016/5/11/chartex" xmlns:cx6="http://schemas.microsoft.com/office/drawing/2016/5/12/chartex" xmlns:cx7="http://schemas.microsoft.com/office/drawing/2016/5/13/chartex" xmlns:cx8="http://schemas.microsoft.com/office/drawing/2016/5/14/chartex" xmlns:mc="http://schemas.openxmlformats.org/markup-compatibility/2006" xmlns:aink="http://schemas.microsoft.com/office/drawing/2016/ink" xmlns:am3d="http://schemas.microsoft.com/office/drawing/2017/model3d" xmlns:o="urn:schemas-microsoft-com:office:office" xmlns:r="http://schemas.openxmlformats.org/officeDocument/2006/relationships" xmlns:m="http://schemas.openxmlformats.org/officeDocument/2006/math" xmlns:v="urn:schemas-microsoft-com:vml" xmlns:wp14="http://schemas.microsoft.com/office/word/2010/wordprocessingDrawing" xmlns:wp="http://schemas.openxmlformats.org/drawingml/2006/wordprocessingDrawing" xmlns:w10="urn:schemas-microsoft-com:office:word" xmlns:w="http://schemas.openxmlformats.org/wordprocessingml/2006/main" xmlns:w14="http://schemas.microsoft.com/office/word/2010/wordml" xmlns:w15="http://schemas.microsoft.com/office/word/2012/wordml" xmlns:w16cid="http://schemas.microsoft.com/office/word/2016/wordml/cid" xmlns:w16se="http://schemas.microsoft.com/office/word/2015/wordml/symex" xmlns:wpg="http://schemas.microsoft.com/office/word/2010/wordprocessingGroup" xmlns:wpi="http://schemas.microsoft.com/office/word/2010/wordprocessingInk" xmlns:wne="http://schemas.microsoft.com/office/word/2006/wordml" xmlns:wps="http://schemas.microsoft.com/office/word/2010/wordprocessingShape" mc:Ignorable="w14 w15 w16se w16cid wp14">
+<w:document xmlns:ve="http://schemas.openxmlformats.org/markup-compatibility/2006" xmlns:o="urn:schemas-microsoft-com:office:office" xmlns:r="http://schemas.openxmlformats.org/officeDocument/2006/relationships" xmlns:m="http://schemas.openxmlformats.org/officeDocument/2006/math" xmlns:v="urn:schemas-microsoft-com:vml" xmlns:wp="http://schemas.openxmlformats.org/drawingml/2006/wordprocessingDrawing" xmlns:w10="urn:schemas-microsoft-com:office:word" xmlns:w="http://schemas.openxmlformats.org/wordprocessingml/2006/main" xmlns:wne="http://schemas.microsoft.com/office/word/2006/wordml">
   <w:body>
     <w:sdt>
       <w:sdtPr>
@@ -10,7 +10,6 @@
           <w:docPartUnique/>
         </w:docPartObj>
       </w:sdtPr>
-      <w:sdtEndPr/>
       <w:sdtContent>
         <w:p>
           <w:pPr>
@@ -28,7 +27,7 @@
               <w:left w:w="144" w:type="dxa"/>
               <w:right w:w="115" w:type="dxa"/>
             </w:tblCellMar>
-            <w:tblLook w:val="04A0" w:firstRow="1" w:lastRow="0" w:firstColumn="1" w:lastColumn="0" w:noHBand="0" w:noVBand="1"/>
+            <w:tblLook w:val="04A0"/>
           </w:tblPr>
           <w:tblGrid>
             <w:gridCol w:w="8636"/>
@@ -49,7 +48,6 @@
                 <w:dataBinding w:prefixMappings="xmlns:ns0='http://schemas.openxmlformats.org/officeDocument/2006/extended-properties'" w:xpath="/ns0:Properties[1]/ns0:Company[1]" w:storeItemID="{6668398D-A668-4E3E-A5EB-62B293D839F1}"/>
                 <w:text/>
               </w:sdtPr>
-              <w:sdtEndPr/>
               <w:sdtContent>
                 <w:tc>
                   <w:tcPr>
@@ -105,7 +103,6 @@
                   <w:dataBinding w:prefixMappings="xmlns:ns0='http://schemas.openxmlformats.org/package/2006/metadata/core-properties' xmlns:ns1='http://purl.org/dc/elements/1.1/'" w:xpath="/ns0:coreProperties[1]/ns1:title[1]" w:storeItemID="{6C3C8BC8-F283-45AE-878A-BAB7291924A1}"/>
                   <w:text/>
                 </w:sdtPr>
-                <w:sdtEndPr/>
                 <w:sdtContent>
                   <w:p>
                     <w:pPr>
@@ -170,7 +167,6 @@
                 <w:dataBinding w:prefixMappings="xmlns:ns0='http://schemas.openxmlformats.org/package/2006/metadata/core-properties' xmlns:ns1='http://purl.org/dc/elements/1.1/'" w:xpath="/ns0:coreProperties[1]/ns1:subject[1]" w:storeItemID="{6C3C8BC8-F283-45AE-878A-BAB7291924A1}"/>
                 <w:text/>
               </w:sdtPr>
-              <w:sdtEndPr/>
               <w:sdtContent>
                 <w:tc>
                   <w:tcPr>
@@ -211,7 +207,7 @@
           <w:tblPr>
             <w:tblpPr w:leftFromText="187" w:rightFromText="187" w:horzAnchor="margin" w:tblpXSpec="center" w:tblpYSpec="bottom"/>
             <w:tblW w:w="4445" w:type="pct"/>
-            <w:tblLook w:val="04A0" w:firstRow="1" w:lastRow="0" w:firstColumn="1" w:lastColumn="0" w:noHBand="0" w:noVBand="1"/>
+            <w:tblLook w:val="04A0"/>
           </w:tblPr>
           <w:tblGrid>
             <w:gridCol w:w="8773"/>
@@ -237,7 +233,6 @@
                   <w:dataBinding w:prefixMappings="xmlns:ns0='http://schemas.openxmlformats.org/package/2006/metadata/core-properties' xmlns:ns1='http://purl.org/dc/elements/1.1/'" w:xpath="/ns0:coreProperties[1]/ns1:creator[1]" w:storeItemID="{6C3C8BC8-F283-45AE-878A-BAB7291924A1}"/>
                   <w:text/>
                 </w:sdtPr>
-                <w:sdtEndPr/>
                 <w:sdtContent>
                   <w:p>
                     <w:pPr>
@@ -245,7 +240,15 @@
                       <w:jc w:val="both"/>
                     </w:pPr>
                     <w:r>
-                      <w:t xml:space="preserve">Sofie Blom Jensen, Shahnaz </w:t>
+                      <w:t xml:space="preserve">Sofie Blom Jensen, </w:t>
+                    </w:r>
+                    <w:proofErr w:type="spellStart"/>
+                    <w:r>
+                      <w:t>Shahnaz</w:t>
+                    </w:r>
+                    <w:proofErr w:type="spellEnd"/>
+                    <w:r>
+                      <w:t xml:space="preserve"> </w:t>
                     </w:r>
                     <w:proofErr w:type="spellStart"/>
                     <w:r>
@@ -287,19 +290,9 @@
                   <w:pStyle w:val="Forsidedetaljer"/>
                   <w:jc w:val="both"/>
                 </w:pPr>
-                <w:proofErr w:type="spellStart"/>
                 <w:r>
-                  <w:t>Udannelsesinstitution</w:t>
+                  <w:t>Udannelsesinstitution: Erhvervsakademi Midtvest</w:t>
                 </w:r>
-                <w:proofErr w:type="spellEnd"/>
-                <w:r>
-                  <w:t xml:space="preserve">: Erhvervsakademi </w:t>
-                </w:r>
-                <w:proofErr w:type="spellStart"/>
-                <w:r>
-                  <w:t>Midtvest</w:t>
-                </w:r>
-                <w:proofErr w:type="spellEnd"/>
               </w:p>
               <w:sdt>
                 <w:sdtPr>
@@ -314,7 +307,6 @@
                     <w:calendar w:val="gregorian"/>
                   </w:date>
                 </w:sdtPr>
-                <w:sdtEndPr/>
                 <w:sdtContent>
                   <w:p>
                     <w:pPr>
@@ -333,13 +325,8 @@
                   <w:jc w:val="both"/>
                 </w:pPr>
                 <w:r>
-                  <w:t>Antal tegn</w:t>
+                  <w:t>Antal tegn: ?</w:t>
                 </w:r>
-                <w:proofErr w:type="gramStart"/>
-                <w:r>
-                  <w:t>: ?</w:t>
-                </w:r>
-                <w:proofErr w:type="gramEnd"/>
               </w:p>
               <w:p>
                 <w:pPr>
@@ -2164,7 +2151,13 @@
         <w:t xml:space="preserve">Vi </w:t>
       </w:r>
       <w:r>
-        <w:t>hat brugt MUST til at identificere mulige risici for vores system og finde nogle løsninger til dem. De risici kunne være mange ting som manglede viden eller forket forståelse til det færdige produkt.</w:t>
+        <w:t>hat brugt MUST til at identificere mulige risici for vores system og finde nogle løsninger til dem. De risici kunne være mange ting som mangle</w:t>
+      </w:r>
+      <w:r>
+        <w:t>n</w:t>
+      </w:r>
+      <w:r>
+        <w:t>de viden eller forket forståelse til det færdige produkt.</w:t>
       </w:r>
     </w:p>
     <w:p>
@@ -2299,7 +2292,19 @@
           <w:sz w:val="24"/>
         </w:rPr>
         <w:lastRenderedPageBreak/>
-        <w:t xml:space="preserve">over hvad vi har nået. Det hjælper os til at overholde planen samt reflektere over vores arbejdsproces. Iterations- og faseplanen bør være stabil inden vi går i construction-fasen. </w:t>
+        <w:t>over hvad vi har nået. Det hjælper os til at overholde planen samt reflektere over vores arbejd</w:t>
+      </w:r>
+      <w:r>
+        <w:rPr>
+          <w:sz w:val="24"/>
+        </w:rPr>
+        <w:t>s</w:t>
+      </w:r>
+      <w:r>
+        <w:rPr>
+          <w:sz w:val="24"/>
+        </w:rPr>
+        <w:t xml:space="preserve">proces. Iterations- og faseplanen bør være stabil inden vi går i construction-fasen. </w:t>
       </w:r>
     </w:p>
     <w:p>
@@ -2373,21 +2378,7 @@
         <w:rPr>
           <w:sz w:val="28"/>
         </w:rPr>
-        <w:t xml:space="preserve">tilføj noget om business case </w:t>
-      </w:r>
-      <w:proofErr w:type="gramStart"/>
-      <w:r>
-        <w:rPr>
-          <w:sz w:val="28"/>
-        </w:rPr>
-        <w:t>… )</w:t>
-      </w:r>
-      <w:proofErr w:type="gramEnd"/>
-      <w:r>
-        <w:rPr>
-          <w:sz w:val="28"/>
-        </w:rPr>
-        <w:t>)</w:t>
+        <w:t>tilføj noget om business case … ))</w:t>
       </w:r>
     </w:p>
     <w:p>
@@ -2452,14 +2443,42 @@
           <w:sz w:val="24"/>
           <w:szCs w:val="24"/>
         </w:rPr>
-        <w:t xml:space="preserve">indskrænket problemdomænet og formålet med projektet uden dog at begrænse løsningsmulighederne for meget. </w:t>
-      </w:r>
-      <w:r>
-        <w:rPr>
-          <w:sz w:val="24"/>
-          <w:szCs w:val="24"/>
-        </w:rPr>
-        <w:t xml:space="preserve">Visionsdokumentet består af en beskrivelse af visionen, en interessentanalyse og en feature-liste. </w:t>
+        <w:t>indskrænket problemdomænet og formålet med projektet uden dog at begrænse løsningsm</w:t>
+      </w:r>
+      <w:r>
+        <w:rPr>
+          <w:sz w:val="24"/>
+          <w:szCs w:val="24"/>
+        </w:rPr>
+        <w:t>u</w:t>
+      </w:r>
+      <w:r>
+        <w:rPr>
+          <w:sz w:val="24"/>
+          <w:szCs w:val="24"/>
+        </w:rPr>
+        <w:t xml:space="preserve">lighederne for meget. </w:t>
+      </w:r>
+      <w:r>
+        <w:rPr>
+          <w:sz w:val="24"/>
+          <w:szCs w:val="24"/>
+        </w:rPr>
+        <w:t>Visionsdokumentet består af en beskrivelse af visionen, en interessentan</w:t>
+      </w:r>
+      <w:r>
+        <w:rPr>
+          <w:sz w:val="24"/>
+          <w:szCs w:val="24"/>
+        </w:rPr>
+        <w:t>a</w:t>
+      </w:r>
+      <w:r>
+        <w:rPr>
+          <w:sz w:val="24"/>
+          <w:szCs w:val="24"/>
+        </w:rPr>
+        <w:t xml:space="preserve">lyse og en feature-liste. </w:t>
       </w:r>
     </w:p>
     <w:p>
@@ -2524,14 +2543,42 @@
           <w:sz w:val="24"/>
           <w:szCs w:val="24"/>
         </w:rPr>
-        <w:t>sælge en bil med finansiering. Visionsdokumentet tager også højde for, at Ferrari er interesseret i et intuitivt brugerinterface</w:t>
-      </w:r>
-      <w:r>
-        <w:rPr>
-          <w:sz w:val="24"/>
-          <w:szCs w:val="24"/>
-        </w:rPr>
-        <w:t xml:space="preserve"> uden forsinkelser, </w:t>
+        <w:t>sælge en bil med finansiering. Visionsd</w:t>
+      </w:r>
+      <w:r>
+        <w:rPr>
+          <w:sz w:val="24"/>
+          <w:szCs w:val="24"/>
+        </w:rPr>
+        <w:t>o</w:t>
+      </w:r>
+      <w:r>
+        <w:rPr>
+          <w:sz w:val="24"/>
+          <w:szCs w:val="24"/>
+        </w:rPr>
+        <w:t>kumentet tager også højde for, at Ferrari er interesseret i et intuitivt brugerinterface</w:t>
+      </w:r>
+      <w:r>
+        <w:rPr>
+          <w:sz w:val="24"/>
+          <w:szCs w:val="24"/>
+        </w:rPr>
+        <w:t xml:space="preserve"> uden forsi</w:t>
+      </w:r>
+      <w:r>
+        <w:rPr>
+          <w:sz w:val="24"/>
+          <w:szCs w:val="24"/>
+        </w:rPr>
+        <w:t>n</w:t>
+      </w:r>
+      <w:r>
+        <w:rPr>
+          <w:sz w:val="24"/>
+          <w:szCs w:val="24"/>
+        </w:rPr>
+        <w:t xml:space="preserve">kelser, </w:t>
       </w:r>
       <w:r>
         <w:rPr>
@@ -2596,7 +2643,21 @@
           <w:sz w:val="24"/>
           <w:szCs w:val="24"/>
         </w:rPr>
-        <w:t>ejere af understøttende systemer og så videre. Med andre ord: interessenter der anvender eller betaler for produktet</w:t>
+        <w:t>ejere af understøttende systemer og så videre. Med a</w:t>
+      </w:r>
+      <w:r>
+        <w:rPr>
+          <w:sz w:val="24"/>
+          <w:szCs w:val="24"/>
+        </w:rPr>
+        <w:t>n</w:t>
+      </w:r>
+      <w:r>
+        <w:rPr>
+          <w:sz w:val="24"/>
+          <w:szCs w:val="24"/>
+        </w:rPr>
+        <w:t>dre ord: interessenter der anvender eller betaler for produktet</w:t>
       </w:r>
       <w:r>
         <w:rPr>
@@ -2610,7 +2671,21 @@
           <w:sz w:val="24"/>
           <w:szCs w:val="24"/>
         </w:rPr>
-        <w:t>tilbyder services til os som udviklere</w:t>
+        <w:t>tilbyder services til os som udvikl</w:t>
+      </w:r>
+      <w:r>
+        <w:rPr>
+          <w:sz w:val="24"/>
+          <w:szCs w:val="24"/>
+        </w:rPr>
+        <w:t>e</w:t>
+      </w:r>
+      <w:r>
+        <w:rPr>
+          <w:sz w:val="24"/>
+          <w:szCs w:val="24"/>
+        </w:rPr>
+        <w:t>re</w:t>
       </w:r>
       <w:r>
         <w:rPr>
@@ -2645,14 +2720,42 @@
           <w:sz w:val="24"/>
           <w:szCs w:val="24"/>
         </w:rPr>
-        <w:t xml:space="preserve">Vores interessentanalyse tager således udgangspunkt i forhandlerens kunder, dem der er interesseret i at købe en bil, bilsælgerne, </w:t>
-      </w:r>
-      <w:r>
-        <w:rPr>
-          <w:sz w:val="24"/>
-          <w:szCs w:val="24"/>
-        </w:rPr>
-        <w:t>kontorassistenter og økonomimedarbejdere samt salgschefen og den bank</w:t>
+        <w:t>Vores interessentanalyse tager således udgang</w:t>
+      </w:r>
+      <w:r>
+        <w:rPr>
+          <w:sz w:val="24"/>
+          <w:szCs w:val="24"/>
+        </w:rPr>
+        <w:t>s</w:t>
+      </w:r>
+      <w:r>
+        <w:rPr>
+          <w:sz w:val="24"/>
+          <w:szCs w:val="24"/>
+        </w:rPr>
+        <w:t xml:space="preserve">punkt i forhandlerens kunder, dem der er interesseret i at købe en bil, bilsælgerne, </w:t>
+      </w:r>
+      <w:r>
+        <w:rPr>
+          <w:sz w:val="24"/>
+          <w:szCs w:val="24"/>
+        </w:rPr>
+        <w:t>kontorassiste</w:t>
+      </w:r>
+      <w:r>
+        <w:rPr>
+          <w:sz w:val="24"/>
+          <w:szCs w:val="24"/>
+        </w:rPr>
+        <w:t>n</w:t>
+      </w:r>
+      <w:r>
+        <w:rPr>
+          <w:sz w:val="24"/>
+          <w:szCs w:val="24"/>
+        </w:rPr>
+        <w:t>ter og økonomimedarbejdere samt salgschefen og den bank</w:t>
       </w:r>
       <w:r>
         <w:rPr>
@@ -2694,7 +2797,35 @@
           <w:sz w:val="24"/>
           <w:szCs w:val="24"/>
         </w:rPr>
-        <w:t xml:space="preserve"> for en mere detaljeret gennemgang af interessentanalysen</w:t>
+        <w:t xml:space="preserve"> for en mere detaljeret genne</w:t>
+      </w:r>
+      <w:r>
+        <w:rPr>
+          <w:sz w:val="24"/>
+          <w:szCs w:val="24"/>
+        </w:rPr>
+        <w:t>m</w:t>
+      </w:r>
+      <w:r>
+        <w:rPr>
+          <w:sz w:val="24"/>
+          <w:szCs w:val="24"/>
+        </w:rPr>
+        <w:t>gang af interessentanal</w:t>
+      </w:r>
+      <w:r>
+        <w:rPr>
+          <w:sz w:val="24"/>
+          <w:szCs w:val="24"/>
+        </w:rPr>
+        <w:t>y</w:t>
+      </w:r>
+      <w:r>
+        <w:rPr>
+          <w:sz w:val="24"/>
+          <w:szCs w:val="24"/>
+        </w:rPr>
+        <w:t>sen</w:t>
       </w:r>
       <w:r>
         <w:rPr>
@@ -2724,12 +2855,12 @@
           <w:noProof/>
         </w:rPr>
         <w:lastRenderedPageBreak/>
-        <w:pict w14:anchorId="2BF61046">
+        <w:pict>
           <v:shapetype id="_x0000_t202" coordsize="21600,21600" o:spt="202" path="m,l,21600r21600,l21600,xe">
             <v:stroke joinstyle="miter"/>
             <v:path gradientshapeok="t" o:connecttype="rect"/>
           </v:shapetype>
-          <v:shape id="Tekstfelt 2" o:spid="_x0000_s1027" type="#_x0000_t202" style="position:absolute;left:0;text-align:left;margin-left:300.9pt;margin-top:96.15pt;width:181pt;height:205.25pt;z-index:-251657216;visibility:visible;mso-wrap-distance-left:9pt;mso-wrap-distance-top:3.6pt;mso-wrap-distance-right:9pt;mso-wrap-distance-bottom:3.6pt;mso-position-horizontal-relative:text;mso-position-vertical-relative:text;mso-width-relative:margin;mso-height-relative:margin;v-text-anchor:top" wrapcoords="-97 0 -97 21521 21600 21521 21600 0 -97 0" stroked="f" strokeweight=".25pt">
+          <v:shape id="Tekstfelt 2" o:spid="_x0000_s1027" type="#_x0000_t202" style="position:absolute;left:0;text-align:left;margin-left:300.9pt;margin-top:96.15pt;width:181pt;height:205.25pt;z-index:-251657216;visibility:visible;mso-wrap-distance-top:3.6pt;mso-wrap-distance-bottom:3.6pt;mso-width-relative:margin;mso-height-relative:margin" wrapcoords="-97 0 -97 21521 21600 21521 21600 0 -97 0" stroked="f" strokeweight=".25pt">
             <v:textbox>
               <w:txbxContent>
                 <w:p>
@@ -2739,9 +2870,10 @@
                   <w:r>
                     <w:rPr>
                       <w:noProof/>
+                      <w:lang w:eastAsia="da-DK"/>
                     </w:rPr>
                     <w:drawing>
-                      <wp:inline distT="0" distB="0" distL="0" distR="0" wp14:anchorId="4F233817" wp14:editId="76C9BAC9">
+                      <wp:inline distT="0" distB="0" distL="0" distR="0">
                         <wp:extent cx="1569602" cy="2095500"/>
                         <wp:effectExtent l="0" t="0" r="0" b="0"/>
                         <wp:docPr id="1027" name="Picture 3"/>
@@ -2761,7 +2893,7 @@
                                 <a:blip r:embed="rId9">
                                   <a:extLst>
                                     <a:ext uri="{28A0092B-C50C-407E-A947-70E740481C1C}">
-                                      <a14:useLocalDpi xmlns:a14="http://schemas.microsoft.com/office/drawing/2010/main" val="0"/>
+                                      <a14:useLocalDpi xmlns:a14="http://schemas.microsoft.com/office/drawing/2010/main" xmlns:wps="http://schemas.microsoft.com/office/word/2010/wordprocessingShape" xmlns:wpi="http://schemas.microsoft.com/office/word/2010/wordprocessingInk" xmlns:wpg="http://schemas.microsoft.com/office/word/2010/wordprocessingGroup" xmlns:w16se="http://schemas.microsoft.com/office/word/2015/wordml/symex" xmlns:w16cid="http://schemas.microsoft.com/office/word/2016/wordml/cid" xmlns:w15="http://schemas.microsoft.com/office/word/2012/wordml" xmlns:w14="http://schemas.microsoft.com/office/word/2010/wordml" xmlns:w="http://schemas.openxmlformats.org/wordprocessingml/2006/main" xmlns:w10="urn:schemas-microsoft-com:office:word" xmlns:wp14="http://schemas.microsoft.com/office/word/2010/wordprocessingDrawing" xmlns:v="urn:schemas-microsoft-com:vml" xmlns:o="urn:schemas-microsoft-com:office:office" xmlns:am3d="http://schemas.microsoft.com/office/drawing/2017/model3d" xmlns:aink="http://schemas.microsoft.com/office/drawing/2016/ink" xmlns:mc="http://schemas.openxmlformats.org/markup-compatibility/2006" xmlns:cx8="http://schemas.microsoft.com/office/drawing/2016/5/14/chartex" xmlns:cx7="http://schemas.microsoft.com/office/drawing/2016/5/13/chartex" xmlns:cx6="http://schemas.microsoft.com/office/drawing/2016/5/12/chartex" xmlns:cx5="http://schemas.microsoft.com/office/drawing/2016/5/11/chartex" xmlns:cx4="http://schemas.microsoft.com/office/drawing/2016/5/10/chartex" xmlns:cx3="http://schemas.microsoft.com/office/drawing/2016/5/9/chartex" xmlns:cx2="http://schemas.microsoft.com/office/drawing/2015/10/21/chartex" xmlns:cx1="http://schemas.microsoft.com/office/drawing/2015/9/8/chartex" xmlns:cx="http://schemas.microsoft.com/office/drawing/2014/chartex" xmlns:wpc="http://schemas.microsoft.com/office/word/2010/wordprocessingCanvas" xmlns="" val="0"/>
                                     </a:ext>
                                   </a:extLst>
                                 </a:blip>
@@ -2859,7 +2991,21 @@
           <w:sz w:val="24"/>
           <w:szCs w:val="24"/>
         </w:rPr>
-        <w:t xml:space="preserve"> skal kunne udføre overordnet set, </w:t>
+        <w:t xml:space="preserve"> skal kunne udføre overor</w:t>
+      </w:r>
+      <w:r>
+        <w:rPr>
+          <w:sz w:val="24"/>
+          <w:szCs w:val="24"/>
+        </w:rPr>
+        <w:t>d</w:t>
+      </w:r>
+      <w:r>
+        <w:rPr>
+          <w:sz w:val="24"/>
+          <w:szCs w:val="24"/>
+        </w:rPr>
+        <w:t xml:space="preserve">net set, </w:t>
       </w:r>
       <w:r>
         <w:rPr>
@@ -2880,7 +3026,21 @@
           <w:sz w:val="24"/>
           <w:szCs w:val="24"/>
         </w:rPr>
-        <w:t>indeholder de funktioner</w:t>
+        <w:t>ind</w:t>
+      </w:r>
+      <w:r>
+        <w:rPr>
+          <w:sz w:val="24"/>
+          <w:szCs w:val="24"/>
+        </w:rPr>
+        <w:t>e</w:t>
+      </w:r>
+      <w:r>
+        <w:rPr>
+          <w:sz w:val="24"/>
+          <w:szCs w:val="24"/>
+        </w:rPr>
+        <w:t>holder de funktioner</w:t>
       </w:r>
       <w:r>
         <w:rPr>
@@ -2936,7 +3096,21 @@
           <w:sz w:val="24"/>
           <w:szCs w:val="24"/>
         </w:rPr>
-        <w:t>ndhentning af aktuel rentesats hos banken,</w:t>
+        <w:t>n</w:t>
+      </w:r>
+      <w:r>
+        <w:rPr>
+          <w:sz w:val="24"/>
+          <w:szCs w:val="24"/>
+        </w:rPr>
+        <w:t>d</w:t>
+      </w:r>
+      <w:r>
+        <w:rPr>
+          <w:sz w:val="24"/>
+          <w:szCs w:val="24"/>
+        </w:rPr>
+        <w:t>hentning af aktuel rentesats hos banken,</w:t>
       </w:r>
       <w:r>
         <w:rPr>
@@ -2950,7 +3124,21 @@
           <w:sz w:val="24"/>
           <w:szCs w:val="24"/>
         </w:rPr>
-        <w:t>eregning af rentesats ud fra givne oplysninger</w:t>
+        <w:t>eregning af re</w:t>
+      </w:r>
+      <w:r>
+        <w:rPr>
+          <w:sz w:val="24"/>
+          <w:szCs w:val="24"/>
+        </w:rPr>
+        <w:t>n</w:t>
+      </w:r>
+      <w:r>
+        <w:rPr>
+          <w:sz w:val="24"/>
+          <w:szCs w:val="24"/>
+        </w:rPr>
+        <w:t>tesats ud fra givne oplysninger</w:t>
       </w:r>
       <w:r>
         <w:rPr>
@@ -2964,7 +3152,21 @@
           <w:sz w:val="24"/>
           <w:szCs w:val="24"/>
         </w:rPr>
-        <w:t>egistrer</w:t>
+        <w:t>egistr</w:t>
+      </w:r>
+      <w:r>
+        <w:rPr>
+          <w:sz w:val="24"/>
+          <w:szCs w:val="24"/>
+        </w:rPr>
+        <w:t>e</w:t>
+      </w:r>
+      <w:r>
+        <w:rPr>
+          <w:sz w:val="24"/>
+          <w:szCs w:val="24"/>
+        </w:rPr>
+        <w:t>r</w:t>
       </w:r>
       <w:r>
         <w:rPr>
@@ -2999,7 +3201,21 @@
           <w:sz w:val="24"/>
           <w:szCs w:val="24"/>
         </w:rPr>
-        <w:t>ksport af et lånetilbud med en tilbagebetalingsplan</w:t>
+        <w:t>ksport af et låneti</w:t>
+      </w:r>
+      <w:r>
+        <w:rPr>
+          <w:sz w:val="24"/>
+          <w:szCs w:val="24"/>
+        </w:rPr>
+        <w:t>l</w:t>
+      </w:r>
+      <w:r>
+        <w:rPr>
+          <w:sz w:val="24"/>
+          <w:szCs w:val="24"/>
+        </w:rPr>
+        <w:t>bud med en tilbagebetalingsplan</w:t>
       </w:r>
       <w:r>
         <w:rPr>
@@ -3052,7 +3268,13 @@
         <w:t>dligt stadie i projektet.</w:t>
       </w:r>
       <w:r>
-        <w:t xml:space="preserve"> Modellen viser relationerne mellem forskellige koncepter i problemdomænet</w:t>
+        <w:t xml:space="preserve"> Modellen viser relationerne mellem forskellige ko</w:t>
+      </w:r>
+      <w:r>
+        <w:t>n</w:t>
+      </w:r>
+      <w:r>
+        <w:t>cepter i problemdomænet</w:t>
       </w:r>
       <w:r>
         <w:t xml:space="preserve">, og vi udarbejder den ud fra problemformuleringen og </w:t>
@@ -3105,8 +3327,8 @@
         <w:rPr>
           <w:noProof/>
         </w:rPr>
-        <w:pict w14:anchorId="0CA17748">
-          <v:shape id="_x0000_s1028" type="#_x0000_t202" style="position:absolute;left:0;text-align:left;margin-left:1.5pt;margin-top:87.6pt;width:480.4pt;height:177.85pt;z-index:-251655168;visibility:visible;mso-wrap-distance-left:9pt;mso-wrap-distance-top:3.6pt;mso-wrap-distance-right:9pt;mso-wrap-distance-bottom:3.6pt;mso-position-horizontal-relative:text;mso-position-vertical-relative:text;mso-width-relative:margin;mso-height-relative:margin;v-text-anchor:top" wrapcoords="-34 -115 -34 21600 21634 21600 21634 -115 -34 -115" strokecolor="black [3213]">
+        <w:pict>
+          <v:shape id="_x0000_s1028" type="#_x0000_t202" style="position:absolute;left:0;text-align:left;margin-left:1.5pt;margin-top:87.6pt;width:480.4pt;height:177.85pt;z-index:-251655168;visibility:visible;mso-wrap-distance-top:3.6pt;mso-wrap-distance-bottom:3.6pt;mso-position-horizontal-relative:text;mso-position-vertical-relative:text;mso-width-relative:margin;mso-height-relative:margin" wrapcoords="-34 -115 -34 21600 21634 21600 21634 -115 -34 -115" strokecolor="black [3213]">
             <v:textbox>
               <w:txbxContent>
                 <w:p>
@@ -3172,10 +3394,22 @@
         <w:t xml:space="preserve">Salgschef, Bank, RKI, Kunde, Bilsælger og Lånetilbud som koncepter i problemdomænet. </w:t>
       </w:r>
       <w:r>
-        <w:t>Her er det sælgeren der kommer til at interagere med systemet som primær aktør</w:t>
-      </w:r>
-      <w:r>
-        <w:t xml:space="preserve">, derfor har han associationer til alle andre </w:t>
+        <w:t>Her er det sælg</w:t>
+      </w:r>
+      <w:r>
+        <w:t>e</w:t>
+      </w:r>
+      <w:r>
+        <w:t>ren der kommer til at interagere med systemet som primær aktør</w:t>
+      </w:r>
+      <w:r>
+        <w:t>, derfor har han associationer til alle a</w:t>
+      </w:r>
+      <w:r>
+        <w:t>n</w:t>
+      </w:r>
+      <w:r>
+        <w:t xml:space="preserve">dre </w:t>
       </w:r>
       <w:r>
         <w:t xml:space="preserve">koncepter i problemdomænet. </w:t>
@@ -3190,7 +3424,13 @@
         <w:t xml:space="preserve">Sælgerens </w:t>
       </w:r>
       <w:r>
-        <w:t xml:space="preserve">relation til både banken og RKI består i at han indhenter oplysninger fra dem, der er nødvendige </w:t>
+        <w:t>relation til både banken og RKI består i at han indhenter oplysninger fra dem, der er nødve</w:t>
+      </w:r>
+      <w:r>
+        <w:t>n</w:t>
+      </w:r>
+      <w:r>
+        <w:t xml:space="preserve">dige </w:t>
       </w:r>
       <w:r>
         <w:t xml:space="preserve">for at udarbejde </w:t>
@@ -3205,16 +3445,34 @@
         <w:t xml:space="preserve">viser modellen også, at der kan være flere sælgere, men der er altid kun tale om én bank og ét RKI register. </w:t>
       </w:r>
       <w:r>
-        <w:t xml:space="preserve">Sælgerens relation til salgschefen er, at han arbejder under ham. Ud fra problemformuleringen ved vi, at der kun er én salgschef. </w:t>
-      </w:r>
-      <w:r>
-        <w:t xml:space="preserve">Bilsælgerens relation til det enkelte lånetilbud er, at det er ham der opretter og afgiver det. Han kan naturligvis oprette mange lånetilbud, da de vil være unikke for den enkelte kunde. </w:t>
+        <w:t>Sælgerens relation til salgschefen er, at han arbe</w:t>
+      </w:r>
+      <w:r>
+        <w:t>j</w:t>
+      </w:r>
+      <w:r>
+        <w:t xml:space="preserve">der under ham. Ud fra problemformuleringen ved vi, at der kun er én salgschef. </w:t>
+      </w:r>
+      <w:r>
+        <w:t>Bilsælgerens relation til det enkelte lånetilbud er, at det er ham der opretter og afgiver det. Han kan naturligvis oprette mange låneti</w:t>
+      </w:r>
+      <w:r>
+        <w:t>l</w:t>
+      </w:r>
+      <w:r>
+        <w:t xml:space="preserve">bud, da de vil være unikke for den enkelte kunde. </w:t>
       </w:r>
       <w:r>
         <w:t xml:space="preserve">Associationspilen mellem kunden og sælgeren går begge veje, da de har kontakt med hinanden og begge kan tage initiativ til denne kontakt. </w:t>
       </w:r>
       <w:r>
-        <w:t>En sælger kan traditionelt sagtens have kontakt med flere forskellige kunder</w:t>
+        <w:t>En sælger kan traditi</w:t>
+      </w:r>
+      <w:r>
+        <w:t>o</w:t>
+      </w:r>
+      <w:r>
+        <w:t>nelt sagtens have kontakt med flere forskellige kunder</w:t>
       </w:r>
       <w:r>
         <w:t xml:space="preserve">. </w:t>
@@ -3226,7 +3484,13 @@
         <w:t xml:space="preserve">lånetilbud, ligegyldigt </w:t>
       </w:r>
       <w:r>
-        <w:t xml:space="preserve">hvor mange sælgere han har været i kontakt med i forbindelse med købet. </w:t>
+        <w:t>hvor mange sælgere han har været i kontakt med i forbindelse med k</w:t>
+      </w:r>
+      <w:r>
+        <w:t>ø</w:t>
+      </w:r>
+      <w:r>
+        <w:t xml:space="preserve">bet. </w:t>
       </w:r>
     </w:p>
     <w:p>
@@ -3267,8 +3531,8 @@
           <w:noProof/>
         </w:rPr>
         <w:lastRenderedPageBreak/>
-        <w:pict w14:anchorId="2BF61046">
-          <v:shape id="_x0000_s1030" type="#_x0000_t202" style="position:absolute;margin-left:312.9pt;margin-top:11.55pt;width:181pt;height:400.85pt;z-index:-251654144;visibility:visible;mso-wrap-distance-left:9pt;mso-wrap-distance-top:3.6pt;mso-wrap-distance-right:9pt;mso-wrap-distance-bottom:3.6pt;mso-position-horizontal-relative:text;mso-position-vertical-relative:text;mso-width-relative:margin;mso-height-relative:margin;v-text-anchor:top" wrapcoords="-97 0 -97 21521 21600 21521 21600 0 -97 0" stroked="f" strokeweight=".25pt">
+        <w:pict>
+          <v:shape id="_x0000_s1030" type="#_x0000_t202" style="position:absolute;margin-left:312.9pt;margin-top:11.55pt;width:181pt;height:400.85pt;z-index:-251654144;visibility:visible;mso-wrap-distance-top:3.6pt;mso-wrap-distance-bottom:3.6pt;mso-width-relative:margin;mso-height-relative:margin" wrapcoords="-97 0 -97 21521 21600 21521 21600 0 -97 0" stroked="f" strokeweight=".25pt">
             <v:textbox>
               <w:txbxContent>
                 <w:p>
@@ -3278,9 +3542,10 @@
                   <w:r>
                     <w:rPr>
                       <w:noProof/>
+                      <w:lang w:eastAsia="da-DK"/>
                     </w:rPr>
                     <w:drawing>
-                      <wp:inline distT="0" distB="0" distL="0" distR="0" wp14:anchorId="537D3607" wp14:editId="6843953E">
+                      <wp:inline distT="0" distB="0" distL="0" distR="0">
                         <wp:extent cx="297180" cy="691224"/>
                         <wp:effectExtent l="0" t="0" r="0" b="0"/>
                         <wp:docPr id="4098" name="Picture 2"/>
@@ -3300,7 +3565,7 @@
                                 <a:blip r:embed="rId10">
                                   <a:extLst>
                                     <a:ext uri="{28A0092B-C50C-407E-A947-70E740481C1C}">
-                                      <a14:useLocalDpi xmlns:a14="http://schemas.microsoft.com/office/drawing/2010/main" val="0"/>
+                                      <a14:useLocalDpi xmlns:a14="http://schemas.microsoft.com/office/drawing/2010/main" xmlns:wps="http://schemas.microsoft.com/office/word/2010/wordprocessingShape" xmlns:wpi="http://schemas.microsoft.com/office/word/2010/wordprocessingInk" xmlns:wpg="http://schemas.microsoft.com/office/word/2010/wordprocessingGroup" xmlns:w16se="http://schemas.microsoft.com/office/word/2015/wordml/symex" xmlns:w16cid="http://schemas.microsoft.com/office/word/2016/wordml/cid" xmlns:w15="http://schemas.microsoft.com/office/word/2012/wordml" xmlns:w14="http://schemas.microsoft.com/office/word/2010/wordml" xmlns:w="http://schemas.openxmlformats.org/wordprocessingml/2006/main" xmlns:w10="urn:schemas-microsoft-com:office:word" xmlns:wp14="http://schemas.microsoft.com/office/word/2010/wordprocessingDrawing" xmlns:v="urn:schemas-microsoft-com:vml" xmlns:o="urn:schemas-microsoft-com:office:office" xmlns:am3d="http://schemas.microsoft.com/office/drawing/2017/model3d" xmlns:aink="http://schemas.microsoft.com/office/drawing/2016/ink" xmlns:mc="http://schemas.openxmlformats.org/markup-compatibility/2006" xmlns:cx8="http://schemas.microsoft.com/office/drawing/2016/5/14/chartex" xmlns:cx7="http://schemas.microsoft.com/office/drawing/2016/5/13/chartex" xmlns:cx6="http://schemas.microsoft.com/office/drawing/2016/5/12/chartex" xmlns:cx5="http://schemas.microsoft.com/office/drawing/2016/5/11/chartex" xmlns:cx4="http://schemas.microsoft.com/office/drawing/2016/5/10/chartex" xmlns:cx3="http://schemas.microsoft.com/office/drawing/2016/5/9/chartex" xmlns:cx2="http://schemas.microsoft.com/office/drawing/2015/10/21/chartex" xmlns:cx1="http://schemas.microsoft.com/office/drawing/2015/9/8/chartex" xmlns:cx="http://schemas.microsoft.com/office/drawing/2014/chartex" xmlns:wpc="http://schemas.microsoft.com/office/word/2010/wordprocessingCanvas" xmlns="" val="0"/>
                                     </a:ext>
                                   </a:extLst>
                                 </a:blip>
@@ -3340,9 +3605,10 @@
                   <w:r>
                     <w:rPr>
                       <w:noProof/>
+                      <w:lang w:eastAsia="da-DK"/>
                     </w:rPr>
                     <w:drawing>
-                      <wp:inline distT="0" distB="0" distL="0" distR="0" wp14:anchorId="365ECF92" wp14:editId="0EF8D97E">
+                      <wp:inline distT="0" distB="0" distL="0" distR="0">
                         <wp:extent cx="1234440" cy="466913"/>
                         <wp:effectExtent l="0" t="0" r="0" b="0"/>
                         <wp:docPr id="4099" name="Picture 3"/>
@@ -3362,7 +3628,7 @@
                                 <a:blip r:embed="rId11">
                                   <a:extLst>
                                     <a:ext uri="{28A0092B-C50C-407E-A947-70E740481C1C}">
-                                      <a14:useLocalDpi xmlns:a14="http://schemas.microsoft.com/office/drawing/2010/main" val="0"/>
+                                      <a14:useLocalDpi xmlns:a14="http://schemas.microsoft.com/office/drawing/2010/main" xmlns:wps="http://schemas.microsoft.com/office/word/2010/wordprocessingShape" xmlns:wpi="http://schemas.microsoft.com/office/word/2010/wordprocessingInk" xmlns:wpg="http://schemas.microsoft.com/office/word/2010/wordprocessingGroup" xmlns:w16se="http://schemas.microsoft.com/office/word/2015/wordml/symex" xmlns:w16cid="http://schemas.microsoft.com/office/word/2016/wordml/cid" xmlns:w15="http://schemas.microsoft.com/office/word/2012/wordml" xmlns:w14="http://schemas.microsoft.com/office/word/2010/wordml" xmlns:w="http://schemas.openxmlformats.org/wordprocessingml/2006/main" xmlns:w10="urn:schemas-microsoft-com:office:word" xmlns:wp14="http://schemas.microsoft.com/office/word/2010/wordprocessingDrawing" xmlns:v="urn:schemas-microsoft-com:vml" xmlns:o="urn:schemas-microsoft-com:office:office" xmlns:am3d="http://schemas.microsoft.com/office/drawing/2017/model3d" xmlns:aink="http://schemas.microsoft.com/office/drawing/2016/ink" xmlns:mc="http://schemas.openxmlformats.org/markup-compatibility/2006" xmlns:cx8="http://schemas.microsoft.com/office/drawing/2016/5/14/chartex" xmlns:cx7="http://schemas.microsoft.com/office/drawing/2016/5/13/chartex" xmlns:cx6="http://schemas.microsoft.com/office/drawing/2016/5/12/chartex" xmlns:cx5="http://schemas.microsoft.com/office/drawing/2016/5/11/chartex" xmlns:cx4="http://schemas.microsoft.com/office/drawing/2016/5/10/chartex" xmlns:cx3="http://schemas.microsoft.com/office/drawing/2016/5/9/chartex" xmlns:cx2="http://schemas.microsoft.com/office/drawing/2015/10/21/chartex" xmlns:cx1="http://schemas.microsoft.com/office/drawing/2015/9/8/chartex" xmlns:cx="http://schemas.microsoft.com/office/drawing/2014/chartex" xmlns:wpc="http://schemas.microsoft.com/office/word/2010/wordprocessingCanvas" xmlns="" val="0"/>
                                     </a:ext>
                                   </a:extLst>
                                 </a:blip>
@@ -3404,9 +3670,10 @@
                   <w:r>
                     <w:rPr>
                       <w:noProof/>
+                      <w:lang w:eastAsia="da-DK"/>
                     </w:rPr>
                     <w:drawing>
-                      <wp:inline distT="0" distB="0" distL="0" distR="0" wp14:anchorId="6AAB3390" wp14:editId="270C627E">
+                      <wp:inline distT="0" distB="0" distL="0" distR="0">
                         <wp:extent cx="1051560" cy="528504"/>
                         <wp:effectExtent l="0" t="0" r="0" b="0"/>
                         <wp:docPr id="1029" name="Picture 5"/>
@@ -3426,7 +3693,7 @@
                                 <a:blip r:embed="rId12">
                                   <a:extLst>
                                     <a:ext uri="{28A0092B-C50C-407E-A947-70E740481C1C}">
-                                      <a14:useLocalDpi xmlns:a14="http://schemas.microsoft.com/office/drawing/2010/main" val="0"/>
+                                      <a14:useLocalDpi xmlns:a14="http://schemas.microsoft.com/office/drawing/2010/main" xmlns:wps="http://schemas.microsoft.com/office/word/2010/wordprocessingShape" xmlns:wpi="http://schemas.microsoft.com/office/word/2010/wordprocessingInk" xmlns:wpg="http://schemas.microsoft.com/office/word/2010/wordprocessingGroup" xmlns:w16se="http://schemas.microsoft.com/office/word/2015/wordml/symex" xmlns:w16cid="http://schemas.microsoft.com/office/word/2016/wordml/cid" xmlns:w15="http://schemas.microsoft.com/office/word/2012/wordml" xmlns:w14="http://schemas.microsoft.com/office/word/2010/wordml" xmlns:w="http://schemas.openxmlformats.org/wordprocessingml/2006/main" xmlns:w10="urn:schemas-microsoft-com:office:word" xmlns:wp14="http://schemas.microsoft.com/office/word/2010/wordprocessingDrawing" xmlns:v="urn:schemas-microsoft-com:vml" xmlns:o="urn:schemas-microsoft-com:office:office" xmlns:am3d="http://schemas.microsoft.com/office/drawing/2017/model3d" xmlns:aink="http://schemas.microsoft.com/office/drawing/2016/ink" xmlns:mc="http://schemas.openxmlformats.org/markup-compatibility/2006" xmlns:cx8="http://schemas.microsoft.com/office/drawing/2016/5/14/chartex" xmlns:cx7="http://schemas.microsoft.com/office/drawing/2016/5/13/chartex" xmlns:cx6="http://schemas.microsoft.com/office/drawing/2016/5/12/chartex" xmlns:cx5="http://schemas.microsoft.com/office/drawing/2016/5/11/chartex" xmlns:cx4="http://schemas.microsoft.com/office/drawing/2016/5/10/chartex" xmlns:cx3="http://schemas.microsoft.com/office/drawing/2016/5/9/chartex" xmlns:cx2="http://schemas.microsoft.com/office/drawing/2015/10/21/chartex" xmlns:cx1="http://schemas.microsoft.com/office/drawing/2015/9/8/chartex" xmlns:cx="http://schemas.microsoft.com/office/drawing/2014/chartex" xmlns:wpc="http://schemas.microsoft.com/office/word/2010/wordprocessingCanvas" xmlns="" val="0"/>
                                     </a:ext>
                                   </a:extLst>
                                 </a:blip>
@@ -3468,9 +3735,10 @@
                   <w:r>
                     <w:rPr>
                       <w:noProof/>
+                      <w:lang w:eastAsia="da-DK"/>
                     </w:rPr>
                     <w:drawing>
-                      <wp:inline distT="0" distB="0" distL="0" distR="0" wp14:anchorId="41B4575A" wp14:editId="51A21725">
+                      <wp:inline distT="0" distB="0" distL="0" distR="0">
                         <wp:extent cx="1801329" cy="45719"/>
                         <wp:effectExtent l="0" t="0" r="0" b="0"/>
                         <wp:docPr id="2051" name="Picture 3"/>
@@ -3490,7 +3758,7 @@
                                 <a:blip r:embed="rId13">
                                   <a:extLst>
                                     <a:ext uri="{28A0092B-C50C-407E-A947-70E740481C1C}">
-                                      <a14:useLocalDpi xmlns:a14="http://schemas.microsoft.com/office/drawing/2010/main" val="0"/>
+                                      <a14:useLocalDpi xmlns:a14="http://schemas.microsoft.com/office/drawing/2010/main" xmlns:wps="http://schemas.microsoft.com/office/word/2010/wordprocessingShape" xmlns:wpi="http://schemas.microsoft.com/office/word/2010/wordprocessingInk" xmlns:wpg="http://schemas.microsoft.com/office/word/2010/wordprocessingGroup" xmlns:w16se="http://schemas.microsoft.com/office/word/2015/wordml/symex" xmlns:w16cid="http://schemas.microsoft.com/office/word/2016/wordml/cid" xmlns:w15="http://schemas.microsoft.com/office/word/2012/wordml" xmlns:w14="http://schemas.microsoft.com/office/word/2010/wordml" xmlns:w="http://schemas.openxmlformats.org/wordprocessingml/2006/main" xmlns:w10="urn:schemas-microsoft-com:office:word" xmlns:wp14="http://schemas.microsoft.com/office/word/2010/wordprocessingDrawing" xmlns:v="urn:schemas-microsoft-com:vml" xmlns:o="urn:schemas-microsoft-com:office:office" xmlns:am3d="http://schemas.microsoft.com/office/drawing/2017/model3d" xmlns:aink="http://schemas.microsoft.com/office/drawing/2016/ink" xmlns:mc="http://schemas.openxmlformats.org/markup-compatibility/2006" xmlns:cx8="http://schemas.microsoft.com/office/drawing/2016/5/14/chartex" xmlns:cx7="http://schemas.microsoft.com/office/drawing/2016/5/13/chartex" xmlns:cx6="http://schemas.microsoft.com/office/drawing/2016/5/12/chartex" xmlns:cx5="http://schemas.microsoft.com/office/drawing/2016/5/11/chartex" xmlns:cx4="http://schemas.microsoft.com/office/drawing/2016/5/10/chartex" xmlns:cx3="http://schemas.microsoft.com/office/drawing/2016/5/9/chartex" xmlns:cx2="http://schemas.microsoft.com/office/drawing/2015/10/21/chartex" xmlns:cx1="http://schemas.microsoft.com/office/drawing/2015/9/8/chartex" xmlns:cx="http://schemas.microsoft.com/office/drawing/2014/chartex" xmlns:wpc="http://schemas.microsoft.com/office/word/2010/wordprocessingCanvas" xmlns="" val="0"/>
                                     </a:ext>
                                   </a:extLst>
                                 </a:blip>
@@ -3557,9 +3825,10 @@
                       <w:b/>
                       <w:noProof/>
                       <w:sz w:val="28"/>
+                      <w:lang w:eastAsia="da-DK"/>
                     </w:rPr>
                     <w:drawing>
-                      <wp:inline distT="0" distB="0" distL="0" distR="0" wp14:anchorId="35880C08" wp14:editId="0F9D4F53">
+                      <wp:inline distT="0" distB="0" distL="0" distR="0">
                         <wp:extent cx="1478280" cy="740915"/>
                         <wp:effectExtent l="0" t="0" r="0" b="0"/>
                         <wp:docPr id="2050" name="Picture 2"/>
@@ -3579,7 +3848,7 @@
                                 <a:blip r:embed="rId14">
                                   <a:extLst>
                                     <a:ext uri="{28A0092B-C50C-407E-A947-70E740481C1C}">
-                                      <a14:useLocalDpi xmlns:a14="http://schemas.microsoft.com/office/drawing/2010/main" val="0"/>
+                                      <a14:useLocalDpi xmlns:a14="http://schemas.microsoft.com/office/drawing/2010/main" xmlns:wps="http://schemas.microsoft.com/office/word/2010/wordprocessingShape" xmlns:wpi="http://schemas.microsoft.com/office/word/2010/wordprocessingInk" xmlns:wpg="http://schemas.microsoft.com/office/word/2010/wordprocessingGroup" xmlns:w16se="http://schemas.microsoft.com/office/word/2015/wordml/symex" xmlns:w16cid="http://schemas.microsoft.com/office/word/2016/wordml/cid" xmlns:w15="http://schemas.microsoft.com/office/word/2012/wordml" xmlns:w14="http://schemas.microsoft.com/office/word/2010/wordml" xmlns:w="http://schemas.openxmlformats.org/wordprocessingml/2006/main" xmlns:w10="urn:schemas-microsoft-com:office:word" xmlns:wp14="http://schemas.microsoft.com/office/word/2010/wordprocessingDrawing" xmlns:v="urn:schemas-microsoft-com:vml" xmlns:o="urn:schemas-microsoft-com:office:office" xmlns:am3d="http://schemas.microsoft.com/office/drawing/2017/model3d" xmlns:aink="http://schemas.microsoft.com/office/drawing/2016/ink" xmlns:mc="http://schemas.openxmlformats.org/markup-compatibility/2006" xmlns:cx8="http://schemas.microsoft.com/office/drawing/2016/5/14/chartex" xmlns:cx7="http://schemas.microsoft.com/office/drawing/2016/5/13/chartex" xmlns:cx6="http://schemas.microsoft.com/office/drawing/2016/5/12/chartex" xmlns:cx5="http://schemas.microsoft.com/office/drawing/2016/5/11/chartex" xmlns:cx4="http://schemas.microsoft.com/office/drawing/2016/5/10/chartex" xmlns:cx3="http://schemas.microsoft.com/office/drawing/2016/5/9/chartex" xmlns:cx2="http://schemas.microsoft.com/office/drawing/2015/10/21/chartex" xmlns:cx1="http://schemas.microsoft.com/office/drawing/2015/9/8/chartex" xmlns:cx="http://schemas.microsoft.com/office/drawing/2014/chartex" xmlns:wpc="http://schemas.microsoft.com/office/word/2010/wordprocessingCanvas" xmlns="" val="0"/>
                                     </a:ext>
                                   </a:extLst>
                                 </a:blip>
@@ -3697,13 +3966,21 @@
       </w:r>
       <w:proofErr w:type="spellEnd"/>
       <w:r>
-        <w:t xml:space="preserve"> case</w:t>
+        <w:t xml:space="preserve"> </w:t>
+      </w:r>
+      <w:proofErr w:type="spellStart"/>
+      <w:r>
+        <w:t>case</w:t>
       </w:r>
       <w:r>
         <w:t>-</w:t>
       </w:r>
       <w:r>
-        <w:t>diagrammet giver overb</w:t>
+        <w:t>diagrammet</w:t>
+      </w:r>
+      <w:proofErr w:type="spellEnd"/>
+      <w:r>
+        <w:t xml:space="preserve"> giver overb</w:t>
       </w:r>
       <w:r>
         <w:t>lik over funktionelle</w:t>
@@ -3732,7 +4009,13 @@
         <w:t xml:space="preserve"> </w:t>
       </w:r>
       <w:r>
-        <w:t>På nuværende tidspunkt behøver den</w:t>
+        <w:t>På nuværende tid</w:t>
+      </w:r>
+      <w:r>
+        <w:t>s</w:t>
+      </w:r>
+      <w:r>
+        <w:t>punkt behøver den</w:t>
       </w:r>
       <w:r>
         <w:t xml:space="preserve"> dog</w:t>
@@ -3762,13 +4045,27 @@
       </w:r>
       <w:proofErr w:type="spellEnd"/>
       <w:r>
-        <w:t xml:space="preserve"> case-diagrammet viser den primære aktør</w:t>
+        <w:t xml:space="preserve"> </w:t>
+      </w:r>
+      <w:proofErr w:type="spellStart"/>
+      <w:r>
+        <w:t>case-diagrammet</w:t>
+      </w:r>
+      <w:proofErr w:type="spellEnd"/>
+      <w:r>
+        <w:t xml:space="preserve"> viser den primære aktør</w:t>
       </w:r>
       <w:r>
         <w:t>, der interagerer med systemet,</w:t>
       </w:r>
       <w:r>
-        <w:t xml:space="preserve"> og de understøttende aktører, der </w:t>
+        <w:t xml:space="preserve"> og de u</w:t>
+      </w:r>
+      <w:r>
+        <w:t>n</w:t>
+      </w:r>
+      <w:r>
+        <w:t xml:space="preserve">derstøttende aktører, der </w:t>
       </w:r>
       <w:r>
         <w:t xml:space="preserve">bidrager til opfyldelse af målet med hver af de identificerede </w:t>
@@ -3798,7 +4095,13 @@
       </w:r>
       <w:proofErr w:type="spellEnd"/>
       <w:r>
-        <w:t xml:space="preserve"> cases”. </w:t>
+        <w:t xml:space="preserve"> c</w:t>
+      </w:r>
+      <w:r>
+        <w:t>a</w:t>
+      </w:r>
+      <w:r>
+        <w:t xml:space="preserve">ses”. </w:t>
       </w:r>
     </w:p>
     <w:p>
@@ -3833,7 +4136,13 @@
       </w:r>
       <w:proofErr w:type="spellStart"/>
       <w:r>
-        <w:t>Process</w:t>
+        <w:t>Pr</w:t>
+      </w:r>
+      <w:r>
+        <w:t>o</w:t>
+      </w:r>
+      <w:r>
+        <w:t>cess</w:t>
       </w:r>
       <w:proofErr w:type="spellEnd"/>
       <w:r>
@@ -3854,10 +4163,22 @@
         <w:t xml:space="preserve"> case </w:t>
       </w:r>
       <w:r>
-        <w:t xml:space="preserve">udgør således som udgangspunkt en EBP, idet det </w:t>
-      </w:r>
-      <w:r>
-        <w:t xml:space="preserve">kan defineres som én opgave, der udføres af én bestemt person i forbindelse med én form for forretningshændelse. Denne opgave vil føre til </w:t>
+        <w:t>udgør således som udgang</w:t>
+      </w:r>
+      <w:r>
+        <w:t>s</w:t>
+      </w:r>
+      <w:r>
+        <w:t xml:space="preserve">punkt en EBP, idet det </w:t>
+      </w:r>
+      <w:r>
+        <w:t>kan defineres som én opgave, der udføres af én bestemt person i forbindelse med én form for forretningshæ</w:t>
+      </w:r>
+      <w:r>
+        <w:t>n</w:t>
+      </w:r>
+      <w:r>
+        <w:t xml:space="preserve">delse. Denne opgave vil føre til </w:t>
       </w:r>
       <w:r>
         <w:t xml:space="preserve">en værdi og nogen data som er målbare for virksomheden. </w:t>
@@ -3893,7 +4214,13 @@
       </w:r>
       <w:proofErr w:type="spellEnd"/>
       <w:r>
-        <w:t xml:space="preserve"> case, eller består den af for små skridt. Man bør altså have fokus på hvor </w:t>
+        <w:t xml:space="preserve"> case, eller b</w:t>
+      </w:r>
+      <w:r>
+        <w:t>e</w:t>
+      </w:r>
+      <w:r>
+        <w:t xml:space="preserve">står den af for små skridt. Man bør altså have fokus på hvor </w:t>
       </w:r>
       <w:r>
         <w:t xml:space="preserve">mange skridt en </w:t>
@@ -3904,7 +4231,13 @@
       </w:r>
       <w:proofErr w:type="spellEnd"/>
       <w:r>
-        <w:t xml:space="preserve"> case vil indeholde, og hvilken værdi den vil skabe. </w:t>
+        <w:t xml:space="preserve"> case vil indeholde, og hvi</w:t>
+      </w:r>
+      <w:r>
+        <w:t>l</w:t>
+      </w:r>
+      <w:r>
+        <w:t xml:space="preserve">ken værdi den vil skabe. </w:t>
       </w:r>
       <w:r>
         <w:t xml:space="preserve">Men som sagt giver </w:t>
@@ -3915,8 +4248,13 @@
       </w:r>
       <w:proofErr w:type="spellEnd"/>
       <w:r>
-        <w:t xml:space="preserve"> case-diagrammet</w:t>
-      </w:r>
+        <w:t xml:space="preserve"> </w:t>
+      </w:r>
+      <w:proofErr w:type="spellStart"/>
+      <w:r>
+        <w:t>case-diagrammet</w:t>
+      </w:r>
+      <w:proofErr w:type="spellEnd"/>
       <w:r>
         <w:t xml:space="preserve"> blot et overblik over de identificerede </w:t>
       </w:r>
@@ -4010,7 +4348,13 @@
         <w:t xml:space="preserve">, </w:t>
       </w:r>
       <w:r>
-        <w:t>og derfor har vi valgt kun at lave ét diagram</w:t>
+        <w:t>og derfor har vi valgt kun at lave ét di</w:t>
+      </w:r>
+      <w:r>
+        <w:t>a</w:t>
+      </w:r>
+      <w:r>
+        <w:t>gram</w:t>
       </w:r>
       <w:r>
         <w:t xml:space="preserve">. </w:t>
@@ -4036,7 +4380,13 @@
         <w:t xml:space="preserve"> til hver</w:t>
       </w:r>
       <w:r>
-        <w:t xml:space="preserve">, ville det være fordelagtigt at dele diagrammet op, således at der var ét diagram pr. aktør. </w:t>
+        <w:t>, ville det være fordelagtigt at dele di</w:t>
+      </w:r>
+      <w:r>
+        <w:t>a</w:t>
+      </w:r>
+      <w:r>
+        <w:t xml:space="preserve">grammet op, således at der var ét diagram pr. aktør. </w:t>
       </w:r>
       <w:r>
         <w:t xml:space="preserve">I vores tilfælde giver det dog mest mening at beholde </w:t>
@@ -4051,7 +4401,13 @@
       </w:r>
       <w:proofErr w:type="spellEnd"/>
       <w:r>
-        <w:t xml:space="preserve"> cases i ét diagram, som vi herefter kan opdatere og udvide efterhånden som processen skrider frem i de kommende iterationer. </w:t>
+        <w:t xml:space="preserve"> cases i ét diagram, som vi herefter kan opdatere og udvide efterhånden som proce</w:t>
+      </w:r>
+      <w:r>
+        <w:t>s</w:t>
+      </w:r>
+      <w:r>
+        <w:t xml:space="preserve">sen skrider frem i de kommende iterationer. </w:t>
       </w:r>
       <w:r>
         <w:t xml:space="preserve">Notationen vi har benyttet i forbindelse med udarbejdelse af </w:t>
@@ -4062,7 +4418,15 @@
       </w:r>
       <w:proofErr w:type="spellEnd"/>
       <w:r>
-        <w:t xml:space="preserve"> case-diagrammet ses i </w:t>
+        <w:t xml:space="preserve"> </w:t>
+      </w:r>
+      <w:proofErr w:type="spellStart"/>
+      <w:r>
+        <w:t>case-diagrammet</w:t>
+      </w:r>
+      <w:proofErr w:type="spellEnd"/>
+      <w:r>
+        <w:t xml:space="preserve"> ses i </w:t>
       </w:r>
       <w:r>
         <w:rPr>
@@ -4088,7 +4452,15 @@
       </w:r>
       <w:proofErr w:type="spellEnd"/>
       <w:r>
-        <w:t xml:space="preserve"> case-diagram.</w:t>
+        <w:t xml:space="preserve"> </w:t>
+      </w:r>
+      <w:proofErr w:type="spellStart"/>
+      <w:r>
+        <w:t>case-diagram</w:t>
+      </w:r>
+      <w:proofErr w:type="spellEnd"/>
+      <w:r>
+        <w:t>.</w:t>
       </w:r>
       <w:r>
         <w:t xml:space="preserve"> I</w:t>
@@ -4113,7 +4485,13 @@
       </w:r>
       <w:proofErr w:type="spellEnd"/>
       <w:r>
-        <w:t xml:space="preserve"> cases og aktører alle sammen eksisterer i domænemodellen. Det er endnu en måde at </w:t>
+        <w:t xml:space="preserve"> cases og aktører alle sammen eks</w:t>
+      </w:r>
+      <w:r>
+        <w:t>i</w:t>
+      </w:r>
+      <w:r>
+        <w:t xml:space="preserve">sterer i domænemodellen. Det er endnu en måde at </w:t>
       </w:r>
       <w:r>
         <w:t xml:space="preserve">sikre sig, at de </w:t>
@@ -4150,7 +4528,13 @@
         <w:t>ses,</w:t>
       </w:r>
       <w:r>
-        <w:t xml:space="preserve"> er alle aktørerne, salgschef, sælger, bank og RKI repræsenteret som koncepter i domænemodellen. Desuden </w:t>
+        <w:t xml:space="preserve"> er alle aktørerne, salgschef, sælger, bank og RKI repr</w:t>
+      </w:r>
+      <w:r>
+        <w:t>æ</w:t>
+      </w:r>
+      <w:r>
+        <w:t xml:space="preserve">senteret som koncepter i domænemodellen. Desuden </w:t>
       </w:r>
       <w:r>
         <w:t xml:space="preserve">passer alle </w:t>
@@ -4161,7 +4545,15 @@
       </w:r>
       <w:proofErr w:type="spellEnd"/>
       <w:r>
-        <w:t xml:space="preserve"> case-titlerne til forholdet mellem de forskellige </w:t>
+        <w:t xml:space="preserve"> </w:t>
+      </w:r>
+      <w:proofErr w:type="spellStart"/>
+      <w:r>
+        <w:t>case-titlerne</w:t>
+      </w:r>
+      <w:proofErr w:type="spellEnd"/>
+      <w:r>
+        <w:t xml:space="preserve"> til forholdet mellem de forskellige </w:t>
       </w:r>
       <w:r>
         <w:t xml:space="preserve">koncepter i domænemodellen; for eksempel er ord som ”kreditvurdering” og ”rentesats” kendte både i domænemodellen og </w:t>
@@ -4172,7 +4564,15 @@
       </w:r>
       <w:proofErr w:type="spellEnd"/>
       <w:r>
-        <w:t xml:space="preserve"> case-diagrammet.</w:t>
+        <w:t xml:space="preserve"> </w:t>
+      </w:r>
+      <w:proofErr w:type="spellStart"/>
+      <w:r>
+        <w:t>case-diagrammet</w:t>
+      </w:r>
+      <w:proofErr w:type="spellEnd"/>
+      <w:r>
+        <w:t>.</w:t>
       </w:r>
       <w:r>
         <w:t xml:space="preserve"> Det er desuden værd at bemærke, at alle </w:t>
@@ -4191,7 +4591,15 @@
       </w:r>
       <w:proofErr w:type="spellEnd"/>
       <w:r>
-        <w:t xml:space="preserve"> case-diagram er repræsenteret som </w:t>
+        <w:t xml:space="preserve"> </w:t>
+      </w:r>
+      <w:proofErr w:type="spellStart"/>
+      <w:r>
+        <w:t>case-diagram</w:t>
+      </w:r>
+      <w:proofErr w:type="spellEnd"/>
+      <w:r>
+        <w:t xml:space="preserve"> er repræsenteret som </w:t>
       </w:r>
       <w:proofErr w:type="spellStart"/>
       <w:r>
@@ -4235,7 +4643,13 @@
       </w:r>
       <w:proofErr w:type="spellEnd"/>
       <w:r>
-        <w:t xml:space="preserve"> afsnittet, da det som sagt er i denne fase den skal være stabil.</w:t>
+        <w:t xml:space="preserve"> afsni</w:t>
+      </w:r>
+      <w:r>
+        <w:t>t</w:t>
+      </w:r>
+      <w:r>
+        <w:t>tet, da det som sagt er i denne fase den skal være stabil.</w:t>
       </w:r>
     </w:p>
     <w:p/>
@@ -4254,7 +4668,413 @@
       </w:r>
       <w:bookmarkEnd w:id="13"/>
     </w:p>
-    <w:p/>
+    <w:p>
+      <w:pPr>
+        <w:jc w:val="both"/>
+      </w:pPr>
+      <w:proofErr w:type="spellStart"/>
+      <w:r>
+        <w:t>Use</w:t>
+      </w:r>
+      <w:proofErr w:type="spellEnd"/>
+      <w:r>
+        <w:t xml:space="preserve"> cases spiller en stor rolle i UP, det er dem der driver projektet fremad og det er ud fra vores </w:t>
+      </w:r>
+      <w:proofErr w:type="spellStart"/>
+      <w:r>
+        <w:t>use</w:t>
+      </w:r>
+      <w:proofErr w:type="spellEnd"/>
+      <w:r>
+        <w:t xml:space="preserve"> cases vi vælger det næste skridt. </w:t>
+      </w:r>
+      <w:r>
+        <w:t xml:space="preserve">Ved hjælp af </w:t>
+      </w:r>
+      <w:proofErr w:type="spellStart"/>
+      <w:r>
+        <w:t>use</w:t>
+      </w:r>
+      <w:proofErr w:type="spellEnd"/>
+      <w:r>
+        <w:t xml:space="preserve"> </w:t>
+      </w:r>
+      <w:proofErr w:type="spellStart"/>
+      <w:r>
+        <w:t>case-diagrammet</w:t>
+      </w:r>
+      <w:proofErr w:type="spellEnd"/>
+      <w:r>
+        <w:t xml:space="preserve"> fik vi hurtigt udvalgt de første </w:t>
+      </w:r>
+      <w:proofErr w:type="spellStart"/>
+      <w:r>
+        <w:t>use</w:t>
+      </w:r>
+      <w:proofErr w:type="spellEnd"/>
+      <w:r>
+        <w:t xml:space="preserve"> cases vi vil takle. En god hovedregel i UP er at takle den </w:t>
+      </w:r>
+      <w:proofErr w:type="spellStart"/>
+      <w:r>
+        <w:t>use</w:t>
+      </w:r>
+      <w:proofErr w:type="spellEnd"/>
+      <w:r>
+        <w:t xml:space="preserve"> case med størst risici involveret først, netop fordi et af de primære formål med </w:t>
+      </w:r>
+      <w:proofErr w:type="spellStart"/>
+      <w:r>
+        <w:t>inception</w:t>
+      </w:r>
+      <w:proofErr w:type="spellEnd"/>
+      <w:r>
+        <w:t xml:space="preserve"> fasen er at afdække om vi overhovedet kan lave dette system. Vi udvalgte hurtigt 3 </w:t>
+      </w:r>
+      <w:proofErr w:type="spellStart"/>
+      <w:r>
+        <w:t>use</w:t>
+      </w:r>
+      <w:proofErr w:type="spellEnd"/>
+      <w:r>
+        <w:t xml:space="preserve"> cases som vi i fællesskab var helt enige i var kernen i dette system og dermed her de største risici ligger. Den store </w:t>
+      </w:r>
+      <w:proofErr w:type="spellStart"/>
+      <w:r>
+        <w:t>use</w:t>
+      </w:r>
+      <w:proofErr w:type="spellEnd"/>
+      <w:r>
+        <w:t xml:space="preserve"> case som vi har valgt at kalde UC3 - Udregn lånetilbud, indeholder alle de tre trusler vi har identificeret som værende de store, vi har derfor valgt at </w:t>
+      </w:r>
+      <w:r>
+        <w:t xml:space="preserve">takle de 3 trusler som værende hver deres </w:t>
+      </w:r>
+      <w:proofErr w:type="spellStart"/>
+      <w:r>
+        <w:t>use</w:t>
+      </w:r>
+      <w:proofErr w:type="spellEnd"/>
+      <w:r>
+        <w:t xml:space="preserve"> case. Den første </w:t>
+      </w:r>
+      <w:proofErr w:type="spellStart"/>
+      <w:r>
+        <w:t>use</w:t>
+      </w:r>
+      <w:proofErr w:type="spellEnd"/>
+      <w:r>
+        <w:t xml:space="preserve"> case, kaldet UC1 - Tjek kredit værdighed, blev så til en underfunktion af UC -3, det samme gør sig gældende for UC2 - Indhent aktuel rentesats. Vi har valgt at beskrive disse </w:t>
+      </w:r>
+      <w:proofErr w:type="spellStart"/>
+      <w:r>
+        <w:t>use</w:t>
+      </w:r>
+      <w:proofErr w:type="spellEnd"/>
+      <w:r>
+        <w:t xml:space="preserve"> cases formelt, vi kunne også have brugt et uformelt </w:t>
+      </w:r>
+      <w:proofErr w:type="spellStart"/>
+      <w:r>
+        <w:t>use</w:t>
+      </w:r>
+      <w:proofErr w:type="spellEnd"/>
+      <w:r>
+        <w:t xml:space="preserve"> case format, men vi mener at fordi dette er kernen af systemet vil det hjælpe fremadreddet at de er beskrevet på det formelle niveau. Det formelle format er netop godt fordi de funktionelle krav bliver beskrevet på en formel og utvetydig måde. Målet er at få b</w:t>
+      </w:r>
+      <w:r>
+        <w:t>e</w:t>
+      </w:r>
+      <w:r>
+        <w:t>skrevet hovedscenariet og alle variationer af dette.</w:t>
+      </w:r>
+      <w:r>
+        <w:t xml:space="preserve"> Det er vigtigt at vi har et unikt id til alle vores </w:t>
+      </w:r>
+      <w:proofErr w:type="spellStart"/>
+      <w:r>
+        <w:t>use</w:t>
+      </w:r>
+      <w:proofErr w:type="spellEnd"/>
+      <w:r>
+        <w:t xml:space="preserve"> cases da vi laver mange andre artefakter ud fra disse, og det er vigtigt at holde sporbarhed hele vejen tilbage til den konkrete </w:t>
+      </w:r>
+      <w:proofErr w:type="spellStart"/>
+      <w:r>
+        <w:t>use</w:t>
+      </w:r>
+      <w:proofErr w:type="spellEnd"/>
+      <w:r>
+        <w:t xml:space="preserve"> case. Titlen der står efter vores unikke id prøver vi så vidt muligt at holde som en beskr</w:t>
+      </w:r>
+      <w:r>
+        <w:t>i</w:t>
+      </w:r>
+      <w:r>
+        <w:t xml:space="preserve">vende kommando der indfanger </w:t>
+      </w:r>
+      <w:proofErr w:type="spellStart"/>
+      <w:r>
+        <w:t>use</w:t>
+      </w:r>
+      <w:proofErr w:type="spellEnd"/>
+      <w:r>
+        <w:t xml:space="preserve"> casens formål</w:t>
+      </w:r>
+      <w:r>
+        <w:t xml:space="preserve">, den holdes på bydeform. Afgrænsningen af </w:t>
+      </w:r>
+      <w:proofErr w:type="spellStart"/>
+      <w:r>
+        <w:t>use</w:t>
+      </w:r>
+      <w:proofErr w:type="spellEnd"/>
+      <w:r>
+        <w:t xml:space="preserve"> casen fortæller hvad der berøres af </w:t>
+      </w:r>
+      <w:proofErr w:type="spellStart"/>
+      <w:r>
+        <w:t>use</w:t>
+      </w:r>
+      <w:proofErr w:type="spellEnd"/>
+      <w:r>
+        <w:t xml:space="preserve"> casen, i mindre systemer som dette vil afgrænsningen meget naturligt </w:t>
+      </w:r>
+      <w:r>
+        <w:lastRenderedPageBreak/>
+        <w:t xml:space="preserve">være systemet selv, dette er også tilfældet for alle vores </w:t>
+      </w:r>
+      <w:proofErr w:type="spellStart"/>
+      <w:r>
+        <w:t>use</w:t>
+      </w:r>
+      <w:proofErr w:type="spellEnd"/>
+      <w:r>
+        <w:t xml:space="preserve"> cases. Niveau indikere </w:t>
+      </w:r>
+      <w:proofErr w:type="spellStart"/>
+      <w:r>
+        <w:t>use</w:t>
+      </w:r>
+      <w:proofErr w:type="spellEnd"/>
+      <w:r>
+        <w:t xml:space="preserve"> casens placering i </w:t>
+      </w:r>
+      <w:proofErr w:type="spellStart"/>
+      <w:r>
+        <w:t>hierakiet</w:t>
+      </w:r>
+      <w:proofErr w:type="spellEnd"/>
+      <w:r>
+        <w:t>, den typiske og mest brugte her er "</w:t>
+      </w:r>
+      <w:proofErr w:type="spellStart"/>
+      <w:r>
+        <w:t>brugermål</w:t>
+      </w:r>
+      <w:proofErr w:type="spellEnd"/>
+      <w:r>
+        <w:t xml:space="preserve">", men vores UC1 og UC2 er underfunktioner til UC3 og har derfor fået underfunktion i stedet. Den primære aktør beskriver den person der interagere med systemet i den konkrete </w:t>
+      </w:r>
+      <w:proofErr w:type="spellStart"/>
+      <w:r>
+        <w:t>use</w:t>
+      </w:r>
+      <w:proofErr w:type="spellEnd"/>
+      <w:r>
+        <w:t xml:space="preserve"> case, som nævn i afsnittet ovenfor bestræber man sig på at det kun er én br</w:t>
+      </w:r>
+      <w:r>
+        <w:t>u</w:t>
+      </w:r>
+      <w:r>
+        <w:t xml:space="preserve">ger pr </w:t>
+      </w:r>
+      <w:proofErr w:type="spellStart"/>
+      <w:r>
+        <w:t>use</w:t>
+      </w:r>
+      <w:proofErr w:type="spellEnd"/>
+      <w:r>
+        <w:t xml:space="preserve"> case. Det er vigtigt at bemærke at vi forsøger at beskrive rollen på aktøren så præcist som muligt, dvs. bilsælger som er vores aktør er væsentligt bedre end blot at kalde ham en bruger. Interesser og int</w:t>
+      </w:r>
+      <w:r>
+        <w:t>e</w:t>
+      </w:r>
+      <w:r>
+        <w:t>ressenter b</w:t>
+      </w:r>
+      <w:r>
+        <w:t xml:space="preserve">eskrives også i den enkelte </w:t>
+      </w:r>
+      <w:proofErr w:type="spellStart"/>
+      <w:r>
+        <w:t>use</w:t>
+      </w:r>
+      <w:proofErr w:type="spellEnd"/>
+      <w:r>
+        <w:t xml:space="preserve"> cases, her trækker vi en rød tråd tilbage til vores visionsdok</w:t>
+      </w:r>
+      <w:r>
+        <w:t>u</w:t>
+      </w:r>
+      <w:r>
+        <w:t xml:space="preserve">ment og udvælger de interessenter som har interesse i den konkrete </w:t>
+      </w:r>
+      <w:proofErr w:type="spellStart"/>
+      <w:r>
+        <w:t>use</w:t>
+      </w:r>
+      <w:proofErr w:type="spellEnd"/>
+      <w:r>
+        <w:t xml:space="preserve"> case. Forudsætninger dækker over krav der skal være opfyldt for </w:t>
+      </w:r>
+      <w:proofErr w:type="spellStart"/>
+      <w:r>
+        <w:t>use</w:t>
+      </w:r>
+      <w:proofErr w:type="spellEnd"/>
+      <w:r>
+        <w:t xml:space="preserve"> casen kan gå i gang, det kan som i vores UC3 være andre </w:t>
+      </w:r>
+      <w:proofErr w:type="spellStart"/>
+      <w:r>
+        <w:t>use</w:t>
+      </w:r>
+      <w:proofErr w:type="spellEnd"/>
+      <w:r>
+        <w:t xml:space="preserve"> cases som skal være afviklet først. Det er vigtigt at man ikke laver trivielle forudsætninger. </w:t>
+      </w:r>
+      <w:r>
+        <w:t xml:space="preserve">Succesgaranti dækker over de forhold der skal være opfyldte ved </w:t>
+      </w:r>
+      <w:proofErr w:type="spellStart"/>
+      <w:r>
+        <w:t>use</w:t>
+      </w:r>
+      <w:proofErr w:type="spellEnd"/>
+      <w:r>
+        <w:t xml:space="preserve"> casens afslutning, gælder primært for hovedscenariet, men kan alternative scenariers succesgarantier kan også beskrives. </w:t>
+      </w:r>
+      <w:r>
+        <w:t xml:space="preserve">disse succesgarantier bør opfylde alle vores interessenters interesser. For vores </w:t>
+      </w:r>
+      <w:proofErr w:type="spellStart"/>
+      <w:r>
+        <w:t>use</w:t>
+      </w:r>
+      <w:proofErr w:type="spellEnd"/>
+      <w:r>
+        <w:t xml:space="preserve"> cases var det ret simpelt og ligefrem at beskrive vores succesgara</w:t>
+      </w:r>
+      <w:r>
+        <w:t>n</w:t>
+      </w:r>
+      <w:r>
+        <w:t>tier da de bare er opfyldt når den funktion er fuldendt korrekt. Hovedscenariet beskriver det oftest for</w:t>
+      </w:r>
+      <w:r>
+        <w:t>e</w:t>
+      </w:r>
+      <w:r>
+        <w:t xml:space="preserve">kommende scenarie det beskrives uden variation og skal som hovedregel opfylde alle interessenternes interesser. På grund af størrelsen af vores UC1 og UC2 er der ikke mange trin i disse, men hovedscenarier kan ofte blive på mange </w:t>
+      </w:r>
+      <w:r>
+        <w:t xml:space="preserve"> </w:t>
+      </w:r>
+      <w:r>
+        <w:t xml:space="preserve">trin. Varianter er hvor man beskriver alternative scenarier, både successcenarier men også fejlhåndteringsscenarier. Disse varianter består af 2 trin, første trin er betingelsen, her beskrives betingelsen samt hvordan den opdages. Trin 2 er håndteringen, </w:t>
+      </w:r>
+      <w:r>
+        <w:t xml:space="preserve">her kan man beskrive de trin der skal tages i denne variation, der kan derefter fortsætte til hovedscenariet eller specifikt vælge at afslutte </w:t>
+      </w:r>
+      <w:proofErr w:type="spellStart"/>
+      <w:r>
+        <w:t>use</w:t>
+      </w:r>
+      <w:proofErr w:type="spellEnd"/>
+      <w:r>
+        <w:t xml:space="preserve"> casen. De primære varianter vi har brugt i vores UC1 og UC2 er fejlhåndteringer. Teknologier og dataformer dæ</w:t>
+      </w:r>
+      <w:r>
+        <w:t>k</w:t>
+      </w:r>
+      <w:r>
+        <w:t xml:space="preserve">ker over eventuelle krav der kan være stillet fra kunden. Vi bør som hovedregel prøve at begrænse disse mest muligt for ikke at ligge os fast på teknologi valg så tidligt i processen. Krav her kan  i værste tilfælde blive en trussel for os senere, som vi så skal håndtere og dermed gøre systemet dyrere for kunden. I vores tilfælde  er vi blevet stillet visse krav til brug af visse </w:t>
+      </w:r>
+      <w:proofErr w:type="spellStart"/>
+      <w:r>
+        <w:t>API'er</w:t>
+      </w:r>
+      <w:proofErr w:type="spellEnd"/>
+      <w:r>
+        <w:t>, derfor er disse medtaget i vores UC1 og UC2.</w:t>
+      </w:r>
+      <w:r>
+        <w:t xml:space="preserve"> Ikke funktionelle krav som hører til </w:t>
+      </w:r>
+      <w:proofErr w:type="spellStart"/>
+      <w:r>
+        <w:t>use</w:t>
+      </w:r>
+      <w:proofErr w:type="spellEnd"/>
+      <w:r>
+        <w:t xml:space="preserve"> casen eller som afdækkes mens </w:t>
+      </w:r>
+      <w:proofErr w:type="spellStart"/>
+      <w:r>
+        <w:t>use</w:t>
+      </w:r>
+      <w:proofErr w:type="spellEnd"/>
+      <w:r>
+        <w:t xml:space="preserve"> casen laves tilføjes her, de bør dog også blive tilføjet til den supplerende kravspecifikation senere. Et af de ikke funktionelle krav som går igen i både UC1 og UC2, er kravet om at vores kald til RKI og bank ikke må påvirke brugbarheden af vores brugergrænseflade mens de foretages. Hyppighed beskriver hvor tit en </w:t>
+      </w:r>
+      <w:proofErr w:type="spellStart"/>
+      <w:r>
+        <w:t>use</w:t>
+      </w:r>
+      <w:proofErr w:type="spellEnd"/>
+      <w:r>
+        <w:t xml:space="preserve"> case forekommer, i vores tilfæ</w:t>
+      </w:r>
+      <w:r>
+        <w:t>l</w:t>
+      </w:r>
+      <w:r>
+        <w:t xml:space="preserve">de er det nok ikke noget der reelt vil ske </w:t>
+      </w:r>
+      <w:r>
+        <w:t xml:space="preserve">hurtigt efter hinanden, vi har dog skrevet ofte fordi vi mener vores system skal kunne understøtte at man laver disse kald inden for kort tid. Det sidste punkt på den formelle </w:t>
+      </w:r>
+      <w:proofErr w:type="spellStart"/>
+      <w:r>
+        <w:t>use</w:t>
+      </w:r>
+      <w:proofErr w:type="spellEnd"/>
+      <w:r>
+        <w:t xml:space="preserve"> case er diverse, her kan man beskrive det som ikke passer ind i de andre punkter. Vi kan også tilføje </w:t>
+      </w:r>
+      <w:r>
+        <w:lastRenderedPageBreak/>
+        <w:t xml:space="preserve">kendte eller eventuelt uløste problemstillinger man har opdaget undervejs. Vi har ikke haft noget til diverse posten i nogle af vores </w:t>
+      </w:r>
+      <w:proofErr w:type="spellStart"/>
+      <w:r>
+        <w:t>use</w:t>
+      </w:r>
+      <w:proofErr w:type="spellEnd"/>
+      <w:r>
+        <w:t xml:space="preserve"> cases og den er derfor ikke taget med på </w:t>
+      </w:r>
+      <w:proofErr w:type="spellStart"/>
+      <w:r>
+        <w:t>use</w:t>
+      </w:r>
+      <w:proofErr w:type="spellEnd"/>
+      <w:r>
+        <w:t xml:space="preserve"> casen.</w:t>
+      </w:r>
+    </w:p>
     <w:p/>
     <w:p>
       <w:pPr>
@@ -4849,9 +5669,10 @@
       <w:r>
         <w:rPr>
           <w:noProof/>
+          <w:lang w:eastAsia="da-DK"/>
         </w:rPr>
         <w:drawing>
-          <wp:inline distT="0" distB="0" distL="0" distR="0" wp14:anchorId="6E494ED8" wp14:editId="1F15F818">
+          <wp:inline distT="0" distB="0" distL="0" distR="0">
             <wp:extent cx="3695700" cy="4667250"/>
             <wp:effectExtent l="0" t="0" r="0" b="0"/>
             <wp:docPr id="3" name="Billede 3"/>
@@ -4866,10 +5687,10 @@
                     <pic:cNvPicPr/>
                   </pic:nvPicPr>
                   <pic:blipFill>
-                    <a:blip r:embed="rId15">
+                    <a:blip r:embed="rId15" cstate="print">
                       <a:extLst>
                         <a:ext uri="{28A0092B-C50C-407E-A947-70E740481C1C}">
-                          <a14:useLocalDpi xmlns:a14="http://schemas.microsoft.com/office/drawing/2010/main" val="0"/>
+                          <a14:useLocalDpi xmlns:a14="http://schemas.microsoft.com/office/drawing/2010/main" xmlns:wps="http://schemas.microsoft.com/office/word/2010/wordprocessingShape" xmlns:wpi="http://schemas.microsoft.com/office/word/2010/wordprocessingInk" xmlns:wpg="http://schemas.microsoft.com/office/word/2010/wordprocessingGroup" xmlns:w16se="http://schemas.microsoft.com/office/word/2015/wordml/symex" xmlns:w16cid="http://schemas.microsoft.com/office/word/2016/wordml/cid" xmlns:w15="http://schemas.microsoft.com/office/word/2012/wordml" xmlns:w14="http://schemas.microsoft.com/office/word/2010/wordml" xmlns:w="http://schemas.openxmlformats.org/wordprocessingml/2006/main" xmlns:w10="urn:schemas-microsoft-com:office:word" xmlns:wp14="http://schemas.microsoft.com/office/word/2010/wordprocessingDrawing" xmlns:v="urn:schemas-microsoft-com:vml" xmlns:o="urn:schemas-microsoft-com:office:office" xmlns:am3d="http://schemas.microsoft.com/office/drawing/2017/model3d" xmlns:aink="http://schemas.microsoft.com/office/drawing/2016/ink" xmlns:mc="http://schemas.openxmlformats.org/markup-compatibility/2006" xmlns:cx8="http://schemas.microsoft.com/office/drawing/2016/5/14/chartex" xmlns:cx7="http://schemas.microsoft.com/office/drawing/2016/5/13/chartex" xmlns:cx6="http://schemas.microsoft.com/office/drawing/2016/5/12/chartex" xmlns:cx5="http://schemas.microsoft.com/office/drawing/2016/5/11/chartex" xmlns:cx4="http://schemas.microsoft.com/office/drawing/2016/5/10/chartex" xmlns:cx3="http://schemas.microsoft.com/office/drawing/2016/5/9/chartex" xmlns:cx2="http://schemas.microsoft.com/office/drawing/2015/10/21/chartex" xmlns:cx1="http://schemas.microsoft.com/office/drawing/2015/9/8/chartex" xmlns:cx="http://schemas.microsoft.com/office/drawing/2014/chartex" xmlns:wpc="http://schemas.microsoft.com/office/word/2010/wordprocessingCanvas" xmlns="" val="0"/>
                         </a:ext>
                       </a:extLst>
                     </a:blip>
@@ -4895,7 +5716,7 @@
     </w:p>
     <w:p>
       <w:r>
-        <w:object w:dxaOrig="14907" w:dyaOrig="21076" w14:anchorId="77D54E69">
+        <w:object w:dxaOrig="14907" w:dyaOrig="21076">
           <v:shapetype id="_x0000_t75" coordsize="21600,21600" o:spt="75" o:preferrelative="t" path="m@4@5l@4@11@9@11@9@5xe" filled="f" stroked="f">
             <v:stroke joinstyle="miter"/>
             <v:formulas>
@@ -4915,10 +5736,10 @@
             <v:path o:extrusionok="f" gradientshapeok="t" o:connecttype="rect"/>
             <o:lock v:ext="edit" aspectratio="t"/>
           </v:shapetype>
-          <v:shape id="_x0000_i1025" type="#_x0000_t75" style="width:745.2pt;height:1053.6pt" o:ole="">
+          <v:shape id="_x0000_i1025" type="#_x0000_t75" style="width:745.15pt;height:1053.5pt" o:ole="">
             <v:imagedata r:id="rId16" o:title=""/>
           </v:shape>
-          <o:OLEObject Type="Embed" ProgID="Visio.Drawing.15" ShapeID="_x0000_i1025" DrawAspect="Content" ObjectID="_1586863113" r:id="rId17"/>
+          <o:OLEObject Type="Embed" ProgID="Visio.Drawing.15" ShapeID="_x0000_i1025" DrawAspect="Content" ObjectID="_1586881335" r:id="rId17"/>
         </w:object>
       </w:r>
     </w:p>
@@ -4936,7 +5757,7 @@
 </file>
 
 <file path=word/endnotes.xml><?xml version="1.0" encoding="utf-8"?>
-<w:endnotes xmlns:wpc="http://schemas.microsoft.com/office/word/2010/wordprocessingCanvas" xmlns:cx="http://schemas.microsoft.com/office/drawing/2014/chartex" xmlns:cx1="http://schemas.microsoft.com/office/drawing/2015/9/8/chartex" xmlns:cx2="http://schemas.microsoft.com/office/drawing/2015/10/21/chartex" xmlns:cx3="http://schemas.microsoft.com/office/drawing/2016/5/9/chartex" xmlns:cx4="http://schemas.microsoft.com/office/drawing/2016/5/10/chartex" xmlns:cx5="http://schemas.microsoft.com/office/drawing/2016/5/11/chartex" xmlns:cx6="http://schemas.microsoft.com/office/drawing/2016/5/12/chartex" xmlns:cx7="http://schemas.microsoft.com/office/drawing/2016/5/13/chartex" xmlns:cx8="http://schemas.microsoft.com/office/drawing/2016/5/14/chartex" xmlns:mc="http://schemas.openxmlformats.org/markup-compatibility/2006" xmlns:aink="http://schemas.microsoft.com/office/drawing/2016/ink" xmlns:am3d="http://schemas.microsoft.com/office/drawing/2017/model3d" xmlns:o="urn:schemas-microsoft-com:office:office" xmlns:r="http://schemas.openxmlformats.org/officeDocument/2006/relationships" xmlns:m="http://schemas.openxmlformats.org/officeDocument/2006/math" xmlns:v="urn:schemas-microsoft-com:vml" xmlns:wp14="http://schemas.microsoft.com/office/word/2010/wordprocessingDrawing" xmlns:wp="http://schemas.openxmlformats.org/drawingml/2006/wordprocessingDrawing" xmlns:w10="urn:schemas-microsoft-com:office:word" xmlns:w="http://schemas.openxmlformats.org/wordprocessingml/2006/main" xmlns:w14="http://schemas.microsoft.com/office/word/2010/wordml" xmlns:w15="http://schemas.microsoft.com/office/word/2012/wordml" xmlns:w16cid="http://schemas.microsoft.com/office/word/2016/wordml/cid" xmlns:w16se="http://schemas.microsoft.com/office/word/2015/wordml/symex" xmlns:wpg="http://schemas.microsoft.com/office/word/2010/wordprocessingGroup" xmlns:wpi="http://schemas.microsoft.com/office/word/2010/wordprocessingInk" xmlns:wne="http://schemas.microsoft.com/office/word/2006/wordml" xmlns:wps="http://schemas.microsoft.com/office/word/2010/wordprocessingShape" mc:Ignorable="w14 w15 w16se w16cid wp14">
+<w:endnotes xmlns:ve="http://schemas.openxmlformats.org/markup-compatibility/2006" xmlns:o="urn:schemas-microsoft-com:office:office" xmlns:r="http://schemas.openxmlformats.org/officeDocument/2006/relationships" xmlns:m="http://schemas.openxmlformats.org/officeDocument/2006/math" xmlns:v="urn:schemas-microsoft-com:vml" xmlns:wp="http://schemas.openxmlformats.org/drawingml/2006/wordprocessingDrawing" xmlns:w10="urn:schemas-microsoft-com:office:word" xmlns:w="http://schemas.openxmlformats.org/wordprocessingml/2006/main" xmlns:wne="http://schemas.microsoft.com/office/word/2006/wordml">
   <w:endnote w:type="separator" w:id="-1">
     <w:p>
       <w:pPr>
@@ -4961,7 +5782,7 @@
 </file>
 
 <file path=word/footer1.xml><?xml version="1.0" encoding="utf-8"?>
-<w:ftr xmlns:wpc="http://schemas.microsoft.com/office/word/2010/wordprocessingCanvas" xmlns:cx="http://schemas.microsoft.com/office/drawing/2014/chartex" xmlns:cx1="http://schemas.microsoft.com/office/drawing/2015/9/8/chartex" xmlns:cx2="http://schemas.microsoft.com/office/drawing/2015/10/21/chartex" xmlns:cx3="http://schemas.microsoft.com/office/drawing/2016/5/9/chartex" xmlns:cx4="http://schemas.microsoft.com/office/drawing/2016/5/10/chartex" xmlns:cx5="http://schemas.microsoft.com/office/drawing/2016/5/11/chartex" xmlns:cx6="http://schemas.microsoft.com/office/drawing/2016/5/12/chartex" xmlns:cx7="http://schemas.microsoft.com/office/drawing/2016/5/13/chartex" xmlns:cx8="http://schemas.microsoft.com/office/drawing/2016/5/14/chartex" xmlns:mc="http://schemas.openxmlformats.org/markup-compatibility/2006" xmlns:aink="http://schemas.microsoft.com/office/drawing/2016/ink" xmlns:am3d="http://schemas.microsoft.com/office/drawing/2017/model3d" xmlns:o="urn:schemas-microsoft-com:office:office" xmlns:r="http://schemas.openxmlformats.org/officeDocument/2006/relationships" xmlns:m="http://schemas.openxmlformats.org/officeDocument/2006/math" xmlns:v="urn:schemas-microsoft-com:vml" xmlns:wp14="http://schemas.microsoft.com/office/word/2010/wordprocessingDrawing" xmlns:wp="http://schemas.openxmlformats.org/drawingml/2006/wordprocessingDrawing" xmlns:w10="urn:schemas-microsoft-com:office:word" xmlns:w="http://schemas.openxmlformats.org/wordprocessingml/2006/main" xmlns:w14="http://schemas.microsoft.com/office/word/2010/wordml" xmlns:w15="http://schemas.microsoft.com/office/word/2012/wordml" xmlns:w16cid="http://schemas.microsoft.com/office/word/2016/wordml/cid" xmlns:w16se="http://schemas.microsoft.com/office/word/2015/wordml/symex" xmlns:wpg="http://schemas.microsoft.com/office/word/2010/wordprocessingGroup" xmlns:wpi="http://schemas.microsoft.com/office/word/2010/wordprocessingInk" xmlns:wne="http://schemas.microsoft.com/office/word/2006/wordml" xmlns:wps="http://schemas.microsoft.com/office/word/2010/wordprocessingShape" mc:Ignorable="w14 w15 w16se w16cid wp14">
+<w:ftr xmlns:ve="http://schemas.openxmlformats.org/markup-compatibility/2006" xmlns:o="urn:schemas-microsoft-com:office:office" xmlns:r="http://schemas.openxmlformats.org/officeDocument/2006/relationships" xmlns:m="http://schemas.openxmlformats.org/officeDocument/2006/math" xmlns:v="urn:schemas-microsoft-com:vml" xmlns:wp="http://schemas.openxmlformats.org/drawingml/2006/wordprocessingDrawing" xmlns:w10="urn:schemas-microsoft-com:office:word" xmlns:w="http://schemas.openxmlformats.org/wordprocessingml/2006/main" xmlns:wne="http://schemas.microsoft.com/office/word/2006/wordml">
   <w:p>
     <w:pPr>
       <w:pStyle w:val="Sidefod"/>
@@ -4979,7 +5800,7 @@
 </file>
 
 <file path=word/footer2.xml><?xml version="1.0" encoding="utf-8"?>
-<w:ftr xmlns:wpc="http://schemas.microsoft.com/office/word/2010/wordprocessingCanvas" xmlns:cx="http://schemas.microsoft.com/office/drawing/2014/chartex" xmlns:cx1="http://schemas.microsoft.com/office/drawing/2015/9/8/chartex" xmlns:cx2="http://schemas.microsoft.com/office/drawing/2015/10/21/chartex" xmlns:cx3="http://schemas.microsoft.com/office/drawing/2016/5/9/chartex" xmlns:cx4="http://schemas.microsoft.com/office/drawing/2016/5/10/chartex" xmlns:cx5="http://schemas.microsoft.com/office/drawing/2016/5/11/chartex" xmlns:cx6="http://schemas.microsoft.com/office/drawing/2016/5/12/chartex" xmlns:cx7="http://schemas.microsoft.com/office/drawing/2016/5/13/chartex" xmlns:cx8="http://schemas.microsoft.com/office/drawing/2016/5/14/chartex" xmlns:mc="http://schemas.openxmlformats.org/markup-compatibility/2006" xmlns:aink="http://schemas.microsoft.com/office/drawing/2016/ink" xmlns:am3d="http://schemas.microsoft.com/office/drawing/2017/model3d" xmlns:o="urn:schemas-microsoft-com:office:office" xmlns:r="http://schemas.openxmlformats.org/officeDocument/2006/relationships" xmlns:m="http://schemas.openxmlformats.org/officeDocument/2006/math" xmlns:v="urn:schemas-microsoft-com:vml" xmlns:wp14="http://schemas.microsoft.com/office/word/2010/wordprocessingDrawing" xmlns:wp="http://schemas.openxmlformats.org/drawingml/2006/wordprocessingDrawing" xmlns:w10="urn:schemas-microsoft-com:office:word" xmlns:w="http://schemas.openxmlformats.org/wordprocessingml/2006/main" xmlns:w14="http://schemas.microsoft.com/office/word/2010/wordml" xmlns:w15="http://schemas.microsoft.com/office/word/2012/wordml" xmlns:w16cid="http://schemas.microsoft.com/office/word/2016/wordml/cid" xmlns:w16se="http://schemas.microsoft.com/office/word/2015/wordml/symex" xmlns:wpg="http://schemas.microsoft.com/office/word/2010/wordprocessingGroup" xmlns:wpi="http://schemas.microsoft.com/office/word/2010/wordprocessingInk" xmlns:wne="http://schemas.microsoft.com/office/word/2006/wordml" xmlns:wps="http://schemas.microsoft.com/office/word/2010/wordprocessingShape" mc:Ignorable="w14 w15 w16se w16cid wp14">
+<w:ftr xmlns:ve="http://schemas.openxmlformats.org/markup-compatibility/2006" xmlns:o="urn:schemas-microsoft-com:office:office" xmlns:r="http://schemas.openxmlformats.org/officeDocument/2006/relationships" xmlns:m="http://schemas.openxmlformats.org/officeDocument/2006/math" xmlns:v="urn:schemas-microsoft-com:vml" xmlns:wp="http://schemas.openxmlformats.org/drawingml/2006/wordprocessingDrawing" xmlns:w10="urn:schemas-microsoft-com:office:word" xmlns:w="http://schemas.openxmlformats.org/wordprocessingml/2006/main" xmlns:wne="http://schemas.microsoft.com/office/word/2006/wordml">
   <w:sdt>
     <w:sdtPr>
       <w:id w:val="-1740864746"/>
@@ -4988,7 +5809,6 @@
         <w:docPartUnique/>
       </w:docPartObj>
     </w:sdtPr>
-    <w:sdtEndPr/>
     <w:sdtContent>
       <w:p>
         <w:pPr>
@@ -5030,7 +5850,7 @@
 </file>
 
 <file path=word/footnotes.xml><?xml version="1.0" encoding="utf-8"?>
-<w:footnotes xmlns:wpc="http://schemas.microsoft.com/office/word/2010/wordprocessingCanvas" xmlns:cx="http://schemas.microsoft.com/office/drawing/2014/chartex" xmlns:cx1="http://schemas.microsoft.com/office/drawing/2015/9/8/chartex" xmlns:cx2="http://schemas.microsoft.com/office/drawing/2015/10/21/chartex" xmlns:cx3="http://schemas.microsoft.com/office/drawing/2016/5/9/chartex" xmlns:cx4="http://schemas.microsoft.com/office/drawing/2016/5/10/chartex" xmlns:cx5="http://schemas.microsoft.com/office/drawing/2016/5/11/chartex" xmlns:cx6="http://schemas.microsoft.com/office/drawing/2016/5/12/chartex" xmlns:cx7="http://schemas.microsoft.com/office/drawing/2016/5/13/chartex" xmlns:cx8="http://schemas.microsoft.com/office/drawing/2016/5/14/chartex" xmlns:mc="http://schemas.openxmlformats.org/markup-compatibility/2006" xmlns:aink="http://schemas.microsoft.com/office/drawing/2016/ink" xmlns:am3d="http://schemas.microsoft.com/office/drawing/2017/model3d" xmlns:o="urn:schemas-microsoft-com:office:office" xmlns:r="http://schemas.openxmlformats.org/officeDocument/2006/relationships" xmlns:m="http://schemas.openxmlformats.org/officeDocument/2006/math" xmlns:v="urn:schemas-microsoft-com:vml" xmlns:wp14="http://schemas.microsoft.com/office/word/2010/wordprocessingDrawing" xmlns:wp="http://schemas.openxmlformats.org/drawingml/2006/wordprocessingDrawing" xmlns:w10="urn:schemas-microsoft-com:office:word" xmlns:w="http://schemas.openxmlformats.org/wordprocessingml/2006/main" xmlns:w14="http://schemas.microsoft.com/office/word/2010/wordml" xmlns:w15="http://schemas.microsoft.com/office/word/2012/wordml" xmlns:w16cid="http://schemas.microsoft.com/office/word/2016/wordml/cid" xmlns:w16se="http://schemas.microsoft.com/office/word/2015/wordml/symex" xmlns:wpg="http://schemas.microsoft.com/office/word/2010/wordprocessingGroup" xmlns:wpi="http://schemas.microsoft.com/office/word/2010/wordprocessingInk" xmlns:wne="http://schemas.microsoft.com/office/word/2006/wordml" xmlns:wps="http://schemas.microsoft.com/office/word/2010/wordprocessingShape" mc:Ignorable="w14 w15 w16se w16cid wp14">
+<w:footnotes xmlns:ve="http://schemas.openxmlformats.org/markup-compatibility/2006" xmlns:o="urn:schemas-microsoft-com:office:office" xmlns:r="http://schemas.openxmlformats.org/officeDocument/2006/relationships" xmlns:m="http://schemas.openxmlformats.org/officeDocument/2006/math" xmlns:v="urn:schemas-microsoft-com:vml" xmlns:wp="http://schemas.openxmlformats.org/drawingml/2006/wordprocessingDrawing" xmlns:w10="urn:schemas-microsoft-com:office:word" xmlns:w="http://schemas.openxmlformats.org/wordprocessingml/2006/main" xmlns:wne="http://schemas.microsoft.com/office/word/2006/wordml">
   <w:footnote w:type="separator" w:id="-1">
     <w:p>
       <w:pPr>
@@ -5128,7 +5948,15 @@
         <w:footnoteRef/>
       </w:r>
       <w:r>
-        <w:t xml:space="preserve"> I modsætning til Abstract </w:t>
+        <w:t xml:space="preserve"> I modsætning til </w:t>
+      </w:r>
+      <w:proofErr w:type="spellStart"/>
+      <w:r>
+        <w:t>Abstract</w:t>
+      </w:r>
+      <w:proofErr w:type="spellEnd"/>
+      <w:r>
+        <w:t xml:space="preserve"> </w:t>
       </w:r>
       <w:proofErr w:type="spellStart"/>
       <w:r>
@@ -5155,7 +5983,7 @@
 </file>
 
 <file path=word/styles.xml><?xml version="1.0" encoding="utf-8"?>
-<w:styles xmlns:mc="http://schemas.openxmlformats.org/markup-compatibility/2006" xmlns:r="http://schemas.openxmlformats.org/officeDocument/2006/relationships" xmlns:w="http://schemas.openxmlformats.org/wordprocessingml/2006/main" xmlns:w14="http://schemas.microsoft.com/office/word/2010/wordml" xmlns:w15="http://schemas.microsoft.com/office/word/2012/wordml" xmlns:w16cid="http://schemas.microsoft.com/office/word/2016/wordml/cid" xmlns:w16se="http://schemas.microsoft.com/office/word/2015/wordml/symex" mc:Ignorable="w14 w15 w16se w16cid">
+<w:styles xmlns:r="http://schemas.openxmlformats.org/officeDocument/2006/relationships" xmlns:w="http://schemas.openxmlformats.org/wordprocessingml/2006/main">
   <w:docDefaults>
     <w:rPrDefault>
       <w:rPr>
@@ -5171,382 +5999,144 @@
       </w:pPr>
     </w:pPrDefault>
   </w:docDefaults>
-  <w:latentStyles w:defLockedState="0" w:defUIPriority="99" w:defSemiHidden="0" w:defUnhideWhenUsed="0" w:defQFormat="0" w:count="375">
-    <w:lsdException w:name="Normal" w:uiPriority="0" w:qFormat="1"/>
-    <w:lsdException w:name="heading 1" w:uiPriority="9" w:qFormat="1"/>
-    <w:lsdException w:name="heading 2" w:semiHidden="1" w:uiPriority="9" w:unhideWhenUsed="1" w:qFormat="1"/>
-    <w:lsdException w:name="heading 3" w:semiHidden="1" w:uiPriority="9" w:unhideWhenUsed="1" w:qFormat="1"/>
-    <w:lsdException w:name="heading 4" w:semiHidden="1" w:uiPriority="9" w:unhideWhenUsed="1" w:qFormat="1"/>
-    <w:lsdException w:name="heading 5" w:semiHidden="1" w:uiPriority="9" w:unhideWhenUsed="1" w:qFormat="1"/>
-    <w:lsdException w:name="heading 6" w:semiHidden="1" w:uiPriority="9" w:unhideWhenUsed="1" w:qFormat="1"/>
-    <w:lsdException w:name="heading 7" w:semiHidden="1" w:uiPriority="9" w:unhideWhenUsed="1" w:qFormat="1"/>
-    <w:lsdException w:name="heading 8" w:semiHidden="1" w:uiPriority="9" w:unhideWhenUsed="1" w:qFormat="1"/>
-    <w:lsdException w:name="heading 9" w:semiHidden="1" w:uiPriority="9" w:unhideWhenUsed="1" w:qFormat="1"/>
-    <w:lsdException w:name="index 1" w:semiHidden="1" w:unhideWhenUsed="1"/>
-    <w:lsdException w:name="index 2" w:semiHidden="1" w:unhideWhenUsed="1"/>
-    <w:lsdException w:name="index 3" w:semiHidden="1" w:unhideWhenUsed="1"/>
-    <w:lsdException w:name="index 4" w:semiHidden="1" w:unhideWhenUsed="1"/>
-    <w:lsdException w:name="index 5" w:semiHidden="1" w:unhideWhenUsed="1"/>
-    <w:lsdException w:name="index 6" w:semiHidden="1" w:unhideWhenUsed="1"/>
-    <w:lsdException w:name="index 7" w:semiHidden="1" w:unhideWhenUsed="1"/>
-    <w:lsdException w:name="index 8" w:semiHidden="1" w:unhideWhenUsed="1"/>
-    <w:lsdException w:name="index 9" w:semiHidden="1" w:unhideWhenUsed="1"/>
-    <w:lsdException w:name="toc 1" w:semiHidden="1" w:uiPriority="39" w:unhideWhenUsed="1"/>
-    <w:lsdException w:name="toc 2" w:semiHidden="1" w:uiPriority="39" w:unhideWhenUsed="1"/>
-    <w:lsdException w:name="toc 3" w:semiHidden="1" w:uiPriority="39" w:unhideWhenUsed="1"/>
-    <w:lsdException w:name="toc 4" w:semiHidden="1" w:uiPriority="39" w:unhideWhenUsed="1"/>
-    <w:lsdException w:name="toc 5" w:semiHidden="1" w:uiPriority="39" w:unhideWhenUsed="1"/>
-    <w:lsdException w:name="toc 6" w:semiHidden="1" w:uiPriority="39" w:unhideWhenUsed="1"/>
-    <w:lsdException w:name="toc 7" w:semiHidden="1" w:uiPriority="39" w:unhideWhenUsed="1"/>
-    <w:lsdException w:name="toc 8" w:semiHidden="1" w:uiPriority="39" w:unhideWhenUsed="1"/>
-    <w:lsdException w:name="toc 9" w:semiHidden="1" w:uiPriority="39" w:unhideWhenUsed="1"/>
-    <w:lsdException w:name="Normal Indent" w:semiHidden="1" w:unhideWhenUsed="1"/>
-    <w:lsdException w:name="footnote text" w:semiHidden="1" w:unhideWhenUsed="1"/>
-    <w:lsdException w:name="annotation text" w:semiHidden="1" w:unhideWhenUsed="1"/>
-    <w:lsdException w:name="header" w:semiHidden="1" w:unhideWhenUsed="1"/>
-    <w:lsdException w:name="footer" w:semiHidden="1" w:unhideWhenUsed="1"/>
-    <w:lsdException w:name="index heading" w:semiHidden="1" w:unhideWhenUsed="1"/>
-    <w:lsdException w:name="caption" w:semiHidden="1" w:uiPriority="35" w:unhideWhenUsed="1" w:qFormat="1"/>
-    <w:lsdException w:name="table of figures" w:semiHidden="1" w:unhideWhenUsed="1"/>
-    <w:lsdException w:name="envelope address" w:semiHidden="1" w:unhideWhenUsed="1"/>
-    <w:lsdException w:name="envelope return" w:semiHidden="1" w:unhideWhenUsed="1"/>
-    <w:lsdException w:name="footnote reference" w:semiHidden="1" w:unhideWhenUsed="1"/>
-    <w:lsdException w:name="annotation reference" w:semiHidden="1" w:unhideWhenUsed="1"/>
-    <w:lsdException w:name="line number" w:semiHidden="1" w:unhideWhenUsed="1"/>
-    <w:lsdException w:name="page number" w:semiHidden="1" w:unhideWhenUsed="1"/>
-    <w:lsdException w:name="endnote reference" w:semiHidden="1" w:unhideWhenUsed="1"/>
-    <w:lsdException w:name="endnote text" w:semiHidden="1" w:unhideWhenUsed="1"/>
-    <w:lsdException w:name="table of authorities" w:semiHidden="1" w:unhideWhenUsed="1"/>
-    <w:lsdException w:name="macro" w:semiHidden="1" w:unhideWhenUsed="1"/>
-    <w:lsdException w:name="toa heading" w:semiHidden="1" w:unhideWhenUsed="1"/>
-    <w:lsdException w:name="List" w:semiHidden="1" w:unhideWhenUsed="1"/>
-    <w:lsdException w:name="List Bullet" w:semiHidden="1" w:unhideWhenUsed="1"/>
-    <w:lsdException w:name="List Number" w:semiHidden="1" w:unhideWhenUsed="1"/>
-    <w:lsdException w:name="List 2" w:semiHidden="1" w:unhideWhenUsed="1"/>
-    <w:lsdException w:name="List 3" w:semiHidden="1" w:unhideWhenUsed="1"/>
-    <w:lsdException w:name="List 4" w:semiHidden="1" w:unhideWhenUsed="1"/>
-    <w:lsdException w:name="List 5" w:semiHidden="1" w:unhideWhenUsed="1"/>
-    <w:lsdException w:name="List Bullet 2" w:semiHidden="1" w:unhideWhenUsed="1"/>
-    <w:lsdException w:name="List Bullet 3" w:semiHidden="1" w:unhideWhenUsed="1"/>
-    <w:lsdException w:name="List Bullet 4" w:semiHidden="1" w:unhideWhenUsed="1"/>
-    <w:lsdException w:name="List Bullet 5" w:semiHidden="1" w:unhideWhenUsed="1"/>
-    <w:lsdException w:name="List Number 2" w:semiHidden="1" w:unhideWhenUsed="1"/>
-    <w:lsdException w:name="List Number 3" w:semiHidden="1" w:unhideWhenUsed="1"/>
-    <w:lsdException w:name="List Number 4" w:semiHidden="1" w:unhideWhenUsed="1"/>
-    <w:lsdException w:name="List Number 5" w:semiHidden="1" w:unhideWhenUsed="1"/>
-    <w:lsdException w:name="Title" w:uiPriority="10" w:qFormat="1"/>
-    <w:lsdException w:name="Closing" w:semiHidden="1" w:unhideWhenUsed="1"/>
-    <w:lsdException w:name="Signature" w:semiHidden="1" w:unhideWhenUsed="1"/>
-    <w:lsdException w:name="Default Paragraph Font" w:semiHidden="1" w:uiPriority="1" w:unhideWhenUsed="1"/>
-    <w:lsdException w:name="Body Text" w:semiHidden="1" w:unhideWhenUsed="1"/>
-    <w:lsdException w:name="Body Text Indent" w:semiHidden="1" w:unhideWhenUsed="1"/>
-    <w:lsdException w:name="List Continue" w:semiHidden="1" w:unhideWhenUsed="1"/>
-    <w:lsdException w:name="List Continue 2" w:semiHidden="1" w:unhideWhenUsed="1"/>
-    <w:lsdException w:name="List Continue 3" w:semiHidden="1" w:unhideWhenUsed="1"/>
-    <w:lsdException w:name="List Continue 4" w:semiHidden="1" w:unhideWhenUsed="1"/>
-    <w:lsdException w:name="List Continue 5" w:semiHidden="1" w:unhideWhenUsed="1"/>
-    <w:lsdException w:name="Message Header" w:semiHidden="1" w:unhideWhenUsed="1"/>
-    <w:lsdException w:name="Subtitle" w:uiPriority="11" w:qFormat="1"/>
-    <w:lsdException w:name="Salutation" w:semiHidden="1" w:unhideWhenUsed="1"/>
-    <w:lsdException w:name="Date" w:semiHidden="1" w:unhideWhenUsed="1"/>
-    <w:lsdException w:name="Body Text First Indent" w:semiHidden="1" w:unhideWhenUsed="1"/>
-    <w:lsdException w:name="Body Text First Indent 2" w:semiHidden="1" w:unhideWhenUsed="1"/>
-    <w:lsdException w:name="Note Heading" w:semiHidden="1" w:unhideWhenUsed="1"/>
-    <w:lsdException w:name="Body Text 2" w:semiHidden="1" w:unhideWhenUsed="1"/>
-    <w:lsdException w:name="Body Text 3" w:semiHidden="1" w:unhideWhenUsed="1"/>
-    <w:lsdException w:name="Body Text Indent 2" w:semiHidden="1" w:unhideWhenUsed="1"/>
-    <w:lsdException w:name="Body Text Indent 3" w:semiHidden="1" w:unhideWhenUsed="1"/>
-    <w:lsdException w:name="Block Text" w:semiHidden="1" w:unhideWhenUsed="1"/>
-    <w:lsdException w:name="Hyperlink" w:semiHidden="1" w:unhideWhenUsed="1"/>
-    <w:lsdException w:name="FollowedHyperlink" w:semiHidden="1" w:unhideWhenUsed="1"/>
-    <w:lsdException w:name="Strong" w:uiPriority="22" w:qFormat="1"/>
-    <w:lsdException w:name="Emphasis" w:uiPriority="20" w:qFormat="1"/>
-    <w:lsdException w:name="Document Map" w:semiHidden="1" w:unhideWhenUsed="1"/>
-    <w:lsdException w:name="Plain Text" w:semiHidden="1" w:unhideWhenUsed="1"/>
-    <w:lsdException w:name="E-mail Signature" w:semiHidden="1" w:unhideWhenUsed="1"/>
-    <w:lsdException w:name="HTML Top of Form" w:semiHidden="1" w:unhideWhenUsed="1"/>
-    <w:lsdException w:name="HTML Bottom of Form" w:semiHidden="1" w:unhideWhenUsed="1"/>
-    <w:lsdException w:name="Normal (Web)" w:semiHidden="1" w:unhideWhenUsed="1"/>
-    <w:lsdException w:name="HTML Acronym" w:semiHidden="1" w:unhideWhenUsed="1"/>
-    <w:lsdException w:name="HTML Address" w:semiHidden="1" w:unhideWhenUsed="1"/>
-    <w:lsdException w:name="HTML Cite" w:semiHidden="1" w:unhideWhenUsed="1"/>
-    <w:lsdException w:name="HTML Code" w:semiHidden="1" w:unhideWhenUsed="1"/>
-    <w:lsdException w:name="HTML Definition" w:semiHidden="1" w:unhideWhenUsed="1"/>
-    <w:lsdException w:name="HTML Keyboard" w:semiHidden="1" w:unhideWhenUsed="1"/>
-    <w:lsdException w:name="HTML Preformatted" w:semiHidden="1" w:unhideWhenUsed="1"/>
-    <w:lsdException w:name="HTML Sample" w:semiHidden="1" w:unhideWhenUsed="1"/>
-    <w:lsdException w:name="HTML Typewriter" w:semiHidden="1" w:unhideWhenUsed="1"/>
-    <w:lsdException w:name="HTML Variable" w:semiHidden="1" w:unhideWhenUsed="1"/>
-    <w:lsdException w:name="Normal Table" w:semiHidden="1" w:unhideWhenUsed="1"/>
-    <w:lsdException w:name="annotation subject" w:semiHidden="1" w:unhideWhenUsed="1"/>
-    <w:lsdException w:name="No List" w:semiHidden="1" w:unhideWhenUsed="1"/>
-    <w:lsdException w:name="Outline List 1" w:semiHidden="1" w:unhideWhenUsed="1"/>
-    <w:lsdException w:name="Outline List 2" w:semiHidden="1" w:unhideWhenUsed="1"/>
-    <w:lsdException w:name="Outline List 3" w:semiHidden="1" w:unhideWhenUsed="1"/>
-    <w:lsdException w:name="Table Simple 1" w:semiHidden="1" w:unhideWhenUsed="1"/>
-    <w:lsdException w:name="Table Simple 2" w:semiHidden="1" w:unhideWhenUsed="1"/>
-    <w:lsdException w:name="Table Simple 3" w:semiHidden="1" w:unhideWhenUsed="1"/>
-    <w:lsdException w:name="Table Classic 1" w:semiHidden="1" w:unhideWhenUsed="1"/>
-    <w:lsdException w:name="Table Classic 2" w:semiHidden="1" w:unhideWhenUsed="1"/>
-    <w:lsdException w:name="Table Classic 3" w:semiHidden="1" w:unhideWhenUsed="1"/>
-    <w:lsdException w:name="Table Classic 4" w:semiHidden="1" w:unhideWhenUsed="1"/>
-    <w:lsdException w:name="Table Colorful 1" w:semiHidden="1" w:unhideWhenUsed="1"/>
-    <w:lsdException w:name="Table Colorful 2" w:semiHidden="1" w:unhideWhenUsed="1"/>
-    <w:lsdException w:name="Table Colorful 3" w:semiHidden="1" w:unhideWhenUsed="1"/>
-    <w:lsdException w:name="Table Columns 1" w:semiHidden="1" w:unhideWhenUsed="1"/>
-    <w:lsdException w:name="Table Columns 2" w:semiHidden="1" w:unhideWhenUsed="1"/>
-    <w:lsdException w:name="Table Columns 3" w:semiHidden="1" w:unhideWhenUsed="1"/>
-    <w:lsdException w:name="Table Columns 4" w:semiHidden="1" w:unhideWhenUsed="1"/>
-    <w:lsdException w:name="Table Columns 5" w:semiHidden="1" w:unhideWhenUsed="1"/>
-    <w:lsdException w:name="Table Grid 1" w:semiHidden="1" w:unhideWhenUsed="1"/>
-    <w:lsdException w:name="Table Grid 2" w:semiHidden="1" w:unhideWhenUsed="1"/>
-    <w:lsdException w:name="Table Grid 3" w:semiHidden="1" w:unhideWhenUsed="1"/>
-    <w:lsdException w:name="Table Grid 4" w:semiHidden="1" w:unhideWhenUsed="1"/>
-    <w:lsdException w:name="Table Grid 5" w:semiHidden="1" w:unhideWhenUsed="1"/>
-    <w:lsdException w:name="Table Grid 6" w:semiHidden="1" w:unhideWhenUsed="1"/>
-    <w:lsdException w:name="Table Grid 7" w:semiHidden="1" w:unhideWhenUsed="1"/>
-    <w:lsdException w:name="Table Grid 8" w:semiHidden="1" w:unhideWhenUsed="1"/>
-    <w:lsdException w:name="Table List 1" w:semiHidden="1" w:unhideWhenUsed="1"/>
-    <w:lsdException w:name="Table List 2" w:semiHidden="1" w:unhideWhenUsed="1"/>
-    <w:lsdException w:name="Table List 3" w:semiHidden="1" w:unhideWhenUsed="1"/>
-    <w:lsdException w:name="Table List 4" w:semiHidden="1" w:unhideWhenUsed="1"/>
-    <w:lsdException w:name="Table List 5" w:semiHidden="1" w:unhideWhenUsed="1"/>
-    <w:lsdException w:name="Table List 6" w:semiHidden="1" w:unhideWhenUsed="1"/>
-    <w:lsdException w:name="Table List 7" w:semiHidden="1" w:unhideWhenUsed="1"/>
-    <w:lsdException w:name="Table List 8" w:semiHidden="1" w:unhideWhenUsed="1"/>
-    <w:lsdException w:name="Table 3D effects 1" w:semiHidden="1" w:unhideWhenUsed="1"/>
-    <w:lsdException w:name="Table 3D effects 2" w:semiHidden="1" w:unhideWhenUsed="1"/>
-    <w:lsdException w:name="Table 3D effects 3" w:semiHidden="1" w:unhideWhenUsed="1"/>
-    <w:lsdException w:name="Table Contemporary" w:semiHidden="1" w:unhideWhenUsed="1"/>
-    <w:lsdException w:name="Table Elegant" w:semiHidden="1" w:unhideWhenUsed="1"/>
-    <w:lsdException w:name="Table Professional" w:semiHidden="1" w:unhideWhenUsed="1"/>
-    <w:lsdException w:name="Table Subtle 1" w:semiHidden="1" w:unhideWhenUsed="1"/>
-    <w:lsdException w:name="Table Subtle 2" w:semiHidden="1" w:unhideWhenUsed="1"/>
-    <w:lsdException w:name="Table Web 1" w:semiHidden="1" w:unhideWhenUsed="1"/>
-    <w:lsdException w:name="Table Web 2" w:semiHidden="1" w:unhideWhenUsed="1"/>
-    <w:lsdException w:name="Table Web 3" w:semiHidden="1" w:unhideWhenUsed="1"/>
-    <w:lsdException w:name="Balloon Text" w:semiHidden="1" w:unhideWhenUsed="1"/>
-    <w:lsdException w:name="Table Grid" w:uiPriority="39"/>
-    <w:lsdException w:name="Table Theme" w:semiHidden="1" w:unhideWhenUsed="1"/>
-    <w:lsdException w:name="Placeholder Text" w:semiHidden="1"/>
-    <w:lsdException w:name="No Spacing" w:uiPriority="1" w:qFormat="1"/>
-    <w:lsdException w:name="Light Shading" w:uiPriority="60"/>
-    <w:lsdException w:name="Light List" w:uiPriority="61"/>
-    <w:lsdException w:name="Light Grid" w:uiPriority="62"/>
-    <w:lsdException w:name="Medium Shading 1" w:uiPriority="63"/>
-    <w:lsdException w:name="Medium Shading 2" w:uiPriority="64"/>
-    <w:lsdException w:name="Medium List 1" w:uiPriority="65"/>
-    <w:lsdException w:name="Medium List 2" w:uiPriority="66"/>
-    <w:lsdException w:name="Medium Grid 1" w:uiPriority="67"/>
-    <w:lsdException w:name="Medium Grid 2" w:uiPriority="68"/>
-    <w:lsdException w:name="Medium Grid 3" w:uiPriority="69"/>
-    <w:lsdException w:name="Dark List" w:uiPriority="70"/>
-    <w:lsdException w:name="Colorful Shading" w:uiPriority="71"/>
-    <w:lsdException w:name="Colorful List" w:uiPriority="72"/>
-    <w:lsdException w:name="Colorful Grid" w:uiPriority="73"/>
-    <w:lsdException w:name="Light Shading Accent 1" w:uiPriority="60"/>
-    <w:lsdException w:name="Light List Accent 1" w:uiPriority="61"/>
-    <w:lsdException w:name="Light Grid Accent 1" w:uiPriority="62"/>
-    <w:lsdException w:name="Medium Shading 1 Accent 1" w:uiPriority="63"/>
-    <w:lsdException w:name="Medium Shading 2 Accent 1" w:uiPriority="64"/>
-    <w:lsdException w:name="Medium List 1 Accent 1" w:uiPriority="65"/>
-    <w:lsdException w:name="Revision" w:semiHidden="1"/>
-    <w:lsdException w:name="List Paragraph" w:uiPriority="34" w:qFormat="1"/>
-    <w:lsdException w:name="Quote" w:uiPriority="29" w:qFormat="1"/>
-    <w:lsdException w:name="Intense Quote" w:uiPriority="30" w:qFormat="1"/>
-    <w:lsdException w:name="Medium List 2 Accent 1" w:uiPriority="66"/>
-    <w:lsdException w:name="Medium Grid 1 Accent 1" w:uiPriority="67"/>
-    <w:lsdException w:name="Medium Grid 2 Accent 1" w:uiPriority="68"/>
-    <w:lsdException w:name="Medium Grid 3 Accent 1" w:uiPriority="69"/>
-    <w:lsdException w:name="Dark List Accent 1" w:uiPriority="70"/>
-    <w:lsdException w:name="Colorful Shading Accent 1" w:uiPriority="71"/>
-    <w:lsdException w:name="Colorful List Accent 1" w:uiPriority="72"/>
-    <w:lsdException w:name="Colorful Grid Accent 1" w:uiPriority="73"/>
-    <w:lsdException w:name="Light Shading Accent 2" w:uiPriority="60"/>
-    <w:lsdException w:name="Light List Accent 2" w:uiPriority="61"/>
-    <w:lsdException w:name="Light Grid Accent 2" w:uiPriority="62"/>
-    <w:lsdException w:name="Medium Shading 1 Accent 2" w:uiPriority="63"/>
-    <w:lsdException w:name="Medium Shading 2 Accent 2" w:uiPriority="64"/>
-    <w:lsdException w:name="Medium List 1 Accent 2" w:uiPriority="65"/>
-    <w:lsdException w:name="Medium List 2 Accent 2" w:uiPriority="66"/>
-    <w:lsdException w:name="Medium Grid 1 Accent 2" w:uiPriority="67"/>
-    <w:lsdException w:name="Medium Grid 2 Accent 2" w:uiPriority="68"/>
-    <w:lsdException w:name="Medium Grid 3 Accent 2" w:uiPriority="69"/>
-    <w:lsdException w:name="Dark List Accent 2" w:uiPriority="70"/>
-    <w:lsdException w:name="Colorful Shading Accent 2" w:uiPriority="71"/>
-    <w:lsdException w:name="Colorful List Accent 2" w:uiPriority="72"/>
-    <w:lsdException w:name="Colorful Grid Accent 2" w:uiPriority="73"/>
-    <w:lsdException w:name="Light Shading Accent 3" w:uiPriority="60"/>
-    <w:lsdException w:name="Light List Accent 3" w:uiPriority="61"/>
-    <w:lsdException w:name="Light Grid Accent 3" w:uiPriority="62"/>
-    <w:lsdException w:name="Medium Shading 1 Accent 3" w:uiPriority="63"/>
-    <w:lsdException w:name="Medium Shading 2 Accent 3" w:uiPriority="64"/>
-    <w:lsdException w:name="Medium List 1 Accent 3" w:uiPriority="65"/>
-    <w:lsdException w:name="Medium List 2 Accent 3" w:uiPriority="66"/>
-    <w:lsdException w:name="Medium Grid 1 Accent 3" w:uiPriority="67"/>
-    <w:lsdException w:name="Medium Grid 2 Accent 3" w:uiPriority="68"/>
-    <w:lsdException w:name="Medium Grid 3 Accent 3" w:uiPriority="69"/>
-    <w:lsdException w:name="Dark List Accent 3" w:uiPriority="70"/>
-    <w:lsdException w:name="Colorful Shading Accent 3" w:uiPriority="71"/>
-    <w:lsdException w:name="Colorful List Accent 3" w:uiPriority="72"/>
-    <w:lsdException w:name="Colorful Grid Accent 3" w:uiPriority="73"/>
-    <w:lsdException w:name="Light Shading Accent 4" w:uiPriority="60"/>
-    <w:lsdException w:name="Light List Accent 4" w:uiPriority="61"/>
-    <w:lsdException w:name="Light Grid Accent 4" w:uiPriority="62"/>
-    <w:lsdException w:name="Medium Shading 1 Accent 4" w:uiPriority="63"/>
-    <w:lsdException w:name="Medium Shading 2 Accent 4" w:uiPriority="64"/>
-    <w:lsdException w:name="Medium List 1 Accent 4" w:uiPriority="65"/>
-    <w:lsdException w:name="Medium List 2 Accent 4" w:uiPriority="66"/>
-    <w:lsdException w:name="Medium Grid 1 Accent 4" w:uiPriority="67"/>
-    <w:lsdException w:name="Medium Grid 2 Accent 4" w:uiPriority="68"/>
-    <w:lsdException w:name="Medium Grid 3 Accent 4" w:uiPriority="69"/>
-    <w:lsdException w:name="Dark List Accent 4" w:uiPriority="70"/>
-    <w:lsdException w:name="Colorful Shading Accent 4" w:uiPriority="71"/>
-    <w:lsdException w:name="Colorful List Accent 4" w:uiPriority="72"/>
-    <w:lsdException w:name="Colorful Grid Accent 4" w:uiPriority="73"/>
-    <w:lsdException w:name="Light Shading Accent 5" w:uiPriority="60"/>
-    <w:lsdException w:name="Light List Accent 5" w:uiPriority="61"/>
-    <w:lsdException w:name="Light Grid Accent 5" w:uiPriority="62"/>
-    <w:lsdException w:name="Medium Shading 1 Accent 5" w:uiPriority="63"/>
-    <w:lsdException w:name="Medium Shading 2 Accent 5" w:uiPriority="64"/>
-    <w:lsdException w:name="Medium List 1 Accent 5" w:uiPriority="65"/>
-    <w:lsdException w:name="Medium List 2 Accent 5" w:uiPriority="66"/>
-    <w:lsdException w:name="Medium Grid 1 Accent 5" w:uiPriority="67"/>
-    <w:lsdException w:name="Medium Grid 2 Accent 5" w:uiPriority="68"/>
-    <w:lsdException w:name="Medium Grid 3 Accent 5" w:uiPriority="69"/>
-    <w:lsdException w:name="Dark List Accent 5" w:uiPriority="70"/>
-    <w:lsdException w:name="Colorful Shading Accent 5" w:uiPriority="71"/>
-    <w:lsdException w:name="Colorful List Accent 5" w:uiPriority="72"/>
-    <w:lsdException w:name="Colorful Grid Accent 5" w:uiPriority="73"/>
-    <w:lsdException w:name="Light Shading Accent 6" w:uiPriority="60"/>
-    <w:lsdException w:name="Light List Accent 6" w:uiPriority="61"/>
-    <w:lsdException w:name="Light Grid Accent 6" w:uiPriority="62"/>
-    <w:lsdException w:name="Medium Shading 1 Accent 6" w:uiPriority="63"/>
-    <w:lsdException w:name="Medium Shading 2 Accent 6" w:uiPriority="64"/>
-    <w:lsdException w:name="Medium List 1 Accent 6" w:uiPriority="65"/>
-    <w:lsdException w:name="Medium List 2 Accent 6" w:uiPriority="66"/>
-    <w:lsdException w:name="Medium Grid 1 Accent 6" w:uiPriority="67"/>
-    <w:lsdException w:name="Medium Grid 2 Accent 6" w:uiPriority="68"/>
-    <w:lsdException w:name="Medium Grid 3 Accent 6" w:uiPriority="69"/>
-    <w:lsdException w:name="Dark List Accent 6" w:uiPriority="70"/>
-    <w:lsdException w:name="Colorful Shading Accent 6" w:uiPriority="71"/>
-    <w:lsdException w:name="Colorful List Accent 6" w:uiPriority="72"/>
-    <w:lsdException w:name="Colorful Grid Accent 6" w:uiPriority="73"/>
-    <w:lsdException w:name="Subtle Emphasis" w:uiPriority="19" w:qFormat="1"/>
-    <w:lsdException w:name="Intense Emphasis" w:uiPriority="21" w:qFormat="1"/>
-    <w:lsdException w:name="Subtle Reference" w:uiPriority="31" w:qFormat="1"/>
-    <w:lsdException w:name="Intense Reference" w:uiPriority="32" w:qFormat="1"/>
-    <w:lsdException w:name="Book Title" w:uiPriority="33" w:qFormat="1"/>
-    <w:lsdException w:name="Bibliography" w:semiHidden="1" w:uiPriority="37" w:unhideWhenUsed="1"/>
-    <w:lsdException w:name="TOC Heading" w:semiHidden="1" w:uiPriority="39" w:unhideWhenUsed="1" w:qFormat="1"/>
-    <w:lsdException w:name="Plain Table 1" w:uiPriority="41"/>
-    <w:lsdException w:name="Plain Table 2" w:uiPriority="42"/>
-    <w:lsdException w:name="Plain Table 3" w:uiPriority="43"/>
-    <w:lsdException w:name="Plain Table 4" w:uiPriority="44"/>
-    <w:lsdException w:name="Plain Table 5" w:uiPriority="45"/>
-    <w:lsdException w:name="Grid Table Light" w:uiPriority="40"/>
-    <w:lsdException w:name="Grid Table 1 Light" w:uiPriority="46"/>
-    <w:lsdException w:name="Grid Table 2" w:uiPriority="47"/>
-    <w:lsdException w:name="Grid Table 3" w:uiPriority="48"/>
-    <w:lsdException w:name="Grid Table 4" w:uiPriority="49"/>
-    <w:lsdException w:name="Grid Table 5 Dark" w:uiPriority="50"/>
-    <w:lsdException w:name="Grid Table 6 Colorful" w:uiPriority="51"/>
-    <w:lsdException w:name="Grid Table 7 Colorful" w:uiPriority="52"/>
-    <w:lsdException w:name="Grid Table 1 Light Accent 1" w:uiPriority="46"/>
-    <w:lsdException w:name="Grid Table 2 Accent 1" w:uiPriority="47"/>
-    <w:lsdException w:name="Grid Table 3 Accent 1" w:uiPriority="48"/>
-    <w:lsdException w:name="Grid Table 4 Accent 1" w:uiPriority="49"/>
-    <w:lsdException w:name="Grid Table 5 Dark Accent 1" w:uiPriority="50"/>
-    <w:lsdException w:name="Grid Table 6 Colorful Accent 1" w:uiPriority="51"/>
-    <w:lsdException w:name="Grid Table 7 Colorful Accent 1" w:uiPriority="52"/>
-    <w:lsdException w:name="Grid Table 1 Light Accent 2" w:uiPriority="46"/>
-    <w:lsdException w:name="Grid Table 2 Accent 2" w:uiPriority="47"/>
-    <w:lsdException w:name="Grid Table 3 Accent 2" w:uiPriority="48"/>
-    <w:lsdException w:name="Grid Table 4 Accent 2" w:uiPriority="49"/>
-    <w:lsdException w:name="Grid Table 5 Dark Accent 2" w:uiPriority="50"/>
-    <w:lsdException w:name="Grid Table 6 Colorful Accent 2" w:uiPriority="51"/>
-    <w:lsdException w:name="Grid Table 7 Colorful Accent 2" w:uiPriority="52"/>
-    <w:lsdException w:name="Grid Table 1 Light Accent 3" w:uiPriority="46"/>
-    <w:lsdException w:name="Grid Table 2 Accent 3" w:uiPriority="47"/>
-    <w:lsdException w:name="Grid Table 3 Accent 3" w:uiPriority="48"/>
-    <w:lsdException w:name="Grid Table 4 Accent 3" w:uiPriority="49"/>
-    <w:lsdException w:name="Grid Table 5 Dark Accent 3" w:uiPriority="50"/>
-    <w:lsdException w:name="Grid Table 6 Colorful Accent 3" w:uiPriority="51"/>
-    <w:lsdException w:name="Grid Table 7 Colorful Accent 3" w:uiPriority="52"/>
-    <w:lsdException w:name="Grid Table 1 Light Accent 4" w:uiPriority="46"/>
-    <w:lsdException w:name="Grid Table 2 Accent 4" w:uiPriority="47"/>
-    <w:lsdException w:name="Grid Table 3 Accent 4" w:uiPriority="48"/>
-    <w:lsdException w:name="Grid Table 4 Accent 4" w:uiPriority="49"/>
-    <w:lsdException w:name="Grid Table 5 Dark Accent 4" w:uiPriority="50"/>
-    <w:lsdException w:name="Grid Table 6 Colorful Accent 4" w:uiPriority="51"/>
-    <w:lsdException w:name="Grid Table 7 Colorful Accent 4" w:uiPriority="52"/>
-    <w:lsdException w:name="Grid Table 1 Light Accent 5" w:uiPriority="46"/>
-    <w:lsdException w:name="Grid Table 2 Accent 5" w:uiPriority="47"/>
-    <w:lsdException w:name="Grid Table 3 Accent 5" w:uiPriority="48"/>
-    <w:lsdException w:name="Grid Table 4 Accent 5" w:uiPriority="49"/>
-    <w:lsdException w:name="Grid Table 5 Dark Accent 5" w:uiPriority="50"/>
-    <w:lsdException w:name="Grid Table 6 Colorful Accent 5" w:uiPriority="51"/>
-    <w:lsdException w:name="Grid Table 7 Colorful Accent 5" w:uiPriority="52"/>
-    <w:lsdException w:name="Grid Table 1 Light Accent 6" w:uiPriority="46"/>
-    <w:lsdException w:name="Grid Table 2 Accent 6" w:uiPriority="47"/>
-    <w:lsdException w:name="Grid Table 3 Accent 6" w:uiPriority="48"/>
-    <w:lsdException w:name="Grid Table 4 Accent 6" w:uiPriority="49"/>
-    <w:lsdException w:name="Grid Table 5 Dark Accent 6" w:uiPriority="50"/>
-    <w:lsdException w:name="Grid Table 6 Colorful Accent 6" w:uiPriority="51"/>
-    <w:lsdException w:name="Grid Table 7 Colorful Accent 6" w:uiPriority="52"/>
-    <w:lsdException w:name="List Table 1 Light" w:uiPriority="46"/>
-    <w:lsdException w:name="List Table 2" w:uiPriority="47"/>
-    <w:lsdException w:name="List Table 3" w:uiPriority="48"/>
-    <w:lsdException w:name="List Table 4" w:uiPriority="49"/>
-    <w:lsdException w:name="List Table 5 Dark" w:uiPriority="50"/>
-    <w:lsdException w:name="List Table 6 Colorful" w:uiPriority="51"/>
-    <w:lsdException w:name="List Table 7 Colorful" w:uiPriority="52"/>
-    <w:lsdException w:name="List Table 1 Light Accent 1" w:uiPriority="46"/>
-    <w:lsdException w:name="List Table 2 Accent 1" w:uiPriority="47"/>
-    <w:lsdException w:name="List Table 3 Accent 1" w:uiPriority="48"/>
-    <w:lsdException w:name="List Table 4 Accent 1" w:uiPriority="49"/>
-    <w:lsdException w:name="List Table 5 Dark Accent 1" w:uiPriority="50"/>
-    <w:lsdException w:name="List Table 6 Colorful Accent 1" w:uiPriority="51"/>
-    <w:lsdException w:name="List Table 7 Colorful Accent 1" w:uiPriority="52"/>
-    <w:lsdException w:name="List Table 1 Light Accent 2" w:uiPriority="46"/>
-    <w:lsdException w:name="List Table 2 Accent 2" w:uiPriority="47"/>
-    <w:lsdException w:name="List Table 3 Accent 2" w:uiPriority="48"/>
-    <w:lsdException w:name="List Table 4 Accent 2" w:uiPriority="49"/>
-    <w:lsdException w:name="List Table 5 Dark Accent 2" w:uiPriority="50"/>
-    <w:lsdException w:name="List Table 6 Colorful Accent 2" w:uiPriority="51"/>
-    <w:lsdException w:name="List Table 7 Colorful Accent 2" w:uiPriority="52"/>
-    <w:lsdException w:name="List Table 1 Light Accent 3" w:uiPriority="46"/>
-    <w:lsdException w:name="List Table 2 Accent 3" w:uiPriority="47"/>
-    <w:lsdException w:name="List Table 3 Accent 3" w:uiPriority="48"/>
-    <w:lsdException w:name="List Table 4 Accent 3" w:uiPriority="49"/>
-    <w:lsdException w:name="List Table 5 Dark Accent 3" w:uiPriority="50"/>
-    <w:lsdException w:name="List Table 6 Colorful Accent 3" w:uiPriority="51"/>
-    <w:lsdException w:name="List Table 7 Colorful Accent 3" w:uiPriority="52"/>
-    <w:lsdException w:name="List Table 1 Light Accent 4" w:uiPriority="46"/>
-    <w:lsdException w:name="List Table 2 Accent 4" w:uiPriority="47"/>
-    <w:lsdException w:name="List Table 3 Accent 4" w:uiPriority="48"/>
-    <w:lsdException w:name="List Table 4 Accent 4" w:uiPriority="49"/>
-    <w:lsdException w:name="List Table 5 Dark Accent 4" w:uiPriority="50"/>
-    <w:lsdException w:name="List Table 6 Colorful Accent 4" w:uiPriority="51"/>
-    <w:lsdException w:name="List Table 7 Colorful Accent 4" w:uiPriority="52"/>
-    <w:lsdException w:name="List Table 1 Light Accent 5" w:uiPriority="46"/>
-    <w:lsdException w:name="List Table 2 Accent 5" w:uiPriority="47"/>
-    <w:lsdException w:name="List Table 3 Accent 5" w:uiPriority="48"/>
-    <w:lsdException w:name="List Table 4 Accent 5" w:uiPriority="49"/>
-    <w:lsdException w:name="List Table 5 Dark Accent 5" w:uiPriority="50"/>
-    <w:lsdException w:name="List Table 6 Colorful Accent 5" w:uiPriority="51"/>
-    <w:lsdException w:name="List Table 7 Colorful Accent 5" w:uiPriority="52"/>
-    <w:lsdException w:name="List Table 1 Light Accent 6" w:uiPriority="46"/>
-    <w:lsdException w:name="List Table 2 Accent 6" w:uiPriority="47"/>
-    <w:lsdException w:name="List Table 3 Accent 6" w:uiPriority="48"/>
-    <w:lsdException w:name="List Table 4 Accent 6" w:uiPriority="49"/>
-    <w:lsdException w:name="List Table 5 Dark Accent 6" w:uiPriority="50"/>
-    <w:lsdException w:name="List Table 6 Colorful Accent 6" w:uiPriority="51"/>
-    <w:lsdException w:name="List Table 7 Colorful Accent 6" w:uiPriority="52"/>
-    <w:lsdException w:name="Mention" w:semiHidden="1" w:unhideWhenUsed="1"/>
-    <w:lsdException w:name="Smart Hyperlink" w:semiHidden="1" w:unhideWhenUsed="1"/>
-    <w:lsdException w:name="Hashtag" w:semiHidden="1" w:unhideWhenUsed="1"/>
-    <w:lsdException w:name="Unresolved Mention" w:semiHidden="1" w:unhideWhenUsed="1"/>
+  <w:latentStyles w:defLockedState="0" w:defUIPriority="99" w:defSemiHidden="1" w:defUnhideWhenUsed="1" w:defQFormat="0" w:count="267">
+    <w:lsdException w:name="Normal" w:semiHidden="0" w:uiPriority="0" w:unhideWhenUsed="0" w:qFormat="1"/>
+    <w:lsdException w:name="heading 1" w:semiHidden="0" w:uiPriority="9" w:unhideWhenUsed="0" w:qFormat="1"/>
+    <w:lsdException w:name="heading 2" w:uiPriority="9" w:qFormat="1"/>
+    <w:lsdException w:name="heading 3" w:uiPriority="9" w:qFormat="1"/>
+    <w:lsdException w:name="heading 4" w:uiPriority="9" w:qFormat="1"/>
+    <w:lsdException w:name="heading 5" w:uiPriority="9" w:qFormat="1"/>
+    <w:lsdException w:name="heading 6" w:uiPriority="9" w:qFormat="1"/>
+    <w:lsdException w:name="heading 7" w:uiPriority="9" w:qFormat="1"/>
+    <w:lsdException w:name="heading 8" w:uiPriority="9" w:qFormat="1"/>
+    <w:lsdException w:name="heading 9" w:uiPriority="9" w:qFormat="1"/>
+    <w:lsdException w:name="toc 1" w:uiPriority="39"/>
+    <w:lsdException w:name="toc 2" w:uiPriority="39"/>
+    <w:lsdException w:name="toc 3" w:uiPriority="39"/>
+    <w:lsdException w:name="toc 4" w:uiPriority="39"/>
+    <w:lsdException w:name="toc 5" w:uiPriority="39"/>
+    <w:lsdException w:name="toc 6" w:uiPriority="39"/>
+    <w:lsdException w:name="toc 7" w:uiPriority="39"/>
+    <w:lsdException w:name="toc 8" w:uiPriority="39"/>
+    <w:lsdException w:name="toc 9" w:uiPriority="39"/>
+    <w:lsdException w:name="caption" w:uiPriority="35" w:qFormat="1"/>
+    <w:lsdException w:name="Title" w:semiHidden="0" w:uiPriority="10" w:unhideWhenUsed="0" w:qFormat="1"/>
+    <w:lsdException w:name="Default Paragraph Font" w:uiPriority="1"/>
+    <w:lsdException w:name="Subtitle" w:semiHidden="0" w:uiPriority="11" w:unhideWhenUsed="0" w:qFormat="1"/>
+    <w:lsdException w:name="Strong" w:semiHidden="0" w:uiPriority="22" w:unhideWhenUsed="0" w:qFormat="1"/>
+    <w:lsdException w:name="Emphasis" w:semiHidden="0" w:uiPriority="20" w:unhideWhenUsed="0" w:qFormat="1"/>
+    <w:lsdException w:name="Table Grid" w:semiHidden="0" w:uiPriority="39" w:unhideWhenUsed="0"/>
+    <w:lsdException w:name="Placeholder Text" w:unhideWhenUsed="0"/>
+    <w:lsdException w:name="No Spacing" w:semiHidden="0" w:uiPriority="1" w:unhideWhenUsed="0" w:qFormat="1"/>
+    <w:lsdException w:name="Light Shading" w:semiHidden="0" w:uiPriority="60" w:unhideWhenUsed="0"/>
+    <w:lsdException w:name="Light List" w:semiHidden="0" w:uiPriority="61" w:unhideWhenUsed="0"/>
+    <w:lsdException w:name="Light Grid" w:semiHidden="0" w:uiPriority="62" w:unhideWhenUsed="0"/>
+    <w:lsdException w:name="Medium Shading 1" w:semiHidden="0" w:uiPriority="63" w:unhideWhenUsed="0"/>
+    <w:lsdException w:name="Medium Shading 2" w:semiHidden="0" w:uiPriority="64" w:unhideWhenUsed="0"/>
+    <w:lsdException w:name="Medium List 1" w:semiHidden="0" w:uiPriority="65" w:unhideWhenUsed="0"/>
+    <w:lsdException w:name="Medium List 2" w:semiHidden="0" w:uiPriority="66" w:unhideWhenUsed="0"/>
+    <w:lsdException w:name="Medium Grid 1" w:semiHidden="0" w:uiPriority="67" w:unhideWhenUsed="0"/>
+    <w:lsdException w:name="Medium Grid 2" w:semiHidden="0" w:uiPriority="68" w:unhideWhenUsed="0"/>
+    <w:lsdException w:name="Medium Grid 3" w:semiHidden="0" w:uiPriority="69" w:unhideWhenUsed="0"/>
+    <w:lsdException w:name="Dark List" w:semiHidden="0" w:uiPriority="70" w:unhideWhenUsed="0"/>
+    <w:lsdException w:name="Colorful Shading" w:semiHidden="0" w:uiPriority="71" w:unhideWhenUsed="0"/>
+    <w:lsdException w:name="Colorful List" w:semiHidden="0" w:uiPriority="72" w:unhideWhenUsed="0"/>
+    <w:lsdException w:name="Colorful Grid" w:semiHidden="0" w:uiPriority="73" w:unhideWhenUsed="0"/>
+    <w:lsdException w:name="Light Shading Accent 1" w:semiHidden="0" w:uiPriority="60" w:unhideWhenUsed="0"/>
+    <w:lsdException w:name="Light List Accent 1" w:semiHidden="0" w:uiPriority="61" w:unhideWhenUsed="0"/>
+    <w:lsdException w:name="Light Grid Accent 1" w:semiHidden="0" w:uiPriority="62" w:unhideWhenUsed="0"/>
+    <w:lsdException w:name="Medium Shading 1 Accent 1" w:semiHidden="0" w:uiPriority="63" w:unhideWhenUsed="0"/>
+    <w:lsdException w:name="Medium Shading 2 Accent 1" w:semiHidden="0" w:uiPriority="64" w:unhideWhenUsed="0"/>
+    <w:lsdException w:name="Medium List 1 Accent 1" w:semiHidden="0" w:uiPriority="65" w:unhideWhenUsed="0"/>
+    <w:lsdException w:name="Revision" w:unhideWhenUsed="0"/>
+    <w:lsdException w:name="List Paragraph" w:semiHidden="0" w:uiPriority="34" w:unhideWhenUsed="0" w:qFormat="1"/>
+    <w:lsdException w:name="Quote" w:semiHidden="0" w:uiPriority="29" w:unhideWhenUsed="0" w:qFormat="1"/>
+    <w:lsdException w:name="Intense Quote" w:semiHidden="0" w:uiPriority="30" w:unhideWhenUsed="0" w:qFormat="1"/>
+    <w:lsdException w:name="Medium List 2 Accent 1" w:semiHidden="0" w:uiPriority="66" w:unhideWhenUsed="0"/>
+    <w:lsdException w:name="Medium Grid 1 Accent 1" w:semiHidden="0" w:uiPriority="67" w:unhideWhenUsed="0"/>
+    <w:lsdException w:name="Medium Grid 2 Accent 1" w:semiHidden="0" w:uiPriority="68" w:unhideWhenUsed="0"/>
+    <w:lsdException w:name="Medium Grid 3 Accent 1" w:semiHidden="0" w:uiPriority="69" w:unhideWhenUsed="0"/>
+    <w:lsdException w:name="Dark List Accent 1" w:semiHidden="0" w:uiPriority="70" w:unhideWhenUsed="0"/>
+    <w:lsdException w:name="Colorful Shading Accent 1" w:semiHidden="0" w:uiPriority="71" w:unhideWhenUsed="0"/>
+    <w:lsdException w:name="Colorful List Accent 1" w:semiHidden="0" w:uiPriority="72" w:unhideWhenUsed="0"/>
+    <w:lsdException w:name="Colorful Grid Accent 1" w:semiHidden="0" w:uiPriority="73" w:unhideWhenUsed="0"/>
+    <w:lsdException w:name="Light Shading Accent 2" w:semiHidden="0" w:uiPriority="60" w:unhideWhenUsed="0"/>
+    <w:lsdException w:name="Light List Accent 2" w:semiHidden="0" w:uiPriority="61" w:unhideWhenUsed="0"/>
+    <w:lsdException w:name="Light Grid Accent 2" w:semiHidden="0" w:uiPriority="62" w:unhideWhenUsed="0"/>
+    <w:lsdException w:name="Medium Shading 1 Accent 2" w:semiHidden="0" w:uiPriority="63" w:unhideWhenUsed="0"/>
+    <w:lsdException w:name="Medium Shading 2 Accent 2" w:semiHidden="0" w:uiPriority="64" w:unhideWhenUsed="0"/>
+    <w:lsdException w:name="Medium List 1 Accent 2" w:semiHidden="0" w:uiPriority="65" w:unhideWhenUsed="0"/>
+    <w:lsdException w:name="Medium List 2 Accent 2" w:semiHidden="0" w:uiPriority="66" w:unhideWhenUsed="0"/>
+    <w:lsdException w:name="Medium Grid 1 Accent 2" w:semiHidden="0" w:uiPriority="67" w:unhideWhenUsed="0"/>
+    <w:lsdException w:name="Medium Grid 2 Accent 2" w:semiHidden="0" w:uiPriority="68" w:unhideWhenUsed="0"/>
+    <w:lsdException w:name="Medium Grid 3 Accent 2" w:semiHidden="0" w:uiPriority="69" w:unhideWhenUsed="0"/>
+    <w:lsdException w:name="Dark List Accent 2" w:semiHidden="0" w:uiPriority="70" w:unhideWhenUsed="0"/>
+    <w:lsdException w:name="Colorful Shading Accent 2" w:semiHidden="0" w:uiPriority="71" w:unhideWhenUsed="0"/>
+    <w:lsdException w:name="Colorful List Accent 2" w:semiHidden="0" w:uiPriority="72" w:unhideWhenUsed="0"/>
+    <w:lsdException w:name="Colorful Grid Accent 2" w:semiHidden="0" w:uiPriority="73" w:unhideWhenUsed="0"/>
+    <w:lsdException w:name="Light Shading Accent 3" w:semiHidden="0" w:uiPriority="60" w:unhideWhenUsed="0"/>
+    <w:lsdException w:name="Light List Accent 3" w:semiHidden="0" w:uiPriority="61" w:unhideWhenUsed="0"/>
+    <w:lsdException w:name="Light Grid Accent 3" w:semiHidden="0" w:uiPriority="62" w:unhideWhenUsed="0"/>
+    <w:lsdException w:name="Medium Shading 1 Accent 3" w:semiHidden="0" w:uiPriority="63" w:unhideWhenUsed="0"/>
+    <w:lsdException w:name="Medium Shading 2 Accent 3" w:semiHidden="0" w:uiPriority="64" w:unhideWhenUsed="0"/>
+    <w:lsdException w:name="Medium List 1 Accent 3" w:semiHidden="0" w:uiPriority="65" w:unhideWhenUsed="0"/>
+    <w:lsdException w:name="Medium List 2 Accent 3" w:semiHidden="0" w:uiPriority="66" w:unhideWhenUsed="0"/>
+    <w:lsdException w:name="Medium Grid 1 Accent 3" w:semiHidden="0" w:uiPriority="67" w:unhideWhenUsed="0"/>
+    <w:lsdException w:name="Medium Grid 2 Accent 3" w:semiHidden="0" w:uiPriority="68" w:unhideWhenUsed="0"/>
+    <w:lsdException w:name="Medium Grid 3 Accent 3" w:semiHidden="0" w:uiPriority="69" w:unhideWhenUsed="0"/>
+    <w:lsdException w:name="Dark List Accent 3" w:semiHidden="0" w:uiPriority="70" w:unhideWhenUsed="0"/>
+    <w:lsdException w:name="Colorful Shading Accent 3" w:semiHidden="0" w:uiPriority="71" w:unhideWhenUsed="0"/>
+    <w:lsdException w:name="Colorful List Accent 3" w:semiHidden="0" w:uiPriority="72" w:unhideWhenUsed="0"/>
+    <w:lsdException w:name="Colorful Grid Accent 3" w:semiHidden="0" w:uiPriority="73" w:unhideWhenUsed="0"/>
+    <w:lsdException w:name="Light Shading Accent 4" w:semiHidden="0" w:uiPriority="60" w:unhideWhenUsed="0"/>
+    <w:lsdException w:name="Light List Accent 4" w:semiHidden="0" w:uiPriority="61" w:unhideWhenUsed="0"/>
+    <w:lsdException w:name="Light Grid Accent 4" w:semiHidden="0" w:uiPriority="62" w:unhideWhenUsed="0"/>
+    <w:lsdException w:name="Medium Shading 1 Accent 4" w:semiHidden="0" w:uiPriority="63" w:unhideWhenUsed="0"/>
+    <w:lsdException w:name="Medium Shading 2 Accent 4" w:semiHidden="0" w:uiPriority="64" w:unhideWhenUsed="0"/>
+    <w:lsdException w:name="Medium List 1 Accent 4" w:semiHidden="0" w:uiPriority="65" w:unhideWhenUsed="0"/>
+    <w:lsdException w:name="Medium List 2 Accent 4" w:semiHidden="0" w:uiPriority="66" w:unhideWhenUsed="0"/>
+    <w:lsdException w:name="Medium Grid 1 Accent 4" w:semiHidden="0" w:uiPriority="67" w:unhideWhenUsed="0"/>
+    <w:lsdException w:name="Medium Grid 2 Accent 4" w:semiHidden="0" w:uiPriority="68" w:unhideWhenUsed="0"/>
+    <w:lsdException w:name="Medium Grid 3 Accent 4" w:semiHidden="0" w:uiPriority="69" w:unhideWhenUsed="0"/>
+    <w:lsdException w:name="Dark List Accent 4" w:semiHidden="0" w:uiPriority="70" w:unhideWhenUsed="0"/>
+    <w:lsdException w:name="Colorful Shading Accent 4" w:semiHidden="0" w:uiPriority="71" w:unhideWhenUsed="0"/>
+    <w:lsdException w:name="Colorful List Accent 4" w:semiHidden="0" w:uiPriority="72" w:unhideWhenUsed="0"/>
+    <w:lsdException w:name="Colorful Grid Accent 4" w:semiHidden="0" w:uiPriority="73" w:unhideWhenUsed="0"/>
+    <w:lsdException w:name="Light Shading Accent 5" w:semiHidden="0" w:uiPriority="60" w:unhideWhenUsed="0"/>
+    <w:lsdException w:name="Light List Accent 5" w:semiHidden="0" w:uiPriority="61" w:unhideWhenUsed="0"/>
+    <w:lsdException w:name="Light Grid Accent 5" w:semiHidden="0" w:uiPriority="62" w:unhideWhenUsed="0"/>
+    <w:lsdException w:name="Medium Shading 1 Accent 5" w:semiHidden="0" w:uiPriority="63" w:unhideWhenUsed="0"/>
+    <w:lsdException w:name="Medium Shading 2 Accent 5" w:semiHidden="0" w:uiPriority="64" w:unhideWhenUsed="0"/>
+    <w:lsdException w:name="Medium List 1 Accent 5" w:semiHidden="0" w:uiPriority="65" w:unhideWhenUsed="0"/>
+    <w:lsdException w:name="Medium List 2 Accent 5" w:semiHidden="0" w:uiPriority="66" w:unhideWhenUsed="0"/>
+    <w:lsdException w:name="Medium Grid 1 Accent 5" w:semiHidden="0" w:uiPriority="67" w:unhideWhenUsed="0"/>
+    <w:lsdException w:name="Medium Grid 2 Accent 5" w:semiHidden="0" w:uiPriority="68" w:unhideWhenUsed="0"/>
+    <w:lsdException w:name="Medium Grid 3 Accent 5" w:semiHidden="0" w:uiPriority="69" w:unhideWhenUsed="0"/>
+    <w:lsdException w:name="Dark List Accent 5" w:semiHidden="0" w:uiPriority="70" w:unhideWhenUsed="0"/>
+    <w:lsdException w:name="Colorful Shading Accent 5" w:semiHidden="0" w:uiPriority="71" w:unhideWhenUsed="0"/>
+    <w:lsdException w:name="Colorful List Accent 5" w:semiHidden="0" w:uiPriority="72" w:unhideWhenUsed="0"/>
+    <w:lsdException w:name="Colorful Grid Accent 5" w:semiHidden="0" w:uiPriority="73" w:unhideWhenUsed="0"/>
+    <w:lsdException w:name="Light Shading Accent 6" w:semiHidden="0" w:uiPriority="60" w:unhideWhenUsed="0"/>
+    <w:lsdException w:name="Light List Accent 6" w:semiHidden="0" w:uiPriority="61" w:unhideWhenUsed="0"/>
+    <w:lsdException w:name="Light Grid Accent 6" w:semiHidden="0" w:uiPriority="62" w:unhideWhenUsed="0"/>
+    <w:lsdException w:name="Medium Shading 1 Accent 6" w:semiHidden="0" w:uiPriority="63" w:unhideWhenUsed="0"/>
+    <w:lsdException w:name="Medium Shading 2 Accent 6" w:semiHidden="0" w:uiPriority="64" w:unhideWhenUsed="0"/>
+    <w:lsdException w:name="Medium List 1 Accent 6" w:semiHidden="0" w:uiPriority="65" w:unhideWhenUsed="0"/>
+    <w:lsdException w:name="Medium List 2 Accent 6" w:semiHidden="0" w:uiPriority="66" w:unhideWhenUsed="0"/>
+    <w:lsdException w:name="Medium Grid 1 Accent 6" w:semiHidden="0" w:uiPriority="67" w:unhideWhenUsed="0"/>
+    <w:lsdException w:name="Medium Grid 2 Accent 6" w:semiHidden="0" w:uiPriority="68" w:unhideWhenUsed="0"/>
+    <w:lsdException w:name="Medium Grid 3 Accent 6" w:semiHidden="0" w:uiPriority="69" w:unhideWhenUsed="0"/>
+    <w:lsdException w:name="Dark List Accent 6" w:semiHidden="0" w:uiPriority="70" w:unhideWhenUsed="0"/>
+    <w:lsdException w:name="Colorful Shading Accent 6" w:semiHidden="0" w:uiPriority="71" w:unhideWhenUsed="0"/>
+    <w:lsdException w:name="Colorful List Accent 6" w:semiHidden="0" w:uiPriority="72" w:unhideWhenUsed="0"/>
+    <w:lsdException w:name="Colorful Grid Accent 6" w:semiHidden="0" w:uiPriority="73" w:unhideWhenUsed="0"/>
+    <w:lsdException w:name="Subtle Emphasis" w:semiHidden="0" w:uiPriority="19" w:unhideWhenUsed="0" w:qFormat="1"/>
+    <w:lsdException w:name="Intense Emphasis" w:semiHidden="0" w:uiPriority="21" w:unhideWhenUsed="0" w:qFormat="1"/>
+    <w:lsdException w:name="Subtle Reference" w:semiHidden="0" w:uiPriority="31" w:unhideWhenUsed="0" w:qFormat="1"/>
+    <w:lsdException w:name="Intense Reference" w:semiHidden="0" w:uiPriority="32" w:unhideWhenUsed="0" w:qFormat="1"/>
+    <w:lsdException w:name="Book Title" w:semiHidden="0" w:uiPriority="33" w:unhideWhenUsed="0" w:qFormat="1"/>
+    <w:lsdException w:name="Bibliography" w:uiPriority="37"/>
+    <w:lsdException w:name="TOC Heading" w:uiPriority="39" w:qFormat="1"/>
   </w:latentStyles>
   <w:style w:type="paragraph" w:default="1" w:styleId="Normal">
     <w:name w:val="Normal"/>
@@ -5633,6 +6223,7 @@
     <w:uiPriority w:val="99"/>
     <w:semiHidden/>
     <w:unhideWhenUsed/>
+    <w:qFormat/>
     <w:tblPr>
       <w:tblInd w:w="0" w:type="dxa"/>
       <w:tblCellMar>
@@ -5956,7 +6547,7 @@
 </file>
 
 <file path=word/glossary/document.xml><?xml version="1.0" encoding="utf-8"?>
-<w:glossaryDocument xmlns:wpc="http://schemas.microsoft.com/office/word/2010/wordprocessingCanvas" xmlns:cx="http://schemas.microsoft.com/office/drawing/2014/chartex" xmlns:cx1="http://schemas.microsoft.com/office/drawing/2015/9/8/chartex" xmlns:cx2="http://schemas.microsoft.com/office/drawing/2015/10/21/chartex" xmlns:cx3="http://schemas.microsoft.com/office/drawing/2016/5/9/chartex" xmlns:cx4="http://schemas.microsoft.com/office/drawing/2016/5/10/chartex" xmlns:cx5="http://schemas.microsoft.com/office/drawing/2016/5/11/chartex" xmlns:cx6="http://schemas.microsoft.com/office/drawing/2016/5/12/chartex" xmlns:cx7="http://schemas.microsoft.com/office/drawing/2016/5/13/chartex" xmlns:cx8="http://schemas.microsoft.com/office/drawing/2016/5/14/chartex" xmlns:mc="http://schemas.openxmlformats.org/markup-compatibility/2006" xmlns:aink="http://schemas.microsoft.com/office/drawing/2016/ink" xmlns:am3d="http://schemas.microsoft.com/office/drawing/2017/model3d" xmlns:o="urn:schemas-microsoft-com:office:office" xmlns:r="http://schemas.openxmlformats.org/officeDocument/2006/relationships" xmlns:m="http://schemas.openxmlformats.org/officeDocument/2006/math" xmlns:v="urn:schemas-microsoft-com:vml" xmlns:wp14="http://schemas.microsoft.com/office/word/2010/wordprocessingDrawing" xmlns:wp="http://schemas.openxmlformats.org/drawingml/2006/wordprocessingDrawing" xmlns:w10="urn:schemas-microsoft-com:office:word" xmlns:w="http://schemas.openxmlformats.org/wordprocessingml/2006/main" xmlns:w14="http://schemas.microsoft.com/office/word/2010/wordml" xmlns:w15="http://schemas.microsoft.com/office/word/2012/wordml" xmlns:w16cid="http://schemas.microsoft.com/office/word/2016/wordml/cid" xmlns:w16se="http://schemas.microsoft.com/office/word/2015/wordml/symex" xmlns:wpg="http://schemas.microsoft.com/office/word/2010/wordprocessingGroup" xmlns:wpi="http://schemas.microsoft.com/office/word/2010/wordprocessingInk" xmlns:wne="http://schemas.microsoft.com/office/word/2006/wordml" xmlns:wps="http://schemas.microsoft.com/office/word/2010/wordprocessingShape" mc:Ignorable="w14 w15 w16se w16cid wp14">
+<w:glossaryDocument xmlns:ve="http://schemas.openxmlformats.org/markup-compatibility/2006" xmlns:o="urn:schemas-microsoft-com:office:office" xmlns:r="http://schemas.openxmlformats.org/officeDocument/2006/relationships" xmlns:m="http://schemas.openxmlformats.org/officeDocument/2006/math" xmlns:v="urn:schemas-microsoft-com:vml" xmlns:wp="http://schemas.openxmlformats.org/drawingml/2006/wordprocessingDrawing" xmlns:w10="urn:schemas-microsoft-com:office:word" xmlns:w="http://schemas.openxmlformats.org/wordprocessingml/2006/main" xmlns:wne="http://schemas.microsoft.com/office/word/2006/wordml">
   <w:docParts>
     <w:docPart>
       <w:docPartPr>
@@ -5980,7 +6571,7 @@
           </w:pPr>
           <w:r>
             <w:rPr>
-              <w:color w:val="2F5496" w:themeColor="accent1" w:themeShade="BF"/>
+              <w:color w:val="365F91" w:themeColor="accent1" w:themeShade="BF"/>
               <w:sz w:val="24"/>
               <w:szCs w:val="24"/>
             </w:rPr>
@@ -6012,7 +6603,7 @@
           <w:r>
             <w:rPr>
               <w:rFonts w:asciiTheme="majorHAnsi" w:eastAsiaTheme="majorEastAsia" w:hAnsiTheme="majorHAnsi" w:cstheme="majorBidi"/>
-              <w:color w:val="4472C4" w:themeColor="accent1"/>
+              <w:color w:val="4F81BD" w:themeColor="accent1"/>
               <w:sz w:val="88"/>
               <w:szCs w:val="88"/>
             </w:rPr>
@@ -6043,42 +6634,11 @@
           </w:pPr>
           <w:r>
             <w:rPr>
-              <w:color w:val="2F5496" w:themeColor="accent1" w:themeShade="BF"/>
+              <w:color w:val="365F91" w:themeColor="accent1" w:themeShade="BF"/>
               <w:sz w:val="24"/>
               <w:szCs w:val="24"/>
             </w:rPr>
             <w:t>[Dokumentets undertitel]</w:t>
-          </w:r>
-        </w:p>
-      </w:docPartBody>
-    </w:docPart>
-    <w:docPart>
-      <w:docPartPr>
-        <w:name w:val="7AF0744B6D514F86AEF0BD8A82085F22"/>
-        <w:category>
-          <w:name w:val="Generelt"/>
-          <w:gallery w:val="placeholder"/>
-        </w:category>
-        <w:types>
-          <w:type w:val="bbPlcHdr"/>
-        </w:types>
-        <w:behaviors>
-          <w:behavior w:val="content"/>
-        </w:behaviors>
-        <w:guid w:val="{CE50C03D-551F-4AE9-AF06-EA21E619800A}"/>
-      </w:docPartPr>
-      <w:docPartBody>
-        <w:p>
-          <w:pPr>
-            <w:pStyle w:val="7AF0744B6D514F86AEF0BD8A82085F22"/>
-          </w:pPr>
-          <w:r>
-            <w:rPr>
-              <w:color w:val="4472C4" w:themeColor="accent1"/>
-              <w:sz w:val="28"/>
-              <w:szCs w:val="28"/>
-            </w:rPr>
-            <w:t>[Forfatterens navn]</w:t>
           </w:r>
         </w:p>
       </w:docPartBody>
@@ -6088,7 +6648,7 @@
 </file>
 
 <file path=word/glossary/fontTable.xml><?xml version="1.0" encoding="utf-8"?>
-<w:fonts xmlns:mc="http://schemas.openxmlformats.org/markup-compatibility/2006" xmlns:r="http://schemas.openxmlformats.org/officeDocument/2006/relationships" xmlns:w="http://schemas.openxmlformats.org/wordprocessingml/2006/main" xmlns:w14="http://schemas.microsoft.com/office/word/2010/wordml" xmlns:w15="http://schemas.microsoft.com/office/word/2012/wordml" xmlns:w16cid="http://schemas.microsoft.com/office/word/2016/wordml/cid" xmlns:w16se="http://schemas.microsoft.com/office/word/2015/wordml/symex" mc:Ignorable="w14 w15 w16se w16cid">
+<w:fonts xmlns:r="http://schemas.openxmlformats.org/officeDocument/2006/relationships" xmlns:w="http://schemas.openxmlformats.org/wordprocessingml/2006/main">
   <w:font w:name="Gill Sans MT">
     <w:panose1 w:val="020B0502020104020203"/>
     <w:charset w:val="00"/>
@@ -6103,27 +6663,29 @@
     <w:family w:val="roman"/>
     <w:notTrueType/>
     <w:pitch w:val="default"/>
+    <w:sig w:usb0="00000000" w:usb1="00000000" w:usb2="00000000" w:usb3="00000000" w:csb0="00000000" w:csb1="00000000"/>
   </w:font>
   <w:font w:name="Times New Roman">
     <w:panose1 w:val="02020603050405020304"/>
     <w:charset w:val="00"/>
     <w:family w:val="roman"/>
     <w:pitch w:val="variable"/>
-    <w:sig w:usb0="E0002EFF" w:usb1="C000785B" w:usb2="00000009" w:usb3="00000000" w:csb0="000001FF" w:csb1="00000000"/>
+    <w:sig w:usb0="E0002AFF" w:usb1="C0007841" w:usb2="00000009" w:usb3="00000000" w:csb0="000001FF" w:csb1="00000000"/>
   </w:font>
   <w:font w:name="Calibri">
     <w:panose1 w:val="020F0502020204030204"/>
     <w:charset w:val="00"/>
     <w:family w:val="swiss"/>
     <w:pitch w:val="variable"/>
-    <w:sig w:usb0="E0002AFF" w:usb1="C000247B" w:usb2="00000009" w:usb3="00000000" w:csb0="000001FF" w:csb1="00000000"/>
+    <w:sig w:usb0="E00002FF" w:usb1="4000ACFF" w:usb2="00000001" w:usb3="00000000" w:csb0="0000019F" w:csb1="00000000"/>
   </w:font>
   <w:font w:name="Tahoma">
     <w:panose1 w:val="020B0604030504040204"/>
     <w:charset w:val="00"/>
     <w:family w:val="swiss"/>
+    <w:notTrueType/>
     <w:pitch w:val="variable"/>
-    <w:sig w:usb0="E1002EFF" w:usb1="C000605B" w:usb2="00000029" w:usb3="00000000" w:csb0="000101FF" w:csb1="00000000"/>
+    <w:sig w:usb0="00000003" w:usb1="00000000" w:usb2="00000000" w:usb3="00000000" w:csb0="00000001" w:csb1="00000000"/>
   </w:font>
   <w:font w:name="Malgun Gothic">
     <w:altName w:val="맑은 고딕"/>
@@ -6131,28 +6693,26 @@
     <w:charset w:val="81"/>
     <w:family w:val="swiss"/>
     <w:pitch w:val="variable"/>
-    <w:sig w:usb0="9000002F" w:usb1="29D77CFB" w:usb2="00000012" w:usb3="00000000" w:csb0="00080001" w:csb1="00000000"/>
+    <w:sig w:usb0="900002AF" w:usb1="09D77CFB" w:usb2="00000012" w:usb3="00000000" w:csb0="00080001" w:csb1="00000000"/>
   </w:font>
-  <w:font w:name="Calibri Light">
-    <w:panose1 w:val="020F0302020204030204"/>
+  <w:font w:name="Cambria">
+    <w:panose1 w:val="02040503050406030204"/>
     <w:charset w:val="00"/>
-    <w:family w:val="swiss"/>
+    <w:family w:val="roman"/>
     <w:pitch w:val="variable"/>
-    <w:sig w:usb0="E0002AFF" w:usb1="C000247B" w:usb2="00000009" w:usb3="00000000" w:csb0="000001FF" w:csb1="00000000"/>
+    <w:sig w:usb0="E00002FF" w:usb1="400004FF" w:usb2="00000000" w:usb3="00000000" w:csb0="0000019F" w:csb1="00000000"/>
   </w:font>
 </w:fonts>
 </file>
 
 <file path=word/glossary/settings.xml><?xml version="1.0" encoding="utf-8"?>
-<w:settings xmlns:mc="http://schemas.openxmlformats.org/markup-compatibility/2006" xmlns:o="urn:schemas-microsoft-com:office:office" xmlns:r="http://schemas.openxmlformats.org/officeDocument/2006/relationships" xmlns:m="http://schemas.openxmlformats.org/officeDocument/2006/math" xmlns:v="urn:schemas-microsoft-com:vml" xmlns:w10="urn:schemas-microsoft-com:office:word" xmlns:w="http://schemas.openxmlformats.org/wordprocessingml/2006/main" xmlns:w14="http://schemas.microsoft.com/office/word/2010/wordml" xmlns:w15="http://schemas.microsoft.com/office/word/2012/wordml" xmlns:w16cid="http://schemas.microsoft.com/office/word/2016/wordml/cid" xmlns:w16se="http://schemas.microsoft.com/office/word/2015/wordml/symex" xmlns:sl="http://schemas.openxmlformats.org/schemaLibrary/2006/main" mc:Ignorable="w14 w15 w16se w16cid">
+<w:settings xmlns:o="urn:schemas-microsoft-com:office:office" xmlns:r="http://schemas.openxmlformats.org/officeDocument/2006/relationships" xmlns:m="http://schemas.openxmlformats.org/officeDocument/2006/math" xmlns:v="urn:schemas-microsoft-com:vml" xmlns:w10="urn:schemas-microsoft-com:office:word" xmlns:w="http://schemas.openxmlformats.org/wordprocessingml/2006/main" xmlns:sl="http://schemas.openxmlformats.org/schemaLibrary/2006/main">
   <w:view w:val="normal"/>
   <w:defaultTabStop w:val="1304"/>
   <w:hyphenationZone w:val="425"/>
   <w:characterSpacingControl w:val="doNotCompress"/>
   <w:compat>
     <w:useFELayout/>
-    <w:compatSetting w:name="compatibilityMode" w:uri="http://schemas.microsoft.com/office/word" w:val="12"/>
-    <w:compatSetting w:name="useWord2013TrackBottomHyphenation" w:uri="http://schemas.microsoft.com/office/word" w:val="1"/>
   </w:compat>
   <w:rsids>
     <w:rsidRoot w:val="0054157F"/>
@@ -6160,6 +6720,7 @@
     <w:rsid w:val="001B1F67"/>
     <w:rsid w:val="001B7AA6"/>
     <w:rsid w:val="004B644E"/>
+    <w:rsid w:val="004C7375"/>
     <w:rsid w:val="0054157F"/>
     <w:rsid w:val="005C30C0"/>
     <w:rsid w:val="00663D06"/>
@@ -6173,7 +6734,7 @@
     <m:mathFont m:val="Cambria Math"/>
     <m:brkBin m:val="before"/>
     <m:brkBinSub m:val="--"/>
-    <m:smallFrac m:val="0"/>
+    <m:smallFrac m:val="off"/>
     <m:dispDef/>
     <m:lMargin m:val="0"/>
     <m:rMargin m:val="0"/>
@@ -6182,7 +6743,7 @@
     <m:intLim m:val="subSup"/>
     <m:naryLim m:val="undOvr"/>
   </m:mathPr>
-  <w:themeFontLang w:val="da-DK" w:eastAsia="ko-KR"/>
+  <w:themeFontLang w:val="da-DK"/>
   <w:clrSchemeMapping w:bg1="light1" w:t1="dark1" w:bg2="light2" w:t2="dark2" w:accent1="accent1" w:accent2="accent2" w:accent3="accent3" w:accent4="accent4" w:accent5="accent5" w:accent6="accent6" w:hyperlink="hyperlink" w:followedHyperlink="followedHyperlink"/>
   <w:decimalSymbol w:val=","/>
   <w:listSeparator w:val=";"/>
@@ -6190,7 +6751,7 @@
 </file>
 
 <file path=word/glossary/styles.xml><?xml version="1.0" encoding="utf-8"?>
-<w:styles xmlns:mc="http://schemas.openxmlformats.org/markup-compatibility/2006" xmlns:r="http://schemas.openxmlformats.org/officeDocument/2006/relationships" xmlns:w="http://schemas.openxmlformats.org/wordprocessingml/2006/main" xmlns:w14="http://schemas.microsoft.com/office/word/2010/wordml" xmlns:w15="http://schemas.microsoft.com/office/word/2012/wordml" xmlns:w16cid="http://schemas.microsoft.com/office/word/2016/wordml/cid" xmlns:w16se="http://schemas.microsoft.com/office/word/2015/wordml/symex" mc:Ignorable="w14 w15 w16se w16cid">
+<w:styles xmlns:r="http://schemas.openxmlformats.org/officeDocument/2006/relationships" xmlns:w="http://schemas.openxmlformats.org/wordprocessingml/2006/main">
   <w:docDefaults>
     <w:rPrDefault>
       <w:rPr>
@@ -6206,382 +6767,144 @@
       </w:pPr>
     </w:pPrDefault>
   </w:docDefaults>
-  <w:latentStyles w:defLockedState="0" w:defUIPriority="99" w:defSemiHidden="0" w:defUnhideWhenUsed="0" w:defQFormat="0" w:count="375">
-    <w:lsdException w:name="Normal" w:uiPriority="0" w:qFormat="1"/>
-    <w:lsdException w:name="heading 1" w:uiPriority="9" w:qFormat="1"/>
-    <w:lsdException w:name="heading 2" w:semiHidden="1" w:uiPriority="9" w:unhideWhenUsed="1" w:qFormat="1"/>
-    <w:lsdException w:name="heading 3" w:semiHidden="1" w:uiPriority="9" w:unhideWhenUsed="1" w:qFormat="1"/>
-    <w:lsdException w:name="heading 4" w:semiHidden="1" w:uiPriority="9" w:unhideWhenUsed="1" w:qFormat="1"/>
-    <w:lsdException w:name="heading 5" w:semiHidden="1" w:uiPriority="9" w:unhideWhenUsed="1" w:qFormat="1"/>
-    <w:lsdException w:name="heading 6" w:semiHidden="1" w:uiPriority="9" w:unhideWhenUsed="1" w:qFormat="1"/>
-    <w:lsdException w:name="heading 7" w:semiHidden="1" w:uiPriority="9" w:unhideWhenUsed="1" w:qFormat="1"/>
-    <w:lsdException w:name="heading 8" w:semiHidden="1" w:uiPriority="9" w:unhideWhenUsed="1" w:qFormat="1"/>
-    <w:lsdException w:name="heading 9" w:semiHidden="1" w:uiPriority="9" w:unhideWhenUsed="1" w:qFormat="1"/>
-    <w:lsdException w:name="index 1" w:semiHidden="1" w:unhideWhenUsed="1"/>
-    <w:lsdException w:name="index 2" w:semiHidden="1" w:unhideWhenUsed="1"/>
-    <w:lsdException w:name="index 3" w:semiHidden="1" w:unhideWhenUsed="1"/>
-    <w:lsdException w:name="index 4" w:semiHidden="1" w:unhideWhenUsed="1"/>
-    <w:lsdException w:name="index 5" w:semiHidden="1" w:unhideWhenUsed="1"/>
-    <w:lsdException w:name="index 6" w:semiHidden="1" w:unhideWhenUsed="1"/>
-    <w:lsdException w:name="index 7" w:semiHidden="1" w:unhideWhenUsed="1"/>
-    <w:lsdException w:name="index 8" w:semiHidden="1" w:unhideWhenUsed="1"/>
-    <w:lsdException w:name="index 9" w:semiHidden="1" w:unhideWhenUsed="1"/>
-    <w:lsdException w:name="toc 1" w:semiHidden="1" w:uiPriority="39" w:unhideWhenUsed="1"/>
-    <w:lsdException w:name="toc 2" w:semiHidden="1" w:uiPriority="39" w:unhideWhenUsed="1"/>
-    <w:lsdException w:name="toc 3" w:semiHidden="1" w:uiPriority="39" w:unhideWhenUsed="1"/>
-    <w:lsdException w:name="toc 4" w:semiHidden="1" w:uiPriority="39" w:unhideWhenUsed="1"/>
-    <w:lsdException w:name="toc 5" w:semiHidden="1" w:uiPriority="39" w:unhideWhenUsed="1"/>
-    <w:lsdException w:name="toc 6" w:semiHidden="1" w:uiPriority="39" w:unhideWhenUsed="1"/>
-    <w:lsdException w:name="toc 7" w:semiHidden="1" w:uiPriority="39" w:unhideWhenUsed="1"/>
-    <w:lsdException w:name="toc 8" w:semiHidden="1" w:uiPriority="39" w:unhideWhenUsed="1"/>
-    <w:lsdException w:name="toc 9" w:semiHidden="1" w:uiPriority="39" w:unhideWhenUsed="1"/>
-    <w:lsdException w:name="Normal Indent" w:semiHidden="1" w:unhideWhenUsed="1"/>
-    <w:lsdException w:name="footnote text" w:semiHidden="1" w:unhideWhenUsed="1"/>
-    <w:lsdException w:name="annotation text" w:semiHidden="1" w:unhideWhenUsed="1"/>
-    <w:lsdException w:name="header" w:semiHidden="1" w:unhideWhenUsed="1"/>
-    <w:lsdException w:name="footer" w:semiHidden="1" w:unhideWhenUsed="1"/>
-    <w:lsdException w:name="index heading" w:semiHidden="1" w:unhideWhenUsed="1"/>
-    <w:lsdException w:name="caption" w:semiHidden="1" w:uiPriority="35" w:unhideWhenUsed="1" w:qFormat="1"/>
-    <w:lsdException w:name="table of figures" w:semiHidden="1" w:unhideWhenUsed="1"/>
-    <w:lsdException w:name="envelope address" w:semiHidden="1" w:unhideWhenUsed="1"/>
-    <w:lsdException w:name="envelope return" w:semiHidden="1" w:unhideWhenUsed="1"/>
-    <w:lsdException w:name="footnote reference" w:semiHidden="1" w:unhideWhenUsed="1"/>
-    <w:lsdException w:name="annotation reference" w:semiHidden="1" w:unhideWhenUsed="1"/>
-    <w:lsdException w:name="line number" w:semiHidden="1" w:unhideWhenUsed="1"/>
-    <w:lsdException w:name="page number" w:semiHidden="1" w:unhideWhenUsed="1"/>
-    <w:lsdException w:name="endnote reference" w:semiHidden="1" w:unhideWhenUsed="1"/>
-    <w:lsdException w:name="endnote text" w:semiHidden="1" w:unhideWhenUsed="1"/>
-    <w:lsdException w:name="table of authorities" w:semiHidden="1" w:unhideWhenUsed="1"/>
-    <w:lsdException w:name="macro" w:semiHidden="1" w:unhideWhenUsed="1"/>
-    <w:lsdException w:name="toa heading" w:semiHidden="1" w:unhideWhenUsed="1"/>
-    <w:lsdException w:name="List" w:semiHidden="1" w:unhideWhenUsed="1"/>
-    <w:lsdException w:name="List Bullet" w:semiHidden="1" w:unhideWhenUsed="1"/>
-    <w:lsdException w:name="List Number" w:semiHidden="1" w:unhideWhenUsed="1"/>
-    <w:lsdException w:name="List 2" w:semiHidden="1" w:unhideWhenUsed="1"/>
-    <w:lsdException w:name="List 3" w:semiHidden="1" w:unhideWhenUsed="1"/>
-    <w:lsdException w:name="List 4" w:semiHidden="1" w:unhideWhenUsed="1"/>
-    <w:lsdException w:name="List 5" w:semiHidden="1" w:unhideWhenUsed="1"/>
-    <w:lsdException w:name="List Bullet 2" w:semiHidden="1" w:unhideWhenUsed="1"/>
-    <w:lsdException w:name="List Bullet 3" w:semiHidden="1" w:unhideWhenUsed="1"/>
-    <w:lsdException w:name="List Bullet 4" w:semiHidden="1" w:unhideWhenUsed="1"/>
-    <w:lsdException w:name="List Bullet 5" w:semiHidden="1" w:unhideWhenUsed="1"/>
-    <w:lsdException w:name="List Number 2" w:semiHidden="1" w:unhideWhenUsed="1"/>
-    <w:lsdException w:name="List Number 3" w:semiHidden="1" w:unhideWhenUsed="1"/>
-    <w:lsdException w:name="List Number 4" w:semiHidden="1" w:unhideWhenUsed="1"/>
-    <w:lsdException w:name="List Number 5" w:semiHidden="1" w:unhideWhenUsed="1"/>
-    <w:lsdException w:name="Title" w:uiPriority="10" w:qFormat="1"/>
-    <w:lsdException w:name="Closing" w:semiHidden="1" w:unhideWhenUsed="1"/>
-    <w:lsdException w:name="Signature" w:semiHidden="1" w:unhideWhenUsed="1"/>
-    <w:lsdException w:name="Default Paragraph Font" w:semiHidden="1" w:uiPriority="1" w:unhideWhenUsed="1"/>
-    <w:lsdException w:name="Body Text" w:semiHidden="1" w:unhideWhenUsed="1"/>
-    <w:lsdException w:name="Body Text Indent" w:semiHidden="1" w:unhideWhenUsed="1"/>
-    <w:lsdException w:name="List Continue" w:semiHidden="1" w:unhideWhenUsed="1"/>
-    <w:lsdException w:name="List Continue 2" w:semiHidden="1" w:unhideWhenUsed="1"/>
-    <w:lsdException w:name="List Continue 3" w:semiHidden="1" w:unhideWhenUsed="1"/>
-    <w:lsdException w:name="List Continue 4" w:semiHidden="1" w:unhideWhenUsed="1"/>
-    <w:lsdException w:name="List Continue 5" w:semiHidden="1" w:unhideWhenUsed="1"/>
-    <w:lsdException w:name="Message Header" w:semiHidden="1" w:unhideWhenUsed="1"/>
-    <w:lsdException w:name="Subtitle" w:uiPriority="11" w:qFormat="1"/>
-    <w:lsdException w:name="Salutation" w:semiHidden="1" w:unhideWhenUsed="1"/>
-    <w:lsdException w:name="Date" w:semiHidden="1" w:unhideWhenUsed="1"/>
-    <w:lsdException w:name="Body Text First Indent" w:semiHidden="1" w:unhideWhenUsed="1"/>
-    <w:lsdException w:name="Body Text First Indent 2" w:semiHidden="1" w:unhideWhenUsed="1"/>
-    <w:lsdException w:name="Note Heading" w:semiHidden="1" w:unhideWhenUsed="1"/>
-    <w:lsdException w:name="Body Text 2" w:semiHidden="1" w:unhideWhenUsed="1"/>
-    <w:lsdException w:name="Body Text 3" w:semiHidden="1" w:unhideWhenUsed="1"/>
-    <w:lsdException w:name="Body Text Indent 2" w:semiHidden="1" w:unhideWhenUsed="1"/>
-    <w:lsdException w:name="Body Text Indent 3" w:semiHidden="1" w:unhideWhenUsed="1"/>
-    <w:lsdException w:name="Block Text" w:semiHidden="1" w:unhideWhenUsed="1"/>
-    <w:lsdException w:name="Hyperlink" w:semiHidden="1" w:unhideWhenUsed="1"/>
-    <w:lsdException w:name="FollowedHyperlink" w:semiHidden="1" w:unhideWhenUsed="1"/>
-    <w:lsdException w:name="Strong" w:uiPriority="22" w:qFormat="1"/>
-    <w:lsdException w:name="Emphasis" w:uiPriority="20" w:qFormat="1"/>
-    <w:lsdException w:name="Document Map" w:semiHidden="1" w:unhideWhenUsed="1"/>
-    <w:lsdException w:name="Plain Text" w:semiHidden="1" w:unhideWhenUsed="1"/>
-    <w:lsdException w:name="E-mail Signature" w:semiHidden="1" w:unhideWhenUsed="1"/>
-    <w:lsdException w:name="HTML Top of Form" w:semiHidden="1" w:unhideWhenUsed="1"/>
-    <w:lsdException w:name="HTML Bottom of Form" w:semiHidden="1" w:unhideWhenUsed="1"/>
-    <w:lsdException w:name="Normal (Web)" w:semiHidden="1" w:unhideWhenUsed="1"/>
-    <w:lsdException w:name="HTML Acronym" w:semiHidden="1" w:unhideWhenUsed="1"/>
-    <w:lsdException w:name="HTML Address" w:semiHidden="1" w:unhideWhenUsed="1"/>
-    <w:lsdException w:name="HTML Cite" w:semiHidden="1" w:unhideWhenUsed="1"/>
-    <w:lsdException w:name="HTML Code" w:semiHidden="1" w:unhideWhenUsed="1"/>
-    <w:lsdException w:name="HTML Definition" w:semiHidden="1" w:unhideWhenUsed="1"/>
-    <w:lsdException w:name="HTML Keyboard" w:semiHidden="1" w:unhideWhenUsed="1"/>
-    <w:lsdException w:name="HTML Preformatted" w:semiHidden="1" w:unhideWhenUsed="1"/>
-    <w:lsdException w:name="HTML Sample" w:semiHidden="1" w:unhideWhenUsed="1"/>
-    <w:lsdException w:name="HTML Typewriter" w:semiHidden="1" w:unhideWhenUsed="1"/>
-    <w:lsdException w:name="HTML Variable" w:semiHidden="1" w:unhideWhenUsed="1"/>
-    <w:lsdException w:name="Normal Table" w:semiHidden="1" w:unhideWhenUsed="1"/>
-    <w:lsdException w:name="annotation subject" w:semiHidden="1" w:unhideWhenUsed="1"/>
-    <w:lsdException w:name="No List" w:semiHidden="1" w:unhideWhenUsed="1"/>
-    <w:lsdException w:name="Outline List 1" w:semiHidden="1" w:unhideWhenUsed="1"/>
-    <w:lsdException w:name="Outline List 2" w:semiHidden="1" w:unhideWhenUsed="1"/>
-    <w:lsdException w:name="Outline List 3" w:semiHidden="1" w:unhideWhenUsed="1"/>
-    <w:lsdException w:name="Table Simple 1" w:semiHidden="1" w:unhideWhenUsed="1"/>
-    <w:lsdException w:name="Table Simple 2" w:semiHidden="1" w:unhideWhenUsed="1"/>
-    <w:lsdException w:name="Table Simple 3" w:semiHidden="1" w:unhideWhenUsed="1"/>
-    <w:lsdException w:name="Table Classic 1" w:semiHidden="1" w:unhideWhenUsed="1"/>
-    <w:lsdException w:name="Table Classic 2" w:semiHidden="1" w:unhideWhenUsed="1"/>
-    <w:lsdException w:name="Table Classic 3" w:semiHidden="1" w:unhideWhenUsed="1"/>
-    <w:lsdException w:name="Table Classic 4" w:semiHidden="1" w:unhideWhenUsed="1"/>
-    <w:lsdException w:name="Table Colorful 1" w:semiHidden="1" w:unhideWhenUsed="1"/>
-    <w:lsdException w:name="Table Colorful 2" w:semiHidden="1" w:unhideWhenUsed="1"/>
-    <w:lsdException w:name="Table Colorful 3" w:semiHidden="1" w:unhideWhenUsed="1"/>
-    <w:lsdException w:name="Table Columns 1" w:semiHidden="1" w:unhideWhenUsed="1"/>
-    <w:lsdException w:name="Table Columns 2" w:semiHidden="1" w:unhideWhenUsed="1"/>
-    <w:lsdException w:name="Table Columns 3" w:semiHidden="1" w:unhideWhenUsed="1"/>
-    <w:lsdException w:name="Table Columns 4" w:semiHidden="1" w:unhideWhenUsed="1"/>
-    <w:lsdException w:name="Table Columns 5" w:semiHidden="1" w:unhideWhenUsed="1"/>
-    <w:lsdException w:name="Table Grid 1" w:semiHidden="1" w:unhideWhenUsed="1"/>
-    <w:lsdException w:name="Table Grid 2" w:semiHidden="1" w:unhideWhenUsed="1"/>
-    <w:lsdException w:name="Table Grid 3" w:semiHidden="1" w:unhideWhenUsed="1"/>
-    <w:lsdException w:name="Table Grid 4" w:semiHidden="1" w:unhideWhenUsed="1"/>
-    <w:lsdException w:name="Table Grid 5" w:semiHidden="1" w:unhideWhenUsed="1"/>
-    <w:lsdException w:name="Table Grid 6" w:semiHidden="1" w:unhideWhenUsed="1"/>
-    <w:lsdException w:name="Table Grid 7" w:semiHidden="1" w:unhideWhenUsed="1"/>
-    <w:lsdException w:name="Table Grid 8" w:semiHidden="1" w:unhideWhenUsed="1"/>
-    <w:lsdException w:name="Table List 1" w:semiHidden="1" w:unhideWhenUsed="1"/>
-    <w:lsdException w:name="Table List 2" w:semiHidden="1" w:unhideWhenUsed="1"/>
-    <w:lsdException w:name="Table List 3" w:semiHidden="1" w:unhideWhenUsed="1"/>
-    <w:lsdException w:name="Table List 4" w:semiHidden="1" w:unhideWhenUsed="1"/>
-    <w:lsdException w:name="Table List 5" w:semiHidden="1" w:unhideWhenUsed="1"/>
-    <w:lsdException w:name="Table List 6" w:semiHidden="1" w:unhideWhenUsed="1"/>
-    <w:lsdException w:name="Table List 7" w:semiHidden="1" w:unhideWhenUsed="1"/>
-    <w:lsdException w:name="Table List 8" w:semiHidden="1" w:unhideWhenUsed="1"/>
-    <w:lsdException w:name="Table 3D effects 1" w:semiHidden="1" w:unhideWhenUsed="1"/>
-    <w:lsdException w:name="Table 3D effects 2" w:semiHidden="1" w:unhideWhenUsed="1"/>
-    <w:lsdException w:name="Table 3D effects 3" w:semiHidden="1" w:unhideWhenUsed="1"/>
-    <w:lsdException w:name="Table Contemporary" w:semiHidden="1" w:unhideWhenUsed="1"/>
-    <w:lsdException w:name="Table Elegant" w:semiHidden="1" w:unhideWhenUsed="1"/>
-    <w:lsdException w:name="Table Professional" w:semiHidden="1" w:unhideWhenUsed="1"/>
-    <w:lsdException w:name="Table Subtle 1" w:semiHidden="1" w:unhideWhenUsed="1"/>
-    <w:lsdException w:name="Table Subtle 2" w:semiHidden="1" w:unhideWhenUsed="1"/>
-    <w:lsdException w:name="Table Web 1" w:semiHidden="1" w:unhideWhenUsed="1"/>
-    <w:lsdException w:name="Table Web 2" w:semiHidden="1" w:unhideWhenUsed="1"/>
-    <w:lsdException w:name="Table Web 3" w:semiHidden="1" w:unhideWhenUsed="1"/>
-    <w:lsdException w:name="Balloon Text" w:semiHidden="1" w:unhideWhenUsed="1"/>
-    <w:lsdException w:name="Table Grid" w:uiPriority="39"/>
-    <w:lsdException w:name="Table Theme" w:semiHidden="1" w:unhideWhenUsed="1"/>
-    <w:lsdException w:name="Placeholder Text" w:semiHidden="1"/>
-    <w:lsdException w:name="No Spacing" w:uiPriority="1" w:qFormat="1"/>
-    <w:lsdException w:name="Light Shading" w:uiPriority="60"/>
-    <w:lsdException w:name="Light List" w:uiPriority="61"/>
-    <w:lsdException w:name="Light Grid" w:uiPriority="62"/>
-    <w:lsdException w:name="Medium Shading 1" w:uiPriority="63"/>
-    <w:lsdException w:name="Medium Shading 2" w:uiPriority="64"/>
-    <w:lsdException w:name="Medium List 1" w:uiPriority="65"/>
-    <w:lsdException w:name="Medium List 2" w:uiPriority="66"/>
-    <w:lsdException w:name="Medium Grid 1" w:uiPriority="67"/>
-    <w:lsdException w:name="Medium Grid 2" w:uiPriority="68"/>
-    <w:lsdException w:name="Medium Grid 3" w:uiPriority="69"/>
-    <w:lsdException w:name="Dark List" w:uiPriority="70"/>
-    <w:lsdException w:name="Colorful Shading" w:uiPriority="71"/>
-    <w:lsdException w:name="Colorful List" w:uiPriority="72"/>
-    <w:lsdException w:name="Colorful Grid" w:uiPriority="73"/>
-    <w:lsdException w:name="Light Shading Accent 1" w:uiPriority="60"/>
-    <w:lsdException w:name="Light List Accent 1" w:uiPriority="61"/>
-    <w:lsdException w:name="Light Grid Accent 1" w:uiPriority="62"/>
-    <w:lsdException w:name="Medium Shading 1 Accent 1" w:uiPriority="63"/>
-    <w:lsdException w:name="Medium Shading 2 Accent 1" w:uiPriority="64"/>
-    <w:lsdException w:name="Medium List 1 Accent 1" w:uiPriority="65"/>
-    <w:lsdException w:name="Revision" w:semiHidden="1"/>
-    <w:lsdException w:name="List Paragraph" w:uiPriority="34" w:qFormat="1"/>
-    <w:lsdException w:name="Quote" w:uiPriority="29" w:qFormat="1"/>
-    <w:lsdException w:name="Intense Quote" w:uiPriority="30" w:qFormat="1"/>
-    <w:lsdException w:name="Medium List 2 Accent 1" w:uiPriority="66"/>
-    <w:lsdException w:name="Medium Grid 1 Accent 1" w:uiPriority="67"/>
-    <w:lsdException w:name="Medium Grid 2 Accent 1" w:uiPriority="68"/>
-    <w:lsdException w:name="Medium Grid 3 Accent 1" w:uiPriority="69"/>
-    <w:lsdException w:name="Dark List Accent 1" w:uiPriority="70"/>
-    <w:lsdException w:name="Colorful Shading Accent 1" w:uiPriority="71"/>
-    <w:lsdException w:name="Colorful List Accent 1" w:uiPriority="72"/>
-    <w:lsdException w:name="Colorful Grid Accent 1" w:uiPriority="73"/>
-    <w:lsdException w:name="Light Shading Accent 2" w:uiPriority="60"/>
-    <w:lsdException w:name="Light List Accent 2" w:uiPriority="61"/>
-    <w:lsdException w:name="Light Grid Accent 2" w:uiPriority="62"/>
-    <w:lsdException w:name="Medium Shading 1 Accent 2" w:uiPriority="63"/>
-    <w:lsdException w:name="Medium Shading 2 Accent 2" w:uiPriority="64"/>
-    <w:lsdException w:name="Medium List 1 Accent 2" w:uiPriority="65"/>
-    <w:lsdException w:name="Medium List 2 Accent 2" w:uiPriority="66"/>
-    <w:lsdException w:name="Medium Grid 1 Accent 2" w:uiPriority="67"/>
-    <w:lsdException w:name="Medium Grid 2 Accent 2" w:uiPriority="68"/>
-    <w:lsdException w:name="Medium Grid 3 Accent 2" w:uiPriority="69"/>
-    <w:lsdException w:name="Dark List Accent 2" w:uiPriority="70"/>
-    <w:lsdException w:name="Colorful Shading Accent 2" w:uiPriority="71"/>
-    <w:lsdException w:name="Colorful List Accent 2" w:uiPriority="72"/>
-    <w:lsdException w:name="Colorful Grid Accent 2" w:uiPriority="73"/>
-    <w:lsdException w:name="Light Shading Accent 3" w:uiPriority="60"/>
-    <w:lsdException w:name="Light List Accent 3" w:uiPriority="61"/>
-    <w:lsdException w:name="Light Grid Accent 3" w:uiPriority="62"/>
-    <w:lsdException w:name="Medium Shading 1 Accent 3" w:uiPriority="63"/>
-    <w:lsdException w:name="Medium Shading 2 Accent 3" w:uiPriority="64"/>
-    <w:lsdException w:name="Medium List 1 Accent 3" w:uiPriority="65"/>
-    <w:lsdException w:name="Medium List 2 Accent 3" w:uiPriority="66"/>
-    <w:lsdException w:name="Medium Grid 1 Accent 3" w:uiPriority="67"/>
-    <w:lsdException w:name="Medium Grid 2 Accent 3" w:uiPriority="68"/>
-    <w:lsdException w:name="Medium Grid 3 Accent 3" w:uiPriority="69"/>
-    <w:lsdException w:name="Dark List Accent 3" w:uiPriority="70"/>
-    <w:lsdException w:name="Colorful Shading Accent 3" w:uiPriority="71"/>
-    <w:lsdException w:name="Colorful List Accent 3" w:uiPriority="72"/>
-    <w:lsdException w:name="Colorful Grid Accent 3" w:uiPriority="73"/>
-    <w:lsdException w:name="Light Shading Accent 4" w:uiPriority="60"/>
-    <w:lsdException w:name="Light List Accent 4" w:uiPriority="61"/>
-    <w:lsdException w:name="Light Grid Accent 4" w:uiPriority="62"/>
-    <w:lsdException w:name="Medium Shading 1 Accent 4" w:uiPriority="63"/>
-    <w:lsdException w:name="Medium Shading 2 Accent 4" w:uiPriority="64"/>
-    <w:lsdException w:name="Medium List 1 Accent 4" w:uiPriority="65"/>
-    <w:lsdException w:name="Medium List 2 Accent 4" w:uiPriority="66"/>
-    <w:lsdException w:name="Medium Grid 1 Accent 4" w:uiPriority="67"/>
-    <w:lsdException w:name="Medium Grid 2 Accent 4" w:uiPriority="68"/>
-    <w:lsdException w:name="Medium Grid 3 Accent 4" w:uiPriority="69"/>
-    <w:lsdException w:name="Dark List Accent 4" w:uiPriority="70"/>
-    <w:lsdException w:name="Colorful Shading Accent 4" w:uiPriority="71"/>
-    <w:lsdException w:name="Colorful List Accent 4" w:uiPriority="72"/>
-    <w:lsdException w:name="Colorful Grid Accent 4" w:uiPriority="73"/>
-    <w:lsdException w:name="Light Shading Accent 5" w:uiPriority="60"/>
-    <w:lsdException w:name="Light List Accent 5" w:uiPriority="61"/>
-    <w:lsdException w:name="Light Grid Accent 5" w:uiPriority="62"/>
-    <w:lsdException w:name="Medium Shading 1 Accent 5" w:uiPriority="63"/>
-    <w:lsdException w:name="Medium Shading 2 Accent 5" w:uiPriority="64"/>
-    <w:lsdException w:name="Medium List 1 Accent 5" w:uiPriority="65"/>
-    <w:lsdException w:name="Medium List 2 Accent 5" w:uiPriority="66"/>
-    <w:lsdException w:name="Medium Grid 1 Accent 5" w:uiPriority="67"/>
-    <w:lsdException w:name="Medium Grid 2 Accent 5" w:uiPriority="68"/>
-    <w:lsdException w:name="Medium Grid 3 Accent 5" w:uiPriority="69"/>
-    <w:lsdException w:name="Dark List Accent 5" w:uiPriority="70"/>
-    <w:lsdException w:name="Colorful Shading Accent 5" w:uiPriority="71"/>
-    <w:lsdException w:name="Colorful List Accent 5" w:uiPriority="72"/>
-    <w:lsdException w:name="Colorful Grid Accent 5" w:uiPriority="73"/>
-    <w:lsdException w:name="Light Shading Accent 6" w:uiPriority="60"/>
-    <w:lsdException w:name="Light List Accent 6" w:uiPriority="61"/>
-    <w:lsdException w:name="Light Grid Accent 6" w:uiPriority="62"/>
-    <w:lsdException w:name="Medium Shading 1 Accent 6" w:uiPriority="63"/>
-    <w:lsdException w:name="Medium Shading 2 Accent 6" w:uiPriority="64"/>
-    <w:lsdException w:name="Medium List 1 Accent 6" w:uiPriority="65"/>
-    <w:lsdException w:name="Medium List 2 Accent 6" w:uiPriority="66"/>
-    <w:lsdException w:name="Medium Grid 1 Accent 6" w:uiPriority="67"/>
-    <w:lsdException w:name="Medium Grid 2 Accent 6" w:uiPriority="68"/>
-    <w:lsdException w:name="Medium Grid 3 Accent 6" w:uiPriority="69"/>
-    <w:lsdException w:name="Dark List Accent 6" w:uiPriority="70"/>
-    <w:lsdException w:name="Colorful Shading Accent 6" w:uiPriority="71"/>
-    <w:lsdException w:name="Colorful List Accent 6" w:uiPriority="72"/>
-    <w:lsdException w:name="Colorful Grid Accent 6" w:uiPriority="73"/>
-    <w:lsdException w:name="Subtle Emphasis" w:uiPriority="19" w:qFormat="1"/>
-    <w:lsdException w:name="Intense Emphasis" w:uiPriority="21" w:qFormat="1"/>
-    <w:lsdException w:name="Subtle Reference" w:uiPriority="31" w:qFormat="1"/>
-    <w:lsdException w:name="Intense Reference" w:uiPriority="32" w:qFormat="1"/>
-    <w:lsdException w:name="Book Title" w:uiPriority="33" w:qFormat="1"/>
-    <w:lsdException w:name="Bibliography" w:semiHidden="1" w:uiPriority="37" w:unhideWhenUsed="1"/>
-    <w:lsdException w:name="TOC Heading" w:semiHidden="1" w:uiPriority="39" w:unhideWhenUsed="1" w:qFormat="1"/>
-    <w:lsdException w:name="Plain Table 1" w:uiPriority="41"/>
-    <w:lsdException w:name="Plain Table 2" w:uiPriority="42"/>
-    <w:lsdException w:name="Plain Table 3" w:uiPriority="43"/>
-    <w:lsdException w:name="Plain Table 4" w:uiPriority="44"/>
-    <w:lsdException w:name="Plain Table 5" w:uiPriority="45"/>
-    <w:lsdException w:name="Grid Table Light" w:uiPriority="40"/>
-    <w:lsdException w:name="Grid Table 1 Light" w:uiPriority="46"/>
-    <w:lsdException w:name="Grid Table 2" w:uiPriority="47"/>
-    <w:lsdException w:name="Grid Table 3" w:uiPriority="48"/>
-    <w:lsdException w:name="Grid Table 4" w:uiPriority="49"/>
-    <w:lsdException w:name="Grid Table 5 Dark" w:uiPriority="50"/>
-    <w:lsdException w:name="Grid Table 6 Colorful" w:uiPriority="51"/>
-    <w:lsdException w:name="Grid Table 7 Colorful" w:uiPriority="52"/>
-    <w:lsdException w:name="Grid Table 1 Light Accent 1" w:uiPriority="46"/>
-    <w:lsdException w:name="Grid Table 2 Accent 1" w:uiPriority="47"/>
-    <w:lsdException w:name="Grid Table 3 Accent 1" w:uiPriority="48"/>
-    <w:lsdException w:name="Grid Table 4 Accent 1" w:uiPriority="49"/>
-    <w:lsdException w:name="Grid Table 5 Dark Accent 1" w:uiPriority="50"/>
-    <w:lsdException w:name="Grid Table 6 Colorful Accent 1" w:uiPriority="51"/>
-    <w:lsdException w:name="Grid Table 7 Colorful Accent 1" w:uiPriority="52"/>
-    <w:lsdException w:name="Grid Table 1 Light Accent 2" w:uiPriority="46"/>
-    <w:lsdException w:name="Grid Table 2 Accent 2" w:uiPriority="47"/>
-    <w:lsdException w:name="Grid Table 3 Accent 2" w:uiPriority="48"/>
-    <w:lsdException w:name="Grid Table 4 Accent 2" w:uiPriority="49"/>
-    <w:lsdException w:name="Grid Table 5 Dark Accent 2" w:uiPriority="50"/>
-    <w:lsdException w:name="Grid Table 6 Colorful Accent 2" w:uiPriority="51"/>
-    <w:lsdException w:name="Grid Table 7 Colorful Accent 2" w:uiPriority="52"/>
-    <w:lsdException w:name="Grid Table 1 Light Accent 3" w:uiPriority="46"/>
-    <w:lsdException w:name="Grid Table 2 Accent 3" w:uiPriority="47"/>
-    <w:lsdException w:name="Grid Table 3 Accent 3" w:uiPriority="48"/>
-    <w:lsdException w:name="Grid Table 4 Accent 3" w:uiPriority="49"/>
-    <w:lsdException w:name="Grid Table 5 Dark Accent 3" w:uiPriority="50"/>
-    <w:lsdException w:name="Grid Table 6 Colorful Accent 3" w:uiPriority="51"/>
-    <w:lsdException w:name="Grid Table 7 Colorful Accent 3" w:uiPriority="52"/>
-    <w:lsdException w:name="Grid Table 1 Light Accent 4" w:uiPriority="46"/>
-    <w:lsdException w:name="Grid Table 2 Accent 4" w:uiPriority="47"/>
-    <w:lsdException w:name="Grid Table 3 Accent 4" w:uiPriority="48"/>
-    <w:lsdException w:name="Grid Table 4 Accent 4" w:uiPriority="49"/>
-    <w:lsdException w:name="Grid Table 5 Dark Accent 4" w:uiPriority="50"/>
-    <w:lsdException w:name="Grid Table 6 Colorful Accent 4" w:uiPriority="51"/>
-    <w:lsdException w:name="Grid Table 7 Colorful Accent 4" w:uiPriority="52"/>
-    <w:lsdException w:name="Grid Table 1 Light Accent 5" w:uiPriority="46"/>
-    <w:lsdException w:name="Grid Table 2 Accent 5" w:uiPriority="47"/>
-    <w:lsdException w:name="Grid Table 3 Accent 5" w:uiPriority="48"/>
-    <w:lsdException w:name="Grid Table 4 Accent 5" w:uiPriority="49"/>
-    <w:lsdException w:name="Grid Table 5 Dark Accent 5" w:uiPriority="50"/>
-    <w:lsdException w:name="Grid Table 6 Colorful Accent 5" w:uiPriority="51"/>
-    <w:lsdException w:name="Grid Table 7 Colorful Accent 5" w:uiPriority="52"/>
-    <w:lsdException w:name="Grid Table 1 Light Accent 6" w:uiPriority="46"/>
-    <w:lsdException w:name="Grid Table 2 Accent 6" w:uiPriority="47"/>
-    <w:lsdException w:name="Grid Table 3 Accent 6" w:uiPriority="48"/>
-    <w:lsdException w:name="Grid Table 4 Accent 6" w:uiPriority="49"/>
-    <w:lsdException w:name="Grid Table 5 Dark Accent 6" w:uiPriority="50"/>
-    <w:lsdException w:name="Grid Table 6 Colorful Accent 6" w:uiPriority="51"/>
-    <w:lsdException w:name="Grid Table 7 Colorful Accent 6" w:uiPriority="52"/>
-    <w:lsdException w:name="List Table 1 Light" w:uiPriority="46"/>
-    <w:lsdException w:name="List Table 2" w:uiPriority="47"/>
-    <w:lsdException w:name="List Table 3" w:uiPriority="48"/>
-    <w:lsdException w:name="List Table 4" w:uiPriority="49"/>
-    <w:lsdException w:name="List Table 5 Dark" w:uiPriority="50"/>
-    <w:lsdException w:name="List Table 6 Colorful" w:uiPriority="51"/>
-    <w:lsdException w:name="List Table 7 Colorful" w:uiPriority="52"/>
-    <w:lsdException w:name="List Table 1 Light Accent 1" w:uiPriority="46"/>
-    <w:lsdException w:name="List Table 2 Accent 1" w:uiPriority="47"/>
-    <w:lsdException w:name="List Table 3 Accent 1" w:uiPriority="48"/>
-    <w:lsdException w:name="List Table 4 Accent 1" w:uiPriority="49"/>
-    <w:lsdException w:name="List Table 5 Dark Accent 1" w:uiPriority="50"/>
-    <w:lsdException w:name="List Table 6 Colorful Accent 1" w:uiPriority="51"/>
-    <w:lsdException w:name="List Table 7 Colorful Accent 1" w:uiPriority="52"/>
-    <w:lsdException w:name="List Table 1 Light Accent 2" w:uiPriority="46"/>
-    <w:lsdException w:name="List Table 2 Accent 2" w:uiPriority="47"/>
-    <w:lsdException w:name="List Table 3 Accent 2" w:uiPriority="48"/>
-    <w:lsdException w:name="List Table 4 Accent 2" w:uiPriority="49"/>
-    <w:lsdException w:name="List Table 5 Dark Accent 2" w:uiPriority="50"/>
-    <w:lsdException w:name="List Table 6 Colorful Accent 2" w:uiPriority="51"/>
-    <w:lsdException w:name="List Table 7 Colorful Accent 2" w:uiPriority="52"/>
-    <w:lsdException w:name="List Table 1 Light Accent 3" w:uiPriority="46"/>
-    <w:lsdException w:name="List Table 2 Accent 3" w:uiPriority="47"/>
-    <w:lsdException w:name="List Table 3 Accent 3" w:uiPriority="48"/>
-    <w:lsdException w:name="List Table 4 Accent 3" w:uiPriority="49"/>
-    <w:lsdException w:name="List Table 5 Dark Accent 3" w:uiPriority="50"/>
-    <w:lsdException w:name="List Table 6 Colorful Accent 3" w:uiPriority="51"/>
-    <w:lsdException w:name="List Table 7 Colorful Accent 3" w:uiPriority="52"/>
-    <w:lsdException w:name="List Table 1 Light Accent 4" w:uiPriority="46"/>
-    <w:lsdException w:name="List Table 2 Accent 4" w:uiPriority="47"/>
-    <w:lsdException w:name="List Table 3 Accent 4" w:uiPriority="48"/>
-    <w:lsdException w:name="List Table 4 Accent 4" w:uiPriority="49"/>
-    <w:lsdException w:name="List Table 5 Dark Accent 4" w:uiPriority="50"/>
-    <w:lsdException w:name="List Table 6 Colorful Accent 4" w:uiPriority="51"/>
-    <w:lsdException w:name="List Table 7 Colorful Accent 4" w:uiPriority="52"/>
-    <w:lsdException w:name="List Table 1 Light Accent 5" w:uiPriority="46"/>
-    <w:lsdException w:name="List Table 2 Accent 5" w:uiPriority="47"/>
-    <w:lsdException w:name="List Table 3 Accent 5" w:uiPriority="48"/>
-    <w:lsdException w:name="List Table 4 Accent 5" w:uiPriority="49"/>
-    <w:lsdException w:name="List Table 5 Dark Accent 5" w:uiPriority="50"/>
-    <w:lsdException w:name="List Table 6 Colorful Accent 5" w:uiPriority="51"/>
-    <w:lsdException w:name="List Table 7 Colorful Accent 5" w:uiPriority="52"/>
-    <w:lsdException w:name="List Table 1 Light Accent 6" w:uiPriority="46"/>
-    <w:lsdException w:name="List Table 2 Accent 6" w:uiPriority="47"/>
-    <w:lsdException w:name="List Table 3 Accent 6" w:uiPriority="48"/>
-    <w:lsdException w:name="List Table 4 Accent 6" w:uiPriority="49"/>
-    <w:lsdException w:name="List Table 5 Dark Accent 6" w:uiPriority="50"/>
-    <w:lsdException w:name="List Table 6 Colorful Accent 6" w:uiPriority="51"/>
-    <w:lsdException w:name="List Table 7 Colorful Accent 6" w:uiPriority="52"/>
-    <w:lsdException w:name="Mention" w:semiHidden="1" w:unhideWhenUsed="1"/>
-    <w:lsdException w:name="Smart Hyperlink" w:semiHidden="1" w:unhideWhenUsed="1"/>
-    <w:lsdException w:name="Hashtag" w:semiHidden="1" w:unhideWhenUsed="1"/>
-    <w:lsdException w:name="Unresolved Mention" w:semiHidden="1" w:unhideWhenUsed="1"/>
+  <w:latentStyles w:defLockedState="0" w:defUIPriority="99" w:defSemiHidden="1" w:defUnhideWhenUsed="1" w:defQFormat="0" w:count="267">
+    <w:lsdException w:name="Normal" w:semiHidden="0" w:uiPriority="0" w:unhideWhenUsed="0" w:qFormat="1"/>
+    <w:lsdException w:name="heading 1" w:semiHidden="0" w:uiPriority="9" w:unhideWhenUsed="0" w:qFormat="1"/>
+    <w:lsdException w:name="heading 2" w:uiPriority="9" w:qFormat="1"/>
+    <w:lsdException w:name="heading 3" w:uiPriority="9" w:qFormat="1"/>
+    <w:lsdException w:name="heading 4" w:uiPriority="9" w:qFormat="1"/>
+    <w:lsdException w:name="heading 5" w:uiPriority="9" w:qFormat="1"/>
+    <w:lsdException w:name="heading 6" w:uiPriority="9" w:qFormat="1"/>
+    <w:lsdException w:name="heading 7" w:uiPriority="9" w:qFormat="1"/>
+    <w:lsdException w:name="heading 8" w:uiPriority="9" w:qFormat="1"/>
+    <w:lsdException w:name="heading 9" w:uiPriority="9" w:qFormat="1"/>
+    <w:lsdException w:name="toc 1" w:uiPriority="39"/>
+    <w:lsdException w:name="toc 2" w:uiPriority="39"/>
+    <w:lsdException w:name="toc 3" w:uiPriority="39"/>
+    <w:lsdException w:name="toc 4" w:uiPriority="39"/>
+    <w:lsdException w:name="toc 5" w:uiPriority="39"/>
+    <w:lsdException w:name="toc 6" w:uiPriority="39"/>
+    <w:lsdException w:name="toc 7" w:uiPriority="39"/>
+    <w:lsdException w:name="toc 8" w:uiPriority="39"/>
+    <w:lsdException w:name="toc 9" w:uiPriority="39"/>
+    <w:lsdException w:name="caption" w:uiPriority="35" w:qFormat="1"/>
+    <w:lsdException w:name="Title" w:semiHidden="0" w:uiPriority="10" w:unhideWhenUsed="0" w:qFormat="1"/>
+    <w:lsdException w:name="Default Paragraph Font" w:uiPriority="1"/>
+    <w:lsdException w:name="Subtitle" w:semiHidden="0" w:uiPriority="11" w:unhideWhenUsed="0" w:qFormat="1"/>
+    <w:lsdException w:name="Strong" w:semiHidden="0" w:uiPriority="22" w:unhideWhenUsed="0" w:qFormat="1"/>
+    <w:lsdException w:name="Emphasis" w:semiHidden="0" w:uiPriority="20" w:unhideWhenUsed="0" w:qFormat="1"/>
+    <w:lsdException w:name="Table Grid" w:semiHidden="0" w:uiPriority="39" w:unhideWhenUsed="0"/>
+    <w:lsdException w:name="Placeholder Text" w:unhideWhenUsed="0"/>
+    <w:lsdException w:name="No Spacing" w:semiHidden="0" w:uiPriority="1" w:unhideWhenUsed="0" w:qFormat="1"/>
+    <w:lsdException w:name="Light Shading" w:semiHidden="0" w:uiPriority="60" w:unhideWhenUsed="0"/>
+    <w:lsdException w:name="Light List" w:semiHidden="0" w:uiPriority="61" w:unhideWhenUsed="0"/>
+    <w:lsdException w:name="Light Grid" w:semiHidden="0" w:uiPriority="62" w:unhideWhenUsed="0"/>
+    <w:lsdException w:name="Medium Shading 1" w:semiHidden="0" w:uiPriority="63" w:unhideWhenUsed="0"/>
+    <w:lsdException w:name="Medium Shading 2" w:semiHidden="0" w:uiPriority="64" w:unhideWhenUsed="0"/>
+    <w:lsdException w:name="Medium List 1" w:semiHidden="0" w:uiPriority="65" w:unhideWhenUsed="0"/>
+    <w:lsdException w:name="Medium List 2" w:semiHidden="0" w:uiPriority="66" w:unhideWhenUsed="0"/>
+    <w:lsdException w:name="Medium Grid 1" w:semiHidden="0" w:uiPriority="67" w:unhideWhenUsed="0"/>
+    <w:lsdException w:name="Medium Grid 2" w:semiHidden="0" w:uiPriority="68" w:unhideWhenUsed="0"/>
+    <w:lsdException w:name="Medium Grid 3" w:semiHidden="0" w:uiPriority="69" w:unhideWhenUsed="0"/>
+    <w:lsdException w:name="Dark List" w:semiHidden="0" w:uiPriority="70" w:unhideWhenUsed="0"/>
+    <w:lsdException w:name="Colorful Shading" w:semiHidden="0" w:uiPriority="71" w:unhideWhenUsed="0"/>
+    <w:lsdException w:name="Colorful List" w:semiHidden="0" w:uiPriority="72" w:unhideWhenUsed="0"/>
+    <w:lsdException w:name="Colorful Grid" w:semiHidden="0" w:uiPriority="73" w:unhideWhenUsed="0"/>
+    <w:lsdException w:name="Light Shading Accent 1" w:semiHidden="0" w:uiPriority="60" w:unhideWhenUsed="0"/>
+    <w:lsdException w:name="Light List Accent 1" w:semiHidden="0" w:uiPriority="61" w:unhideWhenUsed="0"/>
+    <w:lsdException w:name="Light Grid Accent 1" w:semiHidden="0" w:uiPriority="62" w:unhideWhenUsed="0"/>
+    <w:lsdException w:name="Medium Shading 1 Accent 1" w:semiHidden="0" w:uiPriority="63" w:unhideWhenUsed="0"/>
+    <w:lsdException w:name="Medium Shading 2 Accent 1" w:semiHidden="0" w:uiPriority="64" w:unhideWhenUsed="0"/>
+    <w:lsdException w:name="Medium List 1 Accent 1" w:semiHidden="0" w:uiPriority="65" w:unhideWhenUsed="0"/>
+    <w:lsdException w:name="Revision" w:unhideWhenUsed="0"/>
+    <w:lsdException w:name="List Paragraph" w:semiHidden="0" w:uiPriority="34" w:unhideWhenUsed="0" w:qFormat="1"/>
+    <w:lsdException w:name="Quote" w:semiHidden="0" w:uiPriority="29" w:unhideWhenUsed="0" w:qFormat="1"/>
+    <w:lsdException w:name="Intense Quote" w:semiHidden="0" w:uiPriority="30" w:unhideWhenUsed="0" w:qFormat="1"/>
+    <w:lsdException w:name="Medium List 2 Accent 1" w:semiHidden="0" w:uiPriority="66" w:unhideWhenUsed="0"/>
+    <w:lsdException w:name="Medium Grid 1 Accent 1" w:semiHidden="0" w:uiPriority="67" w:unhideWhenUsed="0"/>
+    <w:lsdException w:name="Medium Grid 2 Accent 1" w:semiHidden="0" w:uiPriority="68" w:unhideWhenUsed="0"/>
+    <w:lsdException w:name="Medium Grid 3 Accent 1" w:semiHidden="0" w:uiPriority="69" w:unhideWhenUsed="0"/>
+    <w:lsdException w:name="Dark List Accent 1" w:semiHidden="0" w:uiPriority="70" w:unhideWhenUsed="0"/>
+    <w:lsdException w:name="Colorful Shading Accent 1" w:semiHidden="0" w:uiPriority="71" w:unhideWhenUsed="0"/>
+    <w:lsdException w:name="Colorful List Accent 1" w:semiHidden="0" w:uiPriority="72" w:unhideWhenUsed="0"/>
+    <w:lsdException w:name="Colorful Grid Accent 1" w:semiHidden="0" w:uiPriority="73" w:unhideWhenUsed="0"/>
+    <w:lsdException w:name="Light Shading Accent 2" w:semiHidden="0" w:uiPriority="60" w:unhideWhenUsed="0"/>
+    <w:lsdException w:name="Light List Accent 2" w:semiHidden="0" w:uiPriority="61" w:unhideWhenUsed="0"/>
+    <w:lsdException w:name="Light Grid Accent 2" w:semiHidden="0" w:uiPriority="62" w:unhideWhenUsed="0"/>
+    <w:lsdException w:name="Medium Shading 1 Accent 2" w:semiHidden="0" w:uiPriority="63" w:unhideWhenUsed="0"/>
+    <w:lsdException w:name="Medium Shading 2 Accent 2" w:semiHidden="0" w:uiPriority="64" w:unhideWhenUsed="0"/>
+    <w:lsdException w:name="Medium List 1 Accent 2" w:semiHidden="0" w:uiPriority="65" w:unhideWhenUsed="0"/>
+    <w:lsdException w:name="Medium List 2 Accent 2" w:semiHidden="0" w:uiPriority="66" w:unhideWhenUsed="0"/>
+    <w:lsdException w:name="Medium Grid 1 Accent 2" w:semiHidden="0" w:uiPriority="67" w:unhideWhenUsed="0"/>
+    <w:lsdException w:name="Medium Grid 2 Accent 2" w:semiHidden="0" w:uiPriority="68" w:unhideWhenUsed="0"/>
+    <w:lsdException w:name="Medium Grid 3 Accent 2" w:semiHidden="0" w:uiPriority="69" w:unhideWhenUsed="0"/>
+    <w:lsdException w:name="Dark List Accent 2" w:semiHidden="0" w:uiPriority="70" w:unhideWhenUsed="0"/>
+    <w:lsdException w:name="Colorful Shading Accent 2" w:semiHidden="0" w:uiPriority="71" w:unhideWhenUsed="0"/>
+    <w:lsdException w:name="Colorful List Accent 2" w:semiHidden="0" w:uiPriority="72" w:unhideWhenUsed="0"/>
+    <w:lsdException w:name="Colorful Grid Accent 2" w:semiHidden="0" w:uiPriority="73" w:unhideWhenUsed="0"/>
+    <w:lsdException w:name="Light Shading Accent 3" w:semiHidden="0" w:uiPriority="60" w:unhideWhenUsed="0"/>
+    <w:lsdException w:name="Light List Accent 3" w:semiHidden="0" w:uiPriority="61" w:unhideWhenUsed="0"/>
+    <w:lsdException w:name="Light Grid Accent 3" w:semiHidden="0" w:uiPriority="62" w:unhideWhenUsed="0"/>
+    <w:lsdException w:name="Medium Shading 1 Accent 3" w:semiHidden="0" w:uiPriority="63" w:unhideWhenUsed="0"/>
+    <w:lsdException w:name="Medium Shading 2 Accent 3" w:semiHidden="0" w:uiPriority="64" w:unhideWhenUsed="0"/>
+    <w:lsdException w:name="Medium List 1 Accent 3" w:semiHidden="0" w:uiPriority="65" w:unhideWhenUsed="0"/>
+    <w:lsdException w:name="Medium List 2 Accent 3" w:semiHidden="0" w:uiPriority="66" w:unhideWhenUsed="0"/>
+    <w:lsdException w:name="Medium Grid 1 Accent 3" w:semiHidden="0" w:uiPriority="67" w:unhideWhenUsed="0"/>
+    <w:lsdException w:name="Medium Grid 2 Accent 3" w:semiHidden="0" w:uiPriority="68" w:unhideWhenUsed="0"/>
+    <w:lsdException w:name="Medium Grid 3 Accent 3" w:semiHidden="0" w:uiPriority="69" w:unhideWhenUsed="0"/>
+    <w:lsdException w:name="Dark List Accent 3" w:semiHidden="0" w:uiPriority="70" w:unhideWhenUsed="0"/>
+    <w:lsdException w:name="Colorful Shading Accent 3" w:semiHidden="0" w:uiPriority="71" w:unhideWhenUsed="0"/>
+    <w:lsdException w:name="Colorful List Accent 3" w:semiHidden="0" w:uiPriority="72" w:unhideWhenUsed="0"/>
+    <w:lsdException w:name="Colorful Grid Accent 3" w:semiHidden="0" w:uiPriority="73" w:unhideWhenUsed="0"/>
+    <w:lsdException w:name="Light Shading Accent 4" w:semiHidden="0" w:uiPriority="60" w:unhideWhenUsed="0"/>
+    <w:lsdException w:name="Light List Accent 4" w:semiHidden="0" w:uiPriority="61" w:unhideWhenUsed="0"/>
+    <w:lsdException w:name="Light Grid Accent 4" w:semiHidden="0" w:uiPriority="62" w:unhideWhenUsed="0"/>
+    <w:lsdException w:name="Medium Shading 1 Accent 4" w:semiHidden="0" w:uiPriority="63" w:unhideWhenUsed="0"/>
+    <w:lsdException w:name="Medium Shading 2 Accent 4" w:semiHidden="0" w:uiPriority="64" w:unhideWhenUsed="0"/>
+    <w:lsdException w:name="Medium List 1 Accent 4" w:semiHidden="0" w:uiPriority="65" w:unhideWhenUsed="0"/>
+    <w:lsdException w:name="Medium List 2 Accent 4" w:semiHidden="0" w:uiPriority="66" w:unhideWhenUsed="0"/>
+    <w:lsdException w:name="Medium Grid 1 Accent 4" w:semiHidden="0" w:uiPriority="67" w:unhideWhenUsed="0"/>
+    <w:lsdException w:name="Medium Grid 2 Accent 4" w:semiHidden="0" w:uiPriority="68" w:unhideWhenUsed="0"/>
+    <w:lsdException w:name="Medium Grid 3 Accent 4" w:semiHidden="0" w:uiPriority="69" w:unhideWhenUsed="0"/>
+    <w:lsdException w:name="Dark List Accent 4" w:semiHidden="0" w:uiPriority="70" w:unhideWhenUsed="0"/>
+    <w:lsdException w:name="Colorful Shading Accent 4" w:semiHidden="0" w:uiPriority="71" w:unhideWhenUsed="0"/>
+    <w:lsdException w:name="Colorful List Accent 4" w:semiHidden="0" w:uiPriority="72" w:unhideWhenUsed="0"/>
+    <w:lsdException w:name="Colorful Grid Accent 4" w:semiHidden="0" w:uiPriority="73" w:unhideWhenUsed="0"/>
+    <w:lsdException w:name="Light Shading Accent 5" w:semiHidden="0" w:uiPriority="60" w:unhideWhenUsed="0"/>
+    <w:lsdException w:name="Light List Accent 5" w:semiHidden="0" w:uiPriority="61" w:unhideWhenUsed="0"/>
+    <w:lsdException w:name="Light Grid Accent 5" w:semiHidden="0" w:uiPriority="62" w:unhideWhenUsed="0"/>
+    <w:lsdException w:name="Medium Shading 1 Accent 5" w:semiHidden="0" w:uiPriority="63" w:unhideWhenUsed="0"/>
+    <w:lsdException w:name="Medium Shading 2 Accent 5" w:semiHidden="0" w:uiPriority="64" w:unhideWhenUsed="0"/>
+    <w:lsdException w:name="Medium List 1 Accent 5" w:semiHidden="0" w:uiPriority="65" w:unhideWhenUsed="0"/>
+    <w:lsdException w:name="Medium List 2 Accent 5" w:semiHidden="0" w:uiPriority="66" w:unhideWhenUsed="0"/>
+    <w:lsdException w:name="Medium Grid 1 Accent 5" w:semiHidden="0" w:uiPriority="67" w:unhideWhenUsed="0"/>
+    <w:lsdException w:name="Medium Grid 2 Accent 5" w:semiHidden="0" w:uiPriority="68" w:unhideWhenUsed="0"/>
+    <w:lsdException w:name="Medium Grid 3 Accent 5" w:semiHidden="0" w:uiPriority="69" w:unhideWhenUsed="0"/>
+    <w:lsdException w:name="Dark List Accent 5" w:semiHidden="0" w:uiPriority="70" w:unhideWhenUsed="0"/>
+    <w:lsdException w:name="Colorful Shading Accent 5" w:semiHidden="0" w:uiPriority="71" w:unhideWhenUsed="0"/>
+    <w:lsdException w:name="Colorful List Accent 5" w:semiHidden="0" w:uiPriority="72" w:unhideWhenUsed="0"/>
+    <w:lsdException w:name="Colorful Grid Accent 5" w:semiHidden="0" w:uiPriority="73" w:unhideWhenUsed="0"/>
+    <w:lsdException w:name="Light Shading Accent 6" w:semiHidden="0" w:uiPriority="60" w:unhideWhenUsed="0"/>
+    <w:lsdException w:name="Light List Accent 6" w:semiHidden="0" w:uiPriority="61" w:unhideWhenUsed="0"/>
+    <w:lsdException w:name="Light Grid Accent 6" w:semiHidden="0" w:uiPriority="62" w:unhideWhenUsed="0"/>
+    <w:lsdException w:name="Medium Shading 1 Accent 6" w:semiHidden="0" w:uiPriority="63" w:unhideWhenUsed="0"/>
+    <w:lsdException w:name="Medium Shading 2 Accent 6" w:semiHidden="0" w:uiPriority="64" w:unhideWhenUsed="0"/>
+    <w:lsdException w:name="Medium List 1 Accent 6" w:semiHidden="0" w:uiPriority="65" w:unhideWhenUsed="0"/>
+    <w:lsdException w:name="Medium List 2 Accent 6" w:semiHidden="0" w:uiPriority="66" w:unhideWhenUsed="0"/>
+    <w:lsdException w:name="Medium Grid 1 Accent 6" w:semiHidden="0" w:uiPriority="67" w:unhideWhenUsed="0"/>
+    <w:lsdException w:name="Medium Grid 2 Accent 6" w:semiHidden="0" w:uiPriority="68" w:unhideWhenUsed="0"/>
+    <w:lsdException w:name="Medium Grid 3 Accent 6" w:semiHidden="0" w:uiPriority="69" w:unhideWhenUsed="0"/>
+    <w:lsdException w:name="Dark List Accent 6" w:semiHidden="0" w:uiPriority="70" w:unhideWhenUsed="0"/>
+    <w:lsdException w:name="Colorful Shading Accent 6" w:semiHidden="0" w:uiPriority="71" w:unhideWhenUsed="0"/>
+    <w:lsdException w:name="Colorful List Accent 6" w:semiHidden="0" w:uiPriority="72" w:unhideWhenUsed="0"/>
+    <w:lsdException w:name="Colorful Grid Accent 6" w:semiHidden="0" w:uiPriority="73" w:unhideWhenUsed="0"/>
+    <w:lsdException w:name="Subtle Emphasis" w:semiHidden="0" w:uiPriority="19" w:unhideWhenUsed="0" w:qFormat="1"/>
+    <w:lsdException w:name="Intense Emphasis" w:semiHidden="0" w:uiPriority="21" w:unhideWhenUsed="0" w:qFormat="1"/>
+    <w:lsdException w:name="Subtle Reference" w:semiHidden="0" w:uiPriority="31" w:unhideWhenUsed="0" w:qFormat="1"/>
+    <w:lsdException w:name="Intense Reference" w:semiHidden="0" w:uiPriority="32" w:unhideWhenUsed="0" w:qFormat="1"/>
+    <w:lsdException w:name="Book Title" w:semiHidden="0" w:uiPriority="33" w:unhideWhenUsed="0" w:qFormat="1"/>
+    <w:lsdException w:name="Bibliography" w:uiPriority="37"/>
+    <w:lsdException w:name="TOC Heading" w:uiPriority="39" w:qFormat="1"/>
   </w:latentStyles>
   <w:style w:type="paragraph" w:default="1" w:styleId="Normal">
     <w:name w:val="Normal"/>
@@ -6599,6 +6922,7 @@
     <w:uiPriority w:val="99"/>
     <w:semiHidden/>
     <w:unhideWhenUsed/>
+    <w:qFormat/>
     <w:tblPr>
       <w:tblInd w:w="0" w:type="dxa"/>
       <w:tblCellMar>
@@ -6651,7 +6975,7 @@
 </file>
 
 <file path=word/glossary/webSettings.xml><?xml version="1.0" encoding="utf-8"?>
-<w:webSettings xmlns:mc="http://schemas.openxmlformats.org/markup-compatibility/2006" xmlns:r="http://schemas.openxmlformats.org/officeDocument/2006/relationships" xmlns:w="http://schemas.openxmlformats.org/wordprocessingml/2006/main" xmlns:w14="http://schemas.microsoft.com/office/word/2010/wordml" xmlns:w15="http://schemas.microsoft.com/office/word/2012/wordml" xmlns:w16cid="http://schemas.microsoft.com/office/word/2016/wordml/cid" xmlns:w16se="http://schemas.microsoft.com/office/word/2015/wordml/symex" mc:Ignorable="w14 w15 w16se w16cid">
+<w:webSettings xmlns:r="http://schemas.openxmlformats.org/officeDocument/2006/relationships" xmlns:w="http://schemas.openxmlformats.org/wordprocessingml/2006/main">
   <w:optimizeForBrowser/>
   <w:allowPNG/>
 </w:webSettings>
@@ -6916,7 +7240,7 @@
   <a:extraClrSchemeLst/>
   <a:extLst>
     <a:ext uri="{05A4C25C-085E-4340-85A3-A5531E510DB2}">
-      <thm15:themeFamily xmlns:thm15="http://schemas.microsoft.com/office/thememl/2012/main" name="Office Theme" id="{62F939B6-93AF-4DB8-9C6B-D6C7DFDC589F}" vid="{4A3C46E8-61CC-4603-A589-7422A47A8E4A}"/>
+      <thm15:themeFamily xmlns:thm15="http://schemas.microsoft.com/office/thememl/2012/main" xmlns="" name="Office Theme" id="{62F939B6-93AF-4DB8-9C6B-D6C7DFDC589F}" vid="{4A3C46E8-61CC-4603-A589-7422A47A8E4A}"/>
     </a:ext>
   </a:extLst>
 </a:theme>
@@ -6946,7 +7270,7 @@
 </file>
 
 <file path=customXml/itemProps2.xml><?xml version="1.0" encoding="utf-8"?>
-<ds:datastoreItem xmlns:ds="http://schemas.openxmlformats.org/officeDocument/2006/customXml" ds:itemID="{EF1AE8CD-7C67-459B-AFCA-2CB64BA8F0D7}">
+<ds:datastoreItem xmlns:ds="http://schemas.openxmlformats.org/officeDocument/2006/customXml" ds:itemID="{ABB9241E-D8C9-4B93-A79B-07232BB658CB}">
   <ds:schemaRefs>
     <ds:schemaRef ds:uri="http://schemas.openxmlformats.org/officeDocument/2006/bibliography"/>
   </ds:schemaRefs>

</xml_diff>

<commit_message>
review af use case diagram afsnit
</commit_message>
<xml_diff>
--- a/modeller, dokumenter/Rapport.docx
+++ b/modeller, dokumenter/Rapport.docx
@@ -394,7 +394,7 @@
           <w:r>
             <w:fldChar w:fldCharType="separate"/>
           </w:r>
-          <w:hyperlink w:anchor="_Toc513105018" w:history="1">
+          <w:hyperlink w:anchor="_Toc513191674" w:history="1">
             <w:r>
               <w:rPr>
                 <w:rStyle w:val="Hyperlink"/>
@@ -421,7 +421,7 @@
                 <w:noProof/>
                 <w:webHidden/>
               </w:rPr>
-              <w:instrText xml:space="preserve"> PAGEREF _Toc513105018 \h </w:instrText>
+              <w:instrText xml:space="preserve"> PAGEREF _Toc513191674 \h </w:instrText>
             </w:r>
             <w:r>
               <w:rPr>
@@ -463,7 +463,7 @@
               <w:noProof/>
             </w:rPr>
           </w:pPr>
-          <w:hyperlink w:anchor="_Toc513105019" w:history="1">
+          <w:hyperlink w:anchor="_Toc513191675" w:history="1">
             <w:r>
               <w:rPr>
                 <w:rStyle w:val="Hyperlink"/>
@@ -490,7 +490,7 @@
                 <w:noProof/>
                 <w:webHidden/>
               </w:rPr>
-              <w:instrText xml:space="preserve"> PAGEREF _Toc513105019 \h </w:instrText>
+              <w:instrText xml:space="preserve"> PAGEREF _Toc513191675 \h </w:instrText>
             </w:r>
             <w:r>
               <w:rPr>
@@ -532,7 +532,7 @@
               <w:noProof/>
             </w:rPr>
           </w:pPr>
-          <w:hyperlink w:anchor="_Toc513105020" w:history="1">
+          <w:hyperlink w:anchor="_Toc513191676" w:history="1">
             <w:r>
               <w:rPr>
                 <w:rStyle w:val="Hyperlink"/>
@@ -559,7 +559,7 @@
                 <w:noProof/>
                 <w:webHidden/>
               </w:rPr>
-              <w:instrText xml:space="preserve"> PAGEREF _Toc513105020 \h </w:instrText>
+              <w:instrText xml:space="preserve"> PAGEREF _Toc513191676 \h </w:instrText>
             </w:r>
             <w:r>
               <w:rPr>
@@ -601,7 +601,7 @@
               <w:noProof/>
             </w:rPr>
           </w:pPr>
-          <w:hyperlink w:anchor="_Toc513105021" w:history="1">
+          <w:hyperlink w:anchor="_Toc513191677" w:history="1">
             <w:r>
               <w:rPr>
                 <w:rStyle w:val="Hyperlink"/>
@@ -628,7 +628,7 @@
                 <w:noProof/>
                 <w:webHidden/>
               </w:rPr>
-              <w:instrText xml:space="preserve"> PAGEREF _Toc513105021 \h </w:instrText>
+              <w:instrText xml:space="preserve"> PAGEREF _Toc513191677 \h </w:instrText>
             </w:r>
             <w:r>
               <w:rPr>
@@ -649,6 +649,282 @@
                 <w:webHidden/>
               </w:rPr>
               <w:t>1</w:t>
+            </w:r>
+            <w:r>
+              <w:rPr>
+                <w:noProof/>
+                <w:webHidden/>
+              </w:rPr>
+              <w:fldChar w:fldCharType="end"/>
+            </w:r>
+          </w:hyperlink>
+        </w:p>
+        <w:p>
+          <w:pPr>
+            <w:pStyle w:val="Indholdsfortegnelse2"/>
+            <w:tabs>
+              <w:tab w:val="right" w:leader="dot" w:pos="9628"/>
+            </w:tabs>
+            <w:rPr>
+              <w:rFonts w:asciiTheme="minorHAnsi" w:hAnsiTheme="minorHAnsi"/>
+              <w:noProof/>
+            </w:rPr>
+          </w:pPr>
+          <w:hyperlink w:anchor="_Toc513191678" w:history="1">
+            <w:r>
+              <w:rPr>
+                <w:rStyle w:val="Hyperlink"/>
+                <w:noProof/>
+              </w:rPr>
+              <w:t>Udviklingsmiljø</w:t>
+            </w:r>
+            <w:r>
+              <w:rPr>
+                <w:noProof/>
+                <w:webHidden/>
+              </w:rPr>
+              <w:tab/>
+            </w:r>
+            <w:r>
+              <w:rPr>
+                <w:noProof/>
+                <w:webHidden/>
+              </w:rPr>
+              <w:fldChar w:fldCharType="begin"/>
+            </w:r>
+            <w:r>
+              <w:rPr>
+                <w:noProof/>
+                <w:webHidden/>
+              </w:rPr>
+              <w:instrText xml:space="preserve"> PAGEREF _Toc513191678 \h </w:instrText>
+            </w:r>
+            <w:r>
+              <w:rPr>
+                <w:noProof/>
+                <w:webHidden/>
+              </w:rPr>
+            </w:r>
+            <w:r>
+              <w:rPr>
+                <w:noProof/>
+                <w:webHidden/>
+              </w:rPr>
+              <w:fldChar w:fldCharType="separate"/>
+            </w:r>
+            <w:r>
+              <w:rPr>
+                <w:noProof/>
+                <w:webHidden/>
+              </w:rPr>
+              <w:t>1</w:t>
+            </w:r>
+            <w:r>
+              <w:rPr>
+                <w:noProof/>
+                <w:webHidden/>
+              </w:rPr>
+              <w:fldChar w:fldCharType="end"/>
+            </w:r>
+          </w:hyperlink>
+        </w:p>
+        <w:p>
+          <w:pPr>
+            <w:pStyle w:val="Indholdsfortegnelse2"/>
+            <w:tabs>
+              <w:tab w:val="right" w:leader="dot" w:pos="9628"/>
+            </w:tabs>
+            <w:rPr>
+              <w:rFonts w:asciiTheme="minorHAnsi" w:hAnsiTheme="minorHAnsi"/>
+              <w:noProof/>
+            </w:rPr>
+          </w:pPr>
+          <w:hyperlink w:anchor="_Toc513191679" w:history="1">
+            <w:r>
+              <w:rPr>
+                <w:rStyle w:val="Hyperlink"/>
+                <w:noProof/>
+              </w:rPr>
+              <w:t>Iterations- og faseplan (Sofie)</w:t>
+            </w:r>
+            <w:r>
+              <w:rPr>
+                <w:noProof/>
+                <w:webHidden/>
+              </w:rPr>
+              <w:tab/>
+            </w:r>
+            <w:r>
+              <w:rPr>
+                <w:noProof/>
+                <w:webHidden/>
+              </w:rPr>
+              <w:fldChar w:fldCharType="begin"/>
+            </w:r>
+            <w:r>
+              <w:rPr>
+                <w:noProof/>
+                <w:webHidden/>
+              </w:rPr>
+              <w:instrText xml:space="preserve"> PAGEREF _Toc513191679 \h </w:instrText>
+            </w:r>
+            <w:r>
+              <w:rPr>
+                <w:noProof/>
+                <w:webHidden/>
+              </w:rPr>
+            </w:r>
+            <w:r>
+              <w:rPr>
+                <w:noProof/>
+                <w:webHidden/>
+              </w:rPr>
+              <w:fldChar w:fldCharType="separate"/>
+            </w:r>
+            <w:r>
+              <w:rPr>
+                <w:noProof/>
+                <w:webHidden/>
+              </w:rPr>
+              <w:t>1</w:t>
+            </w:r>
+            <w:r>
+              <w:rPr>
+                <w:noProof/>
+                <w:webHidden/>
+              </w:rPr>
+              <w:fldChar w:fldCharType="end"/>
+            </w:r>
+          </w:hyperlink>
+        </w:p>
+        <w:p>
+          <w:pPr>
+            <w:pStyle w:val="Indholdsfortegnelse1"/>
+            <w:tabs>
+              <w:tab w:val="right" w:leader="dot" w:pos="9628"/>
+            </w:tabs>
+            <w:rPr>
+              <w:rFonts w:asciiTheme="minorHAnsi" w:hAnsiTheme="minorHAnsi"/>
+              <w:noProof/>
+            </w:rPr>
+          </w:pPr>
+          <w:hyperlink w:anchor="_Toc513191680" w:history="1">
+            <w:r>
+              <w:rPr>
+                <w:rStyle w:val="Hyperlink"/>
+                <w:noProof/>
+              </w:rPr>
+              <w:t>Fase 1: Inception</w:t>
+            </w:r>
+            <w:r>
+              <w:rPr>
+                <w:noProof/>
+                <w:webHidden/>
+              </w:rPr>
+              <w:tab/>
+            </w:r>
+            <w:r>
+              <w:rPr>
+                <w:noProof/>
+                <w:webHidden/>
+              </w:rPr>
+              <w:fldChar w:fldCharType="begin"/>
+            </w:r>
+            <w:r>
+              <w:rPr>
+                <w:noProof/>
+                <w:webHidden/>
+              </w:rPr>
+              <w:instrText xml:space="preserve"> PAGEREF _Toc513191680 \h </w:instrText>
+            </w:r>
+            <w:r>
+              <w:rPr>
+                <w:noProof/>
+                <w:webHidden/>
+              </w:rPr>
+            </w:r>
+            <w:r>
+              <w:rPr>
+                <w:noProof/>
+                <w:webHidden/>
+              </w:rPr>
+              <w:fldChar w:fldCharType="separate"/>
+            </w:r>
+            <w:r>
+              <w:rPr>
+                <w:noProof/>
+                <w:webHidden/>
+              </w:rPr>
+              <w:t>3</w:t>
+            </w:r>
+            <w:r>
+              <w:rPr>
+                <w:noProof/>
+                <w:webHidden/>
+              </w:rPr>
+              <w:fldChar w:fldCharType="end"/>
+            </w:r>
+          </w:hyperlink>
+        </w:p>
+        <w:p>
+          <w:pPr>
+            <w:pStyle w:val="Indholdsfortegnelse2"/>
+            <w:tabs>
+              <w:tab w:val="right" w:leader="dot" w:pos="9628"/>
+            </w:tabs>
+            <w:rPr>
+              <w:rFonts w:asciiTheme="minorHAnsi" w:hAnsiTheme="minorHAnsi"/>
+              <w:noProof/>
+            </w:rPr>
+          </w:pPr>
+          <w:hyperlink w:anchor="_Toc513191681" w:history="1">
+            <w:r>
+              <w:rPr>
+                <w:rStyle w:val="Hyperlink"/>
+                <w:noProof/>
+              </w:rPr>
+              <w:t>Iteration I1</w:t>
+            </w:r>
+            <w:r>
+              <w:rPr>
+                <w:noProof/>
+                <w:webHidden/>
+              </w:rPr>
+              <w:tab/>
+            </w:r>
+            <w:r>
+              <w:rPr>
+                <w:noProof/>
+                <w:webHidden/>
+              </w:rPr>
+              <w:fldChar w:fldCharType="begin"/>
+            </w:r>
+            <w:r>
+              <w:rPr>
+                <w:noProof/>
+                <w:webHidden/>
+              </w:rPr>
+              <w:instrText xml:space="preserve"> PAGEREF _Toc513191681 \h </w:instrText>
+            </w:r>
+            <w:r>
+              <w:rPr>
+                <w:noProof/>
+                <w:webHidden/>
+              </w:rPr>
+            </w:r>
+            <w:r>
+              <w:rPr>
+                <w:noProof/>
+                <w:webHidden/>
+              </w:rPr>
+              <w:fldChar w:fldCharType="separate"/>
+            </w:r>
+            <w:r>
+              <w:rPr>
+                <w:noProof/>
+                <w:webHidden/>
+              </w:rPr>
+              <w:t>3</w:t>
             </w:r>
             <w:r>
               <w:rPr>
@@ -670,13 +946,13 @@
               <w:noProof/>
             </w:rPr>
           </w:pPr>
-          <w:hyperlink w:anchor="_Toc513105022" w:history="1">
+          <w:hyperlink w:anchor="_Toc513191682" w:history="1">
             <w:r>
               <w:rPr>
                 <w:rStyle w:val="Hyperlink"/>
                 <w:noProof/>
               </w:rPr>
-              <w:t>Udviklingsmiljø</w:t>
+              <w:t>Visionsdokument (Sofie)</w:t>
             </w:r>
             <w:r>
               <w:rPr>
@@ -697,7 +973,7 @@
                 <w:noProof/>
                 <w:webHidden/>
               </w:rPr>
-              <w:instrText xml:space="preserve"> PAGEREF _Toc513105022 \h </w:instrText>
+              <w:instrText xml:space="preserve"> PAGEREF _Toc513191682 \h </w:instrText>
             </w:r>
             <w:r>
               <w:rPr>
@@ -717,7 +993,7 @@
                 <w:noProof/>
                 <w:webHidden/>
               </w:rPr>
-              <w:t>1</w:t>
+              <w:t>3</w:t>
             </w:r>
             <w:r>
               <w:rPr>
@@ -739,13 +1015,13 @@
               <w:noProof/>
             </w:rPr>
           </w:pPr>
-          <w:hyperlink w:anchor="_Toc513105023" w:history="1">
+          <w:hyperlink w:anchor="_Toc513191683" w:history="1">
             <w:r>
               <w:rPr>
                 <w:rStyle w:val="Hyperlink"/>
                 <w:noProof/>
               </w:rPr>
-              <w:t>Iterations- og faseplan (Sofie)</w:t>
+              <w:t>Domænemodel</w:t>
             </w:r>
             <w:r>
               <w:rPr>
@@ -766,7 +1042,7 @@
                 <w:noProof/>
                 <w:webHidden/>
               </w:rPr>
-              <w:instrText xml:space="preserve"> PAGEREF _Toc513105023 \h </w:instrText>
+              <w:instrText xml:space="preserve"> PAGEREF _Toc513191683 \h </w:instrText>
             </w:r>
             <w:r>
               <w:rPr>
@@ -786,7 +1062,366 @@
                 <w:noProof/>
                 <w:webHidden/>
               </w:rPr>
-              <w:t>1</w:t>
+              <w:t>4</w:t>
+            </w:r>
+            <w:r>
+              <w:rPr>
+                <w:noProof/>
+                <w:webHidden/>
+              </w:rPr>
+              <w:fldChar w:fldCharType="end"/>
+            </w:r>
+          </w:hyperlink>
+        </w:p>
+        <w:p>
+          <w:pPr>
+            <w:pStyle w:val="Indholdsfortegnelse3"/>
+            <w:tabs>
+              <w:tab w:val="right" w:leader="dot" w:pos="9628"/>
+            </w:tabs>
+            <w:rPr>
+              <w:rFonts w:asciiTheme="minorHAnsi" w:hAnsiTheme="minorHAnsi"/>
+              <w:noProof/>
+            </w:rPr>
+          </w:pPr>
+          <w:hyperlink w:anchor="_Toc513191684" w:history="1">
+            <w:r>
+              <w:rPr>
+                <w:rStyle w:val="Hyperlink"/>
+                <w:noProof/>
+              </w:rPr>
+              <w:t>Use case diagram</w:t>
+            </w:r>
+            <w:r>
+              <w:rPr>
+                <w:noProof/>
+                <w:webHidden/>
+              </w:rPr>
+              <w:tab/>
+            </w:r>
+            <w:r>
+              <w:rPr>
+                <w:noProof/>
+                <w:webHidden/>
+              </w:rPr>
+              <w:fldChar w:fldCharType="begin"/>
+            </w:r>
+            <w:r>
+              <w:rPr>
+                <w:noProof/>
+                <w:webHidden/>
+              </w:rPr>
+              <w:instrText xml:space="preserve"> PAGEREF _Toc513191684 \h </w:instrText>
+            </w:r>
+            <w:r>
+              <w:rPr>
+                <w:noProof/>
+                <w:webHidden/>
+              </w:rPr>
+            </w:r>
+            <w:r>
+              <w:rPr>
+                <w:noProof/>
+                <w:webHidden/>
+              </w:rPr>
+              <w:fldChar w:fldCharType="separate"/>
+            </w:r>
+            <w:r>
+              <w:rPr>
+                <w:noProof/>
+                <w:webHidden/>
+              </w:rPr>
+              <w:t>6</w:t>
+            </w:r>
+            <w:r>
+              <w:rPr>
+                <w:noProof/>
+                <w:webHidden/>
+              </w:rPr>
+              <w:fldChar w:fldCharType="end"/>
+            </w:r>
+          </w:hyperlink>
+        </w:p>
+        <w:p>
+          <w:pPr>
+            <w:pStyle w:val="Indholdsfortegnelse3"/>
+            <w:tabs>
+              <w:tab w:val="right" w:leader="dot" w:pos="9628"/>
+            </w:tabs>
+            <w:rPr>
+              <w:rFonts w:asciiTheme="minorHAnsi" w:hAnsiTheme="minorHAnsi"/>
+              <w:noProof/>
+            </w:rPr>
+          </w:pPr>
+          <w:hyperlink w:anchor="_Toc513191685" w:history="1">
+            <w:r>
+              <w:rPr>
+                <w:rStyle w:val="Hyperlink"/>
+                <w:noProof/>
+              </w:rPr>
+              <w:t>Use cases</w:t>
+            </w:r>
+            <w:r>
+              <w:rPr>
+                <w:noProof/>
+                <w:webHidden/>
+              </w:rPr>
+              <w:tab/>
+            </w:r>
+            <w:r>
+              <w:rPr>
+                <w:noProof/>
+                <w:webHidden/>
+              </w:rPr>
+              <w:fldChar w:fldCharType="begin"/>
+            </w:r>
+            <w:r>
+              <w:rPr>
+                <w:noProof/>
+                <w:webHidden/>
+              </w:rPr>
+              <w:instrText xml:space="preserve"> PAGEREF _Toc513191685 \h </w:instrText>
+            </w:r>
+            <w:r>
+              <w:rPr>
+                <w:noProof/>
+                <w:webHidden/>
+              </w:rPr>
+            </w:r>
+            <w:r>
+              <w:rPr>
+                <w:noProof/>
+                <w:webHidden/>
+              </w:rPr>
+              <w:fldChar w:fldCharType="separate"/>
+            </w:r>
+            <w:r>
+              <w:rPr>
+                <w:noProof/>
+                <w:webHidden/>
+              </w:rPr>
+              <w:t>7</w:t>
+            </w:r>
+            <w:r>
+              <w:rPr>
+                <w:noProof/>
+                <w:webHidden/>
+              </w:rPr>
+              <w:fldChar w:fldCharType="end"/>
+            </w:r>
+          </w:hyperlink>
+        </w:p>
+        <w:p>
+          <w:pPr>
+            <w:pStyle w:val="Indholdsfortegnelse3"/>
+            <w:tabs>
+              <w:tab w:val="right" w:leader="dot" w:pos="9628"/>
+            </w:tabs>
+            <w:rPr>
+              <w:rFonts w:asciiTheme="minorHAnsi" w:hAnsiTheme="minorHAnsi"/>
+              <w:noProof/>
+            </w:rPr>
+          </w:pPr>
+          <w:hyperlink w:anchor="_Toc513191686" w:history="1">
+            <w:r>
+              <w:rPr>
+                <w:rStyle w:val="Hyperlink"/>
+                <w:noProof/>
+              </w:rPr>
+              <w:t>Systemsekvensdiagram</w:t>
+            </w:r>
+            <w:r>
+              <w:rPr>
+                <w:rStyle w:val="Hyperlink"/>
+                <w:noProof/>
+              </w:rPr>
+              <w:t>m</w:t>
+            </w:r>
+            <w:r>
+              <w:rPr>
+                <w:rStyle w:val="Hyperlink"/>
+                <w:noProof/>
+              </w:rPr>
+              <w:t>er(Shahnaz)</w:t>
+            </w:r>
+            <w:r>
+              <w:rPr>
+                <w:noProof/>
+                <w:webHidden/>
+              </w:rPr>
+              <w:tab/>
+            </w:r>
+            <w:r>
+              <w:rPr>
+                <w:noProof/>
+                <w:webHidden/>
+              </w:rPr>
+              <w:fldChar w:fldCharType="begin"/>
+            </w:r>
+            <w:r>
+              <w:rPr>
+                <w:noProof/>
+                <w:webHidden/>
+              </w:rPr>
+              <w:instrText xml:space="preserve"> PAGEREF _Toc513191686 \h </w:instrText>
+            </w:r>
+            <w:r>
+              <w:rPr>
+                <w:noProof/>
+                <w:webHidden/>
+              </w:rPr>
+            </w:r>
+            <w:r>
+              <w:rPr>
+                <w:noProof/>
+                <w:webHidden/>
+              </w:rPr>
+              <w:fldChar w:fldCharType="separate"/>
+            </w:r>
+            <w:r>
+              <w:rPr>
+                <w:noProof/>
+                <w:webHidden/>
+              </w:rPr>
+              <w:t>9</w:t>
+            </w:r>
+            <w:r>
+              <w:rPr>
+                <w:noProof/>
+                <w:webHidden/>
+              </w:rPr>
+              <w:fldChar w:fldCharType="end"/>
+            </w:r>
+          </w:hyperlink>
+        </w:p>
+        <w:p>
+          <w:pPr>
+            <w:pStyle w:val="Indholdsfortegnelse3"/>
+            <w:tabs>
+              <w:tab w:val="right" w:leader="dot" w:pos="9628"/>
+            </w:tabs>
+            <w:rPr>
+              <w:rFonts w:asciiTheme="minorHAnsi" w:hAnsiTheme="minorHAnsi"/>
+              <w:noProof/>
+            </w:rPr>
+          </w:pPr>
+          <w:hyperlink w:anchor="_Toc513191687" w:history="1">
+            <w:r>
+              <w:rPr>
+                <w:rStyle w:val="Hyperlink"/>
+                <w:noProof/>
+              </w:rPr>
+              <w:t>Operationskontrakter</w:t>
+            </w:r>
+            <w:r>
+              <w:rPr>
+                <w:noProof/>
+                <w:webHidden/>
+              </w:rPr>
+              <w:tab/>
+            </w:r>
+            <w:r>
+              <w:rPr>
+                <w:noProof/>
+                <w:webHidden/>
+              </w:rPr>
+              <w:fldChar w:fldCharType="begin"/>
+            </w:r>
+            <w:r>
+              <w:rPr>
+                <w:noProof/>
+                <w:webHidden/>
+              </w:rPr>
+              <w:instrText xml:space="preserve"> PAGEREF _Toc513191687 \h </w:instrText>
+            </w:r>
+            <w:r>
+              <w:rPr>
+                <w:noProof/>
+                <w:webHidden/>
+              </w:rPr>
+            </w:r>
+            <w:r>
+              <w:rPr>
+                <w:noProof/>
+                <w:webHidden/>
+              </w:rPr>
+              <w:fldChar w:fldCharType="separate"/>
+            </w:r>
+            <w:r>
+              <w:rPr>
+                <w:noProof/>
+                <w:webHidden/>
+              </w:rPr>
+              <w:t>9</w:t>
+            </w:r>
+            <w:r>
+              <w:rPr>
+                <w:noProof/>
+                <w:webHidden/>
+              </w:rPr>
+              <w:fldChar w:fldCharType="end"/>
+            </w:r>
+          </w:hyperlink>
+        </w:p>
+        <w:p>
+          <w:pPr>
+            <w:pStyle w:val="Indholdsfortegnelse3"/>
+            <w:tabs>
+              <w:tab w:val="right" w:leader="dot" w:pos="9628"/>
+            </w:tabs>
+            <w:rPr>
+              <w:rFonts w:asciiTheme="minorHAnsi" w:hAnsiTheme="minorHAnsi"/>
+              <w:noProof/>
+            </w:rPr>
+          </w:pPr>
+          <w:hyperlink w:anchor="_Toc513191688" w:history="1">
+            <w:r>
+              <w:rPr>
+                <w:rStyle w:val="Hyperlink"/>
+                <w:noProof/>
+              </w:rPr>
+              <w:t>Klassediagram – trelagsarkitektur (Shahnaz)</w:t>
+            </w:r>
+            <w:r>
+              <w:rPr>
+                <w:noProof/>
+                <w:webHidden/>
+              </w:rPr>
+              <w:tab/>
+            </w:r>
+            <w:r>
+              <w:rPr>
+                <w:noProof/>
+                <w:webHidden/>
+              </w:rPr>
+              <w:fldChar w:fldCharType="begin"/>
+            </w:r>
+            <w:r>
+              <w:rPr>
+                <w:noProof/>
+                <w:webHidden/>
+              </w:rPr>
+              <w:instrText xml:space="preserve"> PAGEREF _Toc513191688 \h </w:instrText>
+            </w:r>
+            <w:r>
+              <w:rPr>
+                <w:noProof/>
+                <w:webHidden/>
+              </w:rPr>
+            </w:r>
+            <w:r>
+              <w:rPr>
+                <w:noProof/>
+                <w:webHidden/>
+              </w:rPr>
+              <w:fldChar w:fldCharType="separate"/>
+            </w:r>
+            <w:r>
+              <w:rPr>
+                <w:noProof/>
+                <w:webHidden/>
+              </w:rPr>
+              <w:t>9</w:t>
             </w:r>
             <w:r>
               <w:rPr>
@@ -808,13 +1443,13 @@
               <w:noProof/>
             </w:rPr>
           </w:pPr>
-          <w:hyperlink w:anchor="_Toc513105024" w:history="1">
+          <w:hyperlink w:anchor="_Toc513191689" w:history="1">
             <w:r>
               <w:rPr>
                 <w:rStyle w:val="Hyperlink"/>
                 <w:noProof/>
               </w:rPr>
-              <w:t>Fase 1: Inception</w:t>
+              <w:t>Fase 2: Elaboration</w:t>
             </w:r>
             <w:r>
               <w:rPr>
@@ -835,7 +1470,7 @@
                 <w:noProof/>
                 <w:webHidden/>
               </w:rPr>
-              <w:instrText xml:space="preserve"> PAGEREF _Toc513105024 \h </w:instrText>
+              <w:instrText xml:space="preserve"> PAGEREF _Toc513191689 \h </w:instrText>
             </w:r>
             <w:r>
               <w:rPr>
@@ -855,7 +1490,7 @@
                 <w:noProof/>
                 <w:webHidden/>
               </w:rPr>
-              <w:t>2</w:t>
+              <w:t>11</w:t>
             </w:r>
             <w:r>
               <w:rPr>
@@ -877,13 +1512,13 @@
               <w:noProof/>
             </w:rPr>
           </w:pPr>
-          <w:hyperlink w:anchor="_Toc513105025" w:history="1">
+          <w:hyperlink w:anchor="_Toc513191690" w:history="1">
             <w:r>
               <w:rPr>
                 <w:rStyle w:val="Hyperlink"/>
                 <w:noProof/>
               </w:rPr>
-              <w:t>Iteration 1</w:t>
+              <w:t>Iteration E1</w:t>
             </w:r>
             <w:r>
               <w:rPr>
@@ -904,7 +1539,7 @@
                 <w:noProof/>
                 <w:webHidden/>
               </w:rPr>
-              <w:instrText xml:space="preserve"> PAGEREF _Toc513105025 \h </w:instrText>
+              <w:instrText xml:space="preserve"> PAGEREF _Toc513191690 \h </w:instrText>
             </w:r>
             <w:r>
               <w:rPr>
@@ -924,7 +1559,352 @@
                 <w:noProof/>
                 <w:webHidden/>
               </w:rPr>
-              <w:t>2</w:t>
+              <w:t>11</w:t>
+            </w:r>
+            <w:r>
+              <w:rPr>
+                <w:noProof/>
+                <w:webHidden/>
+              </w:rPr>
+              <w:fldChar w:fldCharType="end"/>
+            </w:r>
+          </w:hyperlink>
+        </w:p>
+        <w:p>
+          <w:pPr>
+            <w:pStyle w:val="Indholdsfortegnelse1"/>
+            <w:tabs>
+              <w:tab w:val="right" w:leader="dot" w:pos="9628"/>
+            </w:tabs>
+            <w:rPr>
+              <w:rFonts w:asciiTheme="minorHAnsi" w:hAnsiTheme="minorHAnsi"/>
+              <w:noProof/>
+            </w:rPr>
+          </w:pPr>
+          <w:hyperlink w:anchor="_Toc513191691" w:history="1">
+            <w:r>
+              <w:rPr>
+                <w:rStyle w:val="Hyperlink"/>
+                <w:noProof/>
+              </w:rPr>
+              <w:t>Konklusion</w:t>
+            </w:r>
+            <w:r>
+              <w:rPr>
+                <w:noProof/>
+                <w:webHidden/>
+              </w:rPr>
+              <w:tab/>
+            </w:r>
+            <w:r>
+              <w:rPr>
+                <w:noProof/>
+                <w:webHidden/>
+              </w:rPr>
+              <w:fldChar w:fldCharType="begin"/>
+            </w:r>
+            <w:r>
+              <w:rPr>
+                <w:noProof/>
+                <w:webHidden/>
+              </w:rPr>
+              <w:instrText xml:space="preserve"> PAGEREF _Toc513191691 \h </w:instrText>
+            </w:r>
+            <w:r>
+              <w:rPr>
+                <w:noProof/>
+                <w:webHidden/>
+              </w:rPr>
+            </w:r>
+            <w:r>
+              <w:rPr>
+                <w:noProof/>
+                <w:webHidden/>
+              </w:rPr>
+              <w:fldChar w:fldCharType="separate"/>
+            </w:r>
+            <w:r>
+              <w:rPr>
+                <w:noProof/>
+                <w:webHidden/>
+              </w:rPr>
+              <w:t>12</w:t>
+            </w:r>
+            <w:r>
+              <w:rPr>
+                <w:noProof/>
+                <w:webHidden/>
+              </w:rPr>
+              <w:fldChar w:fldCharType="end"/>
+            </w:r>
+          </w:hyperlink>
+        </w:p>
+        <w:p>
+          <w:pPr>
+            <w:pStyle w:val="Indholdsfortegnelse1"/>
+            <w:tabs>
+              <w:tab w:val="right" w:leader="dot" w:pos="9628"/>
+            </w:tabs>
+            <w:rPr>
+              <w:rFonts w:asciiTheme="minorHAnsi" w:hAnsiTheme="minorHAnsi"/>
+              <w:noProof/>
+            </w:rPr>
+          </w:pPr>
+          <w:hyperlink w:anchor="_Toc513191692" w:history="1">
+            <w:r>
+              <w:rPr>
+                <w:rStyle w:val="Hyperlink"/>
+                <w:noProof/>
+              </w:rPr>
+              <w:t>Litteraturliste</w:t>
+            </w:r>
+            <w:r>
+              <w:rPr>
+                <w:noProof/>
+                <w:webHidden/>
+              </w:rPr>
+              <w:tab/>
+            </w:r>
+            <w:r>
+              <w:rPr>
+                <w:noProof/>
+                <w:webHidden/>
+              </w:rPr>
+              <w:fldChar w:fldCharType="begin"/>
+            </w:r>
+            <w:r>
+              <w:rPr>
+                <w:noProof/>
+                <w:webHidden/>
+              </w:rPr>
+              <w:instrText xml:space="preserve"> PAGEREF _Toc513191692 \h </w:instrText>
+            </w:r>
+            <w:r>
+              <w:rPr>
+                <w:noProof/>
+                <w:webHidden/>
+              </w:rPr>
+            </w:r>
+            <w:r>
+              <w:rPr>
+                <w:noProof/>
+                <w:webHidden/>
+              </w:rPr>
+              <w:fldChar w:fldCharType="separate"/>
+            </w:r>
+            <w:r>
+              <w:rPr>
+                <w:noProof/>
+                <w:webHidden/>
+              </w:rPr>
+              <w:t>13</w:t>
+            </w:r>
+            <w:r>
+              <w:rPr>
+                <w:noProof/>
+                <w:webHidden/>
+              </w:rPr>
+              <w:fldChar w:fldCharType="end"/>
+            </w:r>
+          </w:hyperlink>
+        </w:p>
+        <w:p>
+          <w:pPr>
+            <w:pStyle w:val="Indholdsfortegnelse1"/>
+            <w:tabs>
+              <w:tab w:val="right" w:leader="dot" w:pos="9628"/>
+            </w:tabs>
+            <w:rPr>
+              <w:rFonts w:asciiTheme="minorHAnsi" w:hAnsiTheme="minorHAnsi"/>
+              <w:noProof/>
+            </w:rPr>
+          </w:pPr>
+          <w:hyperlink w:anchor="_Toc513191693" w:history="1">
+            <w:r>
+              <w:rPr>
+                <w:rStyle w:val="Hyperlink"/>
+                <w:noProof/>
+              </w:rPr>
+              <w:t>Bilag</w:t>
+            </w:r>
+            <w:r>
+              <w:rPr>
+                <w:noProof/>
+                <w:webHidden/>
+              </w:rPr>
+              <w:tab/>
+            </w:r>
+            <w:r>
+              <w:rPr>
+                <w:noProof/>
+                <w:webHidden/>
+              </w:rPr>
+              <w:fldChar w:fldCharType="begin"/>
+            </w:r>
+            <w:r>
+              <w:rPr>
+                <w:noProof/>
+                <w:webHidden/>
+              </w:rPr>
+              <w:instrText xml:space="preserve"> PAGEREF _Toc513191693 \h </w:instrText>
+            </w:r>
+            <w:r>
+              <w:rPr>
+                <w:noProof/>
+                <w:webHidden/>
+              </w:rPr>
+            </w:r>
+            <w:r>
+              <w:rPr>
+                <w:noProof/>
+                <w:webHidden/>
+              </w:rPr>
+              <w:fldChar w:fldCharType="separate"/>
+            </w:r>
+            <w:r>
+              <w:rPr>
+                <w:noProof/>
+                <w:webHidden/>
+              </w:rPr>
+              <w:t>14</w:t>
+            </w:r>
+            <w:r>
+              <w:rPr>
+                <w:noProof/>
+                <w:webHidden/>
+              </w:rPr>
+              <w:fldChar w:fldCharType="end"/>
+            </w:r>
+          </w:hyperlink>
+        </w:p>
+        <w:p>
+          <w:pPr>
+            <w:pStyle w:val="Indholdsfortegnelse2"/>
+            <w:tabs>
+              <w:tab w:val="right" w:leader="dot" w:pos="9628"/>
+            </w:tabs>
+            <w:rPr>
+              <w:rFonts w:asciiTheme="minorHAnsi" w:hAnsiTheme="minorHAnsi"/>
+              <w:noProof/>
+            </w:rPr>
+          </w:pPr>
+          <w:hyperlink w:anchor="_Toc513191694" w:history="1">
+            <w:r>
+              <w:rPr>
+                <w:rStyle w:val="Hyperlink"/>
+                <w:noProof/>
+              </w:rPr>
+              <w:t>Bilag 1 – Iterations- og faseplan</w:t>
+            </w:r>
+            <w:r>
+              <w:rPr>
+                <w:noProof/>
+                <w:webHidden/>
+              </w:rPr>
+              <w:tab/>
+            </w:r>
+            <w:r>
+              <w:rPr>
+                <w:noProof/>
+                <w:webHidden/>
+              </w:rPr>
+              <w:fldChar w:fldCharType="begin"/>
+            </w:r>
+            <w:r>
+              <w:rPr>
+                <w:noProof/>
+                <w:webHidden/>
+              </w:rPr>
+              <w:instrText xml:space="preserve"> PAGEREF _Toc513191694 \h </w:instrText>
+            </w:r>
+            <w:r>
+              <w:rPr>
+                <w:noProof/>
+                <w:webHidden/>
+              </w:rPr>
+            </w:r>
+            <w:r>
+              <w:rPr>
+                <w:noProof/>
+                <w:webHidden/>
+              </w:rPr>
+              <w:fldChar w:fldCharType="separate"/>
+            </w:r>
+            <w:r>
+              <w:rPr>
+                <w:noProof/>
+                <w:webHidden/>
+              </w:rPr>
+              <w:t>14</w:t>
+            </w:r>
+            <w:r>
+              <w:rPr>
+                <w:noProof/>
+                <w:webHidden/>
+              </w:rPr>
+              <w:fldChar w:fldCharType="end"/>
+            </w:r>
+          </w:hyperlink>
+        </w:p>
+        <w:p>
+          <w:pPr>
+            <w:pStyle w:val="Indholdsfortegnelse2"/>
+            <w:tabs>
+              <w:tab w:val="right" w:leader="dot" w:pos="9628"/>
+            </w:tabs>
+            <w:rPr>
+              <w:rFonts w:asciiTheme="minorHAnsi" w:hAnsiTheme="minorHAnsi"/>
+              <w:noProof/>
+            </w:rPr>
+          </w:pPr>
+          <w:hyperlink w:anchor="_Toc513191695" w:history="1">
+            <w:r>
+              <w:rPr>
+                <w:rStyle w:val="Hyperlink"/>
+                <w:noProof/>
+              </w:rPr>
+              <w:t>Bilag 2 – Visionsdokumentet</w:t>
+            </w:r>
+            <w:r>
+              <w:rPr>
+                <w:noProof/>
+                <w:webHidden/>
+              </w:rPr>
+              <w:tab/>
+            </w:r>
+            <w:r>
+              <w:rPr>
+                <w:noProof/>
+                <w:webHidden/>
+              </w:rPr>
+              <w:fldChar w:fldCharType="begin"/>
+            </w:r>
+            <w:r>
+              <w:rPr>
+                <w:noProof/>
+                <w:webHidden/>
+              </w:rPr>
+              <w:instrText xml:space="preserve"> PAGEREF _Toc513191695 \h </w:instrText>
+            </w:r>
+            <w:r>
+              <w:rPr>
+                <w:noProof/>
+                <w:webHidden/>
+              </w:rPr>
+            </w:r>
+            <w:r>
+              <w:rPr>
+                <w:noProof/>
+                <w:webHidden/>
+              </w:rPr>
+              <w:fldChar w:fldCharType="separate"/>
+            </w:r>
+            <w:r>
+              <w:rPr>
+                <w:noProof/>
+                <w:webHidden/>
+              </w:rPr>
+              <w:t>15</w:t>
             </w:r>
             <w:r>
               <w:rPr>
@@ -946,13 +1926,13 @@
               <w:noProof/>
             </w:rPr>
           </w:pPr>
-          <w:hyperlink w:anchor="_Toc513105026" w:history="1">
+          <w:hyperlink w:anchor="_Toc513191696" w:history="1">
             <w:r>
               <w:rPr>
                 <w:rStyle w:val="Hyperlink"/>
                 <w:noProof/>
               </w:rPr>
-              <w:t>Visionsdokument (Sofie)</w:t>
+              <w:t>Visionen</w:t>
             </w:r>
             <w:r>
               <w:rPr>
@@ -973,7 +1953,7 @@
                 <w:noProof/>
                 <w:webHidden/>
               </w:rPr>
-              <w:instrText xml:space="preserve"> PAGEREF _Toc513105026 \h </w:instrText>
+              <w:instrText xml:space="preserve"> PAGEREF _Toc513191696 \h </w:instrText>
             </w:r>
             <w:r>
               <w:rPr>
@@ -993,7 +1973,7 @@
                 <w:noProof/>
                 <w:webHidden/>
               </w:rPr>
-              <w:t>2</w:t>
+              <w:t>15</w:t>
             </w:r>
             <w:r>
               <w:rPr>
@@ -1015,13 +1995,13 @@
               <w:noProof/>
             </w:rPr>
           </w:pPr>
-          <w:hyperlink w:anchor="_Toc513105028" w:history="1">
+          <w:hyperlink w:anchor="_Toc513191697" w:history="1">
             <w:r>
               <w:rPr>
                 <w:rStyle w:val="Hyperlink"/>
                 <w:noProof/>
               </w:rPr>
-              <w:t>Domænemodel</w:t>
+              <w:t>Interessentanalyse</w:t>
             </w:r>
             <w:r>
               <w:rPr>
@@ -1042,7 +2022,7 @@
                 <w:noProof/>
                 <w:webHidden/>
               </w:rPr>
-              <w:instrText xml:space="preserve"> PAGEREF _Toc513105028 \h </w:instrText>
+              <w:instrText xml:space="preserve"> PAGEREF _Toc513191697 \h </w:instrText>
             </w:r>
             <w:r>
               <w:rPr>
@@ -1062,7 +2042,7 @@
                 <w:noProof/>
                 <w:webHidden/>
               </w:rPr>
-              <w:t>3</w:t>
+              <w:t>15</w:t>
             </w:r>
             <w:r>
               <w:rPr>
@@ -1084,13 +2064,13 @@
               <w:noProof/>
             </w:rPr>
           </w:pPr>
-          <w:hyperlink w:anchor="_Toc513105029" w:history="1">
+          <w:hyperlink w:anchor="_Toc513191698" w:history="1">
             <w:r>
               <w:rPr>
                 <w:rStyle w:val="Hyperlink"/>
                 <w:noProof/>
               </w:rPr>
-              <w:t>Use case diagram</w:t>
+              <w:t>Feature-liste</w:t>
             </w:r>
             <w:r>
               <w:rPr>
@@ -1111,7 +2091,7 @@
                 <w:noProof/>
                 <w:webHidden/>
               </w:rPr>
-              <w:instrText xml:space="preserve"> PAGEREF _Toc513105029 \h </w:instrText>
+              <w:instrText xml:space="preserve"> PAGEREF _Toc513191698 \h </w:instrText>
             </w:r>
             <w:r>
               <w:rPr>
@@ -1131,559 +2111,7 @@
                 <w:noProof/>
                 <w:webHidden/>
               </w:rPr>
-              <w:t>5</w:t>
-            </w:r>
-            <w:r>
-              <w:rPr>
-                <w:noProof/>
-                <w:webHidden/>
-              </w:rPr>
-              <w:fldChar w:fldCharType="end"/>
-            </w:r>
-          </w:hyperlink>
-        </w:p>
-        <w:p>
-          <w:pPr>
-            <w:pStyle w:val="Indholdsfortegnelse3"/>
-            <w:tabs>
-              <w:tab w:val="right" w:leader="dot" w:pos="9628"/>
-            </w:tabs>
-            <w:rPr>
-              <w:rFonts w:asciiTheme="minorHAnsi" w:hAnsiTheme="minorHAnsi"/>
-              <w:noProof/>
-            </w:rPr>
-          </w:pPr>
-          <w:hyperlink w:anchor="_Toc513105030" w:history="1">
-            <w:r>
-              <w:rPr>
-                <w:rStyle w:val="Hyperlink"/>
-                <w:noProof/>
-              </w:rPr>
-              <w:t>Use cases</w:t>
-            </w:r>
-            <w:r>
-              <w:rPr>
-                <w:noProof/>
-                <w:webHidden/>
-              </w:rPr>
-              <w:tab/>
-            </w:r>
-            <w:r>
-              <w:rPr>
-                <w:noProof/>
-                <w:webHidden/>
-              </w:rPr>
-              <w:fldChar w:fldCharType="begin"/>
-            </w:r>
-            <w:r>
-              <w:rPr>
-                <w:noProof/>
-                <w:webHidden/>
-              </w:rPr>
-              <w:instrText xml:space="preserve"> PAGEREF _Toc513105030 \h </w:instrText>
-            </w:r>
-            <w:r>
-              <w:rPr>
-                <w:noProof/>
-                <w:webHidden/>
-              </w:rPr>
-            </w:r>
-            <w:r>
-              <w:rPr>
-                <w:noProof/>
-                <w:webHidden/>
-              </w:rPr>
-              <w:fldChar w:fldCharType="separate"/>
-            </w:r>
-            <w:r>
-              <w:rPr>
-                <w:noProof/>
-                <w:webHidden/>
-              </w:rPr>
-              <w:t>5</w:t>
-            </w:r>
-            <w:r>
-              <w:rPr>
-                <w:noProof/>
-                <w:webHidden/>
-              </w:rPr>
-              <w:fldChar w:fldCharType="end"/>
-            </w:r>
-          </w:hyperlink>
-        </w:p>
-        <w:p>
-          <w:pPr>
-            <w:pStyle w:val="Indholdsfortegnelse3"/>
-            <w:tabs>
-              <w:tab w:val="right" w:leader="dot" w:pos="9628"/>
-            </w:tabs>
-            <w:rPr>
-              <w:rFonts w:asciiTheme="minorHAnsi" w:hAnsiTheme="minorHAnsi"/>
-              <w:noProof/>
-            </w:rPr>
-          </w:pPr>
-          <w:hyperlink w:anchor="_Toc513105031" w:history="1">
-            <w:r>
-              <w:rPr>
-                <w:rStyle w:val="Hyperlink"/>
-                <w:noProof/>
-              </w:rPr>
-              <w:t>Systemsekvensdiagrammer</w:t>
-            </w:r>
-            <w:r>
-              <w:rPr>
-                <w:noProof/>
-                <w:webHidden/>
-              </w:rPr>
-              <w:tab/>
-            </w:r>
-            <w:r>
-              <w:rPr>
-                <w:noProof/>
-                <w:webHidden/>
-              </w:rPr>
-              <w:fldChar w:fldCharType="begin"/>
-            </w:r>
-            <w:r>
-              <w:rPr>
-                <w:noProof/>
-                <w:webHidden/>
-              </w:rPr>
-              <w:instrText xml:space="preserve"> PAGEREF _Toc513105031 \h </w:instrText>
-            </w:r>
-            <w:r>
-              <w:rPr>
-                <w:noProof/>
-                <w:webHidden/>
-              </w:rPr>
-            </w:r>
-            <w:r>
-              <w:rPr>
-                <w:noProof/>
-                <w:webHidden/>
-              </w:rPr>
-              <w:fldChar w:fldCharType="separate"/>
-            </w:r>
-            <w:r>
-              <w:rPr>
-                <w:noProof/>
-                <w:webHidden/>
-              </w:rPr>
-              <w:t>5</w:t>
-            </w:r>
-            <w:r>
-              <w:rPr>
-                <w:noProof/>
-                <w:webHidden/>
-              </w:rPr>
-              <w:fldChar w:fldCharType="end"/>
-            </w:r>
-          </w:hyperlink>
-        </w:p>
-        <w:p>
-          <w:pPr>
-            <w:pStyle w:val="Indholdsfortegnelse3"/>
-            <w:tabs>
-              <w:tab w:val="right" w:leader="dot" w:pos="9628"/>
-            </w:tabs>
-            <w:rPr>
-              <w:rFonts w:asciiTheme="minorHAnsi" w:hAnsiTheme="minorHAnsi"/>
-              <w:noProof/>
-            </w:rPr>
-          </w:pPr>
-          <w:hyperlink w:anchor="_Toc513105032" w:history="1">
-            <w:r>
-              <w:rPr>
-                <w:rStyle w:val="Hyperlink"/>
-                <w:noProof/>
-              </w:rPr>
-              <w:t>Operationskontrakter</w:t>
-            </w:r>
-            <w:r>
-              <w:rPr>
-                <w:noProof/>
-                <w:webHidden/>
-              </w:rPr>
-              <w:tab/>
-            </w:r>
-            <w:r>
-              <w:rPr>
-                <w:noProof/>
-                <w:webHidden/>
-              </w:rPr>
-              <w:fldChar w:fldCharType="begin"/>
-            </w:r>
-            <w:r>
-              <w:rPr>
-                <w:noProof/>
-                <w:webHidden/>
-              </w:rPr>
-              <w:instrText xml:space="preserve"> PAGEREF _Toc513105032 \h </w:instrText>
-            </w:r>
-            <w:r>
-              <w:rPr>
-                <w:noProof/>
-                <w:webHidden/>
-              </w:rPr>
-            </w:r>
-            <w:r>
-              <w:rPr>
-                <w:noProof/>
-                <w:webHidden/>
-              </w:rPr>
-              <w:fldChar w:fldCharType="separate"/>
-            </w:r>
-            <w:r>
-              <w:rPr>
-                <w:noProof/>
-                <w:webHidden/>
-              </w:rPr>
-              <w:t>5</w:t>
-            </w:r>
-            <w:r>
-              <w:rPr>
-                <w:noProof/>
-                <w:webHidden/>
-              </w:rPr>
-              <w:fldChar w:fldCharType="end"/>
-            </w:r>
-          </w:hyperlink>
-        </w:p>
-        <w:p>
-          <w:pPr>
-            <w:pStyle w:val="Indholdsfortegnelse3"/>
-            <w:tabs>
-              <w:tab w:val="right" w:leader="dot" w:pos="9628"/>
-            </w:tabs>
-            <w:rPr>
-              <w:rFonts w:asciiTheme="minorHAnsi" w:hAnsiTheme="minorHAnsi"/>
-              <w:noProof/>
-            </w:rPr>
-          </w:pPr>
-          <w:hyperlink w:anchor="_Toc513105033" w:history="1">
-            <w:r>
-              <w:rPr>
-                <w:rStyle w:val="Hyperlink"/>
-                <w:noProof/>
-              </w:rPr>
-              <w:t>Klassediagram – trelagsarkitektur</w:t>
-            </w:r>
-            <w:r>
-              <w:rPr>
-                <w:noProof/>
-                <w:webHidden/>
-              </w:rPr>
-              <w:tab/>
-            </w:r>
-            <w:r>
-              <w:rPr>
-                <w:noProof/>
-                <w:webHidden/>
-              </w:rPr>
-              <w:fldChar w:fldCharType="begin"/>
-            </w:r>
-            <w:r>
-              <w:rPr>
-                <w:noProof/>
-                <w:webHidden/>
-              </w:rPr>
-              <w:instrText xml:space="preserve"> PAGEREF _Toc513105033 \h </w:instrText>
-            </w:r>
-            <w:r>
-              <w:rPr>
-                <w:noProof/>
-                <w:webHidden/>
-              </w:rPr>
-            </w:r>
-            <w:r>
-              <w:rPr>
-                <w:noProof/>
-                <w:webHidden/>
-              </w:rPr>
-              <w:fldChar w:fldCharType="separate"/>
-            </w:r>
-            <w:r>
-              <w:rPr>
-                <w:noProof/>
-                <w:webHidden/>
-              </w:rPr>
-              <w:t>5</w:t>
-            </w:r>
-            <w:r>
-              <w:rPr>
-                <w:noProof/>
-                <w:webHidden/>
-              </w:rPr>
-              <w:fldChar w:fldCharType="end"/>
-            </w:r>
-          </w:hyperlink>
-        </w:p>
-        <w:p>
-          <w:pPr>
-            <w:pStyle w:val="Indholdsfortegnelse1"/>
-            <w:tabs>
-              <w:tab w:val="right" w:leader="dot" w:pos="9628"/>
-            </w:tabs>
-            <w:rPr>
-              <w:rFonts w:asciiTheme="minorHAnsi" w:hAnsiTheme="minorHAnsi"/>
-              <w:noProof/>
-            </w:rPr>
-          </w:pPr>
-          <w:hyperlink w:anchor="_Toc513105034" w:history="1">
-            <w:r>
-              <w:rPr>
-                <w:rStyle w:val="Hyperlink"/>
-                <w:noProof/>
-              </w:rPr>
-              <w:t>Fase 2: Elaboration</w:t>
-            </w:r>
-            <w:r>
-              <w:rPr>
-                <w:noProof/>
-                <w:webHidden/>
-              </w:rPr>
-              <w:tab/>
-            </w:r>
-            <w:r>
-              <w:rPr>
-                <w:noProof/>
-                <w:webHidden/>
-              </w:rPr>
-              <w:fldChar w:fldCharType="begin"/>
-            </w:r>
-            <w:r>
-              <w:rPr>
-                <w:noProof/>
-                <w:webHidden/>
-              </w:rPr>
-              <w:instrText xml:space="preserve"> PAGEREF _Toc513105034 \h </w:instrText>
-            </w:r>
-            <w:r>
-              <w:rPr>
-                <w:noProof/>
-                <w:webHidden/>
-              </w:rPr>
-            </w:r>
-            <w:r>
-              <w:rPr>
-                <w:noProof/>
-                <w:webHidden/>
-              </w:rPr>
-              <w:fldChar w:fldCharType="separate"/>
-            </w:r>
-            <w:r>
-              <w:rPr>
-                <w:noProof/>
-                <w:webHidden/>
-              </w:rPr>
-              <w:t>6</w:t>
-            </w:r>
-            <w:r>
-              <w:rPr>
-                <w:noProof/>
-                <w:webHidden/>
-              </w:rPr>
-              <w:fldChar w:fldCharType="end"/>
-            </w:r>
-          </w:hyperlink>
-        </w:p>
-        <w:p>
-          <w:pPr>
-            <w:pStyle w:val="Indholdsfortegnelse1"/>
-            <w:tabs>
-              <w:tab w:val="right" w:leader="dot" w:pos="9628"/>
-            </w:tabs>
-            <w:rPr>
-              <w:rFonts w:asciiTheme="minorHAnsi" w:hAnsiTheme="minorHAnsi"/>
-              <w:noProof/>
-            </w:rPr>
-          </w:pPr>
-          <w:hyperlink w:anchor="_Toc513105035" w:history="1">
-            <w:r>
-              <w:rPr>
-                <w:rStyle w:val="Hyperlink"/>
-                <w:noProof/>
-              </w:rPr>
-              <w:t>Konklusion</w:t>
-            </w:r>
-            <w:r>
-              <w:rPr>
-                <w:noProof/>
-                <w:webHidden/>
-              </w:rPr>
-              <w:tab/>
-            </w:r>
-            <w:r>
-              <w:rPr>
-                <w:noProof/>
-                <w:webHidden/>
-              </w:rPr>
-              <w:fldChar w:fldCharType="begin"/>
-            </w:r>
-            <w:r>
-              <w:rPr>
-                <w:noProof/>
-                <w:webHidden/>
-              </w:rPr>
-              <w:instrText xml:space="preserve"> PAGEREF _Toc513105035 \h </w:instrText>
-            </w:r>
-            <w:r>
-              <w:rPr>
-                <w:noProof/>
-                <w:webHidden/>
-              </w:rPr>
-            </w:r>
-            <w:r>
-              <w:rPr>
-                <w:noProof/>
-                <w:webHidden/>
-              </w:rPr>
-              <w:fldChar w:fldCharType="separate"/>
-            </w:r>
-            <w:r>
-              <w:rPr>
-                <w:noProof/>
-                <w:webHidden/>
-              </w:rPr>
-              <w:t>7</w:t>
-            </w:r>
-            <w:r>
-              <w:rPr>
-                <w:noProof/>
-                <w:webHidden/>
-              </w:rPr>
-              <w:fldChar w:fldCharType="end"/>
-            </w:r>
-          </w:hyperlink>
-        </w:p>
-        <w:p>
-          <w:pPr>
-            <w:pStyle w:val="Indholdsfortegnelse1"/>
-            <w:tabs>
-              <w:tab w:val="right" w:leader="dot" w:pos="9628"/>
-            </w:tabs>
-            <w:rPr>
-              <w:rFonts w:asciiTheme="minorHAnsi" w:hAnsiTheme="minorHAnsi"/>
-              <w:noProof/>
-            </w:rPr>
-          </w:pPr>
-          <w:hyperlink w:anchor="_Toc513105036" w:history="1">
-            <w:r>
-              <w:rPr>
-                <w:rStyle w:val="Hyperlink"/>
-                <w:noProof/>
-              </w:rPr>
-              <w:t>Litteraturliste</w:t>
-            </w:r>
-            <w:r>
-              <w:rPr>
-                <w:noProof/>
-                <w:webHidden/>
-              </w:rPr>
-              <w:tab/>
-            </w:r>
-            <w:r>
-              <w:rPr>
-                <w:noProof/>
-                <w:webHidden/>
-              </w:rPr>
-              <w:fldChar w:fldCharType="begin"/>
-            </w:r>
-            <w:r>
-              <w:rPr>
-                <w:noProof/>
-                <w:webHidden/>
-              </w:rPr>
-              <w:instrText xml:space="preserve"> PAGEREF _Toc513105036 \h </w:instrText>
-            </w:r>
-            <w:r>
-              <w:rPr>
-                <w:noProof/>
-                <w:webHidden/>
-              </w:rPr>
-            </w:r>
-            <w:r>
-              <w:rPr>
-                <w:noProof/>
-                <w:webHidden/>
-              </w:rPr>
-              <w:fldChar w:fldCharType="separate"/>
-            </w:r>
-            <w:r>
-              <w:rPr>
-                <w:noProof/>
-                <w:webHidden/>
-              </w:rPr>
-              <w:t>8</w:t>
-            </w:r>
-            <w:r>
-              <w:rPr>
-                <w:noProof/>
-                <w:webHidden/>
-              </w:rPr>
-              <w:fldChar w:fldCharType="end"/>
-            </w:r>
-          </w:hyperlink>
-        </w:p>
-        <w:p>
-          <w:pPr>
-            <w:pStyle w:val="Indholdsfortegnelse1"/>
-            <w:tabs>
-              <w:tab w:val="right" w:leader="dot" w:pos="9628"/>
-            </w:tabs>
-            <w:rPr>
-              <w:rFonts w:asciiTheme="minorHAnsi" w:hAnsiTheme="minorHAnsi"/>
-              <w:noProof/>
-            </w:rPr>
-          </w:pPr>
-          <w:hyperlink w:anchor="_Toc513105037" w:history="1">
-            <w:r>
-              <w:rPr>
-                <w:rStyle w:val="Hyperlink"/>
-                <w:noProof/>
-              </w:rPr>
-              <w:t>Bilag</w:t>
-            </w:r>
-            <w:r>
-              <w:rPr>
-                <w:noProof/>
-                <w:webHidden/>
-              </w:rPr>
-              <w:tab/>
-            </w:r>
-            <w:r>
-              <w:rPr>
-                <w:noProof/>
-                <w:webHidden/>
-              </w:rPr>
-              <w:fldChar w:fldCharType="begin"/>
-            </w:r>
-            <w:r>
-              <w:rPr>
-                <w:noProof/>
-                <w:webHidden/>
-              </w:rPr>
-              <w:instrText xml:space="preserve"> PAGEREF _Toc513105037 \h </w:instrText>
-            </w:r>
-            <w:r>
-              <w:rPr>
-                <w:noProof/>
-                <w:webHidden/>
-              </w:rPr>
-            </w:r>
-            <w:r>
-              <w:rPr>
-                <w:noProof/>
-                <w:webHidden/>
-              </w:rPr>
-              <w:fldChar w:fldCharType="separate"/>
-            </w:r>
-            <w:r>
-              <w:rPr>
-                <w:noProof/>
-                <w:webHidden/>
-              </w:rPr>
-              <w:t>9</w:t>
+              <w:t>15</w:t>
             </w:r>
             <w:r>
               <w:rPr>
@@ -1705,13 +2133,13 @@
               <w:noProof/>
             </w:rPr>
           </w:pPr>
-          <w:hyperlink w:anchor="_Toc513105038" w:history="1">
+          <w:hyperlink w:anchor="_Toc513191699" w:history="1">
             <w:r>
               <w:rPr>
                 <w:rStyle w:val="Hyperlink"/>
                 <w:noProof/>
               </w:rPr>
-              <w:t>Bilag 1 – Iterations- og faseplan</w:t>
+              <w:t>Bilag 3 – Use case diagram, første udkast</w:t>
             </w:r>
             <w:r>
               <w:rPr>
@@ -1732,7 +2160,7 @@
                 <w:noProof/>
                 <w:webHidden/>
               </w:rPr>
-              <w:instrText xml:space="preserve"> PAGEREF _Toc513105038 \h </w:instrText>
+              <w:instrText xml:space="preserve"> PAGEREF _Toc513191699 \h </w:instrText>
             </w:r>
             <w:r>
               <w:rPr>
@@ -1752,283 +2180,7 @@
                 <w:noProof/>
                 <w:webHidden/>
               </w:rPr>
-              <w:t>9</w:t>
-            </w:r>
-            <w:r>
-              <w:rPr>
-                <w:noProof/>
-                <w:webHidden/>
-              </w:rPr>
-              <w:fldChar w:fldCharType="end"/>
-            </w:r>
-          </w:hyperlink>
-        </w:p>
-        <w:p>
-          <w:pPr>
-            <w:pStyle w:val="Indholdsfortegnelse2"/>
-            <w:tabs>
-              <w:tab w:val="right" w:leader="dot" w:pos="9628"/>
-            </w:tabs>
-            <w:rPr>
-              <w:rFonts w:asciiTheme="minorHAnsi" w:hAnsiTheme="minorHAnsi"/>
-              <w:noProof/>
-            </w:rPr>
-          </w:pPr>
-          <w:hyperlink w:anchor="_Toc513105039" w:history="1">
-            <w:r>
-              <w:rPr>
-                <w:rStyle w:val="Hyperlink"/>
-                <w:noProof/>
-              </w:rPr>
-              <w:t>Bilag 2 – Visionsdokumentet</w:t>
-            </w:r>
-            <w:r>
-              <w:rPr>
-                <w:noProof/>
-                <w:webHidden/>
-              </w:rPr>
-              <w:tab/>
-            </w:r>
-            <w:r>
-              <w:rPr>
-                <w:noProof/>
-                <w:webHidden/>
-              </w:rPr>
-              <w:fldChar w:fldCharType="begin"/>
-            </w:r>
-            <w:r>
-              <w:rPr>
-                <w:noProof/>
-                <w:webHidden/>
-              </w:rPr>
-              <w:instrText xml:space="preserve"> PAGEREF _Toc513105039 \h </w:instrText>
-            </w:r>
-            <w:r>
-              <w:rPr>
-                <w:noProof/>
-                <w:webHidden/>
-              </w:rPr>
-            </w:r>
-            <w:r>
-              <w:rPr>
-                <w:noProof/>
-                <w:webHidden/>
-              </w:rPr>
-              <w:fldChar w:fldCharType="separate"/>
-            </w:r>
-            <w:r>
-              <w:rPr>
-                <w:noProof/>
-                <w:webHidden/>
-              </w:rPr>
-              <w:t>10</w:t>
-            </w:r>
-            <w:r>
-              <w:rPr>
-                <w:noProof/>
-                <w:webHidden/>
-              </w:rPr>
-              <w:fldChar w:fldCharType="end"/>
-            </w:r>
-          </w:hyperlink>
-        </w:p>
-        <w:p>
-          <w:pPr>
-            <w:pStyle w:val="Indholdsfortegnelse3"/>
-            <w:tabs>
-              <w:tab w:val="right" w:leader="dot" w:pos="9628"/>
-            </w:tabs>
-            <w:rPr>
-              <w:rFonts w:asciiTheme="minorHAnsi" w:hAnsiTheme="minorHAnsi"/>
-              <w:noProof/>
-            </w:rPr>
-          </w:pPr>
-          <w:hyperlink w:anchor="_Toc513105040" w:history="1">
-            <w:r>
-              <w:rPr>
-                <w:rStyle w:val="Hyperlink"/>
-                <w:noProof/>
-              </w:rPr>
-              <w:t>Visionen</w:t>
-            </w:r>
-            <w:r>
-              <w:rPr>
-                <w:noProof/>
-                <w:webHidden/>
-              </w:rPr>
-              <w:tab/>
-            </w:r>
-            <w:r>
-              <w:rPr>
-                <w:noProof/>
-                <w:webHidden/>
-              </w:rPr>
-              <w:fldChar w:fldCharType="begin"/>
-            </w:r>
-            <w:r>
-              <w:rPr>
-                <w:noProof/>
-                <w:webHidden/>
-              </w:rPr>
-              <w:instrText xml:space="preserve"> PAGEREF _Toc513105040 \h </w:instrText>
-            </w:r>
-            <w:r>
-              <w:rPr>
-                <w:noProof/>
-                <w:webHidden/>
-              </w:rPr>
-            </w:r>
-            <w:r>
-              <w:rPr>
-                <w:noProof/>
-                <w:webHidden/>
-              </w:rPr>
-              <w:fldChar w:fldCharType="separate"/>
-            </w:r>
-            <w:r>
-              <w:rPr>
-                <w:noProof/>
-                <w:webHidden/>
-              </w:rPr>
-              <w:t>10</w:t>
-            </w:r>
-            <w:r>
-              <w:rPr>
-                <w:noProof/>
-                <w:webHidden/>
-              </w:rPr>
-              <w:fldChar w:fldCharType="end"/>
-            </w:r>
-          </w:hyperlink>
-        </w:p>
-        <w:p>
-          <w:pPr>
-            <w:pStyle w:val="Indholdsfortegnelse3"/>
-            <w:tabs>
-              <w:tab w:val="right" w:leader="dot" w:pos="9628"/>
-            </w:tabs>
-            <w:rPr>
-              <w:rFonts w:asciiTheme="minorHAnsi" w:hAnsiTheme="minorHAnsi"/>
-              <w:noProof/>
-            </w:rPr>
-          </w:pPr>
-          <w:hyperlink w:anchor="_Toc513105041" w:history="1">
-            <w:r>
-              <w:rPr>
-                <w:rStyle w:val="Hyperlink"/>
-                <w:noProof/>
-              </w:rPr>
-              <w:t>Interessentanalyse</w:t>
-            </w:r>
-            <w:r>
-              <w:rPr>
-                <w:noProof/>
-                <w:webHidden/>
-              </w:rPr>
-              <w:tab/>
-            </w:r>
-            <w:r>
-              <w:rPr>
-                <w:noProof/>
-                <w:webHidden/>
-              </w:rPr>
-              <w:fldChar w:fldCharType="begin"/>
-            </w:r>
-            <w:r>
-              <w:rPr>
-                <w:noProof/>
-                <w:webHidden/>
-              </w:rPr>
-              <w:instrText xml:space="preserve"> PAGEREF _Toc513105041 \h </w:instrText>
-            </w:r>
-            <w:r>
-              <w:rPr>
-                <w:noProof/>
-                <w:webHidden/>
-              </w:rPr>
-            </w:r>
-            <w:r>
-              <w:rPr>
-                <w:noProof/>
-                <w:webHidden/>
-              </w:rPr>
-              <w:fldChar w:fldCharType="separate"/>
-            </w:r>
-            <w:r>
-              <w:rPr>
-                <w:noProof/>
-                <w:webHidden/>
-              </w:rPr>
-              <w:t>10</w:t>
-            </w:r>
-            <w:r>
-              <w:rPr>
-                <w:noProof/>
-                <w:webHidden/>
-              </w:rPr>
-              <w:fldChar w:fldCharType="end"/>
-            </w:r>
-          </w:hyperlink>
-        </w:p>
-        <w:p>
-          <w:pPr>
-            <w:pStyle w:val="Indholdsfortegnelse3"/>
-            <w:tabs>
-              <w:tab w:val="right" w:leader="dot" w:pos="9628"/>
-            </w:tabs>
-            <w:rPr>
-              <w:rFonts w:asciiTheme="minorHAnsi" w:hAnsiTheme="minorHAnsi"/>
-              <w:noProof/>
-            </w:rPr>
-          </w:pPr>
-          <w:hyperlink w:anchor="_Toc513105042" w:history="1">
-            <w:r>
-              <w:rPr>
-                <w:rStyle w:val="Hyperlink"/>
-                <w:noProof/>
-              </w:rPr>
-              <w:t>Feature-liste</w:t>
-            </w:r>
-            <w:r>
-              <w:rPr>
-                <w:noProof/>
-                <w:webHidden/>
-              </w:rPr>
-              <w:tab/>
-            </w:r>
-            <w:r>
-              <w:rPr>
-                <w:noProof/>
-                <w:webHidden/>
-              </w:rPr>
-              <w:fldChar w:fldCharType="begin"/>
-            </w:r>
-            <w:r>
-              <w:rPr>
-                <w:noProof/>
-                <w:webHidden/>
-              </w:rPr>
-              <w:instrText xml:space="preserve"> PAGEREF _Toc513105042 \h </w:instrText>
-            </w:r>
-            <w:r>
-              <w:rPr>
-                <w:noProof/>
-                <w:webHidden/>
-              </w:rPr>
-            </w:r>
-            <w:r>
-              <w:rPr>
-                <w:noProof/>
-                <w:webHidden/>
-              </w:rPr>
-              <w:fldChar w:fldCharType="separate"/>
-            </w:r>
-            <w:r>
-              <w:rPr>
-                <w:noProof/>
-                <w:webHidden/>
-              </w:rPr>
-              <w:t>10</w:t>
+              <w:t>16</w:t>
             </w:r>
             <w:r>
               <w:rPr>
@@ -2048,6 +2200,7 @@
               <w:b/>
               <w:bCs/>
             </w:rPr>
+            <w:lastRenderedPageBreak/>
             <w:fldChar w:fldCharType="end"/>
           </w:r>
         </w:p>
@@ -2082,7 +2235,7 @@
         <w:pStyle w:val="Overskrift1"/>
         <w:jc w:val="both"/>
       </w:pPr>
-      <w:bookmarkStart w:id="0" w:name="_Toc513105018"/>
+      <w:bookmarkStart w:id="0" w:name="_Toc513191674"/>
       <w:r>
         <w:lastRenderedPageBreak/>
         <w:t>Indledning</w:t>
@@ -2099,7 +2252,7 @@
         <w:pStyle w:val="Overskrift2"/>
         <w:jc w:val="both"/>
       </w:pPr>
-      <w:bookmarkStart w:id="1" w:name="_Toc513105019"/>
+      <w:bookmarkStart w:id="1" w:name="_Toc513191675"/>
       <w:r>
         <w:t>Problemstilling</w:t>
       </w:r>
@@ -2123,7 +2276,7 @@
         <w:pStyle w:val="Overskrift1"/>
         <w:jc w:val="both"/>
       </w:pPr>
-      <w:bookmarkStart w:id="2" w:name="_Toc513105020"/>
+      <w:bookmarkStart w:id="2" w:name="_Toc513191676"/>
       <w:r>
         <w:t>MUST (</w:t>
       </w:r>
@@ -2193,7 +2346,7 @@
       <w:pPr>
         <w:pStyle w:val="Overskrift1"/>
       </w:pPr>
-      <w:bookmarkStart w:id="3" w:name="_Toc513105021"/>
+      <w:bookmarkStart w:id="3" w:name="_Toc513191677"/>
       <w:r>
         <w:t>Project management</w:t>
       </w:r>
@@ -2203,7 +2356,7 @@
       <w:pPr>
         <w:pStyle w:val="Overskrift2"/>
       </w:pPr>
-      <w:bookmarkStart w:id="4" w:name="_Toc513105022"/>
+      <w:bookmarkStart w:id="4" w:name="_Toc513191678"/>
       <w:r>
         <w:t>Udviklingsmiljø</w:t>
       </w:r>
@@ -2221,7 +2374,7 @@
       <w:pPr>
         <w:pStyle w:val="Overskrift2"/>
       </w:pPr>
-      <w:bookmarkStart w:id="5" w:name="_Toc513105023"/>
+      <w:bookmarkStart w:id="5" w:name="_Toc513191679"/>
       <w:r>
         <w:t>Iterations- og faseplan (Sofie)</w:t>
       </w:r>
@@ -2294,7 +2447,7 @@
       <w:r>
         <w:br w:type="page"/>
       </w:r>
-      <w:bookmarkStart w:id="6" w:name="_Toc513105024"/>
+      <w:bookmarkStart w:id="6" w:name="_Toc513191680"/>
       <w:r>
         <w:lastRenderedPageBreak/>
         <w:t xml:space="preserve">Fase 1: </w:t>
@@ -2313,27 +2466,27 @@
       <w:pPr>
         <w:pStyle w:val="Overskrift2"/>
       </w:pPr>
-      <w:bookmarkStart w:id="7" w:name="_Toc513105025"/>
+      <w:bookmarkStart w:id="7" w:name="_Toc513191681"/>
       <w:r>
         <w:t>Iterat</w:t>
       </w:r>
       <w:r>
         <w:t xml:space="preserve">ion </w:t>
       </w:r>
+      <w:r>
+        <w:t>I</w:t>
+      </w:r>
+      <w:r>
+        <w:t>1</w:t>
+      </w:r>
       <w:bookmarkEnd w:id="7"/>
-      <w:r>
-        <w:t>I</w:t>
-      </w:r>
-      <w:r>
-        <w:t>1</w:t>
-      </w:r>
     </w:p>
     <w:p>
       <w:pPr>
         <w:pStyle w:val="Overskrift3"/>
         <w:jc w:val="both"/>
       </w:pPr>
-      <w:bookmarkStart w:id="8" w:name="_Toc513105026"/>
+      <w:bookmarkStart w:id="8" w:name="_Toc513191682"/>
       <w:r>
         <w:t xml:space="preserve">Visionsdokument </w:t>
       </w:r>
@@ -2709,7 +2862,7 @@
           <w:noProof/>
         </w:rPr>
         <w:lastRenderedPageBreak/>
-        <w:pict>
+        <w:pict w14:anchorId="413E7BD5">
           <v:shapetype id="_x0000_t202" coordsize="21600,21600" o:spt="202" path="m,l,21600r21600,l21600,xe">
             <v:stroke joinstyle="miter"/>
             <v:path gradientshapeok="t" o:connecttype="rect"/>
@@ -3009,7 +3162,7 @@
       <w:pPr>
         <w:pStyle w:val="Overskrift3"/>
       </w:pPr>
-      <w:bookmarkStart w:id="11" w:name="_Toc513105028"/>
+      <w:bookmarkStart w:id="11" w:name="_Toc513191683"/>
       <w:r>
         <w:t>Domænemodel</w:t>
       </w:r>
@@ -3017,6 +3170,19 @@
       <w:r>
         <w:t xml:space="preserve"> </w:t>
       </w:r>
+      <w:r>
+        <w:t xml:space="preserve">(Sofie, </w:t>
+      </w:r>
+      <w:proofErr w:type="spellStart"/>
+      <w:r>
+        <w:t>review</w:t>
+      </w:r>
+      <w:proofErr w:type="spellEnd"/>
+      <w:r>
+        <w:t xml:space="preserve"> Martin)</w:t>
+      </w:r>
+      <w:bookmarkStart w:id="12" w:name="_GoBack"/>
+      <w:bookmarkEnd w:id="12"/>
     </w:p>
     <w:p>
       <w:pPr>
@@ -3091,7 +3257,7 @@
         <w:rPr>
           <w:noProof/>
         </w:rPr>
-        <w:pict>
+        <w:pict w14:anchorId="0672A4F0">
           <v:shape id="_x0000_s1028" type="#_x0000_t202" style="position:absolute;left:0;text-align:left;margin-left:1.5pt;margin-top:87.6pt;width:480.4pt;height:177.85pt;z-index:-251655168;visibility:visible;mso-wrap-distance-top:3.6pt;mso-wrap-distance-bottom:3.6pt;mso-position-horizontal-relative:text;mso-position-vertical-relative:text;mso-width-relative:margin;mso-height-relative:margin" wrapcoords="-34 -115 -34 21600 21634 21600 21634 -115 -34 -115" strokecolor="black [3213]">
             <v:textbox>
               <w:txbxContent>
@@ -3246,14 +3412,17 @@
     <w:p>
       <w:pPr>
         <w:pStyle w:val="Overskrift3"/>
-      </w:pPr>
-      <w:bookmarkStart w:id="12" w:name="_Toc513105029"/>
+        <w:rPr>
+          <w:lang w:val="en-US"/>
+        </w:rPr>
+      </w:pPr>
+      <w:bookmarkStart w:id="13" w:name="_Toc513191684"/>
       <w:r>
         <w:rPr>
           <w:noProof/>
         </w:rPr>
         <w:lastRenderedPageBreak/>
-        <w:pict>
+        <w:pict w14:anchorId="3BD27519">
           <v:shape id="_x0000_s1030" type="#_x0000_t202" style="position:absolute;margin-left:312.9pt;margin-top:11.55pt;width:181pt;height:400.85pt;z-index:-251654144;visibility:visible;mso-wrap-distance-top:3.6pt;mso-wrap-distance-bottom:3.6pt;mso-width-relative:margin;mso-height-relative:margin" wrapcoords="-97 0 -97 21521 21600 21521 21600 0 -97 0" stroked="f" strokeweight=".25pt">
             <v:textbox>
               <w:txbxContent>
@@ -3668,15 +3837,25 @@
           </v:shape>
         </w:pict>
       </w:r>
-      <w:proofErr w:type="spellStart"/>
-      <w:r>
-        <w:t>Use</w:t>
-      </w:r>
-      <w:proofErr w:type="spellEnd"/>
-      <w:r>
-        <w:t xml:space="preserve"> case diagram</w:t>
-      </w:r>
-      <w:bookmarkEnd w:id="12"/>
+      <w:r>
+        <w:rPr>
+          <w:lang w:val="en-US"/>
+        </w:rPr>
+        <w:t>Use case diagram</w:t>
+      </w:r>
+      <w:bookmarkEnd w:id="13"/>
+      <w:r>
+        <w:rPr>
+          <w:lang w:val="en-US"/>
+        </w:rPr>
+        <w:t xml:space="preserve"> (Sofie, r</w:t>
+      </w:r>
+      <w:r>
+        <w:rPr>
+          <w:lang w:val="en-US"/>
+        </w:rPr>
+        <w:t>eview Martin)</w:t>
+      </w:r>
     </w:p>
     <w:p>
       <w:pPr>
@@ -3828,15 +4007,7 @@
       </w:r>
       <w:proofErr w:type="spellEnd"/>
       <w:r>
-        <w:t xml:space="preserve"> (</w:t>
-      </w:r>
-      <w:proofErr w:type="spellStart"/>
-      <w:r>
-        <w:t>EBP</w:t>
-      </w:r>
-      <w:proofErr w:type="spellEnd"/>
-      <w:r>
-        <w:t xml:space="preserve">), hvilket </w:t>
+        <w:t xml:space="preserve"> (EBP), hvilket </w:t>
       </w:r>
       <w:r>
         <w:t xml:space="preserve">repræsenterer en virksomheds aktiviteter på det mest elementære niveau. </w:t>
@@ -4241,29 +4412,175 @@
     <w:p>
       <w:pPr>
         <w:pStyle w:val="Overskrift3"/>
-      </w:pPr>
-      <w:bookmarkStart w:id="13" w:name="_Toc513105030"/>
+        <w:rPr>
+          <w:lang w:val="en-US"/>
+        </w:rPr>
+      </w:pPr>
+      <w:bookmarkStart w:id="14" w:name="_Toc513105030"/>
+      <w:r>
+        <w:rPr>
+          <w:lang w:val="en-US"/>
+        </w:rPr>
+        <w:t>Use cases</w:t>
+      </w:r>
+      <w:bookmarkEnd w:id="14"/>
+      <w:r>
+        <w:rPr>
+          <w:lang w:val="en-US"/>
+        </w:rPr>
+        <w:t xml:space="preserve"> (Martin, review S</w:t>
+      </w:r>
+      <w:r>
+        <w:rPr>
+          <w:lang w:val="en-US"/>
+        </w:rPr>
+        <w:t>ofie)</w:t>
+      </w:r>
+    </w:p>
+    <w:p>
+      <w:pPr>
+        <w:jc w:val="both"/>
+      </w:pPr>
       <w:proofErr w:type="spellStart"/>
       <w:r>
         <w:t>Use</w:t>
       </w:r>
       <w:proofErr w:type="spellEnd"/>
       <w:r>
-        <w:t xml:space="preserve"> cases</w:t>
-      </w:r>
-      <w:bookmarkEnd w:id="13"/>
-    </w:p>
-    <w:p>
-      <w:pPr>
+        <w:t xml:space="preserve"> cases spiller en stor rolle i UP, det er dem der driver projektet fremad og det er ud fra vores </w:t>
+      </w:r>
+      <w:proofErr w:type="spellStart"/>
+      <w:r>
+        <w:t>use</w:t>
+      </w:r>
+      <w:proofErr w:type="spellEnd"/>
+      <w:r>
+        <w:t xml:space="preserve"> cases vi vælger det næste skridt. Ved hjælp af </w:t>
+      </w:r>
+      <w:proofErr w:type="spellStart"/>
+      <w:r>
+        <w:t>use</w:t>
+      </w:r>
+      <w:proofErr w:type="spellEnd"/>
+      <w:r>
+        <w:t xml:space="preserve"> case-diagrammet fik vi hurtigt udvalgt de første </w:t>
+      </w:r>
+      <w:proofErr w:type="spellStart"/>
+      <w:r>
+        <w:t>use</w:t>
+      </w:r>
+      <w:proofErr w:type="spellEnd"/>
+      <w:r>
+        <w:t xml:space="preserve"> cases vi vil tackle. En god hovedregel i UP er at tackle den </w:t>
+      </w:r>
+      <w:proofErr w:type="spellStart"/>
+      <w:r>
+        <w:t>use</w:t>
+      </w:r>
+      <w:proofErr w:type="spellEnd"/>
+      <w:r>
+        <w:t xml:space="preserve"> case med størst risici involveret først, netop fordi et af de primære formål med </w:t>
+      </w:r>
+      <w:proofErr w:type="spellStart"/>
+      <w:r>
+        <w:t>inception</w:t>
+      </w:r>
+      <w:proofErr w:type="spellEnd"/>
+      <w:r>
+        <w:t xml:space="preserve"> fasen er at afdække om vi overhovedet kan lave dette system. Vi udvalgte hurtigt 3 </w:t>
+      </w:r>
+      <w:proofErr w:type="spellStart"/>
+      <w:r>
+        <w:t>use</w:t>
+      </w:r>
+      <w:proofErr w:type="spellEnd"/>
+      <w:r>
+        <w:t xml:space="preserve"> cases, som vi i fællesskab var helt enige om var kernen i dette system, og dermed her de største risici ligger. Den store </w:t>
+      </w:r>
+      <w:proofErr w:type="spellStart"/>
+      <w:r>
+        <w:t>use</w:t>
+      </w:r>
+      <w:proofErr w:type="spellEnd"/>
+      <w:r>
+        <w:t xml:space="preserve"> case som vi har valgt at kalde ”FFS-UC3 - Udregn lånetilbud”</w:t>
+      </w:r>
+      <w:r>
+        <w:rPr>
+          <w:rStyle w:val="Fodnotehenvisning"/>
+        </w:rPr>
+        <w:footnoteReference w:id="5"/>
+      </w:r>
+      <w:r>
+        <w:t xml:space="preserve">, indeholder alle de tre trusler vi har identificeret som værende de store; vi har derfor valgt at tackle de 3 trusler som værende hver deres </w:t>
+      </w:r>
+      <w:proofErr w:type="spellStart"/>
+      <w:r>
+        <w:t>use</w:t>
+      </w:r>
+      <w:proofErr w:type="spellEnd"/>
+      <w:r>
+        <w:t xml:space="preserve"> case. Den første </w:t>
+      </w:r>
+      <w:proofErr w:type="spellStart"/>
+      <w:r>
+        <w:t>use</w:t>
+      </w:r>
+      <w:proofErr w:type="spellEnd"/>
+      <w:r>
+        <w:t xml:space="preserve"> case, kaldet ”FFS-UC1 - Tjek kreditværdighed”</w:t>
+      </w:r>
+      <w:r>
+        <w:rPr>
+          <w:rStyle w:val="Fodnotehenvisning"/>
+        </w:rPr>
+        <w:footnoteReference w:id="6"/>
+      </w:r>
+      <w:r>
+        <w:t>, blev så til en underfunktion af UC3. Det samme gør sig gældende for ”FFS-UC2 - Indhent aktuel rentesats”</w:t>
+      </w:r>
+      <w:r>
+        <w:rPr>
+          <w:rStyle w:val="Fodnotehenvisning"/>
+        </w:rPr>
+        <w:footnoteReference w:id="7"/>
+      </w:r>
+      <w:r>
+        <w:t xml:space="preserve">. Vi har valgt at beskrive disse </w:t>
+      </w:r>
+      <w:proofErr w:type="spellStart"/>
+      <w:r>
+        <w:t>use</w:t>
+      </w:r>
+      <w:proofErr w:type="spellEnd"/>
+      <w:r>
+        <w:t xml:space="preserve"> cases formelt; vi kunne også have brugt et uformelt </w:t>
+      </w:r>
+      <w:proofErr w:type="spellStart"/>
+      <w:r>
+        <w:t>use</w:t>
+      </w:r>
+      <w:proofErr w:type="spellEnd"/>
+      <w:r>
+        <w:t xml:space="preserve"> case format, men vi mener, at eftersom dette er kernen af systemet, vil det hjælpe fremadreddet, at de er beskrevet på det formelle niveau. Det formelle format er netop godt, fordi de funktionelle krav bliver beskrevet på en formel og utvetydig måde. Målet er at få beskrevet hovedscenariet og alle variationer af dette. </w:t>
+      </w:r>
+    </w:p>
+    <w:p>
+      <w:pPr>
+        <w:ind w:firstLine="284"/>
         <w:jc w:val="both"/>
       </w:pPr>
-      <w:proofErr w:type="spellStart"/>
-      <w:r>
-        <w:t>Use</w:t>
-      </w:r>
-      <w:proofErr w:type="spellEnd"/>
-      <w:r>
-        <w:t xml:space="preserve"> cases spiller en stor rolle i UP, det er dem der driver projektet fremad og det er ud fra vores </w:t>
+      <w:r>
+        <w:t xml:space="preserve">Det er vigtigt at vi har et </w:t>
+      </w:r>
+      <w:r>
+        <w:rPr>
+          <w:b/>
+        </w:rPr>
+        <w:t>unikt id</w:t>
+      </w:r>
+      <w:r>
+        <w:t xml:space="preserve"> til alle vores </w:t>
       </w:r>
       <w:proofErr w:type="spellStart"/>
       <w:r>
@@ -4271,10 +4588,7 @@
       </w:r>
       <w:proofErr w:type="spellEnd"/>
       <w:r>
-        <w:t xml:space="preserve"> cases vi vælger det næste skridt. </w:t>
-      </w:r>
-      <w:r>
-        <w:t xml:space="preserve">Ved hjælp af </w:t>
+        <w:t xml:space="preserve"> cases, da vi laver mange andre artefakter ud fra disse, og det er vigtigt at holde sporbarhed hele vejen tilbage til den konkrete </w:t>
       </w:r>
       <w:proofErr w:type="spellStart"/>
       <w:r>
@@ -4282,7 +4596,20 @@
       </w:r>
       <w:proofErr w:type="spellEnd"/>
       <w:r>
-        <w:t xml:space="preserve"> case-diagrammet fik vi hurtigt udvalgt de første </w:t>
+        <w:t xml:space="preserve"> case. </w:t>
+      </w:r>
+      <w:r>
+        <w:rPr>
+          <w:b/>
+        </w:rPr>
+        <w:t>Titlen</w:t>
+      </w:r>
+      <w:r>
+        <w:t xml:space="preserve">, der står efter vores </w:t>
+      </w:r>
+      <w:r>
+        <w:lastRenderedPageBreak/>
+        <w:t xml:space="preserve">unikke id, prøver vi så vidt muligt at holde som en beskrivende kommando, der indfanger </w:t>
       </w:r>
       <w:proofErr w:type="spellStart"/>
       <w:r>
@@ -4290,7 +4617,16 @@
       </w:r>
       <w:proofErr w:type="spellEnd"/>
       <w:r>
-        <w:t xml:space="preserve"> cases vi vil takle. En god hovedregel i UP er at takle den </w:t>
+        <w:t xml:space="preserve"> casens formål - den holdes på bydeform. </w:t>
+      </w:r>
+      <w:r>
+        <w:rPr>
+          <w:b/>
+        </w:rPr>
+        <w:t>Afgrænsningen</w:t>
+      </w:r>
+      <w:r>
+        <w:t xml:space="preserve"> af </w:t>
       </w:r>
       <w:proofErr w:type="spellStart"/>
       <w:r>
@@ -4298,15 +4634,7 @@
       </w:r>
       <w:proofErr w:type="spellEnd"/>
       <w:r>
-        <w:t xml:space="preserve"> case med størst risici involveret først, netop fordi et af de primære formål med </w:t>
-      </w:r>
-      <w:proofErr w:type="spellStart"/>
-      <w:r>
-        <w:t>inception</w:t>
-      </w:r>
-      <w:proofErr w:type="spellEnd"/>
-      <w:r>
-        <w:t xml:space="preserve"> fasen er at afdække om vi overhovedet kan lave dette system. Vi udvalgte hurtigt 3 </w:t>
+        <w:t xml:space="preserve"> casen fortæller hvad der berøres af </w:t>
       </w:r>
       <w:proofErr w:type="spellStart"/>
       <w:r>
@@ -4314,15 +4642,7 @@
       </w:r>
       <w:proofErr w:type="spellEnd"/>
       <w:r>
-        <w:t xml:space="preserve"> cases som vi i fællesskab var helt enige </w:t>
-      </w:r>
-      <w:proofErr w:type="gramStart"/>
-      <w:r>
-        <w:t>i</w:t>
-      </w:r>
-      <w:proofErr w:type="gramEnd"/>
-      <w:r>
-        <w:t xml:space="preserve"> var kernen i dette system og dermed her de største risici ligger. Den store </w:t>
+        <w:t xml:space="preserve"> casen, i mindre systemer som dette vil afgrænsningen meget naturligt være systemet selv; dette er også tilfældet for alle vores </w:t>
       </w:r>
       <w:proofErr w:type="spellStart"/>
       <w:r>
@@ -4330,10 +4650,16 @@
       </w:r>
       <w:proofErr w:type="spellEnd"/>
       <w:r>
-        <w:t xml:space="preserve"> case som vi har valgt at kalde UC3 - Udregn lånetilbud, indeholder alle de tre trusler vi har identificeret som værende de store, vi har derfor valgt at </w:t>
-      </w:r>
-      <w:r>
-        <w:t xml:space="preserve">takle de 3 trusler som værende hver deres </w:t>
+        <w:t xml:space="preserve"> cases. </w:t>
+      </w:r>
+      <w:r>
+        <w:rPr>
+          <w:b/>
+        </w:rPr>
+        <w:t>Niveauet</w:t>
+      </w:r>
+      <w:r>
+        <w:t xml:space="preserve"> indikerer </w:t>
       </w:r>
       <w:proofErr w:type="spellStart"/>
       <w:r>
@@ -4341,7 +4667,16 @@
       </w:r>
       <w:proofErr w:type="spellEnd"/>
       <w:r>
-        <w:t xml:space="preserve"> case. Den første </w:t>
+        <w:t xml:space="preserve"> casens placering i hierarkiet, den typiske og mest brugte her er "brugermål", men vores UC1 og UC2 er underfunktioner til UC3 og har derfor fået niveauet ”underfunktion” i stedet. Den </w:t>
+      </w:r>
+      <w:r>
+        <w:rPr>
+          <w:b/>
+        </w:rPr>
+        <w:t>primære aktør</w:t>
+      </w:r>
+      <w:r>
+        <w:t xml:space="preserve"> beskriver den person, der interagerer med systemet i den konkrete </w:t>
       </w:r>
       <w:proofErr w:type="spellStart"/>
       <w:r>
@@ -4349,15 +4684,7 @@
       </w:r>
       <w:proofErr w:type="spellEnd"/>
       <w:r>
-        <w:t xml:space="preserve"> case, kaldet UC1 - Tjek </w:t>
-      </w:r>
-      <w:proofErr w:type="gramStart"/>
-      <w:r>
-        <w:t>kredit værdighed</w:t>
-      </w:r>
-      <w:proofErr w:type="gramEnd"/>
-      <w:r>
-        <w:t xml:space="preserve">, blev så til en underfunktion af UC -3, det samme gør sig gældende for UC2 - Indhent aktuel rentesats. Vi har valgt at beskrive disse </w:t>
+        <w:t xml:space="preserve"> case; som nævnt i afsnittet ovenfor bestræber man sig på at det kun er én bruger pr </w:t>
       </w:r>
       <w:proofErr w:type="spellStart"/>
       <w:r>
@@ -4365,7 +4692,22 @@
       </w:r>
       <w:proofErr w:type="spellEnd"/>
       <w:r>
-        <w:t xml:space="preserve"> cases formelt, vi kunne også have brugt et uformelt </w:t>
+        <w:t xml:space="preserve"> case. Det er vigtigt at bemærke, at vi forsøger at beskrive rollen på aktøren så præcist som muligt, dvs. betegnelsen ”bilsælger”, som er vores aktør, er væsentligt bedre end blot at kalde ham en ”bruger”. </w:t>
+      </w:r>
+    </w:p>
+    <w:p>
+      <w:pPr>
+        <w:ind w:firstLine="284"/>
+        <w:jc w:val="both"/>
+      </w:pPr>
+      <w:r>
+        <w:rPr>
+          <w:b/>
+        </w:rPr>
+        <w:t>Interesser og interessenter</w:t>
+      </w:r>
+      <w:r>
+        <w:t xml:space="preserve"> beskrives også i de enkelte </w:t>
       </w:r>
       <w:proofErr w:type="spellStart"/>
       <w:r>
@@ -4373,10 +4715,7 @@
       </w:r>
       <w:proofErr w:type="spellEnd"/>
       <w:r>
-        <w:t xml:space="preserve"> case format, men vi mener at fordi dette er kernen af systemet vil det hjælpe fremadreddet at de er beskrevet på det formelle niveau. Det formelle format er netop godt fordi de funktionelle krav bliver beskrevet på en formel og utvetydig måde. Målet er at få beskrevet hovedscenariet og alle variationer af dette.</w:t>
-      </w:r>
-      <w:r>
-        <w:t xml:space="preserve"> Det er vigtigt at vi har et unikt id til alle vores </w:t>
+        <w:t xml:space="preserve"> cases. Her trækker vi en rød tråd tilbage til vores visionsdokument og udvælger de interessenter, som har interesse i den konkrete </w:t>
       </w:r>
       <w:proofErr w:type="spellStart"/>
       <w:r>
@@ -4384,7 +4723,16 @@
       </w:r>
       <w:proofErr w:type="spellEnd"/>
       <w:r>
-        <w:t xml:space="preserve"> cases da vi laver mange andre artefakter ud fra disse, og det er vigtigt at holde sporbarhed hele vejen tilbage til den konkrete </w:t>
+        <w:t xml:space="preserve"> case. </w:t>
+      </w:r>
+      <w:r>
+        <w:rPr>
+          <w:b/>
+        </w:rPr>
+        <w:t>Forudsætninger</w:t>
+      </w:r>
+      <w:r>
+        <w:t xml:space="preserve"> dækker over krav der skal være opfyldt før </w:t>
       </w:r>
       <w:proofErr w:type="spellStart"/>
       <w:r>
@@ -4392,7 +4740,7 @@
       </w:r>
       <w:proofErr w:type="spellEnd"/>
       <w:r>
-        <w:t xml:space="preserve"> case. Titlen der står efter vores unikke id prøver vi så vidt muligt at holde som en beskrivende kommando der indfanger </w:t>
+        <w:t xml:space="preserve"> casens udførelse kan gå i gang. Det kan være andre </w:t>
       </w:r>
       <w:proofErr w:type="spellStart"/>
       <w:r>
@@ -4400,10 +4748,16 @@
       </w:r>
       <w:proofErr w:type="spellEnd"/>
       <w:r>
-        <w:t xml:space="preserve"> casens formål</w:t>
-      </w:r>
-      <w:r>
-        <w:t xml:space="preserve">, den holdes på bydeform. Afgrænsningen af </w:t>
+        <w:t xml:space="preserve"> cases som skal være afviklet først, som vi ser i vores UC3. Det er vigtigt at man ikke nævner trivielle forudsætninger, da det ikke har nogen værdi for os som udviklere – eksempelvis ”computeren er tændt” eller ”brugeren er logget ind” hvis de ting siger sig selv. </w:t>
+      </w:r>
+      <w:r>
+        <w:rPr>
+          <w:b/>
+        </w:rPr>
+        <w:t>Succesgaranti</w:t>
+      </w:r>
+      <w:r>
+        <w:t xml:space="preserve"> dækker over de forhold der skal være opfyldte ved </w:t>
       </w:r>
       <w:proofErr w:type="spellStart"/>
       <w:r>
@@ -4411,7 +4765,7 @@
       </w:r>
       <w:proofErr w:type="spellEnd"/>
       <w:r>
-        <w:t xml:space="preserve"> casen fortæller hvad der berøres af </w:t>
+        <w:t xml:space="preserve"> casens afslutning. De gælder primært for hovedscenariet, men alternative scenariers succesgarantier kan også beskrives. disse succesgarantier bør opfylde alle vores interessenters interesser. For vores </w:t>
       </w:r>
       <w:proofErr w:type="spellStart"/>
       <w:r>
@@ -4419,11 +4773,102 @@
       </w:r>
       <w:proofErr w:type="spellEnd"/>
       <w:r>
-        <w:t xml:space="preserve"> casen, i mindre systemer som dette vil afgrænsningen meget naturligt </w:t>
+        <w:t xml:space="preserve"> cases var det ret simpelt og ligefrem at beskrive vores succesgarantier, da de bare er opfyldt når den funktion er fuldendt korrekt. </w:t>
+      </w:r>
+    </w:p>
+    <w:p>
+      <w:pPr>
+        <w:ind w:firstLine="284"/>
+        <w:jc w:val="both"/>
+      </w:pPr>
+      <w:r>
+        <w:rPr>
+          <w:b/>
+        </w:rPr>
+        <w:t>Hovedscenariet</w:t>
+      </w:r>
+      <w:r>
+        <w:t xml:space="preserve"> beskriver det oftest forekommende scenarie. Det beskrives uden variation og skal som hovedregel opfylde alle interessenternes interesser. På grund af størrelsen af vores UC1 og UC2 er der ikke mange trin i disse, men hovedscenarier kan ofte blive på mange trin i </w:t>
+      </w:r>
+      <w:proofErr w:type="spellStart"/>
+      <w:r>
+        <w:t>use</w:t>
+      </w:r>
+      <w:proofErr w:type="spellEnd"/>
+      <w:r>
+        <w:t xml:space="preserve"> cases der er mere omfangsrige. </w:t>
+      </w:r>
+      <w:r>
+        <w:rPr>
+          <w:b/>
+        </w:rPr>
+        <w:t>Varianter</w:t>
+      </w:r>
+      <w:r>
+        <w:t xml:space="preserve"> er hvor man beskriver alternative scenarier, der kan give en variation fra hovedscenariet - både successcenarier men også fejlhåndteringsscenarier. Disse varianter består af 2 trin. Første trin er betingelsen, her beskrives betingelsen samt hvordan den opdages. Trin 2 er håndteringen. Her beskrives de trin, der skal tages i denne variation, hvilket kan lede til en fortsættelse til hovedscenariet eller specifikt vælge at afslutte </w:t>
+      </w:r>
+      <w:proofErr w:type="spellStart"/>
+      <w:r>
+        <w:t>use</w:t>
+      </w:r>
+      <w:proofErr w:type="spellEnd"/>
+      <w:r>
+        <w:t xml:space="preserve"> casen. De primære varianter, vi har brugt i vores UC1 og UC2, er fejlhåndteringer. </w:t>
+      </w:r>
+      <w:r>
+        <w:rPr>
+          <w:b/>
+        </w:rPr>
+        <w:t>Teknologier og dataformer</w:t>
+      </w:r>
+      <w:r>
+        <w:t xml:space="preserve"> dækker over eventuelle krav der kan være stillet fra kunden. Vi bør som hovedregel prøve at begrænse disse mest muligt for ikke at ligge os fast på teknologivalg så tidligt i processen. Krav her kan i værste tilfælde blive en trussel for os senere, som vi så skal håndtere og dermed gøre systemet dyrere for kunden. I vores tilfælde er vi blevet stillet visse krav til brug af visse </w:t>
+      </w:r>
+      <w:proofErr w:type="spellStart"/>
+      <w:r>
+        <w:t>API'er</w:t>
+      </w:r>
+      <w:proofErr w:type="spellEnd"/>
+      <w:r>
+        <w:t xml:space="preserve">, derfor er disse medtaget i vores UC1 og UC2. </w:t>
+      </w:r>
+      <w:r>
+        <w:rPr>
+          <w:b/>
+        </w:rPr>
+        <w:t>Ikke-funktionelle krav</w:t>
+      </w:r>
+      <w:r>
+        <w:t xml:space="preserve">, som hører til </w:t>
+      </w:r>
+      <w:proofErr w:type="spellStart"/>
+      <w:r>
+        <w:t>use</w:t>
+      </w:r>
+      <w:proofErr w:type="spellEnd"/>
+      <w:r>
+        <w:t xml:space="preserve"> casen, eller som afdækkes mens </w:t>
+      </w:r>
+      <w:proofErr w:type="spellStart"/>
+      <w:r>
+        <w:t>use</w:t>
+      </w:r>
+      <w:proofErr w:type="spellEnd"/>
+      <w:r>
+        <w:t xml:space="preserve"> casen udføres, tilføjes her; de bør dog også blive tilføjet til den supplerende kravspecifikation senere. Et af de ikke funktio</w:t>
       </w:r>
       <w:r>
         <w:lastRenderedPageBreak/>
-        <w:t xml:space="preserve">være systemet selv, dette er også tilfældet for alle vores </w:t>
+        <w:t xml:space="preserve">nelle krav, som går igen i både UC1 og UC2, er kravet om at vores kald til RKI og bank ikke må påvirke brugbarheden af vores brugergrænseflade, mens de foretages. </w:t>
+      </w:r>
+      <w:r>
+        <w:rPr>
+          <w:b/>
+        </w:rPr>
+        <w:t>Hyppighed</w:t>
+      </w:r>
+      <w:r>
+        <w:t xml:space="preserve"> beskriver hvor tit en </w:t>
       </w:r>
       <w:proofErr w:type="spellStart"/>
       <w:r>
@@ -4431,227 +4876,118 @@
       </w:r>
       <w:proofErr w:type="spellEnd"/>
       <w:r>
-        <w:t xml:space="preserve"> cases. Niveau </w:t>
-      </w:r>
-      <w:proofErr w:type="gramStart"/>
-      <w:r>
-        <w:t>indikere</w:t>
-      </w:r>
-      <w:proofErr w:type="gramEnd"/>
+        <w:t xml:space="preserve"> case forekommer. I vores tilfælde er det ikke noget, der reelt vil ske hurtigt efter hinanden - vi har dog skrevet ofte fordi vi mener vores system skal kunne understøtte at man laver disse kald inden for kort tid (for eksempel mange gange på én dag). Det sidste punkt på den formelle </w:t>
+      </w:r>
+      <w:proofErr w:type="spellStart"/>
+      <w:r>
+        <w:t>use</w:t>
+      </w:r>
+      <w:proofErr w:type="spellEnd"/>
+      <w:r>
+        <w:t xml:space="preserve"> case er </w:t>
+      </w:r>
+      <w:r>
+        <w:rPr>
+          <w:b/>
+        </w:rPr>
+        <w:t>diverse</w:t>
+      </w:r>
+      <w:r>
+        <w:t xml:space="preserve">, hvor man beskriver det, som ikke passer ind under de andre punkter. Vi kan også tilføje kendte eller eventuelt uløste problemstillinger, man har opdaget undervejs. Vi har ikke haft noget til diverse posten i nogle af vores </w:t>
+      </w:r>
+      <w:proofErr w:type="spellStart"/>
+      <w:r>
+        <w:t>use</w:t>
+      </w:r>
+      <w:proofErr w:type="spellEnd"/>
+      <w:r>
+        <w:t xml:space="preserve"> cases og den er derfor ikke taget med på den formelle beskrivelse af </w:t>
+      </w:r>
+      <w:proofErr w:type="spellStart"/>
+      <w:r>
+        <w:t>use</w:t>
+      </w:r>
+      <w:proofErr w:type="spellEnd"/>
+      <w:r>
+        <w:t xml:space="preserve"> casen.</w:t>
+      </w:r>
+    </w:p>
+    <w:p/>
+    <w:p>
+      <w:pPr>
+        <w:pStyle w:val="Overskrift3"/>
+      </w:pPr>
+      <w:bookmarkStart w:id="15" w:name="_Toc513191686"/>
+      <w:r>
+        <w:t>Systemsekvensdiagrammer</w:t>
+      </w:r>
+      <w:r>
+        <w:t>(Shahnaz)</w:t>
+      </w:r>
+      <w:bookmarkEnd w:id="15"/>
+    </w:p>
+    <w:p>
+      <w:r>
+        <w:t xml:space="preserve">Systemsekvensdiagrammer viser at hvordan en bruger </w:t>
+      </w:r>
+      <w:r>
+        <w:t>kommunikation med</w:t>
+      </w:r>
+      <w:r>
+        <w:t xml:space="preserve"> systemet</w:t>
+      </w:r>
+      <w:r>
+        <w:t xml:space="preserve"> i forhold til en konkrete </w:t>
+      </w:r>
+      <w:proofErr w:type="spellStart"/>
+      <w:r>
+        <w:t>usecase</w:t>
+      </w:r>
+      <w:proofErr w:type="spellEnd"/>
+      <w:r>
+        <w:t xml:space="preserve"> scenarier, den også fokuserer på hvad </w:t>
+      </w:r>
+      <w:r>
+        <w:t>systemets</w:t>
+      </w:r>
+      <w:r>
+        <w:t xml:space="preserve"> respons er, ved en bestemte stimuli. </w:t>
+      </w:r>
+      <w:r>
+        <w:t xml:space="preserve">I SDD kigger vi på systemet ligesom en </w:t>
+      </w:r>
+      <w:proofErr w:type="spellStart"/>
+      <w:r>
+        <w:t>blak</w:t>
+      </w:r>
+      <w:proofErr w:type="spellEnd"/>
       <w:r>
         <w:t xml:space="preserve"> </w:t>
       </w:r>
       <w:proofErr w:type="spellStart"/>
       <w:r>
-        <w:t>use</w:t>
-      </w:r>
-      <w:proofErr w:type="spellEnd"/>
-      <w:r>
-        <w:t xml:space="preserve"> casens placering i </w:t>
-      </w:r>
-      <w:proofErr w:type="spellStart"/>
-      <w:r>
-        <w:t>hierakiet</w:t>
-      </w:r>
-      <w:proofErr w:type="spellEnd"/>
-      <w:r>
-        <w:t xml:space="preserve">, den typiske og mest brugte her er "brugermål", men vores UC1 og UC2 er underfunktioner til UC3 og har derfor fået underfunktion i stedet. Den primære aktør beskriver den person der </w:t>
-      </w:r>
-      <w:proofErr w:type="gramStart"/>
-      <w:r>
-        <w:t>interagere</w:t>
-      </w:r>
-      <w:proofErr w:type="gramEnd"/>
-      <w:r>
-        <w:t xml:space="preserve"> med systemet i den konkrete </w:t>
-      </w:r>
-      <w:proofErr w:type="spellStart"/>
-      <w:r>
-        <w:t>use</w:t>
-      </w:r>
-      <w:proofErr w:type="spellEnd"/>
-      <w:r>
-        <w:t xml:space="preserve"> case, som nævn i afsnittet ovenfor bestræber man sig på at det kun er én bruger pr </w:t>
-      </w:r>
-      <w:proofErr w:type="spellStart"/>
-      <w:r>
-        <w:t>use</w:t>
-      </w:r>
-      <w:proofErr w:type="spellEnd"/>
-      <w:r>
-        <w:t xml:space="preserve"> case. Det er vigtigt at bemærke at vi forsøger at beskrive rollen på aktøren så præcist som muligt, dvs. bilsælger som er vores </w:t>
-      </w:r>
-      <w:proofErr w:type="gramStart"/>
-      <w:r>
-        <w:t>aktør</w:t>
-      </w:r>
-      <w:proofErr w:type="gramEnd"/>
-      <w:r>
-        <w:t xml:space="preserve"> er væsentligt bedre end blot at kalde ham en bruger. Interesser og interessenter b</w:t>
-      </w:r>
-      <w:r>
-        <w:t xml:space="preserve">eskrives også i den enkelte </w:t>
-      </w:r>
-      <w:proofErr w:type="spellStart"/>
-      <w:r>
-        <w:t>use</w:t>
-      </w:r>
-      <w:proofErr w:type="spellEnd"/>
-      <w:r>
-        <w:t xml:space="preserve"> cases, her trækker vi en rød tråd tilbage til vores visionsdokument og udvælger de interessenter som har interesse i den konkrete </w:t>
-      </w:r>
-      <w:proofErr w:type="spellStart"/>
-      <w:r>
-        <w:t>use</w:t>
-      </w:r>
-      <w:proofErr w:type="spellEnd"/>
-      <w:r>
-        <w:t xml:space="preserve"> case. Forudsætninger dækker over krav der skal være opfyldt for </w:t>
-      </w:r>
-      <w:proofErr w:type="spellStart"/>
-      <w:r>
-        <w:t>use</w:t>
-      </w:r>
-      <w:proofErr w:type="spellEnd"/>
-      <w:r>
-        <w:t xml:space="preserve"> casen kan gå i gang, det kan som i vores UC3 være andre </w:t>
-      </w:r>
-      <w:proofErr w:type="spellStart"/>
-      <w:r>
-        <w:t>use</w:t>
-      </w:r>
-      <w:proofErr w:type="spellEnd"/>
-      <w:r>
-        <w:t xml:space="preserve"> cases som skal være afviklet først. Det er vigtigt at man ikke laver trivielle forudsætninger. </w:t>
-      </w:r>
-      <w:r>
-        <w:t xml:space="preserve">Succesgaranti dækker over de forhold der skal være opfyldte ved </w:t>
-      </w:r>
-      <w:proofErr w:type="spellStart"/>
-      <w:r>
-        <w:t>use</w:t>
-      </w:r>
-      <w:proofErr w:type="spellEnd"/>
-      <w:r>
-        <w:t xml:space="preserve"> casens afslutning, gælder primært for hovedscenariet, men kan alternative scenariers succesgarantier kan også beskrives. </w:t>
-      </w:r>
-      <w:r>
-        <w:t xml:space="preserve">disse succesgarantier bør opfylde alle vores interessenters interesser. For vores </w:t>
-      </w:r>
-      <w:proofErr w:type="spellStart"/>
-      <w:r>
-        <w:t>use</w:t>
-      </w:r>
-      <w:proofErr w:type="spellEnd"/>
-      <w:r>
-        <w:t xml:space="preserve"> cases var det ret simpelt og ligefrem at beskrive vores succesgarantier da de bare er opfyldt når den funktion er fuldendt korrekt. Hovedscenariet beskriver det oftest forekommende scenarie det beskrives uden variation og skal som hovedregel opfylde alle interessenternes interesser. På grund af størrelsen af vores UC1 og UC2 er der ikke mange trin i disse, men hovedscenarier kan ofte blive på </w:t>
-      </w:r>
-      <w:proofErr w:type="gramStart"/>
-      <w:r>
-        <w:t xml:space="preserve">mange </w:t>
-      </w:r>
-      <w:r>
-        <w:t xml:space="preserve"> </w:t>
-      </w:r>
-      <w:r>
-        <w:t>trin</w:t>
-      </w:r>
-      <w:proofErr w:type="gramEnd"/>
-      <w:r>
-        <w:t xml:space="preserve">. Varianter er hvor man beskriver alternative scenarier, både successcenarier men også fejlhåndteringsscenarier. Disse varianter består af 2 trin, første trin er betingelsen, her beskrives betingelsen samt hvordan den opdages. Trin 2 er håndteringen, </w:t>
-      </w:r>
-      <w:r>
-        <w:t xml:space="preserve">her kan man beskrive de trin der skal tages i denne variation, der kan derefter fortsætte til hovedscenariet eller specifikt vælge at afslutte </w:t>
-      </w:r>
-      <w:proofErr w:type="spellStart"/>
-      <w:r>
-        <w:t>use</w:t>
-      </w:r>
-      <w:proofErr w:type="spellEnd"/>
-      <w:r>
-        <w:t xml:space="preserve"> casen. De primære varianter vi har brugt i vores UC1 og UC2 er fejlhåndteringer. Teknologier og dataformer dækker over eventuelle krav der kan være stillet fra kunden. Vi bør som hovedregel prøve at begrænse disse mest muligt for ikke at ligge os fast på teknologi valg så tidligt i processen. Krav her </w:t>
-      </w:r>
-      <w:proofErr w:type="gramStart"/>
-      <w:r>
-        <w:t>kan  i</w:t>
-      </w:r>
-      <w:proofErr w:type="gramEnd"/>
-      <w:r>
-        <w:t xml:space="preserve"> værste tilfælde blive en trussel for os senere, som vi så skal håndtere og dermed gøre systemet dyrere for kunden. I vores </w:t>
-      </w:r>
-      <w:proofErr w:type="gramStart"/>
-      <w:r>
-        <w:t>tilfælde  er</w:t>
-      </w:r>
-      <w:proofErr w:type="gramEnd"/>
-      <w:r>
-        <w:t xml:space="preserve"> vi blevet stillet visse krav til brug af visse </w:t>
-      </w:r>
-      <w:proofErr w:type="spellStart"/>
-      <w:r>
-        <w:t>API'er</w:t>
-      </w:r>
-      <w:proofErr w:type="spellEnd"/>
-      <w:r>
-        <w:t>, derfor er disse medtaget i vores UC1 og UC2.</w:t>
-      </w:r>
-      <w:r>
-        <w:t xml:space="preserve"> Ikke funktionelle krav som hører til </w:t>
-      </w:r>
-      <w:proofErr w:type="spellStart"/>
-      <w:r>
-        <w:t>use</w:t>
-      </w:r>
-      <w:proofErr w:type="spellEnd"/>
-      <w:r>
-        <w:t xml:space="preserve"> casen eller som afdækkes mens </w:t>
-      </w:r>
-      <w:proofErr w:type="spellStart"/>
-      <w:r>
-        <w:t>use</w:t>
-      </w:r>
-      <w:proofErr w:type="spellEnd"/>
-      <w:r>
-        <w:t xml:space="preserve"> casen laves tilføjes her, de bør dog også blive tilføjet til den supplerende kravspecifikation senere. Et af de ikke funktionelle krav som går igen i både UC1 og UC2, er kravet om at vores kald til RKI og bank ikke må påvirke brugbarheden af vores brugergrænseflade mens de foretages. Hyppighed beskriver hvor tit en </w:t>
-      </w:r>
-      <w:proofErr w:type="spellStart"/>
-      <w:r>
-        <w:t>use</w:t>
-      </w:r>
-      <w:proofErr w:type="spellEnd"/>
-      <w:r>
-        <w:t xml:space="preserve"> case forekommer, i vores tilfælde er det nok ikke noget der reelt vil ske </w:t>
-      </w:r>
-      <w:r>
-        <w:t xml:space="preserve">hurtigt efter hinanden, vi har dog skrevet ofte fordi vi mener vores system skal kunne understøtte at man laver disse kald inden for kort tid. Det sidste punkt på den formelle </w:t>
-      </w:r>
-      <w:proofErr w:type="spellStart"/>
-      <w:r>
-        <w:t>use</w:t>
-      </w:r>
-      <w:proofErr w:type="spellEnd"/>
-      <w:r>
-        <w:t xml:space="preserve"> case er diverse, her kan man beskrive det som ikke passer ind i de andre punkter. Vi kan også tilføje </w:t>
-      </w:r>
-      <w:r>
-        <w:lastRenderedPageBreak/>
-        <w:t xml:space="preserve">kendte eller eventuelt uløste problemstillinger man har opdaget undervejs. Vi har ikke haft noget til diverse posten i nogle af vores </w:t>
-      </w:r>
-      <w:proofErr w:type="spellStart"/>
-      <w:r>
-        <w:t>use</w:t>
-      </w:r>
-      <w:proofErr w:type="spellEnd"/>
-      <w:r>
-        <w:t xml:space="preserve"> cases og den er derfor ikke taget med på </w:t>
-      </w:r>
-      <w:proofErr w:type="spellStart"/>
-      <w:r>
-        <w:t>use</w:t>
-      </w:r>
-      <w:proofErr w:type="spellEnd"/>
-      <w:r>
-        <w:t xml:space="preserve"> casen.</w:t>
+        <w:t>box</w:t>
+      </w:r>
+      <w:proofErr w:type="spellEnd"/>
+      <w:r>
+        <w:t xml:space="preserve">, og vi viser alle de funktioner som kommer fra en </w:t>
+      </w:r>
+      <w:proofErr w:type="spellStart"/>
+      <w:r>
+        <w:t>usecase</w:t>
+      </w:r>
+      <w:proofErr w:type="spellEnd"/>
+      <w:r>
+        <w:t xml:space="preserve"> på systemet. SDD er rigtig godt til at analysere systemet og viser enlige hvad systemet gøre. Den er også meget godt at viser rollerne</w:t>
+      </w:r>
+      <w:r>
+        <w:t>(aktør) i</w:t>
+      </w:r>
+      <w:r>
+        <w:t xml:space="preserve"> systemet.</w:t>
+      </w:r>
+      <w:r>
+        <w:t xml:space="preserve"> Vi bruger SSD til at identificerer system operationer. </w:t>
       </w:r>
     </w:p>
     <w:p/>
@@ -4659,149 +4995,42 @@
       <w:pPr>
         <w:pStyle w:val="Overskrift3"/>
       </w:pPr>
-      <w:bookmarkStart w:id="14" w:name="_Toc513105031"/>
-      <w:r>
-        <w:t>Systemsekvensdiagrammer</w:t>
-      </w:r>
-      <w:bookmarkEnd w:id="14"/>
+      <w:bookmarkStart w:id="16" w:name="_Toc513191687"/>
+      <w:r>
+        <w:t>Operationskontrakter</w:t>
+      </w:r>
+      <w:bookmarkEnd w:id="16"/>
+    </w:p>
+    <w:p>
+      <w:pPr>
+        <w:pStyle w:val="Ingenafstand"/>
+      </w:pPr>
+    </w:p>
+    <w:p>
+      <w:pPr>
+        <w:pStyle w:val="Ingenafstand"/>
+      </w:pPr>
+    </w:p>
+    <w:p>
+      <w:pPr>
+        <w:pStyle w:val="Ingenafstand"/>
+      </w:pPr>
+    </w:p>
+    <w:p>
+      <w:pPr>
+        <w:pStyle w:val="Overskrift3"/>
+      </w:pPr>
+      <w:bookmarkStart w:id="17" w:name="_Toc513191688"/>
+      <w:r>
+        <w:t>Klassediagram</w:t>
+      </w:r>
+      <w:r>
+        <w:t xml:space="preserve"> – trelagsarkitektur </w:t>
+      </w:r>
       <w:r>
         <w:t>(Shahnaz)</w:t>
       </w:r>
-    </w:p>
-    <w:p>
-      <w:r>
-        <w:t xml:space="preserve">Systemsekvensdiagrammer viser at hvordan en bruger </w:t>
-      </w:r>
-      <w:r>
-        <w:t>kommunikation med</w:t>
-      </w:r>
-      <w:r>
-        <w:t xml:space="preserve"> systemet</w:t>
-      </w:r>
-      <w:r>
-        <w:t xml:space="preserve"> i forhold til en konkrete </w:t>
-      </w:r>
-      <w:proofErr w:type="spellStart"/>
-      <w:r>
-        <w:t>usecase</w:t>
-      </w:r>
-      <w:proofErr w:type="spellEnd"/>
-      <w:r>
-        <w:t xml:space="preserve"> scenarier, den også fokuserer på hvad </w:t>
-      </w:r>
-      <w:r>
-        <w:t>systemets</w:t>
-      </w:r>
-      <w:bookmarkStart w:id="15" w:name="_GoBack"/>
-      <w:bookmarkEnd w:id="15"/>
-      <w:r>
-        <w:t xml:space="preserve"> respons er, ved en bestemte stimuli. </w:t>
-      </w:r>
-      <w:r>
-        <w:t xml:space="preserve">I </w:t>
-      </w:r>
-      <w:proofErr w:type="spellStart"/>
-      <w:r>
-        <w:t>SDD</w:t>
-      </w:r>
-      <w:proofErr w:type="spellEnd"/>
-      <w:r>
-        <w:t xml:space="preserve"> kigger vi på systemet ligesom en </w:t>
-      </w:r>
-      <w:proofErr w:type="spellStart"/>
-      <w:r>
-        <w:t>blak</w:t>
-      </w:r>
-      <w:proofErr w:type="spellEnd"/>
-      <w:r>
-        <w:t xml:space="preserve"> </w:t>
-      </w:r>
-      <w:proofErr w:type="spellStart"/>
-      <w:r>
-        <w:t>box</w:t>
-      </w:r>
-      <w:proofErr w:type="spellEnd"/>
-      <w:r>
-        <w:t xml:space="preserve">, og vi viser alle de funktioner som kommer fra en </w:t>
-      </w:r>
-      <w:proofErr w:type="spellStart"/>
-      <w:r>
-        <w:t>usecase</w:t>
-      </w:r>
-      <w:proofErr w:type="spellEnd"/>
-      <w:r>
-        <w:t xml:space="preserve"> på systemet. </w:t>
-      </w:r>
-      <w:proofErr w:type="spellStart"/>
-      <w:r>
-        <w:t>SDD</w:t>
-      </w:r>
-      <w:proofErr w:type="spellEnd"/>
-      <w:r>
-        <w:t xml:space="preserve"> er rigtig godt til at analysere systemet og viser enlige hvad systemet gøre. Den er også meget godt at viser rollerne</w:t>
-      </w:r>
-      <w:r>
-        <w:t>(aktør) i</w:t>
-      </w:r>
-      <w:r>
-        <w:t xml:space="preserve"> systemet.</w:t>
-      </w:r>
-      <w:r>
-        <w:t xml:space="preserve"> Vi bruger </w:t>
-      </w:r>
-      <w:proofErr w:type="spellStart"/>
-      <w:r>
-        <w:t>SSD</w:t>
-      </w:r>
-      <w:proofErr w:type="spellEnd"/>
-      <w:r>
-        <w:t xml:space="preserve"> til at identificerer system operationer. </w:t>
-      </w:r>
-    </w:p>
-    <w:p/>
-    <w:p>
-      <w:pPr>
-        <w:pStyle w:val="Overskrift3"/>
-      </w:pPr>
-      <w:bookmarkStart w:id="16" w:name="_Toc513105032"/>
-      <w:r>
-        <w:t>Operationskontrakter</w:t>
-      </w:r>
-      <w:bookmarkEnd w:id="16"/>
-    </w:p>
-    <w:p>
-      <w:pPr>
-        <w:pStyle w:val="Ingenafstand"/>
-      </w:pPr>
-    </w:p>
-    <w:p>
-      <w:pPr>
-        <w:pStyle w:val="Ingenafstand"/>
-      </w:pPr>
-    </w:p>
-    <w:p>
-      <w:pPr>
-        <w:pStyle w:val="Ingenafstand"/>
-      </w:pPr>
-    </w:p>
-    <w:p>
-      <w:pPr>
-        <w:pStyle w:val="Overskrift3"/>
-      </w:pPr>
-      <w:bookmarkStart w:id="17" w:name="_Toc513105033"/>
-      <w:r>
-        <w:t>Klassediagram</w:t>
-      </w:r>
-      <w:r>
-        <w:t xml:space="preserve"> – trelagsarkitektur</w:t>
-      </w:r>
       <w:bookmarkEnd w:id="17"/>
-      <w:r>
-        <w:t xml:space="preserve"> </w:t>
-      </w:r>
-      <w:r>
-        <w:t>(Shahnaz)</w:t>
-      </w:r>
     </w:p>
     <w:p>
       <w:pPr>
@@ -4852,7 +5081,7 @@
           <w:sz w:val="22"/>
           <w:szCs w:val="22"/>
         </w:rPr>
-        <w:t xml:space="preserve"> og med andre IT-systemer. </w:t>
+        <w:t xml:space="preserve"> og med andre IT-systemer. Vi bruger </w:t>
       </w:r>
       <w:r>
         <w:rPr>
@@ -4861,29 +5090,29 @@
           <w:sz w:val="22"/>
           <w:szCs w:val="22"/>
         </w:rPr>
-        <w:t xml:space="preserve">Vi bruger </w:t>
-      </w:r>
-      <w:r>
+        <w:t xml:space="preserve">trelagsarkitektur til at styrer på vores system og vi sætter klasser i klassediagram på plads til at vi kan selv se hver opgaven til enkelte klasse i vores system. </w:t>
+      </w:r>
+    </w:p>
+    <w:p>
+      <w:pPr>
+        <w:pStyle w:val="NormalWeb"/>
+        <w:spacing w:before="104" w:beforeAutospacing="0" w:after="104" w:afterAutospacing="0" w:line="334" w:lineRule="atLeast"/>
         <w:rPr>
           <w:rFonts w:ascii="Georgia" w:hAnsi="Georgia" w:cs="Arial"/>
           <w:color w:val="252525"/>
           <w:sz w:val="22"/>
           <w:szCs w:val="22"/>
         </w:rPr>
-        <w:t xml:space="preserve">trelagsarkitektur til at styrer på vores system og vi sætter klasser i klassediagram på plads til at vi kan selv se hver opgaven til enkelte klasse i vores system. </w:t>
-      </w:r>
-    </w:p>
-    <w:p>
-      <w:pPr>
-        <w:pStyle w:val="NormalWeb"/>
-        <w:spacing w:before="104" w:beforeAutospacing="0" w:after="104" w:afterAutospacing="0" w:line="334" w:lineRule="atLeast"/>
+      </w:pPr>
+      <w:r>
         <w:rPr>
           <w:rFonts w:ascii="Georgia" w:hAnsi="Georgia" w:cs="Arial"/>
           <w:color w:val="252525"/>
           <w:sz w:val="22"/>
           <w:szCs w:val="22"/>
         </w:rPr>
-      </w:pPr>
+        <w:t>Udover det når men bruger interfaces og trelagsarkitektur til at gøre vores system mere b</w:t>
+      </w:r>
       <w:r>
         <w:rPr>
           <w:rFonts w:ascii="Georgia" w:hAnsi="Georgia" w:cs="Arial"/>
@@ -4891,29 +5120,29 @@
           <w:sz w:val="22"/>
           <w:szCs w:val="22"/>
         </w:rPr>
-        <w:t>Udover det når men bruger interfaces og trelagsarkitektur til at gøre vores system mere b</w:t>
-      </w:r>
-      <w:r>
+        <w:t>rugervenlig til andre udvikler i fremtid.</w:t>
+      </w:r>
+    </w:p>
+    <w:p>
+      <w:pPr>
+        <w:pStyle w:val="NormalWeb"/>
+        <w:spacing w:before="104" w:beforeAutospacing="0" w:after="104" w:afterAutospacing="0" w:line="334" w:lineRule="atLeast"/>
         <w:rPr>
           <w:rFonts w:ascii="Georgia" w:hAnsi="Georgia" w:cs="Arial"/>
           <w:color w:val="252525"/>
           <w:sz w:val="22"/>
           <w:szCs w:val="22"/>
         </w:rPr>
-        <w:t>rugervenlig til andre udvikler i fremtid.</w:t>
-      </w:r>
-    </w:p>
-    <w:p>
-      <w:pPr>
-        <w:pStyle w:val="NormalWeb"/>
-        <w:spacing w:before="104" w:beforeAutospacing="0" w:after="104" w:afterAutospacing="0" w:line="334" w:lineRule="atLeast"/>
+      </w:pPr>
+      <w:r>
         <w:rPr>
           <w:rFonts w:ascii="Georgia" w:hAnsi="Georgia" w:cs="Arial"/>
           <w:color w:val="252525"/>
           <w:sz w:val="22"/>
           <w:szCs w:val="22"/>
         </w:rPr>
-      </w:pPr>
+        <w:t xml:space="preserve">Vores trelagsarkitektur </w:t>
+      </w:r>
       <w:r>
         <w:rPr>
           <w:rFonts w:ascii="Georgia" w:hAnsi="Georgia" w:cs="Arial"/>
@@ -4921,43 +5150,7 @@
           <w:sz w:val="22"/>
           <w:szCs w:val="22"/>
         </w:rPr>
-        <w:t xml:space="preserve">Vores </w:t>
-      </w:r>
-      <w:r>
-        <w:rPr>
-          <w:rFonts w:ascii="Georgia" w:hAnsi="Georgia" w:cs="Arial"/>
-          <w:color w:val="252525"/>
-          <w:sz w:val="22"/>
-          <w:szCs w:val="22"/>
-        </w:rPr>
-        <w:t xml:space="preserve">trelagsarkitektur </w:t>
-      </w:r>
-      <w:r>
-        <w:rPr>
-          <w:rFonts w:ascii="Georgia" w:hAnsi="Georgia" w:cs="Arial"/>
-          <w:color w:val="252525"/>
-          <w:sz w:val="22"/>
-          <w:szCs w:val="22"/>
-        </w:rPr>
-        <w:t>er lagene defineret på følgende måde</w:t>
-      </w:r>
-      <w:r>
-        <w:rPr>
-          <w:rFonts w:ascii="Georgia" w:hAnsi="Georgia" w:cs="Arial"/>
-          <w:color w:val="252525"/>
-          <w:sz w:val="22"/>
-          <w:szCs w:val="22"/>
-        </w:rPr>
-        <w:t>:</w:t>
-      </w:r>
-      <w:r>
-        <w:rPr>
-          <w:rFonts w:ascii="Georgia" w:hAnsi="Georgia" w:cs="Arial"/>
-          <w:color w:val="252525"/>
-          <w:sz w:val="22"/>
-          <w:szCs w:val="22"/>
-        </w:rPr>
-        <w:t xml:space="preserve"> </w:t>
+        <w:t xml:space="preserve">er lagene defineret på følgende måde: </w:t>
       </w:r>
     </w:p>
     <w:p>
@@ -4987,21 +5180,7 @@
           <w:rFonts w:ascii="Georgia" w:hAnsi="Georgia" w:cs="Arial"/>
           <w:color w:val="252525"/>
         </w:rPr>
-        <w:t>:</w:t>
-      </w:r>
-      <w:r>
-        <w:rPr>
-          <w:rFonts w:ascii="Georgia" w:hAnsi="Georgia" w:cs="Arial"/>
-          <w:color w:val="252525"/>
-        </w:rPr>
-        <w:t xml:space="preserve"> </w:t>
-      </w:r>
-      <w:r>
-        <w:rPr>
-          <w:rFonts w:ascii="Georgia" w:hAnsi="Georgia" w:cs="Arial"/>
-          <w:color w:val="252525"/>
-        </w:rPr>
-        <w:t>Det øverste lag der håndterer modtagelse og præsentation af data. Dette lag er kendetegnet ved at være ”tæt” på brugeren af programmet.</w:t>
+        <w:t>: Det øverste lag der håndterer modtagelse og præsentation af data. Dette lag er kendetegnet ved at være ”tæt” på brugeren af programmet.</w:t>
       </w:r>
       <w:r>
         <w:rPr>
@@ -5186,7 +5365,7 @@
         <w:pStyle w:val="Overskrift1"/>
         <w:jc w:val="both"/>
       </w:pPr>
-      <w:bookmarkStart w:id="18" w:name="_Toc513105034"/>
+      <w:bookmarkStart w:id="18" w:name="_Toc513191689"/>
       <w:r>
         <w:lastRenderedPageBreak/>
         <w:t xml:space="preserve">Fase 2: </w:t>
@@ -5202,6 +5381,7 @@
       <w:pPr>
         <w:pStyle w:val="Overskrift2"/>
       </w:pPr>
+      <w:bookmarkStart w:id="19" w:name="_Toc513191690"/>
       <w:r>
         <w:t xml:space="preserve">Iteration </w:t>
       </w:r>
@@ -5211,6 +5391,7 @@
       <w:r>
         <w:t>1</w:t>
       </w:r>
+      <w:bookmarkEnd w:id="19"/>
     </w:p>
     <w:p>
       <w:pPr>
@@ -5241,12 +5422,12 @@
         <w:pStyle w:val="Overskrift1"/>
         <w:jc w:val="both"/>
       </w:pPr>
-      <w:bookmarkStart w:id="19" w:name="_Toc513105035"/>
+      <w:bookmarkStart w:id="20" w:name="_Toc513191691"/>
       <w:r>
         <w:lastRenderedPageBreak/>
         <w:t>Konklusion</w:t>
       </w:r>
-      <w:bookmarkEnd w:id="19"/>
+      <w:bookmarkEnd w:id="20"/>
       <w:r>
         <w:t xml:space="preserve"> </w:t>
       </w:r>
@@ -5275,12 +5456,12 @@
         <w:pStyle w:val="Overskrift1"/>
         <w:jc w:val="both"/>
       </w:pPr>
-      <w:bookmarkStart w:id="20" w:name="_Toc513105036"/>
+      <w:bookmarkStart w:id="21" w:name="_Toc513191692"/>
       <w:r>
         <w:lastRenderedPageBreak/>
         <w:t>Litteraturliste</w:t>
       </w:r>
-      <w:bookmarkEnd w:id="20"/>
+      <w:bookmarkEnd w:id="21"/>
       <w:r>
         <w:t xml:space="preserve"> </w:t>
       </w:r>
@@ -5309,12 +5490,12 @@
         <w:pStyle w:val="Overskrift1"/>
         <w:jc w:val="both"/>
       </w:pPr>
-      <w:bookmarkStart w:id="21" w:name="_Toc513105037"/>
+      <w:bookmarkStart w:id="22" w:name="_Toc513191693"/>
       <w:r>
         <w:lastRenderedPageBreak/>
         <w:t>Bilag</w:t>
       </w:r>
-      <w:bookmarkEnd w:id="21"/>
+      <w:bookmarkEnd w:id="22"/>
       <w:r>
         <w:t xml:space="preserve"> </w:t>
       </w:r>
@@ -5323,7 +5504,7 @@
       <w:pPr>
         <w:pStyle w:val="Overskrift2"/>
       </w:pPr>
-      <w:bookmarkStart w:id="22" w:name="_Toc513105038"/>
+      <w:bookmarkStart w:id="23" w:name="_Toc513191694"/>
       <w:r>
         <w:t xml:space="preserve">Bilag 1 </w:t>
       </w:r>
@@ -5336,7 +5517,7 @@
       <w:r>
         <w:t>Iterations- og faseplan</w:t>
       </w:r>
-      <w:bookmarkEnd w:id="22"/>
+      <w:bookmarkEnd w:id="23"/>
       <w:r>
         <w:br w:type="page"/>
       </w:r>
@@ -5345,7 +5526,7 @@
       <w:pPr>
         <w:pStyle w:val="Overskrift2"/>
       </w:pPr>
-      <w:bookmarkStart w:id="23" w:name="_Toc513105039"/>
+      <w:bookmarkStart w:id="24" w:name="_Toc513191695"/>
       <w:r>
         <w:lastRenderedPageBreak/>
         <w:t xml:space="preserve">Bilag </w:t>
@@ -5356,7 +5537,7 @@
       <w:r>
         <w:t xml:space="preserve"> – Visionsdokumentet</w:t>
       </w:r>
-      <w:bookmarkEnd w:id="23"/>
+      <w:bookmarkEnd w:id="24"/>
       <w:r>
         <w:t xml:space="preserve"> </w:t>
       </w:r>
@@ -5365,11 +5546,11 @@
       <w:pPr>
         <w:pStyle w:val="Overskrift3"/>
       </w:pPr>
-      <w:bookmarkStart w:id="24" w:name="_Toc513105040"/>
+      <w:bookmarkStart w:id="25" w:name="_Toc513191696"/>
       <w:r>
         <w:t>Visionen</w:t>
       </w:r>
-      <w:bookmarkEnd w:id="24"/>
+      <w:bookmarkEnd w:id="25"/>
     </w:p>
     <w:p>
       <w:pPr>
@@ -5394,11 +5575,11 @@
       <w:pPr>
         <w:pStyle w:val="Overskrift3"/>
       </w:pPr>
-      <w:bookmarkStart w:id="25" w:name="_Toc513105041"/>
+      <w:bookmarkStart w:id="26" w:name="_Toc513191697"/>
       <w:r>
         <w:t>Interessentanalyse</w:t>
       </w:r>
-      <w:bookmarkEnd w:id="25"/>
+      <w:bookmarkEnd w:id="26"/>
       <w:r>
         <w:t xml:space="preserve"> </w:t>
       </w:r>
@@ -5607,7 +5788,7 @@
       <w:pPr>
         <w:pStyle w:val="Overskrift3"/>
       </w:pPr>
-      <w:bookmarkStart w:id="26" w:name="_Toc513105042"/>
+      <w:bookmarkStart w:id="27" w:name="_Toc513191698"/>
       <w:r>
         <w:t>Feature</w:t>
       </w:r>
@@ -5617,7 +5798,7 @@
       <w:r>
         <w:t>liste</w:t>
       </w:r>
-      <w:bookmarkEnd w:id="26"/>
+      <w:bookmarkEnd w:id="27"/>
     </w:p>
     <w:p>
       <w:pPr>
@@ -5693,6 +5874,7 @@
       <w:pPr>
         <w:pStyle w:val="Overskrift2"/>
       </w:pPr>
+      <w:bookmarkStart w:id="28" w:name="_Toc513191699"/>
       <w:r>
         <w:t xml:space="preserve">Bilag 3 </w:t>
       </w:r>
@@ -5710,6 +5892,7 @@
       <w:r>
         <w:t xml:space="preserve"> case diagram, første udkast</w:t>
       </w:r>
+      <w:bookmarkEnd w:id="28"/>
     </w:p>
     <w:p/>
     <w:p>
@@ -5763,7 +5946,7 @@
     </w:p>
     <w:p>
       <w:r>
-        <w:object w:dxaOrig="14907" w:dyaOrig="21076">
+        <w:object w:dxaOrig="14907" w:dyaOrig="21076" w14:anchorId="3FB0A269">
           <v:shapetype id="_x0000_t75" coordsize="21600,21600" o:spt="75" o:preferrelative="t" path="m@4@5l@4@11@9@11@9@5xe" filled="f" stroked="f">
             <v:stroke joinstyle="miter"/>
             <v:formulas>
@@ -5786,7 +5969,7 @@
           <v:shape id="_x0000_i1025" type="#_x0000_t75" style="width:745.2pt;height:1053.6pt" o:ole="">
             <v:imagedata r:id="rId18" o:title=""/>
           </v:shape>
-          <o:OLEObject Type="Embed" ProgID="Visio.Drawing.15" ShapeID="_x0000_i1025" DrawAspect="Content" ObjectID="_1586933232" r:id="rId19"/>
+          <o:OLEObject Type="Embed" ProgID="Visio.Drawing.15" ShapeID="_x0000_i1025" DrawAspect="Content" ObjectID="_1586933640" r:id="rId19"/>
         </w:object>
       </w:r>
     </w:p>
@@ -6017,6 +6200,69 @@
       <w:r>
         <w:t xml:space="preserve"> cases og ikke kan stå alene. Dette vil dog blive revideret senere.</w:t>
       </w:r>
+    </w:p>
+  </w:footnote>
+  <w:footnote w:id="5">
+    <w:p>
+      <w:pPr>
+        <w:pStyle w:val="Fodnotetekst"/>
+      </w:pPr>
+      <w:r>
+        <w:rPr>
+          <w:rStyle w:val="Fodnotehenvisning"/>
+        </w:rPr>
+        <w:footnoteRef/>
+      </w:r>
+      <w:r>
+        <w:t xml:space="preserve"> Se </w:t>
+      </w:r>
+      <w:proofErr w:type="gramStart"/>
+      <w:r>
+        <w:t>bilag ?????????????</w:t>
+      </w:r>
+      <w:proofErr w:type="gramEnd"/>
+    </w:p>
+  </w:footnote>
+  <w:footnote w:id="6">
+    <w:p>
+      <w:pPr>
+        <w:pStyle w:val="Fodnotetekst"/>
+      </w:pPr>
+      <w:r>
+        <w:rPr>
+          <w:rStyle w:val="Fodnotehenvisning"/>
+        </w:rPr>
+        <w:footnoteRef/>
+      </w:r>
+      <w:r>
+        <w:t xml:space="preserve"> Se </w:t>
+      </w:r>
+      <w:proofErr w:type="gramStart"/>
+      <w:r>
+        <w:t>bilag ??????????????</w:t>
+      </w:r>
+      <w:proofErr w:type="gramEnd"/>
+    </w:p>
+  </w:footnote>
+  <w:footnote w:id="7">
+    <w:p>
+      <w:pPr>
+        <w:pStyle w:val="Fodnotetekst"/>
+      </w:pPr>
+      <w:r>
+        <w:rPr>
+          <w:rStyle w:val="Fodnotehenvisning"/>
+        </w:rPr>
+        <w:footnoteRef/>
+      </w:r>
+      <w:r>
+        <w:t xml:space="preserve"> Se </w:t>
+      </w:r>
+      <w:proofErr w:type="gramStart"/>
+      <w:r>
+        <w:t>bilag ?????????????</w:t>
+      </w:r>
+      <w:proofErr w:type="gramEnd"/>
     </w:p>
   </w:footnote>
 </w:footnotes>
@@ -6351,7 +6597,7 @@
     <w:lsdException w:name="Table Web 2" w:semiHidden="1" w:unhideWhenUsed="1"/>
     <w:lsdException w:name="Table Web 3" w:semiHidden="1" w:unhideWhenUsed="1"/>
     <w:lsdException w:name="Balloon Text" w:semiHidden="1" w:unhideWhenUsed="1"/>
-    <w:lsdException w:name="Table Grid" w:semiHidden="1" w:uiPriority="39" w:unhideWhenUsed="1"/>
+    <w:lsdException w:name="Table Grid" w:uiPriority="39"/>
     <w:lsdException w:name="Table Theme" w:semiHidden="1" w:unhideWhenUsed="1"/>
     <w:lsdException w:name="Placeholder Text" w:semiHidden="1"/>
     <w:lsdException w:name="No Spacing" w:uiPriority="1" w:qFormat="1"/>
@@ -7121,6 +7367,14 @@
     <w:pitch w:val="variable"/>
     <w:sig w:usb0="00000007" w:usb1="00000000" w:usb2="00000000" w:usb3="00000000" w:csb0="00000003" w:csb1="00000000"/>
   </w:font>
+  <w:font w:name="Magic R">
+    <w:altName w:val="Batang"/>
+    <w:panose1 w:val="00000000000000000000"/>
+    <w:charset w:val="81"/>
+    <w:family w:val="roman"/>
+    <w:notTrueType/>
+    <w:pitch w:val="default"/>
+  </w:font>
   <w:font w:name="Calibri">
     <w:panose1 w:val="020F0502020204030204"/>
     <w:charset w:val="00"/>
@@ -7148,6 +7402,14 @@
     <w:family w:val="swiss"/>
     <w:pitch w:val="variable"/>
     <w:sig w:usb0="E0002EFF" w:usb1="C0007843" w:usb2="00000009" w:usb3="00000000" w:csb0="000001FF" w:csb1="00000000"/>
+  </w:font>
+  <w:font w:name="Malgun Gothic">
+    <w:altName w:val="맑은 고딕"/>
+    <w:panose1 w:val="020B0503020000020004"/>
+    <w:charset w:val="81"/>
+    <w:family w:val="swiss"/>
+    <w:pitch w:val="variable"/>
+    <w:sig w:usb0="9000002F" w:usb1="29D77CFB" w:usb2="00000012" w:usb3="00000000" w:csb0="00080001" w:csb1="00000000"/>
   </w:font>
   <w:font w:name="Calibri Light">
     <w:panose1 w:val="020F0302020204030204"/>
@@ -7200,10 +7462,10 @@
     <m:intLim m:val="subSup"/>
     <m:naryLim m:val="undOvr"/>
   </m:mathPr>
-  <w:themeFontLang w:val="da-DK"/>
+  <w:themeFontLang w:val="da-DK" w:eastAsia="ko-KR"/>
   <w:clrSchemeMapping w:bg1="light1" w:t1="dark1" w:bg2="light2" w:t2="dark2" w:accent1="accent1" w:accent2="accent2" w:accent3="accent3" w:accent4="accent4" w:accent5="accent5" w:accent6="accent6" w:hyperlink="hyperlink" w:followedHyperlink="followedHyperlink"/>
-  <w:decimalSymbol w:val="."/>
-  <w:listSeparator w:val=","/>
+  <w:decimalSymbol w:val=","/>
+  <w:listSeparator w:val=";"/>
 </w:settings>
 </file>
 
@@ -7379,7 +7641,7 @@
     <w:lsdException w:name="Table Web 2" w:semiHidden="1" w:unhideWhenUsed="1"/>
     <w:lsdException w:name="Table Web 3" w:semiHidden="1" w:unhideWhenUsed="1"/>
     <w:lsdException w:name="Balloon Text" w:semiHidden="1" w:unhideWhenUsed="1"/>
-    <w:lsdException w:name="Table Grid" w:semiHidden="1" w:uiPriority="39" w:unhideWhenUsed="1"/>
+    <w:lsdException w:name="Table Grid" w:uiPriority="39"/>
     <w:lsdException w:name="Table Theme" w:semiHidden="1" w:unhideWhenUsed="1"/>
     <w:lsdException w:name="Placeholder Text" w:semiHidden="1"/>
     <w:lsdException w:name="No Spacing" w:uiPriority="1" w:qFormat="1"/>
@@ -7964,7 +8226,7 @@
 </file>
 
 <file path=customXml/itemProps2.xml><?xml version="1.0" encoding="utf-8"?>
-<ds:datastoreItem xmlns:ds="http://schemas.openxmlformats.org/officeDocument/2006/customXml" ds:itemID="{C260BB5C-2765-4194-8615-943B0738C4F8}">
+<ds:datastoreItem xmlns:ds="http://schemas.openxmlformats.org/officeDocument/2006/customXml" ds:itemID="{9A353B8D-62EC-47B5-93E0-E2AC62BB7291}">
   <ds:schemaRefs>
     <ds:schemaRef ds:uri="http://schemas.openxmlformats.org/officeDocument/2006/bibliography"/>
   </ds:schemaRefs>

</xml_diff>

<commit_message>
opdateret rapport, visions dokument og IP/FP
</commit_message>
<xml_diff>
--- a/modeller, dokumenter/Rapport.docx
+++ b/modeller, dokumenter/Rapport.docx
@@ -1,6 +1,6 @@
 
 <file path=word/document.xml><?xml version="1.0" encoding="utf-8"?>
-<w:document xmlns:wpc="http://schemas.microsoft.com/office/word/2010/wordprocessingCanvas" xmlns:cx="http://schemas.microsoft.com/office/drawing/2014/chartex" xmlns:cx1="http://schemas.microsoft.com/office/drawing/2015/9/8/chartex" xmlns:cx2="http://schemas.microsoft.com/office/drawing/2015/10/21/chartex" xmlns:cx3="http://schemas.microsoft.com/office/drawing/2016/5/9/chartex" xmlns:cx4="http://schemas.microsoft.com/office/drawing/2016/5/10/chartex" xmlns:cx5="http://schemas.microsoft.com/office/drawing/2016/5/11/chartex" xmlns:cx6="http://schemas.microsoft.com/office/drawing/2016/5/12/chartex" xmlns:cx7="http://schemas.microsoft.com/office/drawing/2016/5/13/chartex" xmlns:cx8="http://schemas.microsoft.com/office/drawing/2016/5/14/chartex" xmlns:mc="http://schemas.openxmlformats.org/markup-compatibility/2006" xmlns:aink="http://schemas.microsoft.com/office/drawing/2016/ink" xmlns:am3d="http://schemas.microsoft.com/office/drawing/2017/model3d" xmlns:o="urn:schemas-microsoft-com:office:office" xmlns:r="http://schemas.openxmlformats.org/officeDocument/2006/relationships" xmlns:m="http://schemas.openxmlformats.org/officeDocument/2006/math" xmlns:v="urn:schemas-microsoft-com:vml" xmlns:wp14="http://schemas.microsoft.com/office/word/2010/wordprocessingDrawing" xmlns:wp="http://schemas.openxmlformats.org/drawingml/2006/wordprocessingDrawing" xmlns:w10="urn:schemas-microsoft-com:office:word" xmlns:w="http://schemas.openxmlformats.org/wordprocessingml/2006/main" xmlns:w14="http://schemas.microsoft.com/office/word/2010/wordml" xmlns:w15="http://schemas.microsoft.com/office/word/2012/wordml" xmlns:w16cid="http://schemas.microsoft.com/office/word/2016/wordml/cid" xmlns:w16se="http://schemas.microsoft.com/office/word/2015/wordml/symex" xmlns:wpg="http://schemas.microsoft.com/office/word/2010/wordprocessingGroup" xmlns:wpi="http://schemas.microsoft.com/office/word/2010/wordprocessingInk" xmlns:wne="http://schemas.microsoft.com/office/word/2006/wordml" xmlns:wps="http://schemas.microsoft.com/office/word/2010/wordprocessingShape" mc:Ignorable="w14 w15 w16se w16cid wp14">
+<w:document xmlns:ve="http://schemas.openxmlformats.org/markup-compatibility/2006" xmlns:o="urn:schemas-microsoft-com:office:office" xmlns:r="http://schemas.openxmlformats.org/officeDocument/2006/relationships" xmlns:m="http://schemas.openxmlformats.org/officeDocument/2006/math" xmlns:v="urn:schemas-microsoft-com:vml" xmlns:wp="http://schemas.openxmlformats.org/drawingml/2006/wordprocessingDrawing" xmlns:w10="urn:schemas-microsoft-com:office:word" xmlns:w="http://schemas.openxmlformats.org/wordprocessingml/2006/main" xmlns:wne="http://schemas.microsoft.com/office/word/2006/wordml">
   <w:body>
     <w:sdt>
       <w:sdtPr>
@@ -10,7 +10,6 @@
           <w:docPartUnique/>
         </w:docPartObj>
       </w:sdtPr>
-      <w:sdtEndPr/>
       <w:sdtContent>
         <w:p>
           <w:pPr>
@@ -28,7 +27,7 @@
               <w:left w:w="144" w:type="dxa"/>
               <w:right w:w="115" w:type="dxa"/>
             </w:tblCellMar>
-            <w:tblLook w:val="04A0" w:firstRow="1" w:lastRow="0" w:firstColumn="1" w:lastColumn="0" w:noHBand="0" w:noVBand="1"/>
+            <w:tblLook w:val="04A0"/>
           </w:tblPr>
           <w:tblGrid>
             <w:gridCol w:w="8636"/>
@@ -49,7 +48,6 @@
                 <w:dataBinding w:prefixMappings="xmlns:ns0='http://schemas.openxmlformats.org/officeDocument/2006/extended-properties'" w:xpath="/ns0:Properties[1]/ns0:Company[1]" w:storeItemID="{6668398D-A668-4E3E-A5EB-62B293D839F1}"/>
                 <w:text/>
               </w:sdtPr>
-              <w:sdtEndPr/>
               <w:sdtContent>
                 <w:tc>
                   <w:tcPr>
@@ -105,7 +103,6 @@
                   <w:dataBinding w:prefixMappings="xmlns:ns0='http://schemas.openxmlformats.org/package/2006/metadata/core-properties' xmlns:ns1='http://purl.org/dc/elements/1.1/'" w:xpath="/ns0:coreProperties[1]/ns1:title[1]" w:storeItemID="{6C3C8BC8-F283-45AE-878A-BAB7291924A1}"/>
                   <w:text/>
                 </w:sdtPr>
-                <w:sdtEndPr/>
                 <w:sdtContent>
                   <w:p>
                     <w:pPr>
@@ -170,7 +167,6 @@
                 <w:dataBinding w:prefixMappings="xmlns:ns0='http://schemas.openxmlformats.org/package/2006/metadata/core-properties' xmlns:ns1='http://purl.org/dc/elements/1.1/'" w:xpath="/ns0:coreProperties[1]/ns1:subject[1]" w:storeItemID="{6C3C8BC8-F283-45AE-878A-BAB7291924A1}"/>
                 <w:text/>
               </w:sdtPr>
-              <w:sdtEndPr/>
               <w:sdtContent>
                 <w:tc>
                   <w:tcPr>
@@ -211,7 +207,7 @@
           <w:tblPr>
             <w:tblpPr w:leftFromText="187" w:rightFromText="187" w:horzAnchor="margin" w:tblpXSpec="center" w:tblpYSpec="bottom"/>
             <w:tblW w:w="4445" w:type="pct"/>
-            <w:tblLook w:val="04A0" w:firstRow="1" w:lastRow="0" w:firstColumn="1" w:lastColumn="0" w:noHBand="0" w:noVBand="1"/>
+            <w:tblLook w:val="04A0"/>
           </w:tblPr>
           <w:tblGrid>
             <w:gridCol w:w="8773"/>
@@ -234,7 +230,6 @@
                   <w:dataBinding w:prefixMappings="xmlns:ns0='http://schemas.openxmlformats.org/package/2006/metadata/core-properties' xmlns:ns1='http://purl.org/dc/elements/1.1/'" w:xpath="/ns0:coreProperties[1]/ns1:creator[1]" w:storeItemID="{6C3C8BC8-F283-45AE-878A-BAB7291924A1}"/>
                   <w:text/>
                 </w:sdtPr>
-                <w:sdtEndPr/>
                 <w:sdtContent>
                   <w:p>
                     <w:pPr>
@@ -293,7 +288,6 @@
                     <w:calendar w:val="gregorian"/>
                   </w:date>
                 </w:sdtPr>
-                <w:sdtEndPr/>
                 <w:sdtContent>
                   <w:p>
                     <w:pPr>
@@ -312,11 +306,11 @@
                   <w:jc w:val="both"/>
                 </w:pPr>
                 <w:r>
-                  <w:t>Antal tegn</w:t>
+                  <w:t xml:space="preserve">Antal </w:t>
                 </w:r>
                 <w:proofErr w:type="gramStart"/>
                 <w:r>
-                  <w:t>: ?</w:t>
+                  <w:t>tegn: ?</w:t>
                 </w:r>
                 <w:proofErr w:type="gramEnd"/>
               </w:p>
@@ -1228,21 +1222,7 @@
                 <w:rStyle w:val="Hyperlink"/>
                 <w:noProof/>
               </w:rPr>
-              <w:t>Systemsekvensdiagram</w:t>
-            </w:r>
-            <w:r>
-              <w:rPr>
-                <w:rStyle w:val="Hyperlink"/>
-                <w:noProof/>
-              </w:rPr>
-              <w:t>m</w:t>
-            </w:r>
-            <w:r>
-              <w:rPr>
-                <w:rStyle w:val="Hyperlink"/>
-                <w:noProof/>
-              </w:rPr>
-              <w:t>er(Shahnaz)</w:t>
+              <w:t>Systemsekvensdiagrammer(Shahnaz)</w:t>
             </w:r>
             <w:r>
               <w:rPr>
@@ -2437,7 +2417,19 @@
           <w:sz w:val="24"/>
         </w:rPr>
         <w:lastRenderedPageBreak/>
-        <w:t xml:space="preserve">over hvad vi har nået. Det hjælper os til at overholde planen samt reflektere over vores arbejdsproces. Iterations- og faseplanen bør være stabil inden vi går i construction-fasen. </w:t>
+        <w:t>over hvad vi har nået. Det hjælper os til at overholde planen samt reflektere over vores arbejd</w:t>
+      </w:r>
+      <w:r>
+        <w:rPr>
+          <w:sz w:val="24"/>
+        </w:rPr>
+        <w:t>s</w:t>
+      </w:r>
+      <w:r>
+        <w:rPr>
+          <w:sz w:val="24"/>
+        </w:rPr>
+        <w:t xml:space="preserve">proces. Iterations- og faseplanen bør være stabil inden vi går i construction-fasen. </w:t>
       </w:r>
     </w:p>
     <w:p>
@@ -2494,75 +2486,69 @@
         <w:t>(Sofie)</w:t>
       </w:r>
       <w:bookmarkEnd w:id="8"/>
-    </w:p>
-    <w:p>
-      <w:pPr>
-        <w:rPr>
-          <w:sz w:val="28"/>
-        </w:rPr>
-      </w:pPr>
-      <w:r>
-        <w:rPr>
-          <w:sz w:val="28"/>
-        </w:rPr>
-        <w:t>((</w:t>
-      </w:r>
-      <w:r>
-        <w:rPr>
-          <w:sz w:val="28"/>
-        </w:rPr>
-        <w:t xml:space="preserve">tilføj noget om business case </w:t>
+      <w:r>
+        <w:t xml:space="preserve"> (</w:t>
+      </w:r>
+      <w:proofErr w:type="spellStart"/>
+      <w:r>
+        <w:t>review</w:t>
+      </w:r>
+      <w:proofErr w:type="spellEnd"/>
+      <w:r>
+        <w:t xml:space="preserve"> Martin)</w:t>
+      </w:r>
+    </w:p>
+    <w:p>
+      <w:pPr>
+        <w:rPr>
+          <w:sz w:val="24"/>
+          <w:szCs w:val="24"/>
+        </w:rPr>
+      </w:pPr>
+      <w:r>
+        <w:rPr>
+          <w:sz w:val="24"/>
+          <w:szCs w:val="24"/>
+        </w:rPr>
+        <w:t xml:space="preserve">Vi </w:t>
+      </w:r>
+      <w:r>
+        <w:rPr>
+          <w:sz w:val="24"/>
+          <w:szCs w:val="24"/>
+        </w:rPr>
+        <w:t>har valgt at begynde med at udarbejde visionsdokumentet</w:t>
+      </w:r>
+      <w:r>
+        <w:rPr>
+          <w:rStyle w:val="Fodnotehenvisning"/>
+          <w:sz w:val="24"/>
+          <w:szCs w:val="24"/>
+        </w:rPr>
+        <w:footnoteReference w:id="1"/>
+      </w:r>
+      <w:r>
+        <w:rPr>
+          <w:sz w:val="24"/>
+          <w:szCs w:val="24"/>
+        </w:rPr>
+        <w:t xml:space="preserve"> som </w:t>
       </w:r>
       <w:proofErr w:type="gramStart"/>
       <w:r>
         <w:rPr>
-          <w:sz w:val="28"/>
-        </w:rPr>
-        <w:t>… )</w:t>
+          <w:sz w:val="24"/>
+          <w:szCs w:val="24"/>
+        </w:rPr>
+        <w:t>en</w:t>
       </w:r>
       <w:proofErr w:type="gramEnd"/>
       <w:r>
         <w:rPr>
-          <w:sz w:val="28"/>
-        </w:rPr>
-        <w:t>)</w:t>
-      </w:r>
-    </w:p>
-    <w:p>
-      <w:pPr>
-        <w:rPr>
-          <w:sz w:val="24"/>
-          <w:szCs w:val="24"/>
-        </w:rPr>
-      </w:pPr>
-      <w:r>
-        <w:rPr>
-          <w:sz w:val="24"/>
-          <w:szCs w:val="24"/>
-        </w:rPr>
-        <w:t xml:space="preserve">Vi </w:t>
-      </w:r>
-      <w:r>
-        <w:rPr>
-          <w:sz w:val="24"/>
-          <w:szCs w:val="24"/>
-        </w:rPr>
-        <w:t>har valgt at begynde med at udarbejde visionsdokumentet</w:t>
-      </w:r>
-      <w:r>
-        <w:rPr>
-          <w:rStyle w:val="Fodnotehenvisning"/>
-          <w:sz w:val="24"/>
-          <w:szCs w:val="24"/>
-        </w:rPr>
-        <w:footnoteReference w:id="1"/>
-      </w:r>
-      <w:r>
-        <w:rPr>
-          <w:sz w:val="24"/>
-          <w:szCs w:val="24"/>
-        </w:rPr>
-        <w:t xml:space="preserve"> som en af de første artefakter </w:t>
+          <w:sz w:val="24"/>
+          <w:szCs w:val="24"/>
+        </w:rPr>
+        <w:t xml:space="preserve"> af de første artefakter </w:t>
       </w:r>
       <w:r>
         <w:rPr>
@@ -2590,14 +2576,42 @@
           <w:sz w:val="24"/>
           <w:szCs w:val="24"/>
         </w:rPr>
-        <w:t xml:space="preserve">indskrænket problemdomænet og formålet med projektet uden dog at begrænse løsningsmulighederne for meget. </w:t>
-      </w:r>
-      <w:r>
-        <w:rPr>
-          <w:sz w:val="24"/>
-          <w:szCs w:val="24"/>
-        </w:rPr>
-        <w:t xml:space="preserve">Visionsdokumentet består af en beskrivelse af visionen, en interessentanalyse og en feature-liste. </w:t>
+        <w:t>indskrænket problemdomænet og formålet med projektet uden dog at begrænse løsningsm</w:t>
+      </w:r>
+      <w:r>
+        <w:rPr>
+          <w:sz w:val="24"/>
+          <w:szCs w:val="24"/>
+        </w:rPr>
+        <w:t>u</w:t>
+      </w:r>
+      <w:r>
+        <w:rPr>
+          <w:sz w:val="24"/>
+          <w:szCs w:val="24"/>
+        </w:rPr>
+        <w:t xml:space="preserve">lighederne for meget. </w:t>
+      </w:r>
+      <w:r>
+        <w:rPr>
+          <w:sz w:val="24"/>
+          <w:szCs w:val="24"/>
+        </w:rPr>
+        <w:t>Visionsdokumentet består af en beskrivelse af visionen, en interessentan</w:t>
+      </w:r>
+      <w:r>
+        <w:rPr>
+          <w:sz w:val="24"/>
+          <w:szCs w:val="24"/>
+        </w:rPr>
+        <w:t>a</w:t>
+      </w:r>
+      <w:r>
+        <w:rPr>
+          <w:sz w:val="24"/>
+          <w:szCs w:val="24"/>
+        </w:rPr>
+        <w:t xml:space="preserve">lyse og en feature-liste. </w:t>
       </w:r>
     </w:p>
     <w:p>
@@ -2662,14 +2676,42 @@
           <w:sz w:val="24"/>
           <w:szCs w:val="24"/>
         </w:rPr>
-        <w:t>sælge en bil med finansiering. Visionsdokumentet tager også højde for, at Ferrari er interesseret i et intuitivt brugerinterface</w:t>
-      </w:r>
-      <w:r>
-        <w:rPr>
-          <w:sz w:val="24"/>
-          <w:szCs w:val="24"/>
-        </w:rPr>
-        <w:t xml:space="preserve"> uden forsinkelser, </w:t>
+        <w:t>sælge en bil med finansiering. Visionsd</w:t>
+      </w:r>
+      <w:r>
+        <w:rPr>
+          <w:sz w:val="24"/>
+          <w:szCs w:val="24"/>
+        </w:rPr>
+        <w:t>o</w:t>
+      </w:r>
+      <w:r>
+        <w:rPr>
+          <w:sz w:val="24"/>
+          <w:szCs w:val="24"/>
+        </w:rPr>
+        <w:t>kumentet tager også højde for, at Ferrari er interesseret i et intuitivt brugerinterface</w:t>
+      </w:r>
+      <w:r>
+        <w:rPr>
+          <w:sz w:val="24"/>
+          <w:szCs w:val="24"/>
+        </w:rPr>
+        <w:t xml:space="preserve"> uden forsi</w:t>
+      </w:r>
+      <w:r>
+        <w:rPr>
+          <w:sz w:val="24"/>
+          <w:szCs w:val="24"/>
+        </w:rPr>
+        <w:t>n</w:t>
+      </w:r>
+      <w:r>
+        <w:rPr>
+          <w:sz w:val="24"/>
+          <w:szCs w:val="24"/>
+        </w:rPr>
+        <w:t xml:space="preserve">kelser, </w:t>
       </w:r>
       <w:r>
         <w:rPr>
@@ -2685,6 +2727,13 @@
         </w:rPr>
         <w:t>.</w:t>
       </w:r>
+      <w:r>
+        <w:rPr>
+          <w:sz w:val="24"/>
+          <w:szCs w:val="24"/>
+        </w:rPr>
+        <w:t xml:space="preserve"> Visionen indeholder også dele af vores it-forundersøgelse, da vi har fået en case udleveret er vi nødsaget til at bruge elementerne fra case. Normalt vil mange af disse punkter have dukket op igennem netop denne analyse</w:t>
+      </w:r>
     </w:p>
     <w:p>
       <w:pPr>
@@ -2694,6 +2743,15 @@
           <w:szCs w:val="24"/>
         </w:rPr>
       </w:pPr>
+    </w:p>
+    <w:p>
+      <w:pPr>
+        <w:ind w:firstLine="284"/>
+        <w:rPr>
+          <w:sz w:val="24"/>
+          <w:szCs w:val="24"/>
+        </w:rPr>
+      </w:pPr>
       <w:r>
         <w:rPr>
           <w:sz w:val="24"/>
@@ -2734,7 +2792,21 @@
           <w:sz w:val="24"/>
           <w:szCs w:val="24"/>
         </w:rPr>
-        <w:t>ejere af understøttende systemer og så videre. Med andre ord: interessenter der anvender eller betaler for produktet</w:t>
+        <w:t>ejere af understøttende systemer og så videre. Med a</w:t>
+      </w:r>
+      <w:r>
+        <w:rPr>
+          <w:sz w:val="24"/>
+          <w:szCs w:val="24"/>
+        </w:rPr>
+        <w:t>n</w:t>
+      </w:r>
+      <w:r>
+        <w:rPr>
+          <w:sz w:val="24"/>
+          <w:szCs w:val="24"/>
+        </w:rPr>
+        <w:t>dre ord: interessenter der anvender eller betaler for produktet</w:t>
       </w:r>
       <w:r>
         <w:rPr>
@@ -2748,7 +2820,21 @@
           <w:sz w:val="24"/>
           <w:szCs w:val="24"/>
         </w:rPr>
-        <w:t>tilbyder services til os som udviklere</w:t>
+        <w:t>tilbyder services til os som udvikl</w:t>
+      </w:r>
+      <w:r>
+        <w:rPr>
+          <w:sz w:val="24"/>
+          <w:szCs w:val="24"/>
+        </w:rPr>
+        <w:t>e</w:t>
+      </w:r>
+      <w:r>
+        <w:rPr>
+          <w:sz w:val="24"/>
+          <w:szCs w:val="24"/>
+        </w:rPr>
+        <w:t>re</w:t>
       </w:r>
       <w:r>
         <w:rPr>
@@ -2783,14 +2869,42 @@
           <w:sz w:val="24"/>
           <w:szCs w:val="24"/>
         </w:rPr>
-        <w:t xml:space="preserve">Vores interessentanalyse tager således udgangspunkt i forhandlerens kunder, dem der er interesseret i at købe en bil, bilsælgerne, </w:t>
-      </w:r>
-      <w:r>
-        <w:rPr>
-          <w:sz w:val="24"/>
-          <w:szCs w:val="24"/>
-        </w:rPr>
-        <w:t>kontorassistenter og økonomimedarbejdere samt salgschefen og den bank</w:t>
+        <w:t>Vores interessentanalyse tager således udgang</w:t>
+      </w:r>
+      <w:r>
+        <w:rPr>
+          <w:sz w:val="24"/>
+          <w:szCs w:val="24"/>
+        </w:rPr>
+        <w:t>s</w:t>
+      </w:r>
+      <w:r>
+        <w:rPr>
+          <w:sz w:val="24"/>
+          <w:szCs w:val="24"/>
+        </w:rPr>
+        <w:t xml:space="preserve">punkt i forhandlerens kunder, dem der er interesseret i at købe en bil, bilsælgerne, </w:t>
+      </w:r>
+      <w:r>
+        <w:rPr>
+          <w:sz w:val="24"/>
+          <w:szCs w:val="24"/>
+        </w:rPr>
+        <w:t>kontorassiste</w:t>
+      </w:r>
+      <w:r>
+        <w:rPr>
+          <w:sz w:val="24"/>
+          <w:szCs w:val="24"/>
+        </w:rPr>
+        <w:t>n</w:t>
+      </w:r>
+      <w:r>
+        <w:rPr>
+          <w:sz w:val="24"/>
+          <w:szCs w:val="24"/>
+        </w:rPr>
+        <w:t>ter og økonomimedarbejdere samt salgschefen og den bank</w:t>
       </w:r>
       <w:r>
         <w:rPr>
@@ -2811,7 +2925,15 @@
           <w:sz w:val="24"/>
           <w:szCs w:val="24"/>
         </w:rPr>
-        <w:t xml:space="preserve">giver finansieringstilbud i samarbejde med. </w:t>
+        <w:t xml:space="preserve">giver finansieringstilbud </w:t>
+      </w:r>
+      <w:r>
+        <w:rPr>
+          <w:sz w:val="24"/>
+          <w:szCs w:val="24"/>
+        </w:rPr>
+        <w:lastRenderedPageBreak/>
+        <w:t xml:space="preserve">i samarbejde med. </w:t>
       </w:r>
       <w:r>
         <w:rPr>
@@ -2832,7 +2954,21 @@
           <w:sz w:val="24"/>
           <w:szCs w:val="24"/>
         </w:rPr>
-        <w:t xml:space="preserve"> for en mere detaljeret gennemgang af interessentanalysen</w:t>
+        <w:t xml:space="preserve"> for en mere detaljeret gennemgang af interessentanal</w:t>
+      </w:r>
+      <w:r>
+        <w:rPr>
+          <w:sz w:val="24"/>
+          <w:szCs w:val="24"/>
+        </w:rPr>
+        <w:t>y</w:t>
+      </w:r>
+      <w:r>
+        <w:rPr>
+          <w:sz w:val="24"/>
+          <w:szCs w:val="24"/>
+        </w:rPr>
+        <w:t>sen</w:t>
       </w:r>
       <w:r>
         <w:rPr>
@@ -2861,8 +2997,7 @@
         <w:rPr>
           <w:noProof/>
         </w:rPr>
-        <w:lastRenderedPageBreak/>
-        <w:pict w14:anchorId="413E7BD5">
+        <w:pict>
           <v:shapetype id="_x0000_t202" coordsize="21600,21600" o:spt="202" path="m,l,21600r21600,l21600,xe">
             <v:stroke joinstyle="miter"/>
             <v:path gradientshapeok="t" o:connecttype="rect"/>
@@ -2900,7 +3035,7 @@
                                 <a:blip r:embed="rId10">
                                   <a:extLst>
                                     <a:ext uri="{28A0092B-C50C-407E-A947-70E740481C1C}">
-                                      <a14:useLocalDpi xmlns:a14="http://schemas.microsoft.com/office/drawing/2010/main" val="0"/>
+                                      <a14:useLocalDpi xmlns:a14="http://schemas.microsoft.com/office/drawing/2010/main" xmlns:wps="http://schemas.microsoft.com/office/word/2010/wordprocessingShape" xmlns:wpi="http://schemas.microsoft.com/office/word/2010/wordprocessingInk" xmlns:wpg="http://schemas.microsoft.com/office/word/2010/wordprocessingGroup" xmlns:w16se="http://schemas.microsoft.com/office/word/2015/wordml/symex" xmlns:w16cid="http://schemas.microsoft.com/office/word/2016/wordml/cid" xmlns:w15="http://schemas.microsoft.com/office/word/2012/wordml" xmlns:w14="http://schemas.microsoft.com/office/word/2010/wordml" xmlns:w="http://schemas.openxmlformats.org/wordprocessingml/2006/main" xmlns:w10="urn:schemas-microsoft-com:office:word" xmlns:wp14="http://schemas.microsoft.com/office/word/2010/wordprocessingDrawing" xmlns:v="urn:schemas-microsoft-com:vml" xmlns:o="urn:schemas-microsoft-com:office:office" xmlns:am3d="http://schemas.microsoft.com/office/drawing/2017/model3d" xmlns:aink="http://schemas.microsoft.com/office/drawing/2016/ink" xmlns:mc="http://schemas.openxmlformats.org/markup-compatibility/2006" xmlns:cx8="http://schemas.microsoft.com/office/drawing/2016/5/14/chartex" xmlns:cx7="http://schemas.microsoft.com/office/drawing/2016/5/13/chartex" xmlns:cx6="http://schemas.microsoft.com/office/drawing/2016/5/12/chartex" xmlns:cx5="http://schemas.microsoft.com/office/drawing/2016/5/11/chartex" xmlns:cx4="http://schemas.microsoft.com/office/drawing/2016/5/10/chartex" xmlns:cx3="http://schemas.microsoft.com/office/drawing/2016/5/9/chartex" xmlns:cx2="http://schemas.microsoft.com/office/drawing/2015/10/21/chartex" xmlns:cx1="http://schemas.microsoft.com/office/drawing/2015/9/8/chartex" xmlns:cx="http://schemas.microsoft.com/office/drawing/2014/chartex" xmlns:wpc="http://schemas.microsoft.com/office/word/2010/wordprocessingCanvas" xmlns="" val="0"/>
                                     </a:ext>
                                   </a:extLst>
                                 </a:blip>
@@ -2998,7 +3133,21 @@
           <w:sz w:val="24"/>
           <w:szCs w:val="24"/>
         </w:rPr>
-        <w:t xml:space="preserve"> skal kunne udføre overordnet set, </w:t>
+        <w:t xml:space="preserve"> skal kunne udføre overor</w:t>
+      </w:r>
+      <w:r>
+        <w:rPr>
+          <w:sz w:val="24"/>
+          <w:szCs w:val="24"/>
+        </w:rPr>
+        <w:t>d</w:t>
+      </w:r>
+      <w:r>
+        <w:rPr>
+          <w:sz w:val="24"/>
+          <w:szCs w:val="24"/>
+        </w:rPr>
+        <w:t xml:space="preserve">net set, </w:t>
       </w:r>
       <w:r>
         <w:rPr>
@@ -3019,7 +3168,21 @@
           <w:sz w:val="24"/>
           <w:szCs w:val="24"/>
         </w:rPr>
-        <w:t>indeholder de funktioner</w:t>
+        <w:t>ind</w:t>
+      </w:r>
+      <w:r>
+        <w:rPr>
+          <w:sz w:val="24"/>
+          <w:szCs w:val="24"/>
+        </w:rPr>
+        <w:t>e</w:t>
+      </w:r>
+      <w:r>
+        <w:rPr>
+          <w:sz w:val="24"/>
+          <w:szCs w:val="24"/>
+        </w:rPr>
+        <w:t>holder de funktioner</w:t>
       </w:r>
       <w:r>
         <w:rPr>
@@ -3075,7 +3238,21 @@
           <w:sz w:val="24"/>
           <w:szCs w:val="24"/>
         </w:rPr>
-        <w:t>ndhentning af aktuel rentesats hos banken,</w:t>
+        <w:t>n</w:t>
+      </w:r>
+      <w:r>
+        <w:rPr>
+          <w:sz w:val="24"/>
+          <w:szCs w:val="24"/>
+        </w:rPr>
+        <w:t>d</w:t>
+      </w:r>
+      <w:r>
+        <w:rPr>
+          <w:sz w:val="24"/>
+          <w:szCs w:val="24"/>
+        </w:rPr>
+        <w:t>hentning af aktuel rentesats hos banken,</w:t>
       </w:r>
       <w:r>
         <w:rPr>
@@ -3089,7 +3266,21 @@
           <w:sz w:val="24"/>
           <w:szCs w:val="24"/>
         </w:rPr>
-        <w:t>eregning af rentesats ud fra givne oplysninger</w:t>
+        <w:t>eregning af re</w:t>
+      </w:r>
+      <w:r>
+        <w:rPr>
+          <w:sz w:val="24"/>
+          <w:szCs w:val="24"/>
+        </w:rPr>
+        <w:t>n</w:t>
+      </w:r>
+      <w:r>
+        <w:rPr>
+          <w:sz w:val="24"/>
+          <w:szCs w:val="24"/>
+        </w:rPr>
+        <w:t>tesats ud fra givne oplysninger</w:t>
       </w:r>
       <w:r>
         <w:rPr>
@@ -3103,7 +3294,21 @@
           <w:sz w:val="24"/>
           <w:szCs w:val="24"/>
         </w:rPr>
-        <w:t>egistrer</w:t>
+        <w:t>egistr</w:t>
+      </w:r>
+      <w:r>
+        <w:rPr>
+          <w:sz w:val="24"/>
+          <w:szCs w:val="24"/>
+        </w:rPr>
+        <w:t>e</w:t>
+      </w:r>
+      <w:r>
+        <w:rPr>
+          <w:sz w:val="24"/>
+          <w:szCs w:val="24"/>
+        </w:rPr>
+        <w:t>r</w:t>
       </w:r>
       <w:r>
         <w:rPr>
@@ -3138,7 +3343,21 @@
           <w:sz w:val="24"/>
           <w:szCs w:val="24"/>
         </w:rPr>
-        <w:t>ksport af et lånetilbud med en tilbagebetalingsplan</w:t>
+        <w:t>ksport af et låneti</w:t>
+      </w:r>
+      <w:r>
+        <w:rPr>
+          <w:sz w:val="24"/>
+          <w:szCs w:val="24"/>
+        </w:rPr>
+        <w:t>l</w:t>
+      </w:r>
+      <w:r>
+        <w:rPr>
+          <w:sz w:val="24"/>
+          <w:szCs w:val="24"/>
+        </w:rPr>
+        <w:t>bud med en tilbagebetalingsplan</w:t>
       </w:r>
       <w:r>
         <w:rPr>
@@ -3189,6 +3408,7 @@
         <w:jc w:val="both"/>
       </w:pPr>
       <w:r>
+        <w:lastRenderedPageBreak/>
         <w:t>I den første iteration h</w:t>
       </w:r>
       <w:r>
@@ -3207,18 +3427,16 @@
         <w:t xml:space="preserve"> Modellen viser relationerne mellem forskellige koncepter i problemdomænet</w:t>
       </w:r>
       <w:r>
-        <w:t xml:space="preserve">, og vi udarbejder den ud fra problemformuleringen og </w:t>
-      </w:r>
-      <w:r>
-        <w:t xml:space="preserve">de </w:t>
-      </w:r>
-      <w:proofErr w:type="spellStart"/>
-      <w:r>
-        <w:t>use</w:t>
-      </w:r>
-      <w:proofErr w:type="spellEnd"/>
-      <w:r>
-        <w:t xml:space="preserve"> case beskrivelser vi har på nuværende tidspunkt. </w:t>
+        <w:t>, og vi udarbejder den ud fra proble</w:t>
+      </w:r>
+      <w:r>
+        <w:t>m</w:t>
+      </w:r>
+      <w:r>
+        <w:t xml:space="preserve">formuleringen og </w:t>
+      </w:r>
+      <w:r>
+        <w:t xml:space="preserve">de use case beskrivelser vi har på nuværende tidspunkt. </w:t>
       </w:r>
       <w:r>
         <w:t xml:space="preserve">Vi tegner domænemodellen </w:t>
@@ -3257,7 +3475,7 @@
         <w:rPr>
           <w:noProof/>
         </w:rPr>
-        <w:pict w14:anchorId="0672A4F0">
+        <w:pict>
           <v:shape id="_x0000_s1028" type="#_x0000_t202" style="position:absolute;left:0;text-align:left;margin-left:1.5pt;margin-top:87.6pt;width:480.4pt;height:177.85pt;z-index:-251655168;visibility:visible;mso-wrap-distance-top:3.6pt;mso-wrap-distance-bottom:3.6pt;mso-position-horizontal-relative:text;mso-position-vertical-relative:text;mso-width-relative:margin;mso-height-relative:margin" wrapcoords="-34 -115 -34 21600 21634 21600 21634 -115 -34 -115" strokecolor="black [3213]">
             <v:textbox>
               <w:txbxContent>
@@ -3317,17 +3535,31 @@
         <w:t xml:space="preserve"> I </w:t>
       </w:r>
       <w:r>
-        <w:t xml:space="preserve">vores domænemodel har vi valgt at medtage </w:t>
-      </w:r>
-      <w:r>
-        <w:lastRenderedPageBreak/>
-        <w:t xml:space="preserve">Salgschef, Bank, RKI, Kunde, Bilsælger og Lånetilbud som koncepter i problemdomænet. </w:t>
-      </w:r>
-      <w:r>
-        <w:t>Her er det sælgeren der kommer til at interagere med systemet som primær aktør</w:t>
-      </w:r>
-      <w:r>
-        <w:t xml:space="preserve">, derfor har han associationer til alle andre </w:t>
+        <w:t>vores domænemodel har vi valgt at medtage Salgschef, Bank, RKI, Kunde, Bilsælger og Lånetilbud som ko</w:t>
+      </w:r>
+      <w:r>
+        <w:t>n</w:t>
+      </w:r>
+      <w:r>
+        <w:t xml:space="preserve">cepter i problemdomænet. </w:t>
+      </w:r>
+      <w:r>
+        <w:t>Her er det sælg</w:t>
+      </w:r>
+      <w:r>
+        <w:t>e</w:t>
+      </w:r>
+      <w:r>
+        <w:t>ren der kommer til at interagere med systemet som primær aktør</w:t>
+      </w:r>
+      <w:r>
+        <w:t>, derfor har han associationer til alle a</w:t>
+      </w:r>
+      <w:r>
+        <w:t>n</w:t>
+      </w:r>
+      <w:r>
+        <w:t xml:space="preserve">dre </w:t>
       </w:r>
       <w:r>
         <w:t xml:space="preserve">koncepter i problemdomænet. </w:t>
@@ -3342,7 +3574,13 @@
         <w:t xml:space="preserve">Sælgerens </w:t>
       </w:r>
       <w:r>
-        <w:t xml:space="preserve">relation til både banken og RKI består i at han indhenter oplysninger fra dem, der er nødvendige </w:t>
+        <w:t>relation til både banken og RKI består i at han indhenter oplysninger fra dem, der er nødve</w:t>
+      </w:r>
+      <w:r>
+        <w:t>n</w:t>
+      </w:r>
+      <w:r>
+        <w:t xml:space="preserve">dige </w:t>
       </w:r>
       <w:r>
         <w:t xml:space="preserve">for at udarbejde </w:t>
@@ -3357,16 +3595,34 @@
         <w:t xml:space="preserve">viser modellen også, at der kan være flere sælgere, men der er altid kun tale om én bank og ét RKI register. </w:t>
       </w:r>
       <w:r>
-        <w:t xml:space="preserve">Sælgerens relation til salgschefen er, at han arbejder under ham. Ud fra problemformuleringen ved vi, at der kun er én salgschef. </w:t>
-      </w:r>
-      <w:r>
-        <w:t xml:space="preserve">Bilsælgerens relation til det enkelte lånetilbud er, at det er ham der opretter og afgiver det. Han kan naturligvis oprette mange lånetilbud, da de vil være unikke for den enkelte kunde. </w:t>
+        <w:t>Sælgerens relation til salgschefen er, at han arbe</w:t>
+      </w:r>
+      <w:r>
+        <w:t>j</w:t>
+      </w:r>
+      <w:r>
+        <w:t xml:space="preserve">der under ham. Ud fra problemformuleringen ved vi, at der kun er én salgschef. </w:t>
+      </w:r>
+      <w:r>
+        <w:t>Bilsælgerens relation til det enkelte lånetilbud er, at det er ham der opretter og afgiver det. Han kan naturligvis oprette mange låneti</w:t>
+      </w:r>
+      <w:r>
+        <w:t>l</w:t>
+      </w:r>
+      <w:r>
+        <w:t xml:space="preserve">bud, da de vil være unikke for den enkelte kunde. </w:t>
       </w:r>
       <w:r>
         <w:t xml:space="preserve">Associationspilen mellem kunden og sælgeren går begge veje, da de har kontakt med hinanden og begge kan tage initiativ til denne kontakt. </w:t>
       </w:r>
       <w:r>
-        <w:t>En sælger kan traditionelt sagtens have kontakt med flere forskellige kunder</w:t>
+        <w:t>En sælger kan traditi</w:t>
+      </w:r>
+      <w:r>
+        <w:t>o</w:t>
+      </w:r>
+      <w:r>
+        <w:t>nelt sagtens have kontakt med flere forskellige kunder</w:t>
       </w:r>
       <w:r>
         <w:t xml:space="preserve">. </w:t>
@@ -3378,7 +3634,13 @@
         <w:t xml:space="preserve">lånetilbud, ligegyldigt </w:t>
       </w:r>
       <w:r>
-        <w:t xml:space="preserve">hvor mange sælgere han har været i kontakt med i forbindelse med købet. </w:t>
+        <w:t>hvor mange sælgere han har været i kontakt med i forbindelse med k</w:t>
+      </w:r>
+      <w:r>
+        <w:t>ø</w:t>
+      </w:r>
+      <w:r>
+        <w:t xml:space="preserve">bet. </w:t>
       </w:r>
     </w:p>
     <w:p>
@@ -3422,7 +3684,7 @@
           <w:noProof/>
         </w:rPr>
         <w:lastRenderedPageBreak/>
-        <w:pict w14:anchorId="3BD27519">
+        <w:pict>
           <v:shape id="_x0000_s1030" type="#_x0000_t202" style="position:absolute;margin-left:312.9pt;margin-top:11.55pt;width:181pt;height:400.85pt;z-index:-251654144;visibility:visible;mso-wrap-distance-top:3.6pt;mso-wrap-distance-bottom:3.6pt;mso-width-relative:margin;mso-height-relative:margin" wrapcoords="-97 0 -97 21521 21600 21521 21600 0 -97 0" stroked="f" strokeweight=".25pt">
             <v:textbox>
               <w:txbxContent>
@@ -3456,7 +3718,7 @@
                                 <a:blip r:embed="rId11">
                                   <a:extLst>
                                     <a:ext uri="{28A0092B-C50C-407E-A947-70E740481C1C}">
-                                      <a14:useLocalDpi xmlns:a14="http://schemas.microsoft.com/office/drawing/2010/main" val="0"/>
+                                      <a14:useLocalDpi xmlns:a14="http://schemas.microsoft.com/office/drawing/2010/main" xmlns:wps="http://schemas.microsoft.com/office/word/2010/wordprocessingShape" xmlns:wpi="http://schemas.microsoft.com/office/word/2010/wordprocessingInk" xmlns:wpg="http://schemas.microsoft.com/office/word/2010/wordprocessingGroup" xmlns:w16se="http://schemas.microsoft.com/office/word/2015/wordml/symex" xmlns:w16cid="http://schemas.microsoft.com/office/word/2016/wordml/cid" xmlns:w15="http://schemas.microsoft.com/office/word/2012/wordml" xmlns:w14="http://schemas.microsoft.com/office/word/2010/wordml" xmlns:w="http://schemas.openxmlformats.org/wordprocessingml/2006/main" xmlns:w10="urn:schemas-microsoft-com:office:word" xmlns:wp14="http://schemas.microsoft.com/office/word/2010/wordprocessingDrawing" xmlns:v="urn:schemas-microsoft-com:vml" xmlns:o="urn:schemas-microsoft-com:office:office" xmlns:am3d="http://schemas.microsoft.com/office/drawing/2017/model3d" xmlns:aink="http://schemas.microsoft.com/office/drawing/2016/ink" xmlns:mc="http://schemas.openxmlformats.org/markup-compatibility/2006" xmlns:cx8="http://schemas.microsoft.com/office/drawing/2016/5/14/chartex" xmlns:cx7="http://schemas.microsoft.com/office/drawing/2016/5/13/chartex" xmlns:cx6="http://schemas.microsoft.com/office/drawing/2016/5/12/chartex" xmlns:cx5="http://schemas.microsoft.com/office/drawing/2016/5/11/chartex" xmlns:cx4="http://schemas.microsoft.com/office/drawing/2016/5/10/chartex" xmlns:cx3="http://schemas.microsoft.com/office/drawing/2016/5/9/chartex" xmlns:cx2="http://schemas.microsoft.com/office/drawing/2015/10/21/chartex" xmlns:cx1="http://schemas.microsoft.com/office/drawing/2015/9/8/chartex" xmlns:cx="http://schemas.microsoft.com/office/drawing/2014/chartex" xmlns:wpc="http://schemas.microsoft.com/office/word/2010/wordprocessingCanvas" xmlns="" val="0"/>
                                     </a:ext>
                                   </a:extLst>
                                 </a:blip>
@@ -3519,7 +3781,7 @@
                                 <a:blip r:embed="rId12">
                                   <a:extLst>
                                     <a:ext uri="{28A0092B-C50C-407E-A947-70E740481C1C}">
-                                      <a14:useLocalDpi xmlns:a14="http://schemas.microsoft.com/office/drawing/2010/main" val="0"/>
+                                      <a14:useLocalDpi xmlns:a14="http://schemas.microsoft.com/office/drawing/2010/main" xmlns:wps="http://schemas.microsoft.com/office/word/2010/wordprocessingShape" xmlns:wpi="http://schemas.microsoft.com/office/word/2010/wordprocessingInk" xmlns:wpg="http://schemas.microsoft.com/office/word/2010/wordprocessingGroup" xmlns:w16se="http://schemas.microsoft.com/office/word/2015/wordml/symex" xmlns:w16cid="http://schemas.microsoft.com/office/word/2016/wordml/cid" xmlns:w15="http://schemas.microsoft.com/office/word/2012/wordml" xmlns:w14="http://schemas.microsoft.com/office/word/2010/wordml" xmlns:w="http://schemas.openxmlformats.org/wordprocessingml/2006/main" xmlns:w10="urn:schemas-microsoft-com:office:word" xmlns:wp14="http://schemas.microsoft.com/office/word/2010/wordprocessingDrawing" xmlns:v="urn:schemas-microsoft-com:vml" xmlns:o="urn:schemas-microsoft-com:office:office" xmlns:am3d="http://schemas.microsoft.com/office/drawing/2017/model3d" xmlns:aink="http://schemas.microsoft.com/office/drawing/2016/ink" xmlns:mc="http://schemas.openxmlformats.org/markup-compatibility/2006" xmlns:cx8="http://schemas.microsoft.com/office/drawing/2016/5/14/chartex" xmlns:cx7="http://schemas.microsoft.com/office/drawing/2016/5/13/chartex" xmlns:cx6="http://schemas.microsoft.com/office/drawing/2016/5/12/chartex" xmlns:cx5="http://schemas.microsoft.com/office/drawing/2016/5/11/chartex" xmlns:cx4="http://schemas.microsoft.com/office/drawing/2016/5/10/chartex" xmlns:cx3="http://schemas.microsoft.com/office/drawing/2016/5/9/chartex" xmlns:cx2="http://schemas.microsoft.com/office/drawing/2015/10/21/chartex" xmlns:cx1="http://schemas.microsoft.com/office/drawing/2015/9/8/chartex" xmlns:cx="http://schemas.microsoft.com/office/drawing/2014/chartex" xmlns:wpc="http://schemas.microsoft.com/office/word/2010/wordprocessingCanvas" xmlns="" val="0"/>
                                     </a:ext>
                                   </a:extLst>
                                 </a:blip>
@@ -3584,7 +3846,7 @@
                                 <a:blip r:embed="rId13">
                                   <a:extLst>
                                     <a:ext uri="{28A0092B-C50C-407E-A947-70E740481C1C}">
-                                      <a14:useLocalDpi xmlns:a14="http://schemas.microsoft.com/office/drawing/2010/main" val="0"/>
+                                      <a14:useLocalDpi xmlns:a14="http://schemas.microsoft.com/office/drawing/2010/main" xmlns:wps="http://schemas.microsoft.com/office/word/2010/wordprocessingShape" xmlns:wpi="http://schemas.microsoft.com/office/word/2010/wordprocessingInk" xmlns:wpg="http://schemas.microsoft.com/office/word/2010/wordprocessingGroup" xmlns:w16se="http://schemas.microsoft.com/office/word/2015/wordml/symex" xmlns:w16cid="http://schemas.microsoft.com/office/word/2016/wordml/cid" xmlns:w15="http://schemas.microsoft.com/office/word/2012/wordml" xmlns:w14="http://schemas.microsoft.com/office/word/2010/wordml" xmlns:w="http://schemas.openxmlformats.org/wordprocessingml/2006/main" xmlns:w10="urn:schemas-microsoft-com:office:word" xmlns:wp14="http://schemas.microsoft.com/office/word/2010/wordprocessingDrawing" xmlns:v="urn:schemas-microsoft-com:vml" xmlns:o="urn:schemas-microsoft-com:office:office" xmlns:am3d="http://schemas.microsoft.com/office/drawing/2017/model3d" xmlns:aink="http://schemas.microsoft.com/office/drawing/2016/ink" xmlns:mc="http://schemas.openxmlformats.org/markup-compatibility/2006" xmlns:cx8="http://schemas.microsoft.com/office/drawing/2016/5/14/chartex" xmlns:cx7="http://schemas.microsoft.com/office/drawing/2016/5/13/chartex" xmlns:cx6="http://schemas.microsoft.com/office/drawing/2016/5/12/chartex" xmlns:cx5="http://schemas.microsoft.com/office/drawing/2016/5/11/chartex" xmlns:cx4="http://schemas.microsoft.com/office/drawing/2016/5/10/chartex" xmlns:cx3="http://schemas.microsoft.com/office/drawing/2016/5/9/chartex" xmlns:cx2="http://schemas.microsoft.com/office/drawing/2015/10/21/chartex" xmlns:cx1="http://schemas.microsoft.com/office/drawing/2015/9/8/chartex" xmlns:cx="http://schemas.microsoft.com/office/drawing/2014/chartex" xmlns:wpc="http://schemas.microsoft.com/office/word/2010/wordprocessingCanvas" xmlns="" val="0"/>
                                     </a:ext>
                                   </a:extLst>
                                 </a:blip>
@@ -3649,7 +3911,7 @@
                                 <a:blip r:embed="rId14">
                                   <a:extLst>
                                     <a:ext uri="{28A0092B-C50C-407E-A947-70E740481C1C}">
-                                      <a14:useLocalDpi xmlns:a14="http://schemas.microsoft.com/office/drawing/2010/main" val="0"/>
+                                      <a14:useLocalDpi xmlns:a14="http://schemas.microsoft.com/office/drawing/2010/main" xmlns:wps="http://schemas.microsoft.com/office/word/2010/wordprocessingShape" xmlns:wpi="http://schemas.microsoft.com/office/word/2010/wordprocessingInk" xmlns:wpg="http://schemas.microsoft.com/office/word/2010/wordprocessingGroup" xmlns:w16se="http://schemas.microsoft.com/office/word/2015/wordml/symex" xmlns:w16cid="http://schemas.microsoft.com/office/word/2016/wordml/cid" xmlns:w15="http://schemas.microsoft.com/office/word/2012/wordml" xmlns:w14="http://schemas.microsoft.com/office/word/2010/wordml" xmlns:w="http://schemas.openxmlformats.org/wordprocessingml/2006/main" xmlns:w10="urn:schemas-microsoft-com:office:word" xmlns:wp14="http://schemas.microsoft.com/office/word/2010/wordprocessingDrawing" xmlns:v="urn:schemas-microsoft-com:vml" xmlns:o="urn:schemas-microsoft-com:office:office" xmlns:am3d="http://schemas.microsoft.com/office/drawing/2017/model3d" xmlns:aink="http://schemas.microsoft.com/office/drawing/2016/ink" xmlns:mc="http://schemas.openxmlformats.org/markup-compatibility/2006" xmlns:cx8="http://schemas.microsoft.com/office/drawing/2016/5/14/chartex" xmlns:cx7="http://schemas.microsoft.com/office/drawing/2016/5/13/chartex" xmlns:cx6="http://schemas.microsoft.com/office/drawing/2016/5/12/chartex" xmlns:cx5="http://schemas.microsoft.com/office/drawing/2016/5/11/chartex" xmlns:cx4="http://schemas.microsoft.com/office/drawing/2016/5/10/chartex" xmlns:cx3="http://schemas.microsoft.com/office/drawing/2016/5/9/chartex" xmlns:cx2="http://schemas.microsoft.com/office/drawing/2015/10/21/chartex" xmlns:cx1="http://schemas.microsoft.com/office/drawing/2015/9/8/chartex" xmlns:cx="http://schemas.microsoft.com/office/drawing/2014/chartex" xmlns:wpc="http://schemas.microsoft.com/office/word/2010/wordprocessingCanvas" xmlns="" val="0"/>
                                     </a:ext>
                                   </a:extLst>
                                 </a:blip>
@@ -3739,7 +4001,7 @@
                                 <a:blip r:embed="rId15">
                                   <a:extLst>
                                     <a:ext uri="{28A0092B-C50C-407E-A947-70E740481C1C}">
-                                      <a14:useLocalDpi xmlns:a14="http://schemas.microsoft.com/office/drawing/2010/main" val="0"/>
+                                      <a14:useLocalDpi xmlns:a14="http://schemas.microsoft.com/office/drawing/2010/main" xmlns:wps="http://schemas.microsoft.com/office/word/2010/wordprocessingShape" xmlns:wpi="http://schemas.microsoft.com/office/word/2010/wordprocessingInk" xmlns:wpg="http://schemas.microsoft.com/office/word/2010/wordprocessingGroup" xmlns:w16se="http://schemas.microsoft.com/office/word/2015/wordml/symex" xmlns:w16cid="http://schemas.microsoft.com/office/word/2016/wordml/cid" xmlns:w15="http://schemas.microsoft.com/office/word/2012/wordml" xmlns:w14="http://schemas.microsoft.com/office/word/2010/wordml" xmlns:w="http://schemas.openxmlformats.org/wordprocessingml/2006/main" xmlns:w10="urn:schemas-microsoft-com:office:word" xmlns:wp14="http://schemas.microsoft.com/office/word/2010/wordprocessingDrawing" xmlns:v="urn:schemas-microsoft-com:vml" xmlns:o="urn:schemas-microsoft-com:office:office" xmlns:am3d="http://schemas.microsoft.com/office/drawing/2017/model3d" xmlns:aink="http://schemas.microsoft.com/office/drawing/2016/ink" xmlns:mc="http://schemas.openxmlformats.org/markup-compatibility/2006" xmlns:cx8="http://schemas.microsoft.com/office/drawing/2016/5/14/chartex" xmlns:cx7="http://schemas.microsoft.com/office/drawing/2016/5/13/chartex" xmlns:cx6="http://schemas.microsoft.com/office/drawing/2016/5/12/chartex" xmlns:cx5="http://schemas.microsoft.com/office/drawing/2016/5/11/chartex" xmlns:cx4="http://schemas.microsoft.com/office/drawing/2016/5/10/chartex" xmlns:cx3="http://schemas.microsoft.com/office/drawing/2016/5/9/chartex" xmlns:cx2="http://schemas.microsoft.com/office/drawing/2015/10/21/chartex" xmlns:cx1="http://schemas.microsoft.com/office/drawing/2015/9/8/chartex" xmlns:cx="http://schemas.microsoft.com/office/drawing/2014/chartex" xmlns:wpc="http://schemas.microsoft.com/office/word/2010/wordprocessingCanvas" xmlns="" val="0"/>
                                     </a:ext>
                                   </a:extLst>
                                 </a:blip>
@@ -3861,19 +4123,22 @@
       <w:pPr>
         <w:jc w:val="both"/>
       </w:pPr>
+      <w:r>
+        <w:t xml:space="preserve">Use </w:t>
+      </w:r>
       <w:proofErr w:type="spellStart"/>
       <w:r>
-        <w:t>Use</w:t>
+        <w:t>case</w:t>
+      </w:r>
+      <w:r>
+        <w:t>-</w:t>
+      </w:r>
+      <w:r>
+        <w:t>diagrammet</w:t>
       </w:r>
       <w:proofErr w:type="spellEnd"/>
       <w:r>
-        <w:t xml:space="preserve"> case</w:t>
-      </w:r>
-      <w:r>
-        <w:t>-</w:t>
-      </w:r>
-      <w:r>
-        <w:t>diagrammet giver overb</w:t>
+        <w:t xml:space="preserve"> giver overb</w:t>
       </w:r>
       <w:r>
         <w:t>lik over funktionelle</w:t>
@@ -3902,73 +4167,54 @@
         <w:t xml:space="preserve"> </w:t>
       </w:r>
       <w:r>
-        <w:t>På nuværende tidspunkt behøver den</w:t>
+        <w:t>På nuværende tid</w:t>
+      </w:r>
+      <w:r>
+        <w:t>s</w:t>
+      </w:r>
+      <w:r>
+        <w:t>punkt behøver den</w:t>
       </w:r>
       <w:r>
         <w:t xml:space="preserve"> dog</w:t>
       </w:r>
       <w:r>
-        <w:t xml:space="preserve"> ikke være stabil eller færdiggjort, da vi ikke har identificeret alle </w:t>
+        <w:t xml:space="preserve"> ikke være stabil eller færdiggjort, da vi ikke har identificeret alle use cases endnu. Den anvendes blot som et værktøj til os som udviklere til at holde overblik over de use cases vi har identificeres på nuværende tidspunkt. </w:t>
+      </w:r>
+      <w:r>
+        <w:t xml:space="preserve">Use </w:t>
       </w:r>
       <w:proofErr w:type="spellStart"/>
       <w:r>
-        <w:t>use</w:t>
+        <w:t>case-diagrammet</w:t>
       </w:r>
       <w:proofErr w:type="spellEnd"/>
       <w:r>
-        <w:t xml:space="preserve"> cases endnu. Den anvendes blot som et værktøj til os som udviklere til at holde overblik over de </w:t>
-      </w:r>
-      <w:proofErr w:type="spellStart"/>
-      <w:r>
-        <w:t>use</w:t>
-      </w:r>
-      <w:proofErr w:type="spellEnd"/>
-      <w:r>
-        <w:t xml:space="preserve"> cases vi har identificeres på nuværende tidspunkt. </w:t>
-      </w:r>
-      <w:proofErr w:type="spellStart"/>
-      <w:r>
-        <w:t>Use</w:t>
-      </w:r>
-      <w:proofErr w:type="spellEnd"/>
-      <w:r>
-        <w:t xml:space="preserve"> case-diagrammet viser den primære aktør</w:t>
+        <w:t xml:space="preserve"> viser den primære aktør</w:t>
       </w:r>
       <w:r>
         <w:t>, der interagerer med systemet,</w:t>
       </w:r>
       <w:r>
-        <w:t xml:space="preserve"> og de understøttende aktører, der </w:t>
-      </w:r>
-      <w:r>
-        <w:t xml:space="preserve">bidrager til opfyldelse af målet med hver af de identificerede </w:t>
-      </w:r>
-      <w:proofErr w:type="spellStart"/>
-      <w:r>
-        <w:t>use</w:t>
-      </w:r>
-      <w:proofErr w:type="spellEnd"/>
-      <w:r>
-        <w:t xml:space="preserve"> cases. </w:t>
-      </w:r>
-      <w:r>
-        <w:t xml:space="preserve">En mere detaljeret beskrivelse af de enkelte </w:t>
-      </w:r>
-      <w:proofErr w:type="spellStart"/>
-      <w:r>
-        <w:t>use</w:t>
-      </w:r>
-      <w:proofErr w:type="spellEnd"/>
-      <w:r>
-        <w:t xml:space="preserve"> cases og deres formål findes under afsnittet ”</w:t>
-      </w:r>
-      <w:proofErr w:type="spellStart"/>
-      <w:r>
-        <w:t>Use</w:t>
-      </w:r>
-      <w:proofErr w:type="spellEnd"/>
-      <w:r>
-        <w:t xml:space="preserve"> cases”. </w:t>
+        <w:t xml:space="preserve"> og de u</w:t>
+      </w:r>
+      <w:r>
+        <w:t>n</w:t>
+      </w:r>
+      <w:r>
+        <w:t xml:space="preserve">derstøttende aktører, der </w:t>
+      </w:r>
+      <w:r>
+        <w:t xml:space="preserve">bidrager til opfyldelse af målet med hver af de identificerede use cases. </w:t>
+      </w:r>
+      <w:r>
+        <w:t>En mere detaljeret beskrivelse af de enkelte use cases og deres formål findes under afsnittet ”Use c</w:t>
+      </w:r>
+      <w:r>
+        <w:t>a</w:t>
+      </w:r>
+      <w:r>
+        <w:t xml:space="preserve">ses”. </w:t>
       </w:r>
     </w:p>
     <w:p>
@@ -3983,146 +4229,394 @@
         <w:t>dentifikation</w:t>
       </w:r>
       <w:r>
-        <w:t xml:space="preserve"> af </w:t>
+        <w:t xml:space="preserve"> af use cases er en del af </w:t>
       </w:r>
       <w:proofErr w:type="spellStart"/>
       <w:r>
-        <w:t>use</w:t>
+        <w:t>Elementary</w:t>
       </w:r>
       <w:proofErr w:type="spellEnd"/>
       <w:r>
-        <w:t xml:space="preserve"> cases er en del af </w:t>
+        <w:t xml:space="preserve"> Business </w:t>
       </w:r>
       <w:proofErr w:type="spellStart"/>
       <w:r>
-        <w:t>Elementary</w:t>
+        <w:t>Pr</w:t>
+      </w:r>
+      <w:r>
+        <w:t>o</w:t>
+      </w:r>
+      <w:r>
+        <w:t>cess</w:t>
       </w:r>
       <w:proofErr w:type="spellEnd"/>
       <w:r>
-        <w:t xml:space="preserve"> Business </w:t>
+        <w:t xml:space="preserve"> (EBP), hvilket </w:t>
+      </w:r>
+      <w:r>
+        <w:t xml:space="preserve">repræsenterer en virksomheds aktiviteter på det mest elementære niveau. </w:t>
+      </w:r>
+      <w:r>
+        <w:t xml:space="preserve">En use case </w:t>
+      </w:r>
+      <w:r>
+        <w:t>udgør således som udgang</w:t>
+      </w:r>
+      <w:r>
+        <w:t>s</w:t>
+      </w:r>
+      <w:r>
+        <w:t xml:space="preserve">punkt en EBP, idet det </w:t>
+      </w:r>
+      <w:r>
+        <w:t>kan defineres som én opgave, der udføres af én bestemt person i forbindelse med én form for forretningshæ</w:t>
+      </w:r>
+      <w:r>
+        <w:t>n</w:t>
+      </w:r>
+      <w:r>
+        <w:t xml:space="preserve">delse. Denne opgave vil føre til </w:t>
+      </w:r>
+      <w:r>
+        <w:t xml:space="preserve">en værdi og nogen data som er målbare for virksomheden. </w:t>
+      </w:r>
+      <w:r>
+        <w:t xml:space="preserve">En sådan EBP består så af flere trin, der tilsammen vil skabe denne værdi. </w:t>
+      </w:r>
+      <w:r>
+        <w:t xml:space="preserve">Det kan derfor være svært at identificere use cases, da der kan opstå tvivl om hvilket niveau </w:t>
+      </w:r>
+      <w:r>
+        <w:t xml:space="preserve">de bliver defineret ud fra. For eksempel: er ”opret låneaftale” en passende </w:t>
+      </w:r>
+      <w:r>
+        <w:t>use case? Eller består den af for mange trin? Eller: ”Start Programmet”, vil det være en passende use case, eller b</w:t>
+      </w:r>
+      <w:r>
+        <w:t>e</w:t>
+      </w:r>
+      <w:r>
+        <w:t xml:space="preserve">står den af for små skridt. Man bør altså have fokus på hvor </w:t>
+      </w:r>
+      <w:r>
+        <w:t>mange skridt en use case vil indeholde, og hvi</w:t>
+      </w:r>
+      <w:r>
+        <w:t>l</w:t>
+      </w:r>
+      <w:r>
+        <w:t xml:space="preserve">ken værdi den vil skabe. </w:t>
+      </w:r>
+      <w:r>
+        <w:t xml:space="preserve">Men som sagt giver use </w:t>
       </w:r>
       <w:proofErr w:type="spellStart"/>
       <w:r>
-        <w:t>Process</w:t>
+        <w:t>case-diagrammet</w:t>
       </w:r>
       <w:proofErr w:type="spellEnd"/>
       <w:r>
-        <w:t xml:space="preserve"> (EBP), hvilket </w:t>
-      </w:r>
-      <w:r>
-        <w:t xml:space="preserve">repræsenterer en virksomheds aktiviteter på det mest elementære niveau. </w:t>
-      </w:r>
-      <w:r>
-        <w:t xml:space="preserve">En </w:t>
+        <w:t xml:space="preserve"> blot et overblik over de identificerede use cases, og </w:t>
+      </w:r>
+      <w:r>
+        <w:t>afspejler således ikke disse detaljer</w:t>
+      </w:r>
+      <w:r>
+        <w:rPr>
+          <w:rStyle w:val="Fodnotehenvisning"/>
+        </w:rPr>
+        <w:footnoteReference w:id="3"/>
+      </w:r>
+      <w:r>
+        <w:t>.</w:t>
+      </w:r>
+      <w:r>
+        <w:t xml:space="preserve"> De er blot nødvendige i forbindelse med identifikationen af use cases.</w:t>
+      </w:r>
+      <w:r>
+        <w:t xml:space="preserve"> </w:t>
+      </w:r>
+    </w:p>
+    <w:p>
+      <w:pPr>
+        <w:jc w:val="both"/>
+      </w:pPr>
+      <w:r>
+        <w:tab/>
+      </w:r>
+      <w:r>
+        <w:t xml:space="preserve">Vores use case diagram </w:t>
+      </w:r>
+      <w:r>
+        <w:t>er forholdsvis begrænset i omfang,</w:t>
+      </w:r>
+      <w:r>
+        <w:t xml:space="preserve"> og vi har kun på nuværende tidspunkt </w:t>
+      </w:r>
+      <w:r>
+        <w:t>få</w:t>
+      </w:r>
+      <w:r>
+        <w:t xml:space="preserve"> primær</w:t>
+      </w:r>
+      <w:r>
+        <w:t>e</w:t>
+      </w:r>
+      <w:r>
+        <w:t xml:space="preserve"> aktør</w:t>
+      </w:r>
+      <w:r>
+        <w:t>er</w:t>
+      </w:r>
+      <w:r>
+        <w:t xml:space="preserve"> at fokusere på,</w:t>
+      </w:r>
+      <w:r>
+        <w:t xml:space="preserve"> </w:t>
+      </w:r>
+      <w:r>
+        <w:t>nemlig sælgeren</w:t>
+      </w:r>
+      <w:r>
+        <w:t xml:space="preserve"> og salgschefen</w:t>
+      </w:r>
+      <w:r>
+        <w:t xml:space="preserve">, </w:t>
+      </w:r>
+      <w:r>
+        <w:t>og derfor har vi valgt kun at lave ét di</w:t>
+      </w:r>
+      <w:r>
+        <w:t>a</w:t>
+      </w:r>
+      <w:r>
+        <w:t>gram</w:t>
+      </w:r>
+      <w:r>
+        <w:t xml:space="preserve">. </w:t>
+      </w:r>
+      <w:r>
+        <w:t xml:space="preserve">Hvis der var mange aktører </w:t>
+      </w:r>
+      <w:r>
+        <w:t>med</w:t>
+      </w:r>
+      <w:r>
+        <w:t xml:space="preserve"> mange use cases</w:t>
+      </w:r>
+      <w:r>
+        <w:t xml:space="preserve"> til hver</w:t>
+      </w:r>
+      <w:r>
+        <w:t>, ville det være fordelagtigt at dele di</w:t>
+      </w:r>
+      <w:r>
+        <w:t>a</w:t>
+      </w:r>
+      <w:r>
+        <w:t xml:space="preserve">grammet op, således at der var ét diagram pr. aktør. </w:t>
+      </w:r>
+      <w:r>
+        <w:t xml:space="preserve">I vores tilfælde giver det dog mest mening at beholde </w:t>
+      </w:r>
+      <w:r>
+        <w:lastRenderedPageBreak/>
+        <w:t>de identificerede use cases i ét diagram, som vi herefter kan opdatere og udvide efterhånden som proce</w:t>
+      </w:r>
+      <w:r>
+        <w:t>s</w:t>
+      </w:r>
+      <w:r>
+        <w:t xml:space="preserve">sen skrider frem i de kommende iterationer. </w:t>
+      </w:r>
+      <w:r>
+        <w:t xml:space="preserve">Notationen vi har benyttet i forbindelse med udarbejdelse af </w:t>
+      </w:r>
+      <w:r>
+        <w:t xml:space="preserve">use </w:t>
       </w:r>
       <w:proofErr w:type="spellStart"/>
       <w:r>
-        <w:t>use</w:t>
+        <w:t>case-diagrammet</w:t>
       </w:r>
       <w:proofErr w:type="spellEnd"/>
       <w:r>
-        <w:t xml:space="preserve"> case </w:t>
-      </w:r>
-      <w:r>
-        <w:t xml:space="preserve">udgør således som udgangspunkt en EBP, idet det </w:t>
-      </w:r>
-      <w:r>
-        <w:t xml:space="preserve">kan defineres som én opgave, der udføres af én bestemt person i forbindelse med én form for forretningshændelse. Denne opgave vil føre til </w:t>
-      </w:r>
-      <w:r>
-        <w:t xml:space="preserve">en værdi og nogen data som er målbare for virksomheden. </w:t>
-      </w:r>
-      <w:r>
-        <w:t xml:space="preserve">En sådan EBP består så af flere trin, der tilsammen vil skabe denne værdi. </w:t>
-      </w:r>
-      <w:r>
-        <w:t xml:space="preserve">Det kan derfor være svært at identificere </w:t>
+        <w:t xml:space="preserve"> ses i </w:t>
+      </w:r>
+      <w:r>
+        <w:rPr>
+          <w:i/>
+        </w:rPr>
+        <w:t>figur 3</w:t>
+      </w:r>
+      <w:r>
+        <w:t>.</w:t>
+      </w:r>
+      <w:r>
+        <w:t xml:space="preserve"> </w:t>
+      </w:r>
+      <w:r>
+        <w:t xml:space="preserve">i Bilag </w:t>
+      </w:r>
+      <w:r>
+        <w:t xml:space="preserve">3 ses vores første udkast til et use </w:t>
       </w:r>
       <w:proofErr w:type="spellStart"/>
       <w:r>
-        <w:t>use</w:t>
+        <w:t>case-diagram</w:t>
       </w:r>
       <w:proofErr w:type="spellEnd"/>
       <w:r>
-        <w:t xml:space="preserve"> cases, da der kan opstå tvivl om hvilket niveau </w:t>
-      </w:r>
-      <w:r>
-        <w:t xml:space="preserve">de bliver defineret ud fra. For eksempel: er ”opret låneaftale” en passende </w:t>
+        <w:t>.</w:t>
+      </w:r>
+      <w:r>
+        <w:t xml:space="preserve"> I</w:t>
+      </w:r>
+      <w:r>
+        <w:t xml:space="preserve"> udarbejdelsen af use case diagrammet har vi desuden haft fokus på at </w:t>
+      </w:r>
+      <w:r>
+        <w:t>de forskellige use cases og aktører alle sammen eks</w:t>
+      </w:r>
+      <w:r>
+        <w:t>i</w:t>
+      </w:r>
+      <w:r>
+        <w:t xml:space="preserve">sterer i domænemodellen. Det er endnu en måde at </w:t>
+      </w:r>
+      <w:r>
+        <w:t xml:space="preserve">sikre sig, at de use cases vi </w:t>
+      </w:r>
+      <w:r>
+        <w:t>identificerer,</w:t>
+      </w:r>
+      <w:r>
+        <w:t xml:space="preserve"> er passende og forbliver indenfor projektets </w:t>
       </w:r>
       <w:proofErr w:type="spellStart"/>
       <w:r>
-        <w:t>use</w:t>
+        <w:t>scope</w:t>
       </w:r>
       <w:proofErr w:type="spellEnd"/>
       <w:r>
-        <w:t xml:space="preserve"> case? Eller består den af for mange trin? Eller: ”Start Programmet”, vil det være en passende </w:t>
+        <w:t>.</w:t>
+      </w:r>
+      <w:r>
+        <w:t xml:space="preserve"> </w:t>
+      </w:r>
+      <w:r>
+        <w:t xml:space="preserve">Som det </w:t>
+      </w:r>
+      <w:r>
+        <w:t>ses,</w:t>
+      </w:r>
+      <w:r>
+        <w:t xml:space="preserve"> er alle aktørerne, salgschef, sælger, bank og RKI repr</w:t>
+      </w:r>
+      <w:r>
+        <w:t>æ</w:t>
+      </w:r>
+      <w:r>
+        <w:t xml:space="preserve">senteret som koncepter i domænemodellen. Desuden </w:t>
+      </w:r>
+      <w:r>
+        <w:t xml:space="preserve">passer alle use </w:t>
       </w:r>
       <w:proofErr w:type="spellStart"/>
       <w:r>
-        <w:t>use</w:t>
+        <w:t>case-titlerne</w:t>
       </w:r>
       <w:proofErr w:type="spellEnd"/>
       <w:r>
-        <w:t xml:space="preserve"> case, eller består den af for små skridt. Man bør altså have fokus på hvor </w:t>
-      </w:r>
-      <w:r>
-        <w:t xml:space="preserve">mange skridt en </w:t>
+        <w:t xml:space="preserve"> til forholdet mellem de forskellige </w:t>
+      </w:r>
+      <w:r>
+        <w:t xml:space="preserve">koncepter i domænemodellen; for eksempel er ord som ”kreditvurdering” og ”rentesats” kendte både i domænemodellen og use </w:t>
       </w:r>
       <w:proofErr w:type="spellStart"/>
       <w:r>
-        <w:t>use</w:t>
+        <w:t>case-diagrammet</w:t>
       </w:r>
       <w:proofErr w:type="spellEnd"/>
       <w:r>
-        <w:t xml:space="preserve"> case vil indeholde, og hvilken værdi den vil skabe. </w:t>
-      </w:r>
-      <w:r>
-        <w:t xml:space="preserve">Men som sagt giver </w:t>
+        <w:t>.</w:t>
+      </w:r>
+      <w:r>
+        <w:t xml:space="preserve"> Det er desuden værd at bemærke, at alle use cases i det første </w:t>
+      </w:r>
+      <w:r>
+        <w:t xml:space="preserve">use </w:t>
       </w:r>
       <w:proofErr w:type="spellStart"/>
       <w:r>
-        <w:t>use</w:t>
+        <w:t>case-diagram</w:t>
       </w:r>
       <w:proofErr w:type="spellEnd"/>
       <w:r>
-        <w:t xml:space="preserve"> case-diagrammet</w:t>
-      </w:r>
-      <w:r>
-        <w:t xml:space="preserve"> blot et overblik over de identificerede </w:t>
+        <w:t xml:space="preserve"> er repræsenteret som </w:t>
       </w:r>
       <w:proofErr w:type="spellStart"/>
       <w:r>
-        <w:t>use</w:t>
+        <w:t>Concrete</w:t>
       </w:r>
       <w:proofErr w:type="spellEnd"/>
       <w:r>
-        <w:t xml:space="preserve"> cases, og </w:t>
-      </w:r>
-      <w:r>
-        <w:t>afspejler således ikke disse detaljer</w:t>
+        <w:t xml:space="preserve"> use cases, idet de startes af en aktør og realiserer aktørens ønskede mål med casen</w:t>
       </w:r>
       <w:r>
         <w:rPr>
           <w:rStyle w:val="Fodnotehenvisning"/>
         </w:rPr>
-        <w:footnoteReference w:id="3"/>
-      </w:r>
-      <w:r>
-        <w:t>.</w:t>
-      </w:r>
-      <w:r>
-        <w:t xml:space="preserve"> De er blot nødvendige i forbindelse med identifikationen af </w:t>
+        <w:footnoteReference w:id="4"/>
+      </w:r>
+      <w:r>
+        <w:t xml:space="preserve">. </w:t>
+      </w:r>
+      <w:r>
+        <w:t xml:space="preserve">Vores use case diagram vil blive nærmere beskrevet i </w:t>
       </w:r>
       <w:proofErr w:type="spellStart"/>
       <w:r>
-        <w:t>use</w:t>
+        <w:t>elaboration</w:t>
       </w:r>
       <w:proofErr w:type="spellEnd"/>
       <w:r>
-        <w:t xml:space="preserve"> cases.</w:t>
-      </w:r>
-      <w:r>
-        <w:t xml:space="preserve"> </w:t>
+        <w:t xml:space="preserve"> afsni</w:t>
+      </w:r>
+      <w:r>
+        <w:t>t</w:t>
+      </w:r>
+      <w:r>
+        <w:t>tet, da det som sagt er i denne fase den skal være stabil.</w:t>
+      </w:r>
+    </w:p>
+    <w:p/>
+    <w:p>
+      <w:pPr>
+        <w:pStyle w:val="Overskrift3"/>
+        <w:rPr>
+          <w:lang w:val="en-US"/>
+        </w:rPr>
+      </w:pPr>
+      <w:bookmarkStart w:id="14" w:name="_Toc513105030"/>
+      <w:r>
+        <w:rPr>
+          <w:lang w:val="en-US"/>
+        </w:rPr>
+        <w:t>Use cases</w:t>
+      </w:r>
+      <w:bookmarkEnd w:id="14"/>
+      <w:r>
+        <w:rPr>
+          <w:lang w:val="en-US"/>
+        </w:rPr>
+        <w:t xml:space="preserve"> (Martin, review S</w:t>
+      </w:r>
+      <w:r>
+        <w:rPr>
+          <w:lang w:val="en-US"/>
+        </w:rPr>
+        <w:t>ofie)</w:t>
       </w:r>
     </w:p>
     <w:p>
@@ -4130,439 +4624,68 @@
         <w:jc w:val="both"/>
       </w:pPr>
       <w:r>
-        <w:tab/>
-      </w:r>
-      <w:r>
-        <w:t xml:space="preserve">Vores </w:t>
+        <w:t xml:space="preserve">Use cases spiller en stor rolle i UP, det er dem der driver projektet fremad og det er ud fra vores use cases vi vælger det næste skridt. Ved hjælp af use </w:t>
       </w:r>
       <w:proofErr w:type="spellStart"/>
       <w:r>
-        <w:t>use</w:t>
+        <w:t>case-diagrammet</w:t>
       </w:r>
       <w:proofErr w:type="spellEnd"/>
       <w:r>
-        <w:t xml:space="preserve"> case diagram </w:t>
-      </w:r>
-      <w:r>
-        <w:t>er forholdsvis begrænset i omfang,</w:t>
-      </w:r>
-      <w:r>
-        <w:t xml:space="preserve"> og vi har kun på nuværende tidspunkt </w:t>
-      </w:r>
-      <w:r>
-        <w:t>få</w:t>
-      </w:r>
-      <w:r>
-        <w:t xml:space="preserve"> primær</w:t>
-      </w:r>
-      <w:r>
-        <w:t>e</w:t>
-      </w:r>
-      <w:r>
-        <w:t xml:space="preserve"> aktør</w:t>
-      </w:r>
-      <w:r>
-        <w:t>er</w:t>
-      </w:r>
-      <w:r>
-        <w:t xml:space="preserve"> at fokusere på,</w:t>
-      </w:r>
-      <w:r>
-        <w:t xml:space="preserve"> </w:t>
-      </w:r>
-      <w:r>
-        <w:t>nemlig sælgeren</w:t>
-      </w:r>
-      <w:r>
-        <w:t xml:space="preserve"> og salgschefen</w:t>
-      </w:r>
-      <w:r>
-        <w:t xml:space="preserve">, </w:t>
-      </w:r>
-      <w:r>
-        <w:t>og derfor har vi valgt kun at lave ét diagram</w:t>
-      </w:r>
-      <w:r>
-        <w:t xml:space="preserve">. </w:t>
-      </w:r>
-      <w:r>
-        <w:t xml:space="preserve">Hvis der var mange aktører </w:t>
-      </w:r>
-      <w:r>
-        <w:t>med</w:t>
-      </w:r>
-      <w:r>
-        <w:t xml:space="preserve"> mange </w:t>
+        <w:t xml:space="preserve"> fik vi hurtigt udvalgt de første use cases vi vil tackle. En god hovedregel i UP er at tackle den use case med størst risici involveret først, netop fordi et af de primære formål med </w:t>
       </w:r>
       <w:proofErr w:type="spellStart"/>
       <w:r>
-        <w:t>use</w:t>
+        <w:t>inception</w:t>
       </w:r>
       <w:proofErr w:type="spellEnd"/>
       <w:r>
-        <w:t xml:space="preserve"> cases</w:t>
-      </w:r>
-      <w:r>
-        <w:t xml:space="preserve"> til hver</w:t>
-      </w:r>
-      <w:r>
-        <w:t xml:space="preserve">, ville det være fordelagtigt at dele diagrammet op, således at der var ét diagram pr. aktør. </w:t>
-      </w:r>
-      <w:r>
-        <w:t xml:space="preserve">I vores tilfælde giver det dog mest mening at beholde </w:t>
-      </w:r>
-      <w:r>
-        <w:lastRenderedPageBreak/>
-        <w:t xml:space="preserve">de identificerede </w:t>
-      </w:r>
-      <w:proofErr w:type="spellStart"/>
-      <w:r>
-        <w:t>use</w:t>
-      </w:r>
-      <w:proofErr w:type="spellEnd"/>
-      <w:r>
-        <w:t xml:space="preserve"> cases i ét diagram, som vi herefter kan opdatere og udvide efterhånden som processen skrider frem i de kommende iterationer. </w:t>
-      </w:r>
-      <w:r>
-        <w:t xml:space="preserve">Notationen vi har benyttet i forbindelse med udarbejdelse af </w:t>
-      </w:r>
-      <w:proofErr w:type="spellStart"/>
-      <w:r>
-        <w:t>use</w:t>
-      </w:r>
-      <w:proofErr w:type="spellEnd"/>
-      <w:r>
-        <w:t xml:space="preserve"> case-diagrammet ses i </w:t>
-      </w:r>
-      <w:r>
-        <w:rPr>
-          <w:i/>
-        </w:rPr>
-        <w:t>figur 3</w:t>
-      </w:r>
-      <w:r>
-        <w:t>.</w:t>
-      </w:r>
-      <w:r>
-        <w:t xml:space="preserve"> </w:t>
-      </w:r>
-      <w:r>
-        <w:t xml:space="preserve">i Bilag </w:t>
-      </w:r>
-      <w:r>
-        <w:t xml:space="preserve">3 ses vores første udkast til et </w:t>
-      </w:r>
-      <w:proofErr w:type="spellStart"/>
-      <w:r>
-        <w:t>use</w:t>
-      </w:r>
-      <w:proofErr w:type="spellEnd"/>
-      <w:r>
-        <w:t xml:space="preserve"> case-diagram.</w:t>
-      </w:r>
-      <w:r>
-        <w:t xml:space="preserve"> I</w:t>
-      </w:r>
-      <w:r>
-        <w:t xml:space="preserve"> udarbejdelsen af </w:t>
-      </w:r>
-      <w:proofErr w:type="spellStart"/>
-      <w:r>
-        <w:t>use</w:t>
-      </w:r>
-      <w:proofErr w:type="spellEnd"/>
-      <w:r>
-        <w:t xml:space="preserve"> case diagrammet har vi desuden haft fokus på at </w:t>
-      </w:r>
-      <w:r>
-        <w:t xml:space="preserve">de forskellige </w:t>
-      </w:r>
-      <w:proofErr w:type="spellStart"/>
-      <w:r>
-        <w:t>use</w:t>
-      </w:r>
-      <w:proofErr w:type="spellEnd"/>
-      <w:r>
-        <w:t xml:space="preserve"> cases og aktører alle sammen eksisterer i domænemodellen. Det er endnu en måde at </w:t>
-      </w:r>
-      <w:r>
-        <w:t xml:space="preserve">sikre sig, at de </w:t>
-      </w:r>
-      <w:proofErr w:type="spellStart"/>
-      <w:r>
-        <w:t>use</w:t>
-      </w:r>
-      <w:proofErr w:type="spellEnd"/>
-      <w:r>
-        <w:t xml:space="preserve"> cases vi </w:t>
-      </w:r>
-      <w:r>
-        <w:t>identificerer,</w:t>
-      </w:r>
-      <w:r>
-        <w:t xml:space="preserve"> er passende og forbliver indenfor projektets </w:t>
-      </w:r>
-      <w:proofErr w:type="spellStart"/>
-      <w:r>
-        <w:t>scope</w:t>
-      </w:r>
-      <w:proofErr w:type="spellEnd"/>
-      <w:r>
-        <w:t>.</w:t>
-      </w:r>
-      <w:r>
-        <w:t xml:space="preserve"> </w:t>
-      </w:r>
-      <w:r>
-        <w:t xml:space="preserve">Som det </w:t>
-      </w:r>
-      <w:r>
-        <w:t>ses,</w:t>
-      </w:r>
-      <w:r>
-        <w:t xml:space="preserve"> er alle aktørerne, salgschef, sælger, bank og RKI repræsenteret som koncepter i domænemodellen. Desuden </w:t>
-      </w:r>
-      <w:r>
-        <w:t xml:space="preserve">passer alle </w:t>
-      </w:r>
-      <w:proofErr w:type="spellStart"/>
-      <w:r>
-        <w:t>use</w:t>
-      </w:r>
-      <w:proofErr w:type="spellEnd"/>
-      <w:r>
-        <w:t xml:space="preserve"> case-titlerne til forholdet mellem de forskellige </w:t>
-      </w:r>
-      <w:r>
-        <w:t xml:space="preserve">koncepter i domænemodellen; for eksempel er ord som ”kreditvurdering” og ”rentesats” kendte både i domænemodellen og </w:t>
-      </w:r>
-      <w:proofErr w:type="spellStart"/>
-      <w:r>
-        <w:t>use</w:t>
-      </w:r>
-      <w:proofErr w:type="spellEnd"/>
-      <w:r>
-        <w:t xml:space="preserve"> case-diagrammet.</w:t>
-      </w:r>
-      <w:r>
-        <w:t xml:space="preserve"> Det er desuden værd at bemærke, at alle </w:t>
-      </w:r>
-      <w:proofErr w:type="spellStart"/>
-      <w:r>
-        <w:t>use</w:t>
-      </w:r>
-      <w:proofErr w:type="spellEnd"/>
-      <w:r>
-        <w:t xml:space="preserve"> cases i det første </w:t>
-      </w:r>
-      <w:proofErr w:type="spellStart"/>
-      <w:r>
-        <w:t>use</w:t>
-      </w:r>
-      <w:proofErr w:type="spellEnd"/>
-      <w:r>
-        <w:t xml:space="preserve"> case-diagram er repræsenteret som </w:t>
-      </w:r>
-      <w:proofErr w:type="spellStart"/>
-      <w:r>
-        <w:t>Concrete</w:t>
-      </w:r>
-      <w:proofErr w:type="spellEnd"/>
-      <w:r>
-        <w:t xml:space="preserve"> </w:t>
-      </w:r>
-      <w:proofErr w:type="spellStart"/>
-      <w:r>
-        <w:t>use</w:t>
-      </w:r>
-      <w:proofErr w:type="spellEnd"/>
-      <w:r>
-        <w:t xml:space="preserve"> cases, idet de startes af en aktør og realiserer aktørens ønskede mål med casen</w:t>
+        <w:t xml:space="preserve"> fasen er at afdække om vi overhovedet kan lave dette system. Vi udval</w:t>
+      </w:r>
+      <w:r>
+        <w:t>g</w:t>
+      </w:r>
+      <w:r>
+        <w:t>te hurtigt 3 use cases, som vi i fællesskab var helt enige om var kernen i dette system, og dermed her de største risici ligger. Den store use case som vi har valgt at kalde ”FFS-UC3 - Udregn lånetilbud”</w:t>
       </w:r>
       <w:r>
         <w:rPr>
           <w:rStyle w:val="Fodnotehenvisning"/>
         </w:rPr>
-        <w:footnoteReference w:id="4"/>
-      </w:r>
-      <w:r>
-        <w:t xml:space="preserve">. </w:t>
-      </w:r>
-      <w:r>
-        <w:t xml:space="preserve">Vores </w:t>
-      </w:r>
-      <w:proofErr w:type="spellStart"/>
-      <w:r>
-        <w:t>use</w:t>
-      </w:r>
-      <w:proofErr w:type="spellEnd"/>
-      <w:r>
-        <w:t xml:space="preserve"> case diagram vil blive nærmere beskrevet i </w:t>
-      </w:r>
-      <w:proofErr w:type="spellStart"/>
-      <w:r>
-        <w:t>elaboration</w:t>
-      </w:r>
-      <w:proofErr w:type="spellEnd"/>
-      <w:r>
-        <w:t xml:space="preserve"> afsnittet, da det som sagt er i denne fase den skal være stabil.</w:t>
-      </w:r>
-    </w:p>
-    <w:p/>
-    <w:p>
-      <w:pPr>
-        <w:pStyle w:val="Overskrift3"/>
-        <w:rPr>
-          <w:lang w:val="en-US"/>
-        </w:rPr>
-      </w:pPr>
-      <w:bookmarkStart w:id="14" w:name="_Toc513105030"/>
-      <w:r>
-        <w:rPr>
-          <w:lang w:val="en-US"/>
-        </w:rPr>
-        <w:t>Use cases</w:t>
-      </w:r>
-      <w:bookmarkEnd w:id="14"/>
-      <w:r>
-        <w:rPr>
-          <w:lang w:val="en-US"/>
-        </w:rPr>
-        <w:t xml:space="preserve"> (Martin, review S</w:t>
-      </w:r>
-      <w:r>
-        <w:rPr>
-          <w:lang w:val="en-US"/>
-        </w:rPr>
-        <w:t>ofie)</w:t>
-      </w:r>
-    </w:p>
-    <w:p>
-      <w:pPr>
-        <w:jc w:val="both"/>
-      </w:pPr>
-      <w:proofErr w:type="spellStart"/>
-      <w:r>
-        <w:t>Use</w:t>
-      </w:r>
-      <w:proofErr w:type="spellEnd"/>
-      <w:r>
-        <w:t xml:space="preserve"> cases spiller en stor rolle i UP, det er dem der driver projektet fremad og det er ud fra vores </w:t>
-      </w:r>
-      <w:proofErr w:type="spellStart"/>
-      <w:r>
-        <w:t>use</w:t>
-      </w:r>
-      <w:proofErr w:type="spellEnd"/>
-      <w:r>
-        <w:t xml:space="preserve"> cases vi vælger det næste skridt. Ved hjælp af </w:t>
-      </w:r>
-      <w:proofErr w:type="spellStart"/>
-      <w:r>
-        <w:t>use</w:t>
-      </w:r>
-      <w:proofErr w:type="spellEnd"/>
-      <w:r>
-        <w:t xml:space="preserve"> case-diagrammet fik vi hurtigt udvalgt de første </w:t>
-      </w:r>
-      <w:proofErr w:type="spellStart"/>
-      <w:r>
-        <w:t>use</w:t>
-      </w:r>
-      <w:proofErr w:type="spellEnd"/>
-      <w:r>
-        <w:t xml:space="preserve"> cases vi vil tackle. En god hovedregel i UP er at tackle den </w:t>
-      </w:r>
-      <w:proofErr w:type="spellStart"/>
-      <w:r>
-        <w:t>use</w:t>
-      </w:r>
-      <w:proofErr w:type="spellEnd"/>
-      <w:r>
-        <w:t xml:space="preserve"> case med størst risici involveret først, netop fordi et af de primære formål med </w:t>
-      </w:r>
-      <w:proofErr w:type="spellStart"/>
-      <w:r>
-        <w:t>inception</w:t>
-      </w:r>
-      <w:proofErr w:type="spellEnd"/>
-      <w:r>
-        <w:t xml:space="preserve"> fasen er at afdække om vi overhovedet kan lave dette system. Vi udvalgte hurtigt 3 </w:t>
-      </w:r>
-      <w:proofErr w:type="spellStart"/>
-      <w:r>
-        <w:t>use</w:t>
-      </w:r>
-      <w:proofErr w:type="spellEnd"/>
-      <w:r>
-        <w:t xml:space="preserve"> cases, som vi i fællesskab var helt enige om var kernen i dette system, og dermed her de største risici ligger. Den store </w:t>
-      </w:r>
-      <w:proofErr w:type="spellStart"/>
-      <w:r>
-        <w:t>use</w:t>
-      </w:r>
-      <w:proofErr w:type="spellEnd"/>
-      <w:r>
-        <w:t xml:space="preserve"> case som vi har valgt at kalde ”FFS-UC3 - Udregn lånetilbud”</w:t>
+        <w:footnoteReference w:id="5"/>
+      </w:r>
+      <w:r>
+        <w:t>, indeholder alle de tre trusler vi har identificeret som værende de store; vi har derfor valgt at tackle de 3 trusler som værende hver deres use case. Den første use case, kaldet ”FFS-UC1 - Tjek kreditværdighed”</w:t>
       </w:r>
       <w:r>
         <w:rPr>
           <w:rStyle w:val="Fodnotehenvisning"/>
         </w:rPr>
-        <w:footnoteReference w:id="5"/>
-      </w:r>
-      <w:r>
-        <w:t xml:space="preserve">, indeholder alle de tre trusler vi har identificeret som værende de store; vi har derfor valgt at tackle de 3 trusler som værende hver deres </w:t>
-      </w:r>
-      <w:proofErr w:type="spellStart"/>
-      <w:r>
-        <w:t>use</w:t>
-      </w:r>
-      <w:proofErr w:type="spellEnd"/>
-      <w:r>
-        <w:t xml:space="preserve"> case. Den første </w:t>
-      </w:r>
-      <w:proofErr w:type="spellStart"/>
-      <w:r>
-        <w:t>use</w:t>
-      </w:r>
-      <w:proofErr w:type="spellEnd"/>
-      <w:r>
-        <w:t xml:space="preserve"> case, kaldet ”FFS-UC1 - Tjek kreditværdighed”</w:t>
+        <w:footnoteReference w:id="6"/>
+      </w:r>
+      <w:r>
+        <w:t>, blev så til en underfunktion af UC3. Det samme gør sig gældende for ”FFS-UC2 - Indhent aktuel rentesats”</w:t>
       </w:r>
       <w:r>
         <w:rPr>
           <w:rStyle w:val="Fodnotehenvisning"/>
         </w:rPr>
-        <w:footnoteReference w:id="6"/>
-      </w:r>
-      <w:r>
-        <w:t>, blev så til en underfunktion af UC3. Det samme gør sig gældende for ”FFS-UC2 - Indhent aktuel rentesats”</w:t>
-      </w:r>
-      <w:r>
-        <w:rPr>
-          <w:rStyle w:val="Fodnotehenvisning"/>
-        </w:rPr>
         <w:footnoteReference w:id="7"/>
       </w:r>
       <w:r>
-        <w:t xml:space="preserve">. Vi har valgt at beskrive disse </w:t>
-      </w:r>
-      <w:proofErr w:type="spellStart"/>
-      <w:r>
-        <w:t>use</w:t>
-      </w:r>
-      <w:proofErr w:type="spellEnd"/>
-      <w:r>
-        <w:t xml:space="preserve"> cases formelt; vi kunne også have brugt et uformelt </w:t>
-      </w:r>
-      <w:proofErr w:type="spellStart"/>
-      <w:r>
-        <w:t>use</w:t>
-      </w:r>
-      <w:proofErr w:type="spellEnd"/>
-      <w:r>
-        <w:t xml:space="preserve"> case format, men vi mener, at eftersom dette er kernen af systemet, vil det hjælpe fremadreddet, at de er beskrevet på det formelle niveau. Det formelle format er netop godt, fordi de funktionelle krav bliver beskrevet på en formel og utvetydig måde. Målet er at få beskrevet hovedscenariet og alle variationer af dette. </w:t>
+        <w:t>. Vi har valgt at beskrive disse use cases formelt; vi kunne også have brugt et uformelt use case format, men vi mener, at eftersom dette er kernen af systemet, vil det hjælpe fremadreddet, at de er beskrevet på det formelle n</w:t>
+      </w:r>
+      <w:r>
+        <w:t>i</w:t>
+      </w:r>
+      <w:r>
+        <w:t>veau. Det formelle format er netop godt, fordi de funktionelle krav bliver beskrevet på en formel og utvet</w:t>
+      </w:r>
+      <w:r>
+        <w:t>y</w:t>
+      </w:r>
+      <w:r>
+        <w:t xml:space="preserve">dig måde. Målet er at få beskrevet hovedscenariet og alle variationer af dette. </w:t>
       </w:r>
     </w:p>
     <w:p>
@@ -4580,23 +4703,7 @@
         <w:t>unikt id</w:t>
       </w:r>
       <w:r>
-        <w:t xml:space="preserve"> til alle vores </w:t>
-      </w:r>
-      <w:proofErr w:type="spellStart"/>
-      <w:r>
-        <w:t>use</w:t>
-      </w:r>
-      <w:proofErr w:type="spellEnd"/>
-      <w:r>
-        <w:t xml:space="preserve"> cases, da vi laver mange andre artefakter ud fra disse, og det er vigtigt at holde sporbarhed hele vejen tilbage til den konkrete </w:t>
-      </w:r>
-      <w:proofErr w:type="spellStart"/>
-      <w:r>
-        <w:t>use</w:t>
-      </w:r>
-      <w:proofErr w:type="spellEnd"/>
-      <w:r>
-        <w:t xml:space="preserve"> case. </w:t>
+        <w:t xml:space="preserve"> til alle vores use cases, da vi laver mange andre artefakter ud fra disse, og det er vigtigt at holde sporbarhed hele vejen tilbage til den konkrete use case. </w:t>
       </w:r>
       <w:r>
         <w:rPr>
@@ -4609,15 +4716,7 @@
       </w:r>
       <w:r>
         <w:lastRenderedPageBreak/>
-        <w:t xml:space="preserve">unikke id, prøver vi så vidt muligt at holde som en beskrivende kommando, der indfanger </w:t>
-      </w:r>
-      <w:proofErr w:type="spellStart"/>
-      <w:r>
-        <w:t>use</w:t>
-      </w:r>
-      <w:proofErr w:type="spellEnd"/>
-      <w:r>
-        <w:t xml:space="preserve"> casens formål - den holdes på bydeform. </w:t>
+        <w:t xml:space="preserve">unikke id, prøver vi så vidt muligt at holde som en beskrivende kommando, der indfanger use casens formål - den holdes på bydeform. </w:t>
       </w:r>
       <w:r>
         <w:rPr>
@@ -4626,31 +4725,7 @@
         <w:t>Afgrænsningen</w:t>
       </w:r>
       <w:r>
-        <w:t xml:space="preserve"> af </w:t>
-      </w:r>
-      <w:proofErr w:type="spellStart"/>
-      <w:r>
-        <w:t>use</w:t>
-      </w:r>
-      <w:proofErr w:type="spellEnd"/>
-      <w:r>
-        <w:t xml:space="preserve"> casen fortæller hvad der berøres af </w:t>
-      </w:r>
-      <w:proofErr w:type="spellStart"/>
-      <w:r>
-        <w:t>use</w:t>
-      </w:r>
-      <w:proofErr w:type="spellEnd"/>
-      <w:r>
-        <w:t xml:space="preserve"> casen, i mindre systemer som dette vil afgrænsningen meget naturligt være systemet selv; dette er også tilfældet for alle vores </w:t>
-      </w:r>
-      <w:proofErr w:type="spellStart"/>
-      <w:r>
-        <w:t>use</w:t>
-      </w:r>
-      <w:proofErr w:type="spellEnd"/>
-      <w:r>
-        <w:t xml:space="preserve"> cases. </w:t>
+        <w:t xml:space="preserve"> af use casen fortæller hvad der berøres af use casen, i mindre systemer som dette vil afgrænsningen meget naturligt være systemet selv; dette er også tilfældet for alle vores use cases. </w:t>
       </w:r>
       <w:r>
         <w:rPr>
@@ -4659,15 +4734,7 @@
         <w:t>Niveauet</w:t>
       </w:r>
       <w:r>
-        <w:t xml:space="preserve"> indikerer </w:t>
-      </w:r>
-      <w:proofErr w:type="spellStart"/>
-      <w:r>
-        <w:t>use</w:t>
-      </w:r>
-      <w:proofErr w:type="spellEnd"/>
-      <w:r>
-        <w:t xml:space="preserve"> casens placering i hierarkiet, den typiske og mest brugte her er "brugermål", men vores UC1 og UC2 er underfunktioner til UC3 og har derfor fået niveauet ”underfunktion” i stedet. Den </w:t>
+        <w:t xml:space="preserve"> indikerer use casens placering i hierarkiet, den typiske og mest brugte her er "brugermål", men vores UC1 og UC2 er underfunktioner til UC3 og har derfor fået niveauet ”underfunktion” i stedet. Den </w:t>
       </w:r>
       <w:r>
         <w:rPr>
@@ -4676,23 +4743,7 @@
         <w:t>primære aktør</w:t>
       </w:r>
       <w:r>
-        <w:t xml:space="preserve"> beskriver den person, der interagerer med systemet i den konkrete </w:t>
-      </w:r>
-      <w:proofErr w:type="spellStart"/>
-      <w:r>
-        <w:t>use</w:t>
-      </w:r>
-      <w:proofErr w:type="spellEnd"/>
-      <w:r>
-        <w:t xml:space="preserve"> case; som nævnt i afsnittet ovenfor bestræber man sig på at det kun er én bruger pr </w:t>
-      </w:r>
-      <w:proofErr w:type="spellStart"/>
-      <w:r>
-        <w:t>use</w:t>
-      </w:r>
-      <w:proofErr w:type="spellEnd"/>
-      <w:r>
-        <w:t xml:space="preserve"> case. Det er vigtigt at bemærke, at vi forsøger at beskrive rollen på aktøren så præcist som muligt, dvs. betegnelsen ”bilsælger”, som er vores aktør, er væsentligt bedre end blot at kalde ham en ”bruger”. </w:t>
+        <w:t xml:space="preserve"> beskriver den person, der interagerer med systemet i den konkrete use case; som nævnt i afsnittet ovenfor bestræber man sig på at det kun er én bruger pr use case. Det er vigtigt at bemærke, at vi forsøger at beskrive rollen på aktøren så præcist som muligt, dvs. betegnelsen ”bilsælger”, som er vores aktør, er væsentligt bedre end blot at kalde ham en ”bruger”. </w:t>
       </w:r>
     </w:p>
     <w:p>
@@ -4707,73 +4758,49 @@
         <w:t>Interesser og interessenter</w:t>
       </w:r>
       <w:r>
-        <w:t xml:space="preserve"> beskrives også i de enkelte </w:t>
-      </w:r>
-      <w:proofErr w:type="spellStart"/>
-      <w:r>
-        <w:t>use</w:t>
-      </w:r>
-      <w:proofErr w:type="spellEnd"/>
-      <w:r>
-        <w:t xml:space="preserve"> cases. Her trækker vi en rød tråd tilbage til vores visionsdokument og udvælger de interessenter, som har interesse i den konkrete </w:t>
-      </w:r>
-      <w:proofErr w:type="spellStart"/>
-      <w:r>
-        <w:t>use</w:t>
-      </w:r>
-      <w:proofErr w:type="spellEnd"/>
-      <w:r>
-        <w:t xml:space="preserve"> case. </w:t>
+        <w:t xml:space="preserve"> beskrives også i de enkelte use cases. Her trækker vi en rød tråd tilbage til vores visionsdokument og udvælger de interessenter, som har interesse i den konkrete use case. </w:t>
       </w:r>
       <w:r>
         <w:rPr>
           <w:b/>
         </w:rPr>
-        <w:t>Forudsætninger</w:t>
-      </w:r>
-      <w:r>
-        <w:t xml:space="preserve"> dækker over krav der skal være opfyldt før </w:t>
-      </w:r>
-      <w:proofErr w:type="spellStart"/>
-      <w:r>
-        <w:t>use</w:t>
-      </w:r>
-      <w:proofErr w:type="spellEnd"/>
-      <w:r>
-        <w:t xml:space="preserve"> casens udførelse kan gå i gang. Det kan være andre </w:t>
-      </w:r>
-      <w:proofErr w:type="spellStart"/>
-      <w:r>
-        <w:t>use</w:t>
-      </w:r>
-      <w:proofErr w:type="spellEnd"/>
-      <w:r>
-        <w:t xml:space="preserve"> cases som skal være afviklet først, som vi ser i vores UC3. Det er vigtigt at man ikke nævner trivielle forudsætninger, da det ikke har nogen værdi for os som udviklere – eksempelvis ”computeren er tændt” eller ”brugeren er logget ind” hvis de ting siger sig selv. </w:t>
+        <w:t>Foru</w:t>
       </w:r>
       <w:r>
         <w:rPr>
           <w:b/>
         </w:rPr>
+        <w:t>d</w:t>
+      </w:r>
+      <w:r>
+        <w:rPr>
+          <w:b/>
+        </w:rPr>
+        <w:t>sætninger</w:t>
+      </w:r>
+      <w:r>
+        <w:t xml:space="preserve"> dækker over krav der skal være opfyldt før use casens udførelse kan gå i gang. Det kan være andre use cases som skal være afviklet først, som vi ser i vores UC3. Det er vigtigt at man ikke nævner triv</w:t>
+      </w:r>
+      <w:r>
+        <w:t>i</w:t>
+      </w:r>
+      <w:r>
+        <w:t xml:space="preserve">elle forudsætninger, da det ikke har nogen værdi for os som udviklere – eksempelvis ”computeren er tændt” eller ”brugeren er logget ind” hvis de ting siger sig selv. </w:t>
+      </w:r>
+      <w:r>
+        <w:rPr>
+          <w:b/>
+        </w:rPr>
         <w:t>Succesgaranti</w:t>
       </w:r>
       <w:r>
-        <w:t xml:space="preserve"> dækker over de forhold der skal være opfyldte ved </w:t>
-      </w:r>
-      <w:proofErr w:type="spellStart"/>
-      <w:r>
-        <w:t>use</w:t>
-      </w:r>
-      <w:proofErr w:type="spellEnd"/>
-      <w:r>
-        <w:t xml:space="preserve"> casens afslutning. De gælder primært for hovedscenariet, men alternative scenariers succesgarantier kan også beskrives. disse succesgarantier bør opfylde alle vores interessenters interesser. For vores </w:t>
-      </w:r>
-      <w:proofErr w:type="spellStart"/>
-      <w:r>
-        <w:t>use</w:t>
-      </w:r>
-      <w:proofErr w:type="spellEnd"/>
-      <w:r>
-        <w:t xml:space="preserve"> cases var det ret simpelt og ligefrem at beskrive vores succesgarantier, da de bare er opfyldt når den funktion er fuldendt korrekt. </w:t>
+        <w:t xml:space="preserve"> dækker over de forhold der skal være opfyldte ved use casens afslutning. De gælder primært for hovedscenariet, men alternative scenariers su</w:t>
+      </w:r>
+      <w:r>
+        <w:t>c</w:t>
+      </w:r>
+      <w:r>
+        <w:t xml:space="preserve">cesgarantier kan også beskrives. disse succesgarantier bør opfylde alle vores interessenters interesser. For vores use cases var det ret simpelt og ligefrem at beskrive vores succesgarantier, da de bare er opfyldt når den funktion er fuldendt korrekt. </w:t>
       </w:r>
     </w:p>
     <w:p>
@@ -4788,197 +4815,166 @@
         <w:t>Hovedscenariet</w:t>
       </w:r>
       <w:r>
-        <w:t xml:space="preserve"> beskriver det oftest forekommende scenarie. Det beskrives uden variation og skal som hovedregel opfylde alle interessenternes interesser. På grund af størrelsen af vores UC1 og UC2 er der ikke mange trin i disse, men hovedscenarier kan ofte blive på mange trin i </w:t>
+        <w:t xml:space="preserve"> beskriver det oftest forekommende scenarie. Det beskrives uden variation og skal som hovedregel opfylde alle interessenternes interesser. På grund af størrelsen af vores UC1 og UC2 er der ikke mange trin i disse, men hovedscenarier kan ofte blive på mange trin i use cases der er mere omfangsrige. </w:t>
+      </w:r>
+      <w:r>
+        <w:rPr>
+          <w:b/>
+        </w:rPr>
+        <w:t>Varianter</w:t>
+      </w:r>
+      <w:r>
+        <w:t xml:space="preserve"> er hvor man beskriver alternative scenarier, der kan give en variation fra hovedscenariet - både successcenarier men også fejlhåndteringsscenarier. Disse varianter består af 2 trin. Første trin er betinge</w:t>
+      </w:r>
+      <w:r>
+        <w:t>l</w:t>
+      </w:r>
+      <w:r>
+        <w:t xml:space="preserve">sen, her beskrives betingelsen samt hvordan den opdages. Trin 2 er håndteringen. Her beskrives de trin, der skal tages i denne variation, hvilket kan lede til en fortsættelse til hovedscenariet eller specifikt vælge at afslutte use casen. De primære varianter, vi har brugt i vores UC1 og UC2, er fejlhåndteringer. </w:t>
+      </w:r>
+      <w:r>
+        <w:rPr>
+          <w:b/>
+        </w:rPr>
+        <w:t>Teknologier og dataformer</w:t>
+      </w:r>
+      <w:r>
+        <w:t xml:space="preserve"> dækker over eventuelle krav der kan være stillet fra kunden. Vi bør som hovedregel prøve at begrænse disse mest muligt for ikke at ligge os fast på teknologivalg så tidligt i processen. Krav her kan i værste tilfælde blive en trussel for os senere, som vi så skal håndtere og dermed gøre systemet dyrere for kunden. I vores tilfælde er vi blevet stillet visse krav til brug af visse </w:t>
       </w:r>
       <w:proofErr w:type="spellStart"/>
       <w:r>
-        <w:t>use</w:t>
+        <w:t>API'er</w:t>
       </w:r>
       <w:proofErr w:type="spellEnd"/>
       <w:r>
-        <w:t xml:space="preserve"> cases der er mere omfangsrige. </w:t>
+        <w:t xml:space="preserve">, derfor er disse medtaget i vores UC1 og UC2. </w:t>
       </w:r>
       <w:r>
         <w:rPr>
           <w:b/>
         </w:rPr>
-        <w:t>Varianter</w:t>
-      </w:r>
-      <w:r>
-        <w:t xml:space="preserve"> er hvor man beskriver alternative scenarier, der kan give en variation fra hovedscenariet - både successcenarier men også fejlhåndteringsscenarier. Disse varianter består af 2 trin. Første trin er betingelsen, her beskrives betingelsen samt hvordan den opdages. Trin 2 er håndteringen. Her beskrives de trin, der skal tages i denne variation, hvilket kan lede til en fortsættelse til hovedscenariet eller specifikt vælge at afslutte </w:t>
+        <w:t>Ikke-funktionelle krav</w:t>
+      </w:r>
+      <w:r>
+        <w:t>, som hører til use casen, eller som afdækkes mens use casen udføres, tilføjes her; de bør dog også blive tilføjet til den supplerende kravspecifikation senere. Et af de ikke funkti</w:t>
+      </w:r>
+      <w:r>
+        <w:t>o</w:t>
+      </w:r>
+      <w:r>
+        <w:lastRenderedPageBreak/>
+        <w:t>nelle krav, som går igen i både UC1 og UC2, er kravet om at vores kald til RKI og bank ikke må påvirke bru</w:t>
+      </w:r>
+      <w:r>
+        <w:t>g</w:t>
+      </w:r>
+      <w:r>
+        <w:t xml:space="preserve">barheden af vores brugergrænseflade, mens de foretages. </w:t>
+      </w:r>
+      <w:r>
+        <w:rPr>
+          <w:b/>
+        </w:rPr>
+        <w:t>Hyppighed</w:t>
+      </w:r>
+      <w:r>
+        <w:t xml:space="preserve"> beskriver hvor tit en use case for</w:t>
+      </w:r>
+      <w:r>
+        <w:t>e</w:t>
+      </w:r>
+      <w:r>
+        <w:t xml:space="preserve">kommer. I vores tilfælde er det ikke noget, der reelt vil ske hurtigt efter hinanden - vi har dog skrevet ofte fordi vi mener vores system skal kunne understøtte at man laver disse kald inden for kort tid (for eksempel mange gange på én dag). Det sidste punkt på den formelle use case er </w:t>
+      </w:r>
+      <w:r>
+        <w:rPr>
+          <w:b/>
+        </w:rPr>
+        <w:t>diverse</w:t>
+      </w:r>
+      <w:r>
+        <w:t>, hvor man beskriver det, som ikke passer ind under de andre punkter. Vi kan også tilføje kendte eller eventuelt uløste problemstillinger, man har opdaget undervejs. Vi har ikke haft noget til diverse posten i nogle af vores use cases og den er derfor ikke taget med på den formelle beskrivelse af use casen.</w:t>
+      </w:r>
+    </w:p>
+    <w:p/>
+    <w:p>
+      <w:pPr>
+        <w:pStyle w:val="Overskrift3"/>
+      </w:pPr>
+      <w:bookmarkStart w:id="15" w:name="_Toc513191686"/>
+      <w:r>
+        <w:t>Systemsekvensdiagrammer</w:t>
+      </w:r>
+      <w:r>
+        <w:t>(Shahnaz)</w:t>
+      </w:r>
+      <w:bookmarkEnd w:id="15"/>
+    </w:p>
+    <w:p>
+      <w:r>
+        <w:t xml:space="preserve">Systemsekvensdiagrammer viser at hvordan en bruger </w:t>
+      </w:r>
+      <w:r>
+        <w:t>kommunikation med</w:t>
+      </w:r>
+      <w:r>
+        <w:t xml:space="preserve"> systemet</w:t>
+      </w:r>
+      <w:r>
+        <w:t xml:space="preserve"> i forhold til en ko</w:t>
+      </w:r>
+      <w:r>
+        <w:t>n</w:t>
+      </w:r>
+      <w:r>
+        <w:t xml:space="preserve">krete </w:t>
       </w:r>
       <w:proofErr w:type="spellStart"/>
       <w:r>
-        <w:t>use</w:t>
+        <w:t>usecase</w:t>
       </w:r>
       <w:proofErr w:type="spellEnd"/>
       <w:r>
-        <w:t xml:space="preserve"> casen. De primære varianter, vi har brugt i vores UC1 og UC2, er fejlhåndteringer. </w:t>
-      </w:r>
-      <w:r>
-        <w:rPr>
-          <w:b/>
-        </w:rPr>
-        <w:t>Teknologier og dataformer</w:t>
-      </w:r>
-      <w:r>
-        <w:t xml:space="preserve"> dækker over eventuelle krav der kan være stillet fra kunden. Vi bør som hovedregel prøve at begrænse disse mest muligt for ikke at ligge os fast på teknologivalg så tidligt i processen. Krav her kan i værste tilfælde blive en trussel for os senere, som vi så skal håndtere og dermed gøre systemet dyrere for kunden. I vores tilfælde er vi blevet stillet visse krav til brug af visse </w:t>
+        <w:t xml:space="preserve"> scenarier, den også fokuserer på hvad </w:t>
+      </w:r>
+      <w:r>
+        <w:t>systemets</w:t>
+      </w:r>
+      <w:r>
+        <w:t xml:space="preserve"> respons er, ved en bestemte stimuli. </w:t>
+      </w:r>
+      <w:r>
+        <w:t xml:space="preserve">I SDD kigger vi på systemet ligesom en </w:t>
       </w:r>
       <w:proofErr w:type="spellStart"/>
       <w:r>
-        <w:t>API'er</w:t>
+        <w:t>blak</w:t>
       </w:r>
       <w:proofErr w:type="spellEnd"/>
       <w:r>
-        <w:t xml:space="preserve">, derfor er disse medtaget i vores UC1 og UC2. </w:t>
-      </w:r>
-      <w:r>
-        <w:rPr>
-          <w:b/>
-        </w:rPr>
-        <w:t>Ikke-funktionelle krav</w:t>
-      </w:r>
-      <w:r>
-        <w:t xml:space="preserve">, som hører til </w:t>
+        <w:t xml:space="preserve"> </w:t>
       </w:r>
       <w:proofErr w:type="spellStart"/>
       <w:r>
-        <w:t>use</w:t>
+        <w:t>box</w:t>
       </w:r>
       <w:proofErr w:type="spellEnd"/>
       <w:r>
-        <w:t xml:space="preserve"> casen, eller som afdækkes mens </w:t>
+        <w:t xml:space="preserve">, og vi viser alle de funktioner som kommer fra en </w:t>
       </w:r>
       <w:proofErr w:type="spellStart"/>
       <w:r>
-        <w:t>use</w:t>
+        <w:t>usecase</w:t>
       </w:r>
       <w:proofErr w:type="spellEnd"/>
       <w:r>
-        <w:t xml:space="preserve"> casen udføres, tilføjes her; de bør dog også blive tilføjet til den supplerende kravspecifikation senere. Et af de ikke funktio</w:t>
-      </w:r>
-      <w:r>
-        <w:lastRenderedPageBreak/>
-        <w:t xml:space="preserve">nelle krav, som går igen i både UC1 og UC2, er kravet om at vores kald til RKI og bank ikke må påvirke brugbarheden af vores brugergrænseflade, mens de foretages. </w:t>
-      </w:r>
-      <w:r>
-        <w:rPr>
-          <w:b/>
-        </w:rPr>
-        <w:t>Hyppighed</w:t>
-      </w:r>
-      <w:r>
-        <w:t xml:space="preserve"> beskriver hvor tit en </w:t>
-      </w:r>
-      <w:proofErr w:type="spellStart"/>
-      <w:r>
-        <w:t>use</w:t>
-      </w:r>
-      <w:proofErr w:type="spellEnd"/>
-      <w:r>
-        <w:t xml:space="preserve"> case forekommer. I vores tilfælde er det ikke noget, der reelt vil ske hurtigt efter hinanden - vi har dog skrevet ofte fordi vi mener vores system skal kunne understøtte at man laver disse kald inden for kort tid (for eksempel mange gange på én dag). Det sidste punkt på den formelle </w:t>
-      </w:r>
-      <w:proofErr w:type="spellStart"/>
-      <w:r>
-        <w:t>use</w:t>
-      </w:r>
-      <w:proofErr w:type="spellEnd"/>
-      <w:r>
-        <w:t xml:space="preserve"> case er </w:t>
-      </w:r>
-      <w:r>
-        <w:rPr>
-          <w:b/>
-        </w:rPr>
-        <w:t>diverse</w:t>
-      </w:r>
-      <w:r>
-        <w:t xml:space="preserve">, hvor man beskriver det, som ikke passer ind under de andre punkter. Vi kan også tilføje kendte eller eventuelt uløste problemstillinger, man har opdaget undervejs. Vi har ikke haft noget til diverse posten i nogle af vores </w:t>
-      </w:r>
-      <w:proofErr w:type="spellStart"/>
-      <w:r>
-        <w:t>use</w:t>
-      </w:r>
-      <w:proofErr w:type="spellEnd"/>
-      <w:r>
-        <w:t xml:space="preserve"> cases og den er derfor ikke taget med på den formelle beskrivelse af </w:t>
-      </w:r>
-      <w:proofErr w:type="spellStart"/>
-      <w:r>
-        <w:t>use</w:t>
-      </w:r>
-      <w:proofErr w:type="spellEnd"/>
-      <w:r>
-        <w:t xml:space="preserve"> casen.</w:t>
-      </w:r>
-    </w:p>
-    <w:p/>
-    <w:p>
-      <w:pPr>
-        <w:pStyle w:val="Overskrift3"/>
-      </w:pPr>
-      <w:bookmarkStart w:id="15" w:name="_Toc513191686"/>
-      <w:r>
-        <w:t>Systemsekvensdiagrammer</w:t>
-      </w:r>
-      <w:r>
-        <w:t>(Shahnaz)</w:t>
-      </w:r>
-      <w:bookmarkEnd w:id="15"/>
-    </w:p>
-    <w:p>
-      <w:r>
-        <w:t xml:space="preserve">Systemsekvensdiagrammer viser at hvordan en bruger </w:t>
-      </w:r>
-      <w:r>
-        <w:t>kommunikation med</w:t>
-      </w:r>
-      <w:r>
-        <w:t xml:space="preserve"> systemet</w:t>
-      </w:r>
-      <w:r>
-        <w:t xml:space="preserve"> i forhold til en konkrete </w:t>
-      </w:r>
-      <w:proofErr w:type="spellStart"/>
-      <w:r>
-        <w:t>usecase</w:t>
-      </w:r>
-      <w:proofErr w:type="spellEnd"/>
-      <w:r>
-        <w:t xml:space="preserve"> scenarier, den også fokuserer på hvad </w:t>
-      </w:r>
-      <w:r>
-        <w:t>systemets</w:t>
-      </w:r>
-      <w:r>
-        <w:t xml:space="preserve"> respons er, ved en bestemte stimuli. </w:t>
-      </w:r>
-      <w:r>
-        <w:t xml:space="preserve">I SDD kigger vi på systemet ligesom en </w:t>
-      </w:r>
-      <w:proofErr w:type="spellStart"/>
-      <w:r>
-        <w:t>blak</w:t>
-      </w:r>
-      <w:proofErr w:type="spellEnd"/>
-      <w:r>
-        <w:t xml:space="preserve"> </w:t>
-      </w:r>
-      <w:proofErr w:type="spellStart"/>
-      <w:r>
-        <w:t>box</w:t>
-      </w:r>
-      <w:proofErr w:type="spellEnd"/>
-      <w:r>
-        <w:t xml:space="preserve">, og vi viser alle de funktioner som kommer fra en </w:t>
-      </w:r>
-      <w:proofErr w:type="spellStart"/>
-      <w:r>
-        <w:t>usecase</w:t>
-      </w:r>
-      <w:proofErr w:type="spellEnd"/>
-      <w:r>
-        <w:t xml:space="preserve"> på systemet. SDD er rigtig godt til at analysere systemet og viser enlige hvad systemet gøre. Den er også meget godt at viser rollerne</w:t>
+        <w:t xml:space="preserve"> på s</w:t>
+      </w:r>
+      <w:r>
+        <w:t>y</w:t>
+      </w:r>
+      <w:r>
+        <w:t>stemet. SDD er rigtig godt til at analysere systemet og viser enlige hvad systemet gøre. Den er også meget godt at viser rollerne</w:t>
       </w:r>
       <w:r>
         <w:t>(aktør) i</w:t>
@@ -5051,7 +5047,7 @@
           <w:sz w:val="22"/>
           <w:szCs w:val="22"/>
         </w:rPr>
-        <w:t>Trelags</w:t>
+        <w:t>Trelags-arkitektur</w:t>
       </w:r>
       <w:proofErr w:type="spellEnd"/>
       <w:r>
@@ -5061,9 +5057,8 @@
           <w:sz w:val="22"/>
           <w:szCs w:val="22"/>
         </w:rPr>
-        <w:t xml:space="preserve">-arkitektur er en model til beskrivelse af de blokke et program er opbygget af. Modellen anvendes blandt andet fordi det gør det nemmere at overskue kommunikationen mellem lagene og kommunikationen med </w:t>
-      </w:r>
-      <w:proofErr w:type="spellStart"/>
+        <w:t xml:space="preserve"> er en model til beskrivelse af de blokke et program er opbygget af. Modellen a</w:t>
+      </w:r>
       <w:r>
         <w:rPr>
           <w:rFonts w:ascii="Georgia" w:hAnsi="Georgia" w:cs="Arial"/>
@@ -5071,9 +5066,8 @@
           <w:sz w:val="22"/>
           <w:szCs w:val="22"/>
         </w:rPr>
-        <w:t>brugerene</w:t>
-      </w:r>
-      <w:proofErr w:type="spellEnd"/>
+        <w:t>n</w:t>
+      </w:r>
       <w:r>
         <w:rPr>
           <w:rFonts w:ascii="Georgia" w:hAnsi="Georgia" w:cs="Arial"/>
@@ -5081,8 +5075,9 @@
           <w:sz w:val="22"/>
           <w:szCs w:val="22"/>
         </w:rPr>
-        <w:t xml:space="preserve"> og med andre IT-systemer. Vi bruger </w:t>
-      </w:r>
+        <w:t xml:space="preserve">vendes blandt andet fordi det gør det nemmere at overskue kommunikationen mellem lagene og kommunikationen med </w:t>
+      </w:r>
+      <w:proofErr w:type="spellStart"/>
       <w:r>
         <w:rPr>
           <w:rFonts w:ascii="Georgia" w:hAnsi="Georgia" w:cs="Arial"/>
@@ -5090,20 +5085,18 @@
           <w:sz w:val="22"/>
           <w:szCs w:val="22"/>
         </w:rPr>
-        <w:t xml:space="preserve">trelagsarkitektur til at styrer på vores system og vi sætter klasser i klassediagram på plads til at vi kan selv se hver opgaven til enkelte klasse i vores system. </w:t>
-      </w:r>
-    </w:p>
-    <w:p>
-      <w:pPr>
-        <w:pStyle w:val="NormalWeb"/>
-        <w:spacing w:before="104" w:beforeAutospacing="0" w:after="104" w:afterAutospacing="0" w:line="334" w:lineRule="atLeast"/>
+        <w:t>brugerene</w:t>
+      </w:r>
+      <w:proofErr w:type="spellEnd"/>
+      <w:r>
         <w:rPr>
           <w:rFonts w:ascii="Georgia" w:hAnsi="Georgia" w:cs="Arial"/>
           <w:color w:val="252525"/>
           <w:sz w:val="22"/>
           <w:szCs w:val="22"/>
         </w:rPr>
-      </w:pPr>
+        <w:t xml:space="preserve"> og med andre IT-systemer. Vi bruger </w:t>
+      </w:r>
       <w:r>
         <w:rPr>
           <w:rFonts w:ascii="Georgia" w:hAnsi="Georgia" w:cs="Arial"/>
@@ -5111,7 +5104,7 @@
           <w:sz w:val="22"/>
           <w:szCs w:val="22"/>
         </w:rPr>
-        <w:t>Udover det når men bruger interfaces og trelagsarkitektur til at gøre vores system mere b</w:t>
+        <w:t>trelagsarkitektur til at st</w:t>
       </w:r>
       <w:r>
         <w:rPr>
@@ -5120,7 +5113,64 @@
           <w:sz w:val="22"/>
           <w:szCs w:val="22"/>
         </w:rPr>
-        <w:t>rugervenlig til andre udvikler i fremtid.</w:t>
+        <w:t>y</w:t>
+      </w:r>
+      <w:r>
+        <w:rPr>
+          <w:rFonts w:ascii="Georgia" w:hAnsi="Georgia" w:cs="Arial"/>
+          <w:color w:val="252525"/>
+          <w:sz w:val="22"/>
+          <w:szCs w:val="22"/>
+        </w:rPr>
+        <w:t xml:space="preserve">rer på vores system og vi sætter klasser i klassediagram på plads til at vi kan selv se hver opgaven til enkelte klasse i vores system. </w:t>
+      </w:r>
+    </w:p>
+    <w:p>
+      <w:pPr>
+        <w:pStyle w:val="NormalWeb"/>
+        <w:spacing w:before="104" w:beforeAutospacing="0" w:after="104" w:afterAutospacing="0" w:line="334" w:lineRule="atLeast"/>
+        <w:rPr>
+          <w:rFonts w:ascii="Georgia" w:hAnsi="Georgia" w:cs="Arial"/>
+          <w:color w:val="252525"/>
+          <w:sz w:val="22"/>
+          <w:szCs w:val="22"/>
+        </w:rPr>
+      </w:pPr>
+      <w:r>
+        <w:rPr>
+          <w:rFonts w:ascii="Georgia" w:hAnsi="Georgia" w:cs="Arial"/>
+          <w:color w:val="252525"/>
+          <w:sz w:val="22"/>
+          <w:szCs w:val="22"/>
+        </w:rPr>
+        <w:t>Udover det når men bruger interfaces og trelagsarkitektur til at gøre vores system mere b</w:t>
+      </w:r>
+      <w:r>
+        <w:rPr>
+          <w:rFonts w:ascii="Georgia" w:hAnsi="Georgia" w:cs="Arial"/>
+          <w:color w:val="252525"/>
+          <w:sz w:val="22"/>
+          <w:szCs w:val="22"/>
+        </w:rPr>
+        <w:t>rugerve</w:t>
+      </w:r>
+      <w:r>
+        <w:rPr>
+          <w:rFonts w:ascii="Georgia" w:hAnsi="Georgia" w:cs="Arial"/>
+          <w:color w:val="252525"/>
+          <w:sz w:val="22"/>
+          <w:szCs w:val="22"/>
+        </w:rPr>
+        <w:t>n</w:t>
+      </w:r>
+      <w:r>
+        <w:rPr>
+          <w:rFonts w:ascii="Georgia" w:hAnsi="Georgia" w:cs="Arial"/>
+          <w:color w:val="252525"/>
+          <w:sz w:val="22"/>
+          <w:szCs w:val="22"/>
+        </w:rPr>
+        <w:t>lig til andre udvikler i fremtid.</w:t>
       </w:r>
     </w:p>
     <w:p>
@@ -5180,7 +5230,21 @@
           <w:rFonts w:ascii="Georgia" w:hAnsi="Georgia" w:cs="Arial"/>
           <w:color w:val="252525"/>
         </w:rPr>
-        <w:t>: Det øverste lag der håndterer modtagelse og præsentation af data. Dette lag er kendetegnet ved at være ”tæt” på brugeren af programmet.</w:t>
+        <w:t>: Det øverste lag der håndterer modtagelse og præsentation af data. Dette lag er kend</w:t>
+      </w:r>
+      <w:r>
+        <w:rPr>
+          <w:rFonts w:ascii="Georgia" w:hAnsi="Georgia" w:cs="Arial"/>
+          <w:color w:val="252525"/>
+        </w:rPr>
+        <w:t>e</w:t>
+      </w:r>
+      <w:r>
+        <w:rPr>
+          <w:rFonts w:ascii="Georgia" w:hAnsi="Georgia" w:cs="Arial"/>
+          <w:color w:val="252525"/>
+        </w:rPr>
+        <w:t>tegnet ved at være ”tæt” på brugeren af programmet.</w:t>
       </w:r>
       <w:r>
         <w:rPr>
@@ -5229,10 +5293,11 @@
           <w:rFonts w:ascii="Georgia" w:hAnsi="Georgia" w:cs="Arial"/>
           <w:noProof/>
           <w:color w:val="252525"/>
+          <w:lang w:eastAsia="da-DK"/>
         </w:rPr>
         <w:lastRenderedPageBreak/>
         <w:drawing>
-          <wp:anchor distT="0" distB="0" distL="114300" distR="114300" simplePos="0" relativeHeight="251658752" behindDoc="1" locked="0" layoutInCell="1" allowOverlap="1" wp14:anchorId="4C3806E1">
+          <wp:anchor distT="0" distB="0" distL="114300" distR="114300" simplePos="0" relativeHeight="251658752" behindDoc="1" locked="0" layoutInCell="1" allowOverlap="1">
             <wp:simplePos x="0" y="0"/>
             <wp:positionH relativeFrom="column">
               <wp:posOffset>-3810</wp:posOffset>
@@ -5266,7 +5331,7 @@
                     <a:blip r:embed="rId16" cstate="print">
                       <a:extLst>
                         <a:ext uri="{28A0092B-C50C-407E-A947-70E740481C1C}">
-                          <a14:useLocalDpi xmlns:a14="http://schemas.microsoft.com/office/drawing/2010/main" val="0"/>
+                          <a14:useLocalDpi xmlns:a14="http://schemas.microsoft.com/office/drawing/2010/main" xmlns:wps="http://schemas.microsoft.com/office/word/2010/wordprocessingShape" xmlns:wpi="http://schemas.microsoft.com/office/word/2010/wordprocessingInk" xmlns:wpg="http://schemas.microsoft.com/office/word/2010/wordprocessingGroup" xmlns:w16se="http://schemas.microsoft.com/office/word/2015/wordml/symex" xmlns:w16cid="http://schemas.microsoft.com/office/word/2016/wordml/cid" xmlns:w15="http://schemas.microsoft.com/office/word/2012/wordml" xmlns:w14="http://schemas.microsoft.com/office/word/2010/wordml" xmlns:w="http://schemas.openxmlformats.org/wordprocessingml/2006/main" xmlns:w10="urn:schemas-microsoft-com:office:word" xmlns:wp14="http://schemas.microsoft.com/office/word/2010/wordprocessingDrawing" xmlns:v="urn:schemas-microsoft-com:vml" xmlns:o="urn:schemas-microsoft-com:office:office" xmlns:am3d="http://schemas.microsoft.com/office/drawing/2017/model3d" xmlns:aink="http://schemas.microsoft.com/office/drawing/2016/ink" xmlns:mc="http://schemas.openxmlformats.org/markup-compatibility/2006" xmlns:cx8="http://schemas.microsoft.com/office/drawing/2016/5/14/chartex" xmlns:cx7="http://schemas.microsoft.com/office/drawing/2016/5/13/chartex" xmlns:cx6="http://schemas.microsoft.com/office/drawing/2016/5/12/chartex" xmlns:cx5="http://schemas.microsoft.com/office/drawing/2016/5/11/chartex" xmlns:cx4="http://schemas.microsoft.com/office/drawing/2016/5/10/chartex" xmlns:cx3="http://schemas.microsoft.com/office/drawing/2016/5/9/chartex" xmlns:cx2="http://schemas.microsoft.com/office/drawing/2015/10/21/chartex" xmlns:cx1="http://schemas.microsoft.com/office/drawing/2015/9/8/chartex" xmlns:cx="http://schemas.microsoft.com/office/drawing/2014/chartex" xmlns:wpc="http://schemas.microsoft.com/office/word/2010/wordprocessingCanvas" xmlns="" val="0"/>
                         </a:ext>
                       </a:extLst>
                     </a:blip>
@@ -5286,12 +5351,6 @@
                 </pic:pic>
               </a:graphicData>
             </a:graphic>
-            <wp14:sizeRelH relativeFrom="page">
-              <wp14:pctWidth>0</wp14:pctWidth>
-            </wp14:sizeRelH>
-            <wp14:sizeRelV relativeFrom="page">
-              <wp14:pctHeight>0</wp14:pctHeight>
-            </wp14:sizeRelV>
           </wp:anchor>
         </w:drawing>
       </w:r>
@@ -5884,13 +5943,8 @@
       <w:r>
         <w:t xml:space="preserve"> </w:t>
       </w:r>
-      <w:proofErr w:type="spellStart"/>
-      <w:r>
-        <w:t>Use</w:t>
-      </w:r>
-      <w:proofErr w:type="spellEnd"/>
-      <w:r>
-        <w:t xml:space="preserve"> case diagram, første udkast</w:t>
+      <w:r>
+        <w:t>Use case diagram, første udkast</w:t>
       </w:r>
       <w:bookmarkEnd w:id="28"/>
     </w:p>
@@ -5920,7 +5974,7 @@
                     <a:blip r:embed="rId17" cstate="print">
                       <a:extLst>
                         <a:ext uri="{28A0092B-C50C-407E-A947-70E740481C1C}">
-                          <a14:useLocalDpi xmlns:a14="http://schemas.microsoft.com/office/drawing/2010/main" val="0"/>
+                          <a14:useLocalDpi xmlns:a14="http://schemas.microsoft.com/office/drawing/2010/main" xmlns:wps="http://schemas.microsoft.com/office/word/2010/wordprocessingShape" xmlns:wpi="http://schemas.microsoft.com/office/word/2010/wordprocessingInk" xmlns:wpg="http://schemas.microsoft.com/office/word/2010/wordprocessingGroup" xmlns:w16se="http://schemas.microsoft.com/office/word/2015/wordml/symex" xmlns:w16cid="http://schemas.microsoft.com/office/word/2016/wordml/cid" xmlns:w15="http://schemas.microsoft.com/office/word/2012/wordml" xmlns:w14="http://schemas.microsoft.com/office/word/2010/wordml" xmlns:w="http://schemas.openxmlformats.org/wordprocessingml/2006/main" xmlns:w10="urn:schemas-microsoft-com:office:word" xmlns:wp14="http://schemas.microsoft.com/office/word/2010/wordprocessingDrawing" xmlns:v="urn:schemas-microsoft-com:vml" xmlns:o="urn:schemas-microsoft-com:office:office" xmlns:am3d="http://schemas.microsoft.com/office/drawing/2017/model3d" xmlns:aink="http://schemas.microsoft.com/office/drawing/2016/ink" xmlns:mc="http://schemas.openxmlformats.org/markup-compatibility/2006" xmlns:cx8="http://schemas.microsoft.com/office/drawing/2016/5/14/chartex" xmlns:cx7="http://schemas.microsoft.com/office/drawing/2016/5/13/chartex" xmlns:cx6="http://schemas.microsoft.com/office/drawing/2016/5/12/chartex" xmlns:cx5="http://schemas.microsoft.com/office/drawing/2016/5/11/chartex" xmlns:cx4="http://schemas.microsoft.com/office/drawing/2016/5/10/chartex" xmlns:cx3="http://schemas.microsoft.com/office/drawing/2016/5/9/chartex" xmlns:cx2="http://schemas.microsoft.com/office/drawing/2015/10/21/chartex" xmlns:cx1="http://schemas.microsoft.com/office/drawing/2015/9/8/chartex" xmlns:cx="http://schemas.microsoft.com/office/drawing/2014/chartex" xmlns:wpc="http://schemas.microsoft.com/office/word/2010/wordprocessingCanvas" xmlns="" val="0"/>
                         </a:ext>
                       </a:extLst>
                     </a:blip>
@@ -5946,7 +6000,7 @@
     </w:p>
     <w:p>
       <w:r>
-        <w:object w:dxaOrig="14907" w:dyaOrig="21076" w14:anchorId="3FB0A269">
+        <w:object w:dxaOrig="14907" w:dyaOrig="21076">
           <v:shapetype id="_x0000_t75" coordsize="21600,21600" o:spt="75" o:preferrelative="t" path="m@4@5l@4@11@9@11@9@5xe" filled="f" stroked="f">
             <v:stroke joinstyle="miter"/>
             <v:formulas>
@@ -5966,10 +6020,10 @@
             <v:path o:extrusionok="f" gradientshapeok="t" o:connecttype="rect"/>
             <o:lock v:ext="edit" aspectratio="t"/>
           </v:shapetype>
-          <v:shape id="_x0000_i1025" type="#_x0000_t75" style="width:745.2pt;height:1053.6pt" o:ole="">
+          <v:shape id="_x0000_i1025" type="#_x0000_t75" style="width:745.5pt;height:1053.75pt" o:ole="">
             <v:imagedata r:id="rId18" o:title=""/>
           </v:shape>
-          <o:OLEObject Type="Embed" ProgID="Visio.Drawing.15" ShapeID="_x0000_i1025" DrawAspect="Content" ObjectID="_1586933640" r:id="rId19"/>
+          <o:OLEObject Type="Embed" ProgID="Visio.Drawing.15" ShapeID="_x0000_i1025" DrawAspect="Content" ObjectID="_1586934227" r:id="rId19"/>
         </w:object>
       </w:r>
     </w:p>
@@ -5987,7 +6041,7 @@
 </file>
 
 <file path=word/endnotes.xml><?xml version="1.0" encoding="utf-8"?>
-<w:endnotes xmlns:wpc="http://schemas.microsoft.com/office/word/2010/wordprocessingCanvas" xmlns:cx="http://schemas.microsoft.com/office/drawing/2014/chartex" xmlns:cx1="http://schemas.microsoft.com/office/drawing/2015/9/8/chartex" xmlns:cx2="http://schemas.microsoft.com/office/drawing/2015/10/21/chartex" xmlns:cx3="http://schemas.microsoft.com/office/drawing/2016/5/9/chartex" xmlns:cx4="http://schemas.microsoft.com/office/drawing/2016/5/10/chartex" xmlns:cx5="http://schemas.microsoft.com/office/drawing/2016/5/11/chartex" xmlns:cx6="http://schemas.microsoft.com/office/drawing/2016/5/12/chartex" xmlns:cx7="http://schemas.microsoft.com/office/drawing/2016/5/13/chartex" xmlns:cx8="http://schemas.microsoft.com/office/drawing/2016/5/14/chartex" xmlns:mc="http://schemas.openxmlformats.org/markup-compatibility/2006" xmlns:aink="http://schemas.microsoft.com/office/drawing/2016/ink" xmlns:am3d="http://schemas.microsoft.com/office/drawing/2017/model3d" xmlns:o="urn:schemas-microsoft-com:office:office" xmlns:r="http://schemas.openxmlformats.org/officeDocument/2006/relationships" xmlns:m="http://schemas.openxmlformats.org/officeDocument/2006/math" xmlns:v="urn:schemas-microsoft-com:vml" xmlns:wp14="http://schemas.microsoft.com/office/word/2010/wordprocessingDrawing" xmlns:wp="http://schemas.openxmlformats.org/drawingml/2006/wordprocessingDrawing" xmlns:w10="urn:schemas-microsoft-com:office:word" xmlns:w="http://schemas.openxmlformats.org/wordprocessingml/2006/main" xmlns:w14="http://schemas.microsoft.com/office/word/2010/wordml" xmlns:w15="http://schemas.microsoft.com/office/word/2012/wordml" xmlns:w16cid="http://schemas.microsoft.com/office/word/2016/wordml/cid" xmlns:w16se="http://schemas.microsoft.com/office/word/2015/wordml/symex" xmlns:wpg="http://schemas.microsoft.com/office/word/2010/wordprocessingGroup" xmlns:wpi="http://schemas.microsoft.com/office/word/2010/wordprocessingInk" xmlns:wne="http://schemas.microsoft.com/office/word/2006/wordml" xmlns:wps="http://schemas.microsoft.com/office/word/2010/wordprocessingShape" mc:Ignorable="w14 w15 w16se w16cid wp14">
+<w:endnotes xmlns:ve="http://schemas.openxmlformats.org/markup-compatibility/2006" xmlns:o="urn:schemas-microsoft-com:office:office" xmlns:r="http://schemas.openxmlformats.org/officeDocument/2006/relationships" xmlns:m="http://schemas.openxmlformats.org/officeDocument/2006/math" xmlns:v="urn:schemas-microsoft-com:vml" xmlns:wp="http://schemas.openxmlformats.org/drawingml/2006/wordprocessingDrawing" xmlns:w10="urn:schemas-microsoft-com:office:word" xmlns:w="http://schemas.openxmlformats.org/wordprocessingml/2006/main" xmlns:wne="http://schemas.microsoft.com/office/word/2006/wordml">
   <w:endnote w:type="separator" w:id="-1">
     <w:p>
       <w:pPr>
@@ -6012,7 +6066,7 @@
 </file>
 
 <file path=word/footer1.xml><?xml version="1.0" encoding="utf-8"?>
-<w:ftr xmlns:wpc="http://schemas.microsoft.com/office/word/2010/wordprocessingCanvas" xmlns:cx="http://schemas.microsoft.com/office/drawing/2014/chartex" xmlns:cx1="http://schemas.microsoft.com/office/drawing/2015/9/8/chartex" xmlns:cx2="http://schemas.microsoft.com/office/drawing/2015/10/21/chartex" xmlns:cx3="http://schemas.microsoft.com/office/drawing/2016/5/9/chartex" xmlns:cx4="http://schemas.microsoft.com/office/drawing/2016/5/10/chartex" xmlns:cx5="http://schemas.microsoft.com/office/drawing/2016/5/11/chartex" xmlns:cx6="http://schemas.microsoft.com/office/drawing/2016/5/12/chartex" xmlns:cx7="http://schemas.microsoft.com/office/drawing/2016/5/13/chartex" xmlns:cx8="http://schemas.microsoft.com/office/drawing/2016/5/14/chartex" xmlns:mc="http://schemas.openxmlformats.org/markup-compatibility/2006" xmlns:aink="http://schemas.microsoft.com/office/drawing/2016/ink" xmlns:am3d="http://schemas.microsoft.com/office/drawing/2017/model3d" xmlns:o="urn:schemas-microsoft-com:office:office" xmlns:r="http://schemas.openxmlformats.org/officeDocument/2006/relationships" xmlns:m="http://schemas.openxmlformats.org/officeDocument/2006/math" xmlns:v="urn:schemas-microsoft-com:vml" xmlns:wp14="http://schemas.microsoft.com/office/word/2010/wordprocessingDrawing" xmlns:wp="http://schemas.openxmlformats.org/drawingml/2006/wordprocessingDrawing" xmlns:w10="urn:schemas-microsoft-com:office:word" xmlns:w="http://schemas.openxmlformats.org/wordprocessingml/2006/main" xmlns:w14="http://schemas.microsoft.com/office/word/2010/wordml" xmlns:w15="http://schemas.microsoft.com/office/word/2012/wordml" xmlns:w16cid="http://schemas.microsoft.com/office/word/2016/wordml/cid" xmlns:w16se="http://schemas.microsoft.com/office/word/2015/wordml/symex" xmlns:wpg="http://schemas.microsoft.com/office/word/2010/wordprocessingGroup" xmlns:wpi="http://schemas.microsoft.com/office/word/2010/wordprocessingInk" xmlns:wne="http://schemas.microsoft.com/office/word/2006/wordml" xmlns:wps="http://schemas.microsoft.com/office/word/2010/wordprocessingShape" mc:Ignorable="w14 w15 w16se w16cid wp14">
+<w:ftr xmlns:ve="http://schemas.openxmlformats.org/markup-compatibility/2006" xmlns:o="urn:schemas-microsoft-com:office:office" xmlns:r="http://schemas.openxmlformats.org/officeDocument/2006/relationships" xmlns:m="http://schemas.openxmlformats.org/officeDocument/2006/math" xmlns:v="urn:schemas-microsoft-com:vml" xmlns:wp="http://schemas.openxmlformats.org/drawingml/2006/wordprocessingDrawing" xmlns:w10="urn:schemas-microsoft-com:office:word" xmlns:w="http://schemas.openxmlformats.org/wordprocessingml/2006/main" xmlns:wne="http://schemas.microsoft.com/office/word/2006/wordml">
   <w:p>
     <w:pPr>
       <w:pStyle w:val="Sidefod"/>
@@ -6030,7 +6084,7 @@
 </file>
 
 <file path=word/footer2.xml><?xml version="1.0" encoding="utf-8"?>
-<w:ftr xmlns:wpc="http://schemas.microsoft.com/office/word/2010/wordprocessingCanvas" xmlns:cx="http://schemas.microsoft.com/office/drawing/2014/chartex" xmlns:cx1="http://schemas.microsoft.com/office/drawing/2015/9/8/chartex" xmlns:cx2="http://schemas.microsoft.com/office/drawing/2015/10/21/chartex" xmlns:cx3="http://schemas.microsoft.com/office/drawing/2016/5/9/chartex" xmlns:cx4="http://schemas.microsoft.com/office/drawing/2016/5/10/chartex" xmlns:cx5="http://schemas.microsoft.com/office/drawing/2016/5/11/chartex" xmlns:cx6="http://schemas.microsoft.com/office/drawing/2016/5/12/chartex" xmlns:cx7="http://schemas.microsoft.com/office/drawing/2016/5/13/chartex" xmlns:cx8="http://schemas.microsoft.com/office/drawing/2016/5/14/chartex" xmlns:mc="http://schemas.openxmlformats.org/markup-compatibility/2006" xmlns:aink="http://schemas.microsoft.com/office/drawing/2016/ink" xmlns:am3d="http://schemas.microsoft.com/office/drawing/2017/model3d" xmlns:o="urn:schemas-microsoft-com:office:office" xmlns:r="http://schemas.openxmlformats.org/officeDocument/2006/relationships" xmlns:m="http://schemas.openxmlformats.org/officeDocument/2006/math" xmlns:v="urn:schemas-microsoft-com:vml" xmlns:wp14="http://schemas.microsoft.com/office/word/2010/wordprocessingDrawing" xmlns:wp="http://schemas.openxmlformats.org/drawingml/2006/wordprocessingDrawing" xmlns:w10="urn:schemas-microsoft-com:office:word" xmlns:w="http://schemas.openxmlformats.org/wordprocessingml/2006/main" xmlns:w14="http://schemas.microsoft.com/office/word/2010/wordml" xmlns:w15="http://schemas.microsoft.com/office/word/2012/wordml" xmlns:w16cid="http://schemas.microsoft.com/office/word/2016/wordml/cid" xmlns:w16se="http://schemas.microsoft.com/office/word/2015/wordml/symex" xmlns:wpg="http://schemas.microsoft.com/office/word/2010/wordprocessingGroup" xmlns:wpi="http://schemas.microsoft.com/office/word/2010/wordprocessingInk" xmlns:wne="http://schemas.microsoft.com/office/word/2006/wordml" xmlns:wps="http://schemas.microsoft.com/office/word/2010/wordprocessingShape" mc:Ignorable="w14 w15 w16se w16cid wp14">
+<w:ftr xmlns:ve="http://schemas.openxmlformats.org/markup-compatibility/2006" xmlns:o="urn:schemas-microsoft-com:office:office" xmlns:r="http://schemas.openxmlformats.org/officeDocument/2006/relationships" xmlns:m="http://schemas.openxmlformats.org/officeDocument/2006/math" xmlns:v="urn:schemas-microsoft-com:vml" xmlns:wp="http://schemas.openxmlformats.org/drawingml/2006/wordprocessingDrawing" xmlns:w10="urn:schemas-microsoft-com:office:word" xmlns:w="http://schemas.openxmlformats.org/wordprocessingml/2006/main" xmlns:wne="http://schemas.microsoft.com/office/word/2006/wordml">
   <w:sdt>
     <w:sdtPr>
       <w:id w:val="-1740864746"/>
@@ -6039,7 +6093,6 @@
         <w:docPartUnique/>
       </w:docPartObj>
     </w:sdtPr>
-    <w:sdtEndPr/>
     <w:sdtContent>
       <w:p>
         <w:pPr>
@@ -6081,7 +6134,7 @@
 </file>
 
 <file path=word/footnotes.xml><?xml version="1.0" encoding="utf-8"?>
-<w:footnotes xmlns:wpc="http://schemas.microsoft.com/office/word/2010/wordprocessingCanvas" xmlns:cx="http://schemas.microsoft.com/office/drawing/2014/chartex" xmlns:cx1="http://schemas.microsoft.com/office/drawing/2015/9/8/chartex" xmlns:cx2="http://schemas.microsoft.com/office/drawing/2015/10/21/chartex" xmlns:cx3="http://schemas.microsoft.com/office/drawing/2016/5/9/chartex" xmlns:cx4="http://schemas.microsoft.com/office/drawing/2016/5/10/chartex" xmlns:cx5="http://schemas.microsoft.com/office/drawing/2016/5/11/chartex" xmlns:cx6="http://schemas.microsoft.com/office/drawing/2016/5/12/chartex" xmlns:cx7="http://schemas.microsoft.com/office/drawing/2016/5/13/chartex" xmlns:cx8="http://schemas.microsoft.com/office/drawing/2016/5/14/chartex" xmlns:mc="http://schemas.openxmlformats.org/markup-compatibility/2006" xmlns:aink="http://schemas.microsoft.com/office/drawing/2016/ink" xmlns:am3d="http://schemas.microsoft.com/office/drawing/2017/model3d" xmlns:o="urn:schemas-microsoft-com:office:office" xmlns:r="http://schemas.openxmlformats.org/officeDocument/2006/relationships" xmlns:m="http://schemas.openxmlformats.org/officeDocument/2006/math" xmlns:v="urn:schemas-microsoft-com:vml" xmlns:wp14="http://schemas.microsoft.com/office/word/2010/wordprocessingDrawing" xmlns:wp="http://schemas.openxmlformats.org/drawingml/2006/wordprocessingDrawing" xmlns:w10="urn:schemas-microsoft-com:office:word" xmlns:w="http://schemas.openxmlformats.org/wordprocessingml/2006/main" xmlns:w14="http://schemas.microsoft.com/office/word/2010/wordml" xmlns:w15="http://schemas.microsoft.com/office/word/2012/wordml" xmlns:w16cid="http://schemas.microsoft.com/office/word/2016/wordml/cid" xmlns:w16se="http://schemas.microsoft.com/office/word/2015/wordml/symex" xmlns:wpg="http://schemas.microsoft.com/office/word/2010/wordprocessingGroup" xmlns:wpi="http://schemas.microsoft.com/office/word/2010/wordprocessingInk" xmlns:wne="http://schemas.microsoft.com/office/word/2006/wordml" xmlns:wps="http://schemas.microsoft.com/office/word/2010/wordprocessingShape" mc:Ignorable="w14 w15 w16se w16cid wp14">
+<w:footnotes xmlns:ve="http://schemas.openxmlformats.org/markup-compatibility/2006" xmlns:o="urn:schemas-microsoft-com:office:office" xmlns:r="http://schemas.openxmlformats.org/officeDocument/2006/relationships" xmlns:m="http://schemas.openxmlformats.org/officeDocument/2006/math" xmlns:v="urn:schemas-microsoft-com:vml" xmlns:wp="http://schemas.openxmlformats.org/drawingml/2006/wordprocessingDrawing" xmlns:w10="urn:schemas-microsoft-com:office:word" xmlns:w="http://schemas.openxmlformats.org/wordprocessingml/2006/main" xmlns:wne="http://schemas.microsoft.com/office/word/2006/wordml">
   <w:footnote w:type="separator" w:id="-1">
     <w:p>
       <w:pPr>
@@ -6155,15 +6208,7 @@
         <w:footnoteRef/>
       </w:r>
       <w:r>
-        <w:t xml:space="preserve"> Se afsnittet </w:t>
-      </w:r>
-      <w:proofErr w:type="spellStart"/>
-      <w:r>
-        <w:t>Use</w:t>
-      </w:r>
-      <w:proofErr w:type="spellEnd"/>
-      <w:r>
-        <w:t xml:space="preserve"> cases for flere detaljer.</w:t>
+        <w:t xml:space="preserve"> Se afsnittet Use cases for flere detaljer.</w:t>
       </w:r>
     </w:p>
   </w:footnote>
@@ -6179,26 +6224,18 @@
         <w:footnoteRef/>
       </w:r>
       <w:r>
-        <w:t xml:space="preserve"> I modsætning til Abstract </w:t>
+        <w:t xml:space="preserve"> I modsætning til </w:t>
       </w:r>
       <w:proofErr w:type="spellStart"/>
       <w:r>
-        <w:t>use</w:t>
+        <w:t>Abstract</w:t>
       </w:r>
       <w:proofErr w:type="spellEnd"/>
       <w:r>
-        <w:t xml:space="preserve"> cases, der ses som en underfunktion</w:t>
-      </w:r>
-      <w:r>
-        <w:t xml:space="preserve"> til andre </w:t>
-      </w:r>
-      <w:proofErr w:type="spellStart"/>
-      <w:r>
-        <w:t>use</w:t>
-      </w:r>
-      <w:proofErr w:type="spellEnd"/>
-      <w:r>
-        <w:t xml:space="preserve"> cases og ikke kan stå alene. Dette vil dog blive revideret senere.</w:t>
+        <w:t xml:space="preserve"> use cases, der ses som en underfunktion</w:t>
+      </w:r>
+      <w:r>
+        <w:t xml:space="preserve"> til andre use cases og ikke kan stå alene. Dette vil dog blive revideret senere.</w:t>
       </w:r>
     </w:p>
   </w:footnote>
@@ -6218,9 +6255,12 @@
       </w:r>
       <w:proofErr w:type="gramStart"/>
       <w:r>
-        <w:t>bilag ?????????????</w:t>
+        <w:t>bilag ?</w:t>
       </w:r>
       <w:proofErr w:type="gramEnd"/>
+      <w:r>
+        <w:t>????????????</w:t>
+      </w:r>
     </w:p>
   </w:footnote>
   <w:footnote w:id="6">
@@ -6239,9 +6279,12 @@
       </w:r>
       <w:proofErr w:type="gramStart"/>
       <w:r>
-        <w:t>bilag ??????????????</w:t>
+        <w:t>bilag ?</w:t>
       </w:r>
       <w:proofErr w:type="gramEnd"/>
+      <w:r>
+        <w:t>?????????????</w:t>
+      </w:r>
     </w:p>
   </w:footnote>
   <w:footnote w:id="7">
@@ -6260,17 +6303,20 @@
       </w:r>
       <w:proofErr w:type="gramStart"/>
       <w:r>
-        <w:t>bilag ?????????????</w:t>
+        <w:t>bilag ?</w:t>
       </w:r>
       <w:proofErr w:type="gramEnd"/>
+      <w:r>
+        <w:t>????????????</w:t>
+      </w:r>
     </w:p>
   </w:footnote>
 </w:footnotes>
 </file>
 
 <file path=word/numbering.xml><?xml version="1.0" encoding="utf-8"?>
-<w:numbering xmlns:wpc="http://schemas.microsoft.com/office/word/2010/wordprocessingCanvas" xmlns:cx="http://schemas.microsoft.com/office/drawing/2014/chartex" xmlns:cx1="http://schemas.microsoft.com/office/drawing/2015/9/8/chartex" xmlns:cx2="http://schemas.microsoft.com/office/drawing/2015/10/21/chartex" xmlns:cx3="http://schemas.microsoft.com/office/drawing/2016/5/9/chartex" xmlns:cx4="http://schemas.microsoft.com/office/drawing/2016/5/10/chartex" xmlns:cx5="http://schemas.microsoft.com/office/drawing/2016/5/11/chartex" xmlns:cx6="http://schemas.microsoft.com/office/drawing/2016/5/12/chartex" xmlns:cx7="http://schemas.microsoft.com/office/drawing/2016/5/13/chartex" xmlns:cx8="http://schemas.microsoft.com/office/drawing/2016/5/14/chartex" xmlns:mc="http://schemas.openxmlformats.org/markup-compatibility/2006" xmlns:aink="http://schemas.microsoft.com/office/drawing/2016/ink" xmlns:am3d="http://schemas.microsoft.com/office/drawing/2017/model3d" xmlns:o="urn:schemas-microsoft-com:office:office" xmlns:r="http://schemas.openxmlformats.org/officeDocument/2006/relationships" xmlns:m="http://schemas.openxmlformats.org/officeDocument/2006/math" xmlns:v="urn:schemas-microsoft-com:vml" xmlns:wp14="http://schemas.microsoft.com/office/word/2010/wordprocessingDrawing" xmlns:wp="http://schemas.openxmlformats.org/drawingml/2006/wordprocessingDrawing" xmlns:w10="urn:schemas-microsoft-com:office:word" xmlns:w="http://schemas.openxmlformats.org/wordprocessingml/2006/main" xmlns:w14="http://schemas.microsoft.com/office/word/2010/wordml" xmlns:w15="http://schemas.microsoft.com/office/word/2012/wordml" xmlns:w16cid="http://schemas.microsoft.com/office/word/2016/wordml/cid" xmlns:w16se="http://schemas.microsoft.com/office/word/2015/wordml/symex" xmlns:wpg="http://schemas.microsoft.com/office/word/2010/wordprocessingGroup" xmlns:wpi="http://schemas.microsoft.com/office/word/2010/wordprocessingInk" xmlns:wne="http://schemas.microsoft.com/office/word/2006/wordml" xmlns:wps="http://schemas.microsoft.com/office/word/2010/wordprocessingShape" mc:Ignorable="w14 w15 w16se w16cid wp14">
-  <w:abstractNum w:abstractNumId="0" w15:restartNumberingAfterBreak="0">
+<w:numbering xmlns:ve="http://schemas.openxmlformats.org/markup-compatibility/2006" xmlns:o="urn:schemas-microsoft-com:office:office" xmlns:r="http://schemas.openxmlformats.org/officeDocument/2006/relationships" xmlns:m="http://schemas.openxmlformats.org/officeDocument/2006/math" xmlns:v="urn:schemas-microsoft-com:vml" xmlns:wp="http://schemas.openxmlformats.org/drawingml/2006/wordprocessingDrawing" xmlns:w10="urn:schemas-microsoft-com:office:word" xmlns:w="http://schemas.openxmlformats.org/wordprocessingml/2006/main" xmlns:wne="http://schemas.microsoft.com/office/word/2006/wordml">
+  <w:abstractNum w:abstractNumId="0">
     <w:nsid w:val="50E94733"/>
     <w:multiLevelType w:val="multilevel"/>
     <w:tmpl w:val="6178B07A"/>
@@ -6426,7 +6472,7 @@
 </file>
 
 <file path=word/styles.xml><?xml version="1.0" encoding="utf-8"?>
-<w:styles xmlns:mc="http://schemas.openxmlformats.org/markup-compatibility/2006" xmlns:r="http://schemas.openxmlformats.org/officeDocument/2006/relationships" xmlns:w="http://schemas.openxmlformats.org/wordprocessingml/2006/main" xmlns:w14="http://schemas.microsoft.com/office/word/2010/wordml" xmlns:w15="http://schemas.microsoft.com/office/word/2012/wordml" xmlns:w16cid="http://schemas.microsoft.com/office/word/2016/wordml/cid" xmlns:w16se="http://schemas.microsoft.com/office/word/2015/wordml/symex" mc:Ignorable="w14 w15 w16se w16cid">
+<w:styles xmlns:r="http://schemas.openxmlformats.org/officeDocument/2006/relationships" xmlns:w="http://schemas.openxmlformats.org/wordprocessingml/2006/main">
   <w:docDefaults>
     <w:rPrDefault>
       <w:rPr>
@@ -6442,382 +6488,144 @@
       </w:pPr>
     </w:pPrDefault>
   </w:docDefaults>
-  <w:latentStyles w:defLockedState="0" w:defUIPriority="99" w:defSemiHidden="0" w:defUnhideWhenUsed="0" w:defQFormat="0" w:count="375">
-    <w:lsdException w:name="Normal" w:uiPriority="0" w:qFormat="1"/>
-    <w:lsdException w:name="heading 1" w:uiPriority="9" w:qFormat="1"/>
-    <w:lsdException w:name="heading 2" w:semiHidden="1" w:uiPriority="9" w:unhideWhenUsed="1" w:qFormat="1"/>
-    <w:lsdException w:name="heading 3" w:semiHidden="1" w:uiPriority="9" w:unhideWhenUsed="1" w:qFormat="1"/>
-    <w:lsdException w:name="heading 4" w:semiHidden="1" w:uiPriority="9" w:unhideWhenUsed="1" w:qFormat="1"/>
-    <w:lsdException w:name="heading 5" w:semiHidden="1" w:uiPriority="9" w:unhideWhenUsed="1" w:qFormat="1"/>
-    <w:lsdException w:name="heading 6" w:semiHidden="1" w:uiPriority="9" w:unhideWhenUsed="1" w:qFormat="1"/>
-    <w:lsdException w:name="heading 7" w:semiHidden="1" w:uiPriority="9" w:unhideWhenUsed="1" w:qFormat="1"/>
-    <w:lsdException w:name="heading 8" w:semiHidden="1" w:uiPriority="9" w:unhideWhenUsed="1" w:qFormat="1"/>
-    <w:lsdException w:name="heading 9" w:semiHidden="1" w:uiPriority="9" w:unhideWhenUsed="1" w:qFormat="1"/>
-    <w:lsdException w:name="index 1" w:semiHidden="1" w:unhideWhenUsed="1"/>
-    <w:lsdException w:name="index 2" w:semiHidden="1" w:unhideWhenUsed="1"/>
-    <w:lsdException w:name="index 3" w:semiHidden="1" w:unhideWhenUsed="1"/>
-    <w:lsdException w:name="index 4" w:semiHidden="1" w:unhideWhenUsed="1"/>
-    <w:lsdException w:name="index 5" w:semiHidden="1" w:unhideWhenUsed="1"/>
-    <w:lsdException w:name="index 6" w:semiHidden="1" w:unhideWhenUsed="1"/>
-    <w:lsdException w:name="index 7" w:semiHidden="1" w:unhideWhenUsed="1"/>
-    <w:lsdException w:name="index 8" w:semiHidden="1" w:unhideWhenUsed="1"/>
-    <w:lsdException w:name="index 9" w:semiHidden="1" w:unhideWhenUsed="1"/>
-    <w:lsdException w:name="toc 1" w:semiHidden="1" w:uiPriority="39" w:unhideWhenUsed="1"/>
-    <w:lsdException w:name="toc 2" w:semiHidden="1" w:uiPriority="39" w:unhideWhenUsed="1"/>
-    <w:lsdException w:name="toc 3" w:semiHidden="1" w:uiPriority="39" w:unhideWhenUsed="1"/>
-    <w:lsdException w:name="toc 4" w:semiHidden="1" w:uiPriority="39" w:unhideWhenUsed="1"/>
-    <w:lsdException w:name="toc 5" w:semiHidden="1" w:uiPriority="39" w:unhideWhenUsed="1"/>
-    <w:lsdException w:name="toc 6" w:semiHidden="1" w:uiPriority="39" w:unhideWhenUsed="1"/>
-    <w:lsdException w:name="toc 7" w:semiHidden="1" w:uiPriority="39" w:unhideWhenUsed="1"/>
-    <w:lsdException w:name="toc 8" w:semiHidden="1" w:uiPriority="39" w:unhideWhenUsed="1"/>
-    <w:lsdException w:name="toc 9" w:semiHidden="1" w:uiPriority="39" w:unhideWhenUsed="1"/>
-    <w:lsdException w:name="Normal Indent" w:semiHidden="1" w:unhideWhenUsed="1"/>
-    <w:lsdException w:name="footnote text" w:semiHidden="1" w:unhideWhenUsed="1"/>
-    <w:lsdException w:name="annotation text" w:semiHidden="1" w:unhideWhenUsed="1"/>
-    <w:lsdException w:name="header" w:semiHidden="1" w:unhideWhenUsed="1"/>
-    <w:lsdException w:name="footer" w:semiHidden="1" w:unhideWhenUsed="1"/>
-    <w:lsdException w:name="index heading" w:semiHidden="1" w:unhideWhenUsed="1"/>
-    <w:lsdException w:name="caption" w:semiHidden="1" w:uiPriority="35" w:unhideWhenUsed="1" w:qFormat="1"/>
-    <w:lsdException w:name="table of figures" w:semiHidden="1" w:unhideWhenUsed="1"/>
-    <w:lsdException w:name="envelope address" w:semiHidden="1" w:unhideWhenUsed="1"/>
-    <w:lsdException w:name="envelope return" w:semiHidden="1" w:unhideWhenUsed="1"/>
-    <w:lsdException w:name="footnote reference" w:semiHidden="1" w:unhideWhenUsed="1"/>
-    <w:lsdException w:name="annotation reference" w:semiHidden="1" w:unhideWhenUsed="1"/>
-    <w:lsdException w:name="line number" w:semiHidden="1" w:unhideWhenUsed="1"/>
-    <w:lsdException w:name="page number" w:semiHidden="1" w:unhideWhenUsed="1"/>
-    <w:lsdException w:name="endnote reference" w:semiHidden="1" w:unhideWhenUsed="1"/>
-    <w:lsdException w:name="endnote text" w:semiHidden="1" w:unhideWhenUsed="1"/>
-    <w:lsdException w:name="table of authorities" w:semiHidden="1" w:unhideWhenUsed="1"/>
-    <w:lsdException w:name="macro" w:semiHidden="1" w:unhideWhenUsed="1"/>
-    <w:lsdException w:name="toa heading" w:semiHidden="1" w:unhideWhenUsed="1"/>
-    <w:lsdException w:name="List" w:semiHidden="1" w:unhideWhenUsed="1"/>
-    <w:lsdException w:name="List Bullet" w:semiHidden="1" w:unhideWhenUsed="1"/>
-    <w:lsdException w:name="List Number" w:semiHidden="1" w:unhideWhenUsed="1"/>
-    <w:lsdException w:name="List 2" w:semiHidden="1" w:unhideWhenUsed="1"/>
-    <w:lsdException w:name="List 3" w:semiHidden="1" w:unhideWhenUsed="1"/>
-    <w:lsdException w:name="List 4" w:semiHidden="1" w:unhideWhenUsed="1"/>
-    <w:lsdException w:name="List 5" w:semiHidden="1" w:unhideWhenUsed="1"/>
-    <w:lsdException w:name="List Bullet 2" w:semiHidden="1" w:unhideWhenUsed="1"/>
-    <w:lsdException w:name="List Bullet 3" w:semiHidden="1" w:unhideWhenUsed="1"/>
-    <w:lsdException w:name="List Bullet 4" w:semiHidden="1" w:unhideWhenUsed="1"/>
-    <w:lsdException w:name="List Bullet 5" w:semiHidden="1" w:unhideWhenUsed="1"/>
-    <w:lsdException w:name="List Number 2" w:semiHidden="1" w:unhideWhenUsed="1"/>
-    <w:lsdException w:name="List Number 3" w:semiHidden="1" w:unhideWhenUsed="1"/>
-    <w:lsdException w:name="List Number 4" w:semiHidden="1" w:unhideWhenUsed="1"/>
-    <w:lsdException w:name="List Number 5" w:semiHidden="1" w:unhideWhenUsed="1"/>
-    <w:lsdException w:name="Title" w:uiPriority="10" w:qFormat="1"/>
-    <w:lsdException w:name="Closing" w:semiHidden="1" w:unhideWhenUsed="1"/>
-    <w:lsdException w:name="Signature" w:semiHidden="1" w:unhideWhenUsed="1"/>
-    <w:lsdException w:name="Default Paragraph Font" w:semiHidden="1" w:uiPriority="1" w:unhideWhenUsed="1"/>
-    <w:lsdException w:name="Body Text" w:semiHidden="1" w:unhideWhenUsed="1"/>
-    <w:lsdException w:name="Body Text Indent" w:semiHidden="1" w:unhideWhenUsed="1"/>
-    <w:lsdException w:name="List Continue" w:semiHidden="1" w:unhideWhenUsed="1"/>
-    <w:lsdException w:name="List Continue 2" w:semiHidden="1" w:unhideWhenUsed="1"/>
-    <w:lsdException w:name="List Continue 3" w:semiHidden="1" w:unhideWhenUsed="1"/>
-    <w:lsdException w:name="List Continue 4" w:semiHidden="1" w:unhideWhenUsed="1"/>
-    <w:lsdException w:name="List Continue 5" w:semiHidden="1" w:unhideWhenUsed="1"/>
-    <w:lsdException w:name="Message Header" w:semiHidden="1" w:unhideWhenUsed="1"/>
-    <w:lsdException w:name="Subtitle" w:uiPriority="11" w:qFormat="1"/>
-    <w:lsdException w:name="Salutation" w:semiHidden="1" w:unhideWhenUsed="1"/>
-    <w:lsdException w:name="Date" w:semiHidden="1" w:unhideWhenUsed="1"/>
-    <w:lsdException w:name="Body Text First Indent" w:semiHidden="1" w:unhideWhenUsed="1"/>
-    <w:lsdException w:name="Body Text First Indent 2" w:semiHidden="1" w:unhideWhenUsed="1"/>
-    <w:lsdException w:name="Note Heading" w:semiHidden="1" w:unhideWhenUsed="1"/>
-    <w:lsdException w:name="Body Text 2" w:semiHidden="1" w:unhideWhenUsed="1"/>
-    <w:lsdException w:name="Body Text 3" w:semiHidden="1" w:unhideWhenUsed="1"/>
-    <w:lsdException w:name="Body Text Indent 2" w:semiHidden="1" w:unhideWhenUsed="1"/>
-    <w:lsdException w:name="Body Text Indent 3" w:semiHidden="1" w:unhideWhenUsed="1"/>
-    <w:lsdException w:name="Block Text" w:semiHidden="1" w:unhideWhenUsed="1"/>
-    <w:lsdException w:name="Hyperlink" w:semiHidden="1" w:unhideWhenUsed="1"/>
-    <w:lsdException w:name="FollowedHyperlink" w:semiHidden="1" w:unhideWhenUsed="1"/>
-    <w:lsdException w:name="Strong" w:uiPriority="22" w:qFormat="1"/>
-    <w:lsdException w:name="Emphasis" w:uiPriority="20" w:qFormat="1"/>
-    <w:lsdException w:name="Document Map" w:semiHidden="1" w:unhideWhenUsed="1"/>
-    <w:lsdException w:name="Plain Text" w:semiHidden="1" w:unhideWhenUsed="1"/>
-    <w:lsdException w:name="E-mail Signature" w:semiHidden="1" w:unhideWhenUsed="1"/>
-    <w:lsdException w:name="HTML Top of Form" w:semiHidden="1" w:unhideWhenUsed="1"/>
-    <w:lsdException w:name="HTML Bottom of Form" w:semiHidden="1" w:unhideWhenUsed="1"/>
-    <w:lsdException w:name="Normal (Web)" w:semiHidden="1" w:unhideWhenUsed="1"/>
-    <w:lsdException w:name="HTML Acronym" w:semiHidden="1" w:unhideWhenUsed="1"/>
-    <w:lsdException w:name="HTML Address" w:semiHidden="1" w:unhideWhenUsed="1"/>
-    <w:lsdException w:name="HTML Cite" w:semiHidden="1" w:unhideWhenUsed="1"/>
-    <w:lsdException w:name="HTML Code" w:semiHidden="1" w:unhideWhenUsed="1"/>
-    <w:lsdException w:name="HTML Definition" w:semiHidden="1" w:unhideWhenUsed="1"/>
-    <w:lsdException w:name="HTML Keyboard" w:semiHidden="1" w:unhideWhenUsed="1"/>
-    <w:lsdException w:name="HTML Preformatted" w:semiHidden="1" w:unhideWhenUsed="1"/>
-    <w:lsdException w:name="HTML Sample" w:semiHidden="1" w:unhideWhenUsed="1"/>
-    <w:lsdException w:name="HTML Typewriter" w:semiHidden="1" w:unhideWhenUsed="1"/>
-    <w:lsdException w:name="HTML Variable" w:semiHidden="1" w:unhideWhenUsed="1"/>
-    <w:lsdException w:name="Normal Table" w:semiHidden="1" w:unhideWhenUsed="1"/>
-    <w:lsdException w:name="annotation subject" w:semiHidden="1" w:unhideWhenUsed="1"/>
-    <w:lsdException w:name="No List" w:semiHidden="1" w:unhideWhenUsed="1"/>
-    <w:lsdException w:name="Outline List 1" w:semiHidden="1" w:unhideWhenUsed="1"/>
-    <w:lsdException w:name="Outline List 2" w:semiHidden="1" w:unhideWhenUsed="1"/>
-    <w:lsdException w:name="Outline List 3" w:semiHidden="1" w:unhideWhenUsed="1"/>
-    <w:lsdException w:name="Table Simple 1" w:semiHidden="1" w:unhideWhenUsed="1"/>
-    <w:lsdException w:name="Table Simple 2" w:semiHidden="1" w:unhideWhenUsed="1"/>
-    <w:lsdException w:name="Table Simple 3" w:semiHidden="1" w:unhideWhenUsed="1"/>
-    <w:lsdException w:name="Table Classic 1" w:semiHidden="1" w:unhideWhenUsed="1"/>
-    <w:lsdException w:name="Table Classic 2" w:semiHidden="1" w:unhideWhenUsed="1"/>
-    <w:lsdException w:name="Table Classic 3" w:semiHidden="1" w:unhideWhenUsed="1"/>
-    <w:lsdException w:name="Table Classic 4" w:semiHidden="1" w:unhideWhenUsed="1"/>
-    <w:lsdException w:name="Table Colorful 1" w:semiHidden="1" w:unhideWhenUsed="1"/>
-    <w:lsdException w:name="Table Colorful 2" w:semiHidden="1" w:unhideWhenUsed="1"/>
-    <w:lsdException w:name="Table Colorful 3" w:semiHidden="1" w:unhideWhenUsed="1"/>
-    <w:lsdException w:name="Table Columns 1" w:semiHidden="1" w:unhideWhenUsed="1"/>
-    <w:lsdException w:name="Table Columns 2" w:semiHidden="1" w:unhideWhenUsed="1"/>
-    <w:lsdException w:name="Table Columns 3" w:semiHidden="1" w:unhideWhenUsed="1"/>
-    <w:lsdException w:name="Table Columns 4" w:semiHidden="1" w:unhideWhenUsed="1"/>
-    <w:lsdException w:name="Table Columns 5" w:semiHidden="1" w:unhideWhenUsed="1"/>
-    <w:lsdException w:name="Table Grid 1" w:semiHidden="1" w:unhideWhenUsed="1"/>
-    <w:lsdException w:name="Table Grid 2" w:semiHidden="1" w:unhideWhenUsed="1"/>
-    <w:lsdException w:name="Table Grid 3" w:semiHidden="1" w:unhideWhenUsed="1"/>
-    <w:lsdException w:name="Table Grid 4" w:semiHidden="1" w:unhideWhenUsed="1"/>
-    <w:lsdException w:name="Table Grid 5" w:semiHidden="1" w:unhideWhenUsed="1"/>
-    <w:lsdException w:name="Table Grid 6" w:semiHidden="1" w:unhideWhenUsed="1"/>
-    <w:lsdException w:name="Table Grid 7" w:semiHidden="1" w:unhideWhenUsed="1"/>
-    <w:lsdException w:name="Table Grid 8" w:semiHidden="1" w:unhideWhenUsed="1"/>
-    <w:lsdException w:name="Table List 1" w:semiHidden="1" w:unhideWhenUsed="1"/>
-    <w:lsdException w:name="Table List 2" w:semiHidden="1" w:unhideWhenUsed="1"/>
-    <w:lsdException w:name="Table List 3" w:semiHidden="1" w:unhideWhenUsed="1"/>
-    <w:lsdException w:name="Table List 4" w:semiHidden="1" w:unhideWhenUsed="1"/>
-    <w:lsdException w:name="Table List 5" w:semiHidden="1" w:unhideWhenUsed="1"/>
-    <w:lsdException w:name="Table List 6" w:semiHidden="1" w:unhideWhenUsed="1"/>
-    <w:lsdException w:name="Table List 7" w:semiHidden="1" w:unhideWhenUsed="1"/>
-    <w:lsdException w:name="Table List 8" w:semiHidden="1" w:unhideWhenUsed="1"/>
-    <w:lsdException w:name="Table 3D effects 1" w:semiHidden="1" w:unhideWhenUsed="1"/>
-    <w:lsdException w:name="Table 3D effects 2" w:semiHidden="1" w:unhideWhenUsed="1"/>
-    <w:lsdException w:name="Table 3D effects 3" w:semiHidden="1" w:unhideWhenUsed="1"/>
-    <w:lsdException w:name="Table Contemporary" w:semiHidden="1" w:unhideWhenUsed="1"/>
-    <w:lsdException w:name="Table Elegant" w:semiHidden="1" w:unhideWhenUsed="1"/>
-    <w:lsdException w:name="Table Professional" w:semiHidden="1" w:unhideWhenUsed="1"/>
-    <w:lsdException w:name="Table Subtle 1" w:semiHidden="1" w:unhideWhenUsed="1"/>
-    <w:lsdException w:name="Table Subtle 2" w:semiHidden="1" w:unhideWhenUsed="1"/>
-    <w:lsdException w:name="Table Web 1" w:semiHidden="1" w:unhideWhenUsed="1"/>
-    <w:lsdException w:name="Table Web 2" w:semiHidden="1" w:unhideWhenUsed="1"/>
-    <w:lsdException w:name="Table Web 3" w:semiHidden="1" w:unhideWhenUsed="1"/>
-    <w:lsdException w:name="Balloon Text" w:semiHidden="1" w:unhideWhenUsed="1"/>
-    <w:lsdException w:name="Table Grid" w:uiPriority="39"/>
-    <w:lsdException w:name="Table Theme" w:semiHidden="1" w:unhideWhenUsed="1"/>
-    <w:lsdException w:name="Placeholder Text" w:semiHidden="1"/>
-    <w:lsdException w:name="No Spacing" w:uiPriority="1" w:qFormat="1"/>
-    <w:lsdException w:name="Light Shading" w:uiPriority="60"/>
-    <w:lsdException w:name="Light List" w:uiPriority="61"/>
-    <w:lsdException w:name="Light Grid" w:uiPriority="62"/>
-    <w:lsdException w:name="Medium Shading 1" w:uiPriority="63"/>
-    <w:lsdException w:name="Medium Shading 2" w:uiPriority="64"/>
-    <w:lsdException w:name="Medium List 1" w:uiPriority="65"/>
-    <w:lsdException w:name="Medium List 2" w:uiPriority="66"/>
-    <w:lsdException w:name="Medium Grid 1" w:uiPriority="67"/>
-    <w:lsdException w:name="Medium Grid 2" w:uiPriority="68"/>
-    <w:lsdException w:name="Medium Grid 3" w:uiPriority="69"/>
-    <w:lsdException w:name="Dark List" w:uiPriority="70"/>
-    <w:lsdException w:name="Colorful Shading" w:uiPriority="71"/>
-    <w:lsdException w:name="Colorful List" w:uiPriority="72"/>
-    <w:lsdException w:name="Colorful Grid" w:uiPriority="73"/>
-    <w:lsdException w:name="Light Shading Accent 1" w:uiPriority="60"/>
-    <w:lsdException w:name="Light List Accent 1" w:uiPriority="61"/>
-    <w:lsdException w:name="Light Grid Accent 1" w:uiPriority="62"/>
-    <w:lsdException w:name="Medium Shading 1 Accent 1" w:uiPriority="63"/>
-    <w:lsdException w:name="Medium Shading 2 Accent 1" w:uiPriority="64"/>
-    <w:lsdException w:name="Medium List 1 Accent 1" w:uiPriority="65"/>
-    <w:lsdException w:name="Revision" w:semiHidden="1"/>
-    <w:lsdException w:name="List Paragraph" w:uiPriority="34" w:qFormat="1"/>
-    <w:lsdException w:name="Quote" w:uiPriority="29" w:qFormat="1"/>
-    <w:lsdException w:name="Intense Quote" w:uiPriority="30" w:qFormat="1"/>
-    <w:lsdException w:name="Medium List 2 Accent 1" w:uiPriority="66"/>
-    <w:lsdException w:name="Medium Grid 1 Accent 1" w:uiPriority="67"/>
-    <w:lsdException w:name="Medium Grid 2 Accent 1" w:uiPriority="68"/>
-    <w:lsdException w:name="Medium Grid 3 Accent 1" w:uiPriority="69"/>
-    <w:lsdException w:name="Dark List Accent 1" w:uiPriority="70"/>
-    <w:lsdException w:name="Colorful Shading Accent 1" w:uiPriority="71"/>
-    <w:lsdException w:name="Colorful List Accent 1" w:uiPriority="72"/>
-    <w:lsdException w:name="Colorful Grid Accent 1" w:uiPriority="73"/>
-    <w:lsdException w:name="Light Shading Accent 2" w:uiPriority="60"/>
-    <w:lsdException w:name="Light List Accent 2" w:uiPriority="61"/>
-    <w:lsdException w:name="Light Grid Accent 2" w:uiPriority="62"/>
-    <w:lsdException w:name="Medium Shading 1 Accent 2" w:uiPriority="63"/>
-    <w:lsdException w:name="Medium Shading 2 Accent 2" w:uiPriority="64"/>
-    <w:lsdException w:name="Medium List 1 Accent 2" w:uiPriority="65"/>
-    <w:lsdException w:name="Medium List 2 Accent 2" w:uiPriority="66"/>
-    <w:lsdException w:name="Medium Grid 1 Accent 2" w:uiPriority="67"/>
-    <w:lsdException w:name="Medium Grid 2 Accent 2" w:uiPriority="68"/>
-    <w:lsdException w:name="Medium Grid 3 Accent 2" w:uiPriority="69"/>
-    <w:lsdException w:name="Dark List Accent 2" w:uiPriority="70"/>
-    <w:lsdException w:name="Colorful Shading Accent 2" w:uiPriority="71"/>
-    <w:lsdException w:name="Colorful List Accent 2" w:uiPriority="72"/>
-    <w:lsdException w:name="Colorful Grid Accent 2" w:uiPriority="73"/>
-    <w:lsdException w:name="Light Shading Accent 3" w:uiPriority="60"/>
-    <w:lsdException w:name="Light List Accent 3" w:uiPriority="61"/>
-    <w:lsdException w:name="Light Grid Accent 3" w:uiPriority="62"/>
-    <w:lsdException w:name="Medium Shading 1 Accent 3" w:uiPriority="63"/>
-    <w:lsdException w:name="Medium Shading 2 Accent 3" w:uiPriority="64"/>
-    <w:lsdException w:name="Medium List 1 Accent 3" w:uiPriority="65"/>
-    <w:lsdException w:name="Medium List 2 Accent 3" w:uiPriority="66"/>
-    <w:lsdException w:name="Medium Grid 1 Accent 3" w:uiPriority="67"/>
-    <w:lsdException w:name="Medium Grid 2 Accent 3" w:uiPriority="68"/>
-    <w:lsdException w:name="Medium Grid 3 Accent 3" w:uiPriority="69"/>
-    <w:lsdException w:name="Dark List Accent 3" w:uiPriority="70"/>
-    <w:lsdException w:name="Colorful Shading Accent 3" w:uiPriority="71"/>
-    <w:lsdException w:name="Colorful List Accent 3" w:uiPriority="72"/>
-    <w:lsdException w:name="Colorful Grid Accent 3" w:uiPriority="73"/>
-    <w:lsdException w:name="Light Shading Accent 4" w:uiPriority="60"/>
-    <w:lsdException w:name="Light List Accent 4" w:uiPriority="61"/>
-    <w:lsdException w:name="Light Grid Accent 4" w:uiPriority="62"/>
-    <w:lsdException w:name="Medium Shading 1 Accent 4" w:uiPriority="63"/>
-    <w:lsdException w:name="Medium Shading 2 Accent 4" w:uiPriority="64"/>
-    <w:lsdException w:name="Medium List 1 Accent 4" w:uiPriority="65"/>
-    <w:lsdException w:name="Medium List 2 Accent 4" w:uiPriority="66"/>
-    <w:lsdException w:name="Medium Grid 1 Accent 4" w:uiPriority="67"/>
-    <w:lsdException w:name="Medium Grid 2 Accent 4" w:uiPriority="68"/>
-    <w:lsdException w:name="Medium Grid 3 Accent 4" w:uiPriority="69"/>
-    <w:lsdException w:name="Dark List Accent 4" w:uiPriority="70"/>
-    <w:lsdException w:name="Colorful Shading Accent 4" w:uiPriority="71"/>
-    <w:lsdException w:name="Colorful List Accent 4" w:uiPriority="72"/>
-    <w:lsdException w:name="Colorful Grid Accent 4" w:uiPriority="73"/>
-    <w:lsdException w:name="Light Shading Accent 5" w:uiPriority="60"/>
-    <w:lsdException w:name="Light List Accent 5" w:uiPriority="61"/>
-    <w:lsdException w:name="Light Grid Accent 5" w:uiPriority="62"/>
-    <w:lsdException w:name="Medium Shading 1 Accent 5" w:uiPriority="63"/>
-    <w:lsdException w:name="Medium Shading 2 Accent 5" w:uiPriority="64"/>
-    <w:lsdException w:name="Medium List 1 Accent 5" w:uiPriority="65"/>
-    <w:lsdException w:name="Medium List 2 Accent 5" w:uiPriority="66"/>
-    <w:lsdException w:name="Medium Grid 1 Accent 5" w:uiPriority="67"/>
-    <w:lsdException w:name="Medium Grid 2 Accent 5" w:uiPriority="68"/>
-    <w:lsdException w:name="Medium Grid 3 Accent 5" w:uiPriority="69"/>
-    <w:lsdException w:name="Dark List Accent 5" w:uiPriority="70"/>
-    <w:lsdException w:name="Colorful Shading Accent 5" w:uiPriority="71"/>
-    <w:lsdException w:name="Colorful List Accent 5" w:uiPriority="72"/>
-    <w:lsdException w:name="Colorful Grid Accent 5" w:uiPriority="73"/>
-    <w:lsdException w:name="Light Shading Accent 6" w:uiPriority="60"/>
-    <w:lsdException w:name="Light List Accent 6" w:uiPriority="61"/>
-    <w:lsdException w:name="Light Grid Accent 6" w:uiPriority="62"/>
-    <w:lsdException w:name="Medium Shading 1 Accent 6" w:uiPriority="63"/>
-    <w:lsdException w:name="Medium Shading 2 Accent 6" w:uiPriority="64"/>
-    <w:lsdException w:name="Medium List 1 Accent 6" w:uiPriority="65"/>
-    <w:lsdException w:name="Medium List 2 Accent 6" w:uiPriority="66"/>
-    <w:lsdException w:name="Medium Grid 1 Accent 6" w:uiPriority="67"/>
-    <w:lsdException w:name="Medium Grid 2 Accent 6" w:uiPriority="68"/>
-    <w:lsdException w:name="Medium Grid 3 Accent 6" w:uiPriority="69"/>
-    <w:lsdException w:name="Dark List Accent 6" w:uiPriority="70"/>
-    <w:lsdException w:name="Colorful Shading Accent 6" w:uiPriority="71"/>
-    <w:lsdException w:name="Colorful List Accent 6" w:uiPriority="72"/>
-    <w:lsdException w:name="Colorful Grid Accent 6" w:uiPriority="73"/>
-    <w:lsdException w:name="Subtle Emphasis" w:uiPriority="19" w:qFormat="1"/>
-    <w:lsdException w:name="Intense Emphasis" w:uiPriority="21" w:qFormat="1"/>
-    <w:lsdException w:name="Subtle Reference" w:uiPriority="31" w:qFormat="1"/>
-    <w:lsdException w:name="Intense Reference" w:uiPriority="32" w:qFormat="1"/>
-    <w:lsdException w:name="Book Title" w:uiPriority="33" w:qFormat="1"/>
-    <w:lsdException w:name="Bibliography" w:semiHidden="1" w:uiPriority="37" w:unhideWhenUsed="1"/>
-    <w:lsdException w:name="TOC Heading" w:semiHidden="1" w:uiPriority="39" w:unhideWhenUsed="1" w:qFormat="1"/>
-    <w:lsdException w:name="Plain Table 1" w:uiPriority="41"/>
-    <w:lsdException w:name="Plain Table 2" w:uiPriority="42"/>
-    <w:lsdException w:name="Plain Table 3" w:uiPriority="43"/>
-    <w:lsdException w:name="Plain Table 4" w:uiPriority="44"/>
-    <w:lsdException w:name="Plain Table 5" w:uiPriority="45"/>
-    <w:lsdException w:name="Grid Table Light" w:uiPriority="40"/>
-    <w:lsdException w:name="Grid Table 1 Light" w:uiPriority="46"/>
-    <w:lsdException w:name="Grid Table 2" w:uiPriority="47"/>
-    <w:lsdException w:name="Grid Table 3" w:uiPriority="48"/>
-    <w:lsdException w:name="Grid Table 4" w:uiPriority="49"/>
-    <w:lsdException w:name="Grid Table 5 Dark" w:uiPriority="50"/>
-    <w:lsdException w:name="Grid Table 6 Colorful" w:uiPriority="51"/>
-    <w:lsdException w:name="Grid Table 7 Colorful" w:uiPriority="52"/>
-    <w:lsdException w:name="Grid Table 1 Light Accent 1" w:uiPriority="46"/>
-    <w:lsdException w:name="Grid Table 2 Accent 1" w:uiPriority="47"/>
-    <w:lsdException w:name="Grid Table 3 Accent 1" w:uiPriority="48"/>
-    <w:lsdException w:name="Grid Table 4 Accent 1" w:uiPriority="49"/>
-    <w:lsdException w:name="Grid Table 5 Dark Accent 1" w:uiPriority="50"/>
-    <w:lsdException w:name="Grid Table 6 Colorful Accent 1" w:uiPriority="51"/>
-    <w:lsdException w:name="Grid Table 7 Colorful Accent 1" w:uiPriority="52"/>
-    <w:lsdException w:name="Grid Table 1 Light Accent 2" w:uiPriority="46"/>
-    <w:lsdException w:name="Grid Table 2 Accent 2" w:uiPriority="47"/>
-    <w:lsdException w:name="Grid Table 3 Accent 2" w:uiPriority="48"/>
-    <w:lsdException w:name="Grid Table 4 Accent 2" w:uiPriority="49"/>
-    <w:lsdException w:name="Grid Table 5 Dark Accent 2" w:uiPriority="50"/>
-    <w:lsdException w:name="Grid Table 6 Colorful Accent 2" w:uiPriority="51"/>
-    <w:lsdException w:name="Grid Table 7 Colorful Accent 2" w:uiPriority="52"/>
-    <w:lsdException w:name="Grid Table 1 Light Accent 3" w:uiPriority="46"/>
-    <w:lsdException w:name="Grid Table 2 Accent 3" w:uiPriority="47"/>
-    <w:lsdException w:name="Grid Table 3 Accent 3" w:uiPriority="48"/>
-    <w:lsdException w:name="Grid Table 4 Accent 3" w:uiPriority="49"/>
-    <w:lsdException w:name="Grid Table 5 Dark Accent 3" w:uiPriority="50"/>
-    <w:lsdException w:name="Grid Table 6 Colorful Accent 3" w:uiPriority="51"/>
-    <w:lsdException w:name="Grid Table 7 Colorful Accent 3" w:uiPriority="52"/>
-    <w:lsdException w:name="Grid Table 1 Light Accent 4" w:uiPriority="46"/>
-    <w:lsdException w:name="Grid Table 2 Accent 4" w:uiPriority="47"/>
-    <w:lsdException w:name="Grid Table 3 Accent 4" w:uiPriority="48"/>
-    <w:lsdException w:name="Grid Table 4 Accent 4" w:uiPriority="49"/>
-    <w:lsdException w:name="Grid Table 5 Dark Accent 4" w:uiPriority="50"/>
-    <w:lsdException w:name="Grid Table 6 Colorful Accent 4" w:uiPriority="51"/>
-    <w:lsdException w:name="Grid Table 7 Colorful Accent 4" w:uiPriority="52"/>
-    <w:lsdException w:name="Grid Table 1 Light Accent 5" w:uiPriority="46"/>
-    <w:lsdException w:name="Grid Table 2 Accent 5" w:uiPriority="47"/>
-    <w:lsdException w:name="Grid Table 3 Accent 5" w:uiPriority="48"/>
-    <w:lsdException w:name="Grid Table 4 Accent 5" w:uiPriority="49"/>
-    <w:lsdException w:name="Grid Table 5 Dark Accent 5" w:uiPriority="50"/>
-    <w:lsdException w:name="Grid Table 6 Colorful Accent 5" w:uiPriority="51"/>
-    <w:lsdException w:name="Grid Table 7 Colorful Accent 5" w:uiPriority="52"/>
-    <w:lsdException w:name="Grid Table 1 Light Accent 6" w:uiPriority="46"/>
-    <w:lsdException w:name="Grid Table 2 Accent 6" w:uiPriority="47"/>
-    <w:lsdException w:name="Grid Table 3 Accent 6" w:uiPriority="48"/>
-    <w:lsdException w:name="Grid Table 4 Accent 6" w:uiPriority="49"/>
-    <w:lsdException w:name="Grid Table 5 Dark Accent 6" w:uiPriority="50"/>
-    <w:lsdException w:name="Grid Table 6 Colorful Accent 6" w:uiPriority="51"/>
-    <w:lsdException w:name="Grid Table 7 Colorful Accent 6" w:uiPriority="52"/>
-    <w:lsdException w:name="List Table 1 Light" w:uiPriority="46"/>
-    <w:lsdException w:name="List Table 2" w:uiPriority="47"/>
-    <w:lsdException w:name="List Table 3" w:uiPriority="48"/>
-    <w:lsdException w:name="List Table 4" w:uiPriority="49"/>
-    <w:lsdException w:name="List Table 5 Dark" w:uiPriority="50"/>
-    <w:lsdException w:name="List Table 6 Colorful" w:uiPriority="51"/>
-    <w:lsdException w:name="List Table 7 Colorful" w:uiPriority="52"/>
-    <w:lsdException w:name="List Table 1 Light Accent 1" w:uiPriority="46"/>
-    <w:lsdException w:name="List Table 2 Accent 1" w:uiPriority="47"/>
-    <w:lsdException w:name="List Table 3 Accent 1" w:uiPriority="48"/>
-    <w:lsdException w:name="List Table 4 Accent 1" w:uiPriority="49"/>
-    <w:lsdException w:name="List Table 5 Dark Accent 1" w:uiPriority="50"/>
-    <w:lsdException w:name="List Table 6 Colorful Accent 1" w:uiPriority="51"/>
-    <w:lsdException w:name="List Table 7 Colorful Accent 1" w:uiPriority="52"/>
-    <w:lsdException w:name="List Table 1 Light Accent 2" w:uiPriority="46"/>
-    <w:lsdException w:name="List Table 2 Accent 2" w:uiPriority="47"/>
-    <w:lsdException w:name="List Table 3 Accent 2" w:uiPriority="48"/>
-    <w:lsdException w:name="List Table 4 Accent 2" w:uiPriority="49"/>
-    <w:lsdException w:name="List Table 5 Dark Accent 2" w:uiPriority="50"/>
-    <w:lsdException w:name="List Table 6 Colorful Accent 2" w:uiPriority="51"/>
-    <w:lsdException w:name="List Table 7 Colorful Accent 2" w:uiPriority="52"/>
-    <w:lsdException w:name="List Table 1 Light Accent 3" w:uiPriority="46"/>
-    <w:lsdException w:name="List Table 2 Accent 3" w:uiPriority="47"/>
-    <w:lsdException w:name="List Table 3 Accent 3" w:uiPriority="48"/>
-    <w:lsdException w:name="List Table 4 Accent 3" w:uiPriority="49"/>
-    <w:lsdException w:name="List Table 5 Dark Accent 3" w:uiPriority="50"/>
-    <w:lsdException w:name="List Table 6 Colorful Accent 3" w:uiPriority="51"/>
-    <w:lsdException w:name="List Table 7 Colorful Accent 3" w:uiPriority="52"/>
-    <w:lsdException w:name="List Table 1 Light Accent 4" w:uiPriority="46"/>
-    <w:lsdException w:name="List Table 2 Accent 4" w:uiPriority="47"/>
-    <w:lsdException w:name="List Table 3 Accent 4" w:uiPriority="48"/>
-    <w:lsdException w:name="List Table 4 Accent 4" w:uiPriority="49"/>
-    <w:lsdException w:name="List Table 5 Dark Accent 4" w:uiPriority="50"/>
-    <w:lsdException w:name="List Table 6 Colorful Accent 4" w:uiPriority="51"/>
-    <w:lsdException w:name="List Table 7 Colorful Accent 4" w:uiPriority="52"/>
-    <w:lsdException w:name="List Table 1 Light Accent 5" w:uiPriority="46"/>
-    <w:lsdException w:name="List Table 2 Accent 5" w:uiPriority="47"/>
-    <w:lsdException w:name="List Table 3 Accent 5" w:uiPriority="48"/>
-    <w:lsdException w:name="List Table 4 Accent 5" w:uiPriority="49"/>
-    <w:lsdException w:name="List Table 5 Dark Accent 5" w:uiPriority="50"/>
-    <w:lsdException w:name="List Table 6 Colorful Accent 5" w:uiPriority="51"/>
-    <w:lsdException w:name="List Table 7 Colorful Accent 5" w:uiPriority="52"/>
-    <w:lsdException w:name="List Table 1 Light Accent 6" w:uiPriority="46"/>
-    <w:lsdException w:name="List Table 2 Accent 6" w:uiPriority="47"/>
-    <w:lsdException w:name="List Table 3 Accent 6" w:uiPriority="48"/>
-    <w:lsdException w:name="List Table 4 Accent 6" w:uiPriority="49"/>
-    <w:lsdException w:name="List Table 5 Dark Accent 6" w:uiPriority="50"/>
-    <w:lsdException w:name="List Table 6 Colorful Accent 6" w:uiPriority="51"/>
-    <w:lsdException w:name="List Table 7 Colorful Accent 6" w:uiPriority="52"/>
-    <w:lsdException w:name="Mention" w:semiHidden="1" w:unhideWhenUsed="1"/>
-    <w:lsdException w:name="Smart Hyperlink" w:semiHidden="1" w:unhideWhenUsed="1"/>
-    <w:lsdException w:name="Hashtag" w:semiHidden="1" w:unhideWhenUsed="1"/>
-    <w:lsdException w:name="Unresolved Mention" w:semiHidden="1" w:unhideWhenUsed="1"/>
+  <w:latentStyles w:defLockedState="0" w:defUIPriority="99" w:defSemiHidden="1" w:defUnhideWhenUsed="1" w:defQFormat="0" w:count="267">
+    <w:lsdException w:name="Normal" w:semiHidden="0" w:uiPriority="0" w:unhideWhenUsed="0" w:qFormat="1"/>
+    <w:lsdException w:name="heading 1" w:semiHidden="0" w:uiPriority="9" w:unhideWhenUsed="0" w:qFormat="1"/>
+    <w:lsdException w:name="heading 2" w:uiPriority="9" w:qFormat="1"/>
+    <w:lsdException w:name="heading 3" w:uiPriority="9" w:qFormat="1"/>
+    <w:lsdException w:name="heading 4" w:uiPriority="9" w:qFormat="1"/>
+    <w:lsdException w:name="heading 5" w:uiPriority="9" w:qFormat="1"/>
+    <w:lsdException w:name="heading 6" w:uiPriority="9" w:qFormat="1"/>
+    <w:lsdException w:name="heading 7" w:uiPriority="9" w:qFormat="1"/>
+    <w:lsdException w:name="heading 8" w:uiPriority="9" w:qFormat="1"/>
+    <w:lsdException w:name="heading 9" w:uiPriority="9" w:qFormat="1"/>
+    <w:lsdException w:name="toc 1" w:uiPriority="39"/>
+    <w:lsdException w:name="toc 2" w:uiPriority="39"/>
+    <w:lsdException w:name="toc 3" w:uiPriority="39"/>
+    <w:lsdException w:name="toc 4" w:uiPriority="39"/>
+    <w:lsdException w:name="toc 5" w:uiPriority="39"/>
+    <w:lsdException w:name="toc 6" w:uiPriority="39"/>
+    <w:lsdException w:name="toc 7" w:uiPriority="39"/>
+    <w:lsdException w:name="toc 8" w:uiPriority="39"/>
+    <w:lsdException w:name="toc 9" w:uiPriority="39"/>
+    <w:lsdException w:name="caption" w:uiPriority="35" w:qFormat="1"/>
+    <w:lsdException w:name="Title" w:semiHidden="0" w:uiPriority="10" w:unhideWhenUsed="0" w:qFormat="1"/>
+    <w:lsdException w:name="Default Paragraph Font" w:uiPriority="1"/>
+    <w:lsdException w:name="Subtitle" w:semiHidden="0" w:uiPriority="11" w:unhideWhenUsed="0" w:qFormat="1"/>
+    <w:lsdException w:name="Strong" w:semiHidden="0" w:uiPriority="22" w:unhideWhenUsed="0" w:qFormat="1"/>
+    <w:lsdException w:name="Emphasis" w:semiHidden="0" w:uiPriority="20" w:unhideWhenUsed="0" w:qFormat="1"/>
+    <w:lsdException w:name="Table Grid" w:semiHidden="0" w:uiPriority="39" w:unhideWhenUsed="0"/>
+    <w:lsdException w:name="Placeholder Text" w:unhideWhenUsed="0"/>
+    <w:lsdException w:name="No Spacing" w:semiHidden="0" w:uiPriority="1" w:unhideWhenUsed="0" w:qFormat="1"/>
+    <w:lsdException w:name="Light Shading" w:semiHidden="0" w:uiPriority="60" w:unhideWhenUsed="0"/>
+    <w:lsdException w:name="Light List" w:semiHidden="0" w:uiPriority="61" w:unhideWhenUsed="0"/>
+    <w:lsdException w:name="Light Grid" w:semiHidden="0" w:uiPriority="62" w:unhideWhenUsed="0"/>
+    <w:lsdException w:name="Medium Shading 1" w:semiHidden="0" w:uiPriority="63" w:unhideWhenUsed="0"/>
+    <w:lsdException w:name="Medium Shading 2" w:semiHidden="0" w:uiPriority="64" w:unhideWhenUsed="0"/>
+    <w:lsdException w:name="Medium List 1" w:semiHidden="0" w:uiPriority="65" w:unhideWhenUsed="0"/>
+    <w:lsdException w:name="Medium List 2" w:semiHidden="0" w:uiPriority="66" w:unhideWhenUsed="0"/>
+    <w:lsdException w:name="Medium Grid 1" w:semiHidden="0" w:uiPriority="67" w:unhideWhenUsed="0"/>
+    <w:lsdException w:name="Medium Grid 2" w:semiHidden="0" w:uiPriority="68" w:unhideWhenUsed="0"/>
+    <w:lsdException w:name="Medium Grid 3" w:semiHidden="0" w:uiPriority="69" w:unhideWhenUsed="0"/>
+    <w:lsdException w:name="Dark List" w:semiHidden="0" w:uiPriority="70" w:unhideWhenUsed="0"/>
+    <w:lsdException w:name="Colorful Shading" w:semiHidden="0" w:uiPriority="71" w:unhideWhenUsed="0"/>
+    <w:lsdException w:name="Colorful List" w:semiHidden="0" w:uiPriority="72" w:unhideWhenUsed="0"/>
+    <w:lsdException w:name="Colorful Grid" w:semiHidden="0" w:uiPriority="73" w:unhideWhenUsed="0"/>
+    <w:lsdException w:name="Light Shading Accent 1" w:semiHidden="0" w:uiPriority="60" w:unhideWhenUsed="0"/>
+    <w:lsdException w:name="Light List Accent 1" w:semiHidden="0" w:uiPriority="61" w:unhideWhenUsed="0"/>
+    <w:lsdException w:name="Light Grid Accent 1" w:semiHidden="0" w:uiPriority="62" w:unhideWhenUsed="0"/>
+    <w:lsdException w:name="Medium Shading 1 Accent 1" w:semiHidden="0" w:uiPriority="63" w:unhideWhenUsed="0"/>
+    <w:lsdException w:name="Medium Shading 2 Accent 1" w:semiHidden="0" w:uiPriority="64" w:unhideWhenUsed="0"/>
+    <w:lsdException w:name="Medium List 1 Accent 1" w:semiHidden="0" w:uiPriority="65" w:unhideWhenUsed="0"/>
+    <w:lsdException w:name="Revision" w:unhideWhenUsed="0"/>
+    <w:lsdException w:name="List Paragraph" w:semiHidden="0" w:uiPriority="34" w:unhideWhenUsed="0" w:qFormat="1"/>
+    <w:lsdException w:name="Quote" w:semiHidden="0" w:uiPriority="29" w:unhideWhenUsed="0" w:qFormat="1"/>
+    <w:lsdException w:name="Intense Quote" w:semiHidden="0" w:uiPriority="30" w:unhideWhenUsed="0" w:qFormat="1"/>
+    <w:lsdException w:name="Medium List 2 Accent 1" w:semiHidden="0" w:uiPriority="66" w:unhideWhenUsed="0"/>
+    <w:lsdException w:name="Medium Grid 1 Accent 1" w:semiHidden="0" w:uiPriority="67" w:unhideWhenUsed="0"/>
+    <w:lsdException w:name="Medium Grid 2 Accent 1" w:semiHidden="0" w:uiPriority="68" w:unhideWhenUsed="0"/>
+    <w:lsdException w:name="Medium Grid 3 Accent 1" w:semiHidden="0" w:uiPriority="69" w:unhideWhenUsed="0"/>
+    <w:lsdException w:name="Dark List Accent 1" w:semiHidden="0" w:uiPriority="70" w:unhideWhenUsed="0"/>
+    <w:lsdException w:name="Colorful Shading Accent 1" w:semiHidden="0" w:uiPriority="71" w:unhideWhenUsed="0"/>
+    <w:lsdException w:name="Colorful List Accent 1" w:semiHidden="0" w:uiPriority="72" w:unhideWhenUsed="0"/>
+    <w:lsdException w:name="Colorful Grid Accent 1" w:semiHidden="0" w:uiPriority="73" w:unhideWhenUsed="0"/>
+    <w:lsdException w:name="Light Shading Accent 2" w:semiHidden="0" w:uiPriority="60" w:unhideWhenUsed="0"/>
+    <w:lsdException w:name="Light List Accent 2" w:semiHidden="0" w:uiPriority="61" w:unhideWhenUsed="0"/>
+    <w:lsdException w:name="Light Grid Accent 2" w:semiHidden="0" w:uiPriority="62" w:unhideWhenUsed="0"/>
+    <w:lsdException w:name="Medium Shading 1 Accent 2" w:semiHidden="0" w:uiPriority="63" w:unhideWhenUsed="0"/>
+    <w:lsdException w:name="Medium Shading 2 Accent 2" w:semiHidden="0" w:uiPriority="64" w:unhideWhenUsed="0"/>
+    <w:lsdException w:name="Medium List 1 Accent 2" w:semiHidden="0" w:uiPriority="65" w:unhideWhenUsed="0"/>
+    <w:lsdException w:name="Medium List 2 Accent 2" w:semiHidden="0" w:uiPriority="66" w:unhideWhenUsed="0"/>
+    <w:lsdException w:name="Medium Grid 1 Accent 2" w:semiHidden="0" w:uiPriority="67" w:unhideWhenUsed="0"/>
+    <w:lsdException w:name="Medium Grid 2 Accent 2" w:semiHidden="0" w:uiPriority="68" w:unhideWhenUsed="0"/>
+    <w:lsdException w:name="Medium Grid 3 Accent 2" w:semiHidden="0" w:uiPriority="69" w:unhideWhenUsed="0"/>
+    <w:lsdException w:name="Dark List Accent 2" w:semiHidden="0" w:uiPriority="70" w:unhideWhenUsed="0"/>
+    <w:lsdException w:name="Colorful Shading Accent 2" w:semiHidden="0" w:uiPriority="71" w:unhideWhenUsed="0"/>
+    <w:lsdException w:name="Colorful List Accent 2" w:semiHidden="0" w:uiPriority="72" w:unhideWhenUsed="0"/>
+    <w:lsdException w:name="Colorful Grid Accent 2" w:semiHidden="0" w:uiPriority="73" w:unhideWhenUsed="0"/>
+    <w:lsdException w:name="Light Shading Accent 3" w:semiHidden="0" w:uiPriority="60" w:unhideWhenUsed="0"/>
+    <w:lsdException w:name="Light List Accent 3" w:semiHidden="0" w:uiPriority="61" w:unhideWhenUsed="0"/>
+    <w:lsdException w:name="Light Grid Accent 3" w:semiHidden="0" w:uiPriority="62" w:unhideWhenUsed="0"/>
+    <w:lsdException w:name="Medium Shading 1 Accent 3" w:semiHidden="0" w:uiPriority="63" w:unhideWhenUsed="0"/>
+    <w:lsdException w:name="Medium Shading 2 Accent 3" w:semiHidden="0" w:uiPriority="64" w:unhideWhenUsed="0"/>
+    <w:lsdException w:name="Medium List 1 Accent 3" w:semiHidden="0" w:uiPriority="65" w:unhideWhenUsed="0"/>
+    <w:lsdException w:name="Medium List 2 Accent 3" w:semiHidden="0" w:uiPriority="66" w:unhideWhenUsed="0"/>
+    <w:lsdException w:name="Medium Grid 1 Accent 3" w:semiHidden="0" w:uiPriority="67" w:unhideWhenUsed="0"/>
+    <w:lsdException w:name="Medium Grid 2 Accent 3" w:semiHidden="0" w:uiPriority="68" w:unhideWhenUsed="0"/>
+    <w:lsdException w:name="Medium Grid 3 Accent 3" w:semiHidden="0" w:uiPriority="69" w:unhideWhenUsed="0"/>
+    <w:lsdException w:name="Dark List Accent 3" w:semiHidden="0" w:uiPriority="70" w:unhideWhenUsed="0"/>
+    <w:lsdException w:name="Colorful Shading Accent 3" w:semiHidden="0" w:uiPriority="71" w:unhideWhenUsed="0"/>
+    <w:lsdException w:name="Colorful List Accent 3" w:semiHidden="0" w:uiPriority="72" w:unhideWhenUsed="0"/>
+    <w:lsdException w:name="Colorful Grid Accent 3" w:semiHidden="0" w:uiPriority="73" w:unhideWhenUsed="0"/>
+    <w:lsdException w:name="Light Shading Accent 4" w:semiHidden="0" w:uiPriority="60" w:unhideWhenUsed="0"/>
+    <w:lsdException w:name="Light List Accent 4" w:semiHidden="0" w:uiPriority="61" w:unhideWhenUsed="0"/>
+    <w:lsdException w:name="Light Grid Accent 4" w:semiHidden="0" w:uiPriority="62" w:unhideWhenUsed="0"/>
+    <w:lsdException w:name="Medium Shading 1 Accent 4" w:semiHidden="0" w:uiPriority="63" w:unhideWhenUsed="0"/>
+    <w:lsdException w:name="Medium Shading 2 Accent 4" w:semiHidden="0" w:uiPriority="64" w:unhideWhenUsed="0"/>
+    <w:lsdException w:name="Medium List 1 Accent 4" w:semiHidden="0" w:uiPriority="65" w:unhideWhenUsed="0"/>
+    <w:lsdException w:name="Medium List 2 Accent 4" w:semiHidden="0" w:uiPriority="66" w:unhideWhenUsed="0"/>
+    <w:lsdException w:name="Medium Grid 1 Accent 4" w:semiHidden="0" w:uiPriority="67" w:unhideWhenUsed="0"/>
+    <w:lsdException w:name="Medium Grid 2 Accent 4" w:semiHidden="0" w:uiPriority="68" w:unhideWhenUsed="0"/>
+    <w:lsdException w:name="Medium Grid 3 Accent 4" w:semiHidden="0" w:uiPriority="69" w:unhideWhenUsed="0"/>
+    <w:lsdException w:name="Dark List Accent 4" w:semiHidden="0" w:uiPriority="70" w:unhideWhenUsed="0"/>
+    <w:lsdException w:name="Colorful Shading Accent 4" w:semiHidden="0" w:uiPriority="71" w:unhideWhenUsed="0"/>
+    <w:lsdException w:name="Colorful List Accent 4" w:semiHidden="0" w:uiPriority="72" w:unhideWhenUsed="0"/>
+    <w:lsdException w:name="Colorful Grid Accent 4" w:semiHidden="0" w:uiPriority="73" w:unhideWhenUsed="0"/>
+    <w:lsdException w:name="Light Shading Accent 5" w:semiHidden="0" w:uiPriority="60" w:unhideWhenUsed="0"/>
+    <w:lsdException w:name="Light List Accent 5" w:semiHidden="0" w:uiPriority="61" w:unhideWhenUsed="0"/>
+    <w:lsdException w:name="Light Grid Accent 5" w:semiHidden="0" w:uiPriority="62" w:unhideWhenUsed="0"/>
+    <w:lsdException w:name="Medium Shading 1 Accent 5" w:semiHidden="0" w:uiPriority="63" w:unhideWhenUsed="0"/>
+    <w:lsdException w:name="Medium Shading 2 Accent 5" w:semiHidden="0" w:uiPriority="64" w:unhideWhenUsed="0"/>
+    <w:lsdException w:name="Medium List 1 Accent 5" w:semiHidden="0" w:uiPriority="65" w:unhideWhenUsed="0"/>
+    <w:lsdException w:name="Medium List 2 Accent 5" w:semiHidden="0" w:uiPriority="66" w:unhideWhenUsed="0"/>
+    <w:lsdException w:name="Medium Grid 1 Accent 5" w:semiHidden="0" w:uiPriority="67" w:unhideWhenUsed="0"/>
+    <w:lsdException w:name="Medium Grid 2 Accent 5" w:semiHidden="0" w:uiPriority="68" w:unhideWhenUsed="0"/>
+    <w:lsdException w:name="Medium Grid 3 Accent 5" w:semiHidden="0" w:uiPriority="69" w:unhideWhenUsed="0"/>
+    <w:lsdException w:name="Dark List Accent 5" w:semiHidden="0" w:uiPriority="70" w:unhideWhenUsed="0"/>
+    <w:lsdException w:name="Colorful Shading Accent 5" w:semiHidden="0" w:uiPriority="71" w:unhideWhenUsed="0"/>
+    <w:lsdException w:name="Colorful List Accent 5" w:semiHidden="0" w:uiPriority="72" w:unhideWhenUsed="0"/>
+    <w:lsdException w:name="Colorful Grid Accent 5" w:semiHidden="0" w:uiPriority="73" w:unhideWhenUsed="0"/>
+    <w:lsdException w:name="Light Shading Accent 6" w:semiHidden="0" w:uiPriority="60" w:unhideWhenUsed="0"/>
+    <w:lsdException w:name="Light List Accent 6" w:semiHidden="0" w:uiPriority="61" w:unhideWhenUsed="0"/>
+    <w:lsdException w:name="Light Grid Accent 6" w:semiHidden="0" w:uiPriority="62" w:unhideWhenUsed="0"/>
+    <w:lsdException w:name="Medium Shading 1 Accent 6" w:semiHidden="0" w:uiPriority="63" w:unhideWhenUsed="0"/>
+    <w:lsdException w:name="Medium Shading 2 Accent 6" w:semiHidden="0" w:uiPriority="64" w:unhideWhenUsed="0"/>
+    <w:lsdException w:name="Medium List 1 Accent 6" w:semiHidden="0" w:uiPriority="65" w:unhideWhenUsed="0"/>
+    <w:lsdException w:name="Medium List 2 Accent 6" w:semiHidden="0" w:uiPriority="66" w:unhideWhenUsed="0"/>
+    <w:lsdException w:name="Medium Grid 1 Accent 6" w:semiHidden="0" w:uiPriority="67" w:unhideWhenUsed="0"/>
+    <w:lsdException w:name="Medium Grid 2 Accent 6" w:semiHidden="0" w:uiPriority="68" w:unhideWhenUsed="0"/>
+    <w:lsdException w:name="Medium Grid 3 Accent 6" w:semiHidden="0" w:uiPriority="69" w:unhideWhenUsed="0"/>
+    <w:lsdException w:name="Dark List Accent 6" w:semiHidden="0" w:uiPriority="70" w:unhideWhenUsed="0"/>
+    <w:lsdException w:name="Colorful Shading Accent 6" w:semiHidden="0" w:uiPriority="71" w:unhideWhenUsed="0"/>
+    <w:lsdException w:name="Colorful List Accent 6" w:semiHidden="0" w:uiPriority="72" w:unhideWhenUsed="0"/>
+    <w:lsdException w:name="Colorful Grid Accent 6" w:semiHidden="0" w:uiPriority="73" w:unhideWhenUsed="0"/>
+    <w:lsdException w:name="Subtle Emphasis" w:semiHidden="0" w:uiPriority="19" w:unhideWhenUsed="0" w:qFormat="1"/>
+    <w:lsdException w:name="Intense Emphasis" w:semiHidden="0" w:uiPriority="21" w:unhideWhenUsed="0" w:qFormat="1"/>
+    <w:lsdException w:name="Subtle Reference" w:semiHidden="0" w:uiPriority="31" w:unhideWhenUsed="0" w:qFormat="1"/>
+    <w:lsdException w:name="Intense Reference" w:semiHidden="0" w:uiPriority="32" w:unhideWhenUsed="0" w:qFormat="1"/>
+    <w:lsdException w:name="Book Title" w:semiHidden="0" w:uiPriority="33" w:unhideWhenUsed="0" w:qFormat="1"/>
+    <w:lsdException w:name="Bibliography" w:uiPriority="37"/>
+    <w:lsdException w:name="TOC Heading" w:uiPriority="39" w:qFormat="1"/>
   </w:latentStyles>
   <w:style w:type="paragraph" w:default="1" w:styleId="Normal">
     <w:name w:val="Normal"/>
@@ -6904,6 +6712,7 @@
     <w:uiPriority w:val="99"/>
     <w:semiHidden/>
     <w:unhideWhenUsed/>
+    <w:qFormat/>
     <w:tblPr>
       <w:tblInd w:w="0" w:type="dxa"/>
       <w:tblCellMar>
@@ -7244,7 +7053,7 @@
 </file>
 
 <file path=word/glossary/document.xml><?xml version="1.0" encoding="utf-8"?>
-<w:glossaryDocument xmlns:wpc="http://schemas.microsoft.com/office/word/2010/wordprocessingCanvas" xmlns:cx="http://schemas.microsoft.com/office/drawing/2014/chartex" xmlns:cx1="http://schemas.microsoft.com/office/drawing/2015/9/8/chartex" xmlns:cx2="http://schemas.microsoft.com/office/drawing/2015/10/21/chartex" xmlns:cx3="http://schemas.microsoft.com/office/drawing/2016/5/9/chartex" xmlns:cx4="http://schemas.microsoft.com/office/drawing/2016/5/10/chartex" xmlns:cx5="http://schemas.microsoft.com/office/drawing/2016/5/11/chartex" xmlns:cx6="http://schemas.microsoft.com/office/drawing/2016/5/12/chartex" xmlns:cx7="http://schemas.microsoft.com/office/drawing/2016/5/13/chartex" xmlns:cx8="http://schemas.microsoft.com/office/drawing/2016/5/14/chartex" xmlns:mc="http://schemas.openxmlformats.org/markup-compatibility/2006" xmlns:aink="http://schemas.microsoft.com/office/drawing/2016/ink" xmlns:am3d="http://schemas.microsoft.com/office/drawing/2017/model3d" xmlns:o="urn:schemas-microsoft-com:office:office" xmlns:r="http://schemas.openxmlformats.org/officeDocument/2006/relationships" xmlns:m="http://schemas.openxmlformats.org/officeDocument/2006/math" xmlns:v="urn:schemas-microsoft-com:vml" xmlns:wp14="http://schemas.microsoft.com/office/word/2010/wordprocessingDrawing" xmlns:wp="http://schemas.openxmlformats.org/drawingml/2006/wordprocessingDrawing" xmlns:w10="urn:schemas-microsoft-com:office:word" xmlns:w="http://schemas.openxmlformats.org/wordprocessingml/2006/main" xmlns:w14="http://schemas.microsoft.com/office/word/2010/wordml" xmlns:w15="http://schemas.microsoft.com/office/word/2012/wordml" xmlns:w16cid="http://schemas.microsoft.com/office/word/2016/wordml/cid" xmlns:w16se="http://schemas.microsoft.com/office/word/2015/wordml/symex" xmlns:wpg="http://schemas.microsoft.com/office/word/2010/wordprocessingGroup" xmlns:wpi="http://schemas.microsoft.com/office/word/2010/wordprocessingInk" xmlns:wne="http://schemas.microsoft.com/office/word/2006/wordml" xmlns:wps="http://schemas.microsoft.com/office/word/2010/wordprocessingShape" mc:Ignorable="w14 w15 w16se w16cid wp14">
+<w:glossaryDocument xmlns:ve="http://schemas.openxmlformats.org/markup-compatibility/2006" xmlns:o="urn:schemas-microsoft-com:office:office" xmlns:r="http://schemas.openxmlformats.org/officeDocument/2006/relationships" xmlns:m="http://schemas.openxmlformats.org/officeDocument/2006/math" xmlns:v="urn:schemas-microsoft-com:vml" xmlns:wp="http://schemas.openxmlformats.org/drawingml/2006/wordprocessingDrawing" xmlns:w10="urn:schemas-microsoft-com:office:word" xmlns:w="http://schemas.openxmlformats.org/wordprocessingml/2006/main" xmlns:wne="http://schemas.microsoft.com/office/word/2006/wordml">
   <w:docParts>
     <w:docPart>
       <w:docPartPr>
@@ -7268,7 +7077,7 @@
           </w:pPr>
           <w:r>
             <w:rPr>
-              <w:color w:val="2F5496" w:themeColor="accent1" w:themeShade="BF"/>
+              <w:color w:val="365F91" w:themeColor="accent1" w:themeShade="BF"/>
               <w:sz w:val="24"/>
               <w:szCs w:val="24"/>
             </w:rPr>
@@ -7300,42 +7109,11 @@
           <w:r>
             <w:rPr>
               <w:rFonts w:asciiTheme="majorHAnsi" w:eastAsiaTheme="majorEastAsia" w:hAnsiTheme="majorHAnsi" w:cstheme="majorBidi"/>
-              <w:color w:val="4472C4" w:themeColor="accent1"/>
+              <w:color w:val="4F81BD" w:themeColor="accent1"/>
               <w:sz w:val="88"/>
               <w:szCs w:val="88"/>
             </w:rPr>
             <w:t>[Dokumenttitel]</w:t>
-          </w:r>
-        </w:p>
-      </w:docPartBody>
-    </w:docPart>
-    <w:docPart>
-      <w:docPartPr>
-        <w:name w:val="C1489EE83519406F87F7DC7ED5F3AF58"/>
-        <w:category>
-          <w:name w:val="Generelt"/>
-          <w:gallery w:val="placeholder"/>
-        </w:category>
-        <w:types>
-          <w:type w:val="bbPlcHdr"/>
-        </w:types>
-        <w:behaviors>
-          <w:behavior w:val="content"/>
-        </w:behaviors>
-        <w:guid w:val="{3F9277D3-6C8E-434A-95A3-94F767D83912}"/>
-      </w:docPartPr>
-      <w:docPartBody>
-        <w:p>
-          <w:pPr>
-            <w:pStyle w:val="C1489EE83519406F87F7DC7ED5F3AF58"/>
-          </w:pPr>
-          <w:r>
-            <w:rPr>
-              <w:color w:val="2F5496" w:themeColor="accent1" w:themeShade="BF"/>
-              <w:sz w:val="24"/>
-              <w:szCs w:val="24"/>
-            </w:rPr>
-            <w:t>[Dokumentets undertitel]</w:t>
           </w:r>
         </w:p>
       </w:docPartBody>
@@ -7345,7 +7123,7 @@
 </file>
 
 <file path=word/glossary/fontTable.xml><?xml version="1.0" encoding="utf-8"?>
-<w:fonts xmlns:mc="http://schemas.openxmlformats.org/markup-compatibility/2006" xmlns:r="http://schemas.openxmlformats.org/officeDocument/2006/relationships" xmlns:w="http://schemas.openxmlformats.org/wordprocessingml/2006/main" xmlns:w14="http://schemas.microsoft.com/office/word/2010/wordml" xmlns:w15="http://schemas.microsoft.com/office/word/2012/wordml" xmlns:w16cid="http://schemas.microsoft.com/office/word/2016/wordml/cid" xmlns:w16se="http://schemas.microsoft.com/office/word/2015/wordml/symex" mc:Ignorable="w14 w15 w16se w16cid">
+<w:fonts xmlns:r="http://schemas.openxmlformats.org/officeDocument/2006/relationships" xmlns:w="http://schemas.openxmlformats.org/wordprocessingml/2006/main">
   <w:font w:name="Symbol">
     <w:panose1 w:val="05050102010706020507"/>
     <w:charset w:val="02"/>
@@ -7374,6 +7152,7 @@
     <w:family w:val="roman"/>
     <w:notTrueType/>
     <w:pitch w:val="default"/>
+    <w:sig w:usb0="00000000" w:usb1="00000000" w:usb2="00000000" w:usb3="00000000" w:csb0="00000000" w:csb1="00000000"/>
   </w:font>
   <w:font w:name="Calibri">
     <w:panose1 w:val="020F0502020204030204"/>
@@ -7411,26 +7190,24 @@
     <w:pitch w:val="variable"/>
     <w:sig w:usb0="9000002F" w:usb1="29D77CFB" w:usb2="00000012" w:usb3="00000000" w:csb0="00080001" w:csb1="00000000"/>
   </w:font>
-  <w:font w:name="Calibri Light">
-    <w:panose1 w:val="020F0302020204030204"/>
+  <w:font w:name="Cambria">
+    <w:panose1 w:val="02040503050406030204"/>
     <w:charset w:val="00"/>
-    <w:family w:val="swiss"/>
+    <w:family w:val="roman"/>
     <w:pitch w:val="variable"/>
-    <w:sig w:usb0="E0002AFF" w:usb1="C000247B" w:usb2="00000009" w:usb3="00000000" w:csb0="000001FF" w:csb1="00000000"/>
+    <w:sig w:usb0="E00006FF" w:usb1="400004FF" w:usb2="00000000" w:usb3="00000000" w:csb0="0000019F" w:csb1="00000000"/>
   </w:font>
 </w:fonts>
 </file>
 
 <file path=word/glossary/settings.xml><?xml version="1.0" encoding="utf-8"?>
-<w:settings xmlns:mc="http://schemas.openxmlformats.org/markup-compatibility/2006" xmlns:o="urn:schemas-microsoft-com:office:office" xmlns:r="http://schemas.openxmlformats.org/officeDocument/2006/relationships" xmlns:m="http://schemas.openxmlformats.org/officeDocument/2006/math" xmlns:v="urn:schemas-microsoft-com:vml" xmlns:w10="urn:schemas-microsoft-com:office:word" xmlns:w="http://schemas.openxmlformats.org/wordprocessingml/2006/main" xmlns:w14="http://schemas.microsoft.com/office/word/2010/wordml" xmlns:w15="http://schemas.microsoft.com/office/word/2012/wordml" xmlns:w16cid="http://schemas.microsoft.com/office/word/2016/wordml/cid" xmlns:w16se="http://schemas.microsoft.com/office/word/2015/wordml/symex" xmlns:sl="http://schemas.openxmlformats.org/schemaLibrary/2006/main" mc:Ignorable="w14 w15 w16se w16cid">
+<w:settings xmlns:o="urn:schemas-microsoft-com:office:office" xmlns:r="http://schemas.openxmlformats.org/officeDocument/2006/relationships" xmlns:m="http://schemas.openxmlformats.org/officeDocument/2006/math" xmlns:v="urn:schemas-microsoft-com:vml" xmlns:w10="urn:schemas-microsoft-com:office:word" xmlns:w="http://schemas.openxmlformats.org/wordprocessingml/2006/main" xmlns:sl="http://schemas.openxmlformats.org/schemaLibrary/2006/main">
   <w:view w:val="normal"/>
   <w:defaultTabStop w:val="1304"/>
   <w:hyphenationZone w:val="425"/>
   <w:characterSpacingControl w:val="doNotCompress"/>
   <w:compat>
     <w:useFELayout/>
-    <w:compatSetting w:name="compatibilityMode" w:uri="http://schemas.microsoft.com/office/word" w:val="12"/>
-    <w:compatSetting w:name="useWord2013TrackBottomHyphenation" w:uri="http://schemas.microsoft.com/office/word" w:val="1"/>
   </w:compat>
   <w:rsids>
     <w:rsidRoot w:val="0054157F"/>
@@ -7447,13 +7224,14 @@
     <w:rsid w:val="00852E6F"/>
     <w:rsid w:val="00873F28"/>
     <w:rsid w:val="008E21F7"/>
+    <w:rsid w:val="009B735A"/>
     <w:rsid w:val="00EF1724"/>
   </w:rsids>
   <m:mathPr>
     <m:mathFont m:val="Cambria Math"/>
     <m:brkBin m:val="before"/>
     <m:brkBinSub m:val="--"/>
-    <m:smallFrac m:val="0"/>
+    <m:smallFrac m:val="off"/>
     <m:dispDef/>
     <m:lMargin m:val="0"/>
     <m:rMargin m:val="0"/>
@@ -7462,7 +7240,7 @@
     <m:intLim m:val="subSup"/>
     <m:naryLim m:val="undOvr"/>
   </m:mathPr>
-  <w:themeFontLang w:val="da-DK" w:eastAsia="ko-KR"/>
+  <w:themeFontLang w:val="da-DK"/>
   <w:clrSchemeMapping w:bg1="light1" w:t1="dark1" w:bg2="light2" w:t2="dark2" w:accent1="accent1" w:accent2="accent2" w:accent3="accent3" w:accent4="accent4" w:accent5="accent5" w:accent6="accent6" w:hyperlink="hyperlink" w:followedHyperlink="followedHyperlink"/>
   <w:decimalSymbol w:val=","/>
   <w:listSeparator w:val=";"/>
@@ -7470,7 +7248,7 @@
 </file>
 
 <file path=word/glossary/styles.xml><?xml version="1.0" encoding="utf-8"?>
-<w:styles xmlns:mc="http://schemas.openxmlformats.org/markup-compatibility/2006" xmlns:r="http://schemas.openxmlformats.org/officeDocument/2006/relationships" xmlns:w="http://schemas.openxmlformats.org/wordprocessingml/2006/main" xmlns:w14="http://schemas.microsoft.com/office/word/2010/wordml" xmlns:w15="http://schemas.microsoft.com/office/word/2012/wordml" xmlns:w16cid="http://schemas.microsoft.com/office/word/2016/wordml/cid" xmlns:w16se="http://schemas.microsoft.com/office/word/2015/wordml/symex" mc:Ignorable="w14 w15 w16se w16cid">
+<w:styles xmlns:r="http://schemas.openxmlformats.org/officeDocument/2006/relationships" xmlns:w="http://schemas.openxmlformats.org/wordprocessingml/2006/main">
   <w:docDefaults>
     <w:rPrDefault>
       <w:rPr>
@@ -7486,382 +7264,144 @@
       </w:pPr>
     </w:pPrDefault>
   </w:docDefaults>
-  <w:latentStyles w:defLockedState="0" w:defUIPriority="99" w:defSemiHidden="0" w:defUnhideWhenUsed="0" w:defQFormat="0" w:count="375">
-    <w:lsdException w:name="Normal" w:uiPriority="0" w:qFormat="1"/>
-    <w:lsdException w:name="heading 1" w:uiPriority="9" w:qFormat="1"/>
-    <w:lsdException w:name="heading 2" w:semiHidden="1" w:uiPriority="9" w:unhideWhenUsed="1" w:qFormat="1"/>
-    <w:lsdException w:name="heading 3" w:semiHidden="1" w:uiPriority="9" w:unhideWhenUsed="1" w:qFormat="1"/>
-    <w:lsdException w:name="heading 4" w:semiHidden="1" w:uiPriority="9" w:unhideWhenUsed="1" w:qFormat="1"/>
-    <w:lsdException w:name="heading 5" w:semiHidden="1" w:uiPriority="9" w:unhideWhenUsed="1" w:qFormat="1"/>
-    <w:lsdException w:name="heading 6" w:semiHidden="1" w:uiPriority="9" w:unhideWhenUsed="1" w:qFormat="1"/>
-    <w:lsdException w:name="heading 7" w:semiHidden="1" w:uiPriority="9" w:unhideWhenUsed="1" w:qFormat="1"/>
-    <w:lsdException w:name="heading 8" w:semiHidden="1" w:uiPriority="9" w:unhideWhenUsed="1" w:qFormat="1"/>
-    <w:lsdException w:name="heading 9" w:semiHidden="1" w:uiPriority="9" w:unhideWhenUsed="1" w:qFormat="1"/>
-    <w:lsdException w:name="index 1" w:semiHidden="1" w:unhideWhenUsed="1"/>
-    <w:lsdException w:name="index 2" w:semiHidden="1" w:unhideWhenUsed="1"/>
-    <w:lsdException w:name="index 3" w:semiHidden="1" w:unhideWhenUsed="1"/>
-    <w:lsdException w:name="index 4" w:semiHidden="1" w:unhideWhenUsed="1"/>
-    <w:lsdException w:name="index 5" w:semiHidden="1" w:unhideWhenUsed="1"/>
-    <w:lsdException w:name="index 6" w:semiHidden="1" w:unhideWhenUsed="1"/>
-    <w:lsdException w:name="index 7" w:semiHidden="1" w:unhideWhenUsed="1"/>
-    <w:lsdException w:name="index 8" w:semiHidden="1" w:unhideWhenUsed="1"/>
-    <w:lsdException w:name="index 9" w:semiHidden="1" w:unhideWhenUsed="1"/>
-    <w:lsdException w:name="toc 1" w:semiHidden="1" w:uiPriority="39" w:unhideWhenUsed="1"/>
-    <w:lsdException w:name="toc 2" w:semiHidden="1" w:uiPriority="39" w:unhideWhenUsed="1"/>
-    <w:lsdException w:name="toc 3" w:semiHidden="1" w:uiPriority="39" w:unhideWhenUsed="1"/>
-    <w:lsdException w:name="toc 4" w:semiHidden="1" w:uiPriority="39" w:unhideWhenUsed="1"/>
-    <w:lsdException w:name="toc 5" w:semiHidden="1" w:uiPriority="39" w:unhideWhenUsed="1"/>
-    <w:lsdException w:name="toc 6" w:semiHidden="1" w:uiPriority="39" w:unhideWhenUsed="1"/>
-    <w:lsdException w:name="toc 7" w:semiHidden="1" w:uiPriority="39" w:unhideWhenUsed="1"/>
-    <w:lsdException w:name="toc 8" w:semiHidden="1" w:uiPriority="39" w:unhideWhenUsed="1"/>
-    <w:lsdException w:name="toc 9" w:semiHidden="1" w:uiPriority="39" w:unhideWhenUsed="1"/>
-    <w:lsdException w:name="Normal Indent" w:semiHidden="1" w:unhideWhenUsed="1"/>
-    <w:lsdException w:name="footnote text" w:semiHidden="1" w:unhideWhenUsed="1"/>
-    <w:lsdException w:name="annotation text" w:semiHidden="1" w:unhideWhenUsed="1"/>
-    <w:lsdException w:name="header" w:semiHidden="1" w:unhideWhenUsed="1"/>
-    <w:lsdException w:name="footer" w:semiHidden="1" w:unhideWhenUsed="1"/>
-    <w:lsdException w:name="index heading" w:semiHidden="1" w:unhideWhenUsed="1"/>
-    <w:lsdException w:name="caption" w:semiHidden="1" w:uiPriority="35" w:unhideWhenUsed="1" w:qFormat="1"/>
-    <w:lsdException w:name="table of figures" w:semiHidden="1" w:unhideWhenUsed="1"/>
-    <w:lsdException w:name="envelope address" w:semiHidden="1" w:unhideWhenUsed="1"/>
-    <w:lsdException w:name="envelope return" w:semiHidden="1" w:unhideWhenUsed="1"/>
-    <w:lsdException w:name="footnote reference" w:semiHidden="1" w:unhideWhenUsed="1"/>
-    <w:lsdException w:name="annotation reference" w:semiHidden="1" w:unhideWhenUsed="1"/>
-    <w:lsdException w:name="line number" w:semiHidden="1" w:unhideWhenUsed="1"/>
-    <w:lsdException w:name="page number" w:semiHidden="1" w:unhideWhenUsed="1"/>
-    <w:lsdException w:name="endnote reference" w:semiHidden="1" w:unhideWhenUsed="1"/>
-    <w:lsdException w:name="endnote text" w:semiHidden="1" w:unhideWhenUsed="1"/>
-    <w:lsdException w:name="table of authorities" w:semiHidden="1" w:unhideWhenUsed="1"/>
-    <w:lsdException w:name="macro" w:semiHidden="1" w:unhideWhenUsed="1"/>
-    <w:lsdException w:name="toa heading" w:semiHidden="1" w:unhideWhenUsed="1"/>
-    <w:lsdException w:name="List" w:semiHidden="1" w:unhideWhenUsed="1"/>
-    <w:lsdException w:name="List Bullet" w:semiHidden="1" w:unhideWhenUsed="1"/>
-    <w:lsdException w:name="List Number" w:semiHidden="1" w:unhideWhenUsed="1"/>
-    <w:lsdException w:name="List 2" w:semiHidden="1" w:unhideWhenUsed="1"/>
-    <w:lsdException w:name="List 3" w:semiHidden="1" w:unhideWhenUsed="1"/>
-    <w:lsdException w:name="List 4" w:semiHidden="1" w:unhideWhenUsed="1"/>
-    <w:lsdException w:name="List 5" w:semiHidden="1" w:unhideWhenUsed="1"/>
-    <w:lsdException w:name="List Bullet 2" w:semiHidden="1" w:unhideWhenUsed="1"/>
-    <w:lsdException w:name="List Bullet 3" w:semiHidden="1" w:unhideWhenUsed="1"/>
-    <w:lsdException w:name="List Bullet 4" w:semiHidden="1" w:unhideWhenUsed="1"/>
-    <w:lsdException w:name="List Bullet 5" w:semiHidden="1" w:unhideWhenUsed="1"/>
-    <w:lsdException w:name="List Number 2" w:semiHidden="1" w:unhideWhenUsed="1"/>
-    <w:lsdException w:name="List Number 3" w:semiHidden="1" w:unhideWhenUsed="1"/>
-    <w:lsdException w:name="List Number 4" w:semiHidden="1" w:unhideWhenUsed="1"/>
-    <w:lsdException w:name="List Number 5" w:semiHidden="1" w:unhideWhenUsed="1"/>
-    <w:lsdException w:name="Title" w:uiPriority="10" w:qFormat="1"/>
-    <w:lsdException w:name="Closing" w:semiHidden="1" w:unhideWhenUsed="1"/>
-    <w:lsdException w:name="Signature" w:semiHidden="1" w:unhideWhenUsed="1"/>
-    <w:lsdException w:name="Default Paragraph Font" w:semiHidden="1" w:uiPriority="1" w:unhideWhenUsed="1"/>
-    <w:lsdException w:name="Body Text" w:semiHidden="1" w:unhideWhenUsed="1"/>
-    <w:lsdException w:name="Body Text Indent" w:semiHidden="1" w:unhideWhenUsed="1"/>
-    <w:lsdException w:name="List Continue" w:semiHidden="1" w:unhideWhenUsed="1"/>
-    <w:lsdException w:name="List Continue 2" w:semiHidden="1" w:unhideWhenUsed="1"/>
-    <w:lsdException w:name="List Continue 3" w:semiHidden="1" w:unhideWhenUsed="1"/>
-    <w:lsdException w:name="List Continue 4" w:semiHidden="1" w:unhideWhenUsed="1"/>
-    <w:lsdException w:name="List Continue 5" w:semiHidden="1" w:unhideWhenUsed="1"/>
-    <w:lsdException w:name="Message Header" w:semiHidden="1" w:unhideWhenUsed="1"/>
-    <w:lsdException w:name="Subtitle" w:uiPriority="11" w:qFormat="1"/>
-    <w:lsdException w:name="Salutation" w:semiHidden="1" w:unhideWhenUsed="1"/>
-    <w:lsdException w:name="Date" w:semiHidden="1" w:unhideWhenUsed="1"/>
-    <w:lsdException w:name="Body Text First Indent" w:semiHidden="1" w:unhideWhenUsed="1"/>
-    <w:lsdException w:name="Body Text First Indent 2" w:semiHidden="1" w:unhideWhenUsed="1"/>
-    <w:lsdException w:name="Note Heading" w:semiHidden="1" w:unhideWhenUsed="1"/>
-    <w:lsdException w:name="Body Text 2" w:semiHidden="1" w:unhideWhenUsed="1"/>
-    <w:lsdException w:name="Body Text 3" w:semiHidden="1" w:unhideWhenUsed="1"/>
-    <w:lsdException w:name="Body Text Indent 2" w:semiHidden="1" w:unhideWhenUsed="1"/>
-    <w:lsdException w:name="Body Text Indent 3" w:semiHidden="1" w:unhideWhenUsed="1"/>
-    <w:lsdException w:name="Block Text" w:semiHidden="1" w:unhideWhenUsed="1"/>
-    <w:lsdException w:name="Hyperlink" w:semiHidden="1" w:unhideWhenUsed="1"/>
-    <w:lsdException w:name="FollowedHyperlink" w:semiHidden="1" w:unhideWhenUsed="1"/>
-    <w:lsdException w:name="Strong" w:uiPriority="22" w:qFormat="1"/>
-    <w:lsdException w:name="Emphasis" w:uiPriority="20" w:qFormat="1"/>
-    <w:lsdException w:name="Document Map" w:semiHidden="1" w:unhideWhenUsed="1"/>
-    <w:lsdException w:name="Plain Text" w:semiHidden="1" w:unhideWhenUsed="1"/>
-    <w:lsdException w:name="E-mail Signature" w:semiHidden="1" w:unhideWhenUsed="1"/>
-    <w:lsdException w:name="HTML Top of Form" w:semiHidden="1" w:unhideWhenUsed="1"/>
-    <w:lsdException w:name="HTML Bottom of Form" w:semiHidden="1" w:unhideWhenUsed="1"/>
-    <w:lsdException w:name="Normal (Web)" w:semiHidden="1" w:unhideWhenUsed="1"/>
-    <w:lsdException w:name="HTML Acronym" w:semiHidden="1" w:unhideWhenUsed="1"/>
-    <w:lsdException w:name="HTML Address" w:semiHidden="1" w:unhideWhenUsed="1"/>
-    <w:lsdException w:name="HTML Cite" w:semiHidden="1" w:unhideWhenUsed="1"/>
-    <w:lsdException w:name="HTML Code" w:semiHidden="1" w:unhideWhenUsed="1"/>
-    <w:lsdException w:name="HTML Definition" w:semiHidden="1" w:unhideWhenUsed="1"/>
-    <w:lsdException w:name="HTML Keyboard" w:semiHidden="1" w:unhideWhenUsed="1"/>
-    <w:lsdException w:name="HTML Preformatted" w:semiHidden="1" w:unhideWhenUsed="1"/>
-    <w:lsdException w:name="HTML Sample" w:semiHidden="1" w:unhideWhenUsed="1"/>
-    <w:lsdException w:name="HTML Typewriter" w:semiHidden="1" w:unhideWhenUsed="1"/>
-    <w:lsdException w:name="HTML Variable" w:semiHidden="1" w:unhideWhenUsed="1"/>
-    <w:lsdException w:name="Normal Table" w:semiHidden="1" w:unhideWhenUsed="1"/>
-    <w:lsdException w:name="annotation subject" w:semiHidden="1" w:unhideWhenUsed="1"/>
-    <w:lsdException w:name="No List" w:semiHidden="1" w:unhideWhenUsed="1"/>
-    <w:lsdException w:name="Outline List 1" w:semiHidden="1" w:unhideWhenUsed="1"/>
-    <w:lsdException w:name="Outline List 2" w:semiHidden="1" w:unhideWhenUsed="1"/>
-    <w:lsdException w:name="Outline List 3" w:semiHidden="1" w:unhideWhenUsed="1"/>
-    <w:lsdException w:name="Table Simple 1" w:semiHidden="1" w:unhideWhenUsed="1"/>
-    <w:lsdException w:name="Table Simple 2" w:semiHidden="1" w:unhideWhenUsed="1"/>
-    <w:lsdException w:name="Table Simple 3" w:semiHidden="1" w:unhideWhenUsed="1"/>
-    <w:lsdException w:name="Table Classic 1" w:semiHidden="1" w:unhideWhenUsed="1"/>
-    <w:lsdException w:name="Table Classic 2" w:semiHidden="1" w:unhideWhenUsed="1"/>
-    <w:lsdException w:name="Table Classic 3" w:semiHidden="1" w:unhideWhenUsed="1"/>
-    <w:lsdException w:name="Table Classic 4" w:semiHidden="1" w:unhideWhenUsed="1"/>
-    <w:lsdException w:name="Table Colorful 1" w:semiHidden="1" w:unhideWhenUsed="1"/>
-    <w:lsdException w:name="Table Colorful 2" w:semiHidden="1" w:unhideWhenUsed="1"/>
-    <w:lsdException w:name="Table Colorful 3" w:semiHidden="1" w:unhideWhenUsed="1"/>
-    <w:lsdException w:name="Table Columns 1" w:semiHidden="1" w:unhideWhenUsed="1"/>
-    <w:lsdException w:name="Table Columns 2" w:semiHidden="1" w:unhideWhenUsed="1"/>
-    <w:lsdException w:name="Table Columns 3" w:semiHidden="1" w:unhideWhenUsed="1"/>
-    <w:lsdException w:name="Table Columns 4" w:semiHidden="1" w:unhideWhenUsed="1"/>
-    <w:lsdException w:name="Table Columns 5" w:semiHidden="1" w:unhideWhenUsed="1"/>
-    <w:lsdException w:name="Table Grid 1" w:semiHidden="1" w:unhideWhenUsed="1"/>
-    <w:lsdException w:name="Table Grid 2" w:semiHidden="1" w:unhideWhenUsed="1"/>
-    <w:lsdException w:name="Table Grid 3" w:semiHidden="1" w:unhideWhenUsed="1"/>
-    <w:lsdException w:name="Table Grid 4" w:semiHidden="1" w:unhideWhenUsed="1"/>
-    <w:lsdException w:name="Table Grid 5" w:semiHidden="1" w:unhideWhenUsed="1"/>
-    <w:lsdException w:name="Table Grid 6" w:semiHidden="1" w:unhideWhenUsed="1"/>
-    <w:lsdException w:name="Table Grid 7" w:semiHidden="1" w:unhideWhenUsed="1"/>
-    <w:lsdException w:name="Table Grid 8" w:semiHidden="1" w:unhideWhenUsed="1"/>
-    <w:lsdException w:name="Table List 1" w:semiHidden="1" w:unhideWhenUsed="1"/>
-    <w:lsdException w:name="Table List 2" w:semiHidden="1" w:unhideWhenUsed="1"/>
-    <w:lsdException w:name="Table List 3" w:semiHidden="1" w:unhideWhenUsed="1"/>
-    <w:lsdException w:name="Table List 4" w:semiHidden="1" w:unhideWhenUsed="1"/>
-    <w:lsdException w:name="Table List 5" w:semiHidden="1" w:unhideWhenUsed="1"/>
-    <w:lsdException w:name="Table List 6" w:semiHidden="1" w:unhideWhenUsed="1"/>
-    <w:lsdException w:name="Table List 7" w:semiHidden="1" w:unhideWhenUsed="1"/>
-    <w:lsdException w:name="Table List 8" w:semiHidden="1" w:unhideWhenUsed="1"/>
-    <w:lsdException w:name="Table 3D effects 1" w:semiHidden="1" w:unhideWhenUsed="1"/>
-    <w:lsdException w:name="Table 3D effects 2" w:semiHidden="1" w:unhideWhenUsed="1"/>
-    <w:lsdException w:name="Table 3D effects 3" w:semiHidden="1" w:unhideWhenUsed="1"/>
-    <w:lsdException w:name="Table Contemporary" w:semiHidden="1" w:unhideWhenUsed="1"/>
-    <w:lsdException w:name="Table Elegant" w:semiHidden="1" w:unhideWhenUsed="1"/>
-    <w:lsdException w:name="Table Professional" w:semiHidden="1" w:unhideWhenUsed="1"/>
-    <w:lsdException w:name="Table Subtle 1" w:semiHidden="1" w:unhideWhenUsed="1"/>
-    <w:lsdException w:name="Table Subtle 2" w:semiHidden="1" w:unhideWhenUsed="1"/>
-    <w:lsdException w:name="Table Web 1" w:semiHidden="1" w:unhideWhenUsed="1"/>
-    <w:lsdException w:name="Table Web 2" w:semiHidden="1" w:unhideWhenUsed="1"/>
-    <w:lsdException w:name="Table Web 3" w:semiHidden="1" w:unhideWhenUsed="1"/>
-    <w:lsdException w:name="Balloon Text" w:semiHidden="1" w:unhideWhenUsed="1"/>
-    <w:lsdException w:name="Table Grid" w:uiPriority="39"/>
-    <w:lsdException w:name="Table Theme" w:semiHidden="1" w:unhideWhenUsed="1"/>
-    <w:lsdException w:name="Placeholder Text" w:semiHidden="1"/>
-    <w:lsdException w:name="No Spacing" w:uiPriority="1" w:qFormat="1"/>
-    <w:lsdException w:name="Light Shading" w:uiPriority="60"/>
-    <w:lsdException w:name="Light List" w:uiPriority="61"/>
-    <w:lsdException w:name="Light Grid" w:uiPriority="62"/>
-    <w:lsdException w:name="Medium Shading 1" w:uiPriority="63"/>
-    <w:lsdException w:name="Medium Shading 2" w:uiPriority="64"/>
-    <w:lsdException w:name="Medium List 1" w:uiPriority="65"/>
-    <w:lsdException w:name="Medium List 2" w:uiPriority="66"/>
-    <w:lsdException w:name="Medium Grid 1" w:uiPriority="67"/>
-    <w:lsdException w:name="Medium Grid 2" w:uiPriority="68"/>
-    <w:lsdException w:name="Medium Grid 3" w:uiPriority="69"/>
-    <w:lsdException w:name="Dark List" w:uiPriority="70"/>
-    <w:lsdException w:name="Colorful Shading" w:uiPriority="71"/>
-    <w:lsdException w:name="Colorful List" w:uiPriority="72"/>
-    <w:lsdException w:name="Colorful Grid" w:uiPriority="73"/>
-    <w:lsdException w:name="Light Shading Accent 1" w:uiPriority="60"/>
-    <w:lsdException w:name="Light List Accent 1" w:uiPriority="61"/>
-    <w:lsdException w:name="Light Grid Accent 1" w:uiPriority="62"/>
-    <w:lsdException w:name="Medium Shading 1 Accent 1" w:uiPriority="63"/>
-    <w:lsdException w:name="Medium Shading 2 Accent 1" w:uiPriority="64"/>
-    <w:lsdException w:name="Medium List 1 Accent 1" w:uiPriority="65"/>
-    <w:lsdException w:name="Revision" w:semiHidden="1"/>
-    <w:lsdException w:name="List Paragraph" w:uiPriority="34" w:qFormat="1"/>
-    <w:lsdException w:name="Quote" w:uiPriority="29" w:qFormat="1"/>
-    <w:lsdException w:name="Intense Quote" w:uiPriority="30" w:qFormat="1"/>
-    <w:lsdException w:name="Medium List 2 Accent 1" w:uiPriority="66"/>
-    <w:lsdException w:name="Medium Grid 1 Accent 1" w:uiPriority="67"/>
-    <w:lsdException w:name="Medium Grid 2 Accent 1" w:uiPriority="68"/>
-    <w:lsdException w:name="Medium Grid 3 Accent 1" w:uiPriority="69"/>
-    <w:lsdException w:name="Dark List Accent 1" w:uiPriority="70"/>
-    <w:lsdException w:name="Colorful Shading Accent 1" w:uiPriority="71"/>
-    <w:lsdException w:name="Colorful List Accent 1" w:uiPriority="72"/>
-    <w:lsdException w:name="Colorful Grid Accent 1" w:uiPriority="73"/>
-    <w:lsdException w:name="Light Shading Accent 2" w:uiPriority="60"/>
-    <w:lsdException w:name="Light List Accent 2" w:uiPriority="61"/>
-    <w:lsdException w:name="Light Grid Accent 2" w:uiPriority="62"/>
-    <w:lsdException w:name="Medium Shading 1 Accent 2" w:uiPriority="63"/>
-    <w:lsdException w:name="Medium Shading 2 Accent 2" w:uiPriority="64"/>
-    <w:lsdException w:name="Medium List 1 Accent 2" w:uiPriority="65"/>
-    <w:lsdException w:name="Medium List 2 Accent 2" w:uiPriority="66"/>
-    <w:lsdException w:name="Medium Grid 1 Accent 2" w:uiPriority="67"/>
-    <w:lsdException w:name="Medium Grid 2 Accent 2" w:uiPriority="68"/>
-    <w:lsdException w:name="Medium Grid 3 Accent 2" w:uiPriority="69"/>
-    <w:lsdException w:name="Dark List Accent 2" w:uiPriority="70"/>
-    <w:lsdException w:name="Colorful Shading Accent 2" w:uiPriority="71"/>
-    <w:lsdException w:name="Colorful List Accent 2" w:uiPriority="72"/>
-    <w:lsdException w:name="Colorful Grid Accent 2" w:uiPriority="73"/>
-    <w:lsdException w:name="Light Shading Accent 3" w:uiPriority="60"/>
-    <w:lsdException w:name="Light List Accent 3" w:uiPriority="61"/>
-    <w:lsdException w:name="Light Grid Accent 3" w:uiPriority="62"/>
-    <w:lsdException w:name="Medium Shading 1 Accent 3" w:uiPriority="63"/>
-    <w:lsdException w:name="Medium Shading 2 Accent 3" w:uiPriority="64"/>
-    <w:lsdException w:name="Medium List 1 Accent 3" w:uiPriority="65"/>
-    <w:lsdException w:name="Medium List 2 Accent 3" w:uiPriority="66"/>
-    <w:lsdException w:name="Medium Grid 1 Accent 3" w:uiPriority="67"/>
-    <w:lsdException w:name="Medium Grid 2 Accent 3" w:uiPriority="68"/>
-    <w:lsdException w:name="Medium Grid 3 Accent 3" w:uiPriority="69"/>
-    <w:lsdException w:name="Dark List Accent 3" w:uiPriority="70"/>
-    <w:lsdException w:name="Colorful Shading Accent 3" w:uiPriority="71"/>
-    <w:lsdException w:name="Colorful List Accent 3" w:uiPriority="72"/>
-    <w:lsdException w:name="Colorful Grid Accent 3" w:uiPriority="73"/>
-    <w:lsdException w:name="Light Shading Accent 4" w:uiPriority="60"/>
-    <w:lsdException w:name="Light List Accent 4" w:uiPriority="61"/>
-    <w:lsdException w:name="Light Grid Accent 4" w:uiPriority="62"/>
-    <w:lsdException w:name="Medium Shading 1 Accent 4" w:uiPriority="63"/>
-    <w:lsdException w:name="Medium Shading 2 Accent 4" w:uiPriority="64"/>
-    <w:lsdException w:name="Medium List 1 Accent 4" w:uiPriority="65"/>
-    <w:lsdException w:name="Medium List 2 Accent 4" w:uiPriority="66"/>
-    <w:lsdException w:name="Medium Grid 1 Accent 4" w:uiPriority="67"/>
-    <w:lsdException w:name="Medium Grid 2 Accent 4" w:uiPriority="68"/>
-    <w:lsdException w:name="Medium Grid 3 Accent 4" w:uiPriority="69"/>
-    <w:lsdException w:name="Dark List Accent 4" w:uiPriority="70"/>
-    <w:lsdException w:name="Colorful Shading Accent 4" w:uiPriority="71"/>
-    <w:lsdException w:name="Colorful List Accent 4" w:uiPriority="72"/>
-    <w:lsdException w:name="Colorful Grid Accent 4" w:uiPriority="73"/>
-    <w:lsdException w:name="Light Shading Accent 5" w:uiPriority="60"/>
-    <w:lsdException w:name="Light List Accent 5" w:uiPriority="61"/>
-    <w:lsdException w:name="Light Grid Accent 5" w:uiPriority="62"/>
-    <w:lsdException w:name="Medium Shading 1 Accent 5" w:uiPriority="63"/>
-    <w:lsdException w:name="Medium Shading 2 Accent 5" w:uiPriority="64"/>
-    <w:lsdException w:name="Medium List 1 Accent 5" w:uiPriority="65"/>
-    <w:lsdException w:name="Medium List 2 Accent 5" w:uiPriority="66"/>
-    <w:lsdException w:name="Medium Grid 1 Accent 5" w:uiPriority="67"/>
-    <w:lsdException w:name="Medium Grid 2 Accent 5" w:uiPriority="68"/>
-    <w:lsdException w:name="Medium Grid 3 Accent 5" w:uiPriority="69"/>
-    <w:lsdException w:name="Dark List Accent 5" w:uiPriority="70"/>
-    <w:lsdException w:name="Colorful Shading Accent 5" w:uiPriority="71"/>
-    <w:lsdException w:name="Colorful List Accent 5" w:uiPriority="72"/>
-    <w:lsdException w:name="Colorful Grid Accent 5" w:uiPriority="73"/>
-    <w:lsdException w:name="Light Shading Accent 6" w:uiPriority="60"/>
-    <w:lsdException w:name="Light List Accent 6" w:uiPriority="61"/>
-    <w:lsdException w:name="Light Grid Accent 6" w:uiPriority="62"/>
-    <w:lsdException w:name="Medium Shading 1 Accent 6" w:uiPriority="63"/>
-    <w:lsdException w:name="Medium Shading 2 Accent 6" w:uiPriority="64"/>
-    <w:lsdException w:name="Medium List 1 Accent 6" w:uiPriority="65"/>
-    <w:lsdException w:name="Medium List 2 Accent 6" w:uiPriority="66"/>
-    <w:lsdException w:name="Medium Grid 1 Accent 6" w:uiPriority="67"/>
-    <w:lsdException w:name="Medium Grid 2 Accent 6" w:uiPriority="68"/>
-    <w:lsdException w:name="Medium Grid 3 Accent 6" w:uiPriority="69"/>
-    <w:lsdException w:name="Dark List Accent 6" w:uiPriority="70"/>
-    <w:lsdException w:name="Colorful Shading Accent 6" w:uiPriority="71"/>
-    <w:lsdException w:name="Colorful List Accent 6" w:uiPriority="72"/>
-    <w:lsdException w:name="Colorful Grid Accent 6" w:uiPriority="73"/>
-    <w:lsdException w:name="Subtle Emphasis" w:uiPriority="19" w:qFormat="1"/>
-    <w:lsdException w:name="Intense Emphasis" w:uiPriority="21" w:qFormat="1"/>
-    <w:lsdException w:name="Subtle Reference" w:uiPriority="31" w:qFormat="1"/>
-    <w:lsdException w:name="Intense Reference" w:uiPriority="32" w:qFormat="1"/>
-    <w:lsdException w:name="Book Title" w:uiPriority="33" w:qFormat="1"/>
-    <w:lsdException w:name="Bibliography" w:semiHidden="1" w:uiPriority="37" w:unhideWhenUsed="1"/>
-    <w:lsdException w:name="TOC Heading" w:semiHidden="1" w:uiPriority="39" w:unhideWhenUsed="1" w:qFormat="1"/>
-    <w:lsdException w:name="Plain Table 1" w:uiPriority="41"/>
-    <w:lsdException w:name="Plain Table 2" w:uiPriority="42"/>
-    <w:lsdException w:name="Plain Table 3" w:uiPriority="43"/>
-    <w:lsdException w:name="Plain Table 4" w:uiPriority="44"/>
-    <w:lsdException w:name="Plain Table 5" w:uiPriority="45"/>
-    <w:lsdException w:name="Grid Table Light" w:uiPriority="40"/>
-    <w:lsdException w:name="Grid Table 1 Light" w:uiPriority="46"/>
-    <w:lsdException w:name="Grid Table 2" w:uiPriority="47"/>
-    <w:lsdException w:name="Grid Table 3" w:uiPriority="48"/>
-    <w:lsdException w:name="Grid Table 4" w:uiPriority="49"/>
-    <w:lsdException w:name="Grid Table 5 Dark" w:uiPriority="50"/>
-    <w:lsdException w:name="Grid Table 6 Colorful" w:uiPriority="51"/>
-    <w:lsdException w:name="Grid Table 7 Colorful" w:uiPriority="52"/>
-    <w:lsdException w:name="Grid Table 1 Light Accent 1" w:uiPriority="46"/>
-    <w:lsdException w:name="Grid Table 2 Accent 1" w:uiPriority="47"/>
-    <w:lsdException w:name="Grid Table 3 Accent 1" w:uiPriority="48"/>
-    <w:lsdException w:name="Grid Table 4 Accent 1" w:uiPriority="49"/>
-    <w:lsdException w:name="Grid Table 5 Dark Accent 1" w:uiPriority="50"/>
-    <w:lsdException w:name="Grid Table 6 Colorful Accent 1" w:uiPriority="51"/>
-    <w:lsdException w:name="Grid Table 7 Colorful Accent 1" w:uiPriority="52"/>
-    <w:lsdException w:name="Grid Table 1 Light Accent 2" w:uiPriority="46"/>
-    <w:lsdException w:name="Grid Table 2 Accent 2" w:uiPriority="47"/>
-    <w:lsdException w:name="Grid Table 3 Accent 2" w:uiPriority="48"/>
-    <w:lsdException w:name="Grid Table 4 Accent 2" w:uiPriority="49"/>
-    <w:lsdException w:name="Grid Table 5 Dark Accent 2" w:uiPriority="50"/>
-    <w:lsdException w:name="Grid Table 6 Colorful Accent 2" w:uiPriority="51"/>
-    <w:lsdException w:name="Grid Table 7 Colorful Accent 2" w:uiPriority="52"/>
-    <w:lsdException w:name="Grid Table 1 Light Accent 3" w:uiPriority="46"/>
-    <w:lsdException w:name="Grid Table 2 Accent 3" w:uiPriority="47"/>
-    <w:lsdException w:name="Grid Table 3 Accent 3" w:uiPriority="48"/>
-    <w:lsdException w:name="Grid Table 4 Accent 3" w:uiPriority="49"/>
-    <w:lsdException w:name="Grid Table 5 Dark Accent 3" w:uiPriority="50"/>
-    <w:lsdException w:name="Grid Table 6 Colorful Accent 3" w:uiPriority="51"/>
-    <w:lsdException w:name="Grid Table 7 Colorful Accent 3" w:uiPriority="52"/>
-    <w:lsdException w:name="Grid Table 1 Light Accent 4" w:uiPriority="46"/>
-    <w:lsdException w:name="Grid Table 2 Accent 4" w:uiPriority="47"/>
-    <w:lsdException w:name="Grid Table 3 Accent 4" w:uiPriority="48"/>
-    <w:lsdException w:name="Grid Table 4 Accent 4" w:uiPriority="49"/>
-    <w:lsdException w:name="Grid Table 5 Dark Accent 4" w:uiPriority="50"/>
-    <w:lsdException w:name="Grid Table 6 Colorful Accent 4" w:uiPriority="51"/>
-    <w:lsdException w:name="Grid Table 7 Colorful Accent 4" w:uiPriority="52"/>
-    <w:lsdException w:name="Grid Table 1 Light Accent 5" w:uiPriority="46"/>
-    <w:lsdException w:name="Grid Table 2 Accent 5" w:uiPriority="47"/>
-    <w:lsdException w:name="Grid Table 3 Accent 5" w:uiPriority="48"/>
-    <w:lsdException w:name="Grid Table 4 Accent 5" w:uiPriority="49"/>
-    <w:lsdException w:name="Grid Table 5 Dark Accent 5" w:uiPriority="50"/>
-    <w:lsdException w:name="Grid Table 6 Colorful Accent 5" w:uiPriority="51"/>
-    <w:lsdException w:name="Grid Table 7 Colorful Accent 5" w:uiPriority="52"/>
-    <w:lsdException w:name="Grid Table 1 Light Accent 6" w:uiPriority="46"/>
-    <w:lsdException w:name="Grid Table 2 Accent 6" w:uiPriority="47"/>
-    <w:lsdException w:name="Grid Table 3 Accent 6" w:uiPriority="48"/>
-    <w:lsdException w:name="Grid Table 4 Accent 6" w:uiPriority="49"/>
-    <w:lsdException w:name="Grid Table 5 Dark Accent 6" w:uiPriority="50"/>
-    <w:lsdException w:name="Grid Table 6 Colorful Accent 6" w:uiPriority="51"/>
-    <w:lsdException w:name="Grid Table 7 Colorful Accent 6" w:uiPriority="52"/>
-    <w:lsdException w:name="List Table 1 Light" w:uiPriority="46"/>
-    <w:lsdException w:name="List Table 2" w:uiPriority="47"/>
-    <w:lsdException w:name="List Table 3" w:uiPriority="48"/>
-    <w:lsdException w:name="List Table 4" w:uiPriority="49"/>
-    <w:lsdException w:name="List Table 5 Dark" w:uiPriority="50"/>
-    <w:lsdException w:name="List Table 6 Colorful" w:uiPriority="51"/>
-    <w:lsdException w:name="List Table 7 Colorful" w:uiPriority="52"/>
-    <w:lsdException w:name="List Table 1 Light Accent 1" w:uiPriority="46"/>
-    <w:lsdException w:name="List Table 2 Accent 1" w:uiPriority="47"/>
-    <w:lsdException w:name="List Table 3 Accent 1" w:uiPriority="48"/>
-    <w:lsdException w:name="List Table 4 Accent 1" w:uiPriority="49"/>
-    <w:lsdException w:name="List Table 5 Dark Accent 1" w:uiPriority="50"/>
-    <w:lsdException w:name="List Table 6 Colorful Accent 1" w:uiPriority="51"/>
-    <w:lsdException w:name="List Table 7 Colorful Accent 1" w:uiPriority="52"/>
-    <w:lsdException w:name="List Table 1 Light Accent 2" w:uiPriority="46"/>
-    <w:lsdException w:name="List Table 2 Accent 2" w:uiPriority="47"/>
-    <w:lsdException w:name="List Table 3 Accent 2" w:uiPriority="48"/>
-    <w:lsdException w:name="List Table 4 Accent 2" w:uiPriority="49"/>
-    <w:lsdException w:name="List Table 5 Dark Accent 2" w:uiPriority="50"/>
-    <w:lsdException w:name="List Table 6 Colorful Accent 2" w:uiPriority="51"/>
-    <w:lsdException w:name="List Table 7 Colorful Accent 2" w:uiPriority="52"/>
-    <w:lsdException w:name="List Table 1 Light Accent 3" w:uiPriority="46"/>
-    <w:lsdException w:name="List Table 2 Accent 3" w:uiPriority="47"/>
-    <w:lsdException w:name="List Table 3 Accent 3" w:uiPriority="48"/>
-    <w:lsdException w:name="List Table 4 Accent 3" w:uiPriority="49"/>
-    <w:lsdException w:name="List Table 5 Dark Accent 3" w:uiPriority="50"/>
-    <w:lsdException w:name="List Table 6 Colorful Accent 3" w:uiPriority="51"/>
-    <w:lsdException w:name="List Table 7 Colorful Accent 3" w:uiPriority="52"/>
-    <w:lsdException w:name="List Table 1 Light Accent 4" w:uiPriority="46"/>
-    <w:lsdException w:name="List Table 2 Accent 4" w:uiPriority="47"/>
-    <w:lsdException w:name="List Table 3 Accent 4" w:uiPriority="48"/>
-    <w:lsdException w:name="List Table 4 Accent 4" w:uiPriority="49"/>
-    <w:lsdException w:name="List Table 5 Dark Accent 4" w:uiPriority="50"/>
-    <w:lsdException w:name="List Table 6 Colorful Accent 4" w:uiPriority="51"/>
-    <w:lsdException w:name="List Table 7 Colorful Accent 4" w:uiPriority="52"/>
-    <w:lsdException w:name="List Table 1 Light Accent 5" w:uiPriority="46"/>
-    <w:lsdException w:name="List Table 2 Accent 5" w:uiPriority="47"/>
-    <w:lsdException w:name="List Table 3 Accent 5" w:uiPriority="48"/>
-    <w:lsdException w:name="List Table 4 Accent 5" w:uiPriority="49"/>
-    <w:lsdException w:name="List Table 5 Dark Accent 5" w:uiPriority="50"/>
-    <w:lsdException w:name="List Table 6 Colorful Accent 5" w:uiPriority="51"/>
-    <w:lsdException w:name="List Table 7 Colorful Accent 5" w:uiPriority="52"/>
-    <w:lsdException w:name="List Table 1 Light Accent 6" w:uiPriority="46"/>
-    <w:lsdException w:name="List Table 2 Accent 6" w:uiPriority="47"/>
-    <w:lsdException w:name="List Table 3 Accent 6" w:uiPriority="48"/>
-    <w:lsdException w:name="List Table 4 Accent 6" w:uiPriority="49"/>
-    <w:lsdException w:name="List Table 5 Dark Accent 6" w:uiPriority="50"/>
-    <w:lsdException w:name="List Table 6 Colorful Accent 6" w:uiPriority="51"/>
-    <w:lsdException w:name="List Table 7 Colorful Accent 6" w:uiPriority="52"/>
-    <w:lsdException w:name="Mention" w:semiHidden="1" w:unhideWhenUsed="1"/>
-    <w:lsdException w:name="Smart Hyperlink" w:semiHidden="1" w:unhideWhenUsed="1"/>
-    <w:lsdException w:name="Hashtag" w:semiHidden="1" w:unhideWhenUsed="1"/>
-    <w:lsdException w:name="Unresolved Mention" w:semiHidden="1" w:unhideWhenUsed="1"/>
+  <w:latentStyles w:defLockedState="0" w:defUIPriority="99" w:defSemiHidden="1" w:defUnhideWhenUsed="1" w:defQFormat="0" w:count="267">
+    <w:lsdException w:name="Normal" w:semiHidden="0" w:uiPriority="0" w:unhideWhenUsed="0" w:qFormat="1"/>
+    <w:lsdException w:name="heading 1" w:semiHidden="0" w:uiPriority="9" w:unhideWhenUsed="0" w:qFormat="1"/>
+    <w:lsdException w:name="heading 2" w:uiPriority="9" w:qFormat="1"/>
+    <w:lsdException w:name="heading 3" w:uiPriority="9" w:qFormat="1"/>
+    <w:lsdException w:name="heading 4" w:uiPriority="9" w:qFormat="1"/>
+    <w:lsdException w:name="heading 5" w:uiPriority="9" w:qFormat="1"/>
+    <w:lsdException w:name="heading 6" w:uiPriority="9" w:qFormat="1"/>
+    <w:lsdException w:name="heading 7" w:uiPriority="9" w:qFormat="1"/>
+    <w:lsdException w:name="heading 8" w:uiPriority="9" w:qFormat="1"/>
+    <w:lsdException w:name="heading 9" w:uiPriority="9" w:qFormat="1"/>
+    <w:lsdException w:name="toc 1" w:uiPriority="39"/>
+    <w:lsdException w:name="toc 2" w:uiPriority="39"/>
+    <w:lsdException w:name="toc 3" w:uiPriority="39"/>
+    <w:lsdException w:name="toc 4" w:uiPriority="39"/>
+    <w:lsdException w:name="toc 5" w:uiPriority="39"/>
+    <w:lsdException w:name="toc 6" w:uiPriority="39"/>
+    <w:lsdException w:name="toc 7" w:uiPriority="39"/>
+    <w:lsdException w:name="toc 8" w:uiPriority="39"/>
+    <w:lsdException w:name="toc 9" w:uiPriority="39"/>
+    <w:lsdException w:name="caption" w:uiPriority="35" w:qFormat="1"/>
+    <w:lsdException w:name="Title" w:semiHidden="0" w:uiPriority="10" w:unhideWhenUsed="0" w:qFormat="1"/>
+    <w:lsdException w:name="Default Paragraph Font" w:uiPriority="1"/>
+    <w:lsdException w:name="Subtitle" w:semiHidden="0" w:uiPriority="11" w:unhideWhenUsed="0" w:qFormat="1"/>
+    <w:lsdException w:name="Strong" w:semiHidden="0" w:uiPriority="22" w:unhideWhenUsed="0" w:qFormat="1"/>
+    <w:lsdException w:name="Emphasis" w:semiHidden="0" w:uiPriority="20" w:unhideWhenUsed="0" w:qFormat="1"/>
+    <w:lsdException w:name="Table Grid" w:semiHidden="0" w:uiPriority="39" w:unhideWhenUsed="0"/>
+    <w:lsdException w:name="Placeholder Text" w:unhideWhenUsed="0"/>
+    <w:lsdException w:name="No Spacing" w:semiHidden="0" w:uiPriority="1" w:unhideWhenUsed="0" w:qFormat="1"/>
+    <w:lsdException w:name="Light Shading" w:semiHidden="0" w:uiPriority="60" w:unhideWhenUsed="0"/>
+    <w:lsdException w:name="Light List" w:semiHidden="0" w:uiPriority="61" w:unhideWhenUsed="0"/>
+    <w:lsdException w:name="Light Grid" w:semiHidden="0" w:uiPriority="62" w:unhideWhenUsed="0"/>
+    <w:lsdException w:name="Medium Shading 1" w:semiHidden="0" w:uiPriority="63" w:unhideWhenUsed="0"/>
+    <w:lsdException w:name="Medium Shading 2" w:semiHidden="0" w:uiPriority="64" w:unhideWhenUsed="0"/>
+    <w:lsdException w:name="Medium List 1" w:semiHidden="0" w:uiPriority="65" w:unhideWhenUsed="0"/>
+    <w:lsdException w:name="Medium List 2" w:semiHidden="0" w:uiPriority="66" w:unhideWhenUsed="0"/>
+    <w:lsdException w:name="Medium Grid 1" w:semiHidden="0" w:uiPriority="67" w:unhideWhenUsed="0"/>
+    <w:lsdException w:name="Medium Grid 2" w:semiHidden="0" w:uiPriority="68" w:unhideWhenUsed="0"/>
+    <w:lsdException w:name="Medium Grid 3" w:semiHidden="0" w:uiPriority="69" w:unhideWhenUsed="0"/>
+    <w:lsdException w:name="Dark List" w:semiHidden="0" w:uiPriority="70" w:unhideWhenUsed="0"/>
+    <w:lsdException w:name="Colorful Shading" w:semiHidden="0" w:uiPriority="71" w:unhideWhenUsed="0"/>
+    <w:lsdException w:name="Colorful List" w:semiHidden="0" w:uiPriority="72" w:unhideWhenUsed="0"/>
+    <w:lsdException w:name="Colorful Grid" w:semiHidden="0" w:uiPriority="73" w:unhideWhenUsed="0"/>
+    <w:lsdException w:name="Light Shading Accent 1" w:semiHidden="0" w:uiPriority="60" w:unhideWhenUsed="0"/>
+    <w:lsdException w:name="Light List Accent 1" w:semiHidden="0" w:uiPriority="61" w:unhideWhenUsed="0"/>
+    <w:lsdException w:name="Light Grid Accent 1" w:semiHidden="0" w:uiPriority="62" w:unhideWhenUsed="0"/>
+    <w:lsdException w:name="Medium Shading 1 Accent 1" w:semiHidden="0" w:uiPriority="63" w:unhideWhenUsed="0"/>
+    <w:lsdException w:name="Medium Shading 2 Accent 1" w:semiHidden="0" w:uiPriority="64" w:unhideWhenUsed="0"/>
+    <w:lsdException w:name="Medium List 1 Accent 1" w:semiHidden="0" w:uiPriority="65" w:unhideWhenUsed="0"/>
+    <w:lsdException w:name="Revision" w:unhideWhenUsed="0"/>
+    <w:lsdException w:name="List Paragraph" w:semiHidden="0" w:uiPriority="34" w:unhideWhenUsed="0" w:qFormat="1"/>
+    <w:lsdException w:name="Quote" w:semiHidden="0" w:uiPriority="29" w:unhideWhenUsed="0" w:qFormat="1"/>
+    <w:lsdException w:name="Intense Quote" w:semiHidden="0" w:uiPriority="30" w:unhideWhenUsed="0" w:qFormat="1"/>
+    <w:lsdException w:name="Medium List 2 Accent 1" w:semiHidden="0" w:uiPriority="66" w:unhideWhenUsed="0"/>
+    <w:lsdException w:name="Medium Grid 1 Accent 1" w:semiHidden="0" w:uiPriority="67" w:unhideWhenUsed="0"/>
+    <w:lsdException w:name="Medium Grid 2 Accent 1" w:semiHidden="0" w:uiPriority="68" w:unhideWhenUsed="0"/>
+    <w:lsdException w:name="Medium Grid 3 Accent 1" w:semiHidden="0" w:uiPriority="69" w:unhideWhenUsed="0"/>
+    <w:lsdException w:name="Dark List Accent 1" w:semiHidden="0" w:uiPriority="70" w:unhideWhenUsed="0"/>
+    <w:lsdException w:name="Colorful Shading Accent 1" w:semiHidden="0" w:uiPriority="71" w:unhideWhenUsed="0"/>
+    <w:lsdException w:name="Colorful List Accent 1" w:semiHidden="0" w:uiPriority="72" w:unhideWhenUsed="0"/>
+    <w:lsdException w:name="Colorful Grid Accent 1" w:semiHidden="0" w:uiPriority="73" w:unhideWhenUsed="0"/>
+    <w:lsdException w:name="Light Shading Accent 2" w:semiHidden="0" w:uiPriority="60" w:unhideWhenUsed="0"/>
+    <w:lsdException w:name="Light List Accent 2" w:semiHidden="0" w:uiPriority="61" w:unhideWhenUsed="0"/>
+    <w:lsdException w:name="Light Grid Accent 2" w:semiHidden="0" w:uiPriority="62" w:unhideWhenUsed="0"/>
+    <w:lsdException w:name="Medium Shading 1 Accent 2" w:semiHidden="0" w:uiPriority="63" w:unhideWhenUsed="0"/>
+    <w:lsdException w:name="Medium Shading 2 Accent 2" w:semiHidden="0" w:uiPriority="64" w:unhideWhenUsed="0"/>
+    <w:lsdException w:name="Medium List 1 Accent 2" w:semiHidden="0" w:uiPriority="65" w:unhideWhenUsed="0"/>
+    <w:lsdException w:name="Medium List 2 Accent 2" w:semiHidden="0" w:uiPriority="66" w:unhideWhenUsed="0"/>
+    <w:lsdException w:name="Medium Grid 1 Accent 2" w:semiHidden="0" w:uiPriority="67" w:unhideWhenUsed="0"/>
+    <w:lsdException w:name="Medium Grid 2 Accent 2" w:semiHidden="0" w:uiPriority="68" w:unhideWhenUsed="0"/>
+    <w:lsdException w:name="Medium Grid 3 Accent 2" w:semiHidden="0" w:uiPriority="69" w:unhideWhenUsed="0"/>
+    <w:lsdException w:name="Dark List Accent 2" w:semiHidden="0" w:uiPriority="70" w:unhideWhenUsed="0"/>
+    <w:lsdException w:name="Colorful Shading Accent 2" w:semiHidden="0" w:uiPriority="71" w:unhideWhenUsed="0"/>
+    <w:lsdException w:name="Colorful List Accent 2" w:semiHidden="0" w:uiPriority="72" w:unhideWhenUsed="0"/>
+    <w:lsdException w:name="Colorful Grid Accent 2" w:semiHidden="0" w:uiPriority="73" w:unhideWhenUsed="0"/>
+    <w:lsdException w:name="Light Shading Accent 3" w:semiHidden="0" w:uiPriority="60" w:unhideWhenUsed="0"/>
+    <w:lsdException w:name="Light List Accent 3" w:semiHidden="0" w:uiPriority="61" w:unhideWhenUsed="0"/>
+    <w:lsdException w:name="Light Grid Accent 3" w:semiHidden="0" w:uiPriority="62" w:unhideWhenUsed="0"/>
+    <w:lsdException w:name="Medium Shading 1 Accent 3" w:semiHidden="0" w:uiPriority="63" w:unhideWhenUsed="0"/>
+    <w:lsdException w:name="Medium Shading 2 Accent 3" w:semiHidden="0" w:uiPriority="64" w:unhideWhenUsed="0"/>
+    <w:lsdException w:name="Medium List 1 Accent 3" w:semiHidden="0" w:uiPriority="65" w:unhideWhenUsed="0"/>
+    <w:lsdException w:name="Medium List 2 Accent 3" w:semiHidden="0" w:uiPriority="66" w:unhideWhenUsed="0"/>
+    <w:lsdException w:name="Medium Grid 1 Accent 3" w:semiHidden="0" w:uiPriority="67" w:unhideWhenUsed="0"/>
+    <w:lsdException w:name="Medium Grid 2 Accent 3" w:semiHidden="0" w:uiPriority="68" w:unhideWhenUsed="0"/>
+    <w:lsdException w:name="Medium Grid 3 Accent 3" w:semiHidden="0" w:uiPriority="69" w:unhideWhenUsed="0"/>
+    <w:lsdException w:name="Dark List Accent 3" w:semiHidden="0" w:uiPriority="70" w:unhideWhenUsed="0"/>
+    <w:lsdException w:name="Colorful Shading Accent 3" w:semiHidden="0" w:uiPriority="71" w:unhideWhenUsed="0"/>
+    <w:lsdException w:name="Colorful List Accent 3" w:semiHidden="0" w:uiPriority="72" w:unhideWhenUsed="0"/>
+    <w:lsdException w:name="Colorful Grid Accent 3" w:semiHidden="0" w:uiPriority="73" w:unhideWhenUsed="0"/>
+    <w:lsdException w:name="Light Shading Accent 4" w:semiHidden="0" w:uiPriority="60" w:unhideWhenUsed="0"/>
+    <w:lsdException w:name="Light List Accent 4" w:semiHidden="0" w:uiPriority="61" w:unhideWhenUsed="0"/>
+    <w:lsdException w:name="Light Grid Accent 4" w:semiHidden="0" w:uiPriority="62" w:unhideWhenUsed="0"/>
+    <w:lsdException w:name="Medium Shading 1 Accent 4" w:semiHidden="0" w:uiPriority="63" w:unhideWhenUsed="0"/>
+    <w:lsdException w:name="Medium Shading 2 Accent 4" w:semiHidden="0" w:uiPriority="64" w:unhideWhenUsed="0"/>
+    <w:lsdException w:name="Medium List 1 Accent 4" w:semiHidden="0" w:uiPriority="65" w:unhideWhenUsed="0"/>
+    <w:lsdException w:name="Medium List 2 Accent 4" w:semiHidden="0" w:uiPriority="66" w:unhideWhenUsed="0"/>
+    <w:lsdException w:name="Medium Grid 1 Accent 4" w:semiHidden="0" w:uiPriority="67" w:unhideWhenUsed="0"/>
+    <w:lsdException w:name="Medium Grid 2 Accent 4" w:semiHidden="0" w:uiPriority="68" w:unhideWhenUsed="0"/>
+    <w:lsdException w:name="Medium Grid 3 Accent 4" w:semiHidden="0" w:uiPriority="69" w:unhideWhenUsed="0"/>
+    <w:lsdException w:name="Dark List Accent 4" w:semiHidden="0" w:uiPriority="70" w:unhideWhenUsed="0"/>
+    <w:lsdException w:name="Colorful Shading Accent 4" w:semiHidden="0" w:uiPriority="71" w:unhideWhenUsed="0"/>
+    <w:lsdException w:name="Colorful List Accent 4" w:semiHidden="0" w:uiPriority="72" w:unhideWhenUsed="0"/>
+    <w:lsdException w:name="Colorful Grid Accent 4" w:semiHidden="0" w:uiPriority="73" w:unhideWhenUsed="0"/>
+    <w:lsdException w:name="Light Shading Accent 5" w:semiHidden="0" w:uiPriority="60" w:unhideWhenUsed="0"/>
+    <w:lsdException w:name="Light List Accent 5" w:semiHidden="0" w:uiPriority="61" w:unhideWhenUsed="0"/>
+    <w:lsdException w:name="Light Grid Accent 5" w:semiHidden="0" w:uiPriority="62" w:unhideWhenUsed="0"/>
+    <w:lsdException w:name="Medium Shading 1 Accent 5" w:semiHidden="0" w:uiPriority="63" w:unhideWhenUsed="0"/>
+    <w:lsdException w:name="Medium Shading 2 Accent 5" w:semiHidden="0" w:uiPriority="64" w:unhideWhenUsed="0"/>
+    <w:lsdException w:name="Medium List 1 Accent 5" w:semiHidden="0" w:uiPriority="65" w:unhideWhenUsed="0"/>
+    <w:lsdException w:name="Medium List 2 Accent 5" w:semiHidden="0" w:uiPriority="66" w:unhideWhenUsed="0"/>
+    <w:lsdException w:name="Medium Grid 1 Accent 5" w:semiHidden="0" w:uiPriority="67" w:unhideWhenUsed="0"/>
+    <w:lsdException w:name="Medium Grid 2 Accent 5" w:semiHidden="0" w:uiPriority="68" w:unhideWhenUsed="0"/>
+    <w:lsdException w:name="Medium Grid 3 Accent 5" w:semiHidden="0" w:uiPriority="69" w:unhideWhenUsed="0"/>
+    <w:lsdException w:name="Dark List Accent 5" w:semiHidden="0" w:uiPriority="70" w:unhideWhenUsed="0"/>
+    <w:lsdException w:name="Colorful Shading Accent 5" w:semiHidden="0" w:uiPriority="71" w:unhideWhenUsed="0"/>
+    <w:lsdException w:name="Colorful List Accent 5" w:semiHidden="0" w:uiPriority="72" w:unhideWhenUsed="0"/>
+    <w:lsdException w:name="Colorful Grid Accent 5" w:semiHidden="0" w:uiPriority="73" w:unhideWhenUsed="0"/>
+    <w:lsdException w:name="Light Shading Accent 6" w:semiHidden="0" w:uiPriority="60" w:unhideWhenUsed="0"/>
+    <w:lsdException w:name="Light List Accent 6" w:semiHidden="0" w:uiPriority="61" w:unhideWhenUsed="0"/>
+    <w:lsdException w:name="Light Grid Accent 6" w:semiHidden="0" w:uiPriority="62" w:unhideWhenUsed="0"/>
+    <w:lsdException w:name="Medium Shading 1 Accent 6" w:semiHidden="0" w:uiPriority="63" w:unhideWhenUsed="0"/>
+    <w:lsdException w:name="Medium Shading 2 Accent 6" w:semiHidden="0" w:uiPriority="64" w:unhideWhenUsed="0"/>
+    <w:lsdException w:name="Medium List 1 Accent 6" w:semiHidden="0" w:uiPriority="65" w:unhideWhenUsed="0"/>
+    <w:lsdException w:name="Medium List 2 Accent 6" w:semiHidden="0" w:uiPriority="66" w:unhideWhenUsed="0"/>
+    <w:lsdException w:name="Medium Grid 1 Accent 6" w:semiHidden="0" w:uiPriority="67" w:unhideWhenUsed="0"/>
+    <w:lsdException w:name="Medium Grid 2 Accent 6" w:semiHidden="0" w:uiPriority="68" w:unhideWhenUsed="0"/>
+    <w:lsdException w:name="Medium Grid 3 Accent 6" w:semiHidden="0" w:uiPriority="69" w:unhideWhenUsed="0"/>
+    <w:lsdException w:name="Dark List Accent 6" w:semiHidden="0" w:uiPriority="70" w:unhideWhenUsed="0"/>
+    <w:lsdException w:name="Colorful Shading Accent 6" w:semiHidden="0" w:uiPriority="71" w:unhideWhenUsed="0"/>
+    <w:lsdException w:name="Colorful List Accent 6" w:semiHidden="0" w:uiPriority="72" w:unhideWhenUsed="0"/>
+    <w:lsdException w:name="Colorful Grid Accent 6" w:semiHidden="0" w:uiPriority="73" w:unhideWhenUsed="0"/>
+    <w:lsdException w:name="Subtle Emphasis" w:semiHidden="0" w:uiPriority="19" w:unhideWhenUsed="0" w:qFormat="1"/>
+    <w:lsdException w:name="Intense Emphasis" w:semiHidden="0" w:uiPriority="21" w:unhideWhenUsed="0" w:qFormat="1"/>
+    <w:lsdException w:name="Subtle Reference" w:semiHidden="0" w:uiPriority="31" w:unhideWhenUsed="0" w:qFormat="1"/>
+    <w:lsdException w:name="Intense Reference" w:semiHidden="0" w:uiPriority="32" w:unhideWhenUsed="0" w:qFormat="1"/>
+    <w:lsdException w:name="Book Title" w:semiHidden="0" w:uiPriority="33" w:unhideWhenUsed="0" w:qFormat="1"/>
+    <w:lsdException w:name="Bibliography" w:uiPriority="37"/>
+    <w:lsdException w:name="TOC Heading" w:uiPriority="39" w:qFormat="1"/>
   </w:latentStyles>
   <w:style w:type="paragraph" w:default="1" w:styleId="Normal">
     <w:name w:val="Normal"/>
@@ -7879,6 +7419,7 @@
     <w:uiPriority w:val="99"/>
     <w:semiHidden/>
     <w:unhideWhenUsed/>
+    <w:qFormat/>
     <w:tblPr>
       <w:tblInd w:w="0" w:type="dxa"/>
       <w:tblCellMar>
@@ -7931,7 +7472,7 @@
 </file>
 
 <file path=word/glossary/webSettings.xml><?xml version="1.0" encoding="utf-8"?>
-<w:webSettings xmlns:mc="http://schemas.openxmlformats.org/markup-compatibility/2006" xmlns:r="http://schemas.openxmlformats.org/officeDocument/2006/relationships" xmlns:w="http://schemas.openxmlformats.org/wordprocessingml/2006/main" xmlns:w14="http://schemas.microsoft.com/office/word/2010/wordml" xmlns:w15="http://schemas.microsoft.com/office/word/2012/wordml" xmlns:w16cid="http://schemas.microsoft.com/office/word/2016/wordml/cid" xmlns:w16se="http://schemas.microsoft.com/office/word/2015/wordml/symex" mc:Ignorable="w14 w15 w16se w16cid">
+<w:webSettings xmlns:r="http://schemas.openxmlformats.org/officeDocument/2006/relationships" xmlns:w="http://schemas.openxmlformats.org/wordprocessingml/2006/main">
   <w:optimizeForBrowser/>
   <w:allowPNG/>
 </w:webSettings>
@@ -8196,7 +7737,7 @@
   <a:extraClrSchemeLst/>
   <a:extLst>
     <a:ext uri="{05A4C25C-085E-4340-85A3-A5531E510DB2}">
-      <thm15:themeFamily xmlns:thm15="http://schemas.microsoft.com/office/thememl/2012/main" name="Office Theme" id="{62F939B6-93AF-4DB8-9C6B-D6C7DFDC589F}" vid="{4A3C46E8-61CC-4603-A589-7422A47A8E4A}"/>
+      <thm15:themeFamily xmlns:thm15="http://schemas.microsoft.com/office/thememl/2012/main" xmlns="" name="Office Theme" id="{62F939B6-93AF-4DB8-9C6B-D6C7DFDC589F}" vid="{4A3C46E8-61CC-4603-A589-7422A47A8E4A}"/>
     </a:ext>
   </a:extLst>
 </a:theme>
@@ -8226,7 +7767,7 @@
 </file>
 
 <file path=customXml/itemProps2.xml><?xml version="1.0" encoding="utf-8"?>
-<ds:datastoreItem xmlns:ds="http://schemas.openxmlformats.org/officeDocument/2006/customXml" ds:itemID="{9A353B8D-62EC-47B5-93E0-E2AC62BB7291}">
+<ds:datastoreItem xmlns:ds="http://schemas.openxmlformats.org/officeDocument/2006/customXml" ds:itemID="{0DE50E1A-0923-437B-A695-BEBC2AD73EA9}">
   <ds:schemaRefs>
     <ds:schemaRef ds:uri="http://schemas.openxmlformats.org/officeDocument/2006/bibliography"/>
   </ds:schemaRefs>

</xml_diff>

<commit_message>
tilføj datamodel og nomel former til report
</commit_message>
<xml_diff>
--- a/modeller, dokumenter/Rapport.docx
+++ b/modeller, dokumenter/Rapport.docx
@@ -1,6 +1,6 @@
 
 <file path=word/document.xml><?xml version="1.0" encoding="utf-8"?>
-<w:document xmlns:ve="http://schemas.openxmlformats.org/markup-compatibility/2006" xmlns:o="urn:schemas-microsoft-com:office:office" xmlns:r="http://schemas.openxmlformats.org/officeDocument/2006/relationships" xmlns:m="http://schemas.openxmlformats.org/officeDocument/2006/math" xmlns:v="urn:schemas-microsoft-com:vml" xmlns:wp="http://schemas.openxmlformats.org/drawingml/2006/wordprocessingDrawing" xmlns:w10="urn:schemas-microsoft-com:office:word" xmlns:w="http://schemas.openxmlformats.org/wordprocessingml/2006/main" xmlns:wne="http://schemas.microsoft.com/office/word/2006/wordml">
+<w:document xmlns:wpc="http://schemas.microsoft.com/office/word/2010/wordprocessingCanvas" xmlns:cx="http://schemas.microsoft.com/office/drawing/2014/chartex" xmlns:cx1="http://schemas.microsoft.com/office/drawing/2015/9/8/chartex" xmlns:cx2="http://schemas.microsoft.com/office/drawing/2015/10/21/chartex" xmlns:cx3="http://schemas.microsoft.com/office/drawing/2016/5/9/chartex" xmlns:cx4="http://schemas.microsoft.com/office/drawing/2016/5/10/chartex" xmlns:cx5="http://schemas.microsoft.com/office/drawing/2016/5/11/chartex" xmlns:cx6="http://schemas.microsoft.com/office/drawing/2016/5/12/chartex" xmlns:cx7="http://schemas.microsoft.com/office/drawing/2016/5/13/chartex" xmlns:cx8="http://schemas.microsoft.com/office/drawing/2016/5/14/chartex" xmlns:mc="http://schemas.openxmlformats.org/markup-compatibility/2006" xmlns:aink="http://schemas.microsoft.com/office/drawing/2016/ink" xmlns:am3d="http://schemas.microsoft.com/office/drawing/2017/model3d" xmlns:o="urn:schemas-microsoft-com:office:office" xmlns:r="http://schemas.openxmlformats.org/officeDocument/2006/relationships" xmlns:m="http://schemas.openxmlformats.org/officeDocument/2006/math" xmlns:v="urn:schemas-microsoft-com:vml" xmlns:wp14="http://schemas.microsoft.com/office/word/2010/wordprocessingDrawing" xmlns:wp="http://schemas.openxmlformats.org/drawingml/2006/wordprocessingDrawing" xmlns:w10="urn:schemas-microsoft-com:office:word" xmlns:w="http://schemas.openxmlformats.org/wordprocessingml/2006/main" xmlns:w14="http://schemas.microsoft.com/office/word/2010/wordml" xmlns:w15="http://schemas.microsoft.com/office/word/2012/wordml" xmlns:w16cid="http://schemas.microsoft.com/office/word/2016/wordml/cid" xmlns:w16se="http://schemas.microsoft.com/office/word/2015/wordml/symex" xmlns:wpg="http://schemas.microsoft.com/office/word/2010/wordprocessingGroup" xmlns:wpi="http://schemas.microsoft.com/office/word/2010/wordprocessingInk" xmlns:wne="http://schemas.microsoft.com/office/word/2006/wordml" xmlns:wps="http://schemas.microsoft.com/office/word/2010/wordprocessingShape" mc:Ignorable="w14 w15 w16se w16cid wp14">
   <w:body>
     <w:sdt>
       <w:sdtPr>
@@ -10,6 +10,7 @@
           <w:docPartUnique/>
         </w:docPartObj>
       </w:sdtPr>
+      <w:sdtEndPr/>
       <w:sdtContent>
         <w:p>
           <w:pPr>
@@ -27,7 +28,7 @@
               <w:left w:w="144" w:type="dxa"/>
               <w:right w:w="115" w:type="dxa"/>
             </w:tblCellMar>
-            <w:tblLook w:val="04A0"/>
+            <w:tblLook w:val="04A0" w:firstRow="1" w:lastRow="0" w:firstColumn="1" w:lastColumn="0" w:noHBand="0" w:noVBand="1"/>
           </w:tblPr>
           <w:tblGrid>
             <w:gridCol w:w="8636"/>
@@ -48,6 +49,7 @@
                 <w:dataBinding w:prefixMappings="xmlns:ns0='http://schemas.openxmlformats.org/officeDocument/2006/extended-properties'" w:xpath="/ns0:Properties[1]/ns0:Company[1]" w:storeItemID="{6668398D-A668-4E3E-A5EB-62B293D839F1}"/>
                 <w:text/>
               </w:sdtPr>
+              <w:sdtEndPr/>
               <w:sdtContent>
                 <w:tc>
                   <w:tcPr>
@@ -103,6 +105,7 @@
                   <w:dataBinding w:prefixMappings="xmlns:ns0='http://schemas.openxmlformats.org/package/2006/metadata/core-properties' xmlns:ns1='http://purl.org/dc/elements/1.1/'" w:xpath="/ns0:coreProperties[1]/ns1:title[1]" w:storeItemID="{6C3C8BC8-F283-45AE-878A-BAB7291924A1}"/>
                   <w:text/>
                 </w:sdtPr>
+                <w:sdtEndPr/>
                 <w:sdtContent>
                   <w:p>
                     <w:pPr>
@@ -161,12 +164,10 @@
                 </w:rPr>
                 <w:alias w:val="Undertitel"/>
                 <w:id w:val="13406923"/>
-                <w:placeholder>
-                  <w:docPart w:val="C1489EE83519406F87F7DC7ED5F3AF58"/>
-                </w:placeholder>
                 <w:dataBinding w:prefixMappings="xmlns:ns0='http://schemas.openxmlformats.org/package/2006/metadata/core-properties' xmlns:ns1='http://purl.org/dc/elements/1.1/'" w:xpath="/ns0:coreProperties[1]/ns1:subject[1]" w:storeItemID="{6C3C8BC8-F283-45AE-878A-BAB7291924A1}"/>
                 <w:text/>
               </w:sdtPr>
+              <w:sdtEndPr/>
               <w:sdtContent>
                 <w:tc>
                   <w:tcPr>
@@ -207,7 +208,7 @@
           <w:tblPr>
             <w:tblpPr w:leftFromText="187" w:rightFromText="187" w:horzAnchor="margin" w:tblpXSpec="center" w:tblpYSpec="bottom"/>
             <w:tblW w:w="4445" w:type="pct"/>
-            <w:tblLook w:val="04A0"/>
+            <w:tblLook w:val="04A0" w:firstRow="1" w:lastRow="0" w:firstColumn="1" w:lastColumn="0" w:noHBand="0" w:noVBand="1"/>
           </w:tblPr>
           <w:tblGrid>
             <w:gridCol w:w="8773"/>
@@ -230,6 +231,7 @@
                   <w:dataBinding w:prefixMappings="xmlns:ns0='http://schemas.openxmlformats.org/package/2006/metadata/core-properties' xmlns:ns1='http://purl.org/dc/elements/1.1/'" w:xpath="/ns0:coreProperties[1]/ns1:creator[1]" w:storeItemID="{6C3C8BC8-F283-45AE-878A-BAB7291924A1}"/>
                   <w:text/>
                 </w:sdtPr>
+                <w:sdtEndPr/>
                 <w:sdtContent>
                   <w:p>
                     <w:pPr>
@@ -288,6 +290,7 @@
                     <w:calendar w:val="gregorian"/>
                   </w:date>
                 </w:sdtPr>
+                <w:sdtEndPr/>
                 <w:sdtContent>
                   <w:p>
                     <w:pPr>
@@ -306,11 +309,11 @@
                   <w:jc w:val="both"/>
                 </w:pPr>
                 <w:r>
-                  <w:t xml:space="preserve">Antal </w:t>
+                  <w:t>Antal tegn</w:t>
                 </w:r>
                 <w:proofErr w:type="gramStart"/>
                 <w:r>
-                  <w:t>tegn: ?</w:t>
+                  <w:t>: ?</w:t>
                 </w:r>
                 <w:proofErr w:type="gramEnd"/>
               </w:p>
@@ -2417,19 +2420,7 @@
           <w:sz w:val="24"/>
         </w:rPr>
         <w:lastRenderedPageBreak/>
-        <w:t>over hvad vi har nået. Det hjælper os til at overholde planen samt reflektere over vores arbejd</w:t>
-      </w:r>
-      <w:r>
-        <w:rPr>
-          <w:sz w:val="24"/>
-        </w:rPr>
-        <w:t>s</w:t>
-      </w:r>
-      <w:r>
-        <w:rPr>
-          <w:sz w:val="24"/>
-        </w:rPr>
-        <w:t xml:space="preserve">proces. Iterations- og faseplanen bør være stabil inden vi går i construction-fasen. </w:t>
+        <w:t xml:space="preserve">over hvad vi har nået. Det hjælper os til at overholde planen samt reflektere over vores arbejdsproces. Iterations- og faseplanen bør være stabil inden vi går i construction-fasen. </w:t>
       </w:r>
     </w:p>
     <w:p>
@@ -2532,86 +2523,135 @@
           <w:sz w:val="24"/>
           <w:szCs w:val="24"/>
         </w:rPr>
-        <w:t xml:space="preserve"> som </w:t>
-      </w:r>
-      <w:proofErr w:type="gramStart"/>
+        <w:t xml:space="preserve"> som en af de første artefakter </w:t>
+      </w:r>
       <w:r>
         <w:rPr>
           <w:sz w:val="24"/>
           <w:szCs w:val="24"/>
         </w:rPr>
-        <w:t>en</w:t>
-      </w:r>
-      <w:proofErr w:type="gramEnd"/>
+        <w:t xml:space="preserve">i den første iteration. Visionsdokumentet er fordelagtigt at arbejde med i starten af projektet, </w:t>
+      </w:r>
       <w:r>
         <w:rPr>
           <w:sz w:val="24"/>
           <w:szCs w:val="24"/>
         </w:rPr>
-        <w:t xml:space="preserve"> af de første artefakter </w:t>
+        <w:t xml:space="preserve">da man </w:t>
       </w:r>
       <w:r>
         <w:rPr>
           <w:sz w:val="24"/>
           <w:szCs w:val="24"/>
         </w:rPr>
-        <w:t xml:space="preserve">i den første iteration. Visionsdokumentet er fordelagtigt at arbejde med i starten af projektet, </w:t>
+        <w:t xml:space="preserve">får </w:t>
       </w:r>
       <w:r>
         <w:rPr>
           <w:sz w:val="24"/>
           <w:szCs w:val="24"/>
         </w:rPr>
-        <w:t xml:space="preserve">da man </w:t>
+        <w:t xml:space="preserve">indskrænket problemdomænet og formålet med projektet uden dog at begrænse løsningsmulighederne for meget. </w:t>
       </w:r>
       <w:r>
         <w:rPr>
           <w:sz w:val="24"/>
           <w:szCs w:val="24"/>
         </w:rPr>
-        <w:t xml:space="preserve">får </w:t>
-      </w:r>
-      <w:r>
+        <w:t xml:space="preserve">Visionsdokumentet består af en beskrivelse af visionen, en interessentanalyse og en feature-liste. </w:t>
+      </w:r>
+    </w:p>
+    <w:p>
+      <w:pPr>
+        <w:ind w:firstLine="284"/>
         <w:rPr>
           <w:sz w:val="24"/>
           <w:szCs w:val="24"/>
         </w:rPr>
-        <w:t>indskrænket problemdomænet og formålet med projektet uden dog at begrænse løsningsm</w:t>
-      </w:r>
+      </w:pPr>
       <w:r>
         <w:rPr>
           <w:sz w:val="24"/>
           <w:szCs w:val="24"/>
         </w:rPr>
-        <w:t>u</w:t>
+        <w:t xml:space="preserve">Visionen er en </w:t>
       </w:r>
       <w:r>
         <w:rPr>
           <w:sz w:val="24"/>
           <w:szCs w:val="24"/>
         </w:rPr>
-        <w:t xml:space="preserve">lighederne for meget. </w:t>
+        <w:t>kortfattet fremtidsbeskrivelse, der formuleres på en måde der ikke speci</w:t>
       </w:r>
       <w:r>
         <w:rPr>
           <w:sz w:val="24"/>
           <w:szCs w:val="24"/>
         </w:rPr>
-        <w:t>Visionsdokumentet består af en beskrivelse af visionen, en interessentan</w:t>
+        <w:t xml:space="preserve">ficerer teknologivalget, med mindre kunden har nogen helt specifikke krav hertil. Den </w:t>
       </w:r>
       <w:r>
         <w:rPr>
           <w:sz w:val="24"/>
           <w:szCs w:val="24"/>
         </w:rPr>
-        <w:t>a</w:t>
+        <w:t xml:space="preserve">sammenligner ikke det nye system med noget tidligere, men har fokus på fremtiden og løsningen af den nuværende problemstilling. </w:t>
       </w:r>
       <w:r>
         <w:rPr>
           <w:sz w:val="24"/>
           <w:szCs w:val="24"/>
         </w:rPr>
-        <w:t xml:space="preserve">lyse og en feature-liste. </w:t>
+        <w:t>I vores tilfælde er der altså fokus på</w:t>
+      </w:r>
+      <w:r>
+        <w:rPr>
+          <w:sz w:val="24"/>
+          <w:szCs w:val="24"/>
+        </w:rPr>
+        <w:t>,</w:t>
+      </w:r>
+      <w:r>
+        <w:rPr>
+          <w:sz w:val="24"/>
+          <w:szCs w:val="24"/>
+        </w:rPr>
+        <w:t xml:space="preserve"> at systemet skal samle alle skridt der tages i forbindelse med afgivelse af lånetilbud, når Ferrari skal </w:t>
+      </w:r>
+      <w:r>
+        <w:rPr>
+          <w:sz w:val="24"/>
+          <w:szCs w:val="24"/>
+        </w:rPr>
+        <w:t>sælge en bil med finansiering. Visionsdokumentet tager også højde for, at Ferrari er interesseret i et intuitivt brugerinterface</w:t>
+      </w:r>
+      <w:r>
+        <w:rPr>
+          <w:sz w:val="24"/>
+          <w:szCs w:val="24"/>
+        </w:rPr>
+        <w:t xml:space="preserve"> uden forsinkelser, </w:t>
+      </w:r>
+      <w:r>
+        <w:rPr>
+          <w:sz w:val="24"/>
+          <w:szCs w:val="24"/>
+        </w:rPr>
+        <w:t>en effektivisering af virksomhedens nuværende proces og en minimering af tab af salg, hvilket de har oplevet som en konsekvens af den nuværende arbejdsgang</w:t>
+      </w:r>
+      <w:r>
+        <w:rPr>
+          <w:sz w:val="24"/>
+          <w:szCs w:val="24"/>
+        </w:rPr>
+        <w:t>.</w:t>
+      </w:r>
+      <w:r>
+        <w:rPr>
+          <w:sz w:val="24"/>
+          <w:szCs w:val="24"/>
+        </w:rPr>
+        <w:t xml:space="preserve"> Visionen indeholder også dele af vores it-forundersøgelse, da vi har fået en case udleveret er vi nødsaget til at bruge elementerne fra case. Normalt vil mange af disse punkter have dukket op igennem netop denne analyse</w:t>
       </w:r>
     </w:p>
     <w:p>
@@ -2622,289 +2662,112 @@
           <w:szCs w:val="24"/>
         </w:rPr>
       </w:pPr>
-      <w:r>
+    </w:p>
+    <w:p>
+      <w:pPr>
+        <w:ind w:firstLine="284"/>
         <w:rPr>
           <w:sz w:val="24"/>
           <w:szCs w:val="24"/>
         </w:rPr>
-        <w:t xml:space="preserve">Visionen er en </w:t>
-      </w:r>
+      </w:pPr>
       <w:r>
         <w:rPr>
           <w:sz w:val="24"/>
           <w:szCs w:val="24"/>
         </w:rPr>
-        <w:t>kortfattet fremtidsbeskrivelse, der formuleres på en måde der ikke speci</w:t>
+        <w:t>Interessentanalysen er en analyse af alle der har interesse i løsningen</w:t>
       </w:r>
       <w:r>
         <w:rPr>
           <w:sz w:val="24"/>
           <w:szCs w:val="24"/>
         </w:rPr>
-        <w:t xml:space="preserve">ficerer teknologivalget, med mindre kunden har nogen helt specifikke krav hertil. Den </w:t>
+        <w:t>,</w:t>
       </w:r>
       <w:r>
         <w:rPr>
           <w:sz w:val="24"/>
           <w:szCs w:val="24"/>
         </w:rPr>
-        <w:t xml:space="preserve">sammenligner ikke det nye system med noget tidligere, men har fokus på fremtiden og løsningen af den nuværende problemstilling. </w:t>
+        <w:t xml:space="preserve"> vi når frem til. Der kan være tale om brugere, kunder, </w:t>
       </w:r>
       <w:r>
         <w:rPr>
           <w:sz w:val="24"/>
           <w:szCs w:val="24"/>
         </w:rPr>
-        <w:t>I vores tilfælde er der altså fokus på</w:t>
+        <w:t>lovgivere</w:t>
       </w:r>
       <w:r>
         <w:rPr>
           <w:sz w:val="24"/>
           <w:szCs w:val="24"/>
         </w:rPr>
-        <w:t>,</w:t>
+        <w:t xml:space="preserve">, </w:t>
       </w:r>
       <w:r>
         <w:rPr>
           <w:sz w:val="24"/>
           <w:szCs w:val="24"/>
         </w:rPr>
-        <w:t xml:space="preserve"> at systemet skal samle alle skridt der tages i forbindelse med afgivelse af lånetilbud, når Ferrari skal </w:t>
+        <w:t>ejere af understøttende systemer og så videre. Med andre ord: interessenter der anvender eller betaler for produktet</w:t>
       </w:r>
       <w:r>
         <w:rPr>
           <w:sz w:val="24"/>
           <w:szCs w:val="24"/>
         </w:rPr>
-        <w:t>sælge en bil med finansiering. Visionsd</w:t>
+        <w:t xml:space="preserve">, </w:t>
       </w:r>
       <w:r>
         <w:rPr>
           <w:sz w:val="24"/>
           <w:szCs w:val="24"/>
         </w:rPr>
-        <w:t>o</w:t>
+        <w:t>tilbyder services til os som udviklere</w:t>
       </w:r>
       <w:r>
         <w:rPr>
           <w:sz w:val="24"/>
           <w:szCs w:val="24"/>
         </w:rPr>
-        <w:t>kumentet tager også højde for, at Ferrari er interesseret i et intuitivt brugerinterface</w:t>
+        <w:t xml:space="preserve"> eller på anden måde regulerer problemdomænet</w:t>
       </w:r>
       <w:r>
         <w:rPr>
           <w:sz w:val="24"/>
           <w:szCs w:val="24"/>
         </w:rPr>
-        <w:t xml:space="preserve"> uden forsi</w:t>
+        <w:t xml:space="preserve">. </w:t>
       </w:r>
       <w:r>
         <w:rPr>
           <w:sz w:val="24"/>
           <w:szCs w:val="24"/>
         </w:rPr>
-        <w:t>n</w:t>
+        <w:t>Interessentanalysen tager højde for sådanne interessenters konkrete ønsker, krav og behov.</w:t>
       </w:r>
       <w:r>
         <w:rPr>
           <w:sz w:val="24"/>
           <w:szCs w:val="24"/>
         </w:rPr>
-        <w:t xml:space="preserve">kelser, </w:t>
+        <w:t xml:space="preserve"> </w:t>
       </w:r>
       <w:r>
         <w:rPr>
           <w:sz w:val="24"/>
           <w:szCs w:val="24"/>
         </w:rPr>
-        <w:t>en effektivisering af virksomhedens nuværende proces og en minimering af tab af salg, hvilket de har oplevet som en konsekvens af den nuværende arbejdsgang</w:t>
+        <w:t xml:space="preserve">Vores interessentanalyse tager således udgangspunkt i forhandlerens kunder, dem der er interesseret i at købe en bil, bilsælgerne, </w:t>
       </w:r>
       <w:r>
         <w:rPr>
           <w:sz w:val="24"/>
           <w:szCs w:val="24"/>
         </w:rPr>
-        <w:t>.</w:t>
-      </w:r>
-      <w:r>
-        <w:rPr>
-          <w:sz w:val="24"/>
-          <w:szCs w:val="24"/>
-        </w:rPr>
-        <w:t xml:space="preserve"> Visionen indeholder også dele af vores it-forundersøgelse, da vi har fået en case udleveret er vi nødsaget til at bruge elementerne fra case. Normalt vil mange af disse punkter have dukket op igennem netop denne analyse</w:t>
-      </w:r>
-    </w:p>
-    <w:p>
-      <w:pPr>
-        <w:ind w:firstLine="284"/>
-        <w:rPr>
-          <w:sz w:val="24"/>
-          <w:szCs w:val="24"/>
-        </w:rPr>
-      </w:pPr>
-    </w:p>
-    <w:p>
-      <w:pPr>
-        <w:ind w:firstLine="284"/>
-        <w:rPr>
-          <w:sz w:val="24"/>
-          <w:szCs w:val="24"/>
-        </w:rPr>
-      </w:pPr>
-      <w:r>
-        <w:rPr>
-          <w:sz w:val="24"/>
-          <w:szCs w:val="24"/>
-        </w:rPr>
-        <w:t>Interessentanalysen er en analyse af alle der har interesse i løsningen</w:t>
-      </w:r>
-      <w:r>
-        <w:rPr>
-          <w:sz w:val="24"/>
-          <w:szCs w:val="24"/>
-        </w:rPr>
-        <w:t>,</w:t>
-      </w:r>
-      <w:r>
-        <w:rPr>
-          <w:sz w:val="24"/>
-          <w:szCs w:val="24"/>
-        </w:rPr>
-        <w:t xml:space="preserve"> vi når frem til. Der kan være tale om brugere, kunder, </w:t>
-      </w:r>
-      <w:r>
-        <w:rPr>
-          <w:sz w:val="24"/>
-          <w:szCs w:val="24"/>
-        </w:rPr>
-        <w:t>lovgivere</w:t>
-      </w:r>
-      <w:r>
-        <w:rPr>
-          <w:sz w:val="24"/>
-          <w:szCs w:val="24"/>
-        </w:rPr>
-        <w:t xml:space="preserve">, </w:t>
-      </w:r>
-      <w:r>
-        <w:rPr>
-          <w:sz w:val="24"/>
-          <w:szCs w:val="24"/>
-        </w:rPr>
-        <w:t>ejere af understøttende systemer og så videre. Med a</w:t>
-      </w:r>
-      <w:r>
-        <w:rPr>
-          <w:sz w:val="24"/>
-          <w:szCs w:val="24"/>
-        </w:rPr>
-        <w:t>n</w:t>
-      </w:r>
-      <w:r>
-        <w:rPr>
-          <w:sz w:val="24"/>
-          <w:szCs w:val="24"/>
-        </w:rPr>
-        <w:t>dre ord: interessenter der anvender eller betaler for produktet</w:t>
-      </w:r>
-      <w:r>
-        <w:rPr>
-          <w:sz w:val="24"/>
-          <w:szCs w:val="24"/>
-        </w:rPr>
-        <w:t xml:space="preserve">, </w:t>
-      </w:r>
-      <w:r>
-        <w:rPr>
-          <w:sz w:val="24"/>
-          <w:szCs w:val="24"/>
-        </w:rPr>
-        <w:t>tilbyder services til os som udvikl</w:t>
-      </w:r>
-      <w:r>
-        <w:rPr>
-          <w:sz w:val="24"/>
-          <w:szCs w:val="24"/>
-        </w:rPr>
-        <w:t>e</w:t>
-      </w:r>
-      <w:r>
-        <w:rPr>
-          <w:sz w:val="24"/>
-          <w:szCs w:val="24"/>
-        </w:rPr>
-        <w:t>re</w:t>
-      </w:r>
-      <w:r>
-        <w:rPr>
-          <w:sz w:val="24"/>
-          <w:szCs w:val="24"/>
-        </w:rPr>
-        <w:t xml:space="preserve"> eller på anden måde regulerer problemdomænet</w:t>
-      </w:r>
-      <w:r>
-        <w:rPr>
-          <w:sz w:val="24"/>
-          <w:szCs w:val="24"/>
-        </w:rPr>
-        <w:t xml:space="preserve">. </w:t>
-      </w:r>
-      <w:r>
-        <w:rPr>
-          <w:sz w:val="24"/>
-          <w:szCs w:val="24"/>
-        </w:rPr>
-        <w:t>Interessentanalysen tager højde for sådanne interessenters konkrete ønsker, krav og behov.</w:t>
-      </w:r>
-      <w:r>
-        <w:rPr>
-          <w:sz w:val="24"/>
-          <w:szCs w:val="24"/>
-        </w:rPr>
-        <w:t xml:space="preserve"> </w:t>
-      </w:r>
-      <w:r>
-        <w:rPr>
-          <w:sz w:val="24"/>
-          <w:szCs w:val="24"/>
-        </w:rPr>
-        <w:t>Vores interessentanalyse tager således udgang</w:t>
-      </w:r>
-      <w:r>
-        <w:rPr>
-          <w:sz w:val="24"/>
-          <w:szCs w:val="24"/>
-        </w:rPr>
-        <w:t>s</w:t>
-      </w:r>
-      <w:r>
-        <w:rPr>
-          <w:sz w:val="24"/>
-          <w:szCs w:val="24"/>
-        </w:rPr>
-        <w:t xml:space="preserve">punkt i forhandlerens kunder, dem der er interesseret i at købe en bil, bilsælgerne, </w:t>
-      </w:r>
-      <w:r>
-        <w:rPr>
-          <w:sz w:val="24"/>
-          <w:szCs w:val="24"/>
-        </w:rPr>
-        <w:t>kontorassiste</w:t>
-      </w:r>
-      <w:r>
-        <w:rPr>
-          <w:sz w:val="24"/>
-          <w:szCs w:val="24"/>
-        </w:rPr>
-        <w:t>n</w:t>
-      </w:r>
-      <w:r>
-        <w:rPr>
-          <w:sz w:val="24"/>
-          <w:szCs w:val="24"/>
-        </w:rPr>
-        <w:t>ter og økonomimedarbejdere samt salgschefen og den bank</w:t>
+        <w:t>kontorassistenter og økonomimedarbejdere samt salgschefen og den bank</w:t>
       </w:r>
       <w:r>
         <w:rPr>
@@ -2954,21 +2817,7 @@
           <w:sz w:val="24"/>
           <w:szCs w:val="24"/>
         </w:rPr>
-        <w:t xml:space="preserve"> for en mere detaljeret gennemgang af interessentanal</w:t>
-      </w:r>
-      <w:r>
-        <w:rPr>
-          <w:sz w:val="24"/>
-          <w:szCs w:val="24"/>
-        </w:rPr>
-        <w:t>y</w:t>
-      </w:r>
-      <w:r>
-        <w:rPr>
-          <w:sz w:val="24"/>
-          <w:szCs w:val="24"/>
-        </w:rPr>
-        <w:t>sen</w:t>
+        <w:t xml:space="preserve"> for en mere detaljeret gennemgang af interessentanalysen</w:t>
       </w:r>
       <w:r>
         <w:rPr>
@@ -3035,7 +2884,7 @@
                                 <a:blip r:embed="rId10">
                                   <a:extLst>
                                     <a:ext uri="{28A0092B-C50C-407E-A947-70E740481C1C}">
-                                      <a14:useLocalDpi xmlns:a14="http://schemas.microsoft.com/office/drawing/2010/main" xmlns:wps="http://schemas.microsoft.com/office/word/2010/wordprocessingShape" xmlns:wpi="http://schemas.microsoft.com/office/word/2010/wordprocessingInk" xmlns:wpg="http://schemas.microsoft.com/office/word/2010/wordprocessingGroup" xmlns:w16se="http://schemas.microsoft.com/office/word/2015/wordml/symex" xmlns:w16cid="http://schemas.microsoft.com/office/word/2016/wordml/cid" xmlns:w15="http://schemas.microsoft.com/office/word/2012/wordml" xmlns:w14="http://schemas.microsoft.com/office/word/2010/wordml" xmlns:w="http://schemas.openxmlformats.org/wordprocessingml/2006/main" xmlns:w10="urn:schemas-microsoft-com:office:word" xmlns:wp14="http://schemas.microsoft.com/office/word/2010/wordprocessingDrawing" xmlns:v="urn:schemas-microsoft-com:vml" xmlns:o="urn:schemas-microsoft-com:office:office" xmlns:am3d="http://schemas.microsoft.com/office/drawing/2017/model3d" xmlns:aink="http://schemas.microsoft.com/office/drawing/2016/ink" xmlns:mc="http://schemas.openxmlformats.org/markup-compatibility/2006" xmlns:cx8="http://schemas.microsoft.com/office/drawing/2016/5/14/chartex" xmlns:cx7="http://schemas.microsoft.com/office/drawing/2016/5/13/chartex" xmlns:cx6="http://schemas.microsoft.com/office/drawing/2016/5/12/chartex" xmlns:cx5="http://schemas.microsoft.com/office/drawing/2016/5/11/chartex" xmlns:cx4="http://schemas.microsoft.com/office/drawing/2016/5/10/chartex" xmlns:cx3="http://schemas.microsoft.com/office/drawing/2016/5/9/chartex" xmlns:cx2="http://schemas.microsoft.com/office/drawing/2015/10/21/chartex" xmlns:cx1="http://schemas.microsoft.com/office/drawing/2015/9/8/chartex" xmlns:cx="http://schemas.microsoft.com/office/drawing/2014/chartex" xmlns:wpc="http://schemas.microsoft.com/office/word/2010/wordprocessingCanvas" xmlns="" val="0"/>
+                                      <a14:useLocalDpi xmlns:a14="http://schemas.microsoft.com/office/drawing/2010/main" val="0"/>
                                     </a:ext>
                                   </a:extLst>
                                 </a:blip>
@@ -3133,231 +2982,147 @@
           <w:sz w:val="24"/>
           <w:szCs w:val="24"/>
         </w:rPr>
-        <w:t xml:space="preserve"> skal kunne udføre overor</w:t>
+        <w:t xml:space="preserve"> skal kunne udføre overordnet set, </w:t>
       </w:r>
       <w:r>
         <w:rPr>
           <w:sz w:val="24"/>
           <w:szCs w:val="24"/>
         </w:rPr>
-        <w:t>d</w:t>
+        <w:t xml:space="preserve">og er med til at danne grundlag for den videre udviklingsproces. </w:t>
       </w:r>
       <w:r>
         <w:rPr>
           <w:sz w:val="24"/>
           <w:szCs w:val="24"/>
         </w:rPr>
-        <w:t xml:space="preserve">net set, </w:t>
+        <w:t xml:space="preserve">Vores feature-liste </w:t>
       </w:r>
       <w:r>
         <w:rPr>
           <w:sz w:val="24"/>
           <w:szCs w:val="24"/>
         </w:rPr>
-        <w:t xml:space="preserve">og er med til at danne grundlag for den videre udviklingsproces. </w:t>
+        <w:t>indeholder de funktioner</w:t>
       </w:r>
       <w:r>
         <w:rPr>
           <w:sz w:val="24"/>
           <w:szCs w:val="24"/>
         </w:rPr>
-        <w:t xml:space="preserve">Vores feature-liste </w:t>
+        <w:t>,</w:t>
       </w:r>
       <w:r>
         <w:rPr>
           <w:sz w:val="24"/>
           <w:szCs w:val="24"/>
         </w:rPr>
-        <w:t>ind</w:t>
+        <w:t xml:space="preserve"> der er behov for i for</w:t>
       </w:r>
       <w:r>
         <w:rPr>
           <w:sz w:val="24"/>
           <w:szCs w:val="24"/>
         </w:rPr>
-        <w:t>e</w:t>
+        <w:t xml:space="preserve">bindelse med afgivelse af lånetilbud hos bilforhandleren. Vi har valgt at </w:t>
       </w:r>
       <w:r>
         <w:rPr>
           <w:sz w:val="24"/>
           <w:szCs w:val="24"/>
         </w:rPr>
-        <w:t>holder de funktioner</w:t>
+        <w:t xml:space="preserve">medtage </w:t>
       </w:r>
       <w:r>
         <w:rPr>
           <w:sz w:val="24"/>
           <w:szCs w:val="24"/>
         </w:rPr>
-        <w:t>,</w:t>
+        <w:t>k</w:t>
       </w:r>
       <w:r>
         <w:rPr>
           <w:sz w:val="24"/>
           <w:szCs w:val="24"/>
         </w:rPr>
-        <w:t xml:space="preserve"> der er behov for i for</w:t>
+        <w:t xml:space="preserve">reditværdighedstjek hos RKI, </w:t>
       </w:r>
       <w:r>
         <w:rPr>
           <w:sz w:val="24"/>
           <w:szCs w:val="24"/>
         </w:rPr>
-        <w:t xml:space="preserve">bindelse med afgivelse af lånetilbud hos bilforhandleren. Vi har valgt at </w:t>
+        <w:t>i</w:t>
       </w:r>
       <w:r>
         <w:rPr>
           <w:sz w:val="24"/>
           <w:szCs w:val="24"/>
         </w:rPr>
-        <w:t xml:space="preserve">medtage </w:t>
+        <w:t>ndhentning af aktuel rentesats hos banken,</w:t>
       </w:r>
       <w:r>
         <w:rPr>
           <w:sz w:val="24"/>
           <w:szCs w:val="24"/>
         </w:rPr>
-        <w:t>k</w:t>
+        <w:t xml:space="preserve"> b</w:t>
       </w:r>
       <w:r>
         <w:rPr>
           <w:sz w:val="24"/>
           <w:szCs w:val="24"/>
         </w:rPr>
-        <w:t xml:space="preserve">reditværdighedstjek hos RKI, </w:t>
+        <w:t>eregning af rentesats ud fra givne oplysninger</w:t>
       </w:r>
       <w:r>
         <w:rPr>
           <w:sz w:val="24"/>
           <w:szCs w:val="24"/>
         </w:rPr>
-        <w:t>i</w:t>
+        <w:t xml:space="preserve"> fra banken og RKI, r</w:t>
       </w:r>
       <w:r>
         <w:rPr>
           <w:sz w:val="24"/>
           <w:szCs w:val="24"/>
         </w:rPr>
-        <w:t>n</w:t>
+        <w:t>egistrer</w:t>
       </w:r>
       <w:r>
         <w:rPr>
           <w:sz w:val="24"/>
           <w:szCs w:val="24"/>
         </w:rPr>
-        <w:t>d</w:t>
+        <w:t>ing</w:t>
       </w:r>
       <w:r>
         <w:rPr>
           <w:sz w:val="24"/>
           <w:szCs w:val="24"/>
         </w:rPr>
-        <w:t>hentning af aktuel rentesats hos banken,</w:t>
+        <w:t xml:space="preserve"> af</w:t>
       </w:r>
       <w:r>
         <w:rPr>
           <w:sz w:val="24"/>
           <w:szCs w:val="24"/>
         </w:rPr>
-        <w:t xml:space="preserve"> b</w:t>
+        <w:t xml:space="preserve"> et lånetilbud til en kunde</w:t>
       </w:r>
       <w:r>
         <w:rPr>
           <w:sz w:val="24"/>
           <w:szCs w:val="24"/>
         </w:rPr>
-        <w:t>eregning af re</w:t>
+        <w:t xml:space="preserve"> samt e</w:t>
       </w:r>
       <w:r>
         <w:rPr>
           <w:sz w:val="24"/>
           <w:szCs w:val="24"/>
         </w:rPr>
-        <w:t>n</w:t>
-      </w:r>
-      <w:r>
-        <w:rPr>
-          <w:sz w:val="24"/>
-          <w:szCs w:val="24"/>
-        </w:rPr>
-        <w:t>tesats ud fra givne oplysninger</w:t>
-      </w:r>
-      <w:r>
-        <w:rPr>
-          <w:sz w:val="24"/>
-          <w:szCs w:val="24"/>
-        </w:rPr>
-        <w:t xml:space="preserve"> fra banken og RKI, r</w:t>
-      </w:r>
-      <w:r>
-        <w:rPr>
-          <w:sz w:val="24"/>
-          <w:szCs w:val="24"/>
-        </w:rPr>
-        <w:t>egistr</w:t>
-      </w:r>
-      <w:r>
-        <w:rPr>
-          <w:sz w:val="24"/>
-          <w:szCs w:val="24"/>
-        </w:rPr>
-        <w:t>e</w:t>
-      </w:r>
-      <w:r>
-        <w:rPr>
-          <w:sz w:val="24"/>
-          <w:szCs w:val="24"/>
-        </w:rPr>
-        <w:t>r</w:t>
-      </w:r>
-      <w:r>
-        <w:rPr>
-          <w:sz w:val="24"/>
-          <w:szCs w:val="24"/>
-        </w:rPr>
-        <w:t>ing</w:t>
-      </w:r>
-      <w:r>
-        <w:rPr>
-          <w:sz w:val="24"/>
-          <w:szCs w:val="24"/>
-        </w:rPr>
-        <w:t xml:space="preserve"> af</w:t>
-      </w:r>
-      <w:r>
-        <w:rPr>
-          <w:sz w:val="24"/>
-          <w:szCs w:val="24"/>
-        </w:rPr>
-        <w:t xml:space="preserve"> et lånetilbud til en kunde</w:t>
-      </w:r>
-      <w:r>
-        <w:rPr>
-          <w:sz w:val="24"/>
-          <w:szCs w:val="24"/>
-        </w:rPr>
-        <w:t xml:space="preserve"> samt e</w:t>
-      </w:r>
-      <w:r>
-        <w:rPr>
-          <w:sz w:val="24"/>
-          <w:szCs w:val="24"/>
-        </w:rPr>
-        <w:t>ksport af et låneti</w:t>
-      </w:r>
-      <w:r>
-        <w:rPr>
-          <w:sz w:val="24"/>
-          <w:szCs w:val="24"/>
-        </w:rPr>
-        <w:t>l</w:t>
-      </w:r>
-      <w:r>
-        <w:rPr>
-          <w:sz w:val="24"/>
-          <w:szCs w:val="24"/>
-        </w:rPr>
-        <w:t>bud med en tilbagebetalingsplan</w:t>
+        <w:t>ksport af et lånetilbud med en tilbagebetalingsplan</w:t>
       </w:r>
       <w:r>
         <w:rPr>
@@ -3400,8 +3165,6 @@
       <w:r>
         <w:t xml:space="preserve"> Martin)</w:t>
       </w:r>
-      <w:bookmarkStart w:id="12" w:name="_GoBack"/>
-      <w:bookmarkEnd w:id="12"/>
     </w:p>
     <w:p>
       <w:pPr>
@@ -3427,13 +3190,7 @@
         <w:t xml:space="preserve"> Modellen viser relationerne mellem forskellige koncepter i problemdomænet</w:t>
       </w:r>
       <w:r>
-        <w:t>, og vi udarbejder den ud fra proble</w:t>
-      </w:r>
-      <w:r>
-        <w:t>m</w:t>
-      </w:r>
-      <w:r>
-        <w:t xml:space="preserve">formuleringen og </w:t>
+        <w:t xml:space="preserve">, og vi udarbejder den ud fra problemformuleringen og </w:t>
       </w:r>
       <w:r>
         <w:t xml:space="preserve">de use case beskrivelser vi har på nuværende tidspunkt. </w:t>
@@ -3535,31 +3292,13 @@
         <w:t xml:space="preserve"> I </w:t>
       </w:r>
       <w:r>
-        <w:t>vores domænemodel har vi valgt at medtage Salgschef, Bank, RKI, Kunde, Bilsælger og Lånetilbud som ko</w:t>
-      </w:r>
-      <w:r>
-        <w:t>n</w:t>
-      </w:r>
-      <w:r>
-        <w:t xml:space="preserve">cepter i problemdomænet. </w:t>
-      </w:r>
-      <w:r>
-        <w:t>Her er det sælg</w:t>
-      </w:r>
-      <w:r>
-        <w:t>e</w:t>
-      </w:r>
-      <w:r>
-        <w:t>ren der kommer til at interagere med systemet som primær aktør</w:t>
-      </w:r>
-      <w:r>
-        <w:t>, derfor har han associationer til alle a</w:t>
-      </w:r>
-      <w:r>
-        <w:t>n</w:t>
-      </w:r>
-      <w:r>
-        <w:t xml:space="preserve">dre </w:t>
+        <w:t xml:space="preserve">vores domænemodel har vi valgt at medtage Salgschef, Bank, RKI, Kunde, Bilsælger og Lånetilbud som koncepter i problemdomænet. </w:t>
+      </w:r>
+      <w:r>
+        <w:t>Her er det sælgeren der kommer til at interagere med systemet som primær aktør</w:t>
+      </w:r>
+      <w:r>
+        <w:t xml:space="preserve">, derfor har han associationer til alle andre </w:t>
       </w:r>
       <w:r>
         <w:t xml:space="preserve">koncepter i problemdomænet. </w:t>
@@ -3574,13 +3313,7 @@
         <w:t xml:space="preserve">Sælgerens </w:t>
       </w:r>
       <w:r>
-        <w:t>relation til både banken og RKI består i at han indhenter oplysninger fra dem, der er nødve</w:t>
-      </w:r>
-      <w:r>
-        <w:t>n</w:t>
-      </w:r>
-      <w:r>
-        <w:t xml:space="preserve">dige </w:t>
+        <w:t xml:space="preserve">relation til både banken og RKI består i at han indhenter oplysninger fra dem, der er nødvendige </w:t>
       </w:r>
       <w:r>
         <w:t xml:space="preserve">for at udarbejde </w:t>
@@ -3595,34 +3328,16 @@
         <w:t xml:space="preserve">viser modellen også, at der kan være flere sælgere, men der er altid kun tale om én bank og ét RKI register. </w:t>
       </w:r>
       <w:r>
-        <w:t>Sælgerens relation til salgschefen er, at han arbe</w:t>
-      </w:r>
-      <w:r>
-        <w:t>j</w:t>
-      </w:r>
-      <w:r>
-        <w:t xml:space="preserve">der under ham. Ud fra problemformuleringen ved vi, at der kun er én salgschef. </w:t>
-      </w:r>
-      <w:r>
-        <w:t>Bilsælgerens relation til det enkelte lånetilbud er, at det er ham der opretter og afgiver det. Han kan naturligvis oprette mange låneti</w:t>
-      </w:r>
-      <w:r>
-        <w:t>l</w:t>
-      </w:r>
-      <w:r>
-        <w:t xml:space="preserve">bud, da de vil være unikke for den enkelte kunde. </w:t>
+        <w:t xml:space="preserve">Sælgerens relation til salgschefen er, at han arbejder under ham. Ud fra problemformuleringen ved vi, at der kun er én salgschef. </w:t>
+      </w:r>
+      <w:r>
+        <w:t xml:space="preserve">Bilsælgerens relation til det enkelte lånetilbud er, at det er ham der opretter og afgiver det. Han kan naturligvis oprette mange lånetilbud, da de vil være unikke for den enkelte kunde. </w:t>
       </w:r>
       <w:r>
         <w:t xml:space="preserve">Associationspilen mellem kunden og sælgeren går begge veje, da de har kontakt med hinanden og begge kan tage initiativ til denne kontakt. </w:t>
       </w:r>
       <w:r>
-        <w:t>En sælger kan traditi</w:t>
-      </w:r>
-      <w:r>
-        <w:t>o</w:t>
-      </w:r>
-      <w:r>
-        <w:t>nelt sagtens have kontakt med flere forskellige kunder</w:t>
+        <w:t>En sælger kan traditionelt sagtens have kontakt med flere forskellige kunder</w:t>
       </w:r>
       <w:r>
         <w:t xml:space="preserve">. </w:t>
@@ -3634,13 +3349,7 @@
         <w:t xml:space="preserve">lånetilbud, ligegyldigt </w:t>
       </w:r>
       <w:r>
-        <w:t>hvor mange sælgere han har været i kontakt med i forbindelse med k</w:t>
-      </w:r>
-      <w:r>
-        <w:t>ø</w:t>
-      </w:r>
-      <w:r>
-        <w:t xml:space="preserve">bet. </w:t>
+        <w:t xml:space="preserve">hvor mange sælgere han har været i kontakt med i forbindelse med købet. </w:t>
       </w:r>
     </w:p>
     <w:p>
@@ -3678,7 +3387,7 @@
           <w:lang w:val="en-US"/>
         </w:rPr>
       </w:pPr>
-      <w:bookmarkStart w:id="13" w:name="_Toc513191684"/>
+      <w:bookmarkStart w:id="12" w:name="_Toc513191684"/>
       <w:r>
         <w:rPr>
           <w:noProof/>
@@ -3718,7 +3427,7 @@
                                 <a:blip r:embed="rId11">
                                   <a:extLst>
                                     <a:ext uri="{28A0092B-C50C-407E-A947-70E740481C1C}">
-                                      <a14:useLocalDpi xmlns:a14="http://schemas.microsoft.com/office/drawing/2010/main" xmlns:wps="http://schemas.microsoft.com/office/word/2010/wordprocessingShape" xmlns:wpi="http://schemas.microsoft.com/office/word/2010/wordprocessingInk" xmlns:wpg="http://schemas.microsoft.com/office/word/2010/wordprocessingGroup" xmlns:w16se="http://schemas.microsoft.com/office/word/2015/wordml/symex" xmlns:w16cid="http://schemas.microsoft.com/office/word/2016/wordml/cid" xmlns:w15="http://schemas.microsoft.com/office/word/2012/wordml" xmlns:w14="http://schemas.microsoft.com/office/word/2010/wordml" xmlns:w="http://schemas.openxmlformats.org/wordprocessingml/2006/main" xmlns:w10="urn:schemas-microsoft-com:office:word" xmlns:wp14="http://schemas.microsoft.com/office/word/2010/wordprocessingDrawing" xmlns:v="urn:schemas-microsoft-com:vml" xmlns:o="urn:schemas-microsoft-com:office:office" xmlns:am3d="http://schemas.microsoft.com/office/drawing/2017/model3d" xmlns:aink="http://schemas.microsoft.com/office/drawing/2016/ink" xmlns:mc="http://schemas.openxmlformats.org/markup-compatibility/2006" xmlns:cx8="http://schemas.microsoft.com/office/drawing/2016/5/14/chartex" xmlns:cx7="http://schemas.microsoft.com/office/drawing/2016/5/13/chartex" xmlns:cx6="http://schemas.microsoft.com/office/drawing/2016/5/12/chartex" xmlns:cx5="http://schemas.microsoft.com/office/drawing/2016/5/11/chartex" xmlns:cx4="http://schemas.microsoft.com/office/drawing/2016/5/10/chartex" xmlns:cx3="http://schemas.microsoft.com/office/drawing/2016/5/9/chartex" xmlns:cx2="http://schemas.microsoft.com/office/drawing/2015/10/21/chartex" xmlns:cx1="http://schemas.microsoft.com/office/drawing/2015/9/8/chartex" xmlns:cx="http://schemas.microsoft.com/office/drawing/2014/chartex" xmlns:wpc="http://schemas.microsoft.com/office/word/2010/wordprocessingCanvas" xmlns="" val="0"/>
+                                      <a14:useLocalDpi xmlns:a14="http://schemas.microsoft.com/office/drawing/2010/main" val="0"/>
                                     </a:ext>
                                   </a:extLst>
                                 </a:blip>
@@ -3781,7 +3490,7 @@
                                 <a:blip r:embed="rId12">
                                   <a:extLst>
                                     <a:ext uri="{28A0092B-C50C-407E-A947-70E740481C1C}">
-                                      <a14:useLocalDpi xmlns:a14="http://schemas.microsoft.com/office/drawing/2010/main" xmlns:wps="http://schemas.microsoft.com/office/word/2010/wordprocessingShape" xmlns:wpi="http://schemas.microsoft.com/office/word/2010/wordprocessingInk" xmlns:wpg="http://schemas.microsoft.com/office/word/2010/wordprocessingGroup" xmlns:w16se="http://schemas.microsoft.com/office/word/2015/wordml/symex" xmlns:w16cid="http://schemas.microsoft.com/office/word/2016/wordml/cid" xmlns:w15="http://schemas.microsoft.com/office/word/2012/wordml" xmlns:w14="http://schemas.microsoft.com/office/word/2010/wordml" xmlns:w="http://schemas.openxmlformats.org/wordprocessingml/2006/main" xmlns:w10="urn:schemas-microsoft-com:office:word" xmlns:wp14="http://schemas.microsoft.com/office/word/2010/wordprocessingDrawing" xmlns:v="urn:schemas-microsoft-com:vml" xmlns:o="urn:schemas-microsoft-com:office:office" xmlns:am3d="http://schemas.microsoft.com/office/drawing/2017/model3d" xmlns:aink="http://schemas.microsoft.com/office/drawing/2016/ink" xmlns:mc="http://schemas.openxmlformats.org/markup-compatibility/2006" xmlns:cx8="http://schemas.microsoft.com/office/drawing/2016/5/14/chartex" xmlns:cx7="http://schemas.microsoft.com/office/drawing/2016/5/13/chartex" xmlns:cx6="http://schemas.microsoft.com/office/drawing/2016/5/12/chartex" xmlns:cx5="http://schemas.microsoft.com/office/drawing/2016/5/11/chartex" xmlns:cx4="http://schemas.microsoft.com/office/drawing/2016/5/10/chartex" xmlns:cx3="http://schemas.microsoft.com/office/drawing/2016/5/9/chartex" xmlns:cx2="http://schemas.microsoft.com/office/drawing/2015/10/21/chartex" xmlns:cx1="http://schemas.microsoft.com/office/drawing/2015/9/8/chartex" xmlns:cx="http://schemas.microsoft.com/office/drawing/2014/chartex" xmlns:wpc="http://schemas.microsoft.com/office/word/2010/wordprocessingCanvas" xmlns="" val="0"/>
+                                      <a14:useLocalDpi xmlns:a14="http://schemas.microsoft.com/office/drawing/2010/main" val="0"/>
                                     </a:ext>
                                   </a:extLst>
                                 </a:blip>
@@ -3846,7 +3555,7 @@
                                 <a:blip r:embed="rId13">
                                   <a:extLst>
                                     <a:ext uri="{28A0092B-C50C-407E-A947-70E740481C1C}">
-                                      <a14:useLocalDpi xmlns:a14="http://schemas.microsoft.com/office/drawing/2010/main" xmlns:wps="http://schemas.microsoft.com/office/word/2010/wordprocessingShape" xmlns:wpi="http://schemas.microsoft.com/office/word/2010/wordprocessingInk" xmlns:wpg="http://schemas.microsoft.com/office/word/2010/wordprocessingGroup" xmlns:w16se="http://schemas.microsoft.com/office/word/2015/wordml/symex" xmlns:w16cid="http://schemas.microsoft.com/office/word/2016/wordml/cid" xmlns:w15="http://schemas.microsoft.com/office/word/2012/wordml" xmlns:w14="http://schemas.microsoft.com/office/word/2010/wordml" xmlns:w="http://schemas.openxmlformats.org/wordprocessingml/2006/main" xmlns:w10="urn:schemas-microsoft-com:office:word" xmlns:wp14="http://schemas.microsoft.com/office/word/2010/wordprocessingDrawing" xmlns:v="urn:schemas-microsoft-com:vml" xmlns:o="urn:schemas-microsoft-com:office:office" xmlns:am3d="http://schemas.microsoft.com/office/drawing/2017/model3d" xmlns:aink="http://schemas.microsoft.com/office/drawing/2016/ink" xmlns:mc="http://schemas.openxmlformats.org/markup-compatibility/2006" xmlns:cx8="http://schemas.microsoft.com/office/drawing/2016/5/14/chartex" xmlns:cx7="http://schemas.microsoft.com/office/drawing/2016/5/13/chartex" xmlns:cx6="http://schemas.microsoft.com/office/drawing/2016/5/12/chartex" xmlns:cx5="http://schemas.microsoft.com/office/drawing/2016/5/11/chartex" xmlns:cx4="http://schemas.microsoft.com/office/drawing/2016/5/10/chartex" xmlns:cx3="http://schemas.microsoft.com/office/drawing/2016/5/9/chartex" xmlns:cx2="http://schemas.microsoft.com/office/drawing/2015/10/21/chartex" xmlns:cx1="http://schemas.microsoft.com/office/drawing/2015/9/8/chartex" xmlns:cx="http://schemas.microsoft.com/office/drawing/2014/chartex" xmlns:wpc="http://schemas.microsoft.com/office/word/2010/wordprocessingCanvas" xmlns="" val="0"/>
+                                      <a14:useLocalDpi xmlns:a14="http://schemas.microsoft.com/office/drawing/2010/main" val="0"/>
                                     </a:ext>
                                   </a:extLst>
                                 </a:blip>
@@ -3911,7 +3620,7 @@
                                 <a:blip r:embed="rId14">
                                   <a:extLst>
                                     <a:ext uri="{28A0092B-C50C-407E-A947-70E740481C1C}">
-                                      <a14:useLocalDpi xmlns:a14="http://schemas.microsoft.com/office/drawing/2010/main" xmlns:wps="http://schemas.microsoft.com/office/word/2010/wordprocessingShape" xmlns:wpi="http://schemas.microsoft.com/office/word/2010/wordprocessingInk" xmlns:wpg="http://schemas.microsoft.com/office/word/2010/wordprocessingGroup" xmlns:w16se="http://schemas.microsoft.com/office/word/2015/wordml/symex" xmlns:w16cid="http://schemas.microsoft.com/office/word/2016/wordml/cid" xmlns:w15="http://schemas.microsoft.com/office/word/2012/wordml" xmlns:w14="http://schemas.microsoft.com/office/word/2010/wordml" xmlns:w="http://schemas.openxmlformats.org/wordprocessingml/2006/main" xmlns:w10="urn:schemas-microsoft-com:office:word" xmlns:wp14="http://schemas.microsoft.com/office/word/2010/wordprocessingDrawing" xmlns:v="urn:schemas-microsoft-com:vml" xmlns:o="urn:schemas-microsoft-com:office:office" xmlns:am3d="http://schemas.microsoft.com/office/drawing/2017/model3d" xmlns:aink="http://schemas.microsoft.com/office/drawing/2016/ink" xmlns:mc="http://schemas.openxmlformats.org/markup-compatibility/2006" xmlns:cx8="http://schemas.microsoft.com/office/drawing/2016/5/14/chartex" xmlns:cx7="http://schemas.microsoft.com/office/drawing/2016/5/13/chartex" xmlns:cx6="http://schemas.microsoft.com/office/drawing/2016/5/12/chartex" xmlns:cx5="http://schemas.microsoft.com/office/drawing/2016/5/11/chartex" xmlns:cx4="http://schemas.microsoft.com/office/drawing/2016/5/10/chartex" xmlns:cx3="http://schemas.microsoft.com/office/drawing/2016/5/9/chartex" xmlns:cx2="http://schemas.microsoft.com/office/drawing/2015/10/21/chartex" xmlns:cx1="http://schemas.microsoft.com/office/drawing/2015/9/8/chartex" xmlns:cx="http://schemas.microsoft.com/office/drawing/2014/chartex" xmlns:wpc="http://schemas.microsoft.com/office/word/2010/wordprocessingCanvas" xmlns="" val="0"/>
+                                      <a14:useLocalDpi xmlns:a14="http://schemas.microsoft.com/office/drawing/2010/main" val="0"/>
                                     </a:ext>
                                   </a:extLst>
                                 </a:blip>
@@ -4001,7 +3710,7 @@
                                 <a:blip r:embed="rId15">
                                   <a:extLst>
                                     <a:ext uri="{28A0092B-C50C-407E-A947-70E740481C1C}">
-                                      <a14:useLocalDpi xmlns:a14="http://schemas.microsoft.com/office/drawing/2010/main" xmlns:wps="http://schemas.microsoft.com/office/word/2010/wordprocessingShape" xmlns:wpi="http://schemas.microsoft.com/office/word/2010/wordprocessingInk" xmlns:wpg="http://schemas.microsoft.com/office/word/2010/wordprocessingGroup" xmlns:w16se="http://schemas.microsoft.com/office/word/2015/wordml/symex" xmlns:w16cid="http://schemas.microsoft.com/office/word/2016/wordml/cid" xmlns:w15="http://schemas.microsoft.com/office/word/2012/wordml" xmlns:w14="http://schemas.microsoft.com/office/word/2010/wordml" xmlns:w="http://schemas.openxmlformats.org/wordprocessingml/2006/main" xmlns:w10="urn:schemas-microsoft-com:office:word" xmlns:wp14="http://schemas.microsoft.com/office/word/2010/wordprocessingDrawing" xmlns:v="urn:schemas-microsoft-com:vml" xmlns:o="urn:schemas-microsoft-com:office:office" xmlns:am3d="http://schemas.microsoft.com/office/drawing/2017/model3d" xmlns:aink="http://schemas.microsoft.com/office/drawing/2016/ink" xmlns:mc="http://schemas.openxmlformats.org/markup-compatibility/2006" xmlns:cx8="http://schemas.microsoft.com/office/drawing/2016/5/14/chartex" xmlns:cx7="http://schemas.microsoft.com/office/drawing/2016/5/13/chartex" xmlns:cx6="http://schemas.microsoft.com/office/drawing/2016/5/12/chartex" xmlns:cx5="http://schemas.microsoft.com/office/drawing/2016/5/11/chartex" xmlns:cx4="http://schemas.microsoft.com/office/drawing/2016/5/10/chartex" xmlns:cx3="http://schemas.microsoft.com/office/drawing/2016/5/9/chartex" xmlns:cx2="http://schemas.microsoft.com/office/drawing/2015/10/21/chartex" xmlns:cx1="http://schemas.microsoft.com/office/drawing/2015/9/8/chartex" xmlns:cx="http://schemas.microsoft.com/office/drawing/2014/chartex" xmlns:wpc="http://schemas.microsoft.com/office/word/2010/wordprocessingCanvas" xmlns="" val="0"/>
+                                      <a14:useLocalDpi xmlns:a14="http://schemas.microsoft.com/office/drawing/2010/main" val="0"/>
                                     </a:ext>
                                   </a:extLst>
                                 </a:blip>
@@ -4053,21 +3762,12 @@
                       <w:lang w:val="en-US"/>
                     </w:rPr>
                   </w:pPr>
-                  <w:proofErr w:type="spellStart"/>
                   <w:r>
                     <w:rPr>
                       <w:rStyle w:val="Svagfremhvning"/>
                       <w:lang w:val="en-US"/>
                     </w:rPr>
-                    <w:t>Figur</w:t>
-                  </w:r>
-                  <w:proofErr w:type="spellEnd"/>
-                  <w:r>
-                    <w:rPr>
-                      <w:rStyle w:val="Svagfremhvning"/>
-                      <w:lang w:val="en-US"/>
-                    </w:rPr>
-                    <w:t xml:space="preserve"> </w:t>
+                    <w:t xml:space="preserve">Figur </w:t>
                   </w:r>
                   <w:r>
                     <w:rPr>
@@ -4081,17 +3781,8 @@
                       <w:rStyle w:val="Svagfremhvning"/>
                       <w:lang w:val="en-US"/>
                     </w:rPr>
-                    <w:t xml:space="preserve"> – Use case-</w:t>
+                    <w:t xml:space="preserve"> – Use case-diagramnotation</w:t>
                   </w:r>
-                  <w:proofErr w:type="spellStart"/>
-                  <w:r>
-                    <w:rPr>
-                      <w:rStyle w:val="Svagfremhvning"/>
-                      <w:lang w:val="en-US"/>
-                    </w:rPr>
-                    <w:t>diagramnotation</w:t>
-                  </w:r>
-                  <w:proofErr w:type="spellEnd"/>
                 </w:p>
               </w:txbxContent>
             </v:textbox>
@@ -4105,7 +3796,7 @@
         </w:rPr>
         <w:t>Use case diagram</w:t>
       </w:r>
-      <w:bookmarkEnd w:id="13"/>
+      <w:bookmarkEnd w:id="12"/>
       <w:r>
         <w:rPr>
           <w:lang w:val="en-US"/>
@@ -4123,98 +3814,74 @@
       <w:pPr>
         <w:jc w:val="both"/>
       </w:pPr>
-      <w:r>
-        <w:t xml:space="preserve">Use </w:t>
-      </w:r>
       <w:proofErr w:type="spellStart"/>
       <w:r>
-        <w:t>case</w:t>
+        <w:t>Use</w:t>
+      </w:r>
+      <w:proofErr w:type="spellEnd"/>
+      <w:r>
+        <w:t xml:space="preserve"> case</w:t>
       </w:r>
       <w:r>
         <w:t>-</w:t>
       </w:r>
       <w:r>
-        <w:t>diagrammet</w:t>
+        <w:t>diagrammet giver overb</w:t>
+      </w:r>
+      <w:r>
+        <w:t>lik over funktionelle</w:t>
+      </w:r>
+      <w:r>
+        <w:t xml:space="preserve"> krav, hvorfor den er fordelagtig at begynde på i den første iteration.</w:t>
+      </w:r>
+      <w:r>
+        <w:t xml:space="preserve"> Den bør være stabil inden overgang til construction-fasen, da det er en del af </w:t>
+      </w:r>
+      <w:r>
+        <w:t>milepælen der skal nås inden</w:t>
+      </w:r>
+      <w:r>
+        <w:t xml:space="preserve">for </w:t>
+      </w:r>
+      <w:proofErr w:type="spellStart"/>
+      <w:r>
+        <w:t>elaboration</w:t>
       </w:r>
       <w:proofErr w:type="spellEnd"/>
       <w:r>
-        <w:t xml:space="preserve"> giver overb</w:t>
-      </w:r>
-      <w:r>
-        <w:t>lik over funktionelle</w:t>
-      </w:r>
-      <w:r>
-        <w:t xml:space="preserve"> krav, hvorfor den er fordelagtig at begynde på i den første iteration.</w:t>
-      </w:r>
-      <w:r>
-        <w:t xml:space="preserve"> Den bør være stabil inden overgang til construction-fasen, da det er en del af </w:t>
-      </w:r>
-      <w:r>
-        <w:t>milepælen der skal nås inden</w:t>
-      </w:r>
-      <w:r>
-        <w:t xml:space="preserve">for </w:t>
+        <w:t>.</w:t>
+      </w:r>
+      <w:r>
+        <w:t xml:space="preserve"> </w:t>
+      </w:r>
+      <w:r>
+        <w:t>På nuværende tidspunkt behøver den</w:t>
+      </w:r>
+      <w:r>
+        <w:t xml:space="preserve"> dog</w:t>
+      </w:r>
+      <w:r>
+        <w:t xml:space="preserve"> ikke være stabil eller færdiggjort, da vi ikke har identificeret alle use cases endnu. Den anvendes blot som et værktøj til os som udviklere til at holde overblik over de use cases vi har identificeres på nuværende tidspunkt. </w:t>
       </w:r>
       <w:proofErr w:type="spellStart"/>
       <w:r>
-        <w:t>elaboration</w:t>
+        <w:t>Use</w:t>
       </w:r>
       <w:proofErr w:type="spellEnd"/>
       <w:r>
-        <w:t>.</w:t>
-      </w:r>
-      <w:r>
-        <w:t xml:space="preserve"> </w:t>
-      </w:r>
-      <w:r>
-        <w:t>På nuværende tid</w:t>
-      </w:r>
-      <w:r>
-        <w:t>s</w:t>
-      </w:r>
-      <w:r>
-        <w:t>punkt behøver den</w:t>
-      </w:r>
-      <w:r>
-        <w:t xml:space="preserve"> dog</w:t>
-      </w:r>
-      <w:r>
-        <w:t xml:space="preserve"> ikke være stabil eller færdiggjort, da vi ikke har identificeret alle use cases endnu. Den anvendes blot som et værktøj til os som udviklere til at holde overblik over de use cases vi har identificeres på nuværende tidspunkt. </w:t>
-      </w:r>
-      <w:r>
-        <w:t xml:space="preserve">Use </w:t>
-      </w:r>
-      <w:proofErr w:type="spellStart"/>
-      <w:r>
-        <w:t>case-diagrammet</w:t>
-      </w:r>
-      <w:proofErr w:type="spellEnd"/>
-      <w:r>
-        <w:t xml:space="preserve"> viser den primære aktør</w:t>
+        <w:t xml:space="preserve"> case-diagrammet viser den primære aktør</w:t>
       </w:r>
       <w:r>
         <w:t>, der interagerer med systemet,</w:t>
       </w:r>
       <w:r>
-        <w:t xml:space="preserve"> og de u</w:t>
-      </w:r>
-      <w:r>
-        <w:t>n</w:t>
-      </w:r>
-      <w:r>
-        <w:t xml:space="preserve">derstøttende aktører, der </w:t>
+        <w:t xml:space="preserve"> og de understøttende aktører, der </w:t>
       </w:r>
       <w:r>
         <w:t xml:space="preserve">bidrager til opfyldelse af målet med hver af de identificerede use cases. </w:t>
       </w:r>
       <w:r>
-        <w:t>En mere detaljeret beskrivelse af de enkelte use cases og deres formål findes under afsnittet ”Use c</w:t>
-      </w:r>
-      <w:r>
-        <w:t>a</w:t>
-      </w:r>
-      <w:r>
-        <w:t xml:space="preserve">ses”. </w:t>
+        <w:t xml:space="preserve">En mere detaljeret beskrivelse af de enkelte use cases og deres formål findes under afsnittet ”Use cases”. </w:t>
       </w:r>
     </w:p>
     <w:p>
@@ -4241,17 +3908,19 @@
       </w:r>
       <w:proofErr w:type="spellStart"/>
       <w:r>
-        <w:t>Pr</w:t>
-      </w:r>
-      <w:r>
-        <w:t>o</w:t>
-      </w:r>
-      <w:r>
-        <w:t>cess</w:t>
+        <w:t>Process</w:t>
       </w:r>
       <w:proofErr w:type="spellEnd"/>
       <w:r>
-        <w:t xml:space="preserve"> (EBP), hvilket </w:t>
+        <w:t xml:space="preserve"> (</w:t>
+      </w:r>
+      <w:proofErr w:type="spellStart"/>
+      <w:r>
+        <w:t>EBP</w:t>
+      </w:r>
+      <w:proofErr w:type="spellEnd"/>
+      <w:r>
+        <w:t xml:space="preserve">), hvilket </w:t>
       </w:r>
       <w:r>
         <w:t xml:space="preserve">repræsenterer en virksomheds aktiviteter på det mest elementære niveau. </w:t>
@@ -4260,22 +3929,10 @@
         <w:t xml:space="preserve">En use case </w:t>
       </w:r>
       <w:r>
-        <w:t>udgør således som udgang</w:t>
-      </w:r>
-      <w:r>
-        <w:t>s</w:t>
-      </w:r>
-      <w:r>
-        <w:t xml:space="preserve">punkt en EBP, idet det </w:t>
-      </w:r>
-      <w:r>
-        <w:t>kan defineres som én opgave, der udføres af én bestemt person i forbindelse med én form for forretningshæ</w:t>
-      </w:r>
-      <w:r>
-        <w:t>n</w:t>
-      </w:r>
-      <w:r>
-        <w:t xml:space="preserve">delse. Denne opgave vil føre til </w:t>
+        <w:t xml:space="preserve">udgør således som udgangspunkt en EBP, idet det </w:t>
+      </w:r>
+      <w:r>
+        <w:t xml:space="preserve">kan defineres som én opgave, der udføres af én bestemt person i forbindelse med én form for forretningshændelse. Denne opgave vil føre til </w:t>
       </w:r>
       <w:r>
         <w:t xml:space="preserve">en værdi og nogen data som er målbare for virksomheden. </w:t>
@@ -4290,51 +3947,290 @@
         <w:t xml:space="preserve">de bliver defineret ud fra. For eksempel: er ”opret låneaftale” en passende </w:t>
       </w:r>
       <w:r>
-        <w:t>use case? Eller består den af for mange trin? Eller: ”Start Programmet”, vil det være en passende use case, eller b</w:t>
+        <w:t xml:space="preserve">use case? Eller består den af for mange trin? Eller: ”Start Programmet”, vil det være en passende use case, eller består den af for små skridt. Man bør altså have fokus på hvor </w:t>
+      </w:r>
+      <w:r>
+        <w:t xml:space="preserve">mange skridt en use case vil indeholde, og hvilken værdi den vil skabe. </w:t>
+      </w:r>
+      <w:r>
+        <w:t xml:space="preserve">Men som sagt giver </w:t>
+      </w:r>
+      <w:proofErr w:type="spellStart"/>
+      <w:r>
+        <w:t>use</w:t>
+      </w:r>
+      <w:proofErr w:type="spellEnd"/>
+      <w:r>
+        <w:t xml:space="preserve"> case-diagrammet</w:t>
+      </w:r>
+      <w:r>
+        <w:t xml:space="preserve"> blot et overblik over de identificerede use cases, og </w:t>
+      </w:r>
+      <w:r>
+        <w:t>afspejler således ikke disse detaljer</w:t>
+      </w:r>
+      <w:r>
+        <w:rPr>
+          <w:rStyle w:val="Fodnotehenvisning"/>
+        </w:rPr>
+        <w:footnoteReference w:id="3"/>
+      </w:r>
+      <w:r>
+        <w:t>.</w:t>
+      </w:r>
+      <w:r>
+        <w:t xml:space="preserve"> De er blot nødvendige i forbindelse med identifikationen af use cases.</w:t>
+      </w:r>
+      <w:r>
+        <w:t xml:space="preserve"> </w:t>
+      </w:r>
+    </w:p>
+    <w:p>
+      <w:pPr>
+        <w:jc w:val="both"/>
+      </w:pPr>
+      <w:r>
+        <w:tab/>
+      </w:r>
+      <w:r>
+        <w:t xml:space="preserve">Vores use case diagram </w:t>
+      </w:r>
+      <w:r>
+        <w:t>er forholdsvis begrænset i omfang,</w:t>
+      </w:r>
+      <w:r>
+        <w:t xml:space="preserve"> og vi har kun på nuværende tidspunkt </w:t>
+      </w:r>
+      <w:r>
+        <w:t>få</w:t>
+      </w:r>
+      <w:r>
+        <w:t xml:space="preserve"> primær</w:t>
       </w:r>
       <w:r>
         <w:t>e</w:t>
       </w:r>
       <w:r>
-        <w:t xml:space="preserve">står den af for små skridt. Man bør altså have fokus på hvor </w:t>
-      </w:r>
-      <w:r>
-        <w:t>mange skridt en use case vil indeholde, og hvi</w:t>
-      </w:r>
-      <w:r>
-        <w:t>l</w:t>
-      </w:r>
-      <w:r>
-        <w:t xml:space="preserve">ken værdi den vil skabe. </w:t>
-      </w:r>
-      <w:r>
-        <w:t xml:space="preserve">Men som sagt giver use </w:t>
+        <w:t xml:space="preserve"> aktør</w:t>
+      </w:r>
+      <w:r>
+        <w:t>er</w:t>
+      </w:r>
+      <w:r>
+        <w:t xml:space="preserve"> at fokusere på,</w:t>
+      </w:r>
+      <w:r>
+        <w:t xml:space="preserve"> </w:t>
+      </w:r>
+      <w:r>
+        <w:t>nemlig sælgeren</w:t>
+      </w:r>
+      <w:r>
+        <w:t xml:space="preserve"> og salgschefen</w:t>
+      </w:r>
+      <w:r>
+        <w:t xml:space="preserve">, </w:t>
+      </w:r>
+      <w:r>
+        <w:t>og derfor har vi valgt kun at lave ét diagram</w:t>
+      </w:r>
+      <w:r>
+        <w:t xml:space="preserve">. </w:t>
+      </w:r>
+      <w:r>
+        <w:t xml:space="preserve">Hvis der var mange aktører </w:t>
+      </w:r>
+      <w:r>
+        <w:t>med</w:t>
+      </w:r>
+      <w:r>
+        <w:t xml:space="preserve"> mange use cases</w:t>
+      </w:r>
+      <w:r>
+        <w:t xml:space="preserve"> til hver</w:t>
+      </w:r>
+      <w:r>
+        <w:t xml:space="preserve">, ville det være fordelagtigt at dele diagrammet op, således at der var ét diagram pr. aktør. </w:t>
+      </w:r>
+      <w:r>
+        <w:t xml:space="preserve">I vores tilfælde giver det dog mest mening at beholde </w:t>
+      </w:r>
+      <w:r>
+        <w:lastRenderedPageBreak/>
+        <w:t xml:space="preserve">de identificerede use cases i ét diagram, som vi herefter kan opdatere og udvide efterhånden som processen skrider frem i de kommende iterationer. </w:t>
+      </w:r>
+      <w:r>
+        <w:t xml:space="preserve">Notationen vi har benyttet i forbindelse med udarbejdelse af </w:t>
       </w:r>
       <w:proofErr w:type="spellStart"/>
       <w:r>
-        <w:t>case-diagrammet</w:t>
+        <w:t>use</w:t>
       </w:r>
       <w:proofErr w:type="spellEnd"/>
       <w:r>
-        <w:t xml:space="preserve"> blot et overblik over de identificerede use cases, og </w:t>
-      </w:r>
-      <w:r>
-        <w:t>afspejler således ikke disse detaljer</w:t>
+        <w:t xml:space="preserve"> case-diagrammet ses i </w:t>
+      </w:r>
+      <w:r>
+        <w:rPr>
+          <w:i/>
+        </w:rPr>
+        <w:t>figur 3</w:t>
+      </w:r>
+      <w:r>
+        <w:t>.</w:t>
+      </w:r>
+      <w:r>
+        <w:t xml:space="preserve"> </w:t>
+      </w:r>
+      <w:r>
+        <w:t xml:space="preserve">i Bilag </w:t>
+      </w:r>
+      <w:r>
+        <w:t xml:space="preserve">3 ses vores første udkast til et </w:t>
+      </w:r>
+      <w:proofErr w:type="spellStart"/>
+      <w:r>
+        <w:t>use</w:t>
+      </w:r>
+      <w:proofErr w:type="spellEnd"/>
+      <w:r>
+        <w:t xml:space="preserve"> case-diagram.</w:t>
+      </w:r>
+      <w:r>
+        <w:t xml:space="preserve"> I</w:t>
+      </w:r>
+      <w:r>
+        <w:t xml:space="preserve"> udarbejdelsen af use case diagrammet har vi desuden haft fokus på at </w:t>
+      </w:r>
+      <w:r>
+        <w:t xml:space="preserve">de forskellige use cases og aktører alle sammen eksisterer i domænemodellen. Det er endnu en måde at </w:t>
+      </w:r>
+      <w:r>
+        <w:t xml:space="preserve">sikre sig, at de use cases vi </w:t>
+      </w:r>
+      <w:r>
+        <w:t>identificerer,</w:t>
+      </w:r>
+      <w:r>
+        <w:t xml:space="preserve"> er passende og forbliver indenfor projektets </w:t>
+      </w:r>
+      <w:proofErr w:type="spellStart"/>
+      <w:r>
+        <w:t>scope</w:t>
+      </w:r>
+      <w:proofErr w:type="spellEnd"/>
+      <w:r>
+        <w:t>.</w:t>
+      </w:r>
+      <w:r>
+        <w:t xml:space="preserve"> </w:t>
+      </w:r>
+      <w:r>
+        <w:t xml:space="preserve">Som det </w:t>
+      </w:r>
+      <w:r>
+        <w:t>ses,</w:t>
+      </w:r>
+      <w:r>
+        <w:t xml:space="preserve"> er alle aktørerne, salgschef, sælger, bank og RKI repræsenteret som koncepter i domænemodellen. Desuden </w:t>
+      </w:r>
+      <w:r>
+        <w:t xml:space="preserve">passer alle </w:t>
+      </w:r>
+      <w:proofErr w:type="spellStart"/>
+      <w:r>
+        <w:t>use</w:t>
+      </w:r>
+      <w:proofErr w:type="spellEnd"/>
+      <w:r>
+        <w:t xml:space="preserve"> case-titlerne til forholdet mellem de forskellige </w:t>
+      </w:r>
+      <w:r>
+        <w:t xml:space="preserve">koncepter i domænemodellen; for eksempel er ord som ”kreditvurdering” og ”rentesats” kendte både i domænemodellen og </w:t>
+      </w:r>
+      <w:proofErr w:type="spellStart"/>
+      <w:r>
+        <w:t>use</w:t>
+      </w:r>
+      <w:proofErr w:type="spellEnd"/>
+      <w:r>
+        <w:t xml:space="preserve"> case-diagrammet.</w:t>
+      </w:r>
+      <w:r>
+        <w:t xml:space="preserve"> Det er desuden værd at bemærke, at alle use cases i det første </w:t>
+      </w:r>
+      <w:proofErr w:type="spellStart"/>
+      <w:r>
+        <w:t>use</w:t>
+      </w:r>
+      <w:proofErr w:type="spellEnd"/>
+      <w:r>
+        <w:t xml:space="preserve"> case-diagram er repræsenteret som </w:t>
+      </w:r>
+      <w:proofErr w:type="spellStart"/>
+      <w:r>
+        <w:t>Concrete</w:t>
+      </w:r>
+      <w:proofErr w:type="spellEnd"/>
+      <w:r>
+        <w:t xml:space="preserve"> </w:t>
+      </w:r>
+      <w:proofErr w:type="spellStart"/>
+      <w:r>
+        <w:t>use</w:t>
+      </w:r>
+      <w:proofErr w:type="spellEnd"/>
+      <w:r>
+        <w:t xml:space="preserve"> cases, idet de startes af en aktør og realiserer aktørens ønskede mål med casen</w:t>
       </w:r>
       <w:r>
         <w:rPr>
           <w:rStyle w:val="Fodnotehenvisning"/>
         </w:rPr>
-        <w:footnoteReference w:id="3"/>
-      </w:r>
-      <w:r>
-        <w:t>.</w:t>
-      </w:r>
-      <w:r>
-        <w:t xml:space="preserve"> De er blot nødvendige i forbindelse med identifikationen af use cases.</w:t>
-      </w:r>
-      <w:r>
-        <w:t xml:space="preserve"> </w:t>
+        <w:footnoteReference w:id="4"/>
+      </w:r>
+      <w:r>
+        <w:t xml:space="preserve">. </w:t>
+      </w:r>
+      <w:r>
+        <w:t xml:space="preserve">Vores use case diagram vil blive nærmere beskrevet i </w:t>
+      </w:r>
+      <w:proofErr w:type="spellStart"/>
+      <w:r>
+        <w:t>elaboration</w:t>
+      </w:r>
+      <w:proofErr w:type="spellEnd"/>
+      <w:r>
+        <w:t xml:space="preserve"> afsnittet, da det som sagt er i denne fase den skal være stabil.</w:t>
+      </w:r>
+    </w:p>
+    <w:p/>
+    <w:p>
+      <w:pPr>
+        <w:pStyle w:val="Overskrift3"/>
+        <w:rPr>
+          <w:lang w:val="en-US"/>
+        </w:rPr>
+      </w:pPr>
+      <w:bookmarkStart w:id="13" w:name="_Toc513105030"/>
+      <w:r>
+        <w:rPr>
+          <w:lang w:val="en-US"/>
+        </w:rPr>
+        <w:t>Use cases</w:t>
+      </w:r>
+      <w:bookmarkEnd w:id="13"/>
+      <w:r>
+        <w:rPr>
+          <w:lang w:val="en-US"/>
+        </w:rPr>
+        <w:t xml:space="preserve"> (Martin, review S</w:t>
+      </w:r>
+      <w:r>
+        <w:rPr>
+          <w:lang w:val="en-US"/>
+        </w:rPr>
+        <w:t>ofie)</w:t>
       </w:r>
     </w:p>
     <w:p>
@@ -4342,350 +4238,50 @@
         <w:jc w:val="both"/>
       </w:pPr>
       <w:r>
-        <w:tab/>
-      </w:r>
-      <w:r>
-        <w:t xml:space="preserve">Vores use case diagram </w:t>
-      </w:r>
-      <w:r>
-        <w:t>er forholdsvis begrænset i omfang,</w:t>
-      </w:r>
-      <w:r>
-        <w:t xml:space="preserve"> og vi har kun på nuværende tidspunkt </w:t>
-      </w:r>
-      <w:r>
-        <w:t>få</w:t>
-      </w:r>
-      <w:r>
-        <w:t xml:space="preserve"> primær</w:t>
-      </w:r>
-      <w:r>
-        <w:t>e</w:t>
-      </w:r>
-      <w:r>
-        <w:t xml:space="preserve"> aktør</w:t>
-      </w:r>
-      <w:r>
-        <w:t>er</w:t>
-      </w:r>
-      <w:r>
-        <w:t xml:space="preserve"> at fokusere på,</w:t>
-      </w:r>
-      <w:r>
-        <w:t xml:space="preserve"> </w:t>
-      </w:r>
-      <w:r>
-        <w:t>nemlig sælgeren</w:t>
-      </w:r>
-      <w:r>
-        <w:t xml:space="preserve"> og salgschefen</w:t>
-      </w:r>
-      <w:r>
-        <w:t xml:space="preserve">, </w:t>
-      </w:r>
-      <w:r>
-        <w:t>og derfor har vi valgt kun at lave ét di</w:t>
-      </w:r>
-      <w:r>
-        <w:t>a</w:t>
-      </w:r>
-      <w:r>
-        <w:t>gram</w:t>
-      </w:r>
-      <w:r>
-        <w:t xml:space="preserve">. </w:t>
-      </w:r>
-      <w:r>
-        <w:t xml:space="preserve">Hvis der var mange aktører </w:t>
-      </w:r>
-      <w:r>
-        <w:t>med</w:t>
-      </w:r>
-      <w:r>
-        <w:t xml:space="preserve"> mange use cases</w:t>
-      </w:r>
-      <w:r>
-        <w:t xml:space="preserve"> til hver</w:t>
-      </w:r>
-      <w:r>
-        <w:t>, ville det være fordelagtigt at dele di</w:t>
-      </w:r>
-      <w:r>
-        <w:t>a</w:t>
-      </w:r>
-      <w:r>
-        <w:t xml:space="preserve">grammet op, således at der var ét diagram pr. aktør. </w:t>
-      </w:r>
-      <w:r>
-        <w:t xml:space="preserve">I vores tilfælde giver det dog mest mening at beholde </w:t>
-      </w:r>
-      <w:r>
-        <w:lastRenderedPageBreak/>
-        <w:t>de identificerede use cases i ét diagram, som vi herefter kan opdatere og udvide efterhånden som proce</w:t>
-      </w:r>
-      <w:r>
-        <w:t>s</w:t>
-      </w:r>
-      <w:r>
-        <w:t xml:space="preserve">sen skrider frem i de kommende iterationer. </w:t>
-      </w:r>
-      <w:r>
-        <w:t xml:space="preserve">Notationen vi har benyttet i forbindelse med udarbejdelse af </w:t>
-      </w:r>
-      <w:r>
-        <w:t xml:space="preserve">use </w:t>
+        <w:t xml:space="preserve">Use cases spiller en stor rolle i UP, det er dem der driver projektet fremad og det er ud fra vores use cases vi vælger det næste skridt. Ved hjælp af </w:t>
       </w:r>
       <w:proofErr w:type="spellStart"/>
       <w:r>
-        <w:t>case-diagrammet</w:t>
+        <w:t>use</w:t>
       </w:r>
       <w:proofErr w:type="spellEnd"/>
       <w:r>
-        <w:t xml:space="preserve"> ses i </w:t>
-      </w:r>
-      <w:r>
-        <w:rPr>
-          <w:i/>
-        </w:rPr>
-        <w:t>figur 3</w:t>
-      </w:r>
-      <w:r>
-        <w:t>.</w:t>
-      </w:r>
-      <w:r>
-        <w:t xml:space="preserve"> </w:t>
-      </w:r>
-      <w:r>
-        <w:t xml:space="preserve">i Bilag </w:t>
-      </w:r>
-      <w:r>
-        <w:t xml:space="preserve">3 ses vores første udkast til et use </w:t>
+        <w:t xml:space="preserve"> case-diagrammet fik vi hurtigt udvalgt de første use cases vi vil tackle. En god hovedregel i UP er at tackle den use case med størst risici involveret først, netop fordi et af de primære formål med </w:t>
       </w:r>
       <w:proofErr w:type="spellStart"/>
       <w:r>
-        <w:t>case-diagram</w:t>
+        <w:t>inception</w:t>
       </w:r>
       <w:proofErr w:type="spellEnd"/>
       <w:r>
-        <w:t>.</w:t>
-      </w:r>
-      <w:r>
-        <w:t xml:space="preserve"> I</w:t>
-      </w:r>
-      <w:r>
-        <w:t xml:space="preserve"> udarbejdelsen af use case diagrammet har vi desuden haft fokus på at </w:t>
-      </w:r>
-      <w:r>
-        <w:t>de forskellige use cases og aktører alle sammen eks</w:t>
-      </w:r>
-      <w:r>
-        <w:t>i</w:t>
-      </w:r>
-      <w:r>
-        <w:t xml:space="preserve">sterer i domænemodellen. Det er endnu en måde at </w:t>
-      </w:r>
-      <w:r>
-        <w:t xml:space="preserve">sikre sig, at de use cases vi </w:t>
-      </w:r>
-      <w:r>
-        <w:t>identificerer,</w:t>
-      </w:r>
-      <w:r>
-        <w:t xml:space="preserve"> er passende og forbliver indenfor projektets </w:t>
-      </w:r>
-      <w:proofErr w:type="spellStart"/>
-      <w:r>
-        <w:t>scope</w:t>
-      </w:r>
-      <w:proofErr w:type="spellEnd"/>
-      <w:r>
-        <w:t>.</w:t>
-      </w:r>
-      <w:r>
-        <w:t xml:space="preserve"> </w:t>
-      </w:r>
-      <w:r>
-        <w:t xml:space="preserve">Som det </w:t>
-      </w:r>
-      <w:r>
-        <w:t>ses,</w:t>
-      </w:r>
-      <w:r>
-        <w:t xml:space="preserve"> er alle aktørerne, salgschef, sælger, bank og RKI repr</w:t>
-      </w:r>
-      <w:r>
-        <w:t>æ</w:t>
-      </w:r>
-      <w:r>
-        <w:t xml:space="preserve">senteret som koncepter i domænemodellen. Desuden </w:t>
-      </w:r>
-      <w:r>
-        <w:t xml:space="preserve">passer alle use </w:t>
-      </w:r>
-      <w:proofErr w:type="spellStart"/>
-      <w:r>
-        <w:t>case-titlerne</w:t>
-      </w:r>
-      <w:proofErr w:type="spellEnd"/>
-      <w:r>
-        <w:t xml:space="preserve"> til forholdet mellem de forskellige </w:t>
-      </w:r>
-      <w:r>
-        <w:t xml:space="preserve">koncepter i domænemodellen; for eksempel er ord som ”kreditvurdering” og ”rentesats” kendte både i domænemodellen og use </w:t>
-      </w:r>
-      <w:proofErr w:type="spellStart"/>
-      <w:r>
-        <w:t>case-diagrammet</w:t>
-      </w:r>
-      <w:proofErr w:type="spellEnd"/>
-      <w:r>
-        <w:t>.</w:t>
-      </w:r>
-      <w:r>
-        <w:t xml:space="preserve"> Det er desuden værd at bemærke, at alle use cases i det første </w:t>
-      </w:r>
-      <w:r>
-        <w:t xml:space="preserve">use </w:t>
-      </w:r>
-      <w:proofErr w:type="spellStart"/>
-      <w:r>
-        <w:t>case-diagram</w:t>
-      </w:r>
-      <w:proofErr w:type="spellEnd"/>
-      <w:r>
-        <w:t xml:space="preserve"> er repræsenteret som </w:t>
-      </w:r>
-      <w:proofErr w:type="spellStart"/>
-      <w:r>
-        <w:t>Concrete</w:t>
-      </w:r>
-      <w:proofErr w:type="spellEnd"/>
-      <w:r>
-        <w:t xml:space="preserve"> use cases, idet de startes af en aktør og realiserer aktørens ønskede mål med casen</w:t>
+        <w:t xml:space="preserve"> fasen er at afdække om vi overhovedet kan lave dette system. Vi udvalgte hurtigt 3 use cases, som vi i fællesskab var helt enige om var kernen i dette system, og dermed her de største risici ligger. Den store use case som vi har valgt at kalde ”FFS-UC3 - Udregn lånetilbud”</w:t>
       </w:r>
       <w:r>
         <w:rPr>
           <w:rStyle w:val="Fodnotehenvisning"/>
         </w:rPr>
-        <w:footnoteReference w:id="4"/>
-      </w:r>
-      <w:r>
-        <w:t xml:space="preserve">. </w:t>
-      </w:r>
-      <w:r>
-        <w:t xml:space="preserve">Vores use case diagram vil blive nærmere beskrevet i </w:t>
-      </w:r>
-      <w:proofErr w:type="spellStart"/>
-      <w:r>
-        <w:t>elaboration</w:t>
-      </w:r>
-      <w:proofErr w:type="spellEnd"/>
-      <w:r>
-        <w:t xml:space="preserve"> afsni</w:t>
-      </w:r>
-      <w:r>
-        <w:t>t</w:t>
-      </w:r>
-      <w:r>
-        <w:t>tet, da det som sagt er i denne fase den skal være stabil.</w:t>
-      </w:r>
-    </w:p>
-    <w:p/>
-    <w:p>
-      <w:pPr>
-        <w:pStyle w:val="Overskrift3"/>
-        <w:rPr>
-          <w:lang w:val="en-US"/>
-        </w:rPr>
-      </w:pPr>
-      <w:bookmarkStart w:id="14" w:name="_Toc513105030"/>
-      <w:r>
-        <w:rPr>
-          <w:lang w:val="en-US"/>
-        </w:rPr>
-        <w:t>Use cases</w:t>
-      </w:r>
-      <w:bookmarkEnd w:id="14"/>
-      <w:r>
-        <w:rPr>
-          <w:lang w:val="en-US"/>
-        </w:rPr>
-        <w:t xml:space="preserve"> (Martin, review S</w:t>
-      </w:r>
-      <w:r>
-        <w:rPr>
-          <w:lang w:val="en-US"/>
-        </w:rPr>
-        <w:t>ofie)</w:t>
-      </w:r>
-    </w:p>
-    <w:p>
-      <w:pPr>
-        <w:jc w:val="both"/>
-      </w:pPr>
-      <w:r>
-        <w:t xml:space="preserve">Use cases spiller en stor rolle i UP, det er dem der driver projektet fremad og det er ud fra vores use cases vi vælger det næste skridt. Ved hjælp af use </w:t>
-      </w:r>
-      <w:proofErr w:type="spellStart"/>
-      <w:r>
-        <w:t>case-diagrammet</w:t>
-      </w:r>
-      <w:proofErr w:type="spellEnd"/>
-      <w:r>
-        <w:t xml:space="preserve"> fik vi hurtigt udvalgt de første use cases vi vil tackle. En god hovedregel i UP er at tackle den use case med størst risici involveret først, netop fordi et af de primære formål med </w:t>
-      </w:r>
-      <w:proofErr w:type="spellStart"/>
-      <w:r>
-        <w:t>inception</w:t>
-      </w:r>
-      <w:proofErr w:type="spellEnd"/>
-      <w:r>
-        <w:t xml:space="preserve"> fasen er at afdække om vi overhovedet kan lave dette system. Vi udval</w:t>
-      </w:r>
-      <w:r>
-        <w:t>g</w:t>
-      </w:r>
-      <w:r>
-        <w:t>te hurtigt 3 use cases, som vi i fællesskab var helt enige om var kernen i dette system, og dermed her de største risici ligger. Den store use case som vi har valgt at kalde ”FFS-UC3 - Udregn lånetilbud”</w:t>
+        <w:footnoteReference w:id="5"/>
+      </w:r>
+      <w:r>
+        <w:t>, indeholder alle de tre trusler vi har identificeret som værende de store; vi har derfor valgt at tackle de 3 trusler som værende hver deres use case. Den første use case, kaldet ”FFS-UC1 - Tjek kreditværdighed”</w:t>
       </w:r>
       <w:r>
         <w:rPr>
           <w:rStyle w:val="Fodnotehenvisning"/>
         </w:rPr>
-        <w:footnoteReference w:id="5"/>
-      </w:r>
-      <w:r>
-        <w:t>, indeholder alle de tre trusler vi har identificeret som værende de store; vi har derfor valgt at tackle de 3 trusler som værende hver deres use case. Den første use case, kaldet ”FFS-UC1 - Tjek kreditværdighed”</w:t>
+        <w:footnoteReference w:id="6"/>
+      </w:r>
+      <w:r>
+        <w:t>, blev så til en underfunktion af UC3. Det samme gør sig gældende for ”FFS-UC2 - Indhent aktuel rentesats”</w:t>
       </w:r>
       <w:r>
         <w:rPr>
           <w:rStyle w:val="Fodnotehenvisning"/>
         </w:rPr>
-        <w:footnoteReference w:id="6"/>
-      </w:r>
-      <w:r>
-        <w:t>, blev så til en underfunktion af UC3. Det samme gør sig gældende for ”FFS-UC2 - Indhent aktuel rentesats”</w:t>
-      </w:r>
-      <w:r>
-        <w:rPr>
-          <w:rStyle w:val="Fodnotehenvisning"/>
-        </w:rPr>
         <w:footnoteReference w:id="7"/>
       </w:r>
       <w:r>
-        <w:t>. Vi har valgt at beskrive disse use cases formelt; vi kunne også have brugt et uformelt use case format, men vi mener, at eftersom dette er kernen af systemet, vil det hjælpe fremadreddet, at de er beskrevet på det formelle n</w:t>
-      </w:r>
-      <w:r>
-        <w:t>i</w:t>
-      </w:r>
-      <w:r>
-        <w:t>veau. Det formelle format er netop godt, fordi de funktionelle krav bliver beskrevet på en formel og utvet</w:t>
-      </w:r>
-      <w:r>
-        <w:t>y</w:t>
-      </w:r>
-      <w:r>
-        <w:t xml:space="preserve">dig måde. Målet er at få beskrevet hovedscenariet og alle variationer af dette. </w:t>
+        <w:t xml:space="preserve">. Vi har valgt at beskrive disse use cases formelt; vi kunne også have brugt et uformelt use case format, men vi mener, at eftersom dette er kernen af systemet, vil det hjælpe fremadreddet, at de er beskrevet på det formelle niveau. Det formelle format er netop godt, fordi de funktionelle krav bliver beskrevet på en formel og utvetydig måde. Målet er at få beskrevet hovedscenariet og alle variationer af dette. </w:t>
       </w:r>
     </w:p>
     <w:p>
@@ -4764,43 +4360,19 @@
         <w:rPr>
           <w:b/>
         </w:rPr>
-        <w:t>Foru</w:t>
+        <w:t>Forudsætninger</w:t>
+      </w:r>
+      <w:r>
+        <w:t xml:space="preserve"> dækker over krav der skal være opfyldt før use casens udførelse kan gå i gang. Det kan være andre use cases som skal være afviklet først, som vi ser i vores UC3. Det er vigtigt at man ikke nævner trivielle forudsætninger, da det ikke har nogen værdi for os som udviklere – eksempelvis ”computeren er tændt” eller ”brugeren er logget ind” hvis de ting siger sig selv. </w:t>
       </w:r>
       <w:r>
         <w:rPr>
           <w:b/>
         </w:rPr>
-        <w:t>d</w:t>
-      </w:r>
-      <w:r>
-        <w:rPr>
-          <w:b/>
-        </w:rPr>
-        <w:t>sætninger</w:t>
-      </w:r>
-      <w:r>
-        <w:t xml:space="preserve"> dækker over krav der skal være opfyldt før use casens udførelse kan gå i gang. Det kan være andre use cases som skal være afviklet først, som vi ser i vores UC3. Det er vigtigt at man ikke nævner triv</w:t>
-      </w:r>
-      <w:r>
-        <w:t>i</w:t>
-      </w:r>
-      <w:r>
-        <w:t xml:space="preserve">elle forudsætninger, da det ikke har nogen værdi for os som udviklere – eksempelvis ”computeren er tændt” eller ”brugeren er logget ind” hvis de ting siger sig selv. </w:t>
-      </w:r>
-      <w:r>
-        <w:rPr>
-          <w:b/>
-        </w:rPr>
         <w:t>Succesgaranti</w:t>
       </w:r>
       <w:r>
-        <w:t xml:space="preserve"> dækker over de forhold der skal være opfyldte ved use casens afslutning. De gælder primært for hovedscenariet, men alternative scenariers su</w:t>
-      </w:r>
-      <w:r>
-        <w:t>c</w:t>
-      </w:r>
-      <w:r>
-        <w:t xml:space="preserve">cesgarantier kan også beskrives. disse succesgarantier bør opfylde alle vores interessenters interesser. For vores use cases var det ret simpelt og ligefrem at beskrive vores succesgarantier, da de bare er opfyldt når den funktion er fuldendt korrekt. </w:t>
+        <w:t xml:space="preserve"> dækker over de forhold der skal være opfyldte ved use casens afslutning. De gælder primært for hovedscenariet, men alternative scenariers succesgarantier kan også beskrives. disse succesgarantier bør opfylde alle vores interessenters interesser. For vores use cases var det ret simpelt og ligefrem at beskrive vores succesgarantier, da de bare er opfyldt når den funktion er fuldendt korrekt. </w:t>
       </w:r>
     </w:p>
     <w:p>
@@ -4824,13 +4396,7 @@
         <w:t>Varianter</w:t>
       </w:r>
       <w:r>
-        <w:t xml:space="preserve"> er hvor man beskriver alternative scenarier, der kan give en variation fra hovedscenariet - både successcenarier men også fejlhåndteringsscenarier. Disse varianter består af 2 trin. Første trin er betinge</w:t>
-      </w:r>
-      <w:r>
-        <w:t>l</w:t>
-      </w:r>
-      <w:r>
-        <w:t xml:space="preserve">sen, her beskrives betingelsen samt hvordan den opdages. Trin 2 er håndteringen. Her beskrives de trin, der skal tages i denne variation, hvilket kan lede til en fortsættelse til hovedscenariet eller specifikt vælge at afslutte use casen. De primære varianter, vi har brugt i vores UC1 og UC2, er fejlhåndteringer. </w:t>
+        <w:t xml:space="preserve"> er hvor man beskriver alternative scenarier, der kan give en variation fra hovedscenariet - både successcenarier men også fejlhåndteringsscenarier. Disse varianter består af 2 trin. Første trin er betingelsen, her beskrives betingelsen samt hvordan den opdages. Trin 2 er håndteringen. Her beskrives de trin, der skal tages i denne variation, hvilket kan lede til en fortsættelse til hovedscenariet eller specifikt vælge at afslutte use casen. De primære varianter, vi har brugt i vores UC1 og UC2, er fejlhåndteringer. </w:t>
       </w:r>
       <w:r>
         <w:rPr>
@@ -4856,20 +4422,11 @@
         <w:t>Ikke-funktionelle krav</w:t>
       </w:r>
       <w:r>
-        <w:t>, som hører til use casen, eller som afdækkes mens use casen udføres, tilføjes her; de bør dog også blive tilføjet til den supplerende kravspecifikation senere. Et af de ikke funkti</w:t>
-      </w:r>
-      <w:r>
-        <w:t>o</w:t>
+        <w:t>, som hører til use casen, eller som afdækkes mens use casen udføres, tilføjes her; de bør dog også blive tilføjet til den supplerende kravspecifikation senere. Et af de ikke funktio</w:t>
       </w:r>
       <w:r>
         <w:lastRenderedPageBreak/>
-        <w:t>nelle krav, som går igen i både UC1 og UC2, er kravet om at vores kald til RKI og bank ikke må påvirke bru</w:t>
-      </w:r>
-      <w:r>
-        <w:t>g</w:t>
-      </w:r>
-      <w:r>
-        <w:t xml:space="preserve">barheden af vores brugergrænseflade, mens de foretages. </w:t>
+        <w:t xml:space="preserve">nelle krav, som går igen i både UC1 og UC2, er kravet om at vores kald til RKI og bank ikke må påvirke brugbarheden af vores brugergrænseflade, mens de foretages. </w:t>
       </w:r>
       <w:r>
         <w:rPr>
@@ -4878,13 +4435,7 @@
         <w:t>Hyppighed</w:t>
       </w:r>
       <w:r>
-        <w:t xml:space="preserve"> beskriver hvor tit en use case for</w:t>
-      </w:r>
-      <w:r>
-        <w:t>e</w:t>
-      </w:r>
-      <w:r>
-        <w:t xml:space="preserve">kommer. I vores tilfælde er det ikke noget, der reelt vil ske hurtigt efter hinanden - vi har dog skrevet ofte fordi vi mener vores system skal kunne understøtte at man laver disse kald inden for kort tid (for eksempel mange gange på én dag). Det sidste punkt på den formelle use case er </w:t>
+        <w:t xml:space="preserve"> beskriver hvor tit en use case forekommer. I vores tilfælde er det ikke noget, der reelt vil ske hurtigt efter hinanden - vi har dog skrevet ofte fordi vi mener vores system skal kunne understøtte at man laver disse kald inden for kort tid (for eksempel mange gange på én dag). Det sidste punkt på den formelle use case er </w:t>
       </w:r>
       <w:r>
         <w:rPr>
@@ -4901,132 +4452,120 @@
       <w:pPr>
         <w:pStyle w:val="Overskrift3"/>
       </w:pPr>
-      <w:bookmarkStart w:id="15" w:name="_Toc513191686"/>
+      <w:bookmarkStart w:id="14" w:name="_Toc513191686"/>
       <w:r>
         <w:t>Systemsekvensdiagrammer</w:t>
       </w:r>
       <w:r>
         <w:t>(Shahnaz)</w:t>
       </w:r>
+      <w:bookmarkEnd w:id="14"/>
+    </w:p>
+    <w:p>
+      <w:r>
+        <w:t xml:space="preserve">Systemsekvensdiagrammer viser at hvordan en bruger </w:t>
+      </w:r>
+      <w:r>
+        <w:t>kommunikation med</w:t>
+      </w:r>
+      <w:r>
+        <w:t xml:space="preserve"> systemet</w:t>
+      </w:r>
+      <w:r>
+        <w:t xml:space="preserve"> i forhold til en konkrete </w:t>
+      </w:r>
+      <w:proofErr w:type="spellStart"/>
+      <w:r>
+        <w:t>usecase</w:t>
+      </w:r>
+      <w:proofErr w:type="spellEnd"/>
+      <w:r>
+        <w:t xml:space="preserve"> scenarier, den også fokuserer på hvad </w:t>
+      </w:r>
+      <w:r>
+        <w:t>systemets</w:t>
+      </w:r>
+      <w:r>
+        <w:t xml:space="preserve"> respons er, ved en bestemte stimuli. </w:t>
+      </w:r>
+      <w:r>
+        <w:t xml:space="preserve">I SDD kigger vi på systemet ligesom en </w:t>
+      </w:r>
+      <w:proofErr w:type="spellStart"/>
+      <w:r>
+        <w:t>blak</w:t>
+      </w:r>
+      <w:proofErr w:type="spellEnd"/>
+      <w:r>
+        <w:t xml:space="preserve"> </w:t>
+      </w:r>
+      <w:proofErr w:type="spellStart"/>
+      <w:r>
+        <w:t>box</w:t>
+      </w:r>
+      <w:proofErr w:type="spellEnd"/>
+      <w:r>
+        <w:t xml:space="preserve">, og vi viser alle de funktioner som kommer fra en </w:t>
+      </w:r>
+      <w:proofErr w:type="spellStart"/>
+      <w:r>
+        <w:t>usecase</w:t>
+      </w:r>
+      <w:proofErr w:type="spellEnd"/>
+      <w:r>
+        <w:t xml:space="preserve"> på systemet. SDD er rigtig godt til at analysere systemet og viser enlige hvad systemet gøre. Den er også meget godt at viser rollerne</w:t>
+      </w:r>
+      <w:r>
+        <w:t>(aktør) i</w:t>
+      </w:r>
+      <w:r>
+        <w:t xml:space="preserve"> systemet.</w:t>
+      </w:r>
+      <w:r>
+        <w:t xml:space="preserve"> Vi bruger SSD til at identificerer system operationer. </w:t>
+      </w:r>
+    </w:p>
+    <w:p/>
+    <w:p>
+      <w:pPr>
+        <w:pStyle w:val="Overskrift3"/>
+      </w:pPr>
+      <w:bookmarkStart w:id="15" w:name="_Toc513191687"/>
+      <w:r>
+        <w:t>Operationskontrakter</w:t>
+      </w:r>
       <w:bookmarkEnd w:id="15"/>
     </w:p>
     <w:p>
-      <w:r>
-        <w:t xml:space="preserve">Systemsekvensdiagrammer viser at hvordan en bruger </w:t>
-      </w:r>
-      <w:r>
-        <w:t>kommunikation med</w:t>
-      </w:r>
-      <w:r>
-        <w:t xml:space="preserve"> systemet</w:t>
-      </w:r>
-      <w:r>
-        <w:t xml:space="preserve"> i forhold til en ko</w:t>
-      </w:r>
-      <w:r>
-        <w:t>n</w:t>
-      </w:r>
-      <w:r>
-        <w:t xml:space="preserve">krete </w:t>
-      </w:r>
-      <w:proofErr w:type="spellStart"/>
-      <w:r>
-        <w:t>usecase</w:t>
-      </w:r>
-      <w:proofErr w:type="spellEnd"/>
-      <w:r>
-        <w:t xml:space="preserve"> scenarier, den også fokuserer på hvad </w:t>
-      </w:r>
-      <w:r>
-        <w:t>systemets</w:t>
-      </w:r>
-      <w:r>
-        <w:t xml:space="preserve"> respons er, ved en bestemte stimuli. </w:t>
-      </w:r>
-      <w:r>
-        <w:t xml:space="preserve">I SDD kigger vi på systemet ligesom en </w:t>
-      </w:r>
-      <w:proofErr w:type="spellStart"/>
-      <w:r>
-        <w:t>blak</w:t>
-      </w:r>
-      <w:proofErr w:type="spellEnd"/>
-      <w:r>
-        <w:t xml:space="preserve"> </w:t>
-      </w:r>
-      <w:proofErr w:type="spellStart"/>
-      <w:r>
-        <w:t>box</w:t>
-      </w:r>
-      <w:proofErr w:type="spellEnd"/>
-      <w:r>
-        <w:t xml:space="preserve">, og vi viser alle de funktioner som kommer fra en </w:t>
-      </w:r>
-      <w:proofErr w:type="spellStart"/>
-      <w:r>
-        <w:t>usecase</w:t>
-      </w:r>
-      <w:proofErr w:type="spellEnd"/>
-      <w:r>
-        <w:t xml:space="preserve"> på s</w:t>
-      </w:r>
-      <w:r>
-        <w:t>y</w:t>
-      </w:r>
-      <w:r>
-        <w:t>stemet. SDD er rigtig godt til at analysere systemet og viser enlige hvad systemet gøre. Den er også meget godt at viser rollerne</w:t>
-      </w:r>
-      <w:r>
-        <w:t>(aktør) i</w:t>
-      </w:r>
-      <w:r>
-        <w:t xml:space="preserve"> systemet.</w:t>
-      </w:r>
-      <w:r>
-        <w:t xml:space="preserve"> Vi bruger SSD til at identificerer system operationer. </w:t>
-      </w:r>
-    </w:p>
-    <w:p/>
+      <w:pPr>
+        <w:pStyle w:val="Ingenafstand"/>
+      </w:pPr>
+    </w:p>
+    <w:p>
+      <w:pPr>
+        <w:pStyle w:val="Ingenafstand"/>
+      </w:pPr>
+    </w:p>
+    <w:p>
+      <w:pPr>
+        <w:pStyle w:val="Ingenafstand"/>
+      </w:pPr>
+    </w:p>
     <w:p>
       <w:pPr>
         <w:pStyle w:val="Overskrift3"/>
       </w:pPr>
-      <w:bookmarkStart w:id="16" w:name="_Toc513191687"/>
-      <w:r>
-        <w:t>Operationskontrakter</w:t>
+      <w:bookmarkStart w:id="16" w:name="_Toc513191688"/>
+      <w:r>
+        <w:t>Klassediagram</w:t>
+      </w:r>
+      <w:r>
+        <w:t xml:space="preserve"> – trelagsarkitektur </w:t>
+      </w:r>
+      <w:r>
+        <w:t>(Shahnaz)</w:t>
       </w:r>
       <w:bookmarkEnd w:id="16"/>
-    </w:p>
-    <w:p>
-      <w:pPr>
-        <w:pStyle w:val="Ingenafstand"/>
-      </w:pPr>
-    </w:p>
-    <w:p>
-      <w:pPr>
-        <w:pStyle w:val="Ingenafstand"/>
-      </w:pPr>
-    </w:p>
-    <w:p>
-      <w:pPr>
-        <w:pStyle w:val="Ingenafstand"/>
-      </w:pPr>
-    </w:p>
-    <w:p>
-      <w:pPr>
-        <w:pStyle w:val="Overskrift3"/>
-      </w:pPr>
-      <w:bookmarkStart w:id="17" w:name="_Toc513191688"/>
-      <w:r>
-        <w:t>Klassediagram</w:t>
-      </w:r>
-      <w:r>
-        <w:t xml:space="preserve"> – trelagsarkitektur </w:t>
-      </w:r>
-      <w:r>
-        <w:t>(Shahnaz)</w:t>
-      </w:r>
-      <w:bookmarkEnd w:id="17"/>
     </w:p>
     <w:p>
       <w:pPr>
@@ -5047,7 +4586,7 @@
           <w:sz w:val="22"/>
           <w:szCs w:val="22"/>
         </w:rPr>
-        <w:t>Trelags-arkitektur</w:t>
+        <w:t>Trelags</w:t>
       </w:r>
       <w:proofErr w:type="spellEnd"/>
       <w:r>
@@ -5057,8 +4596,9 @@
           <w:sz w:val="22"/>
           <w:szCs w:val="22"/>
         </w:rPr>
-        <w:t xml:space="preserve"> er en model til beskrivelse af de blokke et program er opbygget af. Modellen a</w:t>
-      </w:r>
+        <w:t xml:space="preserve">-arkitektur er en model til beskrivelse af de blokke et program er opbygget af. Modellen anvendes blandt andet fordi det gør det nemmere at overskue kommunikationen mellem lagene og kommunikationen med </w:t>
+      </w:r>
+      <w:proofErr w:type="spellStart"/>
       <w:r>
         <w:rPr>
           <w:rFonts w:ascii="Georgia" w:hAnsi="Georgia" w:cs="Arial"/>
@@ -5066,8 +4606,9 @@
           <w:sz w:val="22"/>
           <w:szCs w:val="22"/>
         </w:rPr>
-        <w:t>n</w:t>
-      </w:r>
+        <w:t>brugerene</w:t>
+      </w:r>
+      <w:proofErr w:type="spellEnd"/>
       <w:r>
         <w:rPr>
           <w:rFonts w:ascii="Georgia" w:hAnsi="Georgia" w:cs="Arial"/>
@@ -5075,9 +4616,8 @@
           <w:sz w:val="22"/>
           <w:szCs w:val="22"/>
         </w:rPr>
-        <w:t xml:space="preserve">vendes blandt andet fordi det gør det nemmere at overskue kommunikationen mellem lagene og kommunikationen med </w:t>
-      </w:r>
-      <w:proofErr w:type="spellStart"/>
+        <w:t xml:space="preserve"> og med andre IT-systemer. Vi bruger </w:t>
+      </w:r>
       <w:r>
         <w:rPr>
           <w:rFonts w:ascii="Georgia" w:hAnsi="Georgia" w:cs="Arial"/>
@@ -5085,18 +4625,20 @@
           <w:sz w:val="22"/>
           <w:szCs w:val="22"/>
         </w:rPr>
-        <w:t>brugerene</w:t>
-      </w:r>
-      <w:proofErr w:type="spellEnd"/>
-      <w:r>
+        <w:t xml:space="preserve">trelagsarkitektur til at styrer på vores system og vi sætter klasser i klassediagram på plads til at vi kan selv se hver opgaven til enkelte klasse i vores system. </w:t>
+      </w:r>
+    </w:p>
+    <w:p>
+      <w:pPr>
+        <w:pStyle w:val="NormalWeb"/>
+        <w:spacing w:before="104" w:beforeAutospacing="0" w:after="104" w:afterAutospacing="0" w:line="334" w:lineRule="atLeast"/>
         <w:rPr>
           <w:rFonts w:ascii="Georgia" w:hAnsi="Georgia" w:cs="Arial"/>
           <w:color w:val="252525"/>
           <w:sz w:val="22"/>
           <w:szCs w:val="22"/>
         </w:rPr>
-        <w:t xml:space="preserve"> og med andre IT-systemer. Vi bruger </w:t>
-      </w:r>
+      </w:pPr>
       <w:r>
         <w:rPr>
           <w:rFonts w:ascii="Georgia" w:hAnsi="Georgia" w:cs="Arial"/>
@@ -5104,7 +4646,7 @@
           <w:sz w:val="22"/>
           <w:szCs w:val="22"/>
         </w:rPr>
-        <w:t>trelagsarkitektur til at st</w:t>
+        <w:t>Udover det når men bruger interfaces og trelagsarkitektur til at gøre vores system mere b</w:t>
       </w:r>
       <w:r>
         <w:rPr>
@@ -5113,64 +4655,7 @@
           <w:sz w:val="22"/>
           <w:szCs w:val="22"/>
         </w:rPr>
-        <w:t>y</w:t>
-      </w:r>
-      <w:r>
-        <w:rPr>
-          <w:rFonts w:ascii="Georgia" w:hAnsi="Georgia" w:cs="Arial"/>
-          <w:color w:val="252525"/>
-          <w:sz w:val="22"/>
-          <w:szCs w:val="22"/>
-        </w:rPr>
-        <w:t xml:space="preserve">rer på vores system og vi sætter klasser i klassediagram på plads til at vi kan selv se hver opgaven til enkelte klasse i vores system. </w:t>
-      </w:r>
-    </w:p>
-    <w:p>
-      <w:pPr>
-        <w:pStyle w:val="NormalWeb"/>
-        <w:spacing w:before="104" w:beforeAutospacing="0" w:after="104" w:afterAutospacing="0" w:line="334" w:lineRule="atLeast"/>
-        <w:rPr>
-          <w:rFonts w:ascii="Georgia" w:hAnsi="Georgia" w:cs="Arial"/>
-          <w:color w:val="252525"/>
-          <w:sz w:val="22"/>
-          <w:szCs w:val="22"/>
-        </w:rPr>
-      </w:pPr>
-      <w:r>
-        <w:rPr>
-          <w:rFonts w:ascii="Georgia" w:hAnsi="Georgia" w:cs="Arial"/>
-          <w:color w:val="252525"/>
-          <w:sz w:val="22"/>
-          <w:szCs w:val="22"/>
-        </w:rPr>
-        <w:t>Udover det når men bruger interfaces og trelagsarkitektur til at gøre vores system mere b</w:t>
-      </w:r>
-      <w:r>
-        <w:rPr>
-          <w:rFonts w:ascii="Georgia" w:hAnsi="Georgia" w:cs="Arial"/>
-          <w:color w:val="252525"/>
-          <w:sz w:val="22"/>
-          <w:szCs w:val="22"/>
-        </w:rPr>
-        <w:t>rugerve</w:t>
-      </w:r>
-      <w:r>
-        <w:rPr>
-          <w:rFonts w:ascii="Georgia" w:hAnsi="Georgia" w:cs="Arial"/>
-          <w:color w:val="252525"/>
-          <w:sz w:val="22"/>
-          <w:szCs w:val="22"/>
-        </w:rPr>
-        <w:t>n</w:t>
-      </w:r>
-      <w:r>
-        <w:rPr>
-          <w:rFonts w:ascii="Georgia" w:hAnsi="Georgia" w:cs="Arial"/>
-          <w:color w:val="252525"/>
-          <w:sz w:val="22"/>
-          <w:szCs w:val="22"/>
-        </w:rPr>
-        <w:t>lig til andre udvikler i fremtid.</w:t>
+        <w:t>rugervenlig til andre udvikler i fremtid.</w:t>
       </w:r>
     </w:p>
     <w:p>
@@ -5230,21 +4715,7 @@
           <w:rFonts w:ascii="Georgia" w:hAnsi="Georgia" w:cs="Arial"/>
           <w:color w:val="252525"/>
         </w:rPr>
-        <w:t>: Det øverste lag der håndterer modtagelse og præsentation af data. Dette lag er kend</w:t>
-      </w:r>
-      <w:r>
-        <w:rPr>
-          <w:rFonts w:ascii="Georgia" w:hAnsi="Georgia" w:cs="Arial"/>
-          <w:color w:val="252525"/>
-        </w:rPr>
-        <w:t>e</w:t>
-      </w:r>
-      <w:r>
-        <w:rPr>
-          <w:rFonts w:ascii="Georgia" w:hAnsi="Georgia" w:cs="Arial"/>
-          <w:color w:val="252525"/>
-        </w:rPr>
-        <w:t>tegnet ved at være ”tæt” på brugeren af programmet.</w:t>
+        <w:t>: Det øverste lag der håndterer modtagelse og præsentation af data. Dette lag er kendetegnet ved at være ”tæt” på brugeren af programmet.</w:t>
       </w:r>
       <w:r>
         <w:rPr>
@@ -5331,7 +4802,7 @@
                     <a:blip r:embed="rId16" cstate="print">
                       <a:extLst>
                         <a:ext uri="{28A0092B-C50C-407E-A947-70E740481C1C}">
-                          <a14:useLocalDpi xmlns:a14="http://schemas.microsoft.com/office/drawing/2010/main" xmlns:wps="http://schemas.microsoft.com/office/word/2010/wordprocessingShape" xmlns:wpi="http://schemas.microsoft.com/office/word/2010/wordprocessingInk" xmlns:wpg="http://schemas.microsoft.com/office/word/2010/wordprocessingGroup" xmlns:w16se="http://schemas.microsoft.com/office/word/2015/wordml/symex" xmlns:w16cid="http://schemas.microsoft.com/office/word/2016/wordml/cid" xmlns:w15="http://schemas.microsoft.com/office/word/2012/wordml" xmlns:w14="http://schemas.microsoft.com/office/word/2010/wordml" xmlns:w="http://schemas.openxmlformats.org/wordprocessingml/2006/main" xmlns:w10="urn:schemas-microsoft-com:office:word" xmlns:wp14="http://schemas.microsoft.com/office/word/2010/wordprocessingDrawing" xmlns:v="urn:schemas-microsoft-com:vml" xmlns:o="urn:schemas-microsoft-com:office:office" xmlns:am3d="http://schemas.microsoft.com/office/drawing/2017/model3d" xmlns:aink="http://schemas.microsoft.com/office/drawing/2016/ink" xmlns:mc="http://schemas.openxmlformats.org/markup-compatibility/2006" xmlns:cx8="http://schemas.microsoft.com/office/drawing/2016/5/14/chartex" xmlns:cx7="http://schemas.microsoft.com/office/drawing/2016/5/13/chartex" xmlns:cx6="http://schemas.microsoft.com/office/drawing/2016/5/12/chartex" xmlns:cx5="http://schemas.microsoft.com/office/drawing/2016/5/11/chartex" xmlns:cx4="http://schemas.microsoft.com/office/drawing/2016/5/10/chartex" xmlns:cx3="http://schemas.microsoft.com/office/drawing/2016/5/9/chartex" xmlns:cx2="http://schemas.microsoft.com/office/drawing/2015/10/21/chartex" xmlns:cx1="http://schemas.microsoft.com/office/drawing/2015/9/8/chartex" xmlns:cx="http://schemas.microsoft.com/office/drawing/2014/chartex" xmlns:wpc="http://schemas.microsoft.com/office/word/2010/wordprocessingCanvas" xmlns="" val="0"/>
+                          <a14:useLocalDpi xmlns:a14="http://schemas.microsoft.com/office/drawing/2010/main" val="0"/>
                         </a:ext>
                       </a:extLst>
                     </a:blip>
@@ -5391,10 +4862,874 @@
         <w:spacing w:before="100" w:beforeAutospacing="1" w:after="21" w:line="240" w:lineRule="auto"/>
         <w:ind w:left="334"/>
         <w:rPr>
-          <w:rFonts w:ascii="Arial" w:hAnsi="Arial" w:cs="Arial"/>
-          <w:color w:val="252525"/>
-        </w:rPr>
-      </w:pPr>
+          <w:rFonts w:asciiTheme="majorHAnsi" w:hAnsiTheme="majorHAnsi" w:cs="Arial"/>
+          <w:color w:val="8F0000" w:themeColor="accent2" w:themeShade="BF"/>
+          <w:sz w:val="24"/>
+          <w:szCs w:val="24"/>
+        </w:rPr>
+      </w:pPr>
+      <w:proofErr w:type="spellStart"/>
+      <w:r>
+        <w:rPr>
+          <w:rFonts w:asciiTheme="majorHAnsi" w:hAnsiTheme="majorHAnsi" w:cs="Arial"/>
+          <w:color w:val="8F0000" w:themeColor="accent2" w:themeShade="BF"/>
+          <w:sz w:val="24"/>
+          <w:szCs w:val="24"/>
+        </w:rPr>
+        <w:t>DataModel</w:t>
+      </w:r>
+      <w:proofErr w:type="spellEnd"/>
+      <w:r>
+        <w:rPr>
+          <w:rFonts w:asciiTheme="majorHAnsi" w:hAnsiTheme="majorHAnsi" w:cs="Arial"/>
+          <w:color w:val="8F0000" w:themeColor="accent2" w:themeShade="BF"/>
+          <w:sz w:val="24"/>
+          <w:szCs w:val="24"/>
+        </w:rPr>
+        <w:t>(Shahnaz)</w:t>
+      </w:r>
+    </w:p>
+    <w:p>
+      <w:pPr>
+        <w:spacing w:before="100" w:beforeAutospacing="1" w:after="21" w:line="240" w:lineRule="auto"/>
+        <w:ind w:left="334"/>
+        <w:rPr>
+          <w:rFonts w:ascii="Arial" w:hAnsi="Arial" w:cs="Arial"/>
+          <w:color w:val="252525"/>
+        </w:rPr>
+      </w:pPr>
+      <w:r>
+        <w:rPr>
+          <w:rFonts w:ascii="Arial" w:hAnsi="Arial" w:cs="Arial"/>
+          <w:color w:val="252525"/>
+        </w:rPr>
+        <w:t xml:space="preserve">Data modellering er en proces, der bruges til at definere og analysere datakrav, der er nødvendige for at understøtte forretningsprocesserne inden for rammerne af tilsvarende informationssystemer i organisationer. Processen med datamodellering involverer derfor professionelle datamodellerer, der arbejder tæt sammen med forretningsmæssige interessenter, samt potentielle brugere af </w:t>
+      </w:r>
+      <w:proofErr w:type="spellStart"/>
+      <w:r>
+        <w:rPr>
+          <w:rFonts w:ascii="Arial" w:hAnsi="Arial" w:cs="Arial"/>
+          <w:color w:val="252525"/>
+        </w:rPr>
+        <w:t>informati-onssystemet</w:t>
+      </w:r>
+      <w:proofErr w:type="spellEnd"/>
+      <w:r>
+        <w:rPr>
+          <w:rFonts w:ascii="Arial" w:hAnsi="Arial" w:cs="Arial"/>
+          <w:color w:val="252525"/>
+        </w:rPr>
+        <w:t>.</w:t>
+      </w:r>
+    </w:p>
+    <w:p>
+      <w:pPr>
+        <w:spacing w:before="100" w:beforeAutospacing="1" w:after="21" w:line="240" w:lineRule="auto"/>
+        <w:ind w:left="334"/>
+        <w:rPr>
+          <w:rFonts w:ascii="Arial" w:hAnsi="Arial" w:cs="Arial"/>
+          <w:color w:val="252525"/>
+        </w:rPr>
+      </w:pPr>
+      <w:r>
+        <w:rPr>
+          <w:rFonts w:ascii="Arial" w:hAnsi="Arial" w:cs="Arial"/>
+          <w:color w:val="252525"/>
+        </w:rPr>
+        <w:t xml:space="preserve">Data modellering teknikker og metoder bruges til at model data på en standard, konsistent, </w:t>
+      </w:r>
+      <w:proofErr w:type="spellStart"/>
+      <w:r>
+        <w:rPr>
+          <w:rFonts w:ascii="Arial" w:hAnsi="Arial" w:cs="Arial"/>
+          <w:color w:val="252525"/>
+        </w:rPr>
+        <w:t>forudsi-gelig</w:t>
+      </w:r>
+      <w:proofErr w:type="spellEnd"/>
+      <w:r>
+        <w:rPr>
+          <w:rFonts w:ascii="Arial" w:hAnsi="Arial" w:cs="Arial"/>
+          <w:color w:val="252525"/>
+        </w:rPr>
+        <w:t xml:space="preserve"> måde for at styre det som en ressource. Brugen af datamodelleringsstandarder anbefales </w:t>
+      </w:r>
+      <w:proofErr w:type="spellStart"/>
+      <w:r>
+        <w:rPr>
+          <w:rFonts w:ascii="Arial" w:hAnsi="Arial" w:cs="Arial"/>
+          <w:color w:val="252525"/>
+        </w:rPr>
+        <w:t>kraf-tigt</w:t>
+      </w:r>
+      <w:proofErr w:type="spellEnd"/>
+      <w:r>
+        <w:rPr>
+          <w:rFonts w:ascii="Arial" w:hAnsi="Arial" w:cs="Arial"/>
+          <w:color w:val="252525"/>
+        </w:rPr>
+        <w:t xml:space="preserve"> for alle projekter, der kræver et standardmiddel til at definere og analysere data i en organisation, fx ved hjælp af datamodellering:</w:t>
+      </w:r>
+    </w:p>
+    <w:p>
+      <w:pPr>
+        <w:spacing w:before="100" w:beforeAutospacing="1" w:after="21" w:line="240" w:lineRule="auto"/>
+        <w:ind w:left="334"/>
+        <w:rPr>
+          <w:rFonts w:ascii="Arial" w:hAnsi="Arial" w:cs="Arial"/>
+          <w:color w:val="252525"/>
+        </w:rPr>
+      </w:pPr>
+      <w:r>
+        <w:rPr>
+          <w:rFonts w:ascii="Arial" w:hAnsi="Arial" w:cs="Arial"/>
+          <w:color w:val="252525"/>
+        </w:rPr>
+        <w:t xml:space="preserve">Data modellering kan udføres under forskellige typer projekter og i flere faser af projekter. </w:t>
+      </w:r>
+      <w:proofErr w:type="spellStart"/>
+      <w:r>
+        <w:rPr>
+          <w:rFonts w:ascii="Arial" w:hAnsi="Arial" w:cs="Arial"/>
+          <w:color w:val="252525"/>
+        </w:rPr>
+        <w:t>Datamo</w:t>
+      </w:r>
+      <w:proofErr w:type="spellEnd"/>
+      <w:r>
+        <w:rPr>
+          <w:rFonts w:ascii="Arial" w:hAnsi="Arial" w:cs="Arial"/>
+          <w:color w:val="252525"/>
+        </w:rPr>
+        <w:t xml:space="preserve">-dellerne er progressive; Der er ikke noget som den endelige datamodel for en virksomhed eller en applikation. I stedet skal en datamodel betragtes som et levende dokument, som vil ændre sig som reaktion på en skiftende forretning. Datamodellerne skal ideelt set opbevares i et lager, så de kan hentes, udvides og redigeres over tid. Strategisk datamodellering: Dette er en del af etableringen af en informationssystemstrategi, der definerer en overordnet vision og arkitektur for </w:t>
+      </w:r>
+      <w:proofErr w:type="spellStart"/>
+      <w:r>
+        <w:rPr>
+          <w:rFonts w:ascii="Arial" w:hAnsi="Arial" w:cs="Arial"/>
+          <w:color w:val="252525"/>
+        </w:rPr>
+        <w:t>informationssy-stemer</w:t>
+      </w:r>
+      <w:proofErr w:type="spellEnd"/>
+      <w:r>
+        <w:rPr>
+          <w:rFonts w:ascii="Arial" w:hAnsi="Arial" w:cs="Arial"/>
+          <w:color w:val="252525"/>
+        </w:rPr>
+        <w:t>. Informationsteknologi er en metode, der omfatter denne tilgang.</w:t>
+      </w:r>
+    </w:p>
+    <w:p>
+      <w:pPr>
+        <w:spacing w:before="100" w:beforeAutospacing="1" w:after="21" w:line="240" w:lineRule="auto"/>
+        <w:ind w:left="334"/>
+        <w:rPr>
+          <w:rFonts w:ascii="Arial" w:hAnsi="Arial" w:cs="Arial"/>
+          <w:color w:val="252525"/>
+        </w:rPr>
+      </w:pPr>
+      <w:r>
+        <w:rPr>
+          <w:rFonts w:ascii="Arial" w:hAnsi="Arial" w:cs="Arial"/>
+          <w:color w:val="252525"/>
+        </w:rPr>
+        <w:t>Data modellering under systemanalyse: I systemanalyse oprettes logiske datamodeller som led i udviklingen af nye databaser.</w:t>
+      </w:r>
+    </w:p>
+    <w:p>
+      <w:pPr>
+        <w:spacing w:before="100" w:beforeAutospacing="1" w:after="21" w:line="240" w:lineRule="auto"/>
+        <w:ind w:left="334"/>
+        <w:rPr>
+          <w:rFonts w:ascii="Arial" w:hAnsi="Arial" w:cs="Arial"/>
+          <w:color w:val="252525"/>
+        </w:rPr>
+      </w:pPr>
+    </w:p>
+    <w:p>
+      <w:pPr>
+        <w:spacing w:before="100" w:beforeAutospacing="1" w:after="21" w:line="240" w:lineRule="auto"/>
+        <w:ind w:left="334"/>
+        <w:rPr>
+          <w:rFonts w:ascii="Arial" w:hAnsi="Arial" w:cs="Arial"/>
+          <w:color w:val="252525"/>
+        </w:rPr>
+      </w:pPr>
+    </w:p>
+    <w:p>
+      <w:pPr>
+        <w:spacing w:before="100" w:beforeAutospacing="1" w:after="21" w:line="240" w:lineRule="auto"/>
+        <w:ind w:left="334"/>
+        <w:rPr>
+          <w:rFonts w:asciiTheme="majorHAnsi" w:hAnsiTheme="majorHAnsi" w:cs="Arial"/>
+          <w:color w:val="8F0000" w:themeColor="accent2" w:themeShade="BF"/>
+          <w:sz w:val="24"/>
+          <w:szCs w:val="24"/>
+        </w:rPr>
+      </w:pPr>
+      <w:bookmarkStart w:id="17" w:name="_GoBack"/>
+      <w:r>
+        <w:rPr>
+          <w:rFonts w:asciiTheme="majorHAnsi" w:hAnsiTheme="majorHAnsi" w:cs="Arial"/>
+          <w:color w:val="8F0000" w:themeColor="accent2" w:themeShade="BF"/>
+          <w:sz w:val="24"/>
+          <w:szCs w:val="24"/>
+        </w:rPr>
+        <w:lastRenderedPageBreak/>
+        <w:t>Normalisering(Shahnaz)</w:t>
+      </w:r>
+    </w:p>
+    <w:bookmarkEnd w:id="17"/>
+    <w:p>
+      <w:pPr>
+        <w:spacing w:before="100" w:beforeAutospacing="1" w:after="21" w:line="240" w:lineRule="auto"/>
+        <w:ind w:left="334"/>
+        <w:rPr>
+          <w:rFonts w:ascii="Arial" w:hAnsi="Arial" w:cs="Arial"/>
+          <w:color w:val="252525"/>
+        </w:rPr>
+      </w:pPr>
+      <w:r>
+        <w:rPr>
+          <w:rFonts w:ascii="Arial" w:hAnsi="Arial" w:cs="Arial"/>
+          <w:color w:val="252525"/>
+        </w:rPr>
+        <w:t xml:space="preserve">Vi normaliserer fordi vi vil ikke samme data stå mange steder (data redundans). Når vi opdaterer eller </w:t>
+      </w:r>
+      <w:proofErr w:type="spellStart"/>
+      <w:r>
+        <w:rPr>
+          <w:rFonts w:ascii="Arial" w:hAnsi="Arial" w:cs="Arial"/>
+          <w:color w:val="252525"/>
+        </w:rPr>
+        <w:t>insera-ter</w:t>
+      </w:r>
+      <w:proofErr w:type="spellEnd"/>
+      <w:r>
+        <w:rPr>
+          <w:rFonts w:ascii="Arial" w:hAnsi="Arial" w:cs="Arial"/>
+          <w:color w:val="252525"/>
+        </w:rPr>
+        <w:t xml:space="preserve"> nogle data de skal være alle steder med normalisering kan gøre den alle stader.</w:t>
+      </w:r>
+    </w:p>
+    <w:p>
+      <w:pPr>
+        <w:spacing w:before="100" w:beforeAutospacing="1" w:after="21" w:line="240" w:lineRule="auto"/>
+        <w:ind w:left="334"/>
+        <w:rPr>
+          <w:rFonts w:ascii="Arial" w:hAnsi="Arial" w:cs="Arial"/>
+          <w:color w:val="252525"/>
+        </w:rPr>
+      </w:pPr>
+      <w:r>
+        <w:rPr>
+          <w:rFonts w:ascii="Arial" w:hAnsi="Arial" w:cs="Arial"/>
+          <w:color w:val="252525"/>
+        </w:rPr>
+        <w:t xml:space="preserve">Når vi slatter information vi vil have mindre </w:t>
+      </w:r>
+      <w:proofErr w:type="spellStart"/>
+      <w:r>
+        <w:rPr>
+          <w:rFonts w:ascii="Arial" w:hAnsi="Arial" w:cs="Arial"/>
+          <w:color w:val="252525"/>
+        </w:rPr>
+        <w:t>null</w:t>
+      </w:r>
+      <w:proofErr w:type="spellEnd"/>
+      <w:r>
+        <w:rPr>
+          <w:rFonts w:ascii="Arial" w:hAnsi="Arial" w:cs="Arial"/>
+          <w:color w:val="252525"/>
+        </w:rPr>
+        <w:t xml:space="preserve"> – værdiger, og vil ikke tabe nogle data.</w:t>
+      </w:r>
+    </w:p>
+    <w:p>
+      <w:pPr>
+        <w:spacing w:before="100" w:beforeAutospacing="1" w:after="21" w:line="240" w:lineRule="auto"/>
+        <w:ind w:left="334"/>
+        <w:rPr>
+          <w:rFonts w:ascii="Arial" w:hAnsi="Arial" w:cs="Arial"/>
+          <w:color w:val="252525"/>
+        </w:rPr>
+      </w:pPr>
+      <w:r>
+        <w:rPr>
+          <w:rFonts w:ascii="Arial" w:hAnsi="Arial" w:cs="Arial"/>
+          <w:color w:val="252525"/>
+        </w:rPr>
+        <w:t xml:space="preserve">Vores tabeller til </w:t>
+      </w:r>
+      <w:proofErr w:type="spellStart"/>
+      <w:r>
+        <w:rPr>
+          <w:rFonts w:ascii="Arial" w:hAnsi="Arial" w:cs="Arial"/>
+          <w:color w:val="252525"/>
+        </w:rPr>
+        <w:t>FFS</w:t>
+      </w:r>
+      <w:proofErr w:type="spellEnd"/>
+      <w:r>
+        <w:rPr>
+          <w:rFonts w:ascii="Arial" w:hAnsi="Arial" w:cs="Arial"/>
+          <w:color w:val="252525"/>
+        </w:rPr>
+        <w:t>:</w:t>
+      </w:r>
+    </w:p>
+    <w:p>
+      <w:pPr>
+        <w:spacing w:before="100" w:beforeAutospacing="1" w:after="21" w:line="240" w:lineRule="auto"/>
+        <w:ind w:left="334"/>
+        <w:rPr>
+          <w:rFonts w:ascii="Arial" w:hAnsi="Arial" w:cs="Arial"/>
+          <w:color w:val="252525"/>
+        </w:rPr>
+      </w:pPr>
+      <w:r>
+        <w:rPr>
+          <w:rFonts w:ascii="Arial" w:hAnsi="Arial" w:cs="Arial"/>
+          <w:color w:val="252525"/>
+        </w:rPr>
+        <w:t xml:space="preserve">Låntilbud: </w:t>
+      </w:r>
+      <w:proofErr w:type="spellStart"/>
+      <w:r>
+        <w:rPr>
+          <w:rFonts w:ascii="Arial" w:hAnsi="Arial" w:cs="Arial"/>
+          <w:color w:val="252525"/>
+        </w:rPr>
+        <w:t>låntulbud</w:t>
+      </w:r>
+      <w:proofErr w:type="spellEnd"/>
+      <w:r>
+        <w:rPr>
+          <w:rFonts w:ascii="Arial" w:hAnsi="Arial" w:cs="Arial"/>
+          <w:color w:val="252525"/>
+        </w:rPr>
+        <w:t xml:space="preserve"> </w:t>
+      </w:r>
+      <w:proofErr w:type="spellStart"/>
+      <w:proofErr w:type="gramStart"/>
+      <w:r>
+        <w:rPr>
+          <w:rFonts w:ascii="Arial" w:hAnsi="Arial" w:cs="Arial"/>
+          <w:color w:val="252525"/>
+        </w:rPr>
+        <w:t>id,Dato</w:t>
+      </w:r>
+      <w:proofErr w:type="spellEnd"/>
+      <w:proofErr w:type="gramEnd"/>
+      <w:r>
+        <w:rPr>
+          <w:rFonts w:ascii="Arial" w:hAnsi="Arial" w:cs="Arial"/>
+          <w:color w:val="252525"/>
+        </w:rPr>
+        <w:t xml:space="preserve">, </w:t>
+      </w:r>
+      <w:proofErr w:type="spellStart"/>
+      <w:r>
+        <w:rPr>
+          <w:rFonts w:ascii="Arial" w:hAnsi="Arial" w:cs="Arial"/>
+          <w:color w:val="252525"/>
+        </w:rPr>
+        <w:t>FørsteBeløb</w:t>
+      </w:r>
+      <w:proofErr w:type="spellEnd"/>
+      <w:r>
+        <w:rPr>
+          <w:rFonts w:ascii="Arial" w:hAnsi="Arial" w:cs="Arial"/>
+          <w:color w:val="252525"/>
+        </w:rPr>
+        <w:t xml:space="preserve">, </w:t>
+      </w:r>
+      <w:proofErr w:type="spellStart"/>
+      <w:r>
+        <w:rPr>
+          <w:rFonts w:ascii="Arial" w:hAnsi="Arial" w:cs="Arial"/>
+          <w:color w:val="252525"/>
+        </w:rPr>
+        <w:t>måndbeløb</w:t>
+      </w:r>
+      <w:proofErr w:type="spellEnd"/>
+      <w:r>
+        <w:rPr>
+          <w:rFonts w:ascii="Arial" w:hAnsi="Arial" w:cs="Arial"/>
+          <w:color w:val="252525"/>
+        </w:rPr>
+        <w:t xml:space="preserve"> , kundenavn, </w:t>
+      </w:r>
+      <w:proofErr w:type="spellStart"/>
+      <w:r>
+        <w:rPr>
+          <w:rFonts w:ascii="Arial" w:hAnsi="Arial" w:cs="Arial"/>
+          <w:color w:val="252525"/>
+        </w:rPr>
+        <w:t>KundeAddresse,Kundetlf</w:t>
+      </w:r>
+      <w:proofErr w:type="spellEnd"/>
+      <w:r>
+        <w:rPr>
+          <w:rFonts w:ascii="Arial" w:hAnsi="Arial" w:cs="Arial"/>
+          <w:color w:val="252525"/>
+        </w:rPr>
+        <w:t xml:space="preserve">, </w:t>
+      </w:r>
+      <w:proofErr w:type="spellStart"/>
+      <w:r>
+        <w:rPr>
+          <w:rFonts w:ascii="Arial" w:hAnsi="Arial" w:cs="Arial"/>
+          <w:color w:val="252525"/>
+        </w:rPr>
+        <w:t>KundCPR</w:t>
+      </w:r>
+      <w:proofErr w:type="spellEnd"/>
+      <w:r>
+        <w:rPr>
+          <w:rFonts w:ascii="Arial" w:hAnsi="Arial" w:cs="Arial"/>
+          <w:color w:val="252525"/>
+        </w:rPr>
+        <w:t>, Kun-</w:t>
+      </w:r>
+      <w:proofErr w:type="spellStart"/>
+      <w:r>
+        <w:rPr>
+          <w:rFonts w:ascii="Arial" w:hAnsi="Arial" w:cs="Arial"/>
+          <w:color w:val="252525"/>
+        </w:rPr>
+        <w:t>debedømmelse</w:t>
+      </w:r>
+      <w:proofErr w:type="spellEnd"/>
+      <w:r>
+        <w:rPr>
+          <w:rFonts w:ascii="Arial" w:hAnsi="Arial" w:cs="Arial"/>
+          <w:color w:val="252525"/>
+        </w:rPr>
+        <w:t xml:space="preserve">, , renteset, </w:t>
+      </w:r>
+      <w:proofErr w:type="spellStart"/>
+      <w:r>
+        <w:rPr>
+          <w:rFonts w:ascii="Arial" w:hAnsi="Arial" w:cs="Arial"/>
+          <w:color w:val="252525"/>
+        </w:rPr>
+        <w:t>bilnavn</w:t>
+      </w:r>
+      <w:proofErr w:type="spellEnd"/>
+      <w:r>
+        <w:rPr>
+          <w:rFonts w:ascii="Arial" w:hAnsi="Arial" w:cs="Arial"/>
+          <w:color w:val="252525"/>
+        </w:rPr>
+        <w:t xml:space="preserve">, bilpris, sælgernavn, </w:t>
+      </w:r>
+      <w:proofErr w:type="spellStart"/>
+      <w:r>
+        <w:rPr>
+          <w:rFonts w:ascii="Arial" w:hAnsi="Arial" w:cs="Arial"/>
+          <w:color w:val="252525"/>
+        </w:rPr>
+        <w:t>chaf</w:t>
+      </w:r>
+      <w:proofErr w:type="spellEnd"/>
+    </w:p>
+    <w:p>
+      <w:pPr>
+        <w:spacing w:before="100" w:beforeAutospacing="1" w:after="21" w:line="240" w:lineRule="auto"/>
+        <w:ind w:left="334"/>
+        <w:rPr>
+          <w:rFonts w:ascii="Arial" w:hAnsi="Arial" w:cs="Arial"/>
+          <w:color w:val="252525"/>
+        </w:rPr>
+      </w:pPr>
+      <w:r>
+        <w:rPr>
+          <w:rFonts w:ascii="Arial" w:hAnsi="Arial" w:cs="Arial"/>
+          <w:color w:val="252525"/>
+        </w:rPr>
+        <w:t>1.NF:</w:t>
+      </w:r>
+    </w:p>
+    <w:p>
+      <w:pPr>
+        <w:spacing w:before="100" w:beforeAutospacing="1" w:after="21" w:line="240" w:lineRule="auto"/>
+        <w:ind w:left="334"/>
+        <w:rPr>
+          <w:rFonts w:ascii="Arial" w:hAnsi="Arial" w:cs="Arial"/>
+          <w:color w:val="252525"/>
+        </w:rPr>
+      </w:pPr>
+      <w:r>
+        <w:rPr>
+          <w:rFonts w:ascii="Arial" w:hAnsi="Arial" w:cs="Arial"/>
+          <w:color w:val="252525"/>
+        </w:rPr>
+        <w:t xml:space="preserve">I lånetilbud </w:t>
+      </w:r>
+      <w:proofErr w:type="spellStart"/>
+      <w:r>
+        <w:rPr>
+          <w:rFonts w:ascii="Arial" w:hAnsi="Arial" w:cs="Arial"/>
+          <w:color w:val="252525"/>
+        </w:rPr>
+        <w:t>table</w:t>
+      </w:r>
+      <w:proofErr w:type="spellEnd"/>
+      <w:r>
+        <w:rPr>
+          <w:rFonts w:ascii="Arial" w:hAnsi="Arial" w:cs="Arial"/>
+          <w:color w:val="252525"/>
+        </w:rPr>
+        <w:t xml:space="preserve"> vi har data redundans i den løsning vi laver ikke flere tabel, men bare laver flere rækker til den. den skaber mere redundans.</w:t>
+      </w:r>
+    </w:p>
+    <w:p>
+      <w:pPr>
+        <w:spacing w:before="100" w:beforeAutospacing="1" w:after="21" w:line="240" w:lineRule="auto"/>
+        <w:ind w:left="334"/>
+        <w:rPr>
+          <w:rFonts w:ascii="Arial" w:hAnsi="Arial" w:cs="Arial"/>
+          <w:color w:val="252525"/>
+        </w:rPr>
+      </w:pPr>
+      <w:r>
+        <w:rPr>
+          <w:rFonts w:ascii="Arial" w:hAnsi="Arial" w:cs="Arial"/>
+          <w:color w:val="252525"/>
+        </w:rPr>
+        <w:t>2.NF</w:t>
+      </w:r>
+    </w:p>
+    <w:p>
+      <w:pPr>
+        <w:spacing w:before="100" w:beforeAutospacing="1" w:after="21" w:line="240" w:lineRule="auto"/>
+        <w:ind w:left="334"/>
+        <w:rPr>
+          <w:rFonts w:ascii="Arial" w:hAnsi="Arial" w:cs="Arial"/>
+          <w:color w:val="252525"/>
+        </w:rPr>
+      </w:pPr>
+      <w:r>
+        <w:rPr>
+          <w:rFonts w:ascii="Arial" w:hAnsi="Arial" w:cs="Arial"/>
+          <w:color w:val="252525"/>
+        </w:rPr>
+        <w:t xml:space="preserve">Alle attributter skal være fuld afhængig PK som den er </w:t>
+      </w:r>
+      <w:proofErr w:type="spellStart"/>
+      <w:r>
+        <w:rPr>
+          <w:rFonts w:ascii="Arial" w:hAnsi="Arial" w:cs="Arial"/>
+          <w:color w:val="252525"/>
+        </w:rPr>
+        <w:t>låntilbudid</w:t>
+      </w:r>
+      <w:proofErr w:type="spellEnd"/>
+      <w:r>
+        <w:rPr>
+          <w:rFonts w:ascii="Arial" w:hAnsi="Arial" w:cs="Arial"/>
+          <w:color w:val="252525"/>
+        </w:rPr>
+        <w:t xml:space="preserve"> her, så vil laver flere taber.</w:t>
+      </w:r>
+    </w:p>
+    <w:p>
+      <w:pPr>
+        <w:spacing w:before="100" w:beforeAutospacing="1" w:after="21" w:line="240" w:lineRule="auto"/>
+        <w:ind w:left="334"/>
+        <w:rPr>
+          <w:rFonts w:ascii="Arial" w:hAnsi="Arial" w:cs="Arial"/>
+          <w:color w:val="252525"/>
+        </w:rPr>
+      </w:pPr>
+      <w:r>
+        <w:rPr>
+          <w:rFonts w:ascii="Arial" w:hAnsi="Arial" w:cs="Arial"/>
+          <w:color w:val="252525"/>
+        </w:rPr>
+        <w:t xml:space="preserve">Låntilbud: </w:t>
+      </w:r>
+      <w:proofErr w:type="spellStart"/>
+      <w:r>
+        <w:rPr>
+          <w:rFonts w:ascii="Arial" w:hAnsi="Arial" w:cs="Arial"/>
+          <w:color w:val="252525"/>
+        </w:rPr>
+        <w:t>låntulbudId</w:t>
+      </w:r>
+      <w:proofErr w:type="spellEnd"/>
+      <w:r>
+        <w:rPr>
+          <w:rFonts w:ascii="Arial" w:hAnsi="Arial" w:cs="Arial"/>
+          <w:color w:val="252525"/>
+        </w:rPr>
+        <w:t xml:space="preserve">, Dato, Førstebeløb, afdrag, </w:t>
+      </w:r>
+      <w:proofErr w:type="spellStart"/>
+      <w:r>
+        <w:rPr>
+          <w:rFonts w:ascii="Arial" w:hAnsi="Arial" w:cs="Arial"/>
+          <w:color w:val="252525"/>
+        </w:rPr>
+        <w:t>Kundtlf</w:t>
+      </w:r>
+      <w:proofErr w:type="spellEnd"/>
+      <w:r>
+        <w:rPr>
+          <w:rFonts w:ascii="Arial" w:hAnsi="Arial" w:cs="Arial"/>
+          <w:color w:val="252525"/>
+        </w:rPr>
+        <w:t xml:space="preserve">, </w:t>
+      </w:r>
+      <w:proofErr w:type="spellStart"/>
+      <w:r>
+        <w:rPr>
+          <w:rFonts w:ascii="Arial" w:hAnsi="Arial" w:cs="Arial"/>
+          <w:color w:val="252525"/>
+        </w:rPr>
+        <w:t>RKI</w:t>
+      </w:r>
+      <w:proofErr w:type="spellEnd"/>
+      <w:r>
+        <w:rPr>
+          <w:rFonts w:ascii="Arial" w:hAnsi="Arial" w:cs="Arial"/>
+          <w:color w:val="252525"/>
+        </w:rPr>
+        <w:t xml:space="preserve">, Renteset, </w:t>
+      </w:r>
+      <w:proofErr w:type="spellStart"/>
+      <w:r>
+        <w:rPr>
+          <w:rFonts w:ascii="Arial" w:hAnsi="Arial" w:cs="Arial"/>
+          <w:color w:val="252525"/>
+        </w:rPr>
+        <w:t>BilId</w:t>
+      </w:r>
+      <w:proofErr w:type="spellEnd"/>
+      <w:r>
+        <w:rPr>
+          <w:rFonts w:ascii="Arial" w:hAnsi="Arial" w:cs="Arial"/>
+          <w:color w:val="252525"/>
+        </w:rPr>
+        <w:t xml:space="preserve">, </w:t>
+      </w:r>
+      <w:proofErr w:type="spellStart"/>
+      <w:r>
+        <w:rPr>
+          <w:rFonts w:ascii="Arial" w:hAnsi="Arial" w:cs="Arial"/>
+          <w:color w:val="252525"/>
+        </w:rPr>
+        <w:t>sælgerid</w:t>
+      </w:r>
+      <w:proofErr w:type="spellEnd"/>
+    </w:p>
+    <w:p>
+      <w:pPr>
+        <w:spacing w:before="100" w:beforeAutospacing="1" w:after="21" w:line="240" w:lineRule="auto"/>
+        <w:ind w:left="334"/>
+        <w:rPr>
+          <w:rFonts w:ascii="Arial" w:hAnsi="Arial" w:cs="Arial"/>
+          <w:color w:val="252525"/>
+        </w:rPr>
+      </w:pPr>
+      <w:r>
+        <w:rPr>
+          <w:rFonts w:ascii="Arial" w:hAnsi="Arial" w:cs="Arial"/>
+          <w:color w:val="252525"/>
+        </w:rPr>
+        <w:t xml:space="preserve">Kunde: navn, Adresse, tlf., </w:t>
+      </w:r>
+      <w:proofErr w:type="spellStart"/>
+      <w:r>
+        <w:rPr>
+          <w:rFonts w:ascii="Arial" w:hAnsi="Arial" w:cs="Arial"/>
+          <w:color w:val="252525"/>
+        </w:rPr>
+        <w:t>CPN</w:t>
+      </w:r>
+      <w:proofErr w:type="spellEnd"/>
+      <w:r>
+        <w:rPr>
+          <w:rFonts w:ascii="Arial" w:hAnsi="Arial" w:cs="Arial"/>
+          <w:color w:val="252525"/>
+        </w:rPr>
+        <w:t>.</w:t>
+      </w:r>
+    </w:p>
+    <w:p>
+      <w:pPr>
+        <w:spacing w:before="100" w:beforeAutospacing="1" w:after="21" w:line="240" w:lineRule="auto"/>
+        <w:ind w:left="334"/>
+        <w:rPr>
+          <w:rFonts w:ascii="Arial" w:hAnsi="Arial" w:cs="Arial"/>
+          <w:color w:val="252525"/>
+        </w:rPr>
+      </w:pPr>
+      <w:r>
+        <w:rPr>
+          <w:rFonts w:ascii="Arial" w:hAnsi="Arial" w:cs="Arial"/>
+          <w:color w:val="252525"/>
+        </w:rPr>
+        <w:t xml:space="preserve">Bil: </w:t>
+      </w:r>
+      <w:proofErr w:type="spellStart"/>
+      <w:r>
+        <w:rPr>
+          <w:rFonts w:ascii="Arial" w:hAnsi="Arial" w:cs="Arial"/>
+          <w:color w:val="252525"/>
+        </w:rPr>
+        <w:t>BilId</w:t>
+      </w:r>
+      <w:proofErr w:type="spellEnd"/>
+      <w:r>
+        <w:rPr>
+          <w:rFonts w:ascii="Arial" w:hAnsi="Arial" w:cs="Arial"/>
+          <w:color w:val="252525"/>
+        </w:rPr>
+        <w:t>, pris, navn</w:t>
+      </w:r>
+    </w:p>
+    <w:p>
+      <w:pPr>
+        <w:spacing w:before="100" w:beforeAutospacing="1" w:after="21" w:line="240" w:lineRule="auto"/>
+        <w:ind w:left="334"/>
+        <w:rPr>
+          <w:rFonts w:ascii="Arial" w:hAnsi="Arial" w:cs="Arial"/>
+          <w:color w:val="252525"/>
+        </w:rPr>
+      </w:pPr>
+      <w:r>
+        <w:rPr>
+          <w:rFonts w:ascii="Arial" w:hAnsi="Arial" w:cs="Arial"/>
+          <w:color w:val="252525"/>
+        </w:rPr>
+        <w:t xml:space="preserve">Sælger: id, </w:t>
+      </w:r>
+      <w:proofErr w:type="spellStart"/>
+      <w:proofErr w:type="gramStart"/>
+      <w:r>
+        <w:rPr>
+          <w:rFonts w:ascii="Arial" w:hAnsi="Arial" w:cs="Arial"/>
+          <w:color w:val="252525"/>
+        </w:rPr>
+        <w:t>navn,chaf</w:t>
+      </w:r>
+      <w:proofErr w:type="spellEnd"/>
+      <w:proofErr w:type="gramEnd"/>
+    </w:p>
+    <w:p>
+      <w:pPr>
+        <w:spacing w:before="100" w:beforeAutospacing="1" w:after="21" w:line="240" w:lineRule="auto"/>
+        <w:ind w:left="334"/>
+        <w:rPr>
+          <w:rFonts w:ascii="Arial" w:hAnsi="Arial" w:cs="Arial"/>
+          <w:color w:val="252525"/>
+        </w:rPr>
+      </w:pPr>
+    </w:p>
+    <w:p>
+      <w:pPr>
+        <w:spacing w:before="100" w:beforeAutospacing="1" w:after="21" w:line="240" w:lineRule="auto"/>
+        <w:ind w:left="334"/>
+        <w:rPr>
+          <w:rFonts w:ascii="Arial" w:hAnsi="Arial" w:cs="Arial"/>
+          <w:color w:val="252525"/>
+        </w:rPr>
+      </w:pPr>
+      <w:r>
+        <w:rPr>
+          <w:rFonts w:ascii="Arial" w:hAnsi="Arial" w:cs="Arial"/>
+          <w:color w:val="252525"/>
+        </w:rPr>
+        <w:t>3. NF</w:t>
+      </w:r>
+    </w:p>
+    <w:p>
+      <w:pPr>
+        <w:spacing w:before="100" w:beforeAutospacing="1" w:after="21" w:line="240" w:lineRule="auto"/>
+        <w:ind w:left="334"/>
+        <w:rPr>
+          <w:rFonts w:ascii="Arial" w:hAnsi="Arial" w:cs="Arial"/>
+          <w:color w:val="252525"/>
+        </w:rPr>
+      </w:pPr>
+      <w:r>
+        <w:rPr>
+          <w:rFonts w:ascii="Arial" w:hAnsi="Arial" w:cs="Arial"/>
+          <w:color w:val="252525"/>
+        </w:rPr>
+        <w:t>Det skal ikke være nogle afhængigheder mellem FK og ikke PK-attributter. Vil har ikke den her problem.</w:t>
+      </w:r>
+    </w:p>
+    <w:p>
+      <w:pPr>
+        <w:spacing w:before="100" w:beforeAutospacing="1" w:after="21" w:line="240" w:lineRule="auto"/>
+        <w:ind w:left="334"/>
+        <w:rPr>
+          <w:rFonts w:ascii="Arial" w:hAnsi="Arial" w:cs="Arial"/>
+          <w:color w:val="252525"/>
+        </w:rPr>
+      </w:pPr>
+    </w:p>
+    <w:p>
+      <w:pPr>
+        <w:spacing w:before="100" w:beforeAutospacing="1" w:after="21" w:line="240" w:lineRule="auto"/>
+        <w:ind w:left="334"/>
+        <w:rPr>
+          <w:rFonts w:ascii="Arial" w:hAnsi="Arial" w:cs="Arial"/>
+          <w:color w:val="252525"/>
+        </w:rPr>
+      </w:pPr>
+    </w:p>
+    <w:p>
+      <w:pPr>
+        <w:spacing w:before="100" w:beforeAutospacing="1" w:after="21" w:line="240" w:lineRule="auto"/>
+        <w:ind w:left="334"/>
+        <w:rPr>
+          <w:rFonts w:ascii="Arial" w:hAnsi="Arial" w:cs="Arial"/>
+          <w:color w:val="252525"/>
+        </w:rPr>
+      </w:pPr>
+    </w:p>
+    <w:p>
+      <w:pPr>
+        <w:spacing w:before="100" w:beforeAutospacing="1" w:after="21" w:line="240" w:lineRule="auto"/>
+        <w:ind w:left="334"/>
+        <w:rPr>
+          <w:rFonts w:ascii="Arial" w:hAnsi="Arial" w:cs="Arial"/>
+          <w:color w:val="252525"/>
+        </w:rPr>
+      </w:pPr>
+    </w:p>
+    <w:p>
+      <w:pPr>
+        <w:spacing w:before="100" w:beforeAutospacing="1" w:after="21" w:line="240" w:lineRule="auto"/>
+        <w:ind w:left="334"/>
+        <w:rPr>
+          <w:rFonts w:ascii="Arial" w:hAnsi="Arial" w:cs="Arial"/>
+          <w:color w:val="252525"/>
+        </w:rPr>
+      </w:pPr>
+    </w:p>
+    <w:p>
+      <w:pPr>
+        <w:spacing w:before="100" w:beforeAutospacing="1" w:after="21" w:line="240" w:lineRule="auto"/>
+        <w:ind w:left="334"/>
+        <w:rPr>
+          <w:rFonts w:ascii="Arial" w:hAnsi="Arial" w:cs="Arial"/>
+          <w:color w:val="252525"/>
+        </w:rPr>
+      </w:pPr>
+      <w:r>
+        <w:rPr>
+          <w:rFonts w:ascii="Arial" w:hAnsi="Arial" w:cs="Arial"/>
+          <w:color w:val="252525"/>
+        </w:rPr>
+        <w:t> </w:t>
+      </w:r>
     </w:p>
     <w:p>
       <w:pPr>
@@ -5974,7 +6309,7 @@
                     <a:blip r:embed="rId17" cstate="print">
                       <a:extLst>
                         <a:ext uri="{28A0092B-C50C-407E-A947-70E740481C1C}">
-                          <a14:useLocalDpi xmlns:a14="http://schemas.microsoft.com/office/drawing/2010/main" xmlns:wps="http://schemas.microsoft.com/office/word/2010/wordprocessingShape" xmlns:wpi="http://schemas.microsoft.com/office/word/2010/wordprocessingInk" xmlns:wpg="http://schemas.microsoft.com/office/word/2010/wordprocessingGroup" xmlns:w16se="http://schemas.microsoft.com/office/word/2015/wordml/symex" xmlns:w16cid="http://schemas.microsoft.com/office/word/2016/wordml/cid" xmlns:w15="http://schemas.microsoft.com/office/word/2012/wordml" xmlns:w14="http://schemas.microsoft.com/office/word/2010/wordml" xmlns:w="http://schemas.openxmlformats.org/wordprocessingml/2006/main" xmlns:w10="urn:schemas-microsoft-com:office:word" xmlns:wp14="http://schemas.microsoft.com/office/word/2010/wordprocessingDrawing" xmlns:v="urn:schemas-microsoft-com:vml" xmlns:o="urn:schemas-microsoft-com:office:office" xmlns:am3d="http://schemas.microsoft.com/office/drawing/2017/model3d" xmlns:aink="http://schemas.microsoft.com/office/drawing/2016/ink" xmlns:mc="http://schemas.openxmlformats.org/markup-compatibility/2006" xmlns:cx8="http://schemas.microsoft.com/office/drawing/2016/5/14/chartex" xmlns:cx7="http://schemas.microsoft.com/office/drawing/2016/5/13/chartex" xmlns:cx6="http://schemas.microsoft.com/office/drawing/2016/5/12/chartex" xmlns:cx5="http://schemas.microsoft.com/office/drawing/2016/5/11/chartex" xmlns:cx4="http://schemas.microsoft.com/office/drawing/2016/5/10/chartex" xmlns:cx3="http://schemas.microsoft.com/office/drawing/2016/5/9/chartex" xmlns:cx2="http://schemas.microsoft.com/office/drawing/2015/10/21/chartex" xmlns:cx1="http://schemas.microsoft.com/office/drawing/2015/9/8/chartex" xmlns:cx="http://schemas.microsoft.com/office/drawing/2014/chartex" xmlns:wpc="http://schemas.microsoft.com/office/word/2010/wordprocessingCanvas" xmlns="" val="0"/>
+                          <a14:useLocalDpi xmlns:a14="http://schemas.microsoft.com/office/drawing/2010/main" val="0"/>
                         </a:ext>
                       </a:extLst>
                     </a:blip>
@@ -6020,10 +6355,10 @@
             <v:path o:extrusionok="f" gradientshapeok="t" o:connecttype="rect"/>
             <o:lock v:ext="edit" aspectratio="t"/>
           </v:shapetype>
-          <v:shape id="_x0000_i1025" type="#_x0000_t75" style="width:745.5pt;height:1053.75pt" o:ole="">
+          <v:shape id="_x0000_i1025" type="#_x0000_t75" style="width:745.2pt;height:1053.6pt" o:ole="">
             <v:imagedata r:id="rId18" o:title=""/>
           </v:shape>
-          <o:OLEObject Type="Embed" ProgID="Visio.Drawing.15" ShapeID="_x0000_i1025" DrawAspect="Content" ObjectID="_1586934227" r:id="rId19"/>
+          <o:OLEObject Type="Embed" ProgID="Visio.Drawing.15" ShapeID="_x0000_i1025" DrawAspect="Content" ObjectID="_1586935036" r:id="rId19"/>
         </w:object>
       </w:r>
     </w:p>
@@ -6041,7 +6376,7 @@
 </file>
 
 <file path=word/endnotes.xml><?xml version="1.0" encoding="utf-8"?>
-<w:endnotes xmlns:ve="http://schemas.openxmlformats.org/markup-compatibility/2006" xmlns:o="urn:schemas-microsoft-com:office:office" xmlns:r="http://schemas.openxmlformats.org/officeDocument/2006/relationships" xmlns:m="http://schemas.openxmlformats.org/officeDocument/2006/math" xmlns:v="urn:schemas-microsoft-com:vml" xmlns:wp="http://schemas.openxmlformats.org/drawingml/2006/wordprocessingDrawing" xmlns:w10="urn:schemas-microsoft-com:office:word" xmlns:w="http://schemas.openxmlformats.org/wordprocessingml/2006/main" xmlns:wne="http://schemas.microsoft.com/office/word/2006/wordml">
+<w:endnotes xmlns:wpc="http://schemas.microsoft.com/office/word/2010/wordprocessingCanvas" xmlns:cx="http://schemas.microsoft.com/office/drawing/2014/chartex" xmlns:cx1="http://schemas.microsoft.com/office/drawing/2015/9/8/chartex" xmlns:cx2="http://schemas.microsoft.com/office/drawing/2015/10/21/chartex" xmlns:cx3="http://schemas.microsoft.com/office/drawing/2016/5/9/chartex" xmlns:cx4="http://schemas.microsoft.com/office/drawing/2016/5/10/chartex" xmlns:cx5="http://schemas.microsoft.com/office/drawing/2016/5/11/chartex" xmlns:cx6="http://schemas.microsoft.com/office/drawing/2016/5/12/chartex" xmlns:cx7="http://schemas.microsoft.com/office/drawing/2016/5/13/chartex" xmlns:cx8="http://schemas.microsoft.com/office/drawing/2016/5/14/chartex" xmlns:mc="http://schemas.openxmlformats.org/markup-compatibility/2006" xmlns:aink="http://schemas.microsoft.com/office/drawing/2016/ink" xmlns:am3d="http://schemas.microsoft.com/office/drawing/2017/model3d" xmlns:o="urn:schemas-microsoft-com:office:office" xmlns:r="http://schemas.openxmlformats.org/officeDocument/2006/relationships" xmlns:m="http://schemas.openxmlformats.org/officeDocument/2006/math" xmlns:v="urn:schemas-microsoft-com:vml" xmlns:wp14="http://schemas.microsoft.com/office/word/2010/wordprocessingDrawing" xmlns:wp="http://schemas.openxmlformats.org/drawingml/2006/wordprocessingDrawing" xmlns:w10="urn:schemas-microsoft-com:office:word" xmlns:w="http://schemas.openxmlformats.org/wordprocessingml/2006/main" xmlns:w14="http://schemas.microsoft.com/office/word/2010/wordml" xmlns:w15="http://schemas.microsoft.com/office/word/2012/wordml" xmlns:w16cid="http://schemas.microsoft.com/office/word/2016/wordml/cid" xmlns:w16se="http://schemas.microsoft.com/office/word/2015/wordml/symex" xmlns:wpg="http://schemas.microsoft.com/office/word/2010/wordprocessingGroup" xmlns:wpi="http://schemas.microsoft.com/office/word/2010/wordprocessingInk" xmlns:wne="http://schemas.microsoft.com/office/word/2006/wordml" xmlns:wps="http://schemas.microsoft.com/office/word/2010/wordprocessingShape" mc:Ignorable="w14 w15 w16se w16cid wp14">
   <w:endnote w:type="separator" w:id="-1">
     <w:p>
       <w:pPr>
@@ -6066,7 +6401,7 @@
 </file>
 
 <file path=word/footer1.xml><?xml version="1.0" encoding="utf-8"?>
-<w:ftr xmlns:ve="http://schemas.openxmlformats.org/markup-compatibility/2006" xmlns:o="urn:schemas-microsoft-com:office:office" xmlns:r="http://schemas.openxmlformats.org/officeDocument/2006/relationships" xmlns:m="http://schemas.openxmlformats.org/officeDocument/2006/math" xmlns:v="urn:schemas-microsoft-com:vml" xmlns:wp="http://schemas.openxmlformats.org/drawingml/2006/wordprocessingDrawing" xmlns:w10="urn:schemas-microsoft-com:office:word" xmlns:w="http://schemas.openxmlformats.org/wordprocessingml/2006/main" xmlns:wne="http://schemas.microsoft.com/office/word/2006/wordml">
+<w:ftr xmlns:wpc="http://schemas.microsoft.com/office/word/2010/wordprocessingCanvas" xmlns:cx="http://schemas.microsoft.com/office/drawing/2014/chartex" xmlns:cx1="http://schemas.microsoft.com/office/drawing/2015/9/8/chartex" xmlns:cx2="http://schemas.microsoft.com/office/drawing/2015/10/21/chartex" xmlns:cx3="http://schemas.microsoft.com/office/drawing/2016/5/9/chartex" xmlns:cx4="http://schemas.microsoft.com/office/drawing/2016/5/10/chartex" xmlns:cx5="http://schemas.microsoft.com/office/drawing/2016/5/11/chartex" xmlns:cx6="http://schemas.microsoft.com/office/drawing/2016/5/12/chartex" xmlns:cx7="http://schemas.microsoft.com/office/drawing/2016/5/13/chartex" xmlns:cx8="http://schemas.microsoft.com/office/drawing/2016/5/14/chartex" xmlns:mc="http://schemas.openxmlformats.org/markup-compatibility/2006" xmlns:aink="http://schemas.microsoft.com/office/drawing/2016/ink" xmlns:am3d="http://schemas.microsoft.com/office/drawing/2017/model3d" xmlns:o="urn:schemas-microsoft-com:office:office" xmlns:r="http://schemas.openxmlformats.org/officeDocument/2006/relationships" xmlns:m="http://schemas.openxmlformats.org/officeDocument/2006/math" xmlns:v="urn:schemas-microsoft-com:vml" xmlns:wp14="http://schemas.microsoft.com/office/word/2010/wordprocessingDrawing" xmlns:wp="http://schemas.openxmlformats.org/drawingml/2006/wordprocessingDrawing" xmlns:w10="urn:schemas-microsoft-com:office:word" xmlns:w="http://schemas.openxmlformats.org/wordprocessingml/2006/main" xmlns:w14="http://schemas.microsoft.com/office/word/2010/wordml" xmlns:w15="http://schemas.microsoft.com/office/word/2012/wordml" xmlns:w16cid="http://schemas.microsoft.com/office/word/2016/wordml/cid" xmlns:w16se="http://schemas.microsoft.com/office/word/2015/wordml/symex" xmlns:wpg="http://schemas.microsoft.com/office/word/2010/wordprocessingGroup" xmlns:wpi="http://schemas.microsoft.com/office/word/2010/wordprocessingInk" xmlns:wne="http://schemas.microsoft.com/office/word/2006/wordml" xmlns:wps="http://schemas.microsoft.com/office/word/2010/wordprocessingShape" mc:Ignorable="w14 w15 w16se w16cid wp14">
   <w:p>
     <w:pPr>
       <w:pStyle w:val="Sidefod"/>
@@ -6084,7 +6419,7 @@
 </file>
 
 <file path=word/footer2.xml><?xml version="1.0" encoding="utf-8"?>
-<w:ftr xmlns:ve="http://schemas.openxmlformats.org/markup-compatibility/2006" xmlns:o="urn:schemas-microsoft-com:office:office" xmlns:r="http://schemas.openxmlformats.org/officeDocument/2006/relationships" xmlns:m="http://schemas.openxmlformats.org/officeDocument/2006/math" xmlns:v="urn:schemas-microsoft-com:vml" xmlns:wp="http://schemas.openxmlformats.org/drawingml/2006/wordprocessingDrawing" xmlns:w10="urn:schemas-microsoft-com:office:word" xmlns:w="http://schemas.openxmlformats.org/wordprocessingml/2006/main" xmlns:wne="http://schemas.microsoft.com/office/word/2006/wordml">
+<w:ftr xmlns:wpc="http://schemas.microsoft.com/office/word/2010/wordprocessingCanvas" xmlns:cx="http://schemas.microsoft.com/office/drawing/2014/chartex" xmlns:cx1="http://schemas.microsoft.com/office/drawing/2015/9/8/chartex" xmlns:cx2="http://schemas.microsoft.com/office/drawing/2015/10/21/chartex" xmlns:cx3="http://schemas.microsoft.com/office/drawing/2016/5/9/chartex" xmlns:cx4="http://schemas.microsoft.com/office/drawing/2016/5/10/chartex" xmlns:cx5="http://schemas.microsoft.com/office/drawing/2016/5/11/chartex" xmlns:cx6="http://schemas.microsoft.com/office/drawing/2016/5/12/chartex" xmlns:cx7="http://schemas.microsoft.com/office/drawing/2016/5/13/chartex" xmlns:cx8="http://schemas.microsoft.com/office/drawing/2016/5/14/chartex" xmlns:mc="http://schemas.openxmlformats.org/markup-compatibility/2006" xmlns:aink="http://schemas.microsoft.com/office/drawing/2016/ink" xmlns:am3d="http://schemas.microsoft.com/office/drawing/2017/model3d" xmlns:o="urn:schemas-microsoft-com:office:office" xmlns:r="http://schemas.openxmlformats.org/officeDocument/2006/relationships" xmlns:m="http://schemas.openxmlformats.org/officeDocument/2006/math" xmlns:v="urn:schemas-microsoft-com:vml" xmlns:wp14="http://schemas.microsoft.com/office/word/2010/wordprocessingDrawing" xmlns:wp="http://schemas.openxmlformats.org/drawingml/2006/wordprocessingDrawing" xmlns:w10="urn:schemas-microsoft-com:office:word" xmlns:w="http://schemas.openxmlformats.org/wordprocessingml/2006/main" xmlns:w14="http://schemas.microsoft.com/office/word/2010/wordml" xmlns:w15="http://schemas.microsoft.com/office/word/2012/wordml" xmlns:w16cid="http://schemas.microsoft.com/office/word/2016/wordml/cid" xmlns:w16se="http://schemas.microsoft.com/office/word/2015/wordml/symex" xmlns:wpg="http://schemas.microsoft.com/office/word/2010/wordprocessingGroup" xmlns:wpi="http://schemas.microsoft.com/office/word/2010/wordprocessingInk" xmlns:wne="http://schemas.microsoft.com/office/word/2006/wordml" xmlns:wps="http://schemas.microsoft.com/office/word/2010/wordprocessingShape" mc:Ignorable="w14 w15 w16se w16cid wp14">
   <w:sdt>
     <w:sdtPr>
       <w:id w:val="-1740864746"/>
@@ -6093,6 +6428,7 @@
         <w:docPartUnique/>
       </w:docPartObj>
     </w:sdtPr>
+    <w:sdtEndPr/>
     <w:sdtContent>
       <w:p>
         <w:pPr>
@@ -6134,7 +6470,7 @@
 </file>
 
 <file path=word/footnotes.xml><?xml version="1.0" encoding="utf-8"?>
-<w:footnotes xmlns:ve="http://schemas.openxmlformats.org/markup-compatibility/2006" xmlns:o="urn:schemas-microsoft-com:office:office" xmlns:r="http://schemas.openxmlformats.org/officeDocument/2006/relationships" xmlns:m="http://schemas.openxmlformats.org/officeDocument/2006/math" xmlns:v="urn:schemas-microsoft-com:vml" xmlns:wp="http://schemas.openxmlformats.org/drawingml/2006/wordprocessingDrawing" xmlns:w10="urn:schemas-microsoft-com:office:word" xmlns:w="http://schemas.openxmlformats.org/wordprocessingml/2006/main" xmlns:wne="http://schemas.microsoft.com/office/word/2006/wordml">
+<w:footnotes xmlns:wpc="http://schemas.microsoft.com/office/word/2010/wordprocessingCanvas" xmlns:cx="http://schemas.microsoft.com/office/drawing/2014/chartex" xmlns:cx1="http://schemas.microsoft.com/office/drawing/2015/9/8/chartex" xmlns:cx2="http://schemas.microsoft.com/office/drawing/2015/10/21/chartex" xmlns:cx3="http://schemas.microsoft.com/office/drawing/2016/5/9/chartex" xmlns:cx4="http://schemas.microsoft.com/office/drawing/2016/5/10/chartex" xmlns:cx5="http://schemas.microsoft.com/office/drawing/2016/5/11/chartex" xmlns:cx6="http://schemas.microsoft.com/office/drawing/2016/5/12/chartex" xmlns:cx7="http://schemas.microsoft.com/office/drawing/2016/5/13/chartex" xmlns:cx8="http://schemas.microsoft.com/office/drawing/2016/5/14/chartex" xmlns:mc="http://schemas.openxmlformats.org/markup-compatibility/2006" xmlns:aink="http://schemas.microsoft.com/office/drawing/2016/ink" xmlns:am3d="http://schemas.microsoft.com/office/drawing/2017/model3d" xmlns:o="urn:schemas-microsoft-com:office:office" xmlns:r="http://schemas.openxmlformats.org/officeDocument/2006/relationships" xmlns:m="http://schemas.openxmlformats.org/officeDocument/2006/math" xmlns:v="urn:schemas-microsoft-com:vml" xmlns:wp14="http://schemas.microsoft.com/office/word/2010/wordprocessingDrawing" xmlns:wp="http://schemas.openxmlformats.org/drawingml/2006/wordprocessingDrawing" xmlns:w10="urn:schemas-microsoft-com:office:word" xmlns:w="http://schemas.openxmlformats.org/wordprocessingml/2006/main" xmlns:w14="http://schemas.microsoft.com/office/word/2010/wordml" xmlns:w15="http://schemas.microsoft.com/office/word/2012/wordml" xmlns:w16cid="http://schemas.microsoft.com/office/word/2016/wordml/cid" xmlns:w16se="http://schemas.microsoft.com/office/word/2015/wordml/symex" xmlns:wpg="http://schemas.microsoft.com/office/word/2010/wordprocessingGroup" xmlns:wpi="http://schemas.microsoft.com/office/word/2010/wordprocessingInk" xmlns:wne="http://schemas.microsoft.com/office/word/2006/wordml" xmlns:wps="http://schemas.microsoft.com/office/word/2010/wordprocessingShape" mc:Ignorable="w14 w15 w16se w16cid wp14">
   <w:footnote w:type="separator" w:id="-1">
     <w:p>
       <w:pPr>
@@ -6226,13 +6562,8 @@
       <w:r>
         <w:t xml:space="preserve"> I modsætning til </w:t>
       </w:r>
-      <w:proofErr w:type="spellStart"/>
-      <w:r>
-        <w:t>Abstract</w:t>
-      </w:r>
-      <w:proofErr w:type="spellEnd"/>
-      <w:r>
-        <w:t xml:space="preserve"> use cases, der ses som en underfunktion</w:t>
+      <w:r>
+        <w:t>Abstract use cases, der ses som en underfunktion</w:t>
       </w:r>
       <w:r>
         <w:t xml:space="preserve"> til andre use cases og ikke kan stå alene. Dette vil dog blive revideret senere.</w:t>
@@ -6253,13 +6584,8 @@
       <w:r>
         <w:t xml:space="preserve"> Se </w:t>
       </w:r>
-      <w:proofErr w:type="gramStart"/>
-      <w:r>
-        <w:t>bilag ?</w:t>
-      </w:r>
-      <w:proofErr w:type="gramEnd"/>
-      <w:r>
-        <w:t>????????????</w:t>
+      <w:r>
+        <w:t>bilag ?????????????</w:t>
       </w:r>
     </w:p>
   </w:footnote>
@@ -6277,13 +6603,8 @@
       <w:r>
         <w:t xml:space="preserve"> Se </w:t>
       </w:r>
-      <w:proofErr w:type="gramStart"/>
-      <w:r>
-        <w:t>bilag ?</w:t>
-      </w:r>
-      <w:proofErr w:type="gramEnd"/>
-      <w:r>
-        <w:t>?????????????</w:t>
+      <w:r>
+        <w:t>bilag ??????????????</w:t>
       </w:r>
     </w:p>
   </w:footnote>
@@ -6301,13 +6622,8 @@
       <w:r>
         <w:t xml:space="preserve"> Se </w:t>
       </w:r>
-      <w:proofErr w:type="gramStart"/>
-      <w:r>
-        <w:t>bilag ?</w:t>
-      </w:r>
-      <w:proofErr w:type="gramEnd"/>
-      <w:r>
-        <w:t>????????????</w:t>
+      <w:r>
+        <w:t>bilag ?????????????</w:t>
       </w:r>
     </w:p>
   </w:footnote>
@@ -6315,8 +6631,8 @@
 </file>
 
 <file path=word/numbering.xml><?xml version="1.0" encoding="utf-8"?>
-<w:numbering xmlns:ve="http://schemas.openxmlformats.org/markup-compatibility/2006" xmlns:o="urn:schemas-microsoft-com:office:office" xmlns:r="http://schemas.openxmlformats.org/officeDocument/2006/relationships" xmlns:m="http://schemas.openxmlformats.org/officeDocument/2006/math" xmlns:v="urn:schemas-microsoft-com:vml" xmlns:wp="http://schemas.openxmlformats.org/drawingml/2006/wordprocessingDrawing" xmlns:w10="urn:schemas-microsoft-com:office:word" xmlns:w="http://schemas.openxmlformats.org/wordprocessingml/2006/main" xmlns:wne="http://schemas.microsoft.com/office/word/2006/wordml">
-  <w:abstractNum w:abstractNumId="0">
+<w:numbering xmlns:wpc="http://schemas.microsoft.com/office/word/2010/wordprocessingCanvas" xmlns:cx="http://schemas.microsoft.com/office/drawing/2014/chartex" xmlns:cx1="http://schemas.microsoft.com/office/drawing/2015/9/8/chartex" xmlns:cx2="http://schemas.microsoft.com/office/drawing/2015/10/21/chartex" xmlns:cx3="http://schemas.microsoft.com/office/drawing/2016/5/9/chartex" xmlns:cx4="http://schemas.microsoft.com/office/drawing/2016/5/10/chartex" xmlns:cx5="http://schemas.microsoft.com/office/drawing/2016/5/11/chartex" xmlns:cx6="http://schemas.microsoft.com/office/drawing/2016/5/12/chartex" xmlns:cx7="http://schemas.microsoft.com/office/drawing/2016/5/13/chartex" xmlns:cx8="http://schemas.microsoft.com/office/drawing/2016/5/14/chartex" xmlns:mc="http://schemas.openxmlformats.org/markup-compatibility/2006" xmlns:aink="http://schemas.microsoft.com/office/drawing/2016/ink" xmlns:am3d="http://schemas.microsoft.com/office/drawing/2017/model3d" xmlns:o="urn:schemas-microsoft-com:office:office" xmlns:r="http://schemas.openxmlformats.org/officeDocument/2006/relationships" xmlns:m="http://schemas.openxmlformats.org/officeDocument/2006/math" xmlns:v="urn:schemas-microsoft-com:vml" xmlns:wp14="http://schemas.microsoft.com/office/word/2010/wordprocessingDrawing" xmlns:wp="http://schemas.openxmlformats.org/drawingml/2006/wordprocessingDrawing" xmlns:w10="urn:schemas-microsoft-com:office:word" xmlns:w="http://schemas.openxmlformats.org/wordprocessingml/2006/main" xmlns:w14="http://schemas.microsoft.com/office/word/2010/wordml" xmlns:w15="http://schemas.microsoft.com/office/word/2012/wordml" xmlns:w16cid="http://schemas.microsoft.com/office/word/2016/wordml/cid" xmlns:w16se="http://schemas.microsoft.com/office/word/2015/wordml/symex" xmlns:wpg="http://schemas.microsoft.com/office/word/2010/wordprocessingGroup" xmlns:wpi="http://schemas.microsoft.com/office/word/2010/wordprocessingInk" xmlns:wne="http://schemas.microsoft.com/office/word/2006/wordml" xmlns:wps="http://schemas.microsoft.com/office/word/2010/wordprocessingShape" mc:Ignorable="w14 w15 w16se w16cid wp14">
+  <w:abstractNum w:abstractNumId="0" w15:restartNumberingAfterBreak="0">
     <w:nsid w:val="50E94733"/>
     <w:multiLevelType w:val="multilevel"/>
     <w:tmpl w:val="6178B07A"/>
@@ -6472,7 +6788,7 @@
 </file>
 
 <file path=word/styles.xml><?xml version="1.0" encoding="utf-8"?>
-<w:styles xmlns:r="http://schemas.openxmlformats.org/officeDocument/2006/relationships" xmlns:w="http://schemas.openxmlformats.org/wordprocessingml/2006/main">
+<w:styles xmlns:mc="http://schemas.openxmlformats.org/markup-compatibility/2006" xmlns:r="http://schemas.openxmlformats.org/officeDocument/2006/relationships" xmlns:w="http://schemas.openxmlformats.org/wordprocessingml/2006/main" xmlns:w14="http://schemas.microsoft.com/office/word/2010/wordml" xmlns:w15="http://schemas.microsoft.com/office/word/2012/wordml" xmlns:w16cid="http://schemas.microsoft.com/office/word/2016/wordml/cid" xmlns:w16se="http://schemas.microsoft.com/office/word/2015/wordml/symex" mc:Ignorable="w14 w15 w16se w16cid">
   <w:docDefaults>
     <w:rPrDefault>
       <w:rPr>
@@ -6488,144 +6804,382 @@
       </w:pPr>
     </w:pPrDefault>
   </w:docDefaults>
-  <w:latentStyles w:defLockedState="0" w:defUIPriority="99" w:defSemiHidden="1" w:defUnhideWhenUsed="1" w:defQFormat="0" w:count="267">
-    <w:lsdException w:name="Normal" w:semiHidden="0" w:uiPriority="0" w:unhideWhenUsed="0" w:qFormat="1"/>
-    <w:lsdException w:name="heading 1" w:semiHidden="0" w:uiPriority="9" w:unhideWhenUsed="0" w:qFormat="1"/>
-    <w:lsdException w:name="heading 2" w:uiPriority="9" w:qFormat="1"/>
-    <w:lsdException w:name="heading 3" w:uiPriority="9" w:qFormat="1"/>
-    <w:lsdException w:name="heading 4" w:uiPriority="9" w:qFormat="1"/>
-    <w:lsdException w:name="heading 5" w:uiPriority="9" w:qFormat="1"/>
-    <w:lsdException w:name="heading 6" w:uiPriority="9" w:qFormat="1"/>
-    <w:lsdException w:name="heading 7" w:uiPriority="9" w:qFormat="1"/>
-    <w:lsdException w:name="heading 8" w:uiPriority="9" w:qFormat="1"/>
-    <w:lsdException w:name="heading 9" w:uiPriority="9" w:qFormat="1"/>
-    <w:lsdException w:name="toc 1" w:uiPriority="39"/>
-    <w:lsdException w:name="toc 2" w:uiPriority="39"/>
-    <w:lsdException w:name="toc 3" w:uiPriority="39"/>
-    <w:lsdException w:name="toc 4" w:uiPriority="39"/>
-    <w:lsdException w:name="toc 5" w:uiPriority="39"/>
-    <w:lsdException w:name="toc 6" w:uiPriority="39"/>
-    <w:lsdException w:name="toc 7" w:uiPriority="39"/>
-    <w:lsdException w:name="toc 8" w:uiPriority="39"/>
-    <w:lsdException w:name="toc 9" w:uiPriority="39"/>
-    <w:lsdException w:name="caption" w:uiPriority="35" w:qFormat="1"/>
-    <w:lsdException w:name="Title" w:semiHidden="0" w:uiPriority="10" w:unhideWhenUsed="0" w:qFormat="1"/>
-    <w:lsdException w:name="Default Paragraph Font" w:uiPriority="1"/>
-    <w:lsdException w:name="Subtitle" w:semiHidden="0" w:uiPriority="11" w:unhideWhenUsed="0" w:qFormat="1"/>
-    <w:lsdException w:name="Strong" w:semiHidden="0" w:uiPriority="22" w:unhideWhenUsed="0" w:qFormat="1"/>
-    <w:lsdException w:name="Emphasis" w:semiHidden="0" w:uiPriority="20" w:unhideWhenUsed="0" w:qFormat="1"/>
-    <w:lsdException w:name="Table Grid" w:semiHidden="0" w:uiPriority="39" w:unhideWhenUsed="0"/>
-    <w:lsdException w:name="Placeholder Text" w:unhideWhenUsed="0"/>
-    <w:lsdException w:name="No Spacing" w:semiHidden="0" w:uiPriority="1" w:unhideWhenUsed="0" w:qFormat="1"/>
-    <w:lsdException w:name="Light Shading" w:semiHidden="0" w:uiPriority="60" w:unhideWhenUsed="0"/>
-    <w:lsdException w:name="Light List" w:semiHidden="0" w:uiPriority="61" w:unhideWhenUsed="0"/>
-    <w:lsdException w:name="Light Grid" w:semiHidden="0" w:uiPriority="62" w:unhideWhenUsed="0"/>
-    <w:lsdException w:name="Medium Shading 1" w:semiHidden="0" w:uiPriority="63" w:unhideWhenUsed="0"/>
-    <w:lsdException w:name="Medium Shading 2" w:semiHidden="0" w:uiPriority="64" w:unhideWhenUsed="0"/>
-    <w:lsdException w:name="Medium List 1" w:semiHidden="0" w:uiPriority="65" w:unhideWhenUsed="0"/>
-    <w:lsdException w:name="Medium List 2" w:semiHidden="0" w:uiPriority="66" w:unhideWhenUsed="0"/>
-    <w:lsdException w:name="Medium Grid 1" w:semiHidden="0" w:uiPriority="67" w:unhideWhenUsed="0"/>
-    <w:lsdException w:name="Medium Grid 2" w:semiHidden="0" w:uiPriority="68" w:unhideWhenUsed="0"/>
-    <w:lsdException w:name="Medium Grid 3" w:semiHidden="0" w:uiPriority="69" w:unhideWhenUsed="0"/>
-    <w:lsdException w:name="Dark List" w:semiHidden="0" w:uiPriority="70" w:unhideWhenUsed="0"/>
-    <w:lsdException w:name="Colorful Shading" w:semiHidden="0" w:uiPriority="71" w:unhideWhenUsed="0"/>
-    <w:lsdException w:name="Colorful List" w:semiHidden="0" w:uiPriority="72" w:unhideWhenUsed="0"/>
-    <w:lsdException w:name="Colorful Grid" w:semiHidden="0" w:uiPriority="73" w:unhideWhenUsed="0"/>
-    <w:lsdException w:name="Light Shading Accent 1" w:semiHidden="0" w:uiPriority="60" w:unhideWhenUsed="0"/>
-    <w:lsdException w:name="Light List Accent 1" w:semiHidden="0" w:uiPriority="61" w:unhideWhenUsed="0"/>
-    <w:lsdException w:name="Light Grid Accent 1" w:semiHidden="0" w:uiPriority="62" w:unhideWhenUsed="0"/>
-    <w:lsdException w:name="Medium Shading 1 Accent 1" w:semiHidden="0" w:uiPriority="63" w:unhideWhenUsed="0"/>
-    <w:lsdException w:name="Medium Shading 2 Accent 1" w:semiHidden="0" w:uiPriority="64" w:unhideWhenUsed="0"/>
-    <w:lsdException w:name="Medium List 1 Accent 1" w:semiHidden="0" w:uiPriority="65" w:unhideWhenUsed="0"/>
-    <w:lsdException w:name="Revision" w:unhideWhenUsed="0"/>
-    <w:lsdException w:name="List Paragraph" w:semiHidden="0" w:uiPriority="34" w:unhideWhenUsed="0" w:qFormat="1"/>
-    <w:lsdException w:name="Quote" w:semiHidden="0" w:uiPriority="29" w:unhideWhenUsed="0" w:qFormat="1"/>
-    <w:lsdException w:name="Intense Quote" w:semiHidden="0" w:uiPriority="30" w:unhideWhenUsed="0" w:qFormat="1"/>
-    <w:lsdException w:name="Medium List 2 Accent 1" w:semiHidden="0" w:uiPriority="66" w:unhideWhenUsed="0"/>
-    <w:lsdException w:name="Medium Grid 1 Accent 1" w:semiHidden="0" w:uiPriority="67" w:unhideWhenUsed="0"/>
-    <w:lsdException w:name="Medium Grid 2 Accent 1" w:semiHidden="0" w:uiPriority="68" w:unhideWhenUsed="0"/>
-    <w:lsdException w:name="Medium Grid 3 Accent 1" w:semiHidden="0" w:uiPriority="69" w:unhideWhenUsed="0"/>
-    <w:lsdException w:name="Dark List Accent 1" w:semiHidden="0" w:uiPriority="70" w:unhideWhenUsed="0"/>
-    <w:lsdException w:name="Colorful Shading Accent 1" w:semiHidden="0" w:uiPriority="71" w:unhideWhenUsed="0"/>
-    <w:lsdException w:name="Colorful List Accent 1" w:semiHidden="0" w:uiPriority="72" w:unhideWhenUsed="0"/>
-    <w:lsdException w:name="Colorful Grid Accent 1" w:semiHidden="0" w:uiPriority="73" w:unhideWhenUsed="0"/>
-    <w:lsdException w:name="Light Shading Accent 2" w:semiHidden="0" w:uiPriority="60" w:unhideWhenUsed="0"/>
-    <w:lsdException w:name="Light List Accent 2" w:semiHidden="0" w:uiPriority="61" w:unhideWhenUsed="0"/>
-    <w:lsdException w:name="Light Grid Accent 2" w:semiHidden="0" w:uiPriority="62" w:unhideWhenUsed="0"/>
-    <w:lsdException w:name="Medium Shading 1 Accent 2" w:semiHidden="0" w:uiPriority="63" w:unhideWhenUsed="0"/>
-    <w:lsdException w:name="Medium Shading 2 Accent 2" w:semiHidden="0" w:uiPriority="64" w:unhideWhenUsed="0"/>
-    <w:lsdException w:name="Medium List 1 Accent 2" w:semiHidden="0" w:uiPriority="65" w:unhideWhenUsed="0"/>
-    <w:lsdException w:name="Medium List 2 Accent 2" w:semiHidden="0" w:uiPriority="66" w:unhideWhenUsed="0"/>
-    <w:lsdException w:name="Medium Grid 1 Accent 2" w:semiHidden="0" w:uiPriority="67" w:unhideWhenUsed="0"/>
-    <w:lsdException w:name="Medium Grid 2 Accent 2" w:semiHidden="0" w:uiPriority="68" w:unhideWhenUsed="0"/>
-    <w:lsdException w:name="Medium Grid 3 Accent 2" w:semiHidden="0" w:uiPriority="69" w:unhideWhenUsed="0"/>
-    <w:lsdException w:name="Dark List Accent 2" w:semiHidden="0" w:uiPriority="70" w:unhideWhenUsed="0"/>
-    <w:lsdException w:name="Colorful Shading Accent 2" w:semiHidden="0" w:uiPriority="71" w:unhideWhenUsed="0"/>
-    <w:lsdException w:name="Colorful List Accent 2" w:semiHidden="0" w:uiPriority="72" w:unhideWhenUsed="0"/>
-    <w:lsdException w:name="Colorful Grid Accent 2" w:semiHidden="0" w:uiPriority="73" w:unhideWhenUsed="0"/>
-    <w:lsdException w:name="Light Shading Accent 3" w:semiHidden="0" w:uiPriority="60" w:unhideWhenUsed="0"/>
-    <w:lsdException w:name="Light List Accent 3" w:semiHidden="0" w:uiPriority="61" w:unhideWhenUsed="0"/>
-    <w:lsdException w:name="Light Grid Accent 3" w:semiHidden="0" w:uiPriority="62" w:unhideWhenUsed="0"/>
-    <w:lsdException w:name="Medium Shading 1 Accent 3" w:semiHidden="0" w:uiPriority="63" w:unhideWhenUsed="0"/>
-    <w:lsdException w:name="Medium Shading 2 Accent 3" w:semiHidden="0" w:uiPriority="64" w:unhideWhenUsed="0"/>
-    <w:lsdException w:name="Medium List 1 Accent 3" w:semiHidden="0" w:uiPriority="65" w:unhideWhenUsed="0"/>
-    <w:lsdException w:name="Medium List 2 Accent 3" w:semiHidden="0" w:uiPriority="66" w:unhideWhenUsed="0"/>
-    <w:lsdException w:name="Medium Grid 1 Accent 3" w:semiHidden="0" w:uiPriority="67" w:unhideWhenUsed="0"/>
-    <w:lsdException w:name="Medium Grid 2 Accent 3" w:semiHidden="0" w:uiPriority="68" w:unhideWhenUsed="0"/>
-    <w:lsdException w:name="Medium Grid 3 Accent 3" w:semiHidden="0" w:uiPriority="69" w:unhideWhenUsed="0"/>
-    <w:lsdException w:name="Dark List Accent 3" w:semiHidden="0" w:uiPriority="70" w:unhideWhenUsed="0"/>
-    <w:lsdException w:name="Colorful Shading Accent 3" w:semiHidden="0" w:uiPriority="71" w:unhideWhenUsed="0"/>
-    <w:lsdException w:name="Colorful List Accent 3" w:semiHidden="0" w:uiPriority="72" w:unhideWhenUsed="0"/>
-    <w:lsdException w:name="Colorful Grid Accent 3" w:semiHidden="0" w:uiPriority="73" w:unhideWhenUsed="0"/>
-    <w:lsdException w:name="Light Shading Accent 4" w:semiHidden="0" w:uiPriority="60" w:unhideWhenUsed="0"/>
-    <w:lsdException w:name="Light List Accent 4" w:semiHidden="0" w:uiPriority="61" w:unhideWhenUsed="0"/>
-    <w:lsdException w:name="Light Grid Accent 4" w:semiHidden="0" w:uiPriority="62" w:unhideWhenUsed="0"/>
-    <w:lsdException w:name="Medium Shading 1 Accent 4" w:semiHidden="0" w:uiPriority="63" w:unhideWhenUsed="0"/>
-    <w:lsdException w:name="Medium Shading 2 Accent 4" w:semiHidden="0" w:uiPriority="64" w:unhideWhenUsed="0"/>
-    <w:lsdException w:name="Medium List 1 Accent 4" w:semiHidden="0" w:uiPriority="65" w:unhideWhenUsed="0"/>
-    <w:lsdException w:name="Medium List 2 Accent 4" w:semiHidden="0" w:uiPriority="66" w:unhideWhenUsed="0"/>
-    <w:lsdException w:name="Medium Grid 1 Accent 4" w:semiHidden="0" w:uiPriority="67" w:unhideWhenUsed="0"/>
-    <w:lsdException w:name="Medium Grid 2 Accent 4" w:semiHidden="0" w:uiPriority="68" w:unhideWhenUsed="0"/>
-    <w:lsdException w:name="Medium Grid 3 Accent 4" w:semiHidden="0" w:uiPriority="69" w:unhideWhenUsed="0"/>
-    <w:lsdException w:name="Dark List Accent 4" w:semiHidden="0" w:uiPriority="70" w:unhideWhenUsed="0"/>
-    <w:lsdException w:name="Colorful Shading Accent 4" w:semiHidden="0" w:uiPriority="71" w:unhideWhenUsed="0"/>
-    <w:lsdException w:name="Colorful List Accent 4" w:semiHidden="0" w:uiPriority="72" w:unhideWhenUsed="0"/>
-    <w:lsdException w:name="Colorful Grid Accent 4" w:semiHidden="0" w:uiPriority="73" w:unhideWhenUsed="0"/>
-    <w:lsdException w:name="Light Shading Accent 5" w:semiHidden="0" w:uiPriority="60" w:unhideWhenUsed="0"/>
-    <w:lsdException w:name="Light List Accent 5" w:semiHidden="0" w:uiPriority="61" w:unhideWhenUsed="0"/>
-    <w:lsdException w:name="Light Grid Accent 5" w:semiHidden="0" w:uiPriority="62" w:unhideWhenUsed="0"/>
-    <w:lsdException w:name="Medium Shading 1 Accent 5" w:semiHidden="0" w:uiPriority="63" w:unhideWhenUsed="0"/>
-    <w:lsdException w:name="Medium Shading 2 Accent 5" w:semiHidden="0" w:uiPriority="64" w:unhideWhenUsed="0"/>
-    <w:lsdException w:name="Medium List 1 Accent 5" w:semiHidden="0" w:uiPriority="65" w:unhideWhenUsed="0"/>
-    <w:lsdException w:name="Medium List 2 Accent 5" w:semiHidden="0" w:uiPriority="66" w:unhideWhenUsed="0"/>
-    <w:lsdException w:name="Medium Grid 1 Accent 5" w:semiHidden="0" w:uiPriority="67" w:unhideWhenUsed="0"/>
-    <w:lsdException w:name="Medium Grid 2 Accent 5" w:semiHidden="0" w:uiPriority="68" w:unhideWhenUsed="0"/>
-    <w:lsdException w:name="Medium Grid 3 Accent 5" w:semiHidden="0" w:uiPriority="69" w:unhideWhenUsed="0"/>
-    <w:lsdException w:name="Dark List Accent 5" w:semiHidden="0" w:uiPriority="70" w:unhideWhenUsed="0"/>
-    <w:lsdException w:name="Colorful Shading Accent 5" w:semiHidden="0" w:uiPriority="71" w:unhideWhenUsed="0"/>
-    <w:lsdException w:name="Colorful List Accent 5" w:semiHidden="0" w:uiPriority="72" w:unhideWhenUsed="0"/>
-    <w:lsdException w:name="Colorful Grid Accent 5" w:semiHidden="0" w:uiPriority="73" w:unhideWhenUsed="0"/>
-    <w:lsdException w:name="Light Shading Accent 6" w:semiHidden="0" w:uiPriority="60" w:unhideWhenUsed="0"/>
-    <w:lsdException w:name="Light List Accent 6" w:semiHidden="0" w:uiPriority="61" w:unhideWhenUsed="0"/>
-    <w:lsdException w:name="Light Grid Accent 6" w:semiHidden="0" w:uiPriority="62" w:unhideWhenUsed="0"/>
-    <w:lsdException w:name="Medium Shading 1 Accent 6" w:semiHidden="0" w:uiPriority="63" w:unhideWhenUsed="0"/>
-    <w:lsdException w:name="Medium Shading 2 Accent 6" w:semiHidden="0" w:uiPriority="64" w:unhideWhenUsed="0"/>
-    <w:lsdException w:name="Medium List 1 Accent 6" w:semiHidden="0" w:uiPriority="65" w:unhideWhenUsed="0"/>
-    <w:lsdException w:name="Medium List 2 Accent 6" w:semiHidden="0" w:uiPriority="66" w:unhideWhenUsed="0"/>
-    <w:lsdException w:name="Medium Grid 1 Accent 6" w:semiHidden="0" w:uiPriority="67" w:unhideWhenUsed="0"/>
-    <w:lsdException w:name="Medium Grid 2 Accent 6" w:semiHidden="0" w:uiPriority="68" w:unhideWhenUsed="0"/>
-    <w:lsdException w:name="Medium Grid 3 Accent 6" w:semiHidden="0" w:uiPriority="69" w:unhideWhenUsed="0"/>
-    <w:lsdException w:name="Dark List Accent 6" w:semiHidden="0" w:uiPriority="70" w:unhideWhenUsed="0"/>
-    <w:lsdException w:name="Colorful Shading Accent 6" w:semiHidden="0" w:uiPriority="71" w:unhideWhenUsed="0"/>
-    <w:lsdException w:name="Colorful List Accent 6" w:semiHidden="0" w:uiPriority="72" w:unhideWhenUsed="0"/>
-    <w:lsdException w:name="Colorful Grid Accent 6" w:semiHidden="0" w:uiPriority="73" w:unhideWhenUsed="0"/>
-    <w:lsdException w:name="Subtle Emphasis" w:semiHidden="0" w:uiPriority="19" w:unhideWhenUsed="0" w:qFormat="1"/>
-    <w:lsdException w:name="Intense Emphasis" w:semiHidden="0" w:uiPriority="21" w:unhideWhenUsed="0" w:qFormat="1"/>
-    <w:lsdException w:name="Subtle Reference" w:semiHidden="0" w:uiPriority="31" w:unhideWhenUsed="0" w:qFormat="1"/>
-    <w:lsdException w:name="Intense Reference" w:semiHidden="0" w:uiPriority="32" w:unhideWhenUsed="0" w:qFormat="1"/>
-    <w:lsdException w:name="Book Title" w:semiHidden="0" w:uiPriority="33" w:unhideWhenUsed="0" w:qFormat="1"/>
-    <w:lsdException w:name="Bibliography" w:uiPriority="37"/>
-    <w:lsdException w:name="TOC Heading" w:uiPriority="39" w:qFormat="1"/>
+  <w:latentStyles w:defLockedState="0" w:defUIPriority="99" w:defSemiHidden="0" w:defUnhideWhenUsed="0" w:defQFormat="0" w:count="375">
+    <w:lsdException w:name="Normal" w:uiPriority="0" w:qFormat="1"/>
+    <w:lsdException w:name="heading 1" w:uiPriority="9" w:qFormat="1"/>
+    <w:lsdException w:name="heading 2" w:semiHidden="1" w:uiPriority="9" w:unhideWhenUsed="1" w:qFormat="1"/>
+    <w:lsdException w:name="heading 3" w:semiHidden="1" w:uiPriority="9" w:unhideWhenUsed="1" w:qFormat="1"/>
+    <w:lsdException w:name="heading 4" w:semiHidden="1" w:uiPriority="9" w:unhideWhenUsed="1" w:qFormat="1"/>
+    <w:lsdException w:name="heading 5" w:semiHidden="1" w:uiPriority="9" w:unhideWhenUsed="1" w:qFormat="1"/>
+    <w:lsdException w:name="heading 6" w:semiHidden="1" w:uiPriority="9" w:unhideWhenUsed="1" w:qFormat="1"/>
+    <w:lsdException w:name="heading 7" w:semiHidden="1" w:uiPriority="9" w:unhideWhenUsed="1" w:qFormat="1"/>
+    <w:lsdException w:name="heading 8" w:semiHidden="1" w:uiPriority="9" w:unhideWhenUsed="1" w:qFormat="1"/>
+    <w:lsdException w:name="heading 9" w:semiHidden="1" w:uiPriority="9" w:unhideWhenUsed="1" w:qFormat="1"/>
+    <w:lsdException w:name="index 1" w:semiHidden="1" w:unhideWhenUsed="1"/>
+    <w:lsdException w:name="index 2" w:semiHidden="1" w:unhideWhenUsed="1"/>
+    <w:lsdException w:name="index 3" w:semiHidden="1" w:unhideWhenUsed="1"/>
+    <w:lsdException w:name="index 4" w:semiHidden="1" w:unhideWhenUsed="1"/>
+    <w:lsdException w:name="index 5" w:semiHidden="1" w:unhideWhenUsed="1"/>
+    <w:lsdException w:name="index 6" w:semiHidden="1" w:unhideWhenUsed="1"/>
+    <w:lsdException w:name="index 7" w:semiHidden="1" w:unhideWhenUsed="1"/>
+    <w:lsdException w:name="index 8" w:semiHidden="1" w:unhideWhenUsed="1"/>
+    <w:lsdException w:name="index 9" w:semiHidden="1" w:unhideWhenUsed="1"/>
+    <w:lsdException w:name="toc 1" w:semiHidden="1" w:uiPriority="39" w:unhideWhenUsed="1"/>
+    <w:lsdException w:name="toc 2" w:semiHidden="1" w:uiPriority="39" w:unhideWhenUsed="1"/>
+    <w:lsdException w:name="toc 3" w:semiHidden="1" w:uiPriority="39" w:unhideWhenUsed="1"/>
+    <w:lsdException w:name="toc 4" w:semiHidden="1" w:uiPriority="39" w:unhideWhenUsed="1"/>
+    <w:lsdException w:name="toc 5" w:semiHidden="1" w:uiPriority="39" w:unhideWhenUsed="1"/>
+    <w:lsdException w:name="toc 6" w:semiHidden="1" w:uiPriority="39" w:unhideWhenUsed="1"/>
+    <w:lsdException w:name="toc 7" w:semiHidden="1" w:uiPriority="39" w:unhideWhenUsed="1"/>
+    <w:lsdException w:name="toc 8" w:semiHidden="1" w:uiPriority="39" w:unhideWhenUsed="1"/>
+    <w:lsdException w:name="toc 9" w:semiHidden="1" w:uiPriority="39" w:unhideWhenUsed="1"/>
+    <w:lsdException w:name="Normal Indent" w:semiHidden="1" w:unhideWhenUsed="1"/>
+    <w:lsdException w:name="footnote text" w:semiHidden="1" w:unhideWhenUsed="1"/>
+    <w:lsdException w:name="annotation text" w:semiHidden="1" w:unhideWhenUsed="1"/>
+    <w:lsdException w:name="header" w:semiHidden="1" w:unhideWhenUsed="1"/>
+    <w:lsdException w:name="footer" w:semiHidden="1" w:unhideWhenUsed="1"/>
+    <w:lsdException w:name="index heading" w:semiHidden="1" w:unhideWhenUsed="1"/>
+    <w:lsdException w:name="caption" w:semiHidden="1" w:uiPriority="35" w:unhideWhenUsed="1" w:qFormat="1"/>
+    <w:lsdException w:name="table of figures" w:semiHidden="1" w:unhideWhenUsed="1"/>
+    <w:lsdException w:name="envelope address" w:semiHidden="1" w:unhideWhenUsed="1"/>
+    <w:lsdException w:name="envelope return" w:semiHidden="1" w:unhideWhenUsed="1"/>
+    <w:lsdException w:name="footnote reference" w:semiHidden="1" w:unhideWhenUsed="1"/>
+    <w:lsdException w:name="annotation reference" w:semiHidden="1" w:unhideWhenUsed="1"/>
+    <w:lsdException w:name="line number" w:semiHidden="1" w:unhideWhenUsed="1"/>
+    <w:lsdException w:name="page number" w:semiHidden="1" w:unhideWhenUsed="1"/>
+    <w:lsdException w:name="endnote reference" w:semiHidden="1" w:unhideWhenUsed="1"/>
+    <w:lsdException w:name="endnote text" w:semiHidden="1" w:unhideWhenUsed="1"/>
+    <w:lsdException w:name="table of authorities" w:semiHidden="1" w:unhideWhenUsed="1"/>
+    <w:lsdException w:name="macro" w:semiHidden="1" w:unhideWhenUsed="1"/>
+    <w:lsdException w:name="toa heading" w:semiHidden="1" w:unhideWhenUsed="1"/>
+    <w:lsdException w:name="List" w:semiHidden="1" w:unhideWhenUsed="1"/>
+    <w:lsdException w:name="List Bullet" w:semiHidden="1" w:unhideWhenUsed="1"/>
+    <w:lsdException w:name="List Number" w:semiHidden="1" w:unhideWhenUsed="1"/>
+    <w:lsdException w:name="List 2" w:semiHidden="1" w:unhideWhenUsed="1"/>
+    <w:lsdException w:name="List 3" w:semiHidden="1" w:unhideWhenUsed="1"/>
+    <w:lsdException w:name="List 4" w:semiHidden="1" w:unhideWhenUsed="1"/>
+    <w:lsdException w:name="List 5" w:semiHidden="1" w:unhideWhenUsed="1"/>
+    <w:lsdException w:name="List Bullet 2" w:semiHidden="1" w:unhideWhenUsed="1"/>
+    <w:lsdException w:name="List Bullet 3" w:semiHidden="1" w:unhideWhenUsed="1"/>
+    <w:lsdException w:name="List Bullet 4" w:semiHidden="1" w:unhideWhenUsed="1"/>
+    <w:lsdException w:name="List Bullet 5" w:semiHidden="1" w:unhideWhenUsed="1"/>
+    <w:lsdException w:name="List Number 2" w:semiHidden="1" w:unhideWhenUsed="1"/>
+    <w:lsdException w:name="List Number 3" w:semiHidden="1" w:unhideWhenUsed="1"/>
+    <w:lsdException w:name="List Number 4" w:semiHidden="1" w:unhideWhenUsed="1"/>
+    <w:lsdException w:name="List Number 5" w:semiHidden="1" w:unhideWhenUsed="1"/>
+    <w:lsdException w:name="Title" w:uiPriority="10" w:qFormat="1"/>
+    <w:lsdException w:name="Closing" w:semiHidden="1" w:unhideWhenUsed="1"/>
+    <w:lsdException w:name="Signature" w:semiHidden="1" w:unhideWhenUsed="1"/>
+    <w:lsdException w:name="Default Paragraph Font" w:semiHidden="1" w:uiPriority="1" w:unhideWhenUsed="1"/>
+    <w:lsdException w:name="Body Text" w:semiHidden="1" w:unhideWhenUsed="1"/>
+    <w:lsdException w:name="Body Text Indent" w:semiHidden="1" w:unhideWhenUsed="1"/>
+    <w:lsdException w:name="List Continue" w:semiHidden="1" w:unhideWhenUsed="1"/>
+    <w:lsdException w:name="List Continue 2" w:semiHidden="1" w:unhideWhenUsed="1"/>
+    <w:lsdException w:name="List Continue 3" w:semiHidden="1" w:unhideWhenUsed="1"/>
+    <w:lsdException w:name="List Continue 4" w:semiHidden="1" w:unhideWhenUsed="1"/>
+    <w:lsdException w:name="List Continue 5" w:semiHidden="1" w:unhideWhenUsed="1"/>
+    <w:lsdException w:name="Message Header" w:semiHidden="1" w:unhideWhenUsed="1"/>
+    <w:lsdException w:name="Subtitle" w:uiPriority="11" w:qFormat="1"/>
+    <w:lsdException w:name="Salutation" w:semiHidden="1" w:unhideWhenUsed="1"/>
+    <w:lsdException w:name="Date" w:semiHidden="1" w:unhideWhenUsed="1"/>
+    <w:lsdException w:name="Body Text First Indent" w:semiHidden="1" w:unhideWhenUsed="1"/>
+    <w:lsdException w:name="Body Text First Indent 2" w:semiHidden="1" w:unhideWhenUsed="1"/>
+    <w:lsdException w:name="Note Heading" w:semiHidden="1" w:unhideWhenUsed="1"/>
+    <w:lsdException w:name="Body Text 2" w:semiHidden="1" w:unhideWhenUsed="1"/>
+    <w:lsdException w:name="Body Text 3" w:semiHidden="1" w:unhideWhenUsed="1"/>
+    <w:lsdException w:name="Body Text Indent 2" w:semiHidden="1" w:unhideWhenUsed="1"/>
+    <w:lsdException w:name="Body Text Indent 3" w:semiHidden="1" w:unhideWhenUsed="1"/>
+    <w:lsdException w:name="Block Text" w:semiHidden="1" w:unhideWhenUsed="1"/>
+    <w:lsdException w:name="Hyperlink" w:semiHidden="1" w:unhideWhenUsed="1"/>
+    <w:lsdException w:name="FollowedHyperlink" w:semiHidden="1" w:unhideWhenUsed="1"/>
+    <w:lsdException w:name="Strong" w:uiPriority="22" w:qFormat="1"/>
+    <w:lsdException w:name="Emphasis" w:uiPriority="20" w:qFormat="1"/>
+    <w:lsdException w:name="Document Map" w:semiHidden="1" w:unhideWhenUsed="1"/>
+    <w:lsdException w:name="Plain Text" w:semiHidden="1" w:unhideWhenUsed="1"/>
+    <w:lsdException w:name="E-mail Signature" w:semiHidden="1" w:unhideWhenUsed="1"/>
+    <w:lsdException w:name="HTML Top of Form" w:semiHidden="1" w:unhideWhenUsed="1"/>
+    <w:lsdException w:name="HTML Bottom of Form" w:semiHidden="1" w:unhideWhenUsed="1"/>
+    <w:lsdException w:name="Normal (Web)" w:semiHidden="1" w:unhideWhenUsed="1"/>
+    <w:lsdException w:name="HTML Acronym" w:semiHidden="1" w:unhideWhenUsed="1"/>
+    <w:lsdException w:name="HTML Address" w:semiHidden="1" w:unhideWhenUsed="1"/>
+    <w:lsdException w:name="HTML Cite" w:semiHidden="1" w:unhideWhenUsed="1"/>
+    <w:lsdException w:name="HTML Code" w:semiHidden="1" w:unhideWhenUsed="1"/>
+    <w:lsdException w:name="HTML Definition" w:semiHidden="1" w:unhideWhenUsed="1"/>
+    <w:lsdException w:name="HTML Keyboard" w:semiHidden="1" w:unhideWhenUsed="1"/>
+    <w:lsdException w:name="HTML Preformatted" w:semiHidden="1" w:unhideWhenUsed="1"/>
+    <w:lsdException w:name="HTML Sample" w:semiHidden="1" w:unhideWhenUsed="1"/>
+    <w:lsdException w:name="HTML Typewriter" w:semiHidden="1" w:unhideWhenUsed="1"/>
+    <w:lsdException w:name="HTML Variable" w:semiHidden="1" w:unhideWhenUsed="1"/>
+    <w:lsdException w:name="Normal Table" w:semiHidden="1" w:unhideWhenUsed="1"/>
+    <w:lsdException w:name="annotation subject" w:semiHidden="1" w:unhideWhenUsed="1"/>
+    <w:lsdException w:name="No List" w:semiHidden="1" w:unhideWhenUsed="1"/>
+    <w:lsdException w:name="Outline List 1" w:semiHidden="1" w:unhideWhenUsed="1"/>
+    <w:lsdException w:name="Outline List 2" w:semiHidden="1" w:unhideWhenUsed="1"/>
+    <w:lsdException w:name="Outline List 3" w:semiHidden="1" w:unhideWhenUsed="1"/>
+    <w:lsdException w:name="Table Simple 1" w:semiHidden="1" w:unhideWhenUsed="1"/>
+    <w:lsdException w:name="Table Simple 2" w:semiHidden="1" w:unhideWhenUsed="1"/>
+    <w:lsdException w:name="Table Simple 3" w:semiHidden="1" w:unhideWhenUsed="1"/>
+    <w:lsdException w:name="Table Classic 1" w:semiHidden="1" w:unhideWhenUsed="1"/>
+    <w:lsdException w:name="Table Classic 2" w:semiHidden="1" w:unhideWhenUsed="1"/>
+    <w:lsdException w:name="Table Classic 3" w:semiHidden="1" w:unhideWhenUsed="1"/>
+    <w:lsdException w:name="Table Classic 4" w:semiHidden="1" w:unhideWhenUsed="1"/>
+    <w:lsdException w:name="Table Colorful 1" w:semiHidden="1" w:unhideWhenUsed="1"/>
+    <w:lsdException w:name="Table Colorful 2" w:semiHidden="1" w:unhideWhenUsed="1"/>
+    <w:lsdException w:name="Table Colorful 3" w:semiHidden="1" w:unhideWhenUsed="1"/>
+    <w:lsdException w:name="Table Columns 1" w:semiHidden="1" w:unhideWhenUsed="1"/>
+    <w:lsdException w:name="Table Columns 2" w:semiHidden="1" w:unhideWhenUsed="1"/>
+    <w:lsdException w:name="Table Columns 3" w:semiHidden="1" w:unhideWhenUsed="1"/>
+    <w:lsdException w:name="Table Columns 4" w:semiHidden="1" w:unhideWhenUsed="1"/>
+    <w:lsdException w:name="Table Columns 5" w:semiHidden="1" w:unhideWhenUsed="1"/>
+    <w:lsdException w:name="Table Grid 1" w:semiHidden="1" w:unhideWhenUsed="1"/>
+    <w:lsdException w:name="Table Grid 2" w:semiHidden="1" w:unhideWhenUsed="1"/>
+    <w:lsdException w:name="Table Grid 3" w:semiHidden="1" w:unhideWhenUsed="1"/>
+    <w:lsdException w:name="Table Grid 4" w:semiHidden="1" w:unhideWhenUsed="1"/>
+    <w:lsdException w:name="Table Grid 5" w:semiHidden="1" w:unhideWhenUsed="1"/>
+    <w:lsdException w:name="Table Grid 6" w:semiHidden="1" w:unhideWhenUsed="1"/>
+    <w:lsdException w:name="Table Grid 7" w:semiHidden="1" w:unhideWhenUsed="1"/>
+    <w:lsdException w:name="Table Grid 8" w:semiHidden="1" w:unhideWhenUsed="1"/>
+    <w:lsdException w:name="Table List 1" w:semiHidden="1" w:unhideWhenUsed="1"/>
+    <w:lsdException w:name="Table List 2" w:semiHidden="1" w:unhideWhenUsed="1"/>
+    <w:lsdException w:name="Table List 3" w:semiHidden="1" w:unhideWhenUsed="1"/>
+    <w:lsdException w:name="Table List 4" w:semiHidden="1" w:unhideWhenUsed="1"/>
+    <w:lsdException w:name="Table List 5" w:semiHidden="1" w:unhideWhenUsed="1"/>
+    <w:lsdException w:name="Table List 6" w:semiHidden="1" w:unhideWhenUsed="1"/>
+    <w:lsdException w:name="Table List 7" w:semiHidden="1" w:unhideWhenUsed="1"/>
+    <w:lsdException w:name="Table List 8" w:semiHidden="1" w:unhideWhenUsed="1"/>
+    <w:lsdException w:name="Table 3D effects 1" w:semiHidden="1" w:unhideWhenUsed="1"/>
+    <w:lsdException w:name="Table 3D effects 2" w:semiHidden="1" w:unhideWhenUsed="1"/>
+    <w:lsdException w:name="Table 3D effects 3" w:semiHidden="1" w:unhideWhenUsed="1"/>
+    <w:lsdException w:name="Table Contemporary" w:semiHidden="1" w:unhideWhenUsed="1"/>
+    <w:lsdException w:name="Table Elegant" w:semiHidden="1" w:unhideWhenUsed="1"/>
+    <w:lsdException w:name="Table Professional" w:semiHidden="1" w:unhideWhenUsed="1"/>
+    <w:lsdException w:name="Table Subtle 1" w:semiHidden="1" w:unhideWhenUsed="1"/>
+    <w:lsdException w:name="Table Subtle 2" w:semiHidden="1" w:unhideWhenUsed="1"/>
+    <w:lsdException w:name="Table Web 1" w:semiHidden="1" w:unhideWhenUsed="1"/>
+    <w:lsdException w:name="Table Web 2" w:semiHidden="1" w:unhideWhenUsed="1"/>
+    <w:lsdException w:name="Table Web 3" w:semiHidden="1" w:unhideWhenUsed="1"/>
+    <w:lsdException w:name="Balloon Text" w:semiHidden="1" w:unhideWhenUsed="1"/>
+    <w:lsdException w:name="Table Grid" w:semiHidden="1" w:uiPriority="39" w:unhideWhenUsed="1"/>
+    <w:lsdException w:name="Table Theme" w:semiHidden="1" w:unhideWhenUsed="1"/>
+    <w:lsdException w:name="Placeholder Text" w:semiHidden="1"/>
+    <w:lsdException w:name="No Spacing" w:uiPriority="1" w:qFormat="1"/>
+    <w:lsdException w:name="Light Shading" w:uiPriority="60"/>
+    <w:lsdException w:name="Light List" w:uiPriority="61"/>
+    <w:lsdException w:name="Light Grid" w:uiPriority="62"/>
+    <w:lsdException w:name="Medium Shading 1" w:uiPriority="63"/>
+    <w:lsdException w:name="Medium Shading 2" w:uiPriority="64"/>
+    <w:lsdException w:name="Medium List 1" w:uiPriority="65"/>
+    <w:lsdException w:name="Medium List 2" w:uiPriority="66"/>
+    <w:lsdException w:name="Medium Grid 1" w:uiPriority="67"/>
+    <w:lsdException w:name="Medium Grid 2" w:uiPriority="68"/>
+    <w:lsdException w:name="Medium Grid 3" w:uiPriority="69"/>
+    <w:lsdException w:name="Dark List" w:uiPriority="70"/>
+    <w:lsdException w:name="Colorful Shading" w:uiPriority="71"/>
+    <w:lsdException w:name="Colorful List" w:uiPriority="72"/>
+    <w:lsdException w:name="Colorful Grid" w:uiPriority="73"/>
+    <w:lsdException w:name="Light Shading Accent 1" w:uiPriority="60"/>
+    <w:lsdException w:name="Light List Accent 1" w:uiPriority="61"/>
+    <w:lsdException w:name="Light Grid Accent 1" w:uiPriority="62"/>
+    <w:lsdException w:name="Medium Shading 1 Accent 1" w:uiPriority="63"/>
+    <w:lsdException w:name="Medium Shading 2 Accent 1" w:uiPriority="64"/>
+    <w:lsdException w:name="Medium List 1 Accent 1" w:uiPriority="65"/>
+    <w:lsdException w:name="Revision" w:semiHidden="1"/>
+    <w:lsdException w:name="List Paragraph" w:uiPriority="34" w:qFormat="1"/>
+    <w:lsdException w:name="Quote" w:uiPriority="29" w:qFormat="1"/>
+    <w:lsdException w:name="Intense Quote" w:uiPriority="30" w:qFormat="1"/>
+    <w:lsdException w:name="Medium List 2 Accent 1" w:uiPriority="66"/>
+    <w:lsdException w:name="Medium Grid 1 Accent 1" w:uiPriority="67"/>
+    <w:lsdException w:name="Medium Grid 2 Accent 1" w:uiPriority="68"/>
+    <w:lsdException w:name="Medium Grid 3 Accent 1" w:uiPriority="69"/>
+    <w:lsdException w:name="Dark List Accent 1" w:uiPriority="70"/>
+    <w:lsdException w:name="Colorful Shading Accent 1" w:uiPriority="71"/>
+    <w:lsdException w:name="Colorful List Accent 1" w:uiPriority="72"/>
+    <w:lsdException w:name="Colorful Grid Accent 1" w:uiPriority="73"/>
+    <w:lsdException w:name="Light Shading Accent 2" w:uiPriority="60"/>
+    <w:lsdException w:name="Light List Accent 2" w:uiPriority="61"/>
+    <w:lsdException w:name="Light Grid Accent 2" w:uiPriority="62"/>
+    <w:lsdException w:name="Medium Shading 1 Accent 2" w:uiPriority="63"/>
+    <w:lsdException w:name="Medium Shading 2 Accent 2" w:uiPriority="64"/>
+    <w:lsdException w:name="Medium List 1 Accent 2" w:uiPriority="65"/>
+    <w:lsdException w:name="Medium List 2 Accent 2" w:uiPriority="66"/>
+    <w:lsdException w:name="Medium Grid 1 Accent 2" w:uiPriority="67"/>
+    <w:lsdException w:name="Medium Grid 2 Accent 2" w:uiPriority="68"/>
+    <w:lsdException w:name="Medium Grid 3 Accent 2" w:uiPriority="69"/>
+    <w:lsdException w:name="Dark List Accent 2" w:uiPriority="70"/>
+    <w:lsdException w:name="Colorful Shading Accent 2" w:uiPriority="71"/>
+    <w:lsdException w:name="Colorful List Accent 2" w:uiPriority="72"/>
+    <w:lsdException w:name="Colorful Grid Accent 2" w:uiPriority="73"/>
+    <w:lsdException w:name="Light Shading Accent 3" w:uiPriority="60"/>
+    <w:lsdException w:name="Light List Accent 3" w:uiPriority="61"/>
+    <w:lsdException w:name="Light Grid Accent 3" w:uiPriority="62"/>
+    <w:lsdException w:name="Medium Shading 1 Accent 3" w:uiPriority="63"/>
+    <w:lsdException w:name="Medium Shading 2 Accent 3" w:uiPriority="64"/>
+    <w:lsdException w:name="Medium List 1 Accent 3" w:uiPriority="65"/>
+    <w:lsdException w:name="Medium List 2 Accent 3" w:uiPriority="66"/>
+    <w:lsdException w:name="Medium Grid 1 Accent 3" w:uiPriority="67"/>
+    <w:lsdException w:name="Medium Grid 2 Accent 3" w:uiPriority="68"/>
+    <w:lsdException w:name="Medium Grid 3 Accent 3" w:uiPriority="69"/>
+    <w:lsdException w:name="Dark List Accent 3" w:uiPriority="70"/>
+    <w:lsdException w:name="Colorful Shading Accent 3" w:uiPriority="71"/>
+    <w:lsdException w:name="Colorful List Accent 3" w:uiPriority="72"/>
+    <w:lsdException w:name="Colorful Grid Accent 3" w:uiPriority="73"/>
+    <w:lsdException w:name="Light Shading Accent 4" w:uiPriority="60"/>
+    <w:lsdException w:name="Light List Accent 4" w:uiPriority="61"/>
+    <w:lsdException w:name="Light Grid Accent 4" w:uiPriority="62"/>
+    <w:lsdException w:name="Medium Shading 1 Accent 4" w:uiPriority="63"/>
+    <w:lsdException w:name="Medium Shading 2 Accent 4" w:uiPriority="64"/>
+    <w:lsdException w:name="Medium List 1 Accent 4" w:uiPriority="65"/>
+    <w:lsdException w:name="Medium List 2 Accent 4" w:uiPriority="66"/>
+    <w:lsdException w:name="Medium Grid 1 Accent 4" w:uiPriority="67"/>
+    <w:lsdException w:name="Medium Grid 2 Accent 4" w:uiPriority="68"/>
+    <w:lsdException w:name="Medium Grid 3 Accent 4" w:uiPriority="69"/>
+    <w:lsdException w:name="Dark List Accent 4" w:uiPriority="70"/>
+    <w:lsdException w:name="Colorful Shading Accent 4" w:uiPriority="71"/>
+    <w:lsdException w:name="Colorful List Accent 4" w:uiPriority="72"/>
+    <w:lsdException w:name="Colorful Grid Accent 4" w:uiPriority="73"/>
+    <w:lsdException w:name="Light Shading Accent 5" w:uiPriority="60"/>
+    <w:lsdException w:name="Light List Accent 5" w:uiPriority="61"/>
+    <w:lsdException w:name="Light Grid Accent 5" w:uiPriority="62"/>
+    <w:lsdException w:name="Medium Shading 1 Accent 5" w:uiPriority="63"/>
+    <w:lsdException w:name="Medium Shading 2 Accent 5" w:uiPriority="64"/>
+    <w:lsdException w:name="Medium List 1 Accent 5" w:uiPriority="65"/>
+    <w:lsdException w:name="Medium List 2 Accent 5" w:uiPriority="66"/>
+    <w:lsdException w:name="Medium Grid 1 Accent 5" w:uiPriority="67"/>
+    <w:lsdException w:name="Medium Grid 2 Accent 5" w:uiPriority="68"/>
+    <w:lsdException w:name="Medium Grid 3 Accent 5" w:uiPriority="69"/>
+    <w:lsdException w:name="Dark List Accent 5" w:uiPriority="70"/>
+    <w:lsdException w:name="Colorful Shading Accent 5" w:uiPriority="71"/>
+    <w:lsdException w:name="Colorful List Accent 5" w:uiPriority="72"/>
+    <w:lsdException w:name="Colorful Grid Accent 5" w:uiPriority="73"/>
+    <w:lsdException w:name="Light Shading Accent 6" w:uiPriority="60"/>
+    <w:lsdException w:name="Light List Accent 6" w:uiPriority="61"/>
+    <w:lsdException w:name="Light Grid Accent 6" w:uiPriority="62"/>
+    <w:lsdException w:name="Medium Shading 1 Accent 6" w:uiPriority="63"/>
+    <w:lsdException w:name="Medium Shading 2 Accent 6" w:uiPriority="64"/>
+    <w:lsdException w:name="Medium List 1 Accent 6" w:uiPriority="65"/>
+    <w:lsdException w:name="Medium List 2 Accent 6" w:uiPriority="66"/>
+    <w:lsdException w:name="Medium Grid 1 Accent 6" w:uiPriority="67"/>
+    <w:lsdException w:name="Medium Grid 2 Accent 6" w:uiPriority="68"/>
+    <w:lsdException w:name="Medium Grid 3 Accent 6" w:uiPriority="69"/>
+    <w:lsdException w:name="Dark List Accent 6" w:uiPriority="70"/>
+    <w:lsdException w:name="Colorful Shading Accent 6" w:uiPriority="71"/>
+    <w:lsdException w:name="Colorful List Accent 6" w:uiPriority="72"/>
+    <w:lsdException w:name="Colorful Grid Accent 6" w:uiPriority="73"/>
+    <w:lsdException w:name="Subtle Emphasis" w:uiPriority="19" w:qFormat="1"/>
+    <w:lsdException w:name="Intense Emphasis" w:uiPriority="21" w:qFormat="1"/>
+    <w:lsdException w:name="Subtle Reference" w:uiPriority="31" w:qFormat="1"/>
+    <w:lsdException w:name="Intense Reference" w:uiPriority="32" w:qFormat="1"/>
+    <w:lsdException w:name="Book Title" w:uiPriority="33" w:qFormat="1"/>
+    <w:lsdException w:name="Bibliography" w:semiHidden="1" w:uiPriority="37" w:unhideWhenUsed="1"/>
+    <w:lsdException w:name="TOC Heading" w:semiHidden="1" w:uiPriority="39" w:unhideWhenUsed="1" w:qFormat="1"/>
+    <w:lsdException w:name="Plain Table 1" w:uiPriority="41"/>
+    <w:lsdException w:name="Plain Table 2" w:uiPriority="42"/>
+    <w:lsdException w:name="Plain Table 3" w:uiPriority="43"/>
+    <w:lsdException w:name="Plain Table 4" w:uiPriority="44"/>
+    <w:lsdException w:name="Plain Table 5" w:uiPriority="45"/>
+    <w:lsdException w:name="Grid Table Light" w:uiPriority="40"/>
+    <w:lsdException w:name="Grid Table 1 Light" w:uiPriority="46"/>
+    <w:lsdException w:name="Grid Table 2" w:uiPriority="47"/>
+    <w:lsdException w:name="Grid Table 3" w:uiPriority="48"/>
+    <w:lsdException w:name="Grid Table 4" w:uiPriority="49"/>
+    <w:lsdException w:name="Grid Table 5 Dark" w:uiPriority="50"/>
+    <w:lsdException w:name="Grid Table 6 Colorful" w:uiPriority="51"/>
+    <w:lsdException w:name="Grid Table 7 Colorful" w:uiPriority="52"/>
+    <w:lsdException w:name="Grid Table 1 Light Accent 1" w:uiPriority="46"/>
+    <w:lsdException w:name="Grid Table 2 Accent 1" w:uiPriority="47"/>
+    <w:lsdException w:name="Grid Table 3 Accent 1" w:uiPriority="48"/>
+    <w:lsdException w:name="Grid Table 4 Accent 1" w:uiPriority="49"/>
+    <w:lsdException w:name="Grid Table 5 Dark Accent 1" w:uiPriority="50"/>
+    <w:lsdException w:name="Grid Table 6 Colorful Accent 1" w:uiPriority="51"/>
+    <w:lsdException w:name="Grid Table 7 Colorful Accent 1" w:uiPriority="52"/>
+    <w:lsdException w:name="Grid Table 1 Light Accent 2" w:uiPriority="46"/>
+    <w:lsdException w:name="Grid Table 2 Accent 2" w:uiPriority="47"/>
+    <w:lsdException w:name="Grid Table 3 Accent 2" w:uiPriority="48"/>
+    <w:lsdException w:name="Grid Table 4 Accent 2" w:uiPriority="49"/>
+    <w:lsdException w:name="Grid Table 5 Dark Accent 2" w:uiPriority="50"/>
+    <w:lsdException w:name="Grid Table 6 Colorful Accent 2" w:uiPriority="51"/>
+    <w:lsdException w:name="Grid Table 7 Colorful Accent 2" w:uiPriority="52"/>
+    <w:lsdException w:name="Grid Table 1 Light Accent 3" w:uiPriority="46"/>
+    <w:lsdException w:name="Grid Table 2 Accent 3" w:uiPriority="47"/>
+    <w:lsdException w:name="Grid Table 3 Accent 3" w:uiPriority="48"/>
+    <w:lsdException w:name="Grid Table 4 Accent 3" w:uiPriority="49"/>
+    <w:lsdException w:name="Grid Table 5 Dark Accent 3" w:uiPriority="50"/>
+    <w:lsdException w:name="Grid Table 6 Colorful Accent 3" w:uiPriority="51"/>
+    <w:lsdException w:name="Grid Table 7 Colorful Accent 3" w:uiPriority="52"/>
+    <w:lsdException w:name="Grid Table 1 Light Accent 4" w:uiPriority="46"/>
+    <w:lsdException w:name="Grid Table 2 Accent 4" w:uiPriority="47"/>
+    <w:lsdException w:name="Grid Table 3 Accent 4" w:uiPriority="48"/>
+    <w:lsdException w:name="Grid Table 4 Accent 4" w:uiPriority="49"/>
+    <w:lsdException w:name="Grid Table 5 Dark Accent 4" w:uiPriority="50"/>
+    <w:lsdException w:name="Grid Table 6 Colorful Accent 4" w:uiPriority="51"/>
+    <w:lsdException w:name="Grid Table 7 Colorful Accent 4" w:uiPriority="52"/>
+    <w:lsdException w:name="Grid Table 1 Light Accent 5" w:uiPriority="46"/>
+    <w:lsdException w:name="Grid Table 2 Accent 5" w:uiPriority="47"/>
+    <w:lsdException w:name="Grid Table 3 Accent 5" w:uiPriority="48"/>
+    <w:lsdException w:name="Grid Table 4 Accent 5" w:uiPriority="49"/>
+    <w:lsdException w:name="Grid Table 5 Dark Accent 5" w:uiPriority="50"/>
+    <w:lsdException w:name="Grid Table 6 Colorful Accent 5" w:uiPriority="51"/>
+    <w:lsdException w:name="Grid Table 7 Colorful Accent 5" w:uiPriority="52"/>
+    <w:lsdException w:name="Grid Table 1 Light Accent 6" w:uiPriority="46"/>
+    <w:lsdException w:name="Grid Table 2 Accent 6" w:uiPriority="47"/>
+    <w:lsdException w:name="Grid Table 3 Accent 6" w:uiPriority="48"/>
+    <w:lsdException w:name="Grid Table 4 Accent 6" w:uiPriority="49"/>
+    <w:lsdException w:name="Grid Table 5 Dark Accent 6" w:uiPriority="50"/>
+    <w:lsdException w:name="Grid Table 6 Colorful Accent 6" w:uiPriority="51"/>
+    <w:lsdException w:name="Grid Table 7 Colorful Accent 6" w:uiPriority="52"/>
+    <w:lsdException w:name="List Table 1 Light" w:uiPriority="46"/>
+    <w:lsdException w:name="List Table 2" w:uiPriority="47"/>
+    <w:lsdException w:name="List Table 3" w:uiPriority="48"/>
+    <w:lsdException w:name="List Table 4" w:uiPriority="49"/>
+    <w:lsdException w:name="List Table 5 Dark" w:uiPriority="50"/>
+    <w:lsdException w:name="List Table 6 Colorful" w:uiPriority="51"/>
+    <w:lsdException w:name="List Table 7 Colorful" w:uiPriority="52"/>
+    <w:lsdException w:name="List Table 1 Light Accent 1" w:uiPriority="46"/>
+    <w:lsdException w:name="List Table 2 Accent 1" w:uiPriority="47"/>
+    <w:lsdException w:name="List Table 3 Accent 1" w:uiPriority="48"/>
+    <w:lsdException w:name="List Table 4 Accent 1" w:uiPriority="49"/>
+    <w:lsdException w:name="List Table 5 Dark Accent 1" w:uiPriority="50"/>
+    <w:lsdException w:name="List Table 6 Colorful Accent 1" w:uiPriority="51"/>
+    <w:lsdException w:name="List Table 7 Colorful Accent 1" w:uiPriority="52"/>
+    <w:lsdException w:name="List Table 1 Light Accent 2" w:uiPriority="46"/>
+    <w:lsdException w:name="List Table 2 Accent 2" w:uiPriority="47"/>
+    <w:lsdException w:name="List Table 3 Accent 2" w:uiPriority="48"/>
+    <w:lsdException w:name="List Table 4 Accent 2" w:uiPriority="49"/>
+    <w:lsdException w:name="List Table 5 Dark Accent 2" w:uiPriority="50"/>
+    <w:lsdException w:name="List Table 6 Colorful Accent 2" w:uiPriority="51"/>
+    <w:lsdException w:name="List Table 7 Colorful Accent 2" w:uiPriority="52"/>
+    <w:lsdException w:name="List Table 1 Light Accent 3" w:uiPriority="46"/>
+    <w:lsdException w:name="List Table 2 Accent 3" w:uiPriority="47"/>
+    <w:lsdException w:name="List Table 3 Accent 3" w:uiPriority="48"/>
+    <w:lsdException w:name="List Table 4 Accent 3" w:uiPriority="49"/>
+    <w:lsdException w:name="List Table 5 Dark Accent 3" w:uiPriority="50"/>
+    <w:lsdException w:name="List Table 6 Colorful Accent 3" w:uiPriority="51"/>
+    <w:lsdException w:name="List Table 7 Colorful Accent 3" w:uiPriority="52"/>
+    <w:lsdException w:name="List Table 1 Light Accent 4" w:uiPriority="46"/>
+    <w:lsdException w:name="List Table 2 Accent 4" w:uiPriority="47"/>
+    <w:lsdException w:name="List Table 3 Accent 4" w:uiPriority="48"/>
+    <w:lsdException w:name="List Table 4 Accent 4" w:uiPriority="49"/>
+    <w:lsdException w:name="List Table 5 Dark Accent 4" w:uiPriority="50"/>
+    <w:lsdException w:name="List Table 6 Colorful Accent 4" w:uiPriority="51"/>
+    <w:lsdException w:name="List Table 7 Colorful Accent 4" w:uiPriority="52"/>
+    <w:lsdException w:name="List Table 1 Light Accent 5" w:uiPriority="46"/>
+    <w:lsdException w:name="List Table 2 Accent 5" w:uiPriority="47"/>
+    <w:lsdException w:name="List Table 3 Accent 5" w:uiPriority="48"/>
+    <w:lsdException w:name="List Table 4 Accent 5" w:uiPriority="49"/>
+    <w:lsdException w:name="List Table 5 Dark Accent 5" w:uiPriority="50"/>
+    <w:lsdException w:name="List Table 6 Colorful Accent 5" w:uiPriority="51"/>
+    <w:lsdException w:name="List Table 7 Colorful Accent 5" w:uiPriority="52"/>
+    <w:lsdException w:name="List Table 1 Light Accent 6" w:uiPriority="46"/>
+    <w:lsdException w:name="List Table 2 Accent 6" w:uiPriority="47"/>
+    <w:lsdException w:name="List Table 3 Accent 6" w:uiPriority="48"/>
+    <w:lsdException w:name="List Table 4 Accent 6" w:uiPriority="49"/>
+    <w:lsdException w:name="List Table 5 Dark Accent 6" w:uiPriority="50"/>
+    <w:lsdException w:name="List Table 6 Colorful Accent 6" w:uiPriority="51"/>
+    <w:lsdException w:name="List Table 7 Colorful Accent 6" w:uiPriority="52"/>
+    <w:lsdException w:name="Mention" w:semiHidden="1" w:unhideWhenUsed="1"/>
+    <w:lsdException w:name="Smart Hyperlink" w:semiHidden="1" w:unhideWhenUsed="1"/>
+    <w:lsdException w:name="Hashtag" w:semiHidden="1" w:unhideWhenUsed="1"/>
+    <w:lsdException w:name="Unresolved Mention" w:semiHidden="1" w:unhideWhenUsed="1"/>
   </w:latentStyles>
   <w:style w:type="paragraph" w:default="1" w:styleId="Normal">
     <w:name w:val="Normal"/>
@@ -6712,7 +7266,6 @@
     <w:uiPriority w:val="99"/>
     <w:semiHidden/>
     <w:unhideWhenUsed/>
-    <w:qFormat/>
     <w:tblPr>
       <w:tblInd w:w="0" w:type="dxa"/>
       <w:tblCellMar>
@@ -7053,7 +7606,7 @@
 </file>
 
 <file path=word/glossary/document.xml><?xml version="1.0" encoding="utf-8"?>
-<w:glossaryDocument xmlns:ve="http://schemas.openxmlformats.org/markup-compatibility/2006" xmlns:o="urn:schemas-microsoft-com:office:office" xmlns:r="http://schemas.openxmlformats.org/officeDocument/2006/relationships" xmlns:m="http://schemas.openxmlformats.org/officeDocument/2006/math" xmlns:v="urn:schemas-microsoft-com:vml" xmlns:wp="http://schemas.openxmlformats.org/drawingml/2006/wordprocessingDrawing" xmlns:w10="urn:schemas-microsoft-com:office:word" xmlns:w="http://schemas.openxmlformats.org/wordprocessingml/2006/main" xmlns:wne="http://schemas.microsoft.com/office/word/2006/wordml">
+<w:glossaryDocument xmlns:wpc="http://schemas.microsoft.com/office/word/2010/wordprocessingCanvas" xmlns:cx="http://schemas.microsoft.com/office/drawing/2014/chartex" xmlns:cx1="http://schemas.microsoft.com/office/drawing/2015/9/8/chartex" xmlns:cx2="http://schemas.microsoft.com/office/drawing/2015/10/21/chartex" xmlns:cx3="http://schemas.microsoft.com/office/drawing/2016/5/9/chartex" xmlns:cx4="http://schemas.microsoft.com/office/drawing/2016/5/10/chartex" xmlns:cx5="http://schemas.microsoft.com/office/drawing/2016/5/11/chartex" xmlns:cx6="http://schemas.microsoft.com/office/drawing/2016/5/12/chartex" xmlns:cx7="http://schemas.microsoft.com/office/drawing/2016/5/13/chartex" xmlns:cx8="http://schemas.microsoft.com/office/drawing/2016/5/14/chartex" xmlns:mc="http://schemas.openxmlformats.org/markup-compatibility/2006" xmlns:aink="http://schemas.microsoft.com/office/drawing/2016/ink" xmlns:am3d="http://schemas.microsoft.com/office/drawing/2017/model3d" xmlns:o="urn:schemas-microsoft-com:office:office" xmlns:r="http://schemas.openxmlformats.org/officeDocument/2006/relationships" xmlns:m="http://schemas.openxmlformats.org/officeDocument/2006/math" xmlns:v="urn:schemas-microsoft-com:vml" xmlns:wp14="http://schemas.microsoft.com/office/word/2010/wordprocessingDrawing" xmlns:wp="http://schemas.openxmlformats.org/drawingml/2006/wordprocessingDrawing" xmlns:w10="urn:schemas-microsoft-com:office:word" xmlns:w="http://schemas.openxmlformats.org/wordprocessingml/2006/main" xmlns:w14="http://schemas.microsoft.com/office/word/2010/wordml" xmlns:w15="http://schemas.microsoft.com/office/word/2012/wordml" xmlns:w16cid="http://schemas.microsoft.com/office/word/2016/wordml/cid" xmlns:w16se="http://schemas.microsoft.com/office/word/2015/wordml/symex" xmlns:wpg="http://schemas.microsoft.com/office/word/2010/wordprocessingGroup" xmlns:wpi="http://schemas.microsoft.com/office/word/2010/wordprocessingInk" xmlns:wne="http://schemas.microsoft.com/office/word/2006/wordml" xmlns:wps="http://schemas.microsoft.com/office/word/2010/wordprocessingShape" mc:Ignorable="w14 w15 w16se w16cid wp14">
   <w:docParts>
     <w:docPart>
       <w:docPartPr>
@@ -7077,7 +7630,7 @@
           </w:pPr>
           <w:r>
             <w:rPr>
-              <w:color w:val="365F91" w:themeColor="accent1" w:themeShade="BF"/>
+              <w:color w:val="2F5496" w:themeColor="accent1" w:themeShade="BF"/>
               <w:sz w:val="24"/>
               <w:szCs w:val="24"/>
             </w:rPr>
@@ -7109,7 +7662,7 @@
           <w:r>
             <w:rPr>
               <w:rFonts w:asciiTheme="majorHAnsi" w:eastAsiaTheme="majorEastAsia" w:hAnsiTheme="majorHAnsi" w:cstheme="majorBidi"/>
-              <w:color w:val="4F81BD" w:themeColor="accent1"/>
+              <w:color w:val="4472C4" w:themeColor="accent1"/>
               <w:sz w:val="88"/>
               <w:szCs w:val="88"/>
             </w:rPr>
@@ -7123,7 +7676,7 @@
 </file>
 
 <file path=word/glossary/fontTable.xml><?xml version="1.0" encoding="utf-8"?>
-<w:fonts xmlns:r="http://schemas.openxmlformats.org/officeDocument/2006/relationships" xmlns:w="http://schemas.openxmlformats.org/wordprocessingml/2006/main">
+<w:fonts xmlns:mc="http://schemas.openxmlformats.org/markup-compatibility/2006" xmlns:r="http://schemas.openxmlformats.org/officeDocument/2006/relationships" xmlns:w="http://schemas.openxmlformats.org/wordprocessingml/2006/main" xmlns:w14="http://schemas.microsoft.com/office/word/2010/wordml" xmlns:w15="http://schemas.microsoft.com/office/word/2012/wordml" xmlns:w16cid="http://schemas.microsoft.com/office/word/2016/wordml/cid" xmlns:w16se="http://schemas.microsoft.com/office/word/2015/wordml/symex" mc:Ignorable="w14 w15 w16se w16cid">
   <w:font w:name="Symbol">
     <w:panose1 w:val="05050102010706020507"/>
     <w:charset w:val="02"/>
@@ -7144,15 +7697,6 @@
     <w:family w:val="swiss"/>
     <w:pitch w:val="variable"/>
     <w:sig w:usb0="00000007" w:usb1="00000000" w:usb2="00000000" w:usb3="00000000" w:csb0="00000003" w:csb1="00000000"/>
-  </w:font>
-  <w:font w:name="Magic R">
-    <w:altName w:val="Batang"/>
-    <w:panose1 w:val="00000000000000000000"/>
-    <w:charset w:val="81"/>
-    <w:family w:val="roman"/>
-    <w:notTrueType/>
-    <w:pitch w:val="default"/>
-    <w:sig w:usb0="00000000" w:usb1="00000000" w:usb2="00000000" w:usb3="00000000" w:csb0="00000000" w:csb1="00000000"/>
   </w:font>
   <w:font w:name="Calibri">
     <w:panose1 w:val="020F0502020204030204"/>
@@ -7182,32 +7726,26 @@
     <w:pitch w:val="variable"/>
     <w:sig w:usb0="E0002EFF" w:usb1="C0007843" w:usb2="00000009" w:usb3="00000000" w:csb0="000001FF" w:csb1="00000000"/>
   </w:font>
-  <w:font w:name="Malgun Gothic">
-    <w:altName w:val="맑은 고딕"/>
-    <w:panose1 w:val="020B0503020000020004"/>
-    <w:charset w:val="81"/>
+  <w:font w:name="Calibri Light">
+    <w:panose1 w:val="020F0302020204030204"/>
+    <w:charset w:val="00"/>
     <w:family w:val="swiss"/>
     <w:pitch w:val="variable"/>
-    <w:sig w:usb0="9000002F" w:usb1="29D77CFB" w:usb2="00000012" w:usb3="00000000" w:csb0="00080001" w:csb1="00000000"/>
-  </w:font>
-  <w:font w:name="Cambria">
-    <w:panose1 w:val="02040503050406030204"/>
-    <w:charset w:val="00"/>
-    <w:family w:val="roman"/>
-    <w:pitch w:val="variable"/>
-    <w:sig w:usb0="E00006FF" w:usb1="400004FF" w:usb2="00000000" w:usb3="00000000" w:csb0="0000019F" w:csb1="00000000"/>
+    <w:sig w:usb0="E0002AFF" w:usb1="C000247B" w:usb2="00000009" w:usb3="00000000" w:csb0="000001FF" w:csb1="00000000"/>
   </w:font>
 </w:fonts>
 </file>
 
 <file path=word/glossary/settings.xml><?xml version="1.0" encoding="utf-8"?>
-<w:settings xmlns:o="urn:schemas-microsoft-com:office:office" xmlns:r="http://schemas.openxmlformats.org/officeDocument/2006/relationships" xmlns:m="http://schemas.openxmlformats.org/officeDocument/2006/math" xmlns:v="urn:schemas-microsoft-com:vml" xmlns:w10="urn:schemas-microsoft-com:office:word" xmlns:w="http://schemas.openxmlformats.org/wordprocessingml/2006/main" xmlns:sl="http://schemas.openxmlformats.org/schemaLibrary/2006/main">
+<w:settings xmlns:mc="http://schemas.openxmlformats.org/markup-compatibility/2006" xmlns:o="urn:schemas-microsoft-com:office:office" xmlns:r="http://schemas.openxmlformats.org/officeDocument/2006/relationships" xmlns:m="http://schemas.openxmlformats.org/officeDocument/2006/math" xmlns:v="urn:schemas-microsoft-com:vml" xmlns:w10="urn:schemas-microsoft-com:office:word" xmlns:w="http://schemas.openxmlformats.org/wordprocessingml/2006/main" xmlns:w14="http://schemas.microsoft.com/office/word/2010/wordml" xmlns:w15="http://schemas.microsoft.com/office/word/2012/wordml" xmlns:w16cid="http://schemas.microsoft.com/office/word/2016/wordml/cid" xmlns:w16se="http://schemas.microsoft.com/office/word/2015/wordml/symex" xmlns:sl="http://schemas.openxmlformats.org/schemaLibrary/2006/main" mc:Ignorable="w14 w15 w16se w16cid">
   <w:view w:val="normal"/>
   <w:defaultTabStop w:val="1304"/>
   <w:hyphenationZone w:val="425"/>
   <w:characterSpacingControl w:val="doNotCompress"/>
   <w:compat>
     <w:useFELayout/>
+    <w:compatSetting w:name="compatibilityMode" w:uri="http://schemas.microsoft.com/office/word" w:val="12"/>
+    <w:compatSetting w:name="useWord2013TrackBottomHyphenation" w:uri="http://schemas.microsoft.com/office/word" w:val="1"/>
   </w:compat>
   <w:rsids>
     <w:rsidRoot w:val="0054157F"/>
@@ -7220,6 +7758,7 @@
     <w:rsid w:val="0054157F"/>
     <w:rsid w:val="005C30C0"/>
     <w:rsid w:val="00663D06"/>
+    <w:rsid w:val="006E3AA7"/>
     <w:rsid w:val="00816F85"/>
     <w:rsid w:val="00852E6F"/>
     <w:rsid w:val="00873F28"/>
@@ -7231,7 +7770,7 @@
     <m:mathFont m:val="Cambria Math"/>
     <m:brkBin m:val="before"/>
     <m:brkBinSub m:val="--"/>
-    <m:smallFrac m:val="off"/>
+    <m:smallFrac m:val="0"/>
     <m:dispDef/>
     <m:lMargin m:val="0"/>
     <m:rMargin m:val="0"/>
@@ -7242,13 +7781,13 @@
   </m:mathPr>
   <w:themeFontLang w:val="da-DK"/>
   <w:clrSchemeMapping w:bg1="light1" w:t1="dark1" w:bg2="light2" w:t2="dark2" w:accent1="accent1" w:accent2="accent2" w:accent3="accent3" w:accent4="accent4" w:accent5="accent5" w:accent6="accent6" w:hyperlink="hyperlink" w:followedHyperlink="followedHyperlink"/>
-  <w:decimalSymbol w:val=","/>
-  <w:listSeparator w:val=";"/>
+  <w:decimalSymbol w:val="."/>
+  <w:listSeparator w:val=","/>
 </w:settings>
 </file>
 
 <file path=word/glossary/styles.xml><?xml version="1.0" encoding="utf-8"?>
-<w:styles xmlns:r="http://schemas.openxmlformats.org/officeDocument/2006/relationships" xmlns:w="http://schemas.openxmlformats.org/wordprocessingml/2006/main">
+<w:styles xmlns:mc="http://schemas.openxmlformats.org/markup-compatibility/2006" xmlns:r="http://schemas.openxmlformats.org/officeDocument/2006/relationships" xmlns:w="http://schemas.openxmlformats.org/wordprocessingml/2006/main" xmlns:w14="http://schemas.microsoft.com/office/word/2010/wordml" xmlns:w15="http://schemas.microsoft.com/office/word/2012/wordml" xmlns:w16cid="http://schemas.microsoft.com/office/word/2016/wordml/cid" xmlns:w16se="http://schemas.microsoft.com/office/word/2015/wordml/symex" mc:Ignorable="w14 w15 w16se w16cid">
   <w:docDefaults>
     <w:rPrDefault>
       <w:rPr>
@@ -7264,144 +7803,382 @@
       </w:pPr>
     </w:pPrDefault>
   </w:docDefaults>
-  <w:latentStyles w:defLockedState="0" w:defUIPriority="99" w:defSemiHidden="1" w:defUnhideWhenUsed="1" w:defQFormat="0" w:count="267">
-    <w:lsdException w:name="Normal" w:semiHidden="0" w:uiPriority="0" w:unhideWhenUsed="0" w:qFormat="1"/>
-    <w:lsdException w:name="heading 1" w:semiHidden="0" w:uiPriority="9" w:unhideWhenUsed="0" w:qFormat="1"/>
-    <w:lsdException w:name="heading 2" w:uiPriority="9" w:qFormat="1"/>
-    <w:lsdException w:name="heading 3" w:uiPriority="9" w:qFormat="1"/>
-    <w:lsdException w:name="heading 4" w:uiPriority="9" w:qFormat="1"/>
-    <w:lsdException w:name="heading 5" w:uiPriority="9" w:qFormat="1"/>
-    <w:lsdException w:name="heading 6" w:uiPriority="9" w:qFormat="1"/>
-    <w:lsdException w:name="heading 7" w:uiPriority="9" w:qFormat="1"/>
-    <w:lsdException w:name="heading 8" w:uiPriority="9" w:qFormat="1"/>
-    <w:lsdException w:name="heading 9" w:uiPriority="9" w:qFormat="1"/>
-    <w:lsdException w:name="toc 1" w:uiPriority="39"/>
-    <w:lsdException w:name="toc 2" w:uiPriority="39"/>
-    <w:lsdException w:name="toc 3" w:uiPriority="39"/>
-    <w:lsdException w:name="toc 4" w:uiPriority="39"/>
-    <w:lsdException w:name="toc 5" w:uiPriority="39"/>
-    <w:lsdException w:name="toc 6" w:uiPriority="39"/>
-    <w:lsdException w:name="toc 7" w:uiPriority="39"/>
-    <w:lsdException w:name="toc 8" w:uiPriority="39"/>
-    <w:lsdException w:name="toc 9" w:uiPriority="39"/>
-    <w:lsdException w:name="caption" w:uiPriority="35" w:qFormat="1"/>
-    <w:lsdException w:name="Title" w:semiHidden="0" w:uiPriority="10" w:unhideWhenUsed="0" w:qFormat="1"/>
-    <w:lsdException w:name="Default Paragraph Font" w:uiPriority="1"/>
-    <w:lsdException w:name="Subtitle" w:semiHidden="0" w:uiPriority="11" w:unhideWhenUsed="0" w:qFormat="1"/>
-    <w:lsdException w:name="Strong" w:semiHidden="0" w:uiPriority="22" w:unhideWhenUsed="0" w:qFormat="1"/>
-    <w:lsdException w:name="Emphasis" w:semiHidden="0" w:uiPriority="20" w:unhideWhenUsed="0" w:qFormat="1"/>
-    <w:lsdException w:name="Table Grid" w:semiHidden="0" w:uiPriority="39" w:unhideWhenUsed="0"/>
-    <w:lsdException w:name="Placeholder Text" w:unhideWhenUsed="0"/>
-    <w:lsdException w:name="No Spacing" w:semiHidden="0" w:uiPriority="1" w:unhideWhenUsed="0" w:qFormat="1"/>
-    <w:lsdException w:name="Light Shading" w:semiHidden="0" w:uiPriority="60" w:unhideWhenUsed="0"/>
-    <w:lsdException w:name="Light List" w:semiHidden="0" w:uiPriority="61" w:unhideWhenUsed="0"/>
-    <w:lsdException w:name="Light Grid" w:semiHidden="0" w:uiPriority="62" w:unhideWhenUsed="0"/>
-    <w:lsdException w:name="Medium Shading 1" w:semiHidden="0" w:uiPriority="63" w:unhideWhenUsed="0"/>
-    <w:lsdException w:name="Medium Shading 2" w:semiHidden="0" w:uiPriority="64" w:unhideWhenUsed="0"/>
-    <w:lsdException w:name="Medium List 1" w:semiHidden="0" w:uiPriority="65" w:unhideWhenUsed="0"/>
-    <w:lsdException w:name="Medium List 2" w:semiHidden="0" w:uiPriority="66" w:unhideWhenUsed="0"/>
-    <w:lsdException w:name="Medium Grid 1" w:semiHidden="0" w:uiPriority="67" w:unhideWhenUsed="0"/>
-    <w:lsdException w:name="Medium Grid 2" w:semiHidden="0" w:uiPriority="68" w:unhideWhenUsed="0"/>
-    <w:lsdException w:name="Medium Grid 3" w:semiHidden="0" w:uiPriority="69" w:unhideWhenUsed="0"/>
-    <w:lsdException w:name="Dark List" w:semiHidden="0" w:uiPriority="70" w:unhideWhenUsed="0"/>
-    <w:lsdException w:name="Colorful Shading" w:semiHidden="0" w:uiPriority="71" w:unhideWhenUsed="0"/>
-    <w:lsdException w:name="Colorful List" w:semiHidden="0" w:uiPriority="72" w:unhideWhenUsed="0"/>
-    <w:lsdException w:name="Colorful Grid" w:semiHidden="0" w:uiPriority="73" w:unhideWhenUsed="0"/>
-    <w:lsdException w:name="Light Shading Accent 1" w:semiHidden="0" w:uiPriority="60" w:unhideWhenUsed="0"/>
-    <w:lsdException w:name="Light List Accent 1" w:semiHidden="0" w:uiPriority="61" w:unhideWhenUsed="0"/>
-    <w:lsdException w:name="Light Grid Accent 1" w:semiHidden="0" w:uiPriority="62" w:unhideWhenUsed="0"/>
-    <w:lsdException w:name="Medium Shading 1 Accent 1" w:semiHidden="0" w:uiPriority="63" w:unhideWhenUsed="0"/>
-    <w:lsdException w:name="Medium Shading 2 Accent 1" w:semiHidden="0" w:uiPriority="64" w:unhideWhenUsed="0"/>
-    <w:lsdException w:name="Medium List 1 Accent 1" w:semiHidden="0" w:uiPriority="65" w:unhideWhenUsed="0"/>
-    <w:lsdException w:name="Revision" w:unhideWhenUsed="0"/>
-    <w:lsdException w:name="List Paragraph" w:semiHidden="0" w:uiPriority="34" w:unhideWhenUsed="0" w:qFormat="1"/>
-    <w:lsdException w:name="Quote" w:semiHidden="0" w:uiPriority="29" w:unhideWhenUsed="0" w:qFormat="1"/>
-    <w:lsdException w:name="Intense Quote" w:semiHidden="0" w:uiPriority="30" w:unhideWhenUsed="0" w:qFormat="1"/>
-    <w:lsdException w:name="Medium List 2 Accent 1" w:semiHidden="0" w:uiPriority="66" w:unhideWhenUsed="0"/>
-    <w:lsdException w:name="Medium Grid 1 Accent 1" w:semiHidden="0" w:uiPriority="67" w:unhideWhenUsed="0"/>
-    <w:lsdException w:name="Medium Grid 2 Accent 1" w:semiHidden="0" w:uiPriority="68" w:unhideWhenUsed="0"/>
-    <w:lsdException w:name="Medium Grid 3 Accent 1" w:semiHidden="0" w:uiPriority="69" w:unhideWhenUsed="0"/>
-    <w:lsdException w:name="Dark List Accent 1" w:semiHidden="0" w:uiPriority="70" w:unhideWhenUsed="0"/>
-    <w:lsdException w:name="Colorful Shading Accent 1" w:semiHidden="0" w:uiPriority="71" w:unhideWhenUsed="0"/>
-    <w:lsdException w:name="Colorful List Accent 1" w:semiHidden="0" w:uiPriority="72" w:unhideWhenUsed="0"/>
-    <w:lsdException w:name="Colorful Grid Accent 1" w:semiHidden="0" w:uiPriority="73" w:unhideWhenUsed="0"/>
-    <w:lsdException w:name="Light Shading Accent 2" w:semiHidden="0" w:uiPriority="60" w:unhideWhenUsed="0"/>
-    <w:lsdException w:name="Light List Accent 2" w:semiHidden="0" w:uiPriority="61" w:unhideWhenUsed="0"/>
-    <w:lsdException w:name="Light Grid Accent 2" w:semiHidden="0" w:uiPriority="62" w:unhideWhenUsed="0"/>
-    <w:lsdException w:name="Medium Shading 1 Accent 2" w:semiHidden="0" w:uiPriority="63" w:unhideWhenUsed="0"/>
-    <w:lsdException w:name="Medium Shading 2 Accent 2" w:semiHidden="0" w:uiPriority="64" w:unhideWhenUsed="0"/>
-    <w:lsdException w:name="Medium List 1 Accent 2" w:semiHidden="0" w:uiPriority="65" w:unhideWhenUsed="0"/>
-    <w:lsdException w:name="Medium List 2 Accent 2" w:semiHidden="0" w:uiPriority="66" w:unhideWhenUsed="0"/>
-    <w:lsdException w:name="Medium Grid 1 Accent 2" w:semiHidden="0" w:uiPriority="67" w:unhideWhenUsed="0"/>
-    <w:lsdException w:name="Medium Grid 2 Accent 2" w:semiHidden="0" w:uiPriority="68" w:unhideWhenUsed="0"/>
-    <w:lsdException w:name="Medium Grid 3 Accent 2" w:semiHidden="0" w:uiPriority="69" w:unhideWhenUsed="0"/>
-    <w:lsdException w:name="Dark List Accent 2" w:semiHidden="0" w:uiPriority="70" w:unhideWhenUsed="0"/>
-    <w:lsdException w:name="Colorful Shading Accent 2" w:semiHidden="0" w:uiPriority="71" w:unhideWhenUsed="0"/>
-    <w:lsdException w:name="Colorful List Accent 2" w:semiHidden="0" w:uiPriority="72" w:unhideWhenUsed="0"/>
-    <w:lsdException w:name="Colorful Grid Accent 2" w:semiHidden="0" w:uiPriority="73" w:unhideWhenUsed="0"/>
-    <w:lsdException w:name="Light Shading Accent 3" w:semiHidden="0" w:uiPriority="60" w:unhideWhenUsed="0"/>
-    <w:lsdException w:name="Light List Accent 3" w:semiHidden="0" w:uiPriority="61" w:unhideWhenUsed="0"/>
-    <w:lsdException w:name="Light Grid Accent 3" w:semiHidden="0" w:uiPriority="62" w:unhideWhenUsed="0"/>
-    <w:lsdException w:name="Medium Shading 1 Accent 3" w:semiHidden="0" w:uiPriority="63" w:unhideWhenUsed="0"/>
-    <w:lsdException w:name="Medium Shading 2 Accent 3" w:semiHidden="0" w:uiPriority="64" w:unhideWhenUsed="0"/>
-    <w:lsdException w:name="Medium List 1 Accent 3" w:semiHidden="0" w:uiPriority="65" w:unhideWhenUsed="0"/>
-    <w:lsdException w:name="Medium List 2 Accent 3" w:semiHidden="0" w:uiPriority="66" w:unhideWhenUsed="0"/>
-    <w:lsdException w:name="Medium Grid 1 Accent 3" w:semiHidden="0" w:uiPriority="67" w:unhideWhenUsed="0"/>
-    <w:lsdException w:name="Medium Grid 2 Accent 3" w:semiHidden="0" w:uiPriority="68" w:unhideWhenUsed="0"/>
-    <w:lsdException w:name="Medium Grid 3 Accent 3" w:semiHidden="0" w:uiPriority="69" w:unhideWhenUsed="0"/>
-    <w:lsdException w:name="Dark List Accent 3" w:semiHidden="0" w:uiPriority="70" w:unhideWhenUsed="0"/>
-    <w:lsdException w:name="Colorful Shading Accent 3" w:semiHidden="0" w:uiPriority="71" w:unhideWhenUsed="0"/>
-    <w:lsdException w:name="Colorful List Accent 3" w:semiHidden="0" w:uiPriority="72" w:unhideWhenUsed="0"/>
-    <w:lsdException w:name="Colorful Grid Accent 3" w:semiHidden="0" w:uiPriority="73" w:unhideWhenUsed="0"/>
-    <w:lsdException w:name="Light Shading Accent 4" w:semiHidden="0" w:uiPriority="60" w:unhideWhenUsed="0"/>
-    <w:lsdException w:name="Light List Accent 4" w:semiHidden="0" w:uiPriority="61" w:unhideWhenUsed="0"/>
-    <w:lsdException w:name="Light Grid Accent 4" w:semiHidden="0" w:uiPriority="62" w:unhideWhenUsed="0"/>
-    <w:lsdException w:name="Medium Shading 1 Accent 4" w:semiHidden="0" w:uiPriority="63" w:unhideWhenUsed="0"/>
-    <w:lsdException w:name="Medium Shading 2 Accent 4" w:semiHidden="0" w:uiPriority="64" w:unhideWhenUsed="0"/>
-    <w:lsdException w:name="Medium List 1 Accent 4" w:semiHidden="0" w:uiPriority="65" w:unhideWhenUsed="0"/>
-    <w:lsdException w:name="Medium List 2 Accent 4" w:semiHidden="0" w:uiPriority="66" w:unhideWhenUsed="0"/>
-    <w:lsdException w:name="Medium Grid 1 Accent 4" w:semiHidden="0" w:uiPriority="67" w:unhideWhenUsed="0"/>
-    <w:lsdException w:name="Medium Grid 2 Accent 4" w:semiHidden="0" w:uiPriority="68" w:unhideWhenUsed="0"/>
-    <w:lsdException w:name="Medium Grid 3 Accent 4" w:semiHidden="0" w:uiPriority="69" w:unhideWhenUsed="0"/>
-    <w:lsdException w:name="Dark List Accent 4" w:semiHidden="0" w:uiPriority="70" w:unhideWhenUsed="0"/>
-    <w:lsdException w:name="Colorful Shading Accent 4" w:semiHidden="0" w:uiPriority="71" w:unhideWhenUsed="0"/>
-    <w:lsdException w:name="Colorful List Accent 4" w:semiHidden="0" w:uiPriority="72" w:unhideWhenUsed="0"/>
-    <w:lsdException w:name="Colorful Grid Accent 4" w:semiHidden="0" w:uiPriority="73" w:unhideWhenUsed="0"/>
-    <w:lsdException w:name="Light Shading Accent 5" w:semiHidden="0" w:uiPriority="60" w:unhideWhenUsed="0"/>
-    <w:lsdException w:name="Light List Accent 5" w:semiHidden="0" w:uiPriority="61" w:unhideWhenUsed="0"/>
-    <w:lsdException w:name="Light Grid Accent 5" w:semiHidden="0" w:uiPriority="62" w:unhideWhenUsed="0"/>
-    <w:lsdException w:name="Medium Shading 1 Accent 5" w:semiHidden="0" w:uiPriority="63" w:unhideWhenUsed="0"/>
-    <w:lsdException w:name="Medium Shading 2 Accent 5" w:semiHidden="0" w:uiPriority="64" w:unhideWhenUsed="0"/>
-    <w:lsdException w:name="Medium List 1 Accent 5" w:semiHidden="0" w:uiPriority="65" w:unhideWhenUsed="0"/>
-    <w:lsdException w:name="Medium List 2 Accent 5" w:semiHidden="0" w:uiPriority="66" w:unhideWhenUsed="0"/>
-    <w:lsdException w:name="Medium Grid 1 Accent 5" w:semiHidden="0" w:uiPriority="67" w:unhideWhenUsed="0"/>
-    <w:lsdException w:name="Medium Grid 2 Accent 5" w:semiHidden="0" w:uiPriority="68" w:unhideWhenUsed="0"/>
-    <w:lsdException w:name="Medium Grid 3 Accent 5" w:semiHidden="0" w:uiPriority="69" w:unhideWhenUsed="0"/>
-    <w:lsdException w:name="Dark List Accent 5" w:semiHidden="0" w:uiPriority="70" w:unhideWhenUsed="0"/>
-    <w:lsdException w:name="Colorful Shading Accent 5" w:semiHidden="0" w:uiPriority="71" w:unhideWhenUsed="0"/>
-    <w:lsdException w:name="Colorful List Accent 5" w:semiHidden="0" w:uiPriority="72" w:unhideWhenUsed="0"/>
-    <w:lsdException w:name="Colorful Grid Accent 5" w:semiHidden="0" w:uiPriority="73" w:unhideWhenUsed="0"/>
-    <w:lsdException w:name="Light Shading Accent 6" w:semiHidden="0" w:uiPriority="60" w:unhideWhenUsed="0"/>
-    <w:lsdException w:name="Light List Accent 6" w:semiHidden="0" w:uiPriority="61" w:unhideWhenUsed="0"/>
-    <w:lsdException w:name="Light Grid Accent 6" w:semiHidden="0" w:uiPriority="62" w:unhideWhenUsed="0"/>
-    <w:lsdException w:name="Medium Shading 1 Accent 6" w:semiHidden="0" w:uiPriority="63" w:unhideWhenUsed="0"/>
-    <w:lsdException w:name="Medium Shading 2 Accent 6" w:semiHidden="0" w:uiPriority="64" w:unhideWhenUsed="0"/>
-    <w:lsdException w:name="Medium List 1 Accent 6" w:semiHidden="0" w:uiPriority="65" w:unhideWhenUsed="0"/>
-    <w:lsdException w:name="Medium List 2 Accent 6" w:semiHidden="0" w:uiPriority="66" w:unhideWhenUsed="0"/>
-    <w:lsdException w:name="Medium Grid 1 Accent 6" w:semiHidden="0" w:uiPriority="67" w:unhideWhenUsed="0"/>
-    <w:lsdException w:name="Medium Grid 2 Accent 6" w:semiHidden="0" w:uiPriority="68" w:unhideWhenUsed="0"/>
-    <w:lsdException w:name="Medium Grid 3 Accent 6" w:semiHidden="0" w:uiPriority="69" w:unhideWhenUsed="0"/>
-    <w:lsdException w:name="Dark List Accent 6" w:semiHidden="0" w:uiPriority="70" w:unhideWhenUsed="0"/>
-    <w:lsdException w:name="Colorful Shading Accent 6" w:semiHidden="0" w:uiPriority="71" w:unhideWhenUsed="0"/>
-    <w:lsdException w:name="Colorful List Accent 6" w:semiHidden="0" w:uiPriority="72" w:unhideWhenUsed="0"/>
-    <w:lsdException w:name="Colorful Grid Accent 6" w:semiHidden="0" w:uiPriority="73" w:unhideWhenUsed="0"/>
-    <w:lsdException w:name="Subtle Emphasis" w:semiHidden="0" w:uiPriority="19" w:unhideWhenUsed="0" w:qFormat="1"/>
-    <w:lsdException w:name="Intense Emphasis" w:semiHidden="0" w:uiPriority="21" w:unhideWhenUsed="0" w:qFormat="1"/>
-    <w:lsdException w:name="Subtle Reference" w:semiHidden="0" w:uiPriority="31" w:unhideWhenUsed="0" w:qFormat="1"/>
-    <w:lsdException w:name="Intense Reference" w:semiHidden="0" w:uiPriority="32" w:unhideWhenUsed="0" w:qFormat="1"/>
-    <w:lsdException w:name="Book Title" w:semiHidden="0" w:uiPriority="33" w:unhideWhenUsed="0" w:qFormat="1"/>
-    <w:lsdException w:name="Bibliography" w:uiPriority="37"/>
-    <w:lsdException w:name="TOC Heading" w:uiPriority="39" w:qFormat="1"/>
+  <w:latentStyles w:defLockedState="0" w:defUIPriority="99" w:defSemiHidden="0" w:defUnhideWhenUsed="0" w:defQFormat="0" w:count="375">
+    <w:lsdException w:name="Normal" w:uiPriority="0" w:qFormat="1"/>
+    <w:lsdException w:name="heading 1" w:uiPriority="9" w:qFormat="1"/>
+    <w:lsdException w:name="heading 2" w:semiHidden="1" w:uiPriority="9" w:unhideWhenUsed="1" w:qFormat="1"/>
+    <w:lsdException w:name="heading 3" w:semiHidden="1" w:uiPriority="9" w:unhideWhenUsed="1" w:qFormat="1"/>
+    <w:lsdException w:name="heading 4" w:semiHidden="1" w:uiPriority="9" w:unhideWhenUsed="1" w:qFormat="1"/>
+    <w:lsdException w:name="heading 5" w:semiHidden="1" w:uiPriority="9" w:unhideWhenUsed="1" w:qFormat="1"/>
+    <w:lsdException w:name="heading 6" w:semiHidden="1" w:uiPriority="9" w:unhideWhenUsed="1" w:qFormat="1"/>
+    <w:lsdException w:name="heading 7" w:semiHidden="1" w:uiPriority="9" w:unhideWhenUsed="1" w:qFormat="1"/>
+    <w:lsdException w:name="heading 8" w:semiHidden="1" w:uiPriority="9" w:unhideWhenUsed="1" w:qFormat="1"/>
+    <w:lsdException w:name="heading 9" w:semiHidden="1" w:uiPriority="9" w:unhideWhenUsed="1" w:qFormat="1"/>
+    <w:lsdException w:name="index 1" w:semiHidden="1" w:unhideWhenUsed="1"/>
+    <w:lsdException w:name="index 2" w:semiHidden="1" w:unhideWhenUsed="1"/>
+    <w:lsdException w:name="index 3" w:semiHidden="1" w:unhideWhenUsed="1"/>
+    <w:lsdException w:name="index 4" w:semiHidden="1" w:unhideWhenUsed="1"/>
+    <w:lsdException w:name="index 5" w:semiHidden="1" w:unhideWhenUsed="1"/>
+    <w:lsdException w:name="index 6" w:semiHidden="1" w:unhideWhenUsed="1"/>
+    <w:lsdException w:name="index 7" w:semiHidden="1" w:unhideWhenUsed="1"/>
+    <w:lsdException w:name="index 8" w:semiHidden="1" w:unhideWhenUsed="1"/>
+    <w:lsdException w:name="index 9" w:semiHidden="1" w:unhideWhenUsed="1"/>
+    <w:lsdException w:name="toc 1" w:semiHidden="1" w:uiPriority="39" w:unhideWhenUsed="1"/>
+    <w:lsdException w:name="toc 2" w:semiHidden="1" w:uiPriority="39" w:unhideWhenUsed="1"/>
+    <w:lsdException w:name="toc 3" w:semiHidden="1" w:uiPriority="39" w:unhideWhenUsed="1"/>
+    <w:lsdException w:name="toc 4" w:semiHidden="1" w:uiPriority="39" w:unhideWhenUsed="1"/>
+    <w:lsdException w:name="toc 5" w:semiHidden="1" w:uiPriority="39" w:unhideWhenUsed="1"/>
+    <w:lsdException w:name="toc 6" w:semiHidden="1" w:uiPriority="39" w:unhideWhenUsed="1"/>
+    <w:lsdException w:name="toc 7" w:semiHidden="1" w:uiPriority="39" w:unhideWhenUsed="1"/>
+    <w:lsdException w:name="toc 8" w:semiHidden="1" w:uiPriority="39" w:unhideWhenUsed="1"/>
+    <w:lsdException w:name="toc 9" w:semiHidden="1" w:uiPriority="39" w:unhideWhenUsed="1"/>
+    <w:lsdException w:name="Normal Indent" w:semiHidden="1" w:unhideWhenUsed="1"/>
+    <w:lsdException w:name="footnote text" w:semiHidden="1" w:unhideWhenUsed="1"/>
+    <w:lsdException w:name="annotation text" w:semiHidden="1" w:unhideWhenUsed="1"/>
+    <w:lsdException w:name="header" w:semiHidden="1" w:unhideWhenUsed="1"/>
+    <w:lsdException w:name="footer" w:semiHidden="1" w:unhideWhenUsed="1"/>
+    <w:lsdException w:name="index heading" w:semiHidden="1" w:unhideWhenUsed="1"/>
+    <w:lsdException w:name="caption" w:semiHidden="1" w:uiPriority="35" w:unhideWhenUsed="1" w:qFormat="1"/>
+    <w:lsdException w:name="table of figures" w:semiHidden="1" w:unhideWhenUsed="1"/>
+    <w:lsdException w:name="envelope address" w:semiHidden="1" w:unhideWhenUsed="1"/>
+    <w:lsdException w:name="envelope return" w:semiHidden="1" w:unhideWhenUsed="1"/>
+    <w:lsdException w:name="footnote reference" w:semiHidden="1" w:unhideWhenUsed="1"/>
+    <w:lsdException w:name="annotation reference" w:semiHidden="1" w:unhideWhenUsed="1"/>
+    <w:lsdException w:name="line number" w:semiHidden="1" w:unhideWhenUsed="1"/>
+    <w:lsdException w:name="page number" w:semiHidden="1" w:unhideWhenUsed="1"/>
+    <w:lsdException w:name="endnote reference" w:semiHidden="1" w:unhideWhenUsed="1"/>
+    <w:lsdException w:name="endnote text" w:semiHidden="1" w:unhideWhenUsed="1"/>
+    <w:lsdException w:name="table of authorities" w:semiHidden="1" w:unhideWhenUsed="1"/>
+    <w:lsdException w:name="macro" w:semiHidden="1" w:unhideWhenUsed="1"/>
+    <w:lsdException w:name="toa heading" w:semiHidden="1" w:unhideWhenUsed="1"/>
+    <w:lsdException w:name="List" w:semiHidden="1" w:unhideWhenUsed="1"/>
+    <w:lsdException w:name="List Bullet" w:semiHidden="1" w:unhideWhenUsed="1"/>
+    <w:lsdException w:name="List Number" w:semiHidden="1" w:unhideWhenUsed="1"/>
+    <w:lsdException w:name="List 2" w:semiHidden="1" w:unhideWhenUsed="1"/>
+    <w:lsdException w:name="List 3" w:semiHidden="1" w:unhideWhenUsed="1"/>
+    <w:lsdException w:name="List 4" w:semiHidden="1" w:unhideWhenUsed="1"/>
+    <w:lsdException w:name="List 5" w:semiHidden="1" w:unhideWhenUsed="1"/>
+    <w:lsdException w:name="List Bullet 2" w:semiHidden="1" w:unhideWhenUsed="1"/>
+    <w:lsdException w:name="List Bullet 3" w:semiHidden="1" w:unhideWhenUsed="1"/>
+    <w:lsdException w:name="List Bullet 4" w:semiHidden="1" w:unhideWhenUsed="1"/>
+    <w:lsdException w:name="List Bullet 5" w:semiHidden="1" w:unhideWhenUsed="1"/>
+    <w:lsdException w:name="List Number 2" w:semiHidden="1" w:unhideWhenUsed="1"/>
+    <w:lsdException w:name="List Number 3" w:semiHidden="1" w:unhideWhenUsed="1"/>
+    <w:lsdException w:name="List Number 4" w:semiHidden="1" w:unhideWhenUsed="1"/>
+    <w:lsdException w:name="List Number 5" w:semiHidden="1" w:unhideWhenUsed="1"/>
+    <w:lsdException w:name="Title" w:uiPriority="10" w:qFormat="1"/>
+    <w:lsdException w:name="Closing" w:semiHidden="1" w:unhideWhenUsed="1"/>
+    <w:lsdException w:name="Signature" w:semiHidden="1" w:unhideWhenUsed="1"/>
+    <w:lsdException w:name="Default Paragraph Font" w:semiHidden="1" w:uiPriority="1" w:unhideWhenUsed="1"/>
+    <w:lsdException w:name="Body Text" w:semiHidden="1" w:unhideWhenUsed="1"/>
+    <w:lsdException w:name="Body Text Indent" w:semiHidden="1" w:unhideWhenUsed="1"/>
+    <w:lsdException w:name="List Continue" w:semiHidden="1" w:unhideWhenUsed="1"/>
+    <w:lsdException w:name="List Continue 2" w:semiHidden="1" w:unhideWhenUsed="1"/>
+    <w:lsdException w:name="List Continue 3" w:semiHidden="1" w:unhideWhenUsed="1"/>
+    <w:lsdException w:name="List Continue 4" w:semiHidden="1" w:unhideWhenUsed="1"/>
+    <w:lsdException w:name="List Continue 5" w:semiHidden="1" w:unhideWhenUsed="1"/>
+    <w:lsdException w:name="Message Header" w:semiHidden="1" w:unhideWhenUsed="1"/>
+    <w:lsdException w:name="Subtitle" w:uiPriority="11" w:qFormat="1"/>
+    <w:lsdException w:name="Salutation" w:semiHidden="1" w:unhideWhenUsed="1"/>
+    <w:lsdException w:name="Date" w:semiHidden="1" w:unhideWhenUsed="1"/>
+    <w:lsdException w:name="Body Text First Indent" w:semiHidden="1" w:unhideWhenUsed="1"/>
+    <w:lsdException w:name="Body Text First Indent 2" w:semiHidden="1" w:unhideWhenUsed="1"/>
+    <w:lsdException w:name="Note Heading" w:semiHidden="1" w:unhideWhenUsed="1"/>
+    <w:lsdException w:name="Body Text 2" w:semiHidden="1" w:unhideWhenUsed="1"/>
+    <w:lsdException w:name="Body Text 3" w:semiHidden="1" w:unhideWhenUsed="1"/>
+    <w:lsdException w:name="Body Text Indent 2" w:semiHidden="1" w:unhideWhenUsed="1"/>
+    <w:lsdException w:name="Body Text Indent 3" w:semiHidden="1" w:unhideWhenUsed="1"/>
+    <w:lsdException w:name="Block Text" w:semiHidden="1" w:unhideWhenUsed="1"/>
+    <w:lsdException w:name="Hyperlink" w:semiHidden="1" w:unhideWhenUsed="1"/>
+    <w:lsdException w:name="FollowedHyperlink" w:semiHidden="1" w:unhideWhenUsed="1"/>
+    <w:lsdException w:name="Strong" w:uiPriority="22" w:qFormat="1"/>
+    <w:lsdException w:name="Emphasis" w:uiPriority="20" w:qFormat="1"/>
+    <w:lsdException w:name="Document Map" w:semiHidden="1" w:unhideWhenUsed="1"/>
+    <w:lsdException w:name="Plain Text" w:semiHidden="1" w:unhideWhenUsed="1"/>
+    <w:lsdException w:name="E-mail Signature" w:semiHidden="1" w:unhideWhenUsed="1"/>
+    <w:lsdException w:name="HTML Top of Form" w:semiHidden="1" w:unhideWhenUsed="1"/>
+    <w:lsdException w:name="HTML Bottom of Form" w:semiHidden="1" w:unhideWhenUsed="1"/>
+    <w:lsdException w:name="Normal (Web)" w:semiHidden="1" w:unhideWhenUsed="1"/>
+    <w:lsdException w:name="HTML Acronym" w:semiHidden="1" w:unhideWhenUsed="1"/>
+    <w:lsdException w:name="HTML Address" w:semiHidden="1" w:unhideWhenUsed="1"/>
+    <w:lsdException w:name="HTML Cite" w:semiHidden="1" w:unhideWhenUsed="1"/>
+    <w:lsdException w:name="HTML Code" w:semiHidden="1" w:unhideWhenUsed="1"/>
+    <w:lsdException w:name="HTML Definition" w:semiHidden="1" w:unhideWhenUsed="1"/>
+    <w:lsdException w:name="HTML Keyboard" w:semiHidden="1" w:unhideWhenUsed="1"/>
+    <w:lsdException w:name="HTML Preformatted" w:semiHidden="1" w:unhideWhenUsed="1"/>
+    <w:lsdException w:name="HTML Sample" w:semiHidden="1" w:unhideWhenUsed="1"/>
+    <w:lsdException w:name="HTML Typewriter" w:semiHidden="1" w:unhideWhenUsed="1"/>
+    <w:lsdException w:name="HTML Variable" w:semiHidden="1" w:unhideWhenUsed="1"/>
+    <w:lsdException w:name="Normal Table" w:semiHidden="1" w:unhideWhenUsed="1"/>
+    <w:lsdException w:name="annotation subject" w:semiHidden="1" w:unhideWhenUsed="1"/>
+    <w:lsdException w:name="No List" w:semiHidden="1" w:unhideWhenUsed="1"/>
+    <w:lsdException w:name="Outline List 1" w:semiHidden="1" w:unhideWhenUsed="1"/>
+    <w:lsdException w:name="Outline List 2" w:semiHidden="1" w:unhideWhenUsed="1"/>
+    <w:lsdException w:name="Outline List 3" w:semiHidden="1" w:unhideWhenUsed="1"/>
+    <w:lsdException w:name="Table Simple 1" w:semiHidden="1" w:unhideWhenUsed="1"/>
+    <w:lsdException w:name="Table Simple 2" w:semiHidden="1" w:unhideWhenUsed="1"/>
+    <w:lsdException w:name="Table Simple 3" w:semiHidden="1" w:unhideWhenUsed="1"/>
+    <w:lsdException w:name="Table Classic 1" w:semiHidden="1" w:unhideWhenUsed="1"/>
+    <w:lsdException w:name="Table Classic 2" w:semiHidden="1" w:unhideWhenUsed="1"/>
+    <w:lsdException w:name="Table Classic 3" w:semiHidden="1" w:unhideWhenUsed="1"/>
+    <w:lsdException w:name="Table Classic 4" w:semiHidden="1" w:unhideWhenUsed="1"/>
+    <w:lsdException w:name="Table Colorful 1" w:semiHidden="1" w:unhideWhenUsed="1"/>
+    <w:lsdException w:name="Table Colorful 2" w:semiHidden="1" w:unhideWhenUsed="1"/>
+    <w:lsdException w:name="Table Colorful 3" w:semiHidden="1" w:unhideWhenUsed="1"/>
+    <w:lsdException w:name="Table Columns 1" w:semiHidden="1" w:unhideWhenUsed="1"/>
+    <w:lsdException w:name="Table Columns 2" w:semiHidden="1" w:unhideWhenUsed="1"/>
+    <w:lsdException w:name="Table Columns 3" w:semiHidden="1" w:unhideWhenUsed="1"/>
+    <w:lsdException w:name="Table Columns 4" w:semiHidden="1" w:unhideWhenUsed="1"/>
+    <w:lsdException w:name="Table Columns 5" w:semiHidden="1" w:unhideWhenUsed="1"/>
+    <w:lsdException w:name="Table Grid 1" w:semiHidden="1" w:unhideWhenUsed="1"/>
+    <w:lsdException w:name="Table Grid 2" w:semiHidden="1" w:unhideWhenUsed="1"/>
+    <w:lsdException w:name="Table Grid 3" w:semiHidden="1" w:unhideWhenUsed="1"/>
+    <w:lsdException w:name="Table Grid 4" w:semiHidden="1" w:unhideWhenUsed="1"/>
+    <w:lsdException w:name="Table Grid 5" w:semiHidden="1" w:unhideWhenUsed="1"/>
+    <w:lsdException w:name="Table Grid 6" w:semiHidden="1" w:unhideWhenUsed="1"/>
+    <w:lsdException w:name="Table Grid 7" w:semiHidden="1" w:unhideWhenUsed="1"/>
+    <w:lsdException w:name="Table Grid 8" w:semiHidden="1" w:unhideWhenUsed="1"/>
+    <w:lsdException w:name="Table List 1" w:semiHidden="1" w:unhideWhenUsed="1"/>
+    <w:lsdException w:name="Table List 2" w:semiHidden="1" w:unhideWhenUsed="1"/>
+    <w:lsdException w:name="Table List 3" w:semiHidden="1" w:unhideWhenUsed="1"/>
+    <w:lsdException w:name="Table List 4" w:semiHidden="1" w:unhideWhenUsed="1"/>
+    <w:lsdException w:name="Table List 5" w:semiHidden="1" w:unhideWhenUsed="1"/>
+    <w:lsdException w:name="Table List 6" w:semiHidden="1" w:unhideWhenUsed="1"/>
+    <w:lsdException w:name="Table List 7" w:semiHidden="1" w:unhideWhenUsed="1"/>
+    <w:lsdException w:name="Table List 8" w:semiHidden="1" w:unhideWhenUsed="1"/>
+    <w:lsdException w:name="Table 3D effects 1" w:semiHidden="1" w:unhideWhenUsed="1"/>
+    <w:lsdException w:name="Table 3D effects 2" w:semiHidden="1" w:unhideWhenUsed="1"/>
+    <w:lsdException w:name="Table 3D effects 3" w:semiHidden="1" w:unhideWhenUsed="1"/>
+    <w:lsdException w:name="Table Contemporary" w:semiHidden="1" w:unhideWhenUsed="1"/>
+    <w:lsdException w:name="Table Elegant" w:semiHidden="1" w:unhideWhenUsed="1"/>
+    <w:lsdException w:name="Table Professional" w:semiHidden="1" w:unhideWhenUsed="1"/>
+    <w:lsdException w:name="Table Subtle 1" w:semiHidden="1" w:unhideWhenUsed="1"/>
+    <w:lsdException w:name="Table Subtle 2" w:semiHidden="1" w:unhideWhenUsed="1"/>
+    <w:lsdException w:name="Table Web 1" w:semiHidden="1" w:unhideWhenUsed="1"/>
+    <w:lsdException w:name="Table Web 2" w:semiHidden="1" w:unhideWhenUsed="1"/>
+    <w:lsdException w:name="Table Web 3" w:semiHidden="1" w:unhideWhenUsed="1"/>
+    <w:lsdException w:name="Balloon Text" w:semiHidden="1" w:unhideWhenUsed="1"/>
+    <w:lsdException w:name="Table Grid" w:semiHidden="1" w:uiPriority="39" w:unhideWhenUsed="1"/>
+    <w:lsdException w:name="Table Theme" w:semiHidden="1" w:unhideWhenUsed="1"/>
+    <w:lsdException w:name="Placeholder Text" w:semiHidden="1"/>
+    <w:lsdException w:name="No Spacing" w:uiPriority="1" w:qFormat="1"/>
+    <w:lsdException w:name="Light Shading" w:uiPriority="60"/>
+    <w:lsdException w:name="Light List" w:uiPriority="61"/>
+    <w:lsdException w:name="Light Grid" w:uiPriority="62"/>
+    <w:lsdException w:name="Medium Shading 1" w:uiPriority="63"/>
+    <w:lsdException w:name="Medium Shading 2" w:uiPriority="64"/>
+    <w:lsdException w:name="Medium List 1" w:uiPriority="65"/>
+    <w:lsdException w:name="Medium List 2" w:uiPriority="66"/>
+    <w:lsdException w:name="Medium Grid 1" w:uiPriority="67"/>
+    <w:lsdException w:name="Medium Grid 2" w:uiPriority="68"/>
+    <w:lsdException w:name="Medium Grid 3" w:uiPriority="69"/>
+    <w:lsdException w:name="Dark List" w:uiPriority="70"/>
+    <w:lsdException w:name="Colorful Shading" w:uiPriority="71"/>
+    <w:lsdException w:name="Colorful List" w:uiPriority="72"/>
+    <w:lsdException w:name="Colorful Grid" w:uiPriority="73"/>
+    <w:lsdException w:name="Light Shading Accent 1" w:uiPriority="60"/>
+    <w:lsdException w:name="Light List Accent 1" w:uiPriority="61"/>
+    <w:lsdException w:name="Light Grid Accent 1" w:uiPriority="62"/>
+    <w:lsdException w:name="Medium Shading 1 Accent 1" w:uiPriority="63"/>
+    <w:lsdException w:name="Medium Shading 2 Accent 1" w:uiPriority="64"/>
+    <w:lsdException w:name="Medium List 1 Accent 1" w:uiPriority="65"/>
+    <w:lsdException w:name="Revision" w:semiHidden="1"/>
+    <w:lsdException w:name="List Paragraph" w:uiPriority="34" w:qFormat="1"/>
+    <w:lsdException w:name="Quote" w:uiPriority="29" w:qFormat="1"/>
+    <w:lsdException w:name="Intense Quote" w:uiPriority="30" w:qFormat="1"/>
+    <w:lsdException w:name="Medium List 2 Accent 1" w:uiPriority="66"/>
+    <w:lsdException w:name="Medium Grid 1 Accent 1" w:uiPriority="67"/>
+    <w:lsdException w:name="Medium Grid 2 Accent 1" w:uiPriority="68"/>
+    <w:lsdException w:name="Medium Grid 3 Accent 1" w:uiPriority="69"/>
+    <w:lsdException w:name="Dark List Accent 1" w:uiPriority="70"/>
+    <w:lsdException w:name="Colorful Shading Accent 1" w:uiPriority="71"/>
+    <w:lsdException w:name="Colorful List Accent 1" w:uiPriority="72"/>
+    <w:lsdException w:name="Colorful Grid Accent 1" w:uiPriority="73"/>
+    <w:lsdException w:name="Light Shading Accent 2" w:uiPriority="60"/>
+    <w:lsdException w:name="Light List Accent 2" w:uiPriority="61"/>
+    <w:lsdException w:name="Light Grid Accent 2" w:uiPriority="62"/>
+    <w:lsdException w:name="Medium Shading 1 Accent 2" w:uiPriority="63"/>
+    <w:lsdException w:name="Medium Shading 2 Accent 2" w:uiPriority="64"/>
+    <w:lsdException w:name="Medium List 1 Accent 2" w:uiPriority="65"/>
+    <w:lsdException w:name="Medium List 2 Accent 2" w:uiPriority="66"/>
+    <w:lsdException w:name="Medium Grid 1 Accent 2" w:uiPriority="67"/>
+    <w:lsdException w:name="Medium Grid 2 Accent 2" w:uiPriority="68"/>
+    <w:lsdException w:name="Medium Grid 3 Accent 2" w:uiPriority="69"/>
+    <w:lsdException w:name="Dark List Accent 2" w:uiPriority="70"/>
+    <w:lsdException w:name="Colorful Shading Accent 2" w:uiPriority="71"/>
+    <w:lsdException w:name="Colorful List Accent 2" w:uiPriority="72"/>
+    <w:lsdException w:name="Colorful Grid Accent 2" w:uiPriority="73"/>
+    <w:lsdException w:name="Light Shading Accent 3" w:uiPriority="60"/>
+    <w:lsdException w:name="Light List Accent 3" w:uiPriority="61"/>
+    <w:lsdException w:name="Light Grid Accent 3" w:uiPriority="62"/>
+    <w:lsdException w:name="Medium Shading 1 Accent 3" w:uiPriority="63"/>
+    <w:lsdException w:name="Medium Shading 2 Accent 3" w:uiPriority="64"/>
+    <w:lsdException w:name="Medium List 1 Accent 3" w:uiPriority="65"/>
+    <w:lsdException w:name="Medium List 2 Accent 3" w:uiPriority="66"/>
+    <w:lsdException w:name="Medium Grid 1 Accent 3" w:uiPriority="67"/>
+    <w:lsdException w:name="Medium Grid 2 Accent 3" w:uiPriority="68"/>
+    <w:lsdException w:name="Medium Grid 3 Accent 3" w:uiPriority="69"/>
+    <w:lsdException w:name="Dark List Accent 3" w:uiPriority="70"/>
+    <w:lsdException w:name="Colorful Shading Accent 3" w:uiPriority="71"/>
+    <w:lsdException w:name="Colorful List Accent 3" w:uiPriority="72"/>
+    <w:lsdException w:name="Colorful Grid Accent 3" w:uiPriority="73"/>
+    <w:lsdException w:name="Light Shading Accent 4" w:uiPriority="60"/>
+    <w:lsdException w:name="Light List Accent 4" w:uiPriority="61"/>
+    <w:lsdException w:name="Light Grid Accent 4" w:uiPriority="62"/>
+    <w:lsdException w:name="Medium Shading 1 Accent 4" w:uiPriority="63"/>
+    <w:lsdException w:name="Medium Shading 2 Accent 4" w:uiPriority="64"/>
+    <w:lsdException w:name="Medium List 1 Accent 4" w:uiPriority="65"/>
+    <w:lsdException w:name="Medium List 2 Accent 4" w:uiPriority="66"/>
+    <w:lsdException w:name="Medium Grid 1 Accent 4" w:uiPriority="67"/>
+    <w:lsdException w:name="Medium Grid 2 Accent 4" w:uiPriority="68"/>
+    <w:lsdException w:name="Medium Grid 3 Accent 4" w:uiPriority="69"/>
+    <w:lsdException w:name="Dark List Accent 4" w:uiPriority="70"/>
+    <w:lsdException w:name="Colorful Shading Accent 4" w:uiPriority="71"/>
+    <w:lsdException w:name="Colorful List Accent 4" w:uiPriority="72"/>
+    <w:lsdException w:name="Colorful Grid Accent 4" w:uiPriority="73"/>
+    <w:lsdException w:name="Light Shading Accent 5" w:uiPriority="60"/>
+    <w:lsdException w:name="Light List Accent 5" w:uiPriority="61"/>
+    <w:lsdException w:name="Light Grid Accent 5" w:uiPriority="62"/>
+    <w:lsdException w:name="Medium Shading 1 Accent 5" w:uiPriority="63"/>
+    <w:lsdException w:name="Medium Shading 2 Accent 5" w:uiPriority="64"/>
+    <w:lsdException w:name="Medium List 1 Accent 5" w:uiPriority="65"/>
+    <w:lsdException w:name="Medium List 2 Accent 5" w:uiPriority="66"/>
+    <w:lsdException w:name="Medium Grid 1 Accent 5" w:uiPriority="67"/>
+    <w:lsdException w:name="Medium Grid 2 Accent 5" w:uiPriority="68"/>
+    <w:lsdException w:name="Medium Grid 3 Accent 5" w:uiPriority="69"/>
+    <w:lsdException w:name="Dark List Accent 5" w:uiPriority="70"/>
+    <w:lsdException w:name="Colorful Shading Accent 5" w:uiPriority="71"/>
+    <w:lsdException w:name="Colorful List Accent 5" w:uiPriority="72"/>
+    <w:lsdException w:name="Colorful Grid Accent 5" w:uiPriority="73"/>
+    <w:lsdException w:name="Light Shading Accent 6" w:uiPriority="60"/>
+    <w:lsdException w:name="Light List Accent 6" w:uiPriority="61"/>
+    <w:lsdException w:name="Light Grid Accent 6" w:uiPriority="62"/>
+    <w:lsdException w:name="Medium Shading 1 Accent 6" w:uiPriority="63"/>
+    <w:lsdException w:name="Medium Shading 2 Accent 6" w:uiPriority="64"/>
+    <w:lsdException w:name="Medium List 1 Accent 6" w:uiPriority="65"/>
+    <w:lsdException w:name="Medium List 2 Accent 6" w:uiPriority="66"/>
+    <w:lsdException w:name="Medium Grid 1 Accent 6" w:uiPriority="67"/>
+    <w:lsdException w:name="Medium Grid 2 Accent 6" w:uiPriority="68"/>
+    <w:lsdException w:name="Medium Grid 3 Accent 6" w:uiPriority="69"/>
+    <w:lsdException w:name="Dark List Accent 6" w:uiPriority="70"/>
+    <w:lsdException w:name="Colorful Shading Accent 6" w:uiPriority="71"/>
+    <w:lsdException w:name="Colorful List Accent 6" w:uiPriority="72"/>
+    <w:lsdException w:name="Colorful Grid Accent 6" w:uiPriority="73"/>
+    <w:lsdException w:name="Subtle Emphasis" w:uiPriority="19" w:qFormat="1"/>
+    <w:lsdException w:name="Intense Emphasis" w:uiPriority="21" w:qFormat="1"/>
+    <w:lsdException w:name="Subtle Reference" w:uiPriority="31" w:qFormat="1"/>
+    <w:lsdException w:name="Intense Reference" w:uiPriority="32" w:qFormat="1"/>
+    <w:lsdException w:name="Book Title" w:uiPriority="33" w:qFormat="1"/>
+    <w:lsdException w:name="Bibliography" w:semiHidden="1" w:uiPriority="37" w:unhideWhenUsed="1"/>
+    <w:lsdException w:name="TOC Heading" w:semiHidden="1" w:uiPriority="39" w:unhideWhenUsed="1" w:qFormat="1"/>
+    <w:lsdException w:name="Plain Table 1" w:uiPriority="41"/>
+    <w:lsdException w:name="Plain Table 2" w:uiPriority="42"/>
+    <w:lsdException w:name="Plain Table 3" w:uiPriority="43"/>
+    <w:lsdException w:name="Plain Table 4" w:uiPriority="44"/>
+    <w:lsdException w:name="Plain Table 5" w:uiPriority="45"/>
+    <w:lsdException w:name="Grid Table Light" w:uiPriority="40"/>
+    <w:lsdException w:name="Grid Table 1 Light" w:uiPriority="46"/>
+    <w:lsdException w:name="Grid Table 2" w:uiPriority="47"/>
+    <w:lsdException w:name="Grid Table 3" w:uiPriority="48"/>
+    <w:lsdException w:name="Grid Table 4" w:uiPriority="49"/>
+    <w:lsdException w:name="Grid Table 5 Dark" w:uiPriority="50"/>
+    <w:lsdException w:name="Grid Table 6 Colorful" w:uiPriority="51"/>
+    <w:lsdException w:name="Grid Table 7 Colorful" w:uiPriority="52"/>
+    <w:lsdException w:name="Grid Table 1 Light Accent 1" w:uiPriority="46"/>
+    <w:lsdException w:name="Grid Table 2 Accent 1" w:uiPriority="47"/>
+    <w:lsdException w:name="Grid Table 3 Accent 1" w:uiPriority="48"/>
+    <w:lsdException w:name="Grid Table 4 Accent 1" w:uiPriority="49"/>
+    <w:lsdException w:name="Grid Table 5 Dark Accent 1" w:uiPriority="50"/>
+    <w:lsdException w:name="Grid Table 6 Colorful Accent 1" w:uiPriority="51"/>
+    <w:lsdException w:name="Grid Table 7 Colorful Accent 1" w:uiPriority="52"/>
+    <w:lsdException w:name="Grid Table 1 Light Accent 2" w:uiPriority="46"/>
+    <w:lsdException w:name="Grid Table 2 Accent 2" w:uiPriority="47"/>
+    <w:lsdException w:name="Grid Table 3 Accent 2" w:uiPriority="48"/>
+    <w:lsdException w:name="Grid Table 4 Accent 2" w:uiPriority="49"/>
+    <w:lsdException w:name="Grid Table 5 Dark Accent 2" w:uiPriority="50"/>
+    <w:lsdException w:name="Grid Table 6 Colorful Accent 2" w:uiPriority="51"/>
+    <w:lsdException w:name="Grid Table 7 Colorful Accent 2" w:uiPriority="52"/>
+    <w:lsdException w:name="Grid Table 1 Light Accent 3" w:uiPriority="46"/>
+    <w:lsdException w:name="Grid Table 2 Accent 3" w:uiPriority="47"/>
+    <w:lsdException w:name="Grid Table 3 Accent 3" w:uiPriority="48"/>
+    <w:lsdException w:name="Grid Table 4 Accent 3" w:uiPriority="49"/>
+    <w:lsdException w:name="Grid Table 5 Dark Accent 3" w:uiPriority="50"/>
+    <w:lsdException w:name="Grid Table 6 Colorful Accent 3" w:uiPriority="51"/>
+    <w:lsdException w:name="Grid Table 7 Colorful Accent 3" w:uiPriority="52"/>
+    <w:lsdException w:name="Grid Table 1 Light Accent 4" w:uiPriority="46"/>
+    <w:lsdException w:name="Grid Table 2 Accent 4" w:uiPriority="47"/>
+    <w:lsdException w:name="Grid Table 3 Accent 4" w:uiPriority="48"/>
+    <w:lsdException w:name="Grid Table 4 Accent 4" w:uiPriority="49"/>
+    <w:lsdException w:name="Grid Table 5 Dark Accent 4" w:uiPriority="50"/>
+    <w:lsdException w:name="Grid Table 6 Colorful Accent 4" w:uiPriority="51"/>
+    <w:lsdException w:name="Grid Table 7 Colorful Accent 4" w:uiPriority="52"/>
+    <w:lsdException w:name="Grid Table 1 Light Accent 5" w:uiPriority="46"/>
+    <w:lsdException w:name="Grid Table 2 Accent 5" w:uiPriority="47"/>
+    <w:lsdException w:name="Grid Table 3 Accent 5" w:uiPriority="48"/>
+    <w:lsdException w:name="Grid Table 4 Accent 5" w:uiPriority="49"/>
+    <w:lsdException w:name="Grid Table 5 Dark Accent 5" w:uiPriority="50"/>
+    <w:lsdException w:name="Grid Table 6 Colorful Accent 5" w:uiPriority="51"/>
+    <w:lsdException w:name="Grid Table 7 Colorful Accent 5" w:uiPriority="52"/>
+    <w:lsdException w:name="Grid Table 1 Light Accent 6" w:uiPriority="46"/>
+    <w:lsdException w:name="Grid Table 2 Accent 6" w:uiPriority="47"/>
+    <w:lsdException w:name="Grid Table 3 Accent 6" w:uiPriority="48"/>
+    <w:lsdException w:name="Grid Table 4 Accent 6" w:uiPriority="49"/>
+    <w:lsdException w:name="Grid Table 5 Dark Accent 6" w:uiPriority="50"/>
+    <w:lsdException w:name="Grid Table 6 Colorful Accent 6" w:uiPriority="51"/>
+    <w:lsdException w:name="Grid Table 7 Colorful Accent 6" w:uiPriority="52"/>
+    <w:lsdException w:name="List Table 1 Light" w:uiPriority="46"/>
+    <w:lsdException w:name="List Table 2" w:uiPriority="47"/>
+    <w:lsdException w:name="List Table 3" w:uiPriority="48"/>
+    <w:lsdException w:name="List Table 4" w:uiPriority="49"/>
+    <w:lsdException w:name="List Table 5 Dark" w:uiPriority="50"/>
+    <w:lsdException w:name="List Table 6 Colorful" w:uiPriority="51"/>
+    <w:lsdException w:name="List Table 7 Colorful" w:uiPriority="52"/>
+    <w:lsdException w:name="List Table 1 Light Accent 1" w:uiPriority="46"/>
+    <w:lsdException w:name="List Table 2 Accent 1" w:uiPriority="47"/>
+    <w:lsdException w:name="List Table 3 Accent 1" w:uiPriority="48"/>
+    <w:lsdException w:name="List Table 4 Accent 1" w:uiPriority="49"/>
+    <w:lsdException w:name="List Table 5 Dark Accent 1" w:uiPriority="50"/>
+    <w:lsdException w:name="List Table 6 Colorful Accent 1" w:uiPriority="51"/>
+    <w:lsdException w:name="List Table 7 Colorful Accent 1" w:uiPriority="52"/>
+    <w:lsdException w:name="List Table 1 Light Accent 2" w:uiPriority="46"/>
+    <w:lsdException w:name="List Table 2 Accent 2" w:uiPriority="47"/>
+    <w:lsdException w:name="List Table 3 Accent 2" w:uiPriority="48"/>
+    <w:lsdException w:name="List Table 4 Accent 2" w:uiPriority="49"/>
+    <w:lsdException w:name="List Table 5 Dark Accent 2" w:uiPriority="50"/>
+    <w:lsdException w:name="List Table 6 Colorful Accent 2" w:uiPriority="51"/>
+    <w:lsdException w:name="List Table 7 Colorful Accent 2" w:uiPriority="52"/>
+    <w:lsdException w:name="List Table 1 Light Accent 3" w:uiPriority="46"/>
+    <w:lsdException w:name="List Table 2 Accent 3" w:uiPriority="47"/>
+    <w:lsdException w:name="List Table 3 Accent 3" w:uiPriority="48"/>
+    <w:lsdException w:name="List Table 4 Accent 3" w:uiPriority="49"/>
+    <w:lsdException w:name="List Table 5 Dark Accent 3" w:uiPriority="50"/>
+    <w:lsdException w:name="List Table 6 Colorful Accent 3" w:uiPriority="51"/>
+    <w:lsdException w:name="List Table 7 Colorful Accent 3" w:uiPriority="52"/>
+    <w:lsdException w:name="List Table 1 Light Accent 4" w:uiPriority="46"/>
+    <w:lsdException w:name="List Table 2 Accent 4" w:uiPriority="47"/>
+    <w:lsdException w:name="List Table 3 Accent 4" w:uiPriority="48"/>
+    <w:lsdException w:name="List Table 4 Accent 4" w:uiPriority="49"/>
+    <w:lsdException w:name="List Table 5 Dark Accent 4" w:uiPriority="50"/>
+    <w:lsdException w:name="List Table 6 Colorful Accent 4" w:uiPriority="51"/>
+    <w:lsdException w:name="List Table 7 Colorful Accent 4" w:uiPriority="52"/>
+    <w:lsdException w:name="List Table 1 Light Accent 5" w:uiPriority="46"/>
+    <w:lsdException w:name="List Table 2 Accent 5" w:uiPriority="47"/>
+    <w:lsdException w:name="List Table 3 Accent 5" w:uiPriority="48"/>
+    <w:lsdException w:name="List Table 4 Accent 5" w:uiPriority="49"/>
+    <w:lsdException w:name="List Table 5 Dark Accent 5" w:uiPriority="50"/>
+    <w:lsdException w:name="List Table 6 Colorful Accent 5" w:uiPriority="51"/>
+    <w:lsdException w:name="List Table 7 Colorful Accent 5" w:uiPriority="52"/>
+    <w:lsdException w:name="List Table 1 Light Accent 6" w:uiPriority="46"/>
+    <w:lsdException w:name="List Table 2 Accent 6" w:uiPriority="47"/>
+    <w:lsdException w:name="List Table 3 Accent 6" w:uiPriority="48"/>
+    <w:lsdException w:name="List Table 4 Accent 6" w:uiPriority="49"/>
+    <w:lsdException w:name="List Table 5 Dark Accent 6" w:uiPriority="50"/>
+    <w:lsdException w:name="List Table 6 Colorful Accent 6" w:uiPriority="51"/>
+    <w:lsdException w:name="List Table 7 Colorful Accent 6" w:uiPriority="52"/>
+    <w:lsdException w:name="Mention" w:semiHidden="1" w:unhideWhenUsed="1"/>
+    <w:lsdException w:name="Smart Hyperlink" w:semiHidden="1" w:unhideWhenUsed="1"/>
+    <w:lsdException w:name="Hashtag" w:semiHidden="1" w:unhideWhenUsed="1"/>
+    <w:lsdException w:name="Unresolved Mention" w:semiHidden="1" w:unhideWhenUsed="1"/>
   </w:latentStyles>
   <w:style w:type="paragraph" w:default="1" w:styleId="Normal">
     <w:name w:val="Normal"/>
@@ -7419,7 +8196,6 @@
     <w:uiPriority w:val="99"/>
     <w:semiHidden/>
     <w:unhideWhenUsed/>
-    <w:qFormat/>
     <w:tblPr>
       <w:tblInd w:w="0" w:type="dxa"/>
       <w:tblCellMar>
@@ -7472,7 +8248,7 @@
 </file>
 
 <file path=word/glossary/webSettings.xml><?xml version="1.0" encoding="utf-8"?>
-<w:webSettings xmlns:r="http://schemas.openxmlformats.org/officeDocument/2006/relationships" xmlns:w="http://schemas.openxmlformats.org/wordprocessingml/2006/main">
+<w:webSettings xmlns:mc="http://schemas.openxmlformats.org/markup-compatibility/2006" xmlns:r="http://schemas.openxmlformats.org/officeDocument/2006/relationships" xmlns:w="http://schemas.openxmlformats.org/wordprocessingml/2006/main" xmlns:w14="http://schemas.microsoft.com/office/word/2010/wordml" xmlns:w15="http://schemas.microsoft.com/office/word/2012/wordml" xmlns:w16cid="http://schemas.microsoft.com/office/word/2016/wordml/cid" xmlns:w16se="http://schemas.microsoft.com/office/word/2015/wordml/symex" mc:Ignorable="w14 w15 w16se w16cid">
   <w:optimizeForBrowser/>
   <w:allowPNG/>
 </w:webSettings>
@@ -7737,7 +8513,7 @@
   <a:extraClrSchemeLst/>
   <a:extLst>
     <a:ext uri="{05A4C25C-085E-4340-85A3-A5531E510DB2}">
-      <thm15:themeFamily xmlns:thm15="http://schemas.microsoft.com/office/thememl/2012/main" xmlns="" name="Office Theme" id="{62F939B6-93AF-4DB8-9C6B-D6C7DFDC589F}" vid="{4A3C46E8-61CC-4603-A589-7422A47A8E4A}"/>
+      <thm15:themeFamily xmlns:thm15="http://schemas.microsoft.com/office/thememl/2012/main" name="Office Theme" id="{62F939B6-93AF-4DB8-9C6B-D6C7DFDC589F}" vid="{4A3C46E8-61CC-4603-A589-7422A47A8E4A}"/>
     </a:ext>
   </a:extLst>
 </a:theme>
@@ -7767,7 +8543,7 @@
 </file>
 
 <file path=customXml/itemProps2.xml><?xml version="1.0" encoding="utf-8"?>
-<ds:datastoreItem xmlns:ds="http://schemas.openxmlformats.org/officeDocument/2006/customXml" ds:itemID="{0DE50E1A-0923-437B-A695-BEBC2AD73EA9}">
+<ds:datastoreItem xmlns:ds="http://schemas.openxmlformats.org/officeDocument/2006/customXml" ds:itemID="{0956684E-FB1A-4667-8AB0-7C9A1710581C}">
   <ds:schemaRefs>
     <ds:schemaRef ds:uri="http://schemas.openxmlformats.org/officeDocument/2006/bibliography"/>
   </ds:schemaRefs>

</xml_diff>

<commit_message>
skrive lidt om dataordbog
</commit_message>
<xml_diff>
--- a/modeller, dokumenter/Rapport.docx
+++ b/modeller, dokumenter/Rapport.docx
@@ -5068,7 +5068,6 @@
           <w:szCs w:val="24"/>
         </w:rPr>
       </w:pPr>
-      <w:bookmarkStart w:id="17" w:name="_GoBack"/>
       <w:r>
         <w:rPr>
           <w:rFonts w:asciiTheme="majorHAnsi" w:hAnsiTheme="majorHAnsi" w:cs="Arial"/>
@@ -5080,7 +5079,6 @@
         <w:t>Normalisering(Shahnaz)</w:t>
       </w:r>
     </w:p>
-    <w:bookmarkEnd w:id="17"/>
     <w:p>
       <w:pPr>
         <w:spacing w:before="100" w:beforeAutospacing="1" w:after="21" w:line="240" w:lineRule="auto"/>
@@ -5759,7 +5757,7 @@
         <w:pStyle w:val="Overskrift1"/>
         <w:jc w:val="both"/>
       </w:pPr>
-      <w:bookmarkStart w:id="18" w:name="_Toc513191689"/>
+      <w:bookmarkStart w:id="17" w:name="_Toc513191689"/>
       <w:r>
         <w:lastRenderedPageBreak/>
         <w:t xml:space="preserve">Fase 2: </w:t>
@@ -5768,24 +5766,139 @@
       <w:r>
         <w:t>Elaboration</w:t>
       </w:r>
+      <w:bookmarkEnd w:id="17"/>
+      <w:proofErr w:type="spellEnd"/>
+    </w:p>
+    <w:p>
+      <w:pPr>
+        <w:pStyle w:val="Overskrift2"/>
+      </w:pPr>
+      <w:bookmarkStart w:id="18" w:name="_Toc513191690"/>
+      <w:r>
+        <w:t xml:space="preserve">Iteration </w:t>
+      </w:r>
+      <w:r>
+        <w:t>E</w:t>
+      </w:r>
+      <w:r>
+        <w:t>1</w:t>
+      </w:r>
       <w:bookmarkEnd w:id="18"/>
-      <w:proofErr w:type="spellEnd"/>
-    </w:p>
-    <w:p>
-      <w:pPr>
-        <w:pStyle w:val="Overskrift2"/>
-      </w:pPr>
-      <w:bookmarkStart w:id="19" w:name="_Toc513191690"/>
-      <w:r>
-        <w:t xml:space="preserve">Iteration </w:t>
-      </w:r>
-      <w:r>
-        <w:t>E</w:t>
-      </w:r>
-      <w:r>
-        <w:t>1</w:t>
-      </w:r>
+    </w:p>
+    <w:p/>
+    <w:p>
+      <w:pPr>
+        <w:rPr>
+          <w:rFonts w:asciiTheme="majorHAnsi" w:hAnsiTheme="majorHAnsi"/>
+          <w:color w:val="8F0000" w:themeColor="accent2" w:themeShade="BF"/>
+          <w:sz w:val="24"/>
+          <w:szCs w:val="24"/>
+        </w:rPr>
+      </w:pPr>
+      <w:r>
+        <w:rPr>
+          <w:rFonts w:asciiTheme="majorHAnsi" w:hAnsiTheme="majorHAnsi"/>
+          <w:color w:val="8F0000" w:themeColor="accent2" w:themeShade="BF"/>
+          <w:sz w:val="24"/>
+          <w:szCs w:val="24"/>
+        </w:rPr>
+        <w:t>Dataordbog</w:t>
+      </w:r>
+      <w:r>
+        <w:rPr>
+          <w:rFonts w:asciiTheme="majorHAnsi" w:hAnsiTheme="majorHAnsi"/>
+          <w:color w:val="8F0000" w:themeColor="accent2" w:themeShade="BF"/>
+          <w:sz w:val="24"/>
+          <w:szCs w:val="24"/>
+        </w:rPr>
+        <w:t>(Shahnaz)</w:t>
+      </w:r>
+    </w:p>
+    <w:p>
+      <w:pPr>
+        <w:rPr>
+          <w:rFonts w:ascii="Georgia" w:hAnsi="Georgia"/>
+        </w:rPr>
+      </w:pPr>
+      <w:r>
+        <w:rPr>
+          <w:rFonts w:ascii="Georgia" w:hAnsi="Georgia"/>
+        </w:rPr>
+        <w:t xml:space="preserve">Data ordbog beskriver alle væsentlige termer og forkortelser i problemdomænet. Den er også giver eksempler på dem. På den måde </w:t>
+      </w:r>
+      <w:r>
+        <w:rPr>
+          <w:rFonts w:ascii="Georgia" w:hAnsi="Georgia"/>
+        </w:rPr>
+        <w:t>systemudvikler</w:t>
+      </w:r>
+      <w:r>
+        <w:rPr>
+          <w:rFonts w:ascii="Georgia" w:hAnsi="Georgia"/>
+        </w:rPr>
+        <w:t xml:space="preserve"> kan forstå </w:t>
+      </w:r>
+      <w:r>
+        <w:rPr>
+          <w:rFonts w:ascii="Georgia" w:hAnsi="Georgia"/>
+        </w:rPr>
+        <w:t>forretning</w:t>
+      </w:r>
+      <w:r>
+        <w:rPr>
+          <w:rFonts w:ascii="Georgia" w:hAnsi="Georgia"/>
+        </w:rPr>
+        <w:t xml:space="preserve"> sprog og forstå bedre </w:t>
+      </w:r>
+      <w:r>
+        <w:rPr>
+          <w:rFonts w:ascii="Georgia" w:hAnsi="Georgia"/>
+        </w:rPr>
+        <w:t>hvad</w:t>
+      </w:r>
+      <w:r>
+        <w:rPr>
+          <w:rFonts w:ascii="Georgia" w:hAnsi="Georgia"/>
+        </w:rPr>
+        <w:t xml:space="preserve"> </w:t>
+      </w:r>
+      <w:r>
+        <w:rPr>
+          <w:rFonts w:ascii="Georgia" w:hAnsi="Georgia"/>
+        </w:rPr>
+        <w:t>henleder</w:t>
+      </w:r>
+      <w:r>
+        <w:rPr>
+          <w:rFonts w:ascii="Georgia" w:hAnsi="Georgia"/>
+        </w:rPr>
+        <w:t xml:space="preserve"> systemet om</w:t>
+      </w:r>
+      <w:r>
+        <w:rPr>
+          <w:rFonts w:ascii="Georgia" w:hAnsi="Georgia"/>
+        </w:rPr>
+        <w:t>. Den beskriver en general beskrivelse om en koncept og beskriver også en konkrete eksempler på den.</w:t>
+      </w:r>
+      <w:bookmarkStart w:id="19" w:name="_GoBack"/>
       <w:bookmarkEnd w:id="19"/>
+    </w:p>
+    <w:p>
+      <w:pPr>
+        <w:rPr>
+          <w:rFonts w:ascii="Georgia" w:hAnsi="Georgia"/>
+        </w:rPr>
+      </w:pPr>
+    </w:p>
+    <w:p>
+      <w:pPr>
+        <w:rPr>
+          <w:rFonts w:asciiTheme="majorHAnsi" w:hAnsiTheme="majorHAnsi"/>
+          <w:color w:val="8F0000" w:themeColor="accent2" w:themeShade="BF"/>
+          <w:sz w:val="24"/>
+          <w:szCs w:val="24"/>
+        </w:rPr>
+      </w:pPr>
     </w:p>
     <w:p>
       <w:pPr>
@@ -6358,7 +6471,7 @@
           <v:shape id="_x0000_i1025" type="#_x0000_t75" style="width:745.2pt;height:1053.6pt" o:ole="">
             <v:imagedata r:id="rId18" o:title=""/>
           </v:shape>
-          <o:OLEObject Type="Embed" ProgID="Visio.Drawing.15" ShapeID="_x0000_i1025" DrawAspect="Content" ObjectID="_1586935036" r:id="rId19"/>
+          <o:OLEObject Type="Embed" ProgID="Visio.Drawing.15" ShapeID="_x0000_i1025" DrawAspect="Content" ObjectID="_1586940522" r:id="rId19"/>
         </w:object>
       </w:r>
     </w:p>
@@ -6560,10 +6673,7 @@
         <w:footnoteRef/>
       </w:r>
       <w:r>
-        <w:t xml:space="preserve"> I modsætning til </w:t>
-      </w:r>
-      <w:r>
-        <w:t>Abstract use cases, der ses som en underfunktion</w:t>
+        <w:t xml:space="preserve"> I modsætning til Abstract use cases, der ses som en underfunktion</w:t>
       </w:r>
       <w:r>
         <w:t xml:space="preserve"> til andre use cases og ikke kan stå alene. Dette vil dog blive revideret senere.</w:t>
@@ -6582,10 +6692,7 @@
         <w:footnoteRef/>
       </w:r>
       <w:r>
-        <w:t xml:space="preserve"> Se </w:t>
-      </w:r>
-      <w:r>
-        <w:t>bilag ?????????????</w:t>
+        <w:t xml:space="preserve"> Se bilag ?????????????</w:t>
       </w:r>
     </w:p>
   </w:footnote>
@@ -6601,10 +6708,7 @@
         <w:footnoteRef/>
       </w:r>
       <w:r>
-        <w:t xml:space="preserve"> Se </w:t>
-      </w:r>
-      <w:r>
-        <w:t>bilag ??????????????</w:t>
+        <w:t xml:space="preserve"> Se bilag ??????????????</w:t>
       </w:r>
     </w:p>
   </w:footnote>
@@ -6620,10 +6724,7 @@
         <w:footnoteRef/>
       </w:r>
       <w:r>
-        <w:t xml:space="preserve"> Se </w:t>
-      </w:r>
-      <w:r>
-        <w:t>bilag ?????????????</w:t>
+        <w:t xml:space="preserve"> Se bilag ?????????????</w:t>
       </w:r>
     </w:p>
   </w:footnote>
@@ -6959,7 +7060,7 @@
     <w:lsdException w:name="Table Web 2" w:semiHidden="1" w:unhideWhenUsed="1"/>
     <w:lsdException w:name="Table Web 3" w:semiHidden="1" w:unhideWhenUsed="1"/>
     <w:lsdException w:name="Balloon Text" w:semiHidden="1" w:unhideWhenUsed="1"/>
-    <w:lsdException w:name="Table Grid" w:semiHidden="1" w:uiPriority="39" w:unhideWhenUsed="1"/>
+    <w:lsdException w:name="Table Grid" w:uiPriority="39"/>
     <w:lsdException w:name="Table Theme" w:semiHidden="1" w:unhideWhenUsed="1"/>
     <w:lsdException w:name="Placeholder Text" w:semiHidden="1"/>
     <w:lsdException w:name="No Spacing" w:uiPriority="1" w:qFormat="1"/>
@@ -7764,6 +7865,7 @@
     <w:rsid w:val="00873F28"/>
     <w:rsid w:val="008E21F7"/>
     <w:rsid w:val="009B735A"/>
+    <w:rsid w:val="00DE68D2"/>
     <w:rsid w:val="00EF1724"/>
   </w:rsids>
   <m:mathPr>
@@ -7958,7 +8060,7 @@
     <w:lsdException w:name="Table Web 2" w:semiHidden="1" w:unhideWhenUsed="1"/>
     <w:lsdException w:name="Table Web 3" w:semiHidden="1" w:unhideWhenUsed="1"/>
     <w:lsdException w:name="Balloon Text" w:semiHidden="1" w:unhideWhenUsed="1"/>
-    <w:lsdException w:name="Table Grid" w:semiHidden="1" w:uiPriority="39" w:unhideWhenUsed="1"/>
+    <w:lsdException w:name="Table Grid" w:uiPriority="39"/>
     <w:lsdException w:name="Table Theme" w:semiHidden="1" w:unhideWhenUsed="1"/>
     <w:lsdException w:name="Placeholder Text" w:semiHidden="1"/>
     <w:lsdException w:name="No Spacing" w:uiPriority="1" w:qFormat="1"/>
@@ -8543,7 +8645,7 @@
 </file>
 
 <file path=customXml/itemProps2.xml><?xml version="1.0" encoding="utf-8"?>
-<ds:datastoreItem xmlns:ds="http://schemas.openxmlformats.org/officeDocument/2006/customXml" ds:itemID="{0956684E-FB1A-4667-8AB0-7C9A1710581C}">
+<ds:datastoreItem xmlns:ds="http://schemas.openxmlformats.org/officeDocument/2006/customXml" ds:itemID="{973F3214-BB36-45CA-8215-A3CD1312E9E9}">
   <ds:schemaRefs>
     <ds:schemaRef ds:uri="http://schemas.openxmlformats.org/officeDocument/2006/bibliography"/>
   </ds:schemaRefs>

</xml_diff>

<commit_message>
laver om på SD
</commit_message>
<xml_diff>
--- a/modeller, dokumenter/Rapport.docx
+++ b/modeller, dokumenter/Rapport.docx
@@ -5343,10 +5343,11 @@
       <w:proofErr w:type="spellStart"/>
       <w:r>
         <w:rPr>
-          <w:rFonts w:ascii="Arial" w:hAnsi="Arial" w:cs="Arial"/>
-          <w:color w:val="252525"/>
-        </w:rPr>
-        <w:t>kundskreditreding</w:t>
+          <w:rFonts w:cs="Calibri"/>
+          <w:sz w:val="20"/>
+          <w:szCs w:val="20"/>
+        </w:rPr>
+        <w:t>creditRating</w:t>
       </w:r>
       <w:proofErr w:type="spellEnd"/>
     </w:p>
@@ -5577,10 +5578,20 @@
           <w:rFonts w:ascii="Arial" w:hAnsi="Arial" w:cs="Arial"/>
           <w:color w:val="252525"/>
         </w:rPr>
-        <w:t>, kreditreding</w:t>
+        <w:t xml:space="preserve">, </w:t>
       </w:r>
       <w:bookmarkStart w:id="17" w:name="_GoBack"/>
+      <w:proofErr w:type="spellStart"/>
+      <w:r>
+        <w:rPr>
+          <w:rFonts w:cs="Calibri"/>
+          <w:sz w:val="20"/>
+          <w:szCs w:val="20"/>
+        </w:rPr>
+        <w:t>creditRating</w:t>
+      </w:r>
       <w:bookmarkEnd w:id="17"/>
+      <w:proofErr w:type="spellEnd"/>
     </w:p>
     <w:p>
       <w:pPr>
@@ -6494,7 +6505,7 @@
           <v:shape id="_x0000_i1025" type="#_x0000_t75" style="width:745.2pt;height:1053.6pt" o:ole="">
             <v:imagedata r:id="rId18" o:title=""/>
           </v:shape>
-          <o:OLEObject Type="Embed" ProgID="Visio.Drawing.15" ShapeID="_x0000_i1025" DrawAspect="Content" ObjectID="_1586941205" r:id="rId19"/>
+          <o:OLEObject Type="Embed" ProgID="Visio.Drawing.15" ShapeID="_x0000_i1025" DrawAspect="Content" ObjectID="_1586943393" r:id="rId19"/>
         </w:object>
       </w:r>
     </w:p>
@@ -7889,6 +7900,7 @@
     <w:rsid w:val="008E21F7"/>
     <w:rsid w:val="009055EC"/>
     <w:rsid w:val="009B735A"/>
+    <w:rsid w:val="00C634E7"/>
     <w:rsid w:val="00DE68D2"/>
     <w:rsid w:val="00EF1724"/>
   </w:rsids>
@@ -8669,7 +8681,7 @@
 </file>
 
 <file path=customXml/itemProps2.xml><?xml version="1.0" encoding="utf-8"?>
-<ds:datastoreItem xmlns:ds="http://schemas.openxmlformats.org/officeDocument/2006/customXml" ds:itemID="{B2622B0F-A244-4363-9809-EBE23A7D413A}">
+<ds:datastoreItem xmlns:ds="http://schemas.openxmlformats.org/officeDocument/2006/customXml" ds:itemID="{765AC72D-E0EC-407C-B862-E00A28158390}">
   <ds:schemaRefs>
     <ds:schemaRef ds:uri="http://schemas.openxmlformats.org/officeDocument/2006/bibliography"/>
   </ds:schemaRefs>

</xml_diff>

<commit_message>
arbejder lidt i report
</commit_message>
<xml_diff>
--- a/modeller, dokumenter/Rapport.docx
+++ b/modeller, dokumenter/Rapport.docx
@@ -3134,11 +3134,110 @@
     </w:p>
     <w:p>
       <w:pPr>
+        <w:ind w:firstLine="284"/>
+        <w:rPr>
+          <w:sz w:val="24"/>
+          <w:szCs w:val="24"/>
+        </w:rPr>
+      </w:pPr>
+    </w:p>
+    <w:p>
+      <w:pPr>
+        <w:ind w:firstLine="284"/>
+        <w:rPr>
+          <w:sz w:val="24"/>
+          <w:szCs w:val="24"/>
+        </w:rPr>
+      </w:pPr>
+    </w:p>
+    <w:p>
+      <w:pPr>
+        <w:ind w:firstLine="284"/>
+        <w:rPr>
+          <w:sz w:val="24"/>
+          <w:szCs w:val="24"/>
+        </w:rPr>
+      </w:pPr>
+    </w:p>
+    <w:p>
+      <w:pPr>
+        <w:ind w:firstLine="284"/>
+        <w:rPr>
+          <w:sz w:val="24"/>
+          <w:szCs w:val="24"/>
+        </w:rPr>
+      </w:pPr>
+    </w:p>
+    <w:p>
+      <w:pPr>
+        <w:ind w:firstLine="284"/>
+        <w:rPr>
+          <w:sz w:val="24"/>
+          <w:szCs w:val="24"/>
+        </w:rPr>
+      </w:pPr>
+    </w:p>
+    <w:p>
+      <w:pPr>
+        <w:ind w:firstLine="284"/>
+        <w:rPr>
+          <w:sz w:val="24"/>
+          <w:szCs w:val="24"/>
+        </w:rPr>
+      </w:pPr>
+    </w:p>
+    <w:p>
+      <w:pPr>
+        <w:ind w:firstLine="284"/>
+        <w:rPr>
+          <w:sz w:val="24"/>
+          <w:szCs w:val="24"/>
+        </w:rPr>
+      </w:pPr>
+    </w:p>
+    <w:p>
+      <w:pPr>
+        <w:ind w:firstLine="284"/>
+        <w:rPr>
+          <w:sz w:val="24"/>
+          <w:szCs w:val="24"/>
+        </w:rPr>
+      </w:pPr>
+    </w:p>
+    <w:p>
+      <w:pPr>
+        <w:ind w:firstLine="284"/>
+        <w:rPr>
+          <w:sz w:val="24"/>
+          <w:szCs w:val="24"/>
+        </w:rPr>
+      </w:pPr>
+    </w:p>
+    <w:p>
+      <w:pPr>
+        <w:ind w:firstLine="284"/>
+        <w:rPr>
+          <w:sz w:val="24"/>
+          <w:szCs w:val="24"/>
+        </w:rPr>
+      </w:pPr>
+    </w:p>
+    <w:p>
+      <w:pPr>
+        <w:ind w:firstLine="284"/>
+        <w:rPr>
+          <w:sz w:val="24"/>
+          <w:szCs w:val="24"/>
+        </w:rPr>
+      </w:pPr>
+    </w:p>
+    <w:p>
+      <w:pPr>
         <w:pStyle w:val="Overskrift3"/>
-        <w:jc w:val="both"/>
       </w:pPr>
       <w:bookmarkStart w:id="9" w:name="_Toc513104697"/>
       <w:bookmarkStart w:id="10" w:name="_Toc513105027"/>
+      <w:bookmarkStart w:id="11" w:name="_Toc513191683"/>
       <w:bookmarkEnd w:id="9"/>
       <w:bookmarkEnd w:id="10"/>
     </w:p>
@@ -3146,7 +3245,6 @@
       <w:pPr>
         <w:pStyle w:val="Overskrift3"/>
       </w:pPr>
-      <w:bookmarkStart w:id="11" w:name="_Toc513191683"/>
       <w:r>
         <w:t>Domænemodel</w:t>
       </w:r>
@@ -3171,41 +3269,44 @@
         <w:jc w:val="both"/>
       </w:pPr>
       <w:r>
+        <w:t>I den første iteration h</w:t>
+      </w:r>
+      <w:r>
+        <w:t xml:space="preserve">ar vi valgt at udarbejde et første udkast til </w:t>
+      </w:r>
+      <w:r>
+        <w:t>domænemodellen. Domænemodellen er en måde at visualisere og analysere problemdomæ</w:t>
+      </w:r>
+      <w:r>
+        <w:t>net på et forholdsvis ti</w:t>
+      </w:r>
+      <w:r>
+        <w:t>dligt stadie i projektet.</w:t>
+      </w:r>
+      <w:r>
+        <w:t xml:space="preserve"> Modellen viser relationerne mellem forskellige koncepter i problemdomænet</w:t>
+      </w:r>
+      <w:r>
+        <w:t xml:space="preserve">, og vi udarbejder den ud fra problemformuleringen og </w:t>
+      </w:r>
+      <w:r>
+        <w:t xml:space="preserve">de use case beskrivelser vi har på nuværende tidspunkt. </w:t>
+      </w:r>
+      <w:r>
+        <w:t xml:space="preserve">Vi tegner domænemodellen </w:t>
+      </w:r>
+      <w:r>
+        <w:t xml:space="preserve">så den ligner UML-klassediagrammer, dog med </w:t>
+      </w:r>
+      <w:r>
+        <w:t xml:space="preserve">en del variationer i notation. </w:t>
+      </w:r>
+      <w:r>
+        <w:t xml:space="preserve">Kort sagt er notationen opbygget </w:t>
+      </w:r>
+      <w:r>
         <w:lastRenderedPageBreak/>
-        <w:t>I den første iteration h</w:t>
-      </w:r>
-      <w:r>
-        <w:t xml:space="preserve">ar vi valgt at udarbejde et første udkast til </w:t>
-      </w:r>
-      <w:r>
-        <w:t>domænemodellen. Domænemodellen er en måde at visualisere og analysere problemdomæ</w:t>
-      </w:r>
-      <w:r>
-        <w:t>net på et forholdsvis ti</w:t>
-      </w:r>
-      <w:r>
-        <w:t>dligt stadie i projektet.</w:t>
-      </w:r>
-      <w:r>
-        <w:t xml:space="preserve"> Modellen viser relationerne mellem forskellige koncepter i problemdomænet</w:t>
-      </w:r>
-      <w:r>
-        <w:t xml:space="preserve">, og vi udarbejder den ud fra problemformuleringen og </w:t>
-      </w:r>
-      <w:r>
-        <w:t xml:space="preserve">de use case beskrivelser vi har på nuværende tidspunkt. </w:t>
-      </w:r>
-      <w:r>
-        <w:t xml:space="preserve">Vi tegner domænemodellen </w:t>
-      </w:r>
-      <w:r>
-        <w:t xml:space="preserve">så den ligner UML-klassediagrammer, dog med </w:t>
-      </w:r>
-      <w:r>
-        <w:t xml:space="preserve">en del variationer i notation. </w:t>
-      </w:r>
-      <w:r>
-        <w:t>Kort sagt er notationen opbygget således at kasserne</w:t>
+        <w:t>således at kasserne</w:t>
       </w:r>
       <w:r>
         <w:rPr>
@@ -3268,11 +3369,9 @@
       <w:r>
         <w:t xml:space="preserve"> om </w:t>
       </w:r>
-      <w:proofErr w:type="spellStart"/>
-      <w:r>
-        <w:t>multiplicitet</w:t>
-      </w:r>
-      <w:proofErr w:type="spellEnd"/>
+      <w:r>
+        <w:t>multipliceret</w:t>
+      </w:r>
       <w:r>
         <w:t xml:space="preserve">. Vores </w:t>
       </w:r>
@@ -4339,7 +4438,13 @@
         <w:t>primære aktør</w:t>
       </w:r>
       <w:r>
-        <w:t xml:space="preserve"> beskriver den person, der interagerer med systemet i den konkrete use case; som nævnt i afsnittet ovenfor bestræber man sig på at det kun er én bruger pr use case. Det er vigtigt at bemærke, at vi forsøger at beskrive rollen på aktøren så præcist som muligt, dvs. betegnelsen ”bilsælger”, som er vores aktør, er væsentligt bedre end blot at kalde ham en ”bruger”. </w:t>
+        <w:t xml:space="preserve"> beskriver den person, der interagerer med systemet i den konkrete use case; som nævnt i afsnittet ovenfor bestræber man sig på at det kun er én bruger pr</w:t>
+      </w:r>
+      <w:r>
+        <w:t>.</w:t>
+      </w:r>
+      <w:r>
+        <w:t xml:space="preserve"> use case. Det er vigtigt at bemærke, at vi forsøger at beskrive rollen på aktøren så præcist som muligt, dvs. betegnelsen ”bilsælger”, som er vores aktør, er væsentligt bedre end blot at kalde ham en ”bruger”. </w:t>
       </w:r>
     </w:p>
     <w:p>
@@ -4839,14 +4944,14 @@
           <w:rFonts w:ascii="Georgia" w:hAnsi="Georgia" w:cs="Arial"/>
           <w:color w:val="252525"/>
         </w:rPr>
-        <w:t>: Det nederste lag der opbevarer og håndterer data. Dette lag er også kendetegnet ved at være ”tæt” på</w:t>
-      </w:r>
-      <w:r>
-        <w:rPr>
-          <w:rFonts w:ascii="Arial" w:hAnsi="Arial" w:cs="Arial"/>
-          <w:color w:val="252525"/>
-        </w:rPr>
-        <w:t xml:space="preserve"> computeren.</w:t>
+        <w:t>: Det nederste lag der opbevarer og håndterer data. Dette lag er også kendetegnet ved at være ”tæt” p</w:t>
+      </w:r>
+      <w:r>
+        <w:rPr>
+          <w:rFonts w:ascii="Georgia" w:hAnsi="Georgia" w:cs="Arial"/>
+          <w:color w:val="252525"/>
+        </w:rPr>
+        <w:t>å computeren.</w:t>
       </w:r>
       <w:r>
         <w:rPr>
@@ -4859,16 +4964,45 @@
     </w:p>
     <w:p>
       <w:pPr>
+        <w:tabs>
+          <w:tab w:val="right" w:pos="9638"/>
+        </w:tabs>
         <w:spacing w:before="100" w:beforeAutospacing="1" w:after="21" w:line="240" w:lineRule="auto"/>
         <w:ind w:left="334"/>
         <w:rPr>
+          <w:sz w:val="18"/>
+          <w:szCs w:val="18"/>
+        </w:rPr>
+      </w:pPr>
+      <w:r>
+        <w:rPr>
+          <w:sz w:val="18"/>
+          <w:szCs w:val="18"/>
+        </w:rPr>
+        <w:t xml:space="preserve">trelagsarkitektur </w:t>
+      </w:r>
+      <w:r>
+        <w:rPr>
+          <w:sz w:val="18"/>
+          <w:szCs w:val="18"/>
+        </w:rPr>
+        <w:t>som vi selv tegner den</w:t>
+      </w:r>
+    </w:p>
+    <w:p>
+      <w:pPr>
+        <w:tabs>
+          <w:tab w:val="right" w:pos="9638"/>
+        </w:tabs>
+        <w:spacing w:before="100" w:beforeAutospacing="1" w:after="21" w:line="240" w:lineRule="auto"/>
+        <w:ind w:left="334"/>
+        <w:rPr>
           <w:rFonts w:asciiTheme="majorHAnsi" w:hAnsiTheme="majorHAnsi" w:cs="Arial"/>
           <w:color w:val="8F0000" w:themeColor="accent2" w:themeShade="BF"/>
           <w:sz w:val="24"/>
           <w:szCs w:val="24"/>
         </w:rPr>
       </w:pPr>
-      <w:proofErr w:type="spellStart"/>
       <w:r>
         <w:rPr>
           <w:rFonts w:asciiTheme="majorHAnsi" w:hAnsiTheme="majorHAnsi" w:cs="Arial"/>
@@ -4876,9 +5010,8 @@
           <w:sz w:val="24"/>
           <w:szCs w:val="24"/>
         </w:rPr>
-        <w:t>DataModel</w:t>
-      </w:r>
-      <w:proofErr w:type="spellEnd"/>
+        <w:t>Data Model</w:t>
+      </w:r>
       <w:r>
         <w:rPr>
           <w:rFonts w:asciiTheme="majorHAnsi" w:hAnsiTheme="majorHAnsi" w:cs="Arial"/>
@@ -4888,171 +5021,120 @@
         </w:rPr>
         <w:t>(Shahnaz)</w:t>
       </w:r>
+      <w:r>
+        <w:rPr>
+          <w:rFonts w:asciiTheme="majorHAnsi" w:hAnsiTheme="majorHAnsi" w:cs="Arial"/>
+          <w:color w:val="8F0000" w:themeColor="accent2" w:themeShade="BF"/>
+          <w:sz w:val="24"/>
+          <w:szCs w:val="24"/>
+        </w:rPr>
+        <w:tab/>
+      </w:r>
     </w:p>
     <w:p>
       <w:pPr>
         <w:spacing w:before="100" w:beforeAutospacing="1" w:after="21" w:line="240" w:lineRule="auto"/>
         <w:ind w:left="334"/>
-        <w:rPr>
-          <w:rFonts w:ascii="Arial" w:hAnsi="Arial" w:cs="Arial"/>
-          <w:color w:val="252525"/>
-        </w:rPr>
-      </w:pPr>
-      <w:r>
-        <w:rPr>
-          <w:rFonts w:ascii="Arial" w:hAnsi="Arial" w:cs="Arial"/>
-          <w:color w:val="252525"/>
-        </w:rPr>
-        <w:t xml:space="preserve">Data modellering er en proces, der bruges til at definere og analysere datakrav, der er nødvendige for at understøtte forretningsprocesserne inden for rammerne af tilsvarende informationssystemer i organisationer. Processen med datamodellering involverer derfor professionelle datamodellerer, der arbejder tæt sammen med forretningsmæssige interessenter, samt potentielle brugere af </w:t>
-      </w:r>
-      <w:proofErr w:type="spellStart"/>
-      <w:r>
-        <w:rPr>
-          <w:rFonts w:ascii="Arial" w:hAnsi="Arial" w:cs="Arial"/>
-          <w:color w:val="252525"/>
-        </w:rPr>
-        <w:t>informati-onssystemet</w:t>
-      </w:r>
-      <w:proofErr w:type="spellEnd"/>
-      <w:r>
-        <w:rPr>
-          <w:rFonts w:ascii="Arial" w:hAnsi="Arial" w:cs="Arial"/>
-          <w:color w:val="252525"/>
-        </w:rPr>
-        <w:t>.</w:t>
+        <w:jc w:val="both"/>
+        <w:rPr>
+          <w:rFonts w:ascii="Georgia" w:hAnsi="Georgia" w:cs="Arial"/>
+          <w:color w:val="252525"/>
+        </w:rPr>
+      </w:pPr>
+      <w:r>
+        <w:rPr>
+          <w:rFonts w:ascii="Georgia" w:hAnsi="Georgia" w:cs="Arial"/>
+          <w:color w:val="252525"/>
+        </w:rPr>
+        <w:t>Data modellering er en proces, der bruges til at definere og analysere datakrav, der er nødvendige for at understøtte forretningsprocesserne inden for rammerne af tilsvarende informationssystemer i organisationer. Processen med datamodellering involverer derfor professionelle datamodellerer, der arbejder tæt sammen med forretningsmæssige interessenter, samt potentielle brugere af informationssystemet.</w:t>
       </w:r>
     </w:p>
     <w:p>
       <w:pPr>
         <w:spacing w:before="100" w:beforeAutospacing="1" w:after="21" w:line="240" w:lineRule="auto"/>
         <w:ind w:left="334"/>
-        <w:rPr>
-          <w:rFonts w:ascii="Arial" w:hAnsi="Arial" w:cs="Arial"/>
-          <w:color w:val="252525"/>
-        </w:rPr>
-      </w:pPr>
-      <w:r>
-        <w:rPr>
-          <w:rFonts w:ascii="Arial" w:hAnsi="Arial" w:cs="Arial"/>
-          <w:color w:val="252525"/>
-        </w:rPr>
-        <w:t xml:space="preserve">Data modellering teknikker og metoder bruges til at model data på en standard, konsistent, </w:t>
-      </w:r>
-      <w:proofErr w:type="spellStart"/>
-      <w:r>
-        <w:rPr>
-          <w:rFonts w:ascii="Arial" w:hAnsi="Arial" w:cs="Arial"/>
-          <w:color w:val="252525"/>
-        </w:rPr>
-        <w:t>forudsi-gelig</w:t>
-      </w:r>
-      <w:proofErr w:type="spellEnd"/>
-      <w:r>
-        <w:rPr>
-          <w:rFonts w:ascii="Arial" w:hAnsi="Arial" w:cs="Arial"/>
-          <w:color w:val="252525"/>
-        </w:rPr>
-        <w:t xml:space="preserve"> måde for at styre det som en ressource. Brugen af datamodelleringsstandarder anbefales </w:t>
-      </w:r>
-      <w:proofErr w:type="spellStart"/>
-      <w:r>
-        <w:rPr>
-          <w:rFonts w:ascii="Arial" w:hAnsi="Arial" w:cs="Arial"/>
-          <w:color w:val="252525"/>
-        </w:rPr>
-        <w:t>kraf-tigt</w:t>
-      </w:r>
-      <w:proofErr w:type="spellEnd"/>
-      <w:r>
-        <w:rPr>
-          <w:rFonts w:ascii="Arial" w:hAnsi="Arial" w:cs="Arial"/>
-          <w:color w:val="252525"/>
-        </w:rPr>
-        <w:t xml:space="preserve"> for alle projekter, der kræver et standardmiddel til at definere og analysere data i en organisation, fx ved hjælp af datamodellering:</w:t>
+        <w:jc w:val="both"/>
+        <w:rPr>
+          <w:rFonts w:ascii="Georgia" w:hAnsi="Georgia" w:cs="Arial"/>
+          <w:color w:val="252525"/>
+        </w:rPr>
+      </w:pPr>
+      <w:r>
+        <w:rPr>
+          <w:rFonts w:ascii="Georgia" w:hAnsi="Georgia" w:cs="Arial"/>
+          <w:color w:val="252525"/>
+        </w:rPr>
+        <w:t>Data modellering teknikker og metoder bruges til at model data på en standard, konsistent, forudsigelig måde for at styre det som en ressource. Brugen af datamodelleringsstandarder anbefales kraftigt for alle projekter, der kræver et standardmiddel til at definere og analysere data i en organisation</w:t>
+      </w:r>
+      <w:r>
+        <w:rPr>
+          <w:rFonts w:ascii="Georgia" w:hAnsi="Georgia" w:cs="Arial"/>
+          <w:color w:val="252525"/>
+        </w:rPr>
+        <w:t>.</w:t>
       </w:r>
     </w:p>
     <w:p>
       <w:pPr>
         <w:spacing w:before="100" w:beforeAutospacing="1" w:after="21" w:line="240" w:lineRule="auto"/>
         <w:ind w:left="334"/>
-        <w:rPr>
-          <w:rFonts w:ascii="Arial" w:hAnsi="Arial" w:cs="Arial"/>
-          <w:color w:val="252525"/>
-        </w:rPr>
-      </w:pPr>
-      <w:r>
-        <w:rPr>
-          <w:rFonts w:ascii="Arial" w:hAnsi="Arial" w:cs="Arial"/>
-          <w:color w:val="252525"/>
-        </w:rPr>
-        <w:t xml:space="preserve">Data modellering kan udføres under forskellige typer projekter og i flere faser af projekter. </w:t>
-      </w:r>
-      <w:proofErr w:type="spellStart"/>
-      <w:r>
-        <w:rPr>
-          <w:rFonts w:ascii="Arial" w:hAnsi="Arial" w:cs="Arial"/>
-          <w:color w:val="252525"/>
-        </w:rPr>
-        <w:t>Datamo</w:t>
-      </w:r>
-      <w:proofErr w:type="spellEnd"/>
-      <w:r>
-        <w:rPr>
-          <w:rFonts w:ascii="Arial" w:hAnsi="Arial" w:cs="Arial"/>
-          <w:color w:val="252525"/>
-        </w:rPr>
-        <w:t xml:space="preserve">-dellerne er progressive; Der er ikke noget som den endelige datamodel for en virksomhed eller en applikation. I stedet skal en datamodel betragtes som et levende dokument, som vil ændre sig som reaktion på en skiftende forretning. Datamodellerne skal ideelt set opbevares i et lager, så de kan hentes, udvides og redigeres over tid. Strategisk datamodellering: Dette er en del af etableringen af en informationssystemstrategi, der definerer en overordnet vision og arkitektur for </w:t>
-      </w:r>
-      <w:proofErr w:type="spellStart"/>
-      <w:r>
-        <w:rPr>
-          <w:rFonts w:ascii="Arial" w:hAnsi="Arial" w:cs="Arial"/>
-          <w:color w:val="252525"/>
-        </w:rPr>
-        <w:t>informationssy-stemer</w:t>
-      </w:r>
-      <w:proofErr w:type="spellEnd"/>
-      <w:r>
-        <w:rPr>
-          <w:rFonts w:ascii="Arial" w:hAnsi="Arial" w:cs="Arial"/>
-          <w:color w:val="252525"/>
-        </w:rPr>
-        <w:t>. Informationsteknologi er en metode, der omfatter denne tilgang.</w:t>
+        <w:jc w:val="both"/>
+        <w:rPr>
+          <w:rFonts w:ascii="Georgia" w:hAnsi="Georgia" w:cs="Arial"/>
+          <w:color w:val="252525"/>
+        </w:rPr>
+      </w:pPr>
+      <w:r>
+        <w:rPr>
+          <w:rFonts w:ascii="Georgia" w:hAnsi="Georgia" w:cs="Arial"/>
+          <w:color w:val="252525"/>
+        </w:rPr>
+        <w:t>Data modellering kan udføres under forskellige typer projekter og i flere faser af projekter. Datamodellerne er progressive; Der er ikke noget som den endelige datamodel for en virksomhed eller en applikation. I stedet skal en datamodel betragtes som et levende dokument, som vil ændre sig som reaktion på en skiftende forretning. Datamodellerne skal ideelt set opbevares i et lager, så de kan hentes, udvides og redigeres over tid.</w:t>
       </w:r>
     </w:p>
     <w:p>
       <w:pPr>
         <w:spacing w:before="100" w:beforeAutospacing="1" w:after="21" w:line="240" w:lineRule="auto"/>
         <w:ind w:left="334"/>
-        <w:rPr>
-          <w:rFonts w:ascii="Arial" w:hAnsi="Arial" w:cs="Arial"/>
-          <w:color w:val="252525"/>
-        </w:rPr>
-      </w:pPr>
-      <w:r>
-        <w:rPr>
-          <w:rFonts w:ascii="Arial" w:hAnsi="Arial" w:cs="Arial"/>
-          <w:color w:val="252525"/>
-        </w:rPr>
-        <w:t>Data modellering under systemanalyse: I systemanalyse oprettes logiske datamodeller som led i udviklingen af nye databaser.</w:t>
+        <w:jc w:val="both"/>
+        <w:rPr>
+          <w:rFonts w:ascii="Georgia" w:hAnsi="Georgia" w:cs="Arial"/>
+          <w:color w:val="252525"/>
+        </w:rPr>
+      </w:pPr>
+      <w:r>
+        <w:rPr>
+          <w:rFonts w:ascii="Georgia" w:hAnsi="Georgia" w:cs="Arial"/>
+          <w:color w:val="252525"/>
+        </w:rPr>
+        <w:t xml:space="preserve"> Dette er en del af etableringen af en informationssystemstrategi, der definerer en overordnet vision og arkitektur for informationssystemer. Informationsteknologi er en metode, der omfatter denne tilgang.</w:t>
       </w:r>
     </w:p>
     <w:p>
       <w:pPr>
         <w:spacing w:before="100" w:beforeAutospacing="1" w:after="21" w:line="240" w:lineRule="auto"/>
         <w:ind w:left="334"/>
-        <w:rPr>
-          <w:rFonts w:ascii="Arial" w:hAnsi="Arial" w:cs="Arial"/>
-          <w:color w:val="252525"/>
-        </w:rPr>
-      </w:pPr>
+        <w:jc w:val="both"/>
+        <w:rPr>
+          <w:rFonts w:ascii="Georgia" w:hAnsi="Georgia" w:cs="Arial"/>
+          <w:color w:val="252525"/>
+        </w:rPr>
+      </w:pPr>
+      <w:r>
+        <w:rPr>
+          <w:rFonts w:ascii="Georgia" w:hAnsi="Georgia" w:cs="Arial"/>
+          <w:color w:val="252525"/>
+        </w:rPr>
+        <w:t>I systemanalyse oprettes logiske datamodeller som led i udviklingen af nye databaser.</w:t>
+      </w:r>
     </w:p>
     <w:p>
       <w:pPr>
         <w:spacing w:before="100" w:beforeAutospacing="1" w:after="21" w:line="240" w:lineRule="auto"/>
         <w:ind w:left="334"/>
-        <w:rPr>
-          <w:rFonts w:ascii="Arial" w:hAnsi="Arial" w:cs="Arial"/>
+        <w:jc w:val="both"/>
+        <w:rPr>
+          <w:rFonts w:ascii="Georgia" w:hAnsi="Georgia" w:cs="Arial"/>
           <w:color w:val="252525"/>
         </w:rPr>
       </w:pPr>
@@ -5061,8 +5143,9 @@
       <w:pPr>
         <w:spacing w:before="100" w:beforeAutospacing="1" w:after="21" w:line="240" w:lineRule="auto"/>
         <w:ind w:left="334"/>
-        <w:rPr>
-          <w:rFonts w:asciiTheme="majorHAnsi" w:hAnsiTheme="majorHAnsi" w:cs="Arial"/>
+        <w:jc w:val="both"/>
+        <w:rPr>
+          <w:rFonts w:ascii="Georgia" w:hAnsi="Georgia" w:cs="Arial"/>
           <w:color w:val="8F0000" w:themeColor="accent2" w:themeShade="BF"/>
           <w:sz w:val="24"/>
           <w:szCs w:val="24"/>
@@ -5070,7 +5153,7 @@
       </w:pPr>
       <w:r>
         <w:rPr>
-          <w:rFonts w:asciiTheme="majorHAnsi" w:hAnsiTheme="majorHAnsi" w:cs="Arial"/>
+          <w:rFonts w:ascii="Georgia" w:hAnsi="Georgia" w:cs="Arial"/>
           <w:color w:val="8F0000" w:themeColor="accent2" w:themeShade="BF"/>
           <w:sz w:val="24"/>
           <w:szCs w:val="24"/>
@@ -5083,88 +5166,206 @@
       <w:pPr>
         <w:spacing w:before="100" w:beforeAutospacing="1" w:after="21" w:line="240" w:lineRule="auto"/>
         <w:ind w:left="334"/>
-        <w:rPr>
-          <w:rFonts w:ascii="Arial" w:hAnsi="Arial" w:cs="Arial"/>
-          <w:color w:val="252525"/>
-        </w:rPr>
-      </w:pPr>
-      <w:r>
-        <w:rPr>
-          <w:rFonts w:ascii="Arial" w:hAnsi="Arial" w:cs="Arial"/>
-          <w:color w:val="252525"/>
-        </w:rPr>
-        <w:t xml:space="preserve">Vi normaliserer fordi vi vil ikke samme data stå mange steder (data redundans). Når vi opdaterer eller </w:t>
-      </w:r>
-      <w:proofErr w:type="spellStart"/>
-      <w:r>
-        <w:rPr>
-          <w:rFonts w:ascii="Arial" w:hAnsi="Arial" w:cs="Arial"/>
-          <w:color w:val="252525"/>
-        </w:rPr>
-        <w:t>insera-ter</w:t>
-      </w:r>
-      <w:proofErr w:type="spellEnd"/>
-      <w:r>
-        <w:rPr>
-          <w:rFonts w:ascii="Arial" w:hAnsi="Arial" w:cs="Arial"/>
-          <w:color w:val="252525"/>
-        </w:rPr>
-        <w:t xml:space="preserve"> nogle data de skal være alle steder med normalisering kan gøre den alle stader.</w:t>
+        <w:jc w:val="both"/>
+        <w:rPr>
+          <w:rFonts w:ascii="Georgia" w:hAnsi="Georgia" w:cs="Arial"/>
+          <w:color w:val="222222"/>
+        </w:rPr>
+      </w:pPr>
+      <w:r>
+        <w:rPr>
+          <w:rFonts w:ascii="Georgia" w:hAnsi="Georgia"/>
+          <w:color w:val="000000"/>
+          <w:spacing w:val="3"/>
+        </w:rPr>
+        <w:t>Normalisering af en database, er en teknik som sikrer at rettelser i databasen, kan foretages med mindst muligt indflydelse på det oprindelige system. Målet er at minimere redundant data. Det vil sige at samme oplysning er gemt flere steder. Med normalisering bliver det lettere at foretage rettelser i databasen (så skal man kun rette det ét sted)</w:t>
+      </w:r>
+      <w:r>
+        <w:rPr>
+          <w:rFonts w:ascii="Georgia" w:hAnsi="Georgia" w:cs="Arial"/>
+          <w:color w:val="222222"/>
+        </w:rPr>
+        <w:t>.</w:t>
       </w:r>
     </w:p>
     <w:p>
       <w:pPr>
         <w:spacing w:before="100" w:beforeAutospacing="1" w:after="21" w:line="240" w:lineRule="auto"/>
         <w:ind w:left="334"/>
-        <w:rPr>
-          <w:rFonts w:ascii="Arial" w:hAnsi="Arial" w:cs="Arial"/>
-          <w:color w:val="252525"/>
-        </w:rPr>
-      </w:pPr>
-      <w:r>
-        <w:rPr>
-          <w:rFonts w:ascii="Arial" w:hAnsi="Arial" w:cs="Arial"/>
-          <w:color w:val="252525"/>
-        </w:rPr>
-        <w:t xml:space="preserve">Når vi slatter information vi vil have mindre </w:t>
-      </w:r>
+        <w:jc w:val="both"/>
+        <w:rPr>
+          <w:rFonts w:ascii="Georgia" w:hAnsi="Georgia" w:cs="Arial"/>
+          <w:color w:val="222222"/>
+        </w:rPr>
+      </w:pPr>
+      <w:r>
+        <w:rPr>
+          <w:rFonts w:ascii="Georgia" w:hAnsi="Georgia"/>
+          <w:color w:val="000000"/>
+          <w:spacing w:val="3"/>
+          <w:bdr w:val="none" w:sz="0" w:space="0" w:color="auto" w:frame="1"/>
+        </w:rPr>
+        <w:t>lidt en balancegang i forhold til performance, men det skal være velovervejede designbeslutninger og ikke dovenskab der skal være styrende for om man vælger at gå på kompromis med normalformerne. Normalisering er godt i teorien, og er absolut en god tommelfingerregel.</w:t>
+      </w:r>
+    </w:p>
+    <w:p>
+      <w:pPr>
+        <w:spacing w:before="300" w:line="384" w:lineRule="atLeast"/>
+        <w:jc w:val="both"/>
+        <w:textAlignment w:val="baseline"/>
+        <w:rPr>
+          <w:rFonts w:ascii="Georgia" w:eastAsia="Times New Roman" w:hAnsi="Georgia" w:cs="Times New Roman"/>
+          <w:color w:val="000000"/>
+          <w:spacing w:val="3"/>
+          <w:lang w:eastAsia="da-DK"/>
+        </w:rPr>
+      </w:pPr>
+      <w:r>
+        <w:rPr>
+          <w:rFonts w:ascii="Georgia" w:eastAsia="Times New Roman" w:hAnsi="Georgia" w:cs="Times New Roman"/>
+          <w:color w:val="000000"/>
+          <w:spacing w:val="3"/>
+          <w:lang w:eastAsia="da-DK"/>
+        </w:rPr>
+        <w:t>Problemerne med redundans kan deles op i to grundargumenter:</w:t>
+      </w:r>
+    </w:p>
+    <w:p>
+      <w:pPr>
+        <w:numPr>
+          <w:ilvl w:val="0"/>
+          <w:numId w:val="2"/>
+        </w:numPr>
+        <w:spacing w:line="384" w:lineRule="atLeast"/>
+        <w:ind w:left="300"/>
+        <w:jc w:val="both"/>
+        <w:textAlignment w:val="baseline"/>
+        <w:rPr>
+          <w:rFonts w:ascii="Georgia" w:eastAsia="Times New Roman" w:hAnsi="Georgia" w:cs="Times New Roman"/>
+          <w:color w:val="000000"/>
+          <w:spacing w:val="3"/>
+          <w:lang w:eastAsia="da-DK"/>
+        </w:rPr>
+      </w:pPr>
+      <w:r>
+        <w:rPr>
+          <w:rFonts w:ascii="Georgia" w:eastAsia="Times New Roman" w:hAnsi="Georgia" w:cs="Times New Roman"/>
+          <w:b/>
+          <w:bCs/>
+          <w:color w:val="000000"/>
+          <w:spacing w:val="3"/>
+          <w:bdr w:val="none" w:sz="0" w:space="0" w:color="auto" w:frame="1"/>
+          <w:lang w:eastAsia="da-DK"/>
+        </w:rPr>
+        <w:t>Performance</w:t>
+      </w:r>
+      <w:r>
+        <w:rPr>
+          <w:rFonts w:ascii="Georgia" w:eastAsia="Times New Roman" w:hAnsi="Georgia" w:cs="Times New Roman"/>
+          <w:color w:val="000000"/>
+          <w:spacing w:val="3"/>
+          <w:lang w:eastAsia="da-DK"/>
+        </w:rPr>
+        <w:t xml:space="preserve">: Dataudtræk kan blive langsomme, da den redundante data medfører at der bliver brugt </w:t>
+      </w:r>
+      <w:r>
+        <w:rPr>
+          <w:rFonts w:ascii="Georgia" w:eastAsia="Times New Roman" w:hAnsi="Georgia" w:cs="Times New Roman"/>
+          <w:color w:val="000000"/>
+          <w:spacing w:val="3"/>
+          <w:lang w:eastAsia="da-DK"/>
+        </w:rPr>
+        <w:t>unødvendige</w:t>
+      </w:r>
+      <w:r>
+        <w:rPr>
+          <w:rFonts w:ascii="Georgia" w:eastAsia="Times New Roman" w:hAnsi="Georgia" w:cs="Times New Roman"/>
+          <w:color w:val="000000"/>
+          <w:spacing w:val="3"/>
+          <w:lang w:eastAsia="da-DK"/>
+        </w:rPr>
+        <w:t xml:space="preserve"> ressourcer (IO, memory, netværk og cpu).</w:t>
+      </w:r>
+    </w:p>
+    <w:p>
+      <w:pPr>
+        <w:numPr>
+          <w:ilvl w:val="0"/>
+          <w:numId w:val="2"/>
+        </w:numPr>
+        <w:spacing w:line="384" w:lineRule="atLeast"/>
+        <w:ind w:left="300"/>
+        <w:jc w:val="both"/>
+        <w:textAlignment w:val="baseline"/>
+        <w:rPr>
+          <w:rFonts w:ascii="Georgia" w:eastAsia="Times New Roman" w:hAnsi="Georgia" w:cs="Times New Roman"/>
+          <w:color w:val="000000"/>
+          <w:spacing w:val="3"/>
+          <w:lang w:eastAsia="da-DK"/>
+        </w:rPr>
+      </w:pPr>
       <w:proofErr w:type="spellStart"/>
       <w:r>
         <w:rPr>
-          <w:rFonts w:ascii="Arial" w:hAnsi="Arial" w:cs="Arial"/>
-          <w:color w:val="252525"/>
-        </w:rPr>
-        <w:t>null</w:t>
+          <w:rFonts w:ascii="Georgia" w:eastAsia="Times New Roman" w:hAnsi="Georgia" w:cs="Times New Roman"/>
+          <w:b/>
+          <w:bCs/>
+          <w:color w:val="000000"/>
+          <w:spacing w:val="3"/>
+          <w:bdr w:val="none" w:sz="0" w:space="0" w:color="auto" w:frame="1"/>
+          <w:lang w:eastAsia="da-DK"/>
+        </w:rPr>
+        <w:t>Maintainability</w:t>
       </w:r>
       <w:proofErr w:type="spellEnd"/>
       <w:r>
         <w:rPr>
-          <w:rFonts w:ascii="Arial" w:hAnsi="Arial" w:cs="Arial"/>
-          <w:color w:val="252525"/>
-        </w:rPr>
-        <w:t xml:space="preserve"> – værdiger, og vil ikke tabe nogle data.</w:t>
-      </w:r>
+          <w:rFonts w:ascii="Georgia" w:eastAsia="Times New Roman" w:hAnsi="Georgia" w:cs="Times New Roman"/>
+          <w:color w:val="000000"/>
+          <w:spacing w:val="3"/>
+          <w:lang w:eastAsia="da-DK"/>
+        </w:rPr>
+        <w:t>: Den samme opdatering skal foretages mange steder.</w:t>
+      </w:r>
+    </w:p>
+    <w:p>
+      <w:pPr>
+        <w:spacing w:line="384" w:lineRule="atLeast"/>
+        <w:ind w:left="300"/>
+        <w:jc w:val="both"/>
+        <w:textAlignment w:val="baseline"/>
+        <w:rPr>
+          <w:rFonts w:ascii="Georgia" w:eastAsia="Times New Roman" w:hAnsi="Georgia" w:cs="Times New Roman"/>
+          <w:color w:val="000000"/>
+          <w:spacing w:val="3"/>
+          <w:lang w:eastAsia="da-DK"/>
+        </w:rPr>
+      </w:pPr>
     </w:p>
     <w:p>
       <w:pPr>
         <w:spacing w:before="100" w:beforeAutospacing="1" w:after="21" w:line="240" w:lineRule="auto"/>
         <w:ind w:left="334"/>
-        <w:rPr>
-          <w:rFonts w:ascii="Arial" w:hAnsi="Arial" w:cs="Arial"/>
-          <w:color w:val="252525"/>
-        </w:rPr>
-      </w:pPr>
-      <w:r>
-        <w:rPr>
-          <w:rFonts w:ascii="Arial" w:hAnsi="Arial" w:cs="Arial"/>
-          <w:color w:val="252525"/>
-        </w:rPr>
-        <w:t xml:space="preserve">Vores tabeller til </w:t>
+        <w:jc w:val="both"/>
+        <w:rPr>
+          <w:rFonts w:ascii="Georgia" w:hAnsi="Georgia" w:cs="Arial"/>
+          <w:b/>
+          <w:color w:val="252525"/>
+        </w:rPr>
+      </w:pPr>
+      <w:r>
+        <w:rPr>
+          <w:rFonts w:ascii="Georgia" w:hAnsi="Georgia" w:cs="Arial"/>
+          <w:b/>
+          <w:color w:val="252525"/>
+        </w:rPr>
+        <w:t xml:space="preserve">Vores tabel til </w:t>
       </w:r>
       <w:proofErr w:type="spellStart"/>
       <w:r>
         <w:rPr>
-          <w:rFonts w:ascii="Arial" w:hAnsi="Arial" w:cs="Arial"/>
+          <w:rFonts w:ascii="Georgia" w:hAnsi="Georgia" w:cs="Arial"/>
+          <w:b/>
           <w:color w:val="252525"/>
         </w:rPr>
         <w:t>FFS</w:t>
@@ -5172,7 +5373,8 @@
       <w:proofErr w:type="spellEnd"/>
       <w:r>
         <w:rPr>
-          <w:rFonts w:ascii="Arial" w:hAnsi="Arial" w:cs="Arial"/>
+          <w:rFonts w:ascii="Georgia" w:hAnsi="Georgia" w:cs="Arial"/>
+          <w:b/>
           <w:color w:val="252525"/>
         </w:rPr>
         <w:t>:</w:t>
@@ -5182,48 +5384,69 @@
       <w:pPr>
         <w:spacing w:before="100" w:beforeAutospacing="1" w:after="21" w:line="240" w:lineRule="auto"/>
         <w:ind w:left="334"/>
-        <w:rPr>
-          <w:rFonts w:ascii="Arial" w:hAnsi="Arial" w:cs="Arial"/>
-          <w:color w:val="252525"/>
-        </w:rPr>
-      </w:pPr>
-      <w:r>
-        <w:rPr>
-          <w:rFonts w:ascii="Arial" w:hAnsi="Arial" w:cs="Arial"/>
-          <w:color w:val="252525"/>
-        </w:rPr>
-        <w:t xml:space="preserve">Låntilbud: </w:t>
+        <w:jc w:val="both"/>
+        <w:rPr>
+          <w:rFonts w:ascii="Georgia" w:hAnsi="Georgia" w:cs="Arial"/>
+          <w:color w:val="252525"/>
+        </w:rPr>
+      </w:pPr>
+      <w:r>
+        <w:rPr>
+          <w:rFonts w:ascii="Georgia" w:hAnsi="Georgia" w:cs="Arial"/>
+          <w:b/>
+          <w:color w:val="252525"/>
+        </w:rPr>
+        <w:t>Låntilbud:</w:t>
+      </w:r>
+      <w:r>
+        <w:rPr>
+          <w:rFonts w:ascii="Georgia" w:hAnsi="Georgia" w:cs="Arial"/>
+          <w:color w:val="252525"/>
+        </w:rPr>
+        <w:t xml:space="preserve"> </w:t>
       </w:r>
       <w:proofErr w:type="spellStart"/>
       <w:r>
         <w:rPr>
-          <w:rFonts w:ascii="Arial" w:hAnsi="Arial" w:cs="Arial"/>
-          <w:color w:val="252525"/>
-        </w:rPr>
-        <w:t>låntulbud</w:t>
+          <w:rFonts w:ascii="Georgia" w:hAnsi="Georgia" w:cs="Arial"/>
+          <w:color w:val="252525"/>
+        </w:rPr>
+        <w:t>låntulbudid</w:t>
       </w:r>
       <w:proofErr w:type="spellEnd"/>
       <w:r>
         <w:rPr>
-          <w:rFonts w:ascii="Arial" w:hAnsi="Arial" w:cs="Arial"/>
+          <w:rFonts w:ascii="Georgia" w:hAnsi="Georgia" w:cs="Arial"/>
+          <w:color w:val="252525"/>
+        </w:rPr>
+        <w:t>,</w:t>
+      </w:r>
+      <w:r>
+        <w:rPr>
+          <w:rFonts w:ascii="Georgia" w:hAnsi="Georgia" w:cs="Arial"/>
           <w:color w:val="252525"/>
         </w:rPr>
         <w:t xml:space="preserve"> </w:t>
       </w:r>
+      <w:r>
+        <w:rPr>
+          <w:rFonts w:ascii="Georgia" w:hAnsi="Georgia" w:cs="Arial"/>
+          <w:color w:val="252525"/>
+        </w:rPr>
+        <w:t xml:space="preserve">Dato, </w:t>
+      </w:r>
       <w:proofErr w:type="spellStart"/>
-      <w:proofErr w:type="gramStart"/>
-      <w:r>
-        <w:rPr>
-          <w:rFonts w:ascii="Arial" w:hAnsi="Arial" w:cs="Arial"/>
-          <w:color w:val="252525"/>
-        </w:rPr>
-        <w:t>id,Dato</w:t>
+      <w:r>
+        <w:rPr>
+          <w:rFonts w:ascii="Georgia" w:hAnsi="Georgia" w:cs="Arial"/>
+          <w:color w:val="252525"/>
+        </w:rPr>
+        <w:t>FørsteBeløb</w:t>
       </w:r>
       <w:proofErr w:type="spellEnd"/>
-      <w:proofErr w:type="gramEnd"/>
-      <w:r>
-        <w:rPr>
-          <w:rFonts w:ascii="Arial" w:hAnsi="Arial" w:cs="Arial"/>
+      <w:r>
+        <w:rPr>
+          <w:rFonts w:ascii="Georgia" w:hAnsi="Georgia" w:cs="Arial"/>
           <w:color w:val="252525"/>
         </w:rPr>
         <w:t xml:space="preserve">, </w:t>
@@ -5231,15 +5454,61 @@
       <w:proofErr w:type="spellStart"/>
       <w:r>
         <w:rPr>
-          <w:rFonts w:ascii="Arial" w:hAnsi="Arial" w:cs="Arial"/>
-          <w:color w:val="252525"/>
-        </w:rPr>
-        <w:t>FørsteBeløb</w:t>
+          <w:rFonts w:ascii="Georgia" w:hAnsi="Georgia" w:cs="Arial"/>
+          <w:color w:val="252525"/>
+        </w:rPr>
+        <w:t>måndbeløb</w:t>
       </w:r>
       <w:proofErr w:type="spellEnd"/>
       <w:r>
         <w:rPr>
-          <w:rFonts w:ascii="Arial" w:hAnsi="Arial" w:cs="Arial"/>
+          <w:rFonts w:ascii="Georgia" w:hAnsi="Georgia" w:cs="Arial"/>
+          <w:color w:val="252525"/>
+        </w:rPr>
+        <w:t>,</w:t>
+      </w:r>
+      <w:r>
+        <w:rPr>
+          <w:rFonts w:ascii="Georgia" w:hAnsi="Georgia" w:cs="Arial"/>
+          <w:color w:val="252525"/>
+        </w:rPr>
+        <w:t xml:space="preserve"> kundenavn, </w:t>
+      </w:r>
+      <w:proofErr w:type="spellStart"/>
+      <w:r>
+        <w:rPr>
+          <w:rFonts w:ascii="Georgia" w:hAnsi="Georgia" w:cs="Arial"/>
+          <w:color w:val="252525"/>
+        </w:rPr>
+        <w:t>KundeAddresse</w:t>
+      </w:r>
+      <w:proofErr w:type="spellEnd"/>
+      <w:r>
+        <w:rPr>
+          <w:rFonts w:ascii="Georgia" w:hAnsi="Georgia" w:cs="Arial"/>
+          <w:color w:val="252525"/>
+        </w:rPr>
+        <w:t>,</w:t>
+      </w:r>
+      <w:r>
+        <w:rPr>
+          <w:rFonts w:ascii="Georgia" w:hAnsi="Georgia" w:cs="Arial"/>
+          <w:color w:val="252525"/>
+        </w:rPr>
+        <w:t xml:space="preserve"> </w:t>
+      </w:r>
+      <w:proofErr w:type="spellStart"/>
+      <w:r>
+        <w:rPr>
+          <w:rFonts w:ascii="Georgia" w:hAnsi="Georgia" w:cs="Arial"/>
+          <w:color w:val="252525"/>
+        </w:rPr>
+        <w:t>Kundetlf</w:t>
+      </w:r>
+      <w:proofErr w:type="spellEnd"/>
+      <w:r>
+        <w:rPr>
+          <w:rFonts w:ascii="Georgia" w:hAnsi="Georgia" w:cs="Arial"/>
           <w:color w:val="252525"/>
         </w:rPr>
         <w:t xml:space="preserve">, </w:t>
@@ -5247,31 +5516,75 @@
       <w:proofErr w:type="spellStart"/>
       <w:r>
         <w:rPr>
-          <w:rFonts w:ascii="Arial" w:hAnsi="Arial" w:cs="Arial"/>
-          <w:color w:val="252525"/>
-        </w:rPr>
-        <w:t>måndbeløb</w:t>
+          <w:rFonts w:ascii="Georgia" w:hAnsi="Georgia" w:cs="Arial"/>
+          <w:color w:val="252525"/>
+        </w:rPr>
+        <w:t>KundCPR</w:t>
       </w:r>
       <w:proofErr w:type="spellEnd"/>
       <w:r>
         <w:rPr>
-          <w:rFonts w:ascii="Arial" w:hAnsi="Arial" w:cs="Arial"/>
-          <w:color w:val="252525"/>
-        </w:rPr>
-        <w:t xml:space="preserve"> , kundenavn, </w:t>
+          <w:rFonts w:ascii="Georgia" w:hAnsi="Georgia" w:cs="Arial"/>
+          <w:color w:val="252525"/>
+        </w:rPr>
+        <w:t>, Kundebedømmelse</w:t>
+      </w:r>
+      <w:r>
+        <w:rPr>
+          <w:rFonts w:ascii="Georgia" w:hAnsi="Georgia" w:cs="Arial"/>
+          <w:color w:val="252525"/>
+        </w:rPr>
+        <w:t xml:space="preserve"> </w:t>
+      </w:r>
+      <w:r>
+        <w:rPr>
+          <w:rFonts w:ascii="Georgia" w:hAnsi="Georgia" w:cs="Arial"/>
+          <w:color w:val="252525"/>
+        </w:rPr>
+        <w:t xml:space="preserve">, renteset, </w:t>
       </w:r>
       <w:proofErr w:type="spellStart"/>
       <w:r>
         <w:rPr>
-          <w:rFonts w:ascii="Arial" w:hAnsi="Arial" w:cs="Arial"/>
-          <w:color w:val="252525"/>
-        </w:rPr>
-        <w:t>KundeAddresse,Kundetlf</w:t>
+          <w:rFonts w:ascii="Georgia" w:hAnsi="Georgia" w:cs="Arial"/>
+          <w:color w:val="252525"/>
+        </w:rPr>
+        <w:t>bil</w:t>
+      </w:r>
+      <w:bookmarkStart w:id="17" w:name="_GoBack"/>
+      <w:bookmarkEnd w:id="17"/>
+      <w:r>
+        <w:rPr>
+          <w:rFonts w:ascii="Georgia" w:hAnsi="Georgia" w:cs="Arial"/>
+          <w:color w:val="252525"/>
+        </w:rPr>
+        <w:t>navn</w:t>
       </w:r>
       <w:proofErr w:type="spellEnd"/>
       <w:r>
         <w:rPr>
-          <w:rFonts w:ascii="Arial" w:hAnsi="Arial" w:cs="Arial"/>
+          <w:rFonts w:ascii="Georgia" w:hAnsi="Georgia" w:cs="Arial"/>
+          <w:color w:val="252525"/>
+        </w:rPr>
+        <w:t>, bilpris, sælgernavn, ch</w:t>
+      </w:r>
+      <w:r>
+        <w:rPr>
+          <w:rFonts w:ascii="Georgia" w:hAnsi="Georgia" w:cs="Arial"/>
+          <w:color w:val="252525"/>
+        </w:rPr>
+        <w:t>e</w:t>
+      </w:r>
+      <w:r>
+        <w:rPr>
+          <w:rFonts w:ascii="Georgia" w:hAnsi="Georgia" w:cs="Arial"/>
+          <w:color w:val="252525"/>
+        </w:rPr>
+        <w:t>f</w:t>
+      </w:r>
+      <w:r>
+        <w:rPr>
+          <w:rFonts w:ascii="Georgia" w:hAnsi="Georgia" w:cs="Arial"/>
           <w:color w:val="252525"/>
         </w:rPr>
         <w:t xml:space="preserve">, </w:t>
@@ -5279,73 +5592,7 @@
       <w:proofErr w:type="spellStart"/>
       <w:r>
         <w:rPr>
-          <w:rFonts w:ascii="Arial" w:hAnsi="Arial" w:cs="Arial"/>
-          <w:color w:val="252525"/>
-        </w:rPr>
-        <w:t>KundCPR</w:t>
-      </w:r>
-      <w:proofErr w:type="spellEnd"/>
-      <w:r>
-        <w:rPr>
-          <w:rFonts w:ascii="Arial" w:hAnsi="Arial" w:cs="Arial"/>
-          <w:color w:val="252525"/>
-        </w:rPr>
-        <w:t>, Kun-</w:t>
-      </w:r>
-      <w:proofErr w:type="spellStart"/>
-      <w:r>
-        <w:rPr>
-          <w:rFonts w:ascii="Arial" w:hAnsi="Arial" w:cs="Arial"/>
-          <w:color w:val="252525"/>
-        </w:rPr>
-        <w:t>debedømmelse</w:t>
-      </w:r>
-      <w:proofErr w:type="spellEnd"/>
-      <w:r>
-        <w:rPr>
-          <w:rFonts w:ascii="Arial" w:hAnsi="Arial" w:cs="Arial"/>
-          <w:color w:val="252525"/>
-        </w:rPr>
-        <w:t xml:space="preserve">, , renteset, </w:t>
-      </w:r>
-      <w:proofErr w:type="spellStart"/>
-      <w:r>
-        <w:rPr>
-          <w:rFonts w:ascii="Arial" w:hAnsi="Arial" w:cs="Arial"/>
-          <w:color w:val="252525"/>
-        </w:rPr>
-        <w:t>bilnavn</w:t>
-      </w:r>
-      <w:proofErr w:type="spellEnd"/>
-      <w:r>
-        <w:rPr>
-          <w:rFonts w:ascii="Arial" w:hAnsi="Arial" w:cs="Arial"/>
-          <w:color w:val="252525"/>
-        </w:rPr>
-        <w:t xml:space="preserve">, bilpris, sælgernavn, </w:t>
-      </w:r>
-      <w:proofErr w:type="spellStart"/>
-      <w:r>
-        <w:rPr>
-          <w:rFonts w:ascii="Arial" w:hAnsi="Arial" w:cs="Arial"/>
-          <w:color w:val="252525"/>
-        </w:rPr>
-        <w:t>chaf</w:t>
-      </w:r>
-      <w:proofErr w:type="spellEnd"/>
-      <w:r>
-        <w:rPr>
-          <w:rFonts w:ascii="Arial" w:hAnsi="Arial" w:cs="Arial"/>
-          <w:color w:val="252525"/>
-        </w:rPr>
-        <w:t xml:space="preserve">, </w:t>
-      </w:r>
-      <w:proofErr w:type="spellStart"/>
-      <w:r>
-        <w:rPr>
-          <w:rFonts w:cs="Calibri"/>
-          <w:sz w:val="20"/>
-          <w:szCs w:val="20"/>
+          <w:rFonts w:ascii="Georgia" w:hAnsi="Georgia" w:cs="Calibri"/>
         </w:rPr>
         <w:t>creditRating</w:t>
       </w:r>
@@ -5355,14 +5602,17 @@
       <w:pPr>
         <w:spacing w:before="100" w:beforeAutospacing="1" w:after="21" w:line="240" w:lineRule="auto"/>
         <w:ind w:left="334"/>
-        <w:rPr>
-          <w:rFonts w:ascii="Arial" w:hAnsi="Arial" w:cs="Arial"/>
-          <w:color w:val="252525"/>
-        </w:rPr>
-      </w:pPr>
-      <w:r>
-        <w:rPr>
-          <w:rFonts w:ascii="Arial" w:hAnsi="Arial" w:cs="Arial"/>
+        <w:jc w:val="both"/>
+        <w:rPr>
+          <w:rFonts w:ascii="Georgia" w:hAnsi="Georgia" w:cs="Arial"/>
+          <w:b/>
+          <w:color w:val="252525"/>
+        </w:rPr>
+      </w:pPr>
+      <w:r>
+        <w:rPr>
+          <w:rFonts w:ascii="Georgia" w:hAnsi="Georgia" w:cs="Arial"/>
+          <w:b/>
           <w:color w:val="252525"/>
         </w:rPr>
         <w:t>1.NF:</w:t>
@@ -5372,64 +5622,346 @@
       <w:pPr>
         <w:spacing w:before="100" w:beforeAutospacing="1" w:after="21" w:line="240" w:lineRule="auto"/>
         <w:ind w:left="334"/>
-        <w:rPr>
-          <w:rFonts w:ascii="Arial" w:hAnsi="Arial" w:cs="Arial"/>
-          <w:color w:val="252525"/>
-        </w:rPr>
-      </w:pPr>
-      <w:r>
-        <w:rPr>
-          <w:rFonts w:ascii="Arial" w:hAnsi="Arial" w:cs="Arial"/>
-          <w:color w:val="252525"/>
-        </w:rPr>
-        <w:t xml:space="preserve">I lånetilbud </w:t>
-      </w:r>
-      <w:proofErr w:type="spellStart"/>
-      <w:r>
-        <w:rPr>
-          <w:rFonts w:ascii="Arial" w:hAnsi="Arial" w:cs="Arial"/>
-          <w:color w:val="252525"/>
-        </w:rPr>
-        <w:t>table</w:t>
-      </w:r>
-      <w:proofErr w:type="spellEnd"/>
-      <w:r>
-        <w:rPr>
-          <w:rFonts w:ascii="Arial" w:hAnsi="Arial" w:cs="Arial"/>
-          <w:color w:val="252525"/>
-        </w:rPr>
-        <w:t xml:space="preserve"> vi har data redundans i den løsning vi laver ikke flere tabel, men bare laver flere rækker til den. den skaber mere redundans.</w:t>
+        <w:jc w:val="both"/>
+        <w:rPr>
+          <w:rFonts w:ascii="Georgia" w:hAnsi="Georgia" w:cs="Arial"/>
+          <w:color w:val="222222"/>
+        </w:rPr>
+      </w:pPr>
+      <w:r>
+        <w:rPr>
+          <w:rFonts w:ascii="Georgia" w:hAnsi="Georgia" w:cs="Arial"/>
+          <w:color w:val="222222"/>
+        </w:rPr>
+        <w:t>1NF er nok til at oprette en database, men i lavere normal form øges risikoen for uregelmæssigheder, når data opdateres.</w:t>
+      </w:r>
+      <w:r>
+        <w:rPr>
+          <w:rFonts w:ascii="Georgia" w:hAnsi="Georgia" w:cs="Arial"/>
+          <w:color w:val="222222"/>
+        </w:rPr>
+        <w:t xml:space="preserve"> </w:t>
       </w:r>
     </w:p>
     <w:p>
       <w:pPr>
         <w:spacing w:before="100" w:beforeAutospacing="1" w:after="21" w:line="240" w:lineRule="auto"/>
         <w:ind w:left="334"/>
-        <w:rPr>
-          <w:rFonts w:ascii="Arial" w:hAnsi="Arial" w:cs="Arial"/>
-          <w:color w:val="252525"/>
-        </w:rPr>
-      </w:pPr>
-      <w:r>
-        <w:rPr>
-          <w:rFonts w:ascii="Arial" w:hAnsi="Arial" w:cs="Arial"/>
-          <w:color w:val="252525"/>
-        </w:rPr>
-        <w:t>2.NF</w:t>
+        <w:jc w:val="both"/>
+        <w:rPr>
+          <w:rFonts w:ascii="Georgia" w:hAnsi="Georgia" w:cs="Arial"/>
+          <w:color w:val="252525"/>
+        </w:rPr>
+      </w:pPr>
+      <w:r>
+        <w:rPr>
+          <w:rFonts w:ascii="Georgia" w:hAnsi="Georgia" w:cs="Arial"/>
+          <w:color w:val="222222"/>
+        </w:rPr>
+        <w:t xml:space="preserve">I </w:t>
+      </w:r>
+      <w:r>
+        <w:rPr>
+          <w:rFonts w:ascii="Georgia" w:hAnsi="Georgia" w:cs="Arial"/>
+          <w:color w:val="222222"/>
+        </w:rPr>
+        <w:t>vores</w:t>
+      </w:r>
+      <w:r>
+        <w:rPr>
+          <w:rFonts w:ascii="Georgia" w:hAnsi="Georgia" w:cs="Arial"/>
+          <w:color w:val="222222"/>
+        </w:rPr>
+        <w:t xml:space="preserve"> database :</w:t>
+      </w:r>
+      <w:r>
+        <w:rPr>
+          <w:rFonts w:ascii="Georgia" w:hAnsi="Georgia" w:cs="Arial"/>
+          <w:color w:val="252525"/>
+        </w:rPr>
+        <w:t xml:space="preserve">I lånetilbud </w:t>
+      </w:r>
+      <w:r>
+        <w:rPr>
+          <w:rFonts w:ascii="Georgia" w:hAnsi="Georgia" w:cs="Arial"/>
+          <w:color w:val="252525"/>
+        </w:rPr>
+        <w:t>tabel</w:t>
+      </w:r>
+      <w:r>
+        <w:rPr>
+          <w:rFonts w:ascii="Georgia" w:hAnsi="Georgia" w:cs="Arial"/>
+          <w:color w:val="252525"/>
+        </w:rPr>
+        <w:t xml:space="preserve"> vi har data redundans i den løsning vi laver ikke flere tabel, men bare laver flere rækker til den. den skaber </w:t>
+      </w:r>
+      <w:r>
+        <w:rPr>
+          <w:rFonts w:ascii="Georgia" w:hAnsi="Georgia" w:cs="Arial"/>
+          <w:color w:val="252525"/>
+        </w:rPr>
+        <w:t xml:space="preserve">dog </w:t>
+      </w:r>
+      <w:r>
+        <w:rPr>
+          <w:rFonts w:ascii="Georgia" w:hAnsi="Georgia" w:cs="Arial"/>
+          <w:color w:val="252525"/>
+        </w:rPr>
+        <w:t>mere redundans</w:t>
+      </w:r>
+      <w:r>
+        <w:rPr>
+          <w:rFonts w:ascii="Georgia" w:hAnsi="Georgia" w:cs="Arial"/>
+          <w:color w:val="252525"/>
+        </w:rPr>
+        <w:t>.</w:t>
       </w:r>
     </w:p>
     <w:p>
       <w:pPr>
         <w:spacing w:before="100" w:beforeAutospacing="1" w:after="21" w:line="240" w:lineRule="auto"/>
         <w:ind w:left="334"/>
-        <w:rPr>
-          <w:rFonts w:ascii="Arial" w:hAnsi="Arial" w:cs="Arial"/>
-          <w:color w:val="252525"/>
-        </w:rPr>
-      </w:pPr>
-      <w:r>
-        <w:rPr>
-          <w:rFonts w:ascii="Arial" w:hAnsi="Arial" w:cs="Arial"/>
+        <w:jc w:val="both"/>
+        <w:rPr>
+          <w:rFonts w:ascii="Georgia" w:hAnsi="Georgia" w:cs="Arial"/>
+          <w:b/>
+          <w:color w:val="252525"/>
+        </w:rPr>
+      </w:pPr>
+      <w:r>
+        <w:rPr>
+          <w:rFonts w:ascii="Georgia" w:hAnsi="Georgia" w:cs="Arial"/>
+          <w:b/>
+          <w:color w:val="252525"/>
+        </w:rPr>
+        <w:t>2.NF</w:t>
+      </w:r>
+    </w:p>
+    <w:p>
+      <w:pPr>
+        <w:numPr>
+          <w:ilvl w:val="0"/>
+          <w:numId w:val="3"/>
+        </w:numPr>
+        <w:spacing w:line="384" w:lineRule="atLeast"/>
+        <w:ind w:left="300"/>
+        <w:jc w:val="both"/>
+        <w:textAlignment w:val="baseline"/>
+        <w:rPr>
+          <w:rFonts w:ascii="Georgia" w:eastAsia="Times New Roman" w:hAnsi="Georgia" w:cs="Times New Roman"/>
+          <w:color w:val="000000"/>
+          <w:spacing w:val="3"/>
+          <w:lang w:eastAsia="da-DK"/>
+        </w:rPr>
+      </w:pPr>
+      <w:r>
+        <w:rPr>
+          <w:rFonts w:ascii="Georgia" w:eastAsia="Times New Roman" w:hAnsi="Georgia" w:cs="Times New Roman"/>
+          <w:color w:val="000000"/>
+          <w:spacing w:val="3"/>
+          <w:lang w:eastAsia="da-DK"/>
+        </w:rPr>
+        <w:t>Tabellen skal opfylde alle krav for 1. normalform.</w:t>
+      </w:r>
+    </w:p>
+    <w:p>
+      <w:pPr>
+        <w:numPr>
+          <w:ilvl w:val="0"/>
+          <w:numId w:val="3"/>
+        </w:numPr>
+        <w:spacing w:line="384" w:lineRule="atLeast"/>
+        <w:ind w:left="300"/>
+        <w:jc w:val="both"/>
+        <w:textAlignment w:val="baseline"/>
+        <w:rPr>
+          <w:rFonts w:ascii="Georgia" w:eastAsia="Times New Roman" w:hAnsi="Georgia" w:cs="Times New Roman"/>
+          <w:color w:val="000000"/>
+          <w:spacing w:val="3"/>
+          <w:lang w:eastAsia="da-DK"/>
+        </w:rPr>
+      </w:pPr>
+      <w:r>
+        <w:rPr>
+          <w:rFonts w:ascii="Georgia" w:eastAsia="Times New Roman" w:hAnsi="Georgia" w:cs="Times New Roman"/>
+          <w:color w:val="000000"/>
+          <w:spacing w:val="3"/>
+          <w:lang w:eastAsia="da-DK"/>
+        </w:rPr>
+        <w:t xml:space="preserve">Hvis en tabel har en </w:t>
+      </w:r>
+      <w:r>
+        <w:rPr>
+          <w:rFonts w:ascii="Georgia" w:eastAsia="Times New Roman" w:hAnsi="Georgia" w:cs="Times New Roman"/>
+          <w:bCs/>
+          <w:color w:val="000000"/>
+          <w:spacing w:val="3"/>
+          <w:bdr w:val="none" w:sz="0" w:space="0" w:color="auto" w:frame="1"/>
+          <w:lang w:eastAsia="da-DK"/>
+        </w:rPr>
+        <w:t>sammensat</w:t>
+      </w:r>
+      <w:r>
+        <w:rPr>
+          <w:rFonts w:ascii="Georgia" w:eastAsia="Times New Roman" w:hAnsi="Georgia" w:cs="Times New Roman"/>
+          <w:color w:val="000000"/>
+          <w:spacing w:val="3"/>
+          <w:lang w:eastAsia="da-DK"/>
+        </w:rPr>
+        <w:t xml:space="preserve"> </w:t>
+      </w:r>
+      <w:r>
+        <w:rPr>
+          <w:rFonts w:ascii="Georgia" w:eastAsia="Times New Roman" w:hAnsi="Georgia" w:cs="Times New Roman"/>
+          <w:color w:val="000000"/>
+          <w:spacing w:val="3"/>
+          <w:lang w:eastAsia="da-DK"/>
+        </w:rPr>
+        <w:t>nøgle,</w:t>
+      </w:r>
+      <w:r>
+        <w:rPr>
+          <w:rFonts w:ascii="Georgia" w:eastAsia="Times New Roman" w:hAnsi="Georgia" w:cs="Times New Roman"/>
+          <w:color w:val="000000"/>
+          <w:spacing w:val="3"/>
+          <w:lang w:eastAsia="da-DK"/>
+        </w:rPr>
+        <w:t xml:space="preserve"> skal alle felter, der ikke indgår i nøglen, afhænge af den samlede nøgle.</w:t>
+      </w:r>
+    </w:p>
+    <w:p>
+      <w:pPr>
+        <w:numPr>
+          <w:ilvl w:val="0"/>
+          <w:numId w:val="3"/>
+        </w:numPr>
+        <w:spacing w:line="384" w:lineRule="atLeast"/>
+        <w:ind w:left="300"/>
+        <w:jc w:val="both"/>
+        <w:textAlignment w:val="baseline"/>
+        <w:rPr>
+          <w:rFonts w:ascii="Georgia" w:eastAsia="Times New Roman" w:hAnsi="Georgia" w:cs="Times New Roman"/>
+          <w:color w:val="000000"/>
+          <w:spacing w:val="3"/>
+          <w:lang w:eastAsia="da-DK"/>
+        </w:rPr>
+      </w:pPr>
+      <w:r>
+        <w:rPr>
+          <w:rFonts w:ascii="Georgia" w:eastAsia="Times New Roman" w:hAnsi="Georgia" w:cs="Times New Roman"/>
+          <w:bCs/>
+          <w:iCs/>
+          <w:color w:val="000000"/>
+          <w:spacing w:val="3"/>
+          <w:bdr w:val="none" w:sz="0" w:space="0" w:color="auto" w:frame="1"/>
+          <w:lang w:eastAsia="da-DK"/>
+        </w:rPr>
+        <w:t xml:space="preserve">Alle non-prime attributter skal være fuldt funktionelt afhængige af </w:t>
+      </w:r>
+      <w:r>
+        <w:rPr>
+          <w:rFonts w:ascii="Georgia" w:eastAsia="Times New Roman" w:hAnsi="Georgia" w:cs="Times New Roman"/>
+          <w:bCs/>
+          <w:iCs/>
+          <w:color w:val="000000"/>
+          <w:spacing w:val="3"/>
+          <w:bdr w:val="none" w:sz="0" w:space="0" w:color="auto" w:frame="1"/>
+          <w:lang w:eastAsia="da-DK"/>
+        </w:rPr>
+        <w:t>primærnøglen</w:t>
+      </w:r>
+      <w:r>
+        <w:rPr>
+          <w:rFonts w:ascii="Georgia" w:eastAsia="Times New Roman" w:hAnsi="Georgia" w:cs="Times New Roman"/>
+          <w:bCs/>
+          <w:iCs/>
+          <w:color w:val="000000"/>
+          <w:spacing w:val="3"/>
+          <w:bdr w:val="none" w:sz="0" w:space="0" w:color="auto" w:frame="1"/>
+          <w:lang w:eastAsia="da-DK"/>
+        </w:rPr>
+        <w:t>. (dvs. ingen partiel funktionel afhængighed).</w:t>
+      </w:r>
+    </w:p>
+    <w:p>
+      <w:pPr>
+        <w:spacing w:line="384" w:lineRule="atLeast"/>
+        <w:jc w:val="both"/>
+        <w:textAlignment w:val="baseline"/>
+        <w:rPr>
+          <w:rFonts w:ascii="Georgia" w:hAnsi="Georgia" w:cs="Arial"/>
+          <w:color w:val="252525"/>
+        </w:rPr>
+      </w:pPr>
+      <w:r>
+        <w:rPr>
+          <w:rFonts w:ascii="Georgia" w:eastAsia="Times New Roman" w:hAnsi="Georgia" w:cs="Times New Roman"/>
+          <w:iCs/>
+          <w:color w:val="000000"/>
+          <w:spacing w:val="3"/>
+          <w:bdr w:val="none" w:sz="0" w:space="0" w:color="auto" w:frame="1"/>
+          <w:lang w:eastAsia="da-DK"/>
+        </w:rPr>
+        <w:t xml:space="preserve">Hvis der kun findes en enkelt primær </w:t>
+      </w:r>
+      <w:r>
+        <w:rPr>
+          <w:rFonts w:ascii="Georgia" w:eastAsia="Times New Roman" w:hAnsi="Georgia" w:cs="Times New Roman"/>
+          <w:iCs/>
+          <w:color w:val="000000"/>
+          <w:spacing w:val="3"/>
+          <w:bdr w:val="none" w:sz="0" w:space="0" w:color="auto" w:frame="1"/>
+          <w:lang w:eastAsia="da-DK"/>
+        </w:rPr>
+        <w:t>nøgle,</w:t>
+      </w:r>
+      <w:r>
+        <w:rPr>
+          <w:rFonts w:ascii="Georgia" w:eastAsia="Times New Roman" w:hAnsi="Georgia" w:cs="Times New Roman"/>
+          <w:iCs/>
+          <w:color w:val="000000"/>
+          <w:spacing w:val="3"/>
+          <w:bdr w:val="none" w:sz="0" w:space="0" w:color="auto" w:frame="1"/>
+          <w:lang w:eastAsia="da-DK"/>
+        </w:rPr>
+        <w:t xml:space="preserve"> er tabellen allerede i 2. normalform, hvis der derimod er en </w:t>
+      </w:r>
+      <w:r>
+        <w:rPr>
+          <w:rFonts w:ascii="Georgia" w:eastAsia="Times New Roman" w:hAnsi="Georgia" w:cs="Times New Roman"/>
+          <w:bCs/>
+          <w:iCs/>
+          <w:color w:val="000000"/>
+          <w:spacing w:val="3"/>
+          <w:bdr w:val="none" w:sz="0" w:space="0" w:color="auto" w:frame="1"/>
+          <w:lang w:eastAsia="da-DK"/>
+        </w:rPr>
+        <w:t>sammensat</w:t>
+      </w:r>
+      <w:r>
+        <w:rPr>
+          <w:rFonts w:ascii="Georgia" w:eastAsia="Times New Roman" w:hAnsi="Georgia" w:cs="Times New Roman"/>
+          <w:iCs/>
+          <w:color w:val="000000"/>
+          <w:spacing w:val="3"/>
+          <w:bdr w:val="none" w:sz="0" w:space="0" w:color="auto" w:frame="1"/>
+          <w:lang w:eastAsia="da-DK"/>
+        </w:rPr>
+        <w:t xml:space="preserve"> primærnøgle, kan den stadig bringes til 2. normalform, ved at splitte tabellen op i separate tabeller. I vores tilfælde:</w:t>
+      </w:r>
+    </w:p>
+    <w:p>
+      <w:pPr>
+        <w:spacing w:before="100" w:beforeAutospacing="1" w:after="21" w:line="240" w:lineRule="auto"/>
+        <w:jc w:val="both"/>
+        <w:rPr>
+          <w:rFonts w:ascii="Georgia" w:hAnsi="Georgia" w:cs="Arial"/>
+          <w:color w:val="252525"/>
+        </w:rPr>
+      </w:pPr>
+      <w:r>
+        <w:rPr>
+          <w:rFonts w:ascii="Georgia" w:hAnsi="Georgia" w:cs="Arial"/>
           <w:color w:val="252525"/>
         </w:rPr>
         <w:t xml:space="preserve">Alle attributter skal være fuld afhængig PK som den er </w:t>
@@ -5437,7 +5969,7 @@
       <w:proofErr w:type="spellStart"/>
       <w:r>
         <w:rPr>
-          <w:rFonts w:ascii="Arial" w:hAnsi="Arial" w:cs="Arial"/>
+          <w:rFonts w:ascii="Georgia" w:hAnsi="Georgia" w:cs="Arial"/>
           <w:color w:val="252525"/>
         </w:rPr>
         <w:t>låntilbudid</w:t>
@@ -5445,221 +5977,455 @@
       <w:proofErr w:type="spellEnd"/>
       <w:r>
         <w:rPr>
-          <w:rFonts w:ascii="Arial" w:hAnsi="Arial" w:cs="Arial"/>
+          <w:rFonts w:ascii="Georgia" w:hAnsi="Georgia" w:cs="Arial"/>
           <w:color w:val="252525"/>
         </w:rPr>
         <w:t xml:space="preserve"> her, så vil laver flere taber.</w:t>
+      </w:r>
+    </w:p>
+    <w:p>
+      <w:pPr>
+        <w:spacing w:before="100" w:beforeAutospacing="1" w:after="21" w:line="240" w:lineRule="auto"/>
+        <w:jc w:val="both"/>
+        <w:rPr>
+          <w:rFonts w:ascii="Georgia" w:hAnsi="Georgia" w:cs="Arial"/>
+          <w:color w:val="252525"/>
+        </w:rPr>
+      </w:pPr>
+      <w:r>
+        <w:rPr>
+          <w:rFonts w:ascii="Georgia" w:hAnsi="Georgia" w:cs="Arial"/>
+          <w:b/>
+          <w:color w:val="252525"/>
+        </w:rPr>
+        <w:t>Låntilbud</w:t>
+      </w:r>
+      <w:r>
+        <w:rPr>
+          <w:rFonts w:ascii="Georgia" w:hAnsi="Georgia" w:cs="Arial"/>
+          <w:color w:val="252525"/>
+        </w:rPr>
+        <w:t xml:space="preserve">: </w:t>
+      </w:r>
+      <w:proofErr w:type="spellStart"/>
+      <w:r>
+        <w:rPr>
+          <w:rFonts w:ascii="Georgia" w:hAnsi="Georgia" w:cs="Arial"/>
+          <w:color w:val="252525"/>
+        </w:rPr>
+        <w:t>låntulbudId</w:t>
+      </w:r>
+      <w:proofErr w:type="spellEnd"/>
+      <w:r>
+        <w:rPr>
+          <w:rFonts w:ascii="Georgia" w:hAnsi="Georgia" w:cs="Arial"/>
+          <w:color w:val="252525"/>
+        </w:rPr>
+        <w:t xml:space="preserve">, Dato, Førstebeløb, afdrag, </w:t>
+      </w:r>
+      <w:proofErr w:type="spellStart"/>
+      <w:r>
+        <w:rPr>
+          <w:rFonts w:ascii="Georgia" w:hAnsi="Georgia" w:cs="Arial"/>
+          <w:color w:val="252525"/>
+        </w:rPr>
+        <w:t>Kundtlf</w:t>
+      </w:r>
+      <w:proofErr w:type="spellEnd"/>
+      <w:r>
+        <w:rPr>
+          <w:rFonts w:ascii="Georgia" w:hAnsi="Georgia" w:cs="Arial"/>
+          <w:color w:val="252525"/>
+        </w:rPr>
+        <w:t xml:space="preserve">, </w:t>
+      </w:r>
+      <w:proofErr w:type="spellStart"/>
+      <w:r>
+        <w:rPr>
+          <w:rFonts w:ascii="Georgia" w:hAnsi="Georgia" w:cs="Arial"/>
+          <w:color w:val="252525"/>
+        </w:rPr>
+        <w:t>RKI</w:t>
+      </w:r>
+      <w:proofErr w:type="spellEnd"/>
+      <w:r>
+        <w:rPr>
+          <w:rFonts w:ascii="Georgia" w:hAnsi="Georgia" w:cs="Arial"/>
+          <w:color w:val="252525"/>
+        </w:rPr>
+        <w:t xml:space="preserve">, Renteset, </w:t>
+      </w:r>
+      <w:proofErr w:type="spellStart"/>
+      <w:r>
+        <w:rPr>
+          <w:rFonts w:ascii="Georgia" w:hAnsi="Georgia" w:cs="Arial"/>
+          <w:color w:val="252525"/>
+        </w:rPr>
+        <w:t>BilId</w:t>
+      </w:r>
+      <w:proofErr w:type="spellEnd"/>
+      <w:r>
+        <w:rPr>
+          <w:rFonts w:ascii="Georgia" w:hAnsi="Georgia" w:cs="Arial"/>
+          <w:color w:val="252525"/>
+        </w:rPr>
+        <w:t xml:space="preserve">, </w:t>
+      </w:r>
+      <w:proofErr w:type="spellStart"/>
+      <w:r>
+        <w:rPr>
+          <w:rFonts w:ascii="Georgia" w:hAnsi="Georgia" w:cs="Arial"/>
+          <w:color w:val="252525"/>
+        </w:rPr>
+        <w:t>sælgerid</w:t>
+      </w:r>
+      <w:proofErr w:type="spellEnd"/>
+    </w:p>
+    <w:p>
+      <w:pPr>
+        <w:spacing w:before="100" w:beforeAutospacing="1" w:after="21" w:line="240" w:lineRule="auto"/>
+        <w:jc w:val="both"/>
+        <w:rPr>
+          <w:rFonts w:ascii="Georgia" w:hAnsi="Georgia" w:cs="Arial"/>
+          <w:color w:val="252525"/>
+        </w:rPr>
+      </w:pPr>
+      <w:r>
+        <w:rPr>
+          <w:rFonts w:ascii="Georgia" w:hAnsi="Georgia" w:cs="Arial"/>
+          <w:b/>
+          <w:color w:val="252525"/>
+        </w:rPr>
+        <w:t>Kunde</w:t>
+      </w:r>
+      <w:r>
+        <w:rPr>
+          <w:rFonts w:ascii="Georgia" w:hAnsi="Georgia" w:cs="Arial"/>
+          <w:color w:val="252525"/>
+        </w:rPr>
+        <w:t xml:space="preserve">: navn, Adresse, tlf., </w:t>
+      </w:r>
+      <w:proofErr w:type="spellStart"/>
+      <w:r>
+        <w:rPr>
+          <w:rFonts w:ascii="Georgia" w:hAnsi="Georgia" w:cs="Arial"/>
+          <w:color w:val="252525"/>
+        </w:rPr>
+        <w:t>CPN</w:t>
+      </w:r>
+      <w:proofErr w:type="spellEnd"/>
+      <w:r>
+        <w:rPr>
+          <w:rFonts w:ascii="Georgia" w:hAnsi="Georgia" w:cs="Arial"/>
+          <w:color w:val="252525"/>
+        </w:rPr>
+        <w:t>.</w:t>
+      </w:r>
+      <w:r>
+        <w:rPr>
+          <w:rFonts w:ascii="Georgia" w:hAnsi="Georgia" w:cs="Arial"/>
+          <w:color w:val="252525"/>
+        </w:rPr>
+        <w:t xml:space="preserve">, </w:t>
+      </w:r>
+      <w:proofErr w:type="spellStart"/>
+      <w:r>
+        <w:rPr>
+          <w:rFonts w:ascii="Georgia" w:hAnsi="Georgia" w:cs="Calibri"/>
+        </w:rPr>
+        <w:t>creditRating</w:t>
+      </w:r>
+      <w:proofErr w:type="spellEnd"/>
+    </w:p>
+    <w:p>
+      <w:pPr>
+        <w:spacing w:before="100" w:beforeAutospacing="1" w:after="21" w:line="240" w:lineRule="auto"/>
+        <w:jc w:val="both"/>
+        <w:rPr>
+          <w:rFonts w:ascii="Georgia" w:hAnsi="Georgia" w:cs="Arial"/>
+          <w:color w:val="252525"/>
+        </w:rPr>
+      </w:pPr>
+      <w:r>
+        <w:rPr>
+          <w:rFonts w:ascii="Georgia" w:hAnsi="Georgia" w:cs="Arial"/>
+          <w:b/>
+          <w:color w:val="252525"/>
+        </w:rPr>
+        <w:lastRenderedPageBreak/>
+        <w:t>Bil</w:t>
+      </w:r>
+      <w:r>
+        <w:rPr>
+          <w:rFonts w:ascii="Georgia" w:hAnsi="Georgia" w:cs="Arial"/>
+          <w:color w:val="252525"/>
+        </w:rPr>
+        <w:t xml:space="preserve">: </w:t>
+      </w:r>
+      <w:proofErr w:type="spellStart"/>
+      <w:r>
+        <w:rPr>
+          <w:rFonts w:ascii="Georgia" w:hAnsi="Georgia" w:cs="Arial"/>
+          <w:color w:val="252525"/>
+        </w:rPr>
+        <w:t>BilId</w:t>
+      </w:r>
+      <w:proofErr w:type="spellEnd"/>
+      <w:r>
+        <w:rPr>
+          <w:rFonts w:ascii="Georgia" w:hAnsi="Georgia" w:cs="Arial"/>
+          <w:color w:val="252525"/>
+        </w:rPr>
+        <w:t>, pris, navn</w:t>
+      </w:r>
+    </w:p>
+    <w:p>
+      <w:pPr>
+        <w:spacing w:before="100" w:beforeAutospacing="1" w:after="21" w:line="240" w:lineRule="auto"/>
+        <w:jc w:val="both"/>
+        <w:rPr>
+          <w:rFonts w:ascii="Georgia" w:hAnsi="Georgia" w:cs="Arial"/>
+          <w:color w:val="252525"/>
+        </w:rPr>
+      </w:pPr>
+      <w:r>
+        <w:rPr>
+          <w:rFonts w:ascii="Georgia" w:hAnsi="Georgia" w:cs="Arial"/>
+          <w:b/>
+          <w:color w:val="252525"/>
+        </w:rPr>
+        <w:t>Bils</w:t>
+      </w:r>
+      <w:r>
+        <w:rPr>
+          <w:rFonts w:ascii="Georgia" w:hAnsi="Georgia" w:cs="Arial"/>
+          <w:b/>
+          <w:color w:val="252525"/>
+        </w:rPr>
+        <w:t>ælger</w:t>
+      </w:r>
+      <w:r>
+        <w:rPr>
+          <w:rFonts w:ascii="Georgia" w:hAnsi="Georgia" w:cs="Arial"/>
+          <w:color w:val="252525"/>
+        </w:rPr>
+        <w:t>: id, navn,</w:t>
+      </w:r>
+      <w:r>
+        <w:rPr>
+          <w:rFonts w:ascii="Georgia" w:hAnsi="Georgia" w:cs="Arial"/>
+          <w:color w:val="252525"/>
+        </w:rPr>
+        <w:t xml:space="preserve"> </w:t>
+      </w:r>
+      <w:r>
+        <w:rPr>
+          <w:rFonts w:ascii="Georgia" w:hAnsi="Georgia" w:cs="Arial"/>
+          <w:color w:val="252525"/>
+        </w:rPr>
+        <w:t>chef</w:t>
+      </w:r>
+    </w:p>
+    <w:p>
+      <w:pPr>
+        <w:spacing w:before="100" w:beforeAutospacing="1" w:after="21" w:line="240" w:lineRule="auto"/>
+        <w:jc w:val="both"/>
+        <w:rPr>
+          <w:rFonts w:ascii="Georgia" w:hAnsi="Georgia" w:cs="Arial"/>
+          <w:b/>
+          <w:color w:val="252525"/>
+        </w:rPr>
+      </w:pPr>
+      <w:r>
+        <w:rPr>
+          <w:rFonts w:ascii="Georgia" w:hAnsi="Georgia" w:cs="Arial"/>
+          <w:b/>
+          <w:color w:val="252525"/>
+        </w:rPr>
+        <w:t>3.NF</w:t>
+      </w:r>
+    </w:p>
+    <w:p>
+      <w:pPr>
+        <w:numPr>
+          <w:ilvl w:val="0"/>
+          <w:numId w:val="4"/>
+        </w:numPr>
+        <w:spacing w:line="384" w:lineRule="atLeast"/>
+        <w:ind w:left="300"/>
+        <w:jc w:val="both"/>
+        <w:textAlignment w:val="baseline"/>
+        <w:rPr>
+          <w:rFonts w:ascii="Georgia" w:eastAsia="Times New Roman" w:hAnsi="Georgia" w:cs="Times New Roman"/>
+          <w:color w:val="000000"/>
+          <w:spacing w:val="3"/>
+          <w:lang w:eastAsia="da-DK"/>
+        </w:rPr>
+      </w:pPr>
+      <w:r>
+        <w:rPr>
+          <w:rFonts w:ascii="Georgia" w:eastAsia="Times New Roman" w:hAnsi="Georgia" w:cs="Times New Roman"/>
+          <w:color w:val="000000"/>
+          <w:spacing w:val="3"/>
+          <w:lang w:eastAsia="da-DK"/>
+        </w:rPr>
+        <w:t>Tabellen skal opfylde alle krav for 2. normalform.</w:t>
+      </w:r>
+    </w:p>
+    <w:p>
+      <w:pPr>
+        <w:numPr>
+          <w:ilvl w:val="0"/>
+          <w:numId w:val="4"/>
+        </w:numPr>
+        <w:spacing w:line="384" w:lineRule="atLeast"/>
+        <w:ind w:left="300"/>
+        <w:jc w:val="both"/>
+        <w:textAlignment w:val="baseline"/>
+        <w:rPr>
+          <w:rFonts w:ascii="Georgia" w:eastAsia="Times New Roman" w:hAnsi="Georgia" w:cs="Times New Roman"/>
+          <w:color w:val="000000"/>
+          <w:spacing w:val="3"/>
+          <w:lang w:eastAsia="da-DK"/>
+        </w:rPr>
+      </w:pPr>
+      <w:r>
+        <w:rPr>
+          <w:rFonts w:ascii="Georgia" w:eastAsia="Times New Roman" w:hAnsi="Georgia" w:cs="Times New Roman"/>
+          <w:color w:val="000000"/>
+          <w:spacing w:val="3"/>
+          <w:lang w:eastAsia="da-DK"/>
+        </w:rPr>
+        <w:t>Der må ikke findes felter uden for primærnøglen, som er indbyrdes afhængige.</w:t>
+      </w:r>
+    </w:p>
+    <w:p>
+      <w:pPr>
+        <w:numPr>
+          <w:ilvl w:val="0"/>
+          <w:numId w:val="4"/>
+        </w:numPr>
+        <w:spacing w:line="384" w:lineRule="atLeast"/>
+        <w:ind w:left="300"/>
+        <w:jc w:val="both"/>
+        <w:textAlignment w:val="baseline"/>
+        <w:rPr>
+          <w:rFonts w:ascii="Georgia" w:eastAsia="Times New Roman" w:hAnsi="Georgia" w:cs="Times New Roman"/>
+          <w:color w:val="000000"/>
+          <w:spacing w:val="3"/>
+          <w:lang w:eastAsia="da-DK"/>
+        </w:rPr>
+      </w:pPr>
+      <w:r>
+        <w:rPr>
+          <w:rFonts w:ascii="Georgia" w:eastAsia="Times New Roman" w:hAnsi="Georgia" w:cs="Times New Roman"/>
+          <w:bCs/>
+          <w:iCs/>
+          <w:color w:val="000000"/>
+          <w:spacing w:val="3"/>
+          <w:bdr w:val="none" w:sz="0" w:space="0" w:color="auto" w:frame="1"/>
+          <w:lang w:eastAsia="da-DK"/>
+        </w:rPr>
+        <w:t>Ingen transitive funktionelle afhængigheder mellem non-prime attributter</w:t>
+      </w:r>
+      <w:r>
+        <w:rPr>
+          <w:rFonts w:ascii="Georgia" w:eastAsia="Times New Roman" w:hAnsi="Georgia" w:cs="Times New Roman"/>
+          <w:bCs/>
+          <w:color w:val="000000"/>
+          <w:spacing w:val="3"/>
+          <w:bdr w:val="none" w:sz="0" w:space="0" w:color="auto" w:frame="1"/>
+          <w:lang w:eastAsia="da-DK"/>
+        </w:rPr>
+        <w:t>.</w:t>
       </w:r>
     </w:p>
     <w:p>
       <w:pPr>
         <w:spacing w:before="100" w:beforeAutospacing="1" w:after="21" w:line="240" w:lineRule="auto"/>
         <w:ind w:left="334"/>
-        <w:rPr>
-          <w:rFonts w:ascii="Arial" w:hAnsi="Arial" w:cs="Arial"/>
-          <w:color w:val="252525"/>
-        </w:rPr>
-      </w:pPr>
-      <w:r>
-        <w:rPr>
-          <w:rFonts w:ascii="Arial" w:hAnsi="Arial" w:cs="Arial"/>
-          <w:color w:val="252525"/>
-        </w:rPr>
-        <w:t xml:space="preserve">Låntilbud: </w:t>
-      </w:r>
-      <w:proofErr w:type="spellStart"/>
-      <w:r>
-        <w:rPr>
-          <w:rFonts w:ascii="Arial" w:hAnsi="Arial" w:cs="Arial"/>
-          <w:color w:val="252525"/>
-        </w:rPr>
-        <w:t>låntulbudId</w:t>
-      </w:r>
-      <w:proofErr w:type="spellEnd"/>
-      <w:r>
-        <w:rPr>
-          <w:rFonts w:ascii="Arial" w:hAnsi="Arial" w:cs="Arial"/>
-          <w:color w:val="252525"/>
-        </w:rPr>
-        <w:t xml:space="preserve">, Dato, Førstebeløb, afdrag, </w:t>
-      </w:r>
-      <w:proofErr w:type="spellStart"/>
-      <w:r>
-        <w:rPr>
-          <w:rFonts w:ascii="Arial" w:hAnsi="Arial" w:cs="Arial"/>
-          <w:color w:val="252525"/>
-        </w:rPr>
-        <w:t>Kundtlf</w:t>
-      </w:r>
-      <w:proofErr w:type="spellEnd"/>
-      <w:r>
-        <w:rPr>
-          <w:rFonts w:ascii="Arial" w:hAnsi="Arial" w:cs="Arial"/>
-          <w:color w:val="252525"/>
-        </w:rPr>
-        <w:t xml:space="preserve">, </w:t>
-      </w:r>
-      <w:proofErr w:type="spellStart"/>
-      <w:r>
-        <w:rPr>
-          <w:rFonts w:ascii="Arial" w:hAnsi="Arial" w:cs="Arial"/>
-          <w:color w:val="252525"/>
-        </w:rPr>
-        <w:t>RKI</w:t>
-      </w:r>
-      <w:proofErr w:type="spellEnd"/>
-      <w:r>
-        <w:rPr>
-          <w:rFonts w:ascii="Arial" w:hAnsi="Arial" w:cs="Arial"/>
-          <w:color w:val="252525"/>
-        </w:rPr>
-        <w:t xml:space="preserve">, Renteset, </w:t>
-      </w:r>
-      <w:proofErr w:type="spellStart"/>
-      <w:r>
-        <w:rPr>
-          <w:rFonts w:ascii="Arial" w:hAnsi="Arial" w:cs="Arial"/>
-          <w:color w:val="252525"/>
-        </w:rPr>
-        <w:t>BilId</w:t>
-      </w:r>
-      <w:proofErr w:type="spellEnd"/>
-      <w:r>
-        <w:rPr>
-          <w:rFonts w:ascii="Arial" w:hAnsi="Arial" w:cs="Arial"/>
-          <w:color w:val="252525"/>
-        </w:rPr>
-        <w:t xml:space="preserve">, </w:t>
-      </w:r>
-      <w:proofErr w:type="spellStart"/>
-      <w:r>
-        <w:rPr>
-          <w:rFonts w:ascii="Arial" w:hAnsi="Arial" w:cs="Arial"/>
-          <w:color w:val="252525"/>
-        </w:rPr>
-        <w:t>sælgerid</w:t>
-      </w:r>
-      <w:proofErr w:type="spellEnd"/>
+        <w:jc w:val="both"/>
+        <w:rPr>
+          <w:rFonts w:ascii="Georgia" w:hAnsi="Georgia" w:cs="Arial"/>
+          <w:color w:val="252525"/>
+        </w:rPr>
+      </w:pPr>
+      <w:r>
+        <w:rPr>
+          <w:rFonts w:ascii="Georgia" w:hAnsi="Georgia" w:cs="Arial"/>
+          <w:color w:val="252525"/>
+        </w:rPr>
+        <w:t xml:space="preserve">I </w:t>
+      </w:r>
+      <w:r>
+        <w:rPr>
+          <w:rFonts w:ascii="Georgia" w:hAnsi="Georgia" w:cs="Arial"/>
+          <w:color w:val="252525"/>
+        </w:rPr>
+        <w:t>vores</w:t>
+      </w:r>
+      <w:r>
+        <w:rPr>
+          <w:rFonts w:ascii="Georgia" w:hAnsi="Georgia" w:cs="Arial"/>
+          <w:color w:val="252525"/>
+        </w:rPr>
+        <w:t xml:space="preserve"> </w:t>
+      </w:r>
+      <w:r>
+        <w:rPr>
+          <w:rFonts w:ascii="Georgia" w:hAnsi="Georgia" w:cs="Arial"/>
+          <w:color w:val="252525"/>
+        </w:rPr>
+        <w:t>tilfælde:</w:t>
+      </w:r>
+      <w:r>
+        <w:rPr>
+          <w:rFonts w:ascii="Georgia" w:hAnsi="Georgia" w:cs="Arial"/>
+          <w:color w:val="252525"/>
+        </w:rPr>
+        <w:t xml:space="preserve"> Vil har ikke den her problem.</w:t>
+      </w:r>
     </w:p>
     <w:p>
       <w:pPr>
         <w:spacing w:before="100" w:beforeAutospacing="1" w:after="21" w:line="240" w:lineRule="auto"/>
         <w:ind w:left="334"/>
-        <w:rPr>
-          <w:rFonts w:ascii="Arial" w:hAnsi="Arial" w:cs="Arial"/>
-          <w:color w:val="252525"/>
-        </w:rPr>
-      </w:pPr>
-      <w:r>
-        <w:rPr>
-          <w:rFonts w:ascii="Arial" w:hAnsi="Arial" w:cs="Arial"/>
-          <w:color w:val="252525"/>
-        </w:rPr>
-        <w:t xml:space="preserve">Kunde: navn, Adresse, tlf., </w:t>
-      </w:r>
-      <w:proofErr w:type="spellStart"/>
-      <w:r>
-        <w:rPr>
-          <w:rFonts w:ascii="Arial" w:hAnsi="Arial" w:cs="Arial"/>
-          <w:color w:val="252525"/>
-        </w:rPr>
-        <w:t>CPN</w:t>
-      </w:r>
-      <w:proofErr w:type="spellEnd"/>
-      <w:r>
-        <w:rPr>
-          <w:rFonts w:ascii="Arial" w:hAnsi="Arial" w:cs="Arial"/>
-          <w:color w:val="252525"/>
-        </w:rPr>
-        <w:t>.</w:t>
-      </w:r>
-      <w:r>
-        <w:rPr>
-          <w:rFonts w:ascii="Arial" w:hAnsi="Arial" w:cs="Arial"/>
-          <w:color w:val="252525"/>
-        </w:rPr>
-        <w:t xml:space="preserve">, </w:t>
-      </w:r>
-      <w:bookmarkStart w:id="17" w:name="_GoBack"/>
-      <w:proofErr w:type="spellStart"/>
-      <w:r>
-        <w:rPr>
-          <w:rFonts w:cs="Calibri"/>
-          <w:sz w:val="20"/>
-          <w:szCs w:val="20"/>
-        </w:rPr>
-        <w:t>creditRating</w:t>
-      </w:r>
-      <w:bookmarkEnd w:id="17"/>
-      <w:proofErr w:type="spellEnd"/>
+        <w:jc w:val="both"/>
+        <w:rPr>
+          <w:rFonts w:ascii="Georgia" w:hAnsi="Georgia" w:cs="Arial"/>
+          <w:color w:val="252525"/>
+        </w:rPr>
+      </w:pPr>
     </w:p>
     <w:p>
       <w:pPr>
         <w:spacing w:before="100" w:beforeAutospacing="1" w:after="21" w:line="240" w:lineRule="auto"/>
         <w:ind w:left="334"/>
-        <w:rPr>
-          <w:rFonts w:ascii="Arial" w:hAnsi="Arial" w:cs="Arial"/>
-          <w:color w:val="252525"/>
-        </w:rPr>
-      </w:pPr>
-      <w:r>
-        <w:rPr>
-          <w:rFonts w:ascii="Arial" w:hAnsi="Arial" w:cs="Arial"/>
-          <w:color w:val="252525"/>
-        </w:rPr>
-        <w:t xml:space="preserve">Bil: </w:t>
-      </w:r>
-      <w:proofErr w:type="spellStart"/>
-      <w:r>
-        <w:rPr>
-          <w:rFonts w:ascii="Arial" w:hAnsi="Arial" w:cs="Arial"/>
-          <w:color w:val="252525"/>
-        </w:rPr>
-        <w:t>BilId</w:t>
-      </w:r>
-      <w:proofErr w:type="spellEnd"/>
-      <w:r>
-        <w:rPr>
-          <w:rFonts w:ascii="Arial" w:hAnsi="Arial" w:cs="Arial"/>
-          <w:color w:val="252525"/>
-        </w:rPr>
-        <w:t>, pris, navn</w:t>
-      </w:r>
+        <w:jc w:val="both"/>
+        <w:rPr>
+          <w:rFonts w:ascii="Georgia" w:hAnsi="Georgia" w:cs="Arial"/>
+          <w:color w:val="252525"/>
+        </w:rPr>
+      </w:pPr>
     </w:p>
     <w:p>
       <w:pPr>
         <w:spacing w:before="100" w:beforeAutospacing="1" w:after="21" w:line="240" w:lineRule="auto"/>
         <w:ind w:left="334"/>
-        <w:rPr>
-          <w:rFonts w:ascii="Arial" w:hAnsi="Arial" w:cs="Arial"/>
-          <w:color w:val="252525"/>
-        </w:rPr>
-      </w:pPr>
-      <w:r>
-        <w:rPr>
-          <w:rFonts w:ascii="Arial" w:hAnsi="Arial" w:cs="Arial"/>
-          <w:color w:val="252525"/>
-        </w:rPr>
-        <w:t xml:space="preserve">Sælger: id, </w:t>
-      </w:r>
-      <w:proofErr w:type="spellStart"/>
-      <w:proofErr w:type="gramStart"/>
-      <w:r>
-        <w:rPr>
-          <w:rFonts w:ascii="Arial" w:hAnsi="Arial" w:cs="Arial"/>
-          <w:color w:val="252525"/>
-        </w:rPr>
-        <w:t>navn,chaf</w:t>
-      </w:r>
-      <w:proofErr w:type="spellEnd"/>
-      <w:proofErr w:type="gramEnd"/>
+        <w:jc w:val="both"/>
+        <w:rPr>
+          <w:rFonts w:ascii="Georgia" w:hAnsi="Georgia" w:cs="Arial"/>
+          <w:color w:val="252525"/>
+        </w:rPr>
+      </w:pPr>
     </w:p>
     <w:p>
       <w:pPr>
         <w:spacing w:before="100" w:beforeAutospacing="1" w:after="21" w:line="240" w:lineRule="auto"/>
         <w:ind w:left="334"/>
-        <w:rPr>
-          <w:rFonts w:ascii="Arial" w:hAnsi="Arial" w:cs="Arial"/>
+        <w:jc w:val="both"/>
+        <w:rPr>
+          <w:rFonts w:ascii="Georgia" w:hAnsi="Georgia" w:cs="Arial"/>
           <w:color w:val="252525"/>
         </w:rPr>
       </w:pPr>
@@ -5668,98 +6434,26 @@
       <w:pPr>
         <w:spacing w:before="100" w:beforeAutospacing="1" w:after="21" w:line="240" w:lineRule="auto"/>
         <w:ind w:left="334"/>
-        <w:rPr>
-          <w:rFonts w:ascii="Arial" w:hAnsi="Arial" w:cs="Arial"/>
-          <w:color w:val="252525"/>
-        </w:rPr>
-      </w:pPr>
-      <w:r>
-        <w:rPr>
-          <w:rFonts w:ascii="Arial" w:hAnsi="Arial" w:cs="Arial"/>
-          <w:color w:val="252525"/>
-        </w:rPr>
-        <w:t>3. NF</w:t>
-      </w:r>
+        <w:jc w:val="both"/>
+        <w:rPr>
+          <w:rFonts w:ascii="Georgia" w:hAnsi="Georgia" w:cs="Arial"/>
+          <w:color w:val="252525"/>
+        </w:rPr>
+      </w:pPr>
     </w:p>
     <w:p>
       <w:pPr>
         <w:spacing w:before="100" w:beforeAutospacing="1" w:after="21" w:line="240" w:lineRule="auto"/>
         <w:ind w:left="334"/>
-        <w:rPr>
-          <w:rFonts w:ascii="Arial" w:hAnsi="Arial" w:cs="Arial"/>
-          <w:color w:val="252525"/>
-        </w:rPr>
-      </w:pPr>
-      <w:r>
-        <w:rPr>
-          <w:rFonts w:ascii="Arial" w:hAnsi="Arial" w:cs="Arial"/>
-          <w:color w:val="252525"/>
-        </w:rPr>
-        <w:t>Det skal ikke være nogle afhængigheder mellem FK og ikke PK-attributter. Vil har ikke den her problem.</w:t>
-      </w:r>
-    </w:p>
-    <w:p>
-      <w:pPr>
-        <w:spacing w:before="100" w:beforeAutospacing="1" w:after="21" w:line="240" w:lineRule="auto"/>
-        <w:ind w:left="334"/>
-        <w:rPr>
-          <w:rFonts w:ascii="Arial" w:hAnsi="Arial" w:cs="Arial"/>
-          <w:color w:val="252525"/>
-        </w:rPr>
-      </w:pPr>
-    </w:p>
-    <w:p>
-      <w:pPr>
-        <w:spacing w:before="100" w:beforeAutospacing="1" w:after="21" w:line="240" w:lineRule="auto"/>
-        <w:ind w:left="334"/>
-        <w:rPr>
-          <w:rFonts w:ascii="Arial" w:hAnsi="Arial" w:cs="Arial"/>
-          <w:color w:val="252525"/>
-        </w:rPr>
-      </w:pPr>
-    </w:p>
-    <w:p>
-      <w:pPr>
-        <w:spacing w:before="100" w:beforeAutospacing="1" w:after="21" w:line="240" w:lineRule="auto"/>
-        <w:ind w:left="334"/>
-        <w:rPr>
-          <w:rFonts w:ascii="Arial" w:hAnsi="Arial" w:cs="Arial"/>
-          <w:color w:val="252525"/>
-        </w:rPr>
-      </w:pPr>
-    </w:p>
-    <w:p>
-      <w:pPr>
-        <w:spacing w:before="100" w:beforeAutospacing="1" w:after="21" w:line="240" w:lineRule="auto"/>
-        <w:ind w:left="334"/>
-        <w:rPr>
-          <w:rFonts w:ascii="Arial" w:hAnsi="Arial" w:cs="Arial"/>
-          <w:color w:val="252525"/>
-        </w:rPr>
-      </w:pPr>
-    </w:p>
-    <w:p>
-      <w:pPr>
-        <w:spacing w:before="100" w:beforeAutospacing="1" w:after="21" w:line="240" w:lineRule="auto"/>
-        <w:ind w:left="334"/>
-        <w:rPr>
-          <w:rFonts w:ascii="Arial" w:hAnsi="Arial" w:cs="Arial"/>
-          <w:color w:val="252525"/>
-        </w:rPr>
-      </w:pPr>
-    </w:p>
-    <w:p>
-      <w:pPr>
-        <w:spacing w:before="100" w:beforeAutospacing="1" w:after="21" w:line="240" w:lineRule="auto"/>
-        <w:ind w:left="334"/>
-        <w:rPr>
-          <w:rFonts w:ascii="Arial" w:hAnsi="Arial" w:cs="Arial"/>
-          <w:color w:val="252525"/>
-        </w:rPr>
-      </w:pPr>
-      <w:r>
-        <w:rPr>
-          <w:rFonts w:ascii="Arial" w:hAnsi="Arial" w:cs="Arial"/>
+        <w:jc w:val="both"/>
+        <w:rPr>
+          <w:rFonts w:ascii="Georgia" w:hAnsi="Georgia" w:cs="Arial"/>
+          <w:color w:val="252525"/>
+        </w:rPr>
+      </w:pPr>
+      <w:r>
+        <w:rPr>
+          <w:rFonts w:ascii="Georgia" w:hAnsi="Georgia" w:cs="Arial"/>
           <w:color w:val="252525"/>
         </w:rPr>
         <w:t> </w:t>
@@ -6505,7 +7199,7 @@
           <v:shape id="_x0000_i1025" type="#_x0000_t75" style="width:745.2pt;height:1053.6pt" o:ole="">
             <v:imagedata r:id="rId18" o:title=""/>
           </v:shape>
-          <o:OLEObject Type="Embed" ProgID="Visio.Drawing.15" ShapeID="_x0000_i1025" DrawAspect="Content" ObjectID="_1586943393" r:id="rId19"/>
+          <o:OLEObject Type="Embed" ProgID="Visio.Drawing.15" ShapeID="_x0000_i1025" DrawAspect="Content" ObjectID="_1587036984" r:id="rId19"/>
         </w:object>
       </w:r>
     </w:p>
@@ -6768,6 +7462,453 @@
 <file path=word/numbering.xml><?xml version="1.0" encoding="utf-8"?>
 <w:numbering xmlns:wpc="http://schemas.microsoft.com/office/word/2010/wordprocessingCanvas" xmlns:cx="http://schemas.microsoft.com/office/drawing/2014/chartex" xmlns:cx1="http://schemas.microsoft.com/office/drawing/2015/9/8/chartex" xmlns:cx2="http://schemas.microsoft.com/office/drawing/2015/10/21/chartex" xmlns:cx3="http://schemas.microsoft.com/office/drawing/2016/5/9/chartex" xmlns:cx4="http://schemas.microsoft.com/office/drawing/2016/5/10/chartex" xmlns:cx5="http://schemas.microsoft.com/office/drawing/2016/5/11/chartex" xmlns:cx6="http://schemas.microsoft.com/office/drawing/2016/5/12/chartex" xmlns:cx7="http://schemas.microsoft.com/office/drawing/2016/5/13/chartex" xmlns:cx8="http://schemas.microsoft.com/office/drawing/2016/5/14/chartex" xmlns:mc="http://schemas.openxmlformats.org/markup-compatibility/2006" xmlns:aink="http://schemas.microsoft.com/office/drawing/2016/ink" xmlns:am3d="http://schemas.microsoft.com/office/drawing/2017/model3d" xmlns:o="urn:schemas-microsoft-com:office:office" xmlns:r="http://schemas.openxmlformats.org/officeDocument/2006/relationships" xmlns:m="http://schemas.openxmlformats.org/officeDocument/2006/math" xmlns:v="urn:schemas-microsoft-com:vml" xmlns:wp14="http://schemas.microsoft.com/office/word/2010/wordprocessingDrawing" xmlns:wp="http://schemas.openxmlformats.org/drawingml/2006/wordprocessingDrawing" xmlns:w10="urn:schemas-microsoft-com:office:word" xmlns:w="http://schemas.openxmlformats.org/wordprocessingml/2006/main" xmlns:w14="http://schemas.microsoft.com/office/word/2010/wordml" xmlns:w15="http://schemas.microsoft.com/office/word/2012/wordml" xmlns:w16cid="http://schemas.microsoft.com/office/word/2016/wordml/cid" xmlns:w16se="http://schemas.microsoft.com/office/word/2015/wordml/symex" xmlns:wpg="http://schemas.microsoft.com/office/word/2010/wordprocessingGroup" xmlns:wpi="http://schemas.microsoft.com/office/word/2010/wordprocessingInk" xmlns:wne="http://schemas.microsoft.com/office/word/2006/wordml" xmlns:wps="http://schemas.microsoft.com/office/word/2010/wordprocessingShape" mc:Ignorable="w14 w15 w16se w16cid wp14">
   <w:abstractNum w:abstractNumId="0" w15:restartNumberingAfterBreak="0">
+    <w:nsid w:val="05EB2B54"/>
+    <w:multiLevelType w:val="multilevel"/>
+    <w:tmpl w:val="F8E619F6"/>
+    <w:lvl w:ilvl="0">
+      <w:start w:val="1"/>
+      <w:numFmt w:val="bullet"/>
+      <w:lvlText w:val=""/>
+      <w:lvlJc w:val="left"/>
+      <w:pPr>
+        <w:tabs>
+          <w:tab w:val="num" w:pos="720"/>
+        </w:tabs>
+        <w:ind w:left="720" w:hanging="360"/>
+      </w:pPr>
+      <w:rPr>
+        <w:rFonts w:ascii="Symbol" w:hAnsi="Symbol" w:hint="default"/>
+        <w:sz w:val="20"/>
+      </w:rPr>
+    </w:lvl>
+    <w:lvl w:ilvl="1" w:tentative="1">
+      <w:start w:val="1"/>
+      <w:numFmt w:val="bullet"/>
+      <w:lvlText w:val="o"/>
+      <w:lvlJc w:val="left"/>
+      <w:pPr>
+        <w:tabs>
+          <w:tab w:val="num" w:pos="1440"/>
+        </w:tabs>
+        <w:ind w:left="1440" w:hanging="360"/>
+      </w:pPr>
+      <w:rPr>
+        <w:rFonts w:ascii="Courier New" w:hAnsi="Courier New" w:hint="default"/>
+        <w:sz w:val="20"/>
+      </w:rPr>
+    </w:lvl>
+    <w:lvl w:ilvl="2" w:tentative="1">
+      <w:start w:val="1"/>
+      <w:numFmt w:val="bullet"/>
+      <w:lvlText w:val=""/>
+      <w:lvlJc w:val="left"/>
+      <w:pPr>
+        <w:tabs>
+          <w:tab w:val="num" w:pos="2160"/>
+        </w:tabs>
+        <w:ind w:left="2160" w:hanging="360"/>
+      </w:pPr>
+      <w:rPr>
+        <w:rFonts w:ascii="Wingdings" w:hAnsi="Wingdings" w:hint="default"/>
+        <w:sz w:val="20"/>
+      </w:rPr>
+    </w:lvl>
+    <w:lvl w:ilvl="3" w:tentative="1">
+      <w:start w:val="1"/>
+      <w:numFmt w:val="bullet"/>
+      <w:lvlText w:val=""/>
+      <w:lvlJc w:val="left"/>
+      <w:pPr>
+        <w:tabs>
+          <w:tab w:val="num" w:pos="2880"/>
+        </w:tabs>
+        <w:ind w:left="2880" w:hanging="360"/>
+      </w:pPr>
+      <w:rPr>
+        <w:rFonts w:ascii="Wingdings" w:hAnsi="Wingdings" w:hint="default"/>
+        <w:sz w:val="20"/>
+      </w:rPr>
+    </w:lvl>
+    <w:lvl w:ilvl="4" w:tentative="1">
+      <w:start w:val="1"/>
+      <w:numFmt w:val="bullet"/>
+      <w:lvlText w:val=""/>
+      <w:lvlJc w:val="left"/>
+      <w:pPr>
+        <w:tabs>
+          <w:tab w:val="num" w:pos="3600"/>
+        </w:tabs>
+        <w:ind w:left="3600" w:hanging="360"/>
+      </w:pPr>
+      <w:rPr>
+        <w:rFonts w:ascii="Wingdings" w:hAnsi="Wingdings" w:hint="default"/>
+        <w:sz w:val="20"/>
+      </w:rPr>
+    </w:lvl>
+    <w:lvl w:ilvl="5" w:tentative="1">
+      <w:start w:val="1"/>
+      <w:numFmt w:val="bullet"/>
+      <w:lvlText w:val=""/>
+      <w:lvlJc w:val="left"/>
+      <w:pPr>
+        <w:tabs>
+          <w:tab w:val="num" w:pos="4320"/>
+        </w:tabs>
+        <w:ind w:left="4320" w:hanging="360"/>
+      </w:pPr>
+      <w:rPr>
+        <w:rFonts w:ascii="Wingdings" w:hAnsi="Wingdings" w:hint="default"/>
+        <w:sz w:val="20"/>
+      </w:rPr>
+    </w:lvl>
+    <w:lvl w:ilvl="6" w:tentative="1">
+      <w:start w:val="1"/>
+      <w:numFmt w:val="bullet"/>
+      <w:lvlText w:val=""/>
+      <w:lvlJc w:val="left"/>
+      <w:pPr>
+        <w:tabs>
+          <w:tab w:val="num" w:pos="5040"/>
+        </w:tabs>
+        <w:ind w:left="5040" w:hanging="360"/>
+      </w:pPr>
+      <w:rPr>
+        <w:rFonts w:ascii="Wingdings" w:hAnsi="Wingdings" w:hint="default"/>
+        <w:sz w:val="20"/>
+      </w:rPr>
+    </w:lvl>
+    <w:lvl w:ilvl="7" w:tentative="1">
+      <w:start w:val="1"/>
+      <w:numFmt w:val="bullet"/>
+      <w:lvlText w:val=""/>
+      <w:lvlJc w:val="left"/>
+      <w:pPr>
+        <w:tabs>
+          <w:tab w:val="num" w:pos="5760"/>
+        </w:tabs>
+        <w:ind w:left="5760" w:hanging="360"/>
+      </w:pPr>
+      <w:rPr>
+        <w:rFonts w:ascii="Wingdings" w:hAnsi="Wingdings" w:hint="default"/>
+        <w:sz w:val="20"/>
+      </w:rPr>
+    </w:lvl>
+    <w:lvl w:ilvl="8" w:tentative="1">
+      <w:start w:val="1"/>
+      <w:numFmt w:val="bullet"/>
+      <w:lvlText w:val=""/>
+      <w:lvlJc w:val="left"/>
+      <w:pPr>
+        <w:tabs>
+          <w:tab w:val="num" w:pos="6480"/>
+        </w:tabs>
+        <w:ind w:left="6480" w:hanging="360"/>
+      </w:pPr>
+      <w:rPr>
+        <w:rFonts w:ascii="Wingdings" w:hAnsi="Wingdings" w:hint="default"/>
+        <w:sz w:val="20"/>
+      </w:rPr>
+    </w:lvl>
+  </w:abstractNum>
+  <w:abstractNum w:abstractNumId="1" w15:restartNumberingAfterBreak="0">
+    <w:nsid w:val="12701958"/>
+    <w:multiLevelType w:val="multilevel"/>
+    <w:tmpl w:val="1BBA0C26"/>
+    <w:lvl w:ilvl="0">
+      <w:start w:val="1"/>
+      <w:numFmt w:val="bullet"/>
+      <w:lvlText w:val=""/>
+      <w:lvlJc w:val="left"/>
+      <w:pPr>
+        <w:tabs>
+          <w:tab w:val="num" w:pos="720"/>
+        </w:tabs>
+        <w:ind w:left="720" w:hanging="360"/>
+      </w:pPr>
+      <w:rPr>
+        <w:rFonts w:ascii="Symbol" w:hAnsi="Symbol" w:hint="default"/>
+        <w:sz w:val="20"/>
+      </w:rPr>
+    </w:lvl>
+    <w:lvl w:ilvl="1" w:tentative="1">
+      <w:start w:val="1"/>
+      <w:numFmt w:val="bullet"/>
+      <w:lvlText w:val="o"/>
+      <w:lvlJc w:val="left"/>
+      <w:pPr>
+        <w:tabs>
+          <w:tab w:val="num" w:pos="1440"/>
+        </w:tabs>
+        <w:ind w:left="1440" w:hanging="360"/>
+      </w:pPr>
+      <w:rPr>
+        <w:rFonts w:ascii="Courier New" w:hAnsi="Courier New" w:hint="default"/>
+        <w:sz w:val="20"/>
+      </w:rPr>
+    </w:lvl>
+    <w:lvl w:ilvl="2" w:tentative="1">
+      <w:start w:val="1"/>
+      <w:numFmt w:val="bullet"/>
+      <w:lvlText w:val=""/>
+      <w:lvlJc w:val="left"/>
+      <w:pPr>
+        <w:tabs>
+          <w:tab w:val="num" w:pos="2160"/>
+        </w:tabs>
+        <w:ind w:left="2160" w:hanging="360"/>
+      </w:pPr>
+      <w:rPr>
+        <w:rFonts w:ascii="Wingdings" w:hAnsi="Wingdings" w:hint="default"/>
+        <w:sz w:val="20"/>
+      </w:rPr>
+    </w:lvl>
+    <w:lvl w:ilvl="3" w:tentative="1">
+      <w:start w:val="1"/>
+      <w:numFmt w:val="bullet"/>
+      <w:lvlText w:val=""/>
+      <w:lvlJc w:val="left"/>
+      <w:pPr>
+        <w:tabs>
+          <w:tab w:val="num" w:pos="2880"/>
+        </w:tabs>
+        <w:ind w:left="2880" w:hanging="360"/>
+      </w:pPr>
+      <w:rPr>
+        <w:rFonts w:ascii="Wingdings" w:hAnsi="Wingdings" w:hint="default"/>
+        <w:sz w:val="20"/>
+      </w:rPr>
+    </w:lvl>
+    <w:lvl w:ilvl="4" w:tentative="1">
+      <w:start w:val="1"/>
+      <w:numFmt w:val="bullet"/>
+      <w:lvlText w:val=""/>
+      <w:lvlJc w:val="left"/>
+      <w:pPr>
+        <w:tabs>
+          <w:tab w:val="num" w:pos="3600"/>
+        </w:tabs>
+        <w:ind w:left="3600" w:hanging="360"/>
+      </w:pPr>
+      <w:rPr>
+        <w:rFonts w:ascii="Wingdings" w:hAnsi="Wingdings" w:hint="default"/>
+        <w:sz w:val="20"/>
+      </w:rPr>
+    </w:lvl>
+    <w:lvl w:ilvl="5" w:tentative="1">
+      <w:start w:val="1"/>
+      <w:numFmt w:val="bullet"/>
+      <w:lvlText w:val=""/>
+      <w:lvlJc w:val="left"/>
+      <w:pPr>
+        <w:tabs>
+          <w:tab w:val="num" w:pos="4320"/>
+        </w:tabs>
+        <w:ind w:left="4320" w:hanging="360"/>
+      </w:pPr>
+      <w:rPr>
+        <w:rFonts w:ascii="Wingdings" w:hAnsi="Wingdings" w:hint="default"/>
+        <w:sz w:val="20"/>
+      </w:rPr>
+    </w:lvl>
+    <w:lvl w:ilvl="6" w:tentative="1">
+      <w:start w:val="1"/>
+      <w:numFmt w:val="bullet"/>
+      <w:lvlText w:val=""/>
+      <w:lvlJc w:val="left"/>
+      <w:pPr>
+        <w:tabs>
+          <w:tab w:val="num" w:pos="5040"/>
+        </w:tabs>
+        <w:ind w:left="5040" w:hanging="360"/>
+      </w:pPr>
+      <w:rPr>
+        <w:rFonts w:ascii="Wingdings" w:hAnsi="Wingdings" w:hint="default"/>
+        <w:sz w:val="20"/>
+      </w:rPr>
+    </w:lvl>
+    <w:lvl w:ilvl="7" w:tentative="1">
+      <w:start w:val="1"/>
+      <w:numFmt w:val="bullet"/>
+      <w:lvlText w:val=""/>
+      <w:lvlJc w:val="left"/>
+      <w:pPr>
+        <w:tabs>
+          <w:tab w:val="num" w:pos="5760"/>
+        </w:tabs>
+        <w:ind w:left="5760" w:hanging="360"/>
+      </w:pPr>
+      <w:rPr>
+        <w:rFonts w:ascii="Wingdings" w:hAnsi="Wingdings" w:hint="default"/>
+        <w:sz w:val="20"/>
+      </w:rPr>
+    </w:lvl>
+    <w:lvl w:ilvl="8" w:tentative="1">
+      <w:start w:val="1"/>
+      <w:numFmt w:val="bullet"/>
+      <w:lvlText w:val=""/>
+      <w:lvlJc w:val="left"/>
+      <w:pPr>
+        <w:tabs>
+          <w:tab w:val="num" w:pos="6480"/>
+        </w:tabs>
+        <w:ind w:left="6480" w:hanging="360"/>
+      </w:pPr>
+      <w:rPr>
+        <w:rFonts w:ascii="Wingdings" w:hAnsi="Wingdings" w:hint="default"/>
+        <w:sz w:val="20"/>
+      </w:rPr>
+    </w:lvl>
+  </w:abstractNum>
+  <w:abstractNum w:abstractNumId="2" w15:restartNumberingAfterBreak="0">
+    <w:nsid w:val="4E9440F1"/>
+    <w:multiLevelType w:val="multilevel"/>
+    <w:tmpl w:val="34588802"/>
+    <w:lvl w:ilvl="0">
+      <w:start w:val="1"/>
+      <w:numFmt w:val="bullet"/>
+      <w:lvlText w:val=""/>
+      <w:lvlJc w:val="left"/>
+      <w:pPr>
+        <w:tabs>
+          <w:tab w:val="num" w:pos="720"/>
+        </w:tabs>
+        <w:ind w:left="720" w:hanging="360"/>
+      </w:pPr>
+      <w:rPr>
+        <w:rFonts w:ascii="Symbol" w:hAnsi="Symbol" w:hint="default"/>
+        <w:sz w:val="20"/>
+      </w:rPr>
+    </w:lvl>
+    <w:lvl w:ilvl="1" w:tentative="1">
+      <w:start w:val="1"/>
+      <w:numFmt w:val="bullet"/>
+      <w:lvlText w:val="o"/>
+      <w:lvlJc w:val="left"/>
+      <w:pPr>
+        <w:tabs>
+          <w:tab w:val="num" w:pos="1440"/>
+        </w:tabs>
+        <w:ind w:left="1440" w:hanging="360"/>
+      </w:pPr>
+      <w:rPr>
+        <w:rFonts w:ascii="Courier New" w:hAnsi="Courier New" w:hint="default"/>
+        <w:sz w:val="20"/>
+      </w:rPr>
+    </w:lvl>
+    <w:lvl w:ilvl="2" w:tentative="1">
+      <w:start w:val="1"/>
+      <w:numFmt w:val="bullet"/>
+      <w:lvlText w:val=""/>
+      <w:lvlJc w:val="left"/>
+      <w:pPr>
+        <w:tabs>
+          <w:tab w:val="num" w:pos="2160"/>
+        </w:tabs>
+        <w:ind w:left="2160" w:hanging="360"/>
+      </w:pPr>
+      <w:rPr>
+        <w:rFonts w:ascii="Wingdings" w:hAnsi="Wingdings" w:hint="default"/>
+        <w:sz w:val="20"/>
+      </w:rPr>
+    </w:lvl>
+    <w:lvl w:ilvl="3" w:tentative="1">
+      <w:start w:val="1"/>
+      <w:numFmt w:val="bullet"/>
+      <w:lvlText w:val=""/>
+      <w:lvlJc w:val="left"/>
+      <w:pPr>
+        <w:tabs>
+          <w:tab w:val="num" w:pos="2880"/>
+        </w:tabs>
+        <w:ind w:left="2880" w:hanging="360"/>
+      </w:pPr>
+      <w:rPr>
+        <w:rFonts w:ascii="Wingdings" w:hAnsi="Wingdings" w:hint="default"/>
+        <w:sz w:val="20"/>
+      </w:rPr>
+    </w:lvl>
+    <w:lvl w:ilvl="4" w:tentative="1">
+      <w:start w:val="1"/>
+      <w:numFmt w:val="bullet"/>
+      <w:lvlText w:val=""/>
+      <w:lvlJc w:val="left"/>
+      <w:pPr>
+        <w:tabs>
+          <w:tab w:val="num" w:pos="3600"/>
+        </w:tabs>
+        <w:ind w:left="3600" w:hanging="360"/>
+      </w:pPr>
+      <w:rPr>
+        <w:rFonts w:ascii="Wingdings" w:hAnsi="Wingdings" w:hint="default"/>
+        <w:sz w:val="20"/>
+      </w:rPr>
+    </w:lvl>
+    <w:lvl w:ilvl="5" w:tentative="1">
+      <w:start w:val="1"/>
+      <w:numFmt w:val="bullet"/>
+      <w:lvlText w:val=""/>
+      <w:lvlJc w:val="left"/>
+      <w:pPr>
+        <w:tabs>
+          <w:tab w:val="num" w:pos="4320"/>
+        </w:tabs>
+        <w:ind w:left="4320" w:hanging="360"/>
+      </w:pPr>
+      <w:rPr>
+        <w:rFonts w:ascii="Wingdings" w:hAnsi="Wingdings" w:hint="default"/>
+        <w:sz w:val="20"/>
+      </w:rPr>
+    </w:lvl>
+    <w:lvl w:ilvl="6" w:tentative="1">
+      <w:start w:val="1"/>
+      <w:numFmt w:val="bullet"/>
+      <w:lvlText w:val=""/>
+      <w:lvlJc w:val="left"/>
+      <w:pPr>
+        <w:tabs>
+          <w:tab w:val="num" w:pos="5040"/>
+        </w:tabs>
+        <w:ind w:left="5040" w:hanging="360"/>
+      </w:pPr>
+      <w:rPr>
+        <w:rFonts w:ascii="Wingdings" w:hAnsi="Wingdings" w:hint="default"/>
+        <w:sz w:val="20"/>
+      </w:rPr>
+    </w:lvl>
+    <w:lvl w:ilvl="7" w:tentative="1">
+      <w:start w:val="1"/>
+      <w:numFmt w:val="bullet"/>
+      <w:lvlText w:val=""/>
+      <w:lvlJc w:val="left"/>
+      <w:pPr>
+        <w:tabs>
+          <w:tab w:val="num" w:pos="5760"/>
+        </w:tabs>
+        <w:ind w:left="5760" w:hanging="360"/>
+      </w:pPr>
+      <w:rPr>
+        <w:rFonts w:ascii="Wingdings" w:hAnsi="Wingdings" w:hint="default"/>
+        <w:sz w:val="20"/>
+      </w:rPr>
+    </w:lvl>
+    <w:lvl w:ilvl="8" w:tentative="1">
+      <w:start w:val="1"/>
+      <w:numFmt w:val="bullet"/>
+      <w:lvlText w:val=""/>
+      <w:lvlJc w:val="left"/>
+      <w:pPr>
+        <w:tabs>
+          <w:tab w:val="num" w:pos="6480"/>
+        </w:tabs>
+        <w:ind w:left="6480" w:hanging="360"/>
+      </w:pPr>
+      <w:rPr>
+        <w:rFonts w:ascii="Wingdings" w:hAnsi="Wingdings" w:hint="default"/>
+        <w:sz w:val="20"/>
+      </w:rPr>
+    </w:lvl>
+  </w:abstractNum>
+  <w:abstractNum w:abstractNumId="3" w15:restartNumberingAfterBreak="0">
     <w:nsid w:val="50E94733"/>
     <w:multiLevelType w:val="multilevel"/>
     <w:tmpl w:val="6178B07A"/>
@@ -6917,7 +8058,16 @@
     </w:lvl>
   </w:abstractNum>
   <w:num w:numId="1">
+    <w:abstractNumId w:val="3"/>
+  </w:num>
+  <w:num w:numId="2">
     <w:abstractNumId w:val="0"/>
+  </w:num>
+  <w:num w:numId="3">
+    <w:abstractNumId w:val="2"/>
+  </w:num>
+  <w:num w:numId="4">
+    <w:abstractNumId w:val="1"/>
   </w:num>
 </w:numbering>
 </file>
@@ -7737,6 +8887,28 @@
       <w:lang w:eastAsia="da-DK"/>
     </w:rPr>
   </w:style>
+  <w:style w:type="character" w:styleId="Strk">
+    <w:name w:val="Strong"/>
+    <w:basedOn w:val="Standardskrifttypeiafsnit"/>
+    <w:uiPriority w:val="22"/>
+    <w:qFormat/>
+    <w:rsid w:val="00EC259B"/>
+    <w:rPr>
+      <w:b/>
+      <w:bCs/>
+    </w:rPr>
+  </w:style>
+  <w:style w:type="character" w:styleId="Fremhv">
+    <w:name w:val="Emphasis"/>
+    <w:basedOn w:val="Standardskrifttypeiafsnit"/>
+    <w:uiPriority w:val="20"/>
+    <w:qFormat/>
+    <w:rsid w:val="00E76D81"/>
+    <w:rPr>
+      <w:i/>
+      <w:iCs/>
+    </w:rPr>
+  </w:style>
 </w:styles>
 </file>
 
@@ -7826,6 +8998,20 @@
     <w:pitch w:val="variable"/>
     <w:sig w:usb0="E0002EFF" w:usb1="C000785B" w:usb2="00000009" w:usb3="00000000" w:csb0="000001FF" w:csb1="00000000"/>
   </w:font>
+  <w:font w:name="Courier New">
+    <w:panose1 w:val="02070309020205020404"/>
+    <w:charset w:val="00"/>
+    <w:family w:val="modern"/>
+    <w:pitch w:val="fixed"/>
+    <w:sig w:usb0="E0002EFF" w:usb1="C0007843" w:usb2="00000009" w:usb3="00000000" w:csb0="000001FF" w:csb1="00000000"/>
+  </w:font>
+  <w:font w:name="Wingdings">
+    <w:panose1 w:val="05000000000000000000"/>
+    <w:charset w:val="02"/>
+    <w:family w:val="auto"/>
+    <w:pitch w:val="variable"/>
+    <w:sig w:usb0="00000000" w:usb1="10000000" w:usb2="00000000" w:usb3="00000000" w:csb0="80000000" w:csb1="00000000"/>
+  </w:font>
   <w:font w:name="Gill Sans MT">
     <w:panose1 w:val="020B0502020104020203"/>
     <w:charset w:val="00"/>
@@ -7891,6 +9077,7 @@
     <w:rsid w:val="004B644E"/>
     <w:rsid w:val="004C7375"/>
     <w:rsid w:val="0054157F"/>
+    <w:rsid w:val="00546D56"/>
     <w:rsid w:val="005C30C0"/>
     <w:rsid w:val="00663D06"/>
     <w:rsid w:val="006E3AA7"/>
@@ -8681,7 +9868,7 @@
 </file>
 
 <file path=customXml/itemProps2.xml><?xml version="1.0" encoding="utf-8"?>
-<ds:datastoreItem xmlns:ds="http://schemas.openxmlformats.org/officeDocument/2006/customXml" ds:itemID="{765AC72D-E0EC-407C-B862-E00A28158390}">
+<ds:datastoreItem xmlns:ds="http://schemas.openxmlformats.org/officeDocument/2006/customXml" ds:itemID="{BD3447B3-EC1A-478E-9DFA-A9D64D31F54A}">
   <ds:schemaRefs>
     <ds:schemaRef ds:uri="http://schemas.openxmlformats.org/officeDocument/2006/bibliography"/>
   </ds:schemaRefs>

</xml_diff>

<commit_message>
opretter lidt i reporten
</commit_message>
<xml_diff>
--- a/modeller, dokumenter/Rapport.docx
+++ b/modeller, dokumenter/Rapport.docx
@@ -4979,14 +4979,7 @@
           <w:sz w:val="18"/>
           <w:szCs w:val="18"/>
         </w:rPr>
-        <w:t xml:space="preserve">trelagsarkitektur </w:t>
-      </w:r>
-      <w:r>
-        <w:rPr>
-          <w:sz w:val="18"/>
-          <w:szCs w:val="18"/>
-        </w:rPr>
-        <w:t>som vi selv tegner den</w:t>
+        <w:t>trelagsarkitektur som vi selv tegner den</w:t>
       </w:r>
     </w:p>
     <w:p>
@@ -5178,7 +5171,16 @@
           <w:color w:val="000000"/>
           <w:spacing w:val="3"/>
         </w:rPr>
-        <w:t>Normalisering af en database, er en teknik som sikrer at rettelser i databasen, kan foretages med mindst muligt indflydelse på det oprindelige system. Målet er at minimere redundant data. Det vil sige at samme oplysning er gemt flere steder. Med normalisering bliver det lettere at foretage rettelser i databasen (så skal man kun rette det ét sted)</w:t>
+        <w:t>Normalisering af en database, er en teknik som sikrer at rettelser i databasen, kan foretages med mindst muligt indflydelse på det oprindelige system. Målet er at minimere redundant data. Det vil sige at samme oplysning er gemt flere steder. Med normalisering bliver det let</w:t>
+      </w:r>
+      <w:bookmarkStart w:id="17" w:name="_GoBack"/>
+      <w:r>
+        <w:rPr>
+          <w:rFonts w:ascii="Georgia" w:hAnsi="Georgia"/>
+          <w:color w:val="000000"/>
+          <w:spacing w:val="3"/>
+        </w:rPr>
+        <w:t>tere at foretage rettelser i databasen (så skal man kun rette det ét sted)</w:t>
       </w:r>
       <w:r>
         <w:rPr>
@@ -5188,23 +5190,26 @@
         <w:t>.</w:t>
       </w:r>
     </w:p>
+    <w:bookmarkEnd w:id="17"/>
     <w:p>
       <w:pPr>
         <w:spacing w:before="100" w:beforeAutospacing="1" w:after="21" w:line="240" w:lineRule="auto"/>
         <w:ind w:left="334"/>
         <w:jc w:val="both"/>
-        <w:rPr>
-          <w:rFonts w:ascii="Georgia" w:hAnsi="Georgia" w:cs="Arial"/>
-          <w:color w:val="222222"/>
-        </w:rPr>
-      </w:pPr>
-      <w:r>
         <w:rPr>
           <w:rFonts w:ascii="Georgia" w:hAnsi="Georgia"/>
           <w:color w:val="000000"/>
           <w:spacing w:val="3"/>
           <w:bdr w:val="none" w:sz="0" w:space="0" w:color="auto" w:frame="1"/>
         </w:rPr>
+      </w:pPr>
+      <w:r>
+        <w:rPr>
+          <w:rFonts w:ascii="Georgia" w:hAnsi="Georgia"/>
+          <w:color w:val="000000"/>
+          <w:spacing w:val="3"/>
+          <w:bdr w:val="none" w:sz="0" w:space="0" w:color="auto" w:frame="1"/>
+        </w:rPr>
         <w:t>lidt en balancegang i forhold til performance, men det skal være velovervejede designbeslutninger og ikke dovenskab der skal være styrende for om man vælger at gå på kompromis med normalformerne. Normalisering er godt i teorien, og er absolut en god tommelfingerregel.</w:t>
       </w:r>
     </w:p>
@@ -5227,17 +5232,26 @@
           <w:spacing w:val="3"/>
           <w:lang w:eastAsia="da-DK"/>
         </w:rPr>
+        <w:t xml:space="preserve">     </w:t>
+      </w:r>
+      <w:r>
+        <w:rPr>
+          <w:rFonts w:ascii="Georgia" w:eastAsia="Times New Roman" w:hAnsi="Georgia" w:cs="Times New Roman"/>
+          <w:color w:val="000000"/>
+          <w:spacing w:val="3"/>
+          <w:lang w:eastAsia="da-DK"/>
+        </w:rPr>
         <w:t>Problemerne med redundans kan deles op i to grundargumenter:</w:t>
       </w:r>
     </w:p>
     <w:p>
       <w:pPr>
+        <w:pStyle w:val="Listeafsnit"/>
         <w:numPr>
           <w:ilvl w:val="0"/>
-          <w:numId w:val="2"/>
+          <w:numId w:val="7"/>
         </w:numPr>
         <w:spacing w:line="384" w:lineRule="atLeast"/>
-        <w:ind w:left="300"/>
         <w:jc w:val="both"/>
         <w:textAlignment w:val="baseline"/>
         <w:rPr>
@@ -5266,45 +5280,26 @@
           <w:spacing w:val="3"/>
           <w:lang w:eastAsia="da-DK"/>
         </w:rPr>
-        <w:t xml:space="preserve">: Dataudtræk kan blive langsomme, da den redundante data medfører at der bliver brugt </w:t>
-      </w:r>
-      <w:r>
+        <w:t>: Dataudtræk kan blive langsomme, da den redundante data medfører at der bliver brugt unødvendige ressourcer (IO, memory, netværk og cpu).</w:t>
+      </w:r>
+    </w:p>
+    <w:p>
+      <w:pPr>
+        <w:pStyle w:val="Listeafsnit"/>
+        <w:numPr>
+          <w:ilvl w:val="0"/>
+          <w:numId w:val="7"/>
+        </w:numPr>
+        <w:spacing w:line="384" w:lineRule="atLeast"/>
+        <w:jc w:val="both"/>
+        <w:textAlignment w:val="baseline"/>
         <w:rPr>
           <w:rFonts w:ascii="Georgia" w:eastAsia="Times New Roman" w:hAnsi="Georgia" w:cs="Times New Roman"/>
           <w:color w:val="000000"/>
           <w:spacing w:val="3"/>
           <w:lang w:eastAsia="da-DK"/>
         </w:rPr>
-        <w:t>unødvendige</w:t>
-      </w:r>
-      <w:r>
-        <w:rPr>
-          <w:rFonts w:ascii="Georgia" w:eastAsia="Times New Roman" w:hAnsi="Georgia" w:cs="Times New Roman"/>
-          <w:color w:val="000000"/>
-          <w:spacing w:val="3"/>
-          <w:lang w:eastAsia="da-DK"/>
-        </w:rPr>
-        <w:t xml:space="preserve"> ressourcer (IO, memory, netværk og cpu).</w:t>
-      </w:r>
-    </w:p>
-    <w:p>
-      <w:pPr>
-        <w:numPr>
-          <w:ilvl w:val="0"/>
-          <w:numId w:val="2"/>
-        </w:numPr>
-        <w:spacing w:line="384" w:lineRule="atLeast"/>
-        <w:ind w:left="300"/>
-        <w:jc w:val="both"/>
-        <w:textAlignment w:val="baseline"/>
-        <w:rPr>
-          <w:rFonts w:ascii="Georgia" w:eastAsia="Times New Roman" w:hAnsi="Georgia" w:cs="Times New Roman"/>
-          <w:color w:val="000000"/>
-          <w:spacing w:val="3"/>
-          <w:lang w:eastAsia="da-DK"/>
-        </w:rPr>
-      </w:pPr>
-      <w:proofErr w:type="spellStart"/>
+      </w:pPr>
       <w:r>
         <w:rPr>
           <w:rFonts w:ascii="Georgia" w:eastAsia="Times New Roman" w:hAnsi="Georgia" w:cs="Times New Roman"/>
@@ -5317,7 +5312,6 @@
         </w:rPr>
         <w:t>Maintainability</w:t>
       </w:r>
-      <w:proofErr w:type="spellEnd"/>
       <w:r>
         <w:rPr>
           <w:rFonts w:ascii="Georgia" w:eastAsia="Times New Roman" w:hAnsi="Georgia" w:cs="Times New Roman"/>
@@ -5359,18 +5353,40 @@
           <w:b/>
           <w:color w:val="252525"/>
         </w:rPr>
-        <w:t xml:space="preserve">Vores tabel til </w:t>
-      </w:r>
-      <w:proofErr w:type="spellStart"/>
+        <w:t xml:space="preserve">Vores </w:t>
+      </w:r>
       <w:r>
         <w:rPr>
           <w:rFonts w:ascii="Georgia" w:hAnsi="Georgia" w:cs="Arial"/>
           <w:b/>
           <w:color w:val="252525"/>
         </w:rPr>
-        <w:t>FFS</w:t>
-      </w:r>
-      <w:proofErr w:type="spellEnd"/>
+        <w:t>tabel</w:t>
+      </w:r>
+      <w:r>
+        <w:rPr>
+          <w:rFonts w:ascii="Georgia" w:hAnsi="Georgia" w:cs="Arial"/>
+          <w:b/>
+          <w:color w:val="252525"/>
+        </w:rPr>
+        <w:t>ler</w:t>
+      </w:r>
+      <w:r>
+        <w:rPr>
+          <w:rFonts w:ascii="Georgia" w:hAnsi="Georgia" w:cs="Arial"/>
+          <w:b/>
+          <w:color w:val="252525"/>
+        </w:rPr>
+        <w:t xml:space="preserve"> til FFS</w:t>
+      </w:r>
+      <w:r>
+        <w:rPr>
+          <w:rFonts w:ascii="Georgia" w:hAnsi="Georgia" w:cs="Arial"/>
+          <w:b/>
+          <w:color w:val="252525"/>
+        </w:rPr>
+        <w:t>DB</w:t>
+      </w:r>
       <w:r>
         <w:rPr>
           <w:rFonts w:ascii="Georgia" w:hAnsi="Georgia" w:cs="Arial"/>
@@ -5403,17 +5419,43 @@
           <w:rFonts w:ascii="Georgia" w:hAnsi="Georgia" w:cs="Arial"/>
           <w:color w:val="252525"/>
         </w:rPr>
+        <w:t xml:space="preserve"> lånt</w:t>
+      </w:r>
+      <w:r>
+        <w:rPr>
+          <w:rFonts w:ascii="Georgia" w:hAnsi="Georgia" w:cs="Arial"/>
+          <w:color w:val="252525"/>
+        </w:rPr>
+        <w:t>i</w:t>
+      </w:r>
+      <w:r>
+        <w:rPr>
+          <w:rFonts w:ascii="Georgia" w:hAnsi="Georgia" w:cs="Arial"/>
+          <w:color w:val="252525"/>
+        </w:rPr>
+        <w:t>lbudid,</w:t>
+      </w:r>
+      <w:r>
+        <w:rPr>
+          <w:rFonts w:ascii="Georgia" w:hAnsi="Georgia" w:cs="Arial"/>
+          <w:color w:val="252525"/>
+        </w:rPr>
         <w:t xml:space="preserve"> </w:t>
       </w:r>
-      <w:proofErr w:type="spellStart"/>
-      <w:r>
-        <w:rPr>
-          <w:rFonts w:ascii="Georgia" w:hAnsi="Georgia" w:cs="Arial"/>
-          <w:color w:val="252525"/>
-        </w:rPr>
-        <w:t>låntulbudid</w:t>
-      </w:r>
-      <w:proofErr w:type="spellEnd"/>
+      <w:r>
+        <w:rPr>
+          <w:rFonts w:ascii="Georgia" w:hAnsi="Georgia" w:cs="Arial"/>
+          <w:color w:val="252525"/>
+        </w:rPr>
+        <w:t xml:space="preserve">Dato, FørsteBeløb, </w:t>
+      </w:r>
+      <w:r>
+        <w:rPr>
+          <w:rFonts w:ascii="Georgia" w:hAnsi="Georgia" w:cs="Arial"/>
+          <w:color w:val="252525"/>
+        </w:rPr>
+        <w:t>afdrag</w:t>
+      </w:r>
       <w:r>
         <w:rPr>
           <w:rFonts w:ascii="Georgia" w:hAnsi="Georgia" w:cs="Arial"/>
@@ -5426,6 +5468,13 @@
           <w:rFonts w:ascii="Georgia" w:hAnsi="Georgia" w:cs="Arial"/>
           <w:color w:val="252525"/>
         </w:rPr>
+        <w:t xml:space="preserve"> kundenavn, KundeAddresse,</w:t>
+      </w:r>
+      <w:r>
+        <w:rPr>
+          <w:rFonts w:ascii="Georgia" w:hAnsi="Georgia" w:cs="Arial"/>
+          <w:color w:val="252525"/>
+        </w:rPr>
         <w:t xml:space="preserve"> </w:t>
       </w:r>
       <w:r>
@@ -5433,17 +5482,57 @@
           <w:rFonts w:ascii="Georgia" w:hAnsi="Georgia" w:cs="Arial"/>
           <w:color w:val="252525"/>
         </w:rPr>
-        <w:t xml:space="preserve">Dato, </w:t>
-      </w:r>
-      <w:proofErr w:type="spellStart"/>
-      <w:r>
-        <w:rPr>
-          <w:rFonts w:ascii="Georgia" w:hAnsi="Georgia" w:cs="Arial"/>
-          <w:color w:val="252525"/>
-        </w:rPr>
-        <w:t>FørsteBeløb</w:t>
-      </w:r>
-      <w:proofErr w:type="spellEnd"/>
+        <w:t xml:space="preserve">Kundetlf, KundCPR, </w:t>
+      </w:r>
+      <w:r>
+        <w:rPr>
+          <w:rFonts w:ascii="Georgia" w:hAnsi="Georgia" w:cs="Arial"/>
+          <w:color w:val="252525"/>
+        </w:rPr>
+        <w:t>Kundebedømmelse</w:t>
+      </w:r>
+      <w:r>
+        <w:rPr>
+          <w:rFonts w:ascii="Georgia" w:hAnsi="Georgia" w:cs="Arial"/>
+          <w:color w:val="252525"/>
+        </w:rPr>
+        <w:t>,</w:t>
+      </w:r>
+      <w:r>
+        <w:rPr>
+          <w:rFonts w:ascii="Georgia" w:hAnsi="Georgia" w:cs="Arial"/>
+          <w:color w:val="252525"/>
+        </w:rPr>
+        <w:t xml:space="preserve"> renteset, bilnavn, bilpris, </w:t>
+      </w:r>
+      <w:r>
+        <w:rPr>
+          <w:rFonts w:ascii="Georgia" w:hAnsi="Georgia" w:cs="Arial"/>
+          <w:color w:val="252525"/>
+        </w:rPr>
+        <w:t>bil</w:t>
+      </w:r>
+      <w:r>
+        <w:rPr>
+          <w:rFonts w:ascii="Georgia" w:hAnsi="Georgia" w:cs="Arial"/>
+          <w:color w:val="252525"/>
+        </w:rPr>
+        <w:t>sælgernavn, ch</w:t>
+      </w:r>
+      <w:r>
+        <w:rPr>
+          <w:rFonts w:ascii="Georgia" w:hAnsi="Georgia" w:cs="Arial"/>
+          <w:color w:val="252525"/>
+        </w:rPr>
+        <w:t>e</w:t>
+      </w:r>
+      <w:r>
+        <w:rPr>
+          <w:rFonts w:ascii="Georgia" w:hAnsi="Georgia" w:cs="Arial"/>
+          <w:color w:val="252525"/>
+        </w:rPr>
+        <w:t>f</w:t>
+      </w:r>
       <w:r>
         <w:rPr>
           <w:rFonts w:ascii="Georgia" w:hAnsi="Georgia" w:cs="Arial"/>
@@ -5451,152 +5540,12 @@
         </w:rPr>
         <w:t xml:space="preserve">, </w:t>
       </w:r>
-      <w:proofErr w:type="spellStart"/>
-      <w:r>
-        <w:rPr>
-          <w:rFonts w:ascii="Georgia" w:hAnsi="Georgia" w:cs="Arial"/>
-          <w:color w:val="252525"/>
-        </w:rPr>
-        <w:t>måndbeløb</w:t>
-      </w:r>
-      <w:proofErr w:type="spellEnd"/>
-      <w:r>
-        <w:rPr>
-          <w:rFonts w:ascii="Georgia" w:hAnsi="Georgia" w:cs="Arial"/>
-          <w:color w:val="252525"/>
-        </w:rPr>
-        <w:t>,</w:t>
-      </w:r>
-      <w:r>
-        <w:rPr>
-          <w:rFonts w:ascii="Georgia" w:hAnsi="Georgia" w:cs="Arial"/>
-          <w:color w:val="252525"/>
-        </w:rPr>
-        <w:t xml:space="preserve"> kundenavn, </w:t>
-      </w:r>
-      <w:proofErr w:type="spellStart"/>
-      <w:r>
-        <w:rPr>
-          <w:rFonts w:ascii="Georgia" w:hAnsi="Georgia" w:cs="Arial"/>
-          <w:color w:val="252525"/>
-        </w:rPr>
-        <w:t>KundeAddresse</w:t>
-      </w:r>
-      <w:proofErr w:type="spellEnd"/>
-      <w:r>
-        <w:rPr>
-          <w:rFonts w:ascii="Georgia" w:hAnsi="Georgia" w:cs="Arial"/>
-          <w:color w:val="252525"/>
-        </w:rPr>
-        <w:t>,</w:t>
-      </w:r>
-      <w:r>
-        <w:rPr>
-          <w:rFonts w:ascii="Georgia" w:hAnsi="Georgia" w:cs="Arial"/>
-          <w:color w:val="252525"/>
-        </w:rPr>
-        <w:t xml:space="preserve"> </w:t>
-      </w:r>
-      <w:proofErr w:type="spellStart"/>
-      <w:r>
-        <w:rPr>
-          <w:rFonts w:ascii="Georgia" w:hAnsi="Georgia" w:cs="Arial"/>
-          <w:color w:val="252525"/>
-        </w:rPr>
-        <w:t>Kundetlf</w:t>
-      </w:r>
-      <w:proofErr w:type="spellEnd"/>
-      <w:r>
-        <w:rPr>
-          <w:rFonts w:ascii="Georgia" w:hAnsi="Georgia" w:cs="Arial"/>
-          <w:color w:val="252525"/>
-        </w:rPr>
-        <w:t xml:space="preserve">, </w:t>
-      </w:r>
-      <w:proofErr w:type="spellStart"/>
-      <w:r>
-        <w:rPr>
-          <w:rFonts w:ascii="Georgia" w:hAnsi="Georgia" w:cs="Arial"/>
-          <w:color w:val="252525"/>
-        </w:rPr>
-        <w:t>KundCPR</w:t>
-      </w:r>
-      <w:proofErr w:type="spellEnd"/>
-      <w:r>
-        <w:rPr>
-          <w:rFonts w:ascii="Georgia" w:hAnsi="Georgia" w:cs="Arial"/>
-          <w:color w:val="252525"/>
-        </w:rPr>
-        <w:t>, Kundebedømmelse</w:t>
-      </w:r>
-      <w:r>
-        <w:rPr>
-          <w:rFonts w:ascii="Georgia" w:hAnsi="Georgia" w:cs="Arial"/>
-          <w:color w:val="252525"/>
-        </w:rPr>
-        <w:t xml:space="preserve"> </w:t>
-      </w:r>
-      <w:r>
-        <w:rPr>
-          <w:rFonts w:ascii="Georgia" w:hAnsi="Georgia" w:cs="Arial"/>
-          <w:color w:val="252525"/>
-        </w:rPr>
-        <w:t xml:space="preserve">, renteset, </w:t>
-      </w:r>
-      <w:proofErr w:type="spellStart"/>
-      <w:r>
-        <w:rPr>
-          <w:rFonts w:ascii="Georgia" w:hAnsi="Georgia" w:cs="Arial"/>
-          <w:color w:val="252525"/>
-        </w:rPr>
-        <w:t>bil</w:t>
-      </w:r>
-      <w:bookmarkStart w:id="17" w:name="_GoBack"/>
-      <w:bookmarkEnd w:id="17"/>
-      <w:r>
-        <w:rPr>
-          <w:rFonts w:ascii="Georgia" w:hAnsi="Georgia" w:cs="Arial"/>
-          <w:color w:val="252525"/>
-        </w:rPr>
-        <w:t>navn</w:t>
-      </w:r>
-      <w:proofErr w:type="spellEnd"/>
-      <w:r>
-        <w:rPr>
-          <w:rFonts w:ascii="Georgia" w:hAnsi="Georgia" w:cs="Arial"/>
-          <w:color w:val="252525"/>
-        </w:rPr>
-        <w:t>, bilpris, sælgernavn, ch</w:t>
-      </w:r>
-      <w:r>
-        <w:rPr>
-          <w:rFonts w:ascii="Georgia" w:hAnsi="Georgia" w:cs="Arial"/>
-          <w:color w:val="252525"/>
-        </w:rPr>
-        <w:t>e</w:t>
-      </w:r>
-      <w:r>
-        <w:rPr>
-          <w:rFonts w:ascii="Georgia" w:hAnsi="Georgia" w:cs="Arial"/>
-          <w:color w:val="252525"/>
-        </w:rPr>
-        <w:t>f</w:t>
-      </w:r>
-      <w:r>
-        <w:rPr>
-          <w:rFonts w:ascii="Georgia" w:hAnsi="Georgia" w:cs="Arial"/>
-          <w:color w:val="252525"/>
-        </w:rPr>
-        <w:t xml:space="preserve">, </w:t>
-      </w:r>
-      <w:proofErr w:type="spellStart"/>
       <w:r>
         <w:rPr>
           <w:rFonts w:ascii="Georgia" w:hAnsi="Georgia" w:cs="Calibri"/>
         </w:rPr>
         <w:t>creditRating</w:t>
       </w:r>
-      <w:proofErr w:type="spellEnd"/>
     </w:p>
     <w:p>
       <w:pPr>
@@ -5650,19 +5599,21 @@
         <w:jc w:val="both"/>
         <w:rPr>
           <w:rFonts w:ascii="Georgia" w:hAnsi="Georgia" w:cs="Arial"/>
-          <w:color w:val="252525"/>
-        </w:rPr>
-      </w:pPr>
-      <w:r>
-        <w:rPr>
-          <w:rFonts w:ascii="Georgia" w:hAnsi="Georgia" w:cs="Arial"/>
           <w:color w:val="222222"/>
         </w:rPr>
+      </w:pPr>
+      <w:r>
+        <w:rPr>
+          <w:rFonts w:ascii="Georgia" w:hAnsi="Georgia" w:cs="Arial"/>
+          <w:b/>
+          <w:color w:val="222222"/>
+        </w:rPr>
         <w:t xml:space="preserve">I </w:t>
       </w:r>
       <w:r>
         <w:rPr>
           <w:rFonts w:ascii="Georgia" w:hAnsi="Georgia" w:cs="Arial"/>
+          <w:b/>
           <w:color w:val="222222"/>
         </w:rPr>
         <w:t>vores</w:t>
@@ -5670,51 +5621,17 @@
       <w:r>
         <w:rPr>
           <w:rFonts w:ascii="Georgia" w:hAnsi="Georgia" w:cs="Arial"/>
+          <w:b/>
           <w:color w:val="222222"/>
         </w:rPr>
-        <w:t xml:space="preserve"> database :</w:t>
-      </w:r>
-      <w:r>
-        <w:rPr>
-          <w:rFonts w:ascii="Georgia" w:hAnsi="Georgia" w:cs="Arial"/>
-          <w:color w:val="252525"/>
-        </w:rPr>
-        <w:t xml:space="preserve">I lånetilbud </w:t>
-      </w:r>
-      <w:r>
-        <w:rPr>
-          <w:rFonts w:ascii="Georgia" w:hAnsi="Georgia" w:cs="Arial"/>
-          <w:color w:val="252525"/>
-        </w:rPr>
-        <w:t>tabel</w:t>
-      </w:r>
-      <w:r>
-        <w:rPr>
-          <w:rFonts w:ascii="Georgia" w:hAnsi="Georgia" w:cs="Arial"/>
-          <w:color w:val="252525"/>
-        </w:rPr>
-        <w:t xml:space="preserve"> vi har data redundans i den løsning vi laver ikke flere tabel, men bare laver flere rækker til den. den skaber </w:t>
-      </w:r>
-      <w:r>
-        <w:rPr>
-          <w:rFonts w:ascii="Georgia" w:hAnsi="Georgia" w:cs="Arial"/>
-          <w:color w:val="252525"/>
-        </w:rPr>
-        <w:t xml:space="preserve">dog </w:t>
-      </w:r>
-      <w:r>
-        <w:rPr>
-          <w:rFonts w:ascii="Georgia" w:hAnsi="Georgia" w:cs="Arial"/>
-          <w:color w:val="252525"/>
-        </w:rPr>
-        <w:t>mere redundans</w:t>
-      </w:r>
-      <w:r>
-        <w:rPr>
-          <w:rFonts w:ascii="Georgia" w:hAnsi="Georgia" w:cs="Arial"/>
-          <w:color w:val="252525"/>
-        </w:rPr>
-        <w:t>.</w:t>
+        <w:t xml:space="preserve"> database</w:t>
+      </w:r>
+      <w:r>
+        <w:rPr>
+          <w:rFonts w:ascii="Georgia" w:hAnsi="Georgia" w:cs="Arial"/>
+          <w:color w:val="222222"/>
+        </w:rPr>
+        <w:t xml:space="preserve"> </w:t>
       </w:r>
     </w:p>
     <w:p>
@@ -5724,6 +5641,59 @@
         <w:jc w:val="both"/>
         <w:rPr>
           <w:rFonts w:ascii="Georgia" w:hAnsi="Georgia" w:cs="Arial"/>
+          <w:color w:val="252525"/>
+        </w:rPr>
+      </w:pPr>
+      <w:r>
+        <w:rPr>
+          <w:rFonts w:ascii="Georgia" w:hAnsi="Georgia" w:cs="Arial"/>
+          <w:color w:val="252525"/>
+        </w:rPr>
+        <w:t xml:space="preserve">I lånetilbud </w:t>
+      </w:r>
+      <w:r>
+        <w:rPr>
+          <w:rFonts w:ascii="Georgia" w:hAnsi="Georgia" w:cs="Arial"/>
+          <w:color w:val="252525"/>
+        </w:rPr>
+        <w:t>tabel</w:t>
+      </w:r>
+      <w:r>
+        <w:rPr>
+          <w:rFonts w:ascii="Georgia" w:hAnsi="Georgia" w:cs="Arial"/>
+          <w:color w:val="252525"/>
+        </w:rPr>
+        <w:t xml:space="preserve"> vi har data redundans i den løsning vi laver ikke flere tabel, men bare laver flere rækker til den. den skaber </w:t>
+      </w:r>
+      <w:r>
+        <w:rPr>
+          <w:rFonts w:ascii="Georgia" w:hAnsi="Georgia" w:cs="Arial"/>
+          <w:color w:val="252525"/>
+        </w:rPr>
+        <w:t xml:space="preserve">dog </w:t>
+      </w:r>
+      <w:r>
+        <w:rPr>
+          <w:rFonts w:ascii="Georgia" w:hAnsi="Georgia" w:cs="Arial"/>
+          <w:color w:val="252525"/>
+        </w:rPr>
+        <w:t>mere redundans</w:t>
+      </w:r>
+      <w:r>
+        <w:rPr>
+          <w:rFonts w:ascii="Georgia" w:hAnsi="Georgia" w:cs="Arial"/>
+          <w:color w:val="252525"/>
+        </w:rPr>
+        <w:t>.</w:t>
+      </w:r>
+    </w:p>
+    <w:p>
+      <w:pPr>
+        <w:spacing w:before="100" w:beforeAutospacing="1" w:after="21" w:line="240" w:lineRule="auto"/>
+        <w:ind w:left="334"/>
+        <w:jc w:val="both"/>
+        <w:rPr>
+          <w:rFonts w:ascii="Georgia" w:hAnsi="Georgia" w:cs="Arial"/>
           <w:b/>
           <w:color w:val="252525"/>
         </w:rPr>
@@ -5741,10 +5711,9 @@
       <w:pPr>
         <w:numPr>
           <w:ilvl w:val="0"/>
-          <w:numId w:val="3"/>
+          <w:numId w:val="5"/>
         </w:numPr>
         <w:spacing w:line="384" w:lineRule="atLeast"/>
-        <w:ind w:left="300"/>
         <w:jc w:val="both"/>
         <w:textAlignment w:val="baseline"/>
         <w:rPr>
@@ -5768,10 +5737,9 @@
       <w:pPr>
         <w:numPr>
           <w:ilvl w:val="0"/>
-          <w:numId w:val="3"/>
+          <w:numId w:val="5"/>
         </w:numPr>
         <w:spacing w:line="384" w:lineRule="atLeast"/>
-        <w:ind w:left="300"/>
         <w:jc w:val="both"/>
         <w:textAlignment w:val="baseline"/>
         <w:rPr>
@@ -5833,10 +5801,9 @@
       <w:pPr>
         <w:numPr>
           <w:ilvl w:val="0"/>
-          <w:numId w:val="3"/>
+          <w:numId w:val="5"/>
         </w:numPr>
         <w:spacing w:line="384" w:lineRule="atLeast"/>
-        <w:ind w:left="300"/>
         <w:jc w:val="both"/>
         <w:textAlignment w:val="baseline"/>
         <w:rPr>
@@ -5889,12 +5856,6 @@
         <w:jc w:val="both"/>
         <w:textAlignment w:val="baseline"/>
         <w:rPr>
-          <w:rFonts w:ascii="Georgia" w:hAnsi="Georgia" w:cs="Arial"/>
-          <w:color w:val="252525"/>
-        </w:rPr>
-      </w:pPr>
-      <w:r>
-        <w:rPr>
           <w:rFonts w:ascii="Georgia" w:eastAsia="Times New Roman" w:hAnsi="Georgia" w:cs="Times New Roman"/>
           <w:iCs/>
           <w:color w:val="000000"/>
@@ -5902,8 +5863,7 @@
           <w:bdr w:val="none" w:sz="0" w:space="0" w:color="auto" w:frame="1"/>
           <w:lang w:eastAsia="da-DK"/>
         </w:rPr>
-        <w:t xml:space="preserve">Hvis der kun findes en enkelt primær </w:t>
-      </w:r>
+      </w:pPr>
       <w:r>
         <w:rPr>
           <w:rFonts w:ascii="Georgia" w:eastAsia="Times New Roman" w:hAnsi="Georgia" w:cs="Times New Roman"/>
@@ -5913,7 +5873,7 @@
           <w:bdr w:val="none" w:sz="0" w:space="0" w:color="auto" w:frame="1"/>
           <w:lang w:eastAsia="da-DK"/>
         </w:rPr>
-        <w:t>nøgle,</w:t>
+        <w:t xml:space="preserve">    </w:t>
       </w:r>
       <w:r>
         <w:rPr>
@@ -5924,7 +5884,73 @@
           <w:bdr w:val="none" w:sz="0" w:space="0" w:color="auto" w:frame="1"/>
           <w:lang w:eastAsia="da-DK"/>
         </w:rPr>
-        <w:t xml:space="preserve"> er tabellen allerede i 2. normalform, hvis der derimod er en </w:t>
+        <w:t xml:space="preserve">Hvis der kun findes en enkelt primær </w:t>
+      </w:r>
+      <w:r>
+        <w:rPr>
+          <w:rFonts w:ascii="Georgia" w:eastAsia="Times New Roman" w:hAnsi="Georgia" w:cs="Times New Roman"/>
+          <w:iCs/>
+          <w:color w:val="000000"/>
+          <w:spacing w:val="3"/>
+          <w:bdr w:val="none" w:sz="0" w:space="0" w:color="auto" w:frame="1"/>
+          <w:lang w:eastAsia="da-DK"/>
+        </w:rPr>
+        <w:t>nøgle,</w:t>
+      </w:r>
+      <w:r>
+        <w:rPr>
+          <w:rFonts w:ascii="Georgia" w:eastAsia="Times New Roman" w:hAnsi="Georgia" w:cs="Times New Roman"/>
+          <w:iCs/>
+          <w:color w:val="000000"/>
+          <w:spacing w:val="3"/>
+          <w:bdr w:val="none" w:sz="0" w:space="0" w:color="auto" w:frame="1"/>
+          <w:lang w:eastAsia="da-DK"/>
+        </w:rPr>
+        <w:t xml:space="preserve"> er tabellen allerede i 2. normalform, hvis der </w:t>
+      </w:r>
+      <w:r>
+        <w:rPr>
+          <w:rFonts w:ascii="Georgia" w:eastAsia="Times New Roman" w:hAnsi="Georgia" w:cs="Times New Roman"/>
+          <w:iCs/>
+          <w:color w:val="000000"/>
+          <w:spacing w:val="3"/>
+          <w:bdr w:val="none" w:sz="0" w:space="0" w:color="auto" w:frame="1"/>
+          <w:lang w:eastAsia="da-DK"/>
+        </w:rPr>
+        <w:t xml:space="preserve">    </w:t>
+      </w:r>
+      <w:r>
+        <w:rPr>
+          <w:rFonts w:ascii="Georgia" w:eastAsia="Times New Roman" w:hAnsi="Georgia" w:cs="Times New Roman"/>
+          <w:iCs/>
+          <w:color w:val="000000"/>
+          <w:spacing w:val="3"/>
+          <w:bdr w:val="none" w:sz="0" w:space="0" w:color="auto" w:frame="1"/>
+          <w:lang w:eastAsia="da-DK"/>
+        </w:rPr>
+        <w:t>der</w:t>
+      </w:r>
+      <w:r>
+        <w:rPr>
+          <w:rFonts w:ascii="Georgia" w:eastAsia="Times New Roman" w:hAnsi="Georgia" w:cs="Times New Roman"/>
+          <w:iCs/>
+          <w:color w:val="000000"/>
+          <w:spacing w:val="3"/>
+          <w:bdr w:val="none" w:sz="0" w:space="0" w:color="auto" w:frame="1"/>
+          <w:lang w:eastAsia="da-DK"/>
+        </w:rPr>
+        <w:t>imod</w:t>
+      </w:r>
+      <w:r>
+        <w:rPr>
+          <w:rFonts w:ascii="Georgia" w:eastAsia="Times New Roman" w:hAnsi="Georgia" w:cs="Times New Roman"/>
+          <w:iCs/>
+          <w:color w:val="000000"/>
+          <w:spacing w:val="3"/>
+          <w:bdr w:val="none" w:sz="0" w:space="0" w:color="auto" w:frame="1"/>
+          <w:lang w:eastAsia="da-DK"/>
+        </w:rPr>
+        <w:t xml:space="preserve"> er en </w:t>
       </w:r>
       <w:r>
         <w:rPr>
@@ -5947,7 +5973,33 @@
           <w:bdr w:val="none" w:sz="0" w:space="0" w:color="auto" w:frame="1"/>
           <w:lang w:eastAsia="da-DK"/>
         </w:rPr>
-        <w:t xml:space="preserve"> primærnøgle, kan den stadig bringes til 2. normalform, ved at splitte tabellen op i separate tabeller. I vores tilfælde:</w:t>
+        <w:t xml:space="preserve"> primærnøgle, kan den stadig bringes til 2. normalform, ved at splitte tabellen op i separate tabeller. </w:t>
+      </w:r>
+    </w:p>
+    <w:p>
+      <w:pPr>
+        <w:spacing w:before="100" w:beforeAutospacing="1" w:after="21" w:line="240" w:lineRule="auto"/>
+        <w:ind w:left="334"/>
+        <w:jc w:val="both"/>
+        <w:rPr>
+          <w:rFonts w:ascii="Georgia" w:hAnsi="Georgia" w:cs="Arial"/>
+          <w:color w:val="222222"/>
+        </w:rPr>
+      </w:pPr>
+      <w:r>
+        <w:rPr>
+          <w:rFonts w:ascii="Georgia" w:hAnsi="Georgia" w:cs="Arial"/>
+          <w:b/>
+          <w:color w:val="222222"/>
+        </w:rPr>
+        <w:t>I vores database</w:t>
+      </w:r>
+      <w:r>
+        <w:rPr>
+          <w:rFonts w:ascii="Georgia" w:hAnsi="Georgia" w:cs="Arial"/>
+          <w:color w:val="222222"/>
+        </w:rPr>
+        <w:t xml:space="preserve"> </w:t>
       </w:r>
     </w:p>
     <w:p>
@@ -5964,23 +6016,14 @@
           <w:rFonts w:ascii="Georgia" w:hAnsi="Georgia" w:cs="Arial"/>
           <w:color w:val="252525"/>
         </w:rPr>
-        <w:t xml:space="preserve">Alle attributter skal være fuld afhængig PK som den er </w:t>
-      </w:r>
-      <w:proofErr w:type="spellStart"/>
-      <w:r>
-        <w:rPr>
-          <w:rFonts w:ascii="Georgia" w:hAnsi="Georgia" w:cs="Arial"/>
-          <w:color w:val="252525"/>
-        </w:rPr>
-        <w:t>låntilbudid</w:t>
-      </w:r>
-      <w:proofErr w:type="spellEnd"/>
-      <w:r>
-        <w:rPr>
-          <w:rFonts w:ascii="Georgia" w:hAnsi="Georgia" w:cs="Arial"/>
-          <w:color w:val="252525"/>
-        </w:rPr>
-        <w:t xml:space="preserve"> her, så vil laver flere taber.</w:t>
+        <w:t xml:space="preserve"> </w:t>
+      </w:r>
+      <w:r>
+        <w:rPr>
+          <w:rFonts w:ascii="Georgia" w:hAnsi="Georgia" w:cs="Arial"/>
+          <w:color w:val="252525"/>
+        </w:rPr>
+        <w:t>Alle attributter skal være fuld afhængig PK som den er låntilbudid her, så vil laver flere taber.</w:t>
       </w:r>
     </w:p>
     <w:p>
@@ -5998,6 +6041,7 @@
           <w:b/>
           <w:color w:val="252525"/>
         </w:rPr>
+        <w:lastRenderedPageBreak/>
         <w:t>Låntilbud</w:t>
       </w:r>
       <w:r>
@@ -6005,73 +6049,85 @@
           <w:rFonts w:ascii="Georgia" w:hAnsi="Georgia" w:cs="Arial"/>
           <w:color w:val="252525"/>
         </w:rPr>
-        <w:t xml:space="preserve">: </w:t>
-      </w:r>
-      <w:proofErr w:type="spellStart"/>
-      <w:r>
-        <w:rPr>
-          <w:rFonts w:ascii="Georgia" w:hAnsi="Georgia" w:cs="Arial"/>
-          <w:color w:val="252525"/>
-        </w:rPr>
-        <w:t>låntulbudId</w:t>
-      </w:r>
-      <w:proofErr w:type="spellEnd"/>
-      <w:r>
-        <w:rPr>
-          <w:rFonts w:ascii="Georgia" w:hAnsi="Georgia" w:cs="Arial"/>
-          <w:color w:val="252525"/>
-        </w:rPr>
-        <w:t xml:space="preserve">, Dato, Førstebeløb, afdrag, </w:t>
-      </w:r>
-      <w:proofErr w:type="spellStart"/>
-      <w:r>
-        <w:rPr>
-          <w:rFonts w:ascii="Georgia" w:hAnsi="Georgia" w:cs="Arial"/>
-          <w:color w:val="252525"/>
-        </w:rPr>
-        <w:t>Kundtlf</w:t>
-      </w:r>
-      <w:proofErr w:type="spellEnd"/>
-      <w:r>
-        <w:rPr>
-          <w:rFonts w:ascii="Georgia" w:hAnsi="Georgia" w:cs="Arial"/>
-          <w:color w:val="252525"/>
-        </w:rPr>
-        <w:t xml:space="preserve">, </w:t>
-      </w:r>
-      <w:proofErr w:type="spellStart"/>
-      <w:r>
-        <w:rPr>
-          <w:rFonts w:ascii="Georgia" w:hAnsi="Georgia" w:cs="Arial"/>
-          <w:color w:val="252525"/>
-        </w:rPr>
-        <w:t>RKI</w:t>
-      </w:r>
-      <w:proofErr w:type="spellEnd"/>
-      <w:r>
-        <w:rPr>
-          <w:rFonts w:ascii="Georgia" w:hAnsi="Georgia" w:cs="Arial"/>
-          <w:color w:val="252525"/>
-        </w:rPr>
-        <w:t xml:space="preserve">, Renteset, </w:t>
-      </w:r>
-      <w:proofErr w:type="spellStart"/>
-      <w:r>
-        <w:rPr>
-          <w:rFonts w:ascii="Georgia" w:hAnsi="Georgia" w:cs="Arial"/>
-          <w:color w:val="252525"/>
-        </w:rPr>
-        <w:t>BilId</w:t>
-      </w:r>
-      <w:proofErr w:type="spellEnd"/>
-      <w:r>
-        <w:rPr>
-          <w:rFonts w:ascii="Georgia" w:hAnsi="Georgia" w:cs="Arial"/>
-          <w:color w:val="252525"/>
-        </w:rPr>
-        <w:t xml:space="preserve">, </w:t>
-      </w:r>
-      <w:proofErr w:type="spellStart"/>
+        <w:t>: lånt</w:t>
+      </w:r>
+      <w:r>
+        <w:rPr>
+          <w:rFonts w:ascii="Georgia" w:hAnsi="Georgia" w:cs="Arial"/>
+          <w:color w:val="252525"/>
+        </w:rPr>
+        <w:t>i</w:t>
+      </w:r>
+      <w:r>
+        <w:rPr>
+          <w:rFonts w:ascii="Georgia" w:hAnsi="Georgia" w:cs="Arial"/>
+          <w:color w:val="252525"/>
+        </w:rPr>
+        <w:t>lbud</w:t>
+      </w:r>
+      <w:r>
+        <w:rPr>
+          <w:rFonts w:ascii="Georgia" w:hAnsi="Georgia" w:cs="Arial"/>
+          <w:color w:val="252525"/>
+        </w:rPr>
+        <w:t>i</w:t>
+      </w:r>
+      <w:r>
+        <w:rPr>
+          <w:rFonts w:ascii="Georgia" w:hAnsi="Georgia" w:cs="Arial"/>
+          <w:color w:val="252525"/>
+        </w:rPr>
+        <w:t xml:space="preserve">d, Dato, </w:t>
+      </w:r>
+      <w:r>
+        <w:rPr>
+          <w:rFonts w:ascii="Georgia" w:hAnsi="Georgia" w:cs="Arial"/>
+          <w:color w:val="252525"/>
+        </w:rPr>
+        <w:t>FørsteBeløb</w:t>
+      </w:r>
+      <w:r>
+        <w:rPr>
+          <w:rFonts w:ascii="Georgia" w:hAnsi="Georgia" w:cs="Arial"/>
+          <w:color w:val="252525"/>
+        </w:rPr>
+        <w:t>, afdrag, Kund</w:t>
+      </w:r>
+      <w:r>
+        <w:rPr>
+          <w:rFonts w:ascii="Georgia" w:hAnsi="Georgia" w:cs="Arial"/>
+          <w:color w:val="252525"/>
+        </w:rPr>
+        <w:t>e</w:t>
+      </w:r>
+      <w:r>
+        <w:rPr>
+          <w:rFonts w:ascii="Georgia" w:hAnsi="Georgia" w:cs="Arial"/>
+          <w:color w:val="252525"/>
+        </w:rPr>
+        <w:t>tlf, RKI, Renteset, Bil</w:t>
+      </w:r>
+      <w:r>
+        <w:rPr>
+          <w:rFonts w:ascii="Georgia" w:hAnsi="Georgia" w:cs="Arial"/>
+          <w:color w:val="252525"/>
+        </w:rPr>
+        <w:t>i</w:t>
+      </w:r>
+      <w:r>
+        <w:rPr>
+          <w:rFonts w:ascii="Georgia" w:hAnsi="Georgia" w:cs="Arial"/>
+          <w:color w:val="252525"/>
+        </w:rPr>
+        <w:t xml:space="preserve">d, </w:t>
+      </w:r>
+      <w:r>
+        <w:rPr>
+          <w:rFonts w:ascii="Georgia" w:hAnsi="Georgia" w:cs="Arial"/>
+          <w:color w:val="252525"/>
+        </w:rPr>
+        <w:t>bil</w:t>
+      </w:r>
       <w:r>
         <w:rPr>
           <w:rFonts w:ascii="Georgia" w:hAnsi="Georgia" w:cs="Arial"/>
@@ -6079,7 +6135,6 @@
         </w:rPr>
         <w:t>sælgerid</w:t>
       </w:r>
-      <w:proofErr w:type="spellEnd"/>
     </w:p>
     <w:p>
       <w:pPr>
@@ -6103,17 +6158,15 @@
           <w:rFonts w:ascii="Georgia" w:hAnsi="Georgia" w:cs="Arial"/>
           <w:color w:val="252525"/>
         </w:rPr>
-        <w:t xml:space="preserve">: navn, Adresse, tlf., </w:t>
-      </w:r>
-      <w:proofErr w:type="spellStart"/>
-      <w:r>
-        <w:rPr>
-          <w:rFonts w:ascii="Georgia" w:hAnsi="Georgia" w:cs="Arial"/>
-          <w:color w:val="252525"/>
-        </w:rPr>
-        <w:t>CPN</w:t>
-      </w:r>
-      <w:proofErr w:type="spellEnd"/>
+        <w:t>: navn, Adresse, tlf., CP</w:t>
+      </w:r>
+      <w:r>
+        <w:rPr>
+          <w:rFonts w:ascii="Georgia" w:hAnsi="Georgia" w:cs="Arial"/>
+          <w:color w:val="252525"/>
+        </w:rPr>
+        <w:t>R</w:t>
+      </w:r>
       <w:r>
         <w:rPr>
           <w:rFonts w:ascii="Georgia" w:hAnsi="Georgia" w:cs="Arial"/>
@@ -6128,14 +6181,12 @@
         </w:rPr>
         <w:t xml:space="preserve">, </w:t>
       </w:r>
-      <w:proofErr w:type="spellStart"/>
       <w:r>
         <w:rPr>
           <w:rFonts w:ascii="Georgia" w:hAnsi="Georgia" w:cs="Calibri"/>
         </w:rPr>
         <w:t>creditRating</w:t>
       </w:r>
-      <w:proofErr w:type="spellEnd"/>
     </w:p>
     <w:p>
       <w:pPr>
@@ -6152,7 +6203,6 @@
           <w:b/>
           <w:color w:val="252525"/>
         </w:rPr>
-        <w:lastRenderedPageBreak/>
         <w:t>Bil</w:t>
       </w:r>
       <w:r>
@@ -6160,23 +6210,21 @@
           <w:rFonts w:ascii="Georgia" w:hAnsi="Georgia" w:cs="Arial"/>
           <w:color w:val="252525"/>
         </w:rPr>
-        <w:t xml:space="preserve">: </w:t>
-      </w:r>
-      <w:proofErr w:type="spellStart"/>
-      <w:r>
-        <w:rPr>
-          <w:rFonts w:ascii="Georgia" w:hAnsi="Georgia" w:cs="Arial"/>
-          <w:color w:val="252525"/>
-        </w:rPr>
-        <w:t>BilId</w:t>
-      </w:r>
-      <w:proofErr w:type="spellEnd"/>
-      <w:r>
-        <w:rPr>
-          <w:rFonts w:ascii="Georgia" w:hAnsi="Georgia" w:cs="Arial"/>
-          <w:color w:val="252525"/>
-        </w:rPr>
-        <w:t>, pris, navn</w:t>
+        <w:t>: Bil</w:t>
+      </w:r>
+      <w:r>
+        <w:rPr>
+          <w:rFonts w:ascii="Georgia" w:hAnsi="Georgia" w:cs="Arial"/>
+          <w:color w:val="252525"/>
+        </w:rPr>
+        <w:t>i</w:t>
+      </w:r>
+      <w:r>
+        <w:rPr>
+          <w:rFonts w:ascii="Georgia" w:hAnsi="Georgia" w:cs="Arial"/>
+          <w:color w:val="252525"/>
+        </w:rPr>
+        <w:t>d, pris, navn</w:t>
       </w:r>
     </w:p>
     <w:p>
@@ -6252,7 +6300,6 @@
           <w:numId w:val="4"/>
         </w:numPr>
         <w:spacing w:line="384" w:lineRule="atLeast"/>
-        <w:ind w:left="300"/>
         <w:jc w:val="both"/>
         <w:textAlignment w:val="baseline"/>
         <w:rPr>
@@ -6279,7 +6326,6 @@
           <w:numId w:val="4"/>
         </w:numPr>
         <w:spacing w:line="384" w:lineRule="atLeast"/>
-        <w:ind w:left="300"/>
         <w:jc w:val="both"/>
         <w:textAlignment w:val="baseline"/>
         <w:rPr>
@@ -6306,7 +6352,6 @@
           <w:numId w:val="4"/>
         </w:numPr>
         <w:spacing w:line="384" w:lineRule="atLeast"/>
-        <w:ind w:left="300"/>
         <w:jc w:val="both"/>
         <w:textAlignment w:val="baseline"/>
         <w:rPr>
@@ -6343,6 +6388,31 @@
     <w:p>
       <w:pPr>
         <w:spacing w:before="100" w:beforeAutospacing="1" w:after="21" w:line="240" w:lineRule="auto"/>
+        <w:jc w:val="both"/>
+        <w:rPr>
+          <w:rFonts w:ascii="Georgia" w:hAnsi="Georgia" w:cs="Arial"/>
+          <w:color w:val="222222"/>
+        </w:rPr>
+      </w:pPr>
+      <w:r>
+        <w:rPr>
+          <w:rFonts w:ascii="Georgia" w:hAnsi="Georgia" w:cs="Arial"/>
+          <w:b/>
+          <w:color w:val="222222"/>
+        </w:rPr>
+        <w:t>I vores database</w:t>
+      </w:r>
+      <w:r>
+        <w:rPr>
+          <w:rFonts w:ascii="Georgia" w:hAnsi="Georgia" w:cs="Arial"/>
+          <w:color w:val="222222"/>
+        </w:rPr>
+        <w:t xml:space="preserve"> </w:t>
+      </w:r>
+    </w:p>
+    <w:p>
+      <w:pPr>
+        <w:spacing w:before="100" w:beforeAutospacing="1" w:after="21" w:line="240" w:lineRule="auto"/>
         <w:ind w:left="334"/>
         <w:jc w:val="both"/>
         <w:rPr>
@@ -6355,35 +6425,21 @@
           <w:rFonts w:ascii="Georgia" w:hAnsi="Georgia" w:cs="Arial"/>
           <w:color w:val="252525"/>
         </w:rPr>
-        <w:t xml:space="preserve">I </w:t>
-      </w:r>
-      <w:r>
-        <w:rPr>
-          <w:rFonts w:ascii="Georgia" w:hAnsi="Georgia" w:cs="Arial"/>
-          <w:color w:val="252525"/>
-        </w:rPr>
-        <w:t>vores</w:t>
-      </w:r>
-      <w:r>
-        <w:rPr>
-          <w:rFonts w:ascii="Georgia" w:hAnsi="Georgia" w:cs="Arial"/>
-          <w:color w:val="252525"/>
-        </w:rPr>
-        <w:t xml:space="preserve"> </w:t>
-      </w:r>
-      <w:r>
-        <w:rPr>
-          <w:rFonts w:ascii="Georgia" w:hAnsi="Georgia" w:cs="Arial"/>
-          <w:color w:val="252525"/>
-        </w:rPr>
-        <w:t>tilfælde:</w:t>
-      </w:r>
-      <w:r>
-        <w:rPr>
-          <w:rFonts w:ascii="Georgia" w:hAnsi="Georgia" w:cs="Arial"/>
-          <w:color w:val="252525"/>
-        </w:rPr>
-        <w:t xml:space="preserve"> Vil har ikke den her problem.</w:t>
+        <w:t>Vil har ikke de</w:t>
+      </w:r>
+      <w:r>
+        <w:rPr>
+          <w:rFonts w:ascii="Georgia" w:hAnsi="Georgia" w:cs="Arial"/>
+          <w:color w:val="252525"/>
+        </w:rPr>
+        <w:t>t</w:t>
+      </w:r>
+      <w:r>
+        <w:rPr>
+          <w:rFonts w:ascii="Georgia" w:hAnsi="Georgia" w:cs="Arial"/>
+          <w:color w:val="252525"/>
+        </w:rPr>
+        <w:t xml:space="preserve"> her problem.</w:t>
       </w:r>
     </w:p>
     <w:p>
@@ -7199,7 +7255,7 @@
           <v:shape id="_x0000_i1025" type="#_x0000_t75" style="width:745.2pt;height:1053.6pt" o:ole="">
             <v:imagedata r:id="rId18" o:title=""/>
           </v:shape>
-          <o:OLEObject Type="Embed" ProgID="Visio.Drawing.15" ShapeID="_x0000_i1025" DrawAspect="Content" ObjectID="_1587036984" r:id="rId19"/>
+          <o:OLEObject Type="Embed" ProgID="Visio.Drawing.15" ShapeID="_x0000_i1025" DrawAspect="Content" ObjectID="_1587043305" r:id="rId19"/>
         </w:object>
       </w:r>
     </w:p>
@@ -7464,7 +7520,156 @@
   <w:abstractNum w:abstractNumId="0" w15:restartNumberingAfterBreak="0">
     <w:nsid w:val="05EB2B54"/>
     <w:multiLevelType w:val="multilevel"/>
-    <w:tmpl w:val="F8E619F6"/>
+    <w:tmpl w:val="88FCA258"/>
+    <w:lvl w:ilvl="0">
+      <w:start w:val="1"/>
+      <w:numFmt w:val="decimal"/>
+      <w:lvlText w:val="%1."/>
+      <w:lvlJc w:val="left"/>
+      <w:pPr>
+        <w:tabs>
+          <w:tab w:val="num" w:pos="720"/>
+        </w:tabs>
+        <w:ind w:left="720" w:hanging="360"/>
+      </w:pPr>
+      <w:rPr>
+        <w:rFonts w:ascii="Georgia" w:eastAsia="Times New Roman" w:hAnsi="Georgia" w:cs="Times New Roman"/>
+        <w:sz w:val="20"/>
+      </w:rPr>
+    </w:lvl>
+    <w:lvl w:ilvl="1" w:tentative="1">
+      <w:start w:val="1"/>
+      <w:numFmt w:val="bullet"/>
+      <w:lvlText w:val="o"/>
+      <w:lvlJc w:val="left"/>
+      <w:pPr>
+        <w:tabs>
+          <w:tab w:val="num" w:pos="1440"/>
+        </w:tabs>
+        <w:ind w:left="1440" w:hanging="360"/>
+      </w:pPr>
+      <w:rPr>
+        <w:rFonts w:ascii="Courier New" w:hAnsi="Courier New" w:hint="default"/>
+        <w:sz w:val="20"/>
+      </w:rPr>
+    </w:lvl>
+    <w:lvl w:ilvl="2" w:tentative="1">
+      <w:start w:val="1"/>
+      <w:numFmt w:val="bullet"/>
+      <w:lvlText w:val=""/>
+      <w:lvlJc w:val="left"/>
+      <w:pPr>
+        <w:tabs>
+          <w:tab w:val="num" w:pos="2160"/>
+        </w:tabs>
+        <w:ind w:left="2160" w:hanging="360"/>
+      </w:pPr>
+      <w:rPr>
+        <w:rFonts w:ascii="Wingdings" w:hAnsi="Wingdings" w:hint="default"/>
+        <w:sz w:val="20"/>
+      </w:rPr>
+    </w:lvl>
+    <w:lvl w:ilvl="3" w:tentative="1">
+      <w:start w:val="1"/>
+      <w:numFmt w:val="bullet"/>
+      <w:lvlText w:val=""/>
+      <w:lvlJc w:val="left"/>
+      <w:pPr>
+        <w:tabs>
+          <w:tab w:val="num" w:pos="2880"/>
+        </w:tabs>
+        <w:ind w:left="2880" w:hanging="360"/>
+      </w:pPr>
+      <w:rPr>
+        <w:rFonts w:ascii="Wingdings" w:hAnsi="Wingdings" w:hint="default"/>
+        <w:sz w:val="20"/>
+      </w:rPr>
+    </w:lvl>
+    <w:lvl w:ilvl="4" w:tentative="1">
+      <w:start w:val="1"/>
+      <w:numFmt w:val="bullet"/>
+      <w:lvlText w:val=""/>
+      <w:lvlJc w:val="left"/>
+      <w:pPr>
+        <w:tabs>
+          <w:tab w:val="num" w:pos="3600"/>
+        </w:tabs>
+        <w:ind w:left="3600" w:hanging="360"/>
+      </w:pPr>
+      <w:rPr>
+        <w:rFonts w:ascii="Wingdings" w:hAnsi="Wingdings" w:hint="default"/>
+        <w:sz w:val="20"/>
+      </w:rPr>
+    </w:lvl>
+    <w:lvl w:ilvl="5" w:tentative="1">
+      <w:start w:val="1"/>
+      <w:numFmt w:val="bullet"/>
+      <w:lvlText w:val=""/>
+      <w:lvlJc w:val="left"/>
+      <w:pPr>
+        <w:tabs>
+          <w:tab w:val="num" w:pos="4320"/>
+        </w:tabs>
+        <w:ind w:left="4320" w:hanging="360"/>
+      </w:pPr>
+      <w:rPr>
+        <w:rFonts w:ascii="Wingdings" w:hAnsi="Wingdings" w:hint="default"/>
+        <w:sz w:val="20"/>
+      </w:rPr>
+    </w:lvl>
+    <w:lvl w:ilvl="6" w:tentative="1">
+      <w:start w:val="1"/>
+      <w:numFmt w:val="bullet"/>
+      <w:lvlText w:val=""/>
+      <w:lvlJc w:val="left"/>
+      <w:pPr>
+        <w:tabs>
+          <w:tab w:val="num" w:pos="5040"/>
+        </w:tabs>
+        <w:ind w:left="5040" w:hanging="360"/>
+      </w:pPr>
+      <w:rPr>
+        <w:rFonts w:ascii="Wingdings" w:hAnsi="Wingdings" w:hint="default"/>
+        <w:sz w:val="20"/>
+      </w:rPr>
+    </w:lvl>
+    <w:lvl w:ilvl="7" w:tentative="1">
+      <w:start w:val="1"/>
+      <w:numFmt w:val="bullet"/>
+      <w:lvlText w:val=""/>
+      <w:lvlJc w:val="left"/>
+      <w:pPr>
+        <w:tabs>
+          <w:tab w:val="num" w:pos="5760"/>
+        </w:tabs>
+        <w:ind w:left="5760" w:hanging="360"/>
+      </w:pPr>
+      <w:rPr>
+        <w:rFonts w:ascii="Wingdings" w:hAnsi="Wingdings" w:hint="default"/>
+        <w:sz w:val="20"/>
+      </w:rPr>
+    </w:lvl>
+    <w:lvl w:ilvl="8" w:tentative="1">
+      <w:start w:val="1"/>
+      <w:numFmt w:val="bullet"/>
+      <w:lvlText w:val=""/>
+      <w:lvlJc w:val="left"/>
+      <w:pPr>
+        <w:tabs>
+          <w:tab w:val="num" w:pos="6480"/>
+        </w:tabs>
+        <w:ind w:left="6480" w:hanging="360"/>
+      </w:pPr>
+      <w:rPr>
+        <w:rFonts w:ascii="Wingdings" w:hAnsi="Wingdings" w:hint="default"/>
+        <w:sz w:val="20"/>
+      </w:rPr>
+    </w:lvl>
+  </w:abstractNum>
+  <w:abstractNum w:abstractNumId="1" w15:restartNumberingAfterBreak="0">
+    <w:nsid w:val="0C361C9F"/>
+    <w:multiLevelType w:val="multilevel"/>
+    <w:tmpl w:val="5E181720"/>
     <w:lvl w:ilvl="0">
       <w:start w:val="1"/>
       <w:numFmt w:val="bullet"/>
@@ -7610,10 +7815,457 @@
       </w:rPr>
     </w:lvl>
   </w:abstractNum>
-  <w:abstractNum w:abstractNumId="1" w15:restartNumberingAfterBreak="0">
+  <w:abstractNum w:abstractNumId="2" w15:restartNumberingAfterBreak="0">
     <w:nsid w:val="12701958"/>
     <w:multiLevelType w:val="multilevel"/>
-    <w:tmpl w:val="1BBA0C26"/>
+    <w:tmpl w:val="88FCA258"/>
+    <w:lvl w:ilvl="0">
+      <w:start w:val="1"/>
+      <w:numFmt w:val="decimal"/>
+      <w:lvlText w:val="%1."/>
+      <w:lvlJc w:val="left"/>
+      <w:pPr>
+        <w:tabs>
+          <w:tab w:val="num" w:pos="720"/>
+        </w:tabs>
+        <w:ind w:left="720" w:hanging="360"/>
+      </w:pPr>
+      <w:rPr>
+        <w:rFonts w:ascii="Georgia" w:eastAsia="Times New Roman" w:hAnsi="Georgia" w:cs="Times New Roman" w:hint="default"/>
+        <w:sz w:val="20"/>
+      </w:rPr>
+    </w:lvl>
+    <w:lvl w:ilvl="1" w:tentative="1">
+      <w:start w:val="1"/>
+      <w:numFmt w:val="bullet"/>
+      <w:lvlText w:val="o"/>
+      <w:lvlJc w:val="left"/>
+      <w:pPr>
+        <w:tabs>
+          <w:tab w:val="num" w:pos="1440"/>
+        </w:tabs>
+        <w:ind w:left="1440" w:hanging="360"/>
+      </w:pPr>
+      <w:rPr>
+        <w:rFonts w:ascii="Courier New" w:hAnsi="Courier New" w:hint="default"/>
+        <w:sz w:val="20"/>
+      </w:rPr>
+    </w:lvl>
+    <w:lvl w:ilvl="2" w:tentative="1">
+      <w:start w:val="1"/>
+      <w:numFmt w:val="bullet"/>
+      <w:lvlText w:val=""/>
+      <w:lvlJc w:val="left"/>
+      <w:pPr>
+        <w:tabs>
+          <w:tab w:val="num" w:pos="2160"/>
+        </w:tabs>
+        <w:ind w:left="2160" w:hanging="360"/>
+      </w:pPr>
+      <w:rPr>
+        <w:rFonts w:ascii="Wingdings" w:hAnsi="Wingdings" w:hint="default"/>
+        <w:sz w:val="20"/>
+      </w:rPr>
+    </w:lvl>
+    <w:lvl w:ilvl="3" w:tentative="1">
+      <w:start w:val="1"/>
+      <w:numFmt w:val="bullet"/>
+      <w:lvlText w:val=""/>
+      <w:lvlJc w:val="left"/>
+      <w:pPr>
+        <w:tabs>
+          <w:tab w:val="num" w:pos="2880"/>
+        </w:tabs>
+        <w:ind w:left="2880" w:hanging="360"/>
+      </w:pPr>
+      <w:rPr>
+        <w:rFonts w:ascii="Wingdings" w:hAnsi="Wingdings" w:hint="default"/>
+        <w:sz w:val="20"/>
+      </w:rPr>
+    </w:lvl>
+    <w:lvl w:ilvl="4" w:tentative="1">
+      <w:start w:val="1"/>
+      <w:numFmt w:val="bullet"/>
+      <w:lvlText w:val=""/>
+      <w:lvlJc w:val="left"/>
+      <w:pPr>
+        <w:tabs>
+          <w:tab w:val="num" w:pos="3600"/>
+        </w:tabs>
+        <w:ind w:left="3600" w:hanging="360"/>
+      </w:pPr>
+      <w:rPr>
+        <w:rFonts w:ascii="Wingdings" w:hAnsi="Wingdings" w:hint="default"/>
+        <w:sz w:val="20"/>
+      </w:rPr>
+    </w:lvl>
+    <w:lvl w:ilvl="5" w:tentative="1">
+      <w:start w:val="1"/>
+      <w:numFmt w:val="bullet"/>
+      <w:lvlText w:val=""/>
+      <w:lvlJc w:val="left"/>
+      <w:pPr>
+        <w:tabs>
+          <w:tab w:val="num" w:pos="4320"/>
+        </w:tabs>
+        <w:ind w:left="4320" w:hanging="360"/>
+      </w:pPr>
+      <w:rPr>
+        <w:rFonts w:ascii="Wingdings" w:hAnsi="Wingdings" w:hint="default"/>
+        <w:sz w:val="20"/>
+      </w:rPr>
+    </w:lvl>
+    <w:lvl w:ilvl="6" w:tentative="1">
+      <w:start w:val="1"/>
+      <w:numFmt w:val="bullet"/>
+      <w:lvlText w:val=""/>
+      <w:lvlJc w:val="left"/>
+      <w:pPr>
+        <w:tabs>
+          <w:tab w:val="num" w:pos="5040"/>
+        </w:tabs>
+        <w:ind w:left="5040" w:hanging="360"/>
+      </w:pPr>
+      <w:rPr>
+        <w:rFonts w:ascii="Wingdings" w:hAnsi="Wingdings" w:hint="default"/>
+        <w:sz w:val="20"/>
+      </w:rPr>
+    </w:lvl>
+    <w:lvl w:ilvl="7" w:tentative="1">
+      <w:start w:val="1"/>
+      <w:numFmt w:val="bullet"/>
+      <w:lvlText w:val=""/>
+      <w:lvlJc w:val="left"/>
+      <w:pPr>
+        <w:tabs>
+          <w:tab w:val="num" w:pos="5760"/>
+        </w:tabs>
+        <w:ind w:left="5760" w:hanging="360"/>
+      </w:pPr>
+      <w:rPr>
+        <w:rFonts w:ascii="Wingdings" w:hAnsi="Wingdings" w:hint="default"/>
+        <w:sz w:val="20"/>
+      </w:rPr>
+    </w:lvl>
+    <w:lvl w:ilvl="8" w:tentative="1">
+      <w:start w:val="1"/>
+      <w:numFmt w:val="bullet"/>
+      <w:lvlText w:val=""/>
+      <w:lvlJc w:val="left"/>
+      <w:pPr>
+        <w:tabs>
+          <w:tab w:val="num" w:pos="6480"/>
+        </w:tabs>
+        <w:ind w:left="6480" w:hanging="360"/>
+      </w:pPr>
+      <w:rPr>
+        <w:rFonts w:ascii="Wingdings" w:hAnsi="Wingdings" w:hint="default"/>
+        <w:sz w:val="20"/>
+      </w:rPr>
+    </w:lvl>
+  </w:abstractNum>
+  <w:abstractNum w:abstractNumId="3" w15:restartNumberingAfterBreak="0">
+    <w:nsid w:val="23180844"/>
+    <w:multiLevelType w:val="multilevel"/>
+    <w:tmpl w:val="6D14246E"/>
+    <w:lvl w:ilvl="0">
+      <w:start w:val="1"/>
+      <w:numFmt w:val="bullet"/>
+      <w:lvlText w:val=""/>
+      <w:lvlJc w:val="left"/>
+      <w:pPr>
+        <w:tabs>
+          <w:tab w:val="num" w:pos="720"/>
+        </w:tabs>
+        <w:ind w:left="720" w:hanging="360"/>
+      </w:pPr>
+      <w:rPr>
+        <w:rFonts w:ascii="Wingdings" w:hAnsi="Wingdings" w:hint="default"/>
+        <w:sz w:val="20"/>
+      </w:rPr>
+    </w:lvl>
+    <w:lvl w:ilvl="1" w:tentative="1">
+      <w:start w:val="1"/>
+      <w:numFmt w:val="bullet"/>
+      <w:lvlText w:val="o"/>
+      <w:lvlJc w:val="left"/>
+      <w:pPr>
+        <w:tabs>
+          <w:tab w:val="num" w:pos="1440"/>
+        </w:tabs>
+        <w:ind w:left="1440" w:hanging="360"/>
+      </w:pPr>
+      <w:rPr>
+        <w:rFonts w:ascii="Courier New" w:hAnsi="Courier New" w:hint="default"/>
+        <w:sz w:val="20"/>
+      </w:rPr>
+    </w:lvl>
+    <w:lvl w:ilvl="2" w:tentative="1">
+      <w:start w:val="1"/>
+      <w:numFmt w:val="bullet"/>
+      <w:lvlText w:val=""/>
+      <w:lvlJc w:val="left"/>
+      <w:pPr>
+        <w:tabs>
+          <w:tab w:val="num" w:pos="2160"/>
+        </w:tabs>
+        <w:ind w:left="2160" w:hanging="360"/>
+      </w:pPr>
+      <w:rPr>
+        <w:rFonts w:ascii="Wingdings" w:hAnsi="Wingdings" w:hint="default"/>
+        <w:sz w:val="20"/>
+      </w:rPr>
+    </w:lvl>
+    <w:lvl w:ilvl="3" w:tentative="1">
+      <w:start w:val="1"/>
+      <w:numFmt w:val="bullet"/>
+      <w:lvlText w:val=""/>
+      <w:lvlJc w:val="left"/>
+      <w:pPr>
+        <w:tabs>
+          <w:tab w:val="num" w:pos="2880"/>
+        </w:tabs>
+        <w:ind w:left="2880" w:hanging="360"/>
+      </w:pPr>
+      <w:rPr>
+        <w:rFonts w:ascii="Wingdings" w:hAnsi="Wingdings" w:hint="default"/>
+        <w:sz w:val="20"/>
+      </w:rPr>
+    </w:lvl>
+    <w:lvl w:ilvl="4" w:tentative="1">
+      <w:start w:val="1"/>
+      <w:numFmt w:val="bullet"/>
+      <w:lvlText w:val=""/>
+      <w:lvlJc w:val="left"/>
+      <w:pPr>
+        <w:tabs>
+          <w:tab w:val="num" w:pos="3600"/>
+        </w:tabs>
+        <w:ind w:left="3600" w:hanging="360"/>
+      </w:pPr>
+      <w:rPr>
+        <w:rFonts w:ascii="Wingdings" w:hAnsi="Wingdings" w:hint="default"/>
+        <w:sz w:val="20"/>
+      </w:rPr>
+    </w:lvl>
+    <w:lvl w:ilvl="5" w:tentative="1">
+      <w:start w:val="1"/>
+      <w:numFmt w:val="bullet"/>
+      <w:lvlText w:val=""/>
+      <w:lvlJc w:val="left"/>
+      <w:pPr>
+        <w:tabs>
+          <w:tab w:val="num" w:pos="4320"/>
+        </w:tabs>
+        <w:ind w:left="4320" w:hanging="360"/>
+      </w:pPr>
+      <w:rPr>
+        <w:rFonts w:ascii="Wingdings" w:hAnsi="Wingdings" w:hint="default"/>
+        <w:sz w:val="20"/>
+      </w:rPr>
+    </w:lvl>
+    <w:lvl w:ilvl="6" w:tentative="1">
+      <w:start w:val="1"/>
+      <w:numFmt w:val="bullet"/>
+      <w:lvlText w:val=""/>
+      <w:lvlJc w:val="left"/>
+      <w:pPr>
+        <w:tabs>
+          <w:tab w:val="num" w:pos="5040"/>
+        </w:tabs>
+        <w:ind w:left="5040" w:hanging="360"/>
+      </w:pPr>
+      <w:rPr>
+        <w:rFonts w:ascii="Wingdings" w:hAnsi="Wingdings" w:hint="default"/>
+        <w:sz w:val="20"/>
+      </w:rPr>
+    </w:lvl>
+    <w:lvl w:ilvl="7" w:tentative="1">
+      <w:start w:val="1"/>
+      <w:numFmt w:val="bullet"/>
+      <w:lvlText w:val=""/>
+      <w:lvlJc w:val="left"/>
+      <w:pPr>
+        <w:tabs>
+          <w:tab w:val="num" w:pos="5760"/>
+        </w:tabs>
+        <w:ind w:left="5760" w:hanging="360"/>
+      </w:pPr>
+      <w:rPr>
+        <w:rFonts w:ascii="Wingdings" w:hAnsi="Wingdings" w:hint="default"/>
+        <w:sz w:val="20"/>
+      </w:rPr>
+    </w:lvl>
+    <w:lvl w:ilvl="8" w:tentative="1">
+      <w:start w:val="1"/>
+      <w:numFmt w:val="bullet"/>
+      <w:lvlText w:val=""/>
+      <w:lvlJc w:val="left"/>
+      <w:pPr>
+        <w:tabs>
+          <w:tab w:val="num" w:pos="6480"/>
+        </w:tabs>
+        <w:ind w:left="6480" w:hanging="360"/>
+      </w:pPr>
+      <w:rPr>
+        <w:rFonts w:ascii="Wingdings" w:hAnsi="Wingdings" w:hint="default"/>
+        <w:sz w:val="20"/>
+      </w:rPr>
+    </w:lvl>
+  </w:abstractNum>
+  <w:abstractNum w:abstractNumId="4" w15:restartNumberingAfterBreak="0">
+    <w:nsid w:val="4B2D48E0"/>
+    <w:multiLevelType w:val="multilevel"/>
+    <w:tmpl w:val="88FCA258"/>
+    <w:lvl w:ilvl="0">
+      <w:start w:val="1"/>
+      <w:numFmt w:val="decimal"/>
+      <w:lvlText w:val="%1."/>
+      <w:lvlJc w:val="left"/>
+      <w:pPr>
+        <w:tabs>
+          <w:tab w:val="num" w:pos="720"/>
+        </w:tabs>
+        <w:ind w:left="720" w:hanging="360"/>
+      </w:pPr>
+      <w:rPr>
+        <w:rFonts w:ascii="Georgia" w:eastAsia="Times New Roman" w:hAnsi="Georgia" w:cs="Times New Roman" w:hint="default"/>
+        <w:sz w:val="20"/>
+      </w:rPr>
+    </w:lvl>
+    <w:lvl w:ilvl="1" w:tentative="1">
+      <w:start w:val="1"/>
+      <w:numFmt w:val="bullet"/>
+      <w:lvlText w:val="o"/>
+      <w:lvlJc w:val="left"/>
+      <w:pPr>
+        <w:tabs>
+          <w:tab w:val="num" w:pos="1440"/>
+        </w:tabs>
+        <w:ind w:left="1440" w:hanging="360"/>
+      </w:pPr>
+      <w:rPr>
+        <w:rFonts w:ascii="Courier New" w:hAnsi="Courier New" w:hint="default"/>
+        <w:sz w:val="20"/>
+      </w:rPr>
+    </w:lvl>
+    <w:lvl w:ilvl="2" w:tentative="1">
+      <w:start w:val="1"/>
+      <w:numFmt w:val="bullet"/>
+      <w:lvlText w:val=""/>
+      <w:lvlJc w:val="left"/>
+      <w:pPr>
+        <w:tabs>
+          <w:tab w:val="num" w:pos="2160"/>
+        </w:tabs>
+        <w:ind w:left="2160" w:hanging="360"/>
+      </w:pPr>
+      <w:rPr>
+        <w:rFonts w:ascii="Wingdings" w:hAnsi="Wingdings" w:hint="default"/>
+        <w:sz w:val="20"/>
+      </w:rPr>
+    </w:lvl>
+    <w:lvl w:ilvl="3" w:tentative="1">
+      <w:start w:val="1"/>
+      <w:numFmt w:val="bullet"/>
+      <w:lvlText w:val=""/>
+      <w:lvlJc w:val="left"/>
+      <w:pPr>
+        <w:tabs>
+          <w:tab w:val="num" w:pos="2880"/>
+        </w:tabs>
+        <w:ind w:left="2880" w:hanging="360"/>
+      </w:pPr>
+      <w:rPr>
+        <w:rFonts w:ascii="Wingdings" w:hAnsi="Wingdings" w:hint="default"/>
+        <w:sz w:val="20"/>
+      </w:rPr>
+    </w:lvl>
+    <w:lvl w:ilvl="4" w:tentative="1">
+      <w:start w:val="1"/>
+      <w:numFmt w:val="bullet"/>
+      <w:lvlText w:val=""/>
+      <w:lvlJc w:val="left"/>
+      <w:pPr>
+        <w:tabs>
+          <w:tab w:val="num" w:pos="3600"/>
+        </w:tabs>
+        <w:ind w:left="3600" w:hanging="360"/>
+      </w:pPr>
+      <w:rPr>
+        <w:rFonts w:ascii="Wingdings" w:hAnsi="Wingdings" w:hint="default"/>
+        <w:sz w:val="20"/>
+      </w:rPr>
+    </w:lvl>
+    <w:lvl w:ilvl="5" w:tentative="1">
+      <w:start w:val="1"/>
+      <w:numFmt w:val="bullet"/>
+      <w:lvlText w:val=""/>
+      <w:lvlJc w:val="left"/>
+      <w:pPr>
+        <w:tabs>
+          <w:tab w:val="num" w:pos="4320"/>
+        </w:tabs>
+        <w:ind w:left="4320" w:hanging="360"/>
+      </w:pPr>
+      <w:rPr>
+        <w:rFonts w:ascii="Wingdings" w:hAnsi="Wingdings" w:hint="default"/>
+        <w:sz w:val="20"/>
+      </w:rPr>
+    </w:lvl>
+    <w:lvl w:ilvl="6" w:tentative="1">
+      <w:start w:val="1"/>
+      <w:numFmt w:val="bullet"/>
+      <w:lvlText w:val=""/>
+      <w:lvlJc w:val="left"/>
+      <w:pPr>
+        <w:tabs>
+          <w:tab w:val="num" w:pos="5040"/>
+        </w:tabs>
+        <w:ind w:left="5040" w:hanging="360"/>
+      </w:pPr>
+      <w:rPr>
+        <w:rFonts w:ascii="Wingdings" w:hAnsi="Wingdings" w:hint="default"/>
+        <w:sz w:val="20"/>
+      </w:rPr>
+    </w:lvl>
+    <w:lvl w:ilvl="7" w:tentative="1">
+      <w:start w:val="1"/>
+      <w:numFmt w:val="bullet"/>
+      <w:lvlText w:val=""/>
+      <w:lvlJc w:val="left"/>
+      <w:pPr>
+        <w:tabs>
+          <w:tab w:val="num" w:pos="5760"/>
+        </w:tabs>
+        <w:ind w:left="5760" w:hanging="360"/>
+      </w:pPr>
+      <w:rPr>
+        <w:rFonts w:ascii="Wingdings" w:hAnsi="Wingdings" w:hint="default"/>
+        <w:sz w:val="20"/>
+      </w:rPr>
+    </w:lvl>
+    <w:lvl w:ilvl="8" w:tentative="1">
+      <w:start w:val="1"/>
+      <w:numFmt w:val="bullet"/>
+      <w:lvlText w:val=""/>
+      <w:lvlJc w:val="left"/>
+      <w:pPr>
+        <w:tabs>
+          <w:tab w:val="num" w:pos="6480"/>
+        </w:tabs>
+        <w:ind w:left="6480" w:hanging="360"/>
+      </w:pPr>
+      <w:rPr>
+        <w:rFonts w:ascii="Wingdings" w:hAnsi="Wingdings" w:hint="default"/>
+        <w:sz w:val="20"/>
+      </w:rPr>
+    </w:lvl>
+  </w:abstractNum>
+  <w:abstractNum w:abstractNumId="5" w15:restartNumberingAfterBreak="0">
+    <w:nsid w:val="4E9440F1"/>
+    <w:multiLevelType w:val="multilevel"/>
+    <w:tmpl w:val="34588802"/>
     <w:lvl w:ilvl="0">
       <w:start w:val="1"/>
       <w:numFmt w:val="bullet"/>
@@ -7759,156 +8411,7 @@
       </w:rPr>
     </w:lvl>
   </w:abstractNum>
-  <w:abstractNum w:abstractNumId="2" w15:restartNumberingAfterBreak="0">
-    <w:nsid w:val="4E9440F1"/>
-    <w:multiLevelType w:val="multilevel"/>
-    <w:tmpl w:val="34588802"/>
-    <w:lvl w:ilvl="0">
-      <w:start w:val="1"/>
-      <w:numFmt w:val="bullet"/>
-      <w:lvlText w:val=""/>
-      <w:lvlJc w:val="left"/>
-      <w:pPr>
-        <w:tabs>
-          <w:tab w:val="num" w:pos="720"/>
-        </w:tabs>
-        <w:ind w:left="720" w:hanging="360"/>
-      </w:pPr>
-      <w:rPr>
-        <w:rFonts w:ascii="Symbol" w:hAnsi="Symbol" w:hint="default"/>
-        <w:sz w:val="20"/>
-      </w:rPr>
-    </w:lvl>
-    <w:lvl w:ilvl="1" w:tentative="1">
-      <w:start w:val="1"/>
-      <w:numFmt w:val="bullet"/>
-      <w:lvlText w:val="o"/>
-      <w:lvlJc w:val="left"/>
-      <w:pPr>
-        <w:tabs>
-          <w:tab w:val="num" w:pos="1440"/>
-        </w:tabs>
-        <w:ind w:left="1440" w:hanging="360"/>
-      </w:pPr>
-      <w:rPr>
-        <w:rFonts w:ascii="Courier New" w:hAnsi="Courier New" w:hint="default"/>
-        <w:sz w:val="20"/>
-      </w:rPr>
-    </w:lvl>
-    <w:lvl w:ilvl="2" w:tentative="1">
-      <w:start w:val="1"/>
-      <w:numFmt w:val="bullet"/>
-      <w:lvlText w:val=""/>
-      <w:lvlJc w:val="left"/>
-      <w:pPr>
-        <w:tabs>
-          <w:tab w:val="num" w:pos="2160"/>
-        </w:tabs>
-        <w:ind w:left="2160" w:hanging="360"/>
-      </w:pPr>
-      <w:rPr>
-        <w:rFonts w:ascii="Wingdings" w:hAnsi="Wingdings" w:hint="default"/>
-        <w:sz w:val="20"/>
-      </w:rPr>
-    </w:lvl>
-    <w:lvl w:ilvl="3" w:tentative="1">
-      <w:start w:val="1"/>
-      <w:numFmt w:val="bullet"/>
-      <w:lvlText w:val=""/>
-      <w:lvlJc w:val="left"/>
-      <w:pPr>
-        <w:tabs>
-          <w:tab w:val="num" w:pos="2880"/>
-        </w:tabs>
-        <w:ind w:left="2880" w:hanging="360"/>
-      </w:pPr>
-      <w:rPr>
-        <w:rFonts w:ascii="Wingdings" w:hAnsi="Wingdings" w:hint="default"/>
-        <w:sz w:val="20"/>
-      </w:rPr>
-    </w:lvl>
-    <w:lvl w:ilvl="4" w:tentative="1">
-      <w:start w:val="1"/>
-      <w:numFmt w:val="bullet"/>
-      <w:lvlText w:val=""/>
-      <w:lvlJc w:val="left"/>
-      <w:pPr>
-        <w:tabs>
-          <w:tab w:val="num" w:pos="3600"/>
-        </w:tabs>
-        <w:ind w:left="3600" w:hanging="360"/>
-      </w:pPr>
-      <w:rPr>
-        <w:rFonts w:ascii="Wingdings" w:hAnsi="Wingdings" w:hint="default"/>
-        <w:sz w:val="20"/>
-      </w:rPr>
-    </w:lvl>
-    <w:lvl w:ilvl="5" w:tentative="1">
-      <w:start w:val="1"/>
-      <w:numFmt w:val="bullet"/>
-      <w:lvlText w:val=""/>
-      <w:lvlJc w:val="left"/>
-      <w:pPr>
-        <w:tabs>
-          <w:tab w:val="num" w:pos="4320"/>
-        </w:tabs>
-        <w:ind w:left="4320" w:hanging="360"/>
-      </w:pPr>
-      <w:rPr>
-        <w:rFonts w:ascii="Wingdings" w:hAnsi="Wingdings" w:hint="default"/>
-        <w:sz w:val="20"/>
-      </w:rPr>
-    </w:lvl>
-    <w:lvl w:ilvl="6" w:tentative="1">
-      <w:start w:val="1"/>
-      <w:numFmt w:val="bullet"/>
-      <w:lvlText w:val=""/>
-      <w:lvlJc w:val="left"/>
-      <w:pPr>
-        <w:tabs>
-          <w:tab w:val="num" w:pos="5040"/>
-        </w:tabs>
-        <w:ind w:left="5040" w:hanging="360"/>
-      </w:pPr>
-      <w:rPr>
-        <w:rFonts w:ascii="Wingdings" w:hAnsi="Wingdings" w:hint="default"/>
-        <w:sz w:val="20"/>
-      </w:rPr>
-    </w:lvl>
-    <w:lvl w:ilvl="7" w:tentative="1">
-      <w:start w:val="1"/>
-      <w:numFmt w:val="bullet"/>
-      <w:lvlText w:val=""/>
-      <w:lvlJc w:val="left"/>
-      <w:pPr>
-        <w:tabs>
-          <w:tab w:val="num" w:pos="5760"/>
-        </w:tabs>
-        <w:ind w:left="5760" w:hanging="360"/>
-      </w:pPr>
-      <w:rPr>
-        <w:rFonts w:ascii="Wingdings" w:hAnsi="Wingdings" w:hint="default"/>
-        <w:sz w:val="20"/>
-      </w:rPr>
-    </w:lvl>
-    <w:lvl w:ilvl="8" w:tentative="1">
-      <w:start w:val="1"/>
-      <w:numFmt w:val="bullet"/>
-      <w:lvlText w:val=""/>
-      <w:lvlJc w:val="left"/>
-      <w:pPr>
-        <w:tabs>
-          <w:tab w:val="num" w:pos="6480"/>
-        </w:tabs>
-        <w:ind w:left="6480" w:hanging="360"/>
-      </w:pPr>
-      <w:rPr>
-        <w:rFonts w:ascii="Wingdings" w:hAnsi="Wingdings" w:hint="default"/>
-        <w:sz w:val="20"/>
-      </w:rPr>
-    </w:lvl>
-  </w:abstractNum>
-  <w:abstractNum w:abstractNumId="3" w15:restartNumberingAfterBreak="0">
+  <w:abstractNum w:abstractNumId="6" w15:restartNumberingAfterBreak="0">
     <w:nsid w:val="50E94733"/>
     <w:multiLevelType w:val="multilevel"/>
     <w:tmpl w:val="6178B07A"/>
@@ -8058,16 +8561,25 @@
     </w:lvl>
   </w:abstractNum>
   <w:num w:numId="1">
-    <w:abstractNumId w:val="3"/>
+    <w:abstractNumId w:val="6"/>
   </w:num>
   <w:num w:numId="2">
     <w:abstractNumId w:val="0"/>
   </w:num>
   <w:num w:numId="3">
+    <w:abstractNumId w:val="5"/>
+  </w:num>
+  <w:num w:numId="4">
     <w:abstractNumId w:val="2"/>
   </w:num>
-  <w:num w:numId="4">
+  <w:num w:numId="5">
+    <w:abstractNumId w:val="4"/>
+  </w:num>
+  <w:num w:numId="6">
     <w:abstractNumId w:val="1"/>
+  </w:num>
+  <w:num w:numId="7">
+    <w:abstractNumId w:val="3"/>
   </w:num>
 </w:numbering>
 </file>
@@ -8909,6 +9421,17 @@
       <w:iCs/>
     </w:rPr>
   </w:style>
+  <w:style w:type="paragraph" w:styleId="Listeafsnit">
+    <w:name w:val="List Paragraph"/>
+    <w:basedOn w:val="Normal"/>
+    <w:uiPriority w:val="34"/>
+    <w:qFormat/>
+    <w:rsid w:val="005D5026"/>
+    <w:pPr>
+      <w:ind w:left="720"/>
+      <w:contextualSpacing/>
+    </w:pPr>
+  </w:style>
 </w:styles>
 </file>
 
@@ -8984,12 +9507,12 @@
 
 <file path=word/glossary/fontTable.xml><?xml version="1.0" encoding="utf-8"?>
 <w:fonts xmlns:mc="http://schemas.openxmlformats.org/markup-compatibility/2006" xmlns:r="http://schemas.openxmlformats.org/officeDocument/2006/relationships" xmlns:w="http://schemas.openxmlformats.org/wordprocessingml/2006/main" xmlns:w14="http://schemas.microsoft.com/office/word/2010/wordml" xmlns:w15="http://schemas.microsoft.com/office/word/2012/wordml" xmlns:w16cid="http://schemas.microsoft.com/office/word/2016/wordml/cid" xmlns:w16se="http://schemas.microsoft.com/office/word/2015/wordml/symex" mc:Ignorable="w14 w15 w16se w16cid">
-  <w:font w:name="Symbol">
-    <w:panose1 w:val="05050102010706020507"/>
-    <w:charset w:val="02"/>
+  <w:font w:name="Georgia">
+    <w:panose1 w:val="02040502050405020303"/>
+    <w:charset w:val="00"/>
     <w:family w:val="roman"/>
     <w:pitch w:val="variable"/>
-    <w:sig w:usb0="00000000" w:usb1="10000000" w:usb2="00000000" w:usb3="00000000" w:csb0="80000000" w:csb1="00000000"/>
+    <w:sig w:usb0="00000287" w:usb1="00000000" w:usb2="00000000" w:usb3="00000000" w:csb0="0000009F" w:csb1="00000000"/>
   </w:font>
   <w:font w:name="Times New Roman">
     <w:panose1 w:val="02020603050405020304"/>
@@ -9009,6 +9532,13 @@
     <w:panose1 w:val="05000000000000000000"/>
     <w:charset w:val="02"/>
     <w:family w:val="auto"/>
+    <w:pitch w:val="variable"/>
+    <w:sig w:usb0="00000000" w:usb1="10000000" w:usb2="00000000" w:usb3="00000000" w:csb0="80000000" w:csb1="00000000"/>
+  </w:font>
+  <w:font w:name="Symbol">
+    <w:panose1 w:val="05050102010706020507"/>
+    <w:charset w:val="02"/>
+    <w:family w:val="roman"/>
     <w:pitch w:val="variable"/>
     <w:sig w:usb0="00000000" w:usb1="10000000" w:usb2="00000000" w:usb3="00000000" w:csb0="80000000" w:csb1="00000000"/>
   </w:font>
@@ -9032,13 +9562,6 @@
     <w:family w:val="swiss"/>
     <w:pitch w:val="variable"/>
     <w:sig w:usb0="E1002EFF" w:usb1="C000605B" w:usb2="00000029" w:usb3="00000000" w:csb0="000101FF" w:csb1="00000000"/>
-  </w:font>
-  <w:font w:name="Georgia">
-    <w:panose1 w:val="02040502050405020303"/>
-    <w:charset w:val="00"/>
-    <w:family w:val="roman"/>
-    <w:pitch w:val="variable"/>
-    <w:sig w:usb0="00000287" w:usb1="00000000" w:usb2="00000000" w:usb3="00000000" w:csb0="0000009F" w:csb1="00000000"/>
   </w:font>
   <w:font w:name="Arial">
     <w:panose1 w:val="020B0604020202020204"/>
@@ -9088,6 +9611,7 @@
     <w:rsid w:val="009055EC"/>
     <w:rsid w:val="009B735A"/>
     <w:rsid w:val="00C634E7"/>
+    <w:rsid w:val="00C84B85"/>
     <w:rsid w:val="00DE68D2"/>
     <w:rsid w:val="00EF1724"/>
   </w:rsids>
@@ -9868,7 +10392,7 @@
 </file>
 
 <file path=customXml/itemProps2.xml><?xml version="1.0" encoding="utf-8"?>
-<ds:datastoreItem xmlns:ds="http://schemas.openxmlformats.org/officeDocument/2006/customXml" ds:itemID="{BD3447B3-EC1A-478E-9DFA-A9D64D31F54A}">
+<ds:datastoreItem xmlns:ds="http://schemas.openxmlformats.org/officeDocument/2006/customXml" ds:itemID="{EF9799B4-0E02-4636-8DD6-3BAF0E76F08D}">
   <ds:schemaRefs>
     <ds:schemaRef ds:uri="http://schemas.openxmlformats.org/officeDocument/2006/bibliography"/>
   </ds:schemaRefs>

</xml_diff>

<commit_message>
Domænemodel gemt som billede
</commit_message>
<xml_diff>
--- a/modeller, dokumenter/Rapport.docx
+++ b/modeller, dokumenter/Rapport.docx
@@ -2846,7 +2846,7 @@
         <w:rPr>
           <w:noProof/>
         </w:rPr>
-        <w:pict>
+        <w:pict w14:anchorId="1788812D">
           <v:shapetype id="_x0000_t202" coordsize="21600,21600" o:spt="202" path="m,l,21600r21600,l21600,xe">
             <v:stroke joinstyle="miter"/>
             <v:path gradientshapeok="t" o:connecttype="rect"/>
@@ -3333,7 +3333,7 @@
         <w:rPr>
           <w:noProof/>
         </w:rPr>
-        <w:pict>
+        <w:pict w14:anchorId="707A6BFE">
           <v:shape id="_x0000_s1028" type="#_x0000_t202" style="position:absolute;left:0;text-align:left;margin-left:1.5pt;margin-top:87.6pt;width:480.4pt;height:177.85pt;z-index:-251655168;visibility:visible;mso-wrap-distance-top:3.6pt;mso-wrap-distance-bottom:3.6pt;mso-position-horizontal-relative:text;mso-position-vertical-relative:text;mso-width-relative:margin;mso-height-relative:margin" wrapcoords="-34 -115 -34 21600 21634 21600 21634 -115 -34 -115" strokecolor="black [3213]">
             <v:textbox>
               <w:txbxContent>
@@ -3492,7 +3492,7 @@
           <w:noProof/>
         </w:rPr>
         <w:lastRenderedPageBreak/>
-        <w:pict>
+        <w:pict w14:anchorId="297FAF54">
           <v:shape id="_x0000_s1030" type="#_x0000_t202" style="position:absolute;margin-left:312.9pt;margin-top:11.55pt;width:181pt;height:400.85pt;z-index:-251654144;visibility:visible;mso-wrap-distance-top:3.6pt;mso-wrap-distance-bottom:3.6pt;mso-width-relative:margin;mso-height-relative:margin" wrapcoords="-97 0 -97 21521 21600 21521 21600 0 -97 0" stroked="f" strokeweight=".25pt">
             <v:textbox>
               <w:txbxContent>
@@ -4011,15 +4011,7 @@
       </w:r>
       <w:proofErr w:type="spellEnd"/>
       <w:r>
-        <w:t xml:space="preserve"> (</w:t>
-      </w:r>
-      <w:proofErr w:type="spellStart"/>
-      <w:r>
-        <w:t>EBP</w:t>
-      </w:r>
-      <w:proofErr w:type="spellEnd"/>
-      <w:r>
-        <w:t xml:space="preserve">), hvilket </w:t>
+        <w:t xml:space="preserve"> (EBP), hvilket </w:t>
       </w:r>
       <w:r>
         <w:t xml:space="preserve">repræsenterer en virksomheds aktiviteter på det mest elementære niveau. </w:t>
@@ -5171,16 +5163,7 @@
           <w:color w:val="000000"/>
           <w:spacing w:val="3"/>
         </w:rPr>
-        <w:t>Normalisering af en database, er en teknik som sikrer at rettelser i databasen, kan foretages med mindst muligt indflydelse på det oprindelige system. Målet er at minimere redundant data. Det vil sige at samme oplysning er gemt flere steder. Med normalisering bliver det let</w:t>
-      </w:r>
-      <w:bookmarkStart w:id="17" w:name="_GoBack"/>
-      <w:r>
-        <w:rPr>
-          <w:rFonts w:ascii="Georgia" w:hAnsi="Georgia"/>
-          <w:color w:val="000000"/>
-          <w:spacing w:val="3"/>
-        </w:rPr>
-        <w:t>tere at foretage rettelser i databasen (så skal man kun rette det ét sted)</w:t>
+        <w:t>Normalisering af en database, er en teknik som sikrer at rettelser i databasen, kan foretages med mindst muligt indflydelse på det oprindelige system. Målet er at minimere redundant data. Det vil sige at samme oplysning er gemt flere steder. Med normalisering bliver det lettere at foretage rettelser i databasen (så skal man kun rette det ét sted)</w:t>
       </w:r>
       <w:r>
         <w:rPr>
@@ -5190,7 +5173,6 @@
         <w:t>.</w:t>
       </w:r>
     </w:p>
-    <w:bookmarkEnd w:id="17"/>
     <w:p>
       <w:pPr>
         <w:spacing w:before="100" w:beforeAutospacing="1" w:after="21" w:line="240" w:lineRule="auto"/>
@@ -6543,7 +6525,7 @@
         <w:pStyle w:val="Overskrift1"/>
         <w:jc w:val="both"/>
       </w:pPr>
-      <w:bookmarkStart w:id="18" w:name="_Toc513191689"/>
+      <w:bookmarkStart w:id="17" w:name="_Toc513191689"/>
       <w:r>
         <w:lastRenderedPageBreak/>
         <w:t xml:space="preserve">Fase 2: </w:t>
@@ -6552,24 +6534,24 @@
       <w:r>
         <w:t>Elaboration</w:t>
       </w:r>
+      <w:bookmarkEnd w:id="17"/>
+      <w:proofErr w:type="spellEnd"/>
+    </w:p>
+    <w:p>
+      <w:pPr>
+        <w:pStyle w:val="Overskrift2"/>
+      </w:pPr>
+      <w:bookmarkStart w:id="18" w:name="_Toc513191690"/>
+      <w:r>
+        <w:t xml:space="preserve">Iteration </w:t>
+      </w:r>
+      <w:r>
+        <w:t>E</w:t>
+      </w:r>
+      <w:r>
+        <w:t>1</w:t>
+      </w:r>
       <w:bookmarkEnd w:id="18"/>
-      <w:proofErr w:type="spellEnd"/>
-    </w:p>
-    <w:p>
-      <w:pPr>
-        <w:pStyle w:val="Overskrift2"/>
-      </w:pPr>
-      <w:bookmarkStart w:id="19" w:name="_Toc513191690"/>
-      <w:r>
-        <w:t xml:space="preserve">Iteration </w:t>
-      </w:r>
-      <w:r>
-        <w:t>E</w:t>
-      </w:r>
-      <w:r>
-        <w:t>1</w:t>
-      </w:r>
-      <w:bookmarkEnd w:id="19"/>
     </w:p>
     <w:p/>
     <w:p>
@@ -6713,12 +6695,12 @@
         <w:pStyle w:val="Overskrift1"/>
         <w:jc w:val="both"/>
       </w:pPr>
-      <w:bookmarkStart w:id="20" w:name="_Toc513191691"/>
+      <w:bookmarkStart w:id="19" w:name="_Toc513191691"/>
       <w:r>
         <w:lastRenderedPageBreak/>
         <w:t>Konklusion</w:t>
       </w:r>
-      <w:bookmarkEnd w:id="20"/>
+      <w:bookmarkEnd w:id="19"/>
       <w:r>
         <w:t xml:space="preserve"> </w:t>
       </w:r>
@@ -6747,12 +6729,12 @@
         <w:pStyle w:val="Overskrift1"/>
         <w:jc w:val="both"/>
       </w:pPr>
-      <w:bookmarkStart w:id="21" w:name="_Toc513191692"/>
+      <w:bookmarkStart w:id="20" w:name="_Toc513191692"/>
       <w:r>
         <w:lastRenderedPageBreak/>
         <w:t>Litteraturliste</w:t>
       </w:r>
-      <w:bookmarkEnd w:id="21"/>
+      <w:bookmarkEnd w:id="20"/>
       <w:r>
         <w:t xml:space="preserve"> </w:t>
       </w:r>
@@ -6781,43 +6763,43 @@
         <w:pStyle w:val="Overskrift1"/>
         <w:jc w:val="both"/>
       </w:pPr>
-      <w:bookmarkStart w:id="22" w:name="_Toc513191693"/>
+      <w:bookmarkStart w:id="21" w:name="_Toc513191693"/>
       <w:r>
         <w:lastRenderedPageBreak/>
         <w:t>Bilag</w:t>
       </w:r>
+      <w:bookmarkEnd w:id="21"/>
+      <w:r>
+        <w:t xml:space="preserve"> </w:t>
+      </w:r>
+    </w:p>
+    <w:p>
+      <w:pPr>
+        <w:pStyle w:val="Overskrift2"/>
+      </w:pPr>
+      <w:bookmarkStart w:id="22" w:name="_Toc513191694"/>
+      <w:r>
+        <w:t xml:space="preserve">Bilag 1 </w:t>
+      </w:r>
+      <w:r>
+        <w:t>–</w:t>
+      </w:r>
+      <w:r>
+        <w:t xml:space="preserve"> </w:t>
+      </w:r>
+      <w:r>
+        <w:t>Iterations- og faseplan</w:t>
+      </w:r>
       <w:bookmarkEnd w:id="22"/>
       <w:r>
-        <w:t xml:space="preserve"> </w:t>
+        <w:br w:type="page"/>
       </w:r>
     </w:p>
     <w:p>
       <w:pPr>
         <w:pStyle w:val="Overskrift2"/>
       </w:pPr>
-      <w:bookmarkStart w:id="23" w:name="_Toc513191694"/>
-      <w:r>
-        <w:t xml:space="preserve">Bilag 1 </w:t>
-      </w:r>
-      <w:r>
-        <w:t>–</w:t>
-      </w:r>
-      <w:r>
-        <w:t xml:space="preserve"> </w:t>
-      </w:r>
-      <w:r>
-        <w:t>Iterations- og faseplan</w:t>
-      </w:r>
-      <w:bookmarkEnd w:id="23"/>
-      <w:r>
-        <w:br w:type="page"/>
-      </w:r>
-    </w:p>
-    <w:p>
-      <w:pPr>
-        <w:pStyle w:val="Overskrift2"/>
-      </w:pPr>
-      <w:bookmarkStart w:id="24" w:name="_Toc513191695"/>
+      <w:bookmarkStart w:id="23" w:name="_Toc513191695"/>
       <w:r>
         <w:lastRenderedPageBreak/>
         <w:t xml:space="preserve">Bilag </w:t>
@@ -6828,49 +6810,49 @@
       <w:r>
         <w:t xml:space="preserve"> – Visionsdokumentet</w:t>
       </w:r>
+      <w:bookmarkEnd w:id="23"/>
+      <w:r>
+        <w:t xml:space="preserve"> </w:t>
+      </w:r>
+    </w:p>
+    <w:p>
+      <w:pPr>
+        <w:pStyle w:val="Overskrift3"/>
+      </w:pPr>
+      <w:bookmarkStart w:id="24" w:name="_Toc513191696"/>
+      <w:r>
+        <w:t>Visionen</w:t>
+      </w:r>
       <w:bookmarkEnd w:id="24"/>
-      <w:r>
-        <w:t xml:space="preserve"> </w:t>
-      </w:r>
+    </w:p>
+    <w:p>
+      <w:pPr>
+        <w:jc w:val="both"/>
+        <w:rPr>
+          <w:rFonts w:asciiTheme="majorHAnsi" w:hAnsiTheme="majorHAnsi"/>
+        </w:rPr>
+      </w:pPr>
+      <w:r>
+        <w:rPr>
+          <w:rFonts w:asciiTheme="majorHAnsi" w:hAnsiTheme="majorHAnsi"/>
+        </w:rPr>
+        <w:t>Systemet samler alle skridt der tages i forbindelse med afgivelse af lånetilbud ved køb af virksomhedens produkter(Ferrari).  Systemet skal have et intuitivt brugerinterface som reagerer uden forsinkelse. Systemet bidrager til virksomhedens drift ved at effektivisere processen ved afgivelse af lånetilbud. Det skal kunne minimere tab af salg grundet bortkomne formularer, og kunne tilgås fra alle steder, af hensyn til salgschefens forretningsrejser.</w:t>
+      </w:r>
+    </w:p>
+    <w:p>
+      <w:pPr>
+        <w:pStyle w:val="Ingenafstand"/>
+      </w:pPr>
     </w:p>
     <w:p>
       <w:pPr>
         <w:pStyle w:val="Overskrift3"/>
       </w:pPr>
-      <w:bookmarkStart w:id="25" w:name="_Toc513191696"/>
-      <w:r>
-        <w:t>Visionen</w:t>
+      <w:bookmarkStart w:id="25" w:name="_Toc513191697"/>
+      <w:r>
+        <w:t>Interessentanalyse</w:t>
       </w:r>
       <w:bookmarkEnd w:id="25"/>
-    </w:p>
-    <w:p>
-      <w:pPr>
-        <w:jc w:val="both"/>
-        <w:rPr>
-          <w:rFonts w:asciiTheme="majorHAnsi" w:hAnsiTheme="majorHAnsi"/>
-        </w:rPr>
-      </w:pPr>
-      <w:r>
-        <w:rPr>
-          <w:rFonts w:asciiTheme="majorHAnsi" w:hAnsiTheme="majorHAnsi"/>
-        </w:rPr>
-        <w:t>Systemet samler alle skridt der tages i forbindelse med afgivelse af lånetilbud ved køb af virksomhedens produkter(Ferrari).  Systemet skal have et intuitivt brugerinterface som reagerer uden forsinkelse. Systemet bidrager til virksomhedens drift ved at effektivisere processen ved afgivelse af lånetilbud. Det skal kunne minimere tab af salg grundet bortkomne formularer, og kunne tilgås fra alle steder, af hensyn til salgschefens forretningsrejser.</w:t>
-      </w:r>
-    </w:p>
-    <w:p>
-      <w:pPr>
-        <w:pStyle w:val="Ingenafstand"/>
-      </w:pPr>
-    </w:p>
-    <w:p>
-      <w:pPr>
-        <w:pStyle w:val="Overskrift3"/>
-      </w:pPr>
-      <w:bookmarkStart w:id="26" w:name="_Toc513191697"/>
-      <w:r>
-        <w:t>Interessentanalyse</w:t>
-      </w:r>
-      <w:bookmarkEnd w:id="26"/>
       <w:r>
         <w:t xml:space="preserve"> </w:t>
       </w:r>
@@ -7079,7 +7061,7 @@
       <w:pPr>
         <w:pStyle w:val="Overskrift3"/>
       </w:pPr>
-      <w:bookmarkStart w:id="27" w:name="_Toc513191698"/>
+      <w:bookmarkStart w:id="26" w:name="_Toc513191698"/>
       <w:r>
         <w:t>Feature</w:t>
       </w:r>
@@ -7089,7 +7071,7 @@
       <w:r>
         <w:t>liste</w:t>
       </w:r>
-      <w:bookmarkEnd w:id="27"/>
+      <w:bookmarkEnd w:id="26"/>
     </w:p>
     <w:p>
       <w:pPr>
@@ -7165,7 +7147,7 @@
       <w:pPr>
         <w:pStyle w:val="Overskrift2"/>
       </w:pPr>
-      <w:bookmarkStart w:id="28" w:name="_Toc513191699"/>
+      <w:bookmarkStart w:id="27" w:name="_Toc513191699"/>
       <w:r>
         <w:t xml:space="preserve">Bilag 3 </w:t>
       </w:r>
@@ -7178,7 +7160,7 @@
       <w:r>
         <w:t>Use case diagram, første udkast</w:t>
       </w:r>
-      <w:bookmarkEnd w:id="28"/>
+      <w:bookmarkEnd w:id="27"/>
     </w:p>
     <w:p/>
     <w:p>
@@ -7232,35 +7214,33 @@
     </w:p>
     <w:p>
       <w:r>
-        <w:object w:dxaOrig="14907" w:dyaOrig="21076">
-          <v:shapetype id="_x0000_t75" coordsize="21600,21600" o:spt="75" o:preferrelative="t" path="m@4@5l@4@11@9@11@9@5xe" filled="f" stroked="f">
-            <v:stroke joinstyle="miter"/>
-            <v:formulas>
-              <v:f eqn="if lineDrawn pixelLineWidth 0"/>
-              <v:f eqn="sum @0 1 0"/>
-              <v:f eqn="sum 0 0 @1"/>
-              <v:f eqn="prod @2 1 2"/>
-              <v:f eqn="prod @3 21600 pixelWidth"/>
-              <v:f eqn="prod @3 21600 pixelHeight"/>
-              <v:f eqn="sum @0 0 1"/>
-              <v:f eqn="prod @6 1 2"/>
-              <v:f eqn="prod @7 21600 pixelWidth"/>
-              <v:f eqn="sum @8 21600 0"/>
-              <v:f eqn="prod @7 21600 pixelHeight"/>
-              <v:f eqn="sum @10 21600 0"/>
-            </v:formulas>
-            <v:path o:extrusionok="f" gradientshapeok="t" o:connecttype="rect"/>
-            <o:lock v:ext="edit" aspectratio="t"/>
-          </v:shapetype>
-          <v:shape id="_x0000_i1025" type="#_x0000_t75" style="width:745.2pt;height:1053.6pt" o:ole="">
-            <v:imagedata r:id="rId18" o:title=""/>
-          </v:shape>
-          <o:OLEObject Type="Embed" ProgID="Visio.Drawing.15" ShapeID="_x0000_i1025" DrawAspect="Content" ObjectID="_1587043305" r:id="rId19"/>
-        </w:object>
-      </w:r>
+        <w:br w:type="page"/>
+      </w:r>
+    </w:p>
+    <w:p>
+      <w:pPr>
+        <w:pStyle w:val="Overskrift2"/>
+      </w:pPr>
+      <w:r>
+        <w:lastRenderedPageBreak/>
+        <w:t xml:space="preserve">Bilag 4 </w:t>
+      </w:r>
+      <w:r>
+        <w:t>–</w:t>
+      </w:r>
+      <w:r>
+        <w:t xml:space="preserve"> </w:t>
+      </w:r>
+      <w:r>
+        <w:t>Domænemodel</w:t>
+      </w:r>
+    </w:p>
+    <w:p>
+      <w:bookmarkStart w:id="28" w:name="_GoBack"/>
+      <w:bookmarkEnd w:id="28"/>
     </w:p>
     <w:sectPr>
-      <w:footerReference w:type="first" r:id="rId20"/>
+      <w:footerReference w:type="first" r:id="rId18"/>
       <w:pgSz w:w="11906" w:h="16838"/>
       <w:pgMar w:top="1701" w:right="1134" w:bottom="1701" w:left="1134" w:header="708" w:footer="708" w:gutter="0"/>
       <w:pgNumType w:start="1"/>
@@ -9549,6 +9529,14 @@
     <w:pitch w:val="variable"/>
     <w:sig w:usb0="00000007" w:usb1="00000000" w:usb2="00000000" w:usb3="00000000" w:csb0="00000003" w:csb1="00000000"/>
   </w:font>
+  <w:font w:name="Magic R">
+    <w:altName w:val="휴먼매직체"/>
+    <w:panose1 w:val="00000000000000000000"/>
+    <w:charset w:val="81"/>
+    <w:family w:val="roman"/>
+    <w:notTrueType/>
+    <w:pitch w:val="default"/>
+  </w:font>
   <w:font w:name="Calibri">
     <w:panose1 w:val="020F0502020204030204"/>
     <w:charset w:val="00"/>
@@ -9569,6 +9557,14 @@
     <w:family w:val="swiss"/>
     <w:pitch w:val="variable"/>
     <w:sig w:usb0="E0002EFF" w:usb1="C0007843" w:usb2="00000009" w:usb3="00000000" w:csb0="000001FF" w:csb1="00000000"/>
+  </w:font>
+  <w:font w:name="Malgun Gothic">
+    <w:altName w:val="맑은 고딕"/>
+    <w:panose1 w:val="020B0503020000020004"/>
+    <w:charset w:val="81"/>
+    <w:family w:val="swiss"/>
+    <w:pitch w:val="variable"/>
+    <w:sig w:usb0="9000002F" w:usb1="29D77CFB" w:usb2="00000012" w:usb3="00000000" w:csb0="00080001" w:csb1="00000000"/>
   </w:font>
   <w:font w:name="Calibri Light">
     <w:panose1 w:val="020F0302020204030204"/>
@@ -9605,6 +9601,7 @@
     <w:rsid w:val="00663D06"/>
     <w:rsid w:val="006E3AA7"/>
     <w:rsid w:val="00816F85"/>
+    <w:rsid w:val="00843C48"/>
     <w:rsid w:val="00852E6F"/>
     <w:rsid w:val="00873F28"/>
     <w:rsid w:val="008E21F7"/>
@@ -9628,10 +9625,10 @@
     <m:intLim m:val="subSup"/>
     <m:naryLim m:val="undOvr"/>
   </m:mathPr>
-  <w:themeFontLang w:val="da-DK"/>
+  <w:themeFontLang w:val="da-DK" w:eastAsia="ko-KR"/>
   <w:clrSchemeMapping w:bg1="light1" w:t1="dark1" w:bg2="light2" w:t2="dark2" w:accent1="accent1" w:accent2="accent2" w:accent3="accent3" w:accent4="accent4" w:accent5="accent5" w:accent6="accent6" w:hyperlink="hyperlink" w:followedHyperlink="followedHyperlink"/>
-  <w:decimalSymbol w:val="."/>
-  <w:listSeparator w:val=","/>
+  <w:decimalSymbol w:val=","/>
+  <w:listSeparator w:val=";"/>
 </w:settings>
 </file>
 
@@ -10392,7 +10389,7 @@
 </file>
 
 <file path=customXml/itemProps2.xml><?xml version="1.0" encoding="utf-8"?>
-<ds:datastoreItem xmlns:ds="http://schemas.openxmlformats.org/officeDocument/2006/customXml" ds:itemID="{EF9799B4-0E02-4636-8DD6-3BAF0E76F08D}">
+<ds:datastoreItem xmlns:ds="http://schemas.openxmlformats.org/officeDocument/2006/customXml" ds:itemID="{0B35F865-8D65-4721-B8E0-2454EDF888A3}">
   <ds:schemaRefs>
     <ds:schemaRef ds:uri="http://schemas.openxmlformats.org/officeDocument/2006/bibliography"/>
   </ds:schemaRefs>

</xml_diff>

<commit_message>
arbejder lidt med datamodel i report
</commit_message>
<xml_diff>
--- a/modeller, dokumenter/Rapport.docx
+++ b/modeller, dokumenter/Rapport.docx
@@ -6496,61 +6496,114 @@
           <w:rFonts w:cs="Calibri"/>
           <w:color w:val="222222"/>
         </w:rPr>
-        <w:t xml:space="preserve">-ups til at få nogle øjeblikke på user inter face senere. </w:t>
-      </w:r>
-      <w:proofErr w:type="spellStart"/>
+        <w:t xml:space="preserve">-ups til at få nogle </w:t>
+      </w:r>
+      <w:proofErr w:type="gramStart"/>
       <w:r>
         <w:rPr>
           <w:rFonts w:cs="Calibri"/>
           <w:color w:val="222222"/>
         </w:rPr>
-        <w:t>Mocke</w:t>
-      </w:r>
-      <w:proofErr w:type="spellEnd"/>
+        <w:t xml:space="preserve">overblik </w:t>
+      </w:r>
       <w:r>
         <w:rPr>
           <w:rFonts w:cs="Calibri"/>
           <w:color w:val="222222"/>
         </w:rPr>
-        <w:t xml:space="preserve">- ups er også meget    brugelig til at vise en frem gørende skridt i projekten til kunden. I vores tilfælde vi har lavet en     interview med vores vejleder og den hjulpet os til at vil viser hvordan er vores system i frem tid skal være. Vi har lavet </w:t>
-      </w:r>
-      <w:proofErr w:type="spellStart"/>
+        <w:t xml:space="preserve"> på</w:t>
+      </w:r>
+      <w:proofErr w:type="gramEnd"/>
       <w:r>
         <w:rPr>
           <w:rFonts w:cs="Calibri"/>
           <w:color w:val="222222"/>
         </w:rPr>
-        <w:t>mocke</w:t>
-      </w:r>
-      <w:proofErr w:type="spellEnd"/>
+        <w:t xml:space="preserve"> user inter face senere. </w:t>
+      </w:r>
+      <w:proofErr w:type="spellStart"/>
       <w:r>
         <w:rPr>
           <w:rFonts w:cs="Calibri"/>
           <w:color w:val="222222"/>
         </w:rPr>
-        <w:t xml:space="preserve">-ups om opret lånetilbud som den er anholder at giver oplysninger til en kunde og udregner lånetilbud og bekræfter oplysninger. Kan man se vores </w:t>
-      </w:r>
-      <w:proofErr w:type="spellStart"/>
+        <w:t>Mocke</w:t>
+      </w:r>
+      <w:proofErr w:type="spellEnd"/>
       <w:r>
         <w:rPr>
           <w:rFonts w:cs="Calibri"/>
           <w:color w:val="222222"/>
         </w:rPr>
-        <w:t>mocke</w:t>
-      </w:r>
-      <w:proofErr w:type="spellEnd"/>
+        <w:t xml:space="preserve">- ups er også meget    brugelig til at vise en frem gørende skridt i projekten til kunden. I vores tilfælde vi har lavet </w:t>
+      </w:r>
+      <w:proofErr w:type="gramStart"/>
       <w:r>
         <w:rPr>
           <w:rFonts w:cs="Calibri"/>
           <w:color w:val="222222"/>
         </w:rPr>
-        <w:t>-ops i bilag</w:t>
-      </w:r>
+        <w:t>en  interview</w:t>
+      </w:r>
+      <w:proofErr w:type="gramEnd"/>
       <w:r>
         <w:rPr>
           <w:rFonts w:cs="Calibri"/>
           <w:color w:val="222222"/>
         </w:rPr>
+        <w:t xml:space="preserve"> med vores vejleder og den hjulpet os til at vil vise</w:t>
+      </w:r>
+      <w:r>
+        <w:rPr>
+          <w:rFonts w:cs="Calibri"/>
+          <w:color w:val="222222"/>
+        </w:rPr>
+        <w:t xml:space="preserve"> </w:t>
+      </w:r>
+      <w:r>
+        <w:rPr>
+          <w:rFonts w:cs="Calibri"/>
+          <w:color w:val="222222"/>
+        </w:rPr>
+        <w:t xml:space="preserve">hvordan er vores system i frem tid skal være. Vi har lavet </w:t>
+      </w:r>
+      <w:proofErr w:type="spellStart"/>
+      <w:r>
+        <w:rPr>
+          <w:rFonts w:cs="Calibri"/>
+          <w:color w:val="222222"/>
+        </w:rPr>
+        <w:t>mocke</w:t>
+      </w:r>
+      <w:proofErr w:type="spellEnd"/>
+      <w:r>
+        <w:rPr>
+          <w:rFonts w:cs="Calibri"/>
+          <w:color w:val="222222"/>
+        </w:rPr>
+        <w:t xml:space="preserve">-ups om opret lånetilbud som den er anholder at giver oplysninger til en kunde og udregner lånetilbud og bekræfter oplysninger. Kan man se vores </w:t>
+      </w:r>
+      <w:proofErr w:type="spellStart"/>
+      <w:r>
+        <w:rPr>
+          <w:rFonts w:cs="Calibri"/>
+          <w:color w:val="222222"/>
+        </w:rPr>
+        <w:t>mocke</w:t>
+      </w:r>
+      <w:proofErr w:type="spellEnd"/>
+      <w:r>
+        <w:rPr>
+          <w:rFonts w:cs="Calibri"/>
+          <w:color w:val="222222"/>
+        </w:rPr>
+        <w:t>-ops i bilag</w:t>
+      </w:r>
+      <w:r>
+        <w:rPr>
+          <w:rFonts w:cs="Calibri"/>
+          <w:color w:val="222222"/>
+        </w:rPr>
         <w:t xml:space="preserve"> 8.</w:t>
       </w:r>
     </w:p>
@@ -6907,26 +6960,125 @@
       </w:r>
     </w:p>
     <w:p>
-      <w:r>
-        <w:t>Data modellering er en proces, der bruges til at definere og analysere datakrav, der er nødvendige for at understøtte forretningsprocesserne inden for rammerne af tilsvarende informationssystemer i organisationer. Processen med datamodellering involverer derfor professionelle datamodeller, der arbejder tæt sammen med forretningsmæssige interessenter, samt potentielle brugere af informationssystemet.</w:t>
+      <w:pPr>
+        <w:jc w:val="both"/>
+      </w:pPr>
+      <w:r>
+        <w:t>Data modellering er en proces, der bruges til at definere og analysere datakrav, der er nødvendige for at understøtte forretningsprocesserne inden for rammerne af tilsvarende informationssystemer i organisationer</w:t>
+      </w:r>
+      <w:r>
+        <w:t xml:space="preserve"> som men kan finde </w:t>
+      </w:r>
+      <w:r>
+        <w:t>dem.</w:t>
+      </w:r>
+    </w:p>
+    <w:p>
+      <w:pPr>
+        <w:jc w:val="both"/>
+      </w:pPr>
+      <w:r>
+        <w:t>N</w:t>
+      </w:r>
+      <w:r>
+        <w:t xml:space="preserve">år man analyserer præcise hvilken koncepter </w:t>
+      </w:r>
+      <w:r>
+        <w:t>man</w:t>
+      </w:r>
+      <w:r>
+        <w:t xml:space="preserve"> har i </w:t>
+      </w:r>
+      <w:r>
+        <w:t xml:space="preserve">sit system, laver en domænemodel og bagefter laver en </w:t>
+      </w:r>
+      <w:proofErr w:type="gramStart"/>
+      <w:r>
+        <w:t>data model</w:t>
+      </w:r>
+      <w:proofErr w:type="gramEnd"/>
+      <w:r>
+        <w:t xml:space="preserve"> er de koncepter som kan alle objekter i systemet arbejde med.</w:t>
+      </w:r>
+    </w:p>
+    <w:p>
+      <w:pPr>
+        <w:jc w:val="both"/>
+      </w:pPr>
+      <w:r>
+        <w:t>Man</w:t>
+      </w:r>
+      <w:r>
+        <w:t xml:space="preserve"> har bruger dokument </w:t>
+      </w:r>
+      <w:r>
+        <w:t>analyse</w:t>
+      </w:r>
+      <w:r>
+        <w:t xml:space="preserve"> til at kommer med noget </w:t>
+      </w:r>
+      <w:r>
+        <w:t>koncepter</w:t>
+      </w:r>
+      <w:r>
+        <w:t xml:space="preserve"> til at forstå hvad er enlige </w:t>
+      </w:r>
+      <w:r>
+        <w:t>vores</w:t>
       </w:r>
       <w:r>
         <w:t xml:space="preserve"> </w:t>
       </w:r>
       <w:r>
-        <w:t>Data modellering teknikker og metoder bruges til at model</w:t>
-      </w:r>
-      <w:r>
-        <w:t>lere</w:t>
-      </w:r>
-      <w:r>
-        <w:t xml:space="preserve"> data på en standard, konsistent</w:t>
-      </w:r>
-      <w:r>
-        <w:t xml:space="preserve"> og</w:t>
-      </w:r>
-      <w:r>
-        <w:t xml:space="preserve"> forudsigelig måde for at styre det som en ressource. Brugen af datamodelleringsstandarder anbefales kraftigt for alle projekter, der kræver et standardmiddel til at definere og analysere data i en organisation</w:t>
+        <w:t>verden</w:t>
+      </w:r>
+      <w:r>
+        <w:t xml:space="preserve"> i systemet skal være</w:t>
+      </w:r>
+      <w:r>
+        <w:t>,</w:t>
+      </w:r>
+      <w:bookmarkStart w:id="27" w:name="_GoBack"/>
+      <w:bookmarkEnd w:id="27"/>
+      <w:r>
+        <w:t xml:space="preserve"> men nogle er de </w:t>
+      </w:r>
+      <w:r>
+        <w:t>koncepter</w:t>
+      </w:r>
+      <w:r>
+        <w:t xml:space="preserve"> skal men bruges til at </w:t>
+      </w:r>
+      <w:r>
+        <w:t>forbinder</w:t>
+      </w:r>
+      <w:r>
+        <w:t xml:space="preserve"> de </w:t>
+      </w:r>
+      <w:proofErr w:type="spellStart"/>
+      <w:r>
+        <w:t>use</w:t>
+      </w:r>
+      <w:proofErr w:type="spellEnd"/>
+      <w:r>
+        <w:t xml:space="preserve"> </w:t>
+      </w:r>
+      <w:proofErr w:type="spellStart"/>
+      <w:r>
+        <w:t>caser</w:t>
+      </w:r>
+      <w:proofErr w:type="spellEnd"/>
+      <w:r>
+        <w:t xml:space="preserve"> sammen med noget oplysninger som vi </w:t>
+      </w:r>
+      <w:r>
+        <w:t>analysere</w:t>
+      </w:r>
+      <w:r>
+        <w:t xml:space="preserve"> ud fra </w:t>
+      </w:r>
+      <w:r>
+        <w:t>data model</w:t>
       </w:r>
       <w:r>
         <w:t>.</w:t>
@@ -6934,27 +7086,88 @@
     </w:p>
     <w:p>
       <w:pPr>
-        <w:ind w:firstLine="284"/>
-      </w:pPr>
-      <w:r>
-        <w:t>Data modellering kan udføres under forskellige typer projekter og i flere faser af projekter. Datamodellerne er progressive; Der er ikke noget som den endelige datamodel for en virksomhed eller en applikation. I stedet skal en datamodel betragtes som et levende dokument, som vil ændre sig som reaktion på en skiftende forretning. Datamodellerne skal ideelt set opbevares i et lager, så de kan hentes, udvides og redigeres over tid.</w:t>
-      </w:r>
-    </w:p>
-    <w:p>
+        <w:jc w:val="both"/>
+      </w:pPr>
       <w:r>
         <w:t xml:space="preserve"> </w:t>
       </w:r>
       <w:r>
+        <w:t xml:space="preserve"> </w:t>
+      </w:r>
+      <w:r>
+        <w:t xml:space="preserve">Data modellering kan udføres under forskellige typer projekter og i flere faser af projekter. </w:t>
+      </w:r>
+    </w:p>
+    <w:p>
+      <w:pPr>
+        <w:jc w:val="both"/>
+      </w:pPr>
+      <w:r>
+        <w:t xml:space="preserve">Datamodellerne er </w:t>
+      </w:r>
+      <w:r>
+        <w:rPr>
+          <w:rFonts w:cs="Calibri"/>
+          <w:szCs w:val="24"/>
+        </w:rPr>
+        <w:t>fremadskridende</w:t>
+      </w:r>
+      <w:r>
+        <w:rPr>
+          <w:rFonts w:cs="Calibri"/>
+          <w:szCs w:val="24"/>
+        </w:rPr>
+        <w:t xml:space="preserve">. </w:t>
+      </w:r>
+      <w:r>
+        <w:t>Det vil sige,</w:t>
+      </w:r>
+      <w:r>
+        <w:t xml:space="preserve"> skal en datamodel betragtes som et levende dokument, som vil ændre sig som </w:t>
+      </w:r>
+      <w:r>
+        <w:t>gennem systemudvikling af et system gennem tid</w:t>
+      </w:r>
+      <w:r>
+        <w:t xml:space="preserve">. </w:t>
+      </w:r>
+    </w:p>
+    <w:p>
+      <w:pPr>
+        <w:jc w:val="both"/>
+      </w:pPr>
+      <w:r>
         <w:tab/>
       </w:r>
       <w:r>
-        <w:t>Dette er en del af etableringen af en informationssystemstrategi, der definerer en overordnet vision og arkitektur for informationssystemer. Informationsteknologi er en metode, der omfatter denne tilgang.</w:t>
+        <w:t xml:space="preserve">Vi har brugt datamodel til at </w:t>
+      </w:r>
+      <w:r>
+        <w:t xml:space="preserve">finde vores </w:t>
+      </w:r>
+      <w:r>
+        <w:t xml:space="preserve">entities </w:t>
+      </w:r>
+      <w:r>
+        <w:t xml:space="preserve">og alle attributter </w:t>
+      </w:r>
+      <w:r>
+        <w:t>som den</w:t>
       </w:r>
       <w:r>
         <w:t xml:space="preserve"> </w:t>
       </w:r>
       <w:r>
-        <w:t>I systemanalyse oprettes logiske datamodeller som led i udviklingen af nye databaser.</w:t>
+        <w:t xml:space="preserve">entities </w:t>
+      </w:r>
+      <w:r>
+        <w:t xml:space="preserve">har, og vi også vi fundet ud af det at hvilke </w:t>
+      </w:r>
+      <w:r>
+        <w:t>de</w:t>
+      </w:r>
+      <w:r>
+        <w:t xml:space="preserve"> oplysninger som vi har endelig en entities eller bare en attribut som hører under en entities.</w:t>
       </w:r>
       <w:r>
         <w:t xml:space="preserve"> Vores datamodel findes i bilag </w:t>
@@ -6963,15 +7176,19 @@
         <w:t>9</w:t>
       </w:r>
       <w:r>
-        <w:t xml:space="preserve"> og beskrives nærmere under afsnittet ”Normalisering”</w:t>
-      </w:r>
-    </w:p>
-    <w:p/>
+        <w:t xml:space="preserve"> </w:t>
+      </w:r>
+    </w:p>
+    <w:p>
+      <w:pPr>
+        <w:jc w:val="both"/>
+      </w:pPr>
+    </w:p>
     <w:p>
       <w:pPr>
         <w:pStyle w:val="Overskrift3"/>
       </w:pPr>
-      <w:bookmarkStart w:id="27" w:name="_Toc513464702"/>
+      <w:bookmarkStart w:id="28" w:name="_Toc513464702"/>
       <w:r>
         <w:t>Normalisering(Shahnaz</w:t>
       </w:r>
@@ -6989,7 +7206,7 @@
       <w:r>
         <w:t>)</w:t>
       </w:r>
-      <w:bookmarkEnd w:id="27"/>
+      <w:bookmarkEnd w:id="28"/>
     </w:p>
     <w:p>
       <w:pPr>
@@ -7004,8 +7221,9 @@
         <w:rPr>
           <w:noProof/>
         </w:rPr>
+        <w:lastRenderedPageBreak/>
         <w:pict w14:anchorId="557BB1D0">
-          <v:shape id="_x0000_s1031" type="#_x0000_t202" style="position:absolute;left:0;text-align:left;margin-left:614.6pt;margin-top:286.35pt;width:137.4pt;height:385.2pt;z-index:251676672;visibility:visible;mso-wrap-distance-top:3.6pt;mso-wrap-distance-bottom:3.6pt;mso-position-horizontal:right;mso-position-horizontal-relative:margin;mso-position-vertical-relative:margin;mso-width-relative:margin;mso-height-relative:margin" o:gfxdata="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" stroked="f">
+          <v:shape id="_x0000_s1031" type="#_x0000_t202" style="position:absolute;left:0;text-align:left;margin-left:700.8pt;margin-top:286.35pt;width:137.4pt;height:385.2pt;z-index:251676672;visibility:visible;mso-wrap-distance-top:3.6pt;mso-wrap-distance-bottom:3.6pt;mso-position-horizontal:right;mso-position-horizontal-relative:margin;mso-position-vertical-relative:margin;mso-width-relative:margin;mso-height-relative:margin" o:gfxdata="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" stroked="f">
             <v:textbox>
               <w:txbxContent>
                 <w:p>
@@ -7450,6 +7668,7 @@
         <w:rPr>
           <w:b/>
         </w:rPr>
+        <w:lastRenderedPageBreak/>
         <w:t>2. normalform</w:t>
       </w:r>
       <w:r>
@@ -7459,7 +7678,6 @@
         <w:rPr>
           <w:noProof/>
         </w:rPr>
-        <w:lastRenderedPageBreak/>
         <w:pict w14:anchorId="557BB1D1">
           <v:shape id="_x0000_s1032" type="#_x0000_t202" style="position:absolute;left:0;text-align:left;margin-left:196.6pt;margin-top:0;width:285pt;height:325.2pt;z-index:251677696;visibility:visible;mso-wrap-distance-top:3.6pt;mso-wrap-distance-bottom:3.6pt;mso-position-horizontal-relative:margin;mso-position-vertical-relative:text;mso-width-relative:margin;mso-height-relative:margin" stroked="f">
             <v:textbox>
@@ -7623,12 +7841,12 @@
         <w:pStyle w:val="Overskrift1"/>
         <w:jc w:val="both"/>
       </w:pPr>
-      <w:bookmarkStart w:id="28" w:name="_Toc513464703"/>
+      <w:bookmarkStart w:id="29" w:name="_Toc513464703"/>
       <w:r>
         <w:lastRenderedPageBreak/>
         <w:t>Konklusion</w:t>
       </w:r>
-      <w:bookmarkEnd w:id="28"/>
+      <w:bookmarkEnd w:id="29"/>
       <w:r>
         <w:t xml:space="preserve"> </w:t>
       </w:r>
@@ -7657,12 +7875,12 @@
         <w:pStyle w:val="Overskrift1"/>
         <w:jc w:val="both"/>
       </w:pPr>
-      <w:bookmarkStart w:id="29" w:name="_Toc513464704"/>
+      <w:bookmarkStart w:id="30" w:name="_Toc513464704"/>
       <w:r>
         <w:lastRenderedPageBreak/>
         <w:t>Litteraturliste</w:t>
       </w:r>
-      <w:bookmarkEnd w:id="29"/>
+      <w:bookmarkEnd w:id="30"/>
       <w:r>
         <w:t xml:space="preserve"> </w:t>
       </w:r>
@@ -7691,12 +7909,12 @@
         <w:pStyle w:val="Overskrift1"/>
         <w:jc w:val="both"/>
       </w:pPr>
-      <w:bookmarkStart w:id="30" w:name="_Toc513464705"/>
+      <w:bookmarkStart w:id="31" w:name="_Toc513464705"/>
       <w:r>
         <w:lastRenderedPageBreak/>
         <w:t>Bilag</w:t>
       </w:r>
-      <w:bookmarkEnd w:id="30"/>
+      <w:bookmarkEnd w:id="31"/>
       <w:r>
         <w:t xml:space="preserve"> </w:t>
       </w:r>
@@ -7705,7 +7923,7 @@
       <w:pPr>
         <w:pStyle w:val="Overskrift2"/>
       </w:pPr>
-      <w:bookmarkStart w:id="31" w:name="_Toc513464706"/>
+      <w:bookmarkStart w:id="32" w:name="_Toc513464706"/>
       <w:r>
         <w:t xml:space="preserve">Bilag 1 </w:t>
       </w:r>
@@ -7718,7 +7936,7 @@
       <w:r>
         <w:t>Iterations- og faseplan</w:t>
       </w:r>
-      <w:bookmarkEnd w:id="31"/>
+      <w:bookmarkEnd w:id="32"/>
       <w:r>
         <w:br w:type="page"/>
       </w:r>
@@ -7727,7 +7945,7 @@
       <w:pPr>
         <w:pStyle w:val="Overskrift2"/>
       </w:pPr>
-      <w:bookmarkStart w:id="32" w:name="_Toc513464707"/>
+      <w:bookmarkStart w:id="33" w:name="_Toc513464707"/>
       <w:r>
         <w:lastRenderedPageBreak/>
         <w:t xml:space="preserve">Bilag </w:t>
@@ -7738,7 +7956,7 @@
       <w:r>
         <w:t xml:space="preserve"> – Visionsdokumentet</w:t>
       </w:r>
-      <w:bookmarkEnd w:id="32"/>
+      <w:bookmarkEnd w:id="33"/>
       <w:r>
         <w:t xml:space="preserve"> </w:t>
       </w:r>
@@ -7747,11 +7965,11 @@
       <w:pPr>
         <w:pStyle w:val="Overskrift3"/>
       </w:pPr>
-      <w:bookmarkStart w:id="33" w:name="_Toc513464708"/>
+      <w:bookmarkStart w:id="34" w:name="_Toc513464708"/>
       <w:r>
         <w:t>Visionen</w:t>
       </w:r>
-      <w:bookmarkEnd w:id="33"/>
+      <w:bookmarkEnd w:id="34"/>
     </w:p>
     <w:p>
       <w:pPr>
@@ -7776,11 +7994,11 @@
       <w:pPr>
         <w:pStyle w:val="Overskrift3"/>
       </w:pPr>
-      <w:bookmarkStart w:id="34" w:name="_Toc513464709"/>
+      <w:bookmarkStart w:id="35" w:name="_Toc513464709"/>
       <w:r>
         <w:t>Interessentanalyse</w:t>
       </w:r>
-      <w:bookmarkEnd w:id="34"/>
+      <w:bookmarkEnd w:id="35"/>
       <w:r>
         <w:t xml:space="preserve"> </w:t>
       </w:r>
@@ -7989,7 +8207,7 @@
       <w:pPr>
         <w:pStyle w:val="Overskrift3"/>
       </w:pPr>
-      <w:bookmarkStart w:id="35" w:name="_Toc513464710"/>
+      <w:bookmarkStart w:id="36" w:name="_Toc513464710"/>
       <w:r>
         <w:t>Feature</w:t>
       </w:r>
@@ -7999,7 +8217,7 @@
       <w:r>
         <w:t>liste</w:t>
       </w:r>
-      <w:bookmarkEnd w:id="35"/>
+      <w:bookmarkEnd w:id="36"/>
     </w:p>
     <w:p>
       <w:pPr>
@@ -8075,7 +8293,7 @@
       <w:pPr>
         <w:pStyle w:val="Overskrift2"/>
       </w:pPr>
-      <w:bookmarkStart w:id="36" w:name="_Toc513464711"/>
+      <w:bookmarkStart w:id="37" w:name="_Toc513464711"/>
       <w:r>
         <w:t xml:space="preserve">Bilag 3 </w:t>
       </w:r>
@@ -8088,7 +8306,7 @@
       <w:r>
         <w:t>Use case diagram, første udkast</w:t>
       </w:r>
-      <w:bookmarkEnd w:id="36"/>
+      <w:bookmarkEnd w:id="37"/>
     </w:p>
     <w:p/>
     <w:p>
@@ -8149,8 +8367,8 @@
       <w:pPr>
         <w:pStyle w:val="Overskrift2"/>
       </w:pPr>
-      <w:bookmarkStart w:id="37" w:name="_Toc513462462"/>
-      <w:bookmarkStart w:id="38" w:name="_Toc513464712"/>
+      <w:bookmarkStart w:id="38" w:name="_Toc513462462"/>
+      <w:bookmarkStart w:id="39" w:name="_Toc513464712"/>
       <w:r>
         <w:lastRenderedPageBreak/>
         <w:t xml:space="preserve">Bilag 4 – </w:t>
@@ -8163,8 +8381,8 @@
       <w:r>
         <w:t xml:space="preserve"> case 1</w:t>
       </w:r>
-      <w:bookmarkEnd w:id="37"/>
       <w:bookmarkEnd w:id="38"/>
+      <w:bookmarkEnd w:id="39"/>
     </w:p>
     <w:p>
       <w:pPr>
@@ -8807,8 +9025,8 @@
       <w:pPr>
         <w:pStyle w:val="Overskrift2"/>
       </w:pPr>
-      <w:bookmarkStart w:id="39" w:name="_Toc513462463"/>
-      <w:bookmarkStart w:id="40" w:name="_Toc513464713"/>
+      <w:bookmarkStart w:id="40" w:name="_Toc513462463"/>
+      <w:bookmarkStart w:id="41" w:name="_Toc513464713"/>
       <w:r>
         <w:lastRenderedPageBreak/>
         <w:t xml:space="preserve">Bilag 5 – </w:t>
@@ -8821,8 +9039,8 @@
       <w:r>
         <w:t xml:space="preserve"> case 2</w:t>
       </w:r>
-      <w:bookmarkEnd w:id="39"/>
       <w:bookmarkEnd w:id="40"/>
+      <w:bookmarkEnd w:id="41"/>
     </w:p>
     <w:p>
       <w:pPr>
@@ -9394,8 +9612,8 @@
       <w:pPr>
         <w:pStyle w:val="Overskrift2"/>
       </w:pPr>
-      <w:bookmarkStart w:id="41" w:name="_Toc513462464"/>
-      <w:bookmarkStart w:id="42" w:name="_Toc513464714"/>
+      <w:bookmarkStart w:id="42" w:name="_Toc513462464"/>
+      <w:bookmarkStart w:id="43" w:name="_Toc513464714"/>
       <w:r>
         <w:lastRenderedPageBreak/>
         <w:t xml:space="preserve">Bilag 6 – </w:t>
@@ -9408,8 +9626,8 @@
       <w:r>
         <w:t xml:space="preserve"> case 3</w:t>
       </w:r>
-      <w:bookmarkEnd w:id="41"/>
       <w:bookmarkEnd w:id="42"/>
+      <w:bookmarkEnd w:id="43"/>
     </w:p>
     <w:p>
       <w:pPr>
@@ -10253,7 +10471,7 @@
       <w:pPr>
         <w:pStyle w:val="Overskrift2"/>
       </w:pPr>
-      <w:bookmarkStart w:id="43" w:name="_Toc513464715"/>
+      <w:bookmarkStart w:id="44" w:name="_Toc513464715"/>
       <w:r>
         <w:t xml:space="preserve">Bilag </w:t>
       </w:r>
@@ -10272,7 +10490,7 @@
       <w:r>
         <w:t>Domænemodel</w:t>
       </w:r>
-      <w:bookmarkEnd w:id="43"/>
+      <w:bookmarkEnd w:id="44"/>
     </w:p>
     <w:p/>
     <w:p>
@@ -10333,8 +10551,8 @@
       <w:pPr>
         <w:pStyle w:val="Overskrift2"/>
       </w:pPr>
-      <w:bookmarkStart w:id="44" w:name="_Toc513462466"/>
-      <w:bookmarkStart w:id="45" w:name="_Toc513464716"/>
+      <w:bookmarkStart w:id="45" w:name="_Toc513462466"/>
+      <w:bookmarkStart w:id="46" w:name="_Toc513464716"/>
       <w:r>
         <w:rPr>
           <w:noProof/>
@@ -10419,8 +10637,8 @@
       <w:r>
         <w:t>-ups</w:t>
       </w:r>
-      <w:bookmarkEnd w:id="44"/>
       <w:bookmarkEnd w:id="45"/>
+      <w:bookmarkEnd w:id="46"/>
     </w:p>
     <w:p>
       <w:r>
@@ -11035,7 +11253,7 @@
       <w:pPr>
         <w:pStyle w:val="Overskrift2"/>
       </w:pPr>
-      <w:bookmarkStart w:id="46" w:name="_Toc513464717"/>
+      <w:bookmarkStart w:id="47" w:name="_Toc513464717"/>
     </w:p>
     <w:p/>
     <w:p>
@@ -11044,44 +11262,41 @@
       </w:pPr>
     </w:p>
     <w:p/>
-    <w:p>
-      <w:bookmarkStart w:id="47" w:name="_GoBack"/>
+    <w:p/>
+    <w:p>
+      <w:pPr>
+        <w:pStyle w:val="Overskrift2"/>
+      </w:pPr>
+    </w:p>
+    <w:p>
+      <w:pPr>
+        <w:pStyle w:val="Overskrift2"/>
+      </w:pPr>
+    </w:p>
+    <w:p>
+      <w:pPr>
+        <w:pStyle w:val="Overskrift2"/>
+      </w:pPr>
+    </w:p>
+    <w:p>
+      <w:pPr>
+        <w:pStyle w:val="Overskrift2"/>
+      </w:pPr>
+    </w:p>
+    <w:p>
+      <w:pPr>
+        <w:pStyle w:val="Overskrift2"/>
+      </w:pPr>
+      <w:r>
+        <w:t xml:space="preserve">Bilag </w:t>
+      </w:r>
+      <w:r>
+        <w:t>9</w:t>
+      </w:r>
+      <w:r>
+        <w:t xml:space="preserve"> – Datamodel</w:t>
+      </w:r>
       <w:bookmarkEnd w:id="47"/>
-    </w:p>
-    <w:p>
-      <w:pPr>
-        <w:pStyle w:val="Overskrift2"/>
-      </w:pPr>
-    </w:p>
-    <w:p>
-      <w:pPr>
-        <w:pStyle w:val="Overskrift2"/>
-      </w:pPr>
-    </w:p>
-    <w:p>
-      <w:pPr>
-        <w:pStyle w:val="Overskrift2"/>
-      </w:pPr>
-    </w:p>
-    <w:p>
-      <w:pPr>
-        <w:pStyle w:val="Overskrift2"/>
-      </w:pPr>
-    </w:p>
-    <w:p>
-      <w:pPr>
-        <w:pStyle w:val="Overskrift2"/>
-      </w:pPr>
-      <w:r>
-        <w:t xml:space="preserve">Bilag </w:t>
-      </w:r>
-      <w:r>
-        <w:t>9</w:t>
-      </w:r>
-      <w:r>
-        <w:t xml:space="preserve"> – Datamodel</w:t>
-      </w:r>
-      <w:bookmarkEnd w:id="46"/>
       <w:r>
         <w:t xml:space="preserve"> </w:t>
       </w:r>
@@ -11549,10 +11764,7 @@
         <w:footnoteRef/>
       </w:r>
       <w:r>
-        <w:t xml:space="preserve"> Se afsnittet </w:t>
-      </w:r>
-      <w:r>
-        <w:t>Use cases for flere detaljer.</w:t>
+        <w:t xml:space="preserve"> Se afsnittet Use cases for flere detaljer.</w:t>
       </w:r>
     </w:p>
   </w:footnote>
@@ -14476,6 +14688,7 @@
     <w:rsid w:val="00011681"/>
     <w:rsid w:val="001B1F67"/>
     <w:rsid w:val="001B7AA6"/>
+    <w:rsid w:val="001D01BD"/>
     <w:rsid w:val="00276DD6"/>
     <w:rsid w:val="002F65F2"/>
     <w:rsid w:val="00382F4E"/>
@@ -15282,7 +15495,7 @@
 </file>
 
 <file path=customXml/itemProps2.xml><?xml version="1.0" encoding="utf-8"?>
-<ds:datastoreItem xmlns:ds="http://schemas.openxmlformats.org/officeDocument/2006/customXml" ds:itemID="{32087466-C326-4A62-BDBD-2DB1450AD58C}">
+<ds:datastoreItem xmlns:ds="http://schemas.openxmlformats.org/officeDocument/2006/customXml" ds:itemID="{A427B569-25E8-4D75-B763-8138B36AE58A}">
   <ds:schemaRefs>
     <ds:schemaRef ds:uri="http://schemas.openxmlformats.org/officeDocument/2006/bibliography"/>
   </ds:schemaRefs>

</xml_diff>